<commit_message>
Work on datasheet, add log level AT command
* Add untested AT+LOG_LEVEL AT command for setting console verbosity.
* Work on datasheet.
* Add better printing to a super barebones MAVLINK decoder based on
  pymavlink.
</commit_message>
<xml_diff>
--- a/word/datasheet_adsbee_1090.docx
+++ b/word/datasheet_adsbee_1090.docx
@@ -4,40 +4,100 @@
   <w:body>
     <w:p>
       <w:pPr>
-        <w:pStyle w:val="Title"/>
-      </w:pPr>
-      <w:proofErr w:type="spellStart"/>
-      <w:r>
-        <w:t>ADSBee</w:t>
-      </w:r>
-      <w:proofErr w:type="spellEnd"/>
-      <w:r>
-        <w:t xml:space="preserve"> 1090</w:t>
-      </w:r>
-    </w:p>
-    <w:p>
-      <w:pPr>
-        <w:pStyle w:val="Subtitle"/>
-      </w:pPr>
-      <w:proofErr w:type="gramStart"/>
-      <w:r>
-        <w:t>Open Source</w:t>
-      </w:r>
-      <w:proofErr w:type="gramEnd"/>
-      <w:r>
-        <w:t xml:space="preserve"> Embedded ADS-B Receiver</w:t>
-      </w:r>
-    </w:p>
-    <w:p>
-      <w:pPr>
-        <w:pStyle w:val="Heading1"/>
         <w:sectPr>
+          <w:headerReference w:type="default" r:id="rId8"/>
+          <w:headerReference w:type="first" r:id="rId9"/>
           <w:pgSz w:w="12240" w:h="15840"/>
-          <w:pgMar w:top="720" w:right="720" w:bottom="720" w:left="720" w:header="720" w:footer="720" w:gutter="0"/>
+          <w:pgMar w:top="720" w:right="720" w:bottom="720" w:left="720" w:header="288" w:footer="288" w:gutter="0"/>
           <w:cols w:space="720"/>
+          <w:titlePg/>
           <w:docGrid w:linePitch="360"/>
         </w:sectPr>
       </w:pPr>
+      <w:r>
+        <w:rPr>
+          <w:noProof/>
+        </w:rPr>
+        <w:pict w14:anchorId="3B6678E9">
+          <v:shapetype id="_x0000_t202" coordsize="21600,21600" o:spt="202" path="m,l,21600r21600,l21600,xe">
+            <v:stroke joinstyle="miter"/>
+            <v:path gradientshapeok="t" o:connecttype="rect"/>
+          </v:shapetype>
+          <v:shape id="_x0000_s1026" type="#_x0000_t202" style="position:absolute;margin-left:1.2pt;margin-top:-44.25pt;width:250.2pt;height:59.4pt;z-index:251658240">
+            <v:stroke opacity="0"/>
+            <v:textbox style="mso-next-textbox:#_x0000_s1026">
+              <w:txbxContent>
+                <w:p>
+                  <w:pPr>
+                    <w:pStyle w:val="Title"/>
+                  </w:pPr>
+                  <w:proofErr w:type="spellStart"/>
+                  <w:r>
+                    <w:t>ADSBee</w:t>
+                  </w:r>
+                  <w:proofErr w:type="spellEnd"/>
+                  <w:r>
+                    <w:t xml:space="preserve"> 1090</w:t>
+                  </w:r>
+                </w:p>
+                <w:p>
+                  <w:pPr>
+                    <w:pStyle w:val="Subtitle"/>
+                  </w:pPr>
+                  <w:r>
+                    <w:t>Open Source Embedded ADS-B Receiver</w:t>
+                  </w:r>
+                </w:p>
+              </w:txbxContent>
+            </v:textbox>
+          </v:shape>
+        </w:pict>
+      </w:r>
+    </w:p>
+    <w:p>
+      <w:r>
+        <w:drawing>
+          <wp:inline distT="0" distB="0" distL="0" distR="0" wp14:anchorId="27538FD4" wp14:editId="77FD0431">
+            <wp:extent cx="3200400" cy="2140585"/>
+            <wp:effectExtent l="0" t="0" r="0" b="0"/>
+            <wp:docPr id="1103511036" name="Picture 1"/>
+            <wp:cNvGraphicFramePr>
+              <a:graphicFrameLocks xmlns:a="http://schemas.openxmlformats.org/drawingml/2006/main" noChangeAspect="1"/>
+            </wp:cNvGraphicFramePr>
+            <a:graphic xmlns:a="http://schemas.openxmlformats.org/drawingml/2006/main">
+              <a:graphicData uri="http://schemas.openxmlformats.org/drawingml/2006/picture">
+                <pic:pic xmlns:pic="http://schemas.openxmlformats.org/drawingml/2006/picture">
+                  <pic:nvPicPr>
+                    <pic:cNvPr id="1103511036" name=""/>
+                    <pic:cNvPicPr/>
+                  </pic:nvPicPr>
+                  <pic:blipFill>
+                    <a:blip r:embed="rId10" cstate="print">
+                      <a:extLst>
+                        <a:ext uri="{28A0092B-C50C-407E-A947-70E740481C1C}">
+                          <a14:useLocalDpi xmlns:a14="http://schemas.microsoft.com/office/drawing/2010/main" val="0"/>
+                        </a:ext>
+                      </a:extLst>
+                    </a:blip>
+                    <a:stretch>
+                      <a:fillRect/>
+                    </a:stretch>
+                  </pic:blipFill>
+                  <pic:spPr>
+                    <a:xfrm>
+                      <a:off x="0" y="0"/>
+                      <a:ext cx="3200400" cy="2140585"/>
+                    </a:xfrm>
+                    <a:prstGeom prst="rect">
+                      <a:avLst/>
+                    </a:prstGeom>
+                  </pic:spPr>
+                </pic:pic>
+              </a:graphicData>
+            </a:graphic>
+          </wp:inline>
+        </w:drawing>
+      </w:r>
     </w:p>
     <w:p>
       <w:pPr>
@@ -56,7 +116,7 @@
         </w:numPr>
       </w:pPr>
       <w:r>
-        <w:t>Mode-S Packet Decoding (1090MHz Extended Squitter).</w:t>
+        <w:t>1090MHz Mode S and ADS-B packet decoding.</w:t>
       </w:r>
     </w:p>
     <w:p>
@@ -68,6 +128,18 @@
         </w:numPr>
       </w:pPr>
       <w:r>
+        <w:t>Adjustable receive gain and trigger levels for customized tuning in diverse RF environments.</w:t>
+      </w:r>
+    </w:p>
+    <w:p>
+      <w:pPr>
+        <w:pStyle w:val="ListParagraph"/>
+        <w:numPr>
+          <w:ilvl w:val="0"/>
+          <w:numId w:val="2"/>
+        </w:numPr>
+      </w:pPr>
+      <w:r>
         <w:t>Multiple output formats over UART or USB:</w:t>
       </w:r>
     </w:p>
@@ -101,9 +173,6 @@
         <w:t>MAVLink</w:t>
       </w:r>
       <w:proofErr w:type="spellEnd"/>
-      <w:r>
-        <w:t xml:space="preserve"> (not yet implemented)</w:t>
-      </w:r>
     </w:p>
     <w:p>
       <w:pPr>
@@ -121,12 +190,12 @@
       <w:pPr>
         <w:pStyle w:val="ListParagraph"/>
         <w:numPr>
-          <w:ilvl w:val="0"/>
+          <w:ilvl w:val="1"/>
           <w:numId w:val="2"/>
         </w:numPr>
       </w:pPr>
       <w:r>
-        <w:t>GNSS module input for MLAT or Remote ID applications.</w:t>
+        <w:t>More to come!</w:t>
       </w:r>
     </w:p>
     <w:p>
@@ -138,15 +207,7 @@
         </w:numPr>
       </w:pPr>
       <w:r>
-        <w:t xml:space="preserve">2.4GHz 802.11 module for connecting to ADS-B databases via </w:t>
-      </w:r>
-      <w:proofErr w:type="spellStart"/>
-      <w:r>
-        <w:t>WiFi</w:t>
-      </w:r>
-      <w:proofErr w:type="spellEnd"/>
-      <w:r>
-        <w:t xml:space="preserve"> or broadcasting Remote ID beacon frames in UAS applications (not yet implemented).</w:t>
+        <w:t>Built-in EEPROM for storing configuration parameters in non-volatile memory.</w:t>
       </w:r>
     </w:p>
     <w:p>
@@ -158,15 +219,13 @@
         </w:numPr>
       </w:pPr>
       <w:r>
-        <w:t>Low profile MHF (</w:t>
-      </w:r>
-      <w:proofErr w:type="gramStart"/>
-      <w:r>
-        <w:t>U.FL</w:t>
-      </w:r>
-      <w:proofErr w:type="gramEnd"/>
-      <w:r>
-        <w:t>) antenna connector for 1090MHz (ADS-B In) antenna.</w:t>
+        <w:t>GNSS module input</w:t>
+      </w:r>
+      <w:r>
+        <w:t xml:space="preserve"> (UART + PPS)</w:t>
+      </w:r>
+      <w:r>
+        <w:t xml:space="preserve"> for MLAT or Remote ID applications.</w:t>
       </w:r>
     </w:p>
     <w:p>
@@ -178,7 +237,13 @@
         </w:numPr>
       </w:pPr>
       <w:r>
-        <w:t>Low profile MHF4 antenna connector for 2.4GHz 802.11 (</w:t>
+        <w:t>2.4GHz 802.11 module for connecting</w:t>
+      </w:r>
+      <w:r>
+        <w:t xml:space="preserve"> directly</w:t>
+      </w:r>
+      <w:r>
+        <w:t xml:space="preserve"> to ADS-B databases via </w:t>
       </w:r>
       <w:proofErr w:type="spellStart"/>
       <w:r>
@@ -186,7 +251,7 @@
       </w:r>
       <w:proofErr w:type="spellEnd"/>
       <w:r>
-        <w:t>) antenna.</w:t>
+        <w:t xml:space="preserve"> or broadcasting Remote ID beacon frames in UAS applications (not yet implemented).</w:t>
       </w:r>
     </w:p>
     <w:p>
@@ -198,7 +263,7 @@
         </w:numPr>
       </w:pPr>
       <w:r>
-        <w:t>Low Mass and small footprint.</w:t>
+        <w:t>Integrated M3 mounting holes.</w:t>
       </w:r>
     </w:p>
     <w:p>
@@ -210,19 +275,55 @@
         </w:numPr>
       </w:pPr>
       <w:r>
-        <w:t>Integrated M3 mounting holes.</w:t>
-      </w:r>
-    </w:p>
-    <w:p>
-      <w:pPr>
-        <w:pStyle w:val="ListParagraph"/>
-        <w:numPr>
-          <w:ilvl w:val="0"/>
-          <w:numId w:val="2"/>
-        </w:numPr>
-      </w:pPr>
-      <w:r>
         <w:t>Firmware updates over USB.</w:t>
+      </w:r>
+    </w:p>
+    <w:p>
+      <w:r>
+        <w:br w:type="column"/>
+      </w:r>
+      <w:r>
+        <w:drawing>
+          <wp:inline distT="0" distB="0" distL="0" distR="0" wp14:anchorId="096F563F" wp14:editId="4A6DF92D">
+            <wp:extent cx="3246120" cy="2105025"/>
+            <wp:effectExtent l="0" t="0" r="0" b="0"/>
+            <wp:docPr id="761359964" name="Picture 1"/>
+            <wp:cNvGraphicFramePr>
+              <a:graphicFrameLocks xmlns:a="http://schemas.openxmlformats.org/drawingml/2006/main" noChangeAspect="1"/>
+            </wp:cNvGraphicFramePr>
+            <a:graphic xmlns:a="http://schemas.openxmlformats.org/drawingml/2006/main">
+              <a:graphicData uri="http://schemas.openxmlformats.org/drawingml/2006/picture">
+                <pic:pic xmlns:pic="http://schemas.openxmlformats.org/drawingml/2006/picture">
+                  <pic:nvPicPr>
+                    <pic:cNvPr id="761359964" name=""/>
+                    <pic:cNvPicPr/>
+                  </pic:nvPicPr>
+                  <pic:blipFill>
+                    <a:blip r:embed="rId11" cstate="print">
+                      <a:extLst>
+                        <a:ext uri="{28A0092B-C50C-407E-A947-70E740481C1C}">
+                          <a14:useLocalDpi xmlns:a14="http://schemas.microsoft.com/office/drawing/2010/main" val="0"/>
+                        </a:ext>
+                      </a:extLst>
+                    </a:blip>
+                    <a:stretch>
+                      <a:fillRect/>
+                    </a:stretch>
+                  </pic:blipFill>
+                  <pic:spPr>
+                    <a:xfrm>
+                      <a:off x="0" y="0"/>
+                      <a:ext cx="3246120" cy="2105025"/>
+                    </a:xfrm>
+                    <a:prstGeom prst="rect">
+                      <a:avLst/>
+                    </a:prstGeom>
+                  </pic:spPr>
+                </pic:pic>
+              </a:graphicData>
+            </a:graphic>
+          </wp:inline>
+        </w:drawing>
       </w:r>
     </w:p>
     <w:p>
@@ -242,7 +343,15 @@
         </w:numPr>
       </w:pPr>
       <w:r>
-        <w:t>Online ADS-B database feeding.</w:t>
+        <w:t xml:space="preserve">Standalone feeder device for online ADS-B databases. No external compute required, just add power and </w:t>
+      </w:r>
+      <w:proofErr w:type="spellStart"/>
+      <w:r>
+        <w:t>WiFi</w:t>
+      </w:r>
+      <w:proofErr w:type="spellEnd"/>
+      <w:r>
+        <w:t>!</w:t>
       </w:r>
     </w:p>
     <w:p>
@@ -269,6 +378,212 @@
         <w:t>Remote ID (maybe someday).</w:t>
       </w:r>
     </w:p>
+    <w:p>
+      <w:pPr>
+        <w:pStyle w:val="Heading1"/>
+      </w:pPr>
+      <w:r>
+        <w:t>Quick Specs</w:t>
+      </w:r>
+    </w:p>
+    <w:tbl>
+      <w:tblPr>
+        <w:tblStyle w:val="TableGrid"/>
+        <w:tblW w:w="0" w:type="auto"/>
+        <w:tblLook w:val="04A0" w:firstRow="1" w:lastRow="0" w:firstColumn="1" w:lastColumn="0" w:noHBand="0" w:noVBand="1"/>
+      </w:tblPr>
+      <w:tblGrid>
+        <w:gridCol w:w="2178"/>
+        <w:gridCol w:w="3078"/>
+      </w:tblGrid>
+      <w:tr>
+        <w:tc>
+          <w:tcPr>
+            <w:tcW w:w="2178" w:type="dxa"/>
+          </w:tcPr>
+          <w:p>
+            <w:r>
+              <w:t>Supply Voltage</w:t>
+            </w:r>
+          </w:p>
+        </w:tc>
+        <w:tc>
+          <w:tcPr>
+            <w:tcW w:w="3078" w:type="dxa"/>
+          </w:tcPr>
+          <w:p>
+            <w:r>
+              <w:t>5V (Via USB or 5V pin)</w:t>
+            </w:r>
+          </w:p>
+        </w:tc>
+      </w:tr>
+      <w:tr>
+        <w:tc>
+          <w:tcPr>
+            <w:tcW w:w="2178" w:type="dxa"/>
+          </w:tcPr>
+          <w:p>
+            <w:r>
+              <w:t>Supply Current</w:t>
+            </w:r>
+          </w:p>
+        </w:tc>
+        <w:tc>
+          <w:tcPr>
+            <w:tcW w:w="3078" w:type="dxa"/>
+          </w:tcPr>
+          <w:p>
+            <w:r>
+              <w:t>75mA (</w:t>
+            </w:r>
+            <w:proofErr w:type="spellStart"/>
+            <w:r>
+              <w:t>WiFi</w:t>
+            </w:r>
+            <w:proofErr w:type="spellEnd"/>
+            <w:r>
+              <w:t xml:space="preserve"> disabled)</w:t>
+            </w:r>
+          </w:p>
+          <w:p>
+            <w:r>
+              <w:t>~400mA (</w:t>
+            </w:r>
+            <w:proofErr w:type="spellStart"/>
+            <w:r>
+              <w:t>WiFi</w:t>
+            </w:r>
+            <w:proofErr w:type="spellEnd"/>
+            <w:r>
+              <w:t xml:space="preserve"> enabled)</w:t>
+            </w:r>
+          </w:p>
+        </w:tc>
+      </w:tr>
+      <w:tr>
+        <w:tc>
+          <w:tcPr>
+            <w:tcW w:w="2178" w:type="dxa"/>
+          </w:tcPr>
+          <w:p>
+            <w:r>
+              <w:t>Minimum</w:t>
+            </w:r>
+            <w:r>
+              <w:t xml:space="preserve"> RF Input Power Level</w:t>
+            </w:r>
+          </w:p>
+        </w:tc>
+        <w:tc>
+          <w:tcPr>
+            <w:tcW w:w="3078" w:type="dxa"/>
+          </w:tcPr>
+          <w:p>
+            <w:r>
+              <w:t>-70dBm (not yet tested)</w:t>
+            </w:r>
+          </w:p>
+        </w:tc>
+      </w:tr>
+      <w:tr>
+        <w:tc>
+          <w:tcPr>
+            <w:tcW w:w="2178" w:type="dxa"/>
+          </w:tcPr>
+          <w:p>
+            <w:r>
+              <w:t>Simultaneous Aircraft Tracks Supported</w:t>
+            </w:r>
+          </w:p>
+        </w:tc>
+        <w:tc>
+          <w:tcPr>
+            <w:tcW w:w="3078" w:type="dxa"/>
+          </w:tcPr>
+          <w:p>
+            <w:r>
+              <w:rPr>
+                <w:rFonts w:cstheme="minorHAnsi"/>
+              </w:rPr>
+              <w:t>≤</w:t>
+            </w:r>
+            <w:r>
+              <w:t>100</w:t>
+            </w:r>
+          </w:p>
+        </w:tc>
+      </w:tr>
+      <w:tr>
+        <w:tc>
+          <w:tcPr>
+            <w:tcW w:w="2178" w:type="dxa"/>
+          </w:tcPr>
+          <w:p>
+            <w:r>
+              <w:t>Connectors</w:t>
+            </w:r>
+          </w:p>
+        </w:tc>
+        <w:tc>
+          <w:tcPr>
+            <w:tcW w:w="3078" w:type="dxa"/>
+          </w:tcPr>
+          <w:p>
+            <w:pPr>
+              <w:rPr>
+                <w:rFonts w:cstheme="minorHAnsi"/>
+              </w:rPr>
+            </w:pPr>
+            <w:r>
+              <w:rPr>
+                <w:rFonts w:cstheme="minorHAnsi"/>
+              </w:rPr>
+              <w:t>1090MHz RF In: U.FL / MHF1</w:t>
+            </w:r>
+          </w:p>
+          <w:p>
+            <w:pPr>
+              <w:rPr>
+                <w:rFonts w:cstheme="minorHAnsi"/>
+              </w:rPr>
+            </w:pPr>
+            <w:r>
+              <w:rPr>
+                <w:rFonts w:cstheme="minorHAnsi"/>
+              </w:rPr>
+              <w:t>802.11 RF Out: W.FL / MHF3</w:t>
+            </w:r>
+          </w:p>
+          <w:p>
+            <w:pPr>
+              <w:rPr>
+                <w:rFonts w:cstheme="minorHAnsi"/>
+              </w:rPr>
+            </w:pPr>
+            <w:r>
+              <w:rPr>
+                <w:rFonts w:cstheme="minorHAnsi"/>
+              </w:rPr>
+              <w:t>Power / Data: USB C</w:t>
+            </w:r>
+          </w:p>
+          <w:p>
+            <w:pPr>
+              <w:rPr>
+                <w:rFonts w:cstheme="minorHAnsi"/>
+              </w:rPr>
+            </w:pPr>
+            <w:r>
+              <w:rPr>
+                <w:rFonts w:cstheme="minorHAnsi"/>
+              </w:rPr>
+              <w:t>GPIO / UART: 0.1” Pin Headers</w:t>
+            </w:r>
+          </w:p>
+        </w:tc>
+      </w:tr>
+    </w:tbl>
     <w:p>
       <w:pPr>
         <w:sectPr>
@@ -281,17 +596,156 @@
       </w:pPr>
     </w:p>
     <w:p>
-      <w:r>
-        <w:br w:type="page"/>
-      </w:r>
-    </w:p>
-    <w:p>
       <w:pPr>
         <w:pStyle w:val="Heading1"/>
       </w:pPr>
       <w:r>
+        <w:t>Open Source Hardware + Software</w:t>
+      </w:r>
+    </w:p>
+    <w:p>
+      <w:proofErr w:type="spellStart"/>
+      <w:r>
+        <w:t>Github</w:t>
+      </w:r>
+      <w:proofErr w:type="spellEnd"/>
+      <w:r>
+        <w:t xml:space="preserve"> Repository: </w:t>
+      </w:r>
+      <w:hyperlink r:id="rId12" w:history="1">
+        <w:r>
+          <w:rPr>
+            <w:rStyle w:val="Hyperlink"/>
+          </w:rPr>
+          <w:t>https://</w:t>
+        </w:r>
+        <w:r>
+          <w:rPr>
+            <w:rStyle w:val="Hyperlink"/>
+          </w:rPr>
+          <w:t>github.com/coolnamesalltaken/ads-bee</w:t>
+        </w:r>
+      </w:hyperlink>
+    </w:p>
+    <w:p>
+      <w:r>
+        <w:t xml:space="preserve">All hardware design files and source code files required to build </w:t>
+      </w:r>
+      <w:proofErr w:type="spellStart"/>
+      <w:r>
+        <w:t>ADSBee</w:t>
+      </w:r>
+      <w:proofErr w:type="spellEnd"/>
+      <w:r>
+        <w:t xml:space="preserve"> 1090 are available under a GNU GPL v3 license. This means that they can be freely incorporated into other open-source projects that utilize a compatible license. The hope is that by opening the design to contributions and feedback from a community of users, the functionality of the </w:t>
+      </w:r>
+      <w:proofErr w:type="spellStart"/>
+      <w:r>
+        <w:t>ADSBee</w:t>
+      </w:r>
+      <w:proofErr w:type="spellEnd"/>
+      <w:r>
+        <w:t xml:space="preserve"> 1090 will be enhanced over time.</w:t>
+      </w:r>
+    </w:p>
+    <w:p>
+      <w:r>
+        <w:t>Note that the GPL v3 license applies to design</w:t>
+      </w:r>
+      <w:r>
+        <w:t xml:space="preserve"> and source code</w:t>
+      </w:r>
+      <w:r>
+        <w:t xml:space="preserve"> files, and not devices. </w:t>
+      </w:r>
+      <w:proofErr w:type="spellStart"/>
+      <w:r>
+        <w:t>ADSBee</w:t>
+      </w:r>
+      <w:proofErr w:type="spellEnd"/>
+      <w:r>
+        <w:t xml:space="preserve"> 1090 units purchased from Pants for Birds may be used in commercial applications without any licensing restrictions.</w:t>
+      </w:r>
+    </w:p>
+    <w:p>
+      <w:r>
+        <w:t xml:space="preserve">For commercial licensing requests of </w:t>
+      </w:r>
+      <w:proofErr w:type="spellStart"/>
+      <w:r>
+        <w:t>ADSBee</w:t>
+      </w:r>
+      <w:proofErr w:type="spellEnd"/>
+      <w:r>
+        <w:t xml:space="preserve"> hardware or software design files, please contact </w:t>
+      </w:r>
+      <w:hyperlink r:id="rId13" w:history="1">
+        <w:r>
+          <w:rPr>
+            <w:rStyle w:val="Hyperlink"/>
+          </w:rPr>
+          <w:t>john@pantsforbirds.com</w:t>
+        </w:r>
+      </w:hyperlink>
+      <w:r>
+        <w:t>.</w:t>
+      </w:r>
+    </w:p>
+    <w:p>
+      <w:pPr>
+        <w:pStyle w:val="Heading1"/>
+      </w:pPr>
+      <w:r>
         <w:lastRenderedPageBreak/>
-        <w:t>Communication Interface</w:t>
+        <w:t>Background</w:t>
+      </w:r>
+    </w:p>
+    <w:p>
+      <w:proofErr w:type="spellStart"/>
+      <w:r>
+        <w:t>ADSBee</w:t>
+      </w:r>
+      <w:proofErr w:type="spellEnd"/>
+      <w:r>
+        <w:t xml:space="preserve"> 1090 was created as an attempt to build a low-cost ADS-B receiver without the use of an FPGA (found in most embedded ADS-B receivers on the market) and without the need for external compute (a requirement of most SDR-based ADS-B receivers). </w:t>
+      </w:r>
+      <w:proofErr w:type="spellStart"/>
+      <w:r>
+        <w:t>ADSBee</w:t>
+      </w:r>
+      <w:proofErr w:type="spellEnd"/>
+      <w:r>
+        <w:t xml:space="preserve"> 1090 accomplishes this through the use of a low-cost dual core microcontroller (RP2040) with flexible IO peripherals (PIO) that run a set of custom-written programs for preamble detection and packet decoding. By dedicating the RP2040’s PIO peripherals to the tasks required to find and decode ADS-B packets, </w:t>
+      </w:r>
+      <w:proofErr w:type="spellStart"/>
+      <w:r>
+        <w:t>ADSBee</w:t>
+      </w:r>
+      <w:proofErr w:type="spellEnd"/>
+      <w:r>
+        <w:t xml:space="preserve"> 1090 frees up its remaining cores to perform the logical functions required to validate checksums on decoded packets and decipher aircraft information (position, altitude, callsign, </w:t>
+      </w:r>
+      <w:proofErr w:type="spellStart"/>
+      <w:r>
+        <w:t>etc</w:t>
+      </w:r>
+      <w:proofErr w:type="spellEnd"/>
+      <w:r>
+        <w:t>).</w:t>
+      </w:r>
+    </w:p>
+    <w:p>
+      <w:pPr>
+        <w:pStyle w:val="Heading1"/>
+      </w:pPr>
+      <w:r>
+        <w:t>Communication</w:t>
+      </w:r>
+      <w:r>
+        <w:t xml:space="preserve"> Interface</w:t>
+      </w:r>
+      <w:r>
+        <w:t>s</w:t>
       </w:r>
     </w:p>
     <w:p>
@@ -299,12 +753,12 @@
         <w:pStyle w:val="Heading2"/>
       </w:pPr>
       <w:r>
-        <w:t>UART Interface</w:t>
-      </w:r>
-    </w:p>
-    <w:p>
-      <w:r>
-        <w:t xml:space="preserve">The </w:t>
+        <w:t>CONSOLE Interface</w:t>
+      </w:r>
+    </w:p>
+    <w:p>
+      <w:r>
+        <w:t xml:space="preserve">The CONSOLE interface (USB-C connector) on the </w:t>
       </w:r>
       <w:proofErr w:type="spellStart"/>
       <w:r>
@@ -312,10 +766,71 @@
       </w:r>
       <w:proofErr w:type="spellEnd"/>
       <w:r>
-        <w:t xml:space="preserve"> 1090 communicates </w:t>
-      </w:r>
-      <w:r>
-        <w:t>over UART via header pins or its built-in USB interface. Only one interface (USB or UART) is active at a time, and is selected by jumping selector pins XX.</w:t>
+        <w:t xml:space="preserve"> 1090 can be used to supply the device with power, configure the device’s internal parameters via AT commands, and receive data from the device.</w:t>
+      </w:r>
+    </w:p>
+    <w:p>
+      <w:r>
+        <w:t>No baud rate configuration is necessary for the CONSOLE interface. Note that AT commands must be suffixed with CR+LF (“\r\n”) in order to be processed by the AT command parser.</w:t>
+      </w:r>
+    </w:p>
+    <w:p>
+      <w:pPr>
+        <w:pStyle w:val="Heading2"/>
+      </w:pPr>
+      <w:r>
+        <w:t>COMMS_</w:t>
+      </w:r>
+      <w:r>
+        <w:t>UART</w:t>
+      </w:r>
+      <w:r>
+        <w:t xml:space="preserve"> Interface</w:t>
+      </w:r>
+    </w:p>
+    <w:p>
+      <w:r>
+        <w:t xml:space="preserve">The  COMMS_UART interface is </w:t>
+      </w:r>
+      <w:r>
+        <w:t>used for data output, and can support a number of different protocols</w:t>
+      </w:r>
+      <w:r>
+        <w:t>.</w:t>
+      </w:r>
+      <w:r>
+        <w:t xml:space="preserve"> Data can be streamed out of the CONSOLE and COMMS_UART interfaces simultaneously.</w:t>
+      </w:r>
+      <w:r>
+        <w:t xml:space="preserve"> </w:t>
+      </w:r>
+      <w:r>
+        <w:t>The b</w:t>
+      </w:r>
+      <w:r>
+        <w:t>aud rate</w:t>
+      </w:r>
+      <w:r>
+        <w:t xml:space="preserve"> of the COMMS_UART interface</w:t>
+      </w:r>
+      <w:r>
+        <w:t xml:space="preserve"> can be adjusted via AT commands.</w:t>
+      </w:r>
+    </w:p>
+    <w:p>
+      <w:pPr>
+        <w:pStyle w:val="NoSpacing"/>
+        <w:rPr>
+          <w:b/>
+          <w:bCs/>
+        </w:rPr>
+      </w:pPr>
+      <w:r>
+        <w:rPr>
+          <w:b/>
+          <w:bCs/>
+        </w:rPr>
+        <w:t>COMMS_UART Parameters</w:t>
       </w:r>
     </w:p>
     <w:tbl>
@@ -389,6 +904,9 @@
             <w:r>
               <w:t>115200 baud</w:t>
             </w:r>
+            <w:r>
+              <w:t xml:space="preserve"> (default)</w:t>
+            </w:r>
           </w:p>
         </w:tc>
       </w:tr>
@@ -487,12 +1005,12 @@
         <w:pStyle w:val="Heading2"/>
       </w:pPr>
       <w:r>
-        <w:t>AT Commands</w:t>
-      </w:r>
-    </w:p>
-    <w:p>
-      <w:r>
-        <w:t xml:space="preserve">AT Commands are used to configure the </w:t>
+        <w:t>GNSS_UART Interface</w:t>
+      </w:r>
+    </w:p>
+    <w:p>
+      <w:r>
+        <w:t xml:space="preserve">The </w:t>
       </w:r>
       <w:proofErr w:type="spellStart"/>
       <w:r>
@@ -500,12 +1018,26 @@
       </w:r>
       <w:proofErr w:type="spellEnd"/>
       <w:r>
-        <w:t xml:space="preserve"> 1090 receiver’s internal parameters and communication mode.</w:t>
-      </w:r>
-    </w:p>
-    <w:p>
-      <w:r>
-        <w:t>All AT command arguments are optional. Arguments will be ignored if left as blank or whitespace. For instance, to set the second parameter of AT+MTLSET to 50mV without changing the value of the first parameter, the command “AT+MTLSET=,50” can be sent. Likewise, to change the first parameter to 3mV without changing the value of the second, the command “AT+MTLSET=3,” can be sent.</w:t>
+        <w:t xml:space="preserve"> 1090’s GNSS module connector includes a UART interface</w:t>
+      </w:r>
+      <w:r>
+        <w:t xml:space="preserve"> which can be used to receive NMEA sentences from a GNSS module. The baud rate of the GNSS_UART interface can be adjusted via AT commands.</w:t>
+      </w:r>
+    </w:p>
+    <w:p>
+      <w:pPr>
+        <w:pStyle w:val="NoSpacing"/>
+        <w:rPr>
+          <w:b/>
+          <w:bCs/>
+        </w:rPr>
+      </w:pPr>
+      <w:r>
+        <w:rPr>
+          <w:b/>
+          <w:bCs/>
+        </w:rPr>
+        <w:t>GNSS_UART Parameters</w:t>
       </w:r>
     </w:p>
     <w:tbl>
@@ -524,8 +1056,18 @@
             <w:tcW w:w="5508" w:type="dxa"/>
           </w:tcPr>
           <w:p>
-            <w:r>
-              <w:t>Command</w:t>
+            <w:pPr>
+              <w:rPr>
+                <w:b/>
+                <w:bCs/>
+              </w:rPr>
+            </w:pPr>
+            <w:r>
+              <w:rPr>
+                <w:b/>
+                <w:bCs/>
+              </w:rPr>
+              <w:t>Parameter</w:t>
             </w:r>
           </w:p>
         </w:tc>
@@ -534,8 +1076,18 @@
             <w:tcW w:w="5508" w:type="dxa"/>
           </w:tcPr>
           <w:p>
-            <w:r>
-              <w:t>Parameters</w:t>
+            <w:pPr>
+              <w:rPr>
+                <w:b/>
+                <w:bCs/>
+              </w:rPr>
+            </w:pPr>
+            <w:r>
+              <w:rPr>
+                <w:b/>
+                <w:bCs/>
+              </w:rPr>
+              <w:t>Value</w:t>
             </w:r>
           </w:p>
         </w:tc>
@@ -546,6 +1098,247 @@
             <w:tcW w:w="5508" w:type="dxa"/>
           </w:tcPr>
           <w:p>
+            <w:r>
+              <w:t>Baud Rate</w:t>
+            </w:r>
+          </w:p>
+        </w:tc>
+        <w:tc>
+          <w:tcPr>
+            <w:tcW w:w="5508" w:type="dxa"/>
+          </w:tcPr>
+          <w:p>
+            <w:r>
+              <w:t>9600</w:t>
+            </w:r>
+            <w:r>
+              <w:t xml:space="preserve"> baud</w:t>
+            </w:r>
+            <w:r>
+              <w:t xml:space="preserve"> (default)</w:t>
+            </w:r>
+          </w:p>
+        </w:tc>
+      </w:tr>
+      <w:tr>
+        <w:tc>
+          <w:tcPr>
+            <w:tcW w:w="5508" w:type="dxa"/>
+          </w:tcPr>
+          <w:p>
+            <w:r>
+              <w:t>Data Bits</w:t>
+            </w:r>
+          </w:p>
+        </w:tc>
+        <w:tc>
+          <w:tcPr>
+            <w:tcW w:w="5508" w:type="dxa"/>
+          </w:tcPr>
+          <w:p>
+            <w:r>
+              <w:t>8</w:t>
+            </w:r>
+          </w:p>
+        </w:tc>
+      </w:tr>
+      <w:tr>
+        <w:tc>
+          <w:tcPr>
+            <w:tcW w:w="5508" w:type="dxa"/>
+          </w:tcPr>
+          <w:p>
+            <w:r>
+              <w:t>Stop Bits</w:t>
+            </w:r>
+          </w:p>
+        </w:tc>
+        <w:tc>
+          <w:tcPr>
+            <w:tcW w:w="5508" w:type="dxa"/>
+          </w:tcPr>
+          <w:p>
+            <w:r>
+              <w:t>0 (N)</w:t>
+            </w:r>
+          </w:p>
+        </w:tc>
+      </w:tr>
+      <w:tr>
+        <w:tc>
+          <w:tcPr>
+            <w:tcW w:w="5508" w:type="dxa"/>
+          </w:tcPr>
+          <w:p>
+            <w:r>
+              <w:t>Parity Bits</w:t>
+            </w:r>
+          </w:p>
+        </w:tc>
+        <w:tc>
+          <w:tcPr>
+            <w:tcW w:w="5508" w:type="dxa"/>
+          </w:tcPr>
+          <w:p>
+            <w:r>
+              <w:t>1</w:t>
+            </w:r>
+          </w:p>
+        </w:tc>
+      </w:tr>
+      <w:tr>
+        <w:tc>
+          <w:tcPr>
+            <w:tcW w:w="5508" w:type="dxa"/>
+          </w:tcPr>
+          <w:p>
+            <w:r>
+              <w:t>Logic Level</w:t>
+            </w:r>
+          </w:p>
+        </w:tc>
+        <w:tc>
+          <w:tcPr>
+            <w:tcW w:w="5508" w:type="dxa"/>
+          </w:tcPr>
+          <w:p>
+            <w:r>
+              <w:t>3.3V</w:t>
+            </w:r>
+          </w:p>
+        </w:tc>
+      </w:tr>
+    </w:tbl>
+    <w:p/>
+    <w:p>
+      <w:pPr>
+        <w:rPr>
+          <w:rFonts w:asciiTheme="majorHAnsi" w:eastAsiaTheme="majorEastAsia" w:hAnsiTheme="majorHAnsi" w:cstheme="majorBidi"/>
+          <w:color w:val="008139" w:themeColor="accent1" w:themeShade="BF"/>
+          <w:sz w:val="26"/>
+          <w:szCs w:val="26"/>
+        </w:rPr>
+      </w:pPr>
+      <w:r>
+        <w:br w:type="page"/>
+      </w:r>
+    </w:p>
+    <w:p>
+      <w:pPr>
+        <w:pStyle w:val="Heading2"/>
+      </w:pPr>
+      <w:r>
+        <w:lastRenderedPageBreak/>
+        <w:t>AT Commands</w:t>
+      </w:r>
+    </w:p>
+    <w:p>
+      <w:r>
+        <w:t xml:space="preserve">AT Commands are used to configure the </w:t>
+      </w:r>
+      <w:proofErr w:type="spellStart"/>
+      <w:r>
+        <w:t>ADSBee</w:t>
+      </w:r>
+      <w:proofErr w:type="spellEnd"/>
+      <w:r>
+        <w:t xml:space="preserve"> 1090 receiver’s internal parameters </w:t>
+      </w:r>
+      <w:r>
+        <w:t>via the CONSOLE interface.</w:t>
+      </w:r>
+    </w:p>
+    <w:p>
+      <w:r>
+        <w:t>All AT command arguments are optional. Arguments will be ignored if left as blank or whitespace. For instance, to set the second parameter of AT+TL</w:t>
+      </w:r>
+      <w:r>
+        <w:t>_</w:t>
+      </w:r>
+      <w:r>
+        <w:t xml:space="preserve">SET to </w:t>
+      </w:r>
+      <w:r>
+        <w:t>3000</w:t>
+      </w:r>
+      <w:r>
+        <w:t xml:space="preserve"> without changing the value of the first parameter, the command “AT+TL</w:t>
+      </w:r>
+      <w:r>
+        <w:t>_</w:t>
+      </w:r>
+      <w:r>
+        <w:t>SET=,</w:t>
+      </w:r>
+      <w:r>
+        <w:t>3</w:t>
+      </w:r>
+      <w:r>
+        <w:t>0</w:t>
+      </w:r>
+      <w:r>
+        <w:t>00</w:t>
+      </w:r>
+      <w:r>
+        <w:t xml:space="preserve">” can be sent. Likewise, to change the first parameter to </w:t>
+      </w:r>
+      <w:r>
+        <w:t>2000</w:t>
+      </w:r>
+      <w:r>
+        <w:t xml:space="preserve"> without changing the value of the second, the command “AT+TL</w:t>
+      </w:r>
+      <w:r>
+        <w:t>_</w:t>
+      </w:r>
+      <w:r>
+        <w:t>SET=</w:t>
+      </w:r>
+      <w:r>
+        <w:t>2000</w:t>
+      </w:r>
+      <w:r>
+        <w:t>,” can be sent.</w:t>
+      </w:r>
+    </w:p>
+    <w:tbl>
+      <w:tblPr>
+        <w:tblStyle w:val="TableGrid"/>
+        <w:tblW w:w="0" w:type="auto"/>
+        <w:tblLook w:val="04A0" w:firstRow="1" w:lastRow="0" w:firstColumn="1" w:lastColumn="0" w:noHBand="0" w:noVBand="1"/>
+      </w:tblPr>
+      <w:tblGrid>
+        <w:gridCol w:w="5508"/>
+        <w:gridCol w:w="5508"/>
+      </w:tblGrid>
+      <w:tr>
+        <w:tc>
+          <w:tcPr>
+            <w:tcW w:w="5508" w:type="dxa"/>
+          </w:tcPr>
+          <w:p>
+            <w:r>
+              <w:t>Command</w:t>
+            </w:r>
+          </w:p>
+        </w:tc>
+        <w:tc>
+          <w:tcPr>
+            <w:tcW w:w="5508" w:type="dxa"/>
+          </w:tcPr>
+          <w:p>
+            <w:r>
+              <w:t>Parameters</w:t>
+            </w:r>
+          </w:p>
+        </w:tc>
+      </w:tr>
+      <w:tr>
+        <w:tc>
+          <w:tcPr>
+            <w:tcW w:w="5508" w:type="dxa"/>
+          </w:tcPr>
+          <w:p>
             <w:pPr>
               <w:rPr>
                 <w:b/>
@@ -557,7 +1350,88 @@
                 <w:b/>
                 <w:bCs/>
               </w:rPr>
-              <w:t>AT+CONFIG</w:t>
+              <w:t>AT+</w:t>
+            </w:r>
+            <w:r>
+              <w:rPr>
+                <w:b/>
+                <w:bCs/>
+              </w:rPr>
+              <w:t>LOG_LEVEL</w:t>
+            </w:r>
+          </w:p>
+          <w:p>
+            <w:pPr>
+              <w:rPr>
+                <w:b/>
+                <w:bCs/>
+              </w:rPr>
+            </w:pPr>
+          </w:p>
+          <w:p>
+            <w:pPr>
+              <w:rPr>
+                <w:b/>
+                <w:bCs/>
+              </w:rPr>
+            </w:pPr>
+          </w:p>
+        </w:tc>
+        <w:tc>
+          <w:tcPr>
+            <w:tcW w:w="5508" w:type="dxa"/>
+          </w:tcPr>
+          <w:p>
+            <w:pPr>
+              <w:rPr>
+                <w:b/>
+                <w:bCs/>
+              </w:rPr>
+            </w:pPr>
+            <w:r>
+              <w:rPr>
+                <w:b/>
+                <w:bCs/>
+              </w:rPr>
+              <w:t>Log Level Command</w:t>
+            </w:r>
+          </w:p>
+          <w:p/>
+          <w:p/>
+        </w:tc>
+      </w:tr>
+      <w:tr>
+        <w:tc>
+          <w:tcPr>
+            <w:tcW w:w="5508" w:type="dxa"/>
+          </w:tcPr>
+          <w:p>
+            <w:pPr>
+              <w:rPr>
+                <w:b/>
+                <w:bCs/>
+              </w:rPr>
+            </w:pPr>
+            <w:r>
+              <w:rPr>
+                <w:b/>
+                <w:bCs/>
+              </w:rPr>
+              <w:t>AT+TL</w:t>
+            </w:r>
+            <w:r>
+              <w:rPr>
+                <w:b/>
+                <w:bCs/>
+              </w:rPr>
+              <w:t>_</w:t>
+            </w:r>
+            <w:r>
+              <w:rPr>
+                <w:b/>
+                <w:bCs/>
+              </w:rPr>
+              <w:t>SET</w:t>
             </w:r>
           </w:p>
           <w:p>
@@ -580,39 +1454,41 @@
                 <w:i/>
                 <w:iCs/>
               </w:rPr>
-              <w:t>Write with echo of value that was set.</w:t>
-            </w:r>
-          </w:p>
-          <w:p>
-            <w:r>
-              <w:t>AT+CONFIG</w:t>
-            </w:r>
-            <w:r>
-              <w:t>=&lt;</w:t>
-            </w:r>
-            <w:proofErr w:type="gramStart"/>
-            <w:r>
-              <w:t>config:uint</w:t>
-            </w:r>
-            <w:proofErr w:type="gramEnd"/>
-            <w:r>
-              <w:t>16_t&gt;</w:t>
-            </w:r>
-          </w:p>
-          <w:p>
-            <w:r>
-              <w:t>+CONFIG</w:t>
-            </w:r>
-            <w:r>
-              <w:t>=&lt;</w:t>
-            </w:r>
-            <w:proofErr w:type="gramStart"/>
-            <w:r>
-              <w:t>config:uint</w:t>
-            </w:r>
-            <w:proofErr w:type="gramEnd"/>
-            <w:r>
-              <w:t>16_t&gt;</w:t>
+              <w:t>Write with echo of values that were set.</w:t>
+            </w:r>
+          </w:p>
+          <w:p>
+            <w:r>
+              <w:t>AT+MTLSET=&lt;</w:t>
+            </w:r>
+            <w:r>
+              <w:t>tl_</w:t>
+            </w:r>
+            <w:r>
+              <w:t>lo_mv:uint16_t&gt;,&lt;</w:t>
+            </w:r>
+            <w:r>
+              <w:t>tl_</w:t>
+            </w:r>
+            <w:r>
+              <w:t>hi_mv:uint16_t&gt;</w:t>
+            </w:r>
+          </w:p>
+          <w:p>
+            <w:r>
+              <w:t>+MTLSET=&lt;</w:t>
+            </w:r>
+            <w:r>
+              <w:t>tl_</w:t>
+            </w:r>
+            <w:r>
+              <w:t>lo_mv:uint16_t&gt;,&lt;</w:t>
+            </w:r>
+            <w:r>
+              <w:t>tl_</w:t>
+            </w:r>
+            <w:r>
+              <w:t>hi_mv:uint16_t&gt;</w:t>
             </w:r>
           </w:p>
           <w:p/>
@@ -628,233 +1504,57 @@
                 <w:i/>
                 <w:iCs/>
               </w:rPr>
-              <w:t>Read present value.</w:t>
-            </w:r>
-          </w:p>
-          <w:p>
-            <w:r>
-              <w:t>AT+CONFIG?</w:t>
-            </w:r>
-          </w:p>
-          <w:p>
-            <w:r>
-              <w:t>+CONFIG</w:t>
-            </w:r>
-            <w:r>
-              <w:t>=&lt;</w:t>
-            </w:r>
-            <w:proofErr w:type="gramStart"/>
-            <w:r>
-              <w:t>config:uint</w:t>
-            </w:r>
-            <w:proofErr w:type="gramEnd"/>
-            <w:r>
-              <w:t>16_t&gt;</w:t>
-            </w:r>
-          </w:p>
-        </w:tc>
-        <w:tc>
-          <w:tcPr>
-            <w:tcW w:w="5508" w:type="dxa"/>
-          </w:tcPr>
-          <w:p>
-            <w:pPr>
-              <w:rPr>
-                <w:b/>
-                <w:bCs/>
-              </w:rPr>
-            </w:pPr>
-            <w:r>
-              <w:rPr>
-                <w:b/>
-                <w:bCs/>
-              </w:rPr>
-              <w:t>Configuration Command</w:t>
-            </w:r>
-          </w:p>
-          <w:p/>
-          <w:p>
-            <w:r>
-              <w:t>config: Config Mode Enable</w:t>
-            </w:r>
-          </w:p>
-          <w:p>
-            <w:pPr>
-              <w:pStyle w:val="ListParagraph"/>
-              <w:numPr>
-                <w:ilvl w:val="0"/>
-                <w:numId w:val="3"/>
-              </w:numPr>
-            </w:pPr>
-            <w:r>
-              <w:t xml:space="preserve">1 = Config mode </w:t>
-            </w:r>
-            <w:proofErr w:type="gramStart"/>
-            <w:r>
-              <w:t>enabled,</w:t>
-            </w:r>
-            <w:proofErr w:type="gramEnd"/>
-            <w:r>
-              <w:t xml:space="preserve"> printing will be suppressed for configuration AT commands.</w:t>
-            </w:r>
-          </w:p>
-          <w:p>
-            <w:pPr>
-              <w:pStyle w:val="ListParagraph"/>
-              <w:numPr>
-                <w:ilvl w:val="0"/>
-                <w:numId w:val="3"/>
-              </w:numPr>
-            </w:pPr>
-            <w:r>
-              <w:t xml:space="preserve">0 = Config mode disabled. Good luck reading anything lol, it’s </w:t>
-            </w:r>
-            <w:proofErr w:type="spellStart"/>
-            <w:r>
-              <w:t>gonna</w:t>
-            </w:r>
-            <w:proofErr w:type="spellEnd"/>
-            <w:r>
-              <w:t xml:space="preserve"> be wild.</w:t>
-            </w:r>
-          </w:p>
-        </w:tc>
-      </w:tr>
-      <w:tr>
-        <w:tc>
-          <w:tcPr>
-            <w:tcW w:w="5508" w:type="dxa"/>
-          </w:tcPr>
-          <w:p>
-            <w:pPr>
-              <w:rPr>
-                <w:b/>
-                <w:bCs/>
-              </w:rPr>
-            </w:pPr>
-            <w:r>
-              <w:rPr>
-                <w:b/>
-                <w:bCs/>
-              </w:rPr>
-              <w:t>AT+MTLSET</w:t>
-            </w:r>
-          </w:p>
-          <w:p>
-            <w:pPr>
-              <w:rPr>
-                <w:b/>
-                <w:bCs/>
-              </w:rPr>
-            </w:pPr>
-          </w:p>
-          <w:p>
-            <w:pPr>
+              <w:t xml:space="preserve">Read present </w:t>
+            </w:r>
+            <w:r>
               <w:rPr>
                 <w:i/>
                 <w:iCs/>
               </w:rPr>
-            </w:pPr>
+              <w:t xml:space="preserve">set </w:t>
+            </w:r>
             <w:r>
               <w:rPr>
                 <w:i/>
                 <w:iCs/>
               </w:rPr>
-              <w:t>Write with echo of values that were set.</w:t>
-            </w:r>
-          </w:p>
-          <w:p>
-            <w:r>
-              <w:t>AT+MTLSET=&lt;</w:t>
-            </w:r>
-            <w:r>
-              <w:t>mtl_lo_</w:t>
-            </w:r>
-            <w:proofErr w:type="gramStart"/>
-            <w:r>
-              <w:t>mv:uint</w:t>
-            </w:r>
-            <w:proofErr w:type="gramEnd"/>
-            <w:r>
-              <w:t>16_t&gt;,&lt;mtl_hi_mv:uint16_t&gt;</w:t>
-            </w:r>
-          </w:p>
-          <w:p>
-            <w:r>
-              <w:t>+MTLSET=&lt;mtl_lo_</w:t>
-            </w:r>
-            <w:proofErr w:type="gramStart"/>
-            <w:r>
-              <w:t>mv:uint</w:t>
-            </w:r>
-            <w:proofErr w:type="gramEnd"/>
-            <w:r>
-              <w:t>16_t&gt;,&lt;mtl_hi_mv:uint16_t&gt;</w:t>
-            </w:r>
-          </w:p>
-          <w:p/>
-          <w:p>
-            <w:pPr>
+              <w:t>value</w:t>
+            </w:r>
+            <w:r>
               <w:rPr>
                 <w:i/>
                 <w:iCs/>
               </w:rPr>
-            </w:pPr>
+              <w:t xml:space="preserve"> (stored setpoint, not read by ADC)</w:t>
+            </w:r>
             <w:r>
               <w:rPr>
                 <w:i/>
                 <w:iCs/>
               </w:rPr>
-              <w:t xml:space="preserve">Read present </w:t>
-            </w:r>
-            <w:r>
-              <w:rPr>
-                <w:i/>
-                <w:iCs/>
-              </w:rPr>
-              <w:t xml:space="preserve">set </w:t>
-            </w:r>
-            <w:r>
-              <w:rPr>
-                <w:i/>
-                <w:iCs/>
-              </w:rPr>
-              <w:t>value</w:t>
-            </w:r>
-            <w:r>
-              <w:rPr>
-                <w:i/>
-                <w:iCs/>
-              </w:rPr>
-              <w:t xml:space="preserve"> (stored setpoint, not read by ADC)</w:t>
-            </w:r>
-            <w:r>
-              <w:rPr>
-                <w:i/>
-                <w:iCs/>
-              </w:rPr>
               <w:t>.</w:t>
             </w:r>
           </w:p>
           <w:p>
             <w:r>
-              <w:t>AT+MTLSET</w:t>
-            </w:r>
-            <w:r>
-              <w:t>?</w:t>
-            </w:r>
-          </w:p>
-          <w:p>
-            <w:r>
-              <w:t>+MTLSET=&lt;mtl_lo_</w:t>
-            </w:r>
-            <w:proofErr w:type="gramStart"/>
-            <w:r>
-              <w:t>mv:uint</w:t>
-            </w:r>
-            <w:proofErr w:type="gramEnd"/>
-            <w:r>
-              <w:t>16_t&gt;,&lt;mtl_hi_mv:uint16_t&gt;</w:t>
+              <w:t>AT+MTLSET?</w:t>
+            </w:r>
+          </w:p>
+          <w:p>
+            <w:r>
+              <w:t>+MTLSET=&lt;</w:t>
+            </w:r>
+            <w:r>
+              <w:t>tl_</w:t>
+            </w:r>
+            <w:r>
+              <w:t>lo_mv:uint16_t&gt;,&lt;</w:t>
+            </w:r>
+            <w:r>
+              <w:t>tl_</w:t>
+            </w:r>
+            <w:r>
+              <w:t>hi_mv:uint16_t&gt;</w:t>
             </w:r>
           </w:p>
           <w:p/>
@@ -875,7 +1575,28 @@
                 <w:b/>
                 <w:bCs/>
               </w:rPr>
-              <w:t>Minimum Trigger Level (MTL) Set Command</w:t>
+              <w:t xml:space="preserve">RF Comparator </w:t>
+            </w:r>
+            <w:r>
+              <w:rPr>
+                <w:b/>
+                <w:bCs/>
+              </w:rPr>
+              <w:t xml:space="preserve">Trigger Level (TL) </w:t>
+            </w:r>
+            <w:r>
+              <w:rPr>
+                <w:b/>
+                <w:bCs/>
+              </w:rPr>
+              <w:t xml:space="preserve">Setpoint </w:t>
+            </w:r>
+            <w:r>
+              <w:rPr>
+                <w:b/>
+                <w:bCs/>
+              </w:rPr>
+              <w:t>Command</w:t>
             </w:r>
           </w:p>
           <w:p/>
@@ -885,7 +1606,7 @@
             </w:r>
             <w:proofErr w:type="spellStart"/>
             <w:r>
-              <w:t>mtl_lo_mv</w:t>
+              <w:t>tl_lo_mv</w:t>
             </w:r>
             <w:proofErr w:type="spellEnd"/>
             <w:r>
@@ -893,7 +1614,7 @@
             </w:r>
             <w:proofErr w:type="spellStart"/>
             <w:r>
-              <w:t>mtl_hi_mv</w:t>
+              <w:t>tl_hi_mv</w:t>
             </w:r>
             <w:proofErr w:type="spellEnd"/>
             <w:r>
@@ -907,7 +1628,10 @@
             </w:r>
             <w:proofErr w:type="spellStart"/>
             <w:r>
-              <w:t>mtl_lo_mv</w:t>
+              <w:t>tl_</w:t>
+            </w:r>
+            <w:r>
+              <w:t>lo_mv</w:t>
             </w:r>
             <w:proofErr w:type="spellEnd"/>
             <w:r>
@@ -921,7 +1645,10 @@
             </w:r>
             <w:proofErr w:type="spellStart"/>
             <w:r>
-              <w:t>mtl_lo_mv</w:t>
+              <w:t>tl_</w:t>
+            </w:r>
+            <w:r>
+              <w:t>lo_mv</w:t>
             </w:r>
             <w:proofErr w:type="spellEnd"/>
             <w:r>
@@ -929,7 +1656,10 @@
             </w:r>
             <w:proofErr w:type="spellStart"/>
             <w:r>
-              <w:t>mtl_hi_mv</w:t>
+              <w:t>tl_</w:t>
+            </w:r>
+            <w:r>
+              <w:t>hi_mv</w:t>
             </w:r>
             <w:proofErr w:type="spellEnd"/>
             <w:r>
@@ -948,11 +1678,14 @@
           <w:p>
             <w:proofErr w:type="spellStart"/>
             <w:r>
-              <w:t>mtl_lo_mv</w:t>
+              <w:t>tl_</w:t>
+            </w:r>
+            <w:r>
+              <w:t>lo_mv</w:t>
             </w:r>
             <w:proofErr w:type="spellEnd"/>
             <w:r>
-              <w:t>: MTL Low</w:t>
+              <w:t>: TL Low</w:t>
             </w:r>
             <w:r>
               <w:t xml:space="preserve"> Threshold</w:t>
@@ -978,22 +1711,21 @@
               </w:numPr>
             </w:pPr>
             <w:r>
-              <w:t xml:space="preserve">0-3300 = Low-side trigger threshold of the comparator circuit on the output of the RF </w:t>
-            </w:r>
-            <w:r>
-              <w:lastRenderedPageBreak/>
-              <w:t>detector. Refer to the AD8313 datasheet and adjustable gain stuff for a conversion from mV (RF detector output signal amplitude) to dBm (RF signal power level in).</w:t>
+              <w:t>0-3300 = Low-side trigger threshold of the comparator circuit on the output of the RF detector. Refer to the AD8313 datasheet and adjustable gain stuff for a conversion from mV (RF detector output signal amplitude) to dBm (RF signal power level in).</w:t>
             </w:r>
           </w:p>
           <w:p/>
           <w:p>
             <w:proofErr w:type="spellStart"/>
             <w:r>
-              <w:t>mtl_hi_mv</w:t>
+              <w:t>tl_</w:t>
+            </w:r>
+            <w:r>
+              <w:t>hi_mv</w:t>
             </w:r>
             <w:proofErr w:type="spellEnd"/>
             <w:r>
-              <w:t>: MTL High Threshold [</w:t>
+              <w:t>: TL High Threshold [</w:t>
             </w:r>
             <w:proofErr w:type="spellStart"/>
             <w:r>
@@ -1043,7 +1775,21 @@
                 <w:b/>
                 <w:bCs/>
               </w:rPr>
-              <w:t>AT+MTLREAD</w:t>
+              <w:t>AT+TL</w:t>
+            </w:r>
+            <w:r>
+              <w:rPr>
+                <w:b/>
+                <w:bCs/>
+              </w:rPr>
+              <w:t>_</w:t>
+            </w:r>
+            <w:r>
+              <w:rPr>
+                <w:b/>
+                <w:bCs/>
+              </w:rPr>
+              <w:t>READ</w:t>
             </w:r>
           </w:p>
           <w:p/>
@@ -1073,17 +1819,21 @@
             </w:r>
             <w:proofErr w:type="spellStart"/>
             <w:r>
-              <w:t>mtl_lo_mv</w:t>
+              <w:t>tl_</w:t>
+            </w:r>
+            <w:r>
+              <w:t>lo_mv</w:t>
             </w:r>
             <w:proofErr w:type="spellEnd"/>
-            <w:proofErr w:type="gramStart"/>
             <w:r>
               <w:t>&gt;,&lt;</w:t>
             </w:r>
             <w:proofErr w:type="spellStart"/>
-            <w:proofErr w:type="gramEnd"/>
-            <w:r>
-              <w:t>mtl_hi_mv</w:t>
+            <w:r>
+              <w:t>tl_</w:t>
+            </w:r>
+            <w:r>
+              <w:t>hi_mv</w:t>
             </w:r>
             <w:proofErr w:type="spellEnd"/>
             <w:r>
@@ -1101,7 +1851,14 @@
                 <w:b/>
                 <w:bCs/>
               </w:rPr>
-              <w:t>Minimum Trigger Level (MTL) Read Command</w:t>
+              <w:t xml:space="preserve">RF Comparator </w:t>
+            </w:r>
+            <w:r>
+              <w:rPr>
+                <w:b/>
+                <w:bCs/>
+              </w:rPr>
+              <w:t>Trigger Level (TL) Read Command</w:t>
             </w:r>
           </w:p>
           <w:p/>
@@ -1114,7 +1871,10 @@
             </w:r>
             <w:proofErr w:type="spellStart"/>
             <w:r>
-              <w:t>mtl_lo_mv</w:t>
+              <w:t>tl_</w:t>
+            </w:r>
+            <w:r>
+              <w:t>lo_mv</w:t>
             </w:r>
             <w:proofErr w:type="spellEnd"/>
             <w:r>
@@ -1122,7 +1882,10 @@
             </w:r>
             <w:proofErr w:type="spellStart"/>
             <w:r>
-              <w:t>mtl_hi_mv</w:t>
+              <w:t>tl_</w:t>
+            </w:r>
+            <w:r>
+              <w:t>hi_mv</w:t>
             </w:r>
             <w:proofErr w:type="spellEnd"/>
             <w:r>
@@ -1130,7 +1893,10 @@
             </w:r>
             <w:proofErr w:type="spellStart"/>
             <w:r>
-              <w:t>mtl_lo_mv</w:t>
+              <w:t>tl_</w:t>
+            </w:r>
+            <w:r>
+              <w:t>lo_mv</w:t>
             </w:r>
             <w:proofErr w:type="spellEnd"/>
             <w:r>
@@ -1138,11 +1904,20 @@
             </w:r>
             <w:proofErr w:type="spellStart"/>
             <w:r>
-              <w:t>mtl_hi_mv</w:t>
+              <w:t>tl_</w:t>
+            </w:r>
+            <w:r>
+              <w:t>hi_mv</w:t>
             </w:r>
             <w:proofErr w:type="spellEnd"/>
             <w:r>
-              <w:t xml:space="preserve"> set in the AT+MTLSET section.</w:t>
+              <w:t xml:space="preserve"> set in the AT+TL</w:t>
+            </w:r>
+            <w:r>
+              <w:t>_</w:t>
+            </w:r>
+            <w:r>
+              <w:t>SET section.</w:t>
             </w:r>
           </w:p>
         </w:tc>
@@ -1199,6 +1974,7 @@
           </w:p>
           <w:p>
             <w:r>
+              <w:lastRenderedPageBreak/>
               <w:t>&lt;…&gt;</w:t>
             </w:r>
           </w:p>
@@ -1213,6 +1989,7 @@
                 <w:b/>
                 <w:bCs/>
               </w:rPr>
+              <w:lastRenderedPageBreak/>
               <w:t>Help Command</w:t>
             </w:r>
           </w:p>
@@ -1241,7 +2018,21 @@
                 <w:b/>
                 <w:bCs/>
               </w:rPr>
-              <w:t>AT+RXGAIN</w:t>
+              <w:t>AT+RX</w:t>
+            </w:r>
+            <w:r>
+              <w:rPr>
+                <w:b/>
+                <w:bCs/>
+              </w:rPr>
+              <w:t>_</w:t>
+            </w:r>
+            <w:r>
+              <w:rPr>
+                <w:b/>
+                <w:bCs/>
+              </w:rPr>
+              <w:t>GAIN</w:t>
             </w:r>
           </w:p>
           <w:p/>
@@ -1262,12 +2053,24 @@
           </w:p>
           <w:p>
             <w:r>
-              <w:t>AT+RXGAIN=100</w:t>
-            </w:r>
-          </w:p>
-          <w:p>
-            <w:r>
-              <w:t>+RXGAIN=100</w:t>
+              <w:t>AT+RX</w:t>
+            </w:r>
+            <w:r>
+              <w:t>_</w:t>
+            </w:r>
+            <w:r>
+              <w:t>GAIN=100</w:t>
+            </w:r>
+          </w:p>
+          <w:p>
+            <w:r>
+              <w:t>+RX</w:t>
+            </w:r>
+            <w:r>
+              <w:t>_</w:t>
+            </w:r>
+            <w:r>
+              <w:t>GAIN=100</w:t>
             </w:r>
           </w:p>
           <w:p/>
@@ -1282,12 +2085,24 @@
           </w:p>
           <w:p>
             <w:r>
-              <w:t>AT+RXGAIN?</w:t>
-            </w:r>
-          </w:p>
-          <w:p>
-            <w:r>
-              <w:t>+RXGAIN=100</w:t>
+              <w:t>AT+RX</w:t>
+            </w:r>
+            <w:r>
+              <w:t>_</w:t>
+            </w:r>
+            <w:r>
+              <w:t>GAIN?</w:t>
+            </w:r>
+          </w:p>
+          <w:p>
+            <w:r>
+              <w:t>+RX</w:t>
+            </w:r>
+            <w:r>
+              <w:t>_</w:t>
+            </w:r>
+            <w:r>
+              <w:t>GAIN=100</w:t>
             </w:r>
           </w:p>
           <w:p/>
@@ -1297,7 +2112,21 @@
                 <w:i/>
                 <w:iCs/>
               </w:rPr>
-              <w:t>Test +RXGAIN command.</w:t>
+              <w:t>Test +RX</w:t>
+            </w:r>
+            <w:r>
+              <w:rPr>
+                <w:i/>
+                <w:iCs/>
+              </w:rPr>
+              <w:t>_</w:t>
+            </w:r>
+            <w:r>
+              <w:rPr>
+                <w:i/>
+                <w:iCs/>
+              </w:rPr>
+              <w:t>GAIN command.</w:t>
             </w:r>
           </w:p>
           <w:p>
@@ -1308,15 +2137,13 @@
               </w:rPr>
             </w:pPr>
             <w:r>
-              <w:t>+RXGAIN=&lt;</w:t>
-            </w:r>
-            <w:proofErr w:type="gramStart"/>
-            <w:r>
-              <w:t>gain:uint</w:t>
-            </w:r>
-            <w:proofErr w:type="gramEnd"/>
-            <w:r>
-              <w:t>16_t&gt;</w:t>
+              <w:t>+RX</w:t>
+            </w:r>
+            <w:r>
+              <w:t>_</w:t>
+            </w:r>
+            <w:r>
+              <w:t>GAIN=&lt;gain:uint16_t&gt;</w:t>
             </w:r>
           </w:p>
         </w:tc>
@@ -1368,12 +2195,212 @@
     <w:sectPr>
       <w:type w:val="continuous"/>
       <w:pgSz w:w="12240" w:h="15840"/>
-      <w:pgMar w:top="720" w:right="720" w:bottom="720" w:left="720" w:header="720" w:footer="720" w:gutter="0"/>
+      <w:pgMar w:top="720" w:right="720" w:bottom="720" w:left="720" w:header="288" w:footer="720" w:gutter="0"/>
       <w:cols w:space="720"/>
+      <w:titlePg/>
       <w:docGrid w:linePitch="360"/>
     </w:sectPr>
   </w:body>
 </w:document>
+</file>
+
+<file path=word/endnotes.xml><?xml version="1.0" encoding="utf-8"?>
+<w:endnotes xmlns:wpc="http://schemas.microsoft.com/office/word/2010/wordprocessingCanvas" xmlns:cx="http://schemas.microsoft.com/office/drawing/2014/chartex" xmlns:cx1="http://schemas.microsoft.com/office/drawing/2015/9/8/chartex" xmlns:cx2="http://schemas.microsoft.com/office/drawing/2015/10/21/chartex" xmlns:cx3="http://schemas.microsoft.com/office/drawing/2016/5/9/chartex" xmlns:cx4="http://schemas.microsoft.com/office/drawing/2016/5/10/chartex" xmlns:cx5="http://schemas.microsoft.com/office/drawing/2016/5/11/chartex" xmlns:cx6="http://schemas.microsoft.com/office/drawing/2016/5/12/chartex" xmlns:cx7="http://schemas.microsoft.com/office/drawing/2016/5/13/chartex" xmlns:cx8="http://schemas.microsoft.com/office/drawing/2016/5/14/chartex" xmlns:mc="http://schemas.openxmlformats.org/markup-compatibility/2006" xmlns:aink="http://schemas.microsoft.com/office/drawing/2016/ink" xmlns:am3d="http://schemas.microsoft.com/office/drawing/2017/model3d" xmlns:o="urn:schemas-microsoft-com:office:office" xmlns:oel="http://schemas.microsoft.com/office/2019/extlst" xmlns:r="http://schemas.openxmlformats.org/officeDocument/2006/relationships" xmlns:m="http://schemas.openxmlformats.org/officeDocument/2006/math" xmlns:v="urn:schemas-microsoft-com:vml" xmlns:wp14="http://schemas.microsoft.com/office/word/2010/wordprocessingDrawing" xmlns:wp="http://schemas.openxmlformats.org/drawingml/2006/wordprocessingDrawing" xmlns:w10="urn:schemas-microsoft-com:office:word" xmlns:w="http://schemas.openxmlformats.org/wordprocessingml/2006/main" xmlns:w14="http://schemas.microsoft.com/office/word/2010/wordml" xmlns:w15="http://schemas.microsoft.com/office/word/2012/wordml" xmlns:w16cex="http://schemas.microsoft.com/office/word/2018/wordml/cex" xmlns:w16cid="http://schemas.microsoft.com/office/word/2016/wordml/cid" xmlns:w16="http://schemas.microsoft.com/office/word/2018/wordml" xmlns:w16du="http://schemas.microsoft.com/office/word/2023/wordml/word16du" xmlns:w16sdtdh="http://schemas.microsoft.com/office/word/2020/wordml/sdtdatahash" xmlns:w16se="http://schemas.microsoft.com/office/word/2015/wordml/symex" xmlns:wpg="http://schemas.microsoft.com/office/word/2010/wordprocessingGroup" xmlns:wpi="http://schemas.microsoft.com/office/word/2010/wordprocessingInk" xmlns:wne="http://schemas.microsoft.com/office/word/2006/wordml" xmlns:wps="http://schemas.microsoft.com/office/word/2010/wordprocessingShape" mc:Ignorable="w14 w15 w16se w16cid w16 w16cex w16sdtdh w16du wp14">
+  <w:endnote w:type="separator" w:id="-1">
+    <w:p>
+      <w:pPr>
+        <w:spacing w:after="0" w:line="240" w:lineRule="auto"/>
+      </w:pPr>
+      <w:r>
+        <w:separator/>
+      </w:r>
+    </w:p>
+  </w:endnote>
+  <w:endnote w:type="continuationSeparator" w:id="0">
+    <w:p>
+      <w:pPr>
+        <w:spacing w:after="0" w:line="240" w:lineRule="auto"/>
+      </w:pPr>
+      <w:r>
+        <w:continuationSeparator/>
+      </w:r>
+    </w:p>
+  </w:endnote>
+</w:endnotes>
+</file>
+
+<file path=word/footnotes.xml><?xml version="1.0" encoding="utf-8"?>
+<w:footnotes xmlns:wpc="http://schemas.microsoft.com/office/word/2010/wordprocessingCanvas" xmlns:cx="http://schemas.microsoft.com/office/drawing/2014/chartex" xmlns:cx1="http://schemas.microsoft.com/office/drawing/2015/9/8/chartex" xmlns:cx2="http://schemas.microsoft.com/office/drawing/2015/10/21/chartex" xmlns:cx3="http://schemas.microsoft.com/office/drawing/2016/5/9/chartex" xmlns:cx4="http://schemas.microsoft.com/office/drawing/2016/5/10/chartex" xmlns:cx5="http://schemas.microsoft.com/office/drawing/2016/5/11/chartex" xmlns:cx6="http://schemas.microsoft.com/office/drawing/2016/5/12/chartex" xmlns:cx7="http://schemas.microsoft.com/office/drawing/2016/5/13/chartex" xmlns:cx8="http://schemas.microsoft.com/office/drawing/2016/5/14/chartex" xmlns:mc="http://schemas.openxmlformats.org/markup-compatibility/2006" xmlns:aink="http://schemas.microsoft.com/office/drawing/2016/ink" xmlns:am3d="http://schemas.microsoft.com/office/drawing/2017/model3d" xmlns:o="urn:schemas-microsoft-com:office:office" xmlns:oel="http://schemas.microsoft.com/office/2019/extlst" xmlns:r="http://schemas.openxmlformats.org/officeDocument/2006/relationships" xmlns:m="http://schemas.openxmlformats.org/officeDocument/2006/math" xmlns:v="urn:schemas-microsoft-com:vml" xmlns:wp14="http://schemas.microsoft.com/office/word/2010/wordprocessingDrawing" xmlns:wp="http://schemas.openxmlformats.org/drawingml/2006/wordprocessingDrawing" xmlns:w10="urn:schemas-microsoft-com:office:word" xmlns:w="http://schemas.openxmlformats.org/wordprocessingml/2006/main" xmlns:w14="http://schemas.microsoft.com/office/word/2010/wordml" xmlns:w15="http://schemas.microsoft.com/office/word/2012/wordml" xmlns:w16cex="http://schemas.microsoft.com/office/word/2018/wordml/cex" xmlns:w16cid="http://schemas.microsoft.com/office/word/2016/wordml/cid" xmlns:w16="http://schemas.microsoft.com/office/word/2018/wordml" xmlns:w16du="http://schemas.microsoft.com/office/word/2023/wordml/word16du" xmlns:w16sdtdh="http://schemas.microsoft.com/office/word/2020/wordml/sdtdatahash" xmlns:w16se="http://schemas.microsoft.com/office/word/2015/wordml/symex" xmlns:wpg="http://schemas.microsoft.com/office/word/2010/wordprocessingGroup" xmlns:wpi="http://schemas.microsoft.com/office/word/2010/wordprocessingInk" xmlns:wne="http://schemas.microsoft.com/office/word/2006/wordml" xmlns:wps="http://schemas.microsoft.com/office/word/2010/wordprocessingShape" mc:Ignorable="w14 w15 w16se w16cid w16 w16cex w16sdtdh w16du wp14">
+  <w:footnote w:type="separator" w:id="-1">
+    <w:p>
+      <w:pPr>
+        <w:spacing w:after="0" w:line="240" w:lineRule="auto"/>
+      </w:pPr>
+      <w:r>
+        <w:separator/>
+      </w:r>
+    </w:p>
+  </w:footnote>
+  <w:footnote w:type="continuationSeparator" w:id="0">
+    <w:p>
+      <w:pPr>
+        <w:spacing w:after="0" w:line="240" w:lineRule="auto"/>
+      </w:pPr>
+      <w:r>
+        <w:continuationSeparator/>
+      </w:r>
+    </w:p>
+  </w:footnote>
+</w:footnotes>
+</file>
+
+<file path=word/header1.xml><?xml version="1.0" encoding="utf-8"?>
+<w:hdr xmlns:wpc="http://schemas.microsoft.com/office/word/2010/wordprocessingCanvas" xmlns:cx="http://schemas.microsoft.com/office/drawing/2014/chartex" xmlns:cx1="http://schemas.microsoft.com/office/drawing/2015/9/8/chartex" xmlns:cx2="http://schemas.microsoft.com/office/drawing/2015/10/21/chartex" xmlns:cx3="http://schemas.microsoft.com/office/drawing/2016/5/9/chartex" xmlns:cx4="http://schemas.microsoft.com/office/drawing/2016/5/10/chartex" xmlns:cx5="http://schemas.microsoft.com/office/drawing/2016/5/11/chartex" xmlns:cx6="http://schemas.microsoft.com/office/drawing/2016/5/12/chartex" xmlns:cx7="http://schemas.microsoft.com/office/drawing/2016/5/13/chartex" xmlns:cx8="http://schemas.microsoft.com/office/drawing/2016/5/14/chartex" xmlns:mc="http://schemas.openxmlformats.org/markup-compatibility/2006" xmlns:aink="http://schemas.microsoft.com/office/drawing/2016/ink" xmlns:am3d="http://schemas.microsoft.com/office/drawing/2017/model3d" xmlns:o="urn:schemas-microsoft-com:office:office" xmlns:oel="http://schemas.microsoft.com/office/2019/extlst" xmlns:r="http://schemas.openxmlformats.org/officeDocument/2006/relationships" xmlns:m="http://schemas.openxmlformats.org/officeDocument/2006/math" xmlns:v="urn:schemas-microsoft-com:vml" xmlns:wp14="http://schemas.microsoft.com/office/word/2010/wordprocessingDrawing" xmlns:wp="http://schemas.openxmlformats.org/drawingml/2006/wordprocessingDrawing" xmlns:w10="urn:schemas-microsoft-com:office:word" xmlns:w="http://schemas.openxmlformats.org/wordprocessingml/2006/main" xmlns:w14="http://schemas.microsoft.com/office/word/2010/wordml" xmlns:w15="http://schemas.microsoft.com/office/word/2012/wordml" xmlns:w16cex="http://schemas.microsoft.com/office/word/2018/wordml/cex" xmlns:w16cid="http://schemas.microsoft.com/office/word/2016/wordml/cid" xmlns:w16="http://schemas.microsoft.com/office/word/2018/wordml" xmlns:w16du="http://schemas.microsoft.com/office/word/2023/wordml/word16du" xmlns:w16sdtdh="http://schemas.microsoft.com/office/word/2020/wordml/sdtdatahash" xmlns:w16se="http://schemas.microsoft.com/office/word/2015/wordml/symex" xmlns:wpg="http://schemas.microsoft.com/office/word/2010/wordprocessingGroup" xmlns:wpi="http://schemas.microsoft.com/office/word/2010/wordprocessingInk" xmlns:wne="http://schemas.microsoft.com/office/word/2006/wordml" xmlns:wps="http://schemas.microsoft.com/office/word/2010/wordprocessingShape" mc:Ignorable="w14 w15 w16se w16cid w16 w16cex w16sdtdh w16du wp14">
+  <w:p>
+    <w:pPr>
+      <w:pStyle w:val="Header"/>
+    </w:pPr>
+    <w:r>
+      <w:rPr>
+        <w:noProof/>
+      </w:rPr>
+      <w:drawing>
+        <wp:anchor distT="0" distB="0" distL="114300" distR="114300" simplePos="0" relativeHeight="251639808" behindDoc="1" locked="0" layoutInCell="1" allowOverlap="1" wp14:anchorId="724BAAEA" wp14:editId="0E3BB9FF">
+          <wp:simplePos x="0" y="0"/>
+          <wp:positionH relativeFrom="column">
+            <wp:posOffset>5848350</wp:posOffset>
+          </wp:positionH>
+          <wp:positionV relativeFrom="paragraph">
+            <wp:posOffset>3810</wp:posOffset>
+          </wp:positionV>
+          <wp:extent cx="1009650" cy="630555"/>
+          <wp:effectExtent l="0" t="0" r="0" b="0"/>
+          <wp:wrapTight wrapText="bothSides">
+            <wp:wrapPolygon edited="0">
+              <wp:start x="0" y="0"/>
+              <wp:lineTo x="0" y="20882"/>
+              <wp:lineTo x="21192" y="20882"/>
+              <wp:lineTo x="21192" y="0"/>
+              <wp:lineTo x="0" y="0"/>
+            </wp:wrapPolygon>
+          </wp:wrapTight>
+          <wp:docPr id="874748723" name="Picture 2"/>
+          <wp:cNvGraphicFramePr>
+            <a:graphicFrameLocks xmlns:a="http://schemas.openxmlformats.org/drawingml/2006/main" noChangeAspect="1"/>
+          </wp:cNvGraphicFramePr>
+          <a:graphic xmlns:a="http://schemas.openxmlformats.org/drawingml/2006/main">
+            <a:graphicData uri="http://schemas.openxmlformats.org/drawingml/2006/picture">
+              <pic:pic xmlns:pic="http://schemas.openxmlformats.org/drawingml/2006/picture">
+                <pic:nvPicPr>
+                  <pic:cNvPr id="0" name="Picture 2"/>
+                  <pic:cNvPicPr>
+                    <a:picLocks noChangeAspect="1" noChangeArrowheads="1"/>
+                  </pic:cNvPicPr>
+                </pic:nvPicPr>
+                <pic:blipFill>
+                  <a:blip r:embed="rId1">
+                    <a:extLst>
+                      <a:ext uri="{28A0092B-C50C-407E-A947-70E740481C1C}">
+                        <a14:useLocalDpi xmlns:a14="http://schemas.microsoft.com/office/drawing/2010/main" val="0"/>
+                      </a:ext>
+                    </a:extLst>
+                  </a:blip>
+                  <a:srcRect/>
+                  <a:stretch>
+                    <a:fillRect/>
+                  </a:stretch>
+                </pic:blipFill>
+                <pic:spPr bwMode="auto">
+                  <a:xfrm>
+                    <a:off x="0" y="0"/>
+                    <a:ext cx="1009650" cy="630555"/>
+                  </a:xfrm>
+                  <a:prstGeom prst="rect">
+                    <a:avLst/>
+                  </a:prstGeom>
+                  <a:noFill/>
+                  <a:ln>
+                    <a:noFill/>
+                  </a:ln>
+                </pic:spPr>
+              </pic:pic>
+            </a:graphicData>
+          </a:graphic>
+        </wp:anchor>
+      </w:drawing>
+    </w:r>
+    <w:r>
+      <w:tab/>
+    </w:r>
+    <w:r>
+      <w:tab/>
+    </w:r>
+  </w:p>
+</w:hdr>
+</file>
+
+<file path=word/header2.xml><?xml version="1.0" encoding="utf-8"?>
+<w:hdr xmlns:wpc="http://schemas.microsoft.com/office/word/2010/wordprocessingCanvas" xmlns:cx="http://schemas.microsoft.com/office/drawing/2014/chartex" xmlns:cx1="http://schemas.microsoft.com/office/drawing/2015/9/8/chartex" xmlns:cx2="http://schemas.microsoft.com/office/drawing/2015/10/21/chartex" xmlns:cx3="http://schemas.microsoft.com/office/drawing/2016/5/9/chartex" xmlns:cx4="http://schemas.microsoft.com/office/drawing/2016/5/10/chartex" xmlns:cx5="http://schemas.microsoft.com/office/drawing/2016/5/11/chartex" xmlns:cx6="http://schemas.microsoft.com/office/drawing/2016/5/12/chartex" xmlns:cx7="http://schemas.microsoft.com/office/drawing/2016/5/13/chartex" xmlns:cx8="http://schemas.microsoft.com/office/drawing/2016/5/14/chartex" xmlns:mc="http://schemas.openxmlformats.org/markup-compatibility/2006" xmlns:aink="http://schemas.microsoft.com/office/drawing/2016/ink" xmlns:am3d="http://schemas.microsoft.com/office/drawing/2017/model3d" xmlns:o="urn:schemas-microsoft-com:office:office" xmlns:oel="http://schemas.microsoft.com/office/2019/extlst" xmlns:r="http://schemas.openxmlformats.org/officeDocument/2006/relationships" xmlns:m="http://schemas.openxmlformats.org/officeDocument/2006/math" xmlns:v="urn:schemas-microsoft-com:vml" xmlns:wp14="http://schemas.microsoft.com/office/word/2010/wordprocessingDrawing" xmlns:wp="http://schemas.openxmlformats.org/drawingml/2006/wordprocessingDrawing" xmlns:w10="urn:schemas-microsoft-com:office:word" xmlns:w="http://schemas.openxmlformats.org/wordprocessingml/2006/main" xmlns:w14="http://schemas.microsoft.com/office/word/2010/wordml" xmlns:w15="http://schemas.microsoft.com/office/word/2012/wordml" xmlns:w16cex="http://schemas.microsoft.com/office/word/2018/wordml/cex" xmlns:w16cid="http://schemas.microsoft.com/office/word/2016/wordml/cid" xmlns:w16="http://schemas.microsoft.com/office/word/2018/wordml" xmlns:w16du="http://schemas.microsoft.com/office/word/2023/wordml/word16du" xmlns:w16sdtdh="http://schemas.microsoft.com/office/word/2020/wordml/sdtdatahash" xmlns:w16se="http://schemas.microsoft.com/office/word/2015/wordml/symex" xmlns:wpg="http://schemas.microsoft.com/office/word/2010/wordprocessingGroup" xmlns:wpi="http://schemas.microsoft.com/office/word/2010/wordprocessingInk" xmlns:wne="http://schemas.microsoft.com/office/word/2006/wordml" xmlns:wps="http://schemas.microsoft.com/office/word/2010/wordprocessingShape" mc:Ignorable="w14 w15 w16se w16cid w16 w16cex w16sdtdh w16du wp14">
+  <w:p>
+    <w:pPr>
+      <w:pStyle w:val="Header"/>
+      <w:jc w:val="right"/>
+    </w:pPr>
+    <w:r>
+      <w:rPr>
+        <w:noProof/>
+      </w:rPr>
+      <w:drawing>
+        <wp:inline distT="0" distB="0" distL="0" distR="0" wp14:anchorId="672563F0" wp14:editId="60ECC174">
+          <wp:extent cx="975360" cy="609411"/>
+          <wp:effectExtent l="0" t="0" r="0" b="0"/>
+          <wp:docPr id="282627098" name="Picture 4"/>
+          <wp:cNvGraphicFramePr>
+            <a:graphicFrameLocks xmlns:a="http://schemas.openxmlformats.org/drawingml/2006/main" noChangeAspect="1"/>
+          </wp:cNvGraphicFramePr>
+          <a:graphic xmlns:a="http://schemas.openxmlformats.org/drawingml/2006/main">
+            <a:graphicData uri="http://schemas.openxmlformats.org/drawingml/2006/picture">
+              <pic:pic xmlns:pic="http://schemas.openxmlformats.org/drawingml/2006/picture">
+                <pic:nvPicPr>
+                  <pic:cNvPr id="0" name="Picture 9"/>
+                  <pic:cNvPicPr>
+                    <a:picLocks noChangeAspect="1" noChangeArrowheads="1"/>
+                  </pic:cNvPicPr>
+                </pic:nvPicPr>
+                <pic:blipFill>
+                  <a:blip r:embed="rId1">
+                    <a:extLst>
+                      <a:ext uri="{28A0092B-C50C-407E-A947-70E740481C1C}">
+                        <a14:useLocalDpi xmlns:a14="http://schemas.microsoft.com/office/drawing/2010/main" val="0"/>
+                      </a:ext>
+                    </a:extLst>
+                  </a:blip>
+                  <a:srcRect/>
+                  <a:stretch>
+                    <a:fillRect/>
+                  </a:stretch>
+                </pic:blipFill>
+                <pic:spPr bwMode="auto">
+                  <a:xfrm>
+                    <a:off x="0" y="0"/>
+                    <a:ext cx="981166" cy="613039"/>
+                  </a:xfrm>
+                  <a:prstGeom prst="rect">
+                    <a:avLst/>
+                  </a:prstGeom>
+                  <a:noFill/>
+                  <a:ln>
+                    <a:noFill/>
+                  </a:ln>
+                </pic:spPr>
+              </pic:pic>
+            </a:graphicData>
+          </a:graphic>
+        </wp:inline>
+      </w:drawing>
+    </w:r>
+  </w:p>
+</w:hdr>
 </file>
 
 <file path=word/numbering.xml><?xml version="1.0" encoding="utf-8"?>
@@ -2243,7 +3270,7 @@
   <w:style w:type="paragraph" w:default="1" w:styleId="Normal">
     <w:name w:val="Normal"/>
     <w:qFormat/>
-    <w:rsid w:val="007F7DD3"/>
+    <w:rsid w:val="004B759E"/>
   </w:style>
   <w:style w:type="paragraph" w:styleId="Heading1">
     <w:name w:val="heading 1"/>
@@ -2313,7 +3340,6 @@
   <w:style w:type="character" w:default="1" w:styleId="DefaultParagraphFont">
     <w:name w:val="Default Paragraph Font"/>
     <w:uiPriority w:val="1"/>
-    <w:semiHidden/>
     <w:unhideWhenUsed/>
   </w:style>
   <w:style w:type="table" w:default="1" w:styleId="TableNormal">
@@ -2469,6 +3495,82 @@
       <w:color w:val="005626" w:themeColor="accent1" w:themeShade="7F"/>
       <w:sz w:val="24"/>
       <w:szCs w:val="24"/>
+    </w:rPr>
+  </w:style>
+  <w:style w:type="paragraph" w:styleId="Header">
+    <w:name w:val="header"/>
+    <w:basedOn w:val="Normal"/>
+    <w:link w:val="HeaderChar"/>
+    <w:uiPriority w:val="99"/>
+    <w:unhideWhenUsed/>
+    <w:rsid w:val="00135062"/>
+    <w:pPr>
+      <w:tabs>
+        <w:tab w:val="center" w:pos="4680"/>
+        <w:tab w:val="right" w:pos="9360"/>
+      </w:tabs>
+      <w:spacing w:after="0" w:line="240" w:lineRule="auto"/>
+    </w:pPr>
+  </w:style>
+  <w:style w:type="character" w:customStyle="1" w:styleId="HeaderChar">
+    <w:name w:val="Header Char"/>
+    <w:basedOn w:val="DefaultParagraphFont"/>
+    <w:link w:val="Header"/>
+    <w:uiPriority w:val="99"/>
+    <w:rsid w:val="00135062"/>
+  </w:style>
+  <w:style w:type="paragraph" w:styleId="Footer">
+    <w:name w:val="footer"/>
+    <w:basedOn w:val="Normal"/>
+    <w:link w:val="FooterChar"/>
+    <w:uiPriority w:val="99"/>
+    <w:unhideWhenUsed/>
+    <w:rsid w:val="00135062"/>
+    <w:pPr>
+      <w:tabs>
+        <w:tab w:val="center" w:pos="4680"/>
+        <w:tab w:val="right" w:pos="9360"/>
+      </w:tabs>
+      <w:spacing w:after="0" w:line="240" w:lineRule="auto"/>
+    </w:pPr>
+  </w:style>
+  <w:style w:type="character" w:customStyle="1" w:styleId="FooterChar">
+    <w:name w:val="Footer Char"/>
+    <w:basedOn w:val="DefaultParagraphFont"/>
+    <w:link w:val="Footer"/>
+    <w:uiPriority w:val="99"/>
+    <w:rsid w:val="00135062"/>
+  </w:style>
+  <w:style w:type="paragraph" w:styleId="NoSpacing">
+    <w:name w:val="No Spacing"/>
+    <w:uiPriority w:val="1"/>
+    <w:qFormat/>
+    <w:rsid w:val="004B759E"/>
+    <w:pPr>
+      <w:spacing w:after="0" w:line="240" w:lineRule="auto"/>
+    </w:pPr>
+  </w:style>
+  <w:style w:type="character" w:styleId="Hyperlink">
+    <w:name w:val="Hyperlink"/>
+    <w:basedOn w:val="DefaultParagraphFont"/>
+    <w:uiPriority w:val="99"/>
+    <w:unhideWhenUsed/>
+    <w:rsid w:val="00F64017"/>
+    <w:rPr>
+      <w:color w:val="0563C1" w:themeColor="hyperlink"/>
+      <w:u w:val="single"/>
+    </w:rPr>
+  </w:style>
+  <w:style w:type="character" w:styleId="UnresolvedMention">
+    <w:name w:val="Unresolved Mention"/>
+    <w:basedOn w:val="DefaultParagraphFont"/>
+    <w:uiPriority w:val="99"/>
+    <w:semiHidden/>
+    <w:unhideWhenUsed/>
+    <w:rsid w:val="00F64017"/>
+    <w:rPr>
+      <w:color w:val="605E5C"/>
+      <w:shd w:val="clear" w:color="auto" w:fill="E1DFDD"/>
     </w:rPr>
   </w:style>
 </w:styles>

</xml_diff>

<commit_message>
Update README and add console text colors
</commit_message>
<xml_diff>
--- a/word/datasheet_adsbee_1090.docx
+++ b/word/datasheet_adsbee_1090.docx
@@ -7,6 +7,7 @@
         <w:sectPr>
           <w:headerReference w:type="default" r:id="rId8"/>
           <w:headerReference w:type="first" r:id="rId9"/>
+          <w:footerReference w:type="first" r:id="rId10"/>
           <w:pgSz w:w="12240" w:h="15840"/>
           <w:pgMar w:top="720" w:right="720" w:bottom="720" w:left="720" w:header="288" w:footer="288" w:gutter="0"/>
           <w:cols w:space="720"/>
@@ -44,8 +45,13 @@
                   <w:pPr>
                     <w:pStyle w:val="Subtitle"/>
                   </w:pPr>
+                  <w:proofErr w:type="gramStart"/>
                   <w:r>
-                    <w:t>Open Source Embedded ADS-B Receiver</w:t>
+                    <w:t>Open Source</w:t>
+                  </w:r>
+                  <w:proofErr w:type="gramEnd"/>
+                  <w:r>
+                    <w:t xml:space="preserve"> Embedded ADS-B Receiver</w:t>
                   </w:r>
                 </w:p>
               </w:txbxContent>
@@ -56,6 +62,9 @@
     </w:p>
     <w:p>
       <w:r>
+        <w:rPr>
+          <w:noProof/>
+        </w:rPr>
         <w:drawing>
           <wp:inline distT="0" distB="0" distL="0" distR="0" wp14:anchorId="27538FD4" wp14:editId="77FD0431">
             <wp:extent cx="3200400" cy="2140585"/>
@@ -72,7 +81,7 @@
                     <pic:cNvPicPr/>
                   </pic:nvPicPr>
                   <pic:blipFill>
-                    <a:blip r:embed="rId10" cstate="print">
+                    <a:blip r:embed="rId11" cstate="print">
                       <a:extLst>
                         <a:ext uri="{28A0092B-C50C-407E-A947-70E740481C1C}">
                           <a14:useLocalDpi xmlns:a14="http://schemas.microsoft.com/office/drawing/2010/main" val="0"/>
@@ -283,6 +292,9 @@
         <w:br w:type="column"/>
       </w:r>
       <w:r>
+        <w:rPr>
+          <w:noProof/>
+        </w:rPr>
         <w:drawing>
           <wp:inline distT="0" distB="0" distL="0" distR="0" wp14:anchorId="096F563F" wp14:editId="4A6DF92D">
             <wp:extent cx="3246120" cy="2105025"/>
@@ -299,7 +311,7 @@
                     <pic:cNvPicPr/>
                   </pic:nvPicPr>
                   <pic:blipFill>
-                    <a:blip r:embed="rId11" cstate="print">
+                    <a:blip r:embed="rId12" cstate="print">
                       <a:extLst>
                         <a:ext uri="{28A0092B-C50C-407E-A947-70E740481C1C}">
                           <a14:useLocalDpi xmlns:a14="http://schemas.microsoft.com/office/drawing/2010/main" val="0"/>
@@ -539,7 +551,21 @@
               <w:rPr>
                 <w:rFonts w:cstheme="minorHAnsi"/>
               </w:rPr>
-              <w:t>1090MHz RF In: U.FL / MHF1</w:t>
+              <w:t xml:space="preserve">1090MHz RF In: </w:t>
+            </w:r>
+            <w:proofErr w:type="gramStart"/>
+            <w:r>
+              <w:rPr>
+                <w:rFonts w:cstheme="minorHAnsi"/>
+              </w:rPr>
+              <w:t>U.FL</w:t>
+            </w:r>
+            <w:proofErr w:type="gramEnd"/>
+            <w:r>
+              <w:rPr>
+                <w:rFonts w:cstheme="minorHAnsi"/>
+              </w:rPr>
+              <w:t xml:space="preserve"> / MHF1</w:t>
             </w:r>
           </w:p>
           <w:p>
@@ -552,7 +578,21 @@
               <w:rPr>
                 <w:rFonts w:cstheme="minorHAnsi"/>
               </w:rPr>
-              <w:t>802.11 RF Out: W.FL / MHF3</w:t>
+              <w:t xml:space="preserve">802.11 RF Out: </w:t>
+            </w:r>
+            <w:proofErr w:type="gramStart"/>
+            <w:r>
+              <w:rPr>
+                <w:rFonts w:cstheme="minorHAnsi"/>
+              </w:rPr>
+              <w:t>W.FL</w:t>
+            </w:r>
+            <w:proofErr w:type="gramEnd"/>
+            <w:r>
+              <w:rPr>
+                <w:rFonts w:cstheme="minorHAnsi"/>
+              </w:rPr>
+              <w:t xml:space="preserve"> / MHF3</w:t>
             </w:r>
           </w:p>
           <w:p>
@@ -599,8 +639,13 @@
       <w:pPr>
         <w:pStyle w:val="Heading1"/>
       </w:pPr>
-      <w:r>
-        <w:t>Open Source Hardware + Software</w:t>
+      <w:proofErr w:type="gramStart"/>
+      <w:r>
+        <w:t>Open Source</w:t>
+      </w:r>
+      <w:proofErr w:type="gramEnd"/>
+      <w:r>
+        <w:t xml:space="preserve"> Hardware + Software</w:t>
       </w:r>
     </w:p>
     <w:p>
@@ -612,7 +657,7 @@
       <w:r>
         <w:t xml:space="preserve"> Repository: </w:t>
       </w:r>
-      <w:hyperlink r:id="rId12" w:history="1">
+      <w:hyperlink r:id="rId13" w:history="1">
         <w:r>
           <w:rPr>
             <w:rStyle w:val="Hyperlink"/>
@@ -650,13 +695,7 @@
     </w:p>
     <w:p>
       <w:r>
-        <w:t>Note that the GPL v3 license applies to design</w:t>
-      </w:r>
-      <w:r>
-        <w:t xml:space="preserve"> and source code</w:t>
-      </w:r>
-      <w:r>
-        <w:t xml:space="preserve"> files, and not devices. </w:t>
+        <w:t xml:space="preserve">Note that the GPL v3 license applies to design and source code files, and not devices. </w:t>
       </w:r>
       <w:proofErr w:type="spellStart"/>
       <w:r>
@@ -679,7 +718,7 @@
       <w:r>
         <w:t xml:space="preserve"> hardware or software design files, please contact </w:t>
       </w:r>
-      <w:hyperlink r:id="rId13" w:history="1">
+      <w:hyperlink r:id="rId14" w:history="1">
         <w:r>
           <w:rPr>
             <w:rStyle w:val="Hyperlink"/>
@@ -789,8 +828,13 @@
       </w:r>
     </w:p>
     <w:p>
-      <w:r>
-        <w:t xml:space="preserve">The  COMMS_UART interface is </w:t>
+      <w:proofErr w:type="gramStart"/>
+      <w:r>
+        <w:t>The  COMMS</w:t>
+      </w:r>
+      <w:proofErr w:type="gramEnd"/>
+      <w:r>
+        <w:t xml:space="preserve">_UART interface is </w:t>
       </w:r>
       <w:r>
         <w:t>used for data output, and can support a number of different protocols</w:t>
@@ -902,10 +946,7 @@
           </w:tcPr>
           <w:p>
             <w:r>
-              <w:t>115200 baud</w:t>
-            </w:r>
-            <w:r>
-              <w:t xml:space="preserve"> (default)</w:t>
+              <w:t>115200 baud (default)</w:t>
             </w:r>
           </w:p>
         </w:tc>
@@ -1465,7 +1506,15 @@
               <w:t>tl_</w:t>
             </w:r>
             <w:r>
-              <w:t>lo_mv:uint16_t&gt;,&lt;</w:t>
+              <w:t>lo_</w:t>
+            </w:r>
+            <w:proofErr w:type="gramStart"/>
+            <w:r>
+              <w:t>mv:uint</w:t>
+            </w:r>
+            <w:proofErr w:type="gramEnd"/>
+            <w:r>
+              <w:t>16_t&gt;,&lt;</w:t>
             </w:r>
             <w:r>
               <w:t>tl_</w:t>
@@ -1482,7 +1531,15 @@
               <w:t>tl_</w:t>
             </w:r>
             <w:r>
-              <w:t>lo_mv:uint16_t&gt;,&lt;</w:t>
+              <w:t>lo_</w:t>
+            </w:r>
+            <w:proofErr w:type="gramStart"/>
+            <w:r>
+              <w:t>mv:uint</w:t>
+            </w:r>
+            <w:proofErr w:type="gramEnd"/>
+            <w:r>
+              <w:t>16_t&gt;,&lt;</w:t>
             </w:r>
             <w:r>
               <w:t>tl_</w:t>
@@ -1548,7 +1605,15 @@
               <w:t>tl_</w:t>
             </w:r>
             <w:r>
-              <w:t>lo_mv:uint16_t&gt;,&lt;</w:t>
+              <w:t>lo_</w:t>
+            </w:r>
+            <w:proofErr w:type="gramStart"/>
+            <w:r>
+              <w:t>mv:uint</w:t>
+            </w:r>
+            <w:proofErr w:type="gramEnd"/>
+            <w:r>
+              <w:t>16_t&gt;,&lt;</w:t>
             </w:r>
             <w:r>
               <w:t>tl_</w:t>
@@ -1825,10 +1890,12 @@
               <w:t>lo_mv</w:t>
             </w:r>
             <w:proofErr w:type="spellEnd"/>
+            <w:proofErr w:type="gramStart"/>
             <w:r>
               <w:t>&gt;,&lt;</w:t>
             </w:r>
             <w:proofErr w:type="spellStart"/>
+            <w:proofErr w:type="gramEnd"/>
             <w:r>
               <w:t>tl_</w:t>
             </w:r>
@@ -2143,7 +2210,15 @@
               <w:t>_</w:t>
             </w:r>
             <w:r>
-              <w:t>GAIN=&lt;gain:uint16_t&gt;</w:t>
+              <w:t>GAIN=&lt;</w:t>
+            </w:r>
+            <w:proofErr w:type="gramStart"/>
+            <w:r>
+              <w:t>gain:uint</w:t>
+            </w:r>
+            <w:proofErr w:type="gramEnd"/>
+            <w:r>
+              <w:t>16_t&gt;</w:t>
             </w:r>
           </w:p>
         </w:tc>
@@ -2227,6 +2302,107 @@
     </w:p>
   </w:endnote>
 </w:endnotes>
+</file>
+
+<file path=word/footer1.xml><?xml version="1.0" encoding="utf-8"?>
+<w:ftr xmlns:wpc="http://schemas.microsoft.com/office/word/2010/wordprocessingCanvas" xmlns:cx="http://schemas.microsoft.com/office/drawing/2014/chartex" xmlns:cx1="http://schemas.microsoft.com/office/drawing/2015/9/8/chartex" xmlns:cx2="http://schemas.microsoft.com/office/drawing/2015/10/21/chartex" xmlns:cx3="http://schemas.microsoft.com/office/drawing/2016/5/9/chartex" xmlns:cx4="http://schemas.microsoft.com/office/drawing/2016/5/10/chartex" xmlns:cx5="http://schemas.microsoft.com/office/drawing/2016/5/11/chartex" xmlns:cx6="http://schemas.microsoft.com/office/drawing/2016/5/12/chartex" xmlns:cx7="http://schemas.microsoft.com/office/drawing/2016/5/13/chartex" xmlns:cx8="http://schemas.microsoft.com/office/drawing/2016/5/14/chartex" xmlns:mc="http://schemas.openxmlformats.org/markup-compatibility/2006" xmlns:aink="http://schemas.microsoft.com/office/drawing/2016/ink" xmlns:am3d="http://schemas.microsoft.com/office/drawing/2017/model3d" xmlns:o="urn:schemas-microsoft-com:office:office" xmlns:oel="http://schemas.microsoft.com/office/2019/extlst" xmlns:r="http://schemas.openxmlformats.org/officeDocument/2006/relationships" xmlns:m="http://schemas.openxmlformats.org/officeDocument/2006/math" xmlns:v="urn:schemas-microsoft-com:vml" xmlns:wp14="http://schemas.microsoft.com/office/word/2010/wordprocessingDrawing" xmlns:wp="http://schemas.openxmlformats.org/drawingml/2006/wordprocessingDrawing" xmlns:w10="urn:schemas-microsoft-com:office:word" xmlns:w="http://schemas.openxmlformats.org/wordprocessingml/2006/main" xmlns:w14="http://schemas.microsoft.com/office/word/2010/wordml" xmlns:w15="http://schemas.microsoft.com/office/word/2012/wordml" xmlns:w16cex="http://schemas.microsoft.com/office/word/2018/wordml/cex" xmlns:w16cid="http://schemas.microsoft.com/office/word/2016/wordml/cid" xmlns:w16="http://schemas.microsoft.com/office/word/2018/wordml" xmlns:w16du="http://schemas.microsoft.com/office/word/2023/wordml/word16du" xmlns:w16sdtdh="http://schemas.microsoft.com/office/word/2020/wordml/sdtdatahash" xmlns:w16se="http://schemas.microsoft.com/office/word/2015/wordml/symex" xmlns:wpg="http://schemas.microsoft.com/office/word/2010/wordprocessingGroup" xmlns:wpi="http://schemas.microsoft.com/office/word/2010/wordprocessingInk" xmlns:wne="http://schemas.microsoft.com/office/word/2006/wordml" xmlns:wps="http://schemas.microsoft.com/office/word/2010/wordprocessingShape" mc:Ignorable="w14 w15 w16se w16cid w16 w16cex w16sdtdh w16du wp14">
+  <w:p>
+    <w:pPr>
+      <w:pStyle w:val="NoSpacing"/>
+      <w:jc w:val="both"/>
+    </w:pPr>
+    <w:proofErr w:type="spellStart"/>
+    <w:r>
+      <w:t>ADSBee</w:t>
+    </w:r>
+    <w:proofErr w:type="spellEnd"/>
+    <w:r>
+      <w:t xml:space="preserve"> 1090 Datasheet</w:t>
+    </w:r>
+    <w:r>
+      <w:tab/>
+    </w:r>
+    <w:r>
+      <w:tab/>
+    </w:r>
+    <w:r>
+      <w:tab/>
+    </w:r>
+    <w:r>
+      <w:tab/>
+    </w:r>
+    <w:r>
+      <w:tab/>
+    </w:r>
+    <w:r>
+      <w:tab/>
+    </w:r>
+    <w:r>
+      <w:tab/>
+    </w:r>
+    <w:r>
+      <w:tab/>
+    </w:r>
+    <w:r>
+      <w:tab/>
+    </w:r>
+    <w:r>
+      <w:tab/>
+    </w:r>
+    <w:r>
+      <w:tab/>
+    </w:r>
+    <w:r>
+      <w:tab/>
+      <w:t xml:space="preserve">          </w:t>
+    </w:r>
+    <w:sdt>
+      <w:sdtPr>
+        <w:id w:val="841513948"/>
+        <w:docPartObj>
+          <w:docPartGallery w:val="Page Numbers (Bottom of Page)"/>
+          <w:docPartUnique/>
+        </w:docPartObj>
+      </w:sdtPr>
+      <w:sdtEndPr>
+        <w:rPr>
+          <w:noProof/>
+        </w:rPr>
+      </w:sdtEndPr>
+      <w:sdtContent>
+        <w:r>
+          <w:fldChar w:fldCharType="begin"/>
+        </w:r>
+        <w:r>
+          <w:instrText xml:space="preserve"> PAGE   \* MERGEFORMAT </w:instrText>
+        </w:r>
+        <w:r>
+          <w:fldChar w:fldCharType="separate"/>
+        </w:r>
+        <w:r>
+          <w:rPr>
+            <w:noProof/>
+          </w:rPr>
+          <w:t>2</w:t>
+        </w:r>
+        <w:r>
+          <w:rPr>
+            <w:noProof/>
+          </w:rPr>
+          <w:fldChar w:fldCharType="end"/>
+        </w:r>
+      </w:sdtContent>
+    </w:sdt>
+  </w:p>
+  <w:p>
+    <w:pPr>
+      <w:pStyle w:val="Footer"/>
+    </w:pPr>
+    <w:r>
+      <w:t>DRAFT</w:t>
+    </w:r>
+  </w:p>
+</w:ftr>
 </file>
 
 <file path=word/footnotes.xml><?xml version="1.0" encoding="utf-8"?>
@@ -3340,6 +3516,7 @@
   <w:style w:type="character" w:default="1" w:styleId="DefaultParagraphFont">
     <w:name w:val="Default Paragraph Font"/>
     <w:uiPriority w:val="1"/>
+    <w:semiHidden/>
     <w:unhideWhenUsed/>
   </w:style>
   <w:style w:type="table" w:default="1" w:styleId="TableNormal">

</xml_diff>

<commit_message>
Add CSBee protocol and frames received metrics
</commit_message>
<xml_diff>
--- a/word/datasheet_adsbee_1090.docx
+++ b/word/datasheet_adsbee_1090.docx
@@ -43,13 +43,8 @@
                     <w:pStyle w:val="Subtitle"/>
                     <w:jc w:val="distribute"/>
                   </w:pPr>
-                  <w:proofErr w:type="gramStart"/>
                   <w:r>
-                    <w:t>Open Source</w:t>
-                  </w:r>
-                  <w:proofErr w:type="gramEnd"/>
-                  <w:r>
-                    <w:t xml:space="preserve"> Embedded ADS-B Receiver</w:t>
+                    <w:t>Open Source Embedded ADS-B Receiver</w:t>
                   </w:r>
                 </w:p>
               </w:txbxContent>
@@ -508,48 +503,20 @@
               <w:rPr>
                 <w:rFonts w:cstheme="minorHAnsi"/>
               </w:rPr>
-              <w:t xml:space="preserve">1090MHz RF In: </w:t>
-            </w:r>
-            <w:proofErr w:type="gramStart"/>
-            <w:r>
+              <w:t>1090MHz RF In: U.FL / MHF1</w:t>
+            </w:r>
+          </w:p>
+          <w:p>
+            <w:pPr>
               <w:rPr>
                 <w:rFonts w:cstheme="minorHAnsi"/>
               </w:rPr>
-              <w:t>U.FL</w:t>
-            </w:r>
-            <w:proofErr w:type="gramEnd"/>
+            </w:pPr>
             <w:r>
               <w:rPr>
                 <w:rFonts w:cstheme="minorHAnsi"/>
               </w:rPr>
-              <w:t xml:space="preserve"> / MHF1</w:t>
-            </w:r>
-          </w:p>
-          <w:p>
-            <w:pPr>
-              <w:rPr>
-                <w:rFonts w:cstheme="minorHAnsi"/>
-              </w:rPr>
-            </w:pPr>
-            <w:r>
-              <w:rPr>
-                <w:rFonts w:cstheme="minorHAnsi"/>
-              </w:rPr>
-              <w:t xml:space="preserve">802.11 RF Out: </w:t>
-            </w:r>
-            <w:proofErr w:type="gramStart"/>
-            <w:r>
-              <w:rPr>
-                <w:rFonts w:cstheme="minorHAnsi"/>
-              </w:rPr>
-              <w:t>W.FL</w:t>
-            </w:r>
-            <w:proofErr w:type="gramEnd"/>
-            <w:r>
-              <w:rPr>
-                <w:rFonts w:cstheme="minorHAnsi"/>
-              </w:rPr>
-              <w:t xml:space="preserve"> / MHF3</w:t>
+              <w:t>802.11 RF Out: W.FL / MHF3</w:t>
             </w:r>
           </w:p>
           <w:p>
@@ -597,13 +564,8 @@
         <w:pStyle w:val="IgnoredHeading"/>
       </w:pPr>
       <w:bookmarkStart w:id="2" w:name="_Toc175911971"/>
-      <w:proofErr w:type="gramStart"/>
-      <w:r>
-        <w:t>Open Source</w:t>
-      </w:r>
-      <w:proofErr w:type="gramEnd"/>
-      <w:r>
-        <w:t xml:space="preserve"> Hardware + Software</w:t>
+      <w:r>
+        <w:t>Open Source Hardware + Software</w:t>
       </w:r>
       <w:bookmarkEnd w:id="2"/>
     </w:p>
@@ -808,20 +770,16 @@
                 <w:noProof/>
                 <w:webHidden/>
               </w:rPr>
-            </w:r>
-            <w:r>
-              <w:rPr>
+              <w:fldChar w:fldCharType="separate"/>
+            </w:r>
+            <w:r>
+              <w:rPr>
+                <w:b/>
+                <w:bCs/>
                 <w:noProof/>
                 <w:webHidden/>
               </w:rPr>
-              <w:fldChar w:fldCharType="separate"/>
-            </w:r>
-            <w:r>
-              <w:rPr>
-                <w:noProof/>
-                <w:webHidden/>
-              </w:rPr>
-              <w:t>1</w:t>
+              <w:t>Error! Bookmark not defined.</w:t>
             </w:r>
             <w:r>
               <w:rPr>
@@ -1781,7 +1739,7 @@
                 <w:noProof/>
                 <w:webHidden/>
               </w:rPr>
-              <w:t>9</w:t>
+              <w:t>13</w:t>
             </w:r>
             <w:r>
               <w:rPr>
@@ -1863,7 +1821,7 @@
                 <w:noProof/>
                 <w:webHidden/>
               </w:rPr>
-              <w:t>11</w:t>
+              <w:t>15</w:t>
             </w:r>
             <w:r>
               <w:rPr>
@@ -1931,7 +1889,7 @@
                 <w:noProof/>
                 <w:webHidden/>
               </w:rPr>
-              <w:t>11</w:t>
+              <w:t>15</w:t>
             </w:r>
             <w:r>
               <w:rPr>
@@ -1999,7 +1957,7 @@
                 <w:noProof/>
                 <w:webHidden/>
               </w:rPr>
-              <w:t>11</w:t>
+              <w:t>15</w:t>
             </w:r>
             <w:r>
               <w:rPr>
@@ -2122,13 +2080,8 @@
       <w:bookmarkEnd w:id="6"/>
     </w:p>
     <w:p>
-      <w:proofErr w:type="gramStart"/>
-      <w:r>
-        <w:t>The  COMMS</w:t>
-      </w:r>
-      <w:proofErr w:type="gramEnd"/>
-      <w:r>
-        <w:t xml:space="preserve">_UART interface is </w:t>
+      <w:r>
+        <w:t xml:space="preserve">The  COMMS_UART interface is </w:t>
       </w:r>
       <w:r>
         <w:t>used for data output, and can support a number of different protocols</w:t>
@@ -2791,15 +2744,7 @@
               <w:t>tl_</w:t>
             </w:r>
             <w:r>
-              <w:t>lo_</w:t>
-            </w:r>
-            <w:proofErr w:type="gramStart"/>
-            <w:r>
-              <w:t>mv:uint</w:t>
-            </w:r>
-            <w:proofErr w:type="gramEnd"/>
-            <w:r>
-              <w:t>16_t&gt;,&lt;</w:t>
+              <w:t>lo_mv:uint16_t&gt;,&lt;</w:t>
             </w:r>
             <w:r>
               <w:t>tl_</w:t>
@@ -2816,15 +2761,7 @@
               <w:t>tl_</w:t>
             </w:r>
             <w:r>
-              <w:t>lo_</w:t>
-            </w:r>
-            <w:proofErr w:type="gramStart"/>
-            <w:r>
-              <w:t>mv:uint</w:t>
-            </w:r>
-            <w:proofErr w:type="gramEnd"/>
-            <w:r>
-              <w:t>16_t&gt;,&lt;</w:t>
+              <w:t>lo_mv:uint16_t&gt;,&lt;</w:t>
             </w:r>
             <w:r>
               <w:t>tl_</w:t>
@@ -2890,15 +2827,7 @@
               <w:t>tl_</w:t>
             </w:r>
             <w:r>
-              <w:t>lo_</w:t>
-            </w:r>
-            <w:proofErr w:type="gramStart"/>
-            <w:r>
-              <w:t>mv:uint</w:t>
-            </w:r>
-            <w:proofErr w:type="gramEnd"/>
-            <w:r>
-              <w:t>16_t&gt;,&lt;</w:t>
+              <w:t>lo_mv:uint16_t&gt;,&lt;</w:t>
             </w:r>
             <w:r>
               <w:t>tl_</w:t>
@@ -3106,13 +3035,8 @@
               <w:t>tl_</w:t>
             </w:r>
             <w:r>
-              <w:t>lo_mv</w:t>
-            </w:r>
-            <w:proofErr w:type="gramStart"/>
-            <w:r>
-              <w:t>&gt;,&lt;</w:t>
-            </w:r>
-            <w:proofErr w:type="gramEnd"/>
+              <w:t>lo_mv&gt;,&lt;</w:t>
+            </w:r>
             <w:r>
               <w:t>tl_</w:t>
             </w:r>
@@ -3408,15 +3332,7 @@
               <w:t>_</w:t>
             </w:r>
             <w:r>
-              <w:t>GAIN=&lt;</w:t>
-            </w:r>
-            <w:proofErr w:type="gramStart"/>
-            <w:r>
-              <w:t>gain:uint</w:t>
-            </w:r>
-            <w:proofErr w:type="gramEnd"/>
-            <w:r>
-              <w:t>16_t&gt;</w:t>
+              <w:t>GAIN=&lt;gain:uint16_t&gt;</w:t>
             </w:r>
           </w:p>
         </w:tc>
@@ -3507,7 +3423,7 @@
         </w:numPr>
       </w:pPr>
       <w:r>
-        <w:t>Raw Packets</w:t>
+        <w:t>CSBee</w:t>
       </w:r>
     </w:p>
     <w:p>
@@ -3519,7 +3435,7 @@
         </w:numPr>
       </w:pPr>
       <w:r>
-        <w:t>Mode S Beast</w:t>
+        <w:t>GDL90 (not yet implemented)</w:t>
       </w:r>
     </w:p>
     <w:p>
@@ -3531,10 +3447,10 @@
         </w:numPr>
       </w:pPr>
       <w:r>
-        <w:t>CSB</w:t>
-      </w:r>
-      <w:r>
-        <w:t>ee</w:t>
+        <w:t>MAVLINK</w:t>
+      </w:r>
+      <w:r>
+        <w:t xml:space="preserve"> 1</w:t>
       </w:r>
     </w:p>
     <w:p>
@@ -3546,7 +3462,7 @@
         </w:numPr>
       </w:pPr>
       <w:r>
-        <w:t>MAVLINK</w:t>
+        <w:t>MAVLINK 2</w:t>
       </w:r>
     </w:p>
     <w:p>
@@ -3558,7 +3474,19 @@
         </w:numPr>
       </w:pPr>
       <w:r>
-        <w:t>GDL90 (not yet implemented)</w:t>
+        <w:t>Mode S Beast</w:t>
+      </w:r>
+    </w:p>
+    <w:p>
+      <w:pPr>
+        <w:pStyle w:val="ListParagraph"/>
+        <w:numPr>
+          <w:ilvl w:val="0"/>
+          <w:numId w:val="4"/>
+        </w:numPr>
+      </w:pPr>
+      <w:r>
+        <w:t>Raw Packets</w:t>
       </w:r>
     </w:p>
     <w:p>
@@ -3644,19 +3572,23 @@
         </w:rPr>
         <w:t>#</w:t>
       </w:r>
-      <w:proofErr w:type="gramStart"/>
       <w:r>
         <w:rPr>
           <w:rFonts w:ascii="Courier New" w:hAnsi="Courier New" w:cs="Courier New"/>
         </w:rPr>
-        <w:t>A:ICAO</w:t>
-      </w:r>
-      <w:proofErr w:type="gramEnd"/>
+        <w:t>A:ICAO,FLAGS,CALL,SQ</w:t>
+      </w:r>
       <w:r>
         <w:rPr>
           <w:rFonts w:ascii="Courier New" w:hAnsi="Courier New" w:cs="Courier New"/>
         </w:rPr>
-        <w:t>,FLAGS,CALL,SQ,LAT,LON,ALT_BARO,</w:t>
+        <w:t>UAWK,ECAT</w:t>
+      </w:r>
+      <w:r>
+        <w:rPr>
+          <w:rFonts w:ascii="Courier New" w:hAnsi="Courier New" w:cs="Courier New"/>
+        </w:rPr>
+        <w:t>,LAT,LON,ALT_BARO,</w:t>
       </w:r>
       <w:r>
         <w:rPr>
@@ -3668,19 +3600,49 @@
         <w:rPr>
           <w:rFonts w:ascii="Courier New" w:hAnsi="Courier New" w:cs="Courier New"/>
         </w:rPr>
-        <w:t>TRACK,VELH,VELV,SIGS,SIGQ,FPS,</w:t>
+        <w:t>TRACK,VELH,VELV,SIGS,</w:t>
       </w:r>
       <w:r>
         <w:rPr>
           <w:rFonts w:ascii="Courier New" w:hAnsi="Courier New" w:cs="Courier New"/>
         </w:rPr>
-        <w:t xml:space="preserve"> SYSINFO</w:t>
+        <w:t xml:space="preserve"> </w:t>
       </w:r>
       <w:r>
         <w:rPr>
           <w:rFonts w:ascii="Courier New" w:hAnsi="Courier New" w:cs="Courier New"/>
         </w:rPr>
-        <w:t>,ECAT,CRC\r\n</w:t>
+        <w:t>SIGQ,</w:t>
+      </w:r>
+      <w:r>
+        <w:rPr>
+          <w:rFonts w:ascii="Courier New" w:hAnsi="Courier New" w:cs="Courier New"/>
+        </w:rPr>
+        <w:t>AC</w:t>
+      </w:r>
+      <w:r>
+        <w:rPr>
+          <w:rFonts w:ascii="Courier New" w:hAnsi="Courier New" w:cs="Courier New"/>
+        </w:rPr>
+        <w:t>FPS,</w:t>
+      </w:r>
+      <w:r>
+        <w:rPr>
+          <w:rFonts w:ascii="Courier New" w:hAnsi="Courier New" w:cs="Courier New"/>
+        </w:rPr>
+        <w:t>SFPS,</w:t>
+      </w:r>
+      <w:r>
+        <w:rPr>
+          <w:rFonts w:ascii="Courier New" w:hAnsi="Courier New" w:cs="Courier New"/>
+        </w:rPr>
+        <w:t>SYSINFO</w:t>
+      </w:r>
+      <w:r>
+        <w:rPr>
+          <w:rFonts w:ascii="Courier New" w:hAnsi="Courier New" w:cs="Courier New"/>
+        </w:rPr>
+        <w:t>,CRC\r\n</w:t>
       </w:r>
     </w:p>
     <w:tbl>
@@ -3857,7 +3819,10 @@
               <w:spacing w:after="0"/>
             </w:pPr>
             <w:r>
-              <w:t xml:space="preserve">ICAO number of aircraft (3 bytes) </w:t>
+              <w:t>ICAO number of aircraft (3 bytes)</w:t>
+            </w:r>
+            <w:r>
+              <w:t>.</w:t>
             </w:r>
           </w:p>
         </w:tc>
@@ -3941,7 +3906,25 @@
               <w:spacing w:after="0"/>
             </w:pPr>
             <w:r>
-              <w:t>Flags bitfield, see table 10</w:t>
+              <w:t xml:space="preserve">Flags bitfield, see table </w:t>
+            </w:r>
+            <w:r>
+              <w:fldChar w:fldCharType="begin"/>
+            </w:r>
+            <w:r>
+              <w:instrText xml:space="preserve"> REF _Ref176012741 \r \h </w:instrText>
+            </w:r>
+            <w:r>
+              <w:fldChar w:fldCharType="separate"/>
+            </w:r>
+            <w:r>
+              <w:t>4.1.1.1</w:t>
+            </w:r>
+            <w:r>
+              <w:fldChar w:fldCharType="end"/>
+            </w:r>
+            <w:r>
+              <w:t>.</w:t>
             </w:r>
           </w:p>
         </w:tc>
@@ -4025,7 +4008,10 @@
               <w:spacing w:after="0"/>
             </w:pPr>
             <w:r>
-              <w:t xml:space="preserve">Callsign of aircraft </w:t>
+              <w:t>Callsign of aircraft</w:t>
+            </w:r>
+            <w:r>
+              <w:t>.</w:t>
             </w:r>
           </w:p>
         </w:tc>
@@ -4088,7 +4074,13 @@
               <w:spacing w:after="0"/>
             </w:pPr>
             <w:r>
-              <w:t xml:space="preserve">SQ </w:t>
+              <w:t>SQ</w:t>
+            </w:r>
+            <w:r>
+              <w:t>UAWK</w:t>
+            </w:r>
+            <w:r>
+              <w:t xml:space="preserve"> </w:t>
             </w:r>
           </w:p>
         </w:tc>
@@ -4109,7 +4101,13 @@
               <w:spacing w:after="0"/>
             </w:pPr>
             <w:r>
-              <w:t xml:space="preserve">SQUAWK of aircraft </w:t>
+              <w:t>SQUAWK of aircraft</w:t>
+            </w:r>
+            <w:r>
+              <w:t>.</w:t>
+            </w:r>
+            <w:r>
+              <w:t xml:space="preserve"> </w:t>
             </w:r>
           </w:p>
         </w:tc>
@@ -4165,6 +4163,105 @@
               <w:right w:val="single" w:sz="6" w:space="0" w:color="000000"/>
             </w:tcBorders>
             <w:vAlign w:val="center"/>
+          </w:tcPr>
+          <w:p>
+            <w:pPr>
+              <w:spacing w:after="0"/>
+            </w:pPr>
+            <w:r>
+              <w:t xml:space="preserve">ECAT </w:t>
+            </w:r>
+          </w:p>
+        </w:tc>
+        <w:tc>
+          <w:tcPr>
+            <w:tcW w:w="6300" w:type="dxa"/>
+            <w:tcBorders>
+              <w:top w:val="single" w:sz="6" w:space="0" w:color="000000"/>
+              <w:left w:val="single" w:sz="6" w:space="0" w:color="000000"/>
+              <w:bottom w:val="single" w:sz="6" w:space="0" w:color="000000"/>
+              <w:right w:val="single" w:sz="6" w:space="0" w:color="000000"/>
+            </w:tcBorders>
+            <w:vAlign w:val="center"/>
+          </w:tcPr>
+          <w:p>
+            <w:pPr>
+              <w:spacing w:after="0"/>
+            </w:pPr>
+            <w:r>
+              <w:t xml:space="preserve">Emitter category, see table </w:t>
+            </w:r>
+            <w:r>
+              <w:fldChar w:fldCharType="begin"/>
+            </w:r>
+            <w:r>
+              <w:instrText xml:space="preserve"> REF _Ref176013441 \r \h </w:instrText>
+            </w:r>
+            <w:r>
+              <w:fldChar w:fldCharType="separate"/>
+            </w:r>
+            <w:r>
+              <w:t>4.1.1.2</w:t>
+            </w:r>
+            <w:r>
+              <w:fldChar w:fldCharType="end"/>
+            </w:r>
+            <w:r>
+              <w:t>.</w:t>
+            </w:r>
+          </w:p>
+        </w:tc>
+        <w:tc>
+          <w:tcPr>
+            <w:tcW w:w="1530" w:type="dxa"/>
+            <w:tcBorders>
+              <w:top w:val="single" w:sz="6" w:space="0" w:color="000000"/>
+              <w:left w:val="single" w:sz="6" w:space="0" w:color="000000"/>
+              <w:bottom w:val="single" w:sz="6" w:space="0" w:color="000000"/>
+              <w:right w:val="single" w:sz="6" w:space="0" w:color="000000"/>
+            </w:tcBorders>
+          </w:tcPr>
+          <w:p>
+            <w:pPr>
+              <w:spacing w:after="0"/>
+            </w:pPr>
+            <w:r>
+              <w:t>Integer</w:t>
+            </w:r>
+          </w:p>
+        </w:tc>
+        <w:tc>
+          <w:tcPr>
+            <w:tcW w:w="1926" w:type="dxa"/>
+            <w:tcBorders>
+              <w:top w:val="single" w:sz="6" w:space="0" w:color="000000"/>
+              <w:left w:val="single" w:sz="6" w:space="0" w:color="000000"/>
+              <w:bottom w:val="single" w:sz="6" w:space="0" w:color="000000"/>
+              <w:right w:val="single" w:sz="6" w:space="0" w:color="000000"/>
+            </w:tcBorders>
+            <w:vAlign w:val="center"/>
+          </w:tcPr>
+          <w:p>
+            <w:pPr>
+              <w:spacing w:after="0"/>
+            </w:pPr>
+            <w:r>
+              <w:t>14</w:t>
+            </w:r>
+          </w:p>
+        </w:tc>
+      </w:tr>
+      <w:tr>
+        <w:tc>
+          <w:tcPr>
+            <w:tcW w:w="1188" w:type="dxa"/>
+            <w:tcBorders>
+              <w:top w:val="single" w:sz="6" w:space="0" w:color="000000"/>
+              <w:left w:val="single" w:sz="6" w:space="0" w:color="000000"/>
+              <w:bottom w:val="single" w:sz="6" w:space="0" w:color="000000"/>
+              <w:right w:val="single" w:sz="6" w:space="0" w:color="000000"/>
+            </w:tcBorders>
+            <w:vAlign w:val="center"/>
             <w:hideMark/>
           </w:tcPr>
           <w:p>
@@ -4193,7 +4290,10 @@
               <w:spacing w:after="0"/>
             </w:pPr>
             <w:r>
-              <w:t xml:space="preserve">Latitude, in degrees </w:t>
+              <w:t>Latitude, in degrees</w:t>
+            </w:r>
+            <w:r>
+              <w:t>.</w:t>
             </w:r>
           </w:p>
         </w:tc>
@@ -4277,7 +4377,10 @@
               <w:spacing w:after="0"/>
             </w:pPr>
             <w:r>
-              <w:t xml:space="preserve">Longitude, in degrees </w:t>
+              <w:t>Longitude, in degrees</w:t>
+            </w:r>
+            <w:r>
+              <w:t>.</w:t>
             </w:r>
           </w:p>
         </w:tc>
@@ -4364,10 +4467,7 @@
               <w:t>Barometric altitude, in fee</w:t>
             </w:r>
             <w:r>
-              <w:t>t</w:t>
-            </w:r>
-            <w:r>
-              <w:t>.</w:t>
+              <w:t>t.</w:t>
             </w:r>
           </w:p>
         </w:tc>
@@ -4535,13 +4635,13 @@
               <w:spacing w:after="0"/>
             </w:pPr>
             <w:r>
-              <w:t>Ground track</w:t>
-            </w:r>
-            <w:r>
-              <w:t xml:space="preserve"> </w:t>
-            </w:r>
-            <w:r>
-              <w:t xml:space="preserve">of aircraft, in degrees [0,360) </w:t>
+              <w:t xml:space="preserve">Ground track </w:t>
+            </w:r>
+            <w:r>
+              <w:t>of aircraft, in degrees [0,360)</w:t>
+            </w:r>
+            <w:r>
+              <w:t>.</w:t>
             </w:r>
           </w:p>
         </w:tc>
@@ -4625,7 +4725,10 @@
               <w:spacing w:after="0"/>
             </w:pPr>
             <w:r>
-              <w:t xml:space="preserve">Horizontal velocity of aircraft, in knots </w:t>
+              <w:t>Horizontal velocity of aircraft, in knots</w:t>
+            </w:r>
+            <w:r>
+              <w:t>.</w:t>
             </w:r>
           </w:p>
         </w:tc>
@@ -4709,7 +4812,10 @@
               <w:spacing w:after="0"/>
             </w:pPr>
             <w:r>
-              <w:t xml:space="preserve">Vertical velocity of aircraft, in ft/min </w:t>
+              <w:t>Vertical velocity of aircraft, in ft/min</w:t>
+            </w:r>
+            <w:r>
+              <w:t>.</w:t>
             </w:r>
           </w:p>
         </w:tc>
@@ -4793,7 +4899,10 @@
               <w:spacing w:after="0"/>
             </w:pPr>
             <w:r>
-              <w:t xml:space="preserve">Signal strength, in dBm </w:t>
+              <w:t>Signal strength, in dBm</w:t>
+            </w:r>
+            <w:r>
+              <w:t>.</w:t>
             </w:r>
           </w:p>
         </w:tc>
@@ -4877,7 +4986,10 @@
               <w:spacing w:after="0"/>
             </w:pPr>
             <w:r>
-              <w:t xml:space="preserve">Signal quality, in dB </w:t>
+              <w:t>Signal quality, in dB</w:t>
+            </w:r>
+            <w:r>
+              <w:t>.</w:t>
             </w:r>
           </w:p>
         </w:tc>
@@ -4933,6 +5045,87 @@
               <w:right w:val="single" w:sz="6" w:space="0" w:color="000000"/>
             </w:tcBorders>
             <w:vAlign w:val="center"/>
+          </w:tcPr>
+          <w:p>
+            <w:pPr>
+              <w:spacing w:after="0"/>
+            </w:pPr>
+            <w:r>
+              <w:t>ACFPS</w:t>
+            </w:r>
+          </w:p>
+        </w:tc>
+        <w:tc>
+          <w:tcPr>
+            <w:tcW w:w="6300" w:type="dxa"/>
+            <w:tcBorders>
+              <w:top w:val="single" w:sz="6" w:space="0" w:color="000000"/>
+              <w:left w:val="single" w:sz="6" w:space="0" w:color="000000"/>
+              <w:bottom w:val="single" w:sz="6" w:space="0" w:color="000000"/>
+              <w:right w:val="single" w:sz="6" w:space="0" w:color="000000"/>
+            </w:tcBorders>
+            <w:vAlign w:val="center"/>
+          </w:tcPr>
+          <w:p>
+            <w:pPr>
+              <w:spacing w:after="0"/>
+            </w:pPr>
+            <w:r>
+              <w:t>Number of valid Mode A and Mode C frames received from the aircraft during the last second.</w:t>
+            </w:r>
+          </w:p>
+        </w:tc>
+        <w:tc>
+          <w:tcPr>
+            <w:tcW w:w="1530" w:type="dxa"/>
+            <w:tcBorders>
+              <w:top w:val="single" w:sz="6" w:space="0" w:color="000000"/>
+              <w:left w:val="single" w:sz="6" w:space="0" w:color="000000"/>
+              <w:bottom w:val="single" w:sz="6" w:space="0" w:color="000000"/>
+              <w:right w:val="single" w:sz="6" w:space="0" w:color="000000"/>
+            </w:tcBorders>
+          </w:tcPr>
+          <w:p>
+            <w:pPr>
+              <w:spacing w:after="0"/>
+            </w:pPr>
+            <w:r>
+              <w:t>Integer</w:t>
+            </w:r>
+          </w:p>
+        </w:tc>
+        <w:tc>
+          <w:tcPr>
+            <w:tcW w:w="1926" w:type="dxa"/>
+            <w:tcBorders>
+              <w:top w:val="single" w:sz="6" w:space="0" w:color="000000"/>
+              <w:left w:val="single" w:sz="6" w:space="0" w:color="000000"/>
+              <w:bottom w:val="single" w:sz="6" w:space="0" w:color="000000"/>
+              <w:right w:val="single" w:sz="6" w:space="0" w:color="000000"/>
+            </w:tcBorders>
+            <w:vAlign w:val="center"/>
+          </w:tcPr>
+          <w:p>
+            <w:pPr>
+              <w:spacing w:after="0"/>
+            </w:pPr>
+            <w:r>
+              <w:t>2</w:t>
+            </w:r>
+          </w:p>
+        </w:tc>
+      </w:tr>
+      <w:tr>
+        <w:tc>
+          <w:tcPr>
+            <w:tcW w:w="1188" w:type="dxa"/>
+            <w:tcBorders>
+              <w:top w:val="single" w:sz="6" w:space="0" w:color="000000"/>
+              <w:left w:val="single" w:sz="6" w:space="0" w:color="000000"/>
+              <w:bottom w:val="single" w:sz="6" w:space="0" w:color="000000"/>
+              <w:right w:val="single" w:sz="6" w:space="0" w:color="000000"/>
+            </w:tcBorders>
+            <w:vAlign w:val="center"/>
             <w:hideMark/>
           </w:tcPr>
           <w:p>
@@ -4940,7 +5133,7 @@
               <w:spacing w:after="0"/>
             </w:pPr>
             <w:r>
-              <w:t xml:space="preserve">FPS </w:t>
+              <w:t>SFPS</w:t>
             </w:r>
           </w:p>
         </w:tc>
@@ -4961,7 +5154,13 @@
               <w:spacing w:after="0"/>
             </w:pPr>
             <w:r>
-              <w:t xml:space="preserve">Number of raw MODE-S frames received from aircraft during last second </w:t>
+              <w:t>Number of</w:t>
+            </w:r>
+            <w:r>
+              <w:t xml:space="preserve"> valid Mode S frames received from the aircraft during the last second.</w:t>
+            </w:r>
+            <w:r>
+              <w:t xml:space="preserve"> </w:t>
             </w:r>
           </w:p>
         </w:tc>
@@ -5048,10 +5247,25 @@
               <w:spacing w:after="0"/>
             </w:pPr>
             <w:r>
-              <w:t>Aircraft data integrity and physical dimensions.</w:t>
-            </w:r>
-            <w:r>
-              <w:t xml:space="preserve"> </w:t>
+              <w:t xml:space="preserve">Aircraft data integrity and physical dimensions, see table </w:t>
+            </w:r>
+            <w:r>
+              <w:fldChar w:fldCharType="begin"/>
+            </w:r>
+            <w:r>
+              <w:instrText xml:space="preserve"> REF _Ref176013490 \r \h </w:instrText>
+            </w:r>
+            <w:r>
+              <w:fldChar w:fldCharType="separate"/>
+            </w:r>
+            <w:r>
+              <w:t>4.1.1.3</w:t>
+            </w:r>
+            <w:r>
+              <w:fldChar w:fldCharType="end"/>
+            </w:r>
+            <w:r>
+              <w:t>.</w:t>
             </w:r>
           </w:p>
         </w:tc>
@@ -5117,7 +5331,7 @@
               <w:spacing w:after="0"/>
             </w:pPr>
             <w:r>
-              <w:t xml:space="preserve">ECAT </w:t>
+              <w:t xml:space="preserve">CRC </w:t>
             </w:r>
           </w:p>
         </w:tc>
@@ -5138,7 +5352,25 @@
               <w:spacing w:after="0"/>
             </w:pPr>
             <w:r>
-              <w:t xml:space="preserve">Emitter category, see table 12 (v2.7.0+) </w:t>
+              <w:t xml:space="preserve">CRC16 (described in </w:t>
+            </w:r>
+            <w:r>
+              <w:fldChar w:fldCharType="begin"/>
+            </w:r>
+            <w:r>
+              <w:instrText xml:space="preserve"> REF _Ref176041315 \r \h </w:instrText>
+            </w:r>
+            <w:r>
+              <w:fldChar w:fldCharType="separate"/>
+            </w:r>
+            <w:r>
+              <w:t>4.1.1.4</w:t>
+            </w:r>
+            <w:r>
+              <w:fldChar w:fldCharType="end"/>
+            </w:r>
+            <w:r>
+              <w:t>).</w:t>
             </w:r>
           </w:p>
         </w:tc>
@@ -5157,7 +5389,7 @@
               <w:spacing w:after="0"/>
             </w:pPr>
             <w:r>
-              <w:t>Integer</w:t>
+              <w:t>Hex Integer</w:t>
             </w:r>
           </w:p>
         </w:tc>
@@ -5178,90 +5410,6 @@
               <w:spacing w:after="0"/>
             </w:pPr>
             <w:r>
-              <w:t>14</w:t>
-            </w:r>
-          </w:p>
-        </w:tc>
-      </w:tr>
-      <w:tr>
-        <w:tc>
-          <w:tcPr>
-            <w:tcW w:w="1188" w:type="dxa"/>
-            <w:tcBorders>
-              <w:top w:val="single" w:sz="6" w:space="0" w:color="000000"/>
-              <w:left w:val="single" w:sz="6" w:space="0" w:color="000000"/>
-              <w:bottom w:val="single" w:sz="6" w:space="0" w:color="000000"/>
-              <w:right w:val="single" w:sz="6" w:space="0" w:color="000000"/>
-            </w:tcBorders>
-            <w:vAlign w:val="center"/>
-            <w:hideMark/>
-          </w:tcPr>
-          <w:p>
-            <w:pPr>
-              <w:spacing w:after="0"/>
-            </w:pPr>
-            <w:r>
-              <w:t xml:space="preserve">CRC </w:t>
-            </w:r>
-          </w:p>
-        </w:tc>
-        <w:tc>
-          <w:tcPr>
-            <w:tcW w:w="6300" w:type="dxa"/>
-            <w:tcBorders>
-              <w:top w:val="single" w:sz="6" w:space="0" w:color="000000"/>
-              <w:left w:val="single" w:sz="6" w:space="0" w:color="000000"/>
-              <w:bottom w:val="single" w:sz="6" w:space="0" w:color="000000"/>
-              <w:right w:val="single" w:sz="6" w:space="0" w:color="000000"/>
-            </w:tcBorders>
-            <w:vAlign w:val="center"/>
-            <w:hideMark/>
-          </w:tcPr>
-          <w:p>
-            <w:pPr>
-              <w:spacing w:after="0"/>
-            </w:pPr>
-            <w:r>
-              <w:t xml:space="preserve">CRC16 (described in CRC section) </w:t>
-            </w:r>
-          </w:p>
-        </w:tc>
-        <w:tc>
-          <w:tcPr>
-            <w:tcW w:w="1530" w:type="dxa"/>
-            <w:tcBorders>
-              <w:top w:val="single" w:sz="6" w:space="0" w:color="000000"/>
-              <w:left w:val="single" w:sz="6" w:space="0" w:color="000000"/>
-              <w:bottom w:val="single" w:sz="6" w:space="0" w:color="000000"/>
-              <w:right w:val="single" w:sz="6" w:space="0" w:color="000000"/>
-            </w:tcBorders>
-          </w:tcPr>
-          <w:p>
-            <w:pPr>
-              <w:spacing w:after="0"/>
-            </w:pPr>
-            <w:r>
-              <w:t>Hex Integer</w:t>
-            </w:r>
-          </w:p>
-        </w:tc>
-        <w:tc>
-          <w:tcPr>
-            <w:tcW w:w="1926" w:type="dxa"/>
-            <w:tcBorders>
-              <w:top w:val="single" w:sz="6" w:space="0" w:color="000000"/>
-              <w:left w:val="single" w:sz="6" w:space="0" w:color="000000"/>
-              <w:bottom w:val="single" w:sz="6" w:space="0" w:color="000000"/>
-              <w:right w:val="single" w:sz="6" w:space="0" w:color="000000"/>
-            </w:tcBorders>
-            <w:vAlign w:val="center"/>
-            <w:hideMark/>
-          </w:tcPr>
-          <w:p>
-            <w:pPr>
-              <w:spacing w:after="0"/>
-            </w:pPr>
-            <w:r>
               <w:t>2D3E</w:t>
             </w:r>
           </w:p>
@@ -5275,6 +5423,8 @@
     </w:p>
     <w:p>
       <w:pPr>
+        <w:pStyle w:val="ListParagraph"/>
+        <w:ind w:left="0"/>
         <w:rPr>
           <w:rFonts w:ascii="Calibri" w:eastAsiaTheme="majorEastAsia" w:hAnsi="Calibri" w:cstheme="majorHAnsi"/>
           <w:b/>
@@ -5298,10 +5448,12 @@
           <w:numId w:val="10"/>
         </w:numPr>
       </w:pPr>
+      <w:bookmarkStart w:id="12" w:name="_Ref176012741"/>
       <w:r>
         <w:lastRenderedPageBreak/>
         <w:t>FLAGS Bitfield</w:t>
       </w:r>
+      <w:bookmarkEnd w:id="12"/>
     </w:p>
     <w:p>
       <w:r>
@@ -5539,15 +5691,7 @@
           </w:tcPr>
           <w:p>
             <w:r>
-              <w:t xml:space="preserve">Emitter has </w:t>
-            </w:r>
-            <w:proofErr w:type="gramStart"/>
-            <w:r>
-              <w:t>receive</w:t>
-            </w:r>
-            <w:proofErr w:type="gramEnd"/>
-            <w:r>
-              <w:t xml:space="preserve"> capability for 1090MHz Extended Squitter transmissions.</w:t>
+              <w:t>Emitter has receive capability for 1090MHz Extended Squitter transmissions.</w:t>
             </w:r>
           </w:p>
         </w:tc>
@@ -5579,15 +5723,7 @@
           </w:tcPr>
           <w:p>
             <w:r>
-              <w:t xml:space="preserve">Emitter has </w:t>
-            </w:r>
-            <w:proofErr w:type="gramStart"/>
-            <w:r>
-              <w:t>receive</w:t>
-            </w:r>
-            <w:proofErr w:type="gramEnd"/>
-            <w:r>
-              <w:t xml:space="preserve"> capability for UAT (978MHz Universal Access Transceiver) transmissions.</w:t>
+              <w:t>Emitter has receive capability for UAT (978MHz Universal Access Transceiver) transmissions.</w:t>
             </w:r>
           </w:p>
         </w:tc>
@@ -6364,9 +6500,592 @@
           <w:numId w:val="10"/>
         </w:numPr>
       </w:pPr>
+      <w:bookmarkStart w:id="13" w:name="_Ref176013441"/>
+      <w:r>
+        <w:t>ECAT Field</w:t>
+      </w:r>
+      <w:bookmarkEnd w:id="13"/>
+    </w:p>
+    <w:p>
+      <w:r>
+        <w:t>The ECAT field indicates the Emitter Category (i.e. airframe type) for each ADSB emitter that is being tracked. This field contains information about what kind of aircraft, ground vehicle, obstacle, or other airspace user is emitting ADS-B packets, and can be used to understand the emitter’s maneuvering capability and potential for wake vortex impact.</w:t>
+      </w:r>
+    </w:p>
+    <w:tbl>
+      <w:tblPr>
+        <w:tblStyle w:val="TableGrid"/>
+        <w:tblW w:w="0" w:type="auto"/>
+        <w:tblLook w:val="04A0" w:firstRow="1" w:lastRow="0" w:firstColumn="1" w:lastColumn="0" w:noHBand="0" w:noVBand="1"/>
+      </w:tblPr>
+      <w:tblGrid>
+        <w:gridCol w:w="1278"/>
+        <w:gridCol w:w="9738"/>
+      </w:tblGrid>
+      <w:tr>
+        <w:tc>
+          <w:tcPr>
+            <w:tcW w:w="1278" w:type="dxa"/>
+            <w:shd w:val="clear" w:color="auto" w:fill="DBDBDB" w:themeFill="accent6" w:themeFillTint="66"/>
+          </w:tcPr>
+          <w:p>
+            <w:pPr>
+              <w:jc w:val="center"/>
+              <w:rPr>
+                <w:b/>
+                <w:bCs/>
+              </w:rPr>
+            </w:pPr>
+            <w:r>
+              <w:rPr>
+                <w:b/>
+                <w:bCs/>
+              </w:rPr>
+              <w:t>ECAT Value</w:t>
+            </w:r>
+          </w:p>
+        </w:tc>
+        <w:tc>
+          <w:tcPr>
+            <w:tcW w:w="9738" w:type="dxa"/>
+            <w:shd w:val="clear" w:color="auto" w:fill="DBDBDB" w:themeFill="accent6" w:themeFillTint="66"/>
+          </w:tcPr>
+          <w:p>
+            <w:pPr>
+              <w:jc w:val="center"/>
+              <w:rPr>
+                <w:b/>
+                <w:bCs/>
+              </w:rPr>
+            </w:pPr>
+            <w:r>
+              <w:rPr>
+                <w:b/>
+                <w:bCs/>
+              </w:rPr>
+              <w:t>Emitter Category</w:t>
+            </w:r>
+          </w:p>
+        </w:tc>
+      </w:tr>
+      <w:tr>
+        <w:tc>
+          <w:tcPr>
+            <w:tcW w:w="1278" w:type="dxa"/>
+          </w:tcPr>
+          <w:p>
+            <w:pPr>
+              <w:jc w:val="center"/>
+            </w:pPr>
+            <w:r>
+              <w:t>0</w:t>
+            </w:r>
+          </w:p>
+        </w:tc>
+        <w:tc>
+          <w:tcPr>
+            <w:tcW w:w="9738" w:type="dxa"/>
+          </w:tcPr>
+          <w:p>
+            <w:pPr>
+              <w:jc w:val="center"/>
+            </w:pPr>
+            <w:r>
+              <w:t>Invalid</w:t>
+            </w:r>
+          </w:p>
+        </w:tc>
+      </w:tr>
+      <w:tr>
+        <w:tc>
+          <w:tcPr>
+            <w:tcW w:w="1278" w:type="dxa"/>
+          </w:tcPr>
+          <w:p>
+            <w:pPr>
+              <w:jc w:val="center"/>
+            </w:pPr>
+            <w:r>
+              <w:t>1</w:t>
+            </w:r>
+          </w:p>
+        </w:tc>
+        <w:tc>
+          <w:tcPr>
+            <w:tcW w:w="9738" w:type="dxa"/>
+          </w:tcPr>
+          <w:p>
+            <w:pPr>
+              <w:jc w:val="center"/>
+            </w:pPr>
+            <w:r>
+              <w:t>Reserved</w:t>
+            </w:r>
+          </w:p>
+        </w:tc>
+      </w:tr>
+      <w:tr>
+        <w:tc>
+          <w:tcPr>
+            <w:tcW w:w="1278" w:type="dxa"/>
+          </w:tcPr>
+          <w:p>
+            <w:pPr>
+              <w:jc w:val="center"/>
+            </w:pPr>
+            <w:r>
+              <w:t>2</w:t>
+            </w:r>
+          </w:p>
+        </w:tc>
+        <w:tc>
+          <w:tcPr>
+            <w:tcW w:w="9738" w:type="dxa"/>
+          </w:tcPr>
+          <w:p>
+            <w:pPr>
+              <w:jc w:val="center"/>
+            </w:pPr>
+            <w:r>
+              <w:t>No Category Information</w:t>
+            </w:r>
+          </w:p>
+        </w:tc>
+      </w:tr>
+      <w:tr>
+        <w:tc>
+          <w:tcPr>
+            <w:tcW w:w="1278" w:type="dxa"/>
+          </w:tcPr>
+          <w:p>
+            <w:pPr>
+              <w:jc w:val="center"/>
+            </w:pPr>
+            <w:r>
+              <w:t>3</w:t>
+            </w:r>
+          </w:p>
+        </w:tc>
+        <w:tc>
+          <w:tcPr>
+            <w:tcW w:w="9738" w:type="dxa"/>
+          </w:tcPr>
+          <w:p>
+            <w:pPr>
+              <w:jc w:val="center"/>
+            </w:pPr>
+            <w:r>
+              <w:t>Surface Emergency Vehicle</w:t>
+            </w:r>
+          </w:p>
+        </w:tc>
+      </w:tr>
+      <w:tr>
+        <w:tc>
+          <w:tcPr>
+            <w:tcW w:w="1278" w:type="dxa"/>
+          </w:tcPr>
+          <w:p>
+            <w:pPr>
+              <w:jc w:val="center"/>
+            </w:pPr>
+            <w:r>
+              <w:t>4</w:t>
+            </w:r>
+          </w:p>
+        </w:tc>
+        <w:tc>
+          <w:tcPr>
+            <w:tcW w:w="9738" w:type="dxa"/>
+          </w:tcPr>
+          <w:p>
+            <w:pPr>
+              <w:jc w:val="center"/>
+            </w:pPr>
+            <w:r>
+              <w:t>Surface Service Vehicle</w:t>
+            </w:r>
+          </w:p>
+        </w:tc>
+      </w:tr>
+      <w:tr>
+        <w:tc>
+          <w:tcPr>
+            <w:tcW w:w="1278" w:type="dxa"/>
+          </w:tcPr>
+          <w:p>
+            <w:pPr>
+              <w:jc w:val="center"/>
+            </w:pPr>
+            <w:r>
+              <w:t>5</w:t>
+            </w:r>
+          </w:p>
+        </w:tc>
+        <w:tc>
+          <w:tcPr>
+            <w:tcW w:w="9738" w:type="dxa"/>
+          </w:tcPr>
+          <w:p>
+            <w:pPr>
+              <w:jc w:val="center"/>
+            </w:pPr>
+            <w:r>
+              <w:t>Ground Obstruction</w:t>
+            </w:r>
+          </w:p>
+        </w:tc>
+      </w:tr>
+      <w:tr>
+        <w:tc>
+          <w:tcPr>
+            <w:tcW w:w="1278" w:type="dxa"/>
+          </w:tcPr>
+          <w:p>
+            <w:pPr>
+              <w:jc w:val="center"/>
+            </w:pPr>
+            <w:r>
+              <w:t>6</w:t>
+            </w:r>
+          </w:p>
+        </w:tc>
+        <w:tc>
+          <w:tcPr>
+            <w:tcW w:w="9738" w:type="dxa"/>
+          </w:tcPr>
+          <w:p>
+            <w:pPr>
+              <w:jc w:val="center"/>
+            </w:pPr>
+            <w:r>
+              <w:t>Glider / Sailplane</w:t>
+            </w:r>
+          </w:p>
+        </w:tc>
+      </w:tr>
+      <w:tr>
+        <w:tc>
+          <w:tcPr>
+            <w:tcW w:w="1278" w:type="dxa"/>
+          </w:tcPr>
+          <w:p>
+            <w:pPr>
+              <w:jc w:val="center"/>
+            </w:pPr>
+            <w:r>
+              <w:t>7</w:t>
+            </w:r>
+          </w:p>
+        </w:tc>
+        <w:tc>
+          <w:tcPr>
+            <w:tcW w:w="9738" w:type="dxa"/>
+          </w:tcPr>
+          <w:p>
+            <w:pPr>
+              <w:jc w:val="center"/>
+            </w:pPr>
+            <w:r>
+              <w:t>Parachutist / Skydiver</w:t>
+            </w:r>
+          </w:p>
+        </w:tc>
+      </w:tr>
+      <w:tr>
+        <w:tc>
+          <w:tcPr>
+            <w:tcW w:w="1278" w:type="dxa"/>
+          </w:tcPr>
+          <w:p>
+            <w:pPr>
+              <w:jc w:val="center"/>
+            </w:pPr>
+            <w:r>
+              <w:t>8</w:t>
+            </w:r>
+          </w:p>
+        </w:tc>
+        <w:tc>
+          <w:tcPr>
+            <w:tcW w:w="9738" w:type="dxa"/>
+          </w:tcPr>
+          <w:p>
+            <w:pPr>
+              <w:jc w:val="center"/>
+            </w:pPr>
+            <w:r>
+              <w:t>Ultralight / Hang Glider / Paraglider</w:t>
+            </w:r>
+          </w:p>
+        </w:tc>
+      </w:tr>
+      <w:tr>
+        <w:tc>
+          <w:tcPr>
+            <w:tcW w:w="1278" w:type="dxa"/>
+          </w:tcPr>
+          <w:p>
+            <w:pPr>
+              <w:jc w:val="center"/>
+            </w:pPr>
+            <w:r>
+              <w:t>9</w:t>
+            </w:r>
+          </w:p>
+        </w:tc>
+        <w:tc>
+          <w:tcPr>
+            <w:tcW w:w="9738" w:type="dxa"/>
+          </w:tcPr>
+          <w:p>
+            <w:pPr>
+              <w:jc w:val="center"/>
+            </w:pPr>
+            <w:r>
+              <w:t>Unmanned Aerial Vehicle</w:t>
+            </w:r>
+          </w:p>
+        </w:tc>
+      </w:tr>
+      <w:tr>
+        <w:tc>
+          <w:tcPr>
+            <w:tcW w:w="1278" w:type="dxa"/>
+          </w:tcPr>
+          <w:p>
+            <w:pPr>
+              <w:jc w:val="center"/>
+            </w:pPr>
+            <w:r>
+              <w:t>10</w:t>
+            </w:r>
+          </w:p>
+        </w:tc>
+        <w:tc>
+          <w:tcPr>
+            <w:tcW w:w="9738" w:type="dxa"/>
+          </w:tcPr>
+          <w:p>
+            <w:pPr>
+              <w:jc w:val="center"/>
+            </w:pPr>
+            <w:r>
+              <w:t>Space / Transatmospheric Vehicle</w:t>
+            </w:r>
+          </w:p>
+        </w:tc>
+      </w:tr>
+      <w:tr>
+        <w:tc>
+          <w:tcPr>
+            <w:tcW w:w="1278" w:type="dxa"/>
+          </w:tcPr>
+          <w:p>
+            <w:pPr>
+              <w:jc w:val="center"/>
+            </w:pPr>
+            <w:r>
+              <w:t>11</w:t>
+            </w:r>
+          </w:p>
+        </w:tc>
+        <w:tc>
+          <w:tcPr>
+            <w:tcW w:w="9738" w:type="dxa"/>
+          </w:tcPr>
+          <w:p>
+            <w:pPr>
+              <w:jc w:val="center"/>
+            </w:pPr>
+            <w:r>
+              <w:t>Light Aircraft (&lt; 7,000kg)</w:t>
+            </w:r>
+          </w:p>
+        </w:tc>
+      </w:tr>
+      <w:tr>
+        <w:tc>
+          <w:tcPr>
+            <w:tcW w:w="1278" w:type="dxa"/>
+          </w:tcPr>
+          <w:p>
+            <w:pPr>
+              <w:jc w:val="center"/>
+            </w:pPr>
+            <w:r>
+              <w:t>12</w:t>
+            </w:r>
+          </w:p>
+        </w:tc>
+        <w:tc>
+          <w:tcPr>
+            <w:tcW w:w="9738" w:type="dxa"/>
+          </w:tcPr>
+          <w:p>
+            <w:pPr>
+              <w:jc w:val="center"/>
+            </w:pPr>
+            <w:r>
+              <w:t>Medium 1 (7,000kg – 34,000kg)</w:t>
+            </w:r>
+          </w:p>
+        </w:tc>
+      </w:tr>
+      <w:tr>
+        <w:tc>
+          <w:tcPr>
+            <w:tcW w:w="1278" w:type="dxa"/>
+          </w:tcPr>
+          <w:p>
+            <w:pPr>
+              <w:jc w:val="center"/>
+            </w:pPr>
+            <w:r>
+              <w:t>13</w:t>
+            </w:r>
+          </w:p>
+        </w:tc>
+        <w:tc>
+          <w:tcPr>
+            <w:tcW w:w="9738" w:type="dxa"/>
+          </w:tcPr>
+          <w:p>
+            <w:pPr>
+              <w:jc w:val="center"/>
+            </w:pPr>
+            <w:r>
+              <w:t>Medium 2 (34,000kg – 136,000kg)</w:t>
+            </w:r>
+          </w:p>
+        </w:tc>
+      </w:tr>
+      <w:tr>
+        <w:tc>
+          <w:tcPr>
+            <w:tcW w:w="1278" w:type="dxa"/>
+          </w:tcPr>
+          <w:p>
+            <w:pPr>
+              <w:jc w:val="center"/>
+            </w:pPr>
+            <w:r>
+              <w:t>14</w:t>
+            </w:r>
+          </w:p>
+        </w:tc>
+        <w:tc>
+          <w:tcPr>
+            <w:tcW w:w="9738" w:type="dxa"/>
+          </w:tcPr>
+          <w:p>
+            <w:pPr>
+              <w:jc w:val="center"/>
+            </w:pPr>
+            <w:r>
+              <w:t>High Vortex Aircraft</w:t>
+            </w:r>
+          </w:p>
+        </w:tc>
+      </w:tr>
+      <w:tr>
+        <w:tc>
+          <w:tcPr>
+            <w:tcW w:w="1278" w:type="dxa"/>
+          </w:tcPr>
+          <w:p>
+            <w:pPr>
+              <w:jc w:val="center"/>
+            </w:pPr>
+            <w:r>
+              <w:t>15</w:t>
+            </w:r>
+          </w:p>
+        </w:tc>
+        <w:tc>
+          <w:tcPr>
+            <w:tcW w:w="9738" w:type="dxa"/>
+          </w:tcPr>
+          <w:p>
+            <w:pPr>
+              <w:jc w:val="center"/>
+            </w:pPr>
+            <w:r>
+              <w:t>Heavy (&gt; 136,000kg)</w:t>
+            </w:r>
+          </w:p>
+        </w:tc>
+      </w:tr>
+      <w:tr>
+        <w:tc>
+          <w:tcPr>
+            <w:tcW w:w="1278" w:type="dxa"/>
+          </w:tcPr>
+          <w:p>
+            <w:pPr>
+              <w:jc w:val="center"/>
+            </w:pPr>
+            <w:r>
+              <w:t>16</w:t>
+            </w:r>
+          </w:p>
+        </w:tc>
+        <w:tc>
+          <w:tcPr>
+            <w:tcW w:w="9738" w:type="dxa"/>
+          </w:tcPr>
+          <w:p>
+            <w:pPr>
+              <w:jc w:val="center"/>
+            </w:pPr>
+            <w:r>
+              <w:t>High Performance (&gt; 5 G acceleration and &gt; 400 kts speed)</w:t>
+            </w:r>
+          </w:p>
+        </w:tc>
+      </w:tr>
+      <w:tr>
+        <w:tc>
+          <w:tcPr>
+            <w:tcW w:w="1278" w:type="dxa"/>
+          </w:tcPr>
+          <w:p>
+            <w:pPr>
+              <w:jc w:val="center"/>
+            </w:pPr>
+            <w:r>
+              <w:t>17</w:t>
+            </w:r>
+          </w:p>
+        </w:tc>
+        <w:tc>
+          <w:tcPr>
+            <w:tcW w:w="9738" w:type="dxa"/>
+          </w:tcPr>
+          <w:p>
+            <w:pPr>
+              <w:jc w:val="center"/>
+            </w:pPr>
+            <w:r>
+              <w:t>Rotorcraft</w:t>
+            </w:r>
+          </w:p>
+        </w:tc>
+      </w:tr>
+    </w:tbl>
+    <w:p/>
+    <w:p>
+      <w:pPr>
+        <w:pStyle w:val="Heading4"/>
+        <w:numPr>
+          <w:ilvl w:val="3"/>
+          <w:numId w:val="10"/>
+        </w:numPr>
+      </w:pPr>
+      <w:bookmarkStart w:id="14" w:name="_Ref176013490"/>
       <w:r>
         <w:t>SYSINFO Bitfield</w:t>
       </w:r>
+      <w:bookmarkEnd w:id="14"/>
     </w:p>
     <w:tbl>
       <w:tblPr>
@@ -7089,6 +7808,21 @@
     <w:p>
       <w:pPr>
         <w:rPr>
+          <w:b/>
+          <w:bCs/>
+        </w:rPr>
+      </w:pPr>
+      <w:r>
+        <w:rPr>
+          <w:b/>
+          <w:bCs/>
+        </w:rPr>
+        <w:br w:type="page"/>
+      </w:r>
+    </w:p>
+    <w:p>
+      <w:pPr>
+        <w:rPr>
           <w:rFonts w:asciiTheme="majorHAnsi" w:eastAsiaTheme="majorEastAsia" w:hAnsiTheme="majorHAnsi" w:cstheme="majorBidi"/>
           <w:b/>
           <w:bCs/>
@@ -7097,21 +7831,13 @@
           <w:color w:val="008139" w:themeColor="accent1" w:themeShade="BF"/>
         </w:rPr>
       </w:pPr>
-      <w:proofErr w:type="gramStart"/>
       <w:r>
         <w:rPr>
           <w:b/>
           <w:bCs/>
         </w:rPr>
-        <w:t>SYSINFO[</w:t>
-      </w:r>
-      <w:proofErr w:type="gramEnd"/>
-      <w:r>
-        <w:rPr>
-          <w:b/>
-          <w:bCs/>
-        </w:rPr>
-        <w:t>0-3]: Navigation Integrity Category (NIC)</w:t>
+        <w:lastRenderedPageBreak/>
+        <w:t>SYSINFO[0-3]: Navigation Integrity Category (NIC)</w:t>
       </w:r>
     </w:p>
     <w:p>
@@ -7504,13 +8230,8 @@
       <w:pPr>
         <w:pStyle w:val="Heading4"/>
       </w:pPr>
-      <w:proofErr w:type="gramStart"/>
-      <w:r>
-        <w:t>SYSINFO[</w:t>
-      </w:r>
-      <w:proofErr w:type="gramEnd"/>
-      <w:r>
-        <w:t xml:space="preserve">4]: </w:t>
+      <w:r>
+        <w:t xml:space="preserve">SYSINFO[4]: </w:t>
       </w:r>
       <w:r>
         <w:t>Navigation Integrity Category: Barometer (NIC</w:t>
@@ -7666,19 +8387,7 @@
           </w:tcPr>
           <w:p>
             <w:r>
-              <w:t xml:space="preserve">Altitude is from a Gillham-coded input that is being cross-checked with another source, or from a </w:t>
-            </w:r>
-            <w:proofErr w:type="gramStart"/>
-            <w:r>
-              <w:t>non Gillham</w:t>
-            </w:r>
-            <w:proofErr w:type="gramEnd"/>
-            <w:r>
-              <w:t xml:space="preserve">-coded input with built-in error </w:t>
-            </w:r>
-            <w:r>
-              <w:lastRenderedPageBreak/>
-              <w:t>checking features.</w:t>
+              <w:t>Altitude is from a Gillham-coded input that is being cross-checked with another source, or from a non Gillham-coded input with built-in error checking features.</w:t>
             </w:r>
           </w:p>
         </w:tc>
@@ -7689,13 +8398,8 @@
       <w:pPr>
         <w:pStyle w:val="Heading4"/>
       </w:pPr>
-      <w:proofErr w:type="gramStart"/>
-      <w:r>
-        <w:t>SYSINFO[</w:t>
-      </w:r>
-      <w:proofErr w:type="gramEnd"/>
-      <w:r>
-        <w:t xml:space="preserve">5-7]: </w:t>
+      <w:r>
+        <w:t xml:space="preserve">SYSINFO[5-7]: </w:t>
       </w:r>
       <w:r>
         <w:t>Navigation Accuracy Category: Velocity (NAC</w:t>
@@ -7984,14 +8688,9 @@
       <w:pPr>
         <w:pStyle w:val="Heading4"/>
       </w:pPr>
-      <w:proofErr w:type="gramStart"/>
       <w:r>
         <w:lastRenderedPageBreak/>
-        <w:t>SYSINFO[</w:t>
-      </w:r>
-      <w:proofErr w:type="gramEnd"/>
-      <w:r>
-        <w:t>8-11]: Navigation Accuracy Category: Position (NAC</w:t>
+        <w:t>SYSINFO[8-11]: Navigation Accuracy Category: Position (NAC</w:t>
       </w:r>
       <w:r>
         <w:rPr>
@@ -8445,13 +9144,8 @@
       <w:pPr>
         <w:pStyle w:val="Heading4"/>
       </w:pPr>
-      <w:proofErr w:type="gramStart"/>
-      <w:r>
-        <w:t>SYSINFO[</w:t>
-      </w:r>
-      <w:proofErr w:type="gramEnd"/>
-      <w:r>
-        <w:t>12-13] Geometric Vertical Accuracy (GVA)</w:t>
+      <w:r>
+        <w:t>SYSINFO[12-13] Geometric Vertical Accuracy (GVA)</w:t>
       </w:r>
     </w:p>
     <w:p>
@@ -8645,13 +9339,8 @@
       <w:pPr>
         <w:pStyle w:val="Heading4"/>
       </w:pPr>
-      <w:proofErr w:type="gramStart"/>
-      <w:r>
-        <w:t>SYSINFO[</w:t>
-      </w:r>
-      <w:proofErr w:type="gramEnd"/>
-      <w:r>
-        <w:t>14-15] S</w:t>
+      <w:r>
+        <w:t>SYSINFO[14-15] S</w:t>
       </w:r>
       <w:r>
         <w:t>ource</w:t>
@@ -9080,22 +9769,13 @@
           <w:bCs/>
         </w:rPr>
       </w:pPr>
-      <w:proofErr w:type="gramStart"/>
       <w:r>
         <w:rPr>
           <w:b/>
           <w:bCs/>
         </w:rPr>
         <w:lastRenderedPageBreak/>
-        <w:t>SYSINFO[</w:t>
-      </w:r>
-      <w:proofErr w:type="gramEnd"/>
-      <w:r>
-        <w:rPr>
-          <w:b/>
-          <w:bCs/>
-        </w:rPr>
-        <w:t>16-17] System Design Assurance (SDA)</w:t>
+        <w:t>SYSINFO[16-17] System Design Assurance (SDA)</w:t>
       </w:r>
     </w:p>
     <w:p>
@@ -9538,21 +10218,12 @@
           <w:bCs/>
         </w:rPr>
       </w:pPr>
-      <w:proofErr w:type="gramStart"/>
       <w:r>
         <w:rPr>
           <w:b/>
           <w:bCs/>
         </w:rPr>
-        <w:t>SYSINFO[</w:t>
-      </w:r>
-      <w:proofErr w:type="gramEnd"/>
-      <w:r>
-        <w:rPr>
-          <w:b/>
-          <w:bCs/>
-        </w:rPr>
-        <w:t>18] GNSS Antenna Offset Known</w:t>
+        <w:t>SYSINFO[18] GNSS Antenna Offset Known</w:t>
       </w:r>
       <w:r>
         <w:rPr>
@@ -9691,64 +10362,49 @@
           <w:bCs/>
         </w:rPr>
       </w:pPr>
-      <w:proofErr w:type="gramStart"/>
       <w:r>
         <w:rPr>
           <w:b/>
           <w:bCs/>
         </w:rPr>
-        <w:t>SYSINFO[</w:t>
-      </w:r>
-      <w:proofErr w:type="gramEnd"/>
-      <w:r>
+        <w:t>SYSINFO[19-20] GNSS Antenna Offset Distance (GAOD)</w:t>
+      </w:r>
+    </w:p>
+    <w:p>
+      <w:r>
+        <w:t>This field indicates the distance that the GNSS antenna is offset from the centerline (roll axis) of the aircraft. Aircraft only report even values for their GNSS antenna offset distance, between 2-6 meters, so the reported offset distance can be calculated using the equation below.</w:t>
+      </w:r>
+    </w:p>
+    <w:p>
+      <w:pPr>
+        <w:ind w:left="720"/>
+      </w:pPr>
+      <w:r>
+        <w:t xml:space="preserve">GNSS antenna offset distance = GAOD &lt;&lt; </w:t>
+      </w:r>
+      <w:r>
+        <w:t>1</w:t>
+      </w:r>
+    </w:p>
+    <w:p>
+      <w:r>
+        <w:t>Note that this value is only reported by some aircraft while operating on the ground. Aircraft operating in the air do not report this value. Always check the value of the GAOK bit to see if the value of GAOD is worth paying attention to.</w:t>
+      </w:r>
+    </w:p>
+    <w:p/>
+    <w:p>
+      <w:pPr>
         <w:rPr>
           <w:b/>
           <w:bCs/>
         </w:rPr>
-        <w:t>19-20] GNSS Antenna Offset Distance (GAOD)</w:t>
-      </w:r>
-    </w:p>
-    <w:p>
-      <w:r>
-        <w:t>This field indicates the distance that the GNSS antenna is offset from the centerline (roll axis) of the aircraft. Aircraft only report even values for their GNSS antenna offset distance, between 2-6 meters, so the reported offset distance can be calculated using the equation below.</w:t>
-      </w:r>
-    </w:p>
-    <w:p>
-      <w:pPr>
-        <w:ind w:left="720"/>
-      </w:pPr>
-      <w:r>
-        <w:t>GNSS antenna offset distance = GAOD &lt;&lt; 2</w:t>
-      </w:r>
-    </w:p>
-    <w:p>
-      <w:r>
-        <w:t>Note that this value is only reported by some aircraft while operating on the ground. Aircraft operating in the air do not report this value. Always check the value of the GAOK bit to see if the value of GAOD is worth paying attention to.</w:t>
-      </w:r>
-    </w:p>
-    <w:p/>
-    <w:p>
-      <w:pPr>
+      </w:pPr>
+      <w:r>
         <w:rPr>
           <w:b/>
           <w:bCs/>
         </w:rPr>
-      </w:pPr>
-      <w:proofErr w:type="gramStart"/>
-      <w:r>
-        <w:rPr>
-          <w:b/>
-          <w:bCs/>
-        </w:rPr>
-        <w:t>SYSINFO[</w:t>
-      </w:r>
-      <w:proofErr w:type="gramEnd"/>
-      <w:r>
-        <w:rPr>
-          <w:b/>
-          <w:bCs/>
-        </w:rPr>
-        <w:t>21] GNSS Antenna Offset Direction (GAOR)</w:t>
+        <w:t>SYSINFO[21] GNSS Antenna Offset Direction (GAOR)</w:t>
       </w:r>
     </w:p>
     <w:tbl>
@@ -9894,22 +10550,13 @@
           <w:bCs/>
         </w:rPr>
       </w:pPr>
-      <w:proofErr w:type="gramStart"/>
       <w:r>
         <w:rPr>
           <w:b/>
           <w:bCs/>
         </w:rPr>
         <w:lastRenderedPageBreak/>
-        <w:t>SYSINFO[</w:t>
-      </w:r>
-      <w:proofErr w:type="gramEnd"/>
-      <w:r>
-        <w:rPr>
-          <w:b/>
-          <w:bCs/>
-        </w:rPr>
-        <w:t>22-28] Aircraft Maximum Dimension (MDIM)</w:t>
+        <w:t>SYSINFO[22-28] Aircraft Maximum Dimension (MDIM)</w:t>
       </w:r>
     </w:p>
     <w:p>
@@ -9922,14 +10569,280 @@
     </w:p>
     <w:p>
       <w:pPr>
+        <w:pStyle w:val="Heading4"/>
+        <w:numPr>
+          <w:ilvl w:val="3"/>
+          <w:numId w:val="10"/>
+        </w:numPr>
         <w:rPr>
-          <w:rFonts w:ascii="Poppins" w:eastAsiaTheme="majorEastAsia" w:hAnsi="Poppins" w:cstheme="majorBidi"/>
+          <w:rFonts w:ascii="Poppins" w:hAnsi="Poppins"/>
           <w:color w:val="00AD4D"/>
           <w:sz w:val="24"/>
           <w:szCs w:val="24"/>
         </w:rPr>
       </w:pPr>
-      <w:bookmarkStart w:id="12" w:name="_Toc175911981"/>
+      <w:bookmarkStart w:id="15" w:name="_Toc175911981"/>
+      <w:bookmarkStart w:id="16" w:name="_Ref176041315"/>
+      <w:r>
+        <w:t>CRC Field</w:t>
+      </w:r>
+      <w:bookmarkEnd w:id="16"/>
+    </w:p>
+    <w:p>
+      <w:pPr>
+        <w:pStyle w:val="Heading4"/>
+        <w:rPr>
+          <w:b w:val="0"/>
+          <w:bCs/>
+        </w:rPr>
+      </w:pPr>
+      <w:r>
+        <w:rPr>
+          <w:b w:val="0"/>
+          <w:bCs/>
+        </w:rPr>
+        <w:t>CSBee messages use a 16-bit Cyclical Redundancy Checksum (CRC-16), which can be calculated using the algorithm in the C++ code snippet below. Note the “swap16” helper function which also needs to be included.</w:t>
+      </w:r>
+    </w:p>
+    <w:p>
+      <w:pPr>
+        <w:pStyle w:val="Heading4"/>
+        <w:rPr>
+          <w:b w:val="0"/>
+          <w:bCs/>
+        </w:rPr>
+      </w:pPr>
+    </w:p>
+    <w:p>
+      <w:pPr>
+        <w:pStyle w:val="Heading4"/>
+        <w:ind w:left="720"/>
+        <w:rPr>
+          <w:rFonts w:ascii="Courier New" w:hAnsi="Courier New" w:cs="Courier New"/>
+          <w:b w:val="0"/>
+          <w:bCs/>
+        </w:rPr>
+      </w:pPr>
+      <w:r>
+        <w:rPr>
+          <w:rFonts w:ascii="Courier New" w:hAnsi="Courier New" w:cs="Courier New"/>
+          <w:b w:val="0"/>
+          <w:bCs/>
+        </w:rPr>
+        <w:t>uint16_t swap16(uint16_t value) { return (value &lt;&lt; 8) | (value &gt;&gt; 8); }</w:t>
+      </w:r>
+    </w:p>
+    <w:p>
+      <w:pPr>
+        <w:pStyle w:val="Heading4"/>
+        <w:ind w:left="720"/>
+        <w:rPr>
+          <w:rFonts w:ascii="Courier New" w:hAnsi="Courier New" w:cs="Courier New"/>
+          <w:b w:val="0"/>
+          <w:bCs/>
+        </w:rPr>
+      </w:pPr>
+    </w:p>
+    <w:p>
+      <w:pPr>
+        <w:pStyle w:val="Heading4"/>
+        <w:ind w:left="720"/>
+        <w:rPr>
+          <w:rFonts w:ascii="Courier New" w:hAnsi="Courier New" w:cs="Courier New"/>
+          <w:b w:val="0"/>
+          <w:bCs/>
+        </w:rPr>
+      </w:pPr>
+      <w:r>
+        <w:rPr>
+          <w:rFonts w:ascii="Courier New" w:hAnsi="Courier New" w:cs="Courier New"/>
+          <w:b w:val="0"/>
+          <w:bCs/>
+        </w:rPr>
+        <w:t>uint16_t CalculateCRC16(const uint8_t *data_p, uint32_t length) {</w:t>
+      </w:r>
+    </w:p>
+    <w:p>
+      <w:pPr>
+        <w:pStyle w:val="Heading4"/>
+        <w:ind w:left="720"/>
+        <w:rPr>
+          <w:rFonts w:ascii="Courier New" w:hAnsi="Courier New" w:cs="Courier New"/>
+          <w:b w:val="0"/>
+          <w:bCs/>
+        </w:rPr>
+      </w:pPr>
+      <w:r>
+        <w:rPr>
+          <w:rFonts w:ascii="Courier New" w:hAnsi="Courier New" w:cs="Courier New"/>
+          <w:b w:val="0"/>
+          <w:bCs/>
+        </w:rPr>
+        <w:t>    uint8_t x;</w:t>
+      </w:r>
+    </w:p>
+    <w:p>
+      <w:pPr>
+        <w:pStyle w:val="Heading4"/>
+        <w:ind w:left="720"/>
+        <w:rPr>
+          <w:rFonts w:ascii="Courier New" w:hAnsi="Courier New" w:cs="Courier New"/>
+          <w:b w:val="0"/>
+          <w:bCs/>
+        </w:rPr>
+      </w:pPr>
+      <w:r>
+        <w:rPr>
+          <w:rFonts w:ascii="Courier New" w:hAnsi="Courier New" w:cs="Courier New"/>
+          <w:b w:val="0"/>
+          <w:bCs/>
+        </w:rPr>
+        <w:t>    uint16_t crc = 0xFFFF;</w:t>
+      </w:r>
+    </w:p>
+    <w:p>
+      <w:pPr>
+        <w:pStyle w:val="Heading4"/>
+        <w:ind w:left="720"/>
+        <w:rPr>
+          <w:rFonts w:ascii="Courier New" w:hAnsi="Courier New" w:cs="Courier New"/>
+          <w:b w:val="0"/>
+          <w:bCs/>
+        </w:rPr>
+      </w:pPr>
+      <w:r>
+        <w:rPr>
+          <w:rFonts w:ascii="Courier New" w:hAnsi="Courier New" w:cs="Courier New"/>
+          <w:b w:val="0"/>
+          <w:bCs/>
+        </w:rPr>
+        <w:t>    while (length--) {</w:t>
+      </w:r>
+    </w:p>
+    <w:p>
+      <w:pPr>
+        <w:pStyle w:val="Heading4"/>
+        <w:ind w:left="720"/>
+        <w:rPr>
+          <w:rFonts w:ascii="Courier New" w:hAnsi="Courier New" w:cs="Courier New"/>
+          <w:b w:val="0"/>
+          <w:bCs/>
+        </w:rPr>
+      </w:pPr>
+      <w:r>
+        <w:rPr>
+          <w:rFonts w:ascii="Courier New" w:hAnsi="Courier New" w:cs="Courier New"/>
+          <w:b w:val="0"/>
+          <w:bCs/>
+        </w:rPr>
+        <w:t>        x = crc &gt;&gt; 8 ^ *data_p++;</w:t>
+      </w:r>
+    </w:p>
+    <w:p>
+      <w:pPr>
+        <w:pStyle w:val="Heading4"/>
+        <w:ind w:left="720"/>
+        <w:rPr>
+          <w:rFonts w:ascii="Courier New" w:hAnsi="Courier New" w:cs="Courier New"/>
+          <w:b w:val="0"/>
+          <w:bCs/>
+        </w:rPr>
+      </w:pPr>
+      <w:r>
+        <w:rPr>
+          <w:rFonts w:ascii="Courier New" w:hAnsi="Courier New" w:cs="Courier New"/>
+          <w:b w:val="0"/>
+          <w:bCs/>
+        </w:rPr>
+        <w:t>        x ^= x &gt;&gt; 4;</w:t>
+      </w:r>
+    </w:p>
+    <w:p>
+      <w:pPr>
+        <w:pStyle w:val="Heading4"/>
+        <w:ind w:left="720"/>
+        <w:rPr>
+          <w:rFonts w:ascii="Courier New" w:hAnsi="Courier New" w:cs="Courier New"/>
+          <w:b w:val="0"/>
+          <w:bCs/>
+        </w:rPr>
+      </w:pPr>
+      <w:r>
+        <w:rPr>
+          <w:rFonts w:ascii="Courier New" w:hAnsi="Courier New" w:cs="Courier New"/>
+          <w:b w:val="0"/>
+          <w:bCs/>
+        </w:rPr>
+        <w:t>        crc = (crc &lt;&lt; 8) ^ ((uint16_t)(x &lt;&lt; 12)) ^ ((uint16_t)(x &lt;&lt; 5)) ^ ((uint16_t)x);</w:t>
+      </w:r>
+    </w:p>
+    <w:p>
+      <w:pPr>
+        <w:pStyle w:val="Heading4"/>
+        <w:ind w:left="720"/>
+        <w:rPr>
+          <w:rFonts w:ascii="Courier New" w:hAnsi="Courier New" w:cs="Courier New"/>
+          <w:b w:val="0"/>
+          <w:bCs/>
+        </w:rPr>
+      </w:pPr>
+      <w:r>
+        <w:rPr>
+          <w:rFonts w:ascii="Courier New" w:hAnsi="Courier New" w:cs="Courier New"/>
+          <w:b w:val="0"/>
+          <w:bCs/>
+        </w:rPr>
+        <w:t>    }</w:t>
+      </w:r>
+    </w:p>
+    <w:p>
+      <w:pPr>
+        <w:pStyle w:val="Heading4"/>
+        <w:ind w:left="720"/>
+        <w:rPr>
+          <w:rFonts w:ascii="Courier New" w:hAnsi="Courier New" w:cs="Courier New"/>
+          <w:b w:val="0"/>
+          <w:bCs/>
+        </w:rPr>
+      </w:pPr>
+      <w:r>
+        <w:rPr>
+          <w:rFonts w:ascii="Courier New" w:hAnsi="Courier New" w:cs="Courier New"/>
+          <w:b w:val="0"/>
+          <w:bCs/>
+        </w:rPr>
+        <w:t>    return swap16(crc);</w:t>
+      </w:r>
+    </w:p>
+    <w:p>
+      <w:pPr>
+        <w:pStyle w:val="Heading4"/>
+        <w:ind w:left="720"/>
+        <w:rPr>
+          <w:rFonts w:ascii="Courier New" w:hAnsi="Courier New" w:cs="Courier New"/>
+          <w:b w:val="0"/>
+          <w:bCs/>
+        </w:rPr>
+      </w:pPr>
+      <w:r>
+        <w:rPr>
+          <w:rFonts w:ascii="Courier New" w:hAnsi="Courier New" w:cs="Courier New"/>
+          <w:b w:val="0"/>
+          <w:bCs/>
+        </w:rPr>
+        <w:t>}</w:t>
+      </w:r>
+    </w:p>
+    <w:p>
+      <w:pPr>
+        <w:pStyle w:val="Heading4"/>
+        <w:rPr>
+          <w:rFonts w:ascii="Poppins" w:hAnsi="Poppins"/>
+          <w:color w:val="00AD4D"/>
+          <w:sz w:val="24"/>
+          <w:szCs w:val="24"/>
+        </w:rPr>
+      </w:pPr>
       <w:r>
         <w:br w:type="page"/>
       </w:r>
@@ -9946,7 +10859,7 @@
         <w:lastRenderedPageBreak/>
         <w:t>Statistics Message</w:t>
       </w:r>
-      <w:bookmarkEnd w:id="12"/>
+      <w:bookmarkEnd w:id="15"/>
     </w:p>
     <w:p>
       <w:r>
@@ -9963,21 +10876,31 @@
         <w:rPr>
           <w:rFonts w:ascii="Courier New" w:hAnsi="Courier New" w:cs="Courier New"/>
         </w:rPr>
-        <w:t>#</w:t>
-      </w:r>
-      <w:proofErr w:type="gramStart"/>
+        <w:t>#S:</w:t>
+      </w:r>
       <w:r>
         <w:rPr>
           <w:rFonts w:ascii="Courier New" w:hAnsi="Courier New" w:cs="Courier New"/>
         </w:rPr>
-        <w:t>S:CPU</w:t>
-      </w:r>
-      <w:proofErr w:type="gramEnd"/>
+        <w:t>DPS</w:t>
+      </w:r>
       <w:r>
         <w:rPr>
           <w:rFonts w:ascii="Courier New" w:hAnsi="Courier New" w:cs="Courier New"/>
         </w:rPr>
-        <w:t>,RES,RES,FPSS,FPSAC,TSCAL,UPTIME,CRC</w:t>
+        <w:t>,</w:t>
+      </w:r>
+      <w:r>
+        <w:rPr>
+          <w:rFonts w:ascii="Courier New" w:hAnsi="Courier New" w:cs="Courier New"/>
+        </w:rPr>
+        <w:t>ACFPS,SFPS,TSCAL,UPTIME,CRC</w:t>
+      </w:r>
+      <w:r>
+        <w:rPr>
+          <w:rFonts w:ascii="Courier New" w:hAnsi="Courier New" w:cs="Courier New"/>
+        </w:rPr>
+        <w:t>\r\n</w:t>
       </w:r>
     </w:p>
     <w:tbl>
@@ -10002,7 +10925,7 @@
       <w:tr>
         <w:tc>
           <w:tcPr>
-            <w:tcW w:w="1188" w:type="dxa"/>
+            <w:tcW w:w="1183" w:type="dxa"/>
             <w:tcBorders>
               <w:top w:val="single" w:sz="6" w:space="0" w:color="000000"/>
               <w:left w:val="single" w:sz="6" w:space="0" w:color="000000"/>
@@ -10028,7 +10951,7 @@
         </w:tc>
         <w:tc>
           <w:tcPr>
-            <w:tcW w:w="6930" w:type="dxa"/>
+            <w:tcW w:w="6895" w:type="dxa"/>
             <w:tcBorders>
               <w:top w:val="single" w:sz="6" w:space="0" w:color="000000"/>
               <w:left w:val="single" w:sz="6" w:space="0" w:color="000000"/>
@@ -10054,7 +10977,7 @@
         </w:tc>
         <w:tc>
           <w:tcPr>
-            <w:tcW w:w="2880" w:type="dxa"/>
+            <w:tcW w:w="2866" w:type="dxa"/>
             <w:tcBorders>
               <w:top w:val="single" w:sz="6" w:space="0" w:color="000000"/>
               <w:left w:val="single" w:sz="6" w:space="0" w:color="000000"/>
@@ -10082,7 +11005,7 @@
       <w:tr>
         <w:tc>
           <w:tcPr>
-            <w:tcW w:w="1188" w:type="dxa"/>
+            <w:tcW w:w="1183" w:type="dxa"/>
             <w:tcBorders>
               <w:top w:val="single" w:sz="6" w:space="0" w:color="000000"/>
               <w:left w:val="single" w:sz="6" w:space="0" w:color="000000"/>
@@ -10102,7 +11025,7 @@
         </w:tc>
         <w:tc>
           <w:tcPr>
-            <w:tcW w:w="6930" w:type="dxa"/>
+            <w:tcW w:w="6895" w:type="dxa"/>
             <w:tcBorders>
               <w:top w:val="single" w:sz="6" w:space="0" w:color="000000"/>
               <w:left w:val="single" w:sz="6" w:space="0" w:color="000000"/>
@@ -10122,7 +11045,7 @@
         </w:tc>
         <w:tc>
           <w:tcPr>
-            <w:tcW w:w="2880" w:type="dxa"/>
+            <w:tcW w:w="2866" w:type="dxa"/>
             <w:tcBorders>
               <w:top w:val="single" w:sz="6" w:space="0" w:color="000000"/>
               <w:left w:val="single" w:sz="6" w:space="0" w:color="000000"/>
@@ -10144,7 +11067,81 @@
       <w:tr>
         <w:tc>
           <w:tcPr>
-            <w:tcW w:w="1188" w:type="dxa"/>
+            <w:tcW w:w="1183" w:type="dxa"/>
+            <w:tcBorders>
+              <w:top w:val="single" w:sz="6" w:space="0" w:color="000000"/>
+              <w:left w:val="single" w:sz="6" w:space="0" w:color="000000"/>
+              <w:bottom w:val="single" w:sz="6" w:space="0" w:color="000000"/>
+              <w:right w:val="single" w:sz="6" w:space="0" w:color="000000"/>
+            </w:tcBorders>
+            <w:vAlign w:val="center"/>
+          </w:tcPr>
+          <w:p>
+            <w:pPr>
+              <w:spacing w:after="0"/>
+            </w:pPr>
+            <w:r>
+              <w:t>AC</w:t>
+            </w:r>
+            <w:r>
+              <w:t xml:space="preserve">FPS </w:t>
+            </w:r>
+          </w:p>
+        </w:tc>
+        <w:tc>
+          <w:tcPr>
+            <w:tcW w:w="6895" w:type="dxa"/>
+            <w:tcBorders>
+              <w:top w:val="single" w:sz="6" w:space="0" w:color="000000"/>
+              <w:left w:val="single" w:sz="6" w:space="0" w:color="000000"/>
+              <w:bottom w:val="single" w:sz="6" w:space="0" w:color="000000"/>
+              <w:right w:val="single" w:sz="6" w:space="0" w:color="000000"/>
+            </w:tcBorders>
+            <w:vAlign w:val="center"/>
+          </w:tcPr>
+          <w:p>
+            <w:pPr>
+              <w:spacing w:after="0"/>
+            </w:pPr>
+            <w:r>
+              <w:t>Number of MODE-A or MODE-C frames received in</w:t>
+            </w:r>
+            <w:r>
+              <w:t xml:space="preserve"> the</w:t>
+            </w:r>
+            <w:r>
+              <w:t xml:space="preserve"> last second</w:t>
+            </w:r>
+            <w:r>
+              <w:t>.</w:t>
+            </w:r>
+          </w:p>
+        </w:tc>
+        <w:tc>
+          <w:tcPr>
+            <w:tcW w:w="2866" w:type="dxa"/>
+            <w:tcBorders>
+              <w:top w:val="single" w:sz="6" w:space="0" w:color="000000"/>
+              <w:left w:val="single" w:sz="6" w:space="0" w:color="000000"/>
+              <w:bottom w:val="single" w:sz="6" w:space="0" w:color="000000"/>
+              <w:right w:val="single" w:sz="6" w:space="0" w:color="000000"/>
+            </w:tcBorders>
+            <w:vAlign w:val="center"/>
+          </w:tcPr>
+          <w:p>
+            <w:pPr>
+              <w:spacing w:after="0"/>
+            </w:pPr>
+            <w:r>
+              <w:t>20</w:t>
+            </w:r>
+          </w:p>
+        </w:tc>
+      </w:tr>
+      <w:tr>
+        <w:tc>
+          <w:tcPr>
+            <w:tcW w:w="1183" w:type="dxa"/>
             <w:tcBorders>
               <w:top w:val="single" w:sz="6" w:space="0" w:color="000000"/>
               <w:left w:val="single" w:sz="6" w:space="0" w:color="000000"/>
@@ -10159,13 +11156,16 @@
               <w:spacing w:after="0"/>
             </w:pPr>
             <w:r>
-              <w:t xml:space="preserve">FPSS </w:t>
-            </w:r>
-          </w:p>
-        </w:tc>
-        <w:tc>
-          <w:tcPr>
-            <w:tcW w:w="6930" w:type="dxa"/>
+              <w:t>S</w:t>
+            </w:r>
+            <w:r>
+              <w:t xml:space="preserve">FPS </w:t>
+            </w:r>
+          </w:p>
+        </w:tc>
+        <w:tc>
+          <w:tcPr>
+            <w:tcW w:w="6895" w:type="dxa"/>
             <w:tcBorders>
               <w:top w:val="single" w:sz="6" w:space="0" w:color="000000"/>
               <w:left w:val="single" w:sz="6" w:space="0" w:color="000000"/>
@@ -10186,7 +11186,7 @@
         </w:tc>
         <w:tc>
           <w:tcPr>
-            <w:tcW w:w="2880" w:type="dxa"/>
+            <w:tcW w:w="2866" w:type="dxa"/>
             <w:tcBorders>
               <w:top w:val="single" w:sz="6" w:space="0" w:color="000000"/>
               <w:left w:val="single" w:sz="6" w:space="0" w:color="000000"/>
@@ -10209,7 +11209,7 @@
       <w:tr>
         <w:tc>
           <w:tcPr>
-            <w:tcW w:w="1188" w:type="dxa"/>
+            <w:tcW w:w="1183" w:type="dxa"/>
             <w:tcBorders>
               <w:top w:val="single" w:sz="6" w:space="0" w:color="000000"/>
               <w:left w:val="single" w:sz="6" w:space="0" w:color="000000"/>
@@ -10224,13 +11224,13 @@
               <w:spacing w:after="0"/>
             </w:pPr>
             <w:r>
-              <w:t xml:space="preserve">FPSAC </w:t>
-            </w:r>
-          </w:p>
-        </w:tc>
-        <w:tc>
-          <w:tcPr>
-            <w:tcW w:w="6930" w:type="dxa"/>
+              <w:t xml:space="preserve">TSCAL </w:t>
+            </w:r>
+          </w:p>
+        </w:tc>
+        <w:tc>
+          <w:tcPr>
+            <w:tcW w:w="6895" w:type="dxa"/>
             <w:tcBorders>
               <w:top w:val="single" w:sz="6" w:space="0" w:color="000000"/>
               <w:left w:val="single" w:sz="6" w:space="0" w:color="000000"/>
@@ -10245,22 +11245,13 @@
               <w:spacing w:after="0"/>
             </w:pPr>
             <w:r>
-              <w:t>Number of MODE-A or MODE-C frames received in</w:t>
-            </w:r>
-            <w:r>
-              <w:t xml:space="preserve"> the</w:t>
-            </w:r>
-            <w:r>
-              <w:t xml:space="preserve"> last second</w:t>
-            </w:r>
-            <w:r>
-              <w:t>.</w:t>
-            </w:r>
-          </w:p>
-        </w:tc>
-        <w:tc>
-          <w:tcPr>
-            <w:tcW w:w="2880" w:type="dxa"/>
+              <w:t xml:space="preserve">Calibration value for TS field in raw frames </w:t>
+            </w:r>
+          </w:p>
+        </w:tc>
+        <w:tc>
+          <w:tcPr>
+            <w:tcW w:w="2866" w:type="dxa"/>
             <w:tcBorders>
               <w:top w:val="single" w:sz="6" w:space="0" w:color="000000"/>
               <w:left w:val="single" w:sz="6" w:space="0" w:color="000000"/>
@@ -10275,7 +11266,7 @@
               <w:spacing w:after="0"/>
             </w:pPr>
             <w:r>
-              <w:t>20</w:t>
+              <w:t>13999415</w:t>
             </w:r>
           </w:p>
         </w:tc>
@@ -10283,7 +11274,7 @@
       <w:tr>
         <w:tc>
           <w:tcPr>
-            <w:tcW w:w="1188" w:type="dxa"/>
+            <w:tcW w:w="1183" w:type="dxa"/>
             <w:tcBorders>
               <w:top w:val="single" w:sz="6" w:space="0" w:color="000000"/>
               <w:left w:val="single" w:sz="6" w:space="0" w:color="000000"/>
@@ -10298,13 +11289,13 @@
               <w:spacing w:after="0"/>
             </w:pPr>
             <w:r>
-              <w:t xml:space="preserve">TSCAL </w:t>
-            </w:r>
-          </w:p>
-        </w:tc>
-        <w:tc>
-          <w:tcPr>
-            <w:tcW w:w="6930" w:type="dxa"/>
+              <w:t xml:space="preserve">UPTIME </w:t>
+            </w:r>
+          </w:p>
+        </w:tc>
+        <w:tc>
+          <w:tcPr>
+            <w:tcW w:w="6895" w:type="dxa"/>
             <w:tcBorders>
               <w:top w:val="single" w:sz="6" w:space="0" w:color="000000"/>
               <w:left w:val="single" w:sz="6" w:space="0" w:color="000000"/>
@@ -10319,13 +11310,16 @@
               <w:spacing w:after="0"/>
             </w:pPr>
             <w:r>
-              <w:t xml:space="preserve">Calibration value for TS field in raw frames </w:t>
-            </w:r>
-          </w:p>
-        </w:tc>
-        <w:tc>
-          <w:tcPr>
-            <w:tcW w:w="2880" w:type="dxa"/>
+              <w:t>Time from last enter to RUN mode</w:t>
+            </w:r>
+            <w:r>
+              <w:t>, in seconds.</w:t>
+            </w:r>
+          </w:p>
+        </w:tc>
+        <w:tc>
+          <w:tcPr>
+            <w:tcW w:w="2866" w:type="dxa"/>
             <w:tcBorders>
               <w:top w:val="single" w:sz="6" w:space="0" w:color="000000"/>
               <w:left w:val="single" w:sz="6" w:space="0" w:color="000000"/>
@@ -10340,7 +11334,7 @@
               <w:spacing w:after="0"/>
             </w:pPr>
             <w:r>
-              <w:t>13999415</w:t>
+              <w:t>134</w:t>
             </w:r>
           </w:p>
         </w:tc>
@@ -10348,7 +11342,7 @@
       <w:tr>
         <w:tc>
           <w:tcPr>
-            <w:tcW w:w="1188" w:type="dxa"/>
+            <w:tcW w:w="1183" w:type="dxa"/>
             <w:tcBorders>
               <w:top w:val="single" w:sz="6" w:space="0" w:color="000000"/>
               <w:left w:val="single" w:sz="6" w:space="0" w:color="000000"/>
@@ -10363,13 +11357,13 @@
               <w:spacing w:after="0"/>
             </w:pPr>
             <w:r>
-              <w:t xml:space="preserve">UPTIME </w:t>
-            </w:r>
-          </w:p>
-        </w:tc>
-        <w:tc>
-          <w:tcPr>
-            <w:tcW w:w="6930" w:type="dxa"/>
+              <w:t xml:space="preserve">CRC </w:t>
+            </w:r>
+          </w:p>
+        </w:tc>
+        <w:tc>
+          <w:tcPr>
+            <w:tcW w:w="6895" w:type="dxa"/>
             <w:tcBorders>
               <w:top w:val="single" w:sz="6" w:space="0" w:color="000000"/>
               <w:left w:val="single" w:sz="6" w:space="0" w:color="000000"/>
@@ -10384,16 +11378,37 @@
               <w:spacing w:after="0"/>
             </w:pPr>
             <w:r>
-              <w:t>Time from last enter to RUN mode</w:t>
-            </w:r>
-            <w:r>
-              <w:t>, in seconds.</w:t>
-            </w:r>
-          </w:p>
-        </w:tc>
-        <w:tc>
-          <w:tcPr>
-            <w:tcW w:w="2880" w:type="dxa"/>
+              <w:t>CRC16 (described in</w:t>
+            </w:r>
+            <w:r>
+              <w:t xml:space="preserve"> </w:t>
+            </w:r>
+            <w:r>
+              <w:fldChar w:fldCharType="begin"/>
+            </w:r>
+            <w:r>
+              <w:instrText xml:space="preserve"> REF _Ref176041344 \r \h </w:instrText>
+            </w:r>
+            <w:r>
+              <w:fldChar w:fldCharType="separate"/>
+            </w:r>
+            <w:r>
+              <w:t>4.1.2.1</w:t>
+            </w:r>
+            <w:r>
+              <w:fldChar w:fldCharType="end"/>
+            </w:r>
+            <w:r>
+              <w:t>).</w:t>
+            </w:r>
+            <w:r>
+              <w:t xml:space="preserve"> </w:t>
+            </w:r>
+          </w:p>
+        </w:tc>
+        <w:tc>
+          <w:tcPr>
+            <w:tcW w:w="2866" w:type="dxa"/>
             <w:tcBorders>
               <w:top w:val="single" w:sz="6" w:space="0" w:color="000000"/>
               <w:left w:val="single" w:sz="6" w:space="0" w:color="000000"/>
@@ -10408,86 +11423,63 @@
               <w:spacing w:after="0"/>
             </w:pPr>
             <w:r>
-              <w:t>134</w:t>
-            </w:r>
-          </w:p>
-        </w:tc>
-      </w:tr>
-      <w:tr>
-        <w:tc>
-          <w:tcPr>
-            <w:tcW w:w="1188" w:type="dxa"/>
-            <w:tcBorders>
-              <w:top w:val="single" w:sz="6" w:space="0" w:color="000000"/>
-              <w:left w:val="single" w:sz="6" w:space="0" w:color="000000"/>
-              <w:bottom w:val="single" w:sz="6" w:space="0" w:color="000000"/>
-              <w:right w:val="single" w:sz="6" w:space="0" w:color="000000"/>
-            </w:tcBorders>
-            <w:vAlign w:val="center"/>
-            <w:hideMark/>
-          </w:tcPr>
-          <w:p>
-            <w:pPr>
-              <w:spacing w:after="0"/>
-            </w:pPr>
-            <w:r>
-              <w:t xml:space="preserve">CRC </w:t>
-            </w:r>
-          </w:p>
-        </w:tc>
-        <w:tc>
-          <w:tcPr>
-            <w:tcW w:w="6930" w:type="dxa"/>
-            <w:tcBorders>
-              <w:top w:val="single" w:sz="6" w:space="0" w:color="000000"/>
-              <w:left w:val="single" w:sz="6" w:space="0" w:color="000000"/>
-              <w:bottom w:val="single" w:sz="6" w:space="0" w:color="000000"/>
-              <w:right w:val="single" w:sz="6" w:space="0" w:color="000000"/>
-            </w:tcBorders>
-            <w:vAlign w:val="center"/>
-            <w:hideMark/>
-          </w:tcPr>
-          <w:p>
-            <w:pPr>
-              <w:spacing w:after="0"/>
-            </w:pPr>
-            <w:r>
-              <w:t xml:space="preserve">CRC16 (described in CRC section) </w:t>
-            </w:r>
-          </w:p>
-        </w:tc>
-        <w:tc>
-          <w:tcPr>
-            <w:tcW w:w="2880" w:type="dxa"/>
-            <w:tcBorders>
-              <w:top w:val="single" w:sz="6" w:space="0" w:color="000000"/>
-              <w:left w:val="single" w:sz="6" w:space="0" w:color="000000"/>
-              <w:bottom w:val="single" w:sz="6" w:space="0" w:color="000000"/>
-              <w:right w:val="single" w:sz="6" w:space="0" w:color="000000"/>
-            </w:tcBorders>
-            <w:vAlign w:val="center"/>
-            <w:hideMark/>
-          </w:tcPr>
-          <w:p>
-            <w:pPr>
-              <w:spacing w:after="0"/>
-            </w:pPr>
-            <w:r>
               <w:t>2D3E</w:t>
             </w:r>
           </w:p>
         </w:tc>
       </w:tr>
     </w:tbl>
+    <w:p/>
     <w:p>
       <w:pPr>
+        <w:pStyle w:val="Heading4"/>
+        <w:numPr>
+          <w:ilvl w:val="3"/>
+          <w:numId w:val="10"/>
+        </w:numPr>
         <w:rPr>
-          <w:rFonts w:asciiTheme="majorHAnsi" w:eastAsiaTheme="majorEastAsia" w:hAnsiTheme="majorHAnsi" w:cstheme="majorBidi"/>
+          <w:rFonts w:asciiTheme="majorHAnsi" w:hAnsiTheme="majorHAnsi"/>
           <w:color w:val="008139" w:themeColor="accent1" w:themeShade="BF"/>
           <w:sz w:val="26"/>
           <w:szCs w:val="26"/>
         </w:rPr>
       </w:pPr>
+      <w:bookmarkStart w:id="17" w:name="_Ref176041344"/>
+      <w:r>
+        <w:t>CRC Field</w:t>
+      </w:r>
+      <w:bookmarkEnd w:id="17"/>
+    </w:p>
+    <w:p>
+      <w:pPr>
+        <w:rPr>
+          <w:rFonts w:asciiTheme="majorHAnsi" w:hAnsiTheme="majorHAnsi"/>
+          <w:color w:val="008139" w:themeColor="accent1" w:themeShade="BF"/>
+          <w:sz w:val="26"/>
+          <w:szCs w:val="26"/>
+        </w:rPr>
+      </w:pPr>
+      <w:r>
+        <w:t xml:space="preserve">See </w:t>
+      </w:r>
+      <w:r>
+        <w:fldChar w:fldCharType="begin"/>
+      </w:r>
+      <w:r>
+        <w:instrText xml:space="preserve"> REF _Ref176041315 \r \h </w:instrText>
+      </w:r>
+      <w:r>
+        <w:fldChar w:fldCharType="separate"/>
+      </w:r>
+      <w:r>
+        <w:t>4.1.1.4</w:t>
+      </w:r>
+      <w:r>
+        <w:fldChar w:fldCharType="end"/>
+      </w:r>
+      <w:r>
+        <w:t>.</w:t>
+      </w:r>
       <w:r>
         <w:br w:type="page"/>
       </w:r>
@@ -10500,12 +11492,12 @@
           <w:numId w:val="10"/>
         </w:numPr>
       </w:pPr>
-      <w:bookmarkStart w:id="13" w:name="_Toc175911982"/>
+      <w:bookmarkStart w:id="18" w:name="_Toc175911982"/>
       <w:r>
         <w:lastRenderedPageBreak/>
         <w:t>MAVLINK</w:t>
       </w:r>
-      <w:bookmarkEnd w:id="13"/>
+      <w:bookmarkEnd w:id="18"/>
     </w:p>
     <w:p>
       <w:r>
@@ -10575,7 +11567,7 @@
           <w:numId w:val="10"/>
         </w:numPr>
       </w:pPr>
-      <w:bookmarkStart w:id="14" w:name="_Toc175911983"/>
+      <w:bookmarkStart w:id="19" w:name="_Toc175911983"/>
       <w:r>
         <w:t xml:space="preserve">MAVLINK ADSB_VEHICLE (Message ID 246) </w:t>
       </w:r>
@@ -10590,7 +11582,7 @@
       <w:r>
         <w:t xml:space="preserve"> Definition</w:t>
       </w:r>
-      <w:bookmarkEnd w:id="14"/>
+      <w:bookmarkEnd w:id="19"/>
     </w:p>
     <w:p>
       <w:r>
@@ -11126,13 +12118,8 @@
             <w:pPr>
               <w:pStyle w:val="NoSpacing"/>
             </w:pPr>
-            <w:proofErr w:type="gramStart"/>
-            <w:r>
-              <w:t>Altitude(</w:t>
-            </w:r>
-            <w:proofErr w:type="gramEnd"/>
-            <w:r>
-              <w:t>ASL)</w:t>
+            <w:r>
+              <w:t>Altitude(ASL)</w:t>
             </w:r>
           </w:p>
         </w:tc>
@@ -11401,19 +12388,11 @@
                 <w:rFonts w:ascii="Consolas" w:hAnsi="Consolas" w:cs="Courier New"/>
               </w:rPr>
             </w:pPr>
-            <w:proofErr w:type="gramStart"/>
             <w:r>
               <w:rPr>
                 <w:rFonts w:ascii="Consolas" w:hAnsi="Consolas" w:cs="Courier New"/>
               </w:rPr>
-              <w:t>char[</w:t>
-            </w:r>
-            <w:proofErr w:type="gramEnd"/>
-            <w:r>
-              <w:rPr>
-                <w:rFonts w:ascii="Consolas" w:hAnsi="Consolas" w:cs="Courier New"/>
-              </w:rPr>
-              <w:t>9]</w:t>
+              <w:t>char[9]</w:t>
             </w:r>
           </w:p>
         </w:tc>
@@ -11787,11 +12766,11 @@
           <w:numId w:val="10"/>
         </w:numPr>
       </w:pPr>
-      <w:bookmarkStart w:id="15" w:name="_Toc175911984"/>
+      <w:bookmarkStart w:id="20" w:name="_Toc175911984"/>
       <w:r>
         <w:t>MAVLINK MESSAGE_INTERVAL (Message ID 244) Packet Definition</w:t>
       </w:r>
-      <w:bookmarkEnd w:id="15"/>
+      <w:bookmarkEnd w:id="20"/>
     </w:p>
     <w:p>
       <w:r>
@@ -12357,7 +13336,7 @@
         <w:color w:val="FFFFFF" w:themeColor="background1"/>
       </w:rPr>
       <w:pict w14:anchorId="43EE4E68">
-        <v:rect id="_x0000_s2050" style="position:absolute;left:0;text-align:left;margin-left:-35.6pt;margin-top:.05pt;width:618.4pt;height:55.75pt;z-index:-251677697" fillcolor="#00ad4d" stroked="f"/>
+        <v:rect id="_x0000_s2050" style="position:absolute;left:0;text-align:left;margin-left:-82.1pt;margin-top:.05pt;width:664.9pt;height:84.5pt;z-index:-251677697" fillcolor="#00ad4d" stroked="f"/>
       </w:pict>
     </w:r>
     <w:r>
@@ -12572,7 +13551,7 @@
         <w:noProof/>
       </w:rPr>
       <w:drawing>
-        <wp:anchor distT="0" distB="0" distL="114300" distR="114300" simplePos="0" relativeHeight="251663360" behindDoc="1" locked="0" layoutInCell="1" allowOverlap="1" wp14:anchorId="1CF8A30F" wp14:editId="2EA3B536">
+        <wp:anchor distT="0" distB="0" distL="114300" distR="114300" simplePos="0" relativeHeight="251664384" behindDoc="1" locked="0" layoutInCell="1" allowOverlap="1" wp14:anchorId="1CF8A30F" wp14:editId="2EA3B536">
           <wp:simplePos x="0" y="0"/>
           <wp:positionH relativeFrom="column">
             <wp:posOffset>-2540</wp:posOffset>
@@ -12649,7 +13628,7 @@
         <w:noProof/>
       </w:rPr>
       <w:drawing>
-        <wp:anchor distT="0" distB="0" distL="114300" distR="114300" simplePos="0" relativeHeight="251656192" behindDoc="1" locked="0" layoutInCell="1" allowOverlap="1" wp14:anchorId="724BAAEA" wp14:editId="269855CE">
+        <wp:anchor distT="0" distB="0" distL="114300" distR="114300" simplePos="0" relativeHeight="251657216" behindDoc="1" locked="0" layoutInCell="1" allowOverlap="1" wp14:anchorId="724BAAEA" wp14:editId="269855CE">
           <wp:simplePos x="0" y="0"/>
           <wp:positionH relativeFrom="column">
             <wp:posOffset>5848350</wp:posOffset>

</xml_diff>

<commit_message>
Figure out some confusion with virtual base structs
</commit_message>
<xml_diff>
--- a/word/datasheet_adsbee_1090.docx
+++ b/word/datasheet_adsbee_1090.docx
@@ -34,8 +34,13 @@
                     <w:shd w:val="clear" w:color="auto" w:fill="FFFA00"/>
                     <w:jc w:val="center"/>
                   </w:pPr>
+                  <w:proofErr w:type="spellStart"/>
                   <w:r>
-                    <w:t>ADSBee 1090</w:t>
+                    <w:t>ADSBee</w:t>
+                  </w:r>
+                  <w:proofErr w:type="spellEnd"/>
+                  <w:r>
+                    <w:t xml:space="preserve"> 1090</w:t>
                   </w:r>
                 </w:p>
                 <w:p>
@@ -160,8 +165,13 @@
           <w:numId w:val="2"/>
         </w:numPr>
       </w:pPr>
-      <w:r>
-        <w:t>ADSBee CSV</w:t>
+      <w:proofErr w:type="spellStart"/>
+      <w:r>
+        <w:t>ADSBee</w:t>
+      </w:r>
+      <w:proofErr w:type="spellEnd"/>
+      <w:r>
+        <w:t xml:space="preserve"> CSV</w:t>
       </w:r>
     </w:p>
     <w:p>
@@ -172,9 +182,11 @@
           <w:numId w:val="2"/>
         </w:numPr>
       </w:pPr>
+      <w:proofErr w:type="spellStart"/>
       <w:r>
         <w:t>MAVLink</w:t>
       </w:r>
+      <w:proofErr w:type="spellEnd"/>
     </w:p>
     <w:p>
       <w:pPr>
@@ -245,7 +257,15 @@
         <w:t xml:space="preserve"> directly</w:t>
       </w:r>
       <w:r>
-        <w:t xml:space="preserve"> to ADS-B databases via WiFi or broadcasting Remote ID beacon frames in UAS applications (not yet implemented).</w:t>
+        <w:t xml:space="preserve"> to ADS-B databases via </w:t>
+      </w:r>
+      <w:proofErr w:type="spellStart"/>
+      <w:r>
+        <w:t>WiFi</w:t>
+      </w:r>
+      <w:proofErr w:type="spellEnd"/>
+      <w:r>
+        <w:t xml:space="preserve"> or broadcasting Remote ID beacon frames in UAS applications (not yet implemented).</w:t>
       </w:r>
     </w:p>
     <w:p>
@@ -346,7 +366,15 @@
         </w:numPr>
       </w:pPr>
       <w:r>
-        <w:t>Standalone feeder device for online ADS-B databases. No external compute required, just add power and WiFi!</w:t>
+        <w:t xml:space="preserve">Standalone feeder device for online ADS-B databases. No external compute required, just add power and </w:t>
+      </w:r>
+      <w:proofErr w:type="spellStart"/>
+      <w:r>
+        <w:t>WiFi</w:t>
+      </w:r>
+      <w:proofErr w:type="spellEnd"/>
+      <w:r>
+        <w:t>!</w:t>
       </w:r>
     </w:p>
     <w:p>
@@ -420,12 +448,28 @@
           </w:tcPr>
           <w:p>
             <w:r>
-              <w:t>75mA (WiFi disabled)</w:t>
-            </w:r>
-          </w:p>
-          <w:p>
-            <w:r>
-              <w:t>~400mA (WiFi enabled)</w:t>
+              <w:t>75mA (</w:t>
+            </w:r>
+            <w:proofErr w:type="spellStart"/>
+            <w:r>
+              <w:t>WiFi</w:t>
+            </w:r>
+            <w:proofErr w:type="spellEnd"/>
+            <w:r>
+              <w:t xml:space="preserve"> disabled)</w:t>
+            </w:r>
+          </w:p>
+          <w:p>
+            <w:r>
+              <w:t>~400mA (</w:t>
+            </w:r>
+            <w:proofErr w:type="spellStart"/>
+            <w:r>
+              <w:t>WiFi</w:t>
+            </w:r>
+            <w:proofErr w:type="spellEnd"/>
+            <w:r>
+              <w:t xml:space="preserve"> enabled)</w:t>
             </w:r>
           </w:p>
         </w:tc>
@@ -608,8 +652,13 @@
       <w:bookmarkEnd w:id="2"/>
     </w:p>
     <w:p>
-      <w:r>
-        <w:t xml:space="preserve">Github Repository: </w:t>
+      <w:proofErr w:type="spellStart"/>
+      <w:r>
+        <w:t>Github</w:t>
+      </w:r>
+      <w:proofErr w:type="spellEnd"/>
+      <w:r>
+        <w:t xml:space="preserve"> Repository: </w:t>
       </w:r>
       <w:hyperlink r:id="rId13" w:history="1">
         <w:r>
@@ -634,17 +683,49 @@
         <w:t>schematics</w:t>
       </w:r>
       <w:r>
-        <w:t xml:space="preserve"> and source code files required to build ADSBee 1090 are available under a GNU GPL v3 license. This means that they can be freely incorporated into other open-source projects that utilize a compatible license. The hope is that by opening the design to contributions and feedback from a community of users, the functionality of the ADSBee 1090 will be enhanced over time.</w:t>
+        <w:t xml:space="preserve"> and source code files required to build </w:t>
+      </w:r>
+      <w:proofErr w:type="spellStart"/>
+      <w:r>
+        <w:t>ADSBee</w:t>
+      </w:r>
+      <w:proofErr w:type="spellEnd"/>
+      <w:r>
+        <w:t xml:space="preserve"> 1090 are available under a GNU GPL v3 license. This means that they can be freely incorporated into other open-source projects that utilize a compatible license. The hope is that by opening the design to contributions and feedback from a community of users, the functionality of the </w:t>
+      </w:r>
+      <w:proofErr w:type="spellStart"/>
+      <w:r>
+        <w:t>ADSBee</w:t>
+      </w:r>
+      <w:proofErr w:type="spellEnd"/>
+      <w:r>
+        <w:t xml:space="preserve"> 1090 will be enhanced over time.</w:t>
       </w:r>
     </w:p>
     <w:p>
       <w:r>
-        <w:t>Note that the GPL v3 license applies to design and source code files, and not devices. ADSBee 1090 units purchased from Pants for Birds may be used in commercial applications without any licensing restrictions.</w:t>
+        <w:t xml:space="preserve">Note that the GPL v3 license applies to design and source code files, and not devices. </w:t>
+      </w:r>
+      <w:proofErr w:type="spellStart"/>
+      <w:r>
+        <w:t>ADSBee</w:t>
+      </w:r>
+      <w:proofErr w:type="spellEnd"/>
+      <w:r>
+        <w:t xml:space="preserve"> 1090 units purchased from Pants for Birds may be used in commercial applications without any licensing restrictions.</w:t>
       </w:r>
     </w:p>
     <w:p>
       <w:r>
-        <w:t xml:space="preserve">For commercial licensing requests of ADSBee hardware or software design files, please contact </w:t>
+        <w:t xml:space="preserve">For commercial licensing requests of </w:t>
+      </w:r>
+      <w:proofErr w:type="spellStart"/>
+      <w:r>
+        <w:t>ADSBee</w:t>
+      </w:r>
+      <w:proofErr w:type="spellEnd"/>
+      <w:r>
+        <w:t xml:space="preserve"> hardware or software design files, please contact </w:t>
       </w:r>
       <w:hyperlink r:id="rId14" w:history="1">
         <w:r>
@@ -660,6 +741,13 @@
     </w:p>
     <w:sdt>
       <w:sdtPr>
+        <w:rPr>
+          <w:rFonts w:asciiTheme="minorHAnsi" w:eastAsiaTheme="minorHAnsi" w:hAnsiTheme="minorHAnsi" w:cstheme="minorBidi"/>
+          <w:color w:val="auto"/>
+          <w:kern w:val="2"/>
+          <w:sz w:val="22"/>
+          <w:szCs w:val="22"/>
+        </w:rPr>
         <w:id w:val="-1667399278"/>
         <w:docPartObj>
           <w:docPartGallery w:val="Table of Contents"/>
@@ -668,22 +756,22 @@
       </w:sdtPr>
       <w:sdtEndPr>
         <w:rPr>
-          <w:rFonts w:asciiTheme="minorHAnsi" w:eastAsiaTheme="minorHAnsi" w:hAnsiTheme="minorHAnsi" w:cstheme="minorBidi"/>
-          <w:b/>
           <w:bCs/>
           <w:noProof/>
-          <w:color w:val="auto"/>
-          <w:kern w:val="2"/>
-          <w:sz w:val="22"/>
-          <w:szCs w:val="22"/>
         </w:rPr>
       </w:sdtEndPr>
       <w:sdtContent>
         <w:p>
           <w:pPr>
             <w:pStyle w:val="TOCHeading"/>
+            <w:rPr>
+              <w:rStyle w:val="IgnoredHeadingChar"/>
+            </w:rPr>
           </w:pPr>
           <w:r>
+            <w:rPr>
+              <w:rStyle w:val="IgnoredHeadingChar"/>
+            </w:rPr>
             <w:t>Contents</w:t>
           </w:r>
         </w:p>
@@ -818,10 +906,12 @@
             </w:r>
             <w:r>
               <w:rPr>
+                <w:b/>
+                <w:bCs/>
                 <w:noProof/>
                 <w:webHidden/>
               </w:rPr>
-              <w:t>1</w:t>
+              <w:t>Error! Bookmark not defined.</w:t>
             </w:r>
             <w:r>
               <w:rPr>
@@ -1781,7 +1871,7 @@
                 <w:noProof/>
                 <w:webHidden/>
               </w:rPr>
-              <w:t>9</w:t>
+              <w:t>13</w:t>
             </w:r>
             <w:r>
               <w:rPr>
@@ -1808,21 +1898,7 @@
                 <w:rStyle w:val="Hyperlink"/>
                 <w:noProof/>
               </w:rPr>
-              <w:t>MAV</w:t>
-            </w:r>
-            <w:r>
-              <w:rPr>
-                <w:rStyle w:val="Hyperlink"/>
-                <w:noProof/>
-              </w:rPr>
-              <w:t>L</w:t>
-            </w:r>
-            <w:r>
-              <w:rPr>
-                <w:rStyle w:val="Hyperlink"/>
-                <w:noProof/>
-              </w:rPr>
-              <w:t>INK</w:t>
+              <w:t>MAVLINK</w:t>
             </w:r>
             <w:r>
               <w:rPr>
@@ -1863,7 +1939,7 @@
                 <w:noProof/>
                 <w:webHidden/>
               </w:rPr>
-              <w:t>11</w:t>
+              <w:t>15</w:t>
             </w:r>
             <w:r>
               <w:rPr>
@@ -1931,7 +2007,7 @@
                 <w:noProof/>
                 <w:webHidden/>
               </w:rPr>
-              <w:t>11</w:t>
+              <w:t>15</w:t>
             </w:r>
             <w:r>
               <w:rPr>
@@ -1999,7 +2075,7 @@
                 <w:noProof/>
                 <w:webHidden/>
               </w:rPr>
-              <w:t>11</w:t>
+              <w:t>15</w:t>
             </w:r>
             <w:r>
               <w:rPr>
@@ -2043,18 +2119,79 @@
       <w:bookmarkEnd w:id="3"/>
     </w:p>
     <w:p>
-      <w:r>
-        <w:t>ADSBee 1090 was created as an attempt to build a low-cost ADS-B receiver without the use of an FPGA (found in most embedded ADS-B receivers on the market) and without the need for external compute (a requirement of most SDR-based ADS-B receivers). ADSBee 1090 accomplishes this through the use of a low-cost dual core microcontroller (RP2040) with flexible IO peripherals (PIO) that run a set of custom-written programs for preamble detection and packet decoding. By dedicating the RP2040’s PIO peripherals to the tasks required to find and decode ADS-B packets, ADSBee 1090 frees up its remaining cores to perform the logical functions required to validate checksums on decoded packets and decipher aircraft information (position, altitude, callsign, etc).</w:t>
+      <w:proofErr w:type="spellStart"/>
+      <w:r>
+        <w:t>ADSBee</w:t>
+      </w:r>
+      <w:proofErr w:type="spellEnd"/>
+      <w:r>
+        <w:t xml:space="preserve"> 1090 was created as an attempt to build a low-cost ADS-B receiver without the use of an FPGA (found in most embedded ADS-B receivers on the market) and without the need for external compute (a requirement of most SDR-based ADS-B receivers). </w:t>
+      </w:r>
+      <w:proofErr w:type="spellStart"/>
+      <w:r>
+        <w:t>ADSBee</w:t>
+      </w:r>
+      <w:proofErr w:type="spellEnd"/>
+      <w:r>
+        <w:t xml:space="preserve"> 1090 accomplishes this through the use of a low-cost dual core microcontroller (RP2040) with flexible IO peripherals (PIO) that run a set of custom-written programs for preamble detection and packet decoding. By dedicating the RP2040’s PIO peripherals to the tasks required to find and decode ADS-B packets, </w:t>
+      </w:r>
+      <w:proofErr w:type="spellStart"/>
+      <w:r>
+        <w:t>ADSBee</w:t>
+      </w:r>
+      <w:proofErr w:type="spellEnd"/>
+      <w:r>
+        <w:t xml:space="preserve"> 1090 frees up its remaining cores to perform the logical functions required to validate checksums on decoded packets and decipher aircraft information (position, altitude, callsign, </w:t>
+      </w:r>
+      <w:proofErr w:type="spellStart"/>
+      <w:r>
+        <w:t>etc</w:t>
+      </w:r>
+      <w:proofErr w:type="spellEnd"/>
+      <w:r>
+        <w:t>).</w:t>
       </w:r>
     </w:p>
     <w:p>
       <w:r>
-        <w:t>The ADSBee 1090 reports decoded aircraft information over UART and USB interfaces in a variety of protocols, and can utilize its attached ESP32 S3 module to host WiFi networks for data streaming to other devices, or connect to existing WiFi networks in order to upload data to the internet or other devices on the network.</w:t>
+        <w:t xml:space="preserve">The </w:t>
+      </w:r>
+      <w:proofErr w:type="spellStart"/>
+      <w:r>
+        <w:t>ADSBee</w:t>
+      </w:r>
+      <w:proofErr w:type="spellEnd"/>
+      <w:r>
+        <w:t xml:space="preserve"> 1090 reports decoded aircraft information over UART and USB interfaces in a variety of protocols, and can utilize its attached ESP32 S3 module to host </w:t>
+      </w:r>
+      <w:proofErr w:type="spellStart"/>
+      <w:r>
+        <w:t>WiFi</w:t>
+      </w:r>
+      <w:proofErr w:type="spellEnd"/>
+      <w:r>
+        <w:t xml:space="preserve"> networks for data streaming to other devices, or connect to existing </w:t>
+      </w:r>
+      <w:proofErr w:type="spellStart"/>
+      <w:r>
+        <w:t>WiFi</w:t>
+      </w:r>
+      <w:proofErr w:type="spellEnd"/>
+      <w:r>
+        <w:t xml:space="preserve"> networks in order to upload data to the internet or other devices on the network.</w:t>
       </w:r>
     </w:p>
     <w:p>
       <w:r>
-        <w:t>Provisions are included for connecting an external GNSS module and UAT radio receiver to the ADSBee 1090. These features will enter development in the near future.</w:t>
+        <w:t xml:space="preserve">Provisions are included for connecting an external GNSS module and UAT radio receiver to the </w:t>
+      </w:r>
+      <w:proofErr w:type="spellStart"/>
+      <w:r>
+        <w:t>ADSBee</w:t>
+      </w:r>
+      <w:proofErr w:type="spellEnd"/>
+      <w:r>
+        <w:t xml:space="preserve"> 1090. These features will enter development in the near future.</w:t>
       </w:r>
     </w:p>
     <w:p>
@@ -2093,7 +2230,15 @@
     </w:p>
     <w:p>
       <w:r>
-        <w:t>The CONSOLE interface (USB-C connector) on the ADSBee 1090 can be used to supply the device with power, configure the device’s internal parameters via AT commands, and receive data from the device.</w:t>
+        <w:t xml:space="preserve">The CONSOLE interface (USB-C connector) on the </w:t>
+      </w:r>
+      <w:proofErr w:type="spellStart"/>
+      <w:r>
+        <w:t>ADSBee</w:t>
+      </w:r>
+      <w:proofErr w:type="spellEnd"/>
+      <w:r>
+        <w:t xml:space="preserve"> 1090 can be used to supply the device with power, configure the device’s internal parameters via AT commands, and receive data from the device.</w:t>
       </w:r>
     </w:p>
     <w:p>
@@ -2350,7 +2495,15 @@
     </w:p>
     <w:p>
       <w:r>
-        <w:t>The ADSBee 1090’s GNSS module connector includes a UART interface</w:t>
+        <w:t xml:space="preserve">The </w:t>
+      </w:r>
+      <w:proofErr w:type="spellStart"/>
+      <w:r>
+        <w:t>ADSBee</w:t>
+      </w:r>
+      <w:proofErr w:type="spellEnd"/>
+      <w:r>
+        <w:t xml:space="preserve"> 1090’s GNSS module connector includes a UART interface</w:t>
       </w:r>
       <w:r>
         <w:t xml:space="preserve"> which can be used to receive NMEA sentences from a GNSS module. The baud rate of the GNSS_UART interface can be adjusted via AT commands.</w:t>
@@ -2568,7 +2721,15 @@
     </w:p>
     <w:p>
       <w:r>
-        <w:t xml:space="preserve">AT Commands are used to configure the ADSBee 1090 receiver’s internal parameters </w:t>
+        <w:t xml:space="preserve">AT Commands are used to configure the </w:t>
+      </w:r>
+      <w:proofErr w:type="spellStart"/>
+      <w:r>
+        <w:t>ADSBee</w:t>
+      </w:r>
+      <w:proofErr w:type="spellEnd"/>
+      <w:r>
+        <w:t xml:space="preserve"> 1090 receiver’s internal parameters </w:t>
       </w:r>
       <w:r>
         <w:t>via the CONSOLE interface.</w:t>
@@ -2952,7 +3113,23 @@
           <w:p/>
           <w:p>
             <w:r>
-              <w:t>NOTE: tl_lo_mv should be set to a value lower than tl_hi_mv.</w:t>
+              <w:t xml:space="preserve">NOTE: </w:t>
+            </w:r>
+            <w:proofErr w:type="spellStart"/>
+            <w:r>
+              <w:t>tl_lo_mv</w:t>
+            </w:r>
+            <w:proofErr w:type="spellEnd"/>
+            <w:r>
+              <w:t xml:space="preserve"> should be set to a value lower than </w:t>
+            </w:r>
+            <w:proofErr w:type="spellStart"/>
+            <w:r>
+              <w:t>tl_hi_mv</w:t>
+            </w:r>
+            <w:proofErr w:type="spellEnd"/>
+            <w:r>
+              <w:t>.</w:t>
             </w:r>
           </w:p>
           <w:p/>
@@ -2960,11 +3137,16 @@
             <w:r>
               <w:t xml:space="preserve">Reducing the level of </w:t>
             </w:r>
+            <w:proofErr w:type="spellStart"/>
             <w:r>
               <w:t>tl_</w:t>
             </w:r>
             <w:r>
-              <w:t>lo_mv will make the receiver more sensitive to weak RF signals, but will also increase the noise that it receives.</w:t>
+              <w:t>lo_mv</w:t>
+            </w:r>
+            <w:proofErr w:type="spellEnd"/>
+            <w:r>
+              <w:t xml:space="preserve"> will make the receiver more sensitive to weak RF signals, but will also increase the noise that it receives.</w:t>
             </w:r>
           </w:p>
           <w:p/>
@@ -2972,32 +3154,63 @@
             <w:r>
               <w:t xml:space="preserve">Increasing the difference between </w:t>
             </w:r>
+            <w:proofErr w:type="spellStart"/>
             <w:r>
               <w:t>tl_</w:t>
             </w:r>
             <w:r>
-              <w:t xml:space="preserve">lo_mv and </w:t>
-            </w:r>
+              <w:t>lo_mv</w:t>
+            </w:r>
+            <w:proofErr w:type="spellEnd"/>
+            <w:r>
+              <w:t xml:space="preserve"> and </w:t>
+            </w:r>
+            <w:proofErr w:type="spellStart"/>
             <w:r>
               <w:t>tl_</w:t>
             </w:r>
             <w:r>
-              <w:t>hi_mv will filter out signals with smaller dynamic range (difference in power level between max amplitude and min amplitude), thereby requiring a higher Signal to Noise ratio for a transponder signal to be decoded. This may reduce the likelihood that the ADSBee tries to decode a transponder signal with invalid bits that will trigger a checksum error.</w:t>
+              <w:t>hi_mv</w:t>
+            </w:r>
+            <w:proofErr w:type="spellEnd"/>
+            <w:r>
+              <w:t xml:space="preserve"> will filter out signals with smaller dynamic range (difference in power level between max amplitude and min amplitude), thereby requiring a higher Signal to Noise ratio for a transponder signal to be decoded. This may reduce the likelihood that the </w:t>
+            </w:r>
+            <w:proofErr w:type="spellStart"/>
+            <w:r>
+              <w:t>ADSBee</w:t>
+            </w:r>
+            <w:proofErr w:type="spellEnd"/>
+            <w:r>
+              <w:t xml:space="preserve"> tries to decode a transponder signal with invalid bits that will trigger a checksum error.</w:t>
             </w:r>
           </w:p>
           <w:p/>
           <w:p>
+            <w:proofErr w:type="spellStart"/>
             <w:r>
               <w:t>tl_</w:t>
             </w:r>
             <w:r>
-              <w:t>lo_mv: TL Low</w:t>
+              <w:t>lo_mv</w:t>
+            </w:r>
+            <w:proofErr w:type="spellEnd"/>
+            <w:r>
+              <w:t>: TL Low</w:t>
             </w:r>
             <w:r>
               <w:t xml:space="preserve"> Threshold</w:t>
             </w:r>
             <w:r>
-              <w:t xml:space="preserve"> [milliVolts]</w:t>
+              <w:t xml:space="preserve"> [</w:t>
+            </w:r>
+            <w:proofErr w:type="spellStart"/>
+            <w:r>
+              <w:t>milliVolts</w:t>
+            </w:r>
+            <w:proofErr w:type="spellEnd"/>
+            <w:r>
+              <w:t>]</w:t>
             </w:r>
           </w:p>
           <w:p>
@@ -3014,11 +3227,24 @@
           </w:p>
           <w:p/>
           <w:p>
+            <w:proofErr w:type="spellStart"/>
             <w:r>
               <w:t>tl_</w:t>
             </w:r>
             <w:r>
-              <w:t>hi_mv: TL High Threshold [milliVolts]</w:t>
+              <w:t>hi_mv</w:t>
+            </w:r>
+            <w:proofErr w:type="spellEnd"/>
+            <w:r>
+              <w:t>: TL High Threshold [</w:t>
+            </w:r>
+            <w:proofErr w:type="spellStart"/>
+            <w:r>
+              <w:t>milliVolts</w:t>
+            </w:r>
+            <w:proofErr w:type="spellEnd"/>
+            <w:r>
+              <w:t>]</w:t>
             </w:r>
           </w:p>
           <w:p>
@@ -3102,22 +3328,29 @@
             <w:r>
               <w:t>+MTLREAD=&lt;</w:t>
             </w:r>
+            <w:proofErr w:type="spellStart"/>
             <w:r>
               <w:t>tl_</w:t>
             </w:r>
             <w:r>
               <w:t>lo_mv</w:t>
             </w:r>
+            <w:proofErr w:type="spellEnd"/>
             <w:proofErr w:type="gramStart"/>
             <w:r>
               <w:t>&gt;,&lt;</w:t>
             </w:r>
+            <w:proofErr w:type="spellStart"/>
             <w:proofErr w:type="gramEnd"/>
             <w:r>
               <w:t>tl_</w:t>
             </w:r>
             <w:r>
-              <w:t>hi_mv&gt;</w:t>
+              <w:t>hi_mv</w:t>
+            </w:r>
+            <w:proofErr w:type="spellEnd"/>
+            <w:r>
+              <w:t>&gt;</w:t>
             </w:r>
           </w:p>
         </w:tc>
@@ -3149,29 +3382,49 @@
             <w:r>
               <w:t xml:space="preserve">an ADC to read the value of </w:t>
             </w:r>
+            <w:proofErr w:type="spellStart"/>
             <w:r>
               <w:t>tl_</w:t>
             </w:r>
             <w:r>
-              <w:t xml:space="preserve">lo_mv and </w:t>
-            </w:r>
+              <w:t>lo_mv</w:t>
+            </w:r>
+            <w:proofErr w:type="spellEnd"/>
+            <w:r>
+              <w:t xml:space="preserve"> and </w:t>
+            </w:r>
+            <w:proofErr w:type="spellStart"/>
             <w:r>
               <w:t>tl_</w:t>
             </w:r>
             <w:r>
-              <w:t xml:space="preserve">hi_mv. Should be roughly in line with the values of </w:t>
-            </w:r>
+              <w:t>hi_mv</w:t>
+            </w:r>
+            <w:proofErr w:type="spellEnd"/>
+            <w:r>
+              <w:t xml:space="preserve">. Should be roughly in line with the values of </w:t>
+            </w:r>
+            <w:proofErr w:type="spellStart"/>
             <w:r>
               <w:t>tl_</w:t>
             </w:r>
             <w:r>
-              <w:t xml:space="preserve">lo_mv and </w:t>
-            </w:r>
+              <w:t>lo_mv</w:t>
+            </w:r>
+            <w:proofErr w:type="spellEnd"/>
+            <w:r>
+              <w:t xml:space="preserve"> and </w:t>
+            </w:r>
+            <w:proofErr w:type="spellStart"/>
             <w:r>
               <w:t>tl_</w:t>
             </w:r>
             <w:r>
-              <w:t>hi_mv set in the AT+TL</w:t>
+              <w:t>hi_mv</w:t>
+            </w:r>
+            <w:proofErr w:type="spellEnd"/>
+            <w:r>
+              <w:t xml:space="preserve"> set in the AT+TL</w:t>
             </w:r>
             <w:r>
               <w:t>_</w:t>
@@ -3494,8 +3747,13 @@
       <w:bookmarkEnd w:id="9"/>
     </w:p>
     <w:p>
-      <w:r>
-        <w:t>ADSBee 1090 supports the following reporting protocols on CONSOLE and COMMS_UART.</w:t>
+      <w:proofErr w:type="spellStart"/>
+      <w:r>
+        <w:t>ADSBee</w:t>
+      </w:r>
+      <w:proofErr w:type="spellEnd"/>
+      <w:r>
+        <w:t xml:space="preserve"> 1090 supports the following reporting protocols on CONSOLE and COMMS_UART.</w:t>
       </w:r>
     </w:p>
     <w:p>
@@ -3506,9 +3764,11 @@
           <w:numId w:val="4"/>
         </w:numPr>
       </w:pPr>
-      <w:r>
-        <w:t>Raw Packets</w:t>
-      </w:r>
+      <w:proofErr w:type="spellStart"/>
+      <w:r>
+        <w:t>CSBee</w:t>
+      </w:r>
+      <w:proofErr w:type="spellEnd"/>
     </w:p>
     <w:p>
       <w:pPr>
@@ -3519,7 +3779,7 @@
         </w:numPr>
       </w:pPr>
       <w:r>
-        <w:t>Mode S Beast</w:t>
+        <w:t>GDL90 (not yet implemented)</w:t>
       </w:r>
     </w:p>
     <w:p>
@@ -3531,10 +3791,7 @@
         </w:numPr>
       </w:pPr>
       <w:r>
-        <w:t>CSB</w:t>
-      </w:r>
-      <w:r>
-        <w:t>ee</w:t>
+        <w:t>MAVLINK 1</w:t>
       </w:r>
     </w:p>
     <w:p>
@@ -3546,7 +3803,7 @@
         </w:numPr>
       </w:pPr>
       <w:r>
-        <w:t>MAVLINK</w:t>
+        <w:t>MAVLINK 2</w:t>
       </w:r>
     </w:p>
     <w:p>
@@ -3558,12 +3815,32 @@
         </w:numPr>
       </w:pPr>
       <w:r>
-        <w:t>GDL90 (not yet implemented)</w:t>
+        <w:t>Mode S Beast</w:t>
       </w:r>
     </w:p>
     <w:p>
-      <w:r>
-        <w:t>The CONSOLE interface reports debug messages and AT command responses in addition to the selected reporting protocol. If the CONSOLE interface is being used as a reporting interface, it is recommended to send AT+LOG_LEVEL=SILENT to silence any debug logs that might corrupt the reported data, and to avoid sending additional AT commands while reading reported data in order to avoid the reported data being interspersed with OK and other AT command responses from the ADSBee 1090.</w:t>
+      <w:pPr>
+        <w:pStyle w:val="ListParagraph"/>
+        <w:numPr>
+          <w:ilvl w:val="0"/>
+          <w:numId w:val="4"/>
+        </w:numPr>
+      </w:pPr>
+      <w:r>
+        <w:t>Raw Packets</w:t>
+      </w:r>
+    </w:p>
+    <w:p>
+      <w:r>
+        <w:t xml:space="preserve">The CONSOLE interface reports debug messages and AT command responses in addition to the selected reporting protocol. If the CONSOLE interface is being used as a reporting interface, it is recommended to send AT+LOG_LEVEL=SILENT to silence any debug logs that might corrupt the reported data, and to avoid sending additional AT commands while reading reported data in order to avoid the reported data being interspersed with OK and other AT command responses from the </w:t>
+      </w:r>
+      <w:proofErr w:type="spellStart"/>
+      <w:r>
+        <w:t>ADSBee</w:t>
+      </w:r>
+      <w:proofErr w:type="spellEnd"/>
+      <w:r>
+        <w:t xml:space="preserve"> 1090.</w:t>
       </w:r>
     </w:p>
     <w:p>
@@ -3588,6 +3865,7 @@
         </w:numPr>
       </w:pPr>
       <w:bookmarkStart w:id="10" w:name="_Toc175911979"/>
+      <w:proofErr w:type="spellStart"/>
       <w:r>
         <w:lastRenderedPageBreak/>
         <w:t>CSB</w:t>
@@ -3596,6 +3874,7 @@
         <w:t>ee</w:t>
       </w:r>
       <w:bookmarkEnd w:id="10"/>
+      <w:proofErr w:type="spellEnd"/>
     </w:p>
     <w:p>
       <w:r>
@@ -3604,13 +3883,29 @@
     </w:p>
     <w:p>
       <w:r>
-        <w:t>The CSBee protocol is</w:t>
+        <w:t xml:space="preserve">The </w:t>
+      </w:r>
+      <w:proofErr w:type="spellStart"/>
+      <w:r>
+        <w:t>CSBee</w:t>
+      </w:r>
+      <w:proofErr w:type="spellEnd"/>
+      <w:r>
+        <w:t xml:space="preserve"> protocol is</w:t>
       </w:r>
       <w:r>
         <w:t xml:space="preserve"> heavily</w:t>
       </w:r>
       <w:r>
-        <w:t xml:space="preserve"> inspired by the Aerobits Aero CSV protocol.</w:t>
+        <w:t xml:space="preserve"> inspired by the </w:t>
+      </w:r>
+      <w:proofErr w:type="spellStart"/>
+      <w:r>
+        <w:t>Aerobits</w:t>
+      </w:r>
+      <w:proofErr w:type="spellEnd"/>
+      <w:r>
+        <w:t xml:space="preserve"> Aero CSV protocol.</w:t>
       </w:r>
     </w:p>
     <w:p>
@@ -3656,7 +3951,19 @@
         <w:rPr>
           <w:rFonts w:ascii="Courier New" w:hAnsi="Courier New" w:cs="Courier New"/>
         </w:rPr>
-        <w:t>,FLAGS,CALL,SQ,LAT,LON,ALT_BARO,</w:t>
+        <w:t>,FLAGS,CALL,SQ</w:t>
+      </w:r>
+      <w:r>
+        <w:rPr>
+          <w:rFonts w:ascii="Courier New" w:hAnsi="Courier New" w:cs="Courier New"/>
+        </w:rPr>
+        <w:t>UAWK,ECAT</w:t>
+      </w:r>
+      <w:r>
+        <w:rPr>
+          <w:rFonts w:ascii="Courier New" w:hAnsi="Courier New" w:cs="Courier New"/>
+        </w:rPr>
+        <w:t>,LAT,LON,ALT_BARO,</w:t>
       </w:r>
       <w:r>
         <w:rPr>
@@ -3668,19 +3975,49 @@
         <w:rPr>
           <w:rFonts w:ascii="Courier New" w:hAnsi="Courier New" w:cs="Courier New"/>
         </w:rPr>
-        <w:t>TRACK,VELH,VELV,SIGS,SIGQ,FPS,</w:t>
+        <w:t>TRACK,VELH,VELV,SIGS,</w:t>
       </w:r>
       <w:r>
         <w:rPr>
           <w:rFonts w:ascii="Courier New" w:hAnsi="Courier New" w:cs="Courier New"/>
         </w:rPr>
-        <w:t xml:space="preserve"> SYSINFO</w:t>
+        <w:t xml:space="preserve"> </w:t>
       </w:r>
       <w:r>
         <w:rPr>
           <w:rFonts w:ascii="Courier New" w:hAnsi="Courier New" w:cs="Courier New"/>
         </w:rPr>
-        <w:t>,ECAT,CRC\r\n</w:t>
+        <w:t>SIGQ,</w:t>
+      </w:r>
+      <w:r>
+        <w:rPr>
+          <w:rFonts w:ascii="Courier New" w:hAnsi="Courier New" w:cs="Courier New"/>
+        </w:rPr>
+        <w:t>AC</w:t>
+      </w:r>
+      <w:r>
+        <w:rPr>
+          <w:rFonts w:ascii="Courier New" w:hAnsi="Courier New" w:cs="Courier New"/>
+        </w:rPr>
+        <w:t>FPS,</w:t>
+      </w:r>
+      <w:r>
+        <w:rPr>
+          <w:rFonts w:ascii="Courier New" w:hAnsi="Courier New" w:cs="Courier New"/>
+        </w:rPr>
+        <w:t>SFPS,</w:t>
+      </w:r>
+      <w:r>
+        <w:rPr>
+          <w:rFonts w:ascii="Courier New" w:hAnsi="Courier New" w:cs="Courier New"/>
+        </w:rPr>
+        <w:t>SYSINFO</w:t>
+      </w:r>
+      <w:r>
+        <w:rPr>
+          <w:rFonts w:ascii="Courier New" w:hAnsi="Courier New" w:cs="Courier New"/>
+        </w:rPr>
+        <w:t>,CRC\r\n</w:t>
       </w:r>
     </w:p>
     <w:tbl>
@@ -3857,7 +4194,10 @@
               <w:spacing w:after="0"/>
             </w:pPr>
             <w:r>
-              <w:t xml:space="preserve">ICAO number of aircraft (3 bytes) </w:t>
+              <w:t>ICAO number of aircraft (3 bytes)</w:t>
+            </w:r>
+            <w:r>
+              <w:t>.</w:t>
             </w:r>
           </w:p>
         </w:tc>
@@ -3941,7 +4281,25 @@
               <w:spacing w:after="0"/>
             </w:pPr>
             <w:r>
-              <w:t>Flags bitfield, see table 10</w:t>
+              <w:t xml:space="preserve">Flags bitfield, see table </w:t>
+            </w:r>
+            <w:r>
+              <w:fldChar w:fldCharType="begin"/>
+            </w:r>
+            <w:r>
+              <w:instrText xml:space="preserve"> REF _Ref176012741 \r \h </w:instrText>
+            </w:r>
+            <w:r>
+              <w:fldChar w:fldCharType="separate"/>
+            </w:r>
+            <w:r>
+              <w:t>4.1.1.1</w:t>
+            </w:r>
+            <w:r>
+              <w:fldChar w:fldCharType="end"/>
+            </w:r>
+            <w:r>
+              <w:t>.</w:t>
             </w:r>
           </w:p>
         </w:tc>
@@ -4025,7 +4383,10 @@
               <w:spacing w:after="0"/>
             </w:pPr>
             <w:r>
-              <w:t xml:space="preserve">Callsign of aircraft </w:t>
+              <w:t>Callsign of aircraft</w:t>
+            </w:r>
+            <w:r>
+              <w:t>.</w:t>
             </w:r>
           </w:p>
         </w:tc>
@@ -4088,7 +4449,13 @@
               <w:spacing w:after="0"/>
             </w:pPr>
             <w:r>
-              <w:t xml:space="preserve">SQ </w:t>
+              <w:t>SQ</w:t>
+            </w:r>
+            <w:r>
+              <w:t>UAWK</w:t>
+            </w:r>
+            <w:r>
+              <w:t xml:space="preserve"> </w:t>
             </w:r>
           </w:p>
         </w:tc>
@@ -4109,7 +4476,13 @@
               <w:spacing w:after="0"/>
             </w:pPr>
             <w:r>
-              <w:t xml:space="preserve">SQUAWK of aircraft </w:t>
+              <w:t>SQUAWK of aircraft</w:t>
+            </w:r>
+            <w:r>
+              <w:t>.</w:t>
+            </w:r>
+            <w:r>
+              <w:t xml:space="preserve"> </w:t>
             </w:r>
           </w:p>
         </w:tc>
@@ -4165,6 +4538,105 @@
               <w:right w:val="single" w:sz="6" w:space="0" w:color="000000"/>
             </w:tcBorders>
             <w:vAlign w:val="center"/>
+          </w:tcPr>
+          <w:p>
+            <w:pPr>
+              <w:spacing w:after="0"/>
+            </w:pPr>
+            <w:r>
+              <w:t xml:space="preserve">ECAT </w:t>
+            </w:r>
+          </w:p>
+        </w:tc>
+        <w:tc>
+          <w:tcPr>
+            <w:tcW w:w="6300" w:type="dxa"/>
+            <w:tcBorders>
+              <w:top w:val="single" w:sz="6" w:space="0" w:color="000000"/>
+              <w:left w:val="single" w:sz="6" w:space="0" w:color="000000"/>
+              <w:bottom w:val="single" w:sz="6" w:space="0" w:color="000000"/>
+              <w:right w:val="single" w:sz="6" w:space="0" w:color="000000"/>
+            </w:tcBorders>
+            <w:vAlign w:val="center"/>
+          </w:tcPr>
+          <w:p>
+            <w:pPr>
+              <w:spacing w:after="0"/>
+            </w:pPr>
+            <w:r>
+              <w:t xml:space="preserve">Emitter category, see table </w:t>
+            </w:r>
+            <w:r>
+              <w:fldChar w:fldCharType="begin"/>
+            </w:r>
+            <w:r>
+              <w:instrText xml:space="preserve"> REF _Ref176013441 \r \h </w:instrText>
+            </w:r>
+            <w:r>
+              <w:fldChar w:fldCharType="separate"/>
+            </w:r>
+            <w:r>
+              <w:t>4.1.1.2</w:t>
+            </w:r>
+            <w:r>
+              <w:fldChar w:fldCharType="end"/>
+            </w:r>
+            <w:r>
+              <w:t>.</w:t>
+            </w:r>
+          </w:p>
+        </w:tc>
+        <w:tc>
+          <w:tcPr>
+            <w:tcW w:w="1530" w:type="dxa"/>
+            <w:tcBorders>
+              <w:top w:val="single" w:sz="6" w:space="0" w:color="000000"/>
+              <w:left w:val="single" w:sz="6" w:space="0" w:color="000000"/>
+              <w:bottom w:val="single" w:sz="6" w:space="0" w:color="000000"/>
+              <w:right w:val="single" w:sz="6" w:space="0" w:color="000000"/>
+            </w:tcBorders>
+          </w:tcPr>
+          <w:p>
+            <w:pPr>
+              <w:spacing w:after="0"/>
+            </w:pPr>
+            <w:r>
+              <w:t>Integer</w:t>
+            </w:r>
+          </w:p>
+        </w:tc>
+        <w:tc>
+          <w:tcPr>
+            <w:tcW w:w="1926" w:type="dxa"/>
+            <w:tcBorders>
+              <w:top w:val="single" w:sz="6" w:space="0" w:color="000000"/>
+              <w:left w:val="single" w:sz="6" w:space="0" w:color="000000"/>
+              <w:bottom w:val="single" w:sz="6" w:space="0" w:color="000000"/>
+              <w:right w:val="single" w:sz="6" w:space="0" w:color="000000"/>
+            </w:tcBorders>
+            <w:vAlign w:val="center"/>
+          </w:tcPr>
+          <w:p>
+            <w:pPr>
+              <w:spacing w:after="0"/>
+            </w:pPr>
+            <w:r>
+              <w:t>14</w:t>
+            </w:r>
+          </w:p>
+        </w:tc>
+      </w:tr>
+      <w:tr>
+        <w:tc>
+          <w:tcPr>
+            <w:tcW w:w="1188" w:type="dxa"/>
+            <w:tcBorders>
+              <w:top w:val="single" w:sz="6" w:space="0" w:color="000000"/>
+              <w:left w:val="single" w:sz="6" w:space="0" w:color="000000"/>
+              <w:bottom w:val="single" w:sz="6" w:space="0" w:color="000000"/>
+              <w:right w:val="single" w:sz="6" w:space="0" w:color="000000"/>
+            </w:tcBorders>
+            <w:vAlign w:val="center"/>
             <w:hideMark/>
           </w:tcPr>
           <w:p>
@@ -4193,7 +4665,10 @@
               <w:spacing w:after="0"/>
             </w:pPr>
             <w:r>
-              <w:t xml:space="preserve">Latitude, in degrees </w:t>
+              <w:t>Latitude, in degrees</w:t>
+            </w:r>
+            <w:r>
+              <w:t>.</w:t>
             </w:r>
           </w:p>
         </w:tc>
@@ -4277,7 +4752,10 @@
               <w:spacing w:after="0"/>
             </w:pPr>
             <w:r>
-              <w:t xml:space="preserve">Longitude, in degrees </w:t>
+              <w:t>Longitude, in degrees</w:t>
+            </w:r>
+            <w:r>
+              <w:t>.</w:t>
             </w:r>
           </w:p>
         </w:tc>
@@ -4364,10 +4842,7 @@
               <w:t>Barometric altitude, in fee</w:t>
             </w:r>
             <w:r>
-              <w:t>t</w:t>
-            </w:r>
-            <w:r>
-              <w:t>.</w:t>
+              <w:t>t.</w:t>
             </w:r>
           </w:p>
         </w:tc>
@@ -4535,13 +5010,13 @@
               <w:spacing w:after="0"/>
             </w:pPr>
             <w:r>
-              <w:t>Ground track</w:t>
-            </w:r>
-            <w:r>
-              <w:t xml:space="preserve"> </w:t>
-            </w:r>
-            <w:r>
-              <w:t xml:space="preserve">of aircraft, in degrees [0,360) </w:t>
+              <w:t xml:space="preserve">Ground track </w:t>
+            </w:r>
+            <w:r>
+              <w:t>of aircraft, in degrees [0,360)</w:t>
+            </w:r>
+            <w:r>
+              <w:t>.</w:t>
             </w:r>
           </w:p>
         </w:tc>
@@ -4625,7 +5100,10 @@
               <w:spacing w:after="0"/>
             </w:pPr>
             <w:r>
-              <w:t xml:space="preserve">Horizontal velocity of aircraft, in knots </w:t>
+              <w:t>Horizontal velocity of aircraft, in knots</w:t>
+            </w:r>
+            <w:r>
+              <w:t>.</w:t>
             </w:r>
           </w:p>
         </w:tc>
@@ -4709,7 +5187,10 @@
               <w:spacing w:after="0"/>
             </w:pPr>
             <w:r>
-              <w:t xml:space="preserve">Vertical velocity of aircraft, in ft/min </w:t>
+              <w:t>Vertical velocity of aircraft, in ft/min</w:t>
+            </w:r>
+            <w:r>
+              <w:t>.</w:t>
             </w:r>
           </w:p>
         </w:tc>
@@ -4793,7 +5274,10 @@
               <w:spacing w:after="0"/>
             </w:pPr>
             <w:r>
-              <w:t xml:space="preserve">Signal strength, in dBm </w:t>
+              <w:t>Signal strength, in dBm</w:t>
+            </w:r>
+            <w:r>
+              <w:t>.</w:t>
             </w:r>
           </w:p>
         </w:tc>
@@ -4877,8 +5361,16 @@
               <w:spacing w:after="0"/>
             </w:pPr>
             <w:r>
-              <w:t xml:space="preserve">Signal quality, in dB </w:t>
-            </w:r>
+              <w:t xml:space="preserve">Signal quality, in </w:t>
+            </w:r>
+            <w:proofErr w:type="spellStart"/>
+            <w:r>
+              <w:t>dB</w:t>
+            </w:r>
+            <w:r>
+              <w:t>.</w:t>
+            </w:r>
+            <w:proofErr w:type="spellEnd"/>
           </w:p>
         </w:tc>
         <w:tc>
@@ -4933,6 +5425,87 @@
               <w:right w:val="single" w:sz="6" w:space="0" w:color="000000"/>
             </w:tcBorders>
             <w:vAlign w:val="center"/>
+          </w:tcPr>
+          <w:p>
+            <w:pPr>
+              <w:spacing w:after="0"/>
+            </w:pPr>
+            <w:r>
+              <w:t>ACFPS</w:t>
+            </w:r>
+          </w:p>
+        </w:tc>
+        <w:tc>
+          <w:tcPr>
+            <w:tcW w:w="6300" w:type="dxa"/>
+            <w:tcBorders>
+              <w:top w:val="single" w:sz="6" w:space="0" w:color="000000"/>
+              <w:left w:val="single" w:sz="6" w:space="0" w:color="000000"/>
+              <w:bottom w:val="single" w:sz="6" w:space="0" w:color="000000"/>
+              <w:right w:val="single" w:sz="6" w:space="0" w:color="000000"/>
+            </w:tcBorders>
+            <w:vAlign w:val="center"/>
+          </w:tcPr>
+          <w:p>
+            <w:pPr>
+              <w:spacing w:after="0"/>
+            </w:pPr>
+            <w:r>
+              <w:t>Number of valid Mode A and Mode C frames received from the aircraft during the last second.</w:t>
+            </w:r>
+          </w:p>
+        </w:tc>
+        <w:tc>
+          <w:tcPr>
+            <w:tcW w:w="1530" w:type="dxa"/>
+            <w:tcBorders>
+              <w:top w:val="single" w:sz="6" w:space="0" w:color="000000"/>
+              <w:left w:val="single" w:sz="6" w:space="0" w:color="000000"/>
+              <w:bottom w:val="single" w:sz="6" w:space="0" w:color="000000"/>
+              <w:right w:val="single" w:sz="6" w:space="0" w:color="000000"/>
+            </w:tcBorders>
+          </w:tcPr>
+          <w:p>
+            <w:pPr>
+              <w:spacing w:after="0"/>
+            </w:pPr>
+            <w:r>
+              <w:t>Integer</w:t>
+            </w:r>
+          </w:p>
+        </w:tc>
+        <w:tc>
+          <w:tcPr>
+            <w:tcW w:w="1926" w:type="dxa"/>
+            <w:tcBorders>
+              <w:top w:val="single" w:sz="6" w:space="0" w:color="000000"/>
+              <w:left w:val="single" w:sz="6" w:space="0" w:color="000000"/>
+              <w:bottom w:val="single" w:sz="6" w:space="0" w:color="000000"/>
+              <w:right w:val="single" w:sz="6" w:space="0" w:color="000000"/>
+            </w:tcBorders>
+            <w:vAlign w:val="center"/>
+          </w:tcPr>
+          <w:p>
+            <w:pPr>
+              <w:spacing w:after="0"/>
+            </w:pPr>
+            <w:r>
+              <w:t>2</w:t>
+            </w:r>
+          </w:p>
+        </w:tc>
+      </w:tr>
+      <w:tr>
+        <w:tc>
+          <w:tcPr>
+            <w:tcW w:w="1188" w:type="dxa"/>
+            <w:tcBorders>
+              <w:top w:val="single" w:sz="6" w:space="0" w:color="000000"/>
+              <w:left w:val="single" w:sz="6" w:space="0" w:color="000000"/>
+              <w:bottom w:val="single" w:sz="6" w:space="0" w:color="000000"/>
+              <w:right w:val="single" w:sz="6" w:space="0" w:color="000000"/>
+            </w:tcBorders>
+            <w:vAlign w:val="center"/>
             <w:hideMark/>
           </w:tcPr>
           <w:p>
@@ -4940,7 +5513,7 @@
               <w:spacing w:after="0"/>
             </w:pPr>
             <w:r>
-              <w:t xml:space="preserve">FPS </w:t>
+              <w:t>SFPS</w:t>
             </w:r>
           </w:p>
         </w:tc>
@@ -4961,7 +5534,13 @@
               <w:spacing w:after="0"/>
             </w:pPr>
             <w:r>
-              <w:t xml:space="preserve">Number of raw MODE-S frames received from aircraft during last second </w:t>
+              <w:t>Number of</w:t>
+            </w:r>
+            <w:r>
+              <w:t xml:space="preserve"> valid Mode S frames received from the aircraft during the last second.</w:t>
+            </w:r>
+            <w:r>
+              <w:t xml:space="preserve"> </w:t>
             </w:r>
           </w:p>
         </w:tc>
@@ -5048,10 +5627,25 @@
               <w:spacing w:after="0"/>
             </w:pPr>
             <w:r>
-              <w:t>Aircraft data integrity and physical dimensions.</w:t>
-            </w:r>
-            <w:r>
-              <w:t xml:space="preserve"> </w:t>
+              <w:t xml:space="preserve">Aircraft data integrity and physical dimensions, see table </w:t>
+            </w:r>
+            <w:r>
+              <w:fldChar w:fldCharType="begin"/>
+            </w:r>
+            <w:r>
+              <w:instrText xml:space="preserve"> REF _Ref176013490 \r \h </w:instrText>
+            </w:r>
+            <w:r>
+              <w:fldChar w:fldCharType="separate"/>
+            </w:r>
+            <w:r>
+              <w:t>4.1.1.3</w:t>
+            </w:r>
+            <w:r>
+              <w:fldChar w:fldCharType="end"/>
+            </w:r>
+            <w:r>
+              <w:t>.</w:t>
             </w:r>
           </w:p>
         </w:tc>
@@ -5117,7 +5711,7 @@
               <w:spacing w:after="0"/>
             </w:pPr>
             <w:r>
-              <w:t xml:space="preserve">ECAT </w:t>
+              <w:t xml:space="preserve">CRC </w:t>
             </w:r>
           </w:p>
         </w:tc>
@@ -5138,7 +5732,25 @@
               <w:spacing w:after="0"/>
             </w:pPr>
             <w:r>
-              <w:t xml:space="preserve">Emitter category, see table 12 (v2.7.0+) </w:t>
+              <w:t xml:space="preserve">CRC16 (described in </w:t>
+            </w:r>
+            <w:r>
+              <w:fldChar w:fldCharType="begin"/>
+            </w:r>
+            <w:r>
+              <w:instrText xml:space="preserve"> REF _Ref176041315 \r \h </w:instrText>
+            </w:r>
+            <w:r>
+              <w:fldChar w:fldCharType="separate"/>
+            </w:r>
+            <w:r>
+              <w:t>4.1.1.4</w:t>
+            </w:r>
+            <w:r>
+              <w:fldChar w:fldCharType="end"/>
+            </w:r>
+            <w:r>
+              <w:t>).</w:t>
             </w:r>
           </w:p>
         </w:tc>
@@ -5157,7 +5769,7 @@
               <w:spacing w:after="0"/>
             </w:pPr>
             <w:r>
-              <w:t>Integer</w:t>
+              <w:t>Hex Integer</w:t>
             </w:r>
           </w:p>
         </w:tc>
@@ -5178,90 +5790,6 @@
               <w:spacing w:after="0"/>
             </w:pPr>
             <w:r>
-              <w:t>14</w:t>
-            </w:r>
-          </w:p>
-        </w:tc>
-      </w:tr>
-      <w:tr>
-        <w:tc>
-          <w:tcPr>
-            <w:tcW w:w="1188" w:type="dxa"/>
-            <w:tcBorders>
-              <w:top w:val="single" w:sz="6" w:space="0" w:color="000000"/>
-              <w:left w:val="single" w:sz="6" w:space="0" w:color="000000"/>
-              <w:bottom w:val="single" w:sz="6" w:space="0" w:color="000000"/>
-              <w:right w:val="single" w:sz="6" w:space="0" w:color="000000"/>
-            </w:tcBorders>
-            <w:vAlign w:val="center"/>
-            <w:hideMark/>
-          </w:tcPr>
-          <w:p>
-            <w:pPr>
-              <w:spacing w:after="0"/>
-            </w:pPr>
-            <w:r>
-              <w:t xml:space="preserve">CRC </w:t>
-            </w:r>
-          </w:p>
-        </w:tc>
-        <w:tc>
-          <w:tcPr>
-            <w:tcW w:w="6300" w:type="dxa"/>
-            <w:tcBorders>
-              <w:top w:val="single" w:sz="6" w:space="0" w:color="000000"/>
-              <w:left w:val="single" w:sz="6" w:space="0" w:color="000000"/>
-              <w:bottom w:val="single" w:sz="6" w:space="0" w:color="000000"/>
-              <w:right w:val="single" w:sz="6" w:space="0" w:color="000000"/>
-            </w:tcBorders>
-            <w:vAlign w:val="center"/>
-            <w:hideMark/>
-          </w:tcPr>
-          <w:p>
-            <w:pPr>
-              <w:spacing w:after="0"/>
-            </w:pPr>
-            <w:r>
-              <w:t xml:space="preserve">CRC16 (described in CRC section) </w:t>
-            </w:r>
-          </w:p>
-        </w:tc>
-        <w:tc>
-          <w:tcPr>
-            <w:tcW w:w="1530" w:type="dxa"/>
-            <w:tcBorders>
-              <w:top w:val="single" w:sz="6" w:space="0" w:color="000000"/>
-              <w:left w:val="single" w:sz="6" w:space="0" w:color="000000"/>
-              <w:bottom w:val="single" w:sz="6" w:space="0" w:color="000000"/>
-              <w:right w:val="single" w:sz="6" w:space="0" w:color="000000"/>
-            </w:tcBorders>
-          </w:tcPr>
-          <w:p>
-            <w:pPr>
-              <w:spacing w:after="0"/>
-            </w:pPr>
-            <w:r>
-              <w:t>Hex Integer</w:t>
-            </w:r>
-          </w:p>
-        </w:tc>
-        <w:tc>
-          <w:tcPr>
-            <w:tcW w:w="1926" w:type="dxa"/>
-            <w:tcBorders>
-              <w:top w:val="single" w:sz="6" w:space="0" w:color="000000"/>
-              <w:left w:val="single" w:sz="6" w:space="0" w:color="000000"/>
-              <w:bottom w:val="single" w:sz="6" w:space="0" w:color="000000"/>
-              <w:right w:val="single" w:sz="6" w:space="0" w:color="000000"/>
-            </w:tcBorders>
-            <w:vAlign w:val="center"/>
-            <w:hideMark/>
-          </w:tcPr>
-          <w:p>
-            <w:pPr>
-              <w:spacing w:after="0"/>
-            </w:pPr>
-            <w:r>
               <w:t>2D3E</w:t>
             </w:r>
           </w:p>
@@ -5275,6 +5803,8 @@
     </w:p>
     <w:p>
       <w:pPr>
+        <w:pStyle w:val="ListParagraph"/>
+        <w:ind w:left="0"/>
         <w:rPr>
           <w:rFonts w:ascii="Calibri" w:eastAsiaTheme="majorEastAsia" w:hAnsi="Calibri" w:cstheme="majorHAnsi"/>
           <w:b/>
@@ -5298,10 +5828,12 @@
           <w:numId w:val="10"/>
         </w:numPr>
       </w:pPr>
+      <w:bookmarkStart w:id="12" w:name="_Ref176012741"/>
       <w:r>
         <w:lastRenderedPageBreak/>
         <w:t>FLAGS Bitfield</w:t>
       </w:r>
+      <w:bookmarkEnd w:id="12"/>
     </w:p>
     <w:p>
       <w:r>
@@ -5443,7 +5975,15 @@
           </w:tcPr>
           <w:p>
             <w:r>
-              <w:t>Emitter has a valid position (ADSBee has received a valid pair of even and odd Compact Position Reporting packets and decoded an unambiguous location for the aircraft).</w:t>
+              <w:t>Emitter has a valid position (</w:t>
+            </w:r>
+            <w:proofErr w:type="spellStart"/>
+            <w:r>
+              <w:t>ADSBee</w:t>
+            </w:r>
+            <w:proofErr w:type="spellEnd"/>
+            <w:r>
+              <w:t xml:space="preserve"> has received a valid pair of even and odd Compact Position Reporting packets and decoded an unambiguous location for the aircraft).</w:t>
             </w:r>
           </w:p>
         </w:tc>
@@ -6364,9 +6904,600 @@
           <w:numId w:val="10"/>
         </w:numPr>
       </w:pPr>
+      <w:bookmarkStart w:id="13" w:name="_Ref176013441"/>
+      <w:r>
+        <w:t>ECAT Field</w:t>
+      </w:r>
+      <w:bookmarkEnd w:id="13"/>
+    </w:p>
+    <w:p>
+      <w:r>
+        <w:t>The ECAT field indicates the Emitter Category (i.e. airframe type) for each ADSB emitter that is being tracked. This field contains information about what kind of aircraft, ground vehicle, obstacle, or other airspace user is emitting ADS-B packets, and can be used to understand the emitter’s maneuvering capability and potential for wake vortex impact.</w:t>
+      </w:r>
+    </w:p>
+    <w:tbl>
+      <w:tblPr>
+        <w:tblStyle w:val="TableGrid"/>
+        <w:tblW w:w="0" w:type="auto"/>
+        <w:tblLook w:val="04A0" w:firstRow="1" w:lastRow="0" w:firstColumn="1" w:lastColumn="0" w:noHBand="0" w:noVBand="1"/>
+      </w:tblPr>
+      <w:tblGrid>
+        <w:gridCol w:w="1278"/>
+        <w:gridCol w:w="9738"/>
+      </w:tblGrid>
+      <w:tr>
+        <w:tc>
+          <w:tcPr>
+            <w:tcW w:w="1278" w:type="dxa"/>
+            <w:shd w:val="clear" w:color="auto" w:fill="DBDBDB" w:themeFill="accent6" w:themeFillTint="66"/>
+          </w:tcPr>
+          <w:p>
+            <w:pPr>
+              <w:jc w:val="center"/>
+              <w:rPr>
+                <w:b/>
+                <w:bCs/>
+              </w:rPr>
+            </w:pPr>
+            <w:r>
+              <w:rPr>
+                <w:b/>
+                <w:bCs/>
+              </w:rPr>
+              <w:t>ECAT Value</w:t>
+            </w:r>
+          </w:p>
+        </w:tc>
+        <w:tc>
+          <w:tcPr>
+            <w:tcW w:w="9738" w:type="dxa"/>
+            <w:shd w:val="clear" w:color="auto" w:fill="DBDBDB" w:themeFill="accent6" w:themeFillTint="66"/>
+          </w:tcPr>
+          <w:p>
+            <w:pPr>
+              <w:jc w:val="center"/>
+              <w:rPr>
+                <w:b/>
+                <w:bCs/>
+              </w:rPr>
+            </w:pPr>
+            <w:r>
+              <w:rPr>
+                <w:b/>
+                <w:bCs/>
+              </w:rPr>
+              <w:t>Emitter Category</w:t>
+            </w:r>
+          </w:p>
+        </w:tc>
+      </w:tr>
+      <w:tr>
+        <w:tc>
+          <w:tcPr>
+            <w:tcW w:w="1278" w:type="dxa"/>
+          </w:tcPr>
+          <w:p>
+            <w:pPr>
+              <w:jc w:val="center"/>
+            </w:pPr>
+            <w:r>
+              <w:t>0</w:t>
+            </w:r>
+          </w:p>
+        </w:tc>
+        <w:tc>
+          <w:tcPr>
+            <w:tcW w:w="9738" w:type="dxa"/>
+          </w:tcPr>
+          <w:p>
+            <w:pPr>
+              <w:jc w:val="center"/>
+            </w:pPr>
+            <w:r>
+              <w:t>Invalid</w:t>
+            </w:r>
+          </w:p>
+        </w:tc>
+      </w:tr>
+      <w:tr>
+        <w:tc>
+          <w:tcPr>
+            <w:tcW w:w="1278" w:type="dxa"/>
+          </w:tcPr>
+          <w:p>
+            <w:pPr>
+              <w:jc w:val="center"/>
+            </w:pPr>
+            <w:r>
+              <w:t>1</w:t>
+            </w:r>
+          </w:p>
+        </w:tc>
+        <w:tc>
+          <w:tcPr>
+            <w:tcW w:w="9738" w:type="dxa"/>
+          </w:tcPr>
+          <w:p>
+            <w:pPr>
+              <w:jc w:val="center"/>
+            </w:pPr>
+            <w:r>
+              <w:t>Reserved</w:t>
+            </w:r>
+          </w:p>
+        </w:tc>
+      </w:tr>
+      <w:tr>
+        <w:tc>
+          <w:tcPr>
+            <w:tcW w:w="1278" w:type="dxa"/>
+          </w:tcPr>
+          <w:p>
+            <w:pPr>
+              <w:jc w:val="center"/>
+            </w:pPr>
+            <w:r>
+              <w:t>2</w:t>
+            </w:r>
+          </w:p>
+        </w:tc>
+        <w:tc>
+          <w:tcPr>
+            <w:tcW w:w="9738" w:type="dxa"/>
+          </w:tcPr>
+          <w:p>
+            <w:pPr>
+              <w:jc w:val="center"/>
+            </w:pPr>
+            <w:r>
+              <w:t>No Category Information</w:t>
+            </w:r>
+          </w:p>
+        </w:tc>
+      </w:tr>
+      <w:tr>
+        <w:tc>
+          <w:tcPr>
+            <w:tcW w:w="1278" w:type="dxa"/>
+          </w:tcPr>
+          <w:p>
+            <w:pPr>
+              <w:jc w:val="center"/>
+            </w:pPr>
+            <w:r>
+              <w:t>3</w:t>
+            </w:r>
+          </w:p>
+        </w:tc>
+        <w:tc>
+          <w:tcPr>
+            <w:tcW w:w="9738" w:type="dxa"/>
+          </w:tcPr>
+          <w:p>
+            <w:pPr>
+              <w:jc w:val="center"/>
+            </w:pPr>
+            <w:r>
+              <w:t>Surface Emergency Vehicle</w:t>
+            </w:r>
+          </w:p>
+        </w:tc>
+      </w:tr>
+      <w:tr>
+        <w:tc>
+          <w:tcPr>
+            <w:tcW w:w="1278" w:type="dxa"/>
+          </w:tcPr>
+          <w:p>
+            <w:pPr>
+              <w:jc w:val="center"/>
+            </w:pPr>
+            <w:r>
+              <w:t>4</w:t>
+            </w:r>
+          </w:p>
+        </w:tc>
+        <w:tc>
+          <w:tcPr>
+            <w:tcW w:w="9738" w:type="dxa"/>
+          </w:tcPr>
+          <w:p>
+            <w:pPr>
+              <w:jc w:val="center"/>
+            </w:pPr>
+            <w:r>
+              <w:t>Surface Service Vehicle</w:t>
+            </w:r>
+          </w:p>
+        </w:tc>
+      </w:tr>
+      <w:tr>
+        <w:tc>
+          <w:tcPr>
+            <w:tcW w:w="1278" w:type="dxa"/>
+          </w:tcPr>
+          <w:p>
+            <w:pPr>
+              <w:jc w:val="center"/>
+            </w:pPr>
+            <w:r>
+              <w:t>5</w:t>
+            </w:r>
+          </w:p>
+        </w:tc>
+        <w:tc>
+          <w:tcPr>
+            <w:tcW w:w="9738" w:type="dxa"/>
+          </w:tcPr>
+          <w:p>
+            <w:pPr>
+              <w:jc w:val="center"/>
+            </w:pPr>
+            <w:r>
+              <w:t>Ground Obstruction</w:t>
+            </w:r>
+          </w:p>
+        </w:tc>
+      </w:tr>
+      <w:tr>
+        <w:tc>
+          <w:tcPr>
+            <w:tcW w:w="1278" w:type="dxa"/>
+          </w:tcPr>
+          <w:p>
+            <w:pPr>
+              <w:jc w:val="center"/>
+            </w:pPr>
+            <w:r>
+              <w:t>6</w:t>
+            </w:r>
+          </w:p>
+        </w:tc>
+        <w:tc>
+          <w:tcPr>
+            <w:tcW w:w="9738" w:type="dxa"/>
+          </w:tcPr>
+          <w:p>
+            <w:pPr>
+              <w:jc w:val="center"/>
+            </w:pPr>
+            <w:r>
+              <w:t>Glider / Sailplane</w:t>
+            </w:r>
+          </w:p>
+        </w:tc>
+      </w:tr>
+      <w:tr>
+        <w:tc>
+          <w:tcPr>
+            <w:tcW w:w="1278" w:type="dxa"/>
+          </w:tcPr>
+          <w:p>
+            <w:pPr>
+              <w:jc w:val="center"/>
+            </w:pPr>
+            <w:r>
+              <w:t>7</w:t>
+            </w:r>
+          </w:p>
+        </w:tc>
+        <w:tc>
+          <w:tcPr>
+            <w:tcW w:w="9738" w:type="dxa"/>
+          </w:tcPr>
+          <w:p>
+            <w:pPr>
+              <w:jc w:val="center"/>
+            </w:pPr>
+            <w:r>
+              <w:t>Parachutist / Skydiver</w:t>
+            </w:r>
+          </w:p>
+        </w:tc>
+      </w:tr>
+      <w:tr>
+        <w:tc>
+          <w:tcPr>
+            <w:tcW w:w="1278" w:type="dxa"/>
+          </w:tcPr>
+          <w:p>
+            <w:pPr>
+              <w:jc w:val="center"/>
+            </w:pPr>
+            <w:r>
+              <w:t>8</w:t>
+            </w:r>
+          </w:p>
+        </w:tc>
+        <w:tc>
+          <w:tcPr>
+            <w:tcW w:w="9738" w:type="dxa"/>
+          </w:tcPr>
+          <w:p>
+            <w:pPr>
+              <w:jc w:val="center"/>
+            </w:pPr>
+            <w:r>
+              <w:t>Ultralight / Hang Glider / Paraglider</w:t>
+            </w:r>
+          </w:p>
+        </w:tc>
+      </w:tr>
+      <w:tr>
+        <w:tc>
+          <w:tcPr>
+            <w:tcW w:w="1278" w:type="dxa"/>
+          </w:tcPr>
+          <w:p>
+            <w:pPr>
+              <w:jc w:val="center"/>
+            </w:pPr>
+            <w:r>
+              <w:t>9</w:t>
+            </w:r>
+          </w:p>
+        </w:tc>
+        <w:tc>
+          <w:tcPr>
+            <w:tcW w:w="9738" w:type="dxa"/>
+          </w:tcPr>
+          <w:p>
+            <w:pPr>
+              <w:jc w:val="center"/>
+            </w:pPr>
+            <w:r>
+              <w:t>Unmanned Aerial Vehicle</w:t>
+            </w:r>
+          </w:p>
+        </w:tc>
+      </w:tr>
+      <w:tr>
+        <w:tc>
+          <w:tcPr>
+            <w:tcW w:w="1278" w:type="dxa"/>
+          </w:tcPr>
+          <w:p>
+            <w:pPr>
+              <w:jc w:val="center"/>
+            </w:pPr>
+            <w:r>
+              <w:t>10</w:t>
+            </w:r>
+          </w:p>
+        </w:tc>
+        <w:tc>
+          <w:tcPr>
+            <w:tcW w:w="9738" w:type="dxa"/>
+          </w:tcPr>
+          <w:p>
+            <w:pPr>
+              <w:jc w:val="center"/>
+            </w:pPr>
+            <w:r>
+              <w:t xml:space="preserve">Space / </w:t>
+            </w:r>
+            <w:proofErr w:type="spellStart"/>
+            <w:r>
+              <w:t>Transatmospheric</w:t>
+            </w:r>
+            <w:proofErr w:type="spellEnd"/>
+            <w:r>
+              <w:t xml:space="preserve"> Vehicle</w:t>
+            </w:r>
+          </w:p>
+        </w:tc>
+      </w:tr>
+      <w:tr>
+        <w:tc>
+          <w:tcPr>
+            <w:tcW w:w="1278" w:type="dxa"/>
+          </w:tcPr>
+          <w:p>
+            <w:pPr>
+              <w:jc w:val="center"/>
+            </w:pPr>
+            <w:r>
+              <w:t>11</w:t>
+            </w:r>
+          </w:p>
+        </w:tc>
+        <w:tc>
+          <w:tcPr>
+            <w:tcW w:w="9738" w:type="dxa"/>
+          </w:tcPr>
+          <w:p>
+            <w:pPr>
+              <w:jc w:val="center"/>
+            </w:pPr>
+            <w:r>
+              <w:t>Light Aircraft (&lt; 7,000kg)</w:t>
+            </w:r>
+          </w:p>
+        </w:tc>
+      </w:tr>
+      <w:tr>
+        <w:tc>
+          <w:tcPr>
+            <w:tcW w:w="1278" w:type="dxa"/>
+          </w:tcPr>
+          <w:p>
+            <w:pPr>
+              <w:jc w:val="center"/>
+            </w:pPr>
+            <w:r>
+              <w:t>12</w:t>
+            </w:r>
+          </w:p>
+        </w:tc>
+        <w:tc>
+          <w:tcPr>
+            <w:tcW w:w="9738" w:type="dxa"/>
+          </w:tcPr>
+          <w:p>
+            <w:pPr>
+              <w:jc w:val="center"/>
+            </w:pPr>
+            <w:r>
+              <w:t>Medium 1 (7,000kg – 34,000kg)</w:t>
+            </w:r>
+          </w:p>
+        </w:tc>
+      </w:tr>
+      <w:tr>
+        <w:tc>
+          <w:tcPr>
+            <w:tcW w:w="1278" w:type="dxa"/>
+          </w:tcPr>
+          <w:p>
+            <w:pPr>
+              <w:jc w:val="center"/>
+            </w:pPr>
+            <w:r>
+              <w:t>13</w:t>
+            </w:r>
+          </w:p>
+        </w:tc>
+        <w:tc>
+          <w:tcPr>
+            <w:tcW w:w="9738" w:type="dxa"/>
+          </w:tcPr>
+          <w:p>
+            <w:pPr>
+              <w:jc w:val="center"/>
+            </w:pPr>
+            <w:r>
+              <w:t>Medium 2 (34,000kg – 136,000kg)</w:t>
+            </w:r>
+          </w:p>
+        </w:tc>
+      </w:tr>
+      <w:tr>
+        <w:tc>
+          <w:tcPr>
+            <w:tcW w:w="1278" w:type="dxa"/>
+          </w:tcPr>
+          <w:p>
+            <w:pPr>
+              <w:jc w:val="center"/>
+            </w:pPr>
+            <w:r>
+              <w:t>14</w:t>
+            </w:r>
+          </w:p>
+        </w:tc>
+        <w:tc>
+          <w:tcPr>
+            <w:tcW w:w="9738" w:type="dxa"/>
+          </w:tcPr>
+          <w:p>
+            <w:pPr>
+              <w:jc w:val="center"/>
+            </w:pPr>
+            <w:r>
+              <w:t>High Vortex Aircraft</w:t>
+            </w:r>
+          </w:p>
+        </w:tc>
+      </w:tr>
+      <w:tr>
+        <w:tc>
+          <w:tcPr>
+            <w:tcW w:w="1278" w:type="dxa"/>
+          </w:tcPr>
+          <w:p>
+            <w:pPr>
+              <w:jc w:val="center"/>
+            </w:pPr>
+            <w:r>
+              <w:t>15</w:t>
+            </w:r>
+          </w:p>
+        </w:tc>
+        <w:tc>
+          <w:tcPr>
+            <w:tcW w:w="9738" w:type="dxa"/>
+          </w:tcPr>
+          <w:p>
+            <w:pPr>
+              <w:jc w:val="center"/>
+            </w:pPr>
+            <w:r>
+              <w:t>Heavy (&gt; 136,000kg)</w:t>
+            </w:r>
+          </w:p>
+        </w:tc>
+      </w:tr>
+      <w:tr>
+        <w:tc>
+          <w:tcPr>
+            <w:tcW w:w="1278" w:type="dxa"/>
+          </w:tcPr>
+          <w:p>
+            <w:pPr>
+              <w:jc w:val="center"/>
+            </w:pPr>
+            <w:r>
+              <w:t>16</w:t>
+            </w:r>
+          </w:p>
+        </w:tc>
+        <w:tc>
+          <w:tcPr>
+            <w:tcW w:w="9738" w:type="dxa"/>
+          </w:tcPr>
+          <w:p>
+            <w:pPr>
+              <w:jc w:val="center"/>
+            </w:pPr>
+            <w:r>
+              <w:t>High Performance (&gt; 5 G acceleration and &gt; 400 kts speed)</w:t>
+            </w:r>
+          </w:p>
+        </w:tc>
+      </w:tr>
+      <w:tr>
+        <w:tc>
+          <w:tcPr>
+            <w:tcW w:w="1278" w:type="dxa"/>
+          </w:tcPr>
+          <w:p>
+            <w:pPr>
+              <w:jc w:val="center"/>
+            </w:pPr>
+            <w:r>
+              <w:t>17</w:t>
+            </w:r>
+          </w:p>
+        </w:tc>
+        <w:tc>
+          <w:tcPr>
+            <w:tcW w:w="9738" w:type="dxa"/>
+          </w:tcPr>
+          <w:p>
+            <w:pPr>
+              <w:jc w:val="center"/>
+            </w:pPr>
+            <w:r>
+              <w:t>Rotorcraft</w:t>
+            </w:r>
+          </w:p>
+        </w:tc>
+      </w:tr>
+    </w:tbl>
+    <w:p/>
+    <w:p>
+      <w:pPr>
+        <w:pStyle w:val="Heading4"/>
+        <w:numPr>
+          <w:ilvl w:val="3"/>
+          <w:numId w:val="10"/>
+        </w:numPr>
+      </w:pPr>
+      <w:bookmarkStart w:id="14" w:name="_Ref176013490"/>
       <w:r>
         <w:t>SYSINFO Bitfield</w:t>
       </w:r>
+      <w:bookmarkEnd w:id="14"/>
     </w:p>
     <w:tbl>
       <w:tblPr>
@@ -7011,7 +8142,11 @@
               <w:jc w:val="center"/>
             </w:pPr>
             <w:r>
-              <w:t>Navigation Accuracy Category: Position (NAC</w:t>
+              <w:t>Navigation Accuracy Category: Position (</w:t>
+            </w:r>
+            <w:proofErr w:type="spellStart"/>
+            <w:r>
+              <w:t>NAC</w:t>
             </w:r>
             <w:r>
               <w:rPr>
@@ -7019,6 +8154,7 @@
               </w:rPr>
               <w:t>p</w:t>
             </w:r>
+            <w:proofErr w:type="spellEnd"/>
             <w:r>
               <w:t>)</w:t>
             </w:r>
@@ -7034,7 +8170,11 @@
               <w:jc w:val="center"/>
             </w:pPr>
             <w:r>
-              <w:t>Navigation Accuracy Category: Velocity (NAC</w:t>
+              <w:t>Navigation Accuracy Category: Velocity (</w:t>
+            </w:r>
+            <w:proofErr w:type="spellStart"/>
+            <w:r>
+              <w:t>NAC</w:t>
             </w:r>
             <w:r>
               <w:rPr>
@@ -7042,6 +8182,7 @@
               </w:rPr>
               <w:t>v</w:t>
             </w:r>
+            <w:proofErr w:type="spellEnd"/>
             <w:r>
               <w:t>)</w:t>
             </w:r>
@@ -7056,7 +8197,11 @@
               <w:jc w:val="center"/>
             </w:pPr>
             <w:r>
-              <w:t>Navigation Integrity Category: Barometer (NIC</w:t>
+              <w:t>Navigation Integrity Category: Barometer (</w:t>
+            </w:r>
+            <w:proofErr w:type="spellStart"/>
+            <w:r>
+              <w:t>NIC</w:t>
             </w:r>
             <w:r>
               <w:rPr>
@@ -7064,6 +8209,7 @@
               </w:rPr>
               <w:t>baro</w:t>
             </w:r>
+            <w:proofErr w:type="spellEnd"/>
             <w:r>
               <w:t>)</w:t>
             </w:r>
@@ -7086,6 +8232,21 @@
       </w:tr>
     </w:tbl>
     <w:p/>
+    <w:p>
+      <w:pPr>
+        <w:rPr>
+          <w:b/>
+          <w:bCs/>
+        </w:rPr>
+      </w:pPr>
+      <w:r>
+        <w:rPr>
+          <w:b/>
+          <w:bCs/>
+        </w:rPr>
+        <w:br w:type="page"/>
+      </w:r>
+    </w:p>
     <w:p>
       <w:pPr>
         <w:rPr>
@@ -7103,6 +8264,7 @@
           <w:b/>
           <w:bCs/>
         </w:rPr>
+        <w:lastRenderedPageBreak/>
         <w:t>SYSINFO[</w:t>
       </w:r>
       <w:proofErr w:type="gramEnd"/>
@@ -7513,7 +8675,11 @@
         <w:t xml:space="preserve">4]: </w:t>
       </w:r>
       <w:r>
-        <w:t>Navigation Integrity Category: Barometer (NIC</w:t>
+        <w:t>Navigation Integrity Category: Barometer (</w:t>
+      </w:r>
+      <w:proofErr w:type="spellStart"/>
+      <w:r>
+        <w:t>NIC</w:t>
       </w:r>
       <w:r>
         <w:rPr>
@@ -7521,6 +8687,7 @@
         </w:rPr>
         <w:t>baro</w:t>
       </w:r>
+      <w:proofErr w:type="spellEnd"/>
       <w:r>
         <w:t>)</w:t>
       </w:r>
@@ -7533,7 +8700,11 @@
         <w:t>barometric altitude integrity</w:t>
       </w:r>
       <w:r>
-        <w:t xml:space="preserve"> (NIC</w:t>
+        <w:t xml:space="preserve"> (</w:t>
+      </w:r>
+      <w:proofErr w:type="spellStart"/>
+      <w:r>
+        <w:t>NIC</w:t>
       </w:r>
       <w:r>
         <w:rPr>
@@ -7541,13 +8712,18 @@
         </w:rPr>
         <w:t>baro</w:t>
       </w:r>
+      <w:proofErr w:type="spellEnd"/>
       <w:r>
         <w:t>) indicates how much trust should be placed in an aircraft’s reported altitude. The field is a single bit that indicates whether the aircraft uses an altimeter that has been cross-checked against other sources. Old school encoding altimeters have many parallel wires and output an altitude in a format called a Gillham Code, and have no built-in method of error checking. A single faulty wire can result in erroneous readings, so this bit lets air traffic control know whether to take altitude readings from the aircraft with a grain of salt. A 0 indicates that the transponder is outputting altitude from a Gillham coded source (with no way to cross check the value), while a 1 indicates that the transponder is outputting altitude from a Gillham coded source while using another sensor to cross-check it, or is using a more modern barometer that supports a protocol with built-in error checking.</w:t>
       </w:r>
     </w:p>
     <w:p>
       <w:r>
-        <w:t>A higher NIC</w:t>
+        <w:t xml:space="preserve">A higher </w:t>
+      </w:r>
+      <w:proofErr w:type="spellStart"/>
+      <w:r>
+        <w:t>NIC</w:t>
       </w:r>
       <w:r>
         <w:rPr>
@@ -7555,6 +8731,7 @@
         </w:rPr>
         <w:t>baro</w:t>
       </w:r>
+      <w:proofErr w:type="spellEnd"/>
       <w:r>
         <w:t xml:space="preserve"> value (i.e. 1 instead of 0) indicates more trust in the aircraft’s reported altitude.</w:t>
       </w:r>
@@ -7583,6 +8760,7 @@
                 <w:bCs/>
               </w:rPr>
             </w:pPr>
+            <w:proofErr w:type="spellStart"/>
             <w:r>
               <w:rPr>
                 <w:b/>
@@ -7598,6 +8776,7 @@
               </w:rPr>
               <w:t>baro</w:t>
             </w:r>
+            <w:proofErr w:type="spellEnd"/>
             <w:r>
               <w:rPr>
                 <w:b/>
@@ -7668,17 +8847,15 @@
             <w:r>
               <w:t xml:space="preserve">Altitude is from a Gillham-coded input that is being cross-checked with another source, or from a </w:t>
             </w:r>
+            <w:proofErr w:type="spellStart"/>
             <w:proofErr w:type="gramStart"/>
             <w:r>
               <w:t>non Gillham</w:t>
             </w:r>
+            <w:proofErr w:type="spellEnd"/>
             <w:proofErr w:type="gramEnd"/>
             <w:r>
-              <w:t xml:space="preserve">-coded input with built-in error </w:t>
-            </w:r>
-            <w:r>
-              <w:lastRenderedPageBreak/>
-              <w:t>checking features.</w:t>
+              <w:t>-coded input with built-in error checking features.</w:t>
             </w:r>
           </w:p>
         </w:tc>
@@ -7698,7 +8875,11 @@
         <w:t xml:space="preserve">5-7]: </w:t>
       </w:r>
       <w:r>
-        <w:t>Navigation Accuracy Category: Velocity (NAC</w:t>
+        <w:t>Navigation Accuracy Category: Velocity (</w:t>
+      </w:r>
+      <w:proofErr w:type="spellStart"/>
+      <w:r>
+        <w:t>NAC</w:t>
       </w:r>
       <w:r>
         <w:rPr>
@@ -7706,6 +8887,7 @@
         </w:rPr>
         <w:t>v</w:t>
       </w:r>
+      <w:proofErr w:type="spellEnd"/>
       <w:r>
         <w:t>)</w:t>
       </w:r>
@@ -7718,7 +8900,11 @@
         <w:t xml:space="preserve">horizontal velocity error </w:t>
       </w:r>
       <w:r>
-        <w:t>(NAC</w:t>
+        <w:t>(</w:t>
+      </w:r>
+      <w:proofErr w:type="spellStart"/>
+      <w:r>
+        <w:t>NAC</w:t>
       </w:r>
       <w:r>
         <w:rPr>
@@ -7726,13 +8912,18 @@
         </w:rPr>
         <w:t>v</w:t>
       </w:r>
+      <w:proofErr w:type="spellEnd"/>
       <w:r>
         <w:t>) indicates the expected accuracy of the reported velocity of the aircraft when systems are operating nominally. This varies depending on the accuracy capabilities of the measurement equipment onboard the aircraft, and not how often we expect said equipment to fail.</w:t>
       </w:r>
     </w:p>
     <w:p>
       <w:r>
-        <w:t>A higher NAC</w:t>
+        <w:t xml:space="preserve">A higher </w:t>
+      </w:r>
+      <w:proofErr w:type="spellStart"/>
+      <w:r>
+        <w:t>NAC</w:t>
       </w:r>
       <w:r>
         <w:rPr>
@@ -7740,6 +8931,7 @@
         </w:rPr>
         <w:t>v</w:t>
       </w:r>
+      <w:proofErr w:type="spellEnd"/>
       <w:r>
         <w:t xml:space="preserve"> indicates a more accurate velocity measurement system.</w:t>
       </w:r>
@@ -7768,6 +8960,7 @@
                 <w:bCs/>
               </w:rPr>
             </w:pPr>
+            <w:proofErr w:type="spellStart"/>
             <w:r>
               <w:rPr>
                 <w:b/>
@@ -7783,6 +8976,7 @@
               </w:rPr>
               <w:t>v</w:t>
             </w:r>
+            <w:proofErr w:type="spellEnd"/>
             <w:r>
               <w:rPr>
                 <w:b/>
@@ -7991,7 +9185,11 @@
       </w:r>
       <w:proofErr w:type="gramEnd"/>
       <w:r>
-        <w:t>8-11]: Navigation Accuracy Category: Position (NAC</w:t>
+        <w:t>8-11]: Navigation Accuracy Category: Position (</w:t>
+      </w:r>
+      <w:proofErr w:type="spellStart"/>
+      <w:r>
+        <w:t>NAC</w:t>
       </w:r>
       <w:r>
         <w:rPr>
@@ -7999,6 +9197,7 @@
         </w:rPr>
         <w:t>p</w:t>
       </w:r>
+      <w:proofErr w:type="spellEnd"/>
       <w:r>
         <w:t>)</w:t>
       </w:r>
@@ -8008,7 +9207,11 @@
         <w:t xml:space="preserve">The </w:t>
       </w:r>
       <w:r>
-        <w:t>estimated position uncertainty (NAC</w:t>
+        <w:t>estimated position uncertainty (</w:t>
+      </w:r>
+      <w:proofErr w:type="spellStart"/>
+      <w:r>
+        <w:t>NAC</w:t>
       </w:r>
       <w:r>
         <w:rPr>
@@ -8016,13 +9219,18 @@
         </w:rPr>
         <w:t>p</w:t>
       </w:r>
+      <w:proofErr w:type="spellEnd"/>
       <w:r>
         <w:t>) indicates the expected accuracy of the aircraft’s reported location when systems are operating nominally. This varies depending on the capabilities of the aircraft’s positioning system and not on how often we expect said equipment to fail.</w:t>
       </w:r>
     </w:p>
     <w:p>
       <w:r>
-        <w:t>A higher NAC</w:t>
+        <w:t xml:space="preserve">A higher </w:t>
+      </w:r>
+      <w:proofErr w:type="spellStart"/>
+      <w:r>
+        <w:t>NAC</w:t>
       </w:r>
       <w:r>
         <w:rPr>
@@ -8030,6 +9238,7 @@
         </w:rPr>
         <w:t>p</w:t>
       </w:r>
+      <w:proofErr w:type="spellEnd"/>
       <w:r>
         <w:t xml:space="preserve"> indicates a more accurate positioning system.</w:t>
       </w:r>
@@ -8069,6 +9278,7 @@
                 <w:bCs/>
               </w:rPr>
             </w:pPr>
+            <w:proofErr w:type="spellStart"/>
             <w:r>
               <w:rPr>
                 <w:b/>
@@ -8084,6 +9294,7 @@
               </w:rPr>
               <w:t>p</w:t>
             </w:r>
+            <w:proofErr w:type="spellEnd"/>
             <w:r>
               <w:rPr>
                 <w:b/>
@@ -8586,10 +9797,7 @@
               <w:t>≥</w:t>
             </w:r>
             <w:r>
-              <w:t xml:space="preserve"> </w:t>
-            </w:r>
-            <w:r>
-              <w:t>150 m</w:t>
+              <w:t xml:space="preserve"> 150 m</w:t>
             </w:r>
           </w:p>
         </w:tc>
@@ -8631,10 +9839,7 @@
               <w:jc w:val="center"/>
             </w:pPr>
             <w:r>
-              <w:t xml:space="preserve">&lt; </w:t>
-            </w:r>
-            <w:r>
-              <w:t>45 m (Was previously “reserved”, the actual value of this field may change but is guaranteed to be &lt; 45 m).</w:t>
+              <w:t>&lt; 45 m (Was previously “reserved”, the actual value of this field may change but is guaranteed to be &lt; 45 m).</w:t>
             </w:r>
           </w:p>
         </w:tc>
@@ -8953,13 +10158,7 @@
               <w:t>-3</w:t>
             </w:r>
             <w:r>
-              <w:t xml:space="preserve"> per </w:t>
-            </w:r>
-            <w:r>
-              <w:t>sample</w:t>
-            </w:r>
-            <w:r>
-              <w:t>.</w:t>
+              <w:t xml:space="preserve"> per sample.</w:t>
             </w:r>
           </w:p>
         </w:tc>
@@ -8999,13 +10198,7 @@
               <w:t>-5</w:t>
             </w:r>
             <w:r>
-              <w:t xml:space="preserve"> per</w:t>
-            </w:r>
-            <w:r>
-              <w:t xml:space="preserve"> sample</w:t>
-            </w:r>
-            <w:r>
-              <w:t>.</w:t>
+              <w:t xml:space="preserve"> per sample.</w:t>
             </w:r>
           </w:p>
         </w:tc>
@@ -9045,13 +10238,7 @@
               <w:t>-7</w:t>
             </w:r>
             <w:r>
-              <w:t xml:space="preserve"> per</w:t>
-            </w:r>
-            <w:r>
-              <w:t xml:space="preserve"> sample</w:t>
-            </w:r>
-            <w:r>
-              <w:t>.</w:t>
+              <w:t xml:space="preserve"> per sample.</w:t>
             </w:r>
           </w:p>
         </w:tc>
@@ -9718,7 +10905,10 @@
         <w:ind w:left="720"/>
       </w:pPr>
       <w:r>
-        <w:t>GNSS antenna offset distance = GAOD &lt;&lt; 2</w:t>
+        <w:t xml:space="preserve">GNSS antenna offset distance = GAOD &lt;&lt; </w:t>
+      </w:r>
+      <w:r>
+        <w:t>1</w:t>
       </w:r>
     </w:p>
     <w:p>
@@ -9922,14 +11112,451 @@
     </w:p>
     <w:p>
       <w:pPr>
+        <w:pStyle w:val="Heading4"/>
+        <w:numPr>
+          <w:ilvl w:val="3"/>
+          <w:numId w:val="10"/>
+        </w:numPr>
         <w:rPr>
-          <w:rFonts w:ascii="Poppins" w:eastAsiaTheme="majorEastAsia" w:hAnsi="Poppins" w:cstheme="majorBidi"/>
+          <w:rFonts w:ascii="Poppins" w:hAnsi="Poppins"/>
           <w:color w:val="00AD4D"/>
           <w:sz w:val="24"/>
           <w:szCs w:val="24"/>
         </w:rPr>
       </w:pPr>
-      <w:bookmarkStart w:id="12" w:name="_Toc175911981"/>
+      <w:bookmarkStart w:id="15" w:name="_Ref176041315"/>
+      <w:bookmarkStart w:id="16" w:name="_Toc175911981"/>
+      <w:r>
+        <w:t>CRC Field</w:t>
+      </w:r>
+      <w:bookmarkEnd w:id="15"/>
+    </w:p>
+    <w:p>
+      <w:pPr>
+        <w:pStyle w:val="Heading4"/>
+        <w:rPr>
+          <w:b w:val="0"/>
+          <w:bCs/>
+        </w:rPr>
+      </w:pPr>
+      <w:proofErr w:type="spellStart"/>
+      <w:r>
+        <w:rPr>
+          <w:b w:val="0"/>
+          <w:bCs/>
+        </w:rPr>
+        <w:t>CSBee</w:t>
+      </w:r>
+      <w:proofErr w:type="spellEnd"/>
+      <w:r>
+        <w:rPr>
+          <w:b w:val="0"/>
+          <w:bCs/>
+        </w:rPr>
+        <w:t xml:space="preserve"> messages use a 16-bit Cyclical Redundancy Checksum (CRC-16), which can be calculated using the algorithm in the C++ code snippet below. Note the “swap16” helper function which also needs to be included.</w:t>
+      </w:r>
+    </w:p>
+    <w:p>
+      <w:pPr>
+        <w:pStyle w:val="Heading4"/>
+        <w:rPr>
+          <w:b w:val="0"/>
+          <w:bCs/>
+        </w:rPr>
+      </w:pPr>
+    </w:p>
+    <w:p>
+      <w:pPr>
+        <w:pStyle w:val="Heading4"/>
+        <w:ind w:left="720"/>
+        <w:rPr>
+          <w:rFonts w:ascii="Courier New" w:hAnsi="Courier New" w:cs="Courier New"/>
+          <w:b w:val="0"/>
+          <w:bCs/>
+        </w:rPr>
+      </w:pPr>
+      <w:r>
+        <w:rPr>
+          <w:rFonts w:ascii="Courier New" w:hAnsi="Courier New" w:cs="Courier New"/>
+          <w:b w:val="0"/>
+          <w:bCs/>
+        </w:rPr>
+        <w:t xml:space="preserve">uint16_t swap16(uint16_t value) </w:t>
+      </w:r>
+      <w:proofErr w:type="gramStart"/>
+      <w:r>
+        <w:rPr>
+          <w:rFonts w:ascii="Courier New" w:hAnsi="Courier New" w:cs="Courier New"/>
+          <w:b w:val="0"/>
+          <w:bCs/>
+        </w:rPr>
+        <w:t>{ return</w:t>
+      </w:r>
+      <w:proofErr w:type="gramEnd"/>
+      <w:r>
+        <w:rPr>
+          <w:rFonts w:ascii="Courier New" w:hAnsi="Courier New" w:cs="Courier New"/>
+          <w:b w:val="0"/>
+          <w:bCs/>
+        </w:rPr>
+        <w:t xml:space="preserve"> (value &lt;&lt; 8) | (value &gt;&gt; 8); }</w:t>
+      </w:r>
+    </w:p>
+    <w:p>
+      <w:pPr>
+        <w:pStyle w:val="Heading4"/>
+        <w:ind w:left="720"/>
+        <w:rPr>
+          <w:rFonts w:ascii="Courier New" w:hAnsi="Courier New" w:cs="Courier New"/>
+          <w:b w:val="0"/>
+          <w:bCs/>
+        </w:rPr>
+      </w:pPr>
+    </w:p>
+    <w:p>
+      <w:pPr>
+        <w:pStyle w:val="Heading4"/>
+        <w:ind w:left="720"/>
+        <w:rPr>
+          <w:rFonts w:ascii="Courier New" w:hAnsi="Courier New" w:cs="Courier New"/>
+          <w:b w:val="0"/>
+          <w:bCs/>
+        </w:rPr>
+      </w:pPr>
+      <w:r>
+        <w:rPr>
+          <w:rFonts w:ascii="Courier New" w:hAnsi="Courier New" w:cs="Courier New"/>
+          <w:b w:val="0"/>
+          <w:bCs/>
+        </w:rPr>
+        <w:t>uint16_t CalculateCRC16(const uint8_t *</w:t>
+      </w:r>
+      <w:proofErr w:type="spellStart"/>
+      <w:r>
+        <w:rPr>
+          <w:rFonts w:ascii="Courier New" w:hAnsi="Courier New" w:cs="Courier New"/>
+          <w:b w:val="0"/>
+          <w:bCs/>
+        </w:rPr>
+        <w:t>data_p</w:t>
+      </w:r>
+      <w:proofErr w:type="spellEnd"/>
+      <w:r>
+        <w:rPr>
+          <w:rFonts w:ascii="Courier New" w:hAnsi="Courier New" w:cs="Courier New"/>
+          <w:b w:val="0"/>
+          <w:bCs/>
+        </w:rPr>
+        <w:t>, uint32_t length) {</w:t>
+      </w:r>
+    </w:p>
+    <w:p>
+      <w:pPr>
+        <w:pStyle w:val="Heading4"/>
+        <w:ind w:left="720"/>
+        <w:rPr>
+          <w:rFonts w:ascii="Courier New" w:hAnsi="Courier New" w:cs="Courier New"/>
+          <w:b w:val="0"/>
+          <w:bCs/>
+        </w:rPr>
+      </w:pPr>
+      <w:r>
+        <w:rPr>
+          <w:rFonts w:ascii="Courier New" w:hAnsi="Courier New" w:cs="Courier New"/>
+          <w:b w:val="0"/>
+          <w:bCs/>
+        </w:rPr>
+        <w:t>    uint8_t x;</w:t>
+      </w:r>
+    </w:p>
+    <w:p>
+      <w:pPr>
+        <w:pStyle w:val="Heading4"/>
+        <w:ind w:left="720"/>
+        <w:rPr>
+          <w:rFonts w:ascii="Courier New" w:hAnsi="Courier New" w:cs="Courier New"/>
+          <w:b w:val="0"/>
+          <w:bCs/>
+        </w:rPr>
+      </w:pPr>
+      <w:r>
+        <w:rPr>
+          <w:rFonts w:ascii="Courier New" w:hAnsi="Courier New" w:cs="Courier New"/>
+          <w:b w:val="0"/>
+          <w:bCs/>
+        </w:rPr>
+        <w:t xml:space="preserve">    uint16_t </w:t>
+      </w:r>
+      <w:proofErr w:type="spellStart"/>
+      <w:r>
+        <w:rPr>
+          <w:rFonts w:ascii="Courier New" w:hAnsi="Courier New" w:cs="Courier New"/>
+          <w:b w:val="0"/>
+          <w:bCs/>
+        </w:rPr>
+        <w:t>crc</w:t>
+      </w:r>
+      <w:proofErr w:type="spellEnd"/>
+      <w:r>
+        <w:rPr>
+          <w:rFonts w:ascii="Courier New" w:hAnsi="Courier New" w:cs="Courier New"/>
+          <w:b w:val="0"/>
+          <w:bCs/>
+        </w:rPr>
+        <w:t xml:space="preserve"> = 0xFFFF;</w:t>
+      </w:r>
+    </w:p>
+    <w:p>
+      <w:pPr>
+        <w:pStyle w:val="Heading4"/>
+        <w:ind w:left="720"/>
+        <w:rPr>
+          <w:rFonts w:ascii="Courier New" w:hAnsi="Courier New" w:cs="Courier New"/>
+          <w:b w:val="0"/>
+          <w:bCs/>
+        </w:rPr>
+      </w:pPr>
+      <w:r>
+        <w:rPr>
+          <w:rFonts w:ascii="Courier New" w:hAnsi="Courier New" w:cs="Courier New"/>
+          <w:b w:val="0"/>
+          <w:bCs/>
+        </w:rPr>
+        <w:t>    while (length--) {</w:t>
+      </w:r>
+    </w:p>
+    <w:p>
+      <w:pPr>
+        <w:pStyle w:val="Heading4"/>
+        <w:ind w:left="720"/>
+        <w:rPr>
+          <w:rFonts w:ascii="Courier New" w:hAnsi="Courier New" w:cs="Courier New"/>
+          <w:b w:val="0"/>
+          <w:bCs/>
+        </w:rPr>
+      </w:pPr>
+      <w:r>
+        <w:rPr>
+          <w:rFonts w:ascii="Courier New" w:hAnsi="Courier New" w:cs="Courier New"/>
+          <w:b w:val="0"/>
+          <w:bCs/>
+        </w:rPr>
+        <w:t xml:space="preserve">        x = </w:t>
+      </w:r>
+      <w:proofErr w:type="spellStart"/>
+      <w:r>
+        <w:rPr>
+          <w:rFonts w:ascii="Courier New" w:hAnsi="Courier New" w:cs="Courier New"/>
+          <w:b w:val="0"/>
+          <w:bCs/>
+        </w:rPr>
+        <w:t>crc</w:t>
+      </w:r>
+      <w:proofErr w:type="spellEnd"/>
+      <w:r>
+        <w:rPr>
+          <w:rFonts w:ascii="Courier New" w:hAnsi="Courier New" w:cs="Courier New"/>
+          <w:b w:val="0"/>
+          <w:bCs/>
+        </w:rPr>
+        <w:t xml:space="preserve"> &gt;&gt; 8 ^ *</w:t>
+      </w:r>
+      <w:proofErr w:type="spellStart"/>
+      <w:r>
+        <w:rPr>
+          <w:rFonts w:ascii="Courier New" w:hAnsi="Courier New" w:cs="Courier New"/>
+          <w:b w:val="0"/>
+          <w:bCs/>
+        </w:rPr>
+        <w:t>data_p</w:t>
+      </w:r>
+      <w:proofErr w:type="spellEnd"/>
+      <w:r>
+        <w:rPr>
+          <w:rFonts w:ascii="Courier New" w:hAnsi="Courier New" w:cs="Courier New"/>
+          <w:b w:val="0"/>
+          <w:bCs/>
+        </w:rPr>
+        <w:t>++;</w:t>
+      </w:r>
+    </w:p>
+    <w:p>
+      <w:pPr>
+        <w:pStyle w:val="Heading4"/>
+        <w:ind w:left="720"/>
+        <w:rPr>
+          <w:rFonts w:ascii="Courier New" w:hAnsi="Courier New" w:cs="Courier New"/>
+          <w:b w:val="0"/>
+          <w:bCs/>
+        </w:rPr>
+      </w:pPr>
+      <w:r>
+        <w:rPr>
+          <w:rFonts w:ascii="Courier New" w:hAnsi="Courier New" w:cs="Courier New"/>
+          <w:b w:val="0"/>
+          <w:bCs/>
+        </w:rPr>
+        <w:t>        x ^= x &gt;&gt; 4;</w:t>
+      </w:r>
+    </w:p>
+    <w:p>
+      <w:pPr>
+        <w:pStyle w:val="Heading4"/>
+        <w:ind w:left="720"/>
+        <w:rPr>
+          <w:rFonts w:ascii="Courier New" w:hAnsi="Courier New" w:cs="Courier New"/>
+          <w:b w:val="0"/>
+          <w:bCs/>
+        </w:rPr>
+      </w:pPr>
+      <w:r>
+        <w:rPr>
+          <w:rFonts w:ascii="Courier New" w:hAnsi="Courier New" w:cs="Courier New"/>
+          <w:b w:val="0"/>
+          <w:bCs/>
+        </w:rPr>
+        <w:t xml:space="preserve">        </w:t>
+      </w:r>
+      <w:proofErr w:type="spellStart"/>
+      <w:r>
+        <w:rPr>
+          <w:rFonts w:ascii="Courier New" w:hAnsi="Courier New" w:cs="Courier New"/>
+          <w:b w:val="0"/>
+          <w:bCs/>
+        </w:rPr>
+        <w:t>crc</w:t>
+      </w:r>
+      <w:proofErr w:type="spellEnd"/>
+      <w:r>
+        <w:rPr>
+          <w:rFonts w:ascii="Courier New" w:hAnsi="Courier New" w:cs="Courier New"/>
+          <w:b w:val="0"/>
+          <w:bCs/>
+        </w:rPr>
+        <w:t xml:space="preserve"> = (</w:t>
+      </w:r>
+      <w:proofErr w:type="spellStart"/>
+      <w:r>
+        <w:rPr>
+          <w:rFonts w:ascii="Courier New" w:hAnsi="Courier New" w:cs="Courier New"/>
+          <w:b w:val="0"/>
+          <w:bCs/>
+        </w:rPr>
+        <w:t>crc</w:t>
+      </w:r>
+      <w:proofErr w:type="spellEnd"/>
+      <w:r>
+        <w:rPr>
+          <w:rFonts w:ascii="Courier New" w:hAnsi="Courier New" w:cs="Courier New"/>
+          <w:b w:val="0"/>
+          <w:bCs/>
+        </w:rPr>
+        <w:t xml:space="preserve"> &lt;&lt; 8) ^ ((uint16_</w:t>
+      </w:r>
+      <w:proofErr w:type="gramStart"/>
+      <w:r>
+        <w:rPr>
+          <w:rFonts w:ascii="Courier New" w:hAnsi="Courier New" w:cs="Courier New"/>
+          <w:b w:val="0"/>
+          <w:bCs/>
+        </w:rPr>
+        <w:t>t)(</w:t>
+      </w:r>
+      <w:proofErr w:type="gramEnd"/>
+      <w:r>
+        <w:rPr>
+          <w:rFonts w:ascii="Courier New" w:hAnsi="Courier New" w:cs="Courier New"/>
+          <w:b w:val="0"/>
+          <w:bCs/>
+        </w:rPr>
+        <w:t>x &lt;&lt; 12)) ^ ((uint16_t)(x &lt;&lt; 5)) ^ ((uint16_t)x);</w:t>
+      </w:r>
+    </w:p>
+    <w:p>
+      <w:pPr>
+        <w:pStyle w:val="Heading4"/>
+        <w:ind w:left="720"/>
+        <w:rPr>
+          <w:rFonts w:ascii="Courier New" w:hAnsi="Courier New" w:cs="Courier New"/>
+          <w:b w:val="0"/>
+          <w:bCs/>
+        </w:rPr>
+      </w:pPr>
+      <w:r>
+        <w:rPr>
+          <w:rFonts w:ascii="Courier New" w:hAnsi="Courier New" w:cs="Courier New"/>
+          <w:b w:val="0"/>
+          <w:bCs/>
+        </w:rPr>
+        <w:t>    }</w:t>
+      </w:r>
+    </w:p>
+    <w:p>
+      <w:pPr>
+        <w:pStyle w:val="Heading4"/>
+        <w:ind w:left="720"/>
+        <w:rPr>
+          <w:rFonts w:ascii="Courier New" w:hAnsi="Courier New" w:cs="Courier New"/>
+          <w:b w:val="0"/>
+          <w:bCs/>
+        </w:rPr>
+      </w:pPr>
+      <w:r>
+        <w:rPr>
+          <w:rFonts w:ascii="Courier New" w:hAnsi="Courier New" w:cs="Courier New"/>
+          <w:b w:val="0"/>
+          <w:bCs/>
+        </w:rPr>
+        <w:t>    return swap16(</w:t>
+      </w:r>
+      <w:proofErr w:type="spellStart"/>
+      <w:r>
+        <w:rPr>
+          <w:rFonts w:ascii="Courier New" w:hAnsi="Courier New" w:cs="Courier New"/>
+          <w:b w:val="0"/>
+          <w:bCs/>
+        </w:rPr>
+        <w:t>crc</w:t>
+      </w:r>
+      <w:proofErr w:type="spellEnd"/>
+      <w:r>
+        <w:rPr>
+          <w:rFonts w:ascii="Courier New" w:hAnsi="Courier New" w:cs="Courier New"/>
+          <w:b w:val="0"/>
+          <w:bCs/>
+        </w:rPr>
+        <w:t>);</w:t>
+      </w:r>
+    </w:p>
+    <w:p>
+      <w:pPr>
+        <w:pStyle w:val="Heading4"/>
+        <w:ind w:left="720"/>
+        <w:rPr>
+          <w:rFonts w:ascii="Courier New" w:hAnsi="Courier New" w:cs="Courier New"/>
+          <w:b w:val="0"/>
+          <w:bCs/>
+        </w:rPr>
+      </w:pPr>
+      <w:r>
+        <w:rPr>
+          <w:rFonts w:ascii="Courier New" w:hAnsi="Courier New" w:cs="Courier New"/>
+          <w:b w:val="0"/>
+          <w:bCs/>
+        </w:rPr>
+        <w:t>}</w:t>
+      </w:r>
+    </w:p>
+    <w:p>
+      <w:pPr>
+        <w:pStyle w:val="Heading4"/>
+        <w:rPr>
+          <w:rFonts w:ascii="Poppins" w:hAnsi="Poppins"/>
+          <w:color w:val="00AD4D"/>
+          <w:sz w:val="24"/>
+          <w:szCs w:val="24"/>
+        </w:rPr>
+      </w:pPr>
       <w:r>
         <w:br w:type="page"/>
       </w:r>
@@ -9946,7 +11573,7 @@
         <w:lastRenderedPageBreak/>
         <w:t>Statistics Message</w:t>
       </w:r>
-      <w:bookmarkEnd w:id="12"/>
+      <w:bookmarkEnd w:id="16"/>
     </w:p>
     <w:p>
       <w:r>
@@ -9970,14 +11597,32 @@
         <w:rPr>
           <w:rFonts w:ascii="Courier New" w:hAnsi="Courier New" w:cs="Courier New"/>
         </w:rPr>
-        <w:t>S:CPU</w:t>
-      </w:r>
-      <w:proofErr w:type="gramEnd"/>
+        <w:t>S:</w:t>
+      </w:r>
       <w:r>
         <w:rPr>
           <w:rFonts w:ascii="Courier New" w:hAnsi="Courier New" w:cs="Courier New"/>
         </w:rPr>
-        <w:t>,RES,RES,FPSS,FPSAC,TSCAL,UPTIME,CRC</w:t>
+        <w:t>DPS</w:t>
+      </w:r>
+      <w:proofErr w:type="gramEnd"/>
+      <w:r>
+        <w:rPr>
+          <w:rFonts w:ascii="Courier New" w:hAnsi="Courier New" w:cs="Courier New"/>
+        </w:rPr>
+        <w:t>,</w:t>
+      </w:r>
+      <w:r>
+        <w:rPr>
+          <w:rFonts w:ascii="Courier New" w:hAnsi="Courier New" w:cs="Courier New"/>
+        </w:rPr>
+        <w:t>ACFPS,SFPS,TSCAL,UPTIME,CRC</w:t>
+      </w:r>
+      <w:r>
+        <w:rPr>
+          <w:rFonts w:ascii="Courier New" w:hAnsi="Courier New" w:cs="Courier New"/>
+        </w:rPr>
+        <w:t>\r\n</w:t>
       </w:r>
     </w:p>
     <w:tbl>
@@ -10002,7 +11647,7 @@
       <w:tr>
         <w:tc>
           <w:tcPr>
-            <w:tcW w:w="1188" w:type="dxa"/>
+            <w:tcW w:w="1183" w:type="dxa"/>
             <w:tcBorders>
               <w:top w:val="single" w:sz="6" w:space="0" w:color="000000"/>
               <w:left w:val="single" w:sz="6" w:space="0" w:color="000000"/>
@@ -10028,7 +11673,7 @@
         </w:tc>
         <w:tc>
           <w:tcPr>
-            <w:tcW w:w="6930" w:type="dxa"/>
+            <w:tcW w:w="6895" w:type="dxa"/>
             <w:tcBorders>
               <w:top w:val="single" w:sz="6" w:space="0" w:color="000000"/>
               <w:left w:val="single" w:sz="6" w:space="0" w:color="000000"/>
@@ -10054,7 +11699,7 @@
         </w:tc>
         <w:tc>
           <w:tcPr>
-            <w:tcW w:w="2880" w:type="dxa"/>
+            <w:tcW w:w="2866" w:type="dxa"/>
             <w:tcBorders>
               <w:top w:val="single" w:sz="6" w:space="0" w:color="000000"/>
               <w:left w:val="single" w:sz="6" w:space="0" w:color="000000"/>
@@ -10082,7 +11727,7 @@
       <w:tr>
         <w:tc>
           <w:tcPr>
-            <w:tcW w:w="1188" w:type="dxa"/>
+            <w:tcW w:w="1183" w:type="dxa"/>
             <w:tcBorders>
               <w:top w:val="single" w:sz="6" w:space="0" w:color="000000"/>
               <w:left w:val="single" w:sz="6" w:space="0" w:color="000000"/>
@@ -10102,7 +11747,7 @@
         </w:tc>
         <w:tc>
           <w:tcPr>
-            <w:tcW w:w="6930" w:type="dxa"/>
+            <w:tcW w:w="6895" w:type="dxa"/>
             <w:tcBorders>
               <w:top w:val="single" w:sz="6" w:space="0" w:color="000000"/>
               <w:left w:val="single" w:sz="6" w:space="0" w:color="000000"/>
@@ -10122,7 +11767,7 @@
         </w:tc>
         <w:tc>
           <w:tcPr>
-            <w:tcW w:w="2880" w:type="dxa"/>
+            <w:tcW w:w="2866" w:type="dxa"/>
             <w:tcBorders>
               <w:top w:val="single" w:sz="6" w:space="0" w:color="000000"/>
               <w:left w:val="single" w:sz="6" w:space="0" w:color="000000"/>
@@ -10144,7 +11789,81 @@
       <w:tr>
         <w:tc>
           <w:tcPr>
-            <w:tcW w:w="1188" w:type="dxa"/>
+            <w:tcW w:w="1183" w:type="dxa"/>
+            <w:tcBorders>
+              <w:top w:val="single" w:sz="6" w:space="0" w:color="000000"/>
+              <w:left w:val="single" w:sz="6" w:space="0" w:color="000000"/>
+              <w:bottom w:val="single" w:sz="6" w:space="0" w:color="000000"/>
+              <w:right w:val="single" w:sz="6" w:space="0" w:color="000000"/>
+            </w:tcBorders>
+            <w:vAlign w:val="center"/>
+          </w:tcPr>
+          <w:p>
+            <w:pPr>
+              <w:spacing w:after="0"/>
+            </w:pPr>
+            <w:r>
+              <w:t>AC</w:t>
+            </w:r>
+            <w:r>
+              <w:t xml:space="preserve">FPS </w:t>
+            </w:r>
+          </w:p>
+        </w:tc>
+        <w:tc>
+          <w:tcPr>
+            <w:tcW w:w="6895" w:type="dxa"/>
+            <w:tcBorders>
+              <w:top w:val="single" w:sz="6" w:space="0" w:color="000000"/>
+              <w:left w:val="single" w:sz="6" w:space="0" w:color="000000"/>
+              <w:bottom w:val="single" w:sz="6" w:space="0" w:color="000000"/>
+              <w:right w:val="single" w:sz="6" w:space="0" w:color="000000"/>
+            </w:tcBorders>
+            <w:vAlign w:val="center"/>
+          </w:tcPr>
+          <w:p>
+            <w:pPr>
+              <w:spacing w:after="0"/>
+            </w:pPr>
+            <w:r>
+              <w:t>Number of MODE-A or MODE-C frames received in</w:t>
+            </w:r>
+            <w:r>
+              <w:t xml:space="preserve"> the</w:t>
+            </w:r>
+            <w:r>
+              <w:t xml:space="preserve"> last second</w:t>
+            </w:r>
+            <w:r>
+              <w:t>.</w:t>
+            </w:r>
+          </w:p>
+        </w:tc>
+        <w:tc>
+          <w:tcPr>
+            <w:tcW w:w="2866" w:type="dxa"/>
+            <w:tcBorders>
+              <w:top w:val="single" w:sz="6" w:space="0" w:color="000000"/>
+              <w:left w:val="single" w:sz="6" w:space="0" w:color="000000"/>
+              <w:bottom w:val="single" w:sz="6" w:space="0" w:color="000000"/>
+              <w:right w:val="single" w:sz="6" w:space="0" w:color="000000"/>
+            </w:tcBorders>
+            <w:vAlign w:val="center"/>
+          </w:tcPr>
+          <w:p>
+            <w:pPr>
+              <w:spacing w:after="0"/>
+            </w:pPr>
+            <w:r>
+              <w:t>20</w:t>
+            </w:r>
+          </w:p>
+        </w:tc>
+      </w:tr>
+      <w:tr>
+        <w:tc>
+          <w:tcPr>
+            <w:tcW w:w="1183" w:type="dxa"/>
             <w:tcBorders>
               <w:top w:val="single" w:sz="6" w:space="0" w:color="000000"/>
               <w:left w:val="single" w:sz="6" w:space="0" w:color="000000"/>
@@ -10159,13 +11878,16 @@
               <w:spacing w:after="0"/>
             </w:pPr>
             <w:r>
-              <w:t xml:space="preserve">FPSS </w:t>
-            </w:r>
-          </w:p>
-        </w:tc>
-        <w:tc>
-          <w:tcPr>
-            <w:tcW w:w="6930" w:type="dxa"/>
+              <w:t>S</w:t>
+            </w:r>
+            <w:r>
+              <w:t xml:space="preserve">FPS </w:t>
+            </w:r>
+          </w:p>
+        </w:tc>
+        <w:tc>
+          <w:tcPr>
+            <w:tcW w:w="6895" w:type="dxa"/>
             <w:tcBorders>
               <w:top w:val="single" w:sz="6" w:space="0" w:color="000000"/>
               <w:left w:val="single" w:sz="6" w:space="0" w:color="000000"/>
@@ -10186,7 +11908,7 @@
         </w:tc>
         <w:tc>
           <w:tcPr>
-            <w:tcW w:w="2880" w:type="dxa"/>
+            <w:tcW w:w="2866" w:type="dxa"/>
             <w:tcBorders>
               <w:top w:val="single" w:sz="6" w:space="0" w:color="000000"/>
               <w:left w:val="single" w:sz="6" w:space="0" w:color="000000"/>
@@ -10209,7 +11931,7 @@
       <w:tr>
         <w:tc>
           <w:tcPr>
-            <w:tcW w:w="1188" w:type="dxa"/>
+            <w:tcW w:w="1183" w:type="dxa"/>
             <w:tcBorders>
               <w:top w:val="single" w:sz="6" w:space="0" w:color="000000"/>
               <w:left w:val="single" w:sz="6" w:space="0" w:color="000000"/>
@@ -10224,13 +11946,13 @@
               <w:spacing w:after="0"/>
             </w:pPr>
             <w:r>
-              <w:t xml:space="preserve">FPSAC </w:t>
-            </w:r>
-          </w:p>
-        </w:tc>
-        <w:tc>
-          <w:tcPr>
-            <w:tcW w:w="6930" w:type="dxa"/>
+              <w:t xml:space="preserve">TSCAL </w:t>
+            </w:r>
+          </w:p>
+        </w:tc>
+        <w:tc>
+          <w:tcPr>
+            <w:tcW w:w="6895" w:type="dxa"/>
             <w:tcBorders>
               <w:top w:val="single" w:sz="6" w:space="0" w:color="000000"/>
               <w:left w:val="single" w:sz="6" w:space="0" w:color="000000"/>
@@ -10245,22 +11967,13 @@
               <w:spacing w:after="0"/>
             </w:pPr>
             <w:r>
-              <w:t>Number of MODE-A or MODE-C frames received in</w:t>
-            </w:r>
-            <w:r>
-              <w:t xml:space="preserve"> the</w:t>
-            </w:r>
-            <w:r>
-              <w:t xml:space="preserve"> last second</w:t>
-            </w:r>
-            <w:r>
-              <w:t>.</w:t>
-            </w:r>
-          </w:p>
-        </w:tc>
-        <w:tc>
-          <w:tcPr>
-            <w:tcW w:w="2880" w:type="dxa"/>
+              <w:t xml:space="preserve">Calibration value for TS field in raw frames </w:t>
+            </w:r>
+          </w:p>
+        </w:tc>
+        <w:tc>
+          <w:tcPr>
+            <w:tcW w:w="2866" w:type="dxa"/>
             <w:tcBorders>
               <w:top w:val="single" w:sz="6" w:space="0" w:color="000000"/>
               <w:left w:val="single" w:sz="6" w:space="0" w:color="000000"/>
@@ -10275,7 +11988,7 @@
               <w:spacing w:after="0"/>
             </w:pPr>
             <w:r>
-              <w:t>20</w:t>
+              <w:t>13999415</w:t>
             </w:r>
           </w:p>
         </w:tc>
@@ -10283,7 +11996,7 @@
       <w:tr>
         <w:tc>
           <w:tcPr>
-            <w:tcW w:w="1188" w:type="dxa"/>
+            <w:tcW w:w="1183" w:type="dxa"/>
             <w:tcBorders>
               <w:top w:val="single" w:sz="6" w:space="0" w:color="000000"/>
               <w:left w:val="single" w:sz="6" w:space="0" w:color="000000"/>
@@ -10298,13 +12011,13 @@
               <w:spacing w:after="0"/>
             </w:pPr>
             <w:r>
-              <w:t xml:space="preserve">TSCAL </w:t>
-            </w:r>
-          </w:p>
-        </w:tc>
-        <w:tc>
-          <w:tcPr>
-            <w:tcW w:w="6930" w:type="dxa"/>
+              <w:t xml:space="preserve">UPTIME </w:t>
+            </w:r>
+          </w:p>
+        </w:tc>
+        <w:tc>
+          <w:tcPr>
+            <w:tcW w:w="6895" w:type="dxa"/>
             <w:tcBorders>
               <w:top w:val="single" w:sz="6" w:space="0" w:color="000000"/>
               <w:left w:val="single" w:sz="6" w:space="0" w:color="000000"/>
@@ -10319,13 +12032,16 @@
               <w:spacing w:after="0"/>
             </w:pPr>
             <w:r>
-              <w:t xml:space="preserve">Calibration value for TS field in raw frames </w:t>
-            </w:r>
-          </w:p>
-        </w:tc>
-        <w:tc>
-          <w:tcPr>
-            <w:tcW w:w="2880" w:type="dxa"/>
+              <w:t>Time from last enter to RUN mode</w:t>
+            </w:r>
+            <w:r>
+              <w:t>, in seconds.</w:t>
+            </w:r>
+          </w:p>
+        </w:tc>
+        <w:tc>
+          <w:tcPr>
+            <w:tcW w:w="2866" w:type="dxa"/>
             <w:tcBorders>
               <w:top w:val="single" w:sz="6" w:space="0" w:color="000000"/>
               <w:left w:val="single" w:sz="6" w:space="0" w:color="000000"/>
@@ -10340,7 +12056,7 @@
               <w:spacing w:after="0"/>
             </w:pPr>
             <w:r>
-              <w:t>13999415</w:t>
+              <w:t>134</w:t>
             </w:r>
           </w:p>
         </w:tc>
@@ -10348,7 +12064,7 @@
       <w:tr>
         <w:tc>
           <w:tcPr>
-            <w:tcW w:w="1188" w:type="dxa"/>
+            <w:tcW w:w="1183" w:type="dxa"/>
             <w:tcBorders>
               <w:top w:val="single" w:sz="6" w:space="0" w:color="000000"/>
               <w:left w:val="single" w:sz="6" w:space="0" w:color="000000"/>
@@ -10363,13 +12079,13 @@
               <w:spacing w:after="0"/>
             </w:pPr>
             <w:r>
-              <w:t xml:space="preserve">UPTIME </w:t>
-            </w:r>
-          </w:p>
-        </w:tc>
-        <w:tc>
-          <w:tcPr>
-            <w:tcW w:w="6930" w:type="dxa"/>
+              <w:t xml:space="preserve">CRC </w:t>
+            </w:r>
+          </w:p>
+        </w:tc>
+        <w:tc>
+          <w:tcPr>
+            <w:tcW w:w="6895" w:type="dxa"/>
             <w:tcBorders>
               <w:top w:val="single" w:sz="6" w:space="0" w:color="000000"/>
               <w:left w:val="single" w:sz="6" w:space="0" w:color="000000"/>
@@ -10384,16 +12100,37 @@
               <w:spacing w:after="0"/>
             </w:pPr>
             <w:r>
-              <w:t>Time from last enter to RUN mode</w:t>
-            </w:r>
-            <w:r>
-              <w:t>, in seconds.</w:t>
-            </w:r>
-          </w:p>
-        </w:tc>
-        <w:tc>
-          <w:tcPr>
-            <w:tcW w:w="2880" w:type="dxa"/>
+              <w:t>CRC16 (described in</w:t>
+            </w:r>
+            <w:r>
+              <w:t xml:space="preserve"> </w:t>
+            </w:r>
+            <w:r>
+              <w:fldChar w:fldCharType="begin"/>
+            </w:r>
+            <w:r>
+              <w:instrText xml:space="preserve"> REF _Ref176041344 \r \h </w:instrText>
+            </w:r>
+            <w:r>
+              <w:fldChar w:fldCharType="separate"/>
+            </w:r>
+            <w:r>
+              <w:t>4.1.2.1</w:t>
+            </w:r>
+            <w:r>
+              <w:fldChar w:fldCharType="end"/>
+            </w:r>
+            <w:r>
+              <w:t>).</w:t>
+            </w:r>
+            <w:r>
+              <w:t xml:space="preserve"> </w:t>
+            </w:r>
+          </w:p>
+        </w:tc>
+        <w:tc>
+          <w:tcPr>
+            <w:tcW w:w="2866" w:type="dxa"/>
             <w:tcBorders>
               <w:top w:val="single" w:sz="6" w:space="0" w:color="000000"/>
               <w:left w:val="single" w:sz="6" w:space="0" w:color="000000"/>
@@ -10408,86 +12145,63 @@
               <w:spacing w:after="0"/>
             </w:pPr>
             <w:r>
-              <w:t>134</w:t>
-            </w:r>
-          </w:p>
-        </w:tc>
-      </w:tr>
-      <w:tr>
-        <w:tc>
-          <w:tcPr>
-            <w:tcW w:w="1188" w:type="dxa"/>
-            <w:tcBorders>
-              <w:top w:val="single" w:sz="6" w:space="0" w:color="000000"/>
-              <w:left w:val="single" w:sz="6" w:space="0" w:color="000000"/>
-              <w:bottom w:val="single" w:sz="6" w:space="0" w:color="000000"/>
-              <w:right w:val="single" w:sz="6" w:space="0" w:color="000000"/>
-            </w:tcBorders>
-            <w:vAlign w:val="center"/>
-            <w:hideMark/>
-          </w:tcPr>
-          <w:p>
-            <w:pPr>
-              <w:spacing w:after="0"/>
-            </w:pPr>
-            <w:r>
-              <w:t xml:space="preserve">CRC </w:t>
-            </w:r>
-          </w:p>
-        </w:tc>
-        <w:tc>
-          <w:tcPr>
-            <w:tcW w:w="6930" w:type="dxa"/>
-            <w:tcBorders>
-              <w:top w:val="single" w:sz="6" w:space="0" w:color="000000"/>
-              <w:left w:val="single" w:sz="6" w:space="0" w:color="000000"/>
-              <w:bottom w:val="single" w:sz="6" w:space="0" w:color="000000"/>
-              <w:right w:val="single" w:sz="6" w:space="0" w:color="000000"/>
-            </w:tcBorders>
-            <w:vAlign w:val="center"/>
-            <w:hideMark/>
-          </w:tcPr>
-          <w:p>
-            <w:pPr>
-              <w:spacing w:after="0"/>
-            </w:pPr>
-            <w:r>
-              <w:t xml:space="preserve">CRC16 (described in CRC section) </w:t>
-            </w:r>
-          </w:p>
-        </w:tc>
-        <w:tc>
-          <w:tcPr>
-            <w:tcW w:w="2880" w:type="dxa"/>
-            <w:tcBorders>
-              <w:top w:val="single" w:sz="6" w:space="0" w:color="000000"/>
-              <w:left w:val="single" w:sz="6" w:space="0" w:color="000000"/>
-              <w:bottom w:val="single" w:sz="6" w:space="0" w:color="000000"/>
-              <w:right w:val="single" w:sz="6" w:space="0" w:color="000000"/>
-            </w:tcBorders>
-            <w:vAlign w:val="center"/>
-            <w:hideMark/>
-          </w:tcPr>
-          <w:p>
-            <w:pPr>
-              <w:spacing w:after="0"/>
-            </w:pPr>
-            <w:r>
               <w:t>2D3E</w:t>
             </w:r>
           </w:p>
         </w:tc>
       </w:tr>
     </w:tbl>
+    <w:p/>
     <w:p>
       <w:pPr>
+        <w:pStyle w:val="Heading4"/>
+        <w:numPr>
+          <w:ilvl w:val="3"/>
+          <w:numId w:val="10"/>
+        </w:numPr>
         <w:rPr>
-          <w:rFonts w:asciiTheme="majorHAnsi" w:eastAsiaTheme="majorEastAsia" w:hAnsiTheme="majorHAnsi" w:cstheme="majorBidi"/>
+          <w:rFonts w:asciiTheme="majorHAnsi" w:hAnsiTheme="majorHAnsi"/>
           <w:color w:val="008139" w:themeColor="accent1" w:themeShade="BF"/>
           <w:sz w:val="26"/>
           <w:szCs w:val="26"/>
         </w:rPr>
       </w:pPr>
+      <w:bookmarkStart w:id="17" w:name="_Ref176041344"/>
+      <w:r>
+        <w:t>CRC Field</w:t>
+      </w:r>
+      <w:bookmarkEnd w:id="17"/>
+    </w:p>
+    <w:p>
+      <w:pPr>
+        <w:rPr>
+          <w:rFonts w:asciiTheme="majorHAnsi" w:hAnsiTheme="majorHAnsi"/>
+          <w:color w:val="008139" w:themeColor="accent1" w:themeShade="BF"/>
+          <w:sz w:val="26"/>
+          <w:szCs w:val="26"/>
+        </w:rPr>
+      </w:pPr>
+      <w:r>
+        <w:t xml:space="preserve">See </w:t>
+      </w:r>
+      <w:r>
+        <w:fldChar w:fldCharType="begin"/>
+      </w:r>
+      <w:r>
+        <w:instrText xml:space="preserve"> REF _Ref176041315 \r \h </w:instrText>
+      </w:r>
+      <w:r>
+        <w:fldChar w:fldCharType="separate"/>
+      </w:r>
+      <w:r>
+        <w:t>4.1.1.4</w:t>
+      </w:r>
+      <w:r>
+        <w:fldChar w:fldCharType="end"/>
+      </w:r>
+      <w:r>
+        <w:t>.</w:t>
+      </w:r>
       <w:r>
         <w:br w:type="page"/>
       </w:r>
@@ -10500,16 +12214,24 @@
           <w:numId w:val="10"/>
         </w:numPr>
       </w:pPr>
-      <w:bookmarkStart w:id="13" w:name="_Toc175911982"/>
+      <w:bookmarkStart w:id="18" w:name="_Toc175911982"/>
       <w:r>
         <w:lastRenderedPageBreak/>
         <w:t>MAVLINK</w:t>
       </w:r>
-      <w:bookmarkEnd w:id="13"/>
+      <w:bookmarkEnd w:id="18"/>
     </w:p>
     <w:p>
       <w:r>
-        <w:t>Tracked aircraft information is sent in MAVLINK ADSB_VEHICLE messages, in a data burst once per second. The data burst consists of Nx ADSB_VEHICLE messages, where N is the number of tracked aircraft, and 1x MESSAGE_INTERVAL message as a delimiter which indicates the end of the list of tracked aircraft. Note that this is a binary protocol which is not human readable.</w:t>
+        <w:t xml:space="preserve">Tracked aircraft information is sent in MAVLINK ADSB_VEHICLE messages, in a data burst once per second. The data burst consists of </w:t>
+      </w:r>
+      <w:proofErr w:type="spellStart"/>
+      <w:r>
+        <w:t>Nx</w:t>
+      </w:r>
+      <w:proofErr w:type="spellEnd"/>
+      <w:r>
+        <w:t xml:space="preserve"> ADSB_VEHICLE messages, where N is the number of tracked aircraft, and 1x MESSAGE_INTERVAL message as a delimiter which indicates the end of the list of tracked aircraft. Note that this is a binary protocol which is not human readable.</w:t>
       </w:r>
     </w:p>
     <w:tbl>
@@ -10575,7 +12297,7 @@
           <w:numId w:val="10"/>
         </w:numPr>
       </w:pPr>
-      <w:bookmarkStart w:id="14" w:name="_Toc175911983"/>
+      <w:bookmarkStart w:id="19" w:name="_Toc175911983"/>
       <w:r>
         <w:t xml:space="preserve">MAVLINK ADSB_VEHICLE (Message ID 246) </w:t>
       </w:r>
@@ -10590,7 +12312,7 @@
       <w:r>
         <w:t xml:space="preserve"> Definition</w:t>
       </w:r>
-      <w:bookmarkEnd w:id="14"/>
+      <w:bookmarkEnd w:id="19"/>
     </w:p>
     <w:p>
       <w:r>
@@ -10751,9 +12473,11 @@
             <w:pPr>
               <w:pStyle w:val="NoSpacing"/>
             </w:pPr>
+            <w:proofErr w:type="spellStart"/>
             <w:r>
               <w:t>ICAO_address</w:t>
             </w:r>
+            <w:proofErr w:type="spellEnd"/>
           </w:p>
         </w:tc>
         <w:tc>
@@ -10826,9 +12550,11 @@
             <w:pPr>
               <w:pStyle w:val="NoSpacing"/>
             </w:pPr>
+            <w:proofErr w:type="spellStart"/>
             <w:r>
               <w:t>lat</w:t>
             </w:r>
+            <w:proofErr w:type="spellEnd"/>
           </w:p>
         </w:tc>
         <w:tc>
@@ -10904,9 +12630,11 @@
             <w:pPr>
               <w:pStyle w:val="NoSpacing"/>
             </w:pPr>
+            <w:proofErr w:type="spellStart"/>
             <w:r>
               <w:t>lon</w:t>
             </w:r>
+            <w:proofErr w:type="spellEnd"/>
           </w:p>
         </w:tc>
         <w:tc>
@@ -10982,9 +12710,11 @@
             <w:pPr>
               <w:pStyle w:val="NoSpacing"/>
             </w:pPr>
+            <w:proofErr w:type="spellStart"/>
             <w:r>
               <w:t>altitude_type</w:t>
             </w:r>
+            <w:proofErr w:type="spellEnd"/>
           </w:p>
         </w:tc>
         <w:tc>
@@ -11184,9 +12914,11 @@
             <w:pPr>
               <w:pStyle w:val="NoSpacing"/>
             </w:pPr>
+            <w:proofErr w:type="spellStart"/>
             <w:r>
               <w:t>cdeg</w:t>
             </w:r>
+            <w:proofErr w:type="spellEnd"/>
           </w:p>
         </w:tc>
         <w:tc>
@@ -11228,9 +12960,11 @@
             <w:pPr>
               <w:pStyle w:val="NoSpacing"/>
             </w:pPr>
+            <w:proofErr w:type="spellStart"/>
             <w:r>
               <w:t>hor_velocity</w:t>
             </w:r>
+            <w:proofErr w:type="spellEnd"/>
           </w:p>
         </w:tc>
         <w:tc>
@@ -11306,9 +13040,11 @@
             <w:pPr>
               <w:pStyle w:val="NoSpacing"/>
             </w:pPr>
+            <w:proofErr w:type="spellStart"/>
             <w:r>
               <w:t>ver_velocity</w:t>
             </w:r>
+            <w:proofErr w:type="spellEnd"/>
           </w:p>
         </w:tc>
         <w:tc>
@@ -11467,9 +13203,11 @@
             <w:pPr>
               <w:pStyle w:val="NoSpacing"/>
             </w:pPr>
+            <w:proofErr w:type="spellStart"/>
             <w:r>
               <w:t>emitter_type</w:t>
             </w:r>
+            <w:proofErr w:type="spellEnd"/>
           </w:p>
         </w:tc>
         <w:tc>
@@ -11552,9 +13290,11 @@
             <w:pPr>
               <w:pStyle w:val="NoSpacing"/>
             </w:pPr>
+            <w:proofErr w:type="spellStart"/>
             <w:r>
               <w:t>tslc</w:t>
             </w:r>
+            <w:proofErr w:type="spellEnd"/>
           </w:p>
         </w:tc>
         <w:tc>
@@ -11787,11 +13527,11 @@
           <w:numId w:val="10"/>
         </w:numPr>
       </w:pPr>
-      <w:bookmarkStart w:id="15" w:name="_Toc175911984"/>
+      <w:bookmarkStart w:id="20" w:name="_Toc175911984"/>
       <w:r>
         <w:t>MAVLINK MESSAGE_INTERVAL (Message ID 244) Packet Definition</w:t>
       </w:r>
-      <w:bookmarkEnd w:id="15"/>
+      <w:bookmarkEnd w:id="20"/>
     </w:p>
     <w:p>
       <w:r>
@@ -12007,12 +13747,14 @@
                 <w:lang w:eastAsia="zh-CN"/>
               </w:rPr>
             </w:pPr>
+            <w:proofErr w:type="spellStart"/>
             <w:r>
               <w:rPr>
                 <w:lang w:eastAsia="zh-CN"/>
               </w:rPr>
               <w:t>message_id</w:t>
             </w:r>
+            <w:proofErr w:type="spellEnd"/>
           </w:p>
         </w:tc>
         <w:tc>
@@ -12106,7 +13848,21 @@
               <w:rPr>
                 <w:lang w:eastAsia="zh-CN"/>
               </w:rPr>
-              <w:t>The ID of the requested MAVLink message. v1.0 is limited to 254 messages.</w:t>
+              <w:t xml:space="preserve">The ID of the requested </w:t>
+            </w:r>
+            <w:proofErr w:type="spellStart"/>
+            <w:r>
+              <w:rPr>
+                <w:lang w:eastAsia="zh-CN"/>
+              </w:rPr>
+              <w:t>MAVLink</w:t>
+            </w:r>
+            <w:proofErr w:type="spellEnd"/>
+            <w:r>
+              <w:rPr>
+                <w:lang w:eastAsia="zh-CN"/>
+              </w:rPr>
+              <w:t xml:space="preserve"> message. v1.0 is limited to 254 messages.</w:t>
             </w:r>
           </w:p>
           <w:p>
@@ -12128,7 +13884,35 @@
               <w:rPr>
                 <w:lang w:eastAsia="zh-CN"/>
               </w:rPr>
-              <w:t>NOTE: For ADSBee 1090, message_id is always 246, corresponding to the ADSB_VEHICLE message.</w:t>
+              <w:t xml:space="preserve">NOTE: For </w:t>
+            </w:r>
+            <w:proofErr w:type="spellStart"/>
+            <w:r>
+              <w:rPr>
+                <w:lang w:eastAsia="zh-CN"/>
+              </w:rPr>
+              <w:t>ADSBee</w:t>
+            </w:r>
+            <w:proofErr w:type="spellEnd"/>
+            <w:r>
+              <w:rPr>
+                <w:lang w:eastAsia="zh-CN"/>
+              </w:rPr>
+              <w:t xml:space="preserve"> 1090, </w:t>
+            </w:r>
+            <w:proofErr w:type="spellStart"/>
+            <w:r>
+              <w:rPr>
+                <w:lang w:eastAsia="zh-CN"/>
+              </w:rPr>
+              <w:t>message_id</w:t>
+            </w:r>
+            <w:proofErr w:type="spellEnd"/>
+            <w:r>
+              <w:rPr>
+                <w:lang w:eastAsia="zh-CN"/>
+              </w:rPr>
+              <w:t xml:space="preserve"> is always 246, corresponding to the ADSB_VEHICLE message.</w:t>
             </w:r>
           </w:p>
         </w:tc>
@@ -12162,12 +13946,14 @@
                 <w:lang w:eastAsia="zh-CN"/>
               </w:rPr>
             </w:pPr>
+            <w:proofErr w:type="spellStart"/>
             <w:r>
               <w:rPr>
                 <w:lang w:eastAsia="zh-CN"/>
               </w:rPr>
               <w:t>interval_us</w:t>
             </w:r>
+            <w:proofErr w:type="spellEnd"/>
           </w:p>
         </w:tc>
         <w:tc>
@@ -12289,7 +14075,35 @@
               <w:rPr>
                 <w:lang w:eastAsia="zh-CN"/>
               </w:rPr>
-              <w:t>NOTE: For ADSBee 1090, message_id is always 1000 us.</w:t>
+              <w:t xml:space="preserve">NOTE: For </w:t>
+            </w:r>
+            <w:proofErr w:type="spellStart"/>
+            <w:r>
+              <w:rPr>
+                <w:lang w:eastAsia="zh-CN"/>
+              </w:rPr>
+              <w:t>ADSBee</w:t>
+            </w:r>
+            <w:proofErr w:type="spellEnd"/>
+            <w:r>
+              <w:rPr>
+                <w:lang w:eastAsia="zh-CN"/>
+              </w:rPr>
+              <w:t xml:space="preserve"> 1090, </w:t>
+            </w:r>
+            <w:proofErr w:type="spellStart"/>
+            <w:r>
+              <w:rPr>
+                <w:lang w:eastAsia="zh-CN"/>
+              </w:rPr>
+              <w:t>message_id</w:t>
+            </w:r>
+            <w:proofErr w:type="spellEnd"/>
+            <w:r>
+              <w:rPr>
+                <w:lang w:eastAsia="zh-CN"/>
+              </w:rPr>
+              <w:t xml:space="preserve"> is always 1000 us.</w:t>
             </w:r>
           </w:p>
         </w:tc>
@@ -12357,9 +14171,10 @@
         <w:color w:val="FFFFFF" w:themeColor="background1"/>
       </w:rPr>
       <w:pict w14:anchorId="43EE4E68">
-        <v:rect id="_x0000_s2050" style="position:absolute;left:0;text-align:left;margin-left:-35.6pt;margin-top:.05pt;width:618.4pt;height:55.75pt;z-index:-251677697" fillcolor="#00ad4d" stroked="f"/>
+        <v:rect id="_x0000_s2050" style="position:absolute;left:0;text-align:left;margin-left:-82.1pt;margin-top:.05pt;width:664.9pt;height:84.5pt;z-index:-251657728" fillcolor="#00ad4d" stroked="f"/>
       </w:pict>
     </w:r>
+    <w:proofErr w:type="spellStart"/>
     <w:r>
       <w:rPr>
         <w:rFonts w:ascii="Poppins SemiBold" w:hAnsi="Poppins SemiBold" w:cs="Poppins SemiBold"/>
@@ -12367,7 +14182,17 @@
         <w:bCs/>
         <w:color w:val="FFFFFF" w:themeColor="background1"/>
       </w:rPr>
-      <w:t>ADSBee 1090 Datasheet</w:t>
+      <w:t>ADSBee</w:t>
+    </w:r>
+    <w:proofErr w:type="spellEnd"/>
+    <w:r>
+      <w:rPr>
+        <w:rFonts w:ascii="Poppins SemiBold" w:hAnsi="Poppins SemiBold" w:cs="Poppins SemiBold"/>
+        <w:b/>
+        <w:bCs/>
+        <w:color w:val="FFFFFF" w:themeColor="background1"/>
+      </w:rPr>
+      <w:t xml:space="preserve"> 1090 Datasheet</w:t>
     </w:r>
     <w:r>
       <w:rPr>
@@ -12436,7 +14261,7 @@
         <w:color w:val="FFFFFF" w:themeColor="background1"/>
       </w:rPr>
       <w:tab/>
-      <w:t xml:space="preserve">          </w:t>
+      <w:t xml:space="preserve">         </w:t>
     </w:r>
     <w:sdt>
       <w:sdtPr>
@@ -12572,7 +14397,7 @@
         <w:noProof/>
       </w:rPr>
       <w:drawing>
-        <wp:anchor distT="0" distB="0" distL="114300" distR="114300" simplePos="0" relativeHeight="251663360" behindDoc="1" locked="0" layoutInCell="1" allowOverlap="1" wp14:anchorId="1CF8A30F" wp14:editId="2EA3B536">
+        <wp:anchor distT="0" distB="0" distL="114300" distR="114300" simplePos="0" relativeHeight="251657728" behindDoc="1" locked="0" layoutInCell="1" allowOverlap="1" wp14:anchorId="1CF8A30F" wp14:editId="2EA3B536">
           <wp:simplePos x="0" y="0"/>
           <wp:positionH relativeFrom="column">
             <wp:posOffset>-2540</wp:posOffset>
@@ -12649,7 +14474,7 @@
         <w:noProof/>
       </w:rPr>
       <w:drawing>
-        <wp:anchor distT="0" distB="0" distL="114300" distR="114300" simplePos="0" relativeHeight="251656192" behindDoc="1" locked="0" layoutInCell="1" allowOverlap="1" wp14:anchorId="724BAAEA" wp14:editId="269855CE">
+        <wp:anchor distT="0" distB="0" distL="114300" distR="114300" simplePos="0" relativeHeight="251656704" behindDoc="1" locked="0" layoutInCell="1" allowOverlap="1" wp14:anchorId="724BAAEA" wp14:editId="269855CE">
           <wp:simplePos x="0" y="0"/>
           <wp:positionH relativeFrom="column">
             <wp:posOffset>5848350</wp:posOffset>
@@ -15015,7 +16840,7 @@
     <w:link w:val="Heading1Char"/>
     <w:uiPriority w:val="9"/>
     <w:qFormat/>
-    <w:rsid w:val="00867AD5"/>
+    <w:rsid w:val="00AE0CA6"/>
     <w:pPr>
       <w:keepNext/>
       <w:keepLines/>
@@ -15024,6 +16849,7 @@
     </w:pPr>
     <w:rPr>
       <w:rFonts w:ascii="Poppins SemiBold" w:eastAsiaTheme="majorEastAsia" w:hAnsi="Poppins SemiBold" w:cstheme="majorBidi"/>
+      <w:b/>
       <w:color w:val="00AD4D"/>
       <w:sz w:val="32"/>
       <w:szCs w:val="32"/>
@@ -15098,6 +16924,7 @@
   <w:style w:type="character" w:default="1" w:styleId="DefaultParagraphFont">
     <w:name w:val="Default Paragraph Font"/>
     <w:uiPriority w:val="1"/>
+    <w:semiHidden/>
     <w:unhideWhenUsed/>
   </w:style>
   <w:style w:type="table" w:default="1" w:styleId="TableNormal">
@@ -15191,9 +17018,10 @@
     <w:basedOn w:val="DefaultParagraphFont"/>
     <w:link w:val="Heading1"/>
     <w:uiPriority w:val="9"/>
-    <w:rsid w:val="00867AD5"/>
+    <w:rsid w:val="00AE0CA6"/>
     <w:rPr>
       <w:rFonts w:ascii="Poppins SemiBold" w:eastAsiaTheme="majorEastAsia" w:hAnsi="Poppins SemiBold" w:cstheme="majorBidi"/>
+      <w:b/>
       <w:color w:val="00AD4D"/>
       <w:sz w:val="32"/>
       <w:szCs w:val="32"/>
@@ -15435,6 +17263,7 @@
     <w:rsid w:val="00291F53"/>
     <w:rPr>
       <w:rFonts w:ascii="Poppins SemiBold" w:eastAsiaTheme="majorEastAsia" w:hAnsi="Poppins SemiBold" w:cstheme="majorBidi"/>
+      <w:b/>
       <w:color w:val="00AD4D"/>
       <w:sz w:val="32"/>
       <w:szCs w:val="32"/>

</xml_diff>

<commit_message>
Separate ESP32 enable from WiFi enable
</commit_message>
<xml_diff>
--- a/word/datasheet_adsbee_1090.docx
+++ b/word/datasheet_adsbee_1090.docx
@@ -115,7 +115,7 @@
       <w:pPr>
         <w:pStyle w:val="IgnoredHeading"/>
       </w:pPr>
-      <w:bookmarkStart w:id="0" w:name="_Toc177381658"/>
+      <w:bookmarkStart w:id="0" w:name="_Toc177744518"/>
       <w:r>
         <w:t>Features</w:t>
       </w:r>
@@ -353,7 +353,7 @@
       <w:pPr>
         <w:pStyle w:val="IgnoredHeading"/>
       </w:pPr>
-      <w:bookmarkStart w:id="1" w:name="_Toc177381659"/>
+      <w:bookmarkStart w:id="1" w:name="_Toc177744519"/>
       <w:r>
         <w:t>Applications</w:t>
       </w:r>
@@ -395,7 +395,7 @@
       <w:pPr>
         <w:pStyle w:val="IgnoredHeading"/>
       </w:pPr>
-      <w:bookmarkStart w:id="2" w:name="_Toc177381660"/>
+      <w:bookmarkStart w:id="2" w:name="_Toc177744520"/>
       <w:r>
         <w:t>Quick Specs</w:t>
       </w:r>
@@ -642,7 +642,7 @@
       <w:pPr>
         <w:pStyle w:val="IgnoredHeading"/>
       </w:pPr>
-      <w:bookmarkStart w:id="3" w:name="_Toc177381661"/>
+      <w:bookmarkStart w:id="3" w:name="_Toc177744521"/>
       <w:proofErr w:type="gramStart"/>
       <w:r>
         <w:t>Open Source</w:t>
@@ -799,7 +799,7 @@
           <w:r>
             <w:fldChar w:fldCharType="separate"/>
           </w:r>
-          <w:hyperlink w:anchor="_Toc177381658" w:history="1">
+          <w:hyperlink w:anchor="_Toc177744518" w:history="1">
             <w:r>
               <w:rPr>
                 <w:rStyle w:val="Hyperlink"/>
@@ -826,7 +826,7 @@
                 <w:noProof/>
                 <w:webHidden/>
               </w:rPr>
-              <w:instrText xml:space="preserve"> PAGEREF _Toc177381658 \h </w:instrText>
+              <w:instrText xml:space="preserve"> PAGEREF _Toc177744518 \h </w:instrText>
             </w:r>
             <w:r>
               <w:rPr>
@@ -869,7 +869,7 @@
               <w:lang w:eastAsia="zh-CN"/>
             </w:rPr>
           </w:pPr>
-          <w:hyperlink w:anchor="_Toc177381659" w:history="1">
+          <w:hyperlink w:anchor="_Toc177744519" w:history="1">
             <w:r>
               <w:rPr>
                 <w:rStyle w:val="Hyperlink"/>
@@ -896,7 +896,7 @@
                 <w:noProof/>
                 <w:webHidden/>
               </w:rPr>
-              <w:instrText xml:space="preserve"> PAGEREF _Toc177381659 \h </w:instrText>
+              <w:instrText xml:space="preserve"> PAGEREF _Toc177744519 \h </w:instrText>
             </w:r>
             <w:r>
               <w:rPr>
@@ -939,7 +939,7 @@
               <w:lang w:eastAsia="zh-CN"/>
             </w:rPr>
           </w:pPr>
-          <w:hyperlink w:anchor="_Toc177381660" w:history="1">
+          <w:hyperlink w:anchor="_Toc177744520" w:history="1">
             <w:r>
               <w:rPr>
                 <w:rStyle w:val="Hyperlink"/>
@@ -966,7 +966,7 @@
                 <w:noProof/>
                 <w:webHidden/>
               </w:rPr>
-              <w:instrText xml:space="preserve"> PAGEREF _Toc177381660 \h </w:instrText>
+              <w:instrText xml:space="preserve"> PAGEREF _Toc177744520 \h </w:instrText>
             </w:r>
             <w:r>
               <w:rPr>
@@ -1009,7 +1009,7 @@
               <w:lang w:eastAsia="zh-CN"/>
             </w:rPr>
           </w:pPr>
-          <w:hyperlink w:anchor="_Toc177381661" w:history="1">
+          <w:hyperlink w:anchor="_Toc177744521" w:history="1">
             <w:r>
               <w:rPr>
                 <w:rStyle w:val="Hyperlink"/>
@@ -1036,7 +1036,7 @@
                 <w:noProof/>
                 <w:webHidden/>
               </w:rPr>
-              <w:instrText xml:space="preserve"> PAGEREF _Toc177381661 \h </w:instrText>
+              <w:instrText xml:space="preserve"> PAGEREF _Toc177744521 \h </w:instrText>
             </w:r>
             <w:r>
               <w:rPr>
@@ -1080,7 +1080,7 @@
               <w:lang w:eastAsia="zh-CN"/>
             </w:rPr>
           </w:pPr>
-          <w:hyperlink w:anchor="_Toc177381662" w:history="1">
+          <w:hyperlink w:anchor="_Toc177744522" w:history="1">
             <w:r>
               <w:rPr>
                 <w:rStyle w:val="Hyperlink"/>
@@ -1122,7 +1122,7 @@
                 <w:noProof/>
                 <w:webHidden/>
               </w:rPr>
-              <w:instrText xml:space="preserve"> PAGEREF _Toc177381662 \h </w:instrText>
+              <w:instrText xml:space="preserve"> PAGEREF _Toc177744522 \h </w:instrText>
             </w:r>
             <w:r>
               <w:rPr>
@@ -1142,7 +1142,7 @@
                 <w:noProof/>
                 <w:webHidden/>
               </w:rPr>
-              <w:t>3</w:t>
+              <w:t>4</w:t>
             </w:r>
             <w:r>
               <w:rPr>
@@ -1166,7 +1166,7 @@
               <w:lang w:eastAsia="zh-CN"/>
             </w:rPr>
           </w:pPr>
-          <w:hyperlink w:anchor="_Toc177381663" w:history="1">
+          <w:hyperlink w:anchor="_Toc177744523" w:history="1">
             <w:r>
               <w:rPr>
                 <w:rStyle w:val="Hyperlink"/>
@@ -1208,7 +1208,7 @@
                 <w:noProof/>
                 <w:webHidden/>
               </w:rPr>
-              <w:instrText xml:space="preserve"> PAGEREF _Toc177381663 \h </w:instrText>
+              <w:instrText xml:space="preserve"> PAGEREF _Toc177744523 \h </w:instrText>
             </w:r>
             <w:r>
               <w:rPr>
@@ -1228,7 +1228,7 @@
                 <w:noProof/>
                 <w:webHidden/>
               </w:rPr>
-              <w:t>3</w:t>
+              <w:t>4</w:t>
             </w:r>
             <w:r>
               <w:rPr>
@@ -1252,7 +1252,7 @@
               <w:lang w:eastAsia="zh-CN"/>
             </w:rPr>
           </w:pPr>
-          <w:hyperlink w:anchor="_Toc177381664" w:history="1">
+          <w:hyperlink w:anchor="_Toc177744524" w:history="1">
             <w:r>
               <w:rPr>
                 <w:rStyle w:val="Hyperlink"/>
@@ -1294,7 +1294,7 @@
                 <w:noProof/>
                 <w:webHidden/>
               </w:rPr>
-              <w:instrText xml:space="preserve"> PAGEREF _Toc177381664 \h </w:instrText>
+              <w:instrText xml:space="preserve"> PAGEREF _Toc177744524 \h </w:instrText>
             </w:r>
             <w:r>
               <w:rPr>
@@ -1314,7 +1314,7 @@
                 <w:noProof/>
                 <w:webHidden/>
               </w:rPr>
-              <w:t>3</w:t>
+              <w:t>4</w:t>
             </w:r>
             <w:r>
               <w:rPr>
@@ -1338,7 +1338,7 @@
               <w:lang w:eastAsia="zh-CN"/>
             </w:rPr>
           </w:pPr>
-          <w:hyperlink w:anchor="_Toc177381665" w:history="1">
+          <w:hyperlink w:anchor="_Toc177744525" w:history="1">
             <w:r>
               <w:rPr>
                 <w:rStyle w:val="Hyperlink"/>
@@ -1380,7 +1380,7 @@
                 <w:noProof/>
                 <w:webHidden/>
               </w:rPr>
-              <w:instrText xml:space="preserve"> PAGEREF _Toc177381665 \h </w:instrText>
+              <w:instrText xml:space="preserve"> PAGEREF _Toc177744525 \h </w:instrText>
             </w:r>
             <w:r>
               <w:rPr>
@@ -1400,7 +1400,7 @@
                 <w:noProof/>
                 <w:webHidden/>
               </w:rPr>
-              <w:t>3</w:t>
+              <w:t>4</w:t>
             </w:r>
             <w:r>
               <w:rPr>
@@ -1424,7 +1424,7 @@
               <w:lang w:eastAsia="zh-CN"/>
             </w:rPr>
           </w:pPr>
-          <w:hyperlink w:anchor="_Toc177381666" w:history="1">
+          <w:hyperlink w:anchor="_Toc177744526" w:history="1">
             <w:r>
               <w:rPr>
                 <w:rStyle w:val="Hyperlink"/>
@@ -1466,7 +1466,7 @@
                 <w:noProof/>
                 <w:webHidden/>
               </w:rPr>
-              <w:instrText xml:space="preserve"> PAGEREF _Toc177381666 \h </w:instrText>
+              <w:instrText xml:space="preserve"> PAGEREF _Toc177744526 \h </w:instrText>
             </w:r>
             <w:r>
               <w:rPr>
@@ -1486,7 +1486,7 @@
                 <w:noProof/>
                 <w:webHidden/>
               </w:rPr>
-              <w:t>3</w:t>
+              <w:t>4</w:t>
             </w:r>
             <w:r>
               <w:rPr>
@@ -1510,7 +1510,7 @@
               <w:lang w:eastAsia="zh-CN"/>
             </w:rPr>
           </w:pPr>
-          <w:hyperlink w:anchor="_Toc177381667" w:history="1">
+          <w:hyperlink w:anchor="_Toc177744527" w:history="1">
             <w:r>
               <w:rPr>
                 <w:rStyle w:val="Hyperlink"/>
@@ -1552,7 +1552,7 @@
                 <w:noProof/>
                 <w:webHidden/>
               </w:rPr>
-              <w:instrText xml:space="preserve"> PAGEREF _Toc177381667 \h </w:instrText>
+              <w:instrText xml:space="preserve"> PAGEREF _Toc177744527 \h </w:instrText>
             </w:r>
             <w:r>
               <w:rPr>
@@ -1572,7 +1572,1555 @@
                 <w:noProof/>
                 <w:webHidden/>
               </w:rPr>
-              <w:t>4</w:t>
+              <w:t>5</w:t>
+            </w:r>
+            <w:r>
+              <w:rPr>
+                <w:noProof/>
+                <w:webHidden/>
+              </w:rPr>
+              <w:fldChar w:fldCharType="end"/>
+            </w:r>
+          </w:hyperlink>
+        </w:p>
+        <w:p>
+          <w:pPr>
+            <w:pStyle w:val="TOC2"/>
+            <w:tabs>
+              <w:tab w:val="left" w:pos="880"/>
+              <w:tab w:val="right" w:leader="dot" w:pos="10790"/>
+            </w:tabs>
+            <w:rPr>
+              <w:rFonts w:eastAsiaTheme="minorEastAsia"/>
+              <w:noProof/>
+              <w:lang w:eastAsia="zh-CN"/>
+            </w:rPr>
+          </w:pPr>
+          <w:hyperlink w:anchor="_Toc177744528" w:history="1">
+            <w:r>
+              <w:rPr>
+                <w:rStyle w:val="Hyperlink"/>
+                <w:noProof/>
+              </w:rPr>
+              <w:t>3.1</w:t>
+            </w:r>
+            <w:r>
+              <w:rPr>
+                <w:rFonts w:eastAsiaTheme="minorEastAsia"/>
+                <w:noProof/>
+                <w:lang w:eastAsia="zh-CN"/>
+              </w:rPr>
+              <w:tab/>
+            </w:r>
+            <w:r>
+              <w:rPr>
+                <w:rStyle w:val="Hyperlink"/>
+                <w:noProof/>
+              </w:rPr>
+              <w:t>AT+BAUDRATE</w:t>
+            </w:r>
+            <w:r>
+              <w:rPr>
+                <w:noProof/>
+                <w:webHidden/>
+              </w:rPr>
+              <w:tab/>
+            </w:r>
+            <w:r>
+              <w:rPr>
+                <w:noProof/>
+                <w:webHidden/>
+              </w:rPr>
+              <w:fldChar w:fldCharType="begin"/>
+            </w:r>
+            <w:r>
+              <w:rPr>
+                <w:noProof/>
+                <w:webHidden/>
+              </w:rPr>
+              <w:instrText xml:space="preserve"> PAGEREF _Toc177744528 \h </w:instrText>
+            </w:r>
+            <w:r>
+              <w:rPr>
+                <w:noProof/>
+                <w:webHidden/>
+              </w:rPr>
+            </w:r>
+            <w:r>
+              <w:rPr>
+                <w:noProof/>
+                <w:webHidden/>
+              </w:rPr>
+              <w:fldChar w:fldCharType="separate"/>
+            </w:r>
+            <w:r>
+              <w:rPr>
+                <w:noProof/>
+                <w:webHidden/>
+              </w:rPr>
+              <w:t>5</w:t>
+            </w:r>
+            <w:r>
+              <w:rPr>
+                <w:noProof/>
+                <w:webHidden/>
+              </w:rPr>
+              <w:fldChar w:fldCharType="end"/>
+            </w:r>
+          </w:hyperlink>
+        </w:p>
+        <w:p>
+          <w:pPr>
+            <w:pStyle w:val="TOC3"/>
+            <w:tabs>
+              <w:tab w:val="left" w:pos="1320"/>
+              <w:tab w:val="right" w:leader="dot" w:pos="10790"/>
+            </w:tabs>
+            <w:rPr>
+              <w:rFonts w:eastAsiaTheme="minorEastAsia"/>
+              <w:noProof/>
+              <w:lang w:eastAsia="zh-CN"/>
+            </w:rPr>
+          </w:pPr>
+          <w:hyperlink w:anchor="_Toc177744529" w:history="1">
+            <w:r>
+              <w:rPr>
+                <w:rStyle w:val="Hyperlink"/>
+                <w:noProof/>
+              </w:rPr>
+              <w:t>3.1.1</w:t>
+            </w:r>
+            <w:r>
+              <w:rPr>
+                <w:rFonts w:eastAsiaTheme="minorEastAsia"/>
+                <w:noProof/>
+                <w:lang w:eastAsia="zh-CN"/>
+              </w:rPr>
+              <w:tab/>
+            </w:r>
+            <w:r>
+              <w:rPr>
+                <w:rStyle w:val="Hyperlink"/>
+                <w:noProof/>
+              </w:rPr>
+              <w:t>Set Baudrate</w:t>
+            </w:r>
+            <w:r>
+              <w:rPr>
+                <w:noProof/>
+                <w:webHidden/>
+              </w:rPr>
+              <w:tab/>
+            </w:r>
+            <w:r>
+              <w:rPr>
+                <w:noProof/>
+                <w:webHidden/>
+              </w:rPr>
+              <w:fldChar w:fldCharType="begin"/>
+            </w:r>
+            <w:r>
+              <w:rPr>
+                <w:noProof/>
+                <w:webHidden/>
+              </w:rPr>
+              <w:instrText xml:space="preserve"> PAGEREF _Toc177744529 \h </w:instrText>
+            </w:r>
+            <w:r>
+              <w:rPr>
+                <w:noProof/>
+                <w:webHidden/>
+              </w:rPr>
+            </w:r>
+            <w:r>
+              <w:rPr>
+                <w:noProof/>
+                <w:webHidden/>
+              </w:rPr>
+              <w:fldChar w:fldCharType="separate"/>
+            </w:r>
+            <w:r>
+              <w:rPr>
+                <w:noProof/>
+                <w:webHidden/>
+              </w:rPr>
+              <w:t>5</w:t>
+            </w:r>
+            <w:r>
+              <w:rPr>
+                <w:noProof/>
+                <w:webHidden/>
+              </w:rPr>
+              <w:fldChar w:fldCharType="end"/>
+            </w:r>
+          </w:hyperlink>
+        </w:p>
+        <w:p>
+          <w:pPr>
+            <w:pStyle w:val="TOC3"/>
+            <w:tabs>
+              <w:tab w:val="left" w:pos="1320"/>
+              <w:tab w:val="right" w:leader="dot" w:pos="10790"/>
+            </w:tabs>
+            <w:rPr>
+              <w:rFonts w:eastAsiaTheme="minorEastAsia"/>
+              <w:noProof/>
+              <w:lang w:eastAsia="zh-CN"/>
+            </w:rPr>
+          </w:pPr>
+          <w:hyperlink w:anchor="_Toc177744530" w:history="1">
+            <w:r>
+              <w:rPr>
+                <w:rStyle w:val="Hyperlink"/>
+                <w:noProof/>
+              </w:rPr>
+              <w:t>3.1.2</w:t>
+            </w:r>
+            <w:r>
+              <w:rPr>
+                <w:rFonts w:eastAsiaTheme="minorEastAsia"/>
+                <w:noProof/>
+                <w:lang w:eastAsia="zh-CN"/>
+              </w:rPr>
+              <w:tab/>
+            </w:r>
+            <w:r>
+              <w:rPr>
+                <w:rStyle w:val="Hyperlink"/>
+                <w:noProof/>
+              </w:rPr>
+              <w:t>Query Baudrate</w:t>
+            </w:r>
+            <w:r>
+              <w:rPr>
+                <w:noProof/>
+                <w:webHidden/>
+              </w:rPr>
+              <w:tab/>
+            </w:r>
+            <w:r>
+              <w:rPr>
+                <w:noProof/>
+                <w:webHidden/>
+              </w:rPr>
+              <w:fldChar w:fldCharType="begin"/>
+            </w:r>
+            <w:r>
+              <w:rPr>
+                <w:noProof/>
+                <w:webHidden/>
+              </w:rPr>
+              <w:instrText xml:space="preserve"> PAGEREF _Toc177744530 \h </w:instrText>
+            </w:r>
+            <w:r>
+              <w:rPr>
+                <w:noProof/>
+                <w:webHidden/>
+              </w:rPr>
+            </w:r>
+            <w:r>
+              <w:rPr>
+                <w:noProof/>
+                <w:webHidden/>
+              </w:rPr>
+              <w:fldChar w:fldCharType="separate"/>
+            </w:r>
+            <w:r>
+              <w:rPr>
+                <w:noProof/>
+                <w:webHidden/>
+              </w:rPr>
+              <w:t>5</w:t>
+            </w:r>
+            <w:r>
+              <w:rPr>
+                <w:noProof/>
+                <w:webHidden/>
+              </w:rPr>
+              <w:fldChar w:fldCharType="end"/>
+            </w:r>
+          </w:hyperlink>
+        </w:p>
+        <w:p>
+          <w:pPr>
+            <w:pStyle w:val="TOC2"/>
+            <w:tabs>
+              <w:tab w:val="left" w:pos="880"/>
+              <w:tab w:val="right" w:leader="dot" w:pos="10790"/>
+            </w:tabs>
+            <w:rPr>
+              <w:rFonts w:eastAsiaTheme="minorEastAsia"/>
+              <w:noProof/>
+              <w:lang w:eastAsia="zh-CN"/>
+            </w:rPr>
+          </w:pPr>
+          <w:hyperlink w:anchor="_Toc177744531" w:history="1">
+            <w:r>
+              <w:rPr>
+                <w:rStyle w:val="Hyperlink"/>
+                <w:noProof/>
+              </w:rPr>
+              <w:t>3.2</w:t>
+            </w:r>
+            <w:r>
+              <w:rPr>
+                <w:rFonts w:eastAsiaTheme="minorEastAsia"/>
+                <w:noProof/>
+                <w:lang w:eastAsia="zh-CN"/>
+              </w:rPr>
+              <w:tab/>
+            </w:r>
+            <w:r>
+              <w:rPr>
+                <w:rStyle w:val="Hyperlink"/>
+                <w:noProof/>
+              </w:rPr>
+              <w:t>AT+BIAS_TEE_ENABLE</w:t>
+            </w:r>
+            <w:r>
+              <w:rPr>
+                <w:noProof/>
+                <w:webHidden/>
+              </w:rPr>
+              <w:tab/>
+            </w:r>
+            <w:r>
+              <w:rPr>
+                <w:noProof/>
+                <w:webHidden/>
+              </w:rPr>
+              <w:fldChar w:fldCharType="begin"/>
+            </w:r>
+            <w:r>
+              <w:rPr>
+                <w:noProof/>
+                <w:webHidden/>
+              </w:rPr>
+              <w:instrText xml:space="preserve"> PAGEREF _Toc177744531 \h </w:instrText>
+            </w:r>
+            <w:r>
+              <w:rPr>
+                <w:noProof/>
+                <w:webHidden/>
+              </w:rPr>
+            </w:r>
+            <w:r>
+              <w:rPr>
+                <w:noProof/>
+                <w:webHidden/>
+              </w:rPr>
+              <w:fldChar w:fldCharType="separate"/>
+            </w:r>
+            <w:r>
+              <w:rPr>
+                <w:noProof/>
+                <w:webHidden/>
+              </w:rPr>
+              <w:t>6</w:t>
+            </w:r>
+            <w:r>
+              <w:rPr>
+                <w:noProof/>
+                <w:webHidden/>
+              </w:rPr>
+              <w:fldChar w:fldCharType="end"/>
+            </w:r>
+          </w:hyperlink>
+        </w:p>
+        <w:p>
+          <w:pPr>
+            <w:pStyle w:val="TOC3"/>
+            <w:tabs>
+              <w:tab w:val="left" w:pos="1320"/>
+              <w:tab w:val="right" w:leader="dot" w:pos="10790"/>
+            </w:tabs>
+            <w:rPr>
+              <w:rFonts w:eastAsiaTheme="minorEastAsia"/>
+              <w:noProof/>
+              <w:lang w:eastAsia="zh-CN"/>
+            </w:rPr>
+          </w:pPr>
+          <w:hyperlink w:anchor="_Toc177744532" w:history="1">
+            <w:r>
+              <w:rPr>
+                <w:rStyle w:val="Hyperlink"/>
+                <w:noProof/>
+              </w:rPr>
+              <w:t>3.2.1</w:t>
+            </w:r>
+            <w:r>
+              <w:rPr>
+                <w:rFonts w:eastAsiaTheme="minorEastAsia"/>
+                <w:noProof/>
+                <w:lang w:eastAsia="zh-CN"/>
+              </w:rPr>
+              <w:tab/>
+            </w:r>
+            <w:r>
+              <w:rPr>
+                <w:rStyle w:val="Hyperlink"/>
+                <w:noProof/>
+              </w:rPr>
+              <w:t>Turn the Bias Tee On or Off</w:t>
+            </w:r>
+            <w:r>
+              <w:rPr>
+                <w:noProof/>
+                <w:webHidden/>
+              </w:rPr>
+              <w:tab/>
+            </w:r>
+            <w:r>
+              <w:rPr>
+                <w:noProof/>
+                <w:webHidden/>
+              </w:rPr>
+              <w:fldChar w:fldCharType="begin"/>
+            </w:r>
+            <w:r>
+              <w:rPr>
+                <w:noProof/>
+                <w:webHidden/>
+              </w:rPr>
+              <w:instrText xml:space="preserve"> PAGEREF _Toc177744532 \h </w:instrText>
+            </w:r>
+            <w:r>
+              <w:rPr>
+                <w:noProof/>
+                <w:webHidden/>
+              </w:rPr>
+            </w:r>
+            <w:r>
+              <w:rPr>
+                <w:noProof/>
+                <w:webHidden/>
+              </w:rPr>
+              <w:fldChar w:fldCharType="separate"/>
+            </w:r>
+            <w:r>
+              <w:rPr>
+                <w:noProof/>
+                <w:webHidden/>
+              </w:rPr>
+              <w:t>6</w:t>
+            </w:r>
+            <w:r>
+              <w:rPr>
+                <w:noProof/>
+                <w:webHidden/>
+              </w:rPr>
+              <w:fldChar w:fldCharType="end"/>
+            </w:r>
+          </w:hyperlink>
+        </w:p>
+        <w:p>
+          <w:pPr>
+            <w:pStyle w:val="TOC3"/>
+            <w:tabs>
+              <w:tab w:val="left" w:pos="1320"/>
+              <w:tab w:val="right" w:leader="dot" w:pos="10790"/>
+            </w:tabs>
+            <w:rPr>
+              <w:rFonts w:eastAsiaTheme="minorEastAsia"/>
+              <w:noProof/>
+              <w:lang w:eastAsia="zh-CN"/>
+            </w:rPr>
+          </w:pPr>
+          <w:hyperlink w:anchor="_Toc177744533" w:history="1">
+            <w:r>
+              <w:rPr>
+                <w:rStyle w:val="Hyperlink"/>
+                <w:noProof/>
+              </w:rPr>
+              <w:t>3.2.2</w:t>
+            </w:r>
+            <w:r>
+              <w:rPr>
+                <w:rFonts w:eastAsiaTheme="minorEastAsia"/>
+                <w:noProof/>
+                <w:lang w:eastAsia="zh-CN"/>
+              </w:rPr>
+              <w:tab/>
+            </w:r>
+            <w:r>
+              <w:rPr>
+                <w:rStyle w:val="Hyperlink"/>
+                <w:noProof/>
+              </w:rPr>
+              <w:t>Query the Status of the Bias Tee</w:t>
+            </w:r>
+            <w:r>
+              <w:rPr>
+                <w:noProof/>
+                <w:webHidden/>
+              </w:rPr>
+              <w:tab/>
+            </w:r>
+            <w:r>
+              <w:rPr>
+                <w:noProof/>
+                <w:webHidden/>
+              </w:rPr>
+              <w:fldChar w:fldCharType="begin"/>
+            </w:r>
+            <w:r>
+              <w:rPr>
+                <w:noProof/>
+                <w:webHidden/>
+              </w:rPr>
+              <w:instrText xml:space="preserve"> PAGEREF _Toc177744533 \h </w:instrText>
+            </w:r>
+            <w:r>
+              <w:rPr>
+                <w:noProof/>
+                <w:webHidden/>
+              </w:rPr>
+            </w:r>
+            <w:r>
+              <w:rPr>
+                <w:noProof/>
+                <w:webHidden/>
+              </w:rPr>
+              <w:fldChar w:fldCharType="separate"/>
+            </w:r>
+            <w:r>
+              <w:rPr>
+                <w:noProof/>
+                <w:webHidden/>
+              </w:rPr>
+              <w:t>6</w:t>
+            </w:r>
+            <w:r>
+              <w:rPr>
+                <w:noProof/>
+                <w:webHidden/>
+              </w:rPr>
+              <w:fldChar w:fldCharType="end"/>
+            </w:r>
+          </w:hyperlink>
+        </w:p>
+        <w:p>
+          <w:pPr>
+            <w:pStyle w:val="TOC2"/>
+            <w:tabs>
+              <w:tab w:val="left" w:pos="880"/>
+              <w:tab w:val="right" w:leader="dot" w:pos="10790"/>
+            </w:tabs>
+            <w:rPr>
+              <w:rFonts w:eastAsiaTheme="minorEastAsia"/>
+              <w:noProof/>
+              <w:lang w:eastAsia="zh-CN"/>
+            </w:rPr>
+          </w:pPr>
+          <w:hyperlink w:anchor="_Toc177744534" w:history="1">
+            <w:r>
+              <w:rPr>
+                <w:rStyle w:val="Hyperlink"/>
+                <w:noProof/>
+              </w:rPr>
+              <w:t>3.3</w:t>
+            </w:r>
+            <w:r>
+              <w:rPr>
+                <w:rFonts w:eastAsiaTheme="minorEastAsia"/>
+                <w:noProof/>
+                <w:lang w:eastAsia="zh-CN"/>
+              </w:rPr>
+              <w:tab/>
+            </w:r>
+            <w:r>
+              <w:rPr>
+                <w:rStyle w:val="Hyperlink"/>
+                <w:noProof/>
+              </w:rPr>
+              <w:t>AT+ESP32_ENABLE</w:t>
+            </w:r>
+            <w:r>
+              <w:rPr>
+                <w:noProof/>
+                <w:webHidden/>
+              </w:rPr>
+              <w:tab/>
+            </w:r>
+            <w:r>
+              <w:rPr>
+                <w:noProof/>
+                <w:webHidden/>
+              </w:rPr>
+              <w:fldChar w:fldCharType="begin"/>
+            </w:r>
+            <w:r>
+              <w:rPr>
+                <w:noProof/>
+                <w:webHidden/>
+              </w:rPr>
+              <w:instrText xml:space="preserve"> PAGEREF _Toc177744534 \h </w:instrText>
+            </w:r>
+            <w:r>
+              <w:rPr>
+                <w:noProof/>
+                <w:webHidden/>
+              </w:rPr>
+            </w:r>
+            <w:r>
+              <w:rPr>
+                <w:noProof/>
+                <w:webHidden/>
+              </w:rPr>
+              <w:fldChar w:fldCharType="separate"/>
+            </w:r>
+            <w:r>
+              <w:rPr>
+                <w:noProof/>
+                <w:webHidden/>
+              </w:rPr>
+              <w:t>6</w:t>
+            </w:r>
+            <w:r>
+              <w:rPr>
+                <w:noProof/>
+                <w:webHidden/>
+              </w:rPr>
+              <w:fldChar w:fldCharType="end"/>
+            </w:r>
+          </w:hyperlink>
+        </w:p>
+        <w:p>
+          <w:pPr>
+            <w:pStyle w:val="TOC2"/>
+            <w:tabs>
+              <w:tab w:val="left" w:pos="880"/>
+              <w:tab w:val="right" w:leader="dot" w:pos="10790"/>
+            </w:tabs>
+            <w:rPr>
+              <w:rFonts w:eastAsiaTheme="minorEastAsia"/>
+              <w:noProof/>
+              <w:lang w:eastAsia="zh-CN"/>
+            </w:rPr>
+          </w:pPr>
+          <w:hyperlink w:anchor="_Toc177744535" w:history="1">
+            <w:r>
+              <w:rPr>
+                <w:rStyle w:val="Hyperlink"/>
+                <w:noProof/>
+              </w:rPr>
+              <w:t>3.4</w:t>
+            </w:r>
+            <w:r>
+              <w:rPr>
+                <w:rFonts w:eastAsiaTheme="minorEastAsia"/>
+                <w:noProof/>
+                <w:lang w:eastAsia="zh-CN"/>
+              </w:rPr>
+              <w:tab/>
+            </w:r>
+            <w:r>
+              <w:rPr>
+                <w:rStyle w:val="Hyperlink"/>
+                <w:noProof/>
+              </w:rPr>
+              <w:t>AT+FEED</w:t>
+            </w:r>
+            <w:r>
+              <w:rPr>
+                <w:noProof/>
+                <w:webHidden/>
+              </w:rPr>
+              <w:tab/>
+            </w:r>
+            <w:r>
+              <w:rPr>
+                <w:noProof/>
+                <w:webHidden/>
+              </w:rPr>
+              <w:fldChar w:fldCharType="begin"/>
+            </w:r>
+            <w:r>
+              <w:rPr>
+                <w:noProof/>
+                <w:webHidden/>
+              </w:rPr>
+              <w:instrText xml:space="preserve"> PAGEREF _Toc177744535 \h </w:instrText>
+            </w:r>
+            <w:r>
+              <w:rPr>
+                <w:noProof/>
+                <w:webHidden/>
+              </w:rPr>
+            </w:r>
+            <w:r>
+              <w:rPr>
+                <w:noProof/>
+                <w:webHidden/>
+              </w:rPr>
+              <w:fldChar w:fldCharType="separate"/>
+            </w:r>
+            <w:r>
+              <w:rPr>
+                <w:noProof/>
+                <w:webHidden/>
+              </w:rPr>
+              <w:t>6</w:t>
+            </w:r>
+            <w:r>
+              <w:rPr>
+                <w:noProof/>
+                <w:webHidden/>
+              </w:rPr>
+              <w:fldChar w:fldCharType="end"/>
+            </w:r>
+          </w:hyperlink>
+        </w:p>
+        <w:p>
+          <w:pPr>
+            <w:pStyle w:val="TOC2"/>
+            <w:tabs>
+              <w:tab w:val="left" w:pos="880"/>
+              <w:tab w:val="right" w:leader="dot" w:pos="10790"/>
+            </w:tabs>
+            <w:rPr>
+              <w:rFonts w:eastAsiaTheme="minorEastAsia"/>
+              <w:noProof/>
+              <w:lang w:eastAsia="zh-CN"/>
+            </w:rPr>
+          </w:pPr>
+          <w:hyperlink w:anchor="_Toc177744536" w:history="1">
+            <w:r>
+              <w:rPr>
+                <w:rStyle w:val="Hyperlink"/>
+                <w:noProof/>
+              </w:rPr>
+              <w:t>3.5</w:t>
+            </w:r>
+            <w:r>
+              <w:rPr>
+                <w:rFonts w:eastAsiaTheme="minorEastAsia"/>
+                <w:noProof/>
+                <w:lang w:eastAsia="zh-CN"/>
+              </w:rPr>
+              <w:tab/>
+            </w:r>
+            <w:r>
+              <w:rPr>
+                <w:rStyle w:val="Hyperlink"/>
+                <w:noProof/>
+              </w:rPr>
+              <w:t>AT+FLASH_ESP32</w:t>
+            </w:r>
+            <w:r>
+              <w:rPr>
+                <w:noProof/>
+                <w:webHidden/>
+              </w:rPr>
+              <w:tab/>
+            </w:r>
+            <w:r>
+              <w:rPr>
+                <w:noProof/>
+                <w:webHidden/>
+              </w:rPr>
+              <w:fldChar w:fldCharType="begin"/>
+            </w:r>
+            <w:r>
+              <w:rPr>
+                <w:noProof/>
+                <w:webHidden/>
+              </w:rPr>
+              <w:instrText xml:space="preserve"> PAGEREF _Toc177744536 \h </w:instrText>
+            </w:r>
+            <w:r>
+              <w:rPr>
+                <w:noProof/>
+                <w:webHidden/>
+              </w:rPr>
+            </w:r>
+            <w:r>
+              <w:rPr>
+                <w:noProof/>
+                <w:webHidden/>
+              </w:rPr>
+              <w:fldChar w:fldCharType="separate"/>
+            </w:r>
+            <w:r>
+              <w:rPr>
+                <w:noProof/>
+                <w:webHidden/>
+              </w:rPr>
+              <w:t>6</w:t>
+            </w:r>
+            <w:r>
+              <w:rPr>
+                <w:noProof/>
+                <w:webHidden/>
+              </w:rPr>
+              <w:fldChar w:fldCharType="end"/>
+            </w:r>
+          </w:hyperlink>
+        </w:p>
+        <w:p>
+          <w:pPr>
+            <w:pStyle w:val="TOC2"/>
+            <w:tabs>
+              <w:tab w:val="left" w:pos="880"/>
+              <w:tab w:val="right" w:leader="dot" w:pos="10790"/>
+            </w:tabs>
+            <w:rPr>
+              <w:rFonts w:eastAsiaTheme="minorEastAsia"/>
+              <w:noProof/>
+              <w:lang w:eastAsia="zh-CN"/>
+            </w:rPr>
+          </w:pPr>
+          <w:hyperlink w:anchor="_Toc177744537" w:history="1">
+            <w:r>
+              <w:rPr>
+                <w:rStyle w:val="Hyperlink"/>
+                <w:noProof/>
+              </w:rPr>
+              <w:t>3.6</w:t>
+            </w:r>
+            <w:r>
+              <w:rPr>
+                <w:rFonts w:eastAsiaTheme="minorEastAsia"/>
+                <w:noProof/>
+                <w:lang w:eastAsia="zh-CN"/>
+              </w:rPr>
+              <w:tab/>
+            </w:r>
+            <w:r>
+              <w:rPr>
+                <w:rStyle w:val="Hyperlink"/>
+                <w:noProof/>
+              </w:rPr>
+              <w:t>AT+LOG_LEVEL</w:t>
+            </w:r>
+            <w:r>
+              <w:rPr>
+                <w:noProof/>
+                <w:webHidden/>
+              </w:rPr>
+              <w:tab/>
+            </w:r>
+            <w:r>
+              <w:rPr>
+                <w:noProof/>
+                <w:webHidden/>
+              </w:rPr>
+              <w:fldChar w:fldCharType="begin"/>
+            </w:r>
+            <w:r>
+              <w:rPr>
+                <w:noProof/>
+                <w:webHidden/>
+              </w:rPr>
+              <w:instrText xml:space="preserve"> PAGEREF _Toc177744537 \h </w:instrText>
+            </w:r>
+            <w:r>
+              <w:rPr>
+                <w:noProof/>
+                <w:webHidden/>
+              </w:rPr>
+            </w:r>
+            <w:r>
+              <w:rPr>
+                <w:noProof/>
+                <w:webHidden/>
+              </w:rPr>
+              <w:fldChar w:fldCharType="separate"/>
+            </w:r>
+            <w:r>
+              <w:rPr>
+                <w:noProof/>
+                <w:webHidden/>
+              </w:rPr>
+              <w:t>6</w:t>
+            </w:r>
+            <w:r>
+              <w:rPr>
+                <w:noProof/>
+                <w:webHidden/>
+              </w:rPr>
+              <w:fldChar w:fldCharType="end"/>
+            </w:r>
+          </w:hyperlink>
+        </w:p>
+        <w:p>
+          <w:pPr>
+            <w:pStyle w:val="TOC2"/>
+            <w:tabs>
+              <w:tab w:val="left" w:pos="880"/>
+              <w:tab w:val="right" w:leader="dot" w:pos="10790"/>
+            </w:tabs>
+            <w:rPr>
+              <w:rFonts w:eastAsiaTheme="minorEastAsia"/>
+              <w:noProof/>
+              <w:lang w:eastAsia="zh-CN"/>
+            </w:rPr>
+          </w:pPr>
+          <w:hyperlink w:anchor="_Toc177744538" w:history="1">
+            <w:r>
+              <w:rPr>
+                <w:rStyle w:val="Hyperlink"/>
+                <w:noProof/>
+              </w:rPr>
+              <w:t>3.7</w:t>
+            </w:r>
+            <w:r>
+              <w:rPr>
+                <w:rFonts w:eastAsiaTheme="minorEastAsia"/>
+                <w:noProof/>
+                <w:lang w:eastAsia="zh-CN"/>
+              </w:rPr>
+              <w:tab/>
+            </w:r>
+            <w:r>
+              <w:rPr>
+                <w:rStyle w:val="Hyperlink"/>
+                <w:noProof/>
+              </w:rPr>
+              <w:t>AT+PROTOCOL</w:t>
+            </w:r>
+            <w:r>
+              <w:rPr>
+                <w:noProof/>
+                <w:webHidden/>
+              </w:rPr>
+              <w:tab/>
+            </w:r>
+            <w:r>
+              <w:rPr>
+                <w:noProof/>
+                <w:webHidden/>
+              </w:rPr>
+              <w:fldChar w:fldCharType="begin"/>
+            </w:r>
+            <w:r>
+              <w:rPr>
+                <w:noProof/>
+                <w:webHidden/>
+              </w:rPr>
+              <w:instrText xml:space="preserve"> PAGEREF _Toc177744538 \h </w:instrText>
+            </w:r>
+            <w:r>
+              <w:rPr>
+                <w:noProof/>
+                <w:webHidden/>
+              </w:rPr>
+            </w:r>
+            <w:r>
+              <w:rPr>
+                <w:noProof/>
+                <w:webHidden/>
+              </w:rPr>
+              <w:fldChar w:fldCharType="separate"/>
+            </w:r>
+            <w:r>
+              <w:rPr>
+                <w:noProof/>
+                <w:webHidden/>
+              </w:rPr>
+              <w:t>6</w:t>
+            </w:r>
+            <w:r>
+              <w:rPr>
+                <w:noProof/>
+                <w:webHidden/>
+              </w:rPr>
+              <w:fldChar w:fldCharType="end"/>
+            </w:r>
+          </w:hyperlink>
+        </w:p>
+        <w:p>
+          <w:pPr>
+            <w:pStyle w:val="TOC2"/>
+            <w:tabs>
+              <w:tab w:val="left" w:pos="880"/>
+              <w:tab w:val="right" w:leader="dot" w:pos="10790"/>
+            </w:tabs>
+            <w:rPr>
+              <w:rFonts w:eastAsiaTheme="minorEastAsia"/>
+              <w:noProof/>
+              <w:lang w:eastAsia="zh-CN"/>
+            </w:rPr>
+          </w:pPr>
+          <w:hyperlink w:anchor="_Toc177744539" w:history="1">
+            <w:r>
+              <w:rPr>
+                <w:rStyle w:val="Hyperlink"/>
+                <w:noProof/>
+              </w:rPr>
+              <w:t>3.8</w:t>
+            </w:r>
+            <w:r>
+              <w:rPr>
+                <w:rFonts w:eastAsiaTheme="minorEastAsia"/>
+                <w:noProof/>
+                <w:lang w:eastAsia="zh-CN"/>
+              </w:rPr>
+              <w:tab/>
+            </w:r>
+            <w:r>
+              <w:rPr>
+                <w:rStyle w:val="Hyperlink"/>
+                <w:noProof/>
+              </w:rPr>
+              <w:t>AT+REBOOT</w:t>
+            </w:r>
+            <w:r>
+              <w:rPr>
+                <w:noProof/>
+                <w:webHidden/>
+              </w:rPr>
+              <w:tab/>
+            </w:r>
+            <w:r>
+              <w:rPr>
+                <w:noProof/>
+                <w:webHidden/>
+              </w:rPr>
+              <w:fldChar w:fldCharType="begin"/>
+            </w:r>
+            <w:r>
+              <w:rPr>
+                <w:noProof/>
+                <w:webHidden/>
+              </w:rPr>
+              <w:instrText xml:space="preserve"> PAGEREF _Toc177744539 \h </w:instrText>
+            </w:r>
+            <w:r>
+              <w:rPr>
+                <w:noProof/>
+                <w:webHidden/>
+              </w:rPr>
+            </w:r>
+            <w:r>
+              <w:rPr>
+                <w:noProof/>
+                <w:webHidden/>
+              </w:rPr>
+              <w:fldChar w:fldCharType="separate"/>
+            </w:r>
+            <w:r>
+              <w:rPr>
+                <w:noProof/>
+                <w:webHidden/>
+              </w:rPr>
+              <w:t>6</w:t>
+            </w:r>
+            <w:r>
+              <w:rPr>
+                <w:noProof/>
+                <w:webHidden/>
+              </w:rPr>
+              <w:fldChar w:fldCharType="end"/>
+            </w:r>
+          </w:hyperlink>
+        </w:p>
+        <w:p>
+          <w:pPr>
+            <w:pStyle w:val="TOC2"/>
+            <w:tabs>
+              <w:tab w:val="left" w:pos="880"/>
+              <w:tab w:val="right" w:leader="dot" w:pos="10790"/>
+            </w:tabs>
+            <w:rPr>
+              <w:rFonts w:eastAsiaTheme="minorEastAsia"/>
+              <w:noProof/>
+              <w:lang w:eastAsia="zh-CN"/>
+            </w:rPr>
+          </w:pPr>
+          <w:hyperlink w:anchor="_Toc177744540" w:history="1">
+            <w:r>
+              <w:rPr>
+                <w:rStyle w:val="Hyperlink"/>
+                <w:noProof/>
+              </w:rPr>
+              <w:t>3.9</w:t>
+            </w:r>
+            <w:r>
+              <w:rPr>
+                <w:rFonts w:eastAsiaTheme="minorEastAsia"/>
+                <w:noProof/>
+                <w:lang w:eastAsia="zh-CN"/>
+              </w:rPr>
+              <w:tab/>
+            </w:r>
+            <w:r>
+              <w:rPr>
+                <w:rStyle w:val="Hyperlink"/>
+                <w:noProof/>
+              </w:rPr>
+              <w:t>AT+RX_ENABLE</w:t>
+            </w:r>
+            <w:r>
+              <w:rPr>
+                <w:noProof/>
+                <w:webHidden/>
+              </w:rPr>
+              <w:tab/>
+            </w:r>
+            <w:r>
+              <w:rPr>
+                <w:noProof/>
+                <w:webHidden/>
+              </w:rPr>
+              <w:fldChar w:fldCharType="begin"/>
+            </w:r>
+            <w:r>
+              <w:rPr>
+                <w:noProof/>
+                <w:webHidden/>
+              </w:rPr>
+              <w:instrText xml:space="preserve"> PAGEREF _Toc177744540 \h </w:instrText>
+            </w:r>
+            <w:r>
+              <w:rPr>
+                <w:noProof/>
+                <w:webHidden/>
+              </w:rPr>
+            </w:r>
+            <w:r>
+              <w:rPr>
+                <w:noProof/>
+                <w:webHidden/>
+              </w:rPr>
+              <w:fldChar w:fldCharType="separate"/>
+            </w:r>
+            <w:r>
+              <w:rPr>
+                <w:noProof/>
+                <w:webHidden/>
+              </w:rPr>
+              <w:t>6</w:t>
+            </w:r>
+            <w:r>
+              <w:rPr>
+                <w:noProof/>
+                <w:webHidden/>
+              </w:rPr>
+              <w:fldChar w:fldCharType="end"/>
+            </w:r>
+          </w:hyperlink>
+        </w:p>
+        <w:p>
+          <w:pPr>
+            <w:pStyle w:val="TOC2"/>
+            <w:tabs>
+              <w:tab w:val="left" w:pos="880"/>
+              <w:tab w:val="right" w:leader="dot" w:pos="10790"/>
+            </w:tabs>
+            <w:rPr>
+              <w:rFonts w:eastAsiaTheme="minorEastAsia"/>
+              <w:noProof/>
+              <w:lang w:eastAsia="zh-CN"/>
+            </w:rPr>
+          </w:pPr>
+          <w:hyperlink w:anchor="_Toc177744541" w:history="1">
+            <w:r>
+              <w:rPr>
+                <w:rStyle w:val="Hyperlink"/>
+                <w:noProof/>
+              </w:rPr>
+              <w:t>3.10</w:t>
+            </w:r>
+            <w:r>
+              <w:rPr>
+                <w:rFonts w:eastAsiaTheme="minorEastAsia"/>
+                <w:noProof/>
+                <w:lang w:eastAsia="zh-CN"/>
+              </w:rPr>
+              <w:tab/>
+            </w:r>
+            <w:r>
+              <w:rPr>
+                <w:rStyle w:val="Hyperlink"/>
+                <w:noProof/>
+              </w:rPr>
+              <w:t>AT+SETTINGS</w:t>
+            </w:r>
+            <w:r>
+              <w:rPr>
+                <w:noProof/>
+                <w:webHidden/>
+              </w:rPr>
+              <w:tab/>
+            </w:r>
+            <w:r>
+              <w:rPr>
+                <w:noProof/>
+                <w:webHidden/>
+              </w:rPr>
+              <w:fldChar w:fldCharType="begin"/>
+            </w:r>
+            <w:r>
+              <w:rPr>
+                <w:noProof/>
+                <w:webHidden/>
+              </w:rPr>
+              <w:instrText xml:space="preserve"> PAGEREF _Toc177744541 \h </w:instrText>
+            </w:r>
+            <w:r>
+              <w:rPr>
+                <w:noProof/>
+                <w:webHidden/>
+              </w:rPr>
+            </w:r>
+            <w:r>
+              <w:rPr>
+                <w:noProof/>
+                <w:webHidden/>
+              </w:rPr>
+              <w:fldChar w:fldCharType="separate"/>
+            </w:r>
+            <w:r>
+              <w:rPr>
+                <w:noProof/>
+                <w:webHidden/>
+              </w:rPr>
+              <w:t>6</w:t>
+            </w:r>
+            <w:r>
+              <w:rPr>
+                <w:noProof/>
+                <w:webHidden/>
+              </w:rPr>
+              <w:fldChar w:fldCharType="end"/>
+            </w:r>
+          </w:hyperlink>
+        </w:p>
+        <w:p>
+          <w:pPr>
+            <w:pStyle w:val="TOC2"/>
+            <w:tabs>
+              <w:tab w:val="left" w:pos="880"/>
+              <w:tab w:val="right" w:leader="dot" w:pos="10790"/>
+            </w:tabs>
+            <w:rPr>
+              <w:rFonts w:eastAsiaTheme="minorEastAsia"/>
+              <w:noProof/>
+              <w:lang w:eastAsia="zh-CN"/>
+            </w:rPr>
+          </w:pPr>
+          <w:hyperlink w:anchor="_Toc177744542" w:history="1">
+            <w:r>
+              <w:rPr>
+                <w:rStyle w:val="Hyperlink"/>
+                <w:noProof/>
+              </w:rPr>
+              <w:t>3.11</w:t>
+            </w:r>
+            <w:r>
+              <w:rPr>
+                <w:rFonts w:eastAsiaTheme="minorEastAsia"/>
+                <w:noProof/>
+                <w:lang w:eastAsia="zh-CN"/>
+              </w:rPr>
+              <w:tab/>
+            </w:r>
+            <w:r>
+              <w:rPr>
+                <w:rStyle w:val="Hyperlink"/>
+                <w:noProof/>
+              </w:rPr>
+              <w:t>AT+TEST</w:t>
+            </w:r>
+            <w:r>
+              <w:rPr>
+                <w:noProof/>
+                <w:webHidden/>
+              </w:rPr>
+              <w:tab/>
+            </w:r>
+            <w:r>
+              <w:rPr>
+                <w:noProof/>
+                <w:webHidden/>
+              </w:rPr>
+              <w:fldChar w:fldCharType="begin"/>
+            </w:r>
+            <w:r>
+              <w:rPr>
+                <w:noProof/>
+                <w:webHidden/>
+              </w:rPr>
+              <w:instrText xml:space="preserve"> PAGEREF _Toc177744542 \h </w:instrText>
+            </w:r>
+            <w:r>
+              <w:rPr>
+                <w:noProof/>
+                <w:webHidden/>
+              </w:rPr>
+            </w:r>
+            <w:r>
+              <w:rPr>
+                <w:noProof/>
+                <w:webHidden/>
+              </w:rPr>
+              <w:fldChar w:fldCharType="separate"/>
+            </w:r>
+            <w:r>
+              <w:rPr>
+                <w:noProof/>
+                <w:webHidden/>
+              </w:rPr>
+              <w:t>6</w:t>
+            </w:r>
+            <w:r>
+              <w:rPr>
+                <w:noProof/>
+                <w:webHidden/>
+              </w:rPr>
+              <w:fldChar w:fldCharType="end"/>
+            </w:r>
+          </w:hyperlink>
+        </w:p>
+        <w:p>
+          <w:pPr>
+            <w:pStyle w:val="TOC2"/>
+            <w:tabs>
+              <w:tab w:val="left" w:pos="880"/>
+              <w:tab w:val="right" w:leader="dot" w:pos="10790"/>
+            </w:tabs>
+            <w:rPr>
+              <w:rFonts w:eastAsiaTheme="minorEastAsia"/>
+              <w:noProof/>
+              <w:lang w:eastAsia="zh-CN"/>
+            </w:rPr>
+          </w:pPr>
+          <w:hyperlink w:anchor="_Toc177744543" w:history="1">
+            <w:r>
+              <w:rPr>
+                <w:rStyle w:val="Hyperlink"/>
+                <w:noProof/>
+              </w:rPr>
+              <w:t>3.12</w:t>
+            </w:r>
+            <w:r>
+              <w:rPr>
+                <w:rFonts w:eastAsiaTheme="minorEastAsia"/>
+                <w:noProof/>
+                <w:lang w:eastAsia="zh-CN"/>
+              </w:rPr>
+              <w:tab/>
+            </w:r>
+            <w:r>
+              <w:rPr>
+                <w:rStyle w:val="Hyperlink"/>
+                <w:noProof/>
+              </w:rPr>
+              <w:t>AT+TL_READ</w:t>
+            </w:r>
+            <w:r>
+              <w:rPr>
+                <w:noProof/>
+                <w:webHidden/>
+              </w:rPr>
+              <w:tab/>
+            </w:r>
+            <w:r>
+              <w:rPr>
+                <w:noProof/>
+                <w:webHidden/>
+              </w:rPr>
+              <w:fldChar w:fldCharType="begin"/>
+            </w:r>
+            <w:r>
+              <w:rPr>
+                <w:noProof/>
+                <w:webHidden/>
+              </w:rPr>
+              <w:instrText xml:space="preserve"> PAGEREF _Toc177744543 \h </w:instrText>
+            </w:r>
+            <w:r>
+              <w:rPr>
+                <w:noProof/>
+                <w:webHidden/>
+              </w:rPr>
+            </w:r>
+            <w:r>
+              <w:rPr>
+                <w:noProof/>
+                <w:webHidden/>
+              </w:rPr>
+              <w:fldChar w:fldCharType="separate"/>
+            </w:r>
+            <w:r>
+              <w:rPr>
+                <w:noProof/>
+                <w:webHidden/>
+              </w:rPr>
+              <w:t>6</w:t>
+            </w:r>
+            <w:r>
+              <w:rPr>
+                <w:noProof/>
+                <w:webHidden/>
+              </w:rPr>
+              <w:fldChar w:fldCharType="end"/>
+            </w:r>
+          </w:hyperlink>
+        </w:p>
+        <w:p>
+          <w:pPr>
+            <w:pStyle w:val="TOC2"/>
+            <w:tabs>
+              <w:tab w:val="left" w:pos="880"/>
+              <w:tab w:val="right" w:leader="dot" w:pos="10790"/>
+            </w:tabs>
+            <w:rPr>
+              <w:rFonts w:eastAsiaTheme="minorEastAsia"/>
+              <w:noProof/>
+              <w:lang w:eastAsia="zh-CN"/>
+            </w:rPr>
+          </w:pPr>
+          <w:hyperlink w:anchor="_Toc177744544" w:history="1">
+            <w:r>
+              <w:rPr>
+                <w:rStyle w:val="Hyperlink"/>
+                <w:noProof/>
+              </w:rPr>
+              <w:t>3.13</w:t>
+            </w:r>
+            <w:r>
+              <w:rPr>
+                <w:rFonts w:eastAsiaTheme="minorEastAsia"/>
+                <w:noProof/>
+                <w:lang w:eastAsia="zh-CN"/>
+              </w:rPr>
+              <w:tab/>
+            </w:r>
+            <w:r>
+              <w:rPr>
+                <w:rStyle w:val="Hyperlink"/>
+                <w:noProof/>
+              </w:rPr>
+              <w:t>AT+TL_SET</w:t>
+            </w:r>
+            <w:r>
+              <w:rPr>
+                <w:noProof/>
+                <w:webHidden/>
+              </w:rPr>
+              <w:tab/>
+            </w:r>
+            <w:r>
+              <w:rPr>
+                <w:noProof/>
+                <w:webHidden/>
+              </w:rPr>
+              <w:fldChar w:fldCharType="begin"/>
+            </w:r>
+            <w:r>
+              <w:rPr>
+                <w:noProof/>
+                <w:webHidden/>
+              </w:rPr>
+              <w:instrText xml:space="preserve"> PAGEREF _Toc177744544 \h </w:instrText>
+            </w:r>
+            <w:r>
+              <w:rPr>
+                <w:noProof/>
+                <w:webHidden/>
+              </w:rPr>
+            </w:r>
+            <w:r>
+              <w:rPr>
+                <w:noProof/>
+                <w:webHidden/>
+              </w:rPr>
+              <w:fldChar w:fldCharType="separate"/>
+            </w:r>
+            <w:r>
+              <w:rPr>
+                <w:noProof/>
+                <w:webHidden/>
+              </w:rPr>
+              <w:t>6</w:t>
+            </w:r>
+            <w:r>
+              <w:rPr>
+                <w:noProof/>
+                <w:webHidden/>
+              </w:rPr>
+              <w:fldChar w:fldCharType="end"/>
+            </w:r>
+          </w:hyperlink>
+        </w:p>
+        <w:p>
+          <w:pPr>
+            <w:pStyle w:val="TOC2"/>
+            <w:tabs>
+              <w:tab w:val="left" w:pos="880"/>
+              <w:tab w:val="right" w:leader="dot" w:pos="10790"/>
+            </w:tabs>
+            <w:rPr>
+              <w:rFonts w:eastAsiaTheme="minorEastAsia"/>
+              <w:noProof/>
+              <w:lang w:eastAsia="zh-CN"/>
+            </w:rPr>
+          </w:pPr>
+          <w:hyperlink w:anchor="_Toc177744545" w:history="1">
+            <w:r>
+              <w:rPr>
+                <w:rStyle w:val="Hyperlink"/>
+                <w:noProof/>
+              </w:rPr>
+              <w:t>3.14</w:t>
+            </w:r>
+            <w:r>
+              <w:rPr>
+                <w:rFonts w:eastAsiaTheme="minorEastAsia"/>
+                <w:noProof/>
+                <w:lang w:eastAsia="zh-CN"/>
+              </w:rPr>
+              <w:tab/>
+            </w:r>
+            <w:r>
+              <w:rPr>
+                <w:rStyle w:val="Hyperlink"/>
+                <w:noProof/>
+              </w:rPr>
+              <w:t>AT+WIFI</w:t>
+            </w:r>
+            <w:r>
+              <w:rPr>
+                <w:noProof/>
+                <w:webHidden/>
+              </w:rPr>
+              <w:tab/>
+            </w:r>
+            <w:r>
+              <w:rPr>
+                <w:noProof/>
+                <w:webHidden/>
+              </w:rPr>
+              <w:fldChar w:fldCharType="begin"/>
+            </w:r>
+            <w:r>
+              <w:rPr>
+                <w:noProof/>
+                <w:webHidden/>
+              </w:rPr>
+              <w:instrText xml:space="preserve"> PAGEREF _Toc177744545 \h </w:instrText>
+            </w:r>
+            <w:r>
+              <w:rPr>
+                <w:noProof/>
+                <w:webHidden/>
+              </w:rPr>
+            </w:r>
+            <w:r>
+              <w:rPr>
+                <w:noProof/>
+                <w:webHidden/>
+              </w:rPr>
+              <w:fldChar w:fldCharType="separate"/>
+            </w:r>
+            <w:r>
+              <w:rPr>
+                <w:noProof/>
+                <w:webHidden/>
+              </w:rPr>
+              <w:t>6</w:t>
             </w:r>
             <w:r>
               <w:rPr>
@@ -1596,7 +3144,7 @@
               <w:lang w:eastAsia="zh-CN"/>
             </w:rPr>
           </w:pPr>
-          <w:hyperlink w:anchor="_Toc177381668" w:history="1">
+          <w:hyperlink w:anchor="_Toc177744546" w:history="1">
             <w:r>
               <w:rPr>
                 <w:rStyle w:val="Hyperlink"/>
@@ -1638,7 +3186,7 @@
                 <w:noProof/>
                 <w:webHidden/>
               </w:rPr>
-              <w:instrText xml:space="preserve"> PAGEREF _Toc177381668 \h </w:instrText>
+              <w:instrText xml:space="preserve"> PAGEREF _Toc177744546 \h </w:instrText>
             </w:r>
             <w:r>
               <w:rPr>
@@ -1658,7 +3206,7 @@
                 <w:noProof/>
                 <w:webHidden/>
               </w:rPr>
-              <w:t>6</w:t>
+              <w:t>9</w:t>
             </w:r>
             <w:r>
               <w:rPr>
@@ -1682,7 +3230,7 @@
               <w:lang w:eastAsia="zh-CN"/>
             </w:rPr>
           </w:pPr>
-          <w:hyperlink w:anchor="_Toc177381669" w:history="1">
+          <w:hyperlink w:anchor="_Toc177744547" w:history="1">
             <w:r>
               <w:rPr>
                 <w:rStyle w:val="Hyperlink"/>
@@ -1724,7 +3272,7 @@
                 <w:noProof/>
                 <w:webHidden/>
               </w:rPr>
-              <w:instrText xml:space="preserve"> PAGEREF _Toc177381669 \h </w:instrText>
+              <w:instrText xml:space="preserve"> PAGEREF _Toc177744547 \h </w:instrText>
             </w:r>
             <w:r>
               <w:rPr>
@@ -1744,7 +3292,7 @@
                 <w:noProof/>
                 <w:webHidden/>
               </w:rPr>
-              <w:t>7</w:t>
+              <w:t>10</w:t>
             </w:r>
             <w:r>
               <w:rPr>
@@ -1768,7 +3316,7 @@
               <w:lang w:eastAsia="zh-CN"/>
             </w:rPr>
           </w:pPr>
-          <w:hyperlink w:anchor="_Toc177381670" w:history="1">
+          <w:hyperlink w:anchor="_Toc177744548" w:history="1">
             <w:r>
               <w:rPr>
                 <w:rStyle w:val="Hyperlink"/>
@@ -1810,7 +3358,7 @@
                 <w:noProof/>
                 <w:webHidden/>
               </w:rPr>
-              <w:instrText xml:space="preserve"> PAGEREF _Toc177381670 \h </w:instrText>
+              <w:instrText xml:space="preserve"> PAGEREF _Toc177744548 \h </w:instrText>
             </w:r>
             <w:r>
               <w:rPr>
@@ -1830,7 +3378,7 @@
                 <w:noProof/>
                 <w:webHidden/>
               </w:rPr>
-              <w:t>7</w:t>
+              <w:t>10</w:t>
             </w:r>
             <w:r>
               <w:rPr>
@@ -1854,7 +3402,7 @@
               <w:lang w:eastAsia="zh-CN"/>
             </w:rPr>
           </w:pPr>
-          <w:hyperlink w:anchor="_Toc177381671" w:history="1">
+          <w:hyperlink w:anchor="_Toc177744549" w:history="1">
             <w:r>
               <w:rPr>
                 <w:rStyle w:val="Hyperlink"/>
@@ -1896,7 +3444,7 @@
                 <w:noProof/>
                 <w:webHidden/>
               </w:rPr>
-              <w:instrText xml:space="preserve"> PAGEREF _Toc177381671 \h </w:instrText>
+              <w:instrText xml:space="preserve"> PAGEREF _Toc177744549 \h </w:instrText>
             </w:r>
             <w:r>
               <w:rPr>
@@ -1916,7 +3464,7 @@
                 <w:noProof/>
                 <w:webHidden/>
               </w:rPr>
-              <w:t>14</w:t>
+              <w:t>17</w:t>
             </w:r>
             <w:r>
               <w:rPr>
@@ -1940,7 +3488,7 @@
               <w:lang w:eastAsia="zh-CN"/>
             </w:rPr>
           </w:pPr>
-          <w:hyperlink w:anchor="_Toc177381672" w:history="1">
+          <w:hyperlink w:anchor="_Toc177744550" w:history="1">
             <w:r>
               <w:rPr>
                 <w:rStyle w:val="Hyperlink"/>
@@ -1982,7 +3530,7 @@
                 <w:noProof/>
                 <w:webHidden/>
               </w:rPr>
-              <w:instrText xml:space="preserve"> PAGEREF _Toc177381672 \h </w:instrText>
+              <w:instrText xml:space="preserve"> PAGEREF _Toc177744550 \h </w:instrText>
             </w:r>
             <w:r>
               <w:rPr>
@@ -2002,7 +3550,7 @@
                 <w:noProof/>
                 <w:webHidden/>
               </w:rPr>
-              <w:t>15</w:t>
+              <w:t>18</w:t>
             </w:r>
             <w:r>
               <w:rPr>
@@ -2026,7 +3574,7 @@
               <w:lang w:eastAsia="zh-CN"/>
             </w:rPr>
           </w:pPr>
-          <w:hyperlink w:anchor="_Toc177381673" w:history="1">
+          <w:hyperlink w:anchor="_Toc177744551" w:history="1">
             <w:r>
               <w:rPr>
                 <w:rStyle w:val="Hyperlink"/>
@@ -2068,7 +3616,7 @@
                 <w:noProof/>
                 <w:webHidden/>
               </w:rPr>
-              <w:instrText xml:space="preserve"> PAGEREF _Toc177381673 \h </w:instrText>
+              <w:instrText xml:space="preserve"> PAGEREF _Toc177744551 \h </w:instrText>
             </w:r>
             <w:r>
               <w:rPr>
@@ -2088,7 +3636,7 @@
                 <w:noProof/>
                 <w:webHidden/>
               </w:rPr>
-              <w:t>15</w:t>
+              <w:t>18</w:t>
             </w:r>
             <w:r>
               <w:rPr>
@@ -2112,7 +3660,7 @@
               <w:lang w:eastAsia="zh-CN"/>
             </w:rPr>
           </w:pPr>
-          <w:hyperlink w:anchor="_Toc177381674" w:history="1">
+          <w:hyperlink w:anchor="_Toc177744552" w:history="1">
             <w:r>
               <w:rPr>
                 <w:rStyle w:val="Hyperlink"/>
@@ -2154,7 +3702,7 @@
                 <w:noProof/>
                 <w:webHidden/>
               </w:rPr>
-              <w:instrText xml:space="preserve"> PAGEREF _Toc177381674 \h </w:instrText>
+              <w:instrText xml:space="preserve"> PAGEREF _Toc177744552 \h </w:instrText>
             </w:r>
             <w:r>
               <w:rPr>
@@ -2174,7 +3722,7 @@
                 <w:noProof/>
                 <w:webHidden/>
               </w:rPr>
-              <w:t>15</w:t>
+              <w:t>18</w:t>
             </w:r>
             <w:r>
               <w:rPr>
@@ -2210,7 +3758,7 @@
           <w:numId w:val="10"/>
         </w:numPr>
       </w:pPr>
-      <w:bookmarkStart w:id="4" w:name="_Toc177381662"/>
+      <w:bookmarkStart w:id="4" w:name="_Toc177744522"/>
       <w:r>
         <w:lastRenderedPageBreak/>
         <w:t>Background</w:t>
@@ -2301,7 +3849,7 @@
           <w:numId w:val="10"/>
         </w:numPr>
       </w:pPr>
-      <w:bookmarkStart w:id="5" w:name="_Toc177381663"/>
+      <w:bookmarkStart w:id="5" w:name="_Toc177744523"/>
       <w:r>
         <w:t>C</w:t>
       </w:r>
@@ -2321,7 +3869,7 @@
           <w:numId w:val="10"/>
         </w:numPr>
       </w:pPr>
-      <w:bookmarkStart w:id="6" w:name="_Toc177381664"/>
+      <w:bookmarkStart w:id="6" w:name="_Toc177744524"/>
       <w:r>
         <w:t>Console Interface</w:t>
       </w:r>
@@ -2353,7 +3901,7 @@
           <w:numId w:val="10"/>
         </w:numPr>
       </w:pPr>
-      <w:bookmarkStart w:id="7" w:name="_Toc177381665"/>
+      <w:bookmarkStart w:id="7" w:name="_Toc177744525"/>
       <w:r>
         <w:t>COMMS_</w:t>
       </w:r>
@@ -2586,7 +4134,7 @@
           <w:numId w:val="10"/>
         </w:numPr>
       </w:pPr>
-      <w:bookmarkStart w:id="8" w:name="_Toc177381666"/>
+      <w:bookmarkStart w:id="8" w:name="_Toc177744526"/>
       <w:r>
         <w:t>GNSS_UART Interface</w:t>
       </w:r>
@@ -2811,7 +4359,7 @@
           <w:numId w:val="10"/>
         </w:numPr>
       </w:pPr>
-      <w:bookmarkStart w:id="9" w:name="_Toc177381667"/>
+      <w:bookmarkStart w:id="9" w:name="_Toc177744527"/>
       <w:r>
         <w:lastRenderedPageBreak/>
         <w:t>AT Commands</w:t>
@@ -2833,10 +4381,42 @@
       <w:r>
         <w:t>via the CONSOLE interface.</w:t>
       </w:r>
+      <w:r>
+        <w:t xml:space="preserve"> AT commands can be used to set values (with the ‘=’ operator, e.g. “AT+BAUDRATE=COMMS_UART,115200”) or query values (with the ‘?’ operator, e.g. “AT+BAUDRATE?”).</w:t>
+      </w:r>
     </w:p>
     <w:p>
       <w:r>
-        <w:t>All AT command arguments are optional. Arguments will be ignored if left as blank or whitespace. For instance, to set the second parameter of AT+TL</w:t>
+        <w:t xml:space="preserve">AT commands and parameters must be all-caps. Whitespace is not ignored and should only be used intentionally (e.g. as part of a </w:t>
+      </w:r>
+      <w:proofErr w:type="spellStart"/>
+      <w:r>
+        <w:t>WiFi</w:t>
+      </w:r>
+      <w:proofErr w:type="spellEnd"/>
+      <w:r>
+        <w:t xml:space="preserve"> network SSID which contains spaces). Arguments are separated by a single comma and no spaces.</w:t>
+      </w:r>
+    </w:p>
+    <w:p>
+      <w:r>
+        <w:t xml:space="preserve">All AT command arguments are optional. Arguments will be ignored if left as </w:t>
+      </w:r>
+      <w:proofErr w:type="spellStart"/>
+      <w:proofErr w:type="gramStart"/>
+      <w:r>
+        <w:t>blank</w:t>
+      </w:r>
+      <w:r>
+        <w:t>.</w:t>
+      </w:r>
+      <w:r>
+        <w:t>For</w:t>
+      </w:r>
+      <w:proofErr w:type="spellEnd"/>
+      <w:proofErr w:type="gramEnd"/>
+      <w:r>
+        <w:t xml:space="preserve"> instance, to set the second parameter of AT+TL</w:t>
       </w:r>
       <w:r>
         <w:t>_</w:t>
@@ -2887,6 +4467,1497 @@
         <w:t>,” can be sent.</w:t>
       </w:r>
     </w:p>
+    <w:p>
+      <w:r>
+        <w:t xml:space="preserve">Commands from the user to the </w:t>
+      </w:r>
+      <w:proofErr w:type="spellStart"/>
+      <w:r>
+        <w:t>ADSBee</w:t>
+      </w:r>
+      <w:proofErr w:type="spellEnd"/>
+      <w:r>
+        <w:t xml:space="preserve"> 1090 are prefixed with “AT+” (e.g. “AT+BAUDRATE…”). Replies may be prefixed with the relevant command (e.g. “+BAUDRATE=…”) or nothing (e.g. “OK”). Replies to AT command queries may include text enclosed by parentheses (e.g. “AT+BAUDRATE=115200(COMMS),</w:t>
+      </w:r>
+      <w:r>
+        <w:t>9600(GNSS)</w:t>
+      </w:r>
+      <w:r>
+        <w:t>. These text blobs are annotations to improve human readability of the reply.</w:t>
+      </w:r>
+    </w:p>
+    <w:p>
+      <w:pPr>
+        <w:pStyle w:val="Heading2"/>
+        <w:numPr>
+          <w:ilvl w:val="1"/>
+          <w:numId w:val="10"/>
+        </w:numPr>
+      </w:pPr>
+      <w:bookmarkStart w:id="10" w:name="_Toc177744528"/>
+      <w:r>
+        <w:t>AT+BAUDRATE</w:t>
+      </w:r>
+      <w:bookmarkEnd w:id="10"/>
+    </w:p>
+    <w:p>
+      <w:pPr>
+        <w:pStyle w:val="Heading3"/>
+        <w:numPr>
+          <w:ilvl w:val="2"/>
+          <w:numId w:val="10"/>
+        </w:numPr>
+      </w:pPr>
+      <w:bookmarkStart w:id="11" w:name="_Ref177744376"/>
+      <w:bookmarkStart w:id="12" w:name="_Toc177744529"/>
+      <w:r>
+        <w:t xml:space="preserve">Set </w:t>
+      </w:r>
+      <w:proofErr w:type="spellStart"/>
+      <w:r>
+        <w:t>Baudrate</w:t>
+      </w:r>
+      <w:bookmarkEnd w:id="11"/>
+      <w:bookmarkEnd w:id="12"/>
+      <w:proofErr w:type="spellEnd"/>
+    </w:p>
+    <w:p>
+      <w:r>
+        <w:t>AT+BAUDRATE=&lt;</w:t>
+      </w:r>
+      <w:proofErr w:type="spellStart"/>
+      <w:r>
+        <w:t>iface</w:t>
+      </w:r>
+      <w:proofErr w:type="spellEnd"/>
+      <w:proofErr w:type="gramStart"/>
+      <w:r>
+        <w:t>&gt;,&lt;</w:t>
+      </w:r>
+      <w:proofErr w:type="spellStart"/>
+      <w:proofErr w:type="gramEnd"/>
+      <w:r>
+        <w:t>baudrate</w:t>
+      </w:r>
+      <w:proofErr w:type="spellEnd"/>
+      <w:r>
+        <w:t>&gt;</w:t>
+      </w:r>
+    </w:p>
+    <w:p>
+      <w:r>
+        <w:t xml:space="preserve">Set the </w:t>
+      </w:r>
+      <w:proofErr w:type="spellStart"/>
+      <w:r>
+        <w:t>baudrate</w:t>
+      </w:r>
+      <w:proofErr w:type="spellEnd"/>
+      <w:r>
+        <w:t xml:space="preserve"> for a particular serial interface. Note that the USB C port (CONSOLE interface) is a virtual COM port and does not have a </w:t>
+      </w:r>
+      <w:proofErr w:type="spellStart"/>
+      <w:r>
+        <w:t>baudrate</w:t>
+      </w:r>
+      <w:proofErr w:type="spellEnd"/>
+      <w:r>
+        <w:t xml:space="preserve"> that can be changed.</w:t>
+      </w:r>
+    </w:p>
+    <w:tbl>
+      <w:tblPr>
+        <w:tblStyle w:val="TableGrid"/>
+        <w:tblW w:w="0" w:type="auto"/>
+        <w:tblLook w:val="04A0" w:firstRow="1" w:lastRow="0" w:firstColumn="1" w:lastColumn="0" w:noHBand="0" w:noVBand="1"/>
+      </w:tblPr>
+      <w:tblGrid>
+        <w:gridCol w:w="1548"/>
+        <w:gridCol w:w="5796"/>
+        <w:gridCol w:w="3672"/>
+      </w:tblGrid>
+      <w:tr>
+        <w:tc>
+          <w:tcPr>
+            <w:tcW w:w="1548" w:type="dxa"/>
+          </w:tcPr>
+          <w:p>
+            <w:pPr>
+              <w:rPr>
+                <w:b/>
+                <w:bCs/>
+              </w:rPr>
+            </w:pPr>
+            <w:r>
+              <w:rPr>
+                <w:b/>
+                <w:bCs/>
+              </w:rPr>
+              <w:t>Parameter</w:t>
+            </w:r>
+          </w:p>
+        </w:tc>
+        <w:tc>
+          <w:tcPr>
+            <w:tcW w:w="5796" w:type="dxa"/>
+          </w:tcPr>
+          <w:p>
+            <w:pPr>
+              <w:rPr>
+                <w:b/>
+                <w:bCs/>
+              </w:rPr>
+            </w:pPr>
+            <w:r>
+              <w:rPr>
+                <w:b/>
+                <w:bCs/>
+              </w:rPr>
+              <w:t>Description</w:t>
+            </w:r>
+          </w:p>
+        </w:tc>
+        <w:tc>
+          <w:tcPr>
+            <w:tcW w:w="3672" w:type="dxa"/>
+          </w:tcPr>
+          <w:p>
+            <w:pPr>
+              <w:rPr>
+                <w:b/>
+                <w:bCs/>
+              </w:rPr>
+            </w:pPr>
+            <w:r>
+              <w:rPr>
+                <w:b/>
+                <w:bCs/>
+              </w:rPr>
+              <w:t>Values</w:t>
+            </w:r>
+          </w:p>
+        </w:tc>
+      </w:tr>
+      <w:tr>
+        <w:tc>
+          <w:tcPr>
+            <w:tcW w:w="1548" w:type="dxa"/>
+          </w:tcPr>
+          <w:p>
+            <w:proofErr w:type="spellStart"/>
+            <w:r>
+              <w:t>iface</w:t>
+            </w:r>
+            <w:proofErr w:type="spellEnd"/>
+          </w:p>
+        </w:tc>
+        <w:tc>
+          <w:tcPr>
+            <w:tcW w:w="5796" w:type="dxa"/>
+          </w:tcPr>
+          <w:p>
+            <w:r>
+              <w:t xml:space="preserve">Serial interface to set the </w:t>
+            </w:r>
+            <w:proofErr w:type="spellStart"/>
+            <w:r>
+              <w:t>baudrate</w:t>
+            </w:r>
+            <w:proofErr w:type="spellEnd"/>
+            <w:r>
+              <w:t xml:space="preserve"> for.</w:t>
+            </w:r>
+          </w:p>
+        </w:tc>
+        <w:tc>
+          <w:tcPr>
+            <w:tcW w:w="3672" w:type="dxa"/>
+          </w:tcPr>
+          <w:p>
+            <w:r>
+              <w:t>COMMS, GNSS</w:t>
+            </w:r>
+          </w:p>
+        </w:tc>
+      </w:tr>
+      <w:tr>
+        <w:tc>
+          <w:tcPr>
+            <w:tcW w:w="1548" w:type="dxa"/>
+          </w:tcPr>
+          <w:p>
+            <w:proofErr w:type="spellStart"/>
+            <w:r>
+              <w:t>baudrate</w:t>
+            </w:r>
+            <w:proofErr w:type="spellEnd"/>
+          </w:p>
+        </w:tc>
+        <w:tc>
+          <w:tcPr>
+            <w:tcW w:w="5796" w:type="dxa"/>
+          </w:tcPr>
+          <w:p>
+            <w:proofErr w:type="spellStart"/>
+            <w:r>
+              <w:t>Baudrate</w:t>
+            </w:r>
+            <w:proofErr w:type="spellEnd"/>
+            <w:r>
+              <w:t>, in characters per second.</w:t>
+            </w:r>
+          </w:p>
+        </w:tc>
+        <w:tc>
+          <w:tcPr>
+            <w:tcW w:w="3672" w:type="dxa"/>
+          </w:tcPr>
+          <w:p>
+            <w:r>
+              <w:t>9600-115200</w:t>
+            </w:r>
+          </w:p>
+        </w:tc>
+      </w:tr>
+    </w:tbl>
+    <w:p/>
+    <w:p>
+      <w:pPr>
+        <w:pStyle w:val="Heading3"/>
+        <w:numPr>
+          <w:ilvl w:val="2"/>
+          <w:numId w:val="10"/>
+        </w:numPr>
+      </w:pPr>
+      <w:bookmarkStart w:id="13" w:name="_Toc177744530"/>
+      <w:r>
+        <w:t xml:space="preserve">Query </w:t>
+      </w:r>
+      <w:proofErr w:type="spellStart"/>
+      <w:r>
+        <w:t>Baudrate</w:t>
+      </w:r>
+      <w:bookmarkEnd w:id="13"/>
+      <w:proofErr w:type="spellEnd"/>
+    </w:p>
+    <w:p>
+      <w:pPr>
+        <w:pStyle w:val="NoSpacing"/>
+      </w:pPr>
+      <w:r>
+        <w:t>AT+BAUDRATE?</w:t>
+      </w:r>
+    </w:p>
+    <w:p>
+      <w:r>
+        <w:t>+BAUDRATE=&lt;comms_uart_baud</w:t>
+      </w:r>
+      <w:r>
+        <w:t>rate</w:t>
+      </w:r>
+      <w:r>
+        <w:t>&gt;(COMMS</w:t>
+      </w:r>
+      <w:r>
+        <w:t>_UART</w:t>
+      </w:r>
+      <w:proofErr w:type="gramStart"/>
+      <w:r>
+        <w:t>),&lt;</w:t>
+      </w:r>
+      <w:proofErr w:type="gramEnd"/>
+      <w:r>
+        <w:t>gnss_uart_baudrate&gt;(GNSS</w:t>
+      </w:r>
+      <w:r>
+        <w:t>_UART</w:t>
+      </w:r>
+      <w:r>
+        <w:t>)</w:t>
+      </w:r>
+    </w:p>
+    <w:p>
+      <w:r>
+        <w:t xml:space="preserve">Queries the </w:t>
+      </w:r>
+      <w:proofErr w:type="spellStart"/>
+      <w:r>
+        <w:t>baudrate</w:t>
+      </w:r>
+      <w:proofErr w:type="spellEnd"/>
+      <w:r>
+        <w:t xml:space="preserve"> for the COMMS</w:t>
+      </w:r>
+      <w:r>
+        <w:t>_UART</w:t>
+      </w:r>
+      <w:r>
+        <w:t xml:space="preserve"> and GNSS</w:t>
+      </w:r>
+      <w:r>
+        <w:t>_</w:t>
+      </w:r>
+      <w:r>
+        <w:t xml:space="preserve">UART </w:t>
+      </w:r>
+      <w:r>
+        <w:t xml:space="preserve">interfaces. Note that the </w:t>
+      </w:r>
+      <w:proofErr w:type="spellStart"/>
+      <w:r>
+        <w:t>baudrates</w:t>
+      </w:r>
+      <w:proofErr w:type="spellEnd"/>
+      <w:r>
+        <w:t xml:space="preserve"> returned by this query are the actual system </w:t>
+      </w:r>
+      <w:proofErr w:type="spellStart"/>
+      <w:r>
+        <w:t>baudrates</w:t>
+      </w:r>
+      <w:proofErr w:type="spellEnd"/>
+      <w:r>
+        <w:t xml:space="preserve">, which should be close to the </w:t>
+      </w:r>
+      <w:proofErr w:type="spellStart"/>
+      <w:r>
+        <w:t>baudrates</w:t>
+      </w:r>
+      <w:proofErr w:type="spellEnd"/>
+      <w:r>
+        <w:t xml:space="preserve"> that were requested with AT+BAUDRATE but may be slightly different due to the particulars of how </w:t>
+      </w:r>
+      <w:proofErr w:type="spellStart"/>
+      <w:r>
+        <w:t>baudrates</w:t>
+      </w:r>
+      <w:proofErr w:type="spellEnd"/>
+      <w:r>
+        <w:t xml:space="preserve"> are implemented inside the RP2040.</w:t>
+      </w:r>
+    </w:p>
+    <w:tbl>
+      <w:tblPr>
+        <w:tblStyle w:val="TableGrid"/>
+        <w:tblW w:w="0" w:type="auto"/>
+        <w:tblLook w:val="04A0" w:firstRow="1" w:lastRow="0" w:firstColumn="1" w:lastColumn="0" w:noHBand="0" w:noVBand="1"/>
+      </w:tblPr>
+      <w:tblGrid>
+        <w:gridCol w:w="2260"/>
+        <w:gridCol w:w="5366"/>
+        <w:gridCol w:w="3390"/>
+      </w:tblGrid>
+      <w:tr>
+        <w:tc>
+          <w:tcPr>
+            <w:tcW w:w="1548" w:type="dxa"/>
+          </w:tcPr>
+          <w:p>
+            <w:pPr>
+              <w:rPr>
+                <w:b/>
+                <w:bCs/>
+              </w:rPr>
+            </w:pPr>
+            <w:r>
+              <w:rPr>
+                <w:b/>
+                <w:bCs/>
+              </w:rPr>
+              <w:t>Parameter</w:t>
+            </w:r>
+          </w:p>
+        </w:tc>
+        <w:tc>
+          <w:tcPr>
+            <w:tcW w:w="5796" w:type="dxa"/>
+          </w:tcPr>
+          <w:p>
+            <w:pPr>
+              <w:rPr>
+                <w:b/>
+                <w:bCs/>
+              </w:rPr>
+            </w:pPr>
+            <w:r>
+              <w:rPr>
+                <w:b/>
+                <w:bCs/>
+              </w:rPr>
+              <w:t>Description</w:t>
+            </w:r>
+          </w:p>
+        </w:tc>
+        <w:tc>
+          <w:tcPr>
+            <w:tcW w:w="3672" w:type="dxa"/>
+          </w:tcPr>
+          <w:p>
+            <w:pPr>
+              <w:rPr>
+                <w:b/>
+                <w:bCs/>
+              </w:rPr>
+            </w:pPr>
+            <w:r>
+              <w:rPr>
+                <w:b/>
+                <w:bCs/>
+              </w:rPr>
+              <w:t>Values</w:t>
+            </w:r>
+          </w:p>
+        </w:tc>
+      </w:tr>
+      <w:tr>
+        <w:tc>
+          <w:tcPr>
+            <w:tcW w:w="1548" w:type="dxa"/>
+          </w:tcPr>
+          <w:p>
+            <w:proofErr w:type="spellStart"/>
+            <w:r>
+              <w:t>comms_uart_baudrate</w:t>
+            </w:r>
+            <w:proofErr w:type="spellEnd"/>
+          </w:p>
+        </w:tc>
+        <w:tc>
+          <w:tcPr>
+            <w:tcW w:w="5796" w:type="dxa"/>
+          </w:tcPr>
+          <w:p>
+            <w:proofErr w:type="spellStart"/>
+            <w:r>
+              <w:t>Baudrate</w:t>
+            </w:r>
+            <w:proofErr w:type="spellEnd"/>
+            <w:r>
+              <w:t xml:space="preserve"> on the </w:t>
+            </w:r>
+            <w:r>
+              <w:t>COMMS_UART</w:t>
+            </w:r>
+            <w:r>
+              <w:t xml:space="preserve"> interface.</w:t>
+            </w:r>
+          </w:p>
+        </w:tc>
+        <w:tc>
+          <w:tcPr>
+            <w:tcW w:w="3672" w:type="dxa"/>
+          </w:tcPr>
+          <w:p>
+            <w:r>
+              <w:t>9600-115200</w:t>
+            </w:r>
+          </w:p>
+        </w:tc>
+      </w:tr>
+      <w:tr>
+        <w:tc>
+          <w:tcPr>
+            <w:tcW w:w="1548" w:type="dxa"/>
+          </w:tcPr>
+          <w:p>
+            <w:proofErr w:type="spellStart"/>
+            <w:r>
+              <w:t>gnss_uart_baudrate</w:t>
+            </w:r>
+            <w:proofErr w:type="spellEnd"/>
+          </w:p>
+        </w:tc>
+        <w:tc>
+          <w:tcPr>
+            <w:tcW w:w="5796" w:type="dxa"/>
+          </w:tcPr>
+          <w:p>
+            <w:proofErr w:type="spellStart"/>
+            <w:r>
+              <w:t>Baudrate</w:t>
+            </w:r>
+            <w:proofErr w:type="spellEnd"/>
+            <w:r>
+              <w:t xml:space="preserve"> on the</w:t>
+            </w:r>
+            <w:r>
+              <w:t xml:space="preserve"> GNSS_UART</w:t>
+            </w:r>
+            <w:r>
+              <w:t xml:space="preserve"> interface.</w:t>
+            </w:r>
+          </w:p>
+        </w:tc>
+        <w:tc>
+          <w:tcPr>
+            <w:tcW w:w="3672" w:type="dxa"/>
+          </w:tcPr>
+          <w:p>
+            <w:r>
+              <w:t>9600-115200</w:t>
+            </w:r>
+          </w:p>
+        </w:tc>
+      </w:tr>
+    </w:tbl>
+    <w:p/>
+    <w:p>
+      <w:pPr>
+        <w:rPr>
+          <w:rFonts w:ascii="Poppins SemiBold" w:eastAsiaTheme="majorEastAsia" w:hAnsi="Poppins SemiBold" w:cstheme="majorBidi"/>
+          <w:b/>
+          <w:color w:val="FFCB00"/>
+          <w:sz w:val="26"/>
+          <w:szCs w:val="26"/>
+        </w:rPr>
+      </w:pPr>
+      <w:r>
+        <w:br w:type="page"/>
+      </w:r>
+    </w:p>
+    <w:p>
+      <w:pPr>
+        <w:pStyle w:val="Heading2"/>
+        <w:numPr>
+          <w:ilvl w:val="1"/>
+          <w:numId w:val="10"/>
+        </w:numPr>
+      </w:pPr>
+      <w:bookmarkStart w:id="14" w:name="_Toc177744531"/>
+      <w:r>
+        <w:lastRenderedPageBreak/>
+        <w:t>AT+BIAS_TEE_ENABLE</w:t>
+      </w:r>
+      <w:bookmarkEnd w:id="14"/>
+    </w:p>
+    <w:p>
+      <w:pPr>
+        <w:pStyle w:val="Heading3"/>
+        <w:numPr>
+          <w:ilvl w:val="2"/>
+          <w:numId w:val="10"/>
+        </w:numPr>
+      </w:pPr>
+      <w:bookmarkStart w:id="15" w:name="_Toc177744532"/>
+      <w:r>
+        <w:t xml:space="preserve">Turn the Bias Tee </w:t>
+      </w:r>
+      <w:proofErr w:type="gramStart"/>
+      <w:r>
+        <w:t>On</w:t>
+      </w:r>
+      <w:proofErr w:type="gramEnd"/>
+      <w:r>
+        <w:t xml:space="preserve"> or Off</w:t>
+      </w:r>
+      <w:bookmarkEnd w:id="15"/>
+    </w:p>
+    <w:p>
+      <w:r>
+        <w:t>AT+BIAS_TEE_ENABLE=&lt;enabled&gt;</w:t>
+      </w:r>
+    </w:p>
+    <w:p>
+      <w:r>
+        <w:t>Enable or disable the bias tee to enable use of an external LNA.</w:t>
+      </w:r>
+    </w:p>
+    <w:tbl>
+      <w:tblPr>
+        <w:tblStyle w:val="TableGrid"/>
+        <w:tblW w:w="0" w:type="auto"/>
+        <w:tblLook w:val="04A0" w:firstRow="1" w:lastRow="0" w:firstColumn="1" w:lastColumn="0" w:noHBand="0" w:noVBand="1"/>
+      </w:tblPr>
+      <w:tblGrid>
+        <w:gridCol w:w="1548"/>
+        <w:gridCol w:w="5796"/>
+        <w:gridCol w:w="3672"/>
+      </w:tblGrid>
+      <w:tr>
+        <w:tc>
+          <w:tcPr>
+            <w:tcW w:w="1548" w:type="dxa"/>
+          </w:tcPr>
+          <w:p>
+            <w:pPr>
+              <w:rPr>
+                <w:b/>
+                <w:bCs/>
+              </w:rPr>
+            </w:pPr>
+            <w:r>
+              <w:rPr>
+                <w:b/>
+                <w:bCs/>
+              </w:rPr>
+              <w:t>Parameter</w:t>
+            </w:r>
+          </w:p>
+        </w:tc>
+        <w:tc>
+          <w:tcPr>
+            <w:tcW w:w="5796" w:type="dxa"/>
+          </w:tcPr>
+          <w:p>
+            <w:pPr>
+              <w:rPr>
+                <w:b/>
+                <w:bCs/>
+              </w:rPr>
+            </w:pPr>
+            <w:r>
+              <w:rPr>
+                <w:b/>
+                <w:bCs/>
+              </w:rPr>
+              <w:t>Description</w:t>
+            </w:r>
+          </w:p>
+        </w:tc>
+        <w:tc>
+          <w:tcPr>
+            <w:tcW w:w="3672" w:type="dxa"/>
+          </w:tcPr>
+          <w:p>
+            <w:pPr>
+              <w:rPr>
+                <w:b/>
+                <w:bCs/>
+              </w:rPr>
+            </w:pPr>
+            <w:r>
+              <w:rPr>
+                <w:b/>
+                <w:bCs/>
+              </w:rPr>
+              <w:t>Acceptable Values</w:t>
+            </w:r>
+          </w:p>
+        </w:tc>
+      </w:tr>
+      <w:tr>
+        <w:tc>
+          <w:tcPr>
+            <w:tcW w:w="1548" w:type="dxa"/>
+          </w:tcPr>
+          <w:p>
+            <w:r>
+              <w:t>enabled</w:t>
+            </w:r>
+          </w:p>
+        </w:tc>
+        <w:tc>
+          <w:tcPr>
+            <w:tcW w:w="5796" w:type="dxa"/>
+          </w:tcPr>
+          <w:p>
+            <w:r>
+              <w:t>Whether the bias tee is enabled (3.3VDC supplied to the RF IN connector) or disabled (no DC voltage supplied to the RF IN connector).</w:t>
+            </w:r>
+          </w:p>
+        </w:tc>
+        <w:tc>
+          <w:tcPr>
+            <w:tcW w:w="3672" w:type="dxa"/>
+          </w:tcPr>
+          <w:p>
+            <w:r>
+              <w:t>0</w:t>
+            </w:r>
+            <w:r>
+              <w:t xml:space="preserve"> – Bias tee is disabled.</w:t>
+            </w:r>
+          </w:p>
+          <w:p>
+            <w:r>
+              <w:t>1 – Bias tee is enabled.</w:t>
+            </w:r>
+          </w:p>
+        </w:tc>
+      </w:tr>
+    </w:tbl>
+    <w:p>
+      <w:pPr>
+        <w:pStyle w:val="Heading3"/>
+        <w:numPr>
+          <w:ilvl w:val="2"/>
+          <w:numId w:val="10"/>
+        </w:numPr>
+      </w:pPr>
+      <w:bookmarkStart w:id="16" w:name="_Toc177744533"/>
+      <w:r>
+        <w:t>Query the Status of the Bias Tee</w:t>
+      </w:r>
+      <w:bookmarkEnd w:id="16"/>
+    </w:p>
+    <w:p>
+      <w:pPr>
+        <w:pStyle w:val="NoSpacing"/>
+      </w:pPr>
+      <w:r>
+        <w:t>AT+BIAS_TEE_ENABLE?</w:t>
+      </w:r>
+    </w:p>
+    <w:p>
+      <w:r>
+        <w:t>+BIAS_TEE_ENABLE=&lt;enabled&gt;</w:t>
+      </w:r>
+    </w:p>
+    <w:p>
+      <w:pPr>
+        <w:pStyle w:val="ListParagraph"/>
+        <w:ind w:left="0"/>
+      </w:pPr>
+      <w:r>
+        <w:t xml:space="preserve">Queries the status of the bias tee. See table </w:t>
+      </w:r>
+      <w:r>
+        <w:t xml:space="preserve">in </w:t>
+      </w:r>
+      <w:r>
+        <w:fldChar w:fldCharType="begin"/>
+      </w:r>
+      <w:r>
+        <w:instrText xml:space="preserve"> REF _Ref177744376 \r \h </w:instrText>
+      </w:r>
+      <w:r>
+        <w:fldChar w:fldCharType="separate"/>
+      </w:r>
+      <w:r>
+        <w:t xml:space="preserve">3.1.1  </w:t>
+      </w:r>
+      <w:r>
+        <w:fldChar w:fldCharType="end"/>
+      </w:r>
+      <w:r>
+        <w:t>for values and their meanings.</w:t>
+      </w:r>
+    </w:p>
+    <w:p>
+      <w:pPr>
+        <w:pStyle w:val="Heading2"/>
+        <w:numPr>
+          <w:ilvl w:val="1"/>
+          <w:numId w:val="10"/>
+        </w:numPr>
+      </w:pPr>
+      <w:bookmarkStart w:id="17" w:name="_Toc177744534"/>
+      <w:r>
+        <w:t>AT+ESP32_ENABLE</w:t>
+      </w:r>
+      <w:bookmarkEnd w:id="17"/>
+    </w:p>
+    <w:p>
+      <w:pPr>
+        <w:pStyle w:val="Heading3"/>
+        <w:numPr>
+          <w:ilvl w:val="2"/>
+          <w:numId w:val="10"/>
+        </w:numPr>
+      </w:pPr>
+      <w:bookmarkStart w:id="18" w:name="_Ref177746298"/>
+      <w:r>
+        <w:t>Turn the ESP32 On or Off</w:t>
+      </w:r>
+      <w:bookmarkEnd w:id="18"/>
+    </w:p>
+    <w:p>
+      <w:r>
+        <w:t>AT+ESP32_ENABLE=&lt;enabled&gt;</w:t>
+      </w:r>
+    </w:p>
+    <w:p>
+      <w:r>
+        <w:t xml:space="preserve">Turns the ESP32 on or off using </w:t>
+      </w:r>
+      <w:proofErr w:type="gramStart"/>
+      <w:r>
+        <w:t>its</w:t>
+      </w:r>
+      <w:proofErr w:type="gramEnd"/>
+      <w:r>
+        <w:t xml:space="preserve"> enable line. When the ESP32 is turned off, the </w:t>
+      </w:r>
+      <w:proofErr w:type="spellStart"/>
+      <w:r>
+        <w:t>ADSBee</w:t>
+      </w:r>
+      <w:proofErr w:type="spellEnd"/>
+      <w:r>
+        <w:t xml:space="preserve"> 1090 will draw less power, but the </w:t>
+      </w:r>
+      <w:proofErr w:type="spellStart"/>
+      <w:r>
+        <w:t>WiFi</w:t>
+      </w:r>
+      <w:proofErr w:type="spellEnd"/>
+      <w:r>
+        <w:t xml:space="preserve"> and network capabilities will be unavailable. This operational mode is useful for conserving energy in applications where the </w:t>
+      </w:r>
+      <w:proofErr w:type="spellStart"/>
+      <w:r>
+        <w:t>ADSBee</w:t>
+      </w:r>
+      <w:proofErr w:type="spellEnd"/>
+      <w:r>
+        <w:t xml:space="preserve"> is only being communicated with via its serial interfaces.</w:t>
+      </w:r>
+    </w:p>
+    <w:tbl>
+      <w:tblPr>
+        <w:tblStyle w:val="TableGrid"/>
+        <w:tblW w:w="0" w:type="auto"/>
+        <w:tblLook w:val="04A0" w:firstRow="1" w:lastRow="0" w:firstColumn="1" w:lastColumn="0" w:noHBand="0" w:noVBand="1"/>
+      </w:tblPr>
+      <w:tblGrid>
+        <w:gridCol w:w="1548"/>
+        <w:gridCol w:w="5796"/>
+        <w:gridCol w:w="3672"/>
+      </w:tblGrid>
+      <w:tr>
+        <w:tc>
+          <w:tcPr>
+            <w:tcW w:w="1548" w:type="dxa"/>
+          </w:tcPr>
+          <w:p>
+            <w:pPr>
+              <w:rPr>
+                <w:b/>
+                <w:bCs/>
+              </w:rPr>
+            </w:pPr>
+            <w:r>
+              <w:rPr>
+                <w:b/>
+                <w:bCs/>
+              </w:rPr>
+              <w:t>Parameter</w:t>
+            </w:r>
+          </w:p>
+        </w:tc>
+        <w:tc>
+          <w:tcPr>
+            <w:tcW w:w="5796" w:type="dxa"/>
+          </w:tcPr>
+          <w:p>
+            <w:pPr>
+              <w:rPr>
+                <w:b/>
+                <w:bCs/>
+              </w:rPr>
+            </w:pPr>
+            <w:r>
+              <w:rPr>
+                <w:b/>
+                <w:bCs/>
+              </w:rPr>
+              <w:t>Description</w:t>
+            </w:r>
+          </w:p>
+        </w:tc>
+        <w:tc>
+          <w:tcPr>
+            <w:tcW w:w="3672" w:type="dxa"/>
+          </w:tcPr>
+          <w:p>
+            <w:pPr>
+              <w:rPr>
+                <w:b/>
+                <w:bCs/>
+              </w:rPr>
+            </w:pPr>
+            <w:r>
+              <w:rPr>
+                <w:b/>
+                <w:bCs/>
+              </w:rPr>
+              <w:t>Acceptable Values</w:t>
+            </w:r>
+          </w:p>
+        </w:tc>
+      </w:tr>
+      <w:tr>
+        <w:tc>
+          <w:tcPr>
+            <w:tcW w:w="1548" w:type="dxa"/>
+          </w:tcPr>
+          <w:p>
+            <w:r>
+              <w:t>enabled</w:t>
+            </w:r>
+          </w:p>
+        </w:tc>
+        <w:tc>
+          <w:tcPr>
+            <w:tcW w:w="5796" w:type="dxa"/>
+          </w:tcPr>
+          <w:p>
+            <w:r>
+              <w:t xml:space="preserve">Whether the </w:t>
+            </w:r>
+            <w:r>
+              <w:t>ESP32 is turned on.</w:t>
+            </w:r>
+          </w:p>
+        </w:tc>
+        <w:tc>
+          <w:tcPr>
+            <w:tcW w:w="3672" w:type="dxa"/>
+          </w:tcPr>
+          <w:p>
+            <w:r>
+              <w:t xml:space="preserve">0 – </w:t>
+            </w:r>
+            <w:r>
+              <w:t>ESP32 is turned on.</w:t>
+            </w:r>
+          </w:p>
+          <w:p>
+            <w:r>
+              <w:t xml:space="preserve">1 – </w:t>
+            </w:r>
+            <w:r>
+              <w:t>ESP32 is turned off.</w:t>
+            </w:r>
+          </w:p>
+        </w:tc>
+      </w:tr>
+    </w:tbl>
+    <w:p>
+      <w:pPr>
+        <w:pStyle w:val="Heading3"/>
+        <w:numPr>
+          <w:ilvl w:val="2"/>
+          <w:numId w:val="10"/>
+        </w:numPr>
+      </w:pPr>
+      <w:bookmarkStart w:id="19" w:name="_Toc177744535"/>
+      <w:r>
+        <w:t>Query the Status of the ESP32</w:t>
+      </w:r>
+    </w:p>
+    <w:p>
+      <w:pPr>
+        <w:pStyle w:val="NoSpacing"/>
+      </w:pPr>
+      <w:r>
+        <w:t>AT+ESP32</w:t>
+      </w:r>
+      <w:r>
+        <w:t>_ENABLE?</w:t>
+      </w:r>
+    </w:p>
+    <w:p>
+      <w:r>
+        <w:t>+ESP32_ENABLE=&lt;enabled&gt;</w:t>
+      </w:r>
+    </w:p>
+    <w:p>
+      <w:r>
+        <w:t xml:space="preserve">Queries whether the ESP32 is turned on or off. See table in </w:t>
+      </w:r>
+      <w:r>
+        <w:fldChar w:fldCharType="begin"/>
+      </w:r>
+      <w:r>
+        <w:instrText xml:space="preserve"> REF _Ref177746298 \r \h </w:instrText>
+      </w:r>
+      <w:r>
+        <w:fldChar w:fldCharType="separate"/>
+      </w:r>
+      <w:r>
+        <w:t xml:space="preserve">3.3.1  </w:t>
+      </w:r>
+      <w:r>
+        <w:fldChar w:fldCharType="end"/>
+      </w:r>
+      <w:r>
+        <w:t>for the values and their meanings.</w:t>
+      </w:r>
+    </w:p>
+    <w:p>
+      <w:pPr>
+        <w:pStyle w:val="Heading2"/>
+        <w:numPr>
+          <w:ilvl w:val="1"/>
+          <w:numId w:val="10"/>
+        </w:numPr>
+      </w:pPr>
+      <w:r>
+        <w:t>AT+FEED</w:t>
+      </w:r>
+      <w:bookmarkEnd w:id="19"/>
+    </w:p>
+    <w:p>
+      <w:pPr>
+        <w:pStyle w:val="Heading2"/>
+        <w:numPr>
+          <w:ilvl w:val="1"/>
+          <w:numId w:val="10"/>
+        </w:numPr>
+      </w:pPr>
+      <w:bookmarkStart w:id="20" w:name="_Toc177744536"/>
+      <w:r>
+        <w:t>AT+FLASH_ESP32</w:t>
+      </w:r>
+      <w:bookmarkEnd w:id="20"/>
+    </w:p>
+    <w:p>
+      <w:pPr>
+        <w:pStyle w:val="Heading2"/>
+        <w:numPr>
+          <w:ilvl w:val="1"/>
+          <w:numId w:val="10"/>
+        </w:numPr>
+      </w:pPr>
+      <w:bookmarkStart w:id="21" w:name="_Toc177744537"/>
+      <w:r>
+        <w:t>AT+LOG_LEVEL</w:t>
+      </w:r>
+      <w:bookmarkEnd w:id="21"/>
+    </w:p>
+    <w:p>
+      <w:pPr>
+        <w:pStyle w:val="Heading2"/>
+        <w:numPr>
+          <w:ilvl w:val="1"/>
+          <w:numId w:val="10"/>
+        </w:numPr>
+      </w:pPr>
+      <w:bookmarkStart w:id="22" w:name="_Toc177744538"/>
+      <w:r>
+        <w:t>AT+PROTOCOL</w:t>
+      </w:r>
+      <w:bookmarkEnd w:id="22"/>
+    </w:p>
+    <w:p>
+      <w:pPr>
+        <w:pStyle w:val="Heading3"/>
+        <w:numPr>
+          <w:ilvl w:val="2"/>
+          <w:numId w:val="10"/>
+        </w:numPr>
+      </w:pPr>
+      <w:bookmarkStart w:id="23" w:name="_Ref177747132"/>
+      <w:r>
+        <w:t>Set the Reporting Protocol for a Serial Interface</w:t>
+      </w:r>
+      <w:bookmarkEnd w:id="23"/>
+    </w:p>
+    <w:p>
+      <w:r>
+        <w:t>AT+PROTOCOL=&lt;</w:t>
+      </w:r>
+      <w:proofErr w:type="spellStart"/>
+      <w:r>
+        <w:t>iface</w:t>
+      </w:r>
+      <w:proofErr w:type="spellEnd"/>
+      <w:proofErr w:type="gramStart"/>
+      <w:r>
+        <w:t>&gt;,&lt;</w:t>
+      </w:r>
+      <w:proofErr w:type="gramEnd"/>
+      <w:r>
+        <w:t>protocol&gt;</w:t>
+      </w:r>
+    </w:p>
+    <w:tbl>
+      <w:tblPr>
+        <w:tblStyle w:val="TableGrid"/>
+        <w:tblW w:w="0" w:type="auto"/>
+        <w:tblLook w:val="04A0" w:firstRow="1" w:lastRow="0" w:firstColumn="1" w:lastColumn="0" w:noHBand="0" w:noVBand="1"/>
+      </w:tblPr>
+      <w:tblGrid>
+        <w:gridCol w:w="1548"/>
+        <w:gridCol w:w="4860"/>
+        <w:gridCol w:w="4608"/>
+      </w:tblGrid>
+      <w:tr>
+        <w:tc>
+          <w:tcPr>
+            <w:tcW w:w="1548" w:type="dxa"/>
+          </w:tcPr>
+          <w:p>
+            <w:pPr>
+              <w:rPr>
+                <w:b/>
+                <w:bCs/>
+              </w:rPr>
+            </w:pPr>
+            <w:r>
+              <w:rPr>
+                <w:b/>
+                <w:bCs/>
+              </w:rPr>
+              <w:t>Parameter</w:t>
+            </w:r>
+          </w:p>
+        </w:tc>
+        <w:tc>
+          <w:tcPr>
+            <w:tcW w:w="4860" w:type="dxa"/>
+          </w:tcPr>
+          <w:p>
+            <w:pPr>
+              <w:rPr>
+                <w:b/>
+                <w:bCs/>
+              </w:rPr>
+            </w:pPr>
+            <w:r>
+              <w:rPr>
+                <w:b/>
+                <w:bCs/>
+              </w:rPr>
+              <w:t>Description</w:t>
+            </w:r>
+          </w:p>
+        </w:tc>
+        <w:tc>
+          <w:tcPr>
+            <w:tcW w:w="4608" w:type="dxa"/>
+          </w:tcPr>
+          <w:p>
+            <w:pPr>
+              <w:rPr>
+                <w:b/>
+                <w:bCs/>
+              </w:rPr>
+            </w:pPr>
+            <w:r>
+              <w:rPr>
+                <w:b/>
+                <w:bCs/>
+              </w:rPr>
+              <w:t>Values</w:t>
+            </w:r>
+          </w:p>
+        </w:tc>
+      </w:tr>
+      <w:tr>
+        <w:tc>
+          <w:tcPr>
+            <w:tcW w:w="1548" w:type="dxa"/>
+          </w:tcPr>
+          <w:p>
+            <w:proofErr w:type="spellStart"/>
+            <w:r>
+              <w:t>iface</w:t>
+            </w:r>
+            <w:proofErr w:type="spellEnd"/>
+          </w:p>
+        </w:tc>
+        <w:tc>
+          <w:tcPr>
+            <w:tcW w:w="4860" w:type="dxa"/>
+          </w:tcPr>
+          <w:p>
+            <w:r>
+              <w:t xml:space="preserve">Serial interface to set the </w:t>
+            </w:r>
+            <w:proofErr w:type="spellStart"/>
+            <w:r>
+              <w:t>baudrate</w:t>
+            </w:r>
+            <w:proofErr w:type="spellEnd"/>
+            <w:r>
+              <w:t xml:space="preserve"> for.</w:t>
+            </w:r>
+          </w:p>
+        </w:tc>
+        <w:tc>
+          <w:tcPr>
+            <w:tcW w:w="4608" w:type="dxa"/>
+          </w:tcPr>
+          <w:p>
+            <w:proofErr w:type="gramStart"/>
+            <w:r>
+              <w:t>CONSOLE,COMMS</w:t>
+            </w:r>
+            <w:proofErr w:type="gramEnd"/>
+            <w:r>
+              <w:t>_UART</w:t>
+            </w:r>
+          </w:p>
+        </w:tc>
+      </w:tr>
+      <w:tr>
+        <w:tc>
+          <w:tcPr>
+            <w:tcW w:w="1548" w:type="dxa"/>
+          </w:tcPr>
+          <w:p>
+            <w:r>
+              <w:t>protocol</w:t>
+            </w:r>
+          </w:p>
+        </w:tc>
+        <w:tc>
+          <w:tcPr>
+            <w:tcW w:w="4860" w:type="dxa"/>
+          </w:tcPr>
+          <w:p>
+            <w:r>
+              <w:t>Reporting protocol for the specified serial interface</w:t>
+            </w:r>
+          </w:p>
+        </w:tc>
+        <w:tc>
+          <w:tcPr>
+            <w:tcW w:w="4608" w:type="dxa"/>
+          </w:tcPr>
+          <w:p>
+            <w:r>
+              <w:t>NONE – No data reported.</w:t>
+            </w:r>
+          </w:p>
+          <w:p>
+            <w:r>
+              <w:t>RAW – Raw plain text reporting protocol.</w:t>
+            </w:r>
+          </w:p>
+          <w:p>
+            <w:r>
+              <w:t>BEAST – Mode S Beast binary reporting protocol.</w:t>
+            </w:r>
+          </w:p>
+          <w:p>
+            <w:r>
+              <w:t>CSBEE – CSBEE plain text reporting protocol.</w:t>
+            </w:r>
+          </w:p>
+          <w:p>
+            <w:r>
+              <w:t xml:space="preserve">MAVLINK1 – MAVLINK 1 binary reporting </w:t>
+            </w:r>
+            <w:r>
+              <w:lastRenderedPageBreak/>
+              <w:t>protocol.</w:t>
+            </w:r>
+            <w:r>
+              <w:br/>
+              <w:t>MAVLINK2 – MAVLINK 2 binary reporting protocol.</w:t>
+            </w:r>
+          </w:p>
+          <w:p>
+            <w:r>
+              <w:t>GDL90 – Garmin GDL90 binary reporting protocol.</w:t>
+            </w:r>
+          </w:p>
+        </w:tc>
+      </w:tr>
+    </w:tbl>
+    <w:p>
+      <w:pPr>
+        <w:pStyle w:val="Heading3"/>
+      </w:pPr>
+    </w:p>
+    <w:p>
+      <w:pPr>
+        <w:pStyle w:val="Heading3"/>
+        <w:numPr>
+          <w:ilvl w:val="2"/>
+          <w:numId w:val="10"/>
+        </w:numPr>
+      </w:pPr>
+      <w:r>
+        <w:t>Query the Reporting Protocol for All Serial Interfaces</w:t>
+      </w:r>
+    </w:p>
+    <w:p>
+      <w:pPr>
+        <w:pStyle w:val="NoSpacing"/>
+      </w:pPr>
+      <w:r>
+        <w:t>AT+PROTOCOL?</w:t>
+      </w:r>
+    </w:p>
+    <w:p>
+      <w:pPr>
+        <w:pStyle w:val="NoSpacing"/>
+      </w:pPr>
+      <w:r>
+        <w:t>+PROTOCOL=</w:t>
+      </w:r>
+      <w:proofErr w:type="gramStart"/>
+      <w:r>
+        <w:t>CONSOLE,</w:t>
+      </w:r>
+      <w:r>
+        <w:t>&lt;</w:t>
+      </w:r>
+      <w:proofErr w:type="spellStart"/>
+      <w:proofErr w:type="gramEnd"/>
+      <w:r>
+        <w:t>console_protocol</w:t>
+      </w:r>
+      <w:proofErr w:type="spellEnd"/>
+      <w:r>
+        <w:t>&gt;</w:t>
+      </w:r>
+    </w:p>
+    <w:p>
+      <w:r>
+        <w:t>+PROTOCOL=COMMS_</w:t>
+      </w:r>
+      <w:proofErr w:type="gramStart"/>
+      <w:r>
+        <w:t>UART</w:t>
+      </w:r>
+      <w:r>
+        <w:t>,&lt;</w:t>
+      </w:r>
+      <w:proofErr w:type="spellStart"/>
+      <w:proofErr w:type="gramEnd"/>
+      <w:r>
+        <w:t>comms_uart_protocol</w:t>
+      </w:r>
+      <w:proofErr w:type="spellEnd"/>
+      <w:r>
+        <w:t>&gt;</w:t>
+      </w:r>
+    </w:p>
+    <w:p>
+      <w:r>
+        <w:t xml:space="preserve">Queries the reporting protocol set for each of the serial interfaces. See the table in </w:t>
+      </w:r>
+      <w:r>
+        <w:fldChar w:fldCharType="begin"/>
+      </w:r>
+      <w:r>
+        <w:instrText xml:space="preserve"> REF _Ref177747132 \r \h </w:instrText>
+      </w:r>
+      <w:r>
+        <w:fldChar w:fldCharType="separate"/>
+      </w:r>
+      <w:r>
+        <w:t xml:space="preserve">3.7.1  </w:t>
+      </w:r>
+      <w:r>
+        <w:fldChar w:fldCharType="end"/>
+      </w:r>
+      <w:r>
+        <w:t>for protocol definitions.</w:t>
+      </w:r>
+    </w:p>
+    <w:p>
+      <w:pPr>
+        <w:pStyle w:val="Heading2"/>
+        <w:numPr>
+          <w:ilvl w:val="1"/>
+          <w:numId w:val="10"/>
+        </w:numPr>
+      </w:pPr>
+      <w:bookmarkStart w:id="24" w:name="_Toc177744539"/>
+      <w:r>
+        <w:t>AT+REBOOT</w:t>
+      </w:r>
+      <w:bookmarkEnd w:id="24"/>
+    </w:p>
+    <w:p>
+      <w:r>
+        <w:t>AT+REBOOT</w:t>
+      </w:r>
+    </w:p>
+    <w:p>
+      <w:r>
+        <w:t xml:space="preserve">Reboots the </w:t>
+      </w:r>
+      <w:proofErr w:type="spellStart"/>
+      <w:r>
+        <w:t>ADSBee</w:t>
+      </w:r>
+      <w:proofErr w:type="spellEnd"/>
+      <w:r>
+        <w:t xml:space="preserve"> 1090 immediately.</w:t>
+      </w:r>
+    </w:p>
+    <w:p>
+      <w:pPr>
+        <w:pStyle w:val="Heading2"/>
+        <w:numPr>
+          <w:ilvl w:val="1"/>
+          <w:numId w:val="10"/>
+        </w:numPr>
+      </w:pPr>
+      <w:bookmarkStart w:id="25" w:name="_Toc177744540"/>
+      <w:r>
+        <w:t>AT+RX_ENABLE</w:t>
+      </w:r>
+      <w:bookmarkEnd w:id="25"/>
+    </w:p>
+    <w:p>
+      <w:pPr>
+        <w:pStyle w:val="Heading2"/>
+        <w:numPr>
+          <w:ilvl w:val="1"/>
+          <w:numId w:val="10"/>
+        </w:numPr>
+      </w:pPr>
+      <w:bookmarkStart w:id="26" w:name="_Toc177744541"/>
+      <w:r>
+        <w:t>AT+SETTINGS</w:t>
+      </w:r>
+      <w:bookmarkEnd w:id="26"/>
+    </w:p>
+    <w:p>
+      <w:pPr>
+        <w:pStyle w:val="Heading2"/>
+        <w:numPr>
+          <w:ilvl w:val="1"/>
+          <w:numId w:val="10"/>
+        </w:numPr>
+      </w:pPr>
+      <w:bookmarkStart w:id="27" w:name="_Toc177744542"/>
+      <w:r>
+        <w:t>AT+TEST</w:t>
+      </w:r>
+      <w:bookmarkEnd w:id="27"/>
+    </w:p>
+    <w:p>
+      <w:pPr>
+        <w:pStyle w:val="Heading2"/>
+        <w:numPr>
+          <w:ilvl w:val="1"/>
+          <w:numId w:val="10"/>
+        </w:numPr>
+      </w:pPr>
+      <w:bookmarkStart w:id="28" w:name="_Toc177744543"/>
+      <w:r>
+        <w:t>AT+TL_READ</w:t>
+      </w:r>
+      <w:bookmarkEnd w:id="28"/>
+    </w:p>
+    <w:p>
+      <w:pPr>
+        <w:pStyle w:val="Heading2"/>
+        <w:numPr>
+          <w:ilvl w:val="1"/>
+          <w:numId w:val="10"/>
+        </w:numPr>
+      </w:pPr>
+      <w:bookmarkStart w:id="29" w:name="_Toc177744544"/>
+      <w:r>
+        <w:t>AT+TL_SET</w:t>
+      </w:r>
+      <w:bookmarkEnd w:id="29"/>
+    </w:p>
+    <w:p>
+      <w:pPr>
+        <w:pStyle w:val="Heading2"/>
+        <w:numPr>
+          <w:ilvl w:val="1"/>
+          <w:numId w:val="10"/>
+        </w:numPr>
+      </w:pPr>
+      <w:bookmarkStart w:id="30" w:name="_Toc177744545"/>
+      <w:r>
+        <w:t>AT+WIFI</w:t>
+      </w:r>
+      <w:bookmarkEnd w:id="30"/>
+    </w:p>
+    <w:p/>
     <w:tbl>
       <w:tblPr>
         <w:tblStyle w:val="TableGrid"/>
@@ -3281,7 +6352,11 @@
             </w:r>
             <w:proofErr w:type="spellEnd"/>
             <w:r>
-              <w:t xml:space="preserve"> tries to decode a transponder signal with invalid bits that will trigger a checksum error.</w:t>
+              <w:t xml:space="preserve"> tries to decode a </w:t>
+            </w:r>
+            <w:r>
+              <w:lastRenderedPageBreak/>
+              <w:t>transponder signal with invalid bits that will trigger a checksum error.</w:t>
             </w:r>
           </w:p>
           <w:p/>
@@ -3576,7 +6651,6 @@
           </w:p>
           <w:p>
             <w:r>
-              <w:lastRenderedPageBreak/>
               <w:t>&lt;command&gt;:&lt;command help string&gt;</w:t>
             </w:r>
           </w:p>
@@ -3601,18 +6675,13 @@
                 <w:b/>
                 <w:bCs/>
               </w:rPr>
-              <w:lastRenderedPageBreak/>
               <w:t>Help Command</w:t>
             </w:r>
           </w:p>
           <w:p/>
           <w:p>
             <w:r>
-              <w:t xml:space="preserve">Prints out a list of available commands and their associated </w:t>
-            </w:r>
-            <w:r>
-              <w:lastRenderedPageBreak/>
-              <w:t>help strings.</w:t>
+              <w:t>Prints out a list of available commands and their associated help strings.</w:t>
             </w:r>
           </w:p>
         </w:tc>
@@ -3634,7 +6703,6 @@
                 <w:b/>
                 <w:bCs/>
               </w:rPr>
-              <w:lastRenderedPageBreak/>
               <w:t>AT+RX</w:t>
             </w:r>
             <w:r>
@@ -3838,12 +6906,12 @@
           <w:numId w:val="10"/>
         </w:numPr>
       </w:pPr>
-      <w:bookmarkStart w:id="10" w:name="_Toc177381668"/>
+      <w:bookmarkStart w:id="31" w:name="_Toc177744546"/>
       <w:r>
         <w:lastRenderedPageBreak/>
         <w:t>Reporting Protocols</w:t>
       </w:r>
-      <w:bookmarkEnd w:id="10"/>
+      <w:bookmarkEnd w:id="31"/>
     </w:p>
     <w:p>
       <w:proofErr w:type="spellStart"/>
@@ -3963,7 +7031,7 @@
           <w:numId w:val="10"/>
         </w:numPr>
       </w:pPr>
-      <w:bookmarkStart w:id="11" w:name="_Toc177381669"/>
+      <w:bookmarkStart w:id="32" w:name="_Toc177744547"/>
       <w:proofErr w:type="spellStart"/>
       <w:r>
         <w:lastRenderedPageBreak/>
@@ -3972,7 +7040,7 @@
       <w:r>
         <w:t>ee</w:t>
       </w:r>
-      <w:bookmarkEnd w:id="11"/>
+      <w:bookmarkEnd w:id="32"/>
       <w:proofErr w:type="spellEnd"/>
     </w:p>
     <w:p>
@@ -4015,11 +7083,11 @@
           <w:numId w:val="10"/>
         </w:numPr>
       </w:pPr>
-      <w:bookmarkStart w:id="12" w:name="_Toc177381670"/>
+      <w:bookmarkStart w:id="33" w:name="_Toc177744548"/>
       <w:r>
         <w:t>Aircraft Message</w:t>
       </w:r>
-      <w:bookmarkEnd w:id="12"/>
+      <w:bookmarkEnd w:id="33"/>
     </w:p>
     <w:p>
       <w:r>
@@ -5927,12 +8995,12 @@
           <w:numId w:val="10"/>
         </w:numPr>
       </w:pPr>
-      <w:bookmarkStart w:id="13" w:name="_Ref176012741"/>
+      <w:bookmarkStart w:id="34" w:name="_Ref176012741"/>
       <w:r>
         <w:lastRenderedPageBreak/>
         <w:t>FLAGS Bitfield</w:t>
       </w:r>
-      <w:bookmarkEnd w:id="13"/>
+      <w:bookmarkEnd w:id="34"/>
     </w:p>
     <w:p>
       <w:r>
@@ -7003,11 +10071,11 @@
           <w:numId w:val="10"/>
         </w:numPr>
       </w:pPr>
-      <w:bookmarkStart w:id="14" w:name="_Ref176013441"/>
+      <w:bookmarkStart w:id="35" w:name="_Ref176013441"/>
       <w:r>
         <w:t>ECAT Field</w:t>
       </w:r>
-      <w:bookmarkEnd w:id="14"/>
+      <w:bookmarkEnd w:id="35"/>
     </w:p>
     <w:p>
       <w:r>
@@ -7592,11 +10660,11 @@
           <w:numId w:val="10"/>
         </w:numPr>
       </w:pPr>
-      <w:bookmarkStart w:id="15" w:name="_Ref176013490"/>
+      <w:bookmarkStart w:id="36" w:name="_Ref176013490"/>
       <w:r>
         <w:t>SYSINFO Bitfield</w:t>
       </w:r>
-      <w:bookmarkEnd w:id="15"/>
+      <w:bookmarkEnd w:id="36"/>
     </w:p>
     <w:tbl>
       <w:tblPr>
@@ -11223,11 +14291,11 @@
           <w:szCs w:val="24"/>
         </w:rPr>
       </w:pPr>
-      <w:bookmarkStart w:id="16" w:name="_Ref176041315"/>
+      <w:bookmarkStart w:id="37" w:name="_Ref176041315"/>
       <w:r>
         <w:t>CRC Field</w:t>
       </w:r>
-      <w:bookmarkEnd w:id="16"/>
+      <w:bookmarkEnd w:id="37"/>
     </w:p>
     <w:p>
       <w:pPr>
@@ -11683,12 +14751,12 @@
           <w:numId w:val="10"/>
         </w:numPr>
       </w:pPr>
-      <w:bookmarkStart w:id="17" w:name="_Toc177381671"/>
+      <w:bookmarkStart w:id="38" w:name="_Toc177744549"/>
       <w:r>
         <w:lastRenderedPageBreak/>
         <w:t>Statistics Message</w:t>
       </w:r>
-      <w:bookmarkEnd w:id="17"/>
+      <w:bookmarkEnd w:id="38"/>
     </w:p>
     <w:p>
       <w:r>
@@ -12281,11 +15349,11 @@
           <w:szCs w:val="26"/>
         </w:rPr>
       </w:pPr>
-      <w:bookmarkStart w:id="18" w:name="_Ref176041344"/>
+      <w:bookmarkStart w:id="39" w:name="_Ref176041344"/>
       <w:r>
         <w:t>CRC Field</w:t>
       </w:r>
-      <w:bookmarkEnd w:id="18"/>
+      <w:bookmarkEnd w:id="39"/>
     </w:p>
     <w:p>
       <w:pPr>
@@ -12329,12 +15397,12 @@
           <w:numId w:val="10"/>
         </w:numPr>
       </w:pPr>
-      <w:bookmarkStart w:id="19" w:name="_Toc177381672"/>
+      <w:bookmarkStart w:id="40" w:name="_Toc177744550"/>
       <w:r>
         <w:lastRenderedPageBreak/>
         <w:t>MAVLINK</w:t>
       </w:r>
-      <w:bookmarkEnd w:id="19"/>
+      <w:bookmarkEnd w:id="40"/>
     </w:p>
     <w:p>
       <w:r>
@@ -12412,7 +15480,7 @@
           <w:numId w:val="10"/>
         </w:numPr>
       </w:pPr>
-      <w:bookmarkStart w:id="20" w:name="_Toc177381673"/>
+      <w:bookmarkStart w:id="41" w:name="_Toc177744551"/>
       <w:r>
         <w:t xml:space="preserve">MAVLINK ADSB_VEHICLE (Message ID 246) </w:t>
       </w:r>
@@ -12427,7 +15495,7 @@
       <w:r>
         <w:t xml:space="preserve"> Definition</w:t>
       </w:r>
-      <w:bookmarkEnd w:id="20"/>
+      <w:bookmarkEnd w:id="41"/>
     </w:p>
     <w:p>
       <w:r>
@@ -13642,11 +16710,11 @@
           <w:numId w:val="10"/>
         </w:numPr>
       </w:pPr>
-      <w:bookmarkStart w:id="21" w:name="_Toc177381674"/>
+      <w:bookmarkStart w:id="42" w:name="_Toc177744552"/>
       <w:r>
         <w:t>MAVLINK MESSAGE_INTERVAL (Message ID 244) Packet Definition</w:t>
       </w:r>
-      <w:bookmarkEnd w:id="21"/>
+      <w:bookmarkEnd w:id="42"/>
     </w:p>
     <w:p>
       <w:r>
@@ -14470,7 +17538,19 @@
         <w:color w:val="FFFFFF" w:themeColor="background1"/>
       </w:rPr>
       <w:tab/>
-      <w:t>Firmware Version: 0.0.0</w:t>
+      <w:t>Firmware Version: 0.</w:t>
+    </w:r>
+    <w:r>
+      <w:rPr>
+        <w:color w:val="FFFFFF" w:themeColor="background1"/>
+      </w:rPr>
+      <w:t>2</w:t>
+    </w:r>
+    <w:r>
+      <w:rPr>
+        <w:color w:val="FFFFFF" w:themeColor="background1"/>
+      </w:rPr>
+      <w:t>.0</w:t>
     </w:r>
   </w:p>
 </w:ftr>
@@ -15657,16 +18737,16 @@
     </w:lvl>
   </w:abstractNum>
   <w:abstractNum w:abstractNumId="9" w15:restartNumberingAfterBreak="0">
-    <w:nsid w:val="423B09A6"/>
+    <w:nsid w:val="3EF90630"/>
     <w:multiLevelType w:val="multilevel"/>
-    <w:tmpl w:val="DFF8DB00"/>
+    <w:tmpl w:val="FE86E726"/>
     <w:lvl w:ilvl="0">
       <w:start w:val="1"/>
       <w:numFmt w:val="decimal"/>
       <w:lvlText w:val="%1    "/>
       <w:lvlJc w:val="left"/>
       <w:pPr>
-        <w:ind w:left="360" w:hanging="360"/>
+        <w:ind w:left="0" w:firstLine="0"/>
       </w:pPr>
       <w:rPr>
         <w:rFonts w:ascii="Poppins SemiBold" w:hAnsi="Poppins SemiBold" w:hint="default"/>
@@ -15682,6 +18762,133 @@
       <w:lvlText w:val="%1.%2 "/>
       <w:lvlJc w:val="left"/>
       <w:pPr>
+        <w:ind w:left="0" w:firstLine="0"/>
+      </w:pPr>
+      <w:rPr>
+        <w:rFonts w:ascii="Poppins SemiBold" w:hAnsi="Poppins SemiBold" w:hint="default"/>
+        <w:color w:val="FFCB00"/>
+        <w:sz w:val="26"/>
+      </w:rPr>
+    </w:lvl>
+    <w:lvl w:ilvl="2">
+      <w:start w:val="1"/>
+      <w:numFmt w:val="decimal"/>
+      <w:lvlText w:val="%1.%2.%3  "/>
+      <w:lvlJc w:val="left"/>
+      <w:pPr>
+        <w:ind w:left="0" w:firstLine="0"/>
+      </w:pPr>
+      <w:rPr>
+        <w:rFonts w:ascii="Poppins" w:hAnsi="Poppins" w:hint="default"/>
+        <w:b w:val="0"/>
+        <w:i w:val="0"/>
+        <w:color w:val="00AD4D"/>
+        <w:sz w:val="22"/>
+      </w:rPr>
+    </w:lvl>
+    <w:lvl w:ilvl="3">
+      <w:start w:val="1"/>
+      <w:numFmt w:val="decimal"/>
+      <w:lvlText w:val="%1.%2.%3.%4"/>
+      <w:lvlJc w:val="left"/>
+      <w:pPr>
+        <w:ind w:left="0" w:firstLine="0"/>
+      </w:pPr>
+      <w:rPr>
+        <w:rFonts w:ascii="Calibri" w:hAnsi="Calibri" w:cstheme="majorHAnsi" w:hint="default"/>
+        <w:b/>
+        <w:i w:val="0"/>
+        <w:color w:val="auto"/>
+        <w:sz w:val="22"/>
+      </w:rPr>
+    </w:lvl>
+    <w:lvl w:ilvl="4">
+      <w:start w:val="1"/>
+      <w:numFmt w:val="lowerLetter"/>
+      <w:lvlText w:val="(%5)"/>
+      <w:lvlJc w:val="left"/>
+      <w:pPr>
+        <w:ind w:left="0" w:firstLine="0"/>
+      </w:pPr>
+      <w:rPr>
+        <w:rFonts w:hint="default"/>
+      </w:rPr>
+    </w:lvl>
+    <w:lvl w:ilvl="5">
+      <w:start w:val="1"/>
+      <w:numFmt w:val="lowerRoman"/>
+      <w:lvlText w:val="(%6)"/>
+      <w:lvlJc w:val="left"/>
+      <w:pPr>
+        <w:ind w:left="0" w:firstLine="0"/>
+      </w:pPr>
+      <w:rPr>
+        <w:rFonts w:hint="default"/>
+      </w:rPr>
+    </w:lvl>
+    <w:lvl w:ilvl="6">
+      <w:start w:val="1"/>
+      <w:numFmt w:val="decimal"/>
+      <w:lvlText w:val="%7."/>
+      <w:lvlJc w:val="left"/>
+      <w:pPr>
+        <w:ind w:left="0" w:firstLine="0"/>
+      </w:pPr>
+      <w:rPr>
+        <w:rFonts w:hint="default"/>
+      </w:rPr>
+    </w:lvl>
+    <w:lvl w:ilvl="7">
+      <w:start w:val="1"/>
+      <w:numFmt w:val="lowerLetter"/>
+      <w:lvlText w:val="%8."/>
+      <w:lvlJc w:val="left"/>
+      <w:pPr>
+        <w:ind w:left="0" w:firstLine="0"/>
+      </w:pPr>
+      <w:rPr>
+        <w:rFonts w:hint="default"/>
+      </w:rPr>
+    </w:lvl>
+    <w:lvl w:ilvl="8">
+      <w:start w:val="1"/>
+      <w:numFmt w:val="lowerRoman"/>
+      <w:lvlText w:val="%9."/>
+      <w:lvlJc w:val="left"/>
+      <w:pPr>
+        <w:ind w:left="0" w:firstLine="0"/>
+      </w:pPr>
+      <w:rPr>
+        <w:rFonts w:hint="default"/>
+      </w:rPr>
+    </w:lvl>
+  </w:abstractNum>
+  <w:abstractNum w:abstractNumId="10" w15:restartNumberingAfterBreak="0">
+    <w:nsid w:val="423B09A6"/>
+    <w:multiLevelType w:val="multilevel"/>
+    <w:tmpl w:val="DFF8DB00"/>
+    <w:lvl w:ilvl="0">
+      <w:start w:val="1"/>
+      <w:numFmt w:val="decimal"/>
+      <w:lvlText w:val="%1    "/>
+      <w:lvlJc w:val="left"/>
+      <w:pPr>
+        <w:ind w:left="360" w:hanging="360"/>
+      </w:pPr>
+      <w:rPr>
+        <w:rFonts w:ascii="Poppins SemiBold" w:hAnsi="Poppins SemiBold" w:hint="default"/>
+        <w:b/>
+        <w:i w:val="0"/>
+        <w:color w:val="00AD4D"/>
+        <w:sz w:val="32"/>
+      </w:rPr>
+    </w:lvl>
+    <w:lvl w:ilvl="1">
+      <w:start w:val="1"/>
+      <w:numFmt w:val="decimal"/>
+      <w:lvlText w:val="%1.%2 "/>
+      <w:lvlJc w:val="left"/>
+      <w:pPr>
         <w:ind w:left="720" w:hanging="360"/>
       </w:pPr>
       <w:rPr>
@@ -15779,7 +18986,7 @@
       </w:rPr>
     </w:lvl>
   </w:abstractNum>
-  <w:abstractNum w:abstractNumId="10" w15:restartNumberingAfterBreak="0">
+  <w:abstractNum w:abstractNumId="11" w15:restartNumberingAfterBreak="0">
     <w:nsid w:val="48522B65"/>
     <w:multiLevelType w:val="hybridMultilevel"/>
     <w:tmpl w:val="55DEB3F6"/>
@@ -15891,7 +19098,7 @@
       </w:rPr>
     </w:lvl>
   </w:abstractNum>
-  <w:abstractNum w:abstractNumId="11" w15:restartNumberingAfterBreak="0">
+  <w:abstractNum w:abstractNumId="12" w15:restartNumberingAfterBreak="0">
     <w:nsid w:val="53301CAD"/>
     <w:multiLevelType w:val="multilevel"/>
     <w:tmpl w:val="624C7896"/>
@@ -16019,7 +19226,7 @@
       </w:rPr>
     </w:lvl>
   </w:abstractNum>
-  <w:abstractNum w:abstractNumId="12" w15:restartNumberingAfterBreak="0">
+  <w:abstractNum w:abstractNumId="13" w15:restartNumberingAfterBreak="0">
     <w:nsid w:val="5A331350"/>
     <w:multiLevelType w:val="hybridMultilevel"/>
     <w:tmpl w:val="4E14CE2E"/>
@@ -16132,7 +19339,7 @@
       </w:rPr>
     </w:lvl>
   </w:abstractNum>
-  <w:abstractNum w:abstractNumId="13" w15:restartNumberingAfterBreak="0">
+  <w:abstractNum w:abstractNumId="14" w15:restartNumberingAfterBreak="0">
     <w:nsid w:val="5ABE7AFC"/>
     <w:multiLevelType w:val="multilevel"/>
     <w:tmpl w:val="D9D0A6B8"/>
@@ -16255,7 +19462,7 @@
       </w:rPr>
     </w:lvl>
   </w:abstractNum>
-  <w:abstractNum w:abstractNumId="14" w15:restartNumberingAfterBreak="0">
+  <w:abstractNum w:abstractNumId="15" w15:restartNumberingAfterBreak="0">
     <w:nsid w:val="68A31198"/>
     <w:multiLevelType w:val="multilevel"/>
     <w:tmpl w:val="FE86E726"/>
@@ -16382,7 +19589,7 @@
       </w:rPr>
     </w:lvl>
   </w:abstractNum>
-  <w:abstractNum w:abstractNumId="15" w15:restartNumberingAfterBreak="0">
+  <w:abstractNum w:abstractNumId="16" w15:restartNumberingAfterBreak="0">
     <w:nsid w:val="6AB904AD"/>
     <w:multiLevelType w:val="hybridMultilevel"/>
     <w:tmpl w:val="F9DACA3C"/>
@@ -16499,13 +19706,13 @@
     <w:abstractNumId w:val="1"/>
   </w:num>
   <w:num w:numId="2" w16cid:durableId="2058501990">
-    <w:abstractNumId w:val="10"/>
+    <w:abstractNumId w:val="11"/>
   </w:num>
   <w:num w:numId="3" w16cid:durableId="1935090610">
     <w:abstractNumId w:val="4"/>
   </w:num>
   <w:num w:numId="4" w16cid:durableId="492642808">
-    <w:abstractNumId w:val="12"/>
+    <w:abstractNumId w:val="13"/>
   </w:num>
   <w:num w:numId="5" w16cid:durableId="486746746">
     <w:abstractNumId w:val="8"/>
@@ -16520,19 +19727,19 @@
     <w:abstractNumId w:val="3"/>
   </w:num>
   <w:num w:numId="9" w16cid:durableId="1349871291">
-    <w:abstractNumId w:val="13"/>
+    <w:abstractNumId w:val="14"/>
   </w:num>
   <w:num w:numId="10" w16cid:durableId="1665357682">
-    <w:abstractNumId w:val="14"/>
+    <w:abstractNumId w:val="15"/>
   </w:num>
   <w:num w:numId="11" w16cid:durableId="1574461307">
-    <w:abstractNumId w:val="9"/>
+    <w:abstractNumId w:val="10"/>
   </w:num>
   <w:num w:numId="12" w16cid:durableId="969045482">
     <w:abstractNumId w:val="5"/>
   </w:num>
   <w:num w:numId="13" w16cid:durableId="1392578920">
-    <w:abstractNumId w:val="11"/>
+    <w:abstractNumId w:val="12"/>
   </w:num>
   <w:num w:numId="14" w16cid:durableId="2011372482">
     <w:abstractNumId w:val="2"/>
@@ -16541,7 +19748,10 @@
     <w:abstractNumId w:val="6"/>
   </w:num>
   <w:num w:numId="16" w16cid:durableId="206187554">
-    <w:abstractNumId w:val="15"/>
+    <w:abstractNumId w:val="16"/>
+  </w:num>
+  <w:num w:numId="17" w16cid:durableId="1171021341">
+    <w:abstractNumId w:val="9"/>
   </w:num>
 </w:numbering>
 </file>
@@ -16946,7 +20156,7 @@
   <w:style w:type="paragraph" w:default="1" w:styleId="Normal">
     <w:name w:val="Normal"/>
     <w:qFormat/>
-    <w:rsid w:val="004B759E"/>
+    <w:rsid w:val="00F118AB"/>
   </w:style>
   <w:style w:type="paragraph" w:styleId="Heading1">
     <w:name w:val="heading 1"/>

</xml_diff>

<commit_message>
Refactor aircraft dictionary stats tracking, enhance CSBee
</commit_message>
<xml_diff>
--- a/word/datasheet_adsbee_1090.docx
+++ b/word/datasheet_adsbee_1090.docx
@@ -34,13 +34,8 @@
                     <w:shd w:val="clear" w:color="auto" w:fill="FFFA00"/>
                     <w:jc w:val="center"/>
                   </w:pPr>
-                  <w:proofErr w:type="spellStart"/>
                   <w:r>
-                    <w:t>ADSBee</w:t>
-                  </w:r>
-                  <w:proofErr w:type="spellEnd"/>
-                  <w:r>
-                    <w:t xml:space="preserve"> 1090</w:t>
+                    <w:t>ADSBee 1090</w:t>
                   </w:r>
                 </w:p>
                 <w:p>
@@ -48,13 +43,8 @@
                     <w:pStyle w:val="Subtitle"/>
                     <w:jc w:val="distribute"/>
                   </w:pPr>
-                  <w:proofErr w:type="gramStart"/>
                   <w:r>
-                    <w:t>Open Source</w:t>
-                  </w:r>
-                  <w:proofErr w:type="gramEnd"/>
-                  <w:r>
-                    <w:t xml:space="preserve"> Embedded ADS-B Receiver</w:t>
+                    <w:t>Open Source Embedded ADS-B Receiver</w:t>
                   </w:r>
                 </w:p>
               </w:txbxContent>
@@ -165,13 +155,8 @@
           <w:numId w:val="2"/>
         </w:numPr>
       </w:pPr>
-      <w:proofErr w:type="spellStart"/>
-      <w:r>
-        <w:t>ADSBee</w:t>
-      </w:r>
-      <w:proofErr w:type="spellEnd"/>
-      <w:r>
-        <w:t xml:space="preserve"> CSV</w:t>
+      <w:r>
+        <w:t>ADSBee CSV</w:t>
       </w:r>
     </w:p>
     <w:p>
@@ -182,11 +167,9 @@
           <w:numId w:val="2"/>
         </w:numPr>
       </w:pPr>
-      <w:proofErr w:type="spellStart"/>
       <w:r>
         <w:t>MAVLink</w:t>
       </w:r>
-      <w:proofErr w:type="spellEnd"/>
     </w:p>
     <w:p>
       <w:pPr>
@@ -257,15 +240,7 @@
         <w:t xml:space="preserve"> directly</w:t>
       </w:r>
       <w:r>
-        <w:t xml:space="preserve"> to ADS-B databases via </w:t>
-      </w:r>
-      <w:proofErr w:type="spellStart"/>
-      <w:r>
-        <w:t>WiFi</w:t>
-      </w:r>
-      <w:proofErr w:type="spellEnd"/>
-      <w:r>
-        <w:t xml:space="preserve"> or broadcasting Remote ID beacon frames in UAS applications (not yet implemented).</w:t>
+        <w:t xml:space="preserve"> to ADS-B databases via WiFi or broadcasting Remote ID beacon frames in UAS applications (not yet implemented).</w:t>
       </w:r>
     </w:p>
     <w:p>
@@ -368,15 +343,7 @@
         </w:numPr>
       </w:pPr>
       <w:r>
-        <w:t xml:space="preserve">Standalone feeder device for online ADS-B databases. No external compute required, just add power and </w:t>
-      </w:r>
-      <w:proofErr w:type="spellStart"/>
-      <w:r>
-        <w:t>WiFi</w:t>
-      </w:r>
-      <w:proofErr w:type="spellEnd"/>
-      <w:r>
-        <w:t>!</w:t>
+        <w:t>Standalone feeder device for online ADS-B databases. No external compute required, just add power and WiFi!</w:t>
       </w:r>
     </w:p>
     <w:p>
@@ -450,28 +417,15 @@
           </w:tcPr>
           <w:p>
             <w:r>
-              <w:t>75mA (</w:t>
-            </w:r>
-            <w:proofErr w:type="spellStart"/>
-            <w:r>
-              <w:t>WiFi</w:t>
-            </w:r>
-            <w:proofErr w:type="spellEnd"/>
-            <w:r>
-              <w:t xml:space="preserve"> disabled)</w:t>
-            </w:r>
-          </w:p>
-          <w:p>
-            <w:r>
-              <w:t>~400mA (</w:t>
-            </w:r>
-            <w:proofErr w:type="spellStart"/>
-            <w:r>
-              <w:t>WiFi</w:t>
-            </w:r>
-            <w:proofErr w:type="spellEnd"/>
-            <w:r>
-              <w:t xml:space="preserve"> enabled)</w:t>
+              <w:t>110</w:t>
+            </w:r>
+            <w:r>
+              <w:t>mA (WiFi disabled)</w:t>
+            </w:r>
+          </w:p>
+          <w:p>
+            <w:r>
+              <w:t>~400mA (WiFi enabled)</w:t>
             </w:r>
           </w:p>
         </w:tc>
@@ -554,48 +508,20 @@
               <w:rPr>
                 <w:rFonts w:cstheme="minorHAnsi"/>
               </w:rPr>
-              <w:t xml:space="preserve">1090MHz RF In: </w:t>
-            </w:r>
-            <w:proofErr w:type="gramStart"/>
-            <w:r>
+              <w:t>1090MHz RF In: U.FL / MHF1</w:t>
+            </w:r>
+          </w:p>
+          <w:p>
+            <w:pPr>
               <w:rPr>
                 <w:rFonts w:cstheme="minorHAnsi"/>
               </w:rPr>
-              <w:t>U.FL</w:t>
-            </w:r>
-            <w:proofErr w:type="gramEnd"/>
+            </w:pPr>
             <w:r>
               <w:rPr>
                 <w:rFonts w:cstheme="minorHAnsi"/>
               </w:rPr>
-              <w:t xml:space="preserve"> / MHF1</w:t>
-            </w:r>
-          </w:p>
-          <w:p>
-            <w:pPr>
-              <w:rPr>
-                <w:rFonts w:cstheme="minorHAnsi"/>
-              </w:rPr>
-            </w:pPr>
-            <w:r>
-              <w:rPr>
-                <w:rFonts w:cstheme="minorHAnsi"/>
-              </w:rPr>
-              <w:t xml:space="preserve">802.11 RF Out: </w:t>
-            </w:r>
-            <w:proofErr w:type="gramStart"/>
-            <w:r>
-              <w:rPr>
-                <w:rFonts w:cstheme="minorHAnsi"/>
-              </w:rPr>
-              <w:t>W.FL</w:t>
-            </w:r>
-            <w:proofErr w:type="gramEnd"/>
-            <w:r>
-              <w:rPr>
-                <w:rFonts w:cstheme="minorHAnsi"/>
-              </w:rPr>
-              <w:t xml:space="preserve"> / MHF3</w:t>
+              <w:t>802.11 RF Out: W.FL / MHF3</w:t>
             </w:r>
           </w:p>
           <w:p>
@@ -643,24 +569,14 @@
         <w:pStyle w:val="IgnoredHeading"/>
       </w:pPr>
       <w:bookmarkStart w:id="3" w:name="_Toc177744521"/>
-      <w:proofErr w:type="gramStart"/>
-      <w:r>
-        <w:t>Open Source</w:t>
-      </w:r>
-      <w:proofErr w:type="gramEnd"/>
-      <w:r>
-        <w:t xml:space="preserve"> Hardware + Software</w:t>
+      <w:r>
+        <w:t>Open Source Hardware + Software</w:t>
       </w:r>
       <w:bookmarkEnd w:id="3"/>
     </w:p>
     <w:p>
-      <w:proofErr w:type="spellStart"/>
-      <w:r>
-        <w:t>Github</w:t>
-      </w:r>
-      <w:proofErr w:type="spellEnd"/>
-      <w:r>
-        <w:t xml:space="preserve"> Repository: </w:t>
+      <w:r>
+        <w:t xml:space="preserve">Github Repository: </w:t>
       </w:r>
       <w:hyperlink r:id="rId13" w:history="1">
         <w:r>
@@ -685,49 +601,17 @@
         <w:t>schematics</w:t>
       </w:r>
       <w:r>
-        <w:t xml:space="preserve"> and source code files required to build </w:t>
-      </w:r>
-      <w:proofErr w:type="spellStart"/>
-      <w:r>
-        <w:t>ADSBee</w:t>
-      </w:r>
-      <w:proofErr w:type="spellEnd"/>
-      <w:r>
-        <w:t xml:space="preserve"> 1090 are available under a GNU GPL v3 license. This means that they can be freely incorporated into other open-source projects that utilize a compatible license. The hope is that by opening the design to contributions and feedback from a community of users, the functionality of the </w:t>
-      </w:r>
-      <w:proofErr w:type="spellStart"/>
-      <w:r>
-        <w:t>ADSBee</w:t>
-      </w:r>
-      <w:proofErr w:type="spellEnd"/>
-      <w:r>
-        <w:t xml:space="preserve"> 1090 will be enhanced over time.</w:t>
+        <w:t xml:space="preserve"> and source code files required to build ADSBee 1090 are available under a GNU GPL v3 license. This means that they can be freely incorporated into other open-source projects that utilize a compatible license. The hope is that by opening the design to contributions and feedback from a community of users, the functionality of the ADSBee 1090 will be enhanced over time.</w:t>
       </w:r>
     </w:p>
     <w:p>
       <w:r>
-        <w:t xml:space="preserve">Note that the GPL v3 license applies to design and source code files, and not devices. </w:t>
-      </w:r>
-      <w:proofErr w:type="spellStart"/>
-      <w:r>
-        <w:t>ADSBee</w:t>
-      </w:r>
-      <w:proofErr w:type="spellEnd"/>
-      <w:r>
-        <w:t xml:space="preserve"> 1090 units purchased from Pants for Birds may be used in commercial applications without any licensing restrictions.</w:t>
+        <w:t>Note that the GPL v3 license applies to design and source code files, and not devices. ADSBee 1090 units purchased from Pants for Birds may be used in commercial applications without any licensing restrictions.</w:t>
       </w:r>
     </w:p>
     <w:p>
       <w:r>
-        <w:t xml:space="preserve">For commercial licensing requests of </w:t>
-      </w:r>
-      <w:proofErr w:type="spellStart"/>
-      <w:r>
-        <w:t>ADSBee</w:t>
-      </w:r>
-      <w:proofErr w:type="spellEnd"/>
-      <w:r>
-        <w:t xml:space="preserve"> hardware or software design files, please contact </w:t>
+        <w:t xml:space="preserve">For commercial licensing requests of ADSBee hardware or software design files, please contact </w:t>
       </w:r>
       <w:hyperlink r:id="rId14" w:history="1">
         <w:r>
@@ -2604,7 +2488,7 @@
                 <w:noProof/>
                 <w:webHidden/>
               </w:rPr>
-              <w:t>6</w:t>
+              <w:t>7</w:t>
             </w:r>
             <w:r>
               <w:rPr>
@@ -2690,7 +2574,7 @@
                 <w:noProof/>
                 <w:webHidden/>
               </w:rPr>
-              <w:t>6</w:t>
+              <w:t>7</w:t>
             </w:r>
             <w:r>
               <w:rPr>
@@ -2776,7 +2660,7 @@
                 <w:noProof/>
                 <w:webHidden/>
               </w:rPr>
-              <w:t>6</w:t>
+              <w:t>7</w:t>
             </w:r>
             <w:r>
               <w:rPr>
@@ -2862,7 +2746,7 @@
                 <w:noProof/>
                 <w:webHidden/>
               </w:rPr>
-              <w:t>6</w:t>
+              <w:t>7</w:t>
             </w:r>
             <w:r>
               <w:rPr>
@@ -2948,7 +2832,7 @@
                 <w:noProof/>
                 <w:webHidden/>
               </w:rPr>
-              <w:t>6</w:t>
+              <w:t>7</w:t>
             </w:r>
             <w:r>
               <w:rPr>
@@ -3034,7 +2918,7 @@
                 <w:noProof/>
                 <w:webHidden/>
               </w:rPr>
-              <w:t>6</w:t>
+              <w:t>7</w:t>
             </w:r>
             <w:r>
               <w:rPr>
@@ -3120,7 +3004,7 @@
                 <w:noProof/>
                 <w:webHidden/>
               </w:rPr>
-              <w:t>6</w:t>
+              <w:t>7</w:t>
             </w:r>
             <w:r>
               <w:rPr>
@@ -3766,79 +3650,18 @@
       <w:bookmarkEnd w:id="4"/>
     </w:p>
     <w:p>
-      <w:proofErr w:type="spellStart"/>
-      <w:r>
-        <w:t>ADSBee</w:t>
-      </w:r>
-      <w:proofErr w:type="spellEnd"/>
-      <w:r>
-        <w:t xml:space="preserve"> 1090 was created as an attempt to build a low-cost ADS-B receiver without the use of an FPGA (found in most embedded ADS-B receivers on the market) and without the need for external compute (a requirement of most SDR-based ADS-B receivers). </w:t>
-      </w:r>
-      <w:proofErr w:type="spellStart"/>
-      <w:r>
-        <w:t>ADSBee</w:t>
-      </w:r>
-      <w:proofErr w:type="spellEnd"/>
-      <w:r>
-        <w:t xml:space="preserve"> 1090 accomplishes this through the use of a low-cost dual core microcontroller (RP2040) with flexible IO peripherals (PIO) that run a set of custom-written programs for preamble detection and packet decoding. By dedicating the RP2040’s PIO peripherals to the tasks required to find and decode ADS-B packets, </w:t>
-      </w:r>
-      <w:proofErr w:type="spellStart"/>
-      <w:r>
-        <w:t>ADSBee</w:t>
-      </w:r>
-      <w:proofErr w:type="spellEnd"/>
-      <w:r>
-        <w:t xml:space="preserve"> 1090 frees up its remaining cores to perform the logical functions required to validate checksums on decoded packets and decipher aircraft information (position, altitude, callsign, </w:t>
-      </w:r>
-      <w:proofErr w:type="spellStart"/>
-      <w:r>
-        <w:t>etc</w:t>
-      </w:r>
-      <w:proofErr w:type="spellEnd"/>
-      <w:r>
-        <w:t>).</w:t>
+      <w:r>
+        <w:t>ADSBee 1090 was created as an attempt to build a low-cost ADS-B receiver without the use of an FPGA (found in most embedded ADS-B receivers on the market) and without the need for external compute (a requirement of most SDR-based ADS-B receivers). ADSBee 1090 accomplishes this through the use of a low-cost dual core microcontroller (RP2040) with flexible IO peripherals (PIO) that run a set of custom-written programs for preamble detection and packet decoding. By dedicating the RP2040’s PIO peripherals to the tasks required to find and decode ADS-B packets, ADSBee 1090 frees up its remaining cores to perform the logical functions required to validate checksums on decoded packets and decipher aircraft information (position, altitude, callsign, etc).</w:t>
       </w:r>
     </w:p>
     <w:p>
       <w:r>
-        <w:t xml:space="preserve">The </w:t>
-      </w:r>
-      <w:proofErr w:type="spellStart"/>
-      <w:r>
-        <w:t>ADSBee</w:t>
-      </w:r>
-      <w:proofErr w:type="spellEnd"/>
-      <w:r>
-        <w:t xml:space="preserve"> 1090 reports decoded aircraft information over UART and USB interfaces in a variety of protocols, and can utilize its attached ESP32 S3 module to host </w:t>
-      </w:r>
-      <w:proofErr w:type="spellStart"/>
-      <w:r>
-        <w:t>WiFi</w:t>
-      </w:r>
-      <w:proofErr w:type="spellEnd"/>
-      <w:r>
-        <w:t xml:space="preserve"> networks for data streaming to other devices, or connect to existing </w:t>
-      </w:r>
-      <w:proofErr w:type="spellStart"/>
-      <w:r>
-        <w:t>WiFi</w:t>
-      </w:r>
-      <w:proofErr w:type="spellEnd"/>
-      <w:r>
-        <w:t xml:space="preserve"> networks in order to upload data to the internet or other devices on the network.</w:t>
+        <w:t>The ADSBee 1090 reports decoded aircraft information over UART and USB interfaces in a variety of protocols, and can utilize its attached ESP32 S3 module to host WiFi networks for data streaming to other devices, or connect to existing WiFi networks in order to upload data to the internet or other devices on the network.</w:t>
       </w:r>
     </w:p>
     <w:p>
       <w:r>
-        <w:t xml:space="preserve">Provisions are included for connecting an external GNSS module and UAT radio receiver to the </w:t>
-      </w:r>
-      <w:proofErr w:type="spellStart"/>
-      <w:r>
-        <w:t>ADSBee</w:t>
-      </w:r>
-      <w:proofErr w:type="spellEnd"/>
-      <w:r>
-        <w:t xml:space="preserve"> 1090. These features will enter development in the near future.</w:t>
+        <w:t>Provisions are included for connecting an external GNSS module and UAT radio receiver to the ADSBee 1090. These features will enter development in the near future.</w:t>
       </w:r>
     </w:p>
     <w:p>
@@ -3877,15 +3700,7 @@
     </w:p>
     <w:p>
       <w:r>
-        <w:t xml:space="preserve">The CONSOLE interface (USB-C connector) on the </w:t>
-      </w:r>
-      <w:proofErr w:type="spellStart"/>
-      <w:r>
-        <w:t>ADSBee</w:t>
-      </w:r>
-      <w:proofErr w:type="spellEnd"/>
-      <w:r>
-        <w:t xml:space="preserve"> 1090 can be used to supply the device with power, configure the device’s internal parameters via AT commands, and receive data from the device.</w:t>
+        <w:t>The CONSOLE interface (USB-C connector) on the ADSBee 1090 can be used to supply the device with power, configure the device’s internal parameters via AT commands, and receive data from the device.</w:t>
       </w:r>
     </w:p>
     <w:p>
@@ -3914,13 +3729,8 @@
       <w:bookmarkEnd w:id="7"/>
     </w:p>
     <w:p>
-      <w:proofErr w:type="gramStart"/>
-      <w:r>
-        <w:t>The  COMMS</w:t>
-      </w:r>
-      <w:proofErr w:type="gramEnd"/>
-      <w:r>
-        <w:t xml:space="preserve">_UART interface is </w:t>
+      <w:r>
+        <w:t xml:space="preserve">The  COMMS_UART interface is </w:t>
       </w:r>
       <w:r>
         <w:t>used for data output, and can support a number of different protocols</w:t>
@@ -4142,15 +3952,7 @@
     </w:p>
     <w:p>
       <w:r>
-        <w:t xml:space="preserve">The </w:t>
-      </w:r>
-      <w:proofErr w:type="spellStart"/>
-      <w:r>
-        <w:t>ADSBee</w:t>
-      </w:r>
-      <w:proofErr w:type="spellEnd"/>
-      <w:r>
-        <w:t xml:space="preserve"> 1090’s GNSS module connector includes a UART interface</w:t>
+        <w:t>The ADSBee 1090’s GNSS module connector includes a UART interface</w:t>
       </w:r>
       <w:r>
         <w:t xml:space="preserve"> which can be used to receive NMEA sentences from a GNSS module. The baud rate of the GNSS_UART interface can be adjusted via AT commands.</w:t>
@@ -4368,15 +4170,7 @@
     </w:p>
     <w:p>
       <w:r>
-        <w:t xml:space="preserve">AT Commands are used to configure the </w:t>
-      </w:r>
-      <w:proofErr w:type="spellStart"/>
-      <w:r>
-        <w:t>ADSBee</w:t>
-      </w:r>
-      <w:proofErr w:type="spellEnd"/>
-      <w:r>
-        <w:t xml:space="preserve"> 1090 receiver’s internal parameters </w:t>
+        <w:t xml:space="preserve">AT Commands are used to configure the ADSBee 1090 receiver’s internal parameters </w:t>
       </w:r>
       <w:r>
         <w:t>via the CONSOLE interface.</w:t>
@@ -4387,36 +4181,18 @@
     </w:p>
     <w:p>
       <w:r>
-        <w:t xml:space="preserve">AT commands and parameters must be all-caps. Whitespace is not ignored and should only be used intentionally (e.g. as part of a </w:t>
-      </w:r>
-      <w:proofErr w:type="spellStart"/>
-      <w:r>
-        <w:t>WiFi</w:t>
-      </w:r>
-      <w:proofErr w:type="spellEnd"/>
-      <w:r>
-        <w:t xml:space="preserve"> network SSID which contains spaces). Arguments are separated by a single comma and no spaces.</w:t>
+        <w:t>AT commands and parameters must be all-caps. Whitespace is not ignored and should only be used intentionally (e.g. as part of a WiFi network SSID which contains spaces). Arguments are separated by a single comma and no spaces.</w:t>
       </w:r>
     </w:p>
     <w:p>
       <w:r>
-        <w:t xml:space="preserve">All AT command arguments are optional. Arguments will be ignored if left as </w:t>
-      </w:r>
-      <w:proofErr w:type="spellStart"/>
-      <w:proofErr w:type="gramStart"/>
-      <w:r>
-        <w:t>blank</w:t>
+        <w:t>All AT command arguments are optional. Arguments will be ignored if left as blank</w:t>
       </w:r>
       <w:r>
         <w:t>.</w:t>
       </w:r>
       <w:r>
-        <w:t>For</w:t>
-      </w:r>
-      <w:proofErr w:type="spellEnd"/>
-      <w:proofErr w:type="gramEnd"/>
-      <w:r>
-        <w:t xml:space="preserve"> instance, to set the second parameter of AT+TL</w:t>
+        <w:t>For instance, to set the second parameter of AT+TL</w:t>
       </w:r>
       <w:r>
         <w:t>_</w:t>
@@ -4469,15 +4245,7 @@
     </w:p>
     <w:p>
       <w:r>
-        <w:t xml:space="preserve">Commands from the user to the </w:t>
-      </w:r>
-      <w:proofErr w:type="spellStart"/>
-      <w:r>
-        <w:t>ADSBee</w:t>
-      </w:r>
-      <w:proofErr w:type="spellEnd"/>
-      <w:r>
-        <w:t xml:space="preserve"> 1090 are prefixed with “AT+” (e.g. “AT+BAUDRATE…”). Replies may be prefixed with the relevant command (e.g. “+BAUDRATE=…”) or nothing (e.g. “OK”). Replies to AT command queries may include text enclosed by parentheses (e.g. “AT+BAUDRATE=115200(COMMS),</w:t>
+        <w:t>Commands from the user to the ADSBee 1090 are prefixed with “AT+” (e.g. “AT+BAUDRATE…”). Replies may be prefixed with the relevant command (e.g. “+BAUDRATE=…”) or nothing (e.g. “OK”). Replies to AT command queries may include text enclosed by parentheses (e.g. “AT+BAUDRATE=115200(COMMS),</w:t>
       </w:r>
       <w:r>
         <w:t>9600(GNSS)</w:t>
@@ -4511,58 +4279,19 @@
       <w:bookmarkStart w:id="11" w:name="_Ref177744376"/>
       <w:bookmarkStart w:id="12" w:name="_Toc177744529"/>
       <w:r>
-        <w:t xml:space="preserve">Set </w:t>
-      </w:r>
-      <w:proofErr w:type="spellStart"/>
-      <w:r>
-        <w:t>Baudrate</w:t>
+        <w:t>Set Baudrate</w:t>
       </w:r>
       <w:bookmarkEnd w:id="11"/>
       <w:bookmarkEnd w:id="12"/>
-      <w:proofErr w:type="spellEnd"/>
     </w:p>
     <w:p>
       <w:r>
-        <w:t>AT+BAUDRATE=&lt;</w:t>
-      </w:r>
-      <w:proofErr w:type="spellStart"/>
-      <w:r>
-        <w:t>iface</w:t>
-      </w:r>
-      <w:proofErr w:type="spellEnd"/>
-      <w:proofErr w:type="gramStart"/>
-      <w:r>
-        <w:t>&gt;,&lt;</w:t>
-      </w:r>
-      <w:proofErr w:type="spellStart"/>
-      <w:proofErr w:type="gramEnd"/>
-      <w:r>
-        <w:t>baudrate</w:t>
-      </w:r>
-      <w:proofErr w:type="spellEnd"/>
-      <w:r>
-        <w:t>&gt;</w:t>
+        <w:t>AT+BAUDRATE=&lt;iface&gt;,&lt;baudrate&gt;</w:t>
       </w:r>
     </w:p>
     <w:p>
       <w:r>
-        <w:t xml:space="preserve">Set the </w:t>
-      </w:r>
-      <w:proofErr w:type="spellStart"/>
-      <w:r>
-        <w:t>baudrate</w:t>
-      </w:r>
-      <w:proofErr w:type="spellEnd"/>
-      <w:r>
-        <w:t xml:space="preserve"> for a particular serial interface. Note that the USB C port (CONSOLE interface) is a virtual COM port and does not have a </w:t>
-      </w:r>
-      <w:proofErr w:type="spellStart"/>
-      <w:r>
-        <w:t>baudrate</w:t>
-      </w:r>
-      <w:proofErr w:type="spellEnd"/>
-      <w:r>
-        <w:t xml:space="preserve"> that can be changed.</w:t>
+        <w:t>Set the baudrate for a particular serial interface. Note that the USB C port (CONSOLE interface) is a virtual COM port and does not have a baudrate that can be changed.</w:t>
       </w:r>
     </w:p>
     <w:tbl>
@@ -4644,11 +4373,9 @@
             <w:tcW w:w="1548" w:type="dxa"/>
           </w:tcPr>
           <w:p>
-            <w:proofErr w:type="spellStart"/>
             <w:r>
               <w:t>iface</w:t>
             </w:r>
-            <w:proofErr w:type="spellEnd"/>
           </w:p>
         </w:tc>
         <w:tc>
@@ -4657,15 +4384,7 @@
           </w:tcPr>
           <w:p>
             <w:r>
-              <w:t xml:space="preserve">Serial interface to set the </w:t>
-            </w:r>
-            <w:proofErr w:type="spellStart"/>
-            <w:r>
-              <w:t>baudrate</w:t>
-            </w:r>
-            <w:proofErr w:type="spellEnd"/>
-            <w:r>
-              <w:t xml:space="preserve"> for.</w:t>
+              <w:t>Serial interface to set the baudrate for.</w:t>
             </w:r>
           </w:p>
         </w:tc>
@@ -4686,11 +4405,9 @@
             <w:tcW w:w="1548" w:type="dxa"/>
           </w:tcPr>
           <w:p>
-            <w:proofErr w:type="spellStart"/>
             <w:r>
               <w:t>baudrate</w:t>
             </w:r>
-            <w:proofErr w:type="spellEnd"/>
           </w:p>
         </w:tc>
         <w:tc>
@@ -4698,13 +4415,8 @@
             <w:tcW w:w="5796" w:type="dxa"/>
           </w:tcPr>
           <w:p>
-            <w:proofErr w:type="spellStart"/>
-            <w:r>
-              <w:t>Baudrate</w:t>
-            </w:r>
-            <w:proofErr w:type="spellEnd"/>
-            <w:r>
-              <w:t>, in characters per second.</w:t>
+            <w:r>
+              <w:t>Baudrate, in characters per second.</w:t>
             </w:r>
           </w:p>
         </w:tc>
@@ -4731,14 +4443,9 @@
       </w:pPr>
       <w:bookmarkStart w:id="13" w:name="_Toc177744530"/>
       <w:r>
-        <w:t xml:space="preserve">Query </w:t>
-      </w:r>
-      <w:proofErr w:type="spellStart"/>
-      <w:r>
-        <w:t>Baudrate</w:t>
+        <w:t>Query Baudrate</w:t>
       </w:r>
       <w:bookmarkEnd w:id="13"/>
-      <w:proofErr w:type="spellEnd"/>
     </w:p>
     <w:p>
       <w:pPr>
@@ -4761,13 +4468,8 @@
       <w:r>
         <w:t>_UART</w:t>
       </w:r>
-      <w:proofErr w:type="gramStart"/>
-      <w:r>
-        <w:t>),&lt;</w:t>
-      </w:r>
-      <w:proofErr w:type="gramEnd"/>
-      <w:r>
-        <w:t>gnss_uart_baudrate&gt;(GNSS</w:t>
+      <w:r>
+        <w:t>),&lt;gnss_uart_baudrate&gt;(GNSS</w:t>
       </w:r>
       <w:r>
         <w:t>_UART</w:t>
@@ -4778,15 +4480,7 @@
     </w:p>
     <w:p>
       <w:r>
-        <w:t xml:space="preserve">Queries the </w:t>
-      </w:r>
-      <w:proofErr w:type="spellStart"/>
-      <w:r>
-        <w:t>baudrate</w:t>
-      </w:r>
-      <w:proofErr w:type="spellEnd"/>
-      <w:r>
-        <w:t xml:space="preserve"> for the COMMS</w:t>
+        <w:t>Queries the baudrate for the COMMS</w:t>
       </w:r>
       <w:r>
         <w:t>_UART</w:t>
@@ -4801,39 +4495,7 @@
         <w:t xml:space="preserve">UART </w:t>
       </w:r>
       <w:r>
-        <w:t xml:space="preserve">interfaces. Note that the </w:t>
-      </w:r>
-      <w:proofErr w:type="spellStart"/>
-      <w:r>
-        <w:t>baudrates</w:t>
-      </w:r>
-      <w:proofErr w:type="spellEnd"/>
-      <w:r>
-        <w:t xml:space="preserve"> returned by this query are the actual system </w:t>
-      </w:r>
-      <w:proofErr w:type="spellStart"/>
-      <w:r>
-        <w:t>baudrates</w:t>
-      </w:r>
-      <w:proofErr w:type="spellEnd"/>
-      <w:r>
-        <w:t xml:space="preserve">, which should be close to the </w:t>
-      </w:r>
-      <w:proofErr w:type="spellStart"/>
-      <w:r>
-        <w:t>baudrates</w:t>
-      </w:r>
-      <w:proofErr w:type="spellEnd"/>
-      <w:r>
-        <w:t xml:space="preserve"> that were requested with AT+BAUDRATE but may be slightly different due to the particulars of how </w:t>
-      </w:r>
-      <w:proofErr w:type="spellStart"/>
-      <w:r>
-        <w:t>baudrates</w:t>
-      </w:r>
-      <w:proofErr w:type="spellEnd"/>
-      <w:r>
-        <w:t xml:space="preserve"> are implemented inside the RP2040.</w:t>
+        <w:t>interfaces. Note that the baudrates returned by this query are the actual system baudrates, which should be close to the baudrates that were requested with AT+BAUDRATE but may be slightly different due to the particulars of how baudrates are implemented inside the RP2040.</w:t>
       </w:r>
     </w:p>
     <w:tbl>
@@ -4915,11 +4577,9 @@
             <w:tcW w:w="1548" w:type="dxa"/>
           </w:tcPr>
           <w:p>
-            <w:proofErr w:type="spellStart"/>
             <w:r>
               <w:t>comms_uart_baudrate</w:t>
             </w:r>
-            <w:proofErr w:type="spellEnd"/>
           </w:p>
         </w:tc>
         <w:tc>
@@ -4927,13 +4587,8 @@
             <w:tcW w:w="5796" w:type="dxa"/>
           </w:tcPr>
           <w:p>
-            <w:proofErr w:type="spellStart"/>
-            <w:r>
-              <w:t>Baudrate</w:t>
-            </w:r>
-            <w:proofErr w:type="spellEnd"/>
-            <w:r>
-              <w:t xml:space="preserve"> on the </w:t>
+            <w:r>
+              <w:t xml:space="preserve">Baudrate on the </w:t>
             </w:r>
             <w:r>
               <w:t>COMMS_UART</w:t>
@@ -4960,11 +4615,9 @@
             <w:tcW w:w="1548" w:type="dxa"/>
           </w:tcPr>
           <w:p>
-            <w:proofErr w:type="spellStart"/>
             <w:r>
               <w:t>gnss_uart_baudrate</w:t>
             </w:r>
-            <w:proofErr w:type="spellEnd"/>
           </w:p>
         </w:tc>
         <w:tc>
@@ -4972,13 +4625,8 @@
             <w:tcW w:w="5796" w:type="dxa"/>
           </w:tcPr>
           <w:p>
-            <w:proofErr w:type="spellStart"/>
-            <w:r>
-              <w:t>Baudrate</w:t>
-            </w:r>
-            <w:proofErr w:type="spellEnd"/>
-            <w:r>
-              <w:t xml:space="preserve"> on the</w:t>
+            <w:r>
+              <w:t>Baudrate on the</w:t>
             </w:r>
             <w:r>
               <w:t xml:space="preserve"> GNSS_UART</w:t>
@@ -5040,15 +4688,7 @@
       </w:pPr>
       <w:bookmarkStart w:id="15" w:name="_Toc177744532"/>
       <w:r>
-        <w:t xml:space="preserve">Turn the Bias Tee </w:t>
-      </w:r>
-      <w:proofErr w:type="gramStart"/>
-      <w:r>
-        <w:t>On</w:t>
-      </w:r>
-      <w:proofErr w:type="gramEnd"/>
-      <w:r>
-        <w:t xml:space="preserve"> or Off</w:t>
+        <w:t>Turn the Bias Tee On or Off</w:t>
       </w:r>
       <w:bookmarkEnd w:id="15"/>
     </w:p>
@@ -5268,39 +4908,7 @@
     </w:p>
     <w:p>
       <w:r>
-        <w:t xml:space="preserve">Turns the ESP32 on or off using </w:t>
-      </w:r>
-      <w:proofErr w:type="gramStart"/>
-      <w:r>
-        <w:t>its</w:t>
-      </w:r>
-      <w:proofErr w:type="gramEnd"/>
-      <w:r>
-        <w:t xml:space="preserve"> enable line. When the ESP32 is turned off, the </w:t>
-      </w:r>
-      <w:proofErr w:type="spellStart"/>
-      <w:r>
-        <w:t>ADSBee</w:t>
-      </w:r>
-      <w:proofErr w:type="spellEnd"/>
-      <w:r>
-        <w:t xml:space="preserve"> 1090 will draw less power, but the </w:t>
-      </w:r>
-      <w:proofErr w:type="spellStart"/>
-      <w:r>
-        <w:t>WiFi</w:t>
-      </w:r>
-      <w:proofErr w:type="spellEnd"/>
-      <w:r>
-        <w:t xml:space="preserve"> and network capabilities will be unavailable. This operational mode is useful for conserving energy in applications where the </w:t>
-      </w:r>
-      <w:proofErr w:type="spellStart"/>
-      <w:r>
-        <w:t>ADSBee</w:t>
-      </w:r>
-      <w:proofErr w:type="spellEnd"/>
-      <w:r>
-        <w:t xml:space="preserve"> is only being communicated with via its serial interfaces.</w:t>
+        <w:t>Turns the ESP32 on or off using its enable line. When the ESP32 is turned off, the ADSBee 1090 will draw less power, but the WiFi and network capabilities will be unavailable. This operational mode is useful for conserving energy in applications where the ADSBee is only being communicated with via its serial interfaces.</w:t>
       </w:r>
     </w:p>
     <w:tbl>
@@ -5393,10 +5001,7 @@
           </w:tcPr>
           <w:p>
             <w:r>
-              <w:t xml:space="preserve">Whether the </w:t>
-            </w:r>
-            <w:r>
-              <w:t>ESP32 is turned on.</w:t>
+              <w:t>Whether the ESP32 is turned on.</w:t>
             </w:r>
           </w:p>
         </w:tc>
@@ -5406,18 +5011,12 @@
           </w:tcPr>
           <w:p>
             <w:r>
-              <w:t xml:space="preserve">0 – </w:t>
-            </w:r>
-            <w:r>
-              <w:t>ESP32 is turned on.</w:t>
-            </w:r>
-          </w:p>
-          <w:p>
-            <w:r>
-              <w:t xml:space="preserve">1 – </w:t>
-            </w:r>
-            <w:r>
-              <w:t>ESP32 is turned off.</w:t>
+              <w:t>0 – ESP32 is turned on.</w:t>
+            </w:r>
+          </w:p>
+          <w:p>
+            <w:r>
+              <w:t>1 – ESP32 is turned off.</w:t>
             </w:r>
           </w:p>
         </w:tc>
@@ -5546,20 +5145,7 @@
     </w:p>
     <w:p>
       <w:r>
-        <w:t>AT+PROTOCOL=&lt;</w:t>
-      </w:r>
-      <w:proofErr w:type="spellStart"/>
-      <w:r>
-        <w:t>iface</w:t>
-      </w:r>
-      <w:proofErr w:type="spellEnd"/>
-      <w:proofErr w:type="gramStart"/>
-      <w:r>
-        <w:t>&gt;,&lt;</w:t>
-      </w:r>
-      <w:proofErr w:type="gramEnd"/>
-      <w:r>
-        <w:t>protocol&gt;</w:t>
+        <w:t>AT+PROTOCOL=&lt;iface&gt;,&lt;protocol&gt;</w:t>
       </w:r>
     </w:p>
     <w:tbl>
@@ -5641,11 +5227,9 @@
             <w:tcW w:w="1548" w:type="dxa"/>
           </w:tcPr>
           <w:p>
-            <w:proofErr w:type="spellStart"/>
             <w:r>
               <w:t>iface</w:t>
             </w:r>
-            <w:proofErr w:type="spellEnd"/>
           </w:p>
         </w:tc>
         <w:tc>
@@ -5654,15 +5238,7 @@
           </w:tcPr>
           <w:p>
             <w:r>
-              <w:t xml:space="preserve">Serial interface to set the </w:t>
-            </w:r>
-            <w:proofErr w:type="spellStart"/>
-            <w:r>
-              <w:t>baudrate</w:t>
-            </w:r>
-            <w:proofErr w:type="spellEnd"/>
-            <w:r>
-              <w:t xml:space="preserve"> for.</w:t>
+              <w:t>Serial interface to set the baudrate for.</w:t>
             </w:r>
           </w:p>
         </w:tc>
@@ -5671,13 +5247,8 @@
             <w:tcW w:w="4608" w:type="dxa"/>
           </w:tcPr>
           <w:p>
-            <w:proofErr w:type="gramStart"/>
-            <w:r>
-              <w:t>CONSOLE,COMMS</w:t>
-            </w:r>
-            <w:proofErr w:type="gramEnd"/>
-            <w:r>
-              <w:t>_UART</w:t>
+            <w:r>
+              <w:t>CONSOLE,COMMS_UART</w:t>
             </w:r>
           </w:p>
         </w:tc>
@@ -5778,44 +5349,12 @@
         <w:pStyle w:val="NoSpacing"/>
       </w:pPr>
       <w:r>
-        <w:t>+PROTOCOL=</w:t>
-      </w:r>
-      <w:proofErr w:type="gramStart"/>
-      <w:r>
-        <w:t>CONSOLE,</w:t>
-      </w:r>
-      <w:r>
-        <w:t>&lt;</w:t>
-      </w:r>
-      <w:proofErr w:type="spellStart"/>
-      <w:proofErr w:type="gramEnd"/>
-      <w:r>
-        <w:t>console_protocol</w:t>
-      </w:r>
-      <w:proofErr w:type="spellEnd"/>
-      <w:r>
-        <w:t>&gt;</w:t>
+        <w:t>+PROTOCOL=CONSOLE,&lt;console_protocol&gt;</w:t>
       </w:r>
     </w:p>
     <w:p>
       <w:r>
-        <w:t>+PROTOCOL=COMMS_</w:t>
-      </w:r>
-      <w:proofErr w:type="gramStart"/>
-      <w:r>
-        <w:t>UART</w:t>
-      </w:r>
-      <w:r>
-        <w:t>,&lt;</w:t>
-      </w:r>
-      <w:proofErr w:type="spellStart"/>
-      <w:proofErr w:type="gramEnd"/>
-      <w:r>
-        <w:t>comms_uart_protocol</w:t>
-      </w:r>
-      <w:proofErr w:type="spellEnd"/>
-      <w:r>
-        <w:t>&gt;</w:t>
+        <w:t>+PROTOCOL=COMMS_UART,&lt;comms_uart_protocol&gt;</w:t>
       </w:r>
     </w:p>
     <w:p>
@@ -5862,15 +5401,7 @@
     </w:p>
     <w:p>
       <w:r>
-        <w:t xml:space="preserve">Reboots the </w:t>
-      </w:r>
-      <w:proofErr w:type="spellStart"/>
-      <w:r>
-        <w:t>ADSBee</w:t>
-      </w:r>
-      <w:proofErr w:type="spellEnd"/>
-      <w:r>
-        <w:t xml:space="preserve"> 1090 immediately.</w:t>
+        <w:t>Reboots the ADSBee 1090 immediately.</w:t>
       </w:r>
     </w:p>
     <w:p>
@@ -6122,15 +5653,7 @@
               <w:t>tl_</w:t>
             </w:r>
             <w:r>
-              <w:t>lo_</w:t>
-            </w:r>
-            <w:proofErr w:type="gramStart"/>
-            <w:r>
-              <w:t>mv:uint</w:t>
-            </w:r>
-            <w:proofErr w:type="gramEnd"/>
-            <w:r>
-              <w:t>16_t&gt;,&lt;</w:t>
+              <w:t>lo_mv:uint16_t&gt;,&lt;</w:t>
             </w:r>
             <w:r>
               <w:t>tl_</w:t>
@@ -6147,15 +5670,7 @@
               <w:t>tl_</w:t>
             </w:r>
             <w:r>
-              <w:t>lo_</w:t>
-            </w:r>
-            <w:proofErr w:type="gramStart"/>
-            <w:r>
-              <w:t>mv:uint</w:t>
-            </w:r>
-            <w:proofErr w:type="gramEnd"/>
-            <w:r>
-              <w:t>16_t&gt;,&lt;</w:t>
+              <w:t>lo_mv:uint16_t&gt;,&lt;</w:t>
             </w:r>
             <w:r>
               <w:t>tl_</w:t>
@@ -6221,15 +5736,7 @@
               <w:t>tl_</w:t>
             </w:r>
             <w:r>
-              <w:t>lo_</w:t>
-            </w:r>
-            <w:proofErr w:type="gramStart"/>
-            <w:r>
-              <w:t>mv:uint</w:t>
-            </w:r>
-            <w:proofErr w:type="gramEnd"/>
-            <w:r>
-              <w:t>16_t&gt;,&lt;</w:t>
+              <w:t>lo_mv:uint16_t&gt;,&lt;</w:t>
             </w:r>
             <w:r>
               <w:t>tl_</w:t>
@@ -6283,23 +5790,7 @@
           <w:p/>
           <w:p>
             <w:r>
-              <w:t xml:space="preserve">NOTE: </w:t>
-            </w:r>
-            <w:proofErr w:type="spellStart"/>
-            <w:r>
-              <w:t>tl_lo_mv</w:t>
-            </w:r>
-            <w:proofErr w:type="spellEnd"/>
-            <w:r>
-              <w:t xml:space="preserve"> should be set to a value lower than </w:t>
-            </w:r>
-            <w:proofErr w:type="spellStart"/>
-            <w:r>
-              <w:t>tl_hi_mv</w:t>
-            </w:r>
-            <w:proofErr w:type="spellEnd"/>
-            <w:r>
-              <w:t>.</w:t>
+              <w:t>NOTE: tl_lo_mv should be set to a value lower than tl_hi_mv.</w:t>
             </w:r>
           </w:p>
           <w:p/>
@@ -6307,16 +5798,11 @@
             <w:r>
               <w:t xml:space="preserve">Reducing the level of </w:t>
             </w:r>
-            <w:proofErr w:type="spellStart"/>
             <w:r>
               <w:t>tl_</w:t>
             </w:r>
             <w:r>
-              <w:t>lo_mv</w:t>
-            </w:r>
-            <w:proofErr w:type="spellEnd"/>
-            <w:r>
-              <w:t xml:space="preserve"> will make the receiver more sensitive to weak RF signals, but will also increase the noise that it receives.</w:t>
+              <w:t>lo_mv will make the receiver more sensitive to weak RF signals, but will also increase the noise that it receives.</w:t>
             </w:r>
           </w:p>
           <w:p/>
@@ -6324,35 +5810,17 @@
             <w:r>
               <w:t xml:space="preserve">Increasing the difference between </w:t>
             </w:r>
-            <w:proofErr w:type="spellStart"/>
             <w:r>
               <w:t>tl_</w:t>
             </w:r>
             <w:r>
-              <w:t>lo_mv</w:t>
-            </w:r>
-            <w:proofErr w:type="spellEnd"/>
-            <w:r>
-              <w:t xml:space="preserve"> and </w:t>
-            </w:r>
-            <w:proofErr w:type="spellStart"/>
+              <w:t xml:space="preserve">lo_mv and </w:t>
+            </w:r>
             <w:r>
               <w:t>tl_</w:t>
             </w:r>
             <w:r>
-              <w:t>hi_mv</w:t>
-            </w:r>
-            <w:proofErr w:type="spellEnd"/>
-            <w:r>
-              <w:t xml:space="preserve"> will filter out signals with smaller dynamic range (difference in power level between max amplitude and min amplitude), thereby requiring a higher Signal to Noise ratio for a transponder signal to be decoded. This may reduce the likelihood that the </w:t>
-            </w:r>
-            <w:proofErr w:type="spellStart"/>
-            <w:r>
-              <w:t>ADSBee</w:t>
-            </w:r>
-            <w:proofErr w:type="spellEnd"/>
-            <w:r>
-              <w:t xml:space="preserve"> tries to decode a </w:t>
+              <w:t xml:space="preserve">hi_mv will filter out signals with smaller dynamic range (difference in power level between max amplitude and min amplitude), thereby requiring a higher Signal to Noise ratio for a transponder signal to be decoded. This may reduce the likelihood that the ADSBee tries to decode a </w:t>
             </w:r>
             <w:r>
               <w:lastRenderedPageBreak/>
@@ -6361,30 +5829,17 @@
           </w:p>
           <w:p/>
           <w:p>
-            <w:proofErr w:type="spellStart"/>
             <w:r>
               <w:t>tl_</w:t>
             </w:r>
             <w:r>
-              <w:t>lo_mv</w:t>
-            </w:r>
-            <w:proofErr w:type="spellEnd"/>
-            <w:r>
-              <w:t>: TL Low</w:t>
+              <w:t>lo_mv: TL Low</w:t>
             </w:r>
             <w:r>
               <w:t xml:space="preserve"> Threshold</w:t>
             </w:r>
             <w:r>
-              <w:t xml:space="preserve"> [</w:t>
-            </w:r>
-            <w:proofErr w:type="spellStart"/>
-            <w:r>
-              <w:t>milliVolts</w:t>
-            </w:r>
-            <w:proofErr w:type="spellEnd"/>
-            <w:r>
-              <w:t>]</w:t>
+              <w:t xml:space="preserve"> [milliVolts]</w:t>
             </w:r>
           </w:p>
           <w:p>
@@ -6401,24 +5856,11 @@
           </w:p>
           <w:p/>
           <w:p>
-            <w:proofErr w:type="spellStart"/>
             <w:r>
               <w:t>tl_</w:t>
             </w:r>
             <w:r>
-              <w:t>hi_mv</w:t>
-            </w:r>
-            <w:proofErr w:type="spellEnd"/>
-            <w:r>
-              <w:t>: TL High Threshold [</w:t>
-            </w:r>
-            <w:proofErr w:type="spellStart"/>
-            <w:r>
-              <w:t>milliVolts</w:t>
-            </w:r>
-            <w:proofErr w:type="spellEnd"/>
-            <w:r>
-              <w:t>]</w:t>
+              <w:t>hi_mv: TL High Threshold [milliVolts]</w:t>
             </w:r>
           </w:p>
           <w:p>
@@ -6502,29 +5944,17 @@
             <w:r>
               <w:t>+MTLREAD=&lt;</w:t>
             </w:r>
-            <w:proofErr w:type="spellStart"/>
             <w:r>
               <w:t>tl_</w:t>
             </w:r>
             <w:r>
-              <w:t>lo_mv</w:t>
-            </w:r>
-            <w:proofErr w:type="spellEnd"/>
-            <w:proofErr w:type="gramStart"/>
-            <w:r>
-              <w:t>&gt;,&lt;</w:t>
-            </w:r>
-            <w:proofErr w:type="spellStart"/>
-            <w:proofErr w:type="gramEnd"/>
+              <w:t>lo_mv&gt;,&lt;</w:t>
+            </w:r>
             <w:r>
               <w:t>tl_</w:t>
             </w:r>
             <w:r>
-              <w:t>hi_mv</w:t>
-            </w:r>
-            <w:proofErr w:type="spellEnd"/>
-            <w:r>
-              <w:t>&gt;</w:t>
+              <w:t>hi_mv&gt;</w:t>
             </w:r>
           </w:p>
         </w:tc>
@@ -6556,49 +5986,29 @@
             <w:r>
               <w:t xml:space="preserve">an ADC to read the value of </w:t>
             </w:r>
-            <w:proofErr w:type="spellStart"/>
             <w:r>
               <w:t>tl_</w:t>
             </w:r>
             <w:r>
-              <w:t>lo_mv</w:t>
-            </w:r>
-            <w:proofErr w:type="spellEnd"/>
-            <w:r>
-              <w:t xml:space="preserve"> and </w:t>
-            </w:r>
-            <w:proofErr w:type="spellStart"/>
+              <w:t xml:space="preserve">lo_mv and </w:t>
+            </w:r>
             <w:r>
               <w:t>tl_</w:t>
             </w:r>
             <w:r>
-              <w:t>hi_mv</w:t>
-            </w:r>
-            <w:proofErr w:type="spellEnd"/>
-            <w:r>
-              <w:t xml:space="preserve">. Should be roughly in line with the values of </w:t>
-            </w:r>
-            <w:proofErr w:type="spellStart"/>
+              <w:t xml:space="preserve">hi_mv. Should be roughly in line with the values of </w:t>
+            </w:r>
             <w:r>
               <w:t>tl_</w:t>
             </w:r>
             <w:r>
-              <w:t>lo_mv</w:t>
-            </w:r>
-            <w:proofErr w:type="spellEnd"/>
-            <w:r>
-              <w:t xml:space="preserve"> and </w:t>
-            </w:r>
-            <w:proofErr w:type="spellStart"/>
+              <w:t xml:space="preserve">lo_mv and </w:t>
+            </w:r>
             <w:r>
               <w:t>tl_</w:t>
             </w:r>
             <w:r>
-              <w:t>hi_mv</w:t>
-            </w:r>
-            <w:proofErr w:type="spellEnd"/>
-            <w:r>
-              <w:t xml:space="preserve"> set in the AT+TL</w:t>
+              <w:t>hi_mv set in the AT+TL</w:t>
             </w:r>
             <w:r>
               <w:t>_</w:t>
@@ -6828,15 +6238,7 @@
               <w:t>_</w:t>
             </w:r>
             <w:r>
-              <w:t>GAIN=&lt;</w:t>
-            </w:r>
-            <w:proofErr w:type="gramStart"/>
-            <w:r>
-              <w:t>gain:uint</w:t>
-            </w:r>
-            <w:proofErr w:type="gramEnd"/>
-            <w:r>
-              <w:t>16_t&gt;</w:t>
+              <w:t>GAIN=&lt;gain:uint16_t&gt;</w:t>
             </w:r>
           </w:p>
         </w:tc>
@@ -6914,13 +6316,8 @@
       <w:bookmarkEnd w:id="31"/>
     </w:p>
     <w:p>
-      <w:proofErr w:type="spellStart"/>
-      <w:r>
-        <w:t>ADSBee</w:t>
-      </w:r>
-      <w:proofErr w:type="spellEnd"/>
-      <w:r>
-        <w:t xml:space="preserve"> 1090 supports the following reporting protocols on CONSOLE and COMMS_UART.</w:t>
+      <w:r>
+        <w:t>ADSBee 1090 supports the following reporting protocols on CONSOLE and COMMS_UART.</w:t>
       </w:r>
     </w:p>
     <w:p>
@@ -6931,11 +6328,9 @@
           <w:numId w:val="4"/>
         </w:numPr>
       </w:pPr>
-      <w:proofErr w:type="spellStart"/>
       <w:r>
         <w:t>CSBee</w:t>
       </w:r>
-      <w:proofErr w:type="spellEnd"/>
     </w:p>
     <w:p>
       <w:pPr>
@@ -6999,15 +6394,7 @@
     </w:p>
     <w:p>
       <w:r>
-        <w:t xml:space="preserve">The CONSOLE interface reports debug messages and AT command responses in addition to the selected reporting protocol. If the CONSOLE interface is being used as a reporting interface, it is recommended to send AT+LOG_LEVEL=SILENT to silence any debug logs that might corrupt the reported data, and to avoid sending additional AT commands while reading reported data in order to avoid the reported data being interspersed with OK and other AT command responses from the </w:t>
-      </w:r>
-      <w:proofErr w:type="spellStart"/>
-      <w:r>
-        <w:t>ADSBee</w:t>
-      </w:r>
-      <w:proofErr w:type="spellEnd"/>
-      <w:r>
-        <w:t xml:space="preserve"> 1090.</w:t>
+        <w:t>The CONSOLE interface reports debug messages and AT command responses in addition to the selected reporting protocol. If the CONSOLE interface is being used as a reporting interface, it is recommended to send AT+LOG_LEVEL=SILENT to silence any debug logs that might corrupt the reported data, and to avoid sending additional AT commands while reading reported data in order to avoid the reported data being interspersed with OK and other AT command responses from the ADSBee 1090.</w:t>
       </w:r>
     </w:p>
     <w:p>
@@ -7032,7 +6419,6 @@
         </w:numPr>
       </w:pPr>
       <w:bookmarkStart w:id="32" w:name="_Toc177744547"/>
-      <w:proofErr w:type="spellStart"/>
       <w:r>
         <w:lastRenderedPageBreak/>
         <w:t>CSB</w:t>
@@ -7041,7 +6427,6 @@
         <w:t>ee</w:t>
       </w:r>
       <w:bookmarkEnd w:id="32"/>
-      <w:proofErr w:type="spellEnd"/>
     </w:p>
     <w:p>
       <w:r>
@@ -7050,29 +6435,13 @@
     </w:p>
     <w:p>
       <w:r>
-        <w:t xml:space="preserve">The </w:t>
-      </w:r>
-      <w:proofErr w:type="spellStart"/>
-      <w:r>
-        <w:t>CSBee</w:t>
-      </w:r>
-      <w:proofErr w:type="spellEnd"/>
-      <w:r>
-        <w:t xml:space="preserve"> protocol is</w:t>
+        <w:t>The CSBee protocol is</w:t>
       </w:r>
       <w:r>
         <w:t xml:space="preserve"> heavily</w:t>
       </w:r>
       <w:r>
-        <w:t xml:space="preserve"> inspired by the </w:t>
-      </w:r>
-      <w:proofErr w:type="spellStart"/>
-      <w:r>
-        <w:t>Aerobits</w:t>
-      </w:r>
-      <w:proofErr w:type="spellEnd"/>
-      <w:r>
-        <w:t xml:space="preserve"> Aero CSV protocol.</w:t>
+        <w:t xml:space="preserve"> inspired by the Aerobits Aero CSV protocol.</w:t>
       </w:r>
     </w:p>
     <w:p>
@@ -7104,21 +6473,7 @@
         <w:rPr>
           <w:rFonts w:ascii="Courier New" w:hAnsi="Courier New" w:cs="Courier New"/>
         </w:rPr>
-        <w:t>#</w:t>
-      </w:r>
-      <w:proofErr w:type="gramStart"/>
-      <w:r>
-        <w:rPr>
-          <w:rFonts w:ascii="Courier New" w:hAnsi="Courier New" w:cs="Courier New"/>
-        </w:rPr>
-        <w:t>A:ICAO</w:t>
-      </w:r>
-      <w:proofErr w:type="gramEnd"/>
-      <w:r>
-        <w:rPr>
-          <w:rFonts w:ascii="Courier New" w:hAnsi="Courier New" w:cs="Courier New"/>
-        </w:rPr>
-        <w:t>,FLAGS,CALL,SQ</w:t>
+        <w:t>#A:ICAO,FLAGS,CALL,SQ</w:t>
       </w:r>
       <w:r>
         <w:rPr>
@@ -8156,7 +7511,7 @@
               <w:spacing w:after="0"/>
             </w:pPr>
             <w:r>
-              <w:t>TRACK</w:t>
+              <w:t>DIR</w:t>
             </w:r>
           </w:p>
         </w:tc>
@@ -8177,13 +7532,16 @@
               <w:spacing w:after="0"/>
             </w:pPr>
             <w:r>
-              <w:t xml:space="preserve">Ground track </w:t>
-            </w:r>
-            <w:r>
-              <w:t>of aircraft, in degrees [0,360)</w:t>
+              <w:t>Direction of</w:t>
+            </w:r>
+            <w:r>
+              <w:t xml:space="preserve"> aircraft, in degrees [0,360)</w:t>
             </w:r>
             <w:r>
               <w:t>.</w:t>
+            </w:r>
+            <w:r>
+              <w:t xml:space="preserve"> Consult bit flags to determine whether this field is true heading, magnetic heading, or track.</w:t>
             </w:r>
           </w:p>
         </w:tc>
@@ -8528,16 +7886,11 @@
               <w:spacing w:after="0"/>
             </w:pPr>
             <w:r>
-              <w:t xml:space="preserve">Signal quality, in </w:t>
-            </w:r>
-            <w:proofErr w:type="spellStart"/>
-            <w:r>
-              <w:t>dB</w:t>
+              <w:t>Signal quality, in dB</w:t>
             </w:r>
             <w:r>
               <w:t>.</w:t>
             </w:r>
-            <w:proofErr w:type="spellEnd"/>
           </w:p>
         </w:tc>
         <w:tc>
@@ -8598,7 +7951,7 @@
               <w:spacing w:after="0"/>
             </w:pPr>
             <w:r>
-              <w:t>ACFPS</w:t>
+              <w:t>SFPS</w:t>
             </w:r>
           </w:p>
         </w:tc>
@@ -8618,7 +7971,19 @@
               <w:spacing w:after="0"/>
             </w:pPr>
             <w:r>
-              <w:t>Number of valid Mode A and Mode C frames received from the aircraft during the last second.</w:t>
+              <w:t xml:space="preserve">Number of </w:t>
+            </w:r>
+            <w:r>
+              <w:t>valid 56-bit Squitter</w:t>
+            </w:r>
+            <w:r>
+              <w:t xml:space="preserve"> </w:t>
+            </w:r>
+            <w:r>
+              <w:t xml:space="preserve">Mode S </w:t>
+            </w:r>
+            <w:r>
+              <w:t>frames received from the aircraft during the last second.</w:t>
             </w:r>
           </w:p>
         </w:tc>
@@ -8680,7 +8045,7 @@
               <w:spacing w:after="0"/>
             </w:pPr>
             <w:r>
-              <w:t>SFPS</w:t>
+              <w:t>ESFPS</w:t>
             </w:r>
           </w:p>
         </w:tc>
@@ -8704,7 +8069,13 @@
               <w:t>Number of</w:t>
             </w:r>
             <w:r>
-              <w:t xml:space="preserve"> valid Mode S frames received from the aircraft during the last second.</w:t>
+              <w:t xml:space="preserve"> valid </w:t>
+            </w:r>
+            <w:r>
+              <w:t xml:space="preserve">112-bit Extended Squitter </w:t>
+            </w:r>
+            <w:r>
+              <w:t>Mode S frames received from the aircraft during the last second.</w:t>
             </w:r>
             <w:r>
               <w:t xml:space="preserve"> </w:t>
@@ -9142,15 +8513,7 @@
           </w:tcPr>
           <w:p>
             <w:r>
-              <w:t>Emitter has a valid position (</w:t>
-            </w:r>
-            <w:proofErr w:type="spellStart"/>
-            <w:r>
-              <w:t>ADSBee</w:t>
-            </w:r>
-            <w:proofErr w:type="spellEnd"/>
-            <w:r>
-              <w:t xml:space="preserve"> has received a valid pair of even and odd Compact Position Reporting packets and decoded an unambiguous location for the aircraft).</w:t>
+              <w:t>Emitter has a valid position (ADSBee has received a valid pair of even and odd Compact Position Reporting packets and decoded an unambiguous location for the aircraft).</w:t>
             </w:r>
           </w:p>
         </w:tc>
@@ -9246,15 +8609,7 @@
           </w:tcPr>
           <w:p>
             <w:r>
-              <w:t xml:space="preserve">Emitter has </w:t>
-            </w:r>
-            <w:proofErr w:type="gramStart"/>
-            <w:r>
-              <w:t>receive</w:t>
-            </w:r>
-            <w:proofErr w:type="gramEnd"/>
-            <w:r>
-              <w:t xml:space="preserve"> capability for 1090MHz Extended Squitter transmissions.</w:t>
+              <w:t>Emitter has receive capability for 1090MHz Extended Squitter transmissions.</w:t>
             </w:r>
           </w:p>
         </w:tc>
@@ -9286,15 +8641,7 @@
           </w:tcPr>
           <w:p>
             <w:r>
-              <w:t xml:space="preserve">Emitter has </w:t>
-            </w:r>
-            <w:proofErr w:type="gramStart"/>
-            <w:r>
-              <w:t>receive</w:t>
-            </w:r>
-            <w:proofErr w:type="gramEnd"/>
-            <w:r>
-              <w:t xml:space="preserve"> capability for UAT (978MHz Universal Access Transceiver) transmissions.</w:t>
+              <w:t>Emitter has receive capability for UAT (978MHz Universal Access Transceiver) transmissions.</w:t>
             </w:r>
           </w:p>
         </w:tc>
@@ -9380,7 +8727,10 @@
           </w:tcPr>
           <w:p>
             <w:r>
-              <w:t>SURFACE_POSITION_USES_HEADING</w:t>
+              <w:t>DIRECTION</w:t>
+            </w:r>
+            <w:r>
+              <w:t>_USES_HEADING</w:t>
             </w:r>
           </w:p>
         </w:tc>
@@ -10441,15 +9791,7 @@
               <w:jc w:val="center"/>
             </w:pPr>
             <w:r>
-              <w:t xml:space="preserve">Space / </w:t>
-            </w:r>
-            <w:proofErr w:type="spellStart"/>
-            <w:r>
-              <w:t>Transatmospheric</w:t>
-            </w:r>
-            <w:proofErr w:type="spellEnd"/>
-            <w:r>
-              <w:t xml:space="preserve"> Vehicle</w:t>
+              <w:t>Space / Transatmospheric Vehicle</w:t>
             </w:r>
           </w:p>
         </w:tc>
@@ -11309,11 +10651,7 @@
               <w:jc w:val="center"/>
             </w:pPr>
             <w:r>
-              <w:t>Navigation Accuracy Category: Position (</w:t>
-            </w:r>
-            <w:proofErr w:type="spellStart"/>
-            <w:r>
-              <w:t>NAC</w:t>
+              <w:t>Navigation Accuracy Category: Position (NAC</w:t>
             </w:r>
             <w:r>
               <w:rPr>
@@ -11321,7 +10659,6 @@
               </w:rPr>
               <w:t>p</w:t>
             </w:r>
-            <w:proofErr w:type="spellEnd"/>
             <w:r>
               <w:t>)</w:t>
             </w:r>
@@ -11337,11 +10674,7 @@
               <w:jc w:val="center"/>
             </w:pPr>
             <w:r>
-              <w:t>Navigation Accuracy Category: Velocity (</w:t>
-            </w:r>
-            <w:proofErr w:type="spellStart"/>
-            <w:r>
-              <w:t>NAC</w:t>
+              <w:t>Navigation Accuracy Category: Velocity (NAC</w:t>
             </w:r>
             <w:r>
               <w:rPr>
@@ -11349,7 +10682,6 @@
               </w:rPr>
               <w:t>v</w:t>
             </w:r>
-            <w:proofErr w:type="spellEnd"/>
             <w:r>
               <w:t>)</w:t>
             </w:r>
@@ -11364,11 +10696,7 @@
               <w:jc w:val="center"/>
             </w:pPr>
             <w:r>
-              <w:t>Navigation Integrity Category: Barometer (</w:t>
-            </w:r>
-            <w:proofErr w:type="spellStart"/>
-            <w:r>
-              <w:t>NIC</w:t>
+              <w:t>Navigation Integrity Category: Barometer (NIC</w:t>
             </w:r>
             <w:r>
               <w:rPr>
@@ -11376,7 +10704,6 @@
               </w:rPr>
               <w:t>baro</w:t>
             </w:r>
-            <w:proofErr w:type="spellEnd"/>
             <w:r>
               <w:t>)</w:t>
             </w:r>
@@ -11425,22 +10752,13 @@
           <w:color w:val="008139" w:themeColor="accent1" w:themeShade="BF"/>
         </w:rPr>
       </w:pPr>
-      <w:proofErr w:type="gramStart"/>
       <w:r>
         <w:rPr>
           <w:b/>
           <w:bCs/>
         </w:rPr>
         <w:lastRenderedPageBreak/>
-        <w:t>SYSINFO[</w:t>
-      </w:r>
-      <w:proofErr w:type="gramEnd"/>
-      <w:r>
-        <w:rPr>
-          <w:b/>
-          <w:bCs/>
-        </w:rPr>
-        <w:t>0-3]: Navigation Integrity Category (NIC)</w:t>
+        <w:t>SYSINFO[0-3]: Navigation Integrity Category (NIC)</w:t>
       </w:r>
     </w:p>
     <w:p>
@@ -11833,20 +11151,11 @@
       <w:pPr>
         <w:pStyle w:val="Heading4"/>
       </w:pPr>
-      <w:proofErr w:type="gramStart"/>
-      <w:r>
-        <w:t>SYSINFO[</w:t>
-      </w:r>
-      <w:proofErr w:type="gramEnd"/>
-      <w:r>
-        <w:t xml:space="preserve">4]: </w:t>
-      </w:r>
-      <w:r>
-        <w:t>Navigation Integrity Category: Barometer (</w:t>
-      </w:r>
-      <w:proofErr w:type="spellStart"/>
-      <w:r>
-        <w:t>NIC</w:t>
+      <w:r>
+        <w:t xml:space="preserve">SYSINFO[4]: </w:t>
+      </w:r>
+      <w:r>
+        <w:t>Navigation Integrity Category: Barometer (NIC</w:t>
       </w:r>
       <w:r>
         <w:rPr>
@@ -11854,7 +11163,6 @@
         </w:rPr>
         <w:t>baro</w:t>
       </w:r>
-      <w:proofErr w:type="spellEnd"/>
       <w:r>
         <w:t>)</w:t>
       </w:r>
@@ -11867,11 +11175,7 @@
         <w:t>barometric altitude integrity</w:t>
       </w:r>
       <w:r>
-        <w:t xml:space="preserve"> (</w:t>
-      </w:r>
-      <w:proofErr w:type="spellStart"/>
-      <w:r>
-        <w:t>NIC</w:t>
+        <w:t xml:space="preserve"> (NIC</w:t>
       </w:r>
       <w:r>
         <w:rPr>
@@ -11879,18 +11183,13 @@
         </w:rPr>
         <w:t>baro</w:t>
       </w:r>
-      <w:proofErr w:type="spellEnd"/>
       <w:r>
         <w:t>) indicates how much trust should be placed in an aircraft’s reported altitude. The field is a single bit that indicates whether the aircraft uses an altimeter that has been cross-checked against other sources. Old school encoding altimeters have many parallel wires and output an altitude in a format called a Gillham Code, and have no built-in method of error checking. A single faulty wire can result in erroneous readings, so this bit lets air traffic control know whether to take altitude readings from the aircraft with a grain of salt. A 0 indicates that the transponder is outputting altitude from a Gillham coded source (with no way to cross check the value), while a 1 indicates that the transponder is outputting altitude from a Gillham coded source while using another sensor to cross-check it, or is using a more modern barometer that supports a protocol with built-in error checking.</w:t>
       </w:r>
     </w:p>
     <w:p>
       <w:r>
-        <w:t xml:space="preserve">A higher </w:t>
-      </w:r>
-      <w:proofErr w:type="spellStart"/>
-      <w:r>
-        <w:t>NIC</w:t>
+        <w:t>A higher NIC</w:t>
       </w:r>
       <w:r>
         <w:rPr>
@@ -11898,7 +11197,6 @@
         </w:rPr>
         <w:t>baro</w:t>
       </w:r>
-      <w:proofErr w:type="spellEnd"/>
       <w:r>
         <w:t xml:space="preserve"> value (i.e. 1 instead of 0) indicates more trust in the aircraft’s reported altitude.</w:t>
       </w:r>
@@ -11927,7 +11225,6 @@
                 <w:bCs/>
               </w:rPr>
             </w:pPr>
-            <w:proofErr w:type="spellStart"/>
             <w:r>
               <w:rPr>
                 <w:b/>
@@ -11943,7 +11240,6 @@
               </w:rPr>
               <w:t>baro</w:t>
             </w:r>
-            <w:proofErr w:type="spellEnd"/>
             <w:r>
               <w:rPr>
                 <w:b/>
@@ -12012,17 +11308,7 @@
           </w:tcPr>
           <w:p>
             <w:r>
-              <w:t xml:space="preserve">Altitude is from a Gillham-coded input that is being cross-checked with another source, or from a </w:t>
-            </w:r>
-            <w:proofErr w:type="spellStart"/>
-            <w:proofErr w:type="gramStart"/>
-            <w:r>
-              <w:t>non Gillham</w:t>
-            </w:r>
-            <w:proofErr w:type="spellEnd"/>
-            <w:proofErr w:type="gramEnd"/>
-            <w:r>
-              <w:t>-coded input with built-in error checking features.</w:t>
+              <w:t>Altitude is from a Gillham-coded input that is being cross-checked with another source, or from a non Gillham-coded input with built-in error checking features.</w:t>
             </w:r>
           </w:p>
         </w:tc>
@@ -12033,20 +11319,11 @@
       <w:pPr>
         <w:pStyle w:val="Heading4"/>
       </w:pPr>
-      <w:proofErr w:type="gramStart"/>
-      <w:r>
-        <w:t>SYSINFO[</w:t>
-      </w:r>
-      <w:proofErr w:type="gramEnd"/>
-      <w:r>
-        <w:t xml:space="preserve">5-7]: </w:t>
-      </w:r>
-      <w:r>
-        <w:t>Navigation Accuracy Category: Velocity (</w:t>
-      </w:r>
-      <w:proofErr w:type="spellStart"/>
-      <w:r>
-        <w:t>NAC</w:t>
+      <w:r>
+        <w:t xml:space="preserve">SYSINFO[5-7]: </w:t>
+      </w:r>
+      <w:r>
+        <w:t>Navigation Accuracy Category: Velocity (NAC</w:t>
       </w:r>
       <w:r>
         <w:rPr>
@@ -12054,7 +11331,6 @@
         </w:rPr>
         <w:t>v</w:t>
       </w:r>
-      <w:proofErr w:type="spellEnd"/>
       <w:r>
         <w:t>)</w:t>
       </w:r>
@@ -12067,11 +11343,7 @@
         <w:t xml:space="preserve">horizontal velocity error </w:t>
       </w:r>
       <w:r>
-        <w:t>(</w:t>
-      </w:r>
-      <w:proofErr w:type="spellStart"/>
-      <w:r>
-        <w:t>NAC</w:t>
+        <w:t>(NAC</w:t>
       </w:r>
       <w:r>
         <w:rPr>
@@ -12079,18 +11351,13 @@
         </w:rPr>
         <w:t>v</w:t>
       </w:r>
-      <w:proofErr w:type="spellEnd"/>
       <w:r>
         <w:t>) indicates the expected accuracy of the reported velocity of the aircraft when systems are operating nominally. This varies depending on the accuracy capabilities of the measurement equipment onboard the aircraft, and not how often we expect said equipment to fail.</w:t>
       </w:r>
     </w:p>
     <w:p>
       <w:r>
-        <w:t xml:space="preserve">A higher </w:t>
-      </w:r>
-      <w:proofErr w:type="spellStart"/>
-      <w:r>
-        <w:t>NAC</w:t>
+        <w:t>A higher NAC</w:t>
       </w:r>
       <w:r>
         <w:rPr>
@@ -12098,7 +11365,6 @@
         </w:rPr>
         <w:t>v</w:t>
       </w:r>
-      <w:proofErr w:type="spellEnd"/>
       <w:r>
         <w:t xml:space="preserve"> indicates a more accurate velocity measurement system.</w:t>
       </w:r>
@@ -12127,7 +11393,6 @@
                 <w:bCs/>
               </w:rPr>
             </w:pPr>
-            <w:proofErr w:type="spellStart"/>
             <w:r>
               <w:rPr>
                 <w:b/>
@@ -12143,7 +11408,6 @@
               </w:rPr>
               <w:t>v</w:t>
             </w:r>
-            <w:proofErr w:type="spellEnd"/>
             <w:r>
               <w:rPr>
                 <w:b/>
@@ -12345,18 +11609,9 @@
       <w:pPr>
         <w:pStyle w:val="Heading4"/>
       </w:pPr>
-      <w:proofErr w:type="gramStart"/>
       <w:r>
         <w:lastRenderedPageBreak/>
-        <w:t>SYSINFO[</w:t>
-      </w:r>
-      <w:proofErr w:type="gramEnd"/>
-      <w:r>
-        <w:t>8-11]: Navigation Accuracy Category: Position (</w:t>
-      </w:r>
-      <w:proofErr w:type="spellStart"/>
-      <w:r>
-        <w:t>NAC</w:t>
+        <w:t>SYSINFO[8-11]: Navigation Accuracy Category: Position (NAC</w:t>
       </w:r>
       <w:r>
         <w:rPr>
@@ -12364,7 +11619,6 @@
         </w:rPr>
         <w:t>p</w:t>
       </w:r>
-      <w:proofErr w:type="spellEnd"/>
       <w:r>
         <w:t>)</w:t>
       </w:r>
@@ -12374,11 +11628,7 @@
         <w:t xml:space="preserve">The </w:t>
       </w:r>
       <w:r>
-        <w:t>estimated position uncertainty (</w:t>
-      </w:r>
-      <w:proofErr w:type="spellStart"/>
-      <w:r>
-        <w:t>NAC</w:t>
+        <w:t>estimated position uncertainty (NAC</w:t>
       </w:r>
       <w:r>
         <w:rPr>
@@ -12386,18 +11636,13 @@
         </w:rPr>
         <w:t>p</w:t>
       </w:r>
-      <w:proofErr w:type="spellEnd"/>
       <w:r>
         <w:t>) indicates the expected accuracy of the aircraft’s reported location when systems are operating nominally. This varies depending on the capabilities of the aircraft’s positioning system and not on how often we expect said equipment to fail.</w:t>
       </w:r>
     </w:p>
     <w:p>
       <w:r>
-        <w:t xml:space="preserve">A higher </w:t>
-      </w:r>
-      <w:proofErr w:type="spellStart"/>
-      <w:r>
-        <w:t>NAC</w:t>
+        <w:t>A higher NAC</w:t>
       </w:r>
       <w:r>
         <w:rPr>
@@ -12405,7 +11650,6 @@
         </w:rPr>
         <w:t>p</w:t>
       </w:r>
-      <w:proofErr w:type="spellEnd"/>
       <w:r>
         <w:t xml:space="preserve"> indicates a more accurate positioning system.</w:t>
       </w:r>
@@ -12445,7 +11689,6 @@
                 <w:bCs/>
               </w:rPr>
             </w:pPr>
-            <w:proofErr w:type="spellStart"/>
             <w:r>
               <w:rPr>
                 <w:b/>
@@ -12461,7 +11704,6 @@
               </w:rPr>
               <w:t>p</w:t>
             </w:r>
-            <w:proofErr w:type="spellEnd"/>
             <w:r>
               <w:rPr>
                 <w:b/>
@@ -12823,13 +12065,8 @@
       <w:pPr>
         <w:pStyle w:val="Heading4"/>
       </w:pPr>
-      <w:proofErr w:type="gramStart"/>
-      <w:r>
-        <w:t>SYSINFO[</w:t>
-      </w:r>
-      <w:proofErr w:type="gramEnd"/>
-      <w:r>
-        <w:t>12-13] Geometric Vertical Accuracy (GVA)</w:t>
+      <w:r>
+        <w:t>SYSINFO[12-13] Geometric Vertical Accuracy (GVA)</w:t>
       </w:r>
     </w:p>
     <w:p>
@@ -13017,13 +12254,8 @@
       <w:pPr>
         <w:pStyle w:val="Heading4"/>
       </w:pPr>
-      <w:proofErr w:type="gramStart"/>
-      <w:r>
-        <w:t>SYSINFO[</w:t>
-      </w:r>
-      <w:proofErr w:type="gramEnd"/>
-      <w:r>
-        <w:t>14-15] S</w:t>
+      <w:r>
+        <w:t>SYSINFO[14-15] S</w:t>
       </w:r>
       <w:r>
         <w:t>ource</w:t>
@@ -13434,22 +12666,13 @@
           <w:bCs/>
         </w:rPr>
       </w:pPr>
-      <w:proofErr w:type="gramStart"/>
       <w:r>
         <w:rPr>
           <w:b/>
           <w:bCs/>
         </w:rPr>
         <w:lastRenderedPageBreak/>
-        <w:t>SYSINFO[</w:t>
-      </w:r>
-      <w:proofErr w:type="gramEnd"/>
-      <w:r>
-        <w:rPr>
-          <w:b/>
-          <w:bCs/>
-        </w:rPr>
-        <w:t>16-17] System Design Assurance (SDA)</w:t>
+        <w:t>SYSINFO[16-17] System Design Assurance (SDA)</w:t>
       </w:r>
     </w:p>
     <w:p>
@@ -13892,21 +13115,12 @@
           <w:bCs/>
         </w:rPr>
       </w:pPr>
-      <w:proofErr w:type="gramStart"/>
       <w:r>
         <w:rPr>
           <w:b/>
           <w:bCs/>
         </w:rPr>
-        <w:t>SYSINFO[</w:t>
-      </w:r>
-      <w:proofErr w:type="gramEnd"/>
-      <w:r>
-        <w:rPr>
-          <w:b/>
-          <w:bCs/>
-        </w:rPr>
-        <w:t>18] GNSS Antenna Offset Known</w:t>
+        <w:t>SYSINFO[18] GNSS Antenna Offset Known</w:t>
       </w:r>
       <w:r>
         <w:rPr>
@@ -14045,67 +13259,49 @@
           <w:bCs/>
         </w:rPr>
       </w:pPr>
-      <w:proofErr w:type="gramStart"/>
       <w:r>
         <w:rPr>
           <w:b/>
           <w:bCs/>
         </w:rPr>
-        <w:t>SYSINFO[</w:t>
-      </w:r>
-      <w:proofErr w:type="gramEnd"/>
-      <w:r>
+        <w:t>SYSINFO[19-20] GNSS Antenna Offset Distance (GAOD)</w:t>
+      </w:r>
+    </w:p>
+    <w:p>
+      <w:r>
+        <w:t>This field indicates the distance that the GNSS antenna is offset from the centerline (roll axis) of the aircraft. Aircraft only report even values for their GNSS antenna offset distance, between 2-6 meters, so the reported offset distance can be calculated using the equation below.</w:t>
+      </w:r>
+    </w:p>
+    <w:p>
+      <w:pPr>
+        <w:ind w:left="720"/>
+      </w:pPr>
+      <w:r>
+        <w:t xml:space="preserve">GNSS antenna offset distance = GAOD &lt;&lt; </w:t>
+      </w:r>
+      <w:r>
+        <w:t>1</w:t>
+      </w:r>
+    </w:p>
+    <w:p>
+      <w:r>
+        <w:t>Note that this value is only reported by some aircraft while operating on the ground. Aircraft operating in the air do not report this value. Always check the value of the GAOK bit to see if the value of GAOD is worth paying attention to.</w:t>
+      </w:r>
+    </w:p>
+    <w:p/>
+    <w:p>
+      <w:pPr>
         <w:rPr>
           <w:b/>
           <w:bCs/>
         </w:rPr>
-        <w:t>19-20] GNSS Antenna Offset Distance (GAOD)</w:t>
-      </w:r>
-    </w:p>
-    <w:p>
-      <w:r>
-        <w:t>This field indicates the distance that the GNSS antenna is offset from the centerline (roll axis) of the aircraft. Aircraft only report even values for their GNSS antenna offset distance, between 2-6 meters, so the reported offset distance can be calculated using the equation below.</w:t>
-      </w:r>
-    </w:p>
-    <w:p>
-      <w:pPr>
-        <w:ind w:left="720"/>
-      </w:pPr>
-      <w:r>
-        <w:t xml:space="preserve">GNSS antenna offset distance = GAOD &lt;&lt; </w:t>
-      </w:r>
-      <w:r>
-        <w:t>1</w:t>
-      </w:r>
-    </w:p>
-    <w:p>
-      <w:r>
-        <w:t>Note that this value is only reported by some aircraft while operating on the ground. Aircraft operating in the air do not report this value. Always check the value of the GAOK bit to see if the value of GAOD is worth paying attention to.</w:t>
-      </w:r>
-    </w:p>
-    <w:p/>
-    <w:p>
-      <w:pPr>
+      </w:pPr>
+      <w:r>
         <w:rPr>
           <w:b/>
           <w:bCs/>
         </w:rPr>
-      </w:pPr>
-      <w:proofErr w:type="gramStart"/>
-      <w:r>
-        <w:rPr>
-          <w:b/>
-          <w:bCs/>
-        </w:rPr>
-        <w:t>SYSINFO[</w:t>
-      </w:r>
-      <w:proofErr w:type="gramEnd"/>
-      <w:r>
-        <w:rPr>
-          <w:b/>
-          <w:bCs/>
-        </w:rPr>
-        <w:t>21] GNSS Antenna Offset Direction (GAOR)</w:t>
+        <w:t>SYSINFO[21] GNSS Antenna Offset Direction (GAOR)</w:t>
       </w:r>
     </w:p>
     <w:tbl>
@@ -14251,22 +13447,13 @@
           <w:bCs/>
         </w:rPr>
       </w:pPr>
-      <w:proofErr w:type="gramStart"/>
       <w:r>
         <w:rPr>
           <w:b/>
           <w:bCs/>
         </w:rPr>
         <w:lastRenderedPageBreak/>
-        <w:t>SYSINFO[</w:t>
-      </w:r>
-      <w:proofErr w:type="gramEnd"/>
-      <w:r>
-        <w:rPr>
-          <w:b/>
-          <w:bCs/>
-        </w:rPr>
-        <w:t>22-28] Aircraft Maximum Dimension (MDIM)</w:t>
+        <w:t>SYSINFO[22-28] Aircraft Maximum Dimension (MDIM)</w:t>
       </w:r>
     </w:p>
     <w:p>
@@ -14305,21 +13492,12 @@
           <w:bCs/>
         </w:rPr>
       </w:pPr>
-      <w:proofErr w:type="spellStart"/>
       <w:r>
         <w:rPr>
           <w:b w:val="0"/>
           <w:bCs/>
         </w:rPr>
-        <w:t>CSBee</w:t>
-      </w:r>
-      <w:proofErr w:type="spellEnd"/>
-      <w:r>
-        <w:rPr>
-          <w:b w:val="0"/>
-          <w:bCs/>
-        </w:rPr>
-        <w:t xml:space="preserve"> messages use a 16-bit Cyclical Redundancy Checksum (CRC-16), which can be calculated using the algorithm in the C++ code snippet below. Note the “swap16” helper function which also needs to be included.</w:t>
+        <w:t>CSBee messages use a 16-bit Cyclical Redundancy Checksum (CRC-16), which can be calculated using the algorithm in the C++ code snippet below. Note the “swap16” helper function which also needs to be included.</w:t>
       </w:r>
     </w:p>
     <w:p>
@@ -14347,25 +13525,7 @@
           <w:b w:val="0"/>
           <w:bCs/>
         </w:rPr>
-        <w:t xml:space="preserve">uint16_t swap16(uint16_t value) </w:t>
-      </w:r>
-      <w:proofErr w:type="gramStart"/>
-      <w:r>
-        <w:rPr>
-          <w:rFonts w:ascii="Courier New" w:hAnsi="Courier New" w:cs="Courier New"/>
-          <w:b w:val="0"/>
-          <w:bCs/>
-        </w:rPr>
-        <w:t>{ return</w:t>
-      </w:r>
-      <w:proofErr w:type="gramEnd"/>
-      <w:r>
-        <w:rPr>
-          <w:rFonts w:ascii="Courier New" w:hAnsi="Courier New" w:cs="Courier New"/>
-          <w:b w:val="0"/>
-          <w:bCs/>
-        </w:rPr>
-        <w:t xml:space="preserve"> (value &lt;&lt; 8) | (value &gt;&gt; 8); }</w:t>
+        <w:t>uint16_t swap16(uint16_t value) { return (value &lt;&lt; 8) | (value &gt;&gt; 8); }</w:t>
       </w:r>
     </w:p>
     <w:p>
@@ -14395,25 +13555,7 @@
           <w:b w:val="0"/>
           <w:bCs/>
         </w:rPr>
-        <w:t>uint16_t CalculateCRC16(const uint8_t *</w:t>
-      </w:r>
-      <w:proofErr w:type="spellStart"/>
-      <w:r>
-        <w:rPr>
-          <w:rFonts w:ascii="Courier New" w:hAnsi="Courier New" w:cs="Courier New"/>
-          <w:b w:val="0"/>
-          <w:bCs/>
-        </w:rPr>
-        <w:t>data_p</w:t>
-      </w:r>
-      <w:proofErr w:type="spellEnd"/>
-      <w:r>
-        <w:rPr>
-          <w:rFonts w:ascii="Courier New" w:hAnsi="Courier New" w:cs="Courier New"/>
-          <w:b w:val="0"/>
-          <w:bCs/>
-        </w:rPr>
-        <w:t xml:space="preserve">, </w:t>
+        <w:t xml:space="preserve">uint16_t CalculateCRC16(const uint8_t *data_p, </w:t>
       </w:r>
       <w:r>
         <w:rPr>
@@ -14467,25 +13609,7 @@
           <w:b w:val="0"/>
           <w:bCs/>
         </w:rPr>
-        <w:t xml:space="preserve">    uint16_t </w:t>
-      </w:r>
-      <w:proofErr w:type="spellStart"/>
-      <w:r>
-        <w:rPr>
-          <w:rFonts w:ascii="Courier New" w:hAnsi="Courier New" w:cs="Courier New"/>
-          <w:b w:val="0"/>
-          <w:bCs/>
-        </w:rPr>
-        <w:t>crc</w:t>
-      </w:r>
-      <w:proofErr w:type="spellEnd"/>
-      <w:r>
-        <w:rPr>
-          <w:rFonts w:ascii="Courier New" w:hAnsi="Courier New" w:cs="Courier New"/>
-          <w:b w:val="0"/>
-          <w:bCs/>
-        </w:rPr>
-        <w:t xml:space="preserve"> = 0xFFFF;</w:t>
+        <w:t>    uint16_t crc = 0xFFFF;</w:t>
       </w:r>
     </w:p>
     <w:p>
@@ -14523,43 +13647,7 @@
           <w:b w:val="0"/>
           <w:bCs/>
         </w:rPr>
-        <w:t xml:space="preserve">        x = </w:t>
-      </w:r>
-      <w:proofErr w:type="spellStart"/>
-      <w:r>
-        <w:rPr>
-          <w:rFonts w:ascii="Courier New" w:hAnsi="Courier New" w:cs="Courier New"/>
-          <w:b w:val="0"/>
-          <w:bCs/>
-        </w:rPr>
-        <w:t>crc</w:t>
-      </w:r>
-      <w:proofErr w:type="spellEnd"/>
-      <w:r>
-        <w:rPr>
-          <w:rFonts w:ascii="Courier New" w:hAnsi="Courier New" w:cs="Courier New"/>
-          <w:b w:val="0"/>
-          <w:bCs/>
-        </w:rPr>
-        <w:t xml:space="preserve"> &gt;&gt; 8 ^ *</w:t>
-      </w:r>
-      <w:proofErr w:type="spellStart"/>
-      <w:r>
-        <w:rPr>
-          <w:rFonts w:ascii="Courier New" w:hAnsi="Courier New" w:cs="Courier New"/>
-          <w:b w:val="0"/>
-          <w:bCs/>
-        </w:rPr>
-        <w:t>data_p</w:t>
-      </w:r>
-      <w:proofErr w:type="spellEnd"/>
-      <w:r>
-        <w:rPr>
-          <w:rFonts w:ascii="Courier New" w:hAnsi="Courier New" w:cs="Courier New"/>
-          <w:b w:val="0"/>
-          <w:bCs/>
-        </w:rPr>
-        <w:t>++;</w:t>
+        <w:t>        x = crc &gt;&gt; 8 ^ *data_p++;</w:t>
       </w:r>
     </w:p>
     <w:p>
@@ -14597,61 +13685,7 @@
           <w:b w:val="0"/>
           <w:bCs/>
         </w:rPr>
-        <w:t xml:space="preserve">        </w:t>
-      </w:r>
-      <w:proofErr w:type="spellStart"/>
-      <w:r>
-        <w:rPr>
-          <w:rFonts w:ascii="Courier New" w:hAnsi="Courier New" w:cs="Courier New"/>
-          <w:b w:val="0"/>
-          <w:bCs/>
-        </w:rPr>
-        <w:t>crc</w:t>
-      </w:r>
-      <w:proofErr w:type="spellEnd"/>
-      <w:r>
-        <w:rPr>
-          <w:rFonts w:ascii="Courier New" w:hAnsi="Courier New" w:cs="Courier New"/>
-          <w:b w:val="0"/>
-          <w:bCs/>
-        </w:rPr>
-        <w:t xml:space="preserve"> = (</w:t>
-      </w:r>
-      <w:proofErr w:type="spellStart"/>
-      <w:r>
-        <w:rPr>
-          <w:rFonts w:ascii="Courier New" w:hAnsi="Courier New" w:cs="Courier New"/>
-          <w:b w:val="0"/>
-          <w:bCs/>
-        </w:rPr>
-        <w:t>crc</w:t>
-      </w:r>
-      <w:proofErr w:type="spellEnd"/>
-      <w:r>
-        <w:rPr>
-          <w:rFonts w:ascii="Courier New" w:hAnsi="Courier New" w:cs="Courier New"/>
-          <w:b w:val="0"/>
-          <w:bCs/>
-        </w:rPr>
-        <w:t xml:space="preserve"> &lt;&lt; 8) ^ ((uint16_</w:t>
-      </w:r>
-      <w:proofErr w:type="gramStart"/>
-      <w:r>
-        <w:rPr>
-          <w:rFonts w:ascii="Courier New" w:hAnsi="Courier New" w:cs="Courier New"/>
-          <w:b w:val="0"/>
-          <w:bCs/>
-        </w:rPr>
-        <w:t>t)(</w:t>
-      </w:r>
-      <w:proofErr w:type="gramEnd"/>
-      <w:r>
-        <w:rPr>
-          <w:rFonts w:ascii="Courier New" w:hAnsi="Courier New" w:cs="Courier New"/>
-          <w:b w:val="0"/>
-          <w:bCs/>
-        </w:rPr>
-        <w:t>x &lt;&lt; 12)) ^ ((uint16_t)(x &lt;&lt; 5)) ^ ((uint16_t)x);</w:t>
+        <w:t>        crc = (crc &lt;&lt; 8) ^ ((uint16_t)(x &lt;&lt; 12)) ^ ((uint16_t)(x &lt;&lt; 5)) ^ ((uint16_t)x);</w:t>
       </w:r>
     </w:p>
     <w:p>
@@ -14689,25 +13723,7 @@
           <w:b w:val="0"/>
           <w:bCs/>
         </w:rPr>
-        <w:t>    return swap16(</w:t>
-      </w:r>
-      <w:proofErr w:type="spellStart"/>
-      <w:r>
-        <w:rPr>
-          <w:rFonts w:ascii="Courier New" w:hAnsi="Courier New" w:cs="Courier New"/>
-          <w:b w:val="0"/>
-          <w:bCs/>
-        </w:rPr>
-        <w:t>crc</w:t>
-      </w:r>
-      <w:proofErr w:type="spellEnd"/>
-      <w:r>
-        <w:rPr>
-          <w:rFonts w:ascii="Courier New" w:hAnsi="Courier New" w:cs="Courier New"/>
-          <w:b w:val="0"/>
-          <w:bCs/>
-        </w:rPr>
-        <w:t>);</w:t>
+        <w:t>    return swap16(crc);</w:t>
       </w:r>
     </w:p>
     <w:p>
@@ -14773,14 +13789,7 @@
         <w:rPr>
           <w:rFonts w:ascii="Courier New" w:hAnsi="Courier New" w:cs="Courier New"/>
         </w:rPr>
-        <w:t>#</w:t>
-      </w:r>
-      <w:proofErr w:type="gramStart"/>
-      <w:r>
-        <w:rPr>
-          <w:rFonts w:ascii="Courier New" w:hAnsi="Courier New" w:cs="Courier New"/>
-        </w:rPr>
-        <w:t>S:</w:t>
+        <w:t>#S:</w:t>
       </w:r>
       <w:r>
         <w:rPr>
@@ -14788,7 +13797,6 @@
         </w:rPr>
         <w:t>DPS</w:t>
       </w:r>
-      <w:proofErr w:type="gramEnd"/>
       <w:r>
         <w:rPr>
           <w:rFonts w:ascii="Courier New" w:hAnsi="Courier New" w:cs="Courier New"/>
@@ -14823,14 +13831,14 @@
         <w:tblLook w:val="04A0" w:firstRow="1" w:lastRow="0" w:firstColumn="1" w:lastColumn="0" w:noHBand="0" w:noVBand="1"/>
       </w:tblPr>
       <w:tblGrid>
-        <w:gridCol w:w="1183"/>
-        <w:gridCol w:w="6895"/>
-        <w:gridCol w:w="2866"/>
+        <w:gridCol w:w="1728"/>
+        <w:gridCol w:w="7650"/>
+        <w:gridCol w:w="1566"/>
       </w:tblGrid>
       <w:tr>
         <w:tc>
           <w:tcPr>
-            <w:tcW w:w="1183" w:type="dxa"/>
+            <w:tcW w:w="1728" w:type="dxa"/>
             <w:tcBorders>
               <w:top w:val="single" w:sz="6" w:space="0" w:color="000000"/>
               <w:left w:val="single" w:sz="6" w:space="0" w:color="000000"/>
@@ -14856,7 +13864,7 @@
         </w:tc>
         <w:tc>
           <w:tcPr>
-            <w:tcW w:w="6895" w:type="dxa"/>
+            <w:tcW w:w="7650" w:type="dxa"/>
             <w:tcBorders>
               <w:top w:val="single" w:sz="6" w:space="0" w:color="000000"/>
               <w:left w:val="single" w:sz="6" w:space="0" w:color="000000"/>
@@ -14882,7 +13890,7 @@
         </w:tc>
         <w:tc>
           <w:tcPr>
-            <w:tcW w:w="2866" w:type="dxa"/>
+            <w:tcW w:w="1566" w:type="dxa"/>
             <w:tcBorders>
               <w:top w:val="single" w:sz="6" w:space="0" w:color="000000"/>
               <w:left w:val="single" w:sz="6" w:space="0" w:color="000000"/>
@@ -14910,7 +13918,7 @@
       <w:tr>
         <w:tc>
           <w:tcPr>
-            <w:tcW w:w="1183" w:type="dxa"/>
+            <w:tcW w:w="1728" w:type="dxa"/>
             <w:tcBorders>
               <w:top w:val="single" w:sz="6" w:space="0" w:color="000000"/>
               <w:left w:val="single" w:sz="6" w:space="0" w:color="000000"/>
@@ -14930,7 +13938,7 @@
         </w:tc>
         <w:tc>
           <w:tcPr>
-            <w:tcW w:w="6895" w:type="dxa"/>
+            <w:tcW w:w="7650" w:type="dxa"/>
             <w:tcBorders>
               <w:top w:val="single" w:sz="6" w:space="0" w:color="000000"/>
               <w:left w:val="single" w:sz="6" w:space="0" w:color="000000"/>
@@ -14950,7 +13958,7 @@
         </w:tc>
         <w:tc>
           <w:tcPr>
-            <w:tcW w:w="2866" w:type="dxa"/>
+            <w:tcW w:w="1566" w:type="dxa"/>
             <w:tcBorders>
               <w:top w:val="single" w:sz="6" w:space="0" w:color="000000"/>
               <w:left w:val="single" w:sz="6" w:space="0" w:color="000000"/>
@@ -14972,7 +13980,7 @@
       <w:tr>
         <w:tc>
           <w:tcPr>
-            <w:tcW w:w="1183" w:type="dxa"/>
+            <w:tcW w:w="1728" w:type="dxa"/>
             <w:tcBorders>
               <w:top w:val="single" w:sz="6" w:space="0" w:color="000000"/>
               <w:left w:val="single" w:sz="6" w:space="0" w:color="000000"/>
@@ -14986,16 +13994,13 @@
               <w:spacing w:after="0"/>
             </w:pPr>
             <w:r>
-              <w:t>AC</w:t>
-            </w:r>
-            <w:r>
-              <w:t xml:space="preserve">FPS </w:t>
-            </w:r>
-          </w:p>
-        </w:tc>
-        <w:tc>
-          <w:tcPr>
-            <w:tcW w:w="6895" w:type="dxa"/>
+              <w:t>RAW_SFPS</w:t>
+            </w:r>
+          </w:p>
+        </w:tc>
+        <w:tc>
+          <w:tcPr>
+            <w:tcW w:w="7650" w:type="dxa"/>
             <w:tcBorders>
               <w:top w:val="single" w:sz="6" w:space="0" w:color="000000"/>
               <w:left w:val="single" w:sz="6" w:space="0" w:color="000000"/>
@@ -15009,22 +14014,13 @@
               <w:spacing w:after="0"/>
             </w:pPr>
             <w:r>
-              <w:t>Number of MODE-A or MODE-C frames received in</w:t>
-            </w:r>
-            <w:r>
-              <w:t xml:space="preserve"> the</w:t>
-            </w:r>
-            <w:r>
-              <w:t xml:space="preserve"> last second</w:t>
-            </w:r>
-            <w:r>
-              <w:t>.</w:t>
-            </w:r>
-          </w:p>
-        </w:tc>
-        <w:tc>
-          <w:tcPr>
-            <w:tcW w:w="2866" w:type="dxa"/>
+              <w:t>Number of squitter (56-bit Mod S) frames received in the last second.</w:t>
+            </w:r>
+          </w:p>
+        </w:tc>
+        <w:tc>
+          <w:tcPr>
+            <w:tcW w:w="1566" w:type="dxa"/>
             <w:tcBorders>
               <w:top w:val="single" w:sz="6" w:space="0" w:color="000000"/>
               <w:left w:val="single" w:sz="6" w:space="0" w:color="000000"/>
@@ -15037,16 +14033,152 @@
             <w:pPr>
               <w:spacing w:after="0"/>
             </w:pPr>
-            <w:r>
-              <w:t>20</w:t>
-            </w:r>
           </w:p>
         </w:tc>
       </w:tr>
       <w:tr>
         <w:tc>
           <w:tcPr>
-            <w:tcW w:w="1183" w:type="dxa"/>
+            <w:tcW w:w="1728" w:type="dxa"/>
+            <w:tcBorders>
+              <w:top w:val="single" w:sz="6" w:space="0" w:color="000000"/>
+              <w:left w:val="single" w:sz="6" w:space="0" w:color="000000"/>
+              <w:bottom w:val="single" w:sz="6" w:space="0" w:color="000000"/>
+              <w:right w:val="single" w:sz="6" w:space="0" w:color="000000"/>
+            </w:tcBorders>
+            <w:vAlign w:val="center"/>
+          </w:tcPr>
+          <w:p>
+            <w:pPr>
+              <w:spacing w:after="0"/>
+            </w:pPr>
+            <w:r>
+              <w:t>S</w:t>
+            </w:r>
+            <w:r>
+              <w:t xml:space="preserve">FPS </w:t>
+            </w:r>
+          </w:p>
+        </w:tc>
+        <w:tc>
+          <w:tcPr>
+            <w:tcW w:w="7650" w:type="dxa"/>
+            <w:tcBorders>
+              <w:top w:val="single" w:sz="6" w:space="0" w:color="000000"/>
+              <w:left w:val="single" w:sz="6" w:space="0" w:color="000000"/>
+              <w:bottom w:val="single" w:sz="6" w:space="0" w:color="000000"/>
+              <w:right w:val="single" w:sz="6" w:space="0" w:color="000000"/>
+            </w:tcBorders>
+            <w:vAlign w:val="center"/>
+          </w:tcPr>
+          <w:p>
+            <w:pPr>
+              <w:spacing w:after="0"/>
+            </w:pPr>
+            <w:r>
+              <w:t xml:space="preserve">Number of </w:t>
+            </w:r>
+            <w:r>
+              <w:t>valid squitter (56-bit Mode S) frames</w:t>
+            </w:r>
+            <w:r>
+              <w:t xml:space="preserve"> received in</w:t>
+            </w:r>
+            <w:r>
+              <w:t xml:space="preserve"> the</w:t>
+            </w:r>
+            <w:r>
+              <w:t xml:space="preserve"> last second</w:t>
+            </w:r>
+            <w:r>
+              <w:t>.</w:t>
+            </w:r>
+          </w:p>
+        </w:tc>
+        <w:tc>
+          <w:tcPr>
+            <w:tcW w:w="1566" w:type="dxa"/>
+            <w:tcBorders>
+              <w:top w:val="single" w:sz="6" w:space="0" w:color="000000"/>
+              <w:left w:val="single" w:sz="6" w:space="0" w:color="000000"/>
+              <w:bottom w:val="single" w:sz="6" w:space="0" w:color="000000"/>
+              <w:right w:val="single" w:sz="6" w:space="0" w:color="000000"/>
+            </w:tcBorders>
+            <w:vAlign w:val="center"/>
+          </w:tcPr>
+          <w:p>
+            <w:pPr>
+              <w:spacing w:after="0"/>
+            </w:pPr>
+            <w:r>
+              <w:t>20</w:t>
+            </w:r>
+          </w:p>
+        </w:tc>
+      </w:tr>
+      <w:tr>
+        <w:tc>
+          <w:tcPr>
+            <w:tcW w:w="1728" w:type="dxa"/>
+            <w:tcBorders>
+              <w:top w:val="single" w:sz="6" w:space="0" w:color="000000"/>
+              <w:left w:val="single" w:sz="6" w:space="0" w:color="000000"/>
+              <w:bottom w:val="single" w:sz="6" w:space="0" w:color="000000"/>
+              <w:right w:val="single" w:sz="6" w:space="0" w:color="000000"/>
+            </w:tcBorders>
+            <w:vAlign w:val="center"/>
+          </w:tcPr>
+          <w:p>
+            <w:pPr>
+              <w:spacing w:after="0"/>
+            </w:pPr>
+            <w:r>
+              <w:t>RAW_ESFPS</w:t>
+            </w:r>
+          </w:p>
+        </w:tc>
+        <w:tc>
+          <w:tcPr>
+            <w:tcW w:w="7650" w:type="dxa"/>
+            <w:tcBorders>
+              <w:top w:val="single" w:sz="6" w:space="0" w:color="000000"/>
+              <w:left w:val="single" w:sz="6" w:space="0" w:color="000000"/>
+              <w:bottom w:val="single" w:sz="6" w:space="0" w:color="000000"/>
+              <w:right w:val="single" w:sz="6" w:space="0" w:color="000000"/>
+            </w:tcBorders>
+            <w:vAlign w:val="center"/>
+          </w:tcPr>
+          <w:p>
+            <w:pPr>
+              <w:spacing w:after="0"/>
+            </w:pPr>
+            <w:r>
+              <w:t>Number of extended squitter (112-bit Mode S) frames received in the last second.</w:t>
+            </w:r>
+          </w:p>
+        </w:tc>
+        <w:tc>
+          <w:tcPr>
+            <w:tcW w:w="1566" w:type="dxa"/>
+            <w:tcBorders>
+              <w:top w:val="single" w:sz="6" w:space="0" w:color="000000"/>
+              <w:left w:val="single" w:sz="6" w:space="0" w:color="000000"/>
+              <w:bottom w:val="single" w:sz="6" w:space="0" w:color="000000"/>
+              <w:right w:val="single" w:sz="6" w:space="0" w:color="000000"/>
+            </w:tcBorders>
+            <w:vAlign w:val="center"/>
+          </w:tcPr>
+          <w:p>
+            <w:pPr>
+              <w:spacing w:after="0"/>
+            </w:pPr>
+          </w:p>
+        </w:tc>
+      </w:tr>
+      <w:tr>
+        <w:tc>
+          <w:tcPr>
+            <w:tcW w:w="1728" w:type="dxa"/>
             <w:tcBorders>
               <w:top w:val="single" w:sz="6" w:space="0" w:color="000000"/>
               <w:left w:val="single" w:sz="6" w:space="0" w:color="000000"/>
@@ -15061,6 +14193,9 @@
               <w:spacing w:after="0"/>
             </w:pPr>
             <w:r>
+              <w:t>E</w:t>
+            </w:r>
+            <w:r>
               <w:t>S</w:t>
             </w:r>
             <w:r>
@@ -15070,7 +14205,7 @@
         </w:tc>
         <w:tc>
           <w:tcPr>
-            <w:tcW w:w="6895" w:type="dxa"/>
+            <w:tcW w:w="7650" w:type="dxa"/>
             <w:tcBorders>
               <w:top w:val="single" w:sz="6" w:space="0" w:color="000000"/>
               <w:left w:val="single" w:sz="6" w:space="0" w:color="000000"/>
@@ -15091,7 +14226,7 @@
         </w:tc>
         <w:tc>
           <w:tcPr>
-            <w:tcW w:w="2866" w:type="dxa"/>
+            <w:tcW w:w="1566" w:type="dxa"/>
             <w:tcBorders>
               <w:top w:val="single" w:sz="6" w:space="0" w:color="000000"/>
               <w:left w:val="single" w:sz="6" w:space="0" w:color="000000"/>
@@ -15114,7 +14249,66 @@
       <w:tr>
         <w:tc>
           <w:tcPr>
-            <w:tcW w:w="1183" w:type="dxa"/>
+            <w:tcW w:w="1728" w:type="dxa"/>
+            <w:tcBorders>
+              <w:top w:val="single" w:sz="6" w:space="0" w:color="000000"/>
+              <w:left w:val="single" w:sz="6" w:space="0" w:color="000000"/>
+              <w:bottom w:val="single" w:sz="6" w:space="0" w:color="000000"/>
+              <w:right w:val="single" w:sz="6" w:space="0" w:color="000000"/>
+            </w:tcBorders>
+            <w:vAlign w:val="center"/>
+          </w:tcPr>
+          <w:p>
+            <w:pPr>
+              <w:spacing w:after="0"/>
+            </w:pPr>
+            <w:r>
+              <w:t>NUM_AIRCRAFT</w:t>
+            </w:r>
+          </w:p>
+        </w:tc>
+        <w:tc>
+          <w:tcPr>
+            <w:tcW w:w="7650" w:type="dxa"/>
+            <w:tcBorders>
+              <w:top w:val="single" w:sz="6" w:space="0" w:color="000000"/>
+              <w:left w:val="single" w:sz="6" w:space="0" w:color="000000"/>
+              <w:bottom w:val="single" w:sz="6" w:space="0" w:color="000000"/>
+              <w:right w:val="single" w:sz="6" w:space="0" w:color="000000"/>
+            </w:tcBorders>
+            <w:vAlign w:val="center"/>
+          </w:tcPr>
+          <w:p>
+            <w:pPr>
+              <w:spacing w:after="0"/>
+            </w:pPr>
+            <w:r>
+              <w:t>Number of aircraft tracked in the last second.</w:t>
+            </w:r>
+          </w:p>
+        </w:tc>
+        <w:tc>
+          <w:tcPr>
+            <w:tcW w:w="1566" w:type="dxa"/>
+            <w:tcBorders>
+              <w:top w:val="single" w:sz="6" w:space="0" w:color="000000"/>
+              <w:left w:val="single" w:sz="6" w:space="0" w:color="000000"/>
+              <w:bottom w:val="single" w:sz="6" w:space="0" w:color="000000"/>
+              <w:right w:val="single" w:sz="6" w:space="0" w:color="000000"/>
+            </w:tcBorders>
+            <w:vAlign w:val="center"/>
+          </w:tcPr>
+          <w:p>
+            <w:pPr>
+              <w:spacing w:after="0"/>
+            </w:pPr>
+          </w:p>
+        </w:tc>
+      </w:tr>
+      <w:tr>
+        <w:tc>
+          <w:tcPr>
+            <w:tcW w:w="1728" w:type="dxa"/>
             <w:tcBorders>
               <w:top w:val="single" w:sz="6" w:space="0" w:color="000000"/>
               <w:left w:val="single" w:sz="6" w:space="0" w:color="000000"/>
@@ -15135,7 +14329,7 @@
         </w:tc>
         <w:tc>
           <w:tcPr>
-            <w:tcW w:w="6895" w:type="dxa"/>
+            <w:tcW w:w="7650" w:type="dxa"/>
             <w:tcBorders>
               <w:top w:val="single" w:sz="6" w:space="0" w:color="000000"/>
               <w:left w:val="single" w:sz="6" w:space="0" w:color="000000"/>
@@ -15156,7 +14350,7 @@
         </w:tc>
         <w:tc>
           <w:tcPr>
-            <w:tcW w:w="2866" w:type="dxa"/>
+            <w:tcW w:w="1566" w:type="dxa"/>
             <w:tcBorders>
               <w:top w:val="single" w:sz="6" w:space="0" w:color="000000"/>
               <w:left w:val="single" w:sz="6" w:space="0" w:color="000000"/>
@@ -15179,7 +14373,7 @@
       <w:tr>
         <w:tc>
           <w:tcPr>
-            <w:tcW w:w="1183" w:type="dxa"/>
+            <w:tcW w:w="1728" w:type="dxa"/>
             <w:tcBorders>
               <w:top w:val="single" w:sz="6" w:space="0" w:color="000000"/>
               <w:left w:val="single" w:sz="6" w:space="0" w:color="000000"/>
@@ -15200,7 +14394,7 @@
         </w:tc>
         <w:tc>
           <w:tcPr>
-            <w:tcW w:w="6895" w:type="dxa"/>
+            <w:tcW w:w="7650" w:type="dxa"/>
             <w:tcBorders>
               <w:top w:val="single" w:sz="6" w:space="0" w:color="000000"/>
               <w:left w:val="single" w:sz="6" w:space="0" w:color="000000"/>
@@ -15224,7 +14418,7 @@
         </w:tc>
         <w:tc>
           <w:tcPr>
-            <w:tcW w:w="2866" w:type="dxa"/>
+            <w:tcW w:w="1566" w:type="dxa"/>
             <w:tcBorders>
               <w:top w:val="single" w:sz="6" w:space="0" w:color="000000"/>
               <w:left w:val="single" w:sz="6" w:space="0" w:color="000000"/>
@@ -15247,7 +14441,7 @@
       <w:tr>
         <w:tc>
           <w:tcPr>
-            <w:tcW w:w="1183" w:type="dxa"/>
+            <w:tcW w:w="1728" w:type="dxa"/>
             <w:tcBorders>
               <w:top w:val="single" w:sz="6" w:space="0" w:color="000000"/>
               <w:left w:val="single" w:sz="6" w:space="0" w:color="000000"/>
@@ -15268,7 +14462,7 @@
         </w:tc>
         <w:tc>
           <w:tcPr>
-            <w:tcW w:w="6895" w:type="dxa"/>
+            <w:tcW w:w="7650" w:type="dxa"/>
             <w:tcBorders>
               <w:top w:val="single" w:sz="6" w:space="0" w:color="000000"/>
               <w:left w:val="single" w:sz="6" w:space="0" w:color="000000"/>
@@ -15313,7 +14507,7 @@
         </w:tc>
         <w:tc>
           <w:tcPr>
-            <w:tcW w:w="2866" w:type="dxa"/>
+            <w:tcW w:w="1566" w:type="dxa"/>
             <w:tcBorders>
               <w:top w:val="single" w:sz="6" w:space="0" w:color="000000"/>
               <w:left w:val="single" w:sz="6" w:space="0" w:color="000000"/>
@@ -15406,15 +14600,7 @@
     </w:p>
     <w:p>
       <w:r>
-        <w:t xml:space="preserve">Tracked aircraft information is sent in MAVLINK ADSB_VEHICLE messages, in a data burst once per second. The data burst consists of </w:t>
-      </w:r>
-      <w:proofErr w:type="spellStart"/>
-      <w:r>
-        <w:t>Nx</w:t>
-      </w:r>
-      <w:proofErr w:type="spellEnd"/>
-      <w:r>
-        <w:t xml:space="preserve"> ADSB_VEHICLE messages, where N is the number of tracked aircraft, and 1x MESSAGE_INTERVAL message as a delimiter which indicates the end of the list of tracked aircraft. Note that this is a binary protocol which is not human readable.</w:t>
+        <w:t>Tracked aircraft information is sent in MAVLINK ADSB_VEHICLE messages, in a data burst once per second. The data burst consists of Nx ADSB_VEHICLE messages, where N is the number of tracked aircraft, and 1x MESSAGE_INTERVAL message as a delimiter which indicates the end of the list of tracked aircraft. Note that this is a binary protocol which is not human readable.</w:t>
       </w:r>
     </w:p>
     <w:tbl>
@@ -15656,11 +14842,9 @@
             <w:pPr>
               <w:pStyle w:val="NoSpacing"/>
             </w:pPr>
-            <w:proofErr w:type="spellStart"/>
             <w:r>
               <w:t>ICAO_address</w:t>
             </w:r>
-            <w:proofErr w:type="spellEnd"/>
           </w:p>
         </w:tc>
         <w:tc>
@@ -15733,11 +14917,9 @@
             <w:pPr>
               <w:pStyle w:val="NoSpacing"/>
             </w:pPr>
-            <w:proofErr w:type="spellStart"/>
             <w:r>
               <w:t>lat</w:t>
             </w:r>
-            <w:proofErr w:type="spellEnd"/>
           </w:p>
         </w:tc>
         <w:tc>
@@ -15813,11 +14995,9 @@
             <w:pPr>
               <w:pStyle w:val="NoSpacing"/>
             </w:pPr>
-            <w:proofErr w:type="spellStart"/>
             <w:r>
               <w:t>lon</w:t>
             </w:r>
-            <w:proofErr w:type="spellEnd"/>
           </w:p>
         </w:tc>
         <w:tc>
@@ -15893,11 +15073,9 @@
             <w:pPr>
               <w:pStyle w:val="NoSpacing"/>
             </w:pPr>
-            <w:proofErr w:type="spellStart"/>
             <w:r>
               <w:t>altitude_type</w:t>
             </w:r>
-            <w:proofErr w:type="spellEnd"/>
           </w:p>
         </w:tc>
         <w:tc>
@@ -16039,13 +15217,8 @@
             <w:pPr>
               <w:pStyle w:val="NoSpacing"/>
             </w:pPr>
-            <w:proofErr w:type="gramStart"/>
-            <w:r>
-              <w:t>Altitude(</w:t>
-            </w:r>
-            <w:proofErr w:type="gramEnd"/>
-            <w:r>
-              <w:t>ASL)</w:t>
+            <w:r>
+              <w:t>Altitude(ASL)</w:t>
             </w:r>
           </w:p>
         </w:tc>
@@ -16097,11 +15270,9 @@
             <w:pPr>
               <w:pStyle w:val="NoSpacing"/>
             </w:pPr>
-            <w:proofErr w:type="spellStart"/>
             <w:r>
               <w:t>cdeg</w:t>
             </w:r>
-            <w:proofErr w:type="spellEnd"/>
           </w:p>
         </w:tc>
         <w:tc>
@@ -16143,11 +15314,9 @@
             <w:pPr>
               <w:pStyle w:val="NoSpacing"/>
             </w:pPr>
-            <w:proofErr w:type="spellStart"/>
             <w:r>
               <w:t>hor_velocity</w:t>
             </w:r>
-            <w:proofErr w:type="spellEnd"/>
           </w:p>
         </w:tc>
         <w:tc>
@@ -16223,11 +15392,9 @@
             <w:pPr>
               <w:pStyle w:val="NoSpacing"/>
             </w:pPr>
-            <w:proofErr w:type="spellStart"/>
             <w:r>
               <w:t>ver_velocity</w:t>
             </w:r>
-            <w:proofErr w:type="spellEnd"/>
           </w:p>
         </w:tc>
         <w:tc>
@@ -16320,19 +15487,11 @@
                 <w:rFonts w:ascii="Consolas" w:hAnsi="Consolas" w:cs="Courier New"/>
               </w:rPr>
             </w:pPr>
-            <w:proofErr w:type="gramStart"/>
             <w:r>
               <w:rPr>
                 <w:rFonts w:ascii="Consolas" w:hAnsi="Consolas" w:cs="Courier New"/>
               </w:rPr>
-              <w:t>char[</w:t>
-            </w:r>
-            <w:proofErr w:type="gramEnd"/>
-            <w:r>
-              <w:rPr>
-                <w:rFonts w:ascii="Consolas" w:hAnsi="Consolas" w:cs="Courier New"/>
-              </w:rPr>
-              <w:t>9]</w:t>
+              <w:t>char[9]</w:t>
             </w:r>
           </w:p>
         </w:tc>
@@ -16386,11 +15545,9 @@
             <w:pPr>
               <w:pStyle w:val="NoSpacing"/>
             </w:pPr>
-            <w:proofErr w:type="spellStart"/>
             <w:r>
               <w:t>emitter_type</w:t>
             </w:r>
-            <w:proofErr w:type="spellEnd"/>
           </w:p>
         </w:tc>
         <w:tc>
@@ -16473,11 +15630,9 @@
             <w:pPr>
               <w:pStyle w:val="NoSpacing"/>
             </w:pPr>
-            <w:proofErr w:type="spellStart"/>
             <w:r>
               <w:t>tslc</w:t>
             </w:r>
-            <w:proofErr w:type="spellEnd"/>
           </w:p>
         </w:tc>
         <w:tc>
@@ -16930,14 +16085,12 @@
                 <w:lang w:eastAsia="zh-CN"/>
               </w:rPr>
             </w:pPr>
-            <w:proofErr w:type="spellStart"/>
             <w:r>
               <w:rPr>
                 <w:lang w:eastAsia="zh-CN"/>
               </w:rPr>
               <w:t>message_id</w:t>
             </w:r>
-            <w:proofErr w:type="spellEnd"/>
           </w:p>
         </w:tc>
         <w:tc>
@@ -17031,71 +16184,29 @@
               <w:rPr>
                 <w:lang w:eastAsia="zh-CN"/>
               </w:rPr>
-              <w:t xml:space="preserve">The ID of the requested </w:t>
-            </w:r>
-            <w:proofErr w:type="spellStart"/>
-            <w:r>
+              <w:t>The ID of the requested MAVLink message. v1.0 is limited to 254 messages.</w:t>
+            </w:r>
+          </w:p>
+          <w:p>
+            <w:pPr>
+              <w:pStyle w:val="NoSpacing"/>
               <w:rPr>
                 <w:lang w:eastAsia="zh-CN"/>
               </w:rPr>
-              <w:t>MAVLink</w:t>
-            </w:r>
-            <w:proofErr w:type="spellEnd"/>
-            <w:r>
+            </w:pPr>
+          </w:p>
+          <w:p>
+            <w:pPr>
+              <w:pStyle w:val="NoSpacing"/>
               <w:rPr>
                 <w:lang w:eastAsia="zh-CN"/>
               </w:rPr>
-              <w:t xml:space="preserve"> message. v1.0 is limited to 254 messages.</w:t>
-            </w:r>
-          </w:p>
-          <w:p>
-            <w:pPr>
-              <w:pStyle w:val="NoSpacing"/>
+            </w:pPr>
+            <w:r>
               <w:rPr>
                 <w:lang w:eastAsia="zh-CN"/>
               </w:rPr>
-            </w:pPr>
-          </w:p>
-          <w:p>
-            <w:pPr>
-              <w:pStyle w:val="NoSpacing"/>
-              <w:rPr>
-                <w:lang w:eastAsia="zh-CN"/>
-              </w:rPr>
-            </w:pPr>
-            <w:r>
-              <w:rPr>
-                <w:lang w:eastAsia="zh-CN"/>
-              </w:rPr>
-              <w:t xml:space="preserve">NOTE: For </w:t>
-            </w:r>
-            <w:proofErr w:type="spellStart"/>
-            <w:r>
-              <w:rPr>
-                <w:lang w:eastAsia="zh-CN"/>
-              </w:rPr>
-              <w:t>ADSBee</w:t>
-            </w:r>
-            <w:proofErr w:type="spellEnd"/>
-            <w:r>
-              <w:rPr>
-                <w:lang w:eastAsia="zh-CN"/>
-              </w:rPr>
-              <w:t xml:space="preserve"> 1090, </w:t>
-            </w:r>
-            <w:proofErr w:type="spellStart"/>
-            <w:r>
-              <w:rPr>
-                <w:lang w:eastAsia="zh-CN"/>
-              </w:rPr>
-              <w:t>message_id</w:t>
-            </w:r>
-            <w:proofErr w:type="spellEnd"/>
-            <w:r>
-              <w:rPr>
-                <w:lang w:eastAsia="zh-CN"/>
-              </w:rPr>
-              <w:t xml:space="preserve"> is always 246, corresponding to the ADSB_VEHICLE message.</w:t>
+              <w:t>NOTE: For ADSBee 1090, message_id is always 246, corresponding to the ADSB_VEHICLE message.</w:t>
             </w:r>
           </w:p>
         </w:tc>
@@ -17129,14 +16240,12 @@
                 <w:lang w:eastAsia="zh-CN"/>
               </w:rPr>
             </w:pPr>
-            <w:proofErr w:type="spellStart"/>
             <w:r>
               <w:rPr>
                 <w:lang w:eastAsia="zh-CN"/>
               </w:rPr>
               <w:t>interval_us</w:t>
             </w:r>
-            <w:proofErr w:type="spellEnd"/>
           </w:p>
         </w:tc>
         <w:tc>
@@ -17258,35 +16367,7 @@
               <w:rPr>
                 <w:lang w:eastAsia="zh-CN"/>
               </w:rPr>
-              <w:t xml:space="preserve">NOTE: For </w:t>
-            </w:r>
-            <w:proofErr w:type="spellStart"/>
-            <w:r>
-              <w:rPr>
-                <w:lang w:eastAsia="zh-CN"/>
-              </w:rPr>
-              <w:t>ADSBee</w:t>
-            </w:r>
-            <w:proofErr w:type="spellEnd"/>
-            <w:r>
-              <w:rPr>
-                <w:lang w:eastAsia="zh-CN"/>
-              </w:rPr>
-              <w:t xml:space="preserve"> 1090, </w:t>
-            </w:r>
-            <w:proofErr w:type="spellStart"/>
-            <w:r>
-              <w:rPr>
-                <w:lang w:eastAsia="zh-CN"/>
-              </w:rPr>
-              <w:t>message_id</w:t>
-            </w:r>
-            <w:proofErr w:type="spellEnd"/>
-            <w:r>
-              <w:rPr>
-                <w:lang w:eastAsia="zh-CN"/>
-              </w:rPr>
-              <w:t xml:space="preserve"> is always 1000 us.</w:t>
+              <w:t>NOTE: For ADSBee 1090, message_id is always 1000 us.</w:t>
             </w:r>
           </w:p>
         </w:tc>
@@ -17357,7 +16438,6 @@
         <v:rect id="_x0000_s2050" style="position:absolute;left:0;text-align:left;margin-left:-82.1pt;margin-top:.05pt;width:664.9pt;height:84.5pt;z-index:-251657728" fillcolor="#00ad4d" stroked="f"/>
       </w:pict>
     </w:r>
-    <w:proofErr w:type="spellStart"/>
     <w:r>
       <w:rPr>
         <w:rFonts w:ascii="Poppins SemiBold" w:hAnsi="Poppins SemiBold" w:cs="Poppins SemiBold"/>
@@ -17365,17 +16445,7 @@
         <w:bCs/>
         <w:color w:val="FFFFFF" w:themeColor="background1"/>
       </w:rPr>
-      <w:t>ADSBee</w:t>
-    </w:r>
-    <w:proofErr w:type="spellEnd"/>
-    <w:r>
-      <w:rPr>
-        <w:rFonts w:ascii="Poppins SemiBold" w:hAnsi="Poppins SemiBold" w:cs="Poppins SemiBold"/>
-        <w:b/>
-        <w:bCs/>
-        <w:color w:val="FFFFFF" w:themeColor="background1"/>
-      </w:rPr>
-      <w:t xml:space="preserve"> 1090 Datasheet</w:t>
+      <w:t>ADSBee 1090 Datasheet</w:t>
     </w:r>
     <w:r>
       <w:rPr>

</xml_diff>

<commit_message>
Add hella enclosures and start remodeling ESP32 wifi configuration
</commit_message>
<xml_diff>
--- a/word/datasheet_adsbee_1090.docx
+++ b/word/datasheet_adsbee_1090.docx
@@ -31,7 +31,7 @@
                 <w:p>
                   <w:pPr>
                     <w:pStyle w:val="Title"/>
-                    <w:shd w:val="clear" w:color="auto" w:fill="FFFA00"/>
+                    <w:shd w:val="clear" w:color="auto" w:fill="FFCC00"/>
                     <w:jc w:val="center"/>
                   </w:pPr>
                   <w:r>
@@ -156,7 +156,7 @@
         </w:numPr>
       </w:pPr>
       <w:r>
-        <w:t>ADSBee CSV</w:t>
+        <w:t>Raw Packets</w:t>
       </w:r>
     </w:p>
     <w:p>
@@ -168,7 +168,7 @@
         </w:numPr>
       </w:pPr>
       <w:r>
-        <w:t>MAVLink</w:t>
+        <w:t>ADSBee CSV</w:t>
       </w:r>
     </w:p>
     <w:p>
@@ -180,7 +180,10 @@
         </w:numPr>
       </w:pPr>
       <w:r>
-        <w:t>GDL90 (not yet implemented)</w:t>
+        <w:t>MAVLink</w:t>
+      </w:r>
+      <w:r>
+        <w:t>1 / MAVLink2</w:t>
       </w:r>
     </w:p>
     <w:p>
@@ -192,7 +195,19 @@
         </w:numPr>
       </w:pPr>
       <w:r>
-        <w:t>More to come!</w:t>
+        <w:t>GDL90</w:t>
+      </w:r>
+    </w:p>
+    <w:p>
+      <w:pPr>
+        <w:pStyle w:val="ListParagraph"/>
+        <w:numPr>
+          <w:ilvl w:val="1"/>
+          <w:numId w:val="2"/>
+        </w:numPr>
+      </w:pPr>
+      <w:r>
+        <w:t>Mode S Beast</w:t>
       </w:r>
     </w:p>
     <w:p>
@@ -450,7 +465,7 @@
           </w:tcPr>
           <w:p>
             <w:r>
-              <w:t>-70dBm (not yet tested)</w:t>
+              <w:t>-70dBm</w:t>
             </w:r>
           </w:p>
         </w:tc>
@@ -5820,11 +5835,11 @@
               <w:t>tl_</w:t>
             </w:r>
             <w:r>
-              <w:t xml:space="preserve">hi_mv will filter out signals with smaller dynamic range (difference in power level between max amplitude and min amplitude), thereby requiring a higher Signal to Noise ratio for a transponder signal to be decoded. This may reduce the likelihood that the ADSBee tries to decode a </w:t>
+              <w:t xml:space="preserve">hi_mv will filter out signals with smaller dynamic range (difference in power level between max amplitude and min amplitude), thereby requiring a higher Signal to Noise ratio for a transponder signal to be decoded. This may reduce the likelihood that the ADSBee tries to decode a transponder signal with invalid bits that will trigger a </w:t>
             </w:r>
             <w:r>
               <w:lastRenderedPageBreak/>
-              <w:t>transponder signal with invalid bits that will trigger a checksum error.</w:t>
+              <w:t>checksum error.</w:t>
             </w:r>
           </w:p>
           <w:p/>
@@ -6341,7 +6356,7 @@
         </w:numPr>
       </w:pPr>
       <w:r>
-        <w:t>GDL90 (not yet implemented)</w:t>
+        <w:t>GDL90</w:t>
       </w:r>
     </w:p>
     <w:p>
@@ -16662,6 +16677,67 @@
         <w:noProof/>
       </w:rPr>
       <w:drawing>
+        <wp:anchor distT="0" distB="0" distL="114300" distR="114300" simplePos="0" relativeHeight="251659776" behindDoc="0" locked="0" layoutInCell="1" allowOverlap="1" wp14:anchorId="777CC58A" wp14:editId="094190BA">
+          <wp:simplePos x="0" y="0"/>
+          <wp:positionH relativeFrom="column">
+            <wp:posOffset>6045835</wp:posOffset>
+          </wp:positionH>
+          <wp:positionV relativeFrom="paragraph">
+            <wp:posOffset>-181</wp:posOffset>
+          </wp:positionV>
+          <wp:extent cx="811530" cy="506730"/>
+          <wp:effectExtent l="0" t="0" r="0" b="0"/>
+          <wp:wrapSquare wrapText="bothSides"/>
+          <wp:docPr id="1747825426" name="Picture 1"/>
+          <wp:cNvGraphicFramePr>
+            <a:graphicFrameLocks xmlns:a="http://schemas.openxmlformats.org/drawingml/2006/main" noChangeAspect="1"/>
+          </wp:cNvGraphicFramePr>
+          <a:graphic xmlns:a="http://schemas.openxmlformats.org/drawingml/2006/main">
+            <a:graphicData uri="http://schemas.openxmlformats.org/drawingml/2006/picture">
+              <pic:pic xmlns:pic="http://schemas.openxmlformats.org/drawingml/2006/picture">
+                <pic:nvPicPr>
+                  <pic:cNvPr id="0" name="Picture 1"/>
+                  <pic:cNvPicPr>
+                    <a:picLocks noChangeAspect="1" noChangeArrowheads="1"/>
+                  </pic:cNvPicPr>
+                </pic:nvPicPr>
+                <pic:blipFill>
+                  <a:blip r:embed="rId1">
+                    <a:extLst>
+                      <a:ext uri="{28A0092B-C50C-407E-A947-70E740481C1C}">
+                        <a14:useLocalDpi xmlns:a14="http://schemas.microsoft.com/office/drawing/2010/main" val="0"/>
+                      </a:ext>
+                    </a:extLst>
+                  </a:blip>
+                  <a:srcRect/>
+                  <a:stretch>
+                    <a:fillRect/>
+                  </a:stretch>
+                </pic:blipFill>
+                <pic:spPr bwMode="auto">
+                  <a:xfrm>
+                    <a:off x="0" y="0"/>
+                    <a:ext cx="811530" cy="506730"/>
+                  </a:xfrm>
+                  <a:prstGeom prst="rect">
+                    <a:avLst/>
+                  </a:prstGeom>
+                  <a:noFill/>
+                  <a:ln>
+                    <a:noFill/>
+                  </a:ln>
+                </pic:spPr>
+              </pic:pic>
+            </a:graphicData>
+          </a:graphic>
+        </wp:anchor>
+      </w:drawing>
+    </w:r>
+    <w:r>
+      <w:rPr>
+        <w:noProof/>
+      </w:rPr>
+      <w:drawing>
         <wp:anchor distT="0" distB="0" distL="114300" distR="114300" simplePos="0" relativeHeight="251657728" behindDoc="1" locked="0" layoutInCell="1" allowOverlap="1" wp14:anchorId="1CF8A30F" wp14:editId="2EA3B536">
           <wp:simplePos x="0" y="0"/>
           <wp:positionH relativeFrom="column">
@@ -16683,7 +16759,7 @@
               <wp:lineTo x="0" y="0"/>
             </wp:wrapPolygon>
           </wp:wrapTight>
-          <wp:docPr id="2073201634" name="Picture 3"/>
+          <wp:docPr id="596477772" name="Picture 3"/>
           <wp:cNvGraphicFramePr>
             <a:graphicFrameLocks xmlns:a="http://schemas.openxmlformats.org/drawingml/2006/main" noChangeAspect="1"/>
           </wp:cNvGraphicFramePr>
@@ -16697,7 +16773,7 @@
                   </pic:cNvPicPr>
                 </pic:nvPicPr>
                 <pic:blipFill>
-                  <a:blip r:embed="rId1">
+                  <a:blip r:embed="rId2">
                     <a:extLst>
                       <a:ext uri="{28A0092B-C50C-407E-A947-70E740481C1C}">
                         <a14:useLocalDpi xmlns:a14="http://schemas.microsoft.com/office/drawing/2010/main" val="0"/>
@@ -16735,75 +16811,6 @@
       </w:drawing>
     </w:r>
     <w:r>
-      <w:rPr>
-        <w:noProof/>
-      </w:rPr>
-      <w:drawing>
-        <wp:anchor distT="0" distB="0" distL="114300" distR="114300" simplePos="0" relativeHeight="251656704" behindDoc="1" locked="0" layoutInCell="1" allowOverlap="1" wp14:anchorId="724BAAEA" wp14:editId="269855CE">
-          <wp:simplePos x="0" y="0"/>
-          <wp:positionH relativeFrom="column">
-            <wp:posOffset>5848350</wp:posOffset>
-          </wp:positionH>
-          <wp:positionV relativeFrom="paragraph">
-            <wp:posOffset>3810</wp:posOffset>
-          </wp:positionV>
-          <wp:extent cx="1009650" cy="630555"/>
-          <wp:effectExtent l="0" t="0" r="0" b="0"/>
-          <wp:wrapTight wrapText="bothSides">
-            <wp:wrapPolygon edited="0">
-              <wp:start x="0" y="0"/>
-              <wp:lineTo x="0" y="20882"/>
-              <wp:lineTo x="21192" y="20882"/>
-              <wp:lineTo x="21192" y="0"/>
-              <wp:lineTo x="0" y="0"/>
-            </wp:wrapPolygon>
-          </wp:wrapTight>
-          <wp:docPr id="874748723" name="Picture 2"/>
-          <wp:cNvGraphicFramePr>
-            <a:graphicFrameLocks xmlns:a="http://schemas.openxmlformats.org/drawingml/2006/main" noChangeAspect="1"/>
-          </wp:cNvGraphicFramePr>
-          <a:graphic xmlns:a="http://schemas.openxmlformats.org/drawingml/2006/main">
-            <a:graphicData uri="http://schemas.openxmlformats.org/drawingml/2006/picture">
-              <pic:pic xmlns:pic="http://schemas.openxmlformats.org/drawingml/2006/picture">
-                <pic:nvPicPr>
-                  <pic:cNvPr id="0" name="Picture 2"/>
-                  <pic:cNvPicPr>
-                    <a:picLocks noChangeAspect="1" noChangeArrowheads="1"/>
-                  </pic:cNvPicPr>
-                </pic:nvPicPr>
-                <pic:blipFill>
-                  <a:blip r:embed="rId2">
-                    <a:extLst>
-                      <a:ext uri="{28A0092B-C50C-407E-A947-70E740481C1C}">
-                        <a14:useLocalDpi xmlns:a14="http://schemas.microsoft.com/office/drawing/2010/main" val="0"/>
-                      </a:ext>
-                    </a:extLst>
-                  </a:blip>
-                  <a:srcRect/>
-                  <a:stretch>
-                    <a:fillRect/>
-                  </a:stretch>
-                </pic:blipFill>
-                <pic:spPr bwMode="auto">
-                  <a:xfrm>
-                    <a:off x="0" y="0"/>
-                    <a:ext cx="1009650" cy="630555"/>
-                  </a:xfrm>
-                  <a:prstGeom prst="rect">
-                    <a:avLst/>
-                  </a:prstGeom>
-                  <a:noFill/>
-                  <a:ln>
-                    <a:noFill/>
-                  </a:ln>
-                </pic:spPr>
-              </pic:pic>
-            </a:graphicData>
-          </a:graphic>
-        </wp:anchor>
-      </w:drawing>
-    </w:r>
-    <w:r>
       <w:tab/>
     </w:r>
     <w:r>
@@ -16825,10 +16832,10 @@
         <w:noProof/>
       </w:rPr>
       <w:drawing>
-        <wp:inline distT="0" distB="0" distL="0" distR="0" wp14:anchorId="672563F0" wp14:editId="60ECC174">
-          <wp:extent cx="975360" cy="609411"/>
+        <wp:inline distT="0" distB="0" distL="0" distR="0" wp14:anchorId="4E2783BA" wp14:editId="61D0C8BC">
+          <wp:extent cx="906780" cy="566738"/>
           <wp:effectExtent l="0" t="0" r="0" b="0"/>
-          <wp:docPr id="282627098" name="Picture 4"/>
+          <wp:docPr id="669779869" name="Picture 1"/>
           <wp:cNvGraphicFramePr>
             <a:graphicFrameLocks xmlns:a="http://schemas.openxmlformats.org/drawingml/2006/main" noChangeAspect="1"/>
           </wp:cNvGraphicFramePr>
@@ -16836,7 +16843,7 @@
             <a:graphicData uri="http://schemas.openxmlformats.org/drawingml/2006/picture">
               <pic:pic xmlns:pic="http://schemas.openxmlformats.org/drawingml/2006/picture">
                 <pic:nvPicPr>
-                  <pic:cNvPr id="0" name="Picture 9"/>
+                  <pic:cNvPr id="0" name="Picture 1"/>
                   <pic:cNvPicPr>
                     <a:picLocks noChangeAspect="1" noChangeArrowheads="1"/>
                   </pic:cNvPicPr>
@@ -16857,7 +16864,7 @@
                 <pic:spPr bwMode="auto">
                   <a:xfrm>
                     <a:off x="0" y="0"/>
-                    <a:ext cx="981166" cy="613039"/>
+                    <a:ext cx="920543" cy="575340"/>
                   </a:xfrm>
                   <a:prstGeom prst="rect">
                     <a:avLst/>

</xml_diff>

<commit_message>
Network WIP tcp queue overflowing
</commit_message>
<xml_diff>
--- a/word/datasheet_adsbee_1090.docx
+++ b/word/datasheet_adsbee_1090.docx
@@ -16,53 +16,27 @@
         </w:sectPr>
       </w:pPr>
       <w:r>
-        <w:rPr>
-          <w:noProof/>
-        </w:rPr>
-        <w:pict w14:anchorId="3B6678E9">
-          <v:shapetype id="_x0000_t202" coordsize="21600,21600" o:spt="202" path="m,l,21600r21600,l21600,xe">
-            <v:stroke joinstyle="miter"/>
-            <v:path gradientshapeok="t" o:connecttype="rect"/>
-          </v:shapetype>
-          <v:shape id="_x0000_s1026" type="#_x0000_t202" style="position:absolute;margin-left:1.2pt;margin-top:-44.25pt;width:250.2pt;height:70.4pt;z-index:251658240">
-            <v:stroke opacity="0"/>
-            <v:textbox style="mso-next-textbox:#_x0000_s1026">
-              <w:txbxContent>
-                <w:p>
-                  <w:pPr>
-                    <w:pStyle w:val="Title"/>
-                    <w:shd w:val="clear" w:color="auto" w:fill="FFCC00"/>
-                    <w:jc w:val="center"/>
-                  </w:pPr>
-                  <w:r>
-                    <w:t>ADSBee 1090</w:t>
-                  </w:r>
-                </w:p>
-                <w:p>
-                  <w:pPr>
-                    <w:pStyle w:val="Subtitle"/>
-                    <w:jc w:val="distribute"/>
-                  </w:pPr>
-                  <w:r>
-                    <w:t>Open Source Embedded ADS-B Receiver</w:t>
-                  </w:r>
-                </w:p>
-              </w:txbxContent>
-            </v:textbox>
-          </v:shape>
-        </w:pict>
-      </w:r>
-    </w:p>
-    <w:p>
-      <w:r>
-        <w:rPr>
-          <w:noProof/>
-        </w:rPr>
         <w:drawing>
-          <wp:inline distT="0" distB="0" distL="0" distR="0" wp14:anchorId="27538FD4" wp14:editId="77FD0431">
-            <wp:extent cx="3200400" cy="2140585"/>
+          <wp:anchor distT="0" distB="0" distL="114300" distR="114300" simplePos="0" relativeHeight="251656704" behindDoc="1" locked="0" layoutInCell="1" allowOverlap="1" wp14:anchorId="601DF24F" wp14:editId="391B45F8">
+            <wp:simplePos x="0" y="0"/>
+            <wp:positionH relativeFrom="column">
+              <wp:posOffset>3657600</wp:posOffset>
+            </wp:positionH>
+            <wp:positionV relativeFrom="paragraph">
+              <wp:posOffset>370107</wp:posOffset>
+            </wp:positionV>
+            <wp:extent cx="3200400" cy="2028825"/>
             <wp:effectExtent l="0" t="0" r="0" b="0"/>
-            <wp:docPr id="1103511036" name="Picture 1"/>
+            <wp:wrapTight wrapText="bothSides">
+              <wp:wrapPolygon edited="0">
+                <wp:start x="0" y="0"/>
+                <wp:lineTo x="0" y="21499"/>
+                <wp:lineTo x="21471" y="21499"/>
+                <wp:lineTo x="21471" y="0"/>
+                <wp:lineTo x="0" y="0"/>
+              </wp:wrapPolygon>
+            </wp:wrapTight>
+            <wp:docPr id="646620978" name="Picture 1"/>
             <wp:cNvGraphicFramePr>
               <a:graphicFrameLocks xmlns:a="http://schemas.openxmlformats.org/drawingml/2006/main" noChangeAspect="1"/>
             </wp:cNvGraphicFramePr>
@@ -70,7 +44,7 @@
               <a:graphicData uri="http://schemas.openxmlformats.org/drawingml/2006/picture">
                 <pic:pic xmlns:pic="http://schemas.openxmlformats.org/drawingml/2006/picture">
                   <pic:nvPicPr>
-                    <pic:cNvPr id="1103511036" name=""/>
+                    <pic:cNvPr id="646620978" name=""/>
                     <pic:cNvPicPr/>
                   </pic:nvPicPr>
                   <pic:blipFill>
@@ -88,7 +62,7 @@
                   <pic:spPr>
                     <a:xfrm>
                       <a:off x="0" y="0"/>
-                      <a:ext cx="3200400" cy="2140585"/>
+                      <a:ext cx="3200400" cy="2028825"/>
                     </a:xfrm>
                     <a:prstGeom prst="rect">
                       <a:avLst/>
@@ -97,210 +71,83 @@
                 </pic:pic>
               </a:graphicData>
             </a:graphic>
-          </wp:inline>
+          </wp:anchor>
         </w:drawing>
-      </w:r>
-    </w:p>
-    <w:p>
-      <w:pPr>
-        <w:pStyle w:val="IgnoredHeading"/>
-      </w:pPr>
-      <w:bookmarkStart w:id="0" w:name="_Toc177744518"/>
-      <w:r>
-        <w:t>Features</w:t>
-      </w:r>
-      <w:bookmarkEnd w:id="0"/>
-    </w:p>
-    <w:p>
-      <w:pPr>
-        <w:pStyle w:val="ListParagraph"/>
-        <w:numPr>
-          <w:ilvl w:val="0"/>
-          <w:numId w:val="2"/>
-        </w:numPr>
-      </w:pPr>
-      <w:r>
-        <w:t>1090MHz Mode S and ADS-B packet decoding.</w:t>
-      </w:r>
-    </w:p>
-    <w:p>
-      <w:pPr>
-        <w:pStyle w:val="ListParagraph"/>
-        <w:numPr>
-          <w:ilvl w:val="0"/>
-          <w:numId w:val="2"/>
-        </w:numPr>
-      </w:pPr>
-      <w:r>
-        <w:t>Adjustable receive gain and trigger levels for customized tuning in diverse RF environments.</w:t>
-      </w:r>
-    </w:p>
-    <w:p>
-      <w:pPr>
-        <w:pStyle w:val="ListParagraph"/>
-        <w:numPr>
-          <w:ilvl w:val="0"/>
-          <w:numId w:val="2"/>
-        </w:numPr>
-      </w:pPr>
-      <w:r>
-        <w:t>Multiple output formats over UART or USB:</w:t>
-      </w:r>
-    </w:p>
-    <w:p>
-      <w:pPr>
-        <w:pStyle w:val="ListParagraph"/>
-        <w:numPr>
-          <w:ilvl w:val="1"/>
-          <w:numId w:val="2"/>
-        </w:numPr>
-      </w:pPr>
-      <w:r>
-        <w:t>Raw Packets</w:t>
-      </w:r>
-    </w:p>
-    <w:p>
-      <w:pPr>
-        <w:pStyle w:val="ListParagraph"/>
-        <w:numPr>
-          <w:ilvl w:val="1"/>
-          <w:numId w:val="2"/>
-        </w:numPr>
-      </w:pPr>
-      <w:r>
-        <w:t>ADSBee CSV</w:t>
-      </w:r>
-    </w:p>
-    <w:p>
-      <w:pPr>
-        <w:pStyle w:val="ListParagraph"/>
-        <w:numPr>
-          <w:ilvl w:val="1"/>
-          <w:numId w:val="2"/>
-        </w:numPr>
-      </w:pPr>
-      <w:r>
-        <w:t>MAVLink</w:t>
-      </w:r>
-      <w:r>
-        <w:t>1 / MAVLink2</w:t>
-      </w:r>
-    </w:p>
-    <w:p>
-      <w:pPr>
-        <w:pStyle w:val="ListParagraph"/>
-        <w:numPr>
-          <w:ilvl w:val="1"/>
-          <w:numId w:val="2"/>
-        </w:numPr>
-      </w:pPr>
-      <w:r>
-        <w:t>GDL90</w:t>
-      </w:r>
-    </w:p>
-    <w:p>
-      <w:pPr>
-        <w:pStyle w:val="ListParagraph"/>
-        <w:numPr>
-          <w:ilvl w:val="1"/>
-          <w:numId w:val="2"/>
-        </w:numPr>
-      </w:pPr>
-      <w:r>
-        <w:t>Mode S Beast</w:t>
-      </w:r>
-    </w:p>
-    <w:p>
-      <w:pPr>
-        <w:pStyle w:val="ListParagraph"/>
-        <w:numPr>
-          <w:ilvl w:val="0"/>
-          <w:numId w:val="2"/>
-        </w:numPr>
-      </w:pPr>
-      <w:r>
-        <w:t>Built-in EEPROM for storing configuration parameters in non-volatile memory.</w:t>
-      </w:r>
-    </w:p>
-    <w:p>
-      <w:pPr>
-        <w:pStyle w:val="ListParagraph"/>
-        <w:numPr>
-          <w:ilvl w:val="0"/>
-          <w:numId w:val="2"/>
-        </w:numPr>
-      </w:pPr>
-      <w:r>
-        <w:t>GNSS module input</w:t>
-      </w:r>
-      <w:r>
-        <w:t xml:space="preserve"> (UART + PPS)</w:t>
-      </w:r>
-      <w:r>
-        <w:t xml:space="preserve"> for MLAT or Remote ID applications.</w:t>
-      </w:r>
-    </w:p>
-    <w:p>
-      <w:pPr>
-        <w:pStyle w:val="ListParagraph"/>
-        <w:numPr>
-          <w:ilvl w:val="0"/>
-          <w:numId w:val="2"/>
-        </w:numPr>
-      </w:pPr>
-      <w:r>
-        <w:t>2.4GHz 802.11 module for connecting</w:t>
-      </w:r>
-      <w:r>
-        <w:t xml:space="preserve"> directly</w:t>
-      </w:r>
-      <w:r>
-        <w:t xml:space="preserve"> to ADS-B databases via WiFi or broadcasting Remote ID beacon frames in UAS applications (not yet implemented).</w:t>
-      </w:r>
-    </w:p>
-    <w:p>
-      <w:pPr>
-        <w:pStyle w:val="ListParagraph"/>
-        <w:numPr>
-          <w:ilvl w:val="0"/>
-          <w:numId w:val="2"/>
-        </w:numPr>
-      </w:pPr>
-      <w:r>
-        <w:t>Integrated M</w:t>
-      </w:r>
-      <w:r>
-        <w:t>2.5</w:t>
-      </w:r>
-      <w:r>
-        <w:t xml:space="preserve"> mounting holes.</w:t>
-      </w:r>
-    </w:p>
-    <w:p>
-      <w:pPr>
-        <w:pStyle w:val="ListParagraph"/>
-        <w:numPr>
-          <w:ilvl w:val="0"/>
-          <w:numId w:val="2"/>
-        </w:numPr>
-      </w:pPr>
-      <w:r>
-        <w:t>Firmware updates over USB.</w:t>
-      </w:r>
-    </w:p>
-    <w:p>
-      <w:r>
-        <w:br w:type="column"/>
       </w:r>
       <w:r>
         <w:rPr>
           <w:noProof/>
         </w:rPr>
+        <w:pict w14:anchorId="3B6678E9">
+          <v:shapetype id="_x0000_t202" coordsize="21600,21600" o:spt="202" path="m,l,21600r21600,l21600,xe">
+            <v:stroke joinstyle="miter"/>
+            <v:path gradientshapeok="t" o:connecttype="rect"/>
+          </v:shapetype>
+          <v:shape id="_x0000_s1026" type="#_x0000_t202" style="position:absolute;margin-left:1.2pt;margin-top:-44.25pt;width:250.2pt;height:70.4pt;z-index:251658240;mso-position-horizontal-relative:text;mso-position-vertical-relative:text">
+            <v:stroke opacity="0"/>
+            <v:textbox style="mso-next-textbox:#_x0000_s1026">
+              <w:txbxContent>
+                <w:p>
+                  <w:pPr>
+                    <w:pStyle w:val="Title"/>
+                    <w:shd w:val="clear" w:color="auto" w:fill="FFCC00"/>
+                    <w:jc w:val="center"/>
+                  </w:pPr>
+                  <w:proofErr w:type="spellStart"/>
+                  <w:r>
+                    <w:t>ADSBee</w:t>
+                  </w:r>
+                  <w:proofErr w:type="spellEnd"/>
+                  <w:r>
+                    <w:t xml:space="preserve"> 1090</w:t>
+                  </w:r>
+                </w:p>
+                <w:p>
+                  <w:pPr>
+                    <w:pStyle w:val="Subtitle"/>
+                    <w:jc w:val="distribute"/>
+                  </w:pPr>
+                  <w:proofErr w:type="gramStart"/>
+                  <w:r>
+                    <w:t>Open Source</w:t>
+                  </w:r>
+                  <w:proofErr w:type="gramEnd"/>
+                  <w:r>
+                    <w:t xml:space="preserve"> Embedded ADS-B Receiver</w:t>
+                  </w:r>
+                </w:p>
+              </w:txbxContent>
+            </v:textbox>
+          </v:shape>
+        </w:pict>
+      </w:r>
+    </w:p>
+    <w:p>
+      <w:pPr>
+        <w:pStyle w:val="IgnoredHeading"/>
+      </w:pPr>
+      <w:r>
         <w:drawing>
-          <wp:inline distT="0" distB="0" distL="0" distR="0" wp14:anchorId="096F563F" wp14:editId="4A6DF92D">
-            <wp:extent cx="3246120" cy="2105025"/>
+          <wp:anchor distT="0" distB="0" distL="114300" distR="114300" simplePos="0" relativeHeight="251658752" behindDoc="1" locked="0" layoutInCell="1" allowOverlap="1" wp14:anchorId="421E63F1" wp14:editId="107023D4">
+            <wp:simplePos x="0" y="0"/>
+            <wp:positionH relativeFrom="column">
+              <wp:posOffset>0</wp:posOffset>
+            </wp:positionH>
+            <wp:positionV relativeFrom="paragraph">
+              <wp:posOffset>-488</wp:posOffset>
+            </wp:positionV>
+            <wp:extent cx="3200400" cy="2084070"/>
             <wp:effectExtent l="0" t="0" r="0" b="0"/>
-            <wp:docPr id="761359964" name="Picture 1"/>
+            <wp:wrapTight wrapText="bothSides">
+              <wp:wrapPolygon edited="0">
+                <wp:start x="0" y="0"/>
+                <wp:lineTo x="0" y="21324"/>
+                <wp:lineTo x="21471" y="21324"/>
+                <wp:lineTo x="21471" y="0"/>
+                <wp:lineTo x="0" y="0"/>
+              </wp:wrapPolygon>
+            </wp:wrapTight>
+            <wp:docPr id="827120901" name="Picture 1"/>
             <wp:cNvGraphicFramePr>
               <a:graphicFrameLocks xmlns:a="http://schemas.openxmlformats.org/drawingml/2006/main" noChangeAspect="1"/>
             </wp:cNvGraphicFramePr>
@@ -308,7 +155,7 @@
               <a:graphicData uri="http://schemas.openxmlformats.org/drawingml/2006/picture">
                 <pic:pic xmlns:pic="http://schemas.openxmlformats.org/drawingml/2006/picture">
                   <pic:nvPicPr>
-                    <pic:cNvPr id="761359964" name=""/>
+                    <pic:cNvPr id="827120901" name=""/>
                     <pic:cNvPicPr/>
                   </pic:nvPicPr>
                   <pic:blipFill>
@@ -326,7 +173,7 @@
                   <pic:spPr>
                     <a:xfrm>
                       <a:off x="0" y="0"/>
-                      <a:ext cx="3246120" cy="2105025"/>
+                      <a:ext cx="3200400" cy="2084070"/>
                     </a:xfrm>
                     <a:prstGeom prst="rect">
                       <a:avLst/>
@@ -335,14 +182,212 @@
                 </pic:pic>
               </a:graphicData>
             </a:graphic>
-          </wp:inline>
+          </wp:anchor>
         </w:drawing>
       </w:r>
+      <w:bookmarkStart w:id="0" w:name="_Toc177744518"/>
+      <w:r>
+        <w:t>Features</w:t>
+      </w:r>
+      <w:bookmarkEnd w:id="0"/>
     </w:p>
     <w:p>
       <w:pPr>
+        <w:pStyle w:val="ListParagraph"/>
+        <w:numPr>
+          <w:ilvl w:val="0"/>
+          <w:numId w:val="2"/>
+        </w:numPr>
+      </w:pPr>
+      <w:r>
+        <w:t>1090MHz Mode S and ADS-B packet decoding.</w:t>
+      </w:r>
+    </w:p>
+    <w:p>
+      <w:pPr>
+        <w:pStyle w:val="ListParagraph"/>
+        <w:numPr>
+          <w:ilvl w:val="0"/>
+          <w:numId w:val="2"/>
+        </w:numPr>
+      </w:pPr>
+      <w:r>
+        <w:t>Adjustable receive gain and trigger levels for customized tuning in diverse RF environments.</w:t>
+      </w:r>
+    </w:p>
+    <w:p>
+      <w:pPr>
+        <w:pStyle w:val="ListParagraph"/>
+        <w:numPr>
+          <w:ilvl w:val="0"/>
+          <w:numId w:val="2"/>
+        </w:numPr>
+      </w:pPr>
+      <w:r>
+        <w:t>Multiple output formats over UART or USB:</w:t>
+      </w:r>
+    </w:p>
+    <w:p>
+      <w:pPr>
+        <w:pStyle w:val="ListParagraph"/>
+        <w:numPr>
+          <w:ilvl w:val="1"/>
+          <w:numId w:val="2"/>
+        </w:numPr>
+      </w:pPr>
+      <w:r>
+        <w:t>Raw Packets</w:t>
+      </w:r>
+    </w:p>
+    <w:p>
+      <w:pPr>
+        <w:pStyle w:val="ListParagraph"/>
+        <w:numPr>
+          <w:ilvl w:val="1"/>
+          <w:numId w:val="2"/>
+        </w:numPr>
+      </w:pPr>
+      <w:proofErr w:type="spellStart"/>
+      <w:r>
+        <w:t>ADSBee</w:t>
+      </w:r>
+      <w:proofErr w:type="spellEnd"/>
+      <w:r>
+        <w:t xml:space="preserve"> CSV</w:t>
+      </w:r>
+    </w:p>
+    <w:p>
+      <w:pPr>
+        <w:pStyle w:val="ListParagraph"/>
+        <w:numPr>
+          <w:ilvl w:val="1"/>
+          <w:numId w:val="2"/>
+        </w:numPr>
+      </w:pPr>
+      <w:r>
+        <w:t>MAVLink</w:t>
+      </w:r>
+      <w:r>
+        <w:t>1 / MAVLink2</w:t>
+      </w:r>
+    </w:p>
+    <w:p>
+      <w:pPr>
+        <w:pStyle w:val="ListParagraph"/>
+        <w:numPr>
+          <w:ilvl w:val="1"/>
+          <w:numId w:val="2"/>
+        </w:numPr>
+      </w:pPr>
+      <w:r>
+        <w:t>GDL90</w:t>
+      </w:r>
+    </w:p>
+    <w:p>
+      <w:pPr>
+        <w:pStyle w:val="ListParagraph"/>
+        <w:numPr>
+          <w:ilvl w:val="1"/>
+          <w:numId w:val="2"/>
+        </w:numPr>
+      </w:pPr>
+      <w:r>
+        <w:t>Mode S Beast</w:t>
+      </w:r>
+    </w:p>
+    <w:p>
+      <w:pPr>
+        <w:pStyle w:val="ListParagraph"/>
+        <w:numPr>
+          <w:ilvl w:val="0"/>
+          <w:numId w:val="2"/>
+        </w:numPr>
+      </w:pPr>
+      <w:r>
+        <w:t>Built-in EEPROM for storing configuration parameters in non-volatile memory.</w:t>
+      </w:r>
+    </w:p>
+    <w:p>
+      <w:pPr>
+        <w:pStyle w:val="ListParagraph"/>
+        <w:numPr>
+          <w:ilvl w:val="0"/>
+          <w:numId w:val="2"/>
+        </w:numPr>
+      </w:pPr>
+      <w:r>
+        <w:t>GNSS module input</w:t>
+      </w:r>
+      <w:r>
+        <w:t xml:space="preserve"> (UART + PPS)</w:t>
+      </w:r>
+      <w:r>
+        <w:t xml:space="preserve"> for MLAT or Remote ID applications.</w:t>
+      </w:r>
+    </w:p>
+    <w:p>
+      <w:pPr>
+        <w:pStyle w:val="ListParagraph"/>
+        <w:numPr>
+          <w:ilvl w:val="0"/>
+          <w:numId w:val="2"/>
+        </w:numPr>
+      </w:pPr>
+      <w:r>
+        <w:t>2.4GHz 802.11 module for connecting</w:t>
+      </w:r>
+      <w:r>
+        <w:t xml:space="preserve"> directly</w:t>
+      </w:r>
+      <w:r>
+        <w:t xml:space="preserve"> to ADS-B databases via </w:t>
+      </w:r>
+      <w:proofErr w:type="spellStart"/>
+      <w:r>
+        <w:t>WiFi</w:t>
+      </w:r>
+      <w:proofErr w:type="spellEnd"/>
+      <w:r>
+        <w:t xml:space="preserve"> or broadcasting Remote ID beacon frames in UAS applications (not yet implemented).</w:t>
+      </w:r>
+    </w:p>
+    <w:p>
+      <w:pPr>
+        <w:pStyle w:val="ListParagraph"/>
+        <w:numPr>
+          <w:ilvl w:val="0"/>
+          <w:numId w:val="2"/>
+        </w:numPr>
+      </w:pPr>
+      <w:r>
+        <w:t>Integrated M</w:t>
+      </w:r>
+      <w:r>
+        <w:t>2.5</w:t>
+      </w:r>
+      <w:r>
+        <w:t xml:space="preserve"> mounting holes.</w:t>
+      </w:r>
+    </w:p>
+    <w:p>
+      <w:pPr>
+        <w:pStyle w:val="ListParagraph"/>
+        <w:numPr>
+          <w:ilvl w:val="0"/>
+          <w:numId w:val="2"/>
+        </w:numPr>
+      </w:pPr>
+      <w:r>
+        <w:t>Firmware updates over USB.</w:t>
+      </w:r>
+    </w:p>
+    <w:p>
+      <w:pPr>
         <w:pStyle w:val="IgnoredHeading"/>
       </w:pPr>
+      <w:r>
+        <w:br w:type="column"/>
+      </w:r>
       <w:bookmarkStart w:id="1" w:name="_Toc177744519"/>
       <w:r>
         <w:t>Applications</w:t>
@@ -358,7 +403,15 @@
         </w:numPr>
       </w:pPr>
       <w:r>
-        <w:t>Standalone feeder device for online ADS-B databases. No external compute required, just add power and WiFi!</w:t>
+        <w:t xml:space="preserve">Standalone feeder device for online ADS-B databases. No external compute required, just add power and </w:t>
+      </w:r>
+      <w:proofErr w:type="spellStart"/>
+      <w:r>
+        <w:t>WiFi</w:t>
+      </w:r>
+      <w:proofErr w:type="spellEnd"/>
+      <w:r>
+        <w:t>!</w:t>
       </w:r>
     </w:p>
     <w:p>
@@ -410,7 +463,13 @@
           </w:tcPr>
           <w:p>
             <w:r>
-              <w:t>5V (Via USB or 5V pin)</w:t>
+              <w:t>5V (</w:t>
+            </w:r>
+            <w:r>
+              <w:t>v</w:t>
+            </w:r>
+            <w:r>
+              <w:t>ia USB or 5V pin)</w:t>
             </w:r>
           </w:p>
         </w:tc>
@@ -435,12 +494,28 @@
               <w:t>110</w:t>
             </w:r>
             <w:r>
-              <w:t>mA (WiFi disabled)</w:t>
-            </w:r>
-          </w:p>
-          <w:p>
-            <w:r>
-              <w:t>~400mA (WiFi enabled)</w:t>
+              <w:t>mA (</w:t>
+            </w:r>
+            <w:proofErr w:type="spellStart"/>
+            <w:r>
+              <w:t>WiFi</w:t>
+            </w:r>
+            <w:proofErr w:type="spellEnd"/>
+            <w:r>
+              <w:t xml:space="preserve"> disabled)</w:t>
+            </w:r>
+          </w:p>
+          <w:p>
+            <w:r>
+              <w:t>~400mA (</w:t>
+            </w:r>
+            <w:proofErr w:type="spellStart"/>
+            <w:r>
+              <w:t>WiFi</w:t>
+            </w:r>
+            <w:proofErr w:type="spellEnd"/>
+            <w:r>
+              <w:t xml:space="preserve"> enabled)</w:t>
             </w:r>
           </w:p>
         </w:tc>
@@ -523,20 +598,48 @@
               <w:rPr>
                 <w:rFonts w:cstheme="minorHAnsi"/>
               </w:rPr>
-              <w:t>1090MHz RF In: U.FL / MHF1</w:t>
-            </w:r>
-          </w:p>
-          <w:p>
-            <w:pPr>
+              <w:t xml:space="preserve">1090MHz RF In: </w:t>
+            </w:r>
+            <w:proofErr w:type="gramStart"/>
+            <w:r>
               <w:rPr>
                 <w:rFonts w:cstheme="minorHAnsi"/>
               </w:rPr>
-            </w:pPr>
+              <w:t>U.FL</w:t>
+            </w:r>
+            <w:proofErr w:type="gramEnd"/>
             <w:r>
               <w:rPr>
                 <w:rFonts w:cstheme="minorHAnsi"/>
               </w:rPr>
-              <w:t>802.11 RF Out: W.FL / MHF3</w:t>
+              <w:t xml:space="preserve"> / MHF1</w:t>
+            </w:r>
+          </w:p>
+          <w:p>
+            <w:pPr>
+              <w:rPr>
+                <w:rFonts w:cstheme="minorHAnsi"/>
+              </w:rPr>
+            </w:pPr>
+            <w:r>
+              <w:rPr>
+                <w:rFonts w:cstheme="minorHAnsi"/>
+              </w:rPr>
+              <w:t xml:space="preserve">802.11 RF Out: </w:t>
+            </w:r>
+            <w:proofErr w:type="gramStart"/>
+            <w:r>
+              <w:rPr>
+                <w:rFonts w:cstheme="minorHAnsi"/>
+              </w:rPr>
+              <w:t>W.FL</w:t>
+            </w:r>
+            <w:proofErr w:type="gramEnd"/>
+            <w:r>
+              <w:rPr>
+                <w:rFonts w:cstheme="minorHAnsi"/>
+              </w:rPr>
+              <w:t xml:space="preserve"> / MHF3</w:t>
             </w:r>
           </w:p>
           <w:p>
@@ -584,14 +687,24 @@
         <w:pStyle w:val="IgnoredHeading"/>
       </w:pPr>
       <w:bookmarkStart w:id="3" w:name="_Toc177744521"/>
-      <w:r>
-        <w:t>Open Source Hardware + Software</w:t>
+      <w:proofErr w:type="gramStart"/>
+      <w:r>
+        <w:t>Open Source</w:t>
+      </w:r>
+      <w:proofErr w:type="gramEnd"/>
+      <w:r>
+        <w:t xml:space="preserve"> Hardware + Software</w:t>
       </w:r>
       <w:bookmarkEnd w:id="3"/>
     </w:p>
     <w:p>
-      <w:r>
-        <w:t xml:space="preserve">Github Repository: </w:t>
+      <w:proofErr w:type="spellStart"/>
+      <w:r>
+        <w:t>Github</w:t>
+      </w:r>
+      <w:proofErr w:type="spellEnd"/>
+      <w:r>
+        <w:t xml:space="preserve"> Repository: </w:t>
       </w:r>
       <w:hyperlink r:id="rId13" w:history="1">
         <w:r>
@@ -616,17 +729,49 @@
         <w:t>schematics</w:t>
       </w:r>
       <w:r>
-        <w:t xml:space="preserve"> and source code files required to build ADSBee 1090 are available under a GNU GPL v3 license. This means that they can be freely incorporated into other open-source projects that utilize a compatible license. The hope is that by opening the design to contributions and feedback from a community of users, the functionality of the ADSBee 1090 will be enhanced over time.</w:t>
+        <w:t xml:space="preserve"> and source code files required to build </w:t>
+      </w:r>
+      <w:proofErr w:type="spellStart"/>
+      <w:r>
+        <w:t>ADSBee</w:t>
+      </w:r>
+      <w:proofErr w:type="spellEnd"/>
+      <w:r>
+        <w:t xml:space="preserve"> 1090 are available under a GNU GPL v3 license. This means that they can be freely incorporated into other open-source projects that utilize a compatible license. The hope is that by opening the design to contributions and feedback from a community of users, the functionality of the </w:t>
+      </w:r>
+      <w:proofErr w:type="spellStart"/>
+      <w:r>
+        <w:t>ADSBee</w:t>
+      </w:r>
+      <w:proofErr w:type="spellEnd"/>
+      <w:r>
+        <w:t xml:space="preserve"> 1090 will be enhanced over time.</w:t>
       </w:r>
     </w:p>
     <w:p>
       <w:r>
-        <w:t>Note that the GPL v3 license applies to design and source code files, and not devices. ADSBee 1090 units purchased from Pants for Birds may be used in commercial applications without any licensing restrictions.</w:t>
+        <w:t xml:space="preserve">Note that the GPL v3 license applies to design and source code files, and not devices. </w:t>
+      </w:r>
+      <w:proofErr w:type="spellStart"/>
+      <w:r>
+        <w:t>ADSBee</w:t>
+      </w:r>
+      <w:proofErr w:type="spellEnd"/>
+      <w:r>
+        <w:t xml:space="preserve"> 1090 units purchased from Pants for Birds may be used in commercial applications without any licensing restrictions.</w:t>
       </w:r>
     </w:p>
     <w:p>
       <w:r>
-        <w:t xml:space="preserve">For commercial licensing requests of ADSBee hardware or software design files, please contact </w:t>
+        <w:t xml:space="preserve">For commercial licensing requests of </w:t>
+      </w:r>
+      <w:proofErr w:type="spellStart"/>
+      <w:r>
+        <w:t>ADSBee</w:t>
+      </w:r>
+      <w:proofErr w:type="spellEnd"/>
+      <w:r>
+        <w:t xml:space="preserve"> hardware or software design files, please contact </w:t>
       </w:r>
       <w:hyperlink r:id="rId14" w:history="1">
         <w:r>
@@ -3665,18 +3810,79 @@
       <w:bookmarkEnd w:id="4"/>
     </w:p>
     <w:p>
-      <w:r>
-        <w:t>ADSBee 1090 was created as an attempt to build a low-cost ADS-B receiver without the use of an FPGA (found in most embedded ADS-B receivers on the market) and without the need for external compute (a requirement of most SDR-based ADS-B receivers). ADSBee 1090 accomplishes this through the use of a low-cost dual core microcontroller (RP2040) with flexible IO peripherals (PIO) that run a set of custom-written programs for preamble detection and packet decoding. By dedicating the RP2040’s PIO peripherals to the tasks required to find and decode ADS-B packets, ADSBee 1090 frees up its remaining cores to perform the logical functions required to validate checksums on decoded packets and decipher aircraft information (position, altitude, callsign, etc).</w:t>
+      <w:proofErr w:type="spellStart"/>
+      <w:r>
+        <w:t>ADSBee</w:t>
+      </w:r>
+      <w:proofErr w:type="spellEnd"/>
+      <w:r>
+        <w:t xml:space="preserve"> 1090 was created as an attempt to build a low-cost ADS-B receiver without the use of an FPGA (found in most embedded ADS-B receivers on the market) and without the need for external compute (a requirement of most SDR-based ADS-B receivers). </w:t>
+      </w:r>
+      <w:proofErr w:type="spellStart"/>
+      <w:r>
+        <w:t>ADSBee</w:t>
+      </w:r>
+      <w:proofErr w:type="spellEnd"/>
+      <w:r>
+        <w:t xml:space="preserve"> 1090 accomplishes this through the use of a low-cost dual core microcontroller (RP2040) with flexible IO peripherals (PIO) that run a set of custom-written programs for preamble detection and packet decoding. By dedicating the RP2040’s PIO peripherals to the tasks required to find and decode ADS-B packets, </w:t>
+      </w:r>
+      <w:proofErr w:type="spellStart"/>
+      <w:r>
+        <w:t>ADSBee</w:t>
+      </w:r>
+      <w:proofErr w:type="spellEnd"/>
+      <w:r>
+        <w:t xml:space="preserve"> 1090 frees up its remaining cores to perform the logical functions required to validate checksums on decoded packets and decipher aircraft information (position, altitude, callsign, </w:t>
+      </w:r>
+      <w:proofErr w:type="spellStart"/>
+      <w:r>
+        <w:t>etc</w:t>
+      </w:r>
+      <w:proofErr w:type="spellEnd"/>
+      <w:r>
+        <w:t>).</w:t>
       </w:r>
     </w:p>
     <w:p>
       <w:r>
-        <w:t>The ADSBee 1090 reports decoded aircraft information over UART and USB interfaces in a variety of protocols, and can utilize its attached ESP32 S3 module to host WiFi networks for data streaming to other devices, or connect to existing WiFi networks in order to upload data to the internet or other devices on the network.</w:t>
+        <w:t xml:space="preserve">The </w:t>
+      </w:r>
+      <w:proofErr w:type="spellStart"/>
+      <w:r>
+        <w:t>ADSBee</w:t>
+      </w:r>
+      <w:proofErr w:type="spellEnd"/>
+      <w:r>
+        <w:t xml:space="preserve"> 1090 reports decoded aircraft information over UART and USB interfaces in a variety of protocols, and can utilize its attached ESP32 S3 module to host </w:t>
+      </w:r>
+      <w:proofErr w:type="spellStart"/>
+      <w:r>
+        <w:t>WiFi</w:t>
+      </w:r>
+      <w:proofErr w:type="spellEnd"/>
+      <w:r>
+        <w:t xml:space="preserve"> networks for data streaming to other devices, or connect to existing </w:t>
+      </w:r>
+      <w:proofErr w:type="spellStart"/>
+      <w:r>
+        <w:t>WiFi</w:t>
+      </w:r>
+      <w:proofErr w:type="spellEnd"/>
+      <w:r>
+        <w:t xml:space="preserve"> networks in order to upload data to the internet or other devices on the network.</w:t>
       </w:r>
     </w:p>
     <w:p>
       <w:r>
-        <w:t>Provisions are included for connecting an external GNSS module and UAT radio receiver to the ADSBee 1090. These features will enter development in the near future.</w:t>
+        <w:t xml:space="preserve">Provisions are included for connecting an external GNSS module and UAT radio receiver to the </w:t>
+      </w:r>
+      <w:proofErr w:type="spellStart"/>
+      <w:r>
+        <w:t>ADSBee</w:t>
+      </w:r>
+      <w:proofErr w:type="spellEnd"/>
+      <w:r>
+        <w:t xml:space="preserve"> 1090. These features will enter development in the near future.</w:t>
       </w:r>
     </w:p>
     <w:p>
@@ -3715,7 +3921,15 @@
     </w:p>
     <w:p>
       <w:r>
-        <w:t>The CONSOLE interface (USB-C connector) on the ADSBee 1090 can be used to supply the device with power, configure the device’s internal parameters via AT commands, and receive data from the device.</w:t>
+        <w:t xml:space="preserve">The CONSOLE interface (USB-C connector) on the </w:t>
+      </w:r>
+      <w:proofErr w:type="spellStart"/>
+      <w:r>
+        <w:t>ADSBee</w:t>
+      </w:r>
+      <w:proofErr w:type="spellEnd"/>
+      <w:r>
+        <w:t xml:space="preserve"> 1090 can be used to supply the device with power, configure the device’s internal parameters via AT commands, and receive data from the device.</w:t>
       </w:r>
     </w:p>
     <w:p>
@@ -3744,8 +3958,13 @@
       <w:bookmarkEnd w:id="7"/>
     </w:p>
     <w:p>
-      <w:r>
-        <w:t xml:space="preserve">The  COMMS_UART interface is </w:t>
+      <w:proofErr w:type="gramStart"/>
+      <w:r>
+        <w:t>The  COMMS</w:t>
+      </w:r>
+      <w:proofErr w:type="gramEnd"/>
+      <w:r>
+        <w:t xml:space="preserve">_UART interface is </w:t>
       </w:r>
       <w:r>
         <w:t>used for data output, and can support a number of different protocols</w:t>
@@ -3967,7 +4186,15 @@
     </w:p>
     <w:p>
       <w:r>
-        <w:t>The ADSBee 1090’s GNSS module connector includes a UART interface</w:t>
+        <w:t xml:space="preserve">The </w:t>
+      </w:r>
+      <w:proofErr w:type="spellStart"/>
+      <w:r>
+        <w:t>ADSBee</w:t>
+      </w:r>
+      <w:proofErr w:type="spellEnd"/>
+      <w:r>
+        <w:t xml:space="preserve"> 1090’s GNSS module connector includes a UART interface</w:t>
       </w:r>
       <w:r>
         <w:t xml:space="preserve"> which can be used to receive NMEA sentences from a GNSS module. The baud rate of the GNSS_UART interface can be adjusted via AT commands.</w:t>
@@ -4185,7 +4412,15 @@
     </w:p>
     <w:p>
       <w:r>
-        <w:t xml:space="preserve">AT Commands are used to configure the ADSBee 1090 receiver’s internal parameters </w:t>
+        <w:t xml:space="preserve">AT Commands are used to configure the </w:t>
+      </w:r>
+      <w:proofErr w:type="spellStart"/>
+      <w:r>
+        <w:t>ADSBee</w:t>
+      </w:r>
+      <w:proofErr w:type="spellEnd"/>
+      <w:r>
+        <w:t xml:space="preserve"> 1090 receiver’s internal parameters </w:t>
       </w:r>
       <w:r>
         <w:t>via the CONSOLE interface.</w:t>
@@ -4196,18 +4431,36 @@
     </w:p>
     <w:p>
       <w:r>
-        <w:t>AT commands and parameters must be all-caps. Whitespace is not ignored and should only be used intentionally (e.g. as part of a WiFi network SSID which contains spaces). Arguments are separated by a single comma and no spaces.</w:t>
+        <w:t xml:space="preserve">AT commands and parameters must be all-caps. Whitespace is not ignored and should only be used intentionally (e.g. as part of a </w:t>
+      </w:r>
+      <w:proofErr w:type="spellStart"/>
+      <w:r>
+        <w:t>WiFi</w:t>
+      </w:r>
+      <w:proofErr w:type="spellEnd"/>
+      <w:r>
+        <w:t xml:space="preserve"> network SSID which contains spaces). Arguments are separated by a single comma and no spaces.</w:t>
       </w:r>
     </w:p>
     <w:p>
       <w:r>
-        <w:t>All AT command arguments are optional. Arguments will be ignored if left as blank</w:t>
+        <w:t xml:space="preserve">All AT command arguments are optional. Arguments will be ignored if left as </w:t>
+      </w:r>
+      <w:proofErr w:type="spellStart"/>
+      <w:proofErr w:type="gramStart"/>
+      <w:r>
+        <w:t>blank</w:t>
       </w:r>
       <w:r>
         <w:t>.</w:t>
       </w:r>
       <w:r>
-        <w:t>For instance, to set the second parameter of AT+TL</w:t>
+        <w:t>For</w:t>
+      </w:r>
+      <w:proofErr w:type="spellEnd"/>
+      <w:proofErr w:type="gramEnd"/>
+      <w:r>
+        <w:t xml:space="preserve"> instance, to set the second parameter of AT+TL</w:t>
       </w:r>
       <w:r>
         <w:t>_</w:t>
@@ -4260,7 +4513,15 @@
     </w:p>
     <w:p>
       <w:r>
-        <w:t>Commands from the user to the ADSBee 1090 are prefixed with “AT+” (e.g. “AT+BAUDRATE…”). Replies may be prefixed with the relevant command (e.g. “+BAUDRATE=…”) or nothing (e.g. “OK”). Replies to AT command queries may include text enclosed by parentheses (e.g. “AT+BAUDRATE=115200(COMMS),</w:t>
+        <w:t xml:space="preserve">Commands from the user to the </w:t>
+      </w:r>
+      <w:proofErr w:type="spellStart"/>
+      <w:r>
+        <w:t>ADSBee</w:t>
+      </w:r>
+      <w:proofErr w:type="spellEnd"/>
+      <w:r>
+        <w:t xml:space="preserve"> 1090 are prefixed with “AT+” (e.g. “AT+BAUDRATE…”). Replies may be prefixed with the relevant command (e.g. “+BAUDRATE=…”) or nothing (e.g. “OK”). Replies to AT command queries may include text enclosed by parentheses (e.g. “AT+BAUDRATE=115200(COMMS),</w:t>
       </w:r>
       <w:r>
         <w:t>9600(GNSS)</w:t>
@@ -4294,19 +4555,58 @@
       <w:bookmarkStart w:id="11" w:name="_Ref177744376"/>
       <w:bookmarkStart w:id="12" w:name="_Toc177744529"/>
       <w:r>
-        <w:t>Set Baudrate</w:t>
+        <w:t xml:space="preserve">Set </w:t>
+      </w:r>
+      <w:proofErr w:type="spellStart"/>
+      <w:r>
+        <w:t>Baudrate</w:t>
       </w:r>
       <w:bookmarkEnd w:id="11"/>
       <w:bookmarkEnd w:id="12"/>
+      <w:proofErr w:type="spellEnd"/>
     </w:p>
     <w:p>
       <w:r>
-        <w:t>AT+BAUDRATE=&lt;iface&gt;,&lt;baudrate&gt;</w:t>
+        <w:t>AT+BAUDRATE=&lt;</w:t>
+      </w:r>
+      <w:proofErr w:type="spellStart"/>
+      <w:r>
+        <w:t>iface</w:t>
+      </w:r>
+      <w:proofErr w:type="spellEnd"/>
+      <w:proofErr w:type="gramStart"/>
+      <w:r>
+        <w:t>&gt;,&lt;</w:t>
+      </w:r>
+      <w:proofErr w:type="spellStart"/>
+      <w:proofErr w:type="gramEnd"/>
+      <w:r>
+        <w:t>baudrate</w:t>
+      </w:r>
+      <w:proofErr w:type="spellEnd"/>
+      <w:r>
+        <w:t>&gt;</w:t>
       </w:r>
     </w:p>
     <w:p>
       <w:r>
-        <w:t>Set the baudrate for a particular serial interface. Note that the USB C port (CONSOLE interface) is a virtual COM port and does not have a baudrate that can be changed.</w:t>
+        <w:t xml:space="preserve">Set the </w:t>
+      </w:r>
+      <w:proofErr w:type="spellStart"/>
+      <w:r>
+        <w:t>baudrate</w:t>
+      </w:r>
+      <w:proofErr w:type="spellEnd"/>
+      <w:r>
+        <w:t xml:space="preserve"> for a particular serial interface. Note that the USB C port (CONSOLE interface) is a virtual COM port and does not have a </w:t>
+      </w:r>
+      <w:proofErr w:type="spellStart"/>
+      <w:r>
+        <w:t>baudrate</w:t>
+      </w:r>
+      <w:proofErr w:type="spellEnd"/>
+      <w:r>
+        <w:t xml:space="preserve"> that can be changed.</w:t>
       </w:r>
     </w:p>
     <w:tbl>
@@ -4388,9 +4688,11 @@
             <w:tcW w:w="1548" w:type="dxa"/>
           </w:tcPr>
           <w:p>
+            <w:proofErr w:type="spellStart"/>
             <w:r>
               <w:t>iface</w:t>
             </w:r>
+            <w:proofErr w:type="spellEnd"/>
           </w:p>
         </w:tc>
         <w:tc>
@@ -4399,7 +4701,15 @@
           </w:tcPr>
           <w:p>
             <w:r>
-              <w:t>Serial interface to set the baudrate for.</w:t>
+              <w:t xml:space="preserve">Serial interface to set the </w:t>
+            </w:r>
+            <w:proofErr w:type="spellStart"/>
+            <w:r>
+              <w:t>baudrate</w:t>
+            </w:r>
+            <w:proofErr w:type="spellEnd"/>
+            <w:r>
+              <w:t xml:space="preserve"> for.</w:t>
             </w:r>
           </w:p>
         </w:tc>
@@ -4420,9 +4730,11 @@
             <w:tcW w:w="1548" w:type="dxa"/>
           </w:tcPr>
           <w:p>
+            <w:proofErr w:type="spellStart"/>
             <w:r>
               <w:t>baudrate</w:t>
             </w:r>
+            <w:proofErr w:type="spellEnd"/>
           </w:p>
         </w:tc>
         <w:tc>
@@ -4430,8 +4742,13 @@
             <w:tcW w:w="5796" w:type="dxa"/>
           </w:tcPr>
           <w:p>
-            <w:r>
-              <w:t>Baudrate, in characters per second.</w:t>
+            <w:proofErr w:type="spellStart"/>
+            <w:r>
+              <w:t>Baudrate</w:t>
+            </w:r>
+            <w:proofErr w:type="spellEnd"/>
+            <w:r>
+              <w:t>, in characters per second.</w:t>
             </w:r>
           </w:p>
         </w:tc>
@@ -4458,9 +4775,14 @@
       </w:pPr>
       <w:bookmarkStart w:id="13" w:name="_Toc177744530"/>
       <w:r>
-        <w:t>Query Baudrate</w:t>
+        <w:t xml:space="preserve">Query </w:t>
+      </w:r>
+      <w:proofErr w:type="spellStart"/>
+      <w:r>
+        <w:t>Baudrate</w:t>
       </w:r>
       <w:bookmarkEnd w:id="13"/>
+      <w:proofErr w:type="spellEnd"/>
     </w:p>
     <w:p>
       <w:pPr>
@@ -4483,8 +4805,13 @@
       <w:r>
         <w:t>_UART</w:t>
       </w:r>
-      <w:r>
-        <w:t>),&lt;gnss_uart_baudrate&gt;(GNSS</w:t>
+      <w:proofErr w:type="gramStart"/>
+      <w:r>
+        <w:t>),&lt;</w:t>
+      </w:r>
+      <w:proofErr w:type="gramEnd"/>
+      <w:r>
+        <w:t>gnss_uart_baudrate&gt;(GNSS</w:t>
       </w:r>
       <w:r>
         <w:t>_UART</w:t>
@@ -4495,7 +4822,15 @@
     </w:p>
     <w:p>
       <w:r>
-        <w:t>Queries the baudrate for the COMMS</w:t>
+        <w:t xml:space="preserve">Queries the </w:t>
+      </w:r>
+      <w:proofErr w:type="spellStart"/>
+      <w:r>
+        <w:t>baudrate</w:t>
+      </w:r>
+      <w:proofErr w:type="spellEnd"/>
+      <w:r>
+        <w:t xml:space="preserve"> for the COMMS</w:t>
       </w:r>
       <w:r>
         <w:t>_UART</w:t>
@@ -4510,7 +4845,39 @@
         <w:t xml:space="preserve">UART </w:t>
       </w:r>
       <w:r>
-        <w:t>interfaces. Note that the baudrates returned by this query are the actual system baudrates, which should be close to the baudrates that were requested with AT+BAUDRATE but may be slightly different due to the particulars of how baudrates are implemented inside the RP2040.</w:t>
+        <w:t xml:space="preserve">interfaces. Note that the </w:t>
+      </w:r>
+      <w:proofErr w:type="spellStart"/>
+      <w:r>
+        <w:t>baudrates</w:t>
+      </w:r>
+      <w:proofErr w:type="spellEnd"/>
+      <w:r>
+        <w:t xml:space="preserve"> returned by this query are the actual system </w:t>
+      </w:r>
+      <w:proofErr w:type="spellStart"/>
+      <w:r>
+        <w:t>baudrates</w:t>
+      </w:r>
+      <w:proofErr w:type="spellEnd"/>
+      <w:r>
+        <w:t xml:space="preserve">, which should be close to the </w:t>
+      </w:r>
+      <w:proofErr w:type="spellStart"/>
+      <w:r>
+        <w:t>baudrates</w:t>
+      </w:r>
+      <w:proofErr w:type="spellEnd"/>
+      <w:r>
+        <w:t xml:space="preserve"> that were requested with AT+BAUDRATE but may be slightly different due to the particulars of how </w:t>
+      </w:r>
+      <w:proofErr w:type="spellStart"/>
+      <w:r>
+        <w:t>baudrates</w:t>
+      </w:r>
+      <w:proofErr w:type="spellEnd"/>
+      <w:r>
+        <w:t xml:space="preserve"> are implemented inside the RP2040.</w:t>
       </w:r>
     </w:p>
     <w:tbl>
@@ -4592,9 +4959,11 @@
             <w:tcW w:w="1548" w:type="dxa"/>
           </w:tcPr>
           <w:p>
+            <w:proofErr w:type="spellStart"/>
             <w:r>
               <w:t>comms_uart_baudrate</w:t>
             </w:r>
+            <w:proofErr w:type="spellEnd"/>
           </w:p>
         </w:tc>
         <w:tc>
@@ -4602,8 +4971,13 @@
             <w:tcW w:w="5796" w:type="dxa"/>
           </w:tcPr>
           <w:p>
-            <w:r>
-              <w:t xml:space="preserve">Baudrate on the </w:t>
+            <w:proofErr w:type="spellStart"/>
+            <w:r>
+              <w:t>Baudrate</w:t>
+            </w:r>
+            <w:proofErr w:type="spellEnd"/>
+            <w:r>
+              <w:t xml:space="preserve"> on the </w:t>
             </w:r>
             <w:r>
               <w:t>COMMS_UART</w:t>
@@ -4630,9 +5004,11 @@
             <w:tcW w:w="1548" w:type="dxa"/>
           </w:tcPr>
           <w:p>
+            <w:proofErr w:type="spellStart"/>
             <w:r>
               <w:t>gnss_uart_baudrate</w:t>
             </w:r>
+            <w:proofErr w:type="spellEnd"/>
           </w:p>
         </w:tc>
         <w:tc>
@@ -4640,8 +5016,13 @@
             <w:tcW w:w="5796" w:type="dxa"/>
           </w:tcPr>
           <w:p>
-            <w:r>
-              <w:t>Baudrate on the</w:t>
+            <w:proofErr w:type="spellStart"/>
+            <w:r>
+              <w:t>Baudrate</w:t>
+            </w:r>
+            <w:proofErr w:type="spellEnd"/>
+            <w:r>
+              <w:t xml:space="preserve"> on the</w:t>
             </w:r>
             <w:r>
               <w:t xml:space="preserve"> GNSS_UART</w:t>
@@ -4703,7 +5084,15 @@
       </w:pPr>
       <w:bookmarkStart w:id="15" w:name="_Toc177744532"/>
       <w:r>
-        <w:t>Turn the Bias Tee On or Off</w:t>
+        <w:t xml:space="preserve">Turn the Bias Tee </w:t>
+      </w:r>
+      <w:proofErr w:type="gramStart"/>
+      <w:r>
+        <w:t>On</w:t>
+      </w:r>
+      <w:proofErr w:type="gramEnd"/>
+      <w:r>
+        <w:t xml:space="preserve"> or Off</w:t>
       </w:r>
       <w:bookmarkEnd w:id="15"/>
     </w:p>
@@ -4923,7 +5312,39 @@
     </w:p>
     <w:p>
       <w:r>
-        <w:t>Turns the ESP32 on or off using its enable line. When the ESP32 is turned off, the ADSBee 1090 will draw less power, but the WiFi and network capabilities will be unavailable. This operational mode is useful for conserving energy in applications where the ADSBee is only being communicated with via its serial interfaces.</w:t>
+        <w:t xml:space="preserve">Turns the ESP32 on or off using </w:t>
+      </w:r>
+      <w:proofErr w:type="gramStart"/>
+      <w:r>
+        <w:t>its</w:t>
+      </w:r>
+      <w:proofErr w:type="gramEnd"/>
+      <w:r>
+        <w:t xml:space="preserve"> enable line. When the ESP32 is turned off, the </w:t>
+      </w:r>
+      <w:proofErr w:type="spellStart"/>
+      <w:r>
+        <w:t>ADSBee</w:t>
+      </w:r>
+      <w:proofErr w:type="spellEnd"/>
+      <w:r>
+        <w:t xml:space="preserve"> 1090 will draw less power, but the </w:t>
+      </w:r>
+      <w:proofErr w:type="spellStart"/>
+      <w:r>
+        <w:t>WiFi</w:t>
+      </w:r>
+      <w:proofErr w:type="spellEnd"/>
+      <w:r>
+        <w:t xml:space="preserve"> and network capabilities will be unavailable. This operational mode is useful for conserving energy in applications where the </w:t>
+      </w:r>
+      <w:proofErr w:type="spellStart"/>
+      <w:r>
+        <w:t>ADSBee</w:t>
+      </w:r>
+      <w:proofErr w:type="spellEnd"/>
+      <w:r>
+        <w:t xml:space="preserve"> is only being communicated with via its serial interfaces.</w:t>
       </w:r>
     </w:p>
     <w:tbl>
@@ -5160,7 +5581,20 @@
     </w:p>
     <w:p>
       <w:r>
-        <w:t>AT+PROTOCOL=&lt;iface&gt;,&lt;protocol&gt;</w:t>
+        <w:t>AT+PROTOCOL=&lt;</w:t>
+      </w:r>
+      <w:proofErr w:type="spellStart"/>
+      <w:r>
+        <w:t>iface</w:t>
+      </w:r>
+      <w:proofErr w:type="spellEnd"/>
+      <w:proofErr w:type="gramStart"/>
+      <w:r>
+        <w:t>&gt;,&lt;</w:t>
+      </w:r>
+      <w:proofErr w:type="gramEnd"/>
+      <w:r>
+        <w:t>protocol&gt;</w:t>
       </w:r>
     </w:p>
     <w:tbl>
@@ -5242,9 +5676,11 @@
             <w:tcW w:w="1548" w:type="dxa"/>
           </w:tcPr>
           <w:p>
+            <w:proofErr w:type="spellStart"/>
             <w:r>
               <w:t>iface</w:t>
             </w:r>
+            <w:proofErr w:type="spellEnd"/>
           </w:p>
         </w:tc>
         <w:tc>
@@ -5253,7 +5689,15 @@
           </w:tcPr>
           <w:p>
             <w:r>
-              <w:t>Serial interface to set the baudrate for.</w:t>
+              <w:t xml:space="preserve">Serial interface to set the </w:t>
+            </w:r>
+            <w:proofErr w:type="spellStart"/>
+            <w:r>
+              <w:t>baudrate</w:t>
+            </w:r>
+            <w:proofErr w:type="spellEnd"/>
+            <w:r>
+              <w:t xml:space="preserve"> for.</w:t>
             </w:r>
           </w:p>
         </w:tc>
@@ -5262,8 +5706,13 @@
             <w:tcW w:w="4608" w:type="dxa"/>
           </w:tcPr>
           <w:p>
-            <w:r>
-              <w:t>CONSOLE,COMMS_UART</w:t>
+            <w:proofErr w:type="gramStart"/>
+            <w:r>
+              <w:t>CONSOLE,COMMS</w:t>
+            </w:r>
+            <w:proofErr w:type="gramEnd"/>
+            <w:r>
+              <w:t>_UART</w:t>
             </w:r>
           </w:p>
         </w:tc>
@@ -5364,12 +5813,38 @@
         <w:pStyle w:val="NoSpacing"/>
       </w:pPr>
       <w:r>
-        <w:t>+PROTOCOL=CONSOLE,&lt;console_protocol&gt;</w:t>
+        <w:t>+PROTOCOL=</w:t>
+      </w:r>
+      <w:proofErr w:type="gramStart"/>
+      <w:r>
+        <w:t>CONSOLE,&lt;</w:t>
+      </w:r>
+      <w:proofErr w:type="spellStart"/>
+      <w:proofErr w:type="gramEnd"/>
+      <w:r>
+        <w:t>console_protocol</w:t>
+      </w:r>
+      <w:proofErr w:type="spellEnd"/>
+      <w:r>
+        <w:t>&gt;</w:t>
       </w:r>
     </w:p>
     <w:p>
       <w:r>
-        <w:t>+PROTOCOL=COMMS_UART,&lt;comms_uart_protocol&gt;</w:t>
+        <w:t>+PROTOCOL=COMMS_</w:t>
+      </w:r>
+      <w:proofErr w:type="gramStart"/>
+      <w:r>
+        <w:t>UART,&lt;</w:t>
+      </w:r>
+      <w:proofErr w:type="spellStart"/>
+      <w:proofErr w:type="gramEnd"/>
+      <w:r>
+        <w:t>comms_uart_protocol</w:t>
+      </w:r>
+      <w:proofErr w:type="spellEnd"/>
+      <w:r>
+        <w:t>&gt;</w:t>
       </w:r>
     </w:p>
     <w:p>
@@ -5416,7 +5891,15 @@
     </w:p>
     <w:p>
       <w:r>
-        <w:t>Reboots the ADSBee 1090 immediately.</w:t>
+        <w:t xml:space="preserve">Reboots the </w:t>
+      </w:r>
+      <w:proofErr w:type="spellStart"/>
+      <w:r>
+        <w:t>ADSBee</w:t>
+      </w:r>
+      <w:proofErr w:type="spellEnd"/>
+      <w:r>
+        <w:t xml:space="preserve"> 1090 immediately.</w:t>
       </w:r>
     </w:p>
     <w:p>
@@ -5668,7 +6151,15 @@
               <w:t>tl_</w:t>
             </w:r>
             <w:r>
-              <w:t>lo_mv:uint16_t&gt;,&lt;</w:t>
+              <w:t>lo_</w:t>
+            </w:r>
+            <w:proofErr w:type="gramStart"/>
+            <w:r>
+              <w:t>mv:uint</w:t>
+            </w:r>
+            <w:proofErr w:type="gramEnd"/>
+            <w:r>
+              <w:t>16_t&gt;,&lt;</w:t>
             </w:r>
             <w:r>
               <w:t>tl_</w:t>
@@ -5685,7 +6176,15 @@
               <w:t>tl_</w:t>
             </w:r>
             <w:r>
-              <w:t>lo_mv:uint16_t&gt;,&lt;</w:t>
+              <w:t>lo_</w:t>
+            </w:r>
+            <w:proofErr w:type="gramStart"/>
+            <w:r>
+              <w:t>mv:uint</w:t>
+            </w:r>
+            <w:proofErr w:type="gramEnd"/>
+            <w:r>
+              <w:t>16_t&gt;,&lt;</w:t>
             </w:r>
             <w:r>
               <w:t>tl_</w:t>
@@ -5751,7 +6250,15 @@
               <w:t>tl_</w:t>
             </w:r>
             <w:r>
-              <w:t>lo_mv:uint16_t&gt;,&lt;</w:t>
+              <w:t>lo_</w:t>
+            </w:r>
+            <w:proofErr w:type="gramStart"/>
+            <w:r>
+              <w:t>mv:uint</w:t>
+            </w:r>
+            <w:proofErr w:type="gramEnd"/>
+            <w:r>
+              <w:t>16_t&gt;,&lt;</w:t>
             </w:r>
             <w:r>
               <w:t>tl_</w:t>
@@ -5805,7 +6312,23 @@
           <w:p/>
           <w:p>
             <w:r>
-              <w:t>NOTE: tl_lo_mv should be set to a value lower than tl_hi_mv.</w:t>
+              <w:t xml:space="preserve">NOTE: </w:t>
+            </w:r>
+            <w:proofErr w:type="spellStart"/>
+            <w:r>
+              <w:t>tl_lo_mv</w:t>
+            </w:r>
+            <w:proofErr w:type="spellEnd"/>
+            <w:r>
+              <w:t xml:space="preserve"> should be set to a value lower than </w:t>
+            </w:r>
+            <w:proofErr w:type="spellStart"/>
+            <w:r>
+              <w:t>tl_hi_mv</w:t>
+            </w:r>
+            <w:proofErr w:type="spellEnd"/>
+            <w:r>
+              <w:t>.</w:t>
             </w:r>
           </w:p>
           <w:p/>
@@ -5813,11 +6336,16 @@
             <w:r>
               <w:t xml:space="preserve">Reducing the level of </w:t>
             </w:r>
+            <w:proofErr w:type="spellStart"/>
             <w:r>
               <w:t>tl_</w:t>
             </w:r>
             <w:r>
-              <w:t>lo_mv will make the receiver more sensitive to weak RF signals, but will also increase the noise that it receives.</w:t>
+              <w:t>lo_mv</w:t>
+            </w:r>
+            <w:proofErr w:type="spellEnd"/>
+            <w:r>
+              <w:t xml:space="preserve"> will make the receiver more sensitive to weak RF signals, but will also increase the noise that it receives.</w:t>
             </w:r>
           </w:p>
           <w:p/>
@@ -5825,17 +6353,35 @@
             <w:r>
               <w:t xml:space="preserve">Increasing the difference between </w:t>
             </w:r>
+            <w:proofErr w:type="spellStart"/>
             <w:r>
               <w:t>tl_</w:t>
             </w:r>
             <w:r>
-              <w:t xml:space="preserve">lo_mv and </w:t>
-            </w:r>
+              <w:t>lo_mv</w:t>
+            </w:r>
+            <w:proofErr w:type="spellEnd"/>
+            <w:r>
+              <w:t xml:space="preserve"> and </w:t>
+            </w:r>
+            <w:proofErr w:type="spellStart"/>
             <w:r>
               <w:t>tl_</w:t>
             </w:r>
             <w:r>
-              <w:t xml:space="preserve">hi_mv will filter out signals with smaller dynamic range (difference in power level between max amplitude and min amplitude), thereby requiring a higher Signal to Noise ratio for a transponder signal to be decoded. This may reduce the likelihood that the ADSBee tries to decode a transponder signal with invalid bits that will trigger a </w:t>
+              <w:t>hi_mv</w:t>
+            </w:r>
+            <w:proofErr w:type="spellEnd"/>
+            <w:r>
+              <w:t xml:space="preserve"> will filter out signals with smaller dynamic range (difference in power level between max amplitude and min amplitude), thereby requiring a higher Signal to Noise ratio for a transponder signal to be decoded. This may reduce the likelihood that the </w:t>
+            </w:r>
+            <w:proofErr w:type="spellStart"/>
+            <w:r>
+              <w:t>ADSBee</w:t>
+            </w:r>
+            <w:proofErr w:type="spellEnd"/>
+            <w:r>
+              <w:t xml:space="preserve"> tries to decode a transponder signal with invalid bits that will trigger a </w:t>
             </w:r>
             <w:r>
               <w:lastRenderedPageBreak/>
@@ -5844,17 +6390,30 @@
           </w:p>
           <w:p/>
           <w:p>
+            <w:proofErr w:type="spellStart"/>
             <w:r>
               <w:t>tl_</w:t>
             </w:r>
             <w:r>
-              <w:t>lo_mv: TL Low</w:t>
+              <w:t>lo_mv</w:t>
+            </w:r>
+            <w:proofErr w:type="spellEnd"/>
+            <w:r>
+              <w:t>: TL Low</w:t>
             </w:r>
             <w:r>
               <w:t xml:space="preserve"> Threshold</w:t>
             </w:r>
             <w:r>
-              <w:t xml:space="preserve"> [milliVolts]</w:t>
+              <w:t xml:space="preserve"> [</w:t>
+            </w:r>
+            <w:proofErr w:type="spellStart"/>
+            <w:r>
+              <w:t>milliVolts</w:t>
+            </w:r>
+            <w:proofErr w:type="spellEnd"/>
+            <w:r>
+              <w:t>]</w:t>
             </w:r>
           </w:p>
           <w:p>
@@ -5871,11 +6430,24 @@
           </w:p>
           <w:p/>
           <w:p>
+            <w:proofErr w:type="spellStart"/>
             <w:r>
               <w:t>tl_</w:t>
             </w:r>
             <w:r>
-              <w:t>hi_mv: TL High Threshold [milliVolts]</w:t>
+              <w:t>hi_mv</w:t>
+            </w:r>
+            <w:proofErr w:type="spellEnd"/>
+            <w:r>
+              <w:t>: TL High Threshold [</w:t>
+            </w:r>
+            <w:proofErr w:type="spellStart"/>
+            <w:r>
+              <w:t>milliVolts</w:t>
+            </w:r>
+            <w:proofErr w:type="spellEnd"/>
+            <w:r>
+              <w:t>]</w:t>
             </w:r>
           </w:p>
           <w:p>
@@ -5959,17 +6531,29 @@
             <w:r>
               <w:t>+MTLREAD=&lt;</w:t>
             </w:r>
+            <w:proofErr w:type="spellStart"/>
             <w:r>
               <w:t>tl_</w:t>
             </w:r>
             <w:r>
-              <w:t>lo_mv&gt;,&lt;</w:t>
-            </w:r>
+              <w:t>lo_mv</w:t>
+            </w:r>
+            <w:proofErr w:type="spellEnd"/>
+            <w:proofErr w:type="gramStart"/>
+            <w:r>
+              <w:t>&gt;,&lt;</w:t>
+            </w:r>
+            <w:proofErr w:type="spellStart"/>
+            <w:proofErr w:type="gramEnd"/>
             <w:r>
               <w:t>tl_</w:t>
             </w:r>
             <w:r>
-              <w:t>hi_mv&gt;</w:t>
+              <w:t>hi_mv</w:t>
+            </w:r>
+            <w:proofErr w:type="spellEnd"/>
+            <w:r>
+              <w:t>&gt;</w:t>
             </w:r>
           </w:p>
         </w:tc>
@@ -6001,29 +6585,49 @@
             <w:r>
               <w:t xml:space="preserve">an ADC to read the value of </w:t>
             </w:r>
+            <w:proofErr w:type="spellStart"/>
             <w:r>
               <w:t>tl_</w:t>
             </w:r>
             <w:r>
-              <w:t xml:space="preserve">lo_mv and </w:t>
-            </w:r>
+              <w:t>lo_mv</w:t>
+            </w:r>
+            <w:proofErr w:type="spellEnd"/>
+            <w:r>
+              <w:t xml:space="preserve"> and </w:t>
+            </w:r>
+            <w:proofErr w:type="spellStart"/>
             <w:r>
               <w:t>tl_</w:t>
             </w:r>
             <w:r>
-              <w:t xml:space="preserve">hi_mv. Should be roughly in line with the values of </w:t>
-            </w:r>
+              <w:t>hi_mv</w:t>
+            </w:r>
+            <w:proofErr w:type="spellEnd"/>
+            <w:r>
+              <w:t xml:space="preserve">. Should be roughly in line with the values of </w:t>
+            </w:r>
+            <w:proofErr w:type="spellStart"/>
             <w:r>
               <w:t>tl_</w:t>
             </w:r>
             <w:r>
-              <w:t xml:space="preserve">lo_mv and </w:t>
-            </w:r>
+              <w:t>lo_mv</w:t>
+            </w:r>
+            <w:proofErr w:type="spellEnd"/>
+            <w:r>
+              <w:t xml:space="preserve"> and </w:t>
+            </w:r>
+            <w:proofErr w:type="spellStart"/>
             <w:r>
               <w:t>tl_</w:t>
             </w:r>
             <w:r>
-              <w:t>hi_mv set in the AT+TL</w:t>
+              <w:t>hi_mv</w:t>
+            </w:r>
+            <w:proofErr w:type="spellEnd"/>
+            <w:r>
+              <w:t xml:space="preserve"> set in the AT+TL</w:t>
             </w:r>
             <w:r>
               <w:t>_</w:t>
@@ -6253,7 +6857,15 @@
               <w:t>_</w:t>
             </w:r>
             <w:r>
-              <w:t>GAIN=&lt;gain:uint16_t&gt;</w:t>
+              <w:t>GAIN=&lt;</w:t>
+            </w:r>
+            <w:proofErr w:type="gramStart"/>
+            <w:r>
+              <w:t>gain:uint</w:t>
+            </w:r>
+            <w:proofErr w:type="gramEnd"/>
+            <w:r>
+              <w:t>16_t&gt;</w:t>
             </w:r>
           </w:p>
         </w:tc>
@@ -6331,8 +6943,13 @@
       <w:bookmarkEnd w:id="31"/>
     </w:p>
     <w:p>
-      <w:r>
-        <w:t>ADSBee 1090 supports the following reporting protocols on CONSOLE and COMMS_UART.</w:t>
+      <w:proofErr w:type="spellStart"/>
+      <w:r>
+        <w:t>ADSBee</w:t>
+      </w:r>
+      <w:proofErr w:type="spellEnd"/>
+      <w:r>
+        <w:t xml:space="preserve"> 1090 supports the following reporting protocols on CONSOLE and COMMS_UART.</w:t>
       </w:r>
     </w:p>
     <w:p>
@@ -6343,9 +6960,11 @@
           <w:numId w:val="4"/>
         </w:numPr>
       </w:pPr>
+      <w:proofErr w:type="spellStart"/>
       <w:r>
         <w:t>CSBee</w:t>
       </w:r>
+      <w:proofErr w:type="spellEnd"/>
     </w:p>
     <w:p>
       <w:pPr>
@@ -6409,7 +7028,15 @@
     </w:p>
     <w:p>
       <w:r>
-        <w:t>The CONSOLE interface reports debug messages and AT command responses in addition to the selected reporting protocol. If the CONSOLE interface is being used as a reporting interface, it is recommended to send AT+LOG_LEVEL=SILENT to silence any debug logs that might corrupt the reported data, and to avoid sending additional AT commands while reading reported data in order to avoid the reported data being interspersed with OK and other AT command responses from the ADSBee 1090.</w:t>
+        <w:t xml:space="preserve">The CONSOLE interface reports debug messages and AT command responses in addition to the selected reporting protocol. If the CONSOLE interface is being used as a reporting interface, it is recommended to send AT+LOG_LEVEL=SILENT to silence any debug logs that might corrupt the reported data, and to avoid sending additional AT commands while reading reported data in order to avoid the reported data being interspersed with OK and other AT command responses from the </w:t>
+      </w:r>
+      <w:proofErr w:type="spellStart"/>
+      <w:r>
+        <w:t>ADSBee</w:t>
+      </w:r>
+      <w:proofErr w:type="spellEnd"/>
+      <w:r>
+        <w:t xml:space="preserve"> 1090.</w:t>
       </w:r>
     </w:p>
     <w:p>
@@ -6434,6 +7061,7 @@
         </w:numPr>
       </w:pPr>
       <w:bookmarkStart w:id="32" w:name="_Toc177744547"/>
+      <w:proofErr w:type="spellStart"/>
       <w:r>
         <w:lastRenderedPageBreak/>
         <w:t>CSB</w:t>
@@ -6442,6 +7070,7 @@
         <w:t>ee</w:t>
       </w:r>
       <w:bookmarkEnd w:id="32"/>
+      <w:proofErr w:type="spellEnd"/>
     </w:p>
     <w:p>
       <w:r>
@@ -6450,13 +7079,29 @@
     </w:p>
     <w:p>
       <w:r>
-        <w:t>The CSBee protocol is</w:t>
+        <w:t xml:space="preserve">The </w:t>
+      </w:r>
+      <w:proofErr w:type="spellStart"/>
+      <w:r>
+        <w:t>CSBee</w:t>
+      </w:r>
+      <w:proofErr w:type="spellEnd"/>
+      <w:r>
+        <w:t xml:space="preserve"> protocol is</w:t>
       </w:r>
       <w:r>
         <w:t xml:space="preserve"> heavily</w:t>
       </w:r>
       <w:r>
-        <w:t xml:space="preserve"> inspired by the Aerobits Aero CSV protocol.</w:t>
+        <w:t xml:space="preserve"> inspired by the </w:t>
+      </w:r>
+      <w:proofErr w:type="spellStart"/>
+      <w:r>
+        <w:t>Aerobits</w:t>
+      </w:r>
+      <w:proofErr w:type="spellEnd"/>
+      <w:r>
+        <w:t xml:space="preserve"> Aero CSV protocol.</w:t>
       </w:r>
     </w:p>
     <w:p>
@@ -6488,7 +7133,21 @@
         <w:rPr>
           <w:rFonts w:ascii="Courier New" w:hAnsi="Courier New" w:cs="Courier New"/>
         </w:rPr>
-        <w:t>#A:ICAO,FLAGS,CALL,SQ</w:t>
+        <w:t>#</w:t>
+      </w:r>
+      <w:proofErr w:type="gramStart"/>
+      <w:r>
+        <w:rPr>
+          <w:rFonts w:ascii="Courier New" w:hAnsi="Courier New" w:cs="Courier New"/>
+        </w:rPr>
+        <w:t>A:ICAO</w:t>
+      </w:r>
+      <w:proofErr w:type="gramEnd"/>
+      <w:r>
+        <w:rPr>
+          <w:rFonts w:ascii="Courier New" w:hAnsi="Courier New" w:cs="Courier New"/>
+        </w:rPr>
+        <w:t>,FLAGS,CALL,SQ</w:t>
       </w:r>
       <w:r>
         <w:rPr>
@@ -7901,11 +8560,16 @@
               <w:spacing w:after="0"/>
             </w:pPr>
             <w:r>
-              <w:t>Signal quality, in dB</w:t>
+              <w:t xml:space="preserve">Signal quality, in </w:t>
+            </w:r>
+            <w:proofErr w:type="spellStart"/>
+            <w:r>
+              <w:t>dB</w:t>
             </w:r>
             <w:r>
               <w:t>.</w:t>
             </w:r>
+            <w:proofErr w:type="spellEnd"/>
           </w:p>
         </w:tc>
         <w:tc>
@@ -8528,7 +9192,15 @@
           </w:tcPr>
           <w:p>
             <w:r>
-              <w:t>Emitter has a valid position (ADSBee has received a valid pair of even and odd Compact Position Reporting packets and decoded an unambiguous location for the aircraft).</w:t>
+              <w:t>Emitter has a valid position (</w:t>
+            </w:r>
+            <w:proofErr w:type="spellStart"/>
+            <w:r>
+              <w:t>ADSBee</w:t>
+            </w:r>
+            <w:proofErr w:type="spellEnd"/>
+            <w:r>
+              <w:t xml:space="preserve"> has received a valid pair of even and odd Compact Position Reporting packets and decoded an unambiguous location for the aircraft).</w:t>
             </w:r>
           </w:p>
         </w:tc>
@@ -8624,7 +9296,15 @@
           </w:tcPr>
           <w:p>
             <w:r>
-              <w:t>Emitter has receive capability for 1090MHz Extended Squitter transmissions.</w:t>
+              <w:t xml:space="preserve">Emitter has </w:t>
+            </w:r>
+            <w:proofErr w:type="gramStart"/>
+            <w:r>
+              <w:t>receive</w:t>
+            </w:r>
+            <w:proofErr w:type="gramEnd"/>
+            <w:r>
+              <w:t xml:space="preserve"> capability for 1090MHz Extended Squitter transmissions.</w:t>
             </w:r>
           </w:p>
         </w:tc>
@@ -8656,7 +9336,15 @@
           </w:tcPr>
           <w:p>
             <w:r>
-              <w:t>Emitter has receive capability for UAT (978MHz Universal Access Transceiver) transmissions.</w:t>
+              <w:t xml:space="preserve">Emitter has </w:t>
+            </w:r>
+            <w:proofErr w:type="gramStart"/>
+            <w:r>
+              <w:t>receive</w:t>
+            </w:r>
+            <w:proofErr w:type="gramEnd"/>
+            <w:r>
+              <w:t xml:space="preserve"> capability for UAT (978MHz Universal Access Transceiver) transmissions.</w:t>
             </w:r>
           </w:p>
         </w:tc>
@@ -9806,7 +10494,15 @@
               <w:jc w:val="center"/>
             </w:pPr>
             <w:r>
-              <w:t>Space / Transatmospheric Vehicle</w:t>
+              <w:t xml:space="preserve">Space / </w:t>
+            </w:r>
+            <w:proofErr w:type="spellStart"/>
+            <w:r>
+              <w:t>Transatmospheric</w:t>
+            </w:r>
+            <w:proofErr w:type="spellEnd"/>
+            <w:r>
+              <w:t xml:space="preserve"> Vehicle</w:t>
             </w:r>
           </w:p>
         </w:tc>
@@ -10666,7 +11362,11 @@
               <w:jc w:val="center"/>
             </w:pPr>
             <w:r>
-              <w:t>Navigation Accuracy Category: Position (NAC</w:t>
+              <w:t>Navigation Accuracy Category: Position (</w:t>
+            </w:r>
+            <w:proofErr w:type="spellStart"/>
+            <w:r>
+              <w:t>NAC</w:t>
             </w:r>
             <w:r>
               <w:rPr>
@@ -10674,6 +11374,7 @@
               </w:rPr>
               <w:t>p</w:t>
             </w:r>
+            <w:proofErr w:type="spellEnd"/>
             <w:r>
               <w:t>)</w:t>
             </w:r>
@@ -10689,7 +11390,11 @@
               <w:jc w:val="center"/>
             </w:pPr>
             <w:r>
-              <w:t>Navigation Accuracy Category: Velocity (NAC</w:t>
+              <w:t>Navigation Accuracy Category: Velocity (</w:t>
+            </w:r>
+            <w:proofErr w:type="spellStart"/>
+            <w:r>
+              <w:t>NAC</w:t>
             </w:r>
             <w:r>
               <w:rPr>
@@ -10697,6 +11402,7 @@
               </w:rPr>
               <w:t>v</w:t>
             </w:r>
+            <w:proofErr w:type="spellEnd"/>
             <w:r>
               <w:t>)</w:t>
             </w:r>
@@ -10711,7 +11417,11 @@
               <w:jc w:val="center"/>
             </w:pPr>
             <w:r>
-              <w:t>Navigation Integrity Category: Barometer (NIC</w:t>
+              <w:t>Navigation Integrity Category: Barometer (</w:t>
+            </w:r>
+            <w:proofErr w:type="spellStart"/>
+            <w:r>
+              <w:t>NIC</w:t>
             </w:r>
             <w:r>
               <w:rPr>
@@ -10719,6 +11429,7 @@
               </w:rPr>
               <w:t>baro</w:t>
             </w:r>
+            <w:proofErr w:type="spellEnd"/>
             <w:r>
               <w:t>)</w:t>
             </w:r>
@@ -10767,13 +11478,22 @@
           <w:color w:val="008139" w:themeColor="accent1" w:themeShade="BF"/>
         </w:rPr>
       </w:pPr>
+      <w:proofErr w:type="gramStart"/>
       <w:r>
         <w:rPr>
           <w:b/>
           <w:bCs/>
         </w:rPr>
         <w:lastRenderedPageBreak/>
-        <w:t>SYSINFO[0-3]: Navigation Integrity Category (NIC)</w:t>
+        <w:t>SYSINFO[</w:t>
+      </w:r>
+      <w:proofErr w:type="gramEnd"/>
+      <w:r>
+        <w:rPr>
+          <w:b/>
+          <w:bCs/>
+        </w:rPr>
+        <w:t>0-3]: Navigation Integrity Category (NIC)</w:t>
       </w:r>
     </w:p>
     <w:p>
@@ -11166,11 +11886,20 @@
       <w:pPr>
         <w:pStyle w:val="Heading4"/>
       </w:pPr>
-      <w:r>
-        <w:t xml:space="preserve">SYSINFO[4]: </w:t>
-      </w:r>
-      <w:r>
-        <w:t>Navigation Integrity Category: Barometer (NIC</w:t>
+      <w:proofErr w:type="gramStart"/>
+      <w:r>
+        <w:t>SYSINFO[</w:t>
+      </w:r>
+      <w:proofErr w:type="gramEnd"/>
+      <w:r>
+        <w:t xml:space="preserve">4]: </w:t>
+      </w:r>
+      <w:r>
+        <w:t>Navigation Integrity Category: Barometer (</w:t>
+      </w:r>
+      <w:proofErr w:type="spellStart"/>
+      <w:r>
+        <w:t>NIC</w:t>
       </w:r>
       <w:r>
         <w:rPr>
@@ -11178,6 +11907,7 @@
         </w:rPr>
         <w:t>baro</w:t>
       </w:r>
+      <w:proofErr w:type="spellEnd"/>
       <w:r>
         <w:t>)</w:t>
       </w:r>
@@ -11190,7 +11920,11 @@
         <w:t>barometric altitude integrity</w:t>
       </w:r>
       <w:r>
-        <w:t xml:space="preserve"> (NIC</w:t>
+        <w:t xml:space="preserve"> (</w:t>
+      </w:r>
+      <w:proofErr w:type="spellStart"/>
+      <w:r>
+        <w:t>NIC</w:t>
       </w:r>
       <w:r>
         <w:rPr>
@@ -11198,13 +11932,18 @@
         </w:rPr>
         <w:t>baro</w:t>
       </w:r>
+      <w:proofErr w:type="spellEnd"/>
       <w:r>
         <w:t>) indicates how much trust should be placed in an aircraft’s reported altitude. The field is a single bit that indicates whether the aircraft uses an altimeter that has been cross-checked against other sources. Old school encoding altimeters have many parallel wires and output an altitude in a format called a Gillham Code, and have no built-in method of error checking. A single faulty wire can result in erroneous readings, so this bit lets air traffic control know whether to take altitude readings from the aircraft with a grain of salt. A 0 indicates that the transponder is outputting altitude from a Gillham coded source (with no way to cross check the value), while a 1 indicates that the transponder is outputting altitude from a Gillham coded source while using another sensor to cross-check it, or is using a more modern barometer that supports a protocol with built-in error checking.</w:t>
       </w:r>
     </w:p>
     <w:p>
       <w:r>
-        <w:t>A higher NIC</w:t>
+        <w:t xml:space="preserve">A higher </w:t>
+      </w:r>
+      <w:proofErr w:type="spellStart"/>
+      <w:r>
+        <w:t>NIC</w:t>
       </w:r>
       <w:r>
         <w:rPr>
@@ -11212,6 +11951,7 @@
         </w:rPr>
         <w:t>baro</w:t>
       </w:r>
+      <w:proofErr w:type="spellEnd"/>
       <w:r>
         <w:t xml:space="preserve"> value (i.e. 1 instead of 0) indicates more trust in the aircraft’s reported altitude.</w:t>
       </w:r>
@@ -11240,6 +11980,7 @@
                 <w:bCs/>
               </w:rPr>
             </w:pPr>
+            <w:proofErr w:type="spellStart"/>
             <w:r>
               <w:rPr>
                 <w:b/>
@@ -11255,6 +11996,7 @@
               </w:rPr>
               <w:t>baro</w:t>
             </w:r>
+            <w:proofErr w:type="spellEnd"/>
             <w:r>
               <w:rPr>
                 <w:b/>
@@ -11323,7 +12065,17 @@
           </w:tcPr>
           <w:p>
             <w:r>
-              <w:t>Altitude is from a Gillham-coded input that is being cross-checked with another source, or from a non Gillham-coded input with built-in error checking features.</w:t>
+              <w:t xml:space="preserve">Altitude is from a Gillham-coded input that is being cross-checked with another source, or from a </w:t>
+            </w:r>
+            <w:proofErr w:type="spellStart"/>
+            <w:proofErr w:type="gramStart"/>
+            <w:r>
+              <w:t>non Gillham</w:t>
+            </w:r>
+            <w:proofErr w:type="spellEnd"/>
+            <w:proofErr w:type="gramEnd"/>
+            <w:r>
+              <w:t>-coded input with built-in error checking features.</w:t>
             </w:r>
           </w:p>
         </w:tc>
@@ -11334,11 +12086,20 @@
       <w:pPr>
         <w:pStyle w:val="Heading4"/>
       </w:pPr>
-      <w:r>
-        <w:t xml:space="preserve">SYSINFO[5-7]: </w:t>
-      </w:r>
-      <w:r>
-        <w:t>Navigation Accuracy Category: Velocity (NAC</w:t>
+      <w:proofErr w:type="gramStart"/>
+      <w:r>
+        <w:t>SYSINFO[</w:t>
+      </w:r>
+      <w:proofErr w:type="gramEnd"/>
+      <w:r>
+        <w:t xml:space="preserve">5-7]: </w:t>
+      </w:r>
+      <w:r>
+        <w:t>Navigation Accuracy Category: Velocity (</w:t>
+      </w:r>
+      <w:proofErr w:type="spellStart"/>
+      <w:r>
+        <w:t>NAC</w:t>
       </w:r>
       <w:r>
         <w:rPr>
@@ -11346,6 +12107,7 @@
         </w:rPr>
         <w:t>v</w:t>
       </w:r>
+      <w:proofErr w:type="spellEnd"/>
       <w:r>
         <w:t>)</w:t>
       </w:r>
@@ -11358,7 +12120,11 @@
         <w:t xml:space="preserve">horizontal velocity error </w:t>
       </w:r>
       <w:r>
-        <w:t>(NAC</w:t>
+        <w:t>(</w:t>
+      </w:r>
+      <w:proofErr w:type="spellStart"/>
+      <w:r>
+        <w:t>NAC</w:t>
       </w:r>
       <w:r>
         <w:rPr>
@@ -11366,13 +12132,18 @@
         </w:rPr>
         <w:t>v</w:t>
       </w:r>
+      <w:proofErr w:type="spellEnd"/>
       <w:r>
         <w:t>) indicates the expected accuracy of the reported velocity of the aircraft when systems are operating nominally. This varies depending on the accuracy capabilities of the measurement equipment onboard the aircraft, and not how often we expect said equipment to fail.</w:t>
       </w:r>
     </w:p>
     <w:p>
       <w:r>
-        <w:t>A higher NAC</w:t>
+        <w:t xml:space="preserve">A higher </w:t>
+      </w:r>
+      <w:proofErr w:type="spellStart"/>
+      <w:r>
+        <w:t>NAC</w:t>
       </w:r>
       <w:r>
         <w:rPr>
@@ -11380,6 +12151,7 @@
         </w:rPr>
         <w:t>v</w:t>
       </w:r>
+      <w:proofErr w:type="spellEnd"/>
       <w:r>
         <w:t xml:space="preserve"> indicates a more accurate velocity measurement system.</w:t>
       </w:r>
@@ -11408,6 +12180,7 @@
                 <w:bCs/>
               </w:rPr>
             </w:pPr>
+            <w:proofErr w:type="spellStart"/>
             <w:r>
               <w:rPr>
                 <w:b/>
@@ -11423,6 +12196,7 @@
               </w:rPr>
               <w:t>v</w:t>
             </w:r>
+            <w:proofErr w:type="spellEnd"/>
             <w:r>
               <w:rPr>
                 <w:b/>
@@ -11624,9 +12398,18 @@
       <w:pPr>
         <w:pStyle w:val="Heading4"/>
       </w:pPr>
+      <w:proofErr w:type="gramStart"/>
       <w:r>
         <w:lastRenderedPageBreak/>
-        <w:t>SYSINFO[8-11]: Navigation Accuracy Category: Position (NAC</w:t>
+        <w:t>SYSINFO[</w:t>
+      </w:r>
+      <w:proofErr w:type="gramEnd"/>
+      <w:r>
+        <w:t>8-11]: Navigation Accuracy Category: Position (</w:t>
+      </w:r>
+      <w:proofErr w:type="spellStart"/>
+      <w:r>
+        <w:t>NAC</w:t>
       </w:r>
       <w:r>
         <w:rPr>
@@ -11634,6 +12417,7 @@
         </w:rPr>
         <w:t>p</w:t>
       </w:r>
+      <w:proofErr w:type="spellEnd"/>
       <w:r>
         <w:t>)</w:t>
       </w:r>
@@ -11643,7 +12427,11 @@
         <w:t xml:space="preserve">The </w:t>
       </w:r>
       <w:r>
-        <w:t>estimated position uncertainty (NAC</w:t>
+        <w:t>estimated position uncertainty (</w:t>
+      </w:r>
+      <w:proofErr w:type="spellStart"/>
+      <w:r>
+        <w:t>NAC</w:t>
       </w:r>
       <w:r>
         <w:rPr>
@@ -11651,13 +12439,18 @@
         </w:rPr>
         <w:t>p</w:t>
       </w:r>
+      <w:proofErr w:type="spellEnd"/>
       <w:r>
         <w:t>) indicates the expected accuracy of the aircraft’s reported location when systems are operating nominally. This varies depending on the capabilities of the aircraft’s positioning system and not on how often we expect said equipment to fail.</w:t>
       </w:r>
     </w:p>
     <w:p>
       <w:r>
-        <w:t>A higher NAC</w:t>
+        <w:t xml:space="preserve">A higher </w:t>
+      </w:r>
+      <w:proofErr w:type="spellStart"/>
+      <w:r>
+        <w:t>NAC</w:t>
       </w:r>
       <w:r>
         <w:rPr>
@@ -11665,6 +12458,7 @@
         </w:rPr>
         <w:t>p</w:t>
       </w:r>
+      <w:proofErr w:type="spellEnd"/>
       <w:r>
         <w:t xml:space="preserve"> indicates a more accurate positioning system.</w:t>
       </w:r>
@@ -11704,6 +12498,7 @@
                 <w:bCs/>
               </w:rPr>
             </w:pPr>
+            <w:proofErr w:type="spellStart"/>
             <w:r>
               <w:rPr>
                 <w:b/>
@@ -11719,6 +12514,7 @@
               </w:rPr>
               <w:t>p</w:t>
             </w:r>
+            <w:proofErr w:type="spellEnd"/>
             <w:r>
               <w:rPr>
                 <w:b/>
@@ -12080,8 +12876,13 @@
       <w:pPr>
         <w:pStyle w:val="Heading4"/>
       </w:pPr>
-      <w:r>
-        <w:t>SYSINFO[12-13] Geometric Vertical Accuracy (GVA)</w:t>
+      <w:proofErr w:type="gramStart"/>
+      <w:r>
+        <w:t>SYSINFO[</w:t>
+      </w:r>
+      <w:proofErr w:type="gramEnd"/>
+      <w:r>
+        <w:t>12-13] Geometric Vertical Accuracy (GVA)</w:t>
       </w:r>
     </w:p>
     <w:p>
@@ -12269,8 +13070,13 @@
       <w:pPr>
         <w:pStyle w:val="Heading4"/>
       </w:pPr>
-      <w:r>
-        <w:t>SYSINFO[14-15] S</w:t>
+      <w:proofErr w:type="gramStart"/>
+      <w:r>
+        <w:t>SYSINFO[</w:t>
+      </w:r>
+      <w:proofErr w:type="gramEnd"/>
+      <w:r>
+        <w:t>14-15] S</w:t>
       </w:r>
       <w:r>
         <w:t>ource</w:t>
@@ -12681,13 +13487,22 @@
           <w:bCs/>
         </w:rPr>
       </w:pPr>
+      <w:proofErr w:type="gramStart"/>
       <w:r>
         <w:rPr>
           <w:b/>
           <w:bCs/>
         </w:rPr>
         <w:lastRenderedPageBreak/>
-        <w:t>SYSINFO[16-17] System Design Assurance (SDA)</w:t>
+        <w:t>SYSINFO[</w:t>
+      </w:r>
+      <w:proofErr w:type="gramEnd"/>
+      <w:r>
+        <w:rPr>
+          <w:b/>
+          <w:bCs/>
+        </w:rPr>
+        <w:t>16-17] System Design Assurance (SDA)</w:t>
       </w:r>
     </w:p>
     <w:p>
@@ -13130,12 +13945,21 @@
           <w:bCs/>
         </w:rPr>
       </w:pPr>
+      <w:proofErr w:type="gramStart"/>
       <w:r>
         <w:rPr>
           <w:b/>
           <w:bCs/>
         </w:rPr>
-        <w:t>SYSINFO[18] GNSS Antenna Offset Known</w:t>
+        <w:t>SYSINFO[</w:t>
+      </w:r>
+      <w:proofErr w:type="gramEnd"/>
+      <w:r>
+        <w:rPr>
+          <w:b/>
+          <w:bCs/>
+        </w:rPr>
+        <w:t>18] GNSS Antenna Offset Known</w:t>
       </w:r>
       <w:r>
         <w:rPr>
@@ -13274,49 +14098,67 @@
           <w:bCs/>
         </w:rPr>
       </w:pPr>
+      <w:proofErr w:type="gramStart"/>
       <w:r>
         <w:rPr>
           <w:b/>
           <w:bCs/>
         </w:rPr>
-        <w:t>SYSINFO[19-20] GNSS Antenna Offset Distance (GAOD)</w:t>
-      </w:r>
-    </w:p>
-    <w:p>
-      <w:r>
-        <w:t>This field indicates the distance that the GNSS antenna is offset from the centerline (roll axis) of the aircraft. Aircraft only report even values for their GNSS antenna offset distance, between 2-6 meters, so the reported offset distance can be calculated using the equation below.</w:t>
-      </w:r>
-    </w:p>
-    <w:p>
-      <w:pPr>
-        <w:ind w:left="720"/>
-      </w:pPr>
-      <w:r>
-        <w:t xml:space="preserve">GNSS antenna offset distance = GAOD &lt;&lt; </w:t>
-      </w:r>
-      <w:r>
-        <w:t>1</w:t>
-      </w:r>
-    </w:p>
-    <w:p>
-      <w:r>
-        <w:t>Note that this value is only reported by some aircraft while operating on the ground. Aircraft operating in the air do not report this value. Always check the value of the GAOK bit to see if the value of GAOD is worth paying attention to.</w:t>
-      </w:r>
-    </w:p>
-    <w:p/>
-    <w:p>
-      <w:pPr>
+        <w:t>SYSINFO[</w:t>
+      </w:r>
+      <w:proofErr w:type="gramEnd"/>
+      <w:r>
         <w:rPr>
           <w:b/>
           <w:bCs/>
         </w:rPr>
-      </w:pPr>
-      <w:r>
+        <w:t>19-20] GNSS Antenna Offset Distance (GAOD)</w:t>
+      </w:r>
+    </w:p>
+    <w:p>
+      <w:r>
+        <w:t>This field indicates the distance that the GNSS antenna is offset from the centerline (roll axis) of the aircraft. Aircraft only report even values for their GNSS antenna offset distance, between 2-6 meters, so the reported offset distance can be calculated using the equation below.</w:t>
+      </w:r>
+    </w:p>
+    <w:p>
+      <w:pPr>
+        <w:ind w:left="720"/>
+      </w:pPr>
+      <w:r>
+        <w:t xml:space="preserve">GNSS antenna offset distance = GAOD &lt;&lt; </w:t>
+      </w:r>
+      <w:r>
+        <w:t>1</w:t>
+      </w:r>
+    </w:p>
+    <w:p>
+      <w:r>
+        <w:t>Note that this value is only reported by some aircraft while operating on the ground. Aircraft operating in the air do not report this value. Always check the value of the GAOK bit to see if the value of GAOD is worth paying attention to.</w:t>
+      </w:r>
+    </w:p>
+    <w:p/>
+    <w:p>
+      <w:pPr>
         <w:rPr>
           <w:b/>
           <w:bCs/>
         </w:rPr>
-        <w:t>SYSINFO[21] GNSS Antenna Offset Direction (GAOR)</w:t>
+      </w:pPr>
+      <w:proofErr w:type="gramStart"/>
+      <w:r>
+        <w:rPr>
+          <w:b/>
+          <w:bCs/>
+        </w:rPr>
+        <w:t>SYSINFO[</w:t>
+      </w:r>
+      <w:proofErr w:type="gramEnd"/>
+      <w:r>
+        <w:rPr>
+          <w:b/>
+          <w:bCs/>
+        </w:rPr>
+        <w:t>21] GNSS Antenna Offset Direction (GAOR)</w:t>
       </w:r>
     </w:p>
     <w:tbl>
@@ -13462,13 +14304,22 @@
           <w:bCs/>
         </w:rPr>
       </w:pPr>
+      <w:proofErr w:type="gramStart"/>
       <w:r>
         <w:rPr>
           <w:b/>
           <w:bCs/>
         </w:rPr>
         <w:lastRenderedPageBreak/>
-        <w:t>SYSINFO[22-28] Aircraft Maximum Dimension (MDIM)</w:t>
+        <w:t>SYSINFO[</w:t>
+      </w:r>
+      <w:proofErr w:type="gramEnd"/>
+      <w:r>
+        <w:rPr>
+          <w:b/>
+          <w:bCs/>
+        </w:rPr>
+        <w:t>22-28] Aircraft Maximum Dimension (MDIM)</w:t>
       </w:r>
     </w:p>
     <w:p>
@@ -13507,12 +14358,21 @@
           <w:bCs/>
         </w:rPr>
       </w:pPr>
+      <w:proofErr w:type="spellStart"/>
       <w:r>
         <w:rPr>
           <w:b w:val="0"/>
           <w:bCs/>
         </w:rPr>
-        <w:t>CSBee messages use a 16-bit Cyclical Redundancy Checksum (CRC-16), which can be calculated using the algorithm in the C++ code snippet below. Note the “swap16” helper function which also needs to be included.</w:t>
+        <w:t>CSBee</w:t>
+      </w:r>
+      <w:proofErr w:type="spellEnd"/>
+      <w:r>
+        <w:rPr>
+          <w:b w:val="0"/>
+          <w:bCs/>
+        </w:rPr>
+        <w:t xml:space="preserve"> messages use a 16-bit Cyclical Redundancy Checksum (CRC-16), which can be calculated using the algorithm in the C++ code snippet below. Note the “swap16” helper function which also needs to be included.</w:t>
       </w:r>
     </w:p>
     <w:p>
@@ -13540,7 +14400,25 @@
           <w:b w:val="0"/>
           <w:bCs/>
         </w:rPr>
-        <w:t>uint16_t swap16(uint16_t value) { return (value &lt;&lt; 8) | (value &gt;&gt; 8); }</w:t>
+        <w:t xml:space="preserve">uint16_t swap16(uint16_t value) </w:t>
+      </w:r>
+      <w:proofErr w:type="gramStart"/>
+      <w:r>
+        <w:rPr>
+          <w:rFonts w:ascii="Courier New" w:hAnsi="Courier New" w:cs="Courier New"/>
+          <w:b w:val="0"/>
+          <w:bCs/>
+        </w:rPr>
+        <w:t>{ return</w:t>
+      </w:r>
+      <w:proofErr w:type="gramEnd"/>
+      <w:r>
+        <w:rPr>
+          <w:rFonts w:ascii="Courier New" w:hAnsi="Courier New" w:cs="Courier New"/>
+          <w:b w:val="0"/>
+          <w:bCs/>
+        </w:rPr>
+        <w:t xml:space="preserve"> (value &lt;&lt; 8) | (value &gt;&gt; 8); }</w:t>
       </w:r>
     </w:p>
     <w:p>
@@ -13570,7 +14448,25 @@
           <w:b w:val="0"/>
           <w:bCs/>
         </w:rPr>
-        <w:t xml:space="preserve">uint16_t CalculateCRC16(const uint8_t *data_p, </w:t>
+        <w:t>uint16_t CalculateCRC16(const uint8_t *</w:t>
+      </w:r>
+      <w:proofErr w:type="spellStart"/>
+      <w:r>
+        <w:rPr>
+          <w:rFonts w:ascii="Courier New" w:hAnsi="Courier New" w:cs="Courier New"/>
+          <w:b w:val="0"/>
+          <w:bCs/>
+        </w:rPr>
+        <w:t>data_p</w:t>
+      </w:r>
+      <w:proofErr w:type="spellEnd"/>
+      <w:r>
+        <w:rPr>
+          <w:rFonts w:ascii="Courier New" w:hAnsi="Courier New" w:cs="Courier New"/>
+          <w:b w:val="0"/>
+          <w:bCs/>
+        </w:rPr>
+        <w:t xml:space="preserve">, </w:t>
       </w:r>
       <w:r>
         <w:rPr>
@@ -13624,7 +14520,25 @@
           <w:b w:val="0"/>
           <w:bCs/>
         </w:rPr>
-        <w:t>    uint16_t crc = 0xFFFF;</w:t>
+        <w:t xml:space="preserve">    uint16_t </w:t>
+      </w:r>
+      <w:proofErr w:type="spellStart"/>
+      <w:r>
+        <w:rPr>
+          <w:rFonts w:ascii="Courier New" w:hAnsi="Courier New" w:cs="Courier New"/>
+          <w:b w:val="0"/>
+          <w:bCs/>
+        </w:rPr>
+        <w:t>crc</w:t>
+      </w:r>
+      <w:proofErr w:type="spellEnd"/>
+      <w:r>
+        <w:rPr>
+          <w:rFonts w:ascii="Courier New" w:hAnsi="Courier New" w:cs="Courier New"/>
+          <w:b w:val="0"/>
+          <w:bCs/>
+        </w:rPr>
+        <w:t xml:space="preserve"> = 0xFFFF;</w:t>
       </w:r>
     </w:p>
     <w:p>
@@ -13662,7 +14576,43 @@
           <w:b w:val="0"/>
           <w:bCs/>
         </w:rPr>
-        <w:t>        x = crc &gt;&gt; 8 ^ *data_p++;</w:t>
+        <w:t xml:space="preserve">        x = </w:t>
+      </w:r>
+      <w:proofErr w:type="spellStart"/>
+      <w:r>
+        <w:rPr>
+          <w:rFonts w:ascii="Courier New" w:hAnsi="Courier New" w:cs="Courier New"/>
+          <w:b w:val="0"/>
+          <w:bCs/>
+        </w:rPr>
+        <w:t>crc</w:t>
+      </w:r>
+      <w:proofErr w:type="spellEnd"/>
+      <w:r>
+        <w:rPr>
+          <w:rFonts w:ascii="Courier New" w:hAnsi="Courier New" w:cs="Courier New"/>
+          <w:b w:val="0"/>
+          <w:bCs/>
+        </w:rPr>
+        <w:t xml:space="preserve"> &gt;&gt; 8 ^ *</w:t>
+      </w:r>
+      <w:proofErr w:type="spellStart"/>
+      <w:r>
+        <w:rPr>
+          <w:rFonts w:ascii="Courier New" w:hAnsi="Courier New" w:cs="Courier New"/>
+          <w:b w:val="0"/>
+          <w:bCs/>
+        </w:rPr>
+        <w:t>data_p</w:t>
+      </w:r>
+      <w:proofErr w:type="spellEnd"/>
+      <w:r>
+        <w:rPr>
+          <w:rFonts w:ascii="Courier New" w:hAnsi="Courier New" w:cs="Courier New"/>
+          <w:b w:val="0"/>
+          <w:bCs/>
+        </w:rPr>
+        <w:t>++;</w:t>
       </w:r>
     </w:p>
     <w:p>
@@ -13700,7 +14650,61 @@
           <w:b w:val="0"/>
           <w:bCs/>
         </w:rPr>
-        <w:t>        crc = (crc &lt;&lt; 8) ^ ((uint16_t)(x &lt;&lt; 12)) ^ ((uint16_t)(x &lt;&lt; 5)) ^ ((uint16_t)x);</w:t>
+        <w:t xml:space="preserve">        </w:t>
+      </w:r>
+      <w:proofErr w:type="spellStart"/>
+      <w:r>
+        <w:rPr>
+          <w:rFonts w:ascii="Courier New" w:hAnsi="Courier New" w:cs="Courier New"/>
+          <w:b w:val="0"/>
+          <w:bCs/>
+        </w:rPr>
+        <w:t>crc</w:t>
+      </w:r>
+      <w:proofErr w:type="spellEnd"/>
+      <w:r>
+        <w:rPr>
+          <w:rFonts w:ascii="Courier New" w:hAnsi="Courier New" w:cs="Courier New"/>
+          <w:b w:val="0"/>
+          <w:bCs/>
+        </w:rPr>
+        <w:t xml:space="preserve"> = (</w:t>
+      </w:r>
+      <w:proofErr w:type="spellStart"/>
+      <w:r>
+        <w:rPr>
+          <w:rFonts w:ascii="Courier New" w:hAnsi="Courier New" w:cs="Courier New"/>
+          <w:b w:val="0"/>
+          <w:bCs/>
+        </w:rPr>
+        <w:t>crc</w:t>
+      </w:r>
+      <w:proofErr w:type="spellEnd"/>
+      <w:r>
+        <w:rPr>
+          <w:rFonts w:ascii="Courier New" w:hAnsi="Courier New" w:cs="Courier New"/>
+          <w:b w:val="0"/>
+          <w:bCs/>
+        </w:rPr>
+        <w:t xml:space="preserve"> &lt;&lt; 8) ^ ((uint16_</w:t>
+      </w:r>
+      <w:proofErr w:type="gramStart"/>
+      <w:r>
+        <w:rPr>
+          <w:rFonts w:ascii="Courier New" w:hAnsi="Courier New" w:cs="Courier New"/>
+          <w:b w:val="0"/>
+          <w:bCs/>
+        </w:rPr>
+        <w:t>t)(</w:t>
+      </w:r>
+      <w:proofErr w:type="gramEnd"/>
+      <w:r>
+        <w:rPr>
+          <w:rFonts w:ascii="Courier New" w:hAnsi="Courier New" w:cs="Courier New"/>
+          <w:b w:val="0"/>
+          <w:bCs/>
+        </w:rPr>
+        <w:t>x &lt;&lt; 12)) ^ ((uint16_t)(x &lt;&lt; 5)) ^ ((uint16_t)x);</w:t>
       </w:r>
     </w:p>
     <w:p>
@@ -13738,7 +14742,25 @@
           <w:b w:val="0"/>
           <w:bCs/>
         </w:rPr>
-        <w:t>    return swap16(crc);</w:t>
+        <w:t>    return swap16(</w:t>
+      </w:r>
+      <w:proofErr w:type="spellStart"/>
+      <w:r>
+        <w:rPr>
+          <w:rFonts w:ascii="Courier New" w:hAnsi="Courier New" w:cs="Courier New"/>
+          <w:b w:val="0"/>
+          <w:bCs/>
+        </w:rPr>
+        <w:t>crc</w:t>
+      </w:r>
+      <w:proofErr w:type="spellEnd"/>
+      <w:r>
+        <w:rPr>
+          <w:rFonts w:ascii="Courier New" w:hAnsi="Courier New" w:cs="Courier New"/>
+          <w:b w:val="0"/>
+          <w:bCs/>
+        </w:rPr>
+        <w:t>);</w:t>
       </w:r>
     </w:p>
     <w:p>
@@ -13804,7 +14826,14 @@
         <w:rPr>
           <w:rFonts w:ascii="Courier New" w:hAnsi="Courier New" w:cs="Courier New"/>
         </w:rPr>
-        <w:t>#S:</w:t>
+        <w:t>#</w:t>
+      </w:r>
+      <w:proofErr w:type="gramStart"/>
+      <w:r>
+        <w:rPr>
+          <w:rFonts w:ascii="Courier New" w:hAnsi="Courier New" w:cs="Courier New"/>
+        </w:rPr>
+        <w:t>S:</w:t>
       </w:r>
       <w:r>
         <w:rPr>
@@ -13812,6 +14841,7 @@
         </w:rPr>
         <w:t>DPS</w:t>
       </w:r>
+      <w:proofErr w:type="gramEnd"/>
       <w:r>
         <w:rPr>
           <w:rFonts w:ascii="Courier New" w:hAnsi="Courier New" w:cs="Courier New"/>
@@ -14615,7 +15645,15 @@
     </w:p>
     <w:p>
       <w:r>
-        <w:t>Tracked aircraft information is sent in MAVLINK ADSB_VEHICLE messages, in a data burst once per second. The data burst consists of Nx ADSB_VEHICLE messages, where N is the number of tracked aircraft, and 1x MESSAGE_INTERVAL message as a delimiter which indicates the end of the list of tracked aircraft. Note that this is a binary protocol which is not human readable.</w:t>
+        <w:t xml:space="preserve">Tracked aircraft information is sent in MAVLINK ADSB_VEHICLE messages, in a data burst once per second. The data burst consists of </w:t>
+      </w:r>
+      <w:proofErr w:type="spellStart"/>
+      <w:r>
+        <w:t>Nx</w:t>
+      </w:r>
+      <w:proofErr w:type="spellEnd"/>
+      <w:r>
+        <w:t xml:space="preserve"> ADSB_VEHICLE messages, where N is the number of tracked aircraft, and 1x MESSAGE_INTERVAL message as a delimiter which indicates the end of the list of tracked aircraft. Note that this is a binary protocol which is not human readable.</w:t>
       </w:r>
     </w:p>
     <w:tbl>
@@ -14857,9 +15895,11 @@
             <w:pPr>
               <w:pStyle w:val="NoSpacing"/>
             </w:pPr>
+            <w:proofErr w:type="spellStart"/>
             <w:r>
               <w:t>ICAO_address</w:t>
             </w:r>
+            <w:proofErr w:type="spellEnd"/>
           </w:p>
         </w:tc>
         <w:tc>
@@ -14932,9 +15972,11 @@
             <w:pPr>
               <w:pStyle w:val="NoSpacing"/>
             </w:pPr>
+            <w:proofErr w:type="spellStart"/>
             <w:r>
               <w:t>lat</w:t>
             </w:r>
+            <w:proofErr w:type="spellEnd"/>
           </w:p>
         </w:tc>
         <w:tc>
@@ -15010,9 +16052,11 @@
             <w:pPr>
               <w:pStyle w:val="NoSpacing"/>
             </w:pPr>
+            <w:proofErr w:type="spellStart"/>
             <w:r>
               <w:t>lon</w:t>
             </w:r>
+            <w:proofErr w:type="spellEnd"/>
           </w:p>
         </w:tc>
         <w:tc>
@@ -15088,9 +16132,11 @@
             <w:pPr>
               <w:pStyle w:val="NoSpacing"/>
             </w:pPr>
+            <w:proofErr w:type="spellStart"/>
             <w:r>
               <w:t>altitude_type</w:t>
             </w:r>
+            <w:proofErr w:type="spellEnd"/>
           </w:p>
         </w:tc>
         <w:tc>
@@ -15232,8 +16278,13 @@
             <w:pPr>
               <w:pStyle w:val="NoSpacing"/>
             </w:pPr>
-            <w:r>
-              <w:t>Altitude(ASL)</w:t>
+            <w:proofErr w:type="gramStart"/>
+            <w:r>
+              <w:t>Altitude(</w:t>
+            </w:r>
+            <w:proofErr w:type="gramEnd"/>
+            <w:r>
+              <w:t>ASL)</w:t>
             </w:r>
           </w:p>
         </w:tc>
@@ -15285,9 +16336,11 @@
             <w:pPr>
               <w:pStyle w:val="NoSpacing"/>
             </w:pPr>
+            <w:proofErr w:type="spellStart"/>
             <w:r>
               <w:t>cdeg</w:t>
             </w:r>
+            <w:proofErr w:type="spellEnd"/>
           </w:p>
         </w:tc>
         <w:tc>
@@ -15329,9 +16382,11 @@
             <w:pPr>
               <w:pStyle w:val="NoSpacing"/>
             </w:pPr>
+            <w:proofErr w:type="spellStart"/>
             <w:r>
               <w:t>hor_velocity</w:t>
             </w:r>
+            <w:proofErr w:type="spellEnd"/>
           </w:p>
         </w:tc>
         <w:tc>
@@ -15407,9 +16462,11 @@
             <w:pPr>
               <w:pStyle w:val="NoSpacing"/>
             </w:pPr>
+            <w:proofErr w:type="spellStart"/>
             <w:r>
               <w:t>ver_velocity</w:t>
             </w:r>
+            <w:proofErr w:type="spellEnd"/>
           </w:p>
         </w:tc>
         <w:tc>
@@ -15502,11 +16559,19 @@
                 <w:rFonts w:ascii="Consolas" w:hAnsi="Consolas" w:cs="Courier New"/>
               </w:rPr>
             </w:pPr>
+            <w:proofErr w:type="gramStart"/>
             <w:r>
               <w:rPr>
                 <w:rFonts w:ascii="Consolas" w:hAnsi="Consolas" w:cs="Courier New"/>
               </w:rPr>
-              <w:t>char[9]</w:t>
+              <w:t>char[</w:t>
+            </w:r>
+            <w:proofErr w:type="gramEnd"/>
+            <w:r>
+              <w:rPr>
+                <w:rFonts w:ascii="Consolas" w:hAnsi="Consolas" w:cs="Courier New"/>
+              </w:rPr>
+              <w:t>9]</w:t>
             </w:r>
           </w:p>
         </w:tc>
@@ -15560,9 +16625,11 @@
             <w:pPr>
               <w:pStyle w:val="NoSpacing"/>
             </w:pPr>
+            <w:proofErr w:type="spellStart"/>
             <w:r>
               <w:t>emitter_type</w:t>
             </w:r>
+            <w:proofErr w:type="spellEnd"/>
           </w:p>
         </w:tc>
         <w:tc>
@@ -15645,9 +16712,11 @@
             <w:pPr>
               <w:pStyle w:val="NoSpacing"/>
             </w:pPr>
+            <w:proofErr w:type="spellStart"/>
             <w:r>
               <w:t>tslc</w:t>
             </w:r>
+            <w:proofErr w:type="spellEnd"/>
           </w:p>
         </w:tc>
         <w:tc>
@@ -16100,12 +17169,14 @@
                 <w:lang w:eastAsia="zh-CN"/>
               </w:rPr>
             </w:pPr>
+            <w:proofErr w:type="spellStart"/>
             <w:r>
               <w:rPr>
                 <w:lang w:eastAsia="zh-CN"/>
               </w:rPr>
               <w:t>message_id</w:t>
             </w:r>
+            <w:proofErr w:type="spellEnd"/>
           </w:p>
         </w:tc>
         <w:tc>
@@ -16199,7 +17270,21 @@
               <w:rPr>
                 <w:lang w:eastAsia="zh-CN"/>
               </w:rPr>
-              <w:t>The ID of the requested MAVLink message. v1.0 is limited to 254 messages.</w:t>
+              <w:t xml:space="preserve">The ID of the requested </w:t>
+            </w:r>
+            <w:proofErr w:type="spellStart"/>
+            <w:r>
+              <w:rPr>
+                <w:lang w:eastAsia="zh-CN"/>
+              </w:rPr>
+              <w:t>MAVLink</w:t>
+            </w:r>
+            <w:proofErr w:type="spellEnd"/>
+            <w:r>
+              <w:rPr>
+                <w:lang w:eastAsia="zh-CN"/>
+              </w:rPr>
+              <w:t xml:space="preserve"> message. v1.0 is limited to 254 messages.</w:t>
             </w:r>
           </w:p>
           <w:p>
@@ -16221,7 +17306,35 @@
               <w:rPr>
                 <w:lang w:eastAsia="zh-CN"/>
               </w:rPr>
-              <w:t>NOTE: For ADSBee 1090, message_id is always 246, corresponding to the ADSB_VEHICLE message.</w:t>
+              <w:t xml:space="preserve">NOTE: For </w:t>
+            </w:r>
+            <w:proofErr w:type="spellStart"/>
+            <w:r>
+              <w:rPr>
+                <w:lang w:eastAsia="zh-CN"/>
+              </w:rPr>
+              <w:t>ADSBee</w:t>
+            </w:r>
+            <w:proofErr w:type="spellEnd"/>
+            <w:r>
+              <w:rPr>
+                <w:lang w:eastAsia="zh-CN"/>
+              </w:rPr>
+              <w:t xml:space="preserve"> 1090, </w:t>
+            </w:r>
+            <w:proofErr w:type="spellStart"/>
+            <w:r>
+              <w:rPr>
+                <w:lang w:eastAsia="zh-CN"/>
+              </w:rPr>
+              <w:t>message_id</w:t>
+            </w:r>
+            <w:proofErr w:type="spellEnd"/>
+            <w:r>
+              <w:rPr>
+                <w:lang w:eastAsia="zh-CN"/>
+              </w:rPr>
+              <w:t xml:space="preserve"> is always 246, corresponding to the ADSB_VEHICLE message.</w:t>
             </w:r>
           </w:p>
         </w:tc>
@@ -16255,12 +17368,14 @@
                 <w:lang w:eastAsia="zh-CN"/>
               </w:rPr>
             </w:pPr>
+            <w:proofErr w:type="spellStart"/>
             <w:r>
               <w:rPr>
                 <w:lang w:eastAsia="zh-CN"/>
               </w:rPr>
               <w:t>interval_us</w:t>
             </w:r>
+            <w:proofErr w:type="spellEnd"/>
           </w:p>
         </w:tc>
         <w:tc>
@@ -16382,7 +17497,35 @@
               <w:rPr>
                 <w:lang w:eastAsia="zh-CN"/>
               </w:rPr>
-              <w:t>NOTE: For ADSBee 1090, message_id is always 1000 us.</w:t>
+              <w:t xml:space="preserve">NOTE: For </w:t>
+            </w:r>
+            <w:proofErr w:type="spellStart"/>
+            <w:r>
+              <w:rPr>
+                <w:lang w:eastAsia="zh-CN"/>
+              </w:rPr>
+              <w:t>ADSBee</w:t>
+            </w:r>
+            <w:proofErr w:type="spellEnd"/>
+            <w:r>
+              <w:rPr>
+                <w:lang w:eastAsia="zh-CN"/>
+              </w:rPr>
+              <w:t xml:space="preserve"> 1090, </w:t>
+            </w:r>
+            <w:proofErr w:type="spellStart"/>
+            <w:r>
+              <w:rPr>
+                <w:lang w:eastAsia="zh-CN"/>
+              </w:rPr>
+              <w:t>message_id</w:t>
+            </w:r>
+            <w:proofErr w:type="spellEnd"/>
+            <w:r>
+              <w:rPr>
+                <w:lang w:eastAsia="zh-CN"/>
+              </w:rPr>
+              <w:t xml:space="preserve"> is always 1000 us.</w:t>
             </w:r>
           </w:p>
         </w:tc>
@@ -16453,6 +17596,7 @@
         <v:rect id="_x0000_s2050" style="position:absolute;left:0;text-align:left;margin-left:-82.1pt;margin-top:.05pt;width:664.9pt;height:84.5pt;z-index:-251657728" fillcolor="#00ad4d" stroked="f"/>
       </w:pict>
     </w:r>
+    <w:proofErr w:type="spellStart"/>
     <w:r>
       <w:rPr>
         <w:rFonts w:ascii="Poppins SemiBold" w:hAnsi="Poppins SemiBold" w:cs="Poppins SemiBold"/>
@@ -16460,7 +17604,17 @@
         <w:bCs/>
         <w:color w:val="FFFFFF" w:themeColor="background1"/>
       </w:rPr>
-      <w:t>ADSBee 1090 Datasheet</w:t>
+      <w:t>ADSBee</w:t>
+    </w:r>
+    <w:proofErr w:type="spellEnd"/>
+    <w:r>
+      <w:rPr>
+        <w:rFonts w:ascii="Poppins SemiBold" w:hAnsi="Poppins SemiBold" w:cs="Poppins SemiBold"/>
+        <w:b/>
+        <w:bCs/>
+        <w:color w:val="FFFFFF" w:themeColor="background1"/>
+      </w:rPr>
+      <w:t xml:space="preserve"> 1090 Datasheet</w:t>
     </w:r>
     <w:r>
       <w:rPr>
@@ -16677,7 +17831,7 @@
         <w:noProof/>
       </w:rPr>
       <w:drawing>
-        <wp:anchor distT="0" distB="0" distL="114300" distR="114300" simplePos="0" relativeHeight="251659776" behindDoc="0" locked="0" layoutInCell="1" allowOverlap="1" wp14:anchorId="777CC58A" wp14:editId="094190BA">
+        <wp:anchor distT="0" distB="0" distL="114300" distR="114300" simplePos="0" relativeHeight="251658240" behindDoc="0" locked="0" layoutInCell="1" allowOverlap="1" wp14:anchorId="777CC58A" wp14:editId="094190BA">
           <wp:simplePos x="0" y="0"/>
           <wp:positionH relativeFrom="column">
             <wp:posOffset>6045835</wp:posOffset>
@@ -16738,7 +17892,7 @@
         <w:noProof/>
       </w:rPr>
       <w:drawing>
-        <wp:anchor distT="0" distB="0" distL="114300" distR="114300" simplePos="0" relativeHeight="251657728" behindDoc="1" locked="0" layoutInCell="1" allowOverlap="1" wp14:anchorId="1CF8A30F" wp14:editId="2EA3B536">
+        <wp:anchor distT="0" distB="0" distL="114300" distR="114300" simplePos="0" relativeHeight="251656192" behindDoc="1" locked="0" layoutInCell="1" allowOverlap="1" wp14:anchorId="1CF8A30F" wp14:editId="2EA3B536">
           <wp:simplePos x="0" y="0"/>
           <wp:positionH relativeFrom="column">
             <wp:posOffset>-2540</wp:posOffset>

</xml_diff>

<commit_message>
WIP CRC32 calcuklation works but flash verification fails
</commit_message>
<xml_diff>
--- a/word/datasheet_adsbee_1090.docx
+++ b/word/datasheet_adsbee_1090.docx
@@ -6831,7 +6831,14 @@
                 <w:sz w:val="28"/>
                 <w:szCs w:val="28"/>
               </w:rPr>
-              <w:t xml:space="preserve">AT+SETTINGS=SAVE </w:t>
+              <w:t>AT+SETTINGS=SAVE</w:t>
+            </w:r>
+            <w:r>
+              <w:rPr>
+                <w:sz w:val="28"/>
+                <w:szCs w:val="28"/>
+              </w:rPr>
+              <w:t xml:space="preserve"> </w:t>
             </w:r>
             <w:r>
               <w:rPr>
@@ -12055,11 +12062,7 @@
         <w:t>,CRC\r\n</w:t>
       </w:r>
     </w:p>
-    <w:p>
-      <w:pPr>
-        <w:pStyle w:val="code"/>
-      </w:pPr>
-    </w:p>
+    <w:p/>
     <w:tbl>
       <w:tblPr>
         <w:tblW w:w="10944" w:type="dxa"/>
@@ -19435,49 +19438,30 @@
     </w:p>
     <w:p>
       <w:pPr>
-        <w:rPr>
-          <w:rFonts w:ascii="Courier New" w:hAnsi="Courier New" w:cs="Courier New"/>
-        </w:rPr>
-      </w:pPr>
-      <w:r>
-        <w:rPr>
-          <w:rFonts w:ascii="Courier New" w:hAnsi="Courier New" w:cs="Courier New"/>
-        </w:rPr>
+        <w:pStyle w:val="code"/>
+      </w:pPr>
+      <w:r>
         <w:t>#</w:t>
       </w:r>
       <w:proofErr w:type="gramStart"/>
       <w:r>
-        <w:rPr>
-          <w:rFonts w:ascii="Courier New" w:hAnsi="Courier New" w:cs="Courier New"/>
-        </w:rPr>
         <w:t>S:</w:t>
       </w:r>
       <w:r>
-        <w:rPr>
-          <w:rFonts w:ascii="Courier New" w:hAnsi="Courier New" w:cs="Courier New"/>
-        </w:rPr>
         <w:t>DPS</w:t>
       </w:r>
       <w:proofErr w:type="gramEnd"/>
       <w:r>
-        <w:rPr>
-          <w:rFonts w:ascii="Courier New" w:hAnsi="Courier New" w:cs="Courier New"/>
-        </w:rPr>
         <w:t>,</w:t>
       </w:r>
       <w:r>
-        <w:rPr>
-          <w:rFonts w:ascii="Courier New" w:hAnsi="Courier New" w:cs="Courier New"/>
-        </w:rPr>
         <w:t>ACFPS,SFPS,TSCAL,UPTIME,CRC</w:t>
       </w:r>
       <w:r>
-        <w:rPr>
-          <w:rFonts w:ascii="Courier New" w:hAnsi="Courier New" w:cs="Courier New"/>
-        </w:rPr>
         <w:t>\r\n</w:t>
       </w:r>
     </w:p>
+    <w:p/>
     <w:tbl>
       <w:tblPr>
         <w:tblW w:w="10944" w:type="dxa"/>

</xml_diff>

<commit_message>
Change UUID to be 64-bit UUID repeated 2x
* Aggregator websites seem to only be filtering on first 64 bits of UUID, so it needs to be unique.
</commit_message>
<xml_diff>
--- a/word/datasheet_adsbee_1090.docx
+++ b/word/datasheet_adsbee_1090.docx
@@ -1,6 +1,6 @@
 
 <file path=word/document.xml><?xml version="1.0" encoding="utf-8"?>
-<w:document xmlns:wpc="http://schemas.microsoft.com/office/word/2010/wordprocessingCanvas" xmlns:cx="http://schemas.microsoft.com/office/drawing/2014/chartex" xmlns:cx1="http://schemas.microsoft.com/office/drawing/2015/9/8/chartex" xmlns:cx2="http://schemas.microsoft.com/office/drawing/2015/10/21/chartex" xmlns:cx3="http://schemas.microsoft.com/office/drawing/2016/5/9/chartex" xmlns:cx4="http://schemas.microsoft.com/office/drawing/2016/5/10/chartex" xmlns:cx5="http://schemas.microsoft.com/office/drawing/2016/5/11/chartex" xmlns:cx6="http://schemas.microsoft.com/office/drawing/2016/5/12/chartex" xmlns:cx7="http://schemas.microsoft.com/office/drawing/2016/5/13/chartex" xmlns:cx8="http://schemas.microsoft.com/office/drawing/2016/5/14/chartex" xmlns:mc="http://schemas.openxmlformats.org/markup-compatibility/2006" xmlns:aink="http://schemas.microsoft.com/office/drawing/2016/ink" xmlns:am3d="http://schemas.microsoft.com/office/drawing/2017/model3d" xmlns:o="urn:schemas-microsoft-com:office:office" xmlns:oel="http://schemas.microsoft.com/office/2019/extlst" xmlns:r="http://schemas.openxmlformats.org/officeDocument/2006/relationships" xmlns:m="http://schemas.openxmlformats.org/officeDocument/2006/math" xmlns:v="urn:schemas-microsoft-com:vml" xmlns:wp14="http://schemas.microsoft.com/office/word/2010/wordprocessingDrawing" xmlns:wp="http://schemas.openxmlformats.org/drawingml/2006/wordprocessingDrawing" xmlns:w10="urn:schemas-microsoft-com:office:word" xmlns:w="http://schemas.openxmlformats.org/wordprocessingml/2006/main" xmlns:w14="http://schemas.microsoft.com/office/word/2010/wordml" xmlns:w15="http://schemas.microsoft.com/office/word/2012/wordml" xmlns:w16cex="http://schemas.microsoft.com/office/word/2018/wordml/cex" xmlns:w16cid="http://schemas.microsoft.com/office/word/2016/wordml/cid" xmlns:w16="http://schemas.microsoft.com/office/word/2018/wordml" xmlns:w16du="http://schemas.microsoft.com/office/word/2023/wordml/word16du" xmlns:w16sdtdh="http://schemas.microsoft.com/office/word/2020/wordml/sdtdatahash" xmlns:w16se="http://schemas.microsoft.com/office/word/2015/wordml/symex" xmlns:wpg="http://schemas.microsoft.com/office/word/2010/wordprocessingGroup" xmlns:wpi="http://schemas.microsoft.com/office/word/2010/wordprocessingInk" xmlns:wne="http://schemas.microsoft.com/office/word/2006/wordml" xmlns:wps="http://schemas.microsoft.com/office/word/2010/wordprocessingShape" mc:Ignorable="w14 w15 w16se w16cid w16 w16cex w16sdtdh w16du wp14">
+<w:document xmlns:wpc="http://schemas.microsoft.com/office/word/2010/wordprocessingCanvas" xmlns:cx="http://schemas.microsoft.com/office/drawing/2014/chartex" xmlns:cx1="http://schemas.microsoft.com/office/drawing/2015/9/8/chartex" xmlns:cx2="http://schemas.microsoft.com/office/drawing/2015/10/21/chartex" xmlns:cx3="http://schemas.microsoft.com/office/drawing/2016/5/9/chartex" xmlns:cx4="http://schemas.microsoft.com/office/drawing/2016/5/10/chartex" xmlns:cx5="http://schemas.microsoft.com/office/drawing/2016/5/11/chartex" xmlns:cx6="http://schemas.microsoft.com/office/drawing/2016/5/12/chartex" xmlns:cx7="http://schemas.microsoft.com/office/drawing/2016/5/13/chartex" xmlns:cx8="http://schemas.microsoft.com/office/drawing/2016/5/14/chartex" xmlns:mc="http://schemas.openxmlformats.org/markup-compatibility/2006" xmlns:aink="http://schemas.microsoft.com/office/drawing/2016/ink" xmlns:am3d="http://schemas.microsoft.com/office/drawing/2017/model3d" xmlns:o="urn:schemas-microsoft-com:office:office" xmlns:oel="http://schemas.microsoft.com/office/2019/extlst" xmlns:r="http://schemas.openxmlformats.org/officeDocument/2006/relationships" xmlns:m="http://schemas.openxmlformats.org/officeDocument/2006/math" xmlns:v="urn:schemas-microsoft-com:vml" xmlns:wp14="http://schemas.microsoft.com/office/word/2010/wordprocessingDrawing" xmlns:wp="http://schemas.openxmlformats.org/drawingml/2006/wordprocessingDrawing" xmlns:w10="urn:schemas-microsoft-com:office:word" xmlns:w="http://schemas.openxmlformats.org/wordprocessingml/2006/main" xmlns:w14="http://schemas.microsoft.com/office/word/2010/wordml" xmlns:w15="http://schemas.microsoft.com/office/word/2012/wordml" xmlns:w16cex="http://schemas.microsoft.com/office/word/2018/wordml/cex" xmlns:w16cid="http://schemas.microsoft.com/office/word/2016/wordml/cid" xmlns:w16="http://schemas.microsoft.com/office/word/2018/wordml" xmlns:w16du="http://schemas.microsoft.com/office/word/2023/wordml/word16du" xmlns:w16sdtdh="http://schemas.microsoft.com/office/word/2020/wordml/sdtdatahash" xmlns:w16sdtfl="http://schemas.microsoft.com/office/word/2024/wordml/sdtformatlock" xmlns:w16se="http://schemas.microsoft.com/office/word/2015/wordml/symex" xmlns:wpg="http://schemas.microsoft.com/office/word/2010/wordprocessingGroup" xmlns:wpi="http://schemas.microsoft.com/office/word/2010/wordprocessingInk" xmlns:wne="http://schemas.microsoft.com/office/word/2006/wordml" xmlns:wps="http://schemas.microsoft.com/office/word/2010/wordprocessingShape" mc:Ignorable="w14 w15 w16se w16cid w16 w16cex w16sdtdh w16sdtfl w16du wp14">
   <w:body>
     <w:p>
       <w:pPr>
@@ -96,8 +96,13 @@
                     <w:shd w:val="clear" w:color="auto" w:fill="FFCC00"/>
                     <w:jc w:val="center"/>
                   </w:pPr>
+                  <w:proofErr w:type="spellStart"/>
                   <w:r>
-                    <w:t>ADSBee 1090</w:t>
+                    <w:t>ADSBee</w:t>
+                  </w:r>
+                  <w:proofErr w:type="spellEnd"/>
+                  <w:r>
+                    <w:t xml:space="preserve"> 1090</w:t>
                   </w:r>
                 </w:p>
                 <w:p>
@@ -105,8 +110,13 @@
                     <w:pStyle w:val="Subtitle"/>
                     <w:jc w:val="distribute"/>
                   </w:pPr>
+                  <w:proofErr w:type="gramStart"/>
                   <w:r>
-                    <w:t>Open Source Embedded ADS-B Receiver</w:t>
+                    <w:t>Open Source</w:t>
+                  </w:r>
+                  <w:proofErr w:type="gramEnd"/>
+                  <w:r>
+                    <w:t xml:space="preserve"> Embedded ADS-B Receiver</w:t>
                   </w:r>
                 </w:p>
               </w:txbxContent>
@@ -243,8 +253,13 @@
           <w:numId w:val="2"/>
         </w:numPr>
       </w:pPr>
-      <w:r>
-        <w:t>ADSBee CSV</w:t>
+      <w:proofErr w:type="spellStart"/>
+      <w:r>
+        <w:t>ADSBee</w:t>
+      </w:r>
+      <w:proofErr w:type="spellEnd"/>
+      <w:r>
+        <w:t xml:space="preserve"> CSV</w:t>
       </w:r>
     </w:p>
     <w:p>
@@ -331,7 +346,15 @@
         <w:t xml:space="preserve"> directly</w:t>
       </w:r>
       <w:r>
-        <w:t xml:space="preserve"> to ADS-B databases via WiFi or broadcasting Remote ID beacon frames in UAS applications (not yet implemented).</w:t>
+        <w:t xml:space="preserve"> to ADS-B databases via </w:t>
+      </w:r>
+      <w:proofErr w:type="spellStart"/>
+      <w:r>
+        <w:t>WiFi</w:t>
+      </w:r>
+      <w:proofErr w:type="spellEnd"/>
+      <w:r>
+        <w:t xml:space="preserve"> or broadcasting Remote ID beacon frames in UAS applications (not yet implemented).</w:t>
       </w:r>
     </w:p>
     <w:p>
@@ -386,7 +409,15 @@
         </w:numPr>
       </w:pPr>
       <w:r>
-        <w:t>Standalone feeder device for online ADS-B databases. No external compute required, just add power and WiFi!</w:t>
+        <w:t xml:space="preserve">Standalone feeder device for online ADS-B databases. No external compute required, just add power and </w:t>
+      </w:r>
+      <w:proofErr w:type="spellStart"/>
+      <w:r>
+        <w:t>WiFi</w:t>
+      </w:r>
+      <w:proofErr w:type="spellEnd"/>
+      <w:r>
+        <w:t>!</w:t>
       </w:r>
     </w:p>
     <w:p>
@@ -472,12 +503,28 @@
               <w:t>20</w:t>
             </w:r>
             <w:r>
-              <w:t>mA (WiFi disabled)</w:t>
-            </w:r>
-          </w:p>
-          <w:p>
-            <w:r>
-              <w:t>~400mA (WiFi enabled)</w:t>
+              <w:t>mA (</w:t>
+            </w:r>
+            <w:proofErr w:type="spellStart"/>
+            <w:r>
+              <w:t>WiFi</w:t>
+            </w:r>
+            <w:proofErr w:type="spellEnd"/>
+            <w:r>
+              <w:t xml:space="preserve"> disabled)</w:t>
+            </w:r>
+          </w:p>
+          <w:p>
+            <w:r>
+              <w:t>~400mA (</w:t>
+            </w:r>
+            <w:proofErr w:type="spellStart"/>
+            <w:r>
+              <w:t>WiFi</w:t>
+            </w:r>
+            <w:proofErr w:type="spellEnd"/>
+            <w:r>
+              <w:t xml:space="preserve"> enabled)</w:t>
             </w:r>
           </w:p>
         </w:tc>
@@ -560,20 +607,48 @@
               <w:rPr>
                 <w:rFonts w:cstheme="minorHAnsi"/>
               </w:rPr>
-              <w:t>1090MHz RF In: U.FL / MHF1</w:t>
-            </w:r>
-          </w:p>
-          <w:p>
-            <w:pPr>
+              <w:t xml:space="preserve">1090MHz RF In: </w:t>
+            </w:r>
+            <w:proofErr w:type="gramStart"/>
+            <w:r>
               <w:rPr>
                 <w:rFonts w:cstheme="minorHAnsi"/>
               </w:rPr>
-            </w:pPr>
+              <w:t>U.FL</w:t>
+            </w:r>
+            <w:proofErr w:type="gramEnd"/>
             <w:r>
               <w:rPr>
                 <w:rFonts w:cstheme="minorHAnsi"/>
               </w:rPr>
-              <w:t>802.11 RF Out: W.FL / MHF3</w:t>
+              <w:t xml:space="preserve"> / MHF1</w:t>
+            </w:r>
+          </w:p>
+          <w:p>
+            <w:pPr>
+              <w:rPr>
+                <w:rFonts w:cstheme="minorHAnsi"/>
+              </w:rPr>
+            </w:pPr>
+            <w:r>
+              <w:rPr>
+                <w:rFonts w:cstheme="minorHAnsi"/>
+              </w:rPr>
+              <w:t xml:space="preserve">802.11 RF Out: </w:t>
+            </w:r>
+            <w:proofErr w:type="gramStart"/>
+            <w:r>
+              <w:rPr>
+                <w:rFonts w:cstheme="minorHAnsi"/>
+              </w:rPr>
+              <w:t>W.FL</w:t>
+            </w:r>
+            <w:proofErr w:type="gramEnd"/>
+            <w:r>
+              <w:rPr>
+                <w:rFonts w:cstheme="minorHAnsi"/>
+              </w:rPr>
+              <w:t xml:space="preserve"> / MHF3</w:t>
             </w:r>
           </w:p>
           <w:p>
@@ -621,14 +696,24 @@
         <w:pStyle w:val="IgnoredHeading"/>
       </w:pPr>
       <w:bookmarkStart w:id="3" w:name="_Toc183226030"/>
-      <w:r>
-        <w:t>Open Source Hardware + Software</w:t>
+      <w:proofErr w:type="gramStart"/>
+      <w:r>
+        <w:t>Open Source</w:t>
+      </w:r>
+      <w:proofErr w:type="gramEnd"/>
+      <w:r>
+        <w:t xml:space="preserve"> Hardware + Software</w:t>
       </w:r>
       <w:bookmarkEnd w:id="3"/>
     </w:p>
     <w:p>
-      <w:r>
-        <w:t xml:space="preserve">Github Repository: </w:t>
+      <w:proofErr w:type="spellStart"/>
+      <w:r>
+        <w:t>Github</w:t>
+      </w:r>
+      <w:proofErr w:type="spellEnd"/>
+      <w:r>
+        <w:t xml:space="preserve"> Repository: </w:t>
       </w:r>
       <w:hyperlink r:id="rId13" w:history="1">
         <w:r>
@@ -653,17 +738,49 @@
         <w:t>schematics</w:t>
       </w:r>
       <w:r>
-        <w:t xml:space="preserve"> and source code files required to build ADSBee 1090 are available under a GNU GPL v3 license. This means that they can be freely incorporated into other open-source projects that utilize a compatible license. The hope is that by opening the design to contributions and feedback from a community of users, the functionality of the ADSBee 1090 will be enhanced over time.</w:t>
-      </w:r>
-    </w:p>
-    <w:p>
-      <w:r>
-        <w:t>Note that the GPL v3 license applies to design and source code files, and not devices. ADSBee 1090 units purchased from Pants for Birds may be used in commercial applications without any licensing restrictions.</w:t>
-      </w:r>
-    </w:p>
-    <w:p>
-      <w:r>
-        <w:t xml:space="preserve">For commercial licensing requests of ADSBee hardware or software design files, please contact </w:t>
+        <w:t xml:space="preserve"> and source code files required to build </w:t>
+      </w:r>
+      <w:proofErr w:type="spellStart"/>
+      <w:r>
+        <w:t>ADSBee</w:t>
+      </w:r>
+      <w:proofErr w:type="spellEnd"/>
+      <w:r>
+        <w:t xml:space="preserve"> 1090 are available under a GNU GPL v3 license. This means that they can be freely incorporated into other open-source projects that utilize a compatible license. The hope is that by opening the design to contributions and feedback from a community of users, the functionality of the </w:t>
+      </w:r>
+      <w:proofErr w:type="spellStart"/>
+      <w:r>
+        <w:t>ADSBee</w:t>
+      </w:r>
+      <w:proofErr w:type="spellEnd"/>
+      <w:r>
+        <w:t xml:space="preserve"> 1090 will be enhanced over time.</w:t>
+      </w:r>
+    </w:p>
+    <w:p>
+      <w:r>
+        <w:t xml:space="preserve">Note that the GPL v3 license applies to design and source code files, and not devices. </w:t>
+      </w:r>
+      <w:proofErr w:type="spellStart"/>
+      <w:r>
+        <w:t>ADSBee</w:t>
+      </w:r>
+      <w:proofErr w:type="spellEnd"/>
+      <w:r>
+        <w:t xml:space="preserve"> 1090 units purchased from Pants for Birds may be used in commercial applications without any licensing restrictions.</w:t>
+      </w:r>
+    </w:p>
+    <w:p>
+      <w:r>
+        <w:t xml:space="preserve">For commercial licensing requests of </w:t>
+      </w:r>
+      <w:proofErr w:type="spellStart"/>
+      <w:r>
+        <w:t>ADSBee</w:t>
+      </w:r>
+      <w:proofErr w:type="spellEnd"/>
+      <w:r>
+        <w:t xml:space="preserve"> hardware or software design files, please contact </w:t>
       </w:r>
       <w:hyperlink r:id="rId14" w:history="1">
         <w:r>
@@ -5938,18 +6055,79 @@
       <w:bookmarkEnd w:id="4"/>
     </w:p>
     <w:p>
-      <w:r>
-        <w:t>ADSBee 1090 was created as an attempt to build a low-cost ADS-B receiver without the use of an FPGA (found in most embedded ADS-B receivers on the market) and without the need for external compute (a requirement of most SDR-based ADS-B receivers). ADSBee 1090 accomplishes this through the use of a low-cost dual core microcontroller (RP2040) with flexible IO peripherals (PIO) that run a set of custom-written programs for preamble detection and packet decoding. By dedicating the RP2040’s PIO peripherals to the tasks required to find and decode ADS-B packets, ADSBee 1090 frees up its remaining cores to perform the logical functions required to validate checksums on decoded packets and decipher aircraft information (position, altitude, callsign, etc).</w:t>
-      </w:r>
-    </w:p>
-    <w:p>
-      <w:r>
-        <w:t>The ADSBee 1090 reports decoded aircraft information over UART and USB interfaces in a variety of protocols, and can utilize its attached ESP32 S3 module to host WiFi networks for data streaming to other devices, or connect to existing WiFi networks in order to upload data to the internet or other devices on the network.</w:t>
-      </w:r>
-    </w:p>
-    <w:p>
-      <w:r>
-        <w:t>Provisions are included for connecting an external GNSS module and UAT radio receiver to the ADSBee 1090. These features will enter development in the near future.</w:t>
+      <w:proofErr w:type="spellStart"/>
+      <w:r>
+        <w:t>ADSBee</w:t>
+      </w:r>
+      <w:proofErr w:type="spellEnd"/>
+      <w:r>
+        <w:t xml:space="preserve"> 1090 was created as an attempt to build a low-cost ADS-B receiver without the use of an FPGA (found in most embedded ADS-B receivers on the market) and without the need for external compute (a requirement of most SDR-based ADS-B receivers). </w:t>
+      </w:r>
+      <w:proofErr w:type="spellStart"/>
+      <w:r>
+        <w:t>ADSBee</w:t>
+      </w:r>
+      <w:proofErr w:type="spellEnd"/>
+      <w:r>
+        <w:t xml:space="preserve"> 1090 accomplishes this through the use of a low-cost dual core microcontroller (RP2040) with flexible IO peripherals (PIO) that run a set of custom-written programs for preamble detection and packet decoding. By dedicating the RP2040’s PIO peripherals to the tasks required to find and decode ADS-B packets, </w:t>
+      </w:r>
+      <w:proofErr w:type="spellStart"/>
+      <w:r>
+        <w:t>ADSBee</w:t>
+      </w:r>
+      <w:proofErr w:type="spellEnd"/>
+      <w:r>
+        <w:t xml:space="preserve"> 1090 frees up its remaining cores to perform the logical functions required to validate checksums on decoded packets and decipher aircraft information (position, altitude, callsign, </w:t>
+      </w:r>
+      <w:proofErr w:type="spellStart"/>
+      <w:r>
+        <w:t>etc</w:t>
+      </w:r>
+      <w:proofErr w:type="spellEnd"/>
+      <w:r>
+        <w:t>).</w:t>
+      </w:r>
+    </w:p>
+    <w:p>
+      <w:r>
+        <w:t xml:space="preserve">The </w:t>
+      </w:r>
+      <w:proofErr w:type="spellStart"/>
+      <w:r>
+        <w:t>ADSBee</w:t>
+      </w:r>
+      <w:proofErr w:type="spellEnd"/>
+      <w:r>
+        <w:t xml:space="preserve"> 1090 reports decoded aircraft information over UART and USB interfaces in a variety of protocols, and can utilize its attached ESP32 S3 module to host </w:t>
+      </w:r>
+      <w:proofErr w:type="spellStart"/>
+      <w:r>
+        <w:t>WiFi</w:t>
+      </w:r>
+      <w:proofErr w:type="spellEnd"/>
+      <w:r>
+        <w:t xml:space="preserve"> networks for data streaming to other devices, or connect to existing </w:t>
+      </w:r>
+      <w:proofErr w:type="spellStart"/>
+      <w:r>
+        <w:t>WiFi</w:t>
+      </w:r>
+      <w:proofErr w:type="spellEnd"/>
+      <w:r>
+        <w:t xml:space="preserve"> networks in order to upload data to the internet or other devices on the network.</w:t>
+      </w:r>
+    </w:p>
+    <w:p>
+      <w:r>
+        <w:t xml:space="preserve">Provisions are included for connecting an external GNSS module and UAT radio receiver to the </w:t>
+      </w:r>
+      <w:proofErr w:type="spellStart"/>
+      <w:r>
+        <w:t>ADSBee</w:t>
+      </w:r>
+      <w:proofErr w:type="spellEnd"/>
+      <w:r>
+        <w:t xml:space="preserve"> 1090. These features will enter development in the near future.</w:t>
       </w:r>
     </w:p>
     <w:p>
@@ -5988,7 +6166,15 @@
     </w:p>
     <w:p>
       <w:r>
-        <w:t>The CONSOLE interface (USB-C connector) on the ADSBee 1090 can be used to supply the device with power, configure the device’s internal parameters via AT commands, and receive data from the device.</w:t>
+        <w:t xml:space="preserve">The CONSOLE interface (USB-C connector) on the </w:t>
+      </w:r>
+      <w:proofErr w:type="spellStart"/>
+      <w:r>
+        <w:t>ADSBee</w:t>
+      </w:r>
+      <w:proofErr w:type="spellEnd"/>
+      <w:r>
+        <w:t xml:space="preserve"> 1090 can be used to supply the device with power, configure the device’s internal parameters via AT commands, and receive data from the device.</w:t>
       </w:r>
     </w:p>
     <w:p>
@@ -6017,8 +6203,13 @@
       <w:bookmarkEnd w:id="7"/>
     </w:p>
     <w:p>
-      <w:r>
-        <w:t xml:space="preserve">The  COMMS_UART interface is </w:t>
+      <w:proofErr w:type="gramStart"/>
+      <w:r>
+        <w:t>The  COMMS</w:t>
+      </w:r>
+      <w:proofErr w:type="gramEnd"/>
+      <w:r>
+        <w:t xml:space="preserve">_UART interface is </w:t>
       </w:r>
       <w:r>
         <w:t>used for data output, and can support a number of different protocols</w:t>
@@ -6240,7 +6431,15 @@
     </w:p>
     <w:p>
       <w:r>
-        <w:t>The ADSBee 1090’s GNSS module connector includes a UART interface</w:t>
+        <w:t xml:space="preserve">The </w:t>
+      </w:r>
+      <w:proofErr w:type="spellStart"/>
+      <w:r>
+        <w:t>ADSBee</w:t>
+      </w:r>
+      <w:proofErr w:type="spellEnd"/>
+      <w:r>
+        <w:t xml:space="preserve"> 1090’s GNSS module connector includes a UART interface</w:t>
       </w:r>
       <w:r>
         <w:t xml:space="preserve"> which can be used to receive NMEA sentences from a GNSS module. The baud rate of the GNSS_UART interface can be adjusted via AT commands.</w:t>
@@ -6458,7 +6657,15 @@
     </w:p>
     <w:p>
       <w:r>
-        <w:t xml:space="preserve">AT Commands are used to configure the ADSBee 1090 receiver’s internal parameters </w:t>
+        <w:t xml:space="preserve">AT Commands are used to configure the </w:t>
+      </w:r>
+      <w:proofErr w:type="spellStart"/>
+      <w:r>
+        <w:t>ADSBee</w:t>
+      </w:r>
+      <w:proofErr w:type="spellEnd"/>
+      <w:r>
+        <w:t xml:space="preserve"> 1090 receiver’s internal parameters </w:t>
       </w:r>
       <w:r>
         <w:t>via the CONSOLE interface.</w:t>
@@ -6469,18 +6676,36 @@
     </w:p>
     <w:p>
       <w:r>
-        <w:t>AT commands and parameters must be all-caps. Whitespace is not ignored and should only be used intentionally (e.g. as part of a WiFi network SSID which contains spaces). Arguments are separated by a single comma and no spaces.</w:t>
-      </w:r>
-    </w:p>
-    <w:p>
-      <w:r>
-        <w:t>All AT command arguments are optional. Arguments will be ignored if left as blank</w:t>
+        <w:t xml:space="preserve">AT commands and parameters must be all-caps. Whitespace is not ignored and should only be used intentionally (e.g. as part of a </w:t>
+      </w:r>
+      <w:proofErr w:type="spellStart"/>
+      <w:r>
+        <w:t>WiFi</w:t>
+      </w:r>
+      <w:proofErr w:type="spellEnd"/>
+      <w:r>
+        <w:t xml:space="preserve"> network SSID which contains spaces). Arguments are separated by a single comma and no spaces.</w:t>
+      </w:r>
+    </w:p>
+    <w:p>
+      <w:r>
+        <w:t xml:space="preserve">All AT command arguments are optional. Arguments will be ignored if left as </w:t>
+      </w:r>
+      <w:proofErr w:type="spellStart"/>
+      <w:proofErr w:type="gramStart"/>
+      <w:r>
+        <w:t>blank</w:t>
       </w:r>
       <w:r>
         <w:t>.</w:t>
       </w:r>
       <w:r>
-        <w:t>For instance, to set the second parameter of AT+TL</w:t>
+        <w:t>For</w:t>
+      </w:r>
+      <w:proofErr w:type="spellEnd"/>
+      <w:proofErr w:type="gramEnd"/>
+      <w:r>
+        <w:t xml:space="preserve"> instance, to set the second parameter of AT+TL</w:t>
       </w:r>
       <w:r>
         <w:t>_</w:t>
@@ -6533,7 +6758,15 @@
     </w:p>
     <w:p>
       <w:r>
-        <w:t>Commands from the user to the ADSBee 1090 are prefixed with “AT+” (e.g. “AT+BAUDRATE…”). Replies may be prefixed with the relevant command (e.g. “+BAUDRATE=…”) or nothing (e.g. “OK”). Replies to AT command queries may include text enclosed by parentheses (e.g. “AT+BAUDRATE=115200(COMMS),</w:t>
+        <w:t xml:space="preserve">Commands from the user to the </w:t>
+      </w:r>
+      <w:proofErr w:type="spellStart"/>
+      <w:r>
+        <w:t>ADSBee</w:t>
+      </w:r>
+      <w:proofErr w:type="spellEnd"/>
+      <w:r>
+        <w:t xml:space="preserve"> 1090 are prefixed with “AT+” (e.g. “AT+BAUDRATE…”). Replies may be prefixed with the relevant command (e.g. “+BAUDRATE=…”) or nothing (e.g. “OK”). Replies to AT command queries may include text enclosed by parentheses (e.g. “AT+BAUDRATE=115200(COMMS),</w:t>
       </w:r>
       <w:r>
         <w:t>9600(GNSS)</w:t>
@@ -6650,7 +6883,11 @@
       <w:bookmarkStart w:id="11" w:name="_Ref177744376"/>
       <w:bookmarkStart w:id="12" w:name="_Toc183226038"/>
       <w:r>
-        <w:t>Set Baud</w:t>
+        <w:t xml:space="preserve">Set </w:t>
+      </w:r>
+      <w:proofErr w:type="spellStart"/>
+      <w:r>
+        <w:t>Baud</w:t>
       </w:r>
       <w:r>
         <w:t>r</w:t>
@@ -6660,13 +6897,32 @@
       </w:r>
       <w:bookmarkEnd w:id="11"/>
       <w:bookmarkEnd w:id="12"/>
+      <w:proofErr w:type="spellEnd"/>
     </w:p>
     <w:p>
       <w:pPr>
         <w:pStyle w:val="code"/>
       </w:pPr>
       <w:r>
-        <w:t>AT+BAUDRATE=&lt;iface&gt;,&lt;baudrate&gt;</w:t>
+        <w:t>AT+BAUDRATE=&lt;</w:t>
+      </w:r>
+      <w:proofErr w:type="spellStart"/>
+      <w:r>
+        <w:t>iface</w:t>
+      </w:r>
+      <w:proofErr w:type="spellEnd"/>
+      <w:proofErr w:type="gramStart"/>
+      <w:r>
+        <w:t>&gt;,&lt;</w:t>
+      </w:r>
+      <w:proofErr w:type="spellStart"/>
+      <w:proofErr w:type="gramEnd"/>
+      <w:r>
+        <w:t>baudrate</w:t>
+      </w:r>
+      <w:proofErr w:type="spellEnd"/>
+      <w:r>
+        <w:t>&gt;</w:t>
       </w:r>
     </w:p>
     <w:p>
@@ -6676,7 +6932,23 @@
     </w:p>
     <w:p>
       <w:r>
-        <w:t>Set the baudrate for a particular serial interface. Note that the USB C port (CONSOLE interface) is a virtual COM port and does not have a baudrate that can be changed.</w:t>
+        <w:t xml:space="preserve">Set the </w:t>
+      </w:r>
+      <w:proofErr w:type="spellStart"/>
+      <w:r>
+        <w:t>baudrate</w:t>
+      </w:r>
+      <w:proofErr w:type="spellEnd"/>
+      <w:r>
+        <w:t xml:space="preserve"> for a particular serial interface. Note that the USB C port (CONSOLE interface) is a virtual COM port and does not have a </w:t>
+      </w:r>
+      <w:proofErr w:type="spellStart"/>
+      <w:r>
+        <w:t>baudrate</w:t>
+      </w:r>
+      <w:proofErr w:type="spellEnd"/>
+      <w:r>
+        <w:t xml:space="preserve"> that can be changed.</w:t>
       </w:r>
     </w:p>
     <w:tbl>
@@ -6758,9 +7030,11 @@
             <w:tcW w:w="1548" w:type="dxa"/>
           </w:tcPr>
           <w:p>
+            <w:proofErr w:type="spellStart"/>
             <w:r>
               <w:t>iface</w:t>
             </w:r>
+            <w:proofErr w:type="spellEnd"/>
           </w:p>
         </w:tc>
         <w:tc>
@@ -6769,7 +7043,15 @@
           </w:tcPr>
           <w:p>
             <w:r>
-              <w:t>Serial interface to set the baudrate for.</w:t>
+              <w:t xml:space="preserve">Serial interface to set the </w:t>
+            </w:r>
+            <w:proofErr w:type="spellStart"/>
+            <w:r>
+              <w:t>baudrate</w:t>
+            </w:r>
+            <w:proofErr w:type="spellEnd"/>
+            <w:r>
+              <w:t xml:space="preserve"> for.</w:t>
             </w:r>
           </w:p>
         </w:tc>
@@ -6779,7 +7061,13 @@
           </w:tcPr>
           <w:p>
             <w:r>
-              <w:t>COMMS, GNSS</w:t>
+              <w:t>COMMS</w:t>
+            </w:r>
+            <w:r>
+              <w:t>_UART</w:t>
+            </w:r>
+            <w:r>
+              <w:t>, GNSS</w:t>
             </w:r>
           </w:p>
         </w:tc>
@@ -6790,9 +7078,11 @@
             <w:tcW w:w="1548" w:type="dxa"/>
           </w:tcPr>
           <w:p>
+            <w:proofErr w:type="spellStart"/>
             <w:r>
               <w:t>baudrate</w:t>
             </w:r>
+            <w:proofErr w:type="spellEnd"/>
           </w:p>
         </w:tc>
         <w:tc>
@@ -6800,8 +7090,13 @@
             <w:tcW w:w="5796" w:type="dxa"/>
           </w:tcPr>
           <w:p>
-            <w:r>
-              <w:t>Baudrate, in characters per second.</w:t>
+            <w:proofErr w:type="spellStart"/>
+            <w:r>
+              <w:t>Baudrate</w:t>
+            </w:r>
+            <w:proofErr w:type="spellEnd"/>
+            <w:r>
+              <w:t>, in characters per second.</w:t>
             </w:r>
           </w:p>
         </w:tc>
@@ -6828,9 +7123,14 @@
       </w:pPr>
       <w:bookmarkStart w:id="13" w:name="_Toc183226039"/>
       <w:r>
-        <w:t>Query Baudrate</w:t>
+        <w:t xml:space="preserve">Query </w:t>
+      </w:r>
+      <w:proofErr w:type="spellStart"/>
+      <w:r>
+        <w:t>Baudrate</w:t>
       </w:r>
       <w:bookmarkEnd w:id="13"/>
+      <w:proofErr w:type="spellEnd"/>
     </w:p>
     <w:p>
       <w:pPr>
@@ -6856,8 +7156,13 @@
       <w:r>
         <w:t>_UART</w:t>
       </w:r>
-      <w:r>
-        <w:t>),&lt;gnss_uart_baudrate&gt;(GNSS</w:t>
+      <w:proofErr w:type="gramStart"/>
+      <w:r>
+        <w:t>),&lt;</w:t>
+      </w:r>
+      <w:proofErr w:type="gramEnd"/>
+      <w:r>
+        <w:t>gnss_uart_baudrate&gt;(GNSS</w:t>
       </w:r>
       <w:r>
         <w:t>_UART</w:t>
@@ -6873,7 +7178,15 @@
     </w:p>
     <w:p>
       <w:r>
-        <w:t>Queries the baudrate for the COMMS</w:t>
+        <w:t xml:space="preserve">Queries the </w:t>
+      </w:r>
+      <w:proofErr w:type="spellStart"/>
+      <w:r>
+        <w:t>baudrate</w:t>
+      </w:r>
+      <w:proofErr w:type="spellEnd"/>
+      <w:r>
+        <w:t xml:space="preserve"> for the COMMS</w:t>
       </w:r>
       <w:r>
         <w:t>_UART</w:t>
@@ -6888,7 +7201,39 @@
         <w:t xml:space="preserve">UART </w:t>
       </w:r>
       <w:r>
-        <w:t>interfaces. Note that the baudrates returned by this query are the actual system baudrates, which should be close to the baudrates that were requested with AT+BAUDRATE but may be slightly different due to the particulars of how baudrates are implemented inside the RP2040.</w:t>
+        <w:t xml:space="preserve">interfaces. Note that the </w:t>
+      </w:r>
+      <w:proofErr w:type="spellStart"/>
+      <w:r>
+        <w:t>baudrates</w:t>
+      </w:r>
+      <w:proofErr w:type="spellEnd"/>
+      <w:r>
+        <w:t xml:space="preserve"> returned by this query are the actual system </w:t>
+      </w:r>
+      <w:proofErr w:type="spellStart"/>
+      <w:r>
+        <w:t>baudrates</w:t>
+      </w:r>
+      <w:proofErr w:type="spellEnd"/>
+      <w:r>
+        <w:t xml:space="preserve">, which should be close to the </w:t>
+      </w:r>
+      <w:proofErr w:type="spellStart"/>
+      <w:r>
+        <w:t>baudrates</w:t>
+      </w:r>
+      <w:proofErr w:type="spellEnd"/>
+      <w:r>
+        <w:t xml:space="preserve"> that were requested with AT+BAUDRATE but may be slightly different due to the particulars of how </w:t>
+      </w:r>
+      <w:proofErr w:type="spellStart"/>
+      <w:r>
+        <w:t>baudrates</w:t>
+      </w:r>
+      <w:proofErr w:type="spellEnd"/>
+      <w:r>
+        <w:t xml:space="preserve"> are implemented inside the RP2040.</w:t>
       </w:r>
     </w:p>
     <w:tbl>
@@ -6970,9 +7315,11 @@
             <w:tcW w:w="1548" w:type="dxa"/>
           </w:tcPr>
           <w:p>
+            <w:proofErr w:type="spellStart"/>
             <w:r>
               <w:t>comms_uart_baudrate</w:t>
             </w:r>
+            <w:proofErr w:type="spellEnd"/>
           </w:p>
         </w:tc>
         <w:tc>
@@ -6980,8 +7327,13 @@
             <w:tcW w:w="5796" w:type="dxa"/>
           </w:tcPr>
           <w:p>
-            <w:r>
-              <w:t xml:space="preserve">Baudrate on the </w:t>
+            <w:proofErr w:type="spellStart"/>
+            <w:r>
+              <w:t>Baudrate</w:t>
+            </w:r>
+            <w:proofErr w:type="spellEnd"/>
+            <w:r>
+              <w:t xml:space="preserve"> on the </w:t>
             </w:r>
             <w:r>
               <w:t>COMMS_UART</w:t>
@@ -7008,9 +7360,11 @@
             <w:tcW w:w="1548" w:type="dxa"/>
           </w:tcPr>
           <w:p>
+            <w:proofErr w:type="spellStart"/>
             <w:r>
               <w:t>gnss_uart_baudrate</w:t>
             </w:r>
+            <w:proofErr w:type="spellEnd"/>
           </w:p>
         </w:tc>
         <w:tc>
@@ -7018,8 +7372,13 @@
             <w:tcW w:w="5796" w:type="dxa"/>
           </w:tcPr>
           <w:p>
-            <w:r>
-              <w:t>Baudrate on the</w:t>
+            <w:proofErr w:type="spellStart"/>
+            <w:r>
+              <w:t>Baudrate</w:t>
+            </w:r>
+            <w:proofErr w:type="spellEnd"/>
+            <w:r>
+              <w:t xml:space="preserve"> on the</w:t>
             </w:r>
             <w:r>
               <w:t xml:space="preserve"> GNSS_UART</w:t>
@@ -7077,7 +7436,15 @@
       </w:pPr>
       <w:bookmarkStart w:id="15" w:name="_Toc183226041"/>
       <w:r>
-        <w:t>Turn the Bias Tee On or Off</w:t>
+        <w:t xml:space="preserve">Turn the Bias Tee </w:t>
+      </w:r>
+      <w:proofErr w:type="gramStart"/>
+      <w:r>
+        <w:t>On</w:t>
+      </w:r>
+      <w:proofErr w:type="gramEnd"/>
+      <w:r>
+        <w:t xml:space="preserve"> or Off</w:t>
       </w:r>
       <w:bookmarkEnd w:id="15"/>
     </w:p>
@@ -7294,7 +7661,23 @@
     </w:p>
     <w:p>
       <w:r>
-        <w:t>Queries the device information of the ADSBee. An example query and reply is shown below.</w:t>
+        <w:t xml:space="preserve">Queries the device information of the </w:t>
+      </w:r>
+      <w:proofErr w:type="spellStart"/>
+      <w:r>
+        <w:t>ADSBee</w:t>
+      </w:r>
+      <w:proofErr w:type="spellEnd"/>
+      <w:r>
+        <w:t xml:space="preserve">. An example query and reply </w:t>
+      </w:r>
+      <w:proofErr w:type="gramStart"/>
+      <w:r>
+        <w:t>is</w:t>
+      </w:r>
+      <w:proofErr w:type="gramEnd"/>
+      <w:r>
+        <w:t xml:space="preserve"> shown below.</w:t>
       </w:r>
     </w:p>
     <w:tbl>
@@ -7399,20 +7782,21 @@
               <w:rPr>
                 <w:rFonts w:ascii="Courier New" w:hAnsi="Courier New" w:cs="Courier New"/>
               </w:rPr>
-              <w:t>ESP32 Base MAC Address: 64:E8:33:5D:0B:C4</w:t>
-            </w:r>
-          </w:p>
-          <w:p>
-            <w:pPr>
+              <w:t xml:space="preserve">ESP32 Base MAC Address: </w:t>
+            </w:r>
+            <w:proofErr w:type="gramStart"/>
+            <w:r>
               <w:rPr>
                 <w:rFonts w:ascii="Courier New" w:hAnsi="Courier New" w:cs="Courier New"/>
               </w:rPr>
-            </w:pPr>
+              <w:t>64:E</w:t>
+            </w:r>
+            <w:proofErr w:type="gramEnd"/>
             <w:r>
               <w:rPr>
                 <w:rFonts w:ascii="Courier New" w:hAnsi="Courier New" w:cs="Courier New"/>
               </w:rPr>
-              <w:t>ESP32 WiFi Station MAC Address: 64:E8:33:5D:0B:C4</w:t>
+              <w:t>8:33:5D:0B:C4</w:t>
             </w:r>
           </w:p>
           <w:p>
@@ -7425,28 +7809,125 @@
               <w:rPr>
                 <w:rFonts w:ascii="Courier New" w:hAnsi="Courier New" w:cs="Courier New"/>
               </w:rPr>
-              <w:t>ESP32 WiFi AP MAC Address: 64:E8:33:5D:0B:C5</w:t>
-            </w:r>
-          </w:p>
-          <w:p>
-            <w:pPr>
+              <w:t xml:space="preserve">ESP32 </w:t>
+            </w:r>
+            <w:proofErr w:type="spellStart"/>
+            <w:r>
               <w:rPr>
                 <w:rFonts w:ascii="Courier New" w:hAnsi="Courier New" w:cs="Courier New"/>
               </w:rPr>
-            </w:pPr>
+              <w:t>WiFi</w:t>
+            </w:r>
+            <w:proofErr w:type="spellEnd"/>
             <w:r>
               <w:rPr>
                 <w:rFonts w:ascii="Courier New" w:hAnsi="Courier New" w:cs="Courier New"/>
               </w:rPr>
-              <w:t>ESP32 Bluetooth MAC Address: 64:E8:33:5D:0B:C6</w:t>
-            </w:r>
-          </w:p>
-          <w:p>
+              <w:t xml:space="preserve"> Station MAC Address: </w:t>
+            </w:r>
+            <w:proofErr w:type="gramStart"/>
             <w:r>
               <w:rPr>
                 <w:rFonts w:ascii="Courier New" w:hAnsi="Courier New" w:cs="Courier New"/>
               </w:rPr>
-              <w:t>ESP32 Ethernet MAC Address: 64:E8:33:5D:0B:C7</w:t>
+              <w:t>64:E</w:t>
+            </w:r>
+            <w:proofErr w:type="gramEnd"/>
+            <w:r>
+              <w:rPr>
+                <w:rFonts w:ascii="Courier New" w:hAnsi="Courier New" w:cs="Courier New"/>
+              </w:rPr>
+              <w:t>8:33:5D:0B:C4</w:t>
+            </w:r>
+          </w:p>
+          <w:p>
+            <w:pPr>
+              <w:rPr>
+                <w:rFonts w:ascii="Courier New" w:hAnsi="Courier New" w:cs="Courier New"/>
+              </w:rPr>
+            </w:pPr>
+            <w:r>
+              <w:rPr>
+                <w:rFonts w:ascii="Courier New" w:hAnsi="Courier New" w:cs="Courier New"/>
+              </w:rPr>
+              <w:t xml:space="preserve">ESP32 </w:t>
+            </w:r>
+            <w:proofErr w:type="spellStart"/>
+            <w:r>
+              <w:rPr>
+                <w:rFonts w:ascii="Courier New" w:hAnsi="Courier New" w:cs="Courier New"/>
+              </w:rPr>
+              <w:t>WiFi</w:t>
+            </w:r>
+            <w:proofErr w:type="spellEnd"/>
+            <w:r>
+              <w:rPr>
+                <w:rFonts w:ascii="Courier New" w:hAnsi="Courier New" w:cs="Courier New"/>
+              </w:rPr>
+              <w:t xml:space="preserve"> AP MAC Address: </w:t>
+            </w:r>
+            <w:proofErr w:type="gramStart"/>
+            <w:r>
+              <w:rPr>
+                <w:rFonts w:ascii="Courier New" w:hAnsi="Courier New" w:cs="Courier New"/>
+              </w:rPr>
+              <w:t>64:E</w:t>
+            </w:r>
+            <w:proofErr w:type="gramEnd"/>
+            <w:r>
+              <w:rPr>
+                <w:rFonts w:ascii="Courier New" w:hAnsi="Courier New" w:cs="Courier New"/>
+              </w:rPr>
+              <w:t>8:33:5D:0B:C5</w:t>
+            </w:r>
+          </w:p>
+          <w:p>
+            <w:pPr>
+              <w:rPr>
+                <w:rFonts w:ascii="Courier New" w:hAnsi="Courier New" w:cs="Courier New"/>
+              </w:rPr>
+            </w:pPr>
+            <w:r>
+              <w:rPr>
+                <w:rFonts w:ascii="Courier New" w:hAnsi="Courier New" w:cs="Courier New"/>
+              </w:rPr>
+              <w:t xml:space="preserve">ESP32 Bluetooth MAC Address: </w:t>
+            </w:r>
+            <w:proofErr w:type="gramStart"/>
+            <w:r>
+              <w:rPr>
+                <w:rFonts w:ascii="Courier New" w:hAnsi="Courier New" w:cs="Courier New"/>
+              </w:rPr>
+              <w:t>64:E</w:t>
+            </w:r>
+            <w:proofErr w:type="gramEnd"/>
+            <w:r>
+              <w:rPr>
+                <w:rFonts w:ascii="Courier New" w:hAnsi="Courier New" w:cs="Courier New"/>
+              </w:rPr>
+              <w:t>8:33:5D:0B:C6</w:t>
+            </w:r>
+          </w:p>
+          <w:p>
+            <w:r>
+              <w:rPr>
+                <w:rFonts w:ascii="Courier New" w:hAnsi="Courier New" w:cs="Courier New"/>
+              </w:rPr>
+              <w:t xml:space="preserve">ESP32 Ethernet MAC Address: </w:t>
+            </w:r>
+            <w:proofErr w:type="gramStart"/>
+            <w:r>
+              <w:rPr>
+                <w:rFonts w:ascii="Courier New" w:hAnsi="Courier New" w:cs="Courier New"/>
+              </w:rPr>
+              <w:t>64:E</w:t>
+            </w:r>
+            <w:proofErr w:type="gramEnd"/>
+            <w:r>
+              <w:rPr>
+                <w:rFonts w:ascii="Courier New" w:hAnsi="Courier New" w:cs="Courier New"/>
+              </w:rPr>
+              <w:t>8:33:5D:0B:C7</w:t>
             </w:r>
           </w:p>
         </w:tc>
@@ -7509,7 +7990,39 @@
     <w:p/>
     <w:p>
       <w:r>
-        <w:t>Turns the ESP32 on or off using its enable line. When the ESP32 is turned off, the ADSBee 1090 will draw less power, but the WiFi and network capabilities will be unavailable. This operational mode is useful for conserving energy in applications where the ADSBee is only being communicated with via its serial interfaces.</w:t>
+        <w:t xml:space="preserve">Turns the ESP32 on or off using </w:t>
+      </w:r>
+      <w:proofErr w:type="gramStart"/>
+      <w:r>
+        <w:t>its</w:t>
+      </w:r>
+      <w:proofErr w:type="gramEnd"/>
+      <w:r>
+        <w:t xml:space="preserve"> enable line. When the ESP32 is turned off, the </w:t>
+      </w:r>
+      <w:proofErr w:type="spellStart"/>
+      <w:r>
+        <w:t>ADSBee</w:t>
+      </w:r>
+      <w:proofErr w:type="spellEnd"/>
+      <w:r>
+        <w:t xml:space="preserve"> 1090 will draw less power, but the </w:t>
+      </w:r>
+      <w:proofErr w:type="spellStart"/>
+      <w:r>
+        <w:t>WiFi</w:t>
+      </w:r>
+      <w:proofErr w:type="spellEnd"/>
+      <w:r>
+        <w:t xml:space="preserve"> and network capabilities will be unavailable. This operational mode is useful for conserving energy in applications where the </w:t>
+      </w:r>
+      <w:proofErr w:type="spellStart"/>
+      <w:r>
+        <w:t>ADSBee</w:t>
+      </w:r>
+      <w:proofErr w:type="spellEnd"/>
+      <w:r>
+        <w:t xml:space="preserve"> is only being communicated with via its serial interfaces.</w:t>
       </w:r>
     </w:p>
     <w:tbl>
@@ -7713,13 +8226,36 @@
         <w:pStyle w:val="code"/>
       </w:pPr>
       <w:r>
-        <w:t>AT+FEED=&lt;index&gt;,&lt;uri&gt;,&lt;port&gt;,&lt;active&gt;,&lt;protocol&gt;</w:t>
+        <w:t>AT+FEED=&lt;index</w:t>
+      </w:r>
+      <w:proofErr w:type="gramStart"/>
+      <w:r>
+        <w:t>&gt;,&lt;</w:t>
+      </w:r>
+      <w:proofErr w:type="spellStart"/>
+      <w:proofErr w:type="gramEnd"/>
+      <w:r>
+        <w:t>uri</w:t>
+      </w:r>
+      <w:proofErr w:type="spellEnd"/>
+      <w:r>
+        <w:t>&gt;,&lt;port&gt;,&lt;active&gt;,&lt;protocol&gt;</w:t>
       </w:r>
     </w:p>
     <w:p/>
     <w:p>
       <w:r>
-        <w:t>Example command for configuring feed 0 to send data to airplanes.live, which accepts Mode S Beast protocol on port 30004 at the static IP 78.46.234.18:</w:t>
+        <w:t xml:space="preserve">Example command for configuring feed 0 to send data to </w:t>
+      </w:r>
+      <w:proofErr w:type="spellStart"/>
+      <w:proofErr w:type="gramStart"/>
+      <w:r>
+        <w:t>airplanes.live</w:t>
+      </w:r>
+      <w:proofErr w:type="spellEnd"/>
+      <w:proofErr w:type="gramEnd"/>
+      <w:r>
+        <w:t>, which accepts Mode S Beast protocol on port 30004 at the static IP 78.46.234.18:</w:t>
       </w:r>
     </w:p>
     <w:p>
@@ -7727,8 +8263,13 @@
         <w:pStyle w:val="code"/>
       </w:pPr>
       <w:r>
-        <w:t>AT+FEED=0,78.46.234.18,30004,1,BEAST</w:t>
-      </w:r>
+        <w:t>AT+FEED=0,78.46.234.18,30004,</w:t>
+      </w:r>
+      <w:proofErr w:type="gramStart"/>
+      <w:r>
+        <w:t>1,BEAST</w:t>
+      </w:r>
+      <w:proofErr w:type="gramEnd"/>
     </w:p>
     <w:p/>
     <w:tbl>
@@ -7842,9 +8383,11 @@
             <w:tcW w:w="1548" w:type="dxa"/>
           </w:tcPr>
           <w:p>
+            <w:proofErr w:type="spellStart"/>
             <w:r>
               <w:t>uri</w:t>
             </w:r>
+            <w:proofErr w:type="spellEnd"/>
           </w:p>
         </w:tc>
         <w:tc>
@@ -7868,8 +8411,13 @@
           </w:p>
           <w:p>
             <w:r>
-              <w:t>Hostname, e.g. feed.whereplane.xyz</w:t>
-            </w:r>
+              <w:t xml:space="preserve">Hostname, e.g. </w:t>
+            </w:r>
+            <w:proofErr w:type="spellStart"/>
+            <w:r>
+              <w:t>feed.whereplane.xyz</w:t>
+            </w:r>
+            <w:proofErr w:type="spellEnd"/>
           </w:p>
           <w:p>
             <w:r>
@@ -8032,7 +8580,15 @@
         <w:pStyle w:val="code"/>
       </w:pPr>
       <w:r>
-        <w:t>+FEED=0(INDEX),192.168.1.103(URI),30004(PORT),1(ACTIVE),BEAST(PROTOCOL),bee00038172d18c(RECEIVER_ID)</w:t>
+        <w:t>+FEED=0(INDEX),192.168.1.103(URI),30004(PORT),1(ACTIVE</w:t>
+      </w:r>
+      <w:proofErr w:type="gramStart"/>
+      <w:r>
+        <w:t>),BEAST</w:t>
+      </w:r>
+      <w:proofErr w:type="gramEnd"/>
+      <w:r>
+        <w:t>(PROTOCOL),bee00038172d18c(RECEIVER_ID)</w:t>
       </w:r>
     </w:p>
     <w:p>
@@ -8040,7 +8596,15 @@
         <w:pStyle w:val="code"/>
       </w:pPr>
       <w:r>
-        <w:t>+FEED=1(INDEX),(URI),0(PORT),0(ACTIVE),NONE(PROTOCOL),bee00038172d18c(RECEIVER_ID)</w:t>
+        <w:t>+FEED=1(INDEX</w:t>
+      </w:r>
+      <w:proofErr w:type="gramStart"/>
+      <w:r>
+        <w:t>),(</w:t>
+      </w:r>
+      <w:proofErr w:type="gramEnd"/>
+      <w:r>
+        <w:t>URI),0(PORT),0(ACTIVE),NONE(PROTOCOL),bee00038172d18c(RECEIVER_ID)</w:t>
       </w:r>
     </w:p>
     <w:p>
@@ -8048,7 +8612,15 @@
         <w:pStyle w:val="code"/>
       </w:pPr>
       <w:r>
-        <w:t>+FEED=2(INDEX),(URI),0(PORT),0(ACTIVE),NONE(PROTOCOL),bee00038172d18c(RECEIVER_ID)</w:t>
+        <w:t>+FEED=2(INDEX</w:t>
+      </w:r>
+      <w:proofErr w:type="gramStart"/>
+      <w:r>
+        <w:t>),(</w:t>
+      </w:r>
+      <w:proofErr w:type="gramEnd"/>
+      <w:r>
+        <w:t>URI),0(PORT),0(ACTIVE),NONE(PROTOCOL),bee00038172d18c(RECEIVER_ID)</w:t>
       </w:r>
     </w:p>
     <w:p>
@@ -8056,7 +8628,15 @@
         <w:pStyle w:val="code"/>
       </w:pPr>
       <w:r>
-        <w:t>+FEED=3(INDEX),(URI),0(PORT),0(ACTIVE),NONE(PROTOCOL),bee00038172d18c(RECEIVER_ID)</w:t>
+        <w:t>+FEED=3(INDEX</w:t>
+      </w:r>
+      <w:proofErr w:type="gramStart"/>
+      <w:r>
+        <w:t>),(</w:t>
+      </w:r>
+      <w:proofErr w:type="gramEnd"/>
+      <w:r>
+        <w:t>URI),0(PORT),0(ACTIVE),NONE(PROTOCOL),bee00038172d18c(RECEIVER_ID)</w:t>
       </w:r>
     </w:p>
     <w:p>
@@ -8064,7 +8644,15 @@
         <w:pStyle w:val="code"/>
       </w:pPr>
       <w:r>
-        <w:t>+FEED=4(INDEX),78.46.234.18(URI),30004(PORT),1(ACTIVE),BEAST(PROTOCOL),bee00038172d18c(RECEIVER_ID)</w:t>
+        <w:t>+FEED=4(INDEX),78.46.234.18(URI),30004(PORT),1(ACTIVE</w:t>
+      </w:r>
+      <w:proofErr w:type="gramStart"/>
+      <w:r>
+        <w:t>),BEAST</w:t>
+      </w:r>
+      <w:proofErr w:type="gramEnd"/>
+      <w:r>
+        <w:t>(PROTOCOL),bee00038172d18c(RECEIVER_ID)</w:t>
       </w:r>
     </w:p>
     <w:p>
@@ -8072,7 +8660,15 @@
         <w:pStyle w:val="code"/>
       </w:pPr>
       <w:r>
-        <w:t>+FEED=5(INDEX),feed.whereplane.xyz(URI),30004(PORT),0(ACTIVE),BEAST(PROTOCOL),bee00038172d18c(RECEIVER_ID)</w:t>
+        <w:t>+FEED=5(INDEX</w:t>
+      </w:r>
+      <w:proofErr w:type="gramStart"/>
+      <w:r>
+        <w:t>),feed.whereplane.xyz</w:t>
+      </w:r>
+      <w:proofErr w:type="gramEnd"/>
+      <w:r>
+        <w:t>(URI),30004(PORT),0(ACTIVE),BEAST(PROTOCOL),bee00038172d18c(RECEIVER_ID)</w:t>
       </w:r>
     </w:p>
     <w:p>
@@ -8114,7 +8710,15 @@
         <w:pStyle w:val="code"/>
       </w:pPr>
       <w:r>
-        <w:t>AT+FEED?&lt;index&gt;</w:t>
+        <w:t>AT+</w:t>
+      </w:r>
+      <w:proofErr w:type="gramStart"/>
+      <w:r>
+        <w:t>FEED?&lt;</w:t>
+      </w:r>
+      <w:proofErr w:type="gramEnd"/>
+      <w:r>
+        <w:t>index&gt;</w:t>
       </w:r>
     </w:p>
     <w:p>
@@ -8135,7 +8739,15 @@
         <w:pStyle w:val="code"/>
       </w:pPr>
       <w:r>
-        <w:t>+FEED=0(INDEX),192.168.1.103(URI),30004(PORT),1(ACTIVE),BEAST(PROTOCOL),bee00038172d18c(RECEIVER_ID)</w:t>
+        <w:t>+FEED=0(INDEX),192.168.1.103(URI),30004(PORT),1(ACTIVE</w:t>
+      </w:r>
+      <w:proofErr w:type="gramStart"/>
+      <w:r>
+        <w:t>),BEAST</w:t>
+      </w:r>
+      <w:proofErr w:type="gramEnd"/>
+      <w:r>
+        <w:t>(PROTOCOL),bee00038172d18c(RECEIVER_ID)</w:t>
       </w:r>
     </w:p>
     <w:p/>
@@ -8161,7 +8773,6 @@
         <w:t>AT+FLASH_ESP32</w:t>
       </w:r>
     </w:p>
-    <w:p/>
     <w:p>
       <w:r>
         <w:t>Flashes the ESP32 with the firmware image stored on the RP2040. This should never be needed, since the RP2040 does a firmware version check of the ESP32 on startup and automatically reflashes he firmware if it is out of date. The AT+FLASH_ESP32 command is only used in weird debugging scenarios where the version number of the firmware on the ESP32 matches the version of the firmware stored on the RP2040, but the firmware stored on the RP2040 is different and needs to be flashed onto the ESP32.</w:t>
@@ -8177,6 +8788,231 @@
       </w:pPr>
       <w:bookmarkStart w:id="27" w:name="_Toc183226052"/>
       <w:r>
+        <w:t>AT+HELP</w:t>
+      </w:r>
+    </w:p>
+    <w:p>
+      <w:pPr>
+        <w:pStyle w:val="code"/>
+      </w:pPr>
+      <w:r>
+        <w:t>AT+HELP</w:t>
+      </w:r>
+    </w:p>
+    <w:p>
+      <w:pPr>
+        <w:pStyle w:val="code"/>
+      </w:pPr>
+      <w:r>
+        <w:t>AT Command Help Menu:</w:t>
+      </w:r>
+    </w:p>
+    <w:p>
+      <w:pPr>
+        <w:pStyle w:val="code"/>
+      </w:pPr>
+      <w:r>
+        <w:t xml:space="preserve">+BAUDRATE: </w:t>
+      </w:r>
+    </w:p>
+    <w:p>
+      <w:pPr>
+        <w:pStyle w:val="code"/>
+      </w:pPr>
+      <w:r>
+        <w:t xml:space="preserve">        AT+BAUDRATE=&lt;</w:t>
+      </w:r>
+      <w:proofErr w:type="spellStart"/>
+      <w:r>
+        <w:t>iface</w:t>
+      </w:r>
+      <w:proofErr w:type="spellEnd"/>
+      <w:proofErr w:type="gramStart"/>
+      <w:r>
+        <w:t>&gt;,&lt;</w:t>
+      </w:r>
+      <w:proofErr w:type="spellStart"/>
+      <w:proofErr w:type="gramEnd"/>
+      <w:r>
+        <w:t>baudrate</w:t>
+      </w:r>
+      <w:proofErr w:type="spellEnd"/>
+      <w:r>
+        <w:t>&gt;</w:t>
+      </w:r>
+    </w:p>
+    <w:p>
+      <w:pPr>
+        <w:pStyle w:val="code"/>
+      </w:pPr>
+      <w:r>
+        <w:t xml:space="preserve">        Set the baud rate of a serial interface.</w:t>
+      </w:r>
+    </w:p>
+    <w:p>
+      <w:pPr>
+        <w:pStyle w:val="code"/>
+      </w:pPr>
+      <w:r>
+        <w:t xml:space="preserve">        AT_BAUDRATE?</w:t>
+      </w:r>
+    </w:p>
+    <w:p>
+      <w:pPr>
+        <w:pStyle w:val="code"/>
+      </w:pPr>
+      <w:r>
+        <w:t xml:space="preserve">        Query the baud rate of all serial interfaces.</w:t>
+      </w:r>
+    </w:p>
+    <w:p>
+      <w:pPr>
+        <w:pStyle w:val="code"/>
+      </w:pPr>
+      <w:r>
+        <w:t xml:space="preserve">+BIAS_TEE_ENABLE: </w:t>
+      </w:r>
+    </w:p>
+    <w:p>
+      <w:pPr>
+        <w:pStyle w:val="code"/>
+      </w:pPr>
+      <w:r>
+        <w:t xml:space="preserve">        AT+BIAS_TEE_ENABLE=&lt;enabled&gt;</w:t>
+      </w:r>
+    </w:p>
+    <w:p>
+      <w:pPr>
+        <w:pStyle w:val="code"/>
+      </w:pPr>
+      <w:r>
+        <w:t xml:space="preserve">        Enable or disable the bias tee.</w:t>
+      </w:r>
+    </w:p>
+    <w:p>
+      <w:pPr>
+        <w:pStyle w:val="code"/>
+      </w:pPr>
+      <w:r>
+        <w:t xml:space="preserve">        BIAS_TEE_ENABLE?</w:t>
+      </w:r>
+    </w:p>
+    <w:p>
+      <w:pPr>
+        <w:pStyle w:val="code"/>
+      </w:pPr>
+      <w:r>
+        <w:t xml:space="preserve">        Query the status of the bias tee.</w:t>
+      </w:r>
+    </w:p>
+    <w:p>
+      <w:pPr>
+        <w:pStyle w:val="code"/>
+      </w:pPr>
+      <w:r>
+        <w:t>...</w:t>
+      </w:r>
+    </w:p>
+    <w:p>
+      <w:r>
+        <w:t>Prints the available AT commands as well as how to use them. The list of commands in the preview above is abridged</w:t>
+      </w:r>
+      <w:r>
+        <w:t>.</w:t>
+      </w:r>
+    </w:p>
+    <w:p>
+      <w:pPr>
+        <w:pStyle w:val="Heading2"/>
+        <w:numPr>
+          <w:ilvl w:val="1"/>
+          <w:numId w:val="19"/>
+        </w:numPr>
+      </w:pPr>
+      <w:r>
+        <w:t>AT+HOSTNAME</w:t>
+      </w:r>
+    </w:p>
+    <w:p>
+      <w:pPr>
+        <w:pStyle w:val="Heading3"/>
+        <w:numPr>
+          <w:ilvl w:val="2"/>
+          <w:numId w:val="19"/>
+        </w:numPr>
+      </w:pPr>
+      <w:r>
+        <w:t>Set the Device Hostname</w:t>
+      </w:r>
+    </w:p>
+    <w:p>
+      <w:pPr>
+        <w:pStyle w:val="code"/>
+      </w:pPr>
+      <w:r>
+        <w:t>AT+HOSTNAME=&lt;hostname&gt;</w:t>
+      </w:r>
+    </w:p>
+    <w:p>
+      <w:r>
+        <w:t xml:space="preserve">Sets the device hostname, which can make things easier when configuring a local network. Hostname is also used for </w:t>
+      </w:r>
+      <w:proofErr w:type="spellStart"/>
+      <w:r>
+        <w:t>mDNS</w:t>
+      </w:r>
+      <w:proofErr w:type="spellEnd"/>
+      <w:r>
+        <w:t>, allowing you to visit the device’s webpage at &lt;hostname</w:t>
+      </w:r>
+      <w:proofErr w:type="gramStart"/>
+      <w:r>
+        <w:t>&gt;.local</w:t>
+      </w:r>
+      <w:proofErr w:type="gramEnd"/>
+      <w:r>
+        <w:t>.</w:t>
+      </w:r>
+    </w:p>
+    <w:p>
+      <w:pPr>
+        <w:pStyle w:val="Heading3"/>
+        <w:numPr>
+          <w:ilvl w:val="2"/>
+          <w:numId w:val="19"/>
+        </w:numPr>
+      </w:pPr>
+      <w:r>
+        <w:t>Query the Device Hostname</w:t>
+      </w:r>
+    </w:p>
+    <w:p>
+      <w:pPr>
+        <w:pStyle w:val="code"/>
+      </w:pPr>
+      <w:r>
+        <w:t>AT+HOSTNAME?</w:t>
+      </w:r>
+    </w:p>
+    <w:p>
+      <w:pPr>
+        <w:pStyle w:val="code"/>
+      </w:pPr>
+      <w:r>
+        <w:t>+HOSTNAME=ADSBee1090-0240907000001</w:t>
+      </w:r>
+    </w:p>
+    <w:p/>
+    <w:p>
+      <w:pPr>
+        <w:pStyle w:val="Heading2"/>
+        <w:numPr>
+          <w:ilvl w:val="1"/>
+          <w:numId w:val="19"/>
+        </w:numPr>
+      </w:pPr>
+      <w:r>
+        <w:lastRenderedPageBreak/>
         <w:t>AT+LOG_LEVEL</w:t>
       </w:r>
       <w:bookmarkEnd w:id="27"/>
@@ -8186,7 +9022,15 @@
         <w:pStyle w:val="code"/>
       </w:pPr>
       <w:r>
-        <w:t>AT+LOG_LEVEL=&lt;log_level&gt;</w:t>
+        <w:t>AT+LOG_LEVEL=&lt;</w:t>
+      </w:r>
+      <w:proofErr w:type="spellStart"/>
+      <w:r>
+        <w:t>log_level</w:t>
+      </w:r>
+      <w:proofErr w:type="spellEnd"/>
+      <w:r>
+        <w:t>&gt;</w:t>
       </w:r>
     </w:p>
     <w:p/>
@@ -8269,9 +9113,11 @@
             <w:tcW w:w="1548" w:type="dxa"/>
           </w:tcPr>
           <w:p>
+            <w:proofErr w:type="spellStart"/>
             <w:r>
               <w:t>log_level</w:t>
             </w:r>
+            <w:proofErr w:type="spellEnd"/>
           </w:p>
         </w:tc>
         <w:tc>
@@ -8289,7 +9135,15 @@
           <w:p/>
           <w:p>
             <w:r>
-              <w:t>Terminal prints are color coded on the Serial CLI (but not on the Web CLI). Errors are printed in red, warnings are printed in yellow, and other prints have no color coding.</w:t>
+              <w:t xml:space="preserve">Terminal prints are color coded on the Serial CLI (but not on the Web CLI). Errors are printed in </w:t>
+            </w:r>
+            <w:proofErr w:type="gramStart"/>
+            <w:r>
+              <w:t>red,</w:t>
+            </w:r>
+            <w:proofErr w:type="gramEnd"/>
+            <w:r>
+              <w:t xml:space="preserve"> warnings are printed in yellow, and other prints have no color coding.</w:t>
             </w:r>
           </w:p>
         </w:tc>
@@ -8305,7 +9159,15 @@
               <w:t xml:space="preserve"> logs</w:t>
             </w:r>
             <w:r>
-              <w:t>. Details every packet received by the ADSBee and whether it passed checksum.</w:t>
+              <w:t xml:space="preserve">. Details every packet received by the </w:t>
+            </w:r>
+            <w:proofErr w:type="spellStart"/>
+            <w:r>
+              <w:t>ADSBee</w:t>
+            </w:r>
+            <w:proofErr w:type="spellEnd"/>
+            <w:r>
+              <w:t xml:space="preserve"> and whether it passed checksum.</w:t>
             </w:r>
             <w:r>
               <w:t xml:space="preserve"> Also prints all warnings and errors.</w:t>
@@ -8397,7 +9259,20 @@
         <w:pStyle w:val="code"/>
       </w:pPr>
       <w:r>
-        <w:t>AT+PROTOCOL=&lt;iface&gt;,&lt;protocol&gt;</w:t>
+        <w:t>AT+PROTOCOL=&lt;</w:t>
+      </w:r>
+      <w:proofErr w:type="spellStart"/>
+      <w:r>
+        <w:t>iface</w:t>
+      </w:r>
+      <w:proofErr w:type="spellEnd"/>
+      <w:proofErr w:type="gramStart"/>
+      <w:r>
+        <w:t>&gt;,&lt;</w:t>
+      </w:r>
+      <w:proofErr w:type="gramEnd"/>
+      <w:r>
+        <w:t>protocol&gt;</w:t>
       </w:r>
     </w:p>
     <w:p/>
@@ -8480,9 +9355,11 @@
             <w:tcW w:w="1548" w:type="dxa"/>
           </w:tcPr>
           <w:p>
+            <w:proofErr w:type="spellStart"/>
             <w:r>
               <w:t>iface</w:t>
             </w:r>
+            <w:proofErr w:type="spellEnd"/>
           </w:p>
         </w:tc>
         <w:tc>
@@ -8491,7 +9368,15 @@
           </w:tcPr>
           <w:p>
             <w:r>
-              <w:t>Serial interface to set the baudrate for.</w:t>
+              <w:t xml:space="preserve">Serial interface to set the </w:t>
+            </w:r>
+            <w:proofErr w:type="spellStart"/>
+            <w:r>
+              <w:t>baudrate</w:t>
+            </w:r>
+            <w:proofErr w:type="spellEnd"/>
+            <w:r>
+              <w:t xml:space="preserve"> for.</w:t>
             </w:r>
           </w:p>
         </w:tc>
@@ -8606,7 +9491,20 @@
         <w:pStyle w:val="code"/>
       </w:pPr>
       <w:r>
-        <w:t>+PROTOCOL=CONSOLE,&lt;console_protocol&gt;</w:t>
+        <w:t>+PROTOCOL=</w:t>
+      </w:r>
+      <w:proofErr w:type="gramStart"/>
+      <w:r>
+        <w:t>CONSOLE,&lt;</w:t>
+      </w:r>
+      <w:proofErr w:type="spellStart"/>
+      <w:proofErr w:type="gramEnd"/>
+      <w:r>
+        <w:t>console_protocol</w:t>
+      </w:r>
+      <w:proofErr w:type="spellEnd"/>
+      <w:r>
+        <w:t>&gt;</w:t>
       </w:r>
     </w:p>
     <w:p>
@@ -8614,7 +9512,20 @@
         <w:pStyle w:val="code"/>
       </w:pPr>
       <w:r>
-        <w:t>+PROTOCOL=COMMS_UART,&lt;comms_uart_protocol&gt;</w:t>
+        <w:t>+PROTOCOL=COMMS_</w:t>
+      </w:r>
+      <w:proofErr w:type="gramStart"/>
+      <w:r>
+        <w:t>UART,&lt;</w:t>
+      </w:r>
+      <w:proofErr w:type="spellStart"/>
+      <w:proofErr w:type="gramEnd"/>
+      <w:r>
+        <w:t>comms_uart_protocol</w:t>
+      </w:r>
+      <w:proofErr w:type="spellEnd"/>
+      <w:r>
+        <w:t>&gt;</w:t>
       </w:r>
     </w:p>
     <w:p/>
@@ -8670,7 +9581,30 @@
     <w:p/>
     <w:p>
       <w:r>
-        <w:t>Reboots the ADSBee 1090 immediately.</w:t>
+        <w:t xml:space="preserve">Reboots the </w:t>
+      </w:r>
+      <w:proofErr w:type="spellStart"/>
+      <w:r>
+        <w:t>ADSBee</w:t>
+      </w:r>
+      <w:proofErr w:type="spellEnd"/>
+      <w:r>
+        <w:t xml:space="preserve"> 1090 immediately.</w:t>
+      </w:r>
+    </w:p>
+    <w:p>
+      <w:pPr>
+        <w:rPr>
+          <w:rFonts w:ascii="Poppins SemiBold" w:eastAsiaTheme="majorEastAsia" w:hAnsi="Poppins SemiBold" w:cstheme="majorBidi"/>
+          <w:b/>
+          <w:color w:val="FFCB00"/>
+          <w:sz w:val="26"/>
+          <w:szCs w:val="26"/>
+        </w:rPr>
+      </w:pPr>
+      <w:bookmarkStart w:id="33" w:name="_Toc183226057"/>
+      <w:r>
+        <w:br w:type="page"/>
       </w:r>
     </w:p>
     <w:p>
@@ -8681,8 +9615,8 @@
           <w:numId w:val="19"/>
         </w:numPr>
       </w:pPr>
-      <w:bookmarkStart w:id="33" w:name="_Toc183226057"/>
-      <w:r>
+      <w:r>
+        <w:lastRenderedPageBreak/>
         <w:t>AT+RX_ENABLE</w:t>
       </w:r>
       <w:bookmarkEnd w:id="33"/>
@@ -8873,6 +9807,7 @@
       </w:pPr>
       <w:bookmarkStart w:id="36" w:name="_Toc183226060"/>
       <w:r>
+        <w:lastRenderedPageBreak/>
         <w:t>AT+SETTINGS</w:t>
       </w:r>
       <w:bookmarkEnd w:id="36"/>
@@ -8920,7 +9855,15 @@
         <w:pStyle w:val="code"/>
       </w:pPr>
       <w:r>
-        <w:t xml:space="preserve">        Trigger Level: 1300 milliVolts (-62 dBm)</w:t>
+        <w:t xml:space="preserve">        Trigger Level: 1300 </w:t>
+      </w:r>
+      <w:proofErr w:type="spellStart"/>
+      <w:r>
+        <w:t>milliVolts</w:t>
+      </w:r>
+      <w:proofErr w:type="spellEnd"/>
+      <w:r>
+        <w:t xml:space="preserve"> (-62 dBm)</w:t>
       </w:r>
     </w:p>
     <w:p>
@@ -9000,7 +9943,15 @@
         <w:pStyle w:val="code"/>
       </w:pPr>
       <w:r>
-        <w:t xml:space="preserve">        WiFi AP: ENABLED</w:t>
+        <w:t xml:space="preserve">        </w:t>
+      </w:r>
+      <w:proofErr w:type="spellStart"/>
+      <w:r>
+        <w:t>WiFi</w:t>
+      </w:r>
+      <w:proofErr w:type="spellEnd"/>
+      <w:r>
+        <w:t xml:space="preserve"> AP: ENABLED</w:t>
       </w:r>
     </w:p>
     <w:p>
@@ -9024,15 +9975,28 @@
         <w:pStyle w:val="code"/>
       </w:pPr>
       <w:r>
-        <w:t xml:space="preserve">                Password: yummyflowers</w:t>
-      </w:r>
+        <w:t xml:space="preserve">                Password: </w:t>
+      </w:r>
+      <w:proofErr w:type="spellStart"/>
+      <w:r>
+        <w:t>yummyflowers</w:t>
+      </w:r>
+      <w:proofErr w:type="spellEnd"/>
     </w:p>
     <w:p>
       <w:pPr>
         <w:pStyle w:val="code"/>
       </w:pPr>
       <w:r>
-        <w:t xml:space="preserve">        WiFi STA: ENABLED</w:t>
+        <w:t xml:space="preserve">        </w:t>
+      </w:r>
+      <w:proofErr w:type="spellStart"/>
+      <w:r>
+        <w:t>WiFi</w:t>
+      </w:r>
+      <w:proofErr w:type="spellEnd"/>
+      <w:r>
+        <w:t xml:space="preserve"> STA: ENABLED</w:t>
       </w:r>
     </w:p>
     <w:p>
@@ -9040,8 +10004,13 @@
         <w:pStyle w:val="code"/>
       </w:pPr>
       <w:r>
-        <w:t xml:space="preserve">                SSID: Smart Bidet Wifi</w:t>
-      </w:r>
+        <w:t xml:space="preserve">                SSID: Smart Bidet </w:t>
+      </w:r>
+      <w:proofErr w:type="spellStart"/>
+      <w:r>
+        <w:t>Wifi</w:t>
+      </w:r>
+      <w:proofErr w:type="spellEnd"/>
     </w:p>
     <w:p>
       <w:pPr>
@@ -9064,7 +10033,17 @@
         <w:pStyle w:val="code"/>
       </w:pPr>
       <w:r>
-        <w:t xml:space="preserve">                0 URI:192.168.1.103 Port:30004 ACTIVE Protocol:BEAST ID:0xbee00038172d18c1</w:t>
+        <w:t xml:space="preserve">                0 URI:192.168.1.103 Port:30004 ACTIVE </w:t>
+      </w:r>
+      <w:proofErr w:type="spellStart"/>
+      <w:proofErr w:type="gramStart"/>
+      <w:r>
+        <w:t>Protocol:BEAST</w:t>
+      </w:r>
+      <w:proofErr w:type="spellEnd"/>
+      <w:proofErr w:type="gramEnd"/>
+      <w:r>
+        <w:t xml:space="preserve"> ID:0xbee00038172d18c1</w:t>
       </w:r>
     </w:p>
     <w:p>
@@ -9072,7 +10051,17 @@
         <w:pStyle w:val="code"/>
       </w:pPr>
       <w:r>
-        <w:t xml:space="preserve">                1 URI: Port:0 INACTIVE Protocol:NONE ID:0xbee00038172d18c1</w:t>
+        <w:t xml:space="preserve">                1 URI: Port:0 INACTIVE </w:t>
+      </w:r>
+      <w:proofErr w:type="spellStart"/>
+      <w:proofErr w:type="gramStart"/>
+      <w:r>
+        <w:t>Protocol:NONE</w:t>
+      </w:r>
+      <w:proofErr w:type="spellEnd"/>
+      <w:proofErr w:type="gramEnd"/>
+      <w:r>
+        <w:t xml:space="preserve"> ID:0xbee00038172d18c1</w:t>
       </w:r>
     </w:p>
     <w:p>
@@ -9080,7 +10069,17 @@
         <w:pStyle w:val="code"/>
       </w:pPr>
       <w:r>
-        <w:t xml:space="preserve">                2 URI: Port:0 INACTIVE Protocol:NONE ID:0xbee00038172d18c1</w:t>
+        <w:t xml:space="preserve">                2 URI: Port:0 INACTIVE </w:t>
+      </w:r>
+      <w:proofErr w:type="spellStart"/>
+      <w:proofErr w:type="gramStart"/>
+      <w:r>
+        <w:t>Protocol:NONE</w:t>
+      </w:r>
+      <w:proofErr w:type="spellEnd"/>
+      <w:proofErr w:type="gramEnd"/>
+      <w:r>
+        <w:t xml:space="preserve"> ID:0xbee00038172d18c1</w:t>
       </w:r>
     </w:p>
     <w:p>
@@ -9088,7 +10087,17 @@
         <w:pStyle w:val="code"/>
       </w:pPr>
       <w:r>
-        <w:t xml:space="preserve">                3 URI: Port:0 INACTIVE Protocol:NONE ID:0xbee00038172d18c1</w:t>
+        <w:t xml:space="preserve">                3 URI: Port:0 INACTIVE </w:t>
+      </w:r>
+      <w:proofErr w:type="spellStart"/>
+      <w:proofErr w:type="gramStart"/>
+      <w:r>
+        <w:t>Protocol:NONE</w:t>
+      </w:r>
+      <w:proofErr w:type="spellEnd"/>
+      <w:proofErr w:type="gramEnd"/>
+      <w:r>
+        <w:t xml:space="preserve"> ID:0xbee00038172d18c1</w:t>
       </w:r>
     </w:p>
     <w:p>
@@ -9096,7 +10105,17 @@
         <w:pStyle w:val="code"/>
       </w:pPr>
       <w:r>
-        <w:t xml:space="preserve">                4 URI:78.46.234.18 Port:30004 ACTIVE Protocol:BEAST ID:0xbee00038172d18c1</w:t>
+        <w:t xml:space="preserve">                4 URI:78.46.234.18 Port:30004 ACTIVE </w:t>
+      </w:r>
+      <w:proofErr w:type="spellStart"/>
+      <w:proofErr w:type="gramStart"/>
+      <w:r>
+        <w:t>Protocol:BEAST</w:t>
+      </w:r>
+      <w:proofErr w:type="spellEnd"/>
+      <w:proofErr w:type="gramEnd"/>
+      <w:r>
+        <w:t xml:space="preserve"> ID:0xbee00038172d18c1</w:t>
       </w:r>
     </w:p>
     <w:p>
@@ -9104,7 +10123,25 @@
         <w:pStyle w:val="code"/>
       </w:pPr>
       <w:r>
-        <w:t xml:space="preserve">                5 URI:feed.whereplane.xyz Port:30004 INACTIVE Protocol:BEAST ID:0xbee00038172d18c1</w:t>
+        <w:t xml:space="preserve">                5 </w:t>
+      </w:r>
+      <w:proofErr w:type="spellStart"/>
+      <w:proofErr w:type="gramStart"/>
+      <w:r>
+        <w:t>URI:feed.whereplane.xyz</w:t>
+      </w:r>
+      <w:proofErr w:type="spellEnd"/>
+      <w:proofErr w:type="gramEnd"/>
+      <w:r>
+        <w:t xml:space="preserve"> Port:30004 INACTIVE </w:t>
+      </w:r>
+      <w:proofErr w:type="spellStart"/>
+      <w:r>
+        <w:t>Protocol:BEAST</w:t>
+      </w:r>
+      <w:proofErr w:type="spellEnd"/>
+      <w:r>
+        <w:t xml:space="preserve"> ID:0xbee00038172d18c1</w:t>
       </w:r>
     </w:p>
     <w:p>
@@ -9139,16 +10176,286 @@
       <w:bookmarkStart w:id="38" w:name="_Toc183226062"/>
       <w:r>
         <w:lastRenderedPageBreak/>
-        <w:t>Load Settings from EEPROM</w:t>
-      </w:r>
-      <w:bookmarkEnd w:id="38"/>
+        <w:t>Dump Settings in AT Format</w:t>
+      </w:r>
+    </w:p>
+    <w:p>
+      <w:r>
+        <w:t>Sending AT+</w:t>
+      </w:r>
+      <w:proofErr w:type="gramStart"/>
+      <w:r>
+        <w:t>SETTINGS?DUMP</w:t>
+      </w:r>
+      <w:proofErr w:type="gramEnd"/>
+      <w:r>
+        <w:t xml:space="preserve"> outputs a dump of all nonvolatile settings in AT command format, allowing them to be easily re-entered when restoring the </w:t>
+      </w:r>
+      <w:proofErr w:type="spellStart"/>
+      <w:r>
+        <w:t>ADSBee</w:t>
+      </w:r>
+      <w:proofErr w:type="spellEnd"/>
+      <w:r>
+        <w:t xml:space="preserve"> settings after a firmware upgrade, or for moving setting between devices</w:t>
+      </w:r>
+      <w:r>
+        <w:t>.</w:t>
+      </w:r>
     </w:p>
     <w:p>
       <w:pPr>
         <w:pStyle w:val="code"/>
       </w:pPr>
       <w:r>
-        <w:t>AT+SETTINGS=LOAD</w:t>
+        <w:t>AT+</w:t>
+      </w:r>
+      <w:proofErr w:type="gramStart"/>
+      <w:r>
+        <w:t>SETTINGS?DUMP</w:t>
+      </w:r>
+      <w:proofErr w:type="gramEnd"/>
+    </w:p>
+    <w:p>
+      <w:pPr>
+        <w:pStyle w:val="code"/>
+      </w:pPr>
+      <w:r>
+        <w:t>AT+SETTINGS=RESET</w:t>
+      </w:r>
+    </w:p>
+    <w:p>
+      <w:pPr>
+        <w:pStyle w:val="code"/>
+      </w:pPr>
+      <w:r>
+        <w:t>AT+BAUD_RATE=CONSOLE,115200</w:t>
+      </w:r>
+    </w:p>
+    <w:p>
+      <w:pPr>
+        <w:pStyle w:val="code"/>
+      </w:pPr>
+      <w:r>
+        <w:t>AT+BAUD_RATE=COMMS_UART,115200</w:t>
+      </w:r>
+    </w:p>
+    <w:p>
+      <w:pPr>
+        <w:pStyle w:val="code"/>
+      </w:pPr>
+      <w:r>
+        <w:t>AT+BAUD_RATE=GNSS_UART,115200</w:t>
+      </w:r>
+    </w:p>
+    <w:p>
+      <w:pPr>
+        <w:pStyle w:val="code"/>
+      </w:pPr>
+      <w:r>
+        <w:t>AT+BIAS_TEE_ENABLE=0</w:t>
+      </w:r>
+    </w:p>
+    <w:p>
+      <w:pPr>
+        <w:pStyle w:val="code"/>
+      </w:pPr>
+      <w:r>
+        <w:t>AT+ESP32_ENABLE=1</w:t>
+      </w:r>
+    </w:p>
+    <w:p>
+      <w:pPr>
+        <w:pStyle w:val="code"/>
+      </w:pPr>
+      <w:r>
+        <w:t>AT+FEED=</w:t>
+      </w:r>
+      <w:proofErr w:type="gramStart"/>
+      <w:r>
+        <w:t>0,,</w:t>
+      </w:r>
+      <w:proofErr w:type="gramEnd"/>
+      <w:r>
+        <w:t>0,0,NONE</w:t>
+      </w:r>
+    </w:p>
+    <w:p>
+      <w:pPr>
+        <w:pStyle w:val="code"/>
+      </w:pPr>
+      <w:r>
+        <w:t>AT+FEED=</w:t>
+      </w:r>
+      <w:proofErr w:type="gramStart"/>
+      <w:r>
+        <w:t>1,,</w:t>
+      </w:r>
+      <w:proofErr w:type="gramEnd"/>
+      <w:r>
+        <w:t>0,0,NONE</w:t>
+      </w:r>
+    </w:p>
+    <w:p>
+      <w:pPr>
+        <w:pStyle w:val="code"/>
+      </w:pPr>
+      <w:r>
+        <w:t>AT+FEED=</w:t>
+      </w:r>
+      <w:proofErr w:type="gramStart"/>
+      <w:r>
+        <w:t>2,,</w:t>
+      </w:r>
+      <w:proofErr w:type="gramEnd"/>
+      <w:r>
+        <w:t>0,0,NONE</w:t>
+      </w:r>
+    </w:p>
+    <w:p>
+      <w:pPr>
+        <w:pStyle w:val="code"/>
+      </w:pPr>
+      <w:r>
+        <w:t>AT+FEED=</w:t>
+      </w:r>
+      <w:proofErr w:type="gramStart"/>
+      <w:r>
+        <w:t>3,,</w:t>
+      </w:r>
+      <w:proofErr w:type="gramEnd"/>
+      <w:r>
+        <w:t>0,0,NONE</w:t>
+      </w:r>
+    </w:p>
+    <w:p>
+      <w:pPr>
+        <w:pStyle w:val="code"/>
+      </w:pPr>
+      <w:r>
+        <w:t>AT+FEED=</w:t>
+      </w:r>
+      <w:proofErr w:type="gramStart"/>
+      <w:r>
+        <w:t>4,feed</w:t>
+      </w:r>
+      <w:proofErr w:type="gramEnd"/>
+      <w:r>
+        <w:t>.airplanes.live,30004,1,BEAST</w:t>
+      </w:r>
+    </w:p>
+    <w:p>
+      <w:pPr>
+        <w:pStyle w:val="code"/>
+      </w:pPr>
+      <w:r>
+        <w:t>AT+FEED=</w:t>
+      </w:r>
+      <w:proofErr w:type="gramStart"/>
+      <w:r>
+        <w:t>5,feed.adsb.fi</w:t>
+      </w:r>
+      <w:proofErr w:type="gramEnd"/>
+      <w:r>
+        <w:t>,30004,1,BEAST</w:t>
+      </w:r>
+    </w:p>
+    <w:p>
+      <w:pPr>
+        <w:pStyle w:val="code"/>
+      </w:pPr>
+      <w:r>
+        <w:t>AT+LOG_LEVEL=WARNINGS</w:t>
+      </w:r>
+    </w:p>
+    <w:p>
+      <w:pPr>
+        <w:pStyle w:val="code"/>
+      </w:pPr>
+      <w:r>
+        <w:t>AT+PROTOCOL=</w:t>
+      </w:r>
+      <w:proofErr w:type="gramStart"/>
+      <w:r>
+        <w:t>CONSOLE,NONE</w:t>
+      </w:r>
+      <w:proofErr w:type="gramEnd"/>
+    </w:p>
+    <w:p>
+      <w:pPr>
+        <w:pStyle w:val="code"/>
+      </w:pPr>
+      <w:r>
+        <w:t>AT+PROTOCOL=COMMS_</w:t>
+      </w:r>
+      <w:proofErr w:type="gramStart"/>
+      <w:r>
+        <w:t>UART,MAVLINK</w:t>
+      </w:r>
+      <w:proofErr w:type="gramEnd"/>
+      <w:r>
+        <w:t>1</w:t>
+      </w:r>
+    </w:p>
+    <w:p>
+      <w:pPr>
+        <w:pStyle w:val="code"/>
+      </w:pPr>
+      <w:r>
+        <w:t>AT+RX_ENABLE=1</w:t>
+      </w:r>
+    </w:p>
+    <w:p>
+      <w:pPr>
+        <w:pStyle w:val="code"/>
+      </w:pPr>
+      <w:r>
+        <w:t>AT+TL_SET=1300</w:t>
+      </w:r>
+    </w:p>
+    <w:p>
+      <w:pPr>
+        <w:pStyle w:val="code"/>
+      </w:pPr>
+      <w:r>
+        <w:t>AT+WATCHDOG=10</w:t>
+      </w:r>
+    </w:p>
+    <w:p>
+      <w:pPr>
+        <w:pStyle w:val="code"/>
+      </w:pPr>
+      <w:r>
+        <w:t>AT+WIFI_AP=</w:t>
+      </w:r>
+      <w:proofErr w:type="gramStart"/>
+      <w:r>
+        <w:t>1,ADSBee</w:t>
+      </w:r>
+      <w:proofErr w:type="gramEnd"/>
+      <w:r>
+        <w:t>1090-0240907000001,yummyflowers,11</w:t>
+      </w:r>
+    </w:p>
+    <w:p>
+      <w:pPr>
+        <w:pStyle w:val="code"/>
+      </w:pPr>
+      <w:r>
+        <w:t>AT+WIFI_STA=</w:t>
+      </w:r>
+      <w:proofErr w:type="gramStart"/>
+      <w:r>
+        <w:t>0,,</w:t>
+      </w:r>
+      <w:proofErr w:type="gramEnd"/>
+    </w:p>
+    <w:p>
+      <w:pPr>
+        <w:pStyle w:val="code"/>
+      </w:pPr>
+      <w:r>
+        <w:t>OK</w:t>
       </w:r>
     </w:p>
     <w:p/>
@@ -9160,44 +10467,20 @@
           <w:numId w:val="19"/>
         </w:numPr>
       </w:pPr>
-      <w:bookmarkStart w:id="39" w:name="_Toc183226063"/>
-      <w:r>
-        <w:t>Save Settings to EEPROM</w:t>
-      </w:r>
-      <w:bookmarkEnd w:id="39"/>
+      <w:r>
+        <w:t>Load Settings from EEPROM</w:t>
+      </w:r>
+      <w:bookmarkEnd w:id="38"/>
     </w:p>
     <w:p>
       <w:pPr>
         <w:pStyle w:val="code"/>
       </w:pPr>
       <w:r>
-        <w:t>AT+SETTINGS=SAVE</w:t>
+        <w:t>AT+SETTINGS=LOAD</w:t>
       </w:r>
     </w:p>
     <w:p/>
-    <w:p>
-      <w:r>
-        <w:t xml:space="preserve">Note that this command is also used to synchronize settings between the RP2040 and ESP32. When changing parameters in the Serial CLI or Web CLI, run </w:t>
-      </w:r>
-      <w:r>
-        <w:rPr>
-          <w:rStyle w:val="codeChar"/>
-        </w:rPr>
-        <w:t>AT+SETTINGS=SAVE</w:t>
-      </w:r>
-      <w:r>
-        <w:rPr>
-          <w:rStyle w:val="codeChar"/>
-        </w:rPr>
-        <w:t xml:space="preserve"> </w:t>
-      </w:r>
-      <w:r>
-        <w:t xml:space="preserve">or reboot the </w:t>
-      </w:r>
-      <w:r>
-        <w:t>device to synchronize new settings (e.g. new feed parameters or network settings).</w:t>
-      </w:r>
-    </w:p>
     <w:p>
       <w:pPr>
         <w:pStyle w:val="Heading3"/>
@@ -9206,24 +10489,23 @@
           <w:numId w:val="19"/>
         </w:numPr>
       </w:pPr>
-      <w:bookmarkStart w:id="40" w:name="_Toc183226064"/>
-      <w:r>
-        <w:t>Reset Settings to Factory Default</w:t>
-      </w:r>
-      <w:bookmarkEnd w:id="40"/>
+      <w:bookmarkStart w:id="39" w:name="_Toc183226063"/>
+      <w:r>
+        <w:t>Save Settings to EEPROM</w:t>
+      </w:r>
+      <w:bookmarkEnd w:id="39"/>
     </w:p>
     <w:p>
       <w:pPr>
         <w:pStyle w:val="code"/>
       </w:pPr>
       <w:r>
-        <w:t>AT+SETTINGS=RESET</w:t>
-      </w:r>
-    </w:p>
-    <w:p/>
-    <w:p>
-      <w:r>
-        <w:t xml:space="preserve">Note that this command resets settings to factory defaults, but will not persist them to the next power on unless </w:t>
+        <w:t>AT+SETTINGS=SAVE</w:t>
+      </w:r>
+    </w:p>
+    <w:p>
+      <w:r>
+        <w:t xml:space="preserve">Note that this command is also used to synchronize settings between the RP2040 and ESP32. When changing parameters in the Serial CLI or Web CLI, run </w:t>
       </w:r>
       <w:r>
         <w:rPr>
@@ -9232,7 +10514,67 @@
         <w:t>AT+SETTINGS=SAVE</w:t>
       </w:r>
       <w:r>
+        <w:rPr>
+          <w:rStyle w:val="codeChar"/>
+        </w:rPr>
+        <w:t xml:space="preserve"> </w:t>
+      </w:r>
+      <w:r>
+        <w:t xml:space="preserve">or reboot the </w:t>
+      </w:r>
+      <w:r>
+        <w:t>device to synchronize new settings (e.g. new feed parameters or network settings).</w:t>
+      </w:r>
+    </w:p>
+    <w:p>
+      <w:pPr>
+        <w:pStyle w:val="Heading3"/>
+        <w:numPr>
+          <w:ilvl w:val="2"/>
+          <w:numId w:val="19"/>
+        </w:numPr>
+      </w:pPr>
+      <w:bookmarkStart w:id="40" w:name="_Toc183226064"/>
+      <w:r>
+        <w:t>Reset Settings to Factory Default</w:t>
+      </w:r>
+      <w:bookmarkEnd w:id="40"/>
+    </w:p>
+    <w:p>
+      <w:pPr>
+        <w:pStyle w:val="code"/>
+      </w:pPr>
+      <w:r>
+        <w:t>AT+SETTINGS=RESET</w:t>
+      </w:r>
+    </w:p>
+    <w:p>
+      <w:r>
+        <w:t xml:space="preserve">Note that this command resets settings to factory defaults, but will not persist them to the next power on unless </w:t>
+      </w:r>
+      <w:r>
+        <w:rPr>
+          <w:rStyle w:val="codeChar"/>
+        </w:rPr>
+        <w:t>AT+SETTINGS=SAVE</w:t>
+      </w:r>
+      <w:r>
         <w:t xml:space="preserve"> is run subsequently.</w:t>
+      </w:r>
+    </w:p>
+    <w:p>
+      <w:pPr>
+        <w:rPr>
+          <w:rFonts w:ascii="Poppins SemiBold" w:eastAsiaTheme="majorEastAsia" w:hAnsi="Poppins SemiBold" w:cstheme="majorBidi"/>
+          <w:b/>
+          <w:color w:val="FFCB00"/>
+          <w:sz w:val="26"/>
+          <w:szCs w:val="26"/>
+        </w:rPr>
+      </w:pPr>
+      <w:bookmarkStart w:id="41" w:name="_Toc183226065"/>
+      <w:r>
+        <w:br w:type="page"/>
       </w:r>
     </w:p>
     <w:p>
@@ -9243,8 +10585,8 @@
           <w:numId w:val="19"/>
         </w:numPr>
       </w:pPr>
-      <w:bookmarkStart w:id="41" w:name="_Toc183226065"/>
-      <w:r>
+      <w:r>
+        <w:lastRenderedPageBreak/>
         <w:t>AT+TEST</w:t>
       </w:r>
       <w:bookmarkEnd w:id="41"/>
@@ -9284,25 +10626,24 @@
         <w:rPr>
           <w:color w:val="00AD4D"/>
         </w:rPr>
-        <w:t>[ RUN      ]</w:t>
-      </w:r>
-      <w:r>
-        <w:t xml:space="preserve"> SpiCoprocessor.WriteReadScratchNoAck</w:t>
-      </w:r>
-    </w:p>
-    <w:p>
-      <w:pPr>
-        <w:pStyle w:val="code"/>
-      </w:pPr>
+        <w:t xml:space="preserve">[ RUN    </w:t>
+      </w:r>
+      <w:proofErr w:type="gramStart"/>
       <w:r>
         <w:rPr>
           <w:color w:val="00AD4D"/>
         </w:rPr>
-        <w:t>[       OK ]</w:t>
-      </w:r>
-      <w:r>
-        <w:t xml:space="preserve"> SpiCoprocessor.WriteReadScratchNoAck (687000ns)</w:t>
-      </w:r>
+        <w:t xml:space="preserve">  ]</w:t>
+      </w:r>
+      <w:proofErr w:type="gramEnd"/>
+      <w:r>
+        <w:t xml:space="preserve"> </w:t>
+      </w:r>
+      <w:proofErr w:type="spellStart"/>
+      <w:r>
+        <w:t>SpiCoprocessor.WriteReadScratchNoAck</w:t>
+      </w:r>
+      <w:proofErr w:type="spellEnd"/>
     </w:p>
     <w:p>
       <w:pPr>
@@ -9312,24 +10653,26 @@
         <w:rPr>
           <w:color w:val="00AD4D"/>
         </w:rPr>
-        <w:t>[ RUN      ]</w:t>
-      </w:r>
-      <w:r>
-        <w:t xml:space="preserve"> SpiCoprocessor.WriteReadScratchWithAck</w:t>
-      </w:r>
-    </w:p>
-    <w:p>
-      <w:pPr>
-        <w:pStyle w:val="code"/>
-      </w:pPr>
+        <w:t xml:space="preserve">[       </w:t>
+      </w:r>
+      <w:proofErr w:type="gramStart"/>
       <w:r>
         <w:rPr>
           <w:color w:val="00AD4D"/>
         </w:rPr>
-        <w:t>[       OK ]</w:t>
-      </w:r>
-      <w:r>
-        <w:t xml:space="preserve"> SpiCoprocessor.WriteReadScratchWithAck (751000ns)</w:t>
+        <w:t>OK ]</w:t>
+      </w:r>
+      <w:proofErr w:type="gramEnd"/>
+      <w:r>
+        <w:t xml:space="preserve"> </w:t>
+      </w:r>
+      <w:proofErr w:type="spellStart"/>
+      <w:r>
+        <w:t>SpiCoprocessor.WriteReadScratchNoAck</w:t>
+      </w:r>
+      <w:proofErr w:type="spellEnd"/>
+      <w:r>
+        <w:t xml:space="preserve"> (687000ns)</w:t>
       </w:r>
     </w:p>
     <w:p>
@@ -9340,21 +10683,98 @@
         <w:rPr>
           <w:color w:val="00AD4D"/>
         </w:rPr>
-        <w:t>[ RUN      ]</w:t>
-      </w:r>
-      <w:r>
-        <w:t xml:space="preserve"> SPICoprocessor.ReadWriteReadRewriteRereadBigNoAck</w:t>
-      </w:r>
-    </w:p>
-    <w:p>
-      <w:pPr>
-        <w:pStyle w:val="code"/>
-      </w:pPr>
+        <w:t xml:space="preserve">[ RUN    </w:t>
+      </w:r>
+      <w:proofErr w:type="gramStart"/>
       <w:r>
         <w:rPr>
           <w:color w:val="00AD4D"/>
         </w:rPr>
-        <w:t>[       OK</w:t>
+        <w:t xml:space="preserve">  ]</w:t>
+      </w:r>
+      <w:proofErr w:type="gramEnd"/>
+      <w:r>
+        <w:t xml:space="preserve"> </w:t>
+      </w:r>
+      <w:proofErr w:type="spellStart"/>
+      <w:r>
+        <w:t>SpiCoprocessor.WriteReadScratchWithAck</w:t>
+      </w:r>
+      <w:proofErr w:type="spellEnd"/>
+    </w:p>
+    <w:p>
+      <w:pPr>
+        <w:pStyle w:val="code"/>
+      </w:pPr>
+      <w:r>
+        <w:rPr>
+          <w:color w:val="00AD4D"/>
+        </w:rPr>
+        <w:t xml:space="preserve">[       </w:t>
+      </w:r>
+      <w:proofErr w:type="gramStart"/>
+      <w:r>
+        <w:rPr>
+          <w:color w:val="00AD4D"/>
+        </w:rPr>
+        <w:t>OK ]</w:t>
+      </w:r>
+      <w:proofErr w:type="gramEnd"/>
+      <w:r>
+        <w:t xml:space="preserve"> </w:t>
+      </w:r>
+      <w:proofErr w:type="spellStart"/>
+      <w:r>
+        <w:t>SpiCoprocessor.WriteReadScratchWithAck</w:t>
+      </w:r>
+      <w:proofErr w:type="spellEnd"/>
+      <w:r>
+        <w:t xml:space="preserve"> (751000ns)</w:t>
+      </w:r>
+    </w:p>
+    <w:p>
+      <w:pPr>
+        <w:pStyle w:val="code"/>
+      </w:pPr>
+      <w:r>
+        <w:rPr>
+          <w:color w:val="00AD4D"/>
+        </w:rPr>
+        <w:t xml:space="preserve">[ RUN    </w:t>
+      </w:r>
+      <w:proofErr w:type="gramStart"/>
+      <w:r>
+        <w:rPr>
+          <w:color w:val="00AD4D"/>
+        </w:rPr>
+        <w:t xml:space="preserve">  ]</w:t>
+      </w:r>
+      <w:proofErr w:type="gramEnd"/>
+      <w:r>
+        <w:t xml:space="preserve"> </w:t>
+      </w:r>
+      <w:proofErr w:type="spellStart"/>
+      <w:r>
+        <w:t>SPICoprocessor.ReadWriteReadRewriteRereadBigNoAck</w:t>
+      </w:r>
+      <w:proofErr w:type="spellEnd"/>
+    </w:p>
+    <w:p>
+      <w:pPr>
+        <w:pStyle w:val="code"/>
+      </w:pPr>
+      <w:r>
+        <w:rPr>
+          <w:color w:val="00AD4D"/>
+        </w:rPr>
+        <w:t xml:space="preserve">[       </w:t>
+      </w:r>
+      <w:proofErr w:type="gramStart"/>
+      <w:r>
+        <w:rPr>
+          <w:color w:val="00AD4D"/>
+        </w:rPr>
+        <w:t>OK</w:t>
       </w:r>
       <w:r>
         <w:t xml:space="preserve"> </w:t>
@@ -9365,8 +10785,17 @@
         </w:rPr>
         <w:t>]</w:t>
       </w:r>
-      <w:r>
-        <w:t xml:space="preserve"> SPICoprocessor.ReadWriteReadRewriteRereadBigNoAck (25336000ns)</w:t>
+      <w:proofErr w:type="gramEnd"/>
+      <w:r>
+        <w:t xml:space="preserve"> </w:t>
+      </w:r>
+      <w:proofErr w:type="spellStart"/>
+      <w:r>
+        <w:t>SPICoprocessor.ReadWriteReadRewriteRereadBigNoAck</w:t>
+      </w:r>
+      <w:proofErr w:type="spellEnd"/>
+      <w:r>
+        <w:t xml:space="preserve"> (25336000ns)</w:t>
       </w:r>
     </w:p>
     <w:p>
@@ -9377,24 +10806,53 @@
         <w:rPr>
           <w:color w:val="00AD4D"/>
         </w:rPr>
-        <w:t>[ RUN      ]</w:t>
-      </w:r>
-      <w:r>
-        <w:t xml:space="preserve"> SPICoprocessor.ReadWriteReadRewriteRereadBigWithAck</w:t>
-      </w:r>
-    </w:p>
-    <w:p>
-      <w:pPr>
-        <w:pStyle w:val="code"/>
-      </w:pPr>
+        <w:t xml:space="preserve">[ RUN    </w:t>
+      </w:r>
+      <w:proofErr w:type="gramStart"/>
       <w:r>
         <w:rPr>
           <w:color w:val="00AD4D"/>
         </w:rPr>
-        <w:t>[       OK ]</w:t>
-      </w:r>
-      <w:r>
-        <w:t xml:space="preserve"> SPICoprocessor.ReadWriteReadRewriteRereadBigWithAck (29287000ns)</w:t>
+        <w:t xml:space="preserve">  ]</w:t>
+      </w:r>
+      <w:proofErr w:type="gramEnd"/>
+      <w:r>
+        <w:t xml:space="preserve"> </w:t>
+      </w:r>
+      <w:proofErr w:type="spellStart"/>
+      <w:r>
+        <w:t>SPICoprocessor.ReadWriteReadRewriteRereadBigWithAck</w:t>
+      </w:r>
+      <w:proofErr w:type="spellEnd"/>
+    </w:p>
+    <w:p>
+      <w:pPr>
+        <w:pStyle w:val="code"/>
+      </w:pPr>
+      <w:r>
+        <w:rPr>
+          <w:color w:val="00AD4D"/>
+        </w:rPr>
+        <w:t xml:space="preserve">[       </w:t>
+      </w:r>
+      <w:proofErr w:type="gramStart"/>
+      <w:r>
+        <w:rPr>
+          <w:color w:val="00AD4D"/>
+        </w:rPr>
+        <w:t>OK ]</w:t>
+      </w:r>
+      <w:proofErr w:type="gramEnd"/>
+      <w:r>
+        <w:t xml:space="preserve"> </w:t>
+      </w:r>
+      <w:proofErr w:type="spellStart"/>
+      <w:r>
+        <w:t>SPICoprocessor.ReadWriteReadRewriteRereadBigWithAck</w:t>
+      </w:r>
+      <w:proofErr w:type="spellEnd"/>
+      <w:r>
+        <w:t xml:space="preserve"> (29287000ns)</w:t>
       </w:r>
     </w:p>
     <w:p>
@@ -9418,11 +10876,19 @@
           <w:color w:val="00AD4D"/>
         </w:rPr>
       </w:pPr>
+      <w:proofErr w:type="gramStart"/>
       <w:r>
         <w:rPr>
           <w:color w:val="00AD4D"/>
         </w:rPr>
-        <w:t>[  PASSED  ] 4 tests.</w:t>
+        <w:t>[  PASSED</w:t>
+      </w:r>
+      <w:proofErr w:type="gramEnd"/>
+      <w:r>
+        <w:rPr>
+          <w:color w:val="00AD4D"/>
+        </w:rPr>
+        <w:t xml:space="preserve">  ] 4 tests.</w:t>
       </w:r>
     </w:p>
     <w:p/>
@@ -9609,7 +11075,15 @@
           </w:tcPr>
           <w:p>
             <w:r>
-              <w:t>Trigger level, in milliVolts, or the activation word to begin a self-learning process for the trigger level using simulated annealing.</w:t>
+              <w:t xml:space="preserve">Trigger level, in </w:t>
+            </w:r>
+            <w:proofErr w:type="spellStart"/>
+            <w:r>
+              <w:t>milliVolts</w:t>
+            </w:r>
+            <w:proofErr w:type="spellEnd"/>
+            <w:r>
+              <w:t>, or the activation word to begin a self-learning process for the trigger level using simulated annealing.</w:t>
             </w:r>
           </w:p>
         </w:tc>
@@ -9670,7 +11144,15 @@
         <w:t>instead</w:t>
       </w:r>
       <w:r>
-        <w:t xml:space="preserve"> of providing a trigger value in milliVolts. The self-learning process uses simulated annealing, where a random trigger value is chosen, and then random neighbors are traversed to if their trigger levels seem to provide an improved number of valid packets within the learning window. The allowable traversal distance is gradually decreased over time until a final value is settled upon. The self-learning process takes approximately 20 minutes. Note that as of the current firmware revision, hand-tuning the trigger value (or using the provided default value) may outperform the self-learning routine.</w:t>
+        <w:t xml:space="preserve"> of providing a trigger value in </w:t>
+      </w:r>
+      <w:proofErr w:type="spellStart"/>
+      <w:r>
+        <w:t>milliVolts</w:t>
+      </w:r>
+      <w:proofErr w:type="spellEnd"/>
+      <w:r>
+        <w:t>. The self-learning process uses simulated annealing, where a random trigger value is chosen, and then random neighbors are traversed to if their trigger levels seem to provide an improved number of valid packets within the learning window. The allowable traversal distance is gradually decreased over time until a final value is settled upon. The self-learning process takes approximately 20 minutes. Note that as of the current firmware revision, hand-tuning the trigger value (or using the provided default value) may outperform the self-learning routine.</w:t>
       </w:r>
     </w:p>
     <w:p>
@@ -9752,7 +11234,31 @@
     </w:p>
     <w:p>
       <w:r>
-        <w:t>The ADSBee features a watchdog timer on the RP2040, which will automatically reset all microcontrollers on the board if code executing on the RP2040 freezes up, or if SPI communication with the ESP32 breaks down. This is intended to provide a means of automatic recovery in case of a hard fault caused by firmware bugs (likely), power glitches (maybe), or cosmic rays (probably not). As the watchdog may not be wanted in some cases, like debugging hardfaults, or during device programming / beakpoint debugging, it can be disabled. Additionally, means are provided for self-testing the watchdog via AT command in order to verify that it is still active.</w:t>
+        <w:t xml:space="preserve">The </w:t>
+      </w:r>
+      <w:proofErr w:type="spellStart"/>
+      <w:r>
+        <w:t>ADSBee</w:t>
+      </w:r>
+      <w:proofErr w:type="spellEnd"/>
+      <w:r>
+        <w:t xml:space="preserve"> features a watchdog timer on the RP2040, which will automatically reset all microcontrollers on the board if code executing on the RP2040 freezes up, or if SPI communication with the ESP32 breaks down. This is intended to provide a means of automatic recovery in case of a hard fault caused by firmware bugs (likely), power glitches (maybe), or cosmic rays (probably not). As the watchdog may not be wanted in some cases, like debugging </w:t>
+      </w:r>
+      <w:proofErr w:type="spellStart"/>
+      <w:r>
+        <w:t>hardfaults</w:t>
+      </w:r>
+      <w:proofErr w:type="spellEnd"/>
+      <w:r>
+        <w:t xml:space="preserve">, or during device programming / </w:t>
+      </w:r>
+      <w:proofErr w:type="spellStart"/>
+      <w:r>
+        <w:t>beakpoint</w:t>
+      </w:r>
+      <w:proofErr w:type="spellEnd"/>
+      <w:r>
+        <w:t xml:space="preserve"> debugging, it can be disabled. Additionally, means are provided for self-testing the watchdog via AT command in order to verify that it is still active.</w:t>
       </w:r>
     </w:p>
     <w:p>
@@ -9774,7 +11280,15 @@
         <w:pStyle w:val="code"/>
       </w:pPr>
       <w:r>
-        <w:t>AT+WATCHDOG=&lt;timeout_sec&gt;</w:t>
+        <w:t>AT+WATCHDOG=&lt;</w:t>
+      </w:r>
+      <w:proofErr w:type="spellStart"/>
+      <w:r>
+        <w:t>timeout_sec</w:t>
+      </w:r>
+      <w:proofErr w:type="spellEnd"/>
+      <w:r>
+        <w:t>&gt;</w:t>
       </w:r>
     </w:p>
     <w:p/>
@@ -9868,7 +11382,15 @@
           </w:tcPr>
           <w:p>
             <w:r>
-              <w:t>Trigger level, in milliVolts, or the activation word to begin a self-learning process for the trigger level using simulated annealing.</w:t>
+              <w:t xml:space="preserve">Trigger level, in </w:t>
+            </w:r>
+            <w:proofErr w:type="spellStart"/>
+            <w:r>
+              <w:t>milliVolts</w:t>
+            </w:r>
+            <w:proofErr w:type="spellEnd"/>
+            <w:r>
+              <w:t>, or the activation word to begin a self-learning process for the trigger level using simulated annealing.</w:t>
             </w:r>
           </w:p>
         </w:tc>
@@ -9958,7 +11480,15 @@
     </w:p>
     <w:p>
       <w:r>
-        <w:t>(ADSBee Reboots here)</w:t>
+        <w:t>(</w:t>
+      </w:r>
+      <w:proofErr w:type="spellStart"/>
+      <w:r>
+        <w:t>ADSBee</w:t>
+      </w:r>
+      <w:proofErr w:type="spellEnd"/>
+      <w:r>
+        <w:t xml:space="preserve"> Reboots here)</w:t>
       </w:r>
     </w:p>
     <w:p>
@@ -10000,7 +11530,47 @@
     </w:p>
     <w:p>
       <w:r>
-        <w:t xml:space="preserve">The ADSBee creates its own WiFi access point that allows other devices to join its network in order to access the Web CLI and receive aircraft data (e.g. GDL90 traffic info over UDP port 4000). The WiFi AP can be enabled/disabled and can have its SSID, password, and WiFi channel customized. Note that WiFi settings don’t have any affect unless the ESP32 is enabled, and are not propagated to the ESP32 unless settings are saved with </w:t>
+        <w:t xml:space="preserve">The </w:t>
+      </w:r>
+      <w:proofErr w:type="spellStart"/>
+      <w:r>
+        <w:t>ADSBee</w:t>
+      </w:r>
+      <w:proofErr w:type="spellEnd"/>
+      <w:r>
+        <w:t xml:space="preserve"> creates its own </w:t>
+      </w:r>
+      <w:proofErr w:type="spellStart"/>
+      <w:r>
+        <w:t>WiFi</w:t>
+      </w:r>
+      <w:proofErr w:type="spellEnd"/>
+      <w:r>
+        <w:t xml:space="preserve"> access point that allows other devices to join its network in order to access the Web CLI and receive aircraft data (e.g. GDL90 traffic info over UDP port 4000). The </w:t>
+      </w:r>
+      <w:proofErr w:type="spellStart"/>
+      <w:r>
+        <w:t>WiFi</w:t>
+      </w:r>
+      <w:proofErr w:type="spellEnd"/>
+      <w:r>
+        <w:t xml:space="preserve"> AP can be enabled/disabled and can have its SSID, password, and </w:t>
+      </w:r>
+      <w:proofErr w:type="spellStart"/>
+      <w:r>
+        <w:t>WiFi</w:t>
+      </w:r>
+      <w:proofErr w:type="spellEnd"/>
+      <w:r>
+        <w:t xml:space="preserve"> channel customized. Note that </w:t>
+      </w:r>
+      <w:proofErr w:type="spellStart"/>
+      <w:r>
+        <w:t>WiFi</w:t>
+      </w:r>
+      <w:proofErr w:type="spellEnd"/>
+      <w:r>
+        <w:t xml:space="preserve"> settings don’t have any affect unless the ESP32 is enabled, and are not propagated to the ESP32 unless settings are saved with </w:t>
       </w:r>
       <w:r>
         <w:rPr>
@@ -10022,7 +11592,15 @@
       </w:pPr>
       <w:bookmarkStart w:id="51" w:name="_Toc183226075"/>
       <w:r>
-        <w:t>Configure the WiFi Access Point</w:t>
+        <w:t xml:space="preserve">Configure the </w:t>
+      </w:r>
+      <w:proofErr w:type="spellStart"/>
+      <w:r>
+        <w:t>WiFi</w:t>
+      </w:r>
+      <w:proofErr w:type="spellEnd"/>
+      <w:r>
+        <w:t xml:space="preserve"> Access Point</w:t>
       </w:r>
       <w:bookmarkEnd w:id="51"/>
     </w:p>
@@ -10031,7 +11609,36 @@
         <w:pStyle w:val="code"/>
       </w:pPr>
       <w:r>
-        <w:t>AT+WIFI_AP=&lt;enabled&gt;,&lt;ap_ssid&gt;,&lt;ap_pwd&gt;,&lt;ap_channel&gt;</w:t>
+        <w:t>AT+WIFI_AP=&lt;enabled</w:t>
+      </w:r>
+      <w:proofErr w:type="gramStart"/>
+      <w:r>
+        <w:t>&gt;,&lt;</w:t>
+      </w:r>
+      <w:proofErr w:type="spellStart"/>
+      <w:proofErr w:type="gramEnd"/>
+      <w:r>
+        <w:t>ap_ssid</w:t>
+      </w:r>
+      <w:proofErr w:type="spellEnd"/>
+      <w:r>
+        <w:t>&gt;,&lt;</w:t>
+      </w:r>
+      <w:proofErr w:type="spellStart"/>
+      <w:r>
+        <w:t>ap_pwd</w:t>
+      </w:r>
+      <w:proofErr w:type="spellEnd"/>
+      <w:r>
+        <w:t>&gt;,&lt;</w:t>
+      </w:r>
+      <w:proofErr w:type="spellStart"/>
+      <w:r>
+        <w:t>ap_channel</w:t>
+      </w:r>
+      <w:proofErr w:type="spellEnd"/>
+      <w:r>
+        <w:t>&gt;</w:t>
       </w:r>
     </w:p>
     <w:p/>
@@ -10135,12 +11742,28 @@
           </w:tcPr>
           <w:p>
             <w:r>
-              <w:t>0 – Disable WiFi access point.</w:t>
-            </w:r>
-          </w:p>
-          <w:p>
-            <w:r>
-              <w:t>1 – Enable WiFi access point.</w:t>
+              <w:t xml:space="preserve">0 – Disable </w:t>
+            </w:r>
+            <w:proofErr w:type="spellStart"/>
+            <w:r>
+              <w:t>WiFi</w:t>
+            </w:r>
+            <w:proofErr w:type="spellEnd"/>
+            <w:r>
+              <w:t xml:space="preserve"> access point.</w:t>
+            </w:r>
+          </w:p>
+          <w:p>
+            <w:r>
+              <w:t xml:space="preserve">1 – Enable </w:t>
+            </w:r>
+            <w:proofErr w:type="spellStart"/>
+            <w:r>
+              <w:t>WiFi</w:t>
+            </w:r>
+            <w:proofErr w:type="spellEnd"/>
+            <w:r>
+              <w:t xml:space="preserve"> access point.</w:t>
             </w:r>
           </w:p>
         </w:tc>
@@ -10151,9 +11774,11 @@
             <w:tcW w:w="1548" w:type="dxa"/>
           </w:tcPr>
           <w:p>
+            <w:proofErr w:type="spellStart"/>
             <w:r>
               <w:t>ap_ssid</w:t>
             </w:r>
+            <w:proofErr w:type="spellEnd"/>
           </w:p>
         </w:tc>
         <w:tc>
@@ -10183,9 +11808,11 @@
             <w:tcW w:w="1548" w:type="dxa"/>
           </w:tcPr>
           <w:p>
+            <w:proofErr w:type="spellStart"/>
             <w:r>
               <w:t>ap_pwd</w:t>
             </w:r>
+            <w:proofErr w:type="spellEnd"/>
           </w:p>
         </w:tc>
         <w:tc>
@@ -10194,7 +11821,15 @@
           </w:tcPr>
           <w:p>
             <w:r>
-              <w:t>Password for the access point. Defaults to “yummyflowers”. Can be set to a value up to 64 characters long.</w:t>
+              <w:t>Password for the access point. Defaults to “</w:t>
+            </w:r>
+            <w:proofErr w:type="spellStart"/>
+            <w:r>
+              <w:t>yummyflowers</w:t>
+            </w:r>
+            <w:proofErr w:type="spellEnd"/>
+            <w:r>
+              <w:t>”. Can be set to a value up to 64 characters long.</w:t>
             </w:r>
           </w:p>
         </w:tc>
@@ -10215,9 +11850,11 @@
             <w:tcW w:w="1548" w:type="dxa"/>
           </w:tcPr>
           <w:p>
+            <w:proofErr w:type="spellStart"/>
             <w:r>
               <w:t>ap_channel</w:t>
             </w:r>
+            <w:proofErr w:type="spellEnd"/>
           </w:p>
         </w:tc>
         <w:tc>
@@ -10225,8 +11862,13 @@
             <w:tcW w:w="4860" w:type="dxa"/>
           </w:tcPr>
           <w:p>
-            <w:r>
-              <w:t>WiFi channel number for the access point. Can be set to a value from 1-11. A random channel value is chosen by default during initial programming of the device. It is recommended to change the channel value to a frequency with low utilization in the installation location.</w:t>
+            <w:proofErr w:type="spellStart"/>
+            <w:r>
+              <w:t>WiFi</w:t>
+            </w:r>
+            <w:proofErr w:type="spellEnd"/>
+            <w:r>
+              <w:t xml:space="preserve"> channel number for the access point. Can be set to a value from 1-11. A random channel value is chosen by default during initial programming of the device. It is recommended to change the channel value to a frequency with low utilization in the installation location.</w:t>
             </w:r>
           </w:p>
         </w:tc>
@@ -10253,7 +11895,15 @@
       </w:pPr>
       <w:bookmarkStart w:id="52" w:name="_Toc183226076"/>
       <w:r>
-        <w:t>Query the WiFi Access Point Configuration</w:t>
+        <w:t xml:space="preserve">Query the </w:t>
+      </w:r>
+      <w:proofErr w:type="spellStart"/>
+      <w:r>
+        <w:t>WiFi</w:t>
+      </w:r>
+      <w:proofErr w:type="spellEnd"/>
+      <w:r>
+        <w:t xml:space="preserve"> Access Point Configuration</w:t>
       </w:r>
       <w:bookmarkEnd w:id="52"/>
     </w:p>
@@ -10270,7 +11920,15 @@
         <w:pStyle w:val="code"/>
       </w:pPr>
       <w:r>
-        <w:t>+WIFI_AP=1,ADSBee1090-0240907000001,yummyflowers,3</w:t>
+        <w:t>+WIFI_AP=</w:t>
+      </w:r>
+      <w:proofErr w:type="gramStart"/>
+      <w:r>
+        <w:t>1,ADSBee</w:t>
+      </w:r>
+      <w:proofErr w:type="gramEnd"/>
+      <w:r>
+        <w:t>1090-0240907000001,yummyflowers,3</w:t>
       </w:r>
     </w:p>
     <w:p/>
@@ -10313,7 +11971,31 @@
     </w:p>
     <w:p>
       <w:r>
-        <w:t>The ADSBee can join external WiFi networks as a WiFi station in order to allow connections from other devices on the existing network, or to connect to the internet in order to feed remote endpoints with air traffic data.</w:t>
+        <w:t xml:space="preserve">The </w:t>
+      </w:r>
+      <w:proofErr w:type="spellStart"/>
+      <w:r>
+        <w:t>ADSBee</w:t>
+      </w:r>
+      <w:proofErr w:type="spellEnd"/>
+      <w:r>
+        <w:t xml:space="preserve"> can join external </w:t>
+      </w:r>
+      <w:proofErr w:type="spellStart"/>
+      <w:r>
+        <w:t>WiFi</w:t>
+      </w:r>
+      <w:proofErr w:type="spellEnd"/>
+      <w:r>
+        <w:t xml:space="preserve"> networks as a </w:t>
+      </w:r>
+      <w:proofErr w:type="spellStart"/>
+      <w:r>
+        <w:t>WiFi</w:t>
+      </w:r>
+      <w:proofErr w:type="spellEnd"/>
+      <w:r>
+        <w:t xml:space="preserve"> station in order to allow connections from other devices on the existing network, or to connect to the internet in order to feed remote endpoints with air traffic data.</w:t>
       </w:r>
     </w:p>
     <w:p>
@@ -10326,7 +12008,15 @@
       </w:pPr>
       <w:bookmarkStart w:id="54" w:name="_Toc183226078"/>
       <w:r>
-        <w:t>Configure the WiFi Station</w:t>
+        <w:t xml:space="preserve">Configure the </w:t>
+      </w:r>
+      <w:proofErr w:type="spellStart"/>
+      <w:r>
+        <w:t>WiFi</w:t>
+      </w:r>
+      <w:proofErr w:type="spellEnd"/>
+      <w:r>
+        <w:t xml:space="preserve"> Station</w:t>
       </w:r>
       <w:bookmarkEnd w:id="54"/>
     </w:p>
@@ -10335,7 +12025,28 @@
         <w:pStyle w:val="code"/>
       </w:pPr>
       <w:r>
-        <w:t>AT+WIFI_STA=&lt;enabled&gt;,&lt;sta_ssid&gt;,&lt;sta_pwd&gt;</w:t>
+        <w:t>AT+WIFI_STA=&lt;enabled</w:t>
+      </w:r>
+      <w:proofErr w:type="gramStart"/>
+      <w:r>
+        <w:t>&gt;,&lt;</w:t>
+      </w:r>
+      <w:proofErr w:type="spellStart"/>
+      <w:proofErr w:type="gramEnd"/>
+      <w:r>
+        <w:t>sta_ssid</w:t>
+      </w:r>
+      <w:proofErr w:type="spellEnd"/>
+      <w:r>
+        <w:t>&gt;,&lt;</w:t>
+      </w:r>
+      <w:proofErr w:type="spellStart"/>
+      <w:r>
+        <w:t>sta_pwd</w:t>
+      </w:r>
+      <w:proofErr w:type="spellEnd"/>
+      <w:r>
+        <w:t>&gt;</w:t>
       </w:r>
     </w:p>
     <w:p/>
@@ -10439,12 +12150,28 @@
           </w:tcPr>
           <w:p>
             <w:r>
-              <w:t>0 – Disable WiFi station.</w:t>
-            </w:r>
-          </w:p>
-          <w:p>
-            <w:r>
-              <w:t>1 – Enable WiFi station.</w:t>
+              <w:t xml:space="preserve">0 – Disable </w:t>
+            </w:r>
+            <w:proofErr w:type="spellStart"/>
+            <w:r>
+              <w:t>WiFi</w:t>
+            </w:r>
+            <w:proofErr w:type="spellEnd"/>
+            <w:r>
+              <w:t xml:space="preserve"> station.</w:t>
+            </w:r>
+          </w:p>
+          <w:p>
+            <w:r>
+              <w:t xml:space="preserve">1 – Enable </w:t>
+            </w:r>
+            <w:proofErr w:type="spellStart"/>
+            <w:r>
+              <w:t>WiFi</w:t>
+            </w:r>
+            <w:proofErr w:type="spellEnd"/>
+            <w:r>
+              <w:t xml:space="preserve"> station.</w:t>
             </w:r>
           </w:p>
         </w:tc>
@@ -10455,9 +12182,11 @@
             <w:tcW w:w="1548" w:type="dxa"/>
           </w:tcPr>
           <w:p>
+            <w:proofErr w:type="spellStart"/>
             <w:r>
               <w:t>sta_ssid</w:t>
             </w:r>
+            <w:proofErr w:type="spellEnd"/>
           </w:p>
         </w:tc>
         <w:tc>
@@ -10487,9 +12216,11 @@
             <w:tcW w:w="1548" w:type="dxa"/>
           </w:tcPr>
           <w:p>
+            <w:proofErr w:type="spellStart"/>
             <w:r>
               <w:t>sta_pwd</w:t>
             </w:r>
+            <w:proofErr w:type="spellEnd"/>
           </w:p>
         </w:tc>
         <w:tc>
@@ -10530,7 +12261,15 @@
       </w:pPr>
       <w:bookmarkStart w:id="55" w:name="_Toc183226079"/>
       <w:r>
-        <w:t>Query the WiFi Station Configuration</w:t>
+        <w:t xml:space="preserve">Query the </w:t>
+      </w:r>
+      <w:proofErr w:type="spellStart"/>
+      <w:r>
+        <w:t>WiFi</w:t>
+      </w:r>
+      <w:proofErr w:type="spellEnd"/>
+      <w:r>
+        <w:t xml:space="preserve"> Station Configuration</w:t>
       </w:r>
       <w:bookmarkEnd w:id="55"/>
     </w:p>
@@ -10539,10 +12278,26 @@
         <w:pStyle w:val="code"/>
       </w:pPr>
       <w:r>
-        <w:t>+WIFI_STA=1,</w:t>
-      </w:r>
-      <w:r>
-        <w:t>My Supercool WiFi Network</w:t>
+        <w:t>+WIFI_STA=</w:t>
+      </w:r>
+      <w:proofErr w:type="gramStart"/>
+      <w:r>
+        <w:t>1,</w:t>
+      </w:r>
+      <w:r>
+        <w:t>My</w:t>
+      </w:r>
+      <w:proofErr w:type="gramEnd"/>
+      <w:r>
+        <w:t xml:space="preserve"> Supercool </w:t>
+      </w:r>
+      <w:proofErr w:type="spellStart"/>
+      <w:r>
+        <w:t>WiFi</w:t>
+      </w:r>
+      <w:proofErr w:type="spellEnd"/>
+      <w:r>
+        <w:t xml:space="preserve"> Network</w:t>
       </w:r>
       <w:r>
         <w:t>,********</w:t>
@@ -10561,7 +12316,23 @@
         </w:rPr>
       </w:pPr>
       <w:r>
-        <w:t>Queries the configuration used by the ADSBee to join an external WiFi network. Note that the value and ordering of the arguments is identical to the configuration command, except the password is censored.</w:t>
+        <w:t xml:space="preserve">Queries the configuration used by the </w:t>
+      </w:r>
+      <w:proofErr w:type="spellStart"/>
+      <w:r>
+        <w:t>ADSBee</w:t>
+      </w:r>
+      <w:proofErr w:type="spellEnd"/>
+      <w:r>
+        <w:t xml:space="preserve"> to join an external </w:t>
+      </w:r>
+      <w:proofErr w:type="spellStart"/>
+      <w:r>
+        <w:t>WiFi</w:t>
+      </w:r>
+      <w:proofErr w:type="spellEnd"/>
+      <w:r>
+        <w:t xml:space="preserve"> network. Note that the value and ordering of the arguments is identical to the configuration command, except the password is censored.</w:t>
       </w:r>
       <w:r>
         <w:br w:type="page"/>
@@ -10583,8 +12354,13 @@
       <w:bookmarkEnd w:id="56"/>
     </w:p>
     <w:p>
-      <w:r>
-        <w:t>ADSBee 1090 supports the following reporting protocols on CONSOLE and COMMS_UART.</w:t>
+      <w:proofErr w:type="spellStart"/>
+      <w:r>
+        <w:t>ADSBee</w:t>
+      </w:r>
+      <w:proofErr w:type="spellEnd"/>
+      <w:r>
+        <w:t xml:space="preserve"> 1090 supports the following reporting protocols on CONSOLE and COMMS_UART.</w:t>
       </w:r>
     </w:p>
     <w:p>
@@ -10595,9 +12371,11 @@
           <w:numId w:val="4"/>
         </w:numPr>
       </w:pPr>
+      <w:proofErr w:type="spellStart"/>
       <w:r>
         <w:t>CSBee</w:t>
       </w:r>
+      <w:proofErr w:type="spellEnd"/>
     </w:p>
     <w:p>
       <w:pPr>
@@ -10661,7 +12439,15 @@
     </w:p>
     <w:p>
       <w:r>
-        <w:t>The CONSOLE interface reports debug messages and AT command responses in addition to the selected reporting protocol. If the CONSOLE interface is being used as a reporting interface, it is recommended to send AT+LOG_LEVEL=SILENT to silence any debug logs that might corrupt the reported data, and to avoid sending additional AT commands while reading reported data in order to avoid the reported data being interspersed with OK and other AT command responses from the ADSBee 1090.</w:t>
+        <w:t xml:space="preserve">The CONSOLE interface reports debug messages and AT command responses in addition to the selected reporting protocol. If the CONSOLE interface is being used as a reporting interface, it is recommended to send AT+LOG_LEVEL=SILENT to silence any debug logs that might corrupt the reported data, and to avoid sending additional AT commands while reading reported data in order to avoid the reported data being interspersed with OK and other AT command responses from the </w:t>
+      </w:r>
+      <w:proofErr w:type="spellStart"/>
+      <w:r>
+        <w:t>ADSBee</w:t>
+      </w:r>
+      <w:proofErr w:type="spellEnd"/>
+      <w:r>
+        <w:t xml:space="preserve"> 1090.</w:t>
       </w:r>
     </w:p>
     <w:p>
@@ -10686,6 +12472,7 @@
         </w:numPr>
       </w:pPr>
       <w:bookmarkStart w:id="57" w:name="_Toc183226081"/>
+      <w:proofErr w:type="spellStart"/>
       <w:r>
         <w:lastRenderedPageBreak/>
         <w:t>CSB</w:t>
@@ -10694,6 +12481,7 @@
         <w:t>ee</w:t>
       </w:r>
       <w:bookmarkEnd w:id="57"/>
+      <w:proofErr w:type="spellEnd"/>
     </w:p>
     <w:p>
       <w:r>
@@ -10702,13 +12490,29 @@
     </w:p>
     <w:p>
       <w:r>
-        <w:t>The CSBee protocol is</w:t>
+        <w:t xml:space="preserve">The </w:t>
+      </w:r>
+      <w:proofErr w:type="spellStart"/>
+      <w:r>
+        <w:t>CSBee</w:t>
+      </w:r>
+      <w:proofErr w:type="spellEnd"/>
+      <w:r>
+        <w:t xml:space="preserve"> protocol is</w:t>
       </w:r>
       <w:r>
         <w:t xml:space="preserve"> heavily</w:t>
       </w:r>
       <w:r>
-        <w:t xml:space="preserve"> inspired by the Aerobits Aero CSV protocol.</w:t>
+        <w:t xml:space="preserve"> inspired by the </w:t>
+      </w:r>
+      <w:proofErr w:type="spellStart"/>
+      <w:r>
+        <w:t>Aerobits</w:t>
+      </w:r>
+      <w:proofErr w:type="spellEnd"/>
+      <w:r>
+        <w:t xml:space="preserve"> Aero CSV protocol.</w:t>
       </w:r>
     </w:p>
     <w:p>
@@ -10735,7 +12539,15 @@
         <w:pStyle w:val="code"/>
       </w:pPr>
       <w:r>
-        <w:t>#A:ICAO,FLAGS,CALL,SQ</w:t>
+        <w:t>#</w:t>
+      </w:r>
+      <w:proofErr w:type="gramStart"/>
+      <w:r>
+        <w:t>A:ICAO</w:t>
+      </w:r>
+      <w:proofErr w:type="gramEnd"/>
+      <w:r>
+        <w:t>,FLAGS,CALL,SQ</w:t>
       </w:r>
       <w:r>
         <w:t>UAWK,ECAT</w:t>
@@ -12116,11 +13928,16 @@
               <w:spacing w:after="0"/>
             </w:pPr>
             <w:r>
-              <w:t>Signal quality, in dB</w:t>
+              <w:t xml:space="preserve">Signal quality, in </w:t>
+            </w:r>
+            <w:proofErr w:type="spellStart"/>
+            <w:r>
+              <w:t>dB</w:t>
             </w:r>
             <w:r>
               <w:t>.</w:t>
             </w:r>
+            <w:proofErr w:type="spellEnd"/>
           </w:p>
         </w:tc>
         <w:tc>
@@ -12743,7 +14560,15 @@
           </w:tcPr>
           <w:p>
             <w:r>
-              <w:t>Emitter has a valid position (ADSBee has received a valid pair of even and odd Compact Position Reporting packets and decoded an unambiguous location for the aircraft).</w:t>
+              <w:t>Emitter has a valid position (</w:t>
+            </w:r>
+            <w:proofErr w:type="spellStart"/>
+            <w:r>
+              <w:t>ADSBee</w:t>
+            </w:r>
+            <w:proofErr w:type="spellEnd"/>
+            <w:r>
+              <w:t xml:space="preserve"> has received a valid pair of even and odd Compact Position Reporting packets and decoded an unambiguous location for the aircraft).</w:t>
             </w:r>
           </w:p>
         </w:tc>
@@ -12839,7 +14664,15 @@
           </w:tcPr>
           <w:p>
             <w:r>
-              <w:t>Emitter has receive capability for 1090MHz Extended Squitter transmissions.</w:t>
+              <w:t xml:space="preserve">Emitter has </w:t>
+            </w:r>
+            <w:proofErr w:type="gramStart"/>
+            <w:r>
+              <w:t>receive</w:t>
+            </w:r>
+            <w:proofErr w:type="gramEnd"/>
+            <w:r>
+              <w:t xml:space="preserve"> capability for 1090MHz Extended Squitter transmissions.</w:t>
             </w:r>
           </w:p>
         </w:tc>
@@ -12871,7 +14704,15 @@
           </w:tcPr>
           <w:p>
             <w:r>
-              <w:t>Emitter has receive capability for UAT (978MHz Universal Access Transceiver) transmissions.</w:t>
+              <w:t xml:space="preserve">Emitter has </w:t>
+            </w:r>
+            <w:proofErr w:type="gramStart"/>
+            <w:r>
+              <w:t>receive</w:t>
+            </w:r>
+            <w:proofErr w:type="gramEnd"/>
+            <w:r>
+              <w:t xml:space="preserve"> capability for UAT (978MHz Universal Access Transceiver) transmissions.</w:t>
             </w:r>
           </w:p>
         </w:tc>
@@ -14021,7 +15862,15 @@
               <w:jc w:val="center"/>
             </w:pPr>
             <w:r>
-              <w:t>Space / Transatmospheric Vehicle</w:t>
+              <w:t xml:space="preserve">Space / </w:t>
+            </w:r>
+            <w:proofErr w:type="spellStart"/>
+            <w:r>
+              <w:t>Transatmospheric</w:t>
+            </w:r>
+            <w:proofErr w:type="spellEnd"/>
+            <w:r>
+              <w:t xml:space="preserve"> Vehicle</w:t>
             </w:r>
           </w:p>
         </w:tc>
@@ -14881,7 +16730,11 @@
               <w:jc w:val="center"/>
             </w:pPr>
             <w:r>
-              <w:t>Navigation Accuracy Category: Position (NAC</w:t>
+              <w:t>Navigation Accuracy Category: Position (</w:t>
+            </w:r>
+            <w:proofErr w:type="spellStart"/>
+            <w:r>
+              <w:t>NAC</w:t>
             </w:r>
             <w:r>
               <w:rPr>
@@ -14889,6 +16742,7 @@
               </w:rPr>
               <w:t>p</w:t>
             </w:r>
+            <w:proofErr w:type="spellEnd"/>
             <w:r>
               <w:t>)</w:t>
             </w:r>
@@ -14904,7 +16758,11 @@
               <w:jc w:val="center"/>
             </w:pPr>
             <w:r>
-              <w:t>Navigation Accuracy Category: Velocity (NAC</w:t>
+              <w:t>Navigation Accuracy Category: Velocity (</w:t>
+            </w:r>
+            <w:proofErr w:type="spellStart"/>
+            <w:r>
+              <w:t>NAC</w:t>
             </w:r>
             <w:r>
               <w:rPr>
@@ -14912,6 +16770,7 @@
               </w:rPr>
               <w:t>v</w:t>
             </w:r>
+            <w:proofErr w:type="spellEnd"/>
             <w:r>
               <w:t>)</w:t>
             </w:r>
@@ -14926,7 +16785,11 @@
               <w:jc w:val="center"/>
             </w:pPr>
             <w:r>
-              <w:t>Navigation Integrity Category: Barometer (NIC</w:t>
+              <w:t>Navigation Integrity Category: Barometer (</w:t>
+            </w:r>
+            <w:proofErr w:type="spellStart"/>
+            <w:r>
+              <w:t>NIC</w:t>
             </w:r>
             <w:r>
               <w:rPr>
@@ -14934,6 +16797,7 @@
               </w:rPr>
               <w:t>baro</w:t>
             </w:r>
+            <w:proofErr w:type="spellEnd"/>
             <w:r>
               <w:t>)</w:t>
             </w:r>
@@ -14982,13 +16846,22 @@
           <w:color w:val="008139" w:themeColor="accent1" w:themeShade="BF"/>
         </w:rPr>
       </w:pPr>
+      <w:proofErr w:type="gramStart"/>
       <w:r>
         <w:rPr>
           <w:b/>
           <w:bCs/>
         </w:rPr>
         <w:lastRenderedPageBreak/>
-        <w:t>SYSINFO[0-3]: Navigation Integrity Category (NIC)</w:t>
+        <w:t>SYSINFO[</w:t>
+      </w:r>
+      <w:proofErr w:type="gramEnd"/>
+      <w:r>
+        <w:rPr>
+          <w:b/>
+          <w:bCs/>
+        </w:rPr>
+        <w:t>0-3]: Navigation Integrity Category (NIC)</w:t>
       </w:r>
     </w:p>
     <w:p>
@@ -15381,11 +17254,20 @@
       <w:pPr>
         <w:pStyle w:val="Heading4"/>
       </w:pPr>
-      <w:r>
-        <w:t xml:space="preserve">SYSINFO[4]: </w:t>
-      </w:r>
-      <w:r>
-        <w:t>Navigation Integrity Category: Barometer (NIC</w:t>
+      <w:proofErr w:type="gramStart"/>
+      <w:r>
+        <w:t>SYSINFO[</w:t>
+      </w:r>
+      <w:proofErr w:type="gramEnd"/>
+      <w:r>
+        <w:t xml:space="preserve">4]: </w:t>
+      </w:r>
+      <w:r>
+        <w:t>Navigation Integrity Category: Barometer (</w:t>
+      </w:r>
+      <w:proofErr w:type="spellStart"/>
+      <w:r>
+        <w:t>NIC</w:t>
       </w:r>
       <w:r>
         <w:rPr>
@@ -15393,6 +17275,7 @@
         </w:rPr>
         <w:t>baro</w:t>
       </w:r>
+      <w:proofErr w:type="spellEnd"/>
       <w:r>
         <w:t>)</w:t>
       </w:r>
@@ -15405,7 +17288,11 @@
         <w:t>barometric altitude integrity</w:t>
       </w:r>
       <w:r>
-        <w:t xml:space="preserve"> (NIC</w:t>
+        <w:t xml:space="preserve"> (</w:t>
+      </w:r>
+      <w:proofErr w:type="spellStart"/>
+      <w:r>
+        <w:t>NIC</w:t>
       </w:r>
       <w:r>
         <w:rPr>
@@ -15413,13 +17300,18 @@
         </w:rPr>
         <w:t>baro</w:t>
       </w:r>
+      <w:proofErr w:type="spellEnd"/>
       <w:r>
         <w:t>) indicates how much trust should be placed in an aircraft’s reported altitude. The field is a single bit that indicates whether the aircraft uses an altimeter that has been cross-checked against other sources. Old school encoding altimeters have many parallel wires and output an altitude in a format called a Gillham Code, and have no built-in method of error checking. A single faulty wire can result in erroneous readings, so this bit lets air traffic control know whether to take altitude readings from the aircraft with a grain of salt. A 0 indicates that the transponder is outputting altitude from a Gillham coded source (with no way to cross check the value), while a 1 indicates that the transponder is outputting altitude from a Gillham coded source while using another sensor to cross-check it, or is using a more modern barometer that supports a protocol with built-in error checking.</w:t>
       </w:r>
     </w:p>
     <w:p>
       <w:r>
-        <w:t>A higher NIC</w:t>
+        <w:t xml:space="preserve">A higher </w:t>
+      </w:r>
+      <w:proofErr w:type="spellStart"/>
+      <w:r>
+        <w:t>NIC</w:t>
       </w:r>
       <w:r>
         <w:rPr>
@@ -15427,6 +17319,7 @@
         </w:rPr>
         <w:t>baro</w:t>
       </w:r>
+      <w:proofErr w:type="spellEnd"/>
       <w:r>
         <w:t xml:space="preserve"> value (i.e. 1 instead of 0) indicates more trust in the aircraft’s reported altitude.</w:t>
       </w:r>
@@ -15455,6 +17348,7 @@
                 <w:bCs/>
               </w:rPr>
             </w:pPr>
+            <w:proofErr w:type="spellStart"/>
             <w:r>
               <w:rPr>
                 <w:b/>
@@ -15470,6 +17364,7 @@
               </w:rPr>
               <w:t>baro</w:t>
             </w:r>
+            <w:proofErr w:type="spellEnd"/>
             <w:r>
               <w:rPr>
                 <w:b/>
@@ -15538,7 +17433,17 @@
           </w:tcPr>
           <w:p>
             <w:r>
-              <w:t>Altitude is from a Gillham-coded input that is being cross-checked with another source, or from a non Gillham-coded input with built-in error checking features.</w:t>
+              <w:t xml:space="preserve">Altitude is from a Gillham-coded input that is being cross-checked with another source, or from a </w:t>
+            </w:r>
+            <w:proofErr w:type="spellStart"/>
+            <w:proofErr w:type="gramStart"/>
+            <w:r>
+              <w:t>non Gillham</w:t>
+            </w:r>
+            <w:proofErr w:type="spellEnd"/>
+            <w:proofErr w:type="gramEnd"/>
+            <w:r>
+              <w:t>-coded input with built-in error checking features.</w:t>
             </w:r>
           </w:p>
         </w:tc>
@@ -15549,11 +17454,20 @@
       <w:pPr>
         <w:pStyle w:val="Heading4"/>
       </w:pPr>
-      <w:r>
-        <w:t xml:space="preserve">SYSINFO[5-7]: </w:t>
-      </w:r>
-      <w:r>
-        <w:t>Navigation Accuracy Category: Velocity (NAC</w:t>
+      <w:proofErr w:type="gramStart"/>
+      <w:r>
+        <w:t>SYSINFO[</w:t>
+      </w:r>
+      <w:proofErr w:type="gramEnd"/>
+      <w:r>
+        <w:t xml:space="preserve">5-7]: </w:t>
+      </w:r>
+      <w:r>
+        <w:t>Navigation Accuracy Category: Velocity (</w:t>
+      </w:r>
+      <w:proofErr w:type="spellStart"/>
+      <w:r>
+        <w:t>NAC</w:t>
       </w:r>
       <w:r>
         <w:rPr>
@@ -15561,6 +17475,7 @@
         </w:rPr>
         <w:t>v</w:t>
       </w:r>
+      <w:proofErr w:type="spellEnd"/>
       <w:r>
         <w:t>)</w:t>
       </w:r>
@@ -15573,7 +17488,11 @@
         <w:t xml:space="preserve">horizontal velocity error </w:t>
       </w:r>
       <w:r>
-        <w:t>(NAC</w:t>
+        <w:t>(</w:t>
+      </w:r>
+      <w:proofErr w:type="spellStart"/>
+      <w:r>
+        <w:t>NAC</w:t>
       </w:r>
       <w:r>
         <w:rPr>
@@ -15581,13 +17500,18 @@
         </w:rPr>
         <w:t>v</w:t>
       </w:r>
+      <w:proofErr w:type="spellEnd"/>
       <w:r>
         <w:t>) indicates the expected accuracy of the reported velocity of the aircraft when systems are operating nominally. This varies depending on the accuracy capabilities of the measurement equipment onboard the aircraft, and not how often we expect said equipment to fail.</w:t>
       </w:r>
     </w:p>
     <w:p>
       <w:r>
-        <w:t>A higher NAC</w:t>
+        <w:t xml:space="preserve">A higher </w:t>
+      </w:r>
+      <w:proofErr w:type="spellStart"/>
+      <w:r>
+        <w:t>NAC</w:t>
       </w:r>
       <w:r>
         <w:rPr>
@@ -15595,6 +17519,7 @@
         </w:rPr>
         <w:t>v</w:t>
       </w:r>
+      <w:proofErr w:type="spellEnd"/>
       <w:r>
         <w:t xml:space="preserve"> indicates a more accurate velocity measurement system.</w:t>
       </w:r>
@@ -15623,6 +17548,7 @@
                 <w:bCs/>
               </w:rPr>
             </w:pPr>
+            <w:proofErr w:type="spellStart"/>
             <w:r>
               <w:rPr>
                 <w:b/>
@@ -15638,6 +17564,7 @@
               </w:rPr>
               <w:t>v</w:t>
             </w:r>
+            <w:proofErr w:type="spellEnd"/>
             <w:r>
               <w:rPr>
                 <w:b/>
@@ -15839,9 +17766,18 @@
       <w:pPr>
         <w:pStyle w:val="Heading4"/>
       </w:pPr>
+      <w:proofErr w:type="gramStart"/>
       <w:r>
         <w:lastRenderedPageBreak/>
-        <w:t>SYSINFO[8-11]: Navigation Accuracy Category: Position (NAC</w:t>
+        <w:t>SYSINFO[</w:t>
+      </w:r>
+      <w:proofErr w:type="gramEnd"/>
+      <w:r>
+        <w:t>8-11]: Navigation Accuracy Category: Position (</w:t>
+      </w:r>
+      <w:proofErr w:type="spellStart"/>
+      <w:r>
+        <w:t>NAC</w:t>
       </w:r>
       <w:r>
         <w:rPr>
@@ -15849,6 +17785,7 @@
         </w:rPr>
         <w:t>p</w:t>
       </w:r>
+      <w:proofErr w:type="spellEnd"/>
       <w:r>
         <w:t>)</w:t>
       </w:r>
@@ -15858,7 +17795,11 @@
         <w:t xml:space="preserve">The </w:t>
       </w:r>
       <w:r>
-        <w:t>estimated position uncertainty (NAC</w:t>
+        <w:t>estimated position uncertainty (</w:t>
+      </w:r>
+      <w:proofErr w:type="spellStart"/>
+      <w:r>
+        <w:t>NAC</w:t>
       </w:r>
       <w:r>
         <w:rPr>
@@ -15866,13 +17807,18 @@
         </w:rPr>
         <w:t>p</w:t>
       </w:r>
+      <w:proofErr w:type="spellEnd"/>
       <w:r>
         <w:t>) indicates the expected accuracy of the aircraft’s reported location when systems are operating nominally. This varies depending on the capabilities of the aircraft’s positioning system and not on how often we expect said equipment to fail.</w:t>
       </w:r>
     </w:p>
     <w:p>
       <w:r>
-        <w:t>A higher NAC</w:t>
+        <w:t xml:space="preserve">A higher </w:t>
+      </w:r>
+      <w:proofErr w:type="spellStart"/>
+      <w:r>
+        <w:t>NAC</w:t>
       </w:r>
       <w:r>
         <w:rPr>
@@ -15880,6 +17826,7 @@
         </w:rPr>
         <w:t>p</w:t>
       </w:r>
+      <w:proofErr w:type="spellEnd"/>
       <w:r>
         <w:t xml:space="preserve"> indicates a more accurate positioning system.</w:t>
       </w:r>
@@ -15919,6 +17866,7 @@
                 <w:bCs/>
               </w:rPr>
             </w:pPr>
+            <w:proofErr w:type="spellStart"/>
             <w:r>
               <w:rPr>
                 <w:b/>
@@ -15934,6 +17882,7 @@
               </w:rPr>
               <w:t>p</w:t>
             </w:r>
+            <w:proofErr w:type="spellEnd"/>
             <w:r>
               <w:rPr>
                 <w:b/>
@@ -16295,8 +18244,13 @@
       <w:pPr>
         <w:pStyle w:val="Heading4"/>
       </w:pPr>
-      <w:r>
-        <w:t>SYSINFO[12-13] Geometric Vertical Accuracy (GVA)</w:t>
+      <w:proofErr w:type="gramStart"/>
+      <w:r>
+        <w:t>SYSINFO[</w:t>
+      </w:r>
+      <w:proofErr w:type="gramEnd"/>
+      <w:r>
+        <w:t>12-13] Geometric Vertical Accuracy (GVA)</w:t>
       </w:r>
     </w:p>
     <w:p>
@@ -16484,8 +18438,13 @@
       <w:pPr>
         <w:pStyle w:val="Heading4"/>
       </w:pPr>
-      <w:r>
-        <w:t>SYSINFO[14-15] S</w:t>
+      <w:proofErr w:type="gramStart"/>
+      <w:r>
+        <w:t>SYSINFO[</w:t>
+      </w:r>
+      <w:proofErr w:type="gramEnd"/>
+      <w:r>
+        <w:t>14-15] S</w:t>
       </w:r>
       <w:r>
         <w:t>ource</w:t>
@@ -16896,13 +18855,22 @@
           <w:bCs/>
         </w:rPr>
       </w:pPr>
+      <w:proofErr w:type="gramStart"/>
       <w:r>
         <w:rPr>
           <w:b/>
           <w:bCs/>
         </w:rPr>
         <w:lastRenderedPageBreak/>
-        <w:t>SYSINFO[16-17] System Design Assurance (SDA)</w:t>
+        <w:t>SYSINFO[</w:t>
+      </w:r>
+      <w:proofErr w:type="gramEnd"/>
+      <w:r>
+        <w:rPr>
+          <w:b/>
+          <w:bCs/>
+        </w:rPr>
+        <w:t>16-17] System Design Assurance (SDA)</w:t>
       </w:r>
     </w:p>
     <w:p>
@@ -17345,12 +19313,21 @@
           <w:bCs/>
         </w:rPr>
       </w:pPr>
+      <w:proofErr w:type="gramStart"/>
       <w:r>
         <w:rPr>
           <w:b/>
           <w:bCs/>
         </w:rPr>
-        <w:t>SYSINFO[18] GNSS Antenna Offset Known</w:t>
+        <w:t>SYSINFO[</w:t>
+      </w:r>
+      <w:proofErr w:type="gramEnd"/>
+      <w:r>
+        <w:rPr>
+          <w:b/>
+          <w:bCs/>
+        </w:rPr>
+        <w:t>18] GNSS Antenna Offset Known</w:t>
       </w:r>
       <w:r>
         <w:rPr>
@@ -17489,49 +19466,67 @@
           <w:bCs/>
         </w:rPr>
       </w:pPr>
+      <w:proofErr w:type="gramStart"/>
       <w:r>
         <w:rPr>
           <w:b/>
           <w:bCs/>
         </w:rPr>
-        <w:t>SYSINFO[19-20] GNSS Antenna Offset Distance (GAOD)</w:t>
-      </w:r>
-    </w:p>
-    <w:p>
-      <w:r>
-        <w:t>This field indicates the distance that the GNSS antenna is offset from the centerline (roll axis) of the aircraft. Aircraft only report even values for their GNSS antenna offset distance, between 2-6 meters, so the reported offset distance can be calculated using the equation below.</w:t>
-      </w:r>
-    </w:p>
-    <w:p>
-      <w:pPr>
-        <w:ind w:left="720"/>
-      </w:pPr>
-      <w:r>
-        <w:t xml:space="preserve">GNSS antenna offset distance = GAOD &lt;&lt; </w:t>
-      </w:r>
-      <w:r>
-        <w:t>1</w:t>
-      </w:r>
-    </w:p>
-    <w:p>
-      <w:r>
-        <w:t>Note that this value is only reported by some aircraft while operating on the ground. Aircraft operating in the air do not report this value. Always check the value of the GAOK bit to see if the value of GAOD is worth paying attention to.</w:t>
-      </w:r>
-    </w:p>
-    <w:p/>
-    <w:p>
-      <w:pPr>
+        <w:t>SYSINFO[</w:t>
+      </w:r>
+      <w:proofErr w:type="gramEnd"/>
+      <w:r>
         <w:rPr>
           <w:b/>
           <w:bCs/>
         </w:rPr>
-      </w:pPr>
-      <w:r>
+        <w:t>19-20] GNSS Antenna Offset Distance (GAOD)</w:t>
+      </w:r>
+    </w:p>
+    <w:p>
+      <w:r>
+        <w:t>This field indicates the distance that the GNSS antenna is offset from the centerline (roll axis) of the aircraft. Aircraft only report even values for their GNSS antenna offset distance, between 2-6 meters, so the reported offset distance can be calculated using the equation below.</w:t>
+      </w:r>
+    </w:p>
+    <w:p>
+      <w:pPr>
+        <w:ind w:left="720"/>
+      </w:pPr>
+      <w:r>
+        <w:t xml:space="preserve">GNSS antenna offset distance = GAOD &lt;&lt; </w:t>
+      </w:r>
+      <w:r>
+        <w:t>1</w:t>
+      </w:r>
+    </w:p>
+    <w:p>
+      <w:r>
+        <w:t>Note that this value is only reported by some aircraft while operating on the ground. Aircraft operating in the air do not report this value. Always check the value of the GAOK bit to see if the value of GAOD is worth paying attention to.</w:t>
+      </w:r>
+    </w:p>
+    <w:p/>
+    <w:p>
+      <w:pPr>
         <w:rPr>
           <w:b/>
           <w:bCs/>
         </w:rPr>
-        <w:t>SYSINFO[21] GNSS Antenna Offset Direction (GAOR)</w:t>
+      </w:pPr>
+      <w:proofErr w:type="gramStart"/>
+      <w:r>
+        <w:rPr>
+          <w:b/>
+          <w:bCs/>
+        </w:rPr>
+        <w:t>SYSINFO[</w:t>
+      </w:r>
+      <w:proofErr w:type="gramEnd"/>
+      <w:r>
+        <w:rPr>
+          <w:b/>
+          <w:bCs/>
+        </w:rPr>
+        <w:t>21] GNSS Antenna Offset Direction (GAOR)</w:t>
       </w:r>
     </w:p>
     <w:tbl>
@@ -17677,13 +19672,22 @@
           <w:bCs/>
         </w:rPr>
       </w:pPr>
+      <w:proofErr w:type="gramStart"/>
       <w:r>
         <w:rPr>
           <w:b/>
           <w:bCs/>
         </w:rPr>
         <w:lastRenderedPageBreak/>
-        <w:t>SYSINFO[22-28] Aircraft Maximum Dimension (MDIM)</w:t>
+        <w:t>SYSINFO[</w:t>
+      </w:r>
+      <w:proofErr w:type="gramEnd"/>
+      <w:r>
+        <w:rPr>
+          <w:b/>
+          <w:bCs/>
+        </w:rPr>
+        <w:t>22-28] Aircraft Maximum Dimension (MDIM)</w:t>
       </w:r>
     </w:p>
     <w:p>
@@ -17722,12 +19726,21 @@
           <w:bCs/>
         </w:rPr>
       </w:pPr>
+      <w:proofErr w:type="spellStart"/>
       <w:r>
         <w:rPr>
           <w:b w:val="0"/>
           <w:bCs/>
         </w:rPr>
-        <w:t>CSBee messages use a 16-bit Cyclical Redundancy Checksum (CRC-16), which can be calculated using the algorithm in the C++ code snippet below. Note the “swap16” helper function which also needs to be included.</w:t>
+        <w:t>CSBee</w:t>
+      </w:r>
+      <w:proofErr w:type="spellEnd"/>
+      <w:r>
+        <w:rPr>
+          <w:b w:val="0"/>
+          <w:bCs/>
+        </w:rPr>
+        <w:t xml:space="preserve"> messages use a 16-bit Cyclical Redundancy Checksum (CRC-16), which can be calculated using the algorithm in the C++ code snippet below. Note the “swap16” helper function which also needs to be included.</w:t>
       </w:r>
     </w:p>
     <w:p>
@@ -17744,7 +19757,15 @@
         <w:pStyle w:val="code"/>
       </w:pPr>
       <w:r>
-        <w:t>uint16_t swap16(uint16_t value) { return (value &lt;&lt; 8) | (value &gt;&gt; 8); }</w:t>
+        <w:t xml:space="preserve">uint16_t swap16(uint16_t value) </w:t>
+      </w:r>
+      <w:proofErr w:type="gramStart"/>
+      <w:r>
+        <w:t>{ return</w:t>
+      </w:r>
+      <w:proofErr w:type="gramEnd"/>
+      <w:r>
+        <w:t xml:space="preserve"> (value &lt;&lt; 8) | (value &gt;&gt; 8); }</w:t>
       </w:r>
     </w:p>
     <w:p>
@@ -17757,7 +19778,15 @@
         <w:pStyle w:val="code"/>
       </w:pPr>
       <w:r>
-        <w:t xml:space="preserve">uint16_t CalculateCRC16(const uint8_t *data_p, </w:t>
+        <w:t>uint16_t CalculateCRC16(const uint8_t *</w:t>
+      </w:r>
+      <w:proofErr w:type="spellStart"/>
+      <w:r>
+        <w:t>data_p</w:t>
+      </w:r>
+      <w:proofErr w:type="spellEnd"/>
+      <w:r>
+        <w:t xml:space="preserve">, </w:t>
       </w:r>
       <w:r>
         <w:t>int32_t</w:t>
@@ -17779,7 +19808,15 @@
         <w:pStyle w:val="code"/>
       </w:pPr>
       <w:r>
-        <w:t>    uint16_t crc = 0xFFFF;</w:t>
+        <w:t xml:space="preserve">    uint16_t </w:t>
+      </w:r>
+      <w:proofErr w:type="spellStart"/>
+      <w:r>
+        <w:t>crc</w:t>
+      </w:r>
+      <w:proofErr w:type="spellEnd"/>
+      <w:r>
+        <w:t xml:space="preserve"> = 0xFFFF;</w:t>
       </w:r>
     </w:p>
     <w:p>
@@ -17795,7 +19832,23 @@
         <w:pStyle w:val="code"/>
       </w:pPr>
       <w:r>
-        <w:t>        x = crc &gt;&gt; 8 ^ *data_p++;</w:t>
+        <w:t xml:space="preserve">        x = </w:t>
+      </w:r>
+      <w:proofErr w:type="spellStart"/>
+      <w:r>
+        <w:t>crc</w:t>
+      </w:r>
+      <w:proofErr w:type="spellEnd"/>
+      <w:r>
+        <w:t xml:space="preserve"> &gt;&gt; 8 ^ *</w:t>
+      </w:r>
+      <w:proofErr w:type="spellStart"/>
+      <w:r>
+        <w:t>data_p</w:t>
+      </w:r>
+      <w:proofErr w:type="spellEnd"/>
+      <w:r>
+        <w:t>++;</w:t>
       </w:r>
     </w:p>
     <w:p>
@@ -17811,7 +19864,31 @@
         <w:pStyle w:val="code"/>
       </w:pPr>
       <w:r>
-        <w:t>        crc = (crc &lt;&lt; 8) ^ ((uint16_t)(x &lt;&lt; 12)) ^ ((uint16_t)(x &lt;&lt; 5)) ^ ((uint16_t)x);</w:t>
+        <w:t xml:space="preserve">        </w:t>
+      </w:r>
+      <w:proofErr w:type="spellStart"/>
+      <w:r>
+        <w:t>crc</w:t>
+      </w:r>
+      <w:proofErr w:type="spellEnd"/>
+      <w:r>
+        <w:t xml:space="preserve"> = (</w:t>
+      </w:r>
+      <w:proofErr w:type="spellStart"/>
+      <w:r>
+        <w:t>crc</w:t>
+      </w:r>
+      <w:proofErr w:type="spellEnd"/>
+      <w:r>
+        <w:t xml:space="preserve"> &lt;&lt; 8) ^ ((uint16_</w:t>
+      </w:r>
+      <w:proofErr w:type="gramStart"/>
+      <w:r>
+        <w:t>t)(</w:t>
+      </w:r>
+      <w:proofErr w:type="gramEnd"/>
+      <w:r>
+        <w:t>x &lt;&lt; 12)) ^ ((uint16_t)(x &lt;&lt; 5)) ^ ((uint16_t)x);</w:t>
       </w:r>
     </w:p>
     <w:p>
@@ -17827,7 +19904,15 @@
         <w:pStyle w:val="code"/>
       </w:pPr>
       <w:r>
-        <w:t>    return swap16(crc);</w:t>
+        <w:t>    return swap16(</w:t>
+      </w:r>
+      <w:proofErr w:type="spellStart"/>
+      <w:r>
+        <w:t>crc</w:t>
+      </w:r>
+      <w:proofErr w:type="spellEnd"/>
+      <w:r>
+        <w:t>);</w:t>
       </w:r>
     </w:p>
     <w:p>
@@ -17877,11 +19962,16 @@
         <w:pStyle w:val="code"/>
       </w:pPr>
       <w:r>
-        <w:t>#S:</w:t>
+        <w:t>#</w:t>
+      </w:r>
+      <w:proofErr w:type="gramStart"/>
+      <w:r>
+        <w:t>S:</w:t>
       </w:r>
       <w:r>
         <w:t>DPS</w:t>
       </w:r>
+      <w:proofErr w:type="gramEnd"/>
       <w:r>
         <w:t>,</w:t>
       </w:r>
@@ -18712,7 +20802,15 @@
     </w:p>
     <w:p>
       <w:r>
-        <w:t>Tracked aircraft information is sent in MAVLINK ADSB_VEHICLE messages, in a data burst once per second. The data burst consists of Nx ADSB_VEHICLE messages, where N is the number of tracked aircraft, and 1x MESSAGE_INTERVAL message as a delimiter which indicates the end of the list of tracked aircraft. Note that this is a binary protocol which is not human readable.</w:t>
+        <w:t xml:space="preserve">Tracked aircraft information is sent in MAVLINK ADSB_VEHICLE messages, in a data burst once per second. The data burst consists of </w:t>
+      </w:r>
+      <w:proofErr w:type="spellStart"/>
+      <w:r>
+        <w:t>Nx</w:t>
+      </w:r>
+      <w:proofErr w:type="spellEnd"/>
+      <w:r>
+        <w:t xml:space="preserve"> ADSB_VEHICLE messages, where N is the number of tracked aircraft, and 1x MESSAGE_INTERVAL message as a delimiter which indicates the end of the list of tracked aircraft. Note that this is a binary protocol which is not human readable.</w:t>
       </w:r>
     </w:p>
     <w:tbl>
@@ -18954,9 +21052,11 @@
             <w:pPr>
               <w:pStyle w:val="NoSpacing"/>
             </w:pPr>
+            <w:proofErr w:type="spellStart"/>
             <w:r>
               <w:t>ICAO_address</w:t>
             </w:r>
+            <w:proofErr w:type="spellEnd"/>
           </w:p>
         </w:tc>
         <w:tc>
@@ -19023,9 +21123,11 @@
             <w:pPr>
               <w:pStyle w:val="NoSpacing"/>
             </w:pPr>
+            <w:proofErr w:type="spellStart"/>
             <w:r>
               <w:t>lat</w:t>
             </w:r>
+            <w:proofErr w:type="spellEnd"/>
           </w:p>
         </w:tc>
         <w:tc>
@@ -19095,9 +21197,11 @@
             <w:pPr>
               <w:pStyle w:val="NoSpacing"/>
             </w:pPr>
+            <w:proofErr w:type="spellStart"/>
             <w:r>
               <w:t>lon</w:t>
             </w:r>
+            <w:proofErr w:type="spellEnd"/>
           </w:p>
         </w:tc>
         <w:tc>
@@ -19167,9 +21271,11 @@
             <w:pPr>
               <w:pStyle w:val="NoSpacing"/>
             </w:pPr>
+            <w:proofErr w:type="spellStart"/>
             <w:r>
               <w:t>altitude_type</w:t>
             </w:r>
+            <w:proofErr w:type="spellEnd"/>
           </w:p>
         </w:tc>
         <w:tc>
@@ -19299,8 +21405,13 @@
             <w:pPr>
               <w:pStyle w:val="NoSpacing"/>
             </w:pPr>
-            <w:r>
-              <w:t>Altitude(ASL)</w:t>
+            <w:proofErr w:type="gramStart"/>
+            <w:r>
+              <w:t>Altitude(</w:t>
+            </w:r>
+            <w:proofErr w:type="gramEnd"/>
+            <w:r>
+              <w:t>ASL)</w:t>
             </w:r>
           </w:p>
         </w:tc>
@@ -19346,9 +21457,11 @@
             <w:pPr>
               <w:pStyle w:val="NoSpacing"/>
             </w:pPr>
+            <w:proofErr w:type="spellStart"/>
             <w:r>
               <w:t>cdeg</w:t>
             </w:r>
+            <w:proofErr w:type="spellEnd"/>
           </w:p>
         </w:tc>
         <w:tc>
@@ -19390,9 +21503,11 @@
             <w:pPr>
               <w:pStyle w:val="NoSpacing"/>
             </w:pPr>
+            <w:proofErr w:type="spellStart"/>
             <w:r>
               <w:t>hor_velocity</w:t>
             </w:r>
+            <w:proofErr w:type="spellEnd"/>
           </w:p>
         </w:tc>
         <w:tc>
@@ -19462,9 +21577,11 @@
             <w:pPr>
               <w:pStyle w:val="NoSpacing"/>
             </w:pPr>
+            <w:proofErr w:type="spellStart"/>
             <w:r>
               <w:t>ver_velocity</w:t>
             </w:r>
+            <w:proofErr w:type="spellEnd"/>
           </w:p>
         </w:tc>
         <w:tc>
@@ -19548,8 +21665,13 @@
             <w:pPr>
               <w:pStyle w:val="code"/>
             </w:pPr>
-            <w:r>
-              <w:t>char[9]</w:t>
+            <w:proofErr w:type="gramStart"/>
+            <w:r>
+              <w:t>char[</w:t>
+            </w:r>
+            <w:proofErr w:type="gramEnd"/>
+            <w:r>
+              <w:t>9]</w:t>
             </w:r>
           </w:p>
         </w:tc>
@@ -19603,9 +21725,11 @@
             <w:pPr>
               <w:pStyle w:val="NoSpacing"/>
             </w:pPr>
+            <w:proofErr w:type="spellStart"/>
             <w:r>
               <w:t>emitter_type</w:t>
             </w:r>
+            <w:proofErr w:type="spellEnd"/>
           </w:p>
         </w:tc>
         <w:tc>
@@ -19682,9 +21806,11 @@
             <w:pPr>
               <w:pStyle w:val="NoSpacing"/>
             </w:pPr>
+            <w:proofErr w:type="spellStart"/>
             <w:r>
               <w:t>tslc</w:t>
             </w:r>
+            <w:proofErr w:type="spellEnd"/>
           </w:p>
         </w:tc>
         <w:tc>
@@ -20097,12 +22223,14 @@
                 <w:lang w:eastAsia="zh-CN"/>
               </w:rPr>
             </w:pPr>
+            <w:proofErr w:type="spellStart"/>
             <w:r>
               <w:rPr>
                 <w:lang w:eastAsia="zh-CN"/>
               </w:rPr>
               <w:t>message_id</w:t>
             </w:r>
+            <w:proofErr w:type="spellEnd"/>
           </w:p>
         </w:tc>
         <w:tc>
@@ -20176,7 +22304,21 @@
               <w:rPr>
                 <w:lang w:eastAsia="zh-CN"/>
               </w:rPr>
-              <w:t>The ID of the requested MAVLink message. v1.0 is limited to 254 messages.</w:t>
+              <w:t xml:space="preserve">The ID of the requested </w:t>
+            </w:r>
+            <w:proofErr w:type="spellStart"/>
+            <w:r>
+              <w:rPr>
+                <w:lang w:eastAsia="zh-CN"/>
+              </w:rPr>
+              <w:t>MAVLink</w:t>
+            </w:r>
+            <w:proofErr w:type="spellEnd"/>
+            <w:r>
+              <w:rPr>
+                <w:lang w:eastAsia="zh-CN"/>
+              </w:rPr>
+              <w:t xml:space="preserve"> message. v1.0 is limited to 254 messages.</w:t>
             </w:r>
           </w:p>
           <w:p>
@@ -20198,7 +22340,35 @@
               <w:rPr>
                 <w:lang w:eastAsia="zh-CN"/>
               </w:rPr>
-              <w:t>NOTE: For ADSBee 1090, message_id is always 246, corresponding to the ADSB_VEHICLE message.</w:t>
+              <w:t xml:space="preserve">NOTE: For </w:t>
+            </w:r>
+            <w:proofErr w:type="spellStart"/>
+            <w:r>
+              <w:rPr>
+                <w:lang w:eastAsia="zh-CN"/>
+              </w:rPr>
+              <w:t>ADSBee</w:t>
+            </w:r>
+            <w:proofErr w:type="spellEnd"/>
+            <w:r>
+              <w:rPr>
+                <w:lang w:eastAsia="zh-CN"/>
+              </w:rPr>
+              <w:t xml:space="preserve"> 1090, </w:t>
+            </w:r>
+            <w:proofErr w:type="spellStart"/>
+            <w:r>
+              <w:rPr>
+                <w:lang w:eastAsia="zh-CN"/>
+              </w:rPr>
+              <w:t>message_id</w:t>
+            </w:r>
+            <w:proofErr w:type="spellEnd"/>
+            <w:r>
+              <w:rPr>
+                <w:lang w:eastAsia="zh-CN"/>
+              </w:rPr>
+              <w:t xml:space="preserve"> is always 246, corresponding to the ADSB_VEHICLE message.</w:t>
             </w:r>
           </w:p>
         </w:tc>
@@ -20226,12 +22396,14 @@
                 <w:lang w:eastAsia="zh-CN"/>
               </w:rPr>
             </w:pPr>
+            <w:proofErr w:type="spellStart"/>
             <w:r>
               <w:rPr>
                 <w:lang w:eastAsia="zh-CN"/>
               </w:rPr>
               <w:t>interval_us</w:t>
             </w:r>
+            <w:proofErr w:type="spellEnd"/>
           </w:p>
         </w:tc>
         <w:tc>
@@ -20333,7 +22505,35 @@
               <w:rPr>
                 <w:lang w:eastAsia="zh-CN"/>
               </w:rPr>
-              <w:t>NOTE: For ADSBee 1090, message_id is always 1000 us.</w:t>
+              <w:t xml:space="preserve">NOTE: For </w:t>
+            </w:r>
+            <w:proofErr w:type="spellStart"/>
+            <w:r>
+              <w:rPr>
+                <w:lang w:eastAsia="zh-CN"/>
+              </w:rPr>
+              <w:t>ADSBee</w:t>
+            </w:r>
+            <w:proofErr w:type="spellEnd"/>
+            <w:r>
+              <w:rPr>
+                <w:lang w:eastAsia="zh-CN"/>
+              </w:rPr>
+              <w:t xml:space="preserve"> 1090, </w:t>
+            </w:r>
+            <w:proofErr w:type="spellStart"/>
+            <w:r>
+              <w:rPr>
+                <w:lang w:eastAsia="zh-CN"/>
+              </w:rPr>
+              <w:t>message_id</w:t>
+            </w:r>
+            <w:proofErr w:type="spellEnd"/>
+            <w:r>
+              <w:rPr>
+                <w:lang w:eastAsia="zh-CN"/>
+              </w:rPr>
+              <w:t xml:space="preserve"> is always 1000 us.</w:t>
             </w:r>
           </w:p>
         </w:tc>
@@ -20357,7 +22557,7 @@
 </file>
 
 <file path=word/endnotes.xml><?xml version="1.0" encoding="utf-8"?>
-<w:endnotes xmlns:wpc="http://schemas.microsoft.com/office/word/2010/wordprocessingCanvas" xmlns:cx="http://schemas.microsoft.com/office/drawing/2014/chartex" xmlns:cx1="http://schemas.microsoft.com/office/drawing/2015/9/8/chartex" xmlns:cx2="http://schemas.microsoft.com/office/drawing/2015/10/21/chartex" xmlns:cx3="http://schemas.microsoft.com/office/drawing/2016/5/9/chartex" xmlns:cx4="http://schemas.microsoft.com/office/drawing/2016/5/10/chartex" xmlns:cx5="http://schemas.microsoft.com/office/drawing/2016/5/11/chartex" xmlns:cx6="http://schemas.microsoft.com/office/drawing/2016/5/12/chartex" xmlns:cx7="http://schemas.microsoft.com/office/drawing/2016/5/13/chartex" xmlns:cx8="http://schemas.microsoft.com/office/drawing/2016/5/14/chartex" xmlns:mc="http://schemas.openxmlformats.org/markup-compatibility/2006" xmlns:aink="http://schemas.microsoft.com/office/drawing/2016/ink" xmlns:am3d="http://schemas.microsoft.com/office/drawing/2017/model3d" xmlns:o="urn:schemas-microsoft-com:office:office" xmlns:oel="http://schemas.microsoft.com/office/2019/extlst" xmlns:r="http://schemas.openxmlformats.org/officeDocument/2006/relationships" xmlns:m="http://schemas.openxmlformats.org/officeDocument/2006/math" xmlns:v="urn:schemas-microsoft-com:vml" xmlns:wp14="http://schemas.microsoft.com/office/word/2010/wordprocessingDrawing" xmlns:wp="http://schemas.openxmlformats.org/drawingml/2006/wordprocessingDrawing" xmlns:w10="urn:schemas-microsoft-com:office:word" xmlns:w="http://schemas.openxmlformats.org/wordprocessingml/2006/main" xmlns:w14="http://schemas.microsoft.com/office/word/2010/wordml" xmlns:w15="http://schemas.microsoft.com/office/word/2012/wordml" xmlns:w16cex="http://schemas.microsoft.com/office/word/2018/wordml/cex" xmlns:w16cid="http://schemas.microsoft.com/office/word/2016/wordml/cid" xmlns:w16="http://schemas.microsoft.com/office/word/2018/wordml" xmlns:w16du="http://schemas.microsoft.com/office/word/2023/wordml/word16du" xmlns:w16sdtdh="http://schemas.microsoft.com/office/word/2020/wordml/sdtdatahash" xmlns:w16se="http://schemas.microsoft.com/office/word/2015/wordml/symex" xmlns:wpg="http://schemas.microsoft.com/office/word/2010/wordprocessingGroup" xmlns:wpi="http://schemas.microsoft.com/office/word/2010/wordprocessingInk" xmlns:wne="http://schemas.microsoft.com/office/word/2006/wordml" xmlns:wps="http://schemas.microsoft.com/office/word/2010/wordprocessingShape" mc:Ignorable="w14 w15 w16se w16cid w16 w16cex w16sdtdh w16du wp14">
+<w:endnotes xmlns:wpc="http://schemas.microsoft.com/office/word/2010/wordprocessingCanvas" xmlns:cx="http://schemas.microsoft.com/office/drawing/2014/chartex" xmlns:cx1="http://schemas.microsoft.com/office/drawing/2015/9/8/chartex" xmlns:cx2="http://schemas.microsoft.com/office/drawing/2015/10/21/chartex" xmlns:cx3="http://schemas.microsoft.com/office/drawing/2016/5/9/chartex" xmlns:cx4="http://schemas.microsoft.com/office/drawing/2016/5/10/chartex" xmlns:cx5="http://schemas.microsoft.com/office/drawing/2016/5/11/chartex" xmlns:cx6="http://schemas.microsoft.com/office/drawing/2016/5/12/chartex" xmlns:cx7="http://schemas.microsoft.com/office/drawing/2016/5/13/chartex" xmlns:cx8="http://schemas.microsoft.com/office/drawing/2016/5/14/chartex" xmlns:mc="http://schemas.openxmlformats.org/markup-compatibility/2006" xmlns:aink="http://schemas.microsoft.com/office/drawing/2016/ink" xmlns:am3d="http://schemas.microsoft.com/office/drawing/2017/model3d" xmlns:o="urn:schemas-microsoft-com:office:office" xmlns:oel="http://schemas.microsoft.com/office/2019/extlst" xmlns:r="http://schemas.openxmlformats.org/officeDocument/2006/relationships" xmlns:m="http://schemas.openxmlformats.org/officeDocument/2006/math" xmlns:v="urn:schemas-microsoft-com:vml" xmlns:wp14="http://schemas.microsoft.com/office/word/2010/wordprocessingDrawing" xmlns:wp="http://schemas.openxmlformats.org/drawingml/2006/wordprocessingDrawing" xmlns:w10="urn:schemas-microsoft-com:office:word" xmlns:w="http://schemas.openxmlformats.org/wordprocessingml/2006/main" xmlns:w14="http://schemas.microsoft.com/office/word/2010/wordml" xmlns:w15="http://schemas.microsoft.com/office/word/2012/wordml" xmlns:w16cex="http://schemas.microsoft.com/office/word/2018/wordml/cex" xmlns:w16cid="http://schemas.microsoft.com/office/word/2016/wordml/cid" xmlns:w16="http://schemas.microsoft.com/office/word/2018/wordml" xmlns:w16du="http://schemas.microsoft.com/office/word/2023/wordml/word16du" xmlns:w16sdtdh="http://schemas.microsoft.com/office/word/2020/wordml/sdtdatahash" xmlns:w16sdtfl="http://schemas.microsoft.com/office/word/2024/wordml/sdtformatlock" xmlns:w16se="http://schemas.microsoft.com/office/word/2015/wordml/symex" xmlns:wpg="http://schemas.microsoft.com/office/word/2010/wordprocessingGroup" xmlns:wpi="http://schemas.microsoft.com/office/word/2010/wordprocessingInk" xmlns:wne="http://schemas.microsoft.com/office/word/2006/wordml" xmlns:wps="http://schemas.microsoft.com/office/word/2010/wordprocessingShape" mc:Ignorable="w14 w15 w16se w16cid w16 w16cex w16sdtdh w16sdtfl w16du wp14">
   <w:endnote w:type="separator" w:id="-1">
     <w:p>
       <w:pPr>
@@ -20382,7 +22582,7 @@
 </file>
 
 <file path=word/footer1.xml><?xml version="1.0" encoding="utf-8"?>
-<w:ftr xmlns:wpc="http://schemas.microsoft.com/office/word/2010/wordprocessingCanvas" xmlns:cx="http://schemas.microsoft.com/office/drawing/2014/chartex" xmlns:cx1="http://schemas.microsoft.com/office/drawing/2015/9/8/chartex" xmlns:cx2="http://schemas.microsoft.com/office/drawing/2015/10/21/chartex" xmlns:cx3="http://schemas.microsoft.com/office/drawing/2016/5/9/chartex" xmlns:cx4="http://schemas.microsoft.com/office/drawing/2016/5/10/chartex" xmlns:cx5="http://schemas.microsoft.com/office/drawing/2016/5/11/chartex" xmlns:cx6="http://schemas.microsoft.com/office/drawing/2016/5/12/chartex" xmlns:cx7="http://schemas.microsoft.com/office/drawing/2016/5/13/chartex" xmlns:cx8="http://schemas.microsoft.com/office/drawing/2016/5/14/chartex" xmlns:mc="http://schemas.openxmlformats.org/markup-compatibility/2006" xmlns:aink="http://schemas.microsoft.com/office/drawing/2016/ink" xmlns:am3d="http://schemas.microsoft.com/office/drawing/2017/model3d" xmlns:o="urn:schemas-microsoft-com:office:office" xmlns:oel="http://schemas.microsoft.com/office/2019/extlst" xmlns:r="http://schemas.openxmlformats.org/officeDocument/2006/relationships" xmlns:m="http://schemas.openxmlformats.org/officeDocument/2006/math" xmlns:v="urn:schemas-microsoft-com:vml" xmlns:wp14="http://schemas.microsoft.com/office/word/2010/wordprocessingDrawing" xmlns:wp="http://schemas.openxmlformats.org/drawingml/2006/wordprocessingDrawing" xmlns:w10="urn:schemas-microsoft-com:office:word" xmlns:w="http://schemas.openxmlformats.org/wordprocessingml/2006/main" xmlns:w14="http://schemas.microsoft.com/office/word/2010/wordml" xmlns:w15="http://schemas.microsoft.com/office/word/2012/wordml" xmlns:w16cex="http://schemas.microsoft.com/office/word/2018/wordml/cex" xmlns:w16cid="http://schemas.microsoft.com/office/word/2016/wordml/cid" xmlns:w16="http://schemas.microsoft.com/office/word/2018/wordml" xmlns:w16du="http://schemas.microsoft.com/office/word/2023/wordml/word16du" xmlns:w16sdtdh="http://schemas.microsoft.com/office/word/2020/wordml/sdtdatahash" xmlns:w16se="http://schemas.microsoft.com/office/word/2015/wordml/symex" xmlns:wpg="http://schemas.microsoft.com/office/word/2010/wordprocessingGroup" xmlns:wpi="http://schemas.microsoft.com/office/word/2010/wordprocessingInk" xmlns:wne="http://schemas.microsoft.com/office/word/2006/wordml" xmlns:wps="http://schemas.microsoft.com/office/word/2010/wordprocessingShape" mc:Ignorable="w14 w15 w16se w16cid w16 w16cex w16sdtdh w16du wp14">
+<w:ftr xmlns:wpc="http://schemas.microsoft.com/office/word/2010/wordprocessingCanvas" xmlns:cx="http://schemas.microsoft.com/office/drawing/2014/chartex" xmlns:cx1="http://schemas.microsoft.com/office/drawing/2015/9/8/chartex" xmlns:cx2="http://schemas.microsoft.com/office/drawing/2015/10/21/chartex" xmlns:cx3="http://schemas.microsoft.com/office/drawing/2016/5/9/chartex" xmlns:cx4="http://schemas.microsoft.com/office/drawing/2016/5/10/chartex" xmlns:cx5="http://schemas.microsoft.com/office/drawing/2016/5/11/chartex" xmlns:cx6="http://schemas.microsoft.com/office/drawing/2016/5/12/chartex" xmlns:cx7="http://schemas.microsoft.com/office/drawing/2016/5/13/chartex" xmlns:cx8="http://schemas.microsoft.com/office/drawing/2016/5/14/chartex" xmlns:mc="http://schemas.openxmlformats.org/markup-compatibility/2006" xmlns:aink="http://schemas.microsoft.com/office/drawing/2016/ink" xmlns:am3d="http://schemas.microsoft.com/office/drawing/2017/model3d" xmlns:o="urn:schemas-microsoft-com:office:office" xmlns:oel="http://schemas.microsoft.com/office/2019/extlst" xmlns:r="http://schemas.openxmlformats.org/officeDocument/2006/relationships" xmlns:m="http://schemas.openxmlformats.org/officeDocument/2006/math" xmlns:v="urn:schemas-microsoft-com:vml" xmlns:wp14="http://schemas.microsoft.com/office/word/2010/wordprocessingDrawing" xmlns:wp="http://schemas.openxmlformats.org/drawingml/2006/wordprocessingDrawing" xmlns:w10="urn:schemas-microsoft-com:office:word" xmlns:w="http://schemas.openxmlformats.org/wordprocessingml/2006/main" xmlns:w14="http://schemas.microsoft.com/office/word/2010/wordml" xmlns:w15="http://schemas.microsoft.com/office/word/2012/wordml" xmlns:w16cex="http://schemas.microsoft.com/office/word/2018/wordml/cex" xmlns:w16cid="http://schemas.microsoft.com/office/word/2016/wordml/cid" xmlns:w16="http://schemas.microsoft.com/office/word/2018/wordml" xmlns:w16du="http://schemas.microsoft.com/office/word/2023/wordml/word16du" xmlns:w16sdtdh="http://schemas.microsoft.com/office/word/2020/wordml/sdtdatahash" xmlns:w16sdtfl="http://schemas.microsoft.com/office/word/2024/wordml/sdtformatlock" xmlns:w16se="http://schemas.microsoft.com/office/word/2015/wordml/symex" xmlns:wpg="http://schemas.microsoft.com/office/word/2010/wordprocessingGroup" xmlns:wpi="http://schemas.microsoft.com/office/word/2010/wordprocessingInk" xmlns:wne="http://schemas.microsoft.com/office/word/2006/wordml" xmlns:wps="http://schemas.microsoft.com/office/word/2010/wordprocessingShape" mc:Ignorable="w14 w15 w16se w16cid w16 w16cex w16sdtdh w16sdtfl w16du wp14">
   <w:p>
     <w:pPr>
       <w:pStyle w:val="NoSpacing"/>
@@ -20404,6 +22604,7 @@
         <v:rect id="_x0000_s2050" style="position:absolute;left:0;text-align:left;margin-left:-82.1pt;margin-top:.05pt;width:664.9pt;height:84.5pt;z-index:-251657728" fillcolor="#00ad4d" stroked="f"/>
       </w:pict>
     </w:r>
+    <w:proofErr w:type="spellStart"/>
     <w:r>
       <w:rPr>
         <w:rFonts w:ascii="Poppins SemiBold" w:hAnsi="Poppins SemiBold" w:cs="Poppins SemiBold"/>
@@ -20411,7 +22612,17 @@
         <w:bCs/>
         <w:color w:val="FFFFFF" w:themeColor="background1"/>
       </w:rPr>
-      <w:t>ADSBee 1090 Datasheet</w:t>
+      <w:t>ADSBee</w:t>
+    </w:r>
+    <w:proofErr w:type="spellEnd"/>
+    <w:r>
+      <w:rPr>
+        <w:rFonts w:ascii="Poppins SemiBold" w:hAnsi="Poppins SemiBold" w:cs="Poppins SemiBold"/>
+        <w:b/>
+        <w:bCs/>
+        <w:color w:val="FFFFFF" w:themeColor="background1"/>
+      </w:rPr>
+      <w:t xml:space="preserve"> 1090 Datasheet</w:t>
     </w:r>
     <w:r>
       <w:rPr>
@@ -20580,26 +22791,14 @@
       <w:rPr>
         <w:color w:val="FFFFFF" w:themeColor="background1"/>
       </w:rPr>
-      <w:t>6</w:t>
-    </w:r>
-    <w:r>
-      <w:rPr>
-        <w:color w:val="FFFFFF" w:themeColor="background1"/>
-      </w:rPr>
-      <w:t>.</w:t>
-    </w:r>
-    <w:r>
-      <w:rPr>
-        <w:color w:val="FFFFFF" w:themeColor="background1"/>
-      </w:rPr>
-      <w:t>2</w:t>
+      <w:t>7.1</w:t>
     </w:r>
   </w:p>
 </w:ftr>
 </file>
 
 <file path=word/footnotes.xml><?xml version="1.0" encoding="utf-8"?>
-<w:footnotes xmlns:wpc="http://schemas.microsoft.com/office/word/2010/wordprocessingCanvas" xmlns:cx="http://schemas.microsoft.com/office/drawing/2014/chartex" xmlns:cx1="http://schemas.microsoft.com/office/drawing/2015/9/8/chartex" xmlns:cx2="http://schemas.microsoft.com/office/drawing/2015/10/21/chartex" xmlns:cx3="http://schemas.microsoft.com/office/drawing/2016/5/9/chartex" xmlns:cx4="http://schemas.microsoft.com/office/drawing/2016/5/10/chartex" xmlns:cx5="http://schemas.microsoft.com/office/drawing/2016/5/11/chartex" xmlns:cx6="http://schemas.microsoft.com/office/drawing/2016/5/12/chartex" xmlns:cx7="http://schemas.microsoft.com/office/drawing/2016/5/13/chartex" xmlns:cx8="http://schemas.microsoft.com/office/drawing/2016/5/14/chartex" xmlns:mc="http://schemas.openxmlformats.org/markup-compatibility/2006" xmlns:aink="http://schemas.microsoft.com/office/drawing/2016/ink" xmlns:am3d="http://schemas.microsoft.com/office/drawing/2017/model3d" xmlns:o="urn:schemas-microsoft-com:office:office" xmlns:oel="http://schemas.microsoft.com/office/2019/extlst" xmlns:r="http://schemas.openxmlformats.org/officeDocument/2006/relationships" xmlns:m="http://schemas.openxmlformats.org/officeDocument/2006/math" xmlns:v="urn:schemas-microsoft-com:vml" xmlns:wp14="http://schemas.microsoft.com/office/word/2010/wordprocessingDrawing" xmlns:wp="http://schemas.openxmlformats.org/drawingml/2006/wordprocessingDrawing" xmlns:w10="urn:schemas-microsoft-com:office:word" xmlns:w="http://schemas.openxmlformats.org/wordprocessingml/2006/main" xmlns:w14="http://schemas.microsoft.com/office/word/2010/wordml" xmlns:w15="http://schemas.microsoft.com/office/word/2012/wordml" xmlns:w16cex="http://schemas.microsoft.com/office/word/2018/wordml/cex" xmlns:w16cid="http://schemas.microsoft.com/office/word/2016/wordml/cid" xmlns:w16="http://schemas.microsoft.com/office/word/2018/wordml" xmlns:w16du="http://schemas.microsoft.com/office/word/2023/wordml/word16du" xmlns:w16sdtdh="http://schemas.microsoft.com/office/word/2020/wordml/sdtdatahash" xmlns:w16se="http://schemas.microsoft.com/office/word/2015/wordml/symex" xmlns:wpg="http://schemas.microsoft.com/office/word/2010/wordprocessingGroup" xmlns:wpi="http://schemas.microsoft.com/office/word/2010/wordprocessingInk" xmlns:wne="http://schemas.microsoft.com/office/word/2006/wordml" xmlns:wps="http://schemas.microsoft.com/office/word/2010/wordprocessingShape" mc:Ignorable="w14 w15 w16se w16cid w16 w16cex w16sdtdh w16du wp14">
+<w:footnotes xmlns:wpc="http://schemas.microsoft.com/office/word/2010/wordprocessingCanvas" xmlns:cx="http://schemas.microsoft.com/office/drawing/2014/chartex" xmlns:cx1="http://schemas.microsoft.com/office/drawing/2015/9/8/chartex" xmlns:cx2="http://schemas.microsoft.com/office/drawing/2015/10/21/chartex" xmlns:cx3="http://schemas.microsoft.com/office/drawing/2016/5/9/chartex" xmlns:cx4="http://schemas.microsoft.com/office/drawing/2016/5/10/chartex" xmlns:cx5="http://schemas.microsoft.com/office/drawing/2016/5/11/chartex" xmlns:cx6="http://schemas.microsoft.com/office/drawing/2016/5/12/chartex" xmlns:cx7="http://schemas.microsoft.com/office/drawing/2016/5/13/chartex" xmlns:cx8="http://schemas.microsoft.com/office/drawing/2016/5/14/chartex" xmlns:mc="http://schemas.openxmlformats.org/markup-compatibility/2006" xmlns:aink="http://schemas.microsoft.com/office/drawing/2016/ink" xmlns:am3d="http://schemas.microsoft.com/office/drawing/2017/model3d" xmlns:o="urn:schemas-microsoft-com:office:office" xmlns:oel="http://schemas.microsoft.com/office/2019/extlst" xmlns:r="http://schemas.openxmlformats.org/officeDocument/2006/relationships" xmlns:m="http://schemas.openxmlformats.org/officeDocument/2006/math" xmlns:v="urn:schemas-microsoft-com:vml" xmlns:wp14="http://schemas.microsoft.com/office/word/2010/wordprocessingDrawing" xmlns:wp="http://schemas.openxmlformats.org/drawingml/2006/wordprocessingDrawing" xmlns:w10="urn:schemas-microsoft-com:office:word" xmlns:w="http://schemas.openxmlformats.org/wordprocessingml/2006/main" xmlns:w14="http://schemas.microsoft.com/office/word/2010/wordml" xmlns:w15="http://schemas.microsoft.com/office/word/2012/wordml" xmlns:w16cex="http://schemas.microsoft.com/office/word/2018/wordml/cex" xmlns:w16cid="http://schemas.microsoft.com/office/word/2016/wordml/cid" xmlns:w16="http://schemas.microsoft.com/office/word/2018/wordml" xmlns:w16du="http://schemas.microsoft.com/office/word/2023/wordml/word16du" xmlns:w16sdtdh="http://schemas.microsoft.com/office/word/2020/wordml/sdtdatahash" xmlns:w16sdtfl="http://schemas.microsoft.com/office/word/2024/wordml/sdtformatlock" xmlns:w16se="http://schemas.microsoft.com/office/word/2015/wordml/symex" xmlns:wpg="http://schemas.microsoft.com/office/word/2010/wordprocessingGroup" xmlns:wpi="http://schemas.microsoft.com/office/word/2010/wordprocessingInk" xmlns:wne="http://schemas.microsoft.com/office/word/2006/wordml" xmlns:wps="http://schemas.microsoft.com/office/word/2010/wordprocessingShape" mc:Ignorable="w14 w15 w16se w16cid w16 w16cex w16sdtdh w16sdtfl w16du wp14">
   <w:footnote w:type="separator" w:id="-1">
     <w:p>
       <w:pPr>
@@ -20624,7 +22823,7 @@
 </file>
 
 <file path=word/header1.xml><?xml version="1.0" encoding="utf-8"?>
-<w:hdr xmlns:wpc="http://schemas.microsoft.com/office/word/2010/wordprocessingCanvas" xmlns:cx="http://schemas.microsoft.com/office/drawing/2014/chartex" xmlns:cx1="http://schemas.microsoft.com/office/drawing/2015/9/8/chartex" xmlns:cx2="http://schemas.microsoft.com/office/drawing/2015/10/21/chartex" xmlns:cx3="http://schemas.microsoft.com/office/drawing/2016/5/9/chartex" xmlns:cx4="http://schemas.microsoft.com/office/drawing/2016/5/10/chartex" xmlns:cx5="http://schemas.microsoft.com/office/drawing/2016/5/11/chartex" xmlns:cx6="http://schemas.microsoft.com/office/drawing/2016/5/12/chartex" xmlns:cx7="http://schemas.microsoft.com/office/drawing/2016/5/13/chartex" xmlns:cx8="http://schemas.microsoft.com/office/drawing/2016/5/14/chartex" xmlns:mc="http://schemas.openxmlformats.org/markup-compatibility/2006" xmlns:aink="http://schemas.microsoft.com/office/drawing/2016/ink" xmlns:am3d="http://schemas.microsoft.com/office/drawing/2017/model3d" xmlns:o="urn:schemas-microsoft-com:office:office" xmlns:oel="http://schemas.microsoft.com/office/2019/extlst" xmlns:r="http://schemas.openxmlformats.org/officeDocument/2006/relationships" xmlns:m="http://schemas.openxmlformats.org/officeDocument/2006/math" xmlns:v="urn:schemas-microsoft-com:vml" xmlns:wp14="http://schemas.microsoft.com/office/word/2010/wordprocessingDrawing" xmlns:wp="http://schemas.openxmlformats.org/drawingml/2006/wordprocessingDrawing" xmlns:w10="urn:schemas-microsoft-com:office:word" xmlns:w="http://schemas.openxmlformats.org/wordprocessingml/2006/main" xmlns:w14="http://schemas.microsoft.com/office/word/2010/wordml" xmlns:w15="http://schemas.microsoft.com/office/word/2012/wordml" xmlns:w16cex="http://schemas.microsoft.com/office/word/2018/wordml/cex" xmlns:w16cid="http://schemas.microsoft.com/office/word/2016/wordml/cid" xmlns:w16="http://schemas.microsoft.com/office/word/2018/wordml" xmlns:w16du="http://schemas.microsoft.com/office/word/2023/wordml/word16du" xmlns:w16sdtdh="http://schemas.microsoft.com/office/word/2020/wordml/sdtdatahash" xmlns:w16se="http://schemas.microsoft.com/office/word/2015/wordml/symex" xmlns:wpg="http://schemas.microsoft.com/office/word/2010/wordprocessingGroup" xmlns:wpi="http://schemas.microsoft.com/office/word/2010/wordprocessingInk" xmlns:wne="http://schemas.microsoft.com/office/word/2006/wordml" xmlns:wps="http://schemas.microsoft.com/office/word/2010/wordprocessingShape" mc:Ignorable="w14 w15 w16se w16cid w16 w16cex w16sdtdh w16du wp14">
+<w:hdr xmlns:wpc="http://schemas.microsoft.com/office/word/2010/wordprocessingCanvas" xmlns:cx="http://schemas.microsoft.com/office/drawing/2014/chartex" xmlns:cx1="http://schemas.microsoft.com/office/drawing/2015/9/8/chartex" xmlns:cx2="http://schemas.microsoft.com/office/drawing/2015/10/21/chartex" xmlns:cx3="http://schemas.microsoft.com/office/drawing/2016/5/9/chartex" xmlns:cx4="http://schemas.microsoft.com/office/drawing/2016/5/10/chartex" xmlns:cx5="http://schemas.microsoft.com/office/drawing/2016/5/11/chartex" xmlns:cx6="http://schemas.microsoft.com/office/drawing/2016/5/12/chartex" xmlns:cx7="http://schemas.microsoft.com/office/drawing/2016/5/13/chartex" xmlns:cx8="http://schemas.microsoft.com/office/drawing/2016/5/14/chartex" xmlns:mc="http://schemas.openxmlformats.org/markup-compatibility/2006" xmlns:aink="http://schemas.microsoft.com/office/drawing/2016/ink" xmlns:am3d="http://schemas.microsoft.com/office/drawing/2017/model3d" xmlns:o="urn:schemas-microsoft-com:office:office" xmlns:oel="http://schemas.microsoft.com/office/2019/extlst" xmlns:r="http://schemas.openxmlformats.org/officeDocument/2006/relationships" xmlns:m="http://schemas.openxmlformats.org/officeDocument/2006/math" xmlns:v="urn:schemas-microsoft-com:vml" xmlns:wp14="http://schemas.microsoft.com/office/word/2010/wordprocessingDrawing" xmlns:wp="http://schemas.openxmlformats.org/drawingml/2006/wordprocessingDrawing" xmlns:w10="urn:schemas-microsoft-com:office:word" xmlns:w="http://schemas.openxmlformats.org/wordprocessingml/2006/main" xmlns:w14="http://schemas.microsoft.com/office/word/2010/wordml" xmlns:w15="http://schemas.microsoft.com/office/word/2012/wordml" xmlns:w16cex="http://schemas.microsoft.com/office/word/2018/wordml/cex" xmlns:w16cid="http://schemas.microsoft.com/office/word/2016/wordml/cid" xmlns:w16="http://schemas.microsoft.com/office/word/2018/wordml" xmlns:w16du="http://schemas.microsoft.com/office/word/2023/wordml/word16du" xmlns:w16sdtdh="http://schemas.microsoft.com/office/word/2020/wordml/sdtdatahash" xmlns:w16sdtfl="http://schemas.microsoft.com/office/word/2024/wordml/sdtformatlock" xmlns:w16se="http://schemas.microsoft.com/office/word/2015/wordml/symex" xmlns:wpg="http://schemas.microsoft.com/office/word/2010/wordprocessingGroup" xmlns:wpi="http://schemas.microsoft.com/office/word/2010/wordprocessingInk" xmlns:wne="http://schemas.microsoft.com/office/word/2006/wordml" xmlns:wps="http://schemas.microsoft.com/office/word/2010/wordprocessingShape" mc:Ignorable="w14 w15 w16se w16cid w16 w16cex w16sdtdh w16sdtfl w16du wp14">
   <w:p>
     <w:pPr>
       <w:pStyle w:val="Header"/>
@@ -20778,7 +22977,7 @@
 </file>
 
 <file path=word/header2.xml><?xml version="1.0" encoding="utf-8"?>
-<w:hdr xmlns:wpc="http://schemas.microsoft.com/office/word/2010/wordprocessingCanvas" xmlns:cx="http://schemas.microsoft.com/office/drawing/2014/chartex" xmlns:cx1="http://schemas.microsoft.com/office/drawing/2015/9/8/chartex" xmlns:cx2="http://schemas.microsoft.com/office/drawing/2015/10/21/chartex" xmlns:cx3="http://schemas.microsoft.com/office/drawing/2016/5/9/chartex" xmlns:cx4="http://schemas.microsoft.com/office/drawing/2016/5/10/chartex" xmlns:cx5="http://schemas.microsoft.com/office/drawing/2016/5/11/chartex" xmlns:cx6="http://schemas.microsoft.com/office/drawing/2016/5/12/chartex" xmlns:cx7="http://schemas.microsoft.com/office/drawing/2016/5/13/chartex" xmlns:cx8="http://schemas.microsoft.com/office/drawing/2016/5/14/chartex" xmlns:mc="http://schemas.openxmlformats.org/markup-compatibility/2006" xmlns:aink="http://schemas.microsoft.com/office/drawing/2016/ink" xmlns:am3d="http://schemas.microsoft.com/office/drawing/2017/model3d" xmlns:o="urn:schemas-microsoft-com:office:office" xmlns:oel="http://schemas.microsoft.com/office/2019/extlst" xmlns:r="http://schemas.openxmlformats.org/officeDocument/2006/relationships" xmlns:m="http://schemas.openxmlformats.org/officeDocument/2006/math" xmlns:v="urn:schemas-microsoft-com:vml" xmlns:wp14="http://schemas.microsoft.com/office/word/2010/wordprocessingDrawing" xmlns:wp="http://schemas.openxmlformats.org/drawingml/2006/wordprocessingDrawing" xmlns:w10="urn:schemas-microsoft-com:office:word" xmlns:w="http://schemas.openxmlformats.org/wordprocessingml/2006/main" xmlns:w14="http://schemas.microsoft.com/office/word/2010/wordml" xmlns:w15="http://schemas.microsoft.com/office/word/2012/wordml" xmlns:w16cex="http://schemas.microsoft.com/office/word/2018/wordml/cex" xmlns:w16cid="http://schemas.microsoft.com/office/word/2016/wordml/cid" xmlns:w16="http://schemas.microsoft.com/office/word/2018/wordml" xmlns:w16du="http://schemas.microsoft.com/office/word/2023/wordml/word16du" xmlns:w16sdtdh="http://schemas.microsoft.com/office/word/2020/wordml/sdtdatahash" xmlns:w16se="http://schemas.microsoft.com/office/word/2015/wordml/symex" xmlns:wpg="http://schemas.microsoft.com/office/word/2010/wordprocessingGroup" xmlns:wpi="http://schemas.microsoft.com/office/word/2010/wordprocessingInk" xmlns:wne="http://schemas.microsoft.com/office/word/2006/wordml" xmlns:wps="http://schemas.microsoft.com/office/word/2010/wordprocessingShape" mc:Ignorable="w14 w15 w16se w16cid w16 w16cex w16sdtdh w16du wp14">
+<w:hdr xmlns:wpc="http://schemas.microsoft.com/office/word/2010/wordprocessingCanvas" xmlns:cx="http://schemas.microsoft.com/office/drawing/2014/chartex" xmlns:cx1="http://schemas.microsoft.com/office/drawing/2015/9/8/chartex" xmlns:cx2="http://schemas.microsoft.com/office/drawing/2015/10/21/chartex" xmlns:cx3="http://schemas.microsoft.com/office/drawing/2016/5/9/chartex" xmlns:cx4="http://schemas.microsoft.com/office/drawing/2016/5/10/chartex" xmlns:cx5="http://schemas.microsoft.com/office/drawing/2016/5/11/chartex" xmlns:cx6="http://schemas.microsoft.com/office/drawing/2016/5/12/chartex" xmlns:cx7="http://schemas.microsoft.com/office/drawing/2016/5/13/chartex" xmlns:cx8="http://schemas.microsoft.com/office/drawing/2016/5/14/chartex" xmlns:mc="http://schemas.openxmlformats.org/markup-compatibility/2006" xmlns:aink="http://schemas.microsoft.com/office/drawing/2016/ink" xmlns:am3d="http://schemas.microsoft.com/office/drawing/2017/model3d" xmlns:o="urn:schemas-microsoft-com:office:office" xmlns:oel="http://schemas.microsoft.com/office/2019/extlst" xmlns:r="http://schemas.openxmlformats.org/officeDocument/2006/relationships" xmlns:m="http://schemas.openxmlformats.org/officeDocument/2006/math" xmlns:v="urn:schemas-microsoft-com:vml" xmlns:wp14="http://schemas.microsoft.com/office/word/2010/wordprocessingDrawing" xmlns:wp="http://schemas.openxmlformats.org/drawingml/2006/wordprocessingDrawing" xmlns:w10="urn:schemas-microsoft-com:office:word" xmlns:w="http://schemas.openxmlformats.org/wordprocessingml/2006/main" xmlns:w14="http://schemas.microsoft.com/office/word/2010/wordml" xmlns:w15="http://schemas.microsoft.com/office/word/2012/wordml" xmlns:w16cex="http://schemas.microsoft.com/office/word/2018/wordml/cex" xmlns:w16cid="http://schemas.microsoft.com/office/word/2016/wordml/cid" xmlns:w16="http://schemas.microsoft.com/office/word/2018/wordml" xmlns:w16du="http://schemas.microsoft.com/office/word/2023/wordml/word16du" xmlns:w16sdtdh="http://schemas.microsoft.com/office/word/2020/wordml/sdtdatahash" xmlns:w16sdtfl="http://schemas.microsoft.com/office/word/2024/wordml/sdtformatlock" xmlns:w16se="http://schemas.microsoft.com/office/word/2015/wordml/symex" xmlns:wpg="http://schemas.microsoft.com/office/word/2010/wordprocessingGroup" xmlns:wpi="http://schemas.microsoft.com/office/word/2010/wordprocessingInk" xmlns:wne="http://schemas.microsoft.com/office/word/2006/wordml" xmlns:wps="http://schemas.microsoft.com/office/word/2010/wordprocessingShape" mc:Ignorable="w14 w15 w16se w16cid w16 w16cex w16sdtdh w16sdtfl w16du wp14">
   <w:p>
     <w:pPr>
       <w:pStyle w:val="Header"/>
@@ -20842,7 +23041,7 @@
 </file>
 
 <file path=word/numbering.xml><?xml version="1.0" encoding="utf-8"?>
-<w:numbering xmlns:wpc="http://schemas.microsoft.com/office/word/2010/wordprocessingCanvas" xmlns:cx="http://schemas.microsoft.com/office/drawing/2014/chartex" xmlns:cx1="http://schemas.microsoft.com/office/drawing/2015/9/8/chartex" xmlns:cx2="http://schemas.microsoft.com/office/drawing/2015/10/21/chartex" xmlns:cx3="http://schemas.microsoft.com/office/drawing/2016/5/9/chartex" xmlns:cx4="http://schemas.microsoft.com/office/drawing/2016/5/10/chartex" xmlns:cx5="http://schemas.microsoft.com/office/drawing/2016/5/11/chartex" xmlns:cx6="http://schemas.microsoft.com/office/drawing/2016/5/12/chartex" xmlns:cx7="http://schemas.microsoft.com/office/drawing/2016/5/13/chartex" xmlns:cx8="http://schemas.microsoft.com/office/drawing/2016/5/14/chartex" xmlns:mc="http://schemas.openxmlformats.org/markup-compatibility/2006" xmlns:aink="http://schemas.microsoft.com/office/drawing/2016/ink" xmlns:am3d="http://schemas.microsoft.com/office/drawing/2017/model3d" xmlns:o="urn:schemas-microsoft-com:office:office" xmlns:oel="http://schemas.microsoft.com/office/2019/extlst" xmlns:r="http://schemas.openxmlformats.org/officeDocument/2006/relationships" xmlns:m="http://schemas.openxmlformats.org/officeDocument/2006/math" xmlns:v="urn:schemas-microsoft-com:vml" xmlns:wp14="http://schemas.microsoft.com/office/word/2010/wordprocessingDrawing" xmlns:wp="http://schemas.openxmlformats.org/drawingml/2006/wordprocessingDrawing" xmlns:w10="urn:schemas-microsoft-com:office:word" xmlns:w="http://schemas.openxmlformats.org/wordprocessingml/2006/main" xmlns:w14="http://schemas.microsoft.com/office/word/2010/wordml" xmlns:w15="http://schemas.microsoft.com/office/word/2012/wordml" xmlns:w16cex="http://schemas.microsoft.com/office/word/2018/wordml/cex" xmlns:w16cid="http://schemas.microsoft.com/office/word/2016/wordml/cid" xmlns:w16="http://schemas.microsoft.com/office/word/2018/wordml" xmlns:w16du="http://schemas.microsoft.com/office/word/2023/wordml/word16du" xmlns:w16sdtdh="http://schemas.microsoft.com/office/word/2020/wordml/sdtdatahash" xmlns:w16se="http://schemas.microsoft.com/office/word/2015/wordml/symex" xmlns:wpg="http://schemas.microsoft.com/office/word/2010/wordprocessingGroup" xmlns:wpi="http://schemas.microsoft.com/office/word/2010/wordprocessingInk" xmlns:wne="http://schemas.microsoft.com/office/word/2006/wordml" xmlns:wps="http://schemas.microsoft.com/office/word/2010/wordprocessingShape" mc:Ignorable="w14 w15 w16se w16cid w16 w16cex w16sdtdh w16du wp14">
+<w:numbering xmlns:wpc="http://schemas.microsoft.com/office/word/2010/wordprocessingCanvas" xmlns:cx="http://schemas.microsoft.com/office/drawing/2014/chartex" xmlns:cx1="http://schemas.microsoft.com/office/drawing/2015/9/8/chartex" xmlns:cx2="http://schemas.microsoft.com/office/drawing/2015/10/21/chartex" xmlns:cx3="http://schemas.microsoft.com/office/drawing/2016/5/9/chartex" xmlns:cx4="http://schemas.microsoft.com/office/drawing/2016/5/10/chartex" xmlns:cx5="http://schemas.microsoft.com/office/drawing/2016/5/11/chartex" xmlns:cx6="http://schemas.microsoft.com/office/drawing/2016/5/12/chartex" xmlns:cx7="http://schemas.microsoft.com/office/drawing/2016/5/13/chartex" xmlns:cx8="http://schemas.microsoft.com/office/drawing/2016/5/14/chartex" xmlns:mc="http://schemas.openxmlformats.org/markup-compatibility/2006" xmlns:aink="http://schemas.microsoft.com/office/drawing/2016/ink" xmlns:am3d="http://schemas.microsoft.com/office/drawing/2017/model3d" xmlns:o="urn:schemas-microsoft-com:office:office" xmlns:oel="http://schemas.microsoft.com/office/2019/extlst" xmlns:r="http://schemas.openxmlformats.org/officeDocument/2006/relationships" xmlns:m="http://schemas.openxmlformats.org/officeDocument/2006/math" xmlns:v="urn:schemas-microsoft-com:vml" xmlns:wp14="http://schemas.microsoft.com/office/word/2010/wordprocessingDrawing" xmlns:wp="http://schemas.openxmlformats.org/drawingml/2006/wordprocessingDrawing" xmlns:w10="urn:schemas-microsoft-com:office:word" xmlns:w="http://schemas.openxmlformats.org/wordprocessingml/2006/main" xmlns:w14="http://schemas.microsoft.com/office/word/2010/wordml" xmlns:w15="http://schemas.microsoft.com/office/word/2012/wordml" xmlns:w16cex="http://schemas.microsoft.com/office/word/2018/wordml/cex" xmlns:w16cid="http://schemas.microsoft.com/office/word/2016/wordml/cid" xmlns:w16="http://schemas.microsoft.com/office/word/2018/wordml" xmlns:w16du="http://schemas.microsoft.com/office/word/2023/wordml/word16du" xmlns:w16sdtdh="http://schemas.microsoft.com/office/word/2020/wordml/sdtdatahash" xmlns:w16sdtfl="http://schemas.microsoft.com/office/word/2024/wordml/sdtformatlock" xmlns:w16se="http://schemas.microsoft.com/office/word/2015/wordml/symex" xmlns:wpg="http://schemas.microsoft.com/office/word/2010/wordprocessingGroup" xmlns:wpi="http://schemas.microsoft.com/office/word/2010/wordprocessingInk" xmlns:wne="http://schemas.microsoft.com/office/word/2006/wordml" xmlns:wps="http://schemas.microsoft.com/office/word/2010/wordprocessingShape" mc:Ignorable="w14 w15 w16se w16cid w16 w16cex w16sdtdh w16sdtfl w16du wp14">
   <w:abstractNum w:abstractNumId="0" w15:restartNumberingAfterBreak="0">
     <w:nsid w:val="047C3814"/>
     <w:multiLevelType w:val="multilevel"/>
@@ -23961,7 +26160,7 @@
 </file>
 
 <file path=word/styles.xml><?xml version="1.0" encoding="utf-8"?>
-<w:styles xmlns:mc="http://schemas.openxmlformats.org/markup-compatibility/2006" xmlns:r="http://schemas.openxmlformats.org/officeDocument/2006/relationships" xmlns:w="http://schemas.openxmlformats.org/wordprocessingml/2006/main" xmlns:w14="http://schemas.microsoft.com/office/word/2010/wordml" xmlns:w15="http://schemas.microsoft.com/office/word/2012/wordml" xmlns:w16cex="http://schemas.microsoft.com/office/word/2018/wordml/cex" xmlns:w16cid="http://schemas.microsoft.com/office/word/2016/wordml/cid" xmlns:w16="http://schemas.microsoft.com/office/word/2018/wordml" xmlns:w16du="http://schemas.microsoft.com/office/word/2023/wordml/word16du" xmlns:w16sdtdh="http://schemas.microsoft.com/office/word/2020/wordml/sdtdatahash" xmlns:w16se="http://schemas.microsoft.com/office/word/2015/wordml/symex" mc:Ignorable="w14 w15 w16se w16cid w16 w16cex w16sdtdh w16du">
+<w:styles xmlns:mc="http://schemas.openxmlformats.org/markup-compatibility/2006" xmlns:r="http://schemas.openxmlformats.org/officeDocument/2006/relationships" xmlns:w="http://schemas.openxmlformats.org/wordprocessingml/2006/main" xmlns:w14="http://schemas.microsoft.com/office/word/2010/wordml" xmlns:w15="http://schemas.microsoft.com/office/word/2012/wordml" xmlns:w16cex="http://schemas.microsoft.com/office/word/2018/wordml/cex" xmlns:w16cid="http://schemas.microsoft.com/office/word/2016/wordml/cid" xmlns:w16="http://schemas.microsoft.com/office/word/2018/wordml" xmlns:w16du="http://schemas.microsoft.com/office/word/2023/wordml/word16du" xmlns:w16sdtdh="http://schemas.microsoft.com/office/word/2020/wordml/sdtdatahash" xmlns:w16sdtfl="http://schemas.microsoft.com/office/word/2024/wordml/sdtformatlock" xmlns:w16se="http://schemas.microsoft.com/office/word/2015/wordml/symex" mc:Ignorable="w14 w15 w16se w16cid w16 w16cex w16sdtdh w16sdtfl w16du">
   <w:docDefaults>
     <w:rPrDefault>
       <w:rPr>

</xml_diff>

<commit_message>
Fix feed UUIDs and RSSI (#60)
* Get Mode S Beast UUIDs working properly

* Reformat feeds from ingest-style feed messages to UUID frame (0xe4) during connection start, plain Mode S Beast feed messages after.

* Correct RSSI byte to be non-logarithmic 0-255 value for -96dBm to 0dBm

* Change UUID to be 64-bit UUID repeated 2x

* Aggregator websites seem to only be filtering on first 64 bits of UUID, so it needs to be unique.
</commit_message>
<xml_diff>
--- a/word/datasheet_adsbee_1090.docx
+++ b/word/datasheet_adsbee_1090.docx
@@ -1,6 +1,6 @@
 
 <file path=word/document.xml><?xml version="1.0" encoding="utf-8"?>
-<w:document xmlns:wpc="http://schemas.microsoft.com/office/word/2010/wordprocessingCanvas" xmlns:cx="http://schemas.microsoft.com/office/drawing/2014/chartex" xmlns:cx1="http://schemas.microsoft.com/office/drawing/2015/9/8/chartex" xmlns:cx2="http://schemas.microsoft.com/office/drawing/2015/10/21/chartex" xmlns:cx3="http://schemas.microsoft.com/office/drawing/2016/5/9/chartex" xmlns:cx4="http://schemas.microsoft.com/office/drawing/2016/5/10/chartex" xmlns:cx5="http://schemas.microsoft.com/office/drawing/2016/5/11/chartex" xmlns:cx6="http://schemas.microsoft.com/office/drawing/2016/5/12/chartex" xmlns:cx7="http://schemas.microsoft.com/office/drawing/2016/5/13/chartex" xmlns:cx8="http://schemas.microsoft.com/office/drawing/2016/5/14/chartex" xmlns:mc="http://schemas.openxmlformats.org/markup-compatibility/2006" xmlns:aink="http://schemas.microsoft.com/office/drawing/2016/ink" xmlns:am3d="http://schemas.microsoft.com/office/drawing/2017/model3d" xmlns:o="urn:schemas-microsoft-com:office:office" xmlns:oel="http://schemas.microsoft.com/office/2019/extlst" xmlns:r="http://schemas.openxmlformats.org/officeDocument/2006/relationships" xmlns:m="http://schemas.openxmlformats.org/officeDocument/2006/math" xmlns:v="urn:schemas-microsoft-com:vml" xmlns:wp14="http://schemas.microsoft.com/office/word/2010/wordprocessingDrawing" xmlns:wp="http://schemas.openxmlformats.org/drawingml/2006/wordprocessingDrawing" xmlns:w10="urn:schemas-microsoft-com:office:word" xmlns:w="http://schemas.openxmlformats.org/wordprocessingml/2006/main" xmlns:w14="http://schemas.microsoft.com/office/word/2010/wordml" xmlns:w15="http://schemas.microsoft.com/office/word/2012/wordml" xmlns:w16cex="http://schemas.microsoft.com/office/word/2018/wordml/cex" xmlns:w16cid="http://schemas.microsoft.com/office/word/2016/wordml/cid" xmlns:w16="http://schemas.microsoft.com/office/word/2018/wordml" xmlns:w16du="http://schemas.microsoft.com/office/word/2023/wordml/word16du" xmlns:w16sdtdh="http://schemas.microsoft.com/office/word/2020/wordml/sdtdatahash" xmlns:w16se="http://schemas.microsoft.com/office/word/2015/wordml/symex" xmlns:wpg="http://schemas.microsoft.com/office/word/2010/wordprocessingGroup" xmlns:wpi="http://schemas.microsoft.com/office/word/2010/wordprocessingInk" xmlns:wne="http://schemas.microsoft.com/office/word/2006/wordml" xmlns:wps="http://schemas.microsoft.com/office/word/2010/wordprocessingShape" mc:Ignorable="w14 w15 w16se w16cid w16 w16cex w16sdtdh w16du wp14">
+<w:document xmlns:wpc="http://schemas.microsoft.com/office/word/2010/wordprocessingCanvas" xmlns:cx="http://schemas.microsoft.com/office/drawing/2014/chartex" xmlns:cx1="http://schemas.microsoft.com/office/drawing/2015/9/8/chartex" xmlns:cx2="http://schemas.microsoft.com/office/drawing/2015/10/21/chartex" xmlns:cx3="http://schemas.microsoft.com/office/drawing/2016/5/9/chartex" xmlns:cx4="http://schemas.microsoft.com/office/drawing/2016/5/10/chartex" xmlns:cx5="http://schemas.microsoft.com/office/drawing/2016/5/11/chartex" xmlns:cx6="http://schemas.microsoft.com/office/drawing/2016/5/12/chartex" xmlns:cx7="http://schemas.microsoft.com/office/drawing/2016/5/13/chartex" xmlns:cx8="http://schemas.microsoft.com/office/drawing/2016/5/14/chartex" xmlns:mc="http://schemas.openxmlformats.org/markup-compatibility/2006" xmlns:aink="http://schemas.microsoft.com/office/drawing/2016/ink" xmlns:am3d="http://schemas.microsoft.com/office/drawing/2017/model3d" xmlns:o="urn:schemas-microsoft-com:office:office" xmlns:oel="http://schemas.microsoft.com/office/2019/extlst" xmlns:r="http://schemas.openxmlformats.org/officeDocument/2006/relationships" xmlns:m="http://schemas.openxmlformats.org/officeDocument/2006/math" xmlns:v="urn:schemas-microsoft-com:vml" xmlns:wp14="http://schemas.microsoft.com/office/word/2010/wordprocessingDrawing" xmlns:wp="http://schemas.openxmlformats.org/drawingml/2006/wordprocessingDrawing" xmlns:w10="urn:schemas-microsoft-com:office:word" xmlns:w="http://schemas.openxmlformats.org/wordprocessingml/2006/main" xmlns:w14="http://schemas.microsoft.com/office/word/2010/wordml" xmlns:w15="http://schemas.microsoft.com/office/word/2012/wordml" xmlns:w16cex="http://schemas.microsoft.com/office/word/2018/wordml/cex" xmlns:w16cid="http://schemas.microsoft.com/office/word/2016/wordml/cid" xmlns:w16="http://schemas.microsoft.com/office/word/2018/wordml" xmlns:w16du="http://schemas.microsoft.com/office/word/2023/wordml/word16du" xmlns:w16sdtdh="http://schemas.microsoft.com/office/word/2020/wordml/sdtdatahash" xmlns:w16sdtfl="http://schemas.microsoft.com/office/word/2024/wordml/sdtformatlock" xmlns:w16se="http://schemas.microsoft.com/office/word/2015/wordml/symex" xmlns:wpg="http://schemas.microsoft.com/office/word/2010/wordprocessingGroup" xmlns:wpi="http://schemas.microsoft.com/office/word/2010/wordprocessingInk" xmlns:wne="http://schemas.microsoft.com/office/word/2006/wordml" xmlns:wps="http://schemas.microsoft.com/office/word/2010/wordprocessingShape" mc:Ignorable="w14 w15 w16se w16cid w16 w16cex w16sdtdh w16sdtfl w16du wp14">
   <w:body>
     <w:p>
       <w:pPr>
@@ -96,8 +96,13 @@
                     <w:shd w:val="clear" w:color="auto" w:fill="FFCC00"/>
                     <w:jc w:val="center"/>
                   </w:pPr>
+                  <w:proofErr w:type="spellStart"/>
                   <w:r>
-                    <w:t>ADSBee 1090</w:t>
+                    <w:t>ADSBee</w:t>
+                  </w:r>
+                  <w:proofErr w:type="spellEnd"/>
+                  <w:r>
+                    <w:t xml:space="preserve"> 1090</w:t>
                   </w:r>
                 </w:p>
                 <w:p>
@@ -105,8 +110,13 @@
                     <w:pStyle w:val="Subtitle"/>
                     <w:jc w:val="distribute"/>
                   </w:pPr>
+                  <w:proofErr w:type="gramStart"/>
                   <w:r>
-                    <w:t>Open Source Embedded ADS-B Receiver</w:t>
+                    <w:t>Open Source</w:t>
+                  </w:r>
+                  <w:proofErr w:type="gramEnd"/>
+                  <w:r>
+                    <w:t xml:space="preserve"> Embedded ADS-B Receiver</w:t>
                   </w:r>
                 </w:p>
               </w:txbxContent>
@@ -243,8 +253,13 @@
           <w:numId w:val="2"/>
         </w:numPr>
       </w:pPr>
-      <w:r>
-        <w:t>ADSBee CSV</w:t>
+      <w:proofErr w:type="spellStart"/>
+      <w:r>
+        <w:t>ADSBee</w:t>
+      </w:r>
+      <w:proofErr w:type="spellEnd"/>
+      <w:r>
+        <w:t xml:space="preserve"> CSV</w:t>
       </w:r>
     </w:p>
     <w:p>
@@ -331,7 +346,15 @@
         <w:t xml:space="preserve"> directly</w:t>
       </w:r>
       <w:r>
-        <w:t xml:space="preserve"> to ADS-B databases via WiFi or broadcasting Remote ID beacon frames in UAS applications (not yet implemented).</w:t>
+        <w:t xml:space="preserve"> to ADS-B databases via </w:t>
+      </w:r>
+      <w:proofErr w:type="spellStart"/>
+      <w:r>
+        <w:t>WiFi</w:t>
+      </w:r>
+      <w:proofErr w:type="spellEnd"/>
+      <w:r>
+        <w:t xml:space="preserve"> or broadcasting Remote ID beacon frames in UAS applications (not yet implemented).</w:t>
       </w:r>
     </w:p>
     <w:p>
@@ -386,7 +409,15 @@
         </w:numPr>
       </w:pPr>
       <w:r>
-        <w:t>Standalone feeder device for online ADS-B databases. No external compute required, just add power and WiFi!</w:t>
+        <w:t xml:space="preserve">Standalone feeder device for online ADS-B databases. No external compute required, just add power and </w:t>
+      </w:r>
+      <w:proofErr w:type="spellStart"/>
+      <w:r>
+        <w:t>WiFi</w:t>
+      </w:r>
+      <w:proofErr w:type="spellEnd"/>
+      <w:r>
+        <w:t>!</w:t>
       </w:r>
     </w:p>
     <w:p>
@@ -472,12 +503,28 @@
               <w:t>20</w:t>
             </w:r>
             <w:r>
-              <w:t>mA (WiFi disabled)</w:t>
-            </w:r>
-          </w:p>
-          <w:p>
-            <w:r>
-              <w:t>~400mA (WiFi enabled)</w:t>
+              <w:t>mA (</w:t>
+            </w:r>
+            <w:proofErr w:type="spellStart"/>
+            <w:r>
+              <w:t>WiFi</w:t>
+            </w:r>
+            <w:proofErr w:type="spellEnd"/>
+            <w:r>
+              <w:t xml:space="preserve"> disabled)</w:t>
+            </w:r>
+          </w:p>
+          <w:p>
+            <w:r>
+              <w:t>~400mA (</w:t>
+            </w:r>
+            <w:proofErr w:type="spellStart"/>
+            <w:r>
+              <w:t>WiFi</w:t>
+            </w:r>
+            <w:proofErr w:type="spellEnd"/>
+            <w:r>
+              <w:t xml:space="preserve"> enabled)</w:t>
             </w:r>
           </w:p>
         </w:tc>
@@ -560,20 +607,48 @@
               <w:rPr>
                 <w:rFonts w:cstheme="minorHAnsi"/>
               </w:rPr>
-              <w:t>1090MHz RF In: U.FL / MHF1</w:t>
-            </w:r>
-          </w:p>
-          <w:p>
-            <w:pPr>
+              <w:t xml:space="preserve">1090MHz RF In: </w:t>
+            </w:r>
+            <w:proofErr w:type="gramStart"/>
+            <w:r>
               <w:rPr>
                 <w:rFonts w:cstheme="minorHAnsi"/>
               </w:rPr>
-            </w:pPr>
+              <w:t>U.FL</w:t>
+            </w:r>
+            <w:proofErr w:type="gramEnd"/>
             <w:r>
               <w:rPr>
                 <w:rFonts w:cstheme="minorHAnsi"/>
               </w:rPr>
-              <w:t>802.11 RF Out: W.FL / MHF3</w:t>
+              <w:t xml:space="preserve"> / MHF1</w:t>
+            </w:r>
+          </w:p>
+          <w:p>
+            <w:pPr>
+              <w:rPr>
+                <w:rFonts w:cstheme="minorHAnsi"/>
+              </w:rPr>
+            </w:pPr>
+            <w:r>
+              <w:rPr>
+                <w:rFonts w:cstheme="minorHAnsi"/>
+              </w:rPr>
+              <w:t xml:space="preserve">802.11 RF Out: </w:t>
+            </w:r>
+            <w:proofErr w:type="gramStart"/>
+            <w:r>
+              <w:rPr>
+                <w:rFonts w:cstheme="minorHAnsi"/>
+              </w:rPr>
+              <w:t>W.FL</w:t>
+            </w:r>
+            <w:proofErr w:type="gramEnd"/>
+            <w:r>
+              <w:rPr>
+                <w:rFonts w:cstheme="minorHAnsi"/>
+              </w:rPr>
+              <w:t xml:space="preserve"> / MHF3</w:t>
             </w:r>
           </w:p>
           <w:p>
@@ -621,14 +696,24 @@
         <w:pStyle w:val="IgnoredHeading"/>
       </w:pPr>
       <w:bookmarkStart w:id="3" w:name="_Toc183226030"/>
-      <w:r>
-        <w:t>Open Source Hardware + Software</w:t>
+      <w:proofErr w:type="gramStart"/>
+      <w:r>
+        <w:t>Open Source</w:t>
+      </w:r>
+      <w:proofErr w:type="gramEnd"/>
+      <w:r>
+        <w:t xml:space="preserve"> Hardware + Software</w:t>
       </w:r>
       <w:bookmarkEnd w:id="3"/>
     </w:p>
     <w:p>
-      <w:r>
-        <w:t xml:space="preserve">Github Repository: </w:t>
+      <w:proofErr w:type="spellStart"/>
+      <w:r>
+        <w:t>Github</w:t>
+      </w:r>
+      <w:proofErr w:type="spellEnd"/>
+      <w:r>
+        <w:t xml:space="preserve"> Repository: </w:t>
       </w:r>
       <w:hyperlink r:id="rId13" w:history="1">
         <w:r>
@@ -653,17 +738,49 @@
         <w:t>schematics</w:t>
       </w:r>
       <w:r>
-        <w:t xml:space="preserve"> and source code files required to build ADSBee 1090 are available under a GNU GPL v3 license. This means that they can be freely incorporated into other open-source projects that utilize a compatible license. The hope is that by opening the design to contributions and feedback from a community of users, the functionality of the ADSBee 1090 will be enhanced over time.</w:t>
-      </w:r>
-    </w:p>
-    <w:p>
-      <w:r>
-        <w:t>Note that the GPL v3 license applies to design and source code files, and not devices. ADSBee 1090 units purchased from Pants for Birds may be used in commercial applications without any licensing restrictions.</w:t>
-      </w:r>
-    </w:p>
-    <w:p>
-      <w:r>
-        <w:t xml:space="preserve">For commercial licensing requests of ADSBee hardware or software design files, please contact </w:t>
+        <w:t xml:space="preserve"> and source code files required to build </w:t>
+      </w:r>
+      <w:proofErr w:type="spellStart"/>
+      <w:r>
+        <w:t>ADSBee</w:t>
+      </w:r>
+      <w:proofErr w:type="spellEnd"/>
+      <w:r>
+        <w:t xml:space="preserve"> 1090 are available under a GNU GPL v3 license. This means that they can be freely incorporated into other open-source projects that utilize a compatible license. The hope is that by opening the design to contributions and feedback from a community of users, the functionality of the </w:t>
+      </w:r>
+      <w:proofErr w:type="spellStart"/>
+      <w:r>
+        <w:t>ADSBee</w:t>
+      </w:r>
+      <w:proofErr w:type="spellEnd"/>
+      <w:r>
+        <w:t xml:space="preserve"> 1090 will be enhanced over time.</w:t>
+      </w:r>
+    </w:p>
+    <w:p>
+      <w:r>
+        <w:t xml:space="preserve">Note that the GPL v3 license applies to design and source code files, and not devices. </w:t>
+      </w:r>
+      <w:proofErr w:type="spellStart"/>
+      <w:r>
+        <w:t>ADSBee</w:t>
+      </w:r>
+      <w:proofErr w:type="spellEnd"/>
+      <w:r>
+        <w:t xml:space="preserve"> 1090 units purchased from Pants for Birds may be used in commercial applications without any licensing restrictions.</w:t>
+      </w:r>
+    </w:p>
+    <w:p>
+      <w:r>
+        <w:t xml:space="preserve">For commercial licensing requests of </w:t>
+      </w:r>
+      <w:proofErr w:type="spellStart"/>
+      <w:r>
+        <w:t>ADSBee</w:t>
+      </w:r>
+      <w:proofErr w:type="spellEnd"/>
+      <w:r>
+        <w:t xml:space="preserve"> hardware or software design files, please contact </w:t>
       </w:r>
       <w:hyperlink r:id="rId14" w:history="1">
         <w:r>
@@ -5938,18 +6055,79 @@
       <w:bookmarkEnd w:id="4"/>
     </w:p>
     <w:p>
-      <w:r>
-        <w:t>ADSBee 1090 was created as an attempt to build a low-cost ADS-B receiver without the use of an FPGA (found in most embedded ADS-B receivers on the market) and without the need for external compute (a requirement of most SDR-based ADS-B receivers). ADSBee 1090 accomplishes this through the use of a low-cost dual core microcontroller (RP2040) with flexible IO peripherals (PIO) that run a set of custom-written programs for preamble detection and packet decoding. By dedicating the RP2040’s PIO peripherals to the tasks required to find and decode ADS-B packets, ADSBee 1090 frees up its remaining cores to perform the logical functions required to validate checksums on decoded packets and decipher aircraft information (position, altitude, callsign, etc).</w:t>
-      </w:r>
-    </w:p>
-    <w:p>
-      <w:r>
-        <w:t>The ADSBee 1090 reports decoded aircraft information over UART and USB interfaces in a variety of protocols, and can utilize its attached ESP32 S3 module to host WiFi networks for data streaming to other devices, or connect to existing WiFi networks in order to upload data to the internet or other devices on the network.</w:t>
-      </w:r>
-    </w:p>
-    <w:p>
-      <w:r>
-        <w:t>Provisions are included for connecting an external GNSS module and UAT radio receiver to the ADSBee 1090. These features will enter development in the near future.</w:t>
+      <w:proofErr w:type="spellStart"/>
+      <w:r>
+        <w:t>ADSBee</w:t>
+      </w:r>
+      <w:proofErr w:type="spellEnd"/>
+      <w:r>
+        <w:t xml:space="preserve"> 1090 was created as an attempt to build a low-cost ADS-B receiver without the use of an FPGA (found in most embedded ADS-B receivers on the market) and without the need for external compute (a requirement of most SDR-based ADS-B receivers). </w:t>
+      </w:r>
+      <w:proofErr w:type="spellStart"/>
+      <w:r>
+        <w:t>ADSBee</w:t>
+      </w:r>
+      <w:proofErr w:type="spellEnd"/>
+      <w:r>
+        <w:t xml:space="preserve"> 1090 accomplishes this through the use of a low-cost dual core microcontroller (RP2040) with flexible IO peripherals (PIO) that run a set of custom-written programs for preamble detection and packet decoding. By dedicating the RP2040’s PIO peripherals to the tasks required to find and decode ADS-B packets, </w:t>
+      </w:r>
+      <w:proofErr w:type="spellStart"/>
+      <w:r>
+        <w:t>ADSBee</w:t>
+      </w:r>
+      <w:proofErr w:type="spellEnd"/>
+      <w:r>
+        <w:t xml:space="preserve"> 1090 frees up its remaining cores to perform the logical functions required to validate checksums on decoded packets and decipher aircraft information (position, altitude, callsign, </w:t>
+      </w:r>
+      <w:proofErr w:type="spellStart"/>
+      <w:r>
+        <w:t>etc</w:t>
+      </w:r>
+      <w:proofErr w:type="spellEnd"/>
+      <w:r>
+        <w:t>).</w:t>
+      </w:r>
+    </w:p>
+    <w:p>
+      <w:r>
+        <w:t xml:space="preserve">The </w:t>
+      </w:r>
+      <w:proofErr w:type="spellStart"/>
+      <w:r>
+        <w:t>ADSBee</w:t>
+      </w:r>
+      <w:proofErr w:type="spellEnd"/>
+      <w:r>
+        <w:t xml:space="preserve"> 1090 reports decoded aircraft information over UART and USB interfaces in a variety of protocols, and can utilize its attached ESP32 S3 module to host </w:t>
+      </w:r>
+      <w:proofErr w:type="spellStart"/>
+      <w:r>
+        <w:t>WiFi</w:t>
+      </w:r>
+      <w:proofErr w:type="spellEnd"/>
+      <w:r>
+        <w:t xml:space="preserve"> networks for data streaming to other devices, or connect to existing </w:t>
+      </w:r>
+      <w:proofErr w:type="spellStart"/>
+      <w:r>
+        <w:t>WiFi</w:t>
+      </w:r>
+      <w:proofErr w:type="spellEnd"/>
+      <w:r>
+        <w:t xml:space="preserve"> networks in order to upload data to the internet or other devices on the network.</w:t>
+      </w:r>
+    </w:p>
+    <w:p>
+      <w:r>
+        <w:t xml:space="preserve">Provisions are included for connecting an external GNSS module and UAT radio receiver to the </w:t>
+      </w:r>
+      <w:proofErr w:type="spellStart"/>
+      <w:r>
+        <w:t>ADSBee</w:t>
+      </w:r>
+      <w:proofErr w:type="spellEnd"/>
+      <w:r>
+        <w:t xml:space="preserve"> 1090. These features will enter development in the near future.</w:t>
       </w:r>
     </w:p>
     <w:p>
@@ -5988,7 +6166,15 @@
     </w:p>
     <w:p>
       <w:r>
-        <w:t>The CONSOLE interface (USB-C connector) on the ADSBee 1090 can be used to supply the device with power, configure the device’s internal parameters via AT commands, and receive data from the device.</w:t>
+        <w:t xml:space="preserve">The CONSOLE interface (USB-C connector) on the </w:t>
+      </w:r>
+      <w:proofErr w:type="spellStart"/>
+      <w:r>
+        <w:t>ADSBee</w:t>
+      </w:r>
+      <w:proofErr w:type="spellEnd"/>
+      <w:r>
+        <w:t xml:space="preserve"> 1090 can be used to supply the device with power, configure the device’s internal parameters via AT commands, and receive data from the device.</w:t>
       </w:r>
     </w:p>
     <w:p>
@@ -6017,8 +6203,13 @@
       <w:bookmarkEnd w:id="7"/>
     </w:p>
     <w:p>
-      <w:r>
-        <w:t xml:space="preserve">The  COMMS_UART interface is </w:t>
+      <w:proofErr w:type="gramStart"/>
+      <w:r>
+        <w:t>The  COMMS</w:t>
+      </w:r>
+      <w:proofErr w:type="gramEnd"/>
+      <w:r>
+        <w:t xml:space="preserve">_UART interface is </w:t>
       </w:r>
       <w:r>
         <w:t>used for data output, and can support a number of different protocols</w:t>
@@ -6240,7 +6431,15 @@
     </w:p>
     <w:p>
       <w:r>
-        <w:t>The ADSBee 1090’s GNSS module connector includes a UART interface</w:t>
+        <w:t xml:space="preserve">The </w:t>
+      </w:r>
+      <w:proofErr w:type="spellStart"/>
+      <w:r>
+        <w:t>ADSBee</w:t>
+      </w:r>
+      <w:proofErr w:type="spellEnd"/>
+      <w:r>
+        <w:t xml:space="preserve"> 1090’s GNSS module connector includes a UART interface</w:t>
       </w:r>
       <w:r>
         <w:t xml:space="preserve"> which can be used to receive NMEA sentences from a GNSS module. The baud rate of the GNSS_UART interface can be adjusted via AT commands.</w:t>
@@ -6458,7 +6657,15 @@
     </w:p>
     <w:p>
       <w:r>
-        <w:t xml:space="preserve">AT Commands are used to configure the ADSBee 1090 receiver’s internal parameters </w:t>
+        <w:t xml:space="preserve">AT Commands are used to configure the </w:t>
+      </w:r>
+      <w:proofErr w:type="spellStart"/>
+      <w:r>
+        <w:t>ADSBee</w:t>
+      </w:r>
+      <w:proofErr w:type="spellEnd"/>
+      <w:r>
+        <w:t xml:space="preserve"> 1090 receiver’s internal parameters </w:t>
       </w:r>
       <w:r>
         <w:t>via the CONSOLE interface.</w:t>
@@ -6469,18 +6676,36 @@
     </w:p>
     <w:p>
       <w:r>
-        <w:t>AT commands and parameters must be all-caps. Whitespace is not ignored and should only be used intentionally (e.g. as part of a WiFi network SSID which contains spaces). Arguments are separated by a single comma and no spaces.</w:t>
-      </w:r>
-    </w:p>
-    <w:p>
-      <w:r>
-        <w:t>All AT command arguments are optional. Arguments will be ignored if left as blank</w:t>
+        <w:t xml:space="preserve">AT commands and parameters must be all-caps. Whitespace is not ignored and should only be used intentionally (e.g. as part of a </w:t>
+      </w:r>
+      <w:proofErr w:type="spellStart"/>
+      <w:r>
+        <w:t>WiFi</w:t>
+      </w:r>
+      <w:proofErr w:type="spellEnd"/>
+      <w:r>
+        <w:t xml:space="preserve"> network SSID which contains spaces). Arguments are separated by a single comma and no spaces.</w:t>
+      </w:r>
+    </w:p>
+    <w:p>
+      <w:r>
+        <w:t xml:space="preserve">All AT command arguments are optional. Arguments will be ignored if left as </w:t>
+      </w:r>
+      <w:proofErr w:type="spellStart"/>
+      <w:proofErr w:type="gramStart"/>
+      <w:r>
+        <w:t>blank</w:t>
       </w:r>
       <w:r>
         <w:t>.</w:t>
       </w:r>
       <w:r>
-        <w:t>For instance, to set the second parameter of AT+TL</w:t>
+        <w:t>For</w:t>
+      </w:r>
+      <w:proofErr w:type="spellEnd"/>
+      <w:proofErr w:type="gramEnd"/>
+      <w:r>
+        <w:t xml:space="preserve"> instance, to set the second parameter of AT+TL</w:t>
       </w:r>
       <w:r>
         <w:t>_</w:t>
@@ -6533,7 +6758,15 @@
     </w:p>
     <w:p>
       <w:r>
-        <w:t>Commands from the user to the ADSBee 1090 are prefixed with “AT+” (e.g. “AT+BAUDRATE…”). Replies may be prefixed with the relevant command (e.g. “+BAUDRATE=…”) or nothing (e.g. “OK”). Replies to AT command queries may include text enclosed by parentheses (e.g. “AT+BAUDRATE=115200(COMMS),</w:t>
+        <w:t xml:space="preserve">Commands from the user to the </w:t>
+      </w:r>
+      <w:proofErr w:type="spellStart"/>
+      <w:r>
+        <w:t>ADSBee</w:t>
+      </w:r>
+      <w:proofErr w:type="spellEnd"/>
+      <w:r>
+        <w:t xml:space="preserve"> 1090 are prefixed with “AT+” (e.g. “AT+BAUDRATE…”). Replies may be prefixed with the relevant command (e.g. “+BAUDRATE=…”) or nothing (e.g. “OK”). Replies to AT command queries may include text enclosed by parentheses (e.g. “AT+BAUDRATE=115200(COMMS),</w:t>
       </w:r>
       <w:r>
         <w:t>9600(GNSS)</w:t>
@@ -6650,7 +6883,11 @@
       <w:bookmarkStart w:id="11" w:name="_Ref177744376"/>
       <w:bookmarkStart w:id="12" w:name="_Toc183226038"/>
       <w:r>
-        <w:t>Set Baud</w:t>
+        <w:t xml:space="preserve">Set </w:t>
+      </w:r>
+      <w:proofErr w:type="spellStart"/>
+      <w:r>
+        <w:t>Baud</w:t>
       </w:r>
       <w:r>
         <w:t>r</w:t>
@@ -6660,13 +6897,32 @@
       </w:r>
       <w:bookmarkEnd w:id="11"/>
       <w:bookmarkEnd w:id="12"/>
+      <w:proofErr w:type="spellEnd"/>
     </w:p>
     <w:p>
       <w:pPr>
         <w:pStyle w:val="code"/>
       </w:pPr>
       <w:r>
-        <w:t>AT+BAUDRATE=&lt;iface&gt;,&lt;baudrate&gt;</w:t>
+        <w:t>AT+BAUDRATE=&lt;</w:t>
+      </w:r>
+      <w:proofErr w:type="spellStart"/>
+      <w:r>
+        <w:t>iface</w:t>
+      </w:r>
+      <w:proofErr w:type="spellEnd"/>
+      <w:proofErr w:type="gramStart"/>
+      <w:r>
+        <w:t>&gt;,&lt;</w:t>
+      </w:r>
+      <w:proofErr w:type="spellStart"/>
+      <w:proofErr w:type="gramEnd"/>
+      <w:r>
+        <w:t>baudrate</w:t>
+      </w:r>
+      <w:proofErr w:type="spellEnd"/>
+      <w:r>
+        <w:t>&gt;</w:t>
       </w:r>
     </w:p>
     <w:p>
@@ -6676,7 +6932,23 @@
     </w:p>
     <w:p>
       <w:r>
-        <w:t>Set the baudrate for a particular serial interface. Note that the USB C port (CONSOLE interface) is a virtual COM port and does not have a baudrate that can be changed.</w:t>
+        <w:t xml:space="preserve">Set the </w:t>
+      </w:r>
+      <w:proofErr w:type="spellStart"/>
+      <w:r>
+        <w:t>baudrate</w:t>
+      </w:r>
+      <w:proofErr w:type="spellEnd"/>
+      <w:r>
+        <w:t xml:space="preserve"> for a particular serial interface. Note that the USB C port (CONSOLE interface) is a virtual COM port and does not have a </w:t>
+      </w:r>
+      <w:proofErr w:type="spellStart"/>
+      <w:r>
+        <w:t>baudrate</w:t>
+      </w:r>
+      <w:proofErr w:type="spellEnd"/>
+      <w:r>
+        <w:t xml:space="preserve"> that can be changed.</w:t>
       </w:r>
     </w:p>
     <w:tbl>
@@ -6758,9 +7030,11 @@
             <w:tcW w:w="1548" w:type="dxa"/>
           </w:tcPr>
           <w:p>
+            <w:proofErr w:type="spellStart"/>
             <w:r>
               <w:t>iface</w:t>
             </w:r>
+            <w:proofErr w:type="spellEnd"/>
           </w:p>
         </w:tc>
         <w:tc>
@@ -6769,7 +7043,15 @@
           </w:tcPr>
           <w:p>
             <w:r>
-              <w:t>Serial interface to set the baudrate for.</w:t>
+              <w:t xml:space="preserve">Serial interface to set the </w:t>
+            </w:r>
+            <w:proofErr w:type="spellStart"/>
+            <w:r>
+              <w:t>baudrate</w:t>
+            </w:r>
+            <w:proofErr w:type="spellEnd"/>
+            <w:r>
+              <w:t xml:space="preserve"> for.</w:t>
             </w:r>
           </w:p>
         </w:tc>
@@ -6779,7 +7061,13 @@
           </w:tcPr>
           <w:p>
             <w:r>
-              <w:t>COMMS, GNSS</w:t>
+              <w:t>COMMS</w:t>
+            </w:r>
+            <w:r>
+              <w:t>_UART</w:t>
+            </w:r>
+            <w:r>
+              <w:t>, GNSS</w:t>
             </w:r>
           </w:p>
         </w:tc>
@@ -6790,9 +7078,11 @@
             <w:tcW w:w="1548" w:type="dxa"/>
           </w:tcPr>
           <w:p>
+            <w:proofErr w:type="spellStart"/>
             <w:r>
               <w:t>baudrate</w:t>
             </w:r>
+            <w:proofErr w:type="spellEnd"/>
           </w:p>
         </w:tc>
         <w:tc>
@@ -6800,8 +7090,13 @@
             <w:tcW w:w="5796" w:type="dxa"/>
           </w:tcPr>
           <w:p>
-            <w:r>
-              <w:t>Baudrate, in characters per second.</w:t>
+            <w:proofErr w:type="spellStart"/>
+            <w:r>
+              <w:t>Baudrate</w:t>
+            </w:r>
+            <w:proofErr w:type="spellEnd"/>
+            <w:r>
+              <w:t>, in characters per second.</w:t>
             </w:r>
           </w:p>
         </w:tc>
@@ -6828,9 +7123,14 @@
       </w:pPr>
       <w:bookmarkStart w:id="13" w:name="_Toc183226039"/>
       <w:r>
-        <w:t>Query Baudrate</w:t>
+        <w:t xml:space="preserve">Query </w:t>
+      </w:r>
+      <w:proofErr w:type="spellStart"/>
+      <w:r>
+        <w:t>Baudrate</w:t>
       </w:r>
       <w:bookmarkEnd w:id="13"/>
+      <w:proofErr w:type="spellEnd"/>
     </w:p>
     <w:p>
       <w:pPr>
@@ -6856,8 +7156,13 @@
       <w:r>
         <w:t>_UART</w:t>
       </w:r>
-      <w:r>
-        <w:t>),&lt;gnss_uart_baudrate&gt;(GNSS</w:t>
+      <w:proofErr w:type="gramStart"/>
+      <w:r>
+        <w:t>),&lt;</w:t>
+      </w:r>
+      <w:proofErr w:type="gramEnd"/>
+      <w:r>
+        <w:t>gnss_uart_baudrate&gt;(GNSS</w:t>
       </w:r>
       <w:r>
         <w:t>_UART</w:t>
@@ -6873,7 +7178,15 @@
     </w:p>
     <w:p>
       <w:r>
-        <w:t>Queries the baudrate for the COMMS</w:t>
+        <w:t xml:space="preserve">Queries the </w:t>
+      </w:r>
+      <w:proofErr w:type="spellStart"/>
+      <w:r>
+        <w:t>baudrate</w:t>
+      </w:r>
+      <w:proofErr w:type="spellEnd"/>
+      <w:r>
+        <w:t xml:space="preserve"> for the COMMS</w:t>
       </w:r>
       <w:r>
         <w:t>_UART</w:t>
@@ -6888,7 +7201,39 @@
         <w:t xml:space="preserve">UART </w:t>
       </w:r>
       <w:r>
-        <w:t>interfaces. Note that the baudrates returned by this query are the actual system baudrates, which should be close to the baudrates that were requested with AT+BAUDRATE but may be slightly different due to the particulars of how baudrates are implemented inside the RP2040.</w:t>
+        <w:t xml:space="preserve">interfaces. Note that the </w:t>
+      </w:r>
+      <w:proofErr w:type="spellStart"/>
+      <w:r>
+        <w:t>baudrates</w:t>
+      </w:r>
+      <w:proofErr w:type="spellEnd"/>
+      <w:r>
+        <w:t xml:space="preserve"> returned by this query are the actual system </w:t>
+      </w:r>
+      <w:proofErr w:type="spellStart"/>
+      <w:r>
+        <w:t>baudrates</w:t>
+      </w:r>
+      <w:proofErr w:type="spellEnd"/>
+      <w:r>
+        <w:t xml:space="preserve">, which should be close to the </w:t>
+      </w:r>
+      <w:proofErr w:type="spellStart"/>
+      <w:r>
+        <w:t>baudrates</w:t>
+      </w:r>
+      <w:proofErr w:type="spellEnd"/>
+      <w:r>
+        <w:t xml:space="preserve"> that were requested with AT+BAUDRATE but may be slightly different due to the particulars of how </w:t>
+      </w:r>
+      <w:proofErr w:type="spellStart"/>
+      <w:r>
+        <w:t>baudrates</w:t>
+      </w:r>
+      <w:proofErr w:type="spellEnd"/>
+      <w:r>
+        <w:t xml:space="preserve"> are implemented inside the RP2040.</w:t>
       </w:r>
     </w:p>
     <w:tbl>
@@ -6970,9 +7315,11 @@
             <w:tcW w:w="1548" w:type="dxa"/>
           </w:tcPr>
           <w:p>
+            <w:proofErr w:type="spellStart"/>
             <w:r>
               <w:t>comms_uart_baudrate</w:t>
             </w:r>
+            <w:proofErr w:type="spellEnd"/>
           </w:p>
         </w:tc>
         <w:tc>
@@ -6980,8 +7327,13 @@
             <w:tcW w:w="5796" w:type="dxa"/>
           </w:tcPr>
           <w:p>
-            <w:r>
-              <w:t xml:space="preserve">Baudrate on the </w:t>
+            <w:proofErr w:type="spellStart"/>
+            <w:r>
+              <w:t>Baudrate</w:t>
+            </w:r>
+            <w:proofErr w:type="spellEnd"/>
+            <w:r>
+              <w:t xml:space="preserve"> on the </w:t>
             </w:r>
             <w:r>
               <w:t>COMMS_UART</w:t>
@@ -7008,9 +7360,11 @@
             <w:tcW w:w="1548" w:type="dxa"/>
           </w:tcPr>
           <w:p>
+            <w:proofErr w:type="spellStart"/>
             <w:r>
               <w:t>gnss_uart_baudrate</w:t>
             </w:r>
+            <w:proofErr w:type="spellEnd"/>
           </w:p>
         </w:tc>
         <w:tc>
@@ -7018,8 +7372,13 @@
             <w:tcW w:w="5796" w:type="dxa"/>
           </w:tcPr>
           <w:p>
-            <w:r>
-              <w:t>Baudrate on the</w:t>
+            <w:proofErr w:type="spellStart"/>
+            <w:r>
+              <w:t>Baudrate</w:t>
+            </w:r>
+            <w:proofErr w:type="spellEnd"/>
+            <w:r>
+              <w:t xml:space="preserve"> on the</w:t>
             </w:r>
             <w:r>
               <w:t xml:space="preserve"> GNSS_UART</w:t>
@@ -7077,7 +7436,15 @@
       </w:pPr>
       <w:bookmarkStart w:id="15" w:name="_Toc183226041"/>
       <w:r>
-        <w:t>Turn the Bias Tee On or Off</w:t>
+        <w:t xml:space="preserve">Turn the Bias Tee </w:t>
+      </w:r>
+      <w:proofErr w:type="gramStart"/>
+      <w:r>
+        <w:t>On</w:t>
+      </w:r>
+      <w:proofErr w:type="gramEnd"/>
+      <w:r>
+        <w:t xml:space="preserve"> or Off</w:t>
       </w:r>
       <w:bookmarkEnd w:id="15"/>
     </w:p>
@@ -7294,7 +7661,23 @@
     </w:p>
     <w:p>
       <w:r>
-        <w:t>Queries the device information of the ADSBee. An example query and reply is shown below.</w:t>
+        <w:t xml:space="preserve">Queries the device information of the </w:t>
+      </w:r>
+      <w:proofErr w:type="spellStart"/>
+      <w:r>
+        <w:t>ADSBee</w:t>
+      </w:r>
+      <w:proofErr w:type="spellEnd"/>
+      <w:r>
+        <w:t xml:space="preserve">. An example query and reply </w:t>
+      </w:r>
+      <w:proofErr w:type="gramStart"/>
+      <w:r>
+        <w:t>is</w:t>
+      </w:r>
+      <w:proofErr w:type="gramEnd"/>
+      <w:r>
+        <w:t xml:space="preserve"> shown below.</w:t>
       </w:r>
     </w:p>
     <w:tbl>
@@ -7399,20 +7782,21 @@
               <w:rPr>
                 <w:rFonts w:ascii="Courier New" w:hAnsi="Courier New" w:cs="Courier New"/>
               </w:rPr>
-              <w:t>ESP32 Base MAC Address: 64:E8:33:5D:0B:C4</w:t>
-            </w:r>
-          </w:p>
-          <w:p>
-            <w:pPr>
+              <w:t xml:space="preserve">ESP32 Base MAC Address: </w:t>
+            </w:r>
+            <w:proofErr w:type="gramStart"/>
+            <w:r>
               <w:rPr>
                 <w:rFonts w:ascii="Courier New" w:hAnsi="Courier New" w:cs="Courier New"/>
               </w:rPr>
-            </w:pPr>
+              <w:t>64:E</w:t>
+            </w:r>
+            <w:proofErr w:type="gramEnd"/>
             <w:r>
               <w:rPr>
                 <w:rFonts w:ascii="Courier New" w:hAnsi="Courier New" w:cs="Courier New"/>
               </w:rPr>
-              <w:t>ESP32 WiFi Station MAC Address: 64:E8:33:5D:0B:C4</w:t>
+              <w:t>8:33:5D:0B:C4</w:t>
             </w:r>
           </w:p>
           <w:p>
@@ -7425,28 +7809,125 @@
               <w:rPr>
                 <w:rFonts w:ascii="Courier New" w:hAnsi="Courier New" w:cs="Courier New"/>
               </w:rPr>
-              <w:t>ESP32 WiFi AP MAC Address: 64:E8:33:5D:0B:C5</w:t>
-            </w:r>
-          </w:p>
-          <w:p>
-            <w:pPr>
+              <w:t xml:space="preserve">ESP32 </w:t>
+            </w:r>
+            <w:proofErr w:type="spellStart"/>
+            <w:r>
               <w:rPr>
                 <w:rFonts w:ascii="Courier New" w:hAnsi="Courier New" w:cs="Courier New"/>
               </w:rPr>
-            </w:pPr>
+              <w:t>WiFi</w:t>
+            </w:r>
+            <w:proofErr w:type="spellEnd"/>
             <w:r>
               <w:rPr>
                 <w:rFonts w:ascii="Courier New" w:hAnsi="Courier New" w:cs="Courier New"/>
               </w:rPr>
-              <w:t>ESP32 Bluetooth MAC Address: 64:E8:33:5D:0B:C6</w:t>
-            </w:r>
-          </w:p>
-          <w:p>
+              <w:t xml:space="preserve"> Station MAC Address: </w:t>
+            </w:r>
+            <w:proofErr w:type="gramStart"/>
             <w:r>
               <w:rPr>
                 <w:rFonts w:ascii="Courier New" w:hAnsi="Courier New" w:cs="Courier New"/>
               </w:rPr>
-              <w:t>ESP32 Ethernet MAC Address: 64:E8:33:5D:0B:C7</w:t>
+              <w:t>64:E</w:t>
+            </w:r>
+            <w:proofErr w:type="gramEnd"/>
+            <w:r>
+              <w:rPr>
+                <w:rFonts w:ascii="Courier New" w:hAnsi="Courier New" w:cs="Courier New"/>
+              </w:rPr>
+              <w:t>8:33:5D:0B:C4</w:t>
+            </w:r>
+          </w:p>
+          <w:p>
+            <w:pPr>
+              <w:rPr>
+                <w:rFonts w:ascii="Courier New" w:hAnsi="Courier New" w:cs="Courier New"/>
+              </w:rPr>
+            </w:pPr>
+            <w:r>
+              <w:rPr>
+                <w:rFonts w:ascii="Courier New" w:hAnsi="Courier New" w:cs="Courier New"/>
+              </w:rPr>
+              <w:t xml:space="preserve">ESP32 </w:t>
+            </w:r>
+            <w:proofErr w:type="spellStart"/>
+            <w:r>
+              <w:rPr>
+                <w:rFonts w:ascii="Courier New" w:hAnsi="Courier New" w:cs="Courier New"/>
+              </w:rPr>
+              <w:t>WiFi</w:t>
+            </w:r>
+            <w:proofErr w:type="spellEnd"/>
+            <w:r>
+              <w:rPr>
+                <w:rFonts w:ascii="Courier New" w:hAnsi="Courier New" w:cs="Courier New"/>
+              </w:rPr>
+              <w:t xml:space="preserve"> AP MAC Address: </w:t>
+            </w:r>
+            <w:proofErr w:type="gramStart"/>
+            <w:r>
+              <w:rPr>
+                <w:rFonts w:ascii="Courier New" w:hAnsi="Courier New" w:cs="Courier New"/>
+              </w:rPr>
+              <w:t>64:E</w:t>
+            </w:r>
+            <w:proofErr w:type="gramEnd"/>
+            <w:r>
+              <w:rPr>
+                <w:rFonts w:ascii="Courier New" w:hAnsi="Courier New" w:cs="Courier New"/>
+              </w:rPr>
+              <w:t>8:33:5D:0B:C5</w:t>
+            </w:r>
+          </w:p>
+          <w:p>
+            <w:pPr>
+              <w:rPr>
+                <w:rFonts w:ascii="Courier New" w:hAnsi="Courier New" w:cs="Courier New"/>
+              </w:rPr>
+            </w:pPr>
+            <w:r>
+              <w:rPr>
+                <w:rFonts w:ascii="Courier New" w:hAnsi="Courier New" w:cs="Courier New"/>
+              </w:rPr>
+              <w:t xml:space="preserve">ESP32 Bluetooth MAC Address: </w:t>
+            </w:r>
+            <w:proofErr w:type="gramStart"/>
+            <w:r>
+              <w:rPr>
+                <w:rFonts w:ascii="Courier New" w:hAnsi="Courier New" w:cs="Courier New"/>
+              </w:rPr>
+              <w:t>64:E</w:t>
+            </w:r>
+            <w:proofErr w:type="gramEnd"/>
+            <w:r>
+              <w:rPr>
+                <w:rFonts w:ascii="Courier New" w:hAnsi="Courier New" w:cs="Courier New"/>
+              </w:rPr>
+              <w:t>8:33:5D:0B:C6</w:t>
+            </w:r>
+          </w:p>
+          <w:p>
+            <w:r>
+              <w:rPr>
+                <w:rFonts w:ascii="Courier New" w:hAnsi="Courier New" w:cs="Courier New"/>
+              </w:rPr>
+              <w:t xml:space="preserve">ESP32 Ethernet MAC Address: </w:t>
+            </w:r>
+            <w:proofErr w:type="gramStart"/>
+            <w:r>
+              <w:rPr>
+                <w:rFonts w:ascii="Courier New" w:hAnsi="Courier New" w:cs="Courier New"/>
+              </w:rPr>
+              <w:t>64:E</w:t>
+            </w:r>
+            <w:proofErr w:type="gramEnd"/>
+            <w:r>
+              <w:rPr>
+                <w:rFonts w:ascii="Courier New" w:hAnsi="Courier New" w:cs="Courier New"/>
+              </w:rPr>
+              <w:t>8:33:5D:0B:C7</w:t>
             </w:r>
           </w:p>
         </w:tc>
@@ -7509,7 +7990,39 @@
     <w:p/>
     <w:p>
       <w:r>
-        <w:t>Turns the ESP32 on or off using its enable line. When the ESP32 is turned off, the ADSBee 1090 will draw less power, but the WiFi and network capabilities will be unavailable. This operational mode is useful for conserving energy in applications where the ADSBee is only being communicated with via its serial interfaces.</w:t>
+        <w:t xml:space="preserve">Turns the ESP32 on or off using </w:t>
+      </w:r>
+      <w:proofErr w:type="gramStart"/>
+      <w:r>
+        <w:t>its</w:t>
+      </w:r>
+      <w:proofErr w:type="gramEnd"/>
+      <w:r>
+        <w:t xml:space="preserve"> enable line. When the ESP32 is turned off, the </w:t>
+      </w:r>
+      <w:proofErr w:type="spellStart"/>
+      <w:r>
+        <w:t>ADSBee</w:t>
+      </w:r>
+      <w:proofErr w:type="spellEnd"/>
+      <w:r>
+        <w:t xml:space="preserve"> 1090 will draw less power, but the </w:t>
+      </w:r>
+      <w:proofErr w:type="spellStart"/>
+      <w:r>
+        <w:t>WiFi</w:t>
+      </w:r>
+      <w:proofErr w:type="spellEnd"/>
+      <w:r>
+        <w:t xml:space="preserve"> and network capabilities will be unavailable. This operational mode is useful for conserving energy in applications where the </w:t>
+      </w:r>
+      <w:proofErr w:type="spellStart"/>
+      <w:r>
+        <w:t>ADSBee</w:t>
+      </w:r>
+      <w:proofErr w:type="spellEnd"/>
+      <w:r>
+        <w:t xml:space="preserve"> is only being communicated with via its serial interfaces.</w:t>
       </w:r>
     </w:p>
     <w:tbl>
@@ -7713,13 +8226,36 @@
         <w:pStyle w:val="code"/>
       </w:pPr>
       <w:r>
-        <w:t>AT+FEED=&lt;index&gt;,&lt;uri&gt;,&lt;port&gt;,&lt;active&gt;,&lt;protocol&gt;</w:t>
+        <w:t>AT+FEED=&lt;index</w:t>
+      </w:r>
+      <w:proofErr w:type="gramStart"/>
+      <w:r>
+        <w:t>&gt;,&lt;</w:t>
+      </w:r>
+      <w:proofErr w:type="spellStart"/>
+      <w:proofErr w:type="gramEnd"/>
+      <w:r>
+        <w:t>uri</w:t>
+      </w:r>
+      <w:proofErr w:type="spellEnd"/>
+      <w:r>
+        <w:t>&gt;,&lt;port&gt;,&lt;active&gt;,&lt;protocol&gt;</w:t>
       </w:r>
     </w:p>
     <w:p/>
     <w:p>
       <w:r>
-        <w:t>Example command for configuring feed 0 to send data to airplanes.live, which accepts Mode S Beast protocol on port 30004 at the static IP 78.46.234.18:</w:t>
+        <w:t xml:space="preserve">Example command for configuring feed 0 to send data to </w:t>
+      </w:r>
+      <w:proofErr w:type="spellStart"/>
+      <w:proofErr w:type="gramStart"/>
+      <w:r>
+        <w:t>airplanes.live</w:t>
+      </w:r>
+      <w:proofErr w:type="spellEnd"/>
+      <w:proofErr w:type="gramEnd"/>
+      <w:r>
+        <w:t>, which accepts Mode S Beast protocol on port 30004 at the static IP 78.46.234.18:</w:t>
       </w:r>
     </w:p>
     <w:p>
@@ -7727,8 +8263,13 @@
         <w:pStyle w:val="code"/>
       </w:pPr>
       <w:r>
-        <w:t>AT+FEED=0,78.46.234.18,30004,1,BEAST</w:t>
-      </w:r>
+        <w:t>AT+FEED=0,78.46.234.18,30004,</w:t>
+      </w:r>
+      <w:proofErr w:type="gramStart"/>
+      <w:r>
+        <w:t>1,BEAST</w:t>
+      </w:r>
+      <w:proofErr w:type="gramEnd"/>
     </w:p>
     <w:p/>
     <w:tbl>
@@ -7842,9 +8383,11 @@
             <w:tcW w:w="1548" w:type="dxa"/>
           </w:tcPr>
           <w:p>
+            <w:proofErr w:type="spellStart"/>
             <w:r>
               <w:t>uri</w:t>
             </w:r>
+            <w:proofErr w:type="spellEnd"/>
           </w:p>
         </w:tc>
         <w:tc>
@@ -7868,8 +8411,13 @@
           </w:p>
           <w:p>
             <w:r>
-              <w:t>Hostname, e.g. feed.whereplane.xyz</w:t>
-            </w:r>
+              <w:t xml:space="preserve">Hostname, e.g. </w:t>
+            </w:r>
+            <w:proofErr w:type="spellStart"/>
+            <w:r>
+              <w:t>feed.whereplane.xyz</w:t>
+            </w:r>
+            <w:proofErr w:type="spellEnd"/>
           </w:p>
           <w:p>
             <w:r>
@@ -8032,7 +8580,15 @@
         <w:pStyle w:val="code"/>
       </w:pPr>
       <w:r>
-        <w:t>+FEED=0(INDEX),192.168.1.103(URI),30004(PORT),1(ACTIVE),BEAST(PROTOCOL),bee00038172d18c(RECEIVER_ID)</w:t>
+        <w:t>+FEED=0(INDEX),192.168.1.103(URI),30004(PORT),1(ACTIVE</w:t>
+      </w:r>
+      <w:proofErr w:type="gramStart"/>
+      <w:r>
+        <w:t>),BEAST</w:t>
+      </w:r>
+      <w:proofErr w:type="gramEnd"/>
+      <w:r>
+        <w:t>(PROTOCOL),bee00038172d18c(RECEIVER_ID)</w:t>
       </w:r>
     </w:p>
     <w:p>
@@ -8040,7 +8596,15 @@
         <w:pStyle w:val="code"/>
       </w:pPr>
       <w:r>
-        <w:t>+FEED=1(INDEX),(URI),0(PORT),0(ACTIVE),NONE(PROTOCOL),bee00038172d18c(RECEIVER_ID)</w:t>
+        <w:t>+FEED=1(INDEX</w:t>
+      </w:r>
+      <w:proofErr w:type="gramStart"/>
+      <w:r>
+        <w:t>),(</w:t>
+      </w:r>
+      <w:proofErr w:type="gramEnd"/>
+      <w:r>
+        <w:t>URI),0(PORT),0(ACTIVE),NONE(PROTOCOL),bee00038172d18c(RECEIVER_ID)</w:t>
       </w:r>
     </w:p>
     <w:p>
@@ -8048,7 +8612,15 @@
         <w:pStyle w:val="code"/>
       </w:pPr>
       <w:r>
-        <w:t>+FEED=2(INDEX),(URI),0(PORT),0(ACTIVE),NONE(PROTOCOL),bee00038172d18c(RECEIVER_ID)</w:t>
+        <w:t>+FEED=2(INDEX</w:t>
+      </w:r>
+      <w:proofErr w:type="gramStart"/>
+      <w:r>
+        <w:t>),(</w:t>
+      </w:r>
+      <w:proofErr w:type="gramEnd"/>
+      <w:r>
+        <w:t>URI),0(PORT),0(ACTIVE),NONE(PROTOCOL),bee00038172d18c(RECEIVER_ID)</w:t>
       </w:r>
     </w:p>
     <w:p>
@@ -8056,7 +8628,15 @@
         <w:pStyle w:val="code"/>
       </w:pPr>
       <w:r>
-        <w:t>+FEED=3(INDEX),(URI),0(PORT),0(ACTIVE),NONE(PROTOCOL),bee00038172d18c(RECEIVER_ID)</w:t>
+        <w:t>+FEED=3(INDEX</w:t>
+      </w:r>
+      <w:proofErr w:type="gramStart"/>
+      <w:r>
+        <w:t>),(</w:t>
+      </w:r>
+      <w:proofErr w:type="gramEnd"/>
+      <w:r>
+        <w:t>URI),0(PORT),0(ACTIVE),NONE(PROTOCOL),bee00038172d18c(RECEIVER_ID)</w:t>
       </w:r>
     </w:p>
     <w:p>
@@ -8064,7 +8644,15 @@
         <w:pStyle w:val="code"/>
       </w:pPr>
       <w:r>
-        <w:t>+FEED=4(INDEX),78.46.234.18(URI),30004(PORT),1(ACTIVE),BEAST(PROTOCOL),bee00038172d18c(RECEIVER_ID)</w:t>
+        <w:t>+FEED=4(INDEX),78.46.234.18(URI),30004(PORT),1(ACTIVE</w:t>
+      </w:r>
+      <w:proofErr w:type="gramStart"/>
+      <w:r>
+        <w:t>),BEAST</w:t>
+      </w:r>
+      <w:proofErr w:type="gramEnd"/>
+      <w:r>
+        <w:t>(PROTOCOL),bee00038172d18c(RECEIVER_ID)</w:t>
       </w:r>
     </w:p>
     <w:p>
@@ -8072,7 +8660,15 @@
         <w:pStyle w:val="code"/>
       </w:pPr>
       <w:r>
-        <w:t>+FEED=5(INDEX),feed.whereplane.xyz(URI),30004(PORT),0(ACTIVE),BEAST(PROTOCOL),bee00038172d18c(RECEIVER_ID)</w:t>
+        <w:t>+FEED=5(INDEX</w:t>
+      </w:r>
+      <w:proofErr w:type="gramStart"/>
+      <w:r>
+        <w:t>),feed.whereplane.xyz</w:t>
+      </w:r>
+      <w:proofErr w:type="gramEnd"/>
+      <w:r>
+        <w:t>(URI),30004(PORT),0(ACTIVE),BEAST(PROTOCOL),bee00038172d18c(RECEIVER_ID)</w:t>
       </w:r>
     </w:p>
     <w:p>
@@ -8114,7 +8710,15 @@
         <w:pStyle w:val="code"/>
       </w:pPr>
       <w:r>
-        <w:t>AT+FEED?&lt;index&gt;</w:t>
+        <w:t>AT+</w:t>
+      </w:r>
+      <w:proofErr w:type="gramStart"/>
+      <w:r>
+        <w:t>FEED?&lt;</w:t>
+      </w:r>
+      <w:proofErr w:type="gramEnd"/>
+      <w:r>
+        <w:t>index&gt;</w:t>
       </w:r>
     </w:p>
     <w:p>
@@ -8135,7 +8739,15 @@
         <w:pStyle w:val="code"/>
       </w:pPr>
       <w:r>
-        <w:t>+FEED=0(INDEX),192.168.1.103(URI),30004(PORT),1(ACTIVE),BEAST(PROTOCOL),bee00038172d18c(RECEIVER_ID)</w:t>
+        <w:t>+FEED=0(INDEX),192.168.1.103(URI),30004(PORT),1(ACTIVE</w:t>
+      </w:r>
+      <w:proofErr w:type="gramStart"/>
+      <w:r>
+        <w:t>),BEAST</w:t>
+      </w:r>
+      <w:proofErr w:type="gramEnd"/>
+      <w:r>
+        <w:t>(PROTOCOL),bee00038172d18c(RECEIVER_ID)</w:t>
       </w:r>
     </w:p>
     <w:p/>
@@ -8161,7 +8773,6 @@
         <w:t>AT+FLASH_ESP32</w:t>
       </w:r>
     </w:p>
-    <w:p/>
     <w:p>
       <w:r>
         <w:t>Flashes the ESP32 with the firmware image stored on the RP2040. This should never be needed, since the RP2040 does a firmware version check of the ESP32 on startup and automatically reflashes he firmware if it is out of date. The AT+FLASH_ESP32 command is only used in weird debugging scenarios where the version number of the firmware on the ESP32 matches the version of the firmware stored on the RP2040, but the firmware stored on the RP2040 is different and needs to be flashed onto the ESP32.</w:t>
@@ -8177,6 +8788,231 @@
       </w:pPr>
       <w:bookmarkStart w:id="27" w:name="_Toc183226052"/>
       <w:r>
+        <w:t>AT+HELP</w:t>
+      </w:r>
+    </w:p>
+    <w:p>
+      <w:pPr>
+        <w:pStyle w:val="code"/>
+      </w:pPr>
+      <w:r>
+        <w:t>AT+HELP</w:t>
+      </w:r>
+    </w:p>
+    <w:p>
+      <w:pPr>
+        <w:pStyle w:val="code"/>
+      </w:pPr>
+      <w:r>
+        <w:t>AT Command Help Menu:</w:t>
+      </w:r>
+    </w:p>
+    <w:p>
+      <w:pPr>
+        <w:pStyle w:val="code"/>
+      </w:pPr>
+      <w:r>
+        <w:t xml:space="preserve">+BAUDRATE: </w:t>
+      </w:r>
+    </w:p>
+    <w:p>
+      <w:pPr>
+        <w:pStyle w:val="code"/>
+      </w:pPr>
+      <w:r>
+        <w:t xml:space="preserve">        AT+BAUDRATE=&lt;</w:t>
+      </w:r>
+      <w:proofErr w:type="spellStart"/>
+      <w:r>
+        <w:t>iface</w:t>
+      </w:r>
+      <w:proofErr w:type="spellEnd"/>
+      <w:proofErr w:type="gramStart"/>
+      <w:r>
+        <w:t>&gt;,&lt;</w:t>
+      </w:r>
+      <w:proofErr w:type="spellStart"/>
+      <w:proofErr w:type="gramEnd"/>
+      <w:r>
+        <w:t>baudrate</w:t>
+      </w:r>
+      <w:proofErr w:type="spellEnd"/>
+      <w:r>
+        <w:t>&gt;</w:t>
+      </w:r>
+    </w:p>
+    <w:p>
+      <w:pPr>
+        <w:pStyle w:val="code"/>
+      </w:pPr>
+      <w:r>
+        <w:t xml:space="preserve">        Set the baud rate of a serial interface.</w:t>
+      </w:r>
+    </w:p>
+    <w:p>
+      <w:pPr>
+        <w:pStyle w:val="code"/>
+      </w:pPr>
+      <w:r>
+        <w:t xml:space="preserve">        AT_BAUDRATE?</w:t>
+      </w:r>
+    </w:p>
+    <w:p>
+      <w:pPr>
+        <w:pStyle w:val="code"/>
+      </w:pPr>
+      <w:r>
+        <w:t xml:space="preserve">        Query the baud rate of all serial interfaces.</w:t>
+      </w:r>
+    </w:p>
+    <w:p>
+      <w:pPr>
+        <w:pStyle w:val="code"/>
+      </w:pPr>
+      <w:r>
+        <w:t xml:space="preserve">+BIAS_TEE_ENABLE: </w:t>
+      </w:r>
+    </w:p>
+    <w:p>
+      <w:pPr>
+        <w:pStyle w:val="code"/>
+      </w:pPr>
+      <w:r>
+        <w:t xml:space="preserve">        AT+BIAS_TEE_ENABLE=&lt;enabled&gt;</w:t>
+      </w:r>
+    </w:p>
+    <w:p>
+      <w:pPr>
+        <w:pStyle w:val="code"/>
+      </w:pPr>
+      <w:r>
+        <w:t xml:space="preserve">        Enable or disable the bias tee.</w:t>
+      </w:r>
+    </w:p>
+    <w:p>
+      <w:pPr>
+        <w:pStyle w:val="code"/>
+      </w:pPr>
+      <w:r>
+        <w:t xml:space="preserve">        BIAS_TEE_ENABLE?</w:t>
+      </w:r>
+    </w:p>
+    <w:p>
+      <w:pPr>
+        <w:pStyle w:val="code"/>
+      </w:pPr>
+      <w:r>
+        <w:t xml:space="preserve">        Query the status of the bias tee.</w:t>
+      </w:r>
+    </w:p>
+    <w:p>
+      <w:pPr>
+        <w:pStyle w:val="code"/>
+      </w:pPr>
+      <w:r>
+        <w:t>...</w:t>
+      </w:r>
+    </w:p>
+    <w:p>
+      <w:r>
+        <w:t>Prints the available AT commands as well as how to use them. The list of commands in the preview above is abridged</w:t>
+      </w:r>
+      <w:r>
+        <w:t>.</w:t>
+      </w:r>
+    </w:p>
+    <w:p>
+      <w:pPr>
+        <w:pStyle w:val="Heading2"/>
+        <w:numPr>
+          <w:ilvl w:val="1"/>
+          <w:numId w:val="19"/>
+        </w:numPr>
+      </w:pPr>
+      <w:r>
+        <w:t>AT+HOSTNAME</w:t>
+      </w:r>
+    </w:p>
+    <w:p>
+      <w:pPr>
+        <w:pStyle w:val="Heading3"/>
+        <w:numPr>
+          <w:ilvl w:val="2"/>
+          <w:numId w:val="19"/>
+        </w:numPr>
+      </w:pPr>
+      <w:r>
+        <w:t>Set the Device Hostname</w:t>
+      </w:r>
+    </w:p>
+    <w:p>
+      <w:pPr>
+        <w:pStyle w:val="code"/>
+      </w:pPr>
+      <w:r>
+        <w:t>AT+HOSTNAME=&lt;hostname&gt;</w:t>
+      </w:r>
+    </w:p>
+    <w:p>
+      <w:r>
+        <w:t xml:space="preserve">Sets the device hostname, which can make things easier when configuring a local network. Hostname is also used for </w:t>
+      </w:r>
+      <w:proofErr w:type="spellStart"/>
+      <w:r>
+        <w:t>mDNS</w:t>
+      </w:r>
+      <w:proofErr w:type="spellEnd"/>
+      <w:r>
+        <w:t>, allowing you to visit the device’s webpage at &lt;hostname</w:t>
+      </w:r>
+      <w:proofErr w:type="gramStart"/>
+      <w:r>
+        <w:t>&gt;.local</w:t>
+      </w:r>
+      <w:proofErr w:type="gramEnd"/>
+      <w:r>
+        <w:t>.</w:t>
+      </w:r>
+    </w:p>
+    <w:p>
+      <w:pPr>
+        <w:pStyle w:val="Heading3"/>
+        <w:numPr>
+          <w:ilvl w:val="2"/>
+          <w:numId w:val="19"/>
+        </w:numPr>
+      </w:pPr>
+      <w:r>
+        <w:t>Query the Device Hostname</w:t>
+      </w:r>
+    </w:p>
+    <w:p>
+      <w:pPr>
+        <w:pStyle w:val="code"/>
+      </w:pPr>
+      <w:r>
+        <w:t>AT+HOSTNAME?</w:t>
+      </w:r>
+    </w:p>
+    <w:p>
+      <w:pPr>
+        <w:pStyle w:val="code"/>
+      </w:pPr>
+      <w:r>
+        <w:t>+HOSTNAME=ADSBee1090-0240907000001</w:t>
+      </w:r>
+    </w:p>
+    <w:p/>
+    <w:p>
+      <w:pPr>
+        <w:pStyle w:val="Heading2"/>
+        <w:numPr>
+          <w:ilvl w:val="1"/>
+          <w:numId w:val="19"/>
+        </w:numPr>
+      </w:pPr>
+      <w:r>
+        <w:lastRenderedPageBreak/>
         <w:t>AT+LOG_LEVEL</w:t>
       </w:r>
       <w:bookmarkEnd w:id="27"/>
@@ -8186,7 +9022,15 @@
         <w:pStyle w:val="code"/>
       </w:pPr>
       <w:r>
-        <w:t>AT+LOG_LEVEL=&lt;log_level&gt;</w:t>
+        <w:t>AT+LOG_LEVEL=&lt;</w:t>
+      </w:r>
+      <w:proofErr w:type="spellStart"/>
+      <w:r>
+        <w:t>log_level</w:t>
+      </w:r>
+      <w:proofErr w:type="spellEnd"/>
+      <w:r>
+        <w:t>&gt;</w:t>
       </w:r>
     </w:p>
     <w:p/>
@@ -8269,9 +9113,11 @@
             <w:tcW w:w="1548" w:type="dxa"/>
           </w:tcPr>
           <w:p>
+            <w:proofErr w:type="spellStart"/>
             <w:r>
               <w:t>log_level</w:t>
             </w:r>
+            <w:proofErr w:type="spellEnd"/>
           </w:p>
         </w:tc>
         <w:tc>
@@ -8289,7 +9135,15 @@
           <w:p/>
           <w:p>
             <w:r>
-              <w:t>Terminal prints are color coded on the Serial CLI (but not on the Web CLI). Errors are printed in red, warnings are printed in yellow, and other prints have no color coding.</w:t>
+              <w:t xml:space="preserve">Terminal prints are color coded on the Serial CLI (but not on the Web CLI). Errors are printed in </w:t>
+            </w:r>
+            <w:proofErr w:type="gramStart"/>
+            <w:r>
+              <w:t>red,</w:t>
+            </w:r>
+            <w:proofErr w:type="gramEnd"/>
+            <w:r>
+              <w:t xml:space="preserve"> warnings are printed in yellow, and other prints have no color coding.</w:t>
             </w:r>
           </w:p>
         </w:tc>
@@ -8305,7 +9159,15 @@
               <w:t xml:space="preserve"> logs</w:t>
             </w:r>
             <w:r>
-              <w:t>. Details every packet received by the ADSBee and whether it passed checksum.</w:t>
+              <w:t xml:space="preserve">. Details every packet received by the </w:t>
+            </w:r>
+            <w:proofErr w:type="spellStart"/>
+            <w:r>
+              <w:t>ADSBee</w:t>
+            </w:r>
+            <w:proofErr w:type="spellEnd"/>
+            <w:r>
+              <w:t xml:space="preserve"> and whether it passed checksum.</w:t>
             </w:r>
             <w:r>
               <w:t xml:space="preserve"> Also prints all warnings and errors.</w:t>
@@ -8397,7 +9259,20 @@
         <w:pStyle w:val="code"/>
       </w:pPr>
       <w:r>
-        <w:t>AT+PROTOCOL=&lt;iface&gt;,&lt;protocol&gt;</w:t>
+        <w:t>AT+PROTOCOL=&lt;</w:t>
+      </w:r>
+      <w:proofErr w:type="spellStart"/>
+      <w:r>
+        <w:t>iface</w:t>
+      </w:r>
+      <w:proofErr w:type="spellEnd"/>
+      <w:proofErr w:type="gramStart"/>
+      <w:r>
+        <w:t>&gt;,&lt;</w:t>
+      </w:r>
+      <w:proofErr w:type="gramEnd"/>
+      <w:r>
+        <w:t>protocol&gt;</w:t>
       </w:r>
     </w:p>
     <w:p/>
@@ -8480,9 +9355,11 @@
             <w:tcW w:w="1548" w:type="dxa"/>
           </w:tcPr>
           <w:p>
+            <w:proofErr w:type="spellStart"/>
             <w:r>
               <w:t>iface</w:t>
             </w:r>
+            <w:proofErr w:type="spellEnd"/>
           </w:p>
         </w:tc>
         <w:tc>
@@ -8491,7 +9368,15 @@
           </w:tcPr>
           <w:p>
             <w:r>
-              <w:t>Serial interface to set the baudrate for.</w:t>
+              <w:t xml:space="preserve">Serial interface to set the </w:t>
+            </w:r>
+            <w:proofErr w:type="spellStart"/>
+            <w:r>
+              <w:t>baudrate</w:t>
+            </w:r>
+            <w:proofErr w:type="spellEnd"/>
+            <w:r>
+              <w:t xml:space="preserve"> for.</w:t>
             </w:r>
           </w:p>
         </w:tc>
@@ -8606,7 +9491,20 @@
         <w:pStyle w:val="code"/>
       </w:pPr>
       <w:r>
-        <w:t>+PROTOCOL=CONSOLE,&lt;console_protocol&gt;</w:t>
+        <w:t>+PROTOCOL=</w:t>
+      </w:r>
+      <w:proofErr w:type="gramStart"/>
+      <w:r>
+        <w:t>CONSOLE,&lt;</w:t>
+      </w:r>
+      <w:proofErr w:type="spellStart"/>
+      <w:proofErr w:type="gramEnd"/>
+      <w:r>
+        <w:t>console_protocol</w:t>
+      </w:r>
+      <w:proofErr w:type="spellEnd"/>
+      <w:r>
+        <w:t>&gt;</w:t>
       </w:r>
     </w:p>
     <w:p>
@@ -8614,7 +9512,20 @@
         <w:pStyle w:val="code"/>
       </w:pPr>
       <w:r>
-        <w:t>+PROTOCOL=COMMS_UART,&lt;comms_uart_protocol&gt;</w:t>
+        <w:t>+PROTOCOL=COMMS_</w:t>
+      </w:r>
+      <w:proofErr w:type="gramStart"/>
+      <w:r>
+        <w:t>UART,&lt;</w:t>
+      </w:r>
+      <w:proofErr w:type="spellStart"/>
+      <w:proofErr w:type="gramEnd"/>
+      <w:r>
+        <w:t>comms_uart_protocol</w:t>
+      </w:r>
+      <w:proofErr w:type="spellEnd"/>
+      <w:r>
+        <w:t>&gt;</w:t>
       </w:r>
     </w:p>
     <w:p/>
@@ -8670,7 +9581,30 @@
     <w:p/>
     <w:p>
       <w:r>
-        <w:t>Reboots the ADSBee 1090 immediately.</w:t>
+        <w:t xml:space="preserve">Reboots the </w:t>
+      </w:r>
+      <w:proofErr w:type="spellStart"/>
+      <w:r>
+        <w:t>ADSBee</w:t>
+      </w:r>
+      <w:proofErr w:type="spellEnd"/>
+      <w:r>
+        <w:t xml:space="preserve"> 1090 immediately.</w:t>
+      </w:r>
+    </w:p>
+    <w:p>
+      <w:pPr>
+        <w:rPr>
+          <w:rFonts w:ascii="Poppins SemiBold" w:eastAsiaTheme="majorEastAsia" w:hAnsi="Poppins SemiBold" w:cstheme="majorBidi"/>
+          <w:b/>
+          <w:color w:val="FFCB00"/>
+          <w:sz w:val="26"/>
+          <w:szCs w:val="26"/>
+        </w:rPr>
+      </w:pPr>
+      <w:bookmarkStart w:id="33" w:name="_Toc183226057"/>
+      <w:r>
+        <w:br w:type="page"/>
       </w:r>
     </w:p>
     <w:p>
@@ -8681,8 +9615,8 @@
           <w:numId w:val="19"/>
         </w:numPr>
       </w:pPr>
-      <w:bookmarkStart w:id="33" w:name="_Toc183226057"/>
-      <w:r>
+      <w:r>
+        <w:lastRenderedPageBreak/>
         <w:t>AT+RX_ENABLE</w:t>
       </w:r>
       <w:bookmarkEnd w:id="33"/>
@@ -8873,6 +9807,7 @@
       </w:pPr>
       <w:bookmarkStart w:id="36" w:name="_Toc183226060"/>
       <w:r>
+        <w:lastRenderedPageBreak/>
         <w:t>AT+SETTINGS</w:t>
       </w:r>
       <w:bookmarkEnd w:id="36"/>
@@ -8920,7 +9855,15 @@
         <w:pStyle w:val="code"/>
       </w:pPr>
       <w:r>
-        <w:t xml:space="preserve">        Trigger Level: 1300 milliVolts (-62 dBm)</w:t>
+        <w:t xml:space="preserve">        Trigger Level: 1300 </w:t>
+      </w:r>
+      <w:proofErr w:type="spellStart"/>
+      <w:r>
+        <w:t>milliVolts</w:t>
+      </w:r>
+      <w:proofErr w:type="spellEnd"/>
+      <w:r>
+        <w:t xml:space="preserve"> (-62 dBm)</w:t>
       </w:r>
     </w:p>
     <w:p>
@@ -9000,7 +9943,15 @@
         <w:pStyle w:val="code"/>
       </w:pPr>
       <w:r>
-        <w:t xml:space="preserve">        WiFi AP: ENABLED</w:t>
+        <w:t xml:space="preserve">        </w:t>
+      </w:r>
+      <w:proofErr w:type="spellStart"/>
+      <w:r>
+        <w:t>WiFi</w:t>
+      </w:r>
+      <w:proofErr w:type="spellEnd"/>
+      <w:r>
+        <w:t xml:space="preserve"> AP: ENABLED</w:t>
       </w:r>
     </w:p>
     <w:p>
@@ -9024,15 +9975,28 @@
         <w:pStyle w:val="code"/>
       </w:pPr>
       <w:r>
-        <w:t xml:space="preserve">                Password: yummyflowers</w:t>
-      </w:r>
+        <w:t xml:space="preserve">                Password: </w:t>
+      </w:r>
+      <w:proofErr w:type="spellStart"/>
+      <w:r>
+        <w:t>yummyflowers</w:t>
+      </w:r>
+      <w:proofErr w:type="spellEnd"/>
     </w:p>
     <w:p>
       <w:pPr>
         <w:pStyle w:val="code"/>
       </w:pPr>
       <w:r>
-        <w:t xml:space="preserve">        WiFi STA: ENABLED</w:t>
+        <w:t xml:space="preserve">        </w:t>
+      </w:r>
+      <w:proofErr w:type="spellStart"/>
+      <w:r>
+        <w:t>WiFi</w:t>
+      </w:r>
+      <w:proofErr w:type="spellEnd"/>
+      <w:r>
+        <w:t xml:space="preserve"> STA: ENABLED</w:t>
       </w:r>
     </w:p>
     <w:p>
@@ -9040,8 +10004,13 @@
         <w:pStyle w:val="code"/>
       </w:pPr>
       <w:r>
-        <w:t xml:space="preserve">                SSID: Smart Bidet Wifi</w:t>
-      </w:r>
+        <w:t xml:space="preserve">                SSID: Smart Bidet </w:t>
+      </w:r>
+      <w:proofErr w:type="spellStart"/>
+      <w:r>
+        <w:t>Wifi</w:t>
+      </w:r>
+      <w:proofErr w:type="spellEnd"/>
     </w:p>
     <w:p>
       <w:pPr>
@@ -9064,7 +10033,17 @@
         <w:pStyle w:val="code"/>
       </w:pPr>
       <w:r>
-        <w:t xml:space="preserve">                0 URI:192.168.1.103 Port:30004 ACTIVE Protocol:BEAST ID:0xbee00038172d18c1</w:t>
+        <w:t xml:space="preserve">                0 URI:192.168.1.103 Port:30004 ACTIVE </w:t>
+      </w:r>
+      <w:proofErr w:type="spellStart"/>
+      <w:proofErr w:type="gramStart"/>
+      <w:r>
+        <w:t>Protocol:BEAST</w:t>
+      </w:r>
+      <w:proofErr w:type="spellEnd"/>
+      <w:proofErr w:type="gramEnd"/>
+      <w:r>
+        <w:t xml:space="preserve"> ID:0xbee00038172d18c1</w:t>
       </w:r>
     </w:p>
     <w:p>
@@ -9072,7 +10051,17 @@
         <w:pStyle w:val="code"/>
       </w:pPr>
       <w:r>
-        <w:t xml:space="preserve">                1 URI: Port:0 INACTIVE Protocol:NONE ID:0xbee00038172d18c1</w:t>
+        <w:t xml:space="preserve">                1 URI: Port:0 INACTIVE </w:t>
+      </w:r>
+      <w:proofErr w:type="spellStart"/>
+      <w:proofErr w:type="gramStart"/>
+      <w:r>
+        <w:t>Protocol:NONE</w:t>
+      </w:r>
+      <w:proofErr w:type="spellEnd"/>
+      <w:proofErr w:type="gramEnd"/>
+      <w:r>
+        <w:t xml:space="preserve"> ID:0xbee00038172d18c1</w:t>
       </w:r>
     </w:p>
     <w:p>
@@ -9080,7 +10069,17 @@
         <w:pStyle w:val="code"/>
       </w:pPr>
       <w:r>
-        <w:t xml:space="preserve">                2 URI: Port:0 INACTIVE Protocol:NONE ID:0xbee00038172d18c1</w:t>
+        <w:t xml:space="preserve">                2 URI: Port:0 INACTIVE </w:t>
+      </w:r>
+      <w:proofErr w:type="spellStart"/>
+      <w:proofErr w:type="gramStart"/>
+      <w:r>
+        <w:t>Protocol:NONE</w:t>
+      </w:r>
+      <w:proofErr w:type="spellEnd"/>
+      <w:proofErr w:type="gramEnd"/>
+      <w:r>
+        <w:t xml:space="preserve"> ID:0xbee00038172d18c1</w:t>
       </w:r>
     </w:p>
     <w:p>
@@ -9088,7 +10087,17 @@
         <w:pStyle w:val="code"/>
       </w:pPr>
       <w:r>
-        <w:t xml:space="preserve">                3 URI: Port:0 INACTIVE Protocol:NONE ID:0xbee00038172d18c1</w:t>
+        <w:t xml:space="preserve">                3 URI: Port:0 INACTIVE </w:t>
+      </w:r>
+      <w:proofErr w:type="spellStart"/>
+      <w:proofErr w:type="gramStart"/>
+      <w:r>
+        <w:t>Protocol:NONE</w:t>
+      </w:r>
+      <w:proofErr w:type="spellEnd"/>
+      <w:proofErr w:type="gramEnd"/>
+      <w:r>
+        <w:t xml:space="preserve"> ID:0xbee00038172d18c1</w:t>
       </w:r>
     </w:p>
     <w:p>
@@ -9096,7 +10105,17 @@
         <w:pStyle w:val="code"/>
       </w:pPr>
       <w:r>
-        <w:t xml:space="preserve">                4 URI:78.46.234.18 Port:30004 ACTIVE Protocol:BEAST ID:0xbee00038172d18c1</w:t>
+        <w:t xml:space="preserve">                4 URI:78.46.234.18 Port:30004 ACTIVE </w:t>
+      </w:r>
+      <w:proofErr w:type="spellStart"/>
+      <w:proofErr w:type="gramStart"/>
+      <w:r>
+        <w:t>Protocol:BEAST</w:t>
+      </w:r>
+      <w:proofErr w:type="spellEnd"/>
+      <w:proofErr w:type="gramEnd"/>
+      <w:r>
+        <w:t xml:space="preserve"> ID:0xbee00038172d18c1</w:t>
       </w:r>
     </w:p>
     <w:p>
@@ -9104,7 +10123,25 @@
         <w:pStyle w:val="code"/>
       </w:pPr>
       <w:r>
-        <w:t xml:space="preserve">                5 URI:feed.whereplane.xyz Port:30004 INACTIVE Protocol:BEAST ID:0xbee00038172d18c1</w:t>
+        <w:t xml:space="preserve">                5 </w:t>
+      </w:r>
+      <w:proofErr w:type="spellStart"/>
+      <w:proofErr w:type="gramStart"/>
+      <w:r>
+        <w:t>URI:feed.whereplane.xyz</w:t>
+      </w:r>
+      <w:proofErr w:type="spellEnd"/>
+      <w:proofErr w:type="gramEnd"/>
+      <w:r>
+        <w:t xml:space="preserve"> Port:30004 INACTIVE </w:t>
+      </w:r>
+      <w:proofErr w:type="spellStart"/>
+      <w:r>
+        <w:t>Protocol:BEAST</w:t>
+      </w:r>
+      <w:proofErr w:type="spellEnd"/>
+      <w:r>
+        <w:t xml:space="preserve"> ID:0xbee00038172d18c1</w:t>
       </w:r>
     </w:p>
     <w:p>
@@ -9139,16 +10176,286 @@
       <w:bookmarkStart w:id="38" w:name="_Toc183226062"/>
       <w:r>
         <w:lastRenderedPageBreak/>
-        <w:t>Load Settings from EEPROM</w:t>
-      </w:r>
-      <w:bookmarkEnd w:id="38"/>
+        <w:t>Dump Settings in AT Format</w:t>
+      </w:r>
+    </w:p>
+    <w:p>
+      <w:r>
+        <w:t>Sending AT+</w:t>
+      </w:r>
+      <w:proofErr w:type="gramStart"/>
+      <w:r>
+        <w:t>SETTINGS?DUMP</w:t>
+      </w:r>
+      <w:proofErr w:type="gramEnd"/>
+      <w:r>
+        <w:t xml:space="preserve"> outputs a dump of all nonvolatile settings in AT command format, allowing them to be easily re-entered when restoring the </w:t>
+      </w:r>
+      <w:proofErr w:type="spellStart"/>
+      <w:r>
+        <w:t>ADSBee</w:t>
+      </w:r>
+      <w:proofErr w:type="spellEnd"/>
+      <w:r>
+        <w:t xml:space="preserve"> settings after a firmware upgrade, or for moving setting between devices</w:t>
+      </w:r>
+      <w:r>
+        <w:t>.</w:t>
+      </w:r>
     </w:p>
     <w:p>
       <w:pPr>
         <w:pStyle w:val="code"/>
       </w:pPr>
       <w:r>
-        <w:t>AT+SETTINGS=LOAD</w:t>
+        <w:t>AT+</w:t>
+      </w:r>
+      <w:proofErr w:type="gramStart"/>
+      <w:r>
+        <w:t>SETTINGS?DUMP</w:t>
+      </w:r>
+      <w:proofErr w:type="gramEnd"/>
+    </w:p>
+    <w:p>
+      <w:pPr>
+        <w:pStyle w:val="code"/>
+      </w:pPr>
+      <w:r>
+        <w:t>AT+SETTINGS=RESET</w:t>
+      </w:r>
+    </w:p>
+    <w:p>
+      <w:pPr>
+        <w:pStyle w:val="code"/>
+      </w:pPr>
+      <w:r>
+        <w:t>AT+BAUD_RATE=CONSOLE,115200</w:t>
+      </w:r>
+    </w:p>
+    <w:p>
+      <w:pPr>
+        <w:pStyle w:val="code"/>
+      </w:pPr>
+      <w:r>
+        <w:t>AT+BAUD_RATE=COMMS_UART,115200</w:t>
+      </w:r>
+    </w:p>
+    <w:p>
+      <w:pPr>
+        <w:pStyle w:val="code"/>
+      </w:pPr>
+      <w:r>
+        <w:t>AT+BAUD_RATE=GNSS_UART,115200</w:t>
+      </w:r>
+    </w:p>
+    <w:p>
+      <w:pPr>
+        <w:pStyle w:val="code"/>
+      </w:pPr>
+      <w:r>
+        <w:t>AT+BIAS_TEE_ENABLE=0</w:t>
+      </w:r>
+    </w:p>
+    <w:p>
+      <w:pPr>
+        <w:pStyle w:val="code"/>
+      </w:pPr>
+      <w:r>
+        <w:t>AT+ESP32_ENABLE=1</w:t>
+      </w:r>
+    </w:p>
+    <w:p>
+      <w:pPr>
+        <w:pStyle w:val="code"/>
+      </w:pPr>
+      <w:r>
+        <w:t>AT+FEED=</w:t>
+      </w:r>
+      <w:proofErr w:type="gramStart"/>
+      <w:r>
+        <w:t>0,,</w:t>
+      </w:r>
+      <w:proofErr w:type="gramEnd"/>
+      <w:r>
+        <w:t>0,0,NONE</w:t>
+      </w:r>
+    </w:p>
+    <w:p>
+      <w:pPr>
+        <w:pStyle w:val="code"/>
+      </w:pPr>
+      <w:r>
+        <w:t>AT+FEED=</w:t>
+      </w:r>
+      <w:proofErr w:type="gramStart"/>
+      <w:r>
+        <w:t>1,,</w:t>
+      </w:r>
+      <w:proofErr w:type="gramEnd"/>
+      <w:r>
+        <w:t>0,0,NONE</w:t>
+      </w:r>
+    </w:p>
+    <w:p>
+      <w:pPr>
+        <w:pStyle w:val="code"/>
+      </w:pPr>
+      <w:r>
+        <w:t>AT+FEED=</w:t>
+      </w:r>
+      <w:proofErr w:type="gramStart"/>
+      <w:r>
+        <w:t>2,,</w:t>
+      </w:r>
+      <w:proofErr w:type="gramEnd"/>
+      <w:r>
+        <w:t>0,0,NONE</w:t>
+      </w:r>
+    </w:p>
+    <w:p>
+      <w:pPr>
+        <w:pStyle w:val="code"/>
+      </w:pPr>
+      <w:r>
+        <w:t>AT+FEED=</w:t>
+      </w:r>
+      <w:proofErr w:type="gramStart"/>
+      <w:r>
+        <w:t>3,,</w:t>
+      </w:r>
+      <w:proofErr w:type="gramEnd"/>
+      <w:r>
+        <w:t>0,0,NONE</w:t>
+      </w:r>
+    </w:p>
+    <w:p>
+      <w:pPr>
+        <w:pStyle w:val="code"/>
+      </w:pPr>
+      <w:r>
+        <w:t>AT+FEED=</w:t>
+      </w:r>
+      <w:proofErr w:type="gramStart"/>
+      <w:r>
+        <w:t>4,feed</w:t>
+      </w:r>
+      <w:proofErr w:type="gramEnd"/>
+      <w:r>
+        <w:t>.airplanes.live,30004,1,BEAST</w:t>
+      </w:r>
+    </w:p>
+    <w:p>
+      <w:pPr>
+        <w:pStyle w:val="code"/>
+      </w:pPr>
+      <w:r>
+        <w:t>AT+FEED=</w:t>
+      </w:r>
+      <w:proofErr w:type="gramStart"/>
+      <w:r>
+        <w:t>5,feed.adsb.fi</w:t>
+      </w:r>
+      <w:proofErr w:type="gramEnd"/>
+      <w:r>
+        <w:t>,30004,1,BEAST</w:t>
+      </w:r>
+    </w:p>
+    <w:p>
+      <w:pPr>
+        <w:pStyle w:val="code"/>
+      </w:pPr>
+      <w:r>
+        <w:t>AT+LOG_LEVEL=WARNINGS</w:t>
+      </w:r>
+    </w:p>
+    <w:p>
+      <w:pPr>
+        <w:pStyle w:val="code"/>
+      </w:pPr>
+      <w:r>
+        <w:t>AT+PROTOCOL=</w:t>
+      </w:r>
+      <w:proofErr w:type="gramStart"/>
+      <w:r>
+        <w:t>CONSOLE,NONE</w:t>
+      </w:r>
+      <w:proofErr w:type="gramEnd"/>
+    </w:p>
+    <w:p>
+      <w:pPr>
+        <w:pStyle w:val="code"/>
+      </w:pPr>
+      <w:r>
+        <w:t>AT+PROTOCOL=COMMS_</w:t>
+      </w:r>
+      <w:proofErr w:type="gramStart"/>
+      <w:r>
+        <w:t>UART,MAVLINK</w:t>
+      </w:r>
+      <w:proofErr w:type="gramEnd"/>
+      <w:r>
+        <w:t>1</w:t>
+      </w:r>
+    </w:p>
+    <w:p>
+      <w:pPr>
+        <w:pStyle w:val="code"/>
+      </w:pPr>
+      <w:r>
+        <w:t>AT+RX_ENABLE=1</w:t>
+      </w:r>
+    </w:p>
+    <w:p>
+      <w:pPr>
+        <w:pStyle w:val="code"/>
+      </w:pPr>
+      <w:r>
+        <w:t>AT+TL_SET=1300</w:t>
+      </w:r>
+    </w:p>
+    <w:p>
+      <w:pPr>
+        <w:pStyle w:val="code"/>
+      </w:pPr>
+      <w:r>
+        <w:t>AT+WATCHDOG=10</w:t>
+      </w:r>
+    </w:p>
+    <w:p>
+      <w:pPr>
+        <w:pStyle w:val="code"/>
+      </w:pPr>
+      <w:r>
+        <w:t>AT+WIFI_AP=</w:t>
+      </w:r>
+      <w:proofErr w:type="gramStart"/>
+      <w:r>
+        <w:t>1,ADSBee</w:t>
+      </w:r>
+      <w:proofErr w:type="gramEnd"/>
+      <w:r>
+        <w:t>1090-0240907000001,yummyflowers,11</w:t>
+      </w:r>
+    </w:p>
+    <w:p>
+      <w:pPr>
+        <w:pStyle w:val="code"/>
+      </w:pPr>
+      <w:r>
+        <w:t>AT+WIFI_STA=</w:t>
+      </w:r>
+      <w:proofErr w:type="gramStart"/>
+      <w:r>
+        <w:t>0,,</w:t>
+      </w:r>
+      <w:proofErr w:type="gramEnd"/>
+    </w:p>
+    <w:p>
+      <w:pPr>
+        <w:pStyle w:val="code"/>
+      </w:pPr>
+      <w:r>
+        <w:t>OK</w:t>
       </w:r>
     </w:p>
     <w:p/>
@@ -9160,44 +10467,20 @@
           <w:numId w:val="19"/>
         </w:numPr>
       </w:pPr>
-      <w:bookmarkStart w:id="39" w:name="_Toc183226063"/>
-      <w:r>
-        <w:t>Save Settings to EEPROM</w:t>
-      </w:r>
-      <w:bookmarkEnd w:id="39"/>
+      <w:r>
+        <w:t>Load Settings from EEPROM</w:t>
+      </w:r>
+      <w:bookmarkEnd w:id="38"/>
     </w:p>
     <w:p>
       <w:pPr>
         <w:pStyle w:val="code"/>
       </w:pPr>
       <w:r>
-        <w:t>AT+SETTINGS=SAVE</w:t>
+        <w:t>AT+SETTINGS=LOAD</w:t>
       </w:r>
     </w:p>
     <w:p/>
-    <w:p>
-      <w:r>
-        <w:t xml:space="preserve">Note that this command is also used to synchronize settings between the RP2040 and ESP32. When changing parameters in the Serial CLI or Web CLI, run </w:t>
-      </w:r>
-      <w:r>
-        <w:rPr>
-          <w:rStyle w:val="codeChar"/>
-        </w:rPr>
-        <w:t>AT+SETTINGS=SAVE</w:t>
-      </w:r>
-      <w:r>
-        <w:rPr>
-          <w:rStyle w:val="codeChar"/>
-        </w:rPr>
-        <w:t xml:space="preserve"> </w:t>
-      </w:r>
-      <w:r>
-        <w:t xml:space="preserve">or reboot the </w:t>
-      </w:r>
-      <w:r>
-        <w:t>device to synchronize new settings (e.g. new feed parameters or network settings).</w:t>
-      </w:r>
-    </w:p>
     <w:p>
       <w:pPr>
         <w:pStyle w:val="Heading3"/>
@@ -9206,24 +10489,23 @@
           <w:numId w:val="19"/>
         </w:numPr>
       </w:pPr>
-      <w:bookmarkStart w:id="40" w:name="_Toc183226064"/>
-      <w:r>
-        <w:t>Reset Settings to Factory Default</w:t>
-      </w:r>
-      <w:bookmarkEnd w:id="40"/>
+      <w:bookmarkStart w:id="39" w:name="_Toc183226063"/>
+      <w:r>
+        <w:t>Save Settings to EEPROM</w:t>
+      </w:r>
+      <w:bookmarkEnd w:id="39"/>
     </w:p>
     <w:p>
       <w:pPr>
         <w:pStyle w:val="code"/>
       </w:pPr>
       <w:r>
-        <w:t>AT+SETTINGS=RESET</w:t>
-      </w:r>
-    </w:p>
-    <w:p/>
-    <w:p>
-      <w:r>
-        <w:t xml:space="preserve">Note that this command resets settings to factory defaults, but will not persist them to the next power on unless </w:t>
+        <w:t>AT+SETTINGS=SAVE</w:t>
+      </w:r>
+    </w:p>
+    <w:p>
+      <w:r>
+        <w:t xml:space="preserve">Note that this command is also used to synchronize settings between the RP2040 and ESP32. When changing parameters in the Serial CLI or Web CLI, run </w:t>
       </w:r>
       <w:r>
         <w:rPr>
@@ -9232,7 +10514,67 @@
         <w:t>AT+SETTINGS=SAVE</w:t>
       </w:r>
       <w:r>
+        <w:rPr>
+          <w:rStyle w:val="codeChar"/>
+        </w:rPr>
+        <w:t xml:space="preserve"> </w:t>
+      </w:r>
+      <w:r>
+        <w:t xml:space="preserve">or reboot the </w:t>
+      </w:r>
+      <w:r>
+        <w:t>device to synchronize new settings (e.g. new feed parameters or network settings).</w:t>
+      </w:r>
+    </w:p>
+    <w:p>
+      <w:pPr>
+        <w:pStyle w:val="Heading3"/>
+        <w:numPr>
+          <w:ilvl w:val="2"/>
+          <w:numId w:val="19"/>
+        </w:numPr>
+      </w:pPr>
+      <w:bookmarkStart w:id="40" w:name="_Toc183226064"/>
+      <w:r>
+        <w:t>Reset Settings to Factory Default</w:t>
+      </w:r>
+      <w:bookmarkEnd w:id="40"/>
+    </w:p>
+    <w:p>
+      <w:pPr>
+        <w:pStyle w:val="code"/>
+      </w:pPr>
+      <w:r>
+        <w:t>AT+SETTINGS=RESET</w:t>
+      </w:r>
+    </w:p>
+    <w:p>
+      <w:r>
+        <w:t xml:space="preserve">Note that this command resets settings to factory defaults, but will not persist them to the next power on unless </w:t>
+      </w:r>
+      <w:r>
+        <w:rPr>
+          <w:rStyle w:val="codeChar"/>
+        </w:rPr>
+        <w:t>AT+SETTINGS=SAVE</w:t>
+      </w:r>
+      <w:r>
         <w:t xml:space="preserve"> is run subsequently.</w:t>
+      </w:r>
+    </w:p>
+    <w:p>
+      <w:pPr>
+        <w:rPr>
+          <w:rFonts w:ascii="Poppins SemiBold" w:eastAsiaTheme="majorEastAsia" w:hAnsi="Poppins SemiBold" w:cstheme="majorBidi"/>
+          <w:b/>
+          <w:color w:val="FFCB00"/>
+          <w:sz w:val="26"/>
+          <w:szCs w:val="26"/>
+        </w:rPr>
+      </w:pPr>
+      <w:bookmarkStart w:id="41" w:name="_Toc183226065"/>
+      <w:r>
+        <w:br w:type="page"/>
       </w:r>
     </w:p>
     <w:p>
@@ -9243,8 +10585,8 @@
           <w:numId w:val="19"/>
         </w:numPr>
       </w:pPr>
-      <w:bookmarkStart w:id="41" w:name="_Toc183226065"/>
-      <w:r>
+      <w:r>
+        <w:lastRenderedPageBreak/>
         <w:t>AT+TEST</w:t>
       </w:r>
       <w:bookmarkEnd w:id="41"/>
@@ -9284,25 +10626,24 @@
         <w:rPr>
           <w:color w:val="00AD4D"/>
         </w:rPr>
-        <w:t>[ RUN      ]</w:t>
-      </w:r>
-      <w:r>
-        <w:t xml:space="preserve"> SpiCoprocessor.WriteReadScratchNoAck</w:t>
-      </w:r>
-    </w:p>
-    <w:p>
-      <w:pPr>
-        <w:pStyle w:val="code"/>
-      </w:pPr>
+        <w:t xml:space="preserve">[ RUN    </w:t>
+      </w:r>
+      <w:proofErr w:type="gramStart"/>
       <w:r>
         <w:rPr>
           <w:color w:val="00AD4D"/>
         </w:rPr>
-        <w:t>[       OK ]</w:t>
-      </w:r>
-      <w:r>
-        <w:t xml:space="preserve"> SpiCoprocessor.WriteReadScratchNoAck (687000ns)</w:t>
-      </w:r>
+        <w:t xml:space="preserve">  ]</w:t>
+      </w:r>
+      <w:proofErr w:type="gramEnd"/>
+      <w:r>
+        <w:t xml:space="preserve"> </w:t>
+      </w:r>
+      <w:proofErr w:type="spellStart"/>
+      <w:r>
+        <w:t>SpiCoprocessor.WriteReadScratchNoAck</w:t>
+      </w:r>
+      <w:proofErr w:type="spellEnd"/>
     </w:p>
     <w:p>
       <w:pPr>
@@ -9312,24 +10653,26 @@
         <w:rPr>
           <w:color w:val="00AD4D"/>
         </w:rPr>
-        <w:t>[ RUN      ]</w:t>
-      </w:r>
-      <w:r>
-        <w:t xml:space="preserve"> SpiCoprocessor.WriteReadScratchWithAck</w:t>
-      </w:r>
-    </w:p>
-    <w:p>
-      <w:pPr>
-        <w:pStyle w:val="code"/>
-      </w:pPr>
+        <w:t xml:space="preserve">[       </w:t>
+      </w:r>
+      <w:proofErr w:type="gramStart"/>
       <w:r>
         <w:rPr>
           <w:color w:val="00AD4D"/>
         </w:rPr>
-        <w:t>[       OK ]</w:t>
-      </w:r>
-      <w:r>
-        <w:t xml:space="preserve"> SpiCoprocessor.WriteReadScratchWithAck (751000ns)</w:t>
+        <w:t>OK ]</w:t>
+      </w:r>
+      <w:proofErr w:type="gramEnd"/>
+      <w:r>
+        <w:t xml:space="preserve"> </w:t>
+      </w:r>
+      <w:proofErr w:type="spellStart"/>
+      <w:r>
+        <w:t>SpiCoprocessor.WriteReadScratchNoAck</w:t>
+      </w:r>
+      <w:proofErr w:type="spellEnd"/>
+      <w:r>
+        <w:t xml:space="preserve"> (687000ns)</w:t>
       </w:r>
     </w:p>
     <w:p>
@@ -9340,21 +10683,98 @@
         <w:rPr>
           <w:color w:val="00AD4D"/>
         </w:rPr>
-        <w:t>[ RUN      ]</w:t>
-      </w:r>
-      <w:r>
-        <w:t xml:space="preserve"> SPICoprocessor.ReadWriteReadRewriteRereadBigNoAck</w:t>
-      </w:r>
-    </w:p>
-    <w:p>
-      <w:pPr>
-        <w:pStyle w:val="code"/>
-      </w:pPr>
+        <w:t xml:space="preserve">[ RUN    </w:t>
+      </w:r>
+      <w:proofErr w:type="gramStart"/>
       <w:r>
         <w:rPr>
           <w:color w:val="00AD4D"/>
         </w:rPr>
-        <w:t>[       OK</w:t>
+        <w:t xml:space="preserve">  ]</w:t>
+      </w:r>
+      <w:proofErr w:type="gramEnd"/>
+      <w:r>
+        <w:t xml:space="preserve"> </w:t>
+      </w:r>
+      <w:proofErr w:type="spellStart"/>
+      <w:r>
+        <w:t>SpiCoprocessor.WriteReadScratchWithAck</w:t>
+      </w:r>
+      <w:proofErr w:type="spellEnd"/>
+    </w:p>
+    <w:p>
+      <w:pPr>
+        <w:pStyle w:val="code"/>
+      </w:pPr>
+      <w:r>
+        <w:rPr>
+          <w:color w:val="00AD4D"/>
+        </w:rPr>
+        <w:t xml:space="preserve">[       </w:t>
+      </w:r>
+      <w:proofErr w:type="gramStart"/>
+      <w:r>
+        <w:rPr>
+          <w:color w:val="00AD4D"/>
+        </w:rPr>
+        <w:t>OK ]</w:t>
+      </w:r>
+      <w:proofErr w:type="gramEnd"/>
+      <w:r>
+        <w:t xml:space="preserve"> </w:t>
+      </w:r>
+      <w:proofErr w:type="spellStart"/>
+      <w:r>
+        <w:t>SpiCoprocessor.WriteReadScratchWithAck</w:t>
+      </w:r>
+      <w:proofErr w:type="spellEnd"/>
+      <w:r>
+        <w:t xml:space="preserve"> (751000ns)</w:t>
+      </w:r>
+    </w:p>
+    <w:p>
+      <w:pPr>
+        <w:pStyle w:val="code"/>
+      </w:pPr>
+      <w:r>
+        <w:rPr>
+          <w:color w:val="00AD4D"/>
+        </w:rPr>
+        <w:t xml:space="preserve">[ RUN    </w:t>
+      </w:r>
+      <w:proofErr w:type="gramStart"/>
+      <w:r>
+        <w:rPr>
+          <w:color w:val="00AD4D"/>
+        </w:rPr>
+        <w:t xml:space="preserve">  ]</w:t>
+      </w:r>
+      <w:proofErr w:type="gramEnd"/>
+      <w:r>
+        <w:t xml:space="preserve"> </w:t>
+      </w:r>
+      <w:proofErr w:type="spellStart"/>
+      <w:r>
+        <w:t>SPICoprocessor.ReadWriteReadRewriteRereadBigNoAck</w:t>
+      </w:r>
+      <w:proofErr w:type="spellEnd"/>
+    </w:p>
+    <w:p>
+      <w:pPr>
+        <w:pStyle w:val="code"/>
+      </w:pPr>
+      <w:r>
+        <w:rPr>
+          <w:color w:val="00AD4D"/>
+        </w:rPr>
+        <w:t xml:space="preserve">[       </w:t>
+      </w:r>
+      <w:proofErr w:type="gramStart"/>
+      <w:r>
+        <w:rPr>
+          <w:color w:val="00AD4D"/>
+        </w:rPr>
+        <w:t>OK</w:t>
       </w:r>
       <w:r>
         <w:t xml:space="preserve"> </w:t>
@@ -9365,8 +10785,17 @@
         </w:rPr>
         <w:t>]</w:t>
       </w:r>
-      <w:r>
-        <w:t xml:space="preserve"> SPICoprocessor.ReadWriteReadRewriteRereadBigNoAck (25336000ns)</w:t>
+      <w:proofErr w:type="gramEnd"/>
+      <w:r>
+        <w:t xml:space="preserve"> </w:t>
+      </w:r>
+      <w:proofErr w:type="spellStart"/>
+      <w:r>
+        <w:t>SPICoprocessor.ReadWriteReadRewriteRereadBigNoAck</w:t>
+      </w:r>
+      <w:proofErr w:type="spellEnd"/>
+      <w:r>
+        <w:t xml:space="preserve"> (25336000ns)</w:t>
       </w:r>
     </w:p>
     <w:p>
@@ -9377,24 +10806,53 @@
         <w:rPr>
           <w:color w:val="00AD4D"/>
         </w:rPr>
-        <w:t>[ RUN      ]</w:t>
-      </w:r>
-      <w:r>
-        <w:t xml:space="preserve"> SPICoprocessor.ReadWriteReadRewriteRereadBigWithAck</w:t>
-      </w:r>
-    </w:p>
-    <w:p>
-      <w:pPr>
-        <w:pStyle w:val="code"/>
-      </w:pPr>
+        <w:t xml:space="preserve">[ RUN    </w:t>
+      </w:r>
+      <w:proofErr w:type="gramStart"/>
       <w:r>
         <w:rPr>
           <w:color w:val="00AD4D"/>
         </w:rPr>
-        <w:t>[       OK ]</w:t>
-      </w:r>
-      <w:r>
-        <w:t xml:space="preserve"> SPICoprocessor.ReadWriteReadRewriteRereadBigWithAck (29287000ns)</w:t>
+        <w:t xml:space="preserve">  ]</w:t>
+      </w:r>
+      <w:proofErr w:type="gramEnd"/>
+      <w:r>
+        <w:t xml:space="preserve"> </w:t>
+      </w:r>
+      <w:proofErr w:type="spellStart"/>
+      <w:r>
+        <w:t>SPICoprocessor.ReadWriteReadRewriteRereadBigWithAck</w:t>
+      </w:r>
+      <w:proofErr w:type="spellEnd"/>
+    </w:p>
+    <w:p>
+      <w:pPr>
+        <w:pStyle w:val="code"/>
+      </w:pPr>
+      <w:r>
+        <w:rPr>
+          <w:color w:val="00AD4D"/>
+        </w:rPr>
+        <w:t xml:space="preserve">[       </w:t>
+      </w:r>
+      <w:proofErr w:type="gramStart"/>
+      <w:r>
+        <w:rPr>
+          <w:color w:val="00AD4D"/>
+        </w:rPr>
+        <w:t>OK ]</w:t>
+      </w:r>
+      <w:proofErr w:type="gramEnd"/>
+      <w:r>
+        <w:t xml:space="preserve"> </w:t>
+      </w:r>
+      <w:proofErr w:type="spellStart"/>
+      <w:r>
+        <w:t>SPICoprocessor.ReadWriteReadRewriteRereadBigWithAck</w:t>
+      </w:r>
+      <w:proofErr w:type="spellEnd"/>
+      <w:r>
+        <w:t xml:space="preserve"> (29287000ns)</w:t>
       </w:r>
     </w:p>
     <w:p>
@@ -9418,11 +10876,19 @@
           <w:color w:val="00AD4D"/>
         </w:rPr>
       </w:pPr>
+      <w:proofErr w:type="gramStart"/>
       <w:r>
         <w:rPr>
           <w:color w:val="00AD4D"/>
         </w:rPr>
-        <w:t>[  PASSED  ] 4 tests.</w:t>
+        <w:t>[  PASSED</w:t>
+      </w:r>
+      <w:proofErr w:type="gramEnd"/>
+      <w:r>
+        <w:rPr>
+          <w:color w:val="00AD4D"/>
+        </w:rPr>
+        <w:t xml:space="preserve">  ] 4 tests.</w:t>
       </w:r>
     </w:p>
     <w:p/>
@@ -9609,7 +11075,15 @@
           </w:tcPr>
           <w:p>
             <w:r>
-              <w:t>Trigger level, in milliVolts, or the activation word to begin a self-learning process for the trigger level using simulated annealing.</w:t>
+              <w:t xml:space="preserve">Trigger level, in </w:t>
+            </w:r>
+            <w:proofErr w:type="spellStart"/>
+            <w:r>
+              <w:t>milliVolts</w:t>
+            </w:r>
+            <w:proofErr w:type="spellEnd"/>
+            <w:r>
+              <w:t>, or the activation word to begin a self-learning process for the trigger level using simulated annealing.</w:t>
             </w:r>
           </w:p>
         </w:tc>
@@ -9670,7 +11144,15 @@
         <w:t>instead</w:t>
       </w:r>
       <w:r>
-        <w:t xml:space="preserve"> of providing a trigger value in milliVolts. The self-learning process uses simulated annealing, where a random trigger value is chosen, and then random neighbors are traversed to if their trigger levels seem to provide an improved number of valid packets within the learning window. The allowable traversal distance is gradually decreased over time until a final value is settled upon. The self-learning process takes approximately 20 minutes. Note that as of the current firmware revision, hand-tuning the trigger value (or using the provided default value) may outperform the self-learning routine.</w:t>
+        <w:t xml:space="preserve"> of providing a trigger value in </w:t>
+      </w:r>
+      <w:proofErr w:type="spellStart"/>
+      <w:r>
+        <w:t>milliVolts</w:t>
+      </w:r>
+      <w:proofErr w:type="spellEnd"/>
+      <w:r>
+        <w:t>. The self-learning process uses simulated annealing, where a random trigger value is chosen, and then random neighbors are traversed to if their trigger levels seem to provide an improved number of valid packets within the learning window. The allowable traversal distance is gradually decreased over time until a final value is settled upon. The self-learning process takes approximately 20 minutes. Note that as of the current firmware revision, hand-tuning the trigger value (or using the provided default value) may outperform the self-learning routine.</w:t>
       </w:r>
     </w:p>
     <w:p>
@@ -9752,7 +11234,31 @@
     </w:p>
     <w:p>
       <w:r>
-        <w:t>The ADSBee features a watchdog timer on the RP2040, which will automatically reset all microcontrollers on the board if code executing on the RP2040 freezes up, or if SPI communication with the ESP32 breaks down. This is intended to provide a means of automatic recovery in case of a hard fault caused by firmware bugs (likely), power glitches (maybe), or cosmic rays (probably not). As the watchdog may not be wanted in some cases, like debugging hardfaults, or during device programming / beakpoint debugging, it can be disabled. Additionally, means are provided for self-testing the watchdog via AT command in order to verify that it is still active.</w:t>
+        <w:t xml:space="preserve">The </w:t>
+      </w:r>
+      <w:proofErr w:type="spellStart"/>
+      <w:r>
+        <w:t>ADSBee</w:t>
+      </w:r>
+      <w:proofErr w:type="spellEnd"/>
+      <w:r>
+        <w:t xml:space="preserve"> features a watchdog timer on the RP2040, which will automatically reset all microcontrollers on the board if code executing on the RP2040 freezes up, or if SPI communication with the ESP32 breaks down. This is intended to provide a means of automatic recovery in case of a hard fault caused by firmware bugs (likely), power glitches (maybe), or cosmic rays (probably not). As the watchdog may not be wanted in some cases, like debugging </w:t>
+      </w:r>
+      <w:proofErr w:type="spellStart"/>
+      <w:r>
+        <w:t>hardfaults</w:t>
+      </w:r>
+      <w:proofErr w:type="spellEnd"/>
+      <w:r>
+        <w:t xml:space="preserve">, or during device programming / </w:t>
+      </w:r>
+      <w:proofErr w:type="spellStart"/>
+      <w:r>
+        <w:t>beakpoint</w:t>
+      </w:r>
+      <w:proofErr w:type="spellEnd"/>
+      <w:r>
+        <w:t xml:space="preserve"> debugging, it can be disabled. Additionally, means are provided for self-testing the watchdog via AT command in order to verify that it is still active.</w:t>
       </w:r>
     </w:p>
     <w:p>
@@ -9774,7 +11280,15 @@
         <w:pStyle w:val="code"/>
       </w:pPr>
       <w:r>
-        <w:t>AT+WATCHDOG=&lt;timeout_sec&gt;</w:t>
+        <w:t>AT+WATCHDOG=&lt;</w:t>
+      </w:r>
+      <w:proofErr w:type="spellStart"/>
+      <w:r>
+        <w:t>timeout_sec</w:t>
+      </w:r>
+      <w:proofErr w:type="spellEnd"/>
+      <w:r>
+        <w:t>&gt;</w:t>
       </w:r>
     </w:p>
     <w:p/>
@@ -9868,7 +11382,15 @@
           </w:tcPr>
           <w:p>
             <w:r>
-              <w:t>Trigger level, in milliVolts, or the activation word to begin a self-learning process for the trigger level using simulated annealing.</w:t>
+              <w:t xml:space="preserve">Trigger level, in </w:t>
+            </w:r>
+            <w:proofErr w:type="spellStart"/>
+            <w:r>
+              <w:t>milliVolts</w:t>
+            </w:r>
+            <w:proofErr w:type="spellEnd"/>
+            <w:r>
+              <w:t>, or the activation word to begin a self-learning process for the trigger level using simulated annealing.</w:t>
             </w:r>
           </w:p>
         </w:tc>
@@ -9958,7 +11480,15 @@
     </w:p>
     <w:p>
       <w:r>
-        <w:t>(ADSBee Reboots here)</w:t>
+        <w:t>(</w:t>
+      </w:r>
+      <w:proofErr w:type="spellStart"/>
+      <w:r>
+        <w:t>ADSBee</w:t>
+      </w:r>
+      <w:proofErr w:type="spellEnd"/>
+      <w:r>
+        <w:t xml:space="preserve"> Reboots here)</w:t>
       </w:r>
     </w:p>
     <w:p>
@@ -10000,7 +11530,47 @@
     </w:p>
     <w:p>
       <w:r>
-        <w:t xml:space="preserve">The ADSBee creates its own WiFi access point that allows other devices to join its network in order to access the Web CLI and receive aircraft data (e.g. GDL90 traffic info over UDP port 4000). The WiFi AP can be enabled/disabled and can have its SSID, password, and WiFi channel customized. Note that WiFi settings don’t have any affect unless the ESP32 is enabled, and are not propagated to the ESP32 unless settings are saved with </w:t>
+        <w:t xml:space="preserve">The </w:t>
+      </w:r>
+      <w:proofErr w:type="spellStart"/>
+      <w:r>
+        <w:t>ADSBee</w:t>
+      </w:r>
+      <w:proofErr w:type="spellEnd"/>
+      <w:r>
+        <w:t xml:space="preserve"> creates its own </w:t>
+      </w:r>
+      <w:proofErr w:type="spellStart"/>
+      <w:r>
+        <w:t>WiFi</w:t>
+      </w:r>
+      <w:proofErr w:type="spellEnd"/>
+      <w:r>
+        <w:t xml:space="preserve"> access point that allows other devices to join its network in order to access the Web CLI and receive aircraft data (e.g. GDL90 traffic info over UDP port 4000). The </w:t>
+      </w:r>
+      <w:proofErr w:type="spellStart"/>
+      <w:r>
+        <w:t>WiFi</w:t>
+      </w:r>
+      <w:proofErr w:type="spellEnd"/>
+      <w:r>
+        <w:t xml:space="preserve"> AP can be enabled/disabled and can have its SSID, password, and </w:t>
+      </w:r>
+      <w:proofErr w:type="spellStart"/>
+      <w:r>
+        <w:t>WiFi</w:t>
+      </w:r>
+      <w:proofErr w:type="spellEnd"/>
+      <w:r>
+        <w:t xml:space="preserve"> channel customized. Note that </w:t>
+      </w:r>
+      <w:proofErr w:type="spellStart"/>
+      <w:r>
+        <w:t>WiFi</w:t>
+      </w:r>
+      <w:proofErr w:type="spellEnd"/>
+      <w:r>
+        <w:t xml:space="preserve"> settings don’t have any affect unless the ESP32 is enabled, and are not propagated to the ESP32 unless settings are saved with </w:t>
       </w:r>
       <w:r>
         <w:rPr>
@@ -10022,7 +11592,15 @@
       </w:pPr>
       <w:bookmarkStart w:id="51" w:name="_Toc183226075"/>
       <w:r>
-        <w:t>Configure the WiFi Access Point</w:t>
+        <w:t xml:space="preserve">Configure the </w:t>
+      </w:r>
+      <w:proofErr w:type="spellStart"/>
+      <w:r>
+        <w:t>WiFi</w:t>
+      </w:r>
+      <w:proofErr w:type="spellEnd"/>
+      <w:r>
+        <w:t xml:space="preserve"> Access Point</w:t>
       </w:r>
       <w:bookmarkEnd w:id="51"/>
     </w:p>
@@ -10031,7 +11609,36 @@
         <w:pStyle w:val="code"/>
       </w:pPr>
       <w:r>
-        <w:t>AT+WIFI_AP=&lt;enabled&gt;,&lt;ap_ssid&gt;,&lt;ap_pwd&gt;,&lt;ap_channel&gt;</w:t>
+        <w:t>AT+WIFI_AP=&lt;enabled</w:t>
+      </w:r>
+      <w:proofErr w:type="gramStart"/>
+      <w:r>
+        <w:t>&gt;,&lt;</w:t>
+      </w:r>
+      <w:proofErr w:type="spellStart"/>
+      <w:proofErr w:type="gramEnd"/>
+      <w:r>
+        <w:t>ap_ssid</w:t>
+      </w:r>
+      <w:proofErr w:type="spellEnd"/>
+      <w:r>
+        <w:t>&gt;,&lt;</w:t>
+      </w:r>
+      <w:proofErr w:type="spellStart"/>
+      <w:r>
+        <w:t>ap_pwd</w:t>
+      </w:r>
+      <w:proofErr w:type="spellEnd"/>
+      <w:r>
+        <w:t>&gt;,&lt;</w:t>
+      </w:r>
+      <w:proofErr w:type="spellStart"/>
+      <w:r>
+        <w:t>ap_channel</w:t>
+      </w:r>
+      <w:proofErr w:type="spellEnd"/>
+      <w:r>
+        <w:t>&gt;</w:t>
       </w:r>
     </w:p>
     <w:p/>
@@ -10135,12 +11742,28 @@
           </w:tcPr>
           <w:p>
             <w:r>
-              <w:t>0 – Disable WiFi access point.</w:t>
-            </w:r>
-          </w:p>
-          <w:p>
-            <w:r>
-              <w:t>1 – Enable WiFi access point.</w:t>
+              <w:t xml:space="preserve">0 – Disable </w:t>
+            </w:r>
+            <w:proofErr w:type="spellStart"/>
+            <w:r>
+              <w:t>WiFi</w:t>
+            </w:r>
+            <w:proofErr w:type="spellEnd"/>
+            <w:r>
+              <w:t xml:space="preserve"> access point.</w:t>
+            </w:r>
+          </w:p>
+          <w:p>
+            <w:r>
+              <w:t xml:space="preserve">1 – Enable </w:t>
+            </w:r>
+            <w:proofErr w:type="spellStart"/>
+            <w:r>
+              <w:t>WiFi</w:t>
+            </w:r>
+            <w:proofErr w:type="spellEnd"/>
+            <w:r>
+              <w:t xml:space="preserve"> access point.</w:t>
             </w:r>
           </w:p>
         </w:tc>
@@ -10151,9 +11774,11 @@
             <w:tcW w:w="1548" w:type="dxa"/>
           </w:tcPr>
           <w:p>
+            <w:proofErr w:type="spellStart"/>
             <w:r>
               <w:t>ap_ssid</w:t>
             </w:r>
+            <w:proofErr w:type="spellEnd"/>
           </w:p>
         </w:tc>
         <w:tc>
@@ -10183,9 +11808,11 @@
             <w:tcW w:w="1548" w:type="dxa"/>
           </w:tcPr>
           <w:p>
+            <w:proofErr w:type="spellStart"/>
             <w:r>
               <w:t>ap_pwd</w:t>
             </w:r>
+            <w:proofErr w:type="spellEnd"/>
           </w:p>
         </w:tc>
         <w:tc>
@@ -10194,7 +11821,15 @@
           </w:tcPr>
           <w:p>
             <w:r>
-              <w:t>Password for the access point. Defaults to “yummyflowers”. Can be set to a value up to 64 characters long.</w:t>
+              <w:t>Password for the access point. Defaults to “</w:t>
+            </w:r>
+            <w:proofErr w:type="spellStart"/>
+            <w:r>
+              <w:t>yummyflowers</w:t>
+            </w:r>
+            <w:proofErr w:type="spellEnd"/>
+            <w:r>
+              <w:t>”. Can be set to a value up to 64 characters long.</w:t>
             </w:r>
           </w:p>
         </w:tc>
@@ -10215,9 +11850,11 @@
             <w:tcW w:w="1548" w:type="dxa"/>
           </w:tcPr>
           <w:p>
+            <w:proofErr w:type="spellStart"/>
             <w:r>
               <w:t>ap_channel</w:t>
             </w:r>
+            <w:proofErr w:type="spellEnd"/>
           </w:p>
         </w:tc>
         <w:tc>
@@ -10225,8 +11862,13 @@
             <w:tcW w:w="4860" w:type="dxa"/>
           </w:tcPr>
           <w:p>
-            <w:r>
-              <w:t>WiFi channel number for the access point. Can be set to a value from 1-11. A random channel value is chosen by default during initial programming of the device. It is recommended to change the channel value to a frequency with low utilization in the installation location.</w:t>
+            <w:proofErr w:type="spellStart"/>
+            <w:r>
+              <w:t>WiFi</w:t>
+            </w:r>
+            <w:proofErr w:type="spellEnd"/>
+            <w:r>
+              <w:t xml:space="preserve"> channel number for the access point. Can be set to a value from 1-11. A random channel value is chosen by default during initial programming of the device. It is recommended to change the channel value to a frequency with low utilization in the installation location.</w:t>
             </w:r>
           </w:p>
         </w:tc>
@@ -10253,7 +11895,15 @@
       </w:pPr>
       <w:bookmarkStart w:id="52" w:name="_Toc183226076"/>
       <w:r>
-        <w:t>Query the WiFi Access Point Configuration</w:t>
+        <w:t xml:space="preserve">Query the </w:t>
+      </w:r>
+      <w:proofErr w:type="spellStart"/>
+      <w:r>
+        <w:t>WiFi</w:t>
+      </w:r>
+      <w:proofErr w:type="spellEnd"/>
+      <w:r>
+        <w:t xml:space="preserve"> Access Point Configuration</w:t>
       </w:r>
       <w:bookmarkEnd w:id="52"/>
     </w:p>
@@ -10270,7 +11920,15 @@
         <w:pStyle w:val="code"/>
       </w:pPr>
       <w:r>
-        <w:t>+WIFI_AP=1,ADSBee1090-0240907000001,yummyflowers,3</w:t>
+        <w:t>+WIFI_AP=</w:t>
+      </w:r>
+      <w:proofErr w:type="gramStart"/>
+      <w:r>
+        <w:t>1,ADSBee</w:t>
+      </w:r>
+      <w:proofErr w:type="gramEnd"/>
+      <w:r>
+        <w:t>1090-0240907000001,yummyflowers,3</w:t>
       </w:r>
     </w:p>
     <w:p/>
@@ -10313,7 +11971,31 @@
     </w:p>
     <w:p>
       <w:r>
-        <w:t>The ADSBee can join external WiFi networks as a WiFi station in order to allow connections from other devices on the existing network, or to connect to the internet in order to feed remote endpoints with air traffic data.</w:t>
+        <w:t xml:space="preserve">The </w:t>
+      </w:r>
+      <w:proofErr w:type="spellStart"/>
+      <w:r>
+        <w:t>ADSBee</w:t>
+      </w:r>
+      <w:proofErr w:type="spellEnd"/>
+      <w:r>
+        <w:t xml:space="preserve"> can join external </w:t>
+      </w:r>
+      <w:proofErr w:type="spellStart"/>
+      <w:r>
+        <w:t>WiFi</w:t>
+      </w:r>
+      <w:proofErr w:type="spellEnd"/>
+      <w:r>
+        <w:t xml:space="preserve"> networks as a </w:t>
+      </w:r>
+      <w:proofErr w:type="spellStart"/>
+      <w:r>
+        <w:t>WiFi</w:t>
+      </w:r>
+      <w:proofErr w:type="spellEnd"/>
+      <w:r>
+        <w:t xml:space="preserve"> station in order to allow connections from other devices on the existing network, or to connect to the internet in order to feed remote endpoints with air traffic data.</w:t>
       </w:r>
     </w:p>
     <w:p>
@@ -10326,7 +12008,15 @@
       </w:pPr>
       <w:bookmarkStart w:id="54" w:name="_Toc183226078"/>
       <w:r>
-        <w:t>Configure the WiFi Station</w:t>
+        <w:t xml:space="preserve">Configure the </w:t>
+      </w:r>
+      <w:proofErr w:type="spellStart"/>
+      <w:r>
+        <w:t>WiFi</w:t>
+      </w:r>
+      <w:proofErr w:type="spellEnd"/>
+      <w:r>
+        <w:t xml:space="preserve"> Station</w:t>
       </w:r>
       <w:bookmarkEnd w:id="54"/>
     </w:p>
@@ -10335,7 +12025,28 @@
         <w:pStyle w:val="code"/>
       </w:pPr>
       <w:r>
-        <w:t>AT+WIFI_STA=&lt;enabled&gt;,&lt;sta_ssid&gt;,&lt;sta_pwd&gt;</w:t>
+        <w:t>AT+WIFI_STA=&lt;enabled</w:t>
+      </w:r>
+      <w:proofErr w:type="gramStart"/>
+      <w:r>
+        <w:t>&gt;,&lt;</w:t>
+      </w:r>
+      <w:proofErr w:type="spellStart"/>
+      <w:proofErr w:type="gramEnd"/>
+      <w:r>
+        <w:t>sta_ssid</w:t>
+      </w:r>
+      <w:proofErr w:type="spellEnd"/>
+      <w:r>
+        <w:t>&gt;,&lt;</w:t>
+      </w:r>
+      <w:proofErr w:type="spellStart"/>
+      <w:r>
+        <w:t>sta_pwd</w:t>
+      </w:r>
+      <w:proofErr w:type="spellEnd"/>
+      <w:r>
+        <w:t>&gt;</w:t>
       </w:r>
     </w:p>
     <w:p/>
@@ -10439,12 +12150,28 @@
           </w:tcPr>
           <w:p>
             <w:r>
-              <w:t>0 – Disable WiFi station.</w:t>
-            </w:r>
-          </w:p>
-          <w:p>
-            <w:r>
-              <w:t>1 – Enable WiFi station.</w:t>
+              <w:t xml:space="preserve">0 – Disable </w:t>
+            </w:r>
+            <w:proofErr w:type="spellStart"/>
+            <w:r>
+              <w:t>WiFi</w:t>
+            </w:r>
+            <w:proofErr w:type="spellEnd"/>
+            <w:r>
+              <w:t xml:space="preserve"> station.</w:t>
+            </w:r>
+          </w:p>
+          <w:p>
+            <w:r>
+              <w:t xml:space="preserve">1 – Enable </w:t>
+            </w:r>
+            <w:proofErr w:type="spellStart"/>
+            <w:r>
+              <w:t>WiFi</w:t>
+            </w:r>
+            <w:proofErr w:type="spellEnd"/>
+            <w:r>
+              <w:t xml:space="preserve"> station.</w:t>
             </w:r>
           </w:p>
         </w:tc>
@@ -10455,9 +12182,11 @@
             <w:tcW w:w="1548" w:type="dxa"/>
           </w:tcPr>
           <w:p>
+            <w:proofErr w:type="spellStart"/>
             <w:r>
               <w:t>sta_ssid</w:t>
             </w:r>
+            <w:proofErr w:type="spellEnd"/>
           </w:p>
         </w:tc>
         <w:tc>
@@ -10487,9 +12216,11 @@
             <w:tcW w:w="1548" w:type="dxa"/>
           </w:tcPr>
           <w:p>
+            <w:proofErr w:type="spellStart"/>
             <w:r>
               <w:t>sta_pwd</w:t>
             </w:r>
+            <w:proofErr w:type="spellEnd"/>
           </w:p>
         </w:tc>
         <w:tc>
@@ -10530,7 +12261,15 @@
       </w:pPr>
       <w:bookmarkStart w:id="55" w:name="_Toc183226079"/>
       <w:r>
-        <w:t>Query the WiFi Station Configuration</w:t>
+        <w:t xml:space="preserve">Query the </w:t>
+      </w:r>
+      <w:proofErr w:type="spellStart"/>
+      <w:r>
+        <w:t>WiFi</w:t>
+      </w:r>
+      <w:proofErr w:type="spellEnd"/>
+      <w:r>
+        <w:t xml:space="preserve"> Station Configuration</w:t>
       </w:r>
       <w:bookmarkEnd w:id="55"/>
     </w:p>
@@ -10539,10 +12278,26 @@
         <w:pStyle w:val="code"/>
       </w:pPr>
       <w:r>
-        <w:t>+WIFI_STA=1,</w:t>
-      </w:r>
-      <w:r>
-        <w:t>My Supercool WiFi Network</w:t>
+        <w:t>+WIFI_STA=</w:t>
+      </w:r>
+      <w:proofErr w:type="gramStart"/>
+      <w:r>
+        <w:t>1,</w:t>
+      </w:r>
+      <w:r>
+        <w:t>My</w:t>
+      </w:r>
+      <w:proofErr w:type="gramEnd"/>
+      <w:r>
+        <w:t xml:space="preserve"> Supercool </w:t>
+      </w:r>
+      <w:proofErr w:type="spellStart"/>
+      <w:r>
+        <w:t>WiFi</w:t>
+      </w:r>
+      <w:proofErr w:type="spellEnd"/>
+      <w:r>
+        <w:t xml:space="preserve"> Network</w:t>
       </w:r>
       <w:r>
         <w:t>,********</w:t>
@@ -10561,7 +12316,23 @@
         </w:rPr>
       </w:pPr>
       <w:r>
-        <w:t>Queries the configuration used by the ADSBee to join an external WiFi network. Note that the value and ordering of the arguments is identical to the configuration command, except the password is censored.</w:t>
+        <w:t xml:space="preserve">Queries the configuration used by the </w:t>
+      </w:r>
+      <w:proofErr w:type="spellStart"/>
+      <w:r>
+        <w:t>ADSBee</w:t>
+      </w:r>
+      <w:proofErr w:type="spellEnd"/>
+      <w:r>
+        <w:t xml:space="preserve"> to join an external </w:t>
+      </w:r>
+      <w:proofErr w:type="spellStart"/>
+      <w:r>
+        <w:t>WiFi</w:t>
+      </w:r>
+      <w:proofErr w:type="spellEnd"/>
+      <w:r>
+        <w:t xml:space="preserve"> network. Note that the value and ordering of the arguments is identical to the configuration command, except the password is censored.</w:t>
       </w:r>
       <w:r>
         <w:br w:type="page"/>
@@ -10583,8 +12354,13 @@
       <w:bookmarkEnd w:id="56"/>
     </w:p>
     <w:p>
-      <w:r>
-        <w:t>ADSBee 1090 supports the following reporting protocols on CONSOLE and COMMS_UART.</w:t>
+      <w:proofErr w:type="spellStart"/>
+      <w:r>
+        <w:t>ADSBee</w:t>
+      </w:r>
+      <w:proofErr w:type="spellEnd"/>
+      <w:r>
+        <w:t xml:space="preserve"> 1090 supports the following reporting protocols on CONSOLE and COMMS_UART.</w:t>
       </w:r>
     </w:p>
     <w:p>
@@ -10595,9 +12371,11 @@
           <w:numId w:val="4"/>
         </w:numPr>
       </w:pPr>
+      <w:proofErr w:type="spellStart"/>
       <w:r>
         <w:t>CSBee</w:t>
       </w:r>
+      <w:proofErr w:type="spellEnd"/>
     </w:p>
     <w:p>
       <w:pPr>
@@ -10661,7 +12439,15 @@
     </w:p>
     <w:p>
       <w:r>
-        <w:t>The CONSOLE interface reports debug messages and AT command responses in addition to the selected reporting protocol. If the CONSOLE interface is being used as a reporting interface, it is recommended to send AT+LOG_LEVEL=SILENT to silence any debug logs that might corrupt the reported data, and to avoid sending additional AT commands while reading reported data in order to avoid the reported data being interspersed with OK and other AT command responses from the ADSBee 1090.</w:t>
+        <w:t xml:space="preserve">The CONSOLE interface reports debug messages and AT command responses in addition to the selected reporting protocol. If the CONSOLE interface is being used as a reporting interface, it is recommended to send AT+LOG_LEVEL=SILENT to silence any debug logs that might corrupt the reported data, and to avoid sending additional AT commands while reading reported data in order to avoid the reported data being interspersed with OK and other AT command responses from the </w:t>
+      </w:r>
+      <w:proofErr w:type="spellStart"/>
+      <w:r>
+        <w:t>ADSBee</w:t>
+      </w:r>
+      <w:proofErr w:type="spellEnd"/>
+      <w:r>
+        <w:t xml:space="preserve"> 1090.</w:t>
       </w:r>
     </w:p>
     <w:p>
@@ -10686,6 +12472,7 @@
         </w:numPr>
       </w:pPr>
       <w:bookmarkStart w:id="57" w:name="_Toc183226081"/>
+      <w:proofErr w:type="spellStart"/>
       <w:r>
         <w:lastRenderedPageBreak/>
         <w:t>CSB</w:t>
@@ -10694,6 +12481,7 @@
         <w:t>ee</w:t>
       </w:r>
       <w:bookmarkEnd w:id="57"/>
+      <w:proofErr w:type="spellEnd"/>
     </w:p>
     <w:p>
       <w:r>
@@ -10702,13 +12490,29 @@
     </w:p>
     <w:p>
       <w:r>
-        <w:t>The CSBee protocol is</w:t>
+        <w:t xml:space="preserve">The </w:t>
+      </w:r>
+      <w:proofErr w:type="spellStart"/>
+      <w:r>
+        <w:t>CSBee</w:t>
+      </w:r>
+      <w:proofErr w:type="spellEnd"/>
+      <w:r>
+        <w:t xml:space="preserve"> protocol is</w:t>
       </w:r>
       <w:r>
         <w:t xml:space="preserve"> heavily</w:t>
       </w:r>
       <w:r>
-        <w:t xml:space="preserve"> inspired by the Aerobits Aero CSV protocol.</w:t>
+        <w:t xml:space="preserve"> inspired by the </w:t>
+      </w:r>
+      <w:proofErr w:type="spellStart"/>
+      <w:r>
+        <w:t>Aerobits</w:t>
+      </w:r>
+      <w:proofErr w:type="spellEnd"/>
+      <w:r>
+        <w:t xml:space="preserve"> Aero CSV protocol.</w:t>
       </w:r>
     </w:p>
     <w:p>
@@ -10735,7 +12539,15 @@
         <w:pStyle w:val="code"/>
       </w:pPr>
       <w:r>
-        <w:t>#A:ICAO,FLAGS,CALL,SQ</w:t>
+        <w:t>#</w:t>
+      </w:r>
+      <w:proofErr w:type="gramStart"/>
+      <w:r>
+        <w:t>A:ICAO</w:t>
+      </w:r>
+      <w:proofErr w:type="gramEnd"/>
+      <w:r>
+        <w:t>,FLAGS,CALL,SQ</w:t>
       </w:r>
       <w:r>
         <w:t>UAWK,ECAT</w:t>
@@ -12116,11 +13928,16 @@
               <w:spacing w:after="0"/>
             </w:pPr>
             <w:r>
-              <w:t>Signal quality, in dB</w:t>
+              <w:t xml:space="preserve">Signal quality, in </w:t>
+            </w:r>
+            <w:proofErr w:type="spellStart"/>
+            <w:r>
+              <w:t>dB</w:t>
             </w:r>
             <w:r>
               <w:t>.</w:t>
             </w:r>
+            <w:proofErr w:type="spellEnd"/>
           </w:p>
         </w:tc>
         <w:tc>
@@ -12743,7 +14560,15 @@
           </w:tcPr>
           <w:p>
             <w:r>
-              <w:t>Emitter has a valid position (ADSBee has received a valid pair of even and odd Compact Position Reporting packets and decoded an unambiguous location for the aircraft).</w:t>
+              <w:t>Emitter has a valid position (</w:t>
+            </w:r>
+            <w:proofErr w:type="spellStart"/>
+            <w:r>
+              <w:t>ADSBee</w:t>
+            </w:r>
+            <w:proofErr w:type="spellEnd"/>
+            <w:r>
+              <w:t xml:space="preserve"> has received a valid pair of even and odd Compact Position Reporting packets and decoded an unambiguous location for the aircraft).</w:t>
             </w:r>
           </w:p>
         </w:tc>
@@ -12839,7 +14664,15 @@
           </w:tcPr>
           <w:p>
             <w:r>
-              <w:t>Emitter has receive capability for 1090MHz Extended Squitter transmissions.</w:t>
+              <w:t xml:space="preserve">Emitter has </w:t>
+            </w:r>
+            <w:proofErr w:type="gramStart"/>
+            <w:r>
+              <w:t>receive</w:t>
+            </w:r>
+            <w:proofErr w:type="gramEnd"/>
+            <w:r>
+              <w:t xml:space="preserve"> capability for 1090MHz Extended Squitter transmissions.</w:t>
             </w:r>
           </w:p>
         </w:tc>
@@ -12871,7 +14704,15 @@
           </w:tcPr>
           <w:p>
             <w:r>
-              <w:t>Emitter has receive capability for UAT (978MHz Universal Access Transceiver) transmissions.</w:t>
+              <w:t xml:space="preserve">Emitter has </w:t>
+            </w:r>
+            <w:proofErr w:type="gramStart"/>
+            <w:r>
+              <w:t>receive</w:t>
+            </w:r>
+            <w:proofErr w:type="gramEnd"/>
+            <w:r>
+              <w:t xml:space="preserve"> capability for UAT (978MHz Universal Access Transceiver) transmissions.</w:t>
             </w:r>
           </w:p>
         </w:tc>
@@ -14021,7 +15862,15 @@
               <w:jc w:val="center"/>
             </w:pPr>
             <w:r>
-              <w:t>Space / Transatmospheric Vehicle</w:t>
+              <w:t xml:space="preserve">Space / </w:t>
+            </w:r>
+            <w:proofErr w:type="spellStart"/>
+            <w:r>
+              <w:t>Transatmospheric</w:t>
+            </w:r>
+            <w:proofErr w:type="spellEnd"/>
+            <w:r>
+              <w:t xml:space="preserve"> Vehicle</w:t>
             </w:r>
           </w:p>
         </w:tc>
@@ -14881,7 +16730,11 @@
               <w:jc w:val="center"/>
             </w:pPr>
             <w:r>
-              <w:t>Navigation Accuracy Category: Position (NAC</w:t>
+              <w:t>Navigation Accuracy Category: Position (</w:t>
+            </w:r>
+            <w:proofErr w:type="spellStart"/>
+            <w:r>
+              <w:t>NAC</w:t>
             </w:r>
             <w:r>
               <w:rPr>
@@ -14889,6 +16742,7 @@
               </w:rPr>
               <w:t>p</w:t>
             </w:r>
+            <w:proofErr w:type="spellEnd"/>
             <w:r>
               <w:t>)</w:t>
             </w:r>
@@ -14904,7 +16758,11 @@
               <w:jc w:val="center"/>
             </w:pPr>
             <w:r>
-              <w:t>Navigation Accuracy Category: Velocity (NAC</w:t>
+              <w:t>Navigation Accuracy Category: Velocity (</w:t>
+            </w:r>
+            <w:proofErr w:type="spellStart"/>
+            <w:r>
+              <w:t>NAC</w:t>
             </w:r>
             <w:r>
               <w:rPr>
@@ -14912,6 +16770,7 @@
               </w:rPr>
               <w:t>v</w:t>
             </w:r>
+            <w:proofErr w:type="spellEnd"/>
             <w:r>
               <w:t>)</w:t>
             </w:r>
@@ -14926,7 +16785,11 @@
               <w:jc w:val="center"/>
             </w:pPr>
             <w:r>
-              <w:t>Navigation Integrity Category: Barometer (NIC</w:t>
+              <w:t>Navigation Integrity Category: Barometer (</w:t>
+            </w:r>
+            <w:proofErr w:type="spellStart"/>
+            <w:r>
+              <w:t>NIC</w:t>
             </w:r>
             <w:r>
               <w:rPr>
@@ -14934,6 +16797,7 @@
               </w:rPr>
               <w:t>baro</w:t>
             </w:r>
+            <w:proofErr w:type="spellEnd"/>
             <w:r>
               <w:t>)</w:t>
             </w:r>
@@ -14982,13 +16846,22 @@
           <w:color w:val="008139" w:themeColor="accent1" w:themeShade="BF"/>
         </w:rPr>
       </w:pPr>
+      <w:proofErr w:type="gramStart"/>
       <w:r>
         <w:rPr>
           <w:b/>
           <w:bCs/>
         </w:rPr>
         <w:lastRenderedPageBreak/>
-        <w:t>SYSINFO[0-3]: Navigation Integrity Category (NIC)</w:t>
+        <w:t>SYSINFO[</w:t>
+      </w:r>
+      <w:proofErr w:type="gramEnd"/>
+      <w:r>
+        <w:rPr>
+          <w:b/>
+          <w:bCs/>
+        </w:rPr>
+        <w:t>0-3]: Navigation Integrity Category (NIC)</w:t>
       </w:r>
     </w:p>
     <w:p>
@@ -15381,11 +17254,20 @@
       <w:pPr>
         <w:pStyle w:val="Heading4"/>
       </w:pPr>
-      <w:r>
-        <w:t xml:space="preserve">SYSINFO[4]: </w:t>
-      </w:r>
-      <w:r>
-        <w:t>Navigation Integrity Category: Barometer (NIC</w:t>
+      <w:proofErr w:type="gramStart"/>
+      <w:r>
+        <w:t>SYSINFO[</w:t>
+      </w:r>
+      <w:proofErr w:type="gramEnd"/>
+      <w:r>
+        <w:t xml:space="preserve">4]: </w:t>
+      </w:r>
+      <w:r>
+        <w:t>Navigation Integrity Category: Barometer (</w:t>
+      </w:r>
+      <w:proofErr w:type="spellStart"/>
+      <w:r>
+        <w:t>NIC</w:t>
       </w:r>
       <w:r>
         <w:rPr>
@@ -15393,6 +17275,7 @@
         </w:rPr>
         <w:t>baro</w:t>
       </w:r>
+      <w:proofErr w:type="spellEnd"/>
       <w:r>
         <w:t>)</w:t>
       </w:r>
@@ -15405,7 +17288,11 @@
         <w:t>barometric altitude integrity</w:t>
       </w:r>
       <w:r>
-        <w:t xml:space="preserve"> (NIC</w:t>
+        <w:t xml:space="preserve"> (</w:t>
+      </w:r>
+      <w:proofErr w:type="spellStart"/>
+      <w:r>
+        <w:t>NIC</w:t>
       </w:r>
       <w:r>
         <w:rPr>
@@ -15413,13 +17300,18 @@
         </w:rPr>
         <w:t>baro</w:t>
       </w:r>
+      <w:proofErr w:type="spellEnd"/>
       <w:r>
         <w:t>) indicates how much trust should be placed in an aircraft’s reported altitude. The field is a single bit that indicates whether the aircraft uses an altimeter that has been cross-checked against other sources. Old school encoding altimeters have many parallel wires and output an altitude in a format called a Gillham Code, and have no built-in method of error checking. A single faulty wire can result in erroneous readings, so this bit lets air traffic control know whether to take altitude readings from the aircraft with a grain of salt. A 0 indicates that the transponder is outputting altitude from a Gillham coded source (with no way to cross check the value), while a 1 indicates that the transponder is outputting altitude from a Gillham coded source while using another sensor to cross-check it, or is using a more modern barometer that supports a protocol with built-in error checking.</w:t>
       </w:r>
     </w:p>
     <w:p>
       <w:r>
-        <w:t>A higher NIC</w:t>
+        <w:t xml:space="preserve">A higher </w:t>
+      </w:r>
+      <w:proofErr w:type="spellStart"/>
+      <w:r>
+        <w:t>NIC</w:t>
       </w:r>
       <w:r>
         <w:rPr>
@@ -15427,6 +17319,7 @@
         </w:rPr>
         <w:t>baro</w:t>
       </w:r>
+      <w:proofErr w:type="spellEnd"/>
       <w:r>
         <w:t xml:space="preserve"> value (i.e. 1 instead of 0) indicates more trust in the aircraft’s reported altitude.</w:t>
       </w:r>
@@ -15455,6 +17348,7 @@
                 <w:bCs/>
               </w:rPr>
             </w:pPr>
+            <w:proofErr w:type="spellStart"/>
             <w:r>
               <w:rPr>
                 <w:b/>
@@ -15470,6 +17364,7 @@
               </w:rPr>
               <w:t>baro</w:t>
             </w:r>
+            <w:proofErr w:type="spellEnd"/>
             <w:r>
               <w:rPr>
                 <w:b/>
@@ -15538,7 +17433,17 @@
           </w:tcPr>
           <w:p>
             <w:r>
-              <w:t>Altitude is from a Gillham-coded input that is being cross-checked with another source, or from a non Gillham-coded input with built-in error checking features.</w:t>
+              <w:t xml:space="preserve">Altitude is from a Gillham-coded input that is being cross-checked with another source, or from a </w:t>
+            </w:r>
+            <w:proofErr w:type="spellStart"/>
+            <w:proofErr w:type="gramStart"/>
+            <w:r>
+              <w:t>non Gillham</w:t>
+            </w:r>
+            <w:proofErr w:type="spellEnd"/>
+            <w:proofErr w:type="gramEnd"/>
+            <w:r>
+              <w:t>-coded input with built-in error checking features.</w:t>
             </w:r>
           </w:p>
         </w:tc>
@@ -15549,11 +17454,20 @@
       <w:pPr>
         <w:pStyle w:val="Heading4"/>
       </w:pPr>
-      <w:r>
-        <w:t xml:space="preserve">SYSINFO[5-7]: </w:t>
-      </w:r>
-      <w:r>
-        <w:t>Navigation Accuracy Category: Velocity (NAC</w:t>
+      <w:proofErr w:type="gramStart"/>
+      <w:r>
+        <w:t>SYSINFO[</w:t>
+      </w:r>
+      <w:proofErr w:type="gramEnd"/>
+      <w:r>
+        <w:t xml:space="preserve">5-7]: </w:t>
+      </w:r>
+      <w:r>
+        <w:t>Navigation Accuracy Category: Velocity (</w:t>
+      </w:r>
+      <w:proofErr w:type="spellStart"/>
+      <w:r>
+        <w:t>NAC</w:t>
       </w:r>
       <w:r>
         <w:rPr>
@@ -15561,6 +17475,7 @@
         </w:rPr>
         <w:t>v</w:t>
       </w:r>
+      <w:proofErr w:type="spellEnd"/>
       <w:r>
         <w:t>)</w:t>
       </w:r>
@@ -15573,7 +17488,11 @@
         <w:t xml:space="preserve">horizontal velocity error </w:t>
       </w:r>
       <w:r>
-        <w:t>(NAC</w:t>
+        <w:t>(</w:t>
+      </w:r>
+      <w:proofErr w:type="spellStart"/>
+      <w:r>
+        <w:t>NAC</w:t>
       </w:r>
       <w:r>
         <w:rPr>
@@ -15581,13 +17500,18 @@
         </w:rPr>
         <w:t>v</w:t>
       </w:r>
+      <w:proofErr w:type="spellEnd"/>
       <w:r>
         <w:t>) indicates the expected accuracy of the reported velocity of the aircraft when systems are operating nominally. This varies depending on the accuracy capabilities of the measurement equipment onboard the aircraft, and not how often we expect said equipment to fail.</w:t>
       </w:r>
     </w:p>
     <w:p>
       <w:r>
-        <w:t>A higher NAC</w:t>
+        <w:t xml:space="preserve">A higher </w:t>
+      </w:r>
+      <w:proofErr w:type="spellStart"/>
+      <w:r>
+        <w:t>NAC</w:t>
       </w:r>
       <w:r>
         <w:rPr>
@@ -15595,6 +17519,7 @@
         </w:rPr>
         <w:t>v</w:t>
       </w:r>
+      <w:proofErr w:type="spellEnd"/>
       <w:r>
         <w:t xml:space="preserve"> indicates a more accurate velocity measurement system.</w:t>
       </w:r>
@@ -15623,6 +17548,7 @@
                 <w:bCs/>
               </w:rPr>
             </w:pPr>
+            <w:proofErr w:type="spellStart"/>
             <w:r>
               <w:rPr>
                 <w:b/>
@@ -15638,6 +17564,7 @@
               </w:rPr>
               <w:t>v</w:t>
             </w:r>
+            <w:proofErr w:type="spellEnd"/>
             <w:r>
               <w:rPr>
                 <w:b/>
@@ -15839,9 +17766,18 @@
       <w:pPr>
         <w:pStyle w:val="Heading4"/>
       </w:pPr>
+      <w:proofErr w:type="gramStart"/>
       <w:r>
         <w:lastRenderedPageBreak/>
-        <w:t>SYSINFO[8-11]: Navigation Accuracy Category: Position (NAC</w:t>
+        <w:t>SYSINFO[</w:t>
+      </w:r>
+      <w:proofErr w:type="gramEnd"/>
+      <w:r>
+        <w:t>8-11]: Navigation Accuracy Category: Position (</w:t>
+      </w:r>
+      <w:proofErr w:type="spellStart"/>
+      <w:r>
+        <w:t>NAC</w:t>
       </w:r>
       <w:r>
         <w:rPr>
@@ -15849,6 +17785,7 @@
         </w:rPr>
         <w:t>p</w:t>
       </w:r>
+      <w:proofErr w:type="spellEnd"/>
       <w:r>
         <w:t>)</w:t>
       </w:r>
@@ -15858,7 +17795,11 @@
         <w:t xml:space="preserve">The </w:t>
       </w:r>
       <w:r>
-        <w:t>estimated position uncertainty (NAC</w:t>
+        <w:t>estimated position uncertainty (</w:t>
+      </w:r>
+      <w:proofErr w:type="spellStart"/>
+      <w:r>
+        <w:t>NAC</w:t>
       </w:r>
       <w:r>
         <w:rPr>
@@ -15866,13 +17807,18 @@
         </w:rPr>
         <w:t>p</w:t>
       </w:r>
+      <w:proofErr w:type="spellEnd"/>
       <w:r>
         <w:t>) indicates the expected accuracy of the aircraft’s reported location when systems are operating nominally. This varies depending on the capabilities of the aircraft’s positioning system and not on how often we expect said equipment to fail.</w:t>
       </w:r>
     </w:p>
     <w:p>
       <w:r>
-        <w:t>A higher NAC</w:t>
+        <w:t xml:space="preserve">A higher </w:t>
+      </w:r>
+      <w:proofErr w:type="spellStart"/>
+      <w:r>
+        <w:t>NAC</w:t>
       </w:r>
       <w:r>
         <w:rPr>
@@ -15880,6 +17826,7 @@
         </w:rPr>
         <w:t>p</w:t>
       </w:r>
+      <w:proofErr w:type="spellEnd"/>
       <w:r>
         <w:t xml:space="preserve"> indicates a more accurate positioning system.</w:t>
       </w:r>
@@ -15919,6 +17866,7 @@
                 <w:bCs/>
               </w:rPr>
             </w:pPr>
+            <w:proofErr w:type="spellStart"/>
             <w:r>
               <w:rPr>
                 <w:b/>
@@ -15934,6 +17882,7 @@
               </w:rPr>
               <w:t>p</w:t>
             </w:r>
+            <w:proofErr w:type="spellEnd"/>
             <w:r>
               <w:rPr>
                 <w:b/>
@@ -16295,8 +18244,13 @@
       <w:pPr>
         <w:pStyle w:val="Heading4"/>
       </w:pPr>
-      <w:r>
-        <w:t>SYSINFO[12-13] Geometric Vertical Accuracy (GVA)</w:t>
+      <w:proofErr w:type="gramStart"/>
+      <w:r>
+        <w:t>SYSINFO[</w:t>
+      </w:r>
+      <w:proofErr w:type="gramEnd"/>
+      <w:r>
+        <w:t>12-13] Geometric Vertical Accuracy (GVA)</w:t>
       </w:r>
     </w:p>
     <w:p>
@@ -16484,8 +18438,13 @@
       <w:pPr>
         <w:pStyle w:val="Heading4"/>
       </w:pPr>
-      <w:r>
-        <w:t>SYSINFO[14-15] S</w:t>
+      <w:proofErr w:type="gramStart"/>
+      <w:r>
+        <w:t>SYSINFO[</w:t>
+      </w:r>
+      <w:proofErr w:type="gramEnd"/>
+      <w:r>
+        <w:t>14-15] S</w:t>
       </w:r>
       <w:r>
         <w:t>ource</w:t>
@@ -16896,13 +18855,22 @@
           <w:bCs/>
         </w:rPr>
       </w:pPr>
+      <w:proofErr w:type="gramStart"/>
       <w:r>
         <w:rPr>
           <w:b/>
           <w:bCs/>
         </w:rPr>
         <w:lastRenderedPageBreak/>
-        <w:t>SYSINFO[16-17] System Design Assurance (SDA)</w:t>
+        <w:t>SYSINFO[</w:t>
+      </w:r>
+      <w:proofErr w:type="gramEnd"/>
+      <w:r>
+        <w:rPr>
+          <w:b/>
+          <w:bCs/>
+        </w:rPr>
+        <w:t>16-17] System Design Assurance (SDA)</w:t>
       </w:r>
     </w:p>
     <w:p>
@@ -17345,12 +19313,21 @@
           <w:bCs/>
         </w:rPr>
       </w:pPr>
+      <w:proofErr w:type="gramStart"/>
       <w:r>
         <w:rPr>
           <w:b/>
           <w:bCs/>
         </w:rPr>
-        <w:t>SYSINFO[18] GNSS Antenna Offset Known</w:t>
+        <w:t>SYSINFO[</w:t>
+      </w:r>
+      <w:proofErr w:type="gramEnd"/>
+      <w:r>
+        <w:rPr>
+          <w:b/>
+          <w:bCs/>
+        </w:rPr>
+        <w:t>18] GNSS Antenna Offset Known</w:t>
       </w:r>
       <w:r>
         <w:rPr>
@@ -17489,49 +19466,67 @@
           <w:bCs/>
         </w:rPr>
       </w:pPr>
+      <w:proofErr w:type="gramStart"/>
       <w:r>
         <w:rPr>
           <w:b/>
           <w:bCs/>
         </w:rPr>
-        <w:t>SYSINFO[19-20] GNSS Antenna Offset Distance (GAOD)</w:t>
-      </w:r>
-    </w:p>
-    <w:p>
-      <w:r>
-        <w:t>This field indicates the distance that the GNSS antenna is offset from the centerline (roll axis) of the aircraft. Aircraft only report even values for their GNSS antenna offset distance, between 2-6 meters, so the reported offset distance can be calculated using the equation below.</w:t>
-      </w:r>
-    </w:p>
-    <w:p>
-      <w:pPr>
-        <w:ind w:left="720"/>
-      </w:pPr>
-      <w:r>
-        <w:t xml:space="preserve">GNSS antenna offset distance = GAOD &lt;&lt; </w:t>
-      </w:r>
-      <w:r>
-        <w:t>1</w:t>
-      </w:r>
-    </w:p>
-    <w:p>
-      <w:r>
-        <w:t>Note that this value is only reported by some aircraft while operating on the ground. Aircraft operating in the air do not report this value. Always check the value of the GAOK bit to see if the value of GAOD is worth paying attention to.</w:t>
-      </w:r>
-    </w:p>
-    <w:p/>
-    <w:p>
-      <w:pPr>
+        <w:t>SYSINFO[</w:t>
+      </w:r>
+      <w:proofErr w:type="gramEnd"/>
+      <w:r>
         <w:rPr>
           <w:b/>
           <w:bCs/>
         </w:rPr>
-      </w:pPr>
-      <w:r>
+        <w:t>19-20] GNSS Antenna Offset Distance (GAOD)</w:t>
+      </w:r>
+    </w:p>
+    <w:p>
+      <w:r>
+        <w:t>This field indicates the distance that the GNSS antenna is offset from the centerline (roll axis) of the aircraft. Aircraft only report even values for their GNSS antenna offset distance, between 2-6 meters, so the reported offset distance can be calculated using the equation below.</w:t>
+      </w:r>
+    </w:p>
+    <w:p>
+      <w:pPr>
+        <w:ind w:left="720"/>
+      </w:pPr>
+      <w:r>
+        <w:t xml:space="preserve">GNSS antenna offset distance = GAOD &lt;&lt; </w:t>
+      </w:r>
+      <w:r>
+        <w:t>1</w:t>
+      </w:r>
+    </w:p>
+    <w:p>
+      <w:r>
+        <w:t>Note that this value is only reported by some aircraft while operating on the ground. Aircraft operating in the air do not report this value. Always check the value of the GAOK bit to see if the value of GAOD is worth paying attention to.</w:t>
+      </w:r>
+    </w:p>
+    <w:p/>
+    <w:p>
+      <w:pPr>
         <w:rPr>
           <w:b/>
           <w:bCs/>
         </w:rPr>
-        <w:t>SYSINFO[21] GNSS Antenna Offset Direction (GAOR)</w:t>
+      </w:pPr>
+      <w:proofErr w:type="gramStart"/>
+      <w:r>
+        <w:rPr>
+          <w:b/>
+          <w:bCs/>
+        </w:rPr>
+        <w:t>SYSINFO[</w:t>
+      </w:r>
+      <w:proofErr w:type="gramEnd"/>
+      <w:r>
+        <w:rPr>
+          <w:b/>
+          <w:bCs/>
+        </w:rPr>
+        <w:t>21] GNSS Antenna Offset Direction (GAOR)</w:t>
       </w:r>
     </w:p>
     <w:tbl>
@@ -17677,13 +19672,22 @@
           <w:bCs/>
         </w:rPr>
       </w:pPr>
+      <w:proofErr w:type="gramStart"/>
       <w:r>
         <w:rPr>
           <w:b/>
           <w:bCs/>
         </w:rPr>
         <w:lastRenderedPageBreak/>
-        <w:t>SYSINFO[22-28] Aircraft Maximum Dimension (MDIM)</w:t>
+        <w:t>SYSINFO[</w:t>
+      </w:r>
+      <w:proofErr w:type="gramEnd"/>
+      <w:r>
+        <w:rPr>
+          <w:b/>
+          <w:bCs/>
+        </w:rPr>
+        <w:t>22-28] Aircraft Maximum Dimension (MDIM)</w:t>
       </w:r>
     </w:p>
     <w:p>
@@ -17722,12 +19726,21 @@
           <w:bCs/>
         </w:rPr>
       </w:pPr>
+      <w:proofErr w:type="spellStart"/>
       <w:r>
         <w:rPr>
           <w:b w:val="0"/>
           <w:bCs/>
         </w:rPr>
-        <w:t>CSBee messages use a 16-bit Cyclical Redundancy Checksum (CRC-16), which can be calculated using the algorithm in the C++ code snippet below. Note the “swap16” helper function which also needs to be included.</w:t>
+        <w:t>CSBee</w:t>
+      </w:r>
+      <w:proofErr w:type="spellEnd"/>
+      <w:r>
+        <w:rPr>
+          <w:b w:val="0"/>
+          <w:bCs/>
+        </w:rPr>
+        <w:t xml:space="preserve"> messages use a 16-bit Cyclical Redundancy Checksum (CRC-16), which can be calculated using the algorithm in the C++ code snippet below. Note the “swap16” helper function which also needs to be included.</w:t>
       </w:r>
     </w:p>
     <w:p>
@@ -17744,7 +19757,15 @@
         <w:pStyle w:val="code"/>
       </w:pPr>
       <w:r>
-        <w:t>uint16_t swap16(uint16_t value) { return (value &lt;&lt; 8) | (value &gt;&gt; 8); }</w:t>
+        <w:t xml:space="preserve">uint16_t swap16(uint16_t value) </w:t>
+      </w:r>
+      <w:proofErr w:type="gramStart"/>
+      <w:r>
+        <w:t>{ return</w:t>
+      </w:r>
+      <w:proofErr w:type="gramEnd"/>
+      <w:r>
+        <w:t xml:space="preserve"> (value &lt;&lt; 8) | (value &gt;&gt; 8); }</w:t>
       </w:r>
     </w:p>
     <w:p>
@@ -17757,7 +19778,15 @@
         <w:pStyle w:val="code"/>
       </w:pPr>
       <w:r>
-        <w:t xml:space="preserve">uint16_t CalculateCRC16(const uint8_t *data_p, </w:t>
+        <w:t>uint16_t CalculateCRC16(const uint8_t *</w:t>
+      </w:r>
+      <w:proofErr w:type="spellStart"/>
+      <w:r>
+        <w:t>data_p</w:t>
+      </w:r>
+      <w:proofErr w:type="spellEnd"/>
+      <w:r>
+        <w:t xml:space="preserve">, </w:t>
       </w:r>
       <w:r>
         <w:t>int32_t</w:t>
@@ -17779,7 +19808,15 @@
         <w:pStyle w:val="code"/>
       </w:pPr>
       <w:r>
-        <w:t>    uint16_t crc = 0xFFFF;</w:t>
+        <w:t xml:space="preserve">    uint16_t </w:t>
+      </w:r>
+      <w:proofErr w:type="spellStart"/>
+      <w:r>
+        <w:t>crc</w:t>
+      </w:r>
+      <w:proofErr w:type="spellEnd"/>
+      <w:r>
+        <w:t xml:space="preserve"> = 0xFFFF;</w:t>
       </w:r>
     </w:p>
     <w:p>
@@ -17795,7 +19832,23 @@
         <w:pStyle w:val="code"/>
       </w:pPr>
       <w:r>
-        <w:t>        x = crc &gt;&gt; 8 ^ *data_p++;</w:t>
+        <w:t xml:space="preserve">        x = </w:t>
+      </w:r>
+      <w:proofErr w:type="spellStart"/>
+      <w:r>
+        <w:t>crc</w:t>
+      </w:r>
+      <w:proofErr w:type="spellEnd"/>
+      <w:r>
+        <w:t xml:space="preserve"> &gt;&gt; 8 ^ *</w:t>
+      </w:r>
+      <w:proofErr w:type="spellStart"/>
+      <w:r>
+        <w:t>data_p</w:t>
+      </w:r>
+      <w:proofErr w:type="spellEnd"/>
+      <w:r>
+        <w:t>++;</w:t>
       </w:r>
     </w:p>
     <w:p>
@@ -17811,7 +19864,31 @@
         <w:pStyle w:val="code"/>
       </w:pPr>
       <w:r>
-        <w:t>        crc = (crc &lt;&lt; 8) ^ ((uint16_t)(x &lt;&lt; 12)) ^ ((uint16_t)(x &lt;&lt; 5)) ^ ((uint16_t)x);</w:t>
+        <w:t xml:space="preserve">        </w:t>
+      </w:r>
+      <w:proofErr w:type="spellStart"/>
+      <w:r>
+        <w:t>crc</w:t>
+      </w:r>
+      <w:proofErr w:type="spellEnd"/>
+      <w:r>
+        <w:t xml:space="preserve"> = (</w:t>
+      </w:r>
+      <w:proofErr w:type="spellStart"/>
+      <w:r>
+        <w:t>crc</w:t>
+      </w:r>
+      <w:proofErr w:type="spellEnd"/>
+      <w:r>
+        <w:t xml:space="preserve"> &lt;&lt; 8) ^ ((uint16_</w:t>
+      </w:r>
+      <w:proofErr w:type="gramStart"/>
+      <w:r>
+        <w:t>t)(</w:t>
+      </w:r>
+      <w:proofErr w:type="gramEnd"/>
+      <w:r>
+        <w:t>x &lt;&lt; 12)) ^ ((uint16_t)(x &lt;&lt; 5)) ^ ((uint16_t)x);</w:t>
       </w:r>
     </w:p>
     <w:p>
@@ -17827,7 +19904,15 @@
         <w:pStyle w:val="code"/>
       </w:pPr>
       <w:r>
-        <w:t>    return swap16(crc);</w:t>
+        <w:t>    return swap16(</w:t>
+      </w:r>
+      <w:proofErr w:type="spellStart"/>
+      <w:r>
+        <w:t>crc</w:t>
+      </w:r>
+      <w:proofErr w:type="spellEnd"/>
+      <w:r>
+        <w:t>);</w:t>
       </w:r>
     </w:p>
     <w:p>
@@ -17877,11 +19962,16 @@
         <w:pStyle w:val="code"/>
       </w:pPr>
       <w:r>
-        <w:t>#S:</w:t>
+        <w:t>#</w:t>
+      </w:r>
+      <w:proofErr w:type="gramStart"/>
+      <w:r>
+        <w:t>S:</w:t>
       </w:r>
       <w:r>
         <w:t>DPS</w:t>
       </w:r>
+      <w:proofErr w:type="gramEnd"/>
       <w:r>
         <w:t>,</w:t>
       </w:r>
@@ -18712,7 +20802,15 @@
     </w:p>
     <w:p>
       <w:r>
-        <w:t>Tracked aircraft information is sent in MAVLINK ADSB_VEHICLE messages, in a data burst once per second. The data burst consists of Nx ADSB_VEHICLE messages, where N is the number of tracked aircraft, and 1x MESSAGE_INTERVAL message as a delimiter which indicates the end of the list of tracked aircraft. Note that this is a binary protocol which is not human readable.</w:t>
+        <w:t xml:space="preserve">Tracked aircraft information is sent in MAVLINK ADSB_VEHICLE messages, in a data burst once per second. The data burst consists of </w:t>
+      </w:r>
+      <w:proofErr w:type="spellStart"/>
+      <w:r>
+        <w:t>Nx</w:t>
+      </w:r>
+      <w:proofErr w:type="spellEnd"/>
+      <w:r>
+        <w:t xml:space="preserve"> ADSB_VEHICLE messages, where N is the number of tracked aircraft, and 1x MESSAGE_INTERVAL message as a delimiter which indicates the end of the list of tracked aircraft. Note that this is a binary protocol which is not human readable.</w:t>
       </w:r>
     </w:p>
     <w:tbl>
@@ -18954,9 +21052,11 @@
             <w:pPr>
               <w:pStyle w:val="NoSpacing"/>
             </w:pPr>
+            <w:proofErr w:type="spellStart"/>
             <w:r>
               <w:t>ICAO_address</w:t>
             </w:r>
+            <w:proofErr w:type="spellEnd"/>
           </w:p>
         </w:tc>
         <w:tc>
@@ -19023,9 +21123,11 @@
             <w:pPr>
               <w:pStyle w:val="NoSpacing"/>
             </w:pPr>
+            <w:proofErr w:type="spellStart"/>
             <w:r>
               <w:t>lat</w:t>
             </w:r>
+            <w:proofErr w:type="spellEnd"/>
           </w:p>
         </w:tc>
         <w:tc>
@@ -19095,9 +21197,11 @@
             <w:pPr>
               <w:pStyle w:val="NoSpacing"/>
             </w:pPr>
+            <w:proofErr w:type="spellStart"/>
             <w:r>
               <w:t>lon</w:t>
             </w:r>
+            <w:proofErr w:type="spellEnd"/>
           </w:p>
         </w:tc>
         <w:tc>
@@ -19167,9 +21271,11 @@
             <w:pPr>
               <w:pStyle w:val="NoSpacing"/>
             </w:pPr>
+            <w:proofErr w:type="spellStart"/>
             <w:r>
               <w:t>altitude_type</w:t>
             </w:r>
+            <w:proofErr w:type="spellEnd"/>
           </w:p>
         </w:tc>
         <w:tc>
@@ -19299,8 +21405,13 @@
             <w:pPr>
               <w:pStyle w:val="NoSpacing"/>
             </w:pPr>
-            <w:r>
-              <w:t>Altitude(ASL)</w:t>
+            <w:proofErr w:type="gramStart"/>
+            <w:r>
+              <w:t>Altitude(</w:t>
+            </w:r>
+            <w:proofErr w:type="gramEnd"/>
+            <w:r>
+              <w:t>ASL)</w:t>
             </w:r>
           </w:p>
         </w:tc>
@@ -19346,9 +21457,11 @@
             <w:pPr>
               <w:pStyle w:val="NoSpacing"/>
             </w:pPr>
+            <w:proofErr w:type="spellStart"/>
             <w:r>
               <w:t>cdeg</w:t>
             </w:r>
+            <w:proofErr w:type="spellEnd"/>
           </w:p>
         </w:tc>
         <w:tc>
@@ -19390,9 +21503,11 @@
             <w:pPr>
               <w:pStyle w:val="NoSpacing"/>
             </w:pPr>
+            <w:proofErr w:type="spellStart"/>
             <w:r>
               <w:t>hor_velocity</w:t>
             </w:r>
+            <w:proofErr w:type="spellEnd"/>
           </w:p>
         </w:tc>
         <w:tc>
@@ -19462,9 +21577,11 @@
             <w:pPr>
               <w:pStyle w:val="NoSpacing"/>
             </w:pPr>
+            <w:proofErr w:type="spellStart"/>
             <w:r>
               <w:t>ver_velocity</w:t>
             </w:r>
+            <w:proofErr w:type="spellEnd"/>
           </w:p>
         </w:tc>
         <w:tc>
@@ -19548,8 +21665,13 @@
             <w:pPr>
               <w:pStyle w:val="code"/>
             </w:pPr>
-            <w:r>
-              <w:t>char[9]</w:t>
+            <w:proofErr w:type="gramStart"/>
+            <w:r>
+              <w:t>char[</w:t>
+            </w:r>
+            <w:proofErr w:type="gramEnd"/>
+            <w:r>
+              <w:t>9]</w:t>
             </w:r>
           </w:p>
         </w:tc>
@@ -19603,9 +21725,11 @@
             <w:pPr>
               <w:pStyle w:val="NoSpacing"/>
             </w:pPr>
+            <w:proofErr w:type="spellStart"/>
             <w:r>
               <w:t>emitter_type</w:t>
             </w:r>
+            <w:proofErr w:type="spellEnd"/>
           </w:p>
         </w:tc>
         <w:tc>
@@ -19682,9 +21806,11 @@
             <w:pPr>
               <w:pStyle w:val="NoSpacing"/>
             </w:pPr>
+            <w:proofErr w:type="spellStart"/>
             <w:r>
               <w:t>tslc</w:t>
             </w:r>
+            <w:proofErr w:type="spellEnd"/>
           </w:p>
         </w:tc>
         <w:tc>
@@ -20097,12 +22223,14 @@
                 <w:lang w:eastAsia="zh-CN"/>
               </w:rPr>
             </w:pPr>
+            <w:proofErr w:type="spellStart"/>
             <w:r>
               <w:rPr>
                 <w:lang w:eastAsia="zh-CN"/>
               </w:rPr>
               <w:t>message_id</w:t>
             </w:r>
+            <w:proofErr w:type="spellEnd"/>
           </w:p>
         </w:tc>
         <w:tc>
@@ -20176,7 +22304,21 @@
               <w:rPr>
                 <w:lang w:eastAsia="zh-CN"/>
               </w:rPr>
-              <w:t>The ID of the requested MAVLink message. v1.0 is limited to 254 messages.</w:t>
+              <w:t xml:space="preserve">The ID of the requested </w:t>
+            </w:r>
+            <w:proofErr w:type="spellStart"/>
+            <w:r>
+              <w:rPr>
+                <w:lang w:eastAsia="zh-CN"/>
+              </w:rPr>
+              <w:t>MAVLink</w:t>
+            </w:r>
+            <w:proofErr w:type="spellEnd"/>
+            <w:r>
+              <w:rPr>
+                <w:lang w:eastAsia="zh-CN"/>
+              </w:rPr>
+              <w:t xml:space="preserve"> message. v1.0 is limited to 254 messages.</w:t>
             </w:r>
           </w:p>
           <w:p>
@@ -20198,7 +22340,35 @@
               <w:rPr>
                 <w:lang w:eastAsia="zh-CN"/>
               </w:rPr>
-              <w:t>NOTE: For ADSBee 1090, message_id is always 246, corresponding to the ADSB_VEHICLE message.</w:t>
+              <w:t xml:space="preserve">NOTE: For </w:t>
+            </w:r>
+            <w:proofErr w:type="spellStart"/>
+            <w:r>
+              <w:rPr>
+                <w:lang w:eastAsia="zh-CN"/>
+              </w:rPr>
+              <w:t>ADSBee</w:t>
+            </w:r>
+            <w:proofErr w:type="spellEnd"/>
+            <w:r>
+              <w:rPr>
+                <w:lang w:eastAsia="zh-CN"/>
+              </w:rPr>
+              <w:t xml:space="preserve"> 1090, </w:t>
+            </w:r>
+            <w:proofErr w:type="spellStart"/>
+            <w:r>
+              <w:rPr>
+                <w:lang w:eastAsia="zh-CN"/>
+              </w:rPr>
+              <w:t>message_id</w:t>
+            </w:r>
+            <w:proofErr w:type="spellEnd"/>
+            <w:r>
+              <w:rPr>
+                <w:lang w:eastAsia="zh-CN"/>
+              </w:rPr>
+              <w:t xml:space="preserve"> is always 246, corresponding to the ADSB_VEHICLE message.</w:t>
             </w:r>
           </w:p>
         </w:tc>
@@ -20226,12 +22396,14 @@
                 <w:lang w:eastAsia="zh-CN"/>
               </w:rPr>
             </w:pPr>
+            <w:proofErr w:type="spellStart"/>
             <w:r>
               <w:rPr>
                 <w:lang w:eastAsia="zh-CN"/>
               </w:rPr>
               <w:t>interval_us</w:t>
             </w:r>
+            <w:proofErr w:type="spellEnd"/>
           </w:p>
         </w:tc>
         <w:tc>
@@ -20333,7 +22505,35 @@
               <w:rPr>
                 <w:lang w:eastAsia="zh-CN"/>
               </w:rPr>
-              <w:t>NOTE: For ADSBee 1090, message_id is always 1000 us.</w:t>
+              <w:t xml:space="preserve">NOTE: For </w:t>
+            </w:r>
+            <w:proofErr w:type="spellStart"/>
+            <w:r>
+              <w:rPr>
+                <w:lang w:eastAsia="zh-CN"/>
+              </w:rPr>
+              <w:t>ADSBee</w:t>
+            </w:r>
+            <w:proofErr w:type="spellEnd"/>
+            <w:r>
+              <w:rPr>
+                <w:lang w:eastAsia="zh-CN"/>
+              </w:rPr>
+              <w:t xml:space="preserve"> 1090, </w:t>
+            </w:r>
+            <w:proofErr w:type="spellStart"/>
+            <w:r>
+              <w:rPr>
+                <w:lang w:eastAsia="zh-CN"/>
+              </w:rPr>
+              <w:t>message_id</w:t>
+            </w:r>
+            <w:proofErr w:type="spellEnd"/>
+            <w:r>
+              <w:rPr>
+                <w:lang w:eastAsia="zh-CN"/>
+              </w:rPr>
+              <w:t xml:space="preserve"> is always 1000 us.</w:t>
             </w:r>
           </w:p>
         </w:tc>
@@ -20357,7 +22557,7 @@
 </file>
 
 <file path=word/endnotes.xml><?xml version="1.0" encoding="utf-8"?>
-<w:endnotes xmlns:wpc="http://schemas.microsoft.com/office/word/2010/wordprocessingCanvas" xmlns:cx="http://schemas.microsoft.com/office/drawing/2014/chartex" xmlns:cx1="http://schemas.microsoft.com/office/drawing/2015/9/8/chartex" xmlns:cx2="http://schemas.microsoft.com/office/drawing/2015/10/21/chartex" xmlns:cx3="http://schemas.microsoft.com/office/drawing/2016/5/9/chartex" xmlns:cx4="http://schemas.microsoft.com/office/drawing/2016/5/10/chartex" xmlns:cx5="http://schemas.microsoft.com/office/drawing/2016/5/11/chartex" xmlns:cx6="http://schemas.microsoft.com/office/drawing/2016/5/12/chartex" xmlns:cx7="http://schemas.microsoft.com/office/drawing/2016/5/13/chartex" xmlns:cx8="http://schemas.microsoft.com/office/drawing/2016/5/14/chartex" xmlns:mc="http://schemas.openxmlformats.org/markup-compatibility/2006" xmlns:aink="http://schemas.microsoft.com/office/drawing/2016/ink" xmlns:am3d="http://schemas.microsoft.com/office/drawing/2017/model3d" xmlns:o="urn:schemas-microsoft-com:office:office" xmlns:oel="http://schemas.microsoft.com/office/2019/extlst" xmlns:r="http://schemas.openxmlformats.org/officeDocument/2006/relationships" xmlns:m="http://schemas.openxmlformats.org/officeDocument/2006/math" xmlns:v="urn:schemas-microsoft-com:vml" xmlns:wp14="http://schemas.microsoft.com/office/word/2010/wordprocessingDrawing" xmlns:wp="http://schemas.openxmlformats.org/drawingml/2006/wordprocessingDrawing" xmlns:w10="urn:schemas-microsoft-com:office:word" xmlns:w="http://schemas.openxmlformats.org/wordprocessingml/2006/main" xmlns:w14="http://schemas.microsoft.com/office/word/2010/wordml" xmlns:w15="http://schemas.microsoft.com/office/word/2012/wordml" xmlns:w16cex="http://schemas.microsoft.com/office/word/2018/wordml/cex" xmlns:w16cid="http://schemas.microsoft.com/office/word/2016/wordml/cid" xmlns:w16="http://schemas.microsoft.com/office/word/2018/wordml" xmlns:w16du="http://schemas.microsoft.com/office/word/2023/wordml/word16du" xmlns:w16sdtdh="http://schemas.microsoft.com/office/word/2020/wordml/sdtdatahash" xmlns:w16se="http://schemas.microsoft.com/office/word/2015/wordml/symex" xmlns:wpg="http://schemas.microsoft.com/office/word/2010/wordprocessingGroup" xmlns:wpi="http://schemas.microsoft.com/office/word/2010/wordprocessingInk" xmlns:wne="http://schemas.microsoft.com/office/word/2006/wordml" xmlns:wps="http://schemas.microsoft.com/office/word/2010/wordprocessingShape" mc:Ignorable="w14 w15 w16se w16cid w16 w16cex w16sdtdh w16du wp14">
+<w:endnotes xmlns:wpc="http://schemas.microsoft.com/office/word/2010/wordprocessingCanvas" xmlns:cx="http://schemas.microsoft.com/office/drawing/2014/chartex" xmlns:cx1="http://schemas.microsoft.com/office/drawing/2015/9/8/chartex" xmlns:cx2="http://schemas.microsoft.com/office/drawing/2015/10/21/chartex" xmlns:cx3="http://schemas.microsoft.com/office/drawing/2016/5/9/chartex" xmlns:cx4="http://schemas.microsoft.com/office/drawing/2016/5/10/chartex" xmlns:cx5="http://schemas.microsoft.com/office/drawing/2016/5/11/chartex" xmlns:cx6="http://schemas.microsoft.com/office/drawing/2016/5/12/chartex" xmlns:cx7="http://schemas.microsoft.com/office/drawing/2016/5/13/chartex" xmlns:cx8="http://schemas.microsoft.com/office/drawing/2016/5/14/chartex" xmlns:mc="http://schemas.openxmlformats.org/markup-compatibility/2006" xmlns:aink="http://schemas.microsoft.com/office/drawing/2016/ink" xmlns:am3d="http://schemas.microsoft.com/office/drawing/2017/model3d" xmlns:o="urn:schemas-microsoft-com:office:office" xmlns:oel="http://schemas.microsoft.com/office/2019/extlst" xmlns:r="http://schemas.openxmlformats.org/officeDocument/2006/relationships" xmlns:m="http://schemas.openxmlformats.org/officeDocument/2006/math" xmlns:v="urn:schemas-microsoft-com:vml" xmlns:wp14="http://schemas.microsoft.com/office/word/2010/wordprocessingDrawing" xmlns:wp="http://schemas.openxmlformats.org/drawingml/2006/wordprocessingDrawing" xmlns:w10="urn:schemas-microsoft-com:office:word" xmlns:w="http://schemas.openxmlformats.org/wordprocessingml/2006/main" xmlns:w14="http://schemas.microsoft.com/office/word/2010/wordml" xmlns:w15="http://schemas.microsoft.com/office/word/2012/wordml" xmlns:w16cex="http://schemas.microsoft.com/office/word/2018/wordml/cex" xmlns:w16cid="http://schemas.microsoft.com/office/word/2016/wordml/cid" xmlns:w16="http://schemas.microsoft.com/office/word/2018/wordml" xmlns:w16du="http://schemas.microsoft.com/office/word/2023/wordml/word16du" xmlns:w16sdtdh="http://schemas.microsoft.com/office/word/2020/wordml/sdtdatahash" xmlns:w16sdtfl="http://schemas.microsoft.com/office/word/2024/wordml/sdtformatlock" xmlns:w16se="http://schemas.microsoft.com/office/word/2015/wordml/symex" xmlns:wpg="http://schemas.microsoft.com/office/word/2010/wordprocessingGroup" xmlns:wpi="http://schemas.microsoft.com/office/word/2010/wordprocessingInk" xmlns:wne="http://schemas.microsoft.com/office/word/2006/wordml" xmlns:wps="http://schemas.microsoft.com/office/word/2010/wordprocessingShape" mc:Ignorable="w14 w15 w16se w16cid w16 w16cex w16sdtdh w16sdtfl w16du wp14">
   <w:endnote w:type="separator" w:id="-1">
     <w:p>
       <w:pPr>
@@ -20382,7 +22582,7 @@
 </file>
 
 <file path=word/footer1.xml><?xml version="1.0" encoding="utf-8"?>
-<w:ftr xmlns:wpc="http://schemas.microsoft.com/office/word/2010/wordprocessingCanvas" xmlns:cx="http://schemas.microsoft.com/office/drawing/2014/chartex" xmlns:cx1="http://schemas.microsoft.com/office/drawing/2015/9/8/chartex" xmlns:cx2="http://schemas.microsoft.com/office/drawing/2015/10/21/chartex" xmlns:cx3="http://schemas.microsoft.com/office/drawing/2016/5/9/chartex" xmlns:cx4="http://schemas.microsoft.com/office/drawing/2016/5/10/chartex" xmlns:cx5="http://schemas.microsoft.com/office/drawing/2016/5/11/chartex" xmlns:cx6="http://schemas.microsoft.com/office/drawing/2016/5/12/chartex" xmlns:cx7="http://schemas.microsoft.com/office/drawing/2016/5/13/chartex" xmlns:cx8="http://schemas.microsoft.com/office/drawing/2016/5/14/chartex" xmlns:mc="http://schemas.openxmlformats.org/markup-compatibility/2006" xmlns:aink="http://schemas.microsoft.com/office/drawing/2016/ink" xmlns:am3d="http://schemas.microsoft.com/office/drawing/2017/model3d" xmlns:o="urn:schemas-microsoft-com:office:office" xmlns:oel="http://schemas.microsoft.com/office/2019/extlst" xmlns:r="http://schemas.openxmlformats.org/officeDocument/2006/relationships" xmlns:m="http://schemas.openxmlformats.org/officeDocument/2006/math" xmlns:v="urn:schemas-microsoft-com:vml" xmlns:wp14="http://schemas.microsoft.com/office/word/2010/wordprocessingDrawing" xmlns:wp="http://schemas.openxmlformats.org/drawingml/2006/wordprocessingDrawing" xmlns:w10="urn:schemas-microsoft-com:office:word" xmlns:w="http://schemas.openxmlformats.org/wordprocessingml/2006/main" xmlns:w14="http://schemas.microsoft.com/office/word/2010/wordml" xmlns:w15="http://schemas.microsoft.com/office/word/2012/wordml" xmlns:w16cex="http://schemas.microsoft.com/office/word/2018/wordml/cex" xmlns:w16cid="http://schemas.microsoft.com/office/word/2016/wordml/cid" xmlns:w16="http://schemas.microsoft.com/office/word/2018/wordml" xmlns:w16du="http://schemas.microsoft.com/office/word/2023/wordml/word16du" xmlns:w16sdtdh="http://schemas.microsoft.com/office/word/2020/wordml/sdtdatahash" xmlns:w16se="http://schemas.microsoft.com/office/word/2015/wordml/symex" xmlns:wpg="http://schemas.microsoft.com/office/word/2010/wordprocessingGroup" xmlns:wpi="http://schemas.microsoft.com/office/word/2010/wordprocessingInk" xmlns:wne="http://schemas.microsoft.com/office/word/2006/wordml" xmlns:wps="http://schemas.microsoft.com/office/word/2010/wordprocessingShape" mc:Ignorable="w14 w15 w16se w16cid w16 w16cex w16sdtdh w16du wp14">
+<w:ftr xmlns:wpc="http://schemas.microsoft.com/office/word/2010/wordprocessingCanvas" xmlns:cx="http://schemas.microsoft.com/office/drawing/2014/chartex" xmlns:cx1="http://schemas.microsoft.com/office/drawing/2015/9/8/chartex" xmlns:cx2="http://schemas.microsoft.com/office/drawing/2015/10/21/chartex" xmlns:cx3="http://schemas.microsoft.com/office/drawing/2016/5/9/chartex" xmlns:cx4="http://schemas.microsoft.com/office/drawing/2016/5/10/chartex" xmlns:cx5="http://schemas.microsoft.com/office/drawing/2016/5/11/chartex" xmlns:cx6="http://schemas.microsoft.com/office/drawing/2016/5/12/chartex" xmlns:cx7="http://schemas.microsoft.com/office/drawing/2016/5/13/chartex" xmlns:cx8="http://schemas.microsoft.com/office/drawing/2016/5/14/chartex" xmlns:mc="http://schemas.openxmlformats.org/markup-compatibility/2006" xmlns:aink="http://schemas.microsoft.com/office/drawing/2016/ink" xmlns:am3d="http://schemas.microsoft.com/office/drawing/2017/model3d" xmlns:o="urn:schemas-microsoft-com:office:office" xmlns:oel="http://schemas.microsoft.com/office/2019/extlst" xmlns:r="http://schemas.openxmlformats.org/officeDocument/2006/relationships" xmlns:m="http://schemas.openxmlformats.org/officeDocument/2006/math" xmlns:v="urn:schemas-microsoft-com:vml" xmlns:wp14="http://schemas.microsoft.com/office/word/2010/wordprocessingDrawing" xmlns:wp="http://schemas.openxmlformats.org/drawingml/2006/wordprocessingDrawing" xmlns:w10="urn:schemas-microsoft-com:office:word" xmlns:w="http://schemas.openxmlformats.org/wordprocessingml/2006/main" xmlns:w14="http://schemas.microsoft.com/office/word/2010/wordml" xmlns:w15="http://schemas.microsoft.com/office/word/2012/wordml" xmlns:w16cex="http://schemas.microsoft.com/office/word/2018/wordml/cex" xmlns:w16cid="http://schemas.microsoft.com/office/word/2016/wordml/cid" xmlns:w16="http://schemas.microsoft.com/office/word/2018/wordml" xmlns:w16du="http://schemas.microsoft.com/office/word/2023/wordml/word16du" xmlns:w16sdtdh="http://schemas.microsoft.com/office/word/2020/wordml/sdtdatahash" xmlns:w16sdtfl="http://schemas.microsoft.com/office/word/2024/wordml/sdtformatlock" xmlns:w16se="http://schemas.microsoft.com/office/word/2015/wordml/symex" xmlns:wpg="http://schemas.microsoft.com/office/word/2010/wordprocessingGroup" xmlns:wpi="http://schemas.microsoft.com/office/word/2010/wordprocessingInk" xmlns:wne="http://schemas.microsoft.com/office/word/2006/wordml" xmlns:wps="http://schemas.microsoft.com/office/word/2010/wordprocessingShape" mc:Ignorable="w14 w15 w16se w16cid w16 w16cex w16sdtdh w16sdtfl w16du wp14">
   <w:p>
     <w:pPr>
       <w:pStyle w:val="NoSpacing"/>
@@ -20404,6 +22604,7 @@
         <v:rect id="_x0000_s2050" style="position:absolute;left:0;text-align:left;margin-left:-82.1pt;margin-top:.05pt;width:664.9pt;height:84.5pt;z-index:-251657728" fillcolor="#00ad4d" stroked="f"/>
       </w:pict>
     </w:r>
+    <w:proofErr w:type="spellStart"/>
     <w:r>
       <w:rPr>
         <w:rFonts w:ascii="Poppins SemiBold" w:hAnsi="Poppins SemiBold" w:cs="Poppins SemiBold"/>
@@ -20411,7 +22612,17 @@
         <w:bCs/>
         <w:color w:val="FFFFFF" w:themeColor="background1"/>
       </w:rPr>
-      <w:t>ADSBee 1090 Datasheet</w:t>
+      <w:t>ADSBee</w:t>
+    </w:r>
+    <w:proofErr w:type="spellEnd"/>
+    <w:r>
+      <w:rPr>
+        <w:rFonts w:ascii="Poppins SemiBold" w:hAnsi="Poppins SemiBold" w:cs="Poppins SemiBold"/>
+        <w:b/>
+        <w:bCs/>
+        <w:color w:val="FFFFFF" w:themeColor="background1"/>
+      </w:rPr>
+      <w:t xml:space="preserve"> 1090 Datasheet</w:t>
     </w:r>
     <w:r>
       <w:rPr>
@@ -20580,26 +22791,14 @@
       <w:rPr>
         <w:color w:val="FFFFFF" w:themeColor="background1"/>
       </w:rPr>
-      <w:t>6</w:t>
-    </w:r>
-    <w:r>
-      <w:rPr>
-        <w:color w:val="FFFFFF" w:themeColor="background1"/>
-      </w:rPr>
-      <w:t>.</w:t>
-    </w:r>
-    <w:r>
-      <w:rPr>
-        <w:color w:val="FFFFFF" w:themeColor="background1"/>
-      </w:rPr>
-      <w:t>2</w:t>
+      <w:t>7.1</w:t>
     </w:r>
   </w:p>
 </w:ftr>
 </file>
 
 <file path=word/footnotes.xml><?xml version="1.0" encoding="utf-8"?>
-<w:footnotes xmlns:wpc="http://schemas.microsoft.com/office/word/2010/wordprocessingCanvas" xmlns:cx="http://schemas.microsoft.com/office/drawing/2014/chartex" xmlns:cx1="http://schemas.microsoft.com/office/drawing/2015/9/8/chartex" xmlns:cx2="http://schemas.microsoft.com/office/drawing/2015/10/21/chartex" xmlns:cx3="http://schemas.microsoft.com/office/drawing/2016/5/9/chartex" xmlns:cx4="http://schemas.microsoft.com/office/drawing/2016/5/10/chartex" xmlns:cx5="http://schemas.microsoft.com/office/drawing/2016/5/11/chartex" xmlns:cx6="http://schemas.microsoft.com/office/drawing/2016/5/12/chartex" xmlns:cx7="http://schemas.microsoft.com/office/drawing/2016/5/13/chartex" xmlns:cx8="http://schemas.microsoft.com/office/drawing/2016/5/14/chartex" xmlns:mc="http://schemas.openxmlformats.org/markup-compatibility/2006" xmlns:aink="http://schemas.microsoft.com/office/drawing/2016/ink" xmlns:am3d="http://schemas.microsoft.com/office/drawing/2017/model3d" xmlns:o="urn:schemas-microsoft-com:office:office" xmlns:oel="http://schemas.microsoft.com/office/2019/extlst" xmlns:r="http://schemas.openxmlformats.org/officeDocument/2006/relationships" xmlns:m="http://schemas.openxmlformats.org/officeDocument/2006/math" xmlns:v="urn:schemas-microsoft-com:vml" xmlns:wp14="http://schemas.microsoft.com/office/word/2010/wordprocessingDrawing" xmlns:wp="http://schemas.openxmlformats.org/drawingml/2006/wordprocessingDrawing" xmlns:w10="urn:schemas-microsoft-com:office:word" xmlns:w="http://schemas.openxmlformats.org/wordprocessingml/2006/main" xmlns:w14="http://schemas.microsoft.com/office/word/2010/wordml" xmlns:w15="http://schemas.microsoft.com/office/word/2012/wordml" xmlns:w16cex="http://schemas.microsoft.com/office/word/2018/wordml/cex" xmlns:w16cid="http://schemas.microsoft.com/office/word/2016/wordml/cid" xmlns:w16="http://schemas.microsoft.com/office/word/2018/wordml" xmlns:w16du="http://schemas.microsoft.com/office/word/2023/wordml/word16du" xmlns:w16sdtdh="http://schemas.microsoft.com/office/word/2020/wordml/sdtdatahash" xmlns:w16se="http://schemas.microsoft.com/office/word/2015/wordml/symex" xmlns:wpg="http://schemas.microsoft.com/office/word/2010/wordprocessingGroup" xmlns:wpi="http://schemas.microsoft.com/office/word/2010/wordprocessingInk" xmlns:wne="http://schemas.microsoft.com/office/word/2006/wordml" xmlns:wps="http://schemas.microsoft.com/office/word/2010/wordprocessingShape" mc:Ignorable="w14 w15 w16se w16cid w16 w16cex w16sdtdh w16du wp14">
+<w:footnotes xmlns:wpc="http://schemas.microsoft.com/office/word/2010/wordprocessingCanvas" xmlns:cx="http://schemas.microsoft.com/office/drawing/2014/chartex" xmlns:cx1="http://schemas.microsoft.com/office/drawing/2015/9/8/chartex" xmlns:cx2="http://schemas.microsoft.com/office/drawing/2015/10/21/chartex" xmlns:cx3="http://schemas.microsoft.com/office/drawing/2016/5/9/chartex" xmlns:cx4="http://schemas.microsoft.com/office/drawing/2016/5/10/chartex" xmlns:cx5="http://schemas.microsoft.com/office/drawing/2016/5/11/chartex" xmlns:cx6="http://schemas.microsoft.com/office/drawing/2016/5/12/chartex" xmlns:cx7="http://schemas.microsoft.com/office/drawing/2016/5/13/chartex" xmlns:cx8="http://schemas.microsoft.com/office/drawing/2016/5/14/chartex" xmlns:mc="http://schemas.openxmlformats.org/markup-compatibility/2006" xmlns:aink="http://schemas.microsoft.com/office/drawing/2016/ink" xmlns:am3d="http://schemas.microsoft.com/office/drawing/2017/model3d" xmlns:o="urn:schemas-microsoft-com:office:office" xmlns:oel="http://schemas.microsoft.com/office/2019/extlst" xmlns:r="http://schemas.openxmlformats.org/officeDocument/2006/relationships" xmlns:m="http://schemas.openxmlformats.org/officeDocument/2006/math" xmlns:v="urn:schemas-microsoft-com:vml" xmlns:wp14="http://schemas.microsoft.com/office/word/2010/wordprocessingDrawing" xmlns:wp="http://schemas.openxmlformats.org/drawingml/2006/wordprocessingDrawing" xmlns:w10="urn:schemas-microsoft-com:office:word" xmlns:w="http://schemas.openxmlformats.org/wordprocessingml/2006/main" xmlns:w14="http://schemas.microsoft.com/office/word/2010/wordml" xmlns:w15="http://schemas.microsoft.com/office/word/2012/wordml" xmlns:w16cex="http://schemas.microsoft.com/office/word/2018/wordml/cex" xmlns:w16cid="http://schemas.microsoft.com/office/word/2016/wordml/cid" xmlns:w16="http://schemas.microsoft.com/office/word/2018/wordml" xmlns:w16du="http://schemas.microsoft.com/office/word/2023/wordml/word16du" xmlns:w16sdtdh="http://schemas.microsoft.com/office/word/2020/wordml/sdtdatahash" xmlns:w16sdtfl="http://schemas.microsoft.com/office/word/2024/wordml/sdtformatlock" xmlns:w16se="http://schemas.microsoft.com/office/word/2015/wordml/symex" xmlns:wpg="http://schemas.microsoft.com/office/word/2010/wordprocessingGroup" xmlns:wpi="http://schemas.microsoft.com/office/word/2010/wordprocessingInk" xmlns:wne="http://schemas.microsoft.com/office/word/2006/wordml" xmlns:wps="http://schemas.microsoft.com/office/word/2010/wordprocessingShape" mc:Ignorable="w14 w15 w16se w16cid w16 w16cex w16sdtdh w16sdtfl w16du wp14">
   <w:footnote w:type="separator" w:id="-1">
     <w:p>
       <w:pPr>
@@ -20624,7 +22823,7 @@
 </file>
 
 <file path=word/header1.xml><?xml version="1.0" encoding="utf-8"?>
-<w:hdr xmlns:wpc="http://schemas.microsoft.com/office/word/2010/wordprocessingCanvas" xmlns:cx="http://schemas.microsoft.com/office/drawing/2014/chartex" xmlns:cx1="http://schemas.microsoft.com/office/drawing/2015/9/8/chartex" xmlns:cx2="http://schemas.microsoft.com/office/drawing/2015/10/21/chartex" xmlns:cx3="http://schemas.microsoft.com/office/drawing/2016/5/9/chartex" xmlns:cx4="http://schemas.microsoft.com/office/drawing/2016/5/10/chartex" xmlns:cx5="http://schemas.microsoft.com/office/drawing/2016/5/11/chartex" xmlns:cx6="http://schemas.microsoft.com/office/drawing/2016/5/12/chartex" xmlns:cx7="http://schemas.microsoft.com/office/drawing/2016/5/13/chartex" xmlns:cx8="http://schemas.microsoft.com/office/drawing/2016/5/14/chartex" xmlns:mc="http://schemas.openxmlformats.org/markup-compatibility/2006" xmlns:aink="http://schemas.microsoft.com/office/drawing/2016/ink" xmlns:am3d="http://schemas.microsoft.com/office/drawing/2017/model3d" xmlns:o="urn:schemas-microsoft-com:office:office" xmlns:oel="http://schemas.microsoft.com/office/2019/extlst" xmlns:r="http://schemas.openxmlformats.org/officeDocument/2006/relationships" xmlns:m="http://schemas.openxmlformats.org/officeDocument/2006/math" xmlns:v="urn:schemas-microsoft-com:vml" xmlns:wp14="http://schemas.microsoft.com/office/word/2010/wordprocessingDrawing" xmlns:wp="http://schemas.openxmlformats.org/drawingml/2006/wordprocessingDrawing" xmlns:w10="urn:schemas-microsoft-com:office:word" xmlns:w="http://schemas.openxmlformats.org/wordprocessingml/2006/main" xmlns:w14="http://schemas.microsoft.com/office/word/2010/wordml" xmlns:w15="http://schemas.microsoft.com/office/word/2012/wordml" xmlns:w16cex="http://schemas.microsoft.com/office/word/2018/wordml/cex" xmlns:w16cid="http://schemas.microsoft.com/office/word/2016/wordml/cid" xmlns:w16="http://schemas.microsoft.com/office/word/2018/wordml" xmlns:w16du="http://schemas.microsoft.com/office/word/2023/wordml/word16du" xmlns:w16sdtdh="http://schemas.microsoft.com/office/word/2020/wordml/sdtdatahash" xmlns:w16se="http://schemas.microsoft.com/office/word/2015/wordml/symex" xmlns:wpg="http://schemas.microsoft.com/office/word/2010/wordprocessingGroup" xmlns:wpi="http://schemas.microsoft.com/office/word/2010/wordprocessingInk" xmlns:wne="http://schemas.microsoft.com/office/word/2006/wordml" xmlns:wps="http://schemas.microsoft.com/office/word/2010/wordprocessingShape" mc:Ignorable="w14 w15 w16se w16cid w16 w16cex w16sdtdh w16du wp14">
+<w:hdr xmlns:wpc="http://schemas.microsoft.com/office/word/2010/wordprocessingCanvas" xmlns:cx="http://schemas.microsoft.com/office/drawing/2014/chartex" xmlns:cx1="http://schemas.microsoft.com/office/drawing/2015/9/8/chartex" xmlns:cx2="http://schemas.microsoft.com/office/drawing/2015/10/21/chartex" xmlns:cx3="http://schemas.microsoft.com/office/drawing/2016/5/9/chartex" xmlns:cx4="http://schemas.microsoft.com/office/drawing/2016/5/10/chartex" xmlns:cx5="http://schemas.microsoft.com/office/drawing/2016/5/11/chartex" xmlns:cx6="http://schemas.microsoft.com/office/drawing/2016/5/12/chartex" xmlns:cx7="http://schemas.microsoft.com/office/drawing/2016/5/13/chartex" xmlns:cx8="http://schemas.microsoft.com/office/drawing/2016/5/14/chartex" xmlns:mc="http://schemas.openxmlformats.org/markup-compatibility/2006" xmlns:aink="http://schemas.microsoft.com/office/drawing/2016/ink" xmlns:am3d="http://schemas.microsoft.com/office/drawing/2017/model3d" xmlns:o="urn:schemas-microsoft-com:office:office" xmlns:oel="http://schemas.microsoft.com/office/2019/extlst" xmlns:r="http://schemas.openxmlformats.org/officeDocument/2006/relationships" xmlns:m="http://schemas.openxmlformats.org/officeDocument/2006/math" xmlns:v="urn:schemas-microsoft-com:vml" xmlns:wp14="http://schemas.microsoft.com/office/word/2010/wordprocessingDrawing" xmlns:wp="http://schemas.openxmlformats.org/drawingml/2006/wordprocessingDrawing" xmlns:w10="urn:schemas-microsoft-com:office:word" xmlns:w="http://schemas.openxmlformats.org/wordprocessingml/2006/main" xmlns:w14="http://schemas.microsoft.com/office/word/2010/wordml" xmlns:w15="http://schemas.microsoft.com/office/word/2012/wordml" xmlns:w16cex="http://schemas.microsoft.com/office/word/2018/wordml/cex" xmlns:w16cid="http://schemas.microsoft.com/office/word/2016/wordml/cid" xmlns:w16="http://schemas.microsoft.com/office/word/2018/wordml" xmlns:w16du="http://schemas.microsoft.com/office/word/2023/wordml/word16du" xmlns:w16sdtdh="http://schemas.microsoft.com/office/word/2020/wordml/sdtdatahash" xmlns:w16sdtfl="http://schemas.microsoft.com/office/word/2024/wordml/sdtformatlock" xmlns:w16se="http://schemas.microsoft.com/office/word/2015/wordml/symex" xmlns:wpg="http://schemas.microsoft.com/office/word/2010/wordprocessingGroup" xmlns:wpi="http://schemas.microsoft.com/office/word/2010/wordprocessingInk" xmlns:wne="http://schemas.microsoft.com/office/word/2006/wordml" xmlns:wps="http://schemas.microsoft.com/office/word/2010/wordprocessingShape" mc:Ignorable="w14 w15 w16se w16cid w16 w16cex w16sdtdh w16sdtfl w16du wp14">
   <w:p>
     <w:pPr>
       <w:pStyle w:val="Header"/>
@@ -20778,7 +22977,7 @@
 </file>
 
 <file path=word/header2.xml><?xml version="1.0" encoding="utf-8"?>
-<w:hdr xmlns:wpc="http://schemas.microsoft.com/office/word/2010/wordprocessingCanvas" xmlns:cx="http://schemas.microsoft.com/office/drawing/2014/chartex" xmlns:cx1="http://schemas.microsoft.com/office/drawing/2015/9/8/chartex" xmlns:cx2="http://schemas.microsoft.com/office/drawing/2015/10/21/chartex" xmlns:cx3="http://schemas.microsoft.com/office/drawing/2016/5/9/chartex" xmlns:cx4="http://schemas.microsoft.com/office/drawing/2016/5/10/chartex" xmlns:cx5="http://schemas.microsoft.com/office/drawing/2016/5/11/chartex" xmlns:cx6="http://schemas.microsoft.com/office/drawing/2016/5/12/chartex" xmlns:cx7="http://schemas.microsoft.com/office/drawing/2016/5/13/chartex" xmlns:cx8="http://schemas.microsoft.com/office/drawing/2016/5/14/chartex" xmlns:mc="http://schemas.openxmlformats.org/markup-compatibility/2006" xmlns:aink="http://schemas.microsoft.com/office/drawing/2016/ink" xmlns:am3d="http://schemas.microsoft.com/office/drawing/2017/model3d" xmlns:o="urn:schemas-microsoft-com:office:office" xmlns:oel="http://schemas.microsoft.com/office/2019/extlst" xmlns:r="http://schemas.openxmlformats.org/officeDocument/2006/relationships" xmlns:m="http://schemas.openxmlformats.org/officeDocument/2006/math" xmlns:v="urn:schemas-microsoft-com:vml" xmlns:wp14="http://schemas.microsoft.com/office/word/2010/wordprocessingDrawing" xmlns:wp="http://schemas.openxmlformats.org/drawingml/2006/wordprocessingDrawing" xmlns:w10="urn:schemas-microsoft-com:office:word" xmlns:w="http://schemas.openxmlformats.org/wordprocessingml/2006/main" xmlns:w14="http://schemas.microsoft.com/office/word/2010/wordml" xmlns:w15="http://schemas.microsoft.com/office/word/2012/wordml" xmlns:w16cex="http://schemas.microsoft.com/office/word/2018/wordml/cex" xmlns:w16cid="http://schemas.microsoft.com/office/word/2016/wordml/cid" xmlns:w16="http://schemas.microsoft.com/office/word/2018/wordml" xmlns:w16du="http://schemas.microsoft.com/office/word/2023/wordml/word16du" xmlns:w16sdtdh="http://schemas.microsoft.com/office/word/2020/wordml/sdtdatahash" xmlns:w16se="http://schemas.microsoft.com/office/word/2015/wordml/symex" xmlns:wpg="http://schemas.microsoft.com/office/word/2010/wordprocessingGroup" xmlns:wpi="http://schemas.microsoft.com/office/word/2010/wordprocessingInk" xmlns:wne="http://schemas.microsoft.com/office/word/2006/wordml" xmlns:wps="http://schemas.microsoft.com/office/word/2010/wordprocessingShape" mc:Ignorable="w14 w15 w16se w16cid w16 w16cex w16sdtdh w16du wp14">
+<w:hdr xmlns:wpc="http://schemas.microsoft.com/office/word/2010/wordprocessingCanvas" xmlns:cx="http://schemas.microsoft.com/office/drawing/2014/chartex" xmlns:cx1="http://schemas.microsoft.com/office/drawing/2015/9/8/chartex" xmlns:cx2="http://schemas.microsoft.com/office/drawing/2015/10/21/chartex" xmlns:cx3="http://schemas.microsoft.com/office/drawing/2016/5/9/chartex" xmlns:cx4="http://schemas.microsoft.com/office/drawing/2016/5/10/chartex" xmlns:cx5="http://schemas.microsoft.com/office/drawing/2016/5/11/chartex" xmlns:cx6="http://schemas.microsoft.com/office/drawing/2016/5/12/chartex" xmlns:cx7="http://schemas.microsoft.com/office/drawing/2016/5/13/chartex" xmlns:cx8="http://schemas.microsoft.com/office/drawing/2016/5/14/chartex" xmlns:mc="http://schemas.openxmlformats.org/markup-compatibility/2006" xmlns:aink="http://schemas.microsoft.com/office/drawing/2016/ink" xmlns:am3d="http://schemas.microsoft.com/office/drawing/2017/model3d" xmlns:o="urn:schemas-microsoft-com:office:office" xmlns:oel="http://schemas.microsoft.com/office/2019/extlst" xmlns:r="http://schemas.openxmlformats.org/officeDocument/2006/relationships" xmlns:m="http://schemas.openxmlformats.org/officeDocument/2006/math" xmlns:v="urn:schemas-microsoft-com:vml" xmlns:wp14="http://schemas.microsoft.com/office/word/2010/wordprocessingDrawing" xmlns:wp="http://schemas.openxmlformats.org/drawingml/2006/wordprocessingDrawing" xmlns:w10="urn:schemas-microsoft-com:office:word" xmlns:w="http://schemas.openxmlformats.org/wordprocessingml/2006/main" xmlns:w14="http://schemas.microsoft.com/office/word/2010/wordml" xmlns:w15="http://schemas.microsoft.com/office/word/2012/wordml" xmlns:w16cex="http://schemas.microsoft.com/office/word/2018/wordml/cex" xmlns:w16cid="http://schemas.microsoft.com/office/word/2016/wordml/cid" xmlns:w16="http://schemas.microsoft.com/office/word/2018/wordml" xmlns:w16du="http://schemas.microsoft.com/office/word/2023/wordml/word16du" xmlns:w16sdtdh="http://schemas.microsoft.com/office/word/2020/wordml/sdtdatahash" xmlns:w16sdtfl="http://schemas.microsoft.com/office/word/2024/wordml/sdtformatlock" xmlns:w16se="http://schemas.microsoft.com/office/word/2015/wordml/symex" xmlns:wpg="http://schemas.microsoft.com/office/word/2010/wordprocessingGroup" xmlns:wpi="http://schemas.microsoft.com/office/word/2010/wordprocessingInk" xmlns:wne="http://schemas.microsoft.com/office/word/2006/wordml" xmlns:wps="http://schemas.microsoft.com/office/word/2010/wordprocessingShape" mc:Ignorable="w14 w15 w16se w16cid w16 w16cex w16sdtdh w16sdtfl w16du wp14">
   <w:p>
     <w:pPr>
       <w:pStyle w:val="Header"/>
@@ -20842,7 +23041,7 @@
 </file>
 
 <file path=word/numbering.xml><?xml version="1.0" encoding="utf-8"?>
-<w:numbering xmlns:wpc="http://schemas.microsoft.com/office/word/2010/wordprocessingCanvas" xmlns:cx="http://schemas.microsoft.com/office/drawing/2014/chartex" xmlns:cx1="http://schemas.microsoft.com/office/drawing/2015/9/8/chartex" xmlns:cx2="http://schemas.microsoft.com/office/drawing/2015/10/21/chartex" xmlns:cx3="http://schemas.microsoft.com/office/drawing/2016/5/9/chartex" xmlns:cx4="http://schemas.microsoft.com/office/drawing/2016/5/10/chartex" xmlns:cx5="http://schemas.microsoft.com/office/drawing/2016/5/11/chartex" xmlns:cx6="http://schemas.microsoft.com/office/drawing/2016/5/12/chartex" xmlns:cx7="http://schemas.microsoft.com/office/drawing/2016/5/13/chartex" xmlns:cx8="http://schemas.microsoft.com/office/drawing/2016/5/14/chartex" xmlns:mc="http://schemas.openxmlformats.org/markup-compatibility/2006" xmlns:aink="http://schemas.microsoft.com/office/drawing/2016/ink" xmlns:am3d="http://schemas.microsoft.com/office/drawing/2017/model3d" xmlns:o="urn:schemas-microsoft-com:office:office" xmlns:oel="http://schemas.microsoft.com/office/2019/extlst" xmlns:r="http://schemas.openxmlformats.org/officeDocument/2006/relationships" xmlns:m="http://schemas.openxmlformats.org/officeDocument/2006/math" xmlns:v="urn:schemas-microsoft-com:vml" xmlns:wp14="http://schemas.microsoft.com/office/word/2010/wordprocessingDrawing" xmlns:wp="http://schemas.openxmlformats.org/drawingml/2006/wordprocessingDrawing" xmlns:w10="urn:schemas-microsoft-com:office:word" xmlns:w="http://schemas.openxmlformats.org/wordprocessingml/2006/main" xmlns:w14="http://schemas.microsoft.com/office/word/2010/wordml" xmlns:w15="http://schemas.microsoft.com/office/word/2012/wordml" xmlns:w16cex="http://schemas.microsoft.com/office/word/2018/wordml/cex" xmlns:w16cid="http://schemas.microsoft.com/office/word/2016/wordml/cid" xmlns:w16="http://schemas.microsoft.com/office/word/2018/wordml" xmlns:w16du="http://schemas.microsoft.com/office/word/2023/wordml/word16du" xmlns:w16sdtdh="http://schemas.microsoft.com/office/word/2020/wordml/sdtdatahash" xmlns:w16se="http://schemas.microsoft.com/office/word/2015/wordml/symex" xmlns:wpg="http://schemas.microsoft.com/office/word/2010/wordprocessingGroup" xmlns:wpi="http://schemas.microsoft.com/office/word/2010/wordprocessingInk" xmlns:wne="http://schemas.microsoft.com/office/word/2006/wordml" xmlns:wps="http://schemas.microsoft.com/office/word/2010/wordprocessingShape" mc:Ignorable="w14 w15 w16se w16cid w16 w16cex w16sdtdh w16du wp14">
+<w:numbering xmlns:wpc="http://schemas.microsoft.com/office/word/2010/wordprocessingCanvas" xmlns:cx="http://schemas.microsoft.com/office/drawing/2014/chartex" xmlns:cx1="http://schemas.microsoft.com/office/drawing/2015/9/8/chartex" xmlns:cx2="http://schemas.microsoft.com/office/drawing/2015/10/21/chartex" xmlns:cx3="http://schemas.microsoft.com/office/drawing/2016/5/9/chartex" xmlns:cx4="http://schemas.microsoft.com/office/drawing/2016/5/10/chartex" xmlns:cx5="http://schemas.microsoft.com/office/drawing/2016/5/11/chartex" xmlns:cx6="http://schemas.microsoft.com/office/drawing/2016/5/12/chartex" xmlns:cx7="http://schemas.microsoft.com/office/drawing/2016/5/13/chartex" xmlns:cx8="http://schemas.microsoft.com/office/drawing/2016/5/14/chartex" xmlns:mc="http://schemas.openxmlformats.org/markup-compatibility/2006" xmlns:aink="http://schemas.microsoft.com/office/drawing/2016/ink" xmlns:am3d="http://schemas.microsoft.com/office/drawing/2017/model3d" xmlns:o="urn:schemas-microsoft-com:office:office" xmlns:oel="http://schemas.microsoft.com/office/2019/extlst" xmlns:r="http://schemas.openxmlformats.org/officeDocument/2006/relationships" xmlns:m="http://schemas.openxmlformats.org/officeDocument/2006/math" xmlns:v="urn:schemas-microsoft-com:vml" xmlns:wp14="http://schemas.microsoft.com/office/word/2010/wordprocessingDrawing" xmlns:wp="http://schemas.openxmlformats.org/drawingml/2006/wordprocessingDrawing" xmlns:w10="urn:schemas-microsoft-com:office:word" xmlns:w="http://schemas.openxmlformats.org/wordprocessingml/2006/main" xmlns:w14="http://schemas.microsoft.com/office/word/2010/wordml" xmlns:w15="http://schemas.microsoft.com/office/word/2012/wordml" xmlns:w16cex="http://schemas.microsoft.com/office/word/2018/wordml/cex" xmlns:w16cid="http://schemas.microsoft.com/office/word/2016/wordml/cid" xmlns:w16="http://schemas.microsoft.com/office/word/2018/wordml" xmlns:w16du="http://schemas.microsoft.com/office/word/2023/wordml/word16du" xmlns:w16sdtdh="http://schemas.microsoft.com/office/word/2020/wordml/sdtdatahash" xmlns:w16sdtfl="http://schemas.microsoft.com/office/word/2024/wordml/sdtformatlock" xmlns:w16se="http://schemas.microsoft.com/office/word/2015/wordml/symex" xmlns:wpg="http://schemas.microsoft.com/office/word/2010/wordprocessingGroup" xmlns:wpi="http://schemas.microsoft.com/office/word/2010/wordprocessingInk" xmlns:wne="http://schemas.microsoft.com/office/word/2006/wordml" xmlns:wps="http://schemas.microsoft.com/office/word/2010/wordprocessingShape" mc:Ignorable="w14 w15 w16se w16cid w16 w16cex w16sdtdh w16sdtfl w16du wp14">
   <w:abstractNum w:abstractNumId="0" w15:restartNumberingAfterBreak="0">
     <w:nsid w:val="047C3814"/>
     <w:multiLevelType w:val="multilevel"/>
@@ -23961,7 +26160,7 @@
 </file>
 
 <file path=word/styles.xml><?xml version="1.0" encoding="utf-8"?>
-<w:styles xmlns:mc="http://schemas.openxmlformats.org/markup-compatibility/2006" xmlns:r="http://schemas.openxmlformats.org/officeDocument/2006/relationships" xmlns:w="http://schemas.openxmlformats.org/wordprocessingml/2006/main" xmlns:w14="http://schemas.microsoft.com/office/word/2010/wordml" xmlns:w15="http://schemas.microsoft.com/office/word/2012/wordml" xmlns:w16cex="http://schemas.microsoft.com/office/word/2018/wordml/cex" xmlns:w16cid="http://schemas.microsoft.com/office/word/2016/wordml/cid" xmlns:w16="http://schemas.microsoft.com/office/word/2018/wordml" xmlns:w16du="http://schemas.microsoft.com/office/word/2023/wordml/word16du" xmlns:w16sdtdh="http://schemas.microsoft.com/office/word/2020/wordml/sdtdatahash" xmlns:w16se="http://schemas.microsoft.com/office/word/2015/wordml/symex" mc:Ignorable="w14 w15 w16se w16cid w16 w16cex w16sdtdh w16du">
+<w:styles xmlns:mc="http://schemas.openxmlformats.org/markup-compatibility/2006" xmlns:r="http://schemas.openxmlformats.org/officeDocument/2006/relationships" xmlns:w="http://schemas.openxmlformats.org/wordprocessingml/2006/main" xmlns:w14="http://schemas.microsoft.com/office/word/2010/wordml" xmlns:w15="http://schemas.microsoft.com/office/word/2012/wordml" xmlns:w16cex="http://schemas.microsoft.com/office/word/2018/wordml/cex" xmlns:w16cid="http://schemas.microsoft.com/office/word/2016/wordml/cid" xmlns:w16="http://schemas.microsoft.com/office/word/2018/wordml" xmlns:w16du="http://schemas.microsoft.com/office/word/2023/wordml/word16du" xmlns:w16sdtdh="http://schemas.microsoft.com/office/word/2020/wordml/sdtdatahash" xmlns:w16sdtfl="http://schemas.microsoft.com/office/word/2024/wordml/sdtformatlock" xmlns:w16se="http://schemas.microsoft.com/office/word/2015/wordml/symex" mc:Ignorable="w14 w15 w16se w16cid w16 w16cex w16sdtdh w16sdtfl w16du">
   <w:docDefaults>
     <w:rPrDefault>
       <w:rPr>

</xml_diff>

<commit_message>
Add new commands to datasheet
</commit_message>
<xml_diff>
--- a/word/datasheet_adsbee_1090.docx
+++ b/word/datasheet_adsbee_1090.docx
@@ -3087,7 +3087,7 @@
                 <w:noProof/>
                 <w:webHidden/>
               </w:rPr>
-              <w:t>10</w:t>
+              <w:t>11</w:t>
             </w:r>
             <w:r>
               <w:rPr>
@@ -3173,7 +3173,7 @@
                 <w:noProof/>
                 <w:webHidden/>
               </w:rPr>
-              <w:t>10</w:t>
+              <w:t>11</w:t>
             </w:r>
             <w:r>
               <w:rPr>
@@ -3259,7 +3259,7 @@
                 <w:noProof/>
                 <w:webHidden/>
               </w:rPr>
-              <w:t>10</w:t>
+              <w:t>11</w:t>
             </w:r>
             <w:r>
               <w:rPr>
@@ -3345,7 +3345,7 @@
                 <w:noProof/>
                 <w:webHidden/>
               </w:rPr>
-              <w:t>10</w:t>
+              <w:t>11</w:t>
             </w:r>
             <w:r>
               <w:rPr>
@@ -3431,7 +3431,7 @@
                 <w:noProof/>
                 <w:webHidden/>
               </w:rPr>
-              <w:t>10</w:t>
+              <w:t>12</w:t>
             </w:r>
             <w:r>
               <w:rPr>
@@ -3517,7 +3517,7 @@
                 <w:noProof/>
                 <w:webHidden/>
               </w:rPr>
-              <w:t>10</w:t>
+              <w:t>12</w:t>
             </w:r>
             <w:r>
               <w:rPr>
@@ -3603,7 +3603,7 @@
                 <w:noProof/>
                 <w:webHidden/>
               </w:rPr>
-              <w:t>11</w:t>
+              <w:t>12</w:t>
             </w:r>
             <w:r>
               <w:rPr>
@@ -3689,7 +3689,7 @@
                 <w:noProof/>
                 <w:webHidden/>
               </w:rPr>
-              <w:t>11</w:t>
+              <w:t>13</w:t>
             </w:r>
             <w:r>
               <w:rPr>
@@ -3775,7 +3775,7 @@
                 <w:noProof/>
                 <w:webHidden/>
               </w:rPr>
-              <w:t>11</w:t>
+              <w:t>13</w:t>
             </w:r>
             <w:r>
               <w:rPr>
@@ -3861,7 +3861,7 @@
                 <w:noProof/>
                 <w:webHidden/>
               </w:rPr>
-              <w:t>12</w:t>
+              <w:t>14</w:t>
             </w:r>
             <w:r>
               <w:rPr>
@@ -3947,7 +3947,7 @@
                 <w:noProof/>
                 <w:webHidden/>
               </w:rPr>
-              <w:t>12</w:t>
+              <w:t>14</w:t>
             </w:r>
             <w:r>
               <w:rPr>
@@ -4033,7 +4033,7 @@
                 <w:noProof/>
                 <w:webHidden/>
               </w:rPr>
-              <w:t>12</w:t>
+              <w:t>14</w:t>
             </w:r>
             <w:r>
               <w:rPr>
@@ -4119,7 +4119,7 @@
                 <w:noProof/>
                 <w:webHidden/>
               </w:rPr>
-              <w:t>12</w:t>
+              <w:t>15</w:t>
             </w:r>
             <w:r>
               <w:rPr>
@@ -4205,7 +4205,7 @@
                 <w:noProof/>
                 <w:webHidden/>
               </w:rPr>
-              <w:t>13</w:t>
+              <w:t>16</w:t>
             </w:r>
             <w:r>
               <w:rPr>
@@ -4291,7 +4291,7 @@
                 <w:noProof/>
                 <w:webHidden/>
               </w:rPr>
-              <w:t>13</w:t>
+              <w:t>16</w:t>
             </w:r>
             <w:r>
               <w:rPr>
@@ -4377,7 +4377,7 @@
                 <w:noProof/>
                 <w:webHidden/>
               </w:rPr>
-              <w:t>13</w:t>
+              <w:t>16</w:t>
             </w:r>
             <w:r>
               <w:rPr>
@@ -4463,7 +4463,7 @@
                 <w:noProof/>
                 <w:webHidden/>
               </w:rPr>
-              <w:t>13</w:t>
+              <w:t>16</w:t>
             </w:r>
             <w:r>
               <w:rPr>
@@ -4549,7 +4549,7 @@
                 <w:noProof/>
                 <w:webHidden/>
               </w:rPr>
-              <w:t>14</w:t>
+              <w:t>17</w:t>
             </w:r>
             <w:r>
               <w:rPr>
@@ -4635,7 +4635,7 @@
                 <w:noProof/>
                 <w:webHidden/>
               </w:rPr>
-              <w:t>14</w:t>
+              <w:t>17</w:t>
             </w:r>
             <w:r>
               <w:rPr>
@@ -4721,7 +4721,7 @@
                 <w:noProof/>
                 <w:webHidden/>
               </w:rPr>
-              <w:t>14</w:t>
+              <w:t>17</w:t>
             </w:r>
             <w:r>
               <w:rPr>
@@ -4807,7 +4807,7 @@
                 <w:noProof/>
                 <w:webHidden/>
               </w:rPr>
-              <w:t>14</w:t>
+              <w:t>17</w:t>
             </w:r>
             <w:r>
               <w:rPr>
@@ -4893,7 +4893,7 @@
                 <w:noProof/>
                 <w:webHidden/>
               </w:rPr>
-              <w:t>15</w:t>
+              <w:t>18</w:t>
             </w:r>
             <w:r>
               <w:rPr>
@@ -4979,7 +4979,7 @@
                 <w:noProof/>
                 <w:webHidden/>
               </w:rPr>
-              <w:t>15</w:t>
+              <w:t>18</w:t>
             </w:r>
             <w:r>
               <w:rPr>
@@ -5065,7 +5065,7 @@
                 <w:noProof/>
                 <w:webHidden/>
               </w:rPr>
-              <w:t>15</w:t>
+              <w:t>18</w:t>
             </w:r>
             <w:r>
               <w:rPr>
@@ -5151,7 +5151,7 @@
                 <w:noProof/>
                 <w:webHidden/>
               </w:rPr>
-              <w:t>16</w:t>
+              <w:t>19</w:t>
             </w:r>
             <w:r>
               <w:rPr>
@@ -5237,7 +5237,7 @@
                 <w:noProof/>
                 <w:webHidden/>
               </w:rPr>
-              <w:t>16</w:t>
+              <w:t>19</w:t>
             </w:r>
             <w:r>
               <w:rPr>
@@ -5323,7 +5323,7 @@
                 <w:noProof/>
                 <w:webHidden/>
               </w:rPr>
-              <w:t>16</w:t>
+              <w:t>19</w:t>
             </w:r>
             <w:r>
               <w:rPr>
@@ -5409,7 +5409,7 @@
                 <w:noProof/>
                 <w:webHidden/>
               </w:rPr>
-              <w:t>17</w:t>
+              <w:t>20</w:t>
             </w:r>
             <w:r>
               <w:rPr>
@@ -5495,7 +5495,7 @@
                 <w:noProof/>
                 <w:webHidden/>
               </w:rPr>
-              <w:t>18</w:t>
+              <w:t>21</w:t>
             </w:r>
             <w:r>
               <w:rPr>
@@ -5581,7 +5581,7 @@
                 <w:noProof/>
                 <w:webHidden/>
               </w:rPr>
-              <w:t>18</w:t>
+              <w:t>21</w:t>
             </w:r>
             <w:r>
               <w:rPr>
@@ -5667,7 +5667,7 @@
                 <w:noProof/>
                 <w:webHidden/>
               </w:rPr>
-              <w:t>25</w:t>
+              <w:t>28</w:t>
             </w:r>
             <w:r>
               <w:rPr>
@@ -5753,7 +5753,7 @@
                 <w:noProof/>
                 <w:webHidden/>
               </w:rPr>
-              <w:t>26</w:t>
+              <w:t>29</w:t>
             </w:r>
             <w:r>
               <w:rPr>
@@ -5839,7 +5839,7 @@
                 <w:noProof/>
                 <w:webHidden/>
               </w:rPr>
-              <w:t>27</w:t>
+              <w:t>30</w:t>
             </w:r>
             <w:r>
               <w:rPr>
@@ -5925,7 +5925,7 @@
                 <w:noProof/>
                 <w:webHidden/>
               </w:rPr>
-              <w:t>27</w:t>
+              <w:t>30</w:t>
             </w:r>
             <w:r>
               <w:rPr>
@@ -6011,7 +6011,7 @@
                 <w:noProof/>
                 <w:webHidden/>
               </w:rPr>
-              <w:t>27</w:t>
+              <w:t>30</w:t>
             </w:r>
             <w:r>
               <w:rPr>
@@ -6650,7 +6650,6 @@
       </w:pPr>
       <w:bookmarkStart w:id="9" w:name="_Toc183226036"/>
       <w:r>
-        <w:lastRenderedPageBreak/>
         <w:t>AT Commands</w:t>
       </w:r>
       <w:bookmarkEnd w:id="9"/>
@@ -7317,6 +7316,7 @@
           <w:p>
             <w:proofErr w:type="spellStart"/>
             <w:r>
+              <w:lastRenderedPageBreak/>
               <w:t>comms_uart_baudrate</w:t>
             </w:r>
             <w:proofErr w:type="spellEnd"/>
@@ -7421,7 +7421,6 @@
       </w:pPr>
       <w:bookmarkStart w:id="14" w:name="_Toc183226040"/>
       <w:r>
-        <w:lastRenderedPageBreak/>
         <w:t>AT+BIAS_TEE_ENABLE</w:t>
       </w:r>
       <w:bookmarkEnd w:id="14"/>
@@ -9547,7 +9546,7 @@
         <w:fldChar w:fldCharType="separate"/>
       </w:r>
       <w:r>
-        <w:t xml:space="preserve">1.4.1  </w:t>
+        <w:t xml:space="preserve">1.6.1  </w:t>
       </w:r>
       <w:r>
         <w:fldChar w:fldCharType="end"/>
@@ -10197,10 +10196,7 @@
       </w:r>
       <w:proofErr w:type="spellEnd"/>
       <w:r>
-        <w:t xml:space="preserve"> settings after a firmware upgrade, or for moving setting between devices</w:t>
-      </w:r>
-      <w:r>
-        <w:t>.</w:t>
+        <w:t xml:space="preserve"> settings after a firmware upgrade, or for moving setting between devices.</w:t>
       </w:r>
     </w:p>
     <w:p>
@@ -15441,6 +15437,7 @@
           </w:tcPr>
           <w:p>
             <w:r>
+              <w:lastRenderedPageBreak/>
               <w:t>30</w:t>
             </w:r>
           </w:p>
@@ -19662,6 +19659,7 @@
           <w:b/>
           <w:bCs/>
         </w:rPr>
+        <w:lastRenderedPageBreak/>
         <w:br w:type="page"/>
       </w:r>
     </w:p>

</xml_diff>

<commit_message>
Add new commands to datasheet (#65)
</commit_message>
<xml_diff>
--- a/word/datasheet_adsbee_1090.docx
+++ b/word/datasheet_adsbee_1090.docx
@@ -3087,7 +3087,7 @@
                 <w:noProof/>
                 <w:webHidden/>
               </w:rPr>
-              <w:t>10</w:t>
+              <w:t>11</w:t>
             </w:r>
             <w:r>
               <w:rPr>
@@ -3173,7 +3173,7 @@
                 <w:noProof/>
                 <w:webHidden/>
               </w:rPr>
-              <w:t>10</w:t>
+              <w:t>11</w:t>
             </w:r>
             <w:r>
               <w:rPr>
@@ -3259,7 +3259,7 @@
                 <w:noProof/>
                 <w:webHidden/>
               </w:rPr>
-              <w:t>10</w:t>
+              <w:t>11</w:t>
             </w:r>
             <w:r>
               <w:rPr>
@@ -3345,7 +3345,7 @@
                 <w:noProof/>
                 <w:webHidden/>
               </w:rPr>
-              <w:t>10</w:t>
+              <w:t>11</w:t>
             </w:r>
             <w:r>
               <w:rPr>
@@ -3431,7 +3431,7 @@
                 <w:noProof/>
                 <w:webHidden/>
               </w:rPr>
-              <w:t>10</w:t>
+              <w:t>12</w:t>
             </w:r>
             <w:r>
               <w:rPr>
@@ -3517,7 +3517,7 @@
                 <w:noProof/>
                 <w:webHidden/>
               </w:rPr>
-              <w:t>10</w:t>
+              <w:t>12</w:t>
             </w:r>
             <w:r>
               <w:rPr>
@@ -3603,7 +3603,7 @@
                 <w:noProof/>
                 <w:webHidden/>
               </w:rPr>
-              <w:t>11</w:t>
+              <w:t>12</w:t>
             </w:r>
             <w:r>
               <w:rPr>
@@ -3689,7 +3689,7 @@
                 <w:noProof/>
                 <w:webHidden/>
               </w:rPr>
-              <w:t>11</w:t>
+              <w:t>13</w:t>
             </w:r>
             <w:r>
               <w:rPr>
@@ -3775,7 +3775,7 @@
                 <w:noProof/>
                 <w:webHidden/>
               </w:rPr>
-              <w:t>11</w:t>
+              <w:t>13</w:t>
             </w:r>
             <w:r>
               <w:rPr>
@@ -3861,7 +3861,7 @@
                 <w:noProof/>
                 <w:webHidden/>
               </w:rPr>
-              <w:t>12</w:t>
+              <w:t>14</w:t>
             </w:r>
             <w:r>
               <w:rPr>
@@ -3947,7 +3947,7 @@
                 <w:noProof/>
                 <w:webHidden/>
               </w:rPr>
-              <w:t>12</w:t>
+              <w:t>14</w:t>
             </w:r>
             <w:r>
               <w:rPr>
@@ -4033,7 +4033,7 @@
                 <w:noProof/>
                 <w:webHidden/>
               </w:rPr>
-              <w:t>12</w:t>
+              <w:t>14</w:t>
             </w:r>
             <w:r>
               <w:rPr>
@@ -4119,7 +4119,7 @@
                 <w:noProof/>
                 <w:webHidden/>
               </w:rPr>
-              <w:t>12</w:t>
+              <w:t>15</w:t>
             </w:r>
             <w:r>
               <w:rPr>
@@ -4205,7 +4205,7 @@
                 <w:noProof/>
                 <w:webHidden/>
               </w:rPr>
-              <w:t>13</w:t>
+              <w:t>16</w:t>
             </w:r>
             <w:r>
               <w:rPr>
@@ -4291,7 +4291,7 @@
                 <w:noProof/>
                 <w:webHidden/>
               </w:rPr>
-              <w:t>13</w:t>
+              <w:t>16</w:t>
             </w:r>
             <w:r>
               <w:rPr>
@@ -4377,7 +4377,7 @@
                 <w:noProof/>
                 <w:webHidden/>
               </w:rPr>
-              <w:t>13</w:t>
+              <w:t>16</w:t>
             </w:r>
             <w:r>
               <w:rPr>
@@ -4463,7 +4463,7 @@
                 <w:noProof/>
                 <w:webHidden/>
               </w:rPr>
-              <w:t>13</w:t>
+              <w:t>16</w:t>
             </w:r>
             <w:r>
               <w:rPr>
@@ -4549,7 +4549,7 @@
                 <w:noProof/>
                 <w:webHidden/>
               </w:rPr>
-              <w:t>14</w:t>
+              <w:t>17</w:t>
             </w:r>
             <w:r>
               <w:rPr>
@@ -4635,7 +4635,7 @@
                 <w:noProof/>
                 <w:webHidden/>
               </w:rPr>
-              <w:t>14</w:t>
+              <w:t>17</w:t>
             </w:r>
             <w:r>
               <w:rPr>
@@ -4721,7 +4721,7 @@
                 <w:noProof/>
                 <w:webHidden/>
               </w:rPr>
-              <w:t>14</w:t>
+              <w:t>17</w:t>
             </w:r>
             <w:r>
               <w:rPr>
@@ -4807,7 +4807,7 @@
                 <w:noProof/>
                 <w:webHidden/>
               </w:rPr>
-              <w:t>14</w:t>
+              <w:t>17</w:t>
             </w:r>
             <w:r>
               <w:rPr>
@@ -4893,7 +4893,7 @@
                 <w:noProof/>
                 <w:webHidden/>
               </w:rPr>
-              <w:t>15</w:t>
+              <w:t>18</w:t>
             </w:r>
             <w:r>
               <w:rPr>
@@ -4979,7 +4979,7 @@
                 <w:noProof/>
                 <w:webHidden/>
               </w:rPr>
-              <w:t>15</w:t>
+              <w:t>18</w:t>
             </w:r>
             <w:r>
               <w:rPr>
@@ -5065,7 +5065,7 @@
                 <w:noProof/>
                 <w:webHidden/>
               </w:rPr>
-              <w:t>15</w:t>
+              <w:t>18</w:t>
             </w:r>
             <w:r>
               <w:rPr>
@@ -5151,7 +5151,7 @@
                 <w:noProof/>
                 <w:webHidden/>
               </w:rPr>
-              <w:t>16</w:t>
+              <w:t>19</w:t>
             </w:r>
             <w:r>
               <w:rPr>
@@ -5237,7 +5237,7 @@
                 <w:noProof/>
                 <w:webHidden/>
               </w:rPr>
-              <w:t>16</w:t>
+              <w:t>19</w:t>
             </w:r>
             <w:r>
               <w:rPr>
@@ -5323,7 +5323,7 @@
                 <w:noProof/>
                 <w:webHidden/>
               </w:rPr>
-              <w:t>16</w:t>
+              <w:t>19</w:t>
             </w:r>
             <w:r>
               <w:rPr>
@@ -5409,7 +5409,7 @@
                 <w:noProof/>
                 <w:webHidden/>
               </w:rPr>
-              <w:t>17</w:t>
+              <w:t>20</w:t>
             </w:r>
             <w:r>
               <w:rPr>
@@ -5495,7 +5495,7 @@
                 <w:noProof/>
                 <w:webHidden/>
               </w:rPr>
-              <w:t>18</w:t>
+              <w:t>21</w:t>
             </w:r>
             <w:r>
               <w:rPr>
@@ -5581,7 +5581,7 @@
                 <w:noProof/>
                 <w:webHidden/>
               </w:rPr>
-              <w:t>18</w:t>
+              <w:t>21</w:t>
             </w:r>
             <w:r>
               <w:rPr>
@@ -5667,7 +5667,7 @@
                 <w:noProof/>
                 <w:webHidden/>
               </w:rPr>
-              <w:t>25</w:t>
+              <w:t>28</w:t>
             </w:r>
             <w:r>
               <w:rPr>
@@ -5753,7 +5753,7 @@
                 <w:noProof/>
                 <w:webHidden/>
               </w:rPr>
-              <w:t>26</w:t>
+              <w:t>29</w:t>
             </w:r>
             <w:r>
               <w:rPr>
@@ -5839,7 +5839,7 @@
                 <w:noProof/>
                 <w:webHidden/>
               </w:rPr>
-              <w:t>27</w:t>
+              <w:t>30</w:t>
             </w:r>
             <w:r>
               <w:rPr>
@@ -5925,7 +5925,7 @@
                 <w:noProof/>
                 <w:webHidden/>
               </w:rPr>
-              <w:t>27</w:t>
+              <w:t>30</w:t>
             </w:r>
             <w:r>
               <w:rPr>
@@ -6011,7 +6011,7 @@
                 <w:noProof/>
                 <w:webHidden/>
               </w:rPr>
-              <w:t>27</w:t>
+              <w:t>30</w:t>
             </w:r>
             <w:r>
               <w:rPr>
@@ -6650,7 +6650,6 @@
       </w:pPr>
       <w:bookmarkStart w:id="9" w:name="_Toc183226036"/>
       <w:r>
-        <w:lastRenderedPageBreak/>
         <w:t>AT Commands</w:t>
       </w:r>
       <w:bookmarkEnd w:id="9"/>
@@ -7317,6 +7316,7 @@
           <w:p>
             <w:proofErr w:type="spellStart"/>
             <w:r>
+              <w:lastRenderedPageBreak/>
               <w:t>comms_uart_baudrate</w:t>
             </w:r>
             <w:proofErr w:type="spellEnd"/>
@@ -7421,7 +7421,6 @@
       </w:pPr>
       <w:bookmarkStart w:id="14" w:name="_Toc183226040"/>
       <w:r>
-        <w:lastRenderedPageBreak/>
         <w:t>AT+BIAS_TEE_ENABLE</w:t>
       </w:r>
       <w:bookmarkEnd w:id="14"/>
@@ -9547,7 +9546,7 @@
         <w:fldChar w:fldCharType="separate"/>
       </w:r>
       <w:r>
-        <w:t xml:space="preserve">1.4.1  </w:t>
+        <w:t xml:space="preserve">1.6.1  </w:t>
       </w:r>
       <w:r>
         <w:fldChar w:fldCharType="end"/>
@@ -10197,10 +10196,7 @@
       </w:r>
       <w:proofErr w:type="spellEnd"/>
       <w:r>
-        <w:t xml:space="preserve"> settings after a firmware upgrade, or for moving setting between devices</w:t>
-      </w:r>
-      <w:r>
-        <w:t>.</w:t>
+        <w:t xml:space="preserve"> settings after a firmware upgrade, or for moving setting between devices.</w:t>
       </w:r>
     </w:p>
     <w:p>
@@ -15441,6 +15437,7 @@
           </w:tcPr>
           <w:p>
             <w:r>
+              <w:lastRenderedPageBreak/>
               <w:t>30</w:t>
             </w:r>
           </w:p>
@@ -19662,6 +19659,7 @@
           <w:b/>
           <w:bCs/>
         </w:rPr>
+        <w:lastRenderedPageBreak/>
         <w:br w:type="page"/>
       </w:r>
     </w:p>

</xml_diff>

<commit_message>
Add more flags to dictionary for MAVLINK support
* Add latching flags to aircraft dictionary to indicate valid baro altitude, GNSS altitude, position, direction, horizontal velocity, and vertical velocity. This was done in a NON-BACKWARDS-COMPATIBLE way, since adoption is still quite low and this makes things more readable in the code for the long haul.
* Add heartbeat messages to MAVLINK output.
* Update datasheet "BAUDRATE" to "BAUD RATE".
* Add information about new CSBee flags to datasheet.
</commit_message>
<xml_diff>
--- a/word/datasheet_adsbee_1090.docx
+++ b/word/datasheet_adsbee_1090.docx
@@ -6650,6 +6650,7 @@
       </w:pPr>
       <w:bookmarkStart w:id="9" w:name="_Toc183226036"/>
       <w:r>
+        <w:lastRenderedPageBreak/>
         <w:t>AT Commands</w:t>
       </w:r>
       <w:bookmarkEnd w:id="9"/>
@@ -6670,7 +6671,19 @@
         <w:t>via the CONSOLE interface.</w:t>
       </w:r>
       <w:r>
-        <w:t xml:space="preserve"> AT commands can be used to set values (with the ‘=’ operator, e.g. “AT+BAUDRATE=COMMS_UART,115200”) or query values (with the ‘?’ operator, e.g. “AT+BAUDRATE?”).</w:t>
+        <w:t xml:space="preserve"> AT commands can be used to set values (with the ‘=’ operator, e.g. “AT+BAUD</w:t>
+      </w:r>
+      <w:r>
+        <w:t>_</w:t>
+      </w:r>
+      <w:r>
+        <w:t>RATE=COMMS_UART,115200”) or query values (with the ‘?’ operator, e.g. “AT+BAUD</w:t>
+      </w:r>
+      <w:r>
+        <w:t>_</w:t>
+      </w:r>
+      <w:r>
+        <w:t>RATE?”).</w:t>
       </w:r>
     </w:p>
     <w:p>
@@ -6765,7 +6778,25 @@
       </w:r>
       <w:proofErr w:type="spellEnd"/>
       <w:r>
-        <w:t xml:space="preserve"> 1090 are prefixed with “AT+” (e.g. “AT+BAUDRATE…”). Replies may be prefixed with the relevant command (e.g. “+BAUDRATE=…”) or nothing (e.g. “OK”). Replies to AT command queries may include text enclosed by parentheses (e.g. “AT+BAUDRATE=115200(COMMS),</w:t>
+        <w:t xml:space="preserve"> 1090 are prefixed with “AT+” (e.g. “AT+BAUD</w:t>
+      </w:r>
+      <w:r>
+        <w:t>_</w:t>
+      </w:r>
+      <w:r>
+        <w:t>RATE…”). Replies may be prefixed with the relevant command (e.g. “+BAUD</w:t>
+      </w:r>
+      <w:r>
+        <w:t>_</w:t>
+      </w:r>
+      <w:r>
+        <w:t>RATE=…”) or nothing (e.g. “OK”). Replies to AT command queries may include text enclosed by parentheses (e.g. “AT+BAUD</w:t>
+      </w:r>
+      <w:r>
+        <w:t>_</w:t>
+      </w:r>
+      <w:r>
+        <w:t>RATE=115200(COMMS),</w:t>
       </w:r>
       <w:r>
         <w:t>9600(GNSS)</w:t>
@@ -6864,6 +6895,9 @@
         <w:t>AT+BAUD</w:t>
       </w:r>
       <w:r>
+        <w:t>_</w:t>
+      </w:r>
+      <w:r>
         <w:t>R</w:t>
       </w:r>
       <w:r>
@@ -6882,28 +6916,29 @@
       <w:bookmarkStart w:id="11" w:name="_Ref177744376"/>
       <w:bookmarkStart w:id="12" w:name="_Toc183226038"/>
       <w:r>
-        <w:t xml:space="preserve">Set </w:t>
-      </w:r>
-      <w:proofErr w:type="spellStart"/>
-      <w:r>
-        <w:t>Baud</w:t>
-      </w:r>
-      <w:r>
-        <w:t>r</w:t>
+        <w:t>Set Baud</w:t>
+      </w:r>
+      <w:r>
+        <w:t xml:space="preserve"> R</w:t>
       </w:r>
       <w:r>
         <w:t>ate</w:t>
       </w:r>
       <w:bookmarkEnd w:id="11"/>
       <w:bookmarkEnd w:id="12"/>
-      <w:proofErr w:type="spellEnd"/>
     </w:p>
     <w:p>
       <w:pPr>
         <w:pStyle w:val="code"/>
       </w:pPr>
       <w:r>
-        <w:t>AT+BAUDRATE=&lt;</w:t>
+        <w:t>AT+BAUD</w:t>
+      </w:r>
+      <w:r>
+        <w:t>_</w:t>
+      </w:r>
+      <w:r>
+        <w:t>RATE=&lt;</w:t>
       </w:r>
       <w:proofErr w:type="spellStart"/>
       <w:r>
@@ -6917,7 +6952,13 @@
       <w:proofErr w:type="spellStart"/>
       <w:proofErr w:type="gramEnd"/>
       <w:r>
-        <w:t>baudrate</w:t>
+        <w:t>baud</w:t>
+      </w:r>
+      <w:r>
+        <w:t>_</w:t>
+      </w:r>
+      <w:r>
+        <w:t>rate</w:t>
       </w:r>
       <w:proofErr w:type="spellEnd"/>
       <w:r>
@@ -6931,23 +6972,19 @@
     </w:p>
     <w:p>
       <w:r>
-        <w:t xml:space="preserve">Set the </w:t>
-      </w:r>
-      <w:proofErr w:type="spellStart"/>
-      <w:r>
-        <w:t>baudrate</w:t>
-      </w:r>
-      <w:proofErr w:type="spellEnd"/>
-      <w:r>
-        <w:t xml:space="preserve"> for a particular serial interface. Note that the USB C port (CONSOLE interface) is a virtual COM port and does not have a </w:t>
-      </w:r>
-      <w:proofErr w:type="spellStart"/>
-      <w:r>
-        <w:t>baudrate</w:t>
-      </w:r>
-      <w:proofErr w:type="spellEnd"/>
-      <w:r>
-        <w:t xml:space="preserve"> that can be changed.</w:t>
+        <w:t>Set the baud</w:t>
+      </w:r>
+      <w:r>
+        <w:t xml:space="preserve"> </w:t>
+      </w:r>
+      <w:r>
+        <w:t>rate for a particular serial interface. Note that the USB C port (CONSOLE interface) is a virtual COM port and does not have a baud</w:t>
+      </w:r>
+      <w:r>
+        <w:t xml:space="preserve"> </w:t>
+      </w:r>
+      <w:r>
+        <w:t>rate that can be changed.</w:t>
       </w:r>
     </w:p>
     <w:tbl>
@@ -7042,15 +7079,13 @@
           </w:tcPr>
           <w:p>
             <w:r>
-              <w:t xml:space="preserve">Serial interface to set the </w:t>
-            </w:r>
-            <w:proofErr w:type="spellStart"/>
-            <w:r>
-              <w:t>baudrate</w:t>
-            </w:r>
-            <w:proofErr w:type="spellEnd"/>
-            <w:r>
-              <w:t xml:space="preserve"> for.</w:t>
+              <w:t>Serial interface to set the baud</w:t>
+            </w:r>
+            <w:r>
+              <w:t xml:space="preserve"> </w:t>
+            </w:r>
+            <w:r>
+              <w:t>rate for.</w:t>
             </w:r>
           </w:p>
         </w:tc>
@@ -7079,7 +7114,13 @@
           <w:p>
             <w:proofErr w:type="spellStart"/>
             <w:r>
-              <w:t>baudrate</w:t>
+              <w:t>baud</w:t>
+            </w:r>
+            <w:r>
+              <w:t>_</w:t>
+            </w:r>
+            <w:r>
+              <w:t>rate</w:t>
             </w:r>
             <w:proofErr w:type="spellEnd"/>
           </w:p>
@@ -7089,13 +7130,14 @@
             <w:tcW w:w="5796" w:type="dxa"/>
           </w:tcPr>
           <w:p>
-            <w:proofErr w:type="spellStart"/>
-            <w:r>
-              <w:t>Baudrate</w:t>
-            </w:r>
-            <w:proofErr w:type="spellEnd"/>
-            <w:r>
-              <w:t>, in characters per second.</w:t>
+            <w:r>
+              <w:t>Baud</w:t>
+            </w:r>
+            <w:r>
+              <w:t xml:space="preserve"> </w:t>
+            </w:r>
+            <w:r>
+              <w:t>rate, in characters per second.</w:t>
             </w:r>
           </w:p>
         </w:tc>
@@ -7122,21 +7164,28 @@
       </w:pPr>
       <w:bookmarkStart w:id="13" w:name="_Toc183226039"/>
       <w:r>
-        <w:t xml:space="preserve">Query </w:t>
-      </w:r>
-      <w:proofErr w:type="spellStart"/>
-      <w:r>
-        <w:t>Baudrate</w:t>
+        <w:t>Query Baud</w:t>
+      </w:r>
+      <w:r>
+        <w:t xml:space="preserve"> R</w:t>
+      </w:r>
+      <w:r>
+        <w:t>ate</w:t>
       </w:r>
       <w:bookmarkEnd w:id="13"/>
-      <w:proofErr w:type="spellEnd"/>
     </w:p>
     <w:p>
       <w:pPr>
         <w:pStyle w:val="code"/>
       </w:pPr>
       <w:r>
-        <w:t>AT+BAUDRATE?</w:t>
+        <w:t>AT+BAUD</w:t>
+      </w:r>
+      <w:r>
+        <w:t>_</w:t>
+      </w:r>
+      <w:r>
+        <w:t>RATE?</w:t>
       </w:r>
     </w:p>
     <w:p>
@@ -7144,7 +7193,16 @@
         <w:pStyle w:val="code"/>
       </w:pPr>
       <w:r>
-        <w:t>+BAUDRATE=&lt;comms_uart_baud</w:t>
+        <w:t>+BAUD</w:t>
+      </w:r>
+      <w:r>
+        <w:t>_</w:t>
+      </w:r>
+      <w:r>
+        <w:t>RATE=&lt;comms_uart_baud</w:t>
+      </w:r>
+      <w:r>
+        <w:t>_</w:t>
       </w:r>
       <w:r>
         <w:t>rate</w:t>
@@ -7161,7 +7219,13 @@
       </w:r>
       <w:proofErr w:type="gramEnd"/>
       <w:r>
-        <w:t>gnss_uart_baudrate&gt;(GNSS</w:t>
+        <w:t>gnss_uart_baud</w:t>
+      </w:r>
+      <w:r>
+        <w:t>_</w:t>
+      </w:r>
+      <w:r>
+        <w:t>rate&gt;(GNSS</w:t>
       </w:r>
       <w:r>
         <w:t>_UART</w:t>
@@ -7177,15 +7241,13 @@
     </w:p>
     <w:p>
       <w:r>
-        <w:t xml:space="preserve">Queries the </w:t>
-      </w:r>
-      <w:proofErr w:type="spellStart"/>
-      <w:r>
-        <w:t>baudrate</w:t>
-      </w:r>
-      <w:proofErr w:type="spellEnd"/>
-      <w:r>
-        <w:t xml:space="preserve"> for the COMMS</w:t>
+        <w:t>Queries the baud</w:t>
+      </w:r>
+      <w:r>
+        <w:t xml:space="preserve"> </w:t>
+      </w:r>
+      <w:r>
+        <w:t>rate for the COMMS</w:t>
       </w:r>
       <w:r>
         <w:t>_UART</w:t>
@@ -7200,39 +7262,31 @@
         <w:t xml:space="preserve">UART </w:t>
       </w:r>
       <w:r>
-        <w:t xml:space="preserve">interfaces. Note that the </w:t>
-      </w:r>
-      <w:proofErr w:type="spellStart"/>
-      <w:r>
-        <w:t>baudrates</w:t>
-      </w:r>
-      <w:proofErr w:type="spellEnd"/>
-      <w:r>
-        <w:t xml:space="preserve"> returned by this query are the actual system </w:t>
-      </w:r>
-      <w:proofErr w:type="spellStart"/>
-      <w:r>
-        <w:t>baudrates</w:t>
-      </w:r>
-      <w:proofErr w:type="spellEnd"/>
-      <w:r>
-        <w:t xml:space="preserve">, which should be close to the </w:t>
-      </w:r>
-      <w:proofErr w:type="spellStart"/>
-      <w:r>
-        <w:t>baudrates</w:t>
-      </w:r>
-      <w:proofErr w:type="spellEnd"/>
-      <w:r>
-        <w:t xml:space="preserve"> that were requested with AT+BAUDRATE but may be slightly different due to the particulars of how </w:t>
-      </w:r>
-      <w:proofErr w:type="spellStart"/>
-      <w:r>
-        <w:t>baudrates</w:t>
-      </w:r>
-      <w:proofErr w:type="spellEnd"/>
-      <w:r>
-        <w:t xml:space="preserve"> are implemented inside the RP2040.</w:t>
+        <w:t>interfaces. Note that the baud</w:t>
+      </w:r>
+      <w:r>
+        <w:t xml:space="preserve"> </w:t>
+      </w:r>
+      <w:r>
+        <w:t>rates returned by this query are the actual system baud</w:t>
+      </w:r>
+      <w:r>
+        <w:t xml:space="preserve"> </w:t>
+      </w:r>
+      <w:r>
+        <w:t>rates, which should be close to the baud</w:t>
+      </w:r>
+      <w:r>
+        <w:t xml:space="preserve"> </w:t>
+      </w:r>
+      <w:r>
+        <w:t>rates that were requested with AT+BAUDRATE but may be slightly different due to the particulars of how baud</w:t>
+      </w:r>
+      <w:r>
+        <w:t xml:space="preserve"> </w:t>
+      </w:r>
+      <w:r>
+        <w:t>rates are implemented inside the RP2040.</w:t>
       </w:r>
     </w:p>
     <w:tbl>
@@ -7242,9 +7296,9 @@
         <w:tblLook w:val="04A0" w:firstRow="1" w:lastRow="0" w:firstColumn="1" w:lastColumn="0" w:noHBand="0" w:noVBand="1"/>
       </w:tblPr>
       <w:tblGrid>
-        <w:gridCol w:w="2260"/>
-        <w:gridCol w:w="5366"/>
-        <w:gridCol w:w="3390"/>
+        <w:gridCol w:w="2370"/>
+        <w:gridCol w:w="5300"/>
+        <w:gridCol w:w="3346"/>
       </w:tblGrid>
       <w:tr>
         <w:tc>
@@ -7316,8 +7370,13 @@
           <w:p>
             <w:proofErr w:type="spellStart"/>
             <w:r>
-              <w:lastRenderedPageBreak/>
-              <w:t>comms_uart_baudrate</w:t>
+              <w:t>comms_uart_baud</w:t>
+            </w:r>
+            <w:r>
+              <w:t>_</w:t>
+            </w:r>
+            <w:r>
+              <w:t>rate</w:t>
             </w:r>
             <w:proofErr w:type="spellEnd"/>
           </w:p>
@@ -7327,13 +7386,14 @@
             <w:tcW w:w="5796" w:type="dxa"/>
           </w:tcPr>
           <w:p>
-            <w:proofErr w:type="spellStart"/>
-            <w:r>
-              <w:t>Baudrate</w:t>
-            </w:r>
-            <w:proofErr w:type="spellEnd"/>
-            <w:r>
-              <w:t xml:space="preserve"> on the </w:t>
+            <w:r>
+              <w:t>Baud</w:t>
+            </w:r>
+            <w:r>
+              <w:t xml:space="preserve"> </w:t>
+            </w:r>
+            <w:r>
+              <w:t xml:space="preserve">rate on the </w:t>
             </w:r>
             <w:r>
               <w:t>COMMS_UART</w:t>
@@ -7362,7 +7422,13 @@
           <w:p>
             <w:proofErr w:type="spellStart"/>
             <w:r>
-              <w:t>gnss_uart_baudrate</w:t>
+              <w:t>gnss_uart_baud</w:t>
+            </w:r>
+            <w:r>
+              <w:t>_</w:t>
+            </w:r>
+            <w:r>
+              <w:t>rate</w:t>
             </w:r>
             <w:proofErr w:type="spellEnd"/>
           </w:p>
@@ -7372,13 +7438,14 @@
             <w:tcW w:w="5796" w:type="dxa"/>
           </w:tcPr>
           <w:p>
-            <w:proofErr w:type="spellStart"/>
-            <w:r>
-              <w:t>Baudrate</w:t>
-            </w:r>
-            <w:proofErr w:type="spellEnd"/>
-            <w:r>
-              <w:t xml:space="preserve"> on the</w:t>
+            <w:r>
+              <w:t>Baud</w:t>
+            </w:r>
+            <w:r>
+              <w:t xml:space="preserve"> </w:t>
+            </w:r>
+            <w:r>
+              <w:t>rate on the</w:t>
             </w:r>
             <w:r>
               <w:t xml:space="preserve"> GNSS_UART</w:t>
@@ -7421,6 +7488,7 @@
       </w:pPr>
       <w:bookmarkStart w:id="14" w:name="_Toc183226040"/>
       <w:r>
+        <w:lastRenderedPageBreak/>
         <w:t>AT+BIAS_TEE_ENABLE</w:t>
       </w:r>
       <w:bookmarkEnd w:id="14"/>
@@ -14435,7 +14503,7 @@
       <w:tr>
         <w:tc>
           <w:tcPr>
-            <w:tcW w:w="463" w:type="dxa"/>
+            <w:tcW w:w="470" w:type="dxa"/>
             <w:shd w:val="clear" w:color="auto" w:fill="DBDBDB" w:themeFill="accent6" w:themeFillTint="66"/>
           </w:tcPr>
           <w:p>
@@ -14477,7 +14545,7 @@
         </w:tc>
         <w:tc>
           <w:tcPr>
-            <w:tcW w:w="7051" w:type="dxa"/>
+            <w:tcW w:w="7044" w:type="dxa"/>
             <w:shd w:val="clear" w:color="auto" w:fill="DBDBDB" w:themeFill="accent6" w:themeFillTint="66"/>
           </w:tcPr>
           <w:p>
@@ -14500,7 +14568,7 @@
       <w:tr>
         <w:tc>
           <w:tcPr>
-            <w:tcW w:w="463" w:type="dxa"/>
+            <w:tcW w:w="470" w:type="dxa"/>
           </w:tcPr>
           <w:p>
             <w:r>
@@ -14520,7 +14588,7 @@
         </w:tc>
         <w:tc>
           <w:tcPr>
-            <w:tcW w:w="7051" w:type="dxa"/>
+            <w:tcW w:w="7044" w:type="dxa"/>
           </w:tcPr>
           <w:p>
             <w:r>
@@ -14532,7 +14600,7 @@
       <w:tr>
         <w:tc>
           <w:tcPr>
-            <w:tcW w:w="463" w:type="dxa"/>
+            <w:tcW w:w="470" w:type="dxa"/>
           </w:tcPr>
           <w:p>
             <w:r>
@@ -14546,25 +14614,23 @@
           </w:tcPr>
           <w:p>
             <w:r>
-              <w:t>POSITION_VALID</w:t>
-            </w:r>
-          </w:p>
-        </w:tc>
-        <w:tc>
-          <w:tcPr>
-            <w:tcW w:w="7051" w:type="dxa"/>
-          </w:tcPr>
-          <w:p>
-            <w:r>
-              <w:t>Emitter has a valid position (</w:t>
-            </w:r>
-            <w:proofErr w:type="spellStart"/>
-            <w:r>
-              <w:t>ADSBee</w:t>
-            </w:r>
-            <w:proofErr w:type="spellEnd"/>
-            <w:r>
-              <w:t xml:space="preserve"> has received a valid pair of even and odd Compact Position Reporting packets and decoded an unambiguous location for the aircraft).</w:t>
+              <w:t>BARO_</w:t>
+            </w:r>
+            <w:r>
+              <w:t>ALTITUDE_VALID</w:t>
+            </w:r>
+          </w:p>
+        </w:tc>
+        <w:tc>
+          <w:tcPr>
+            <w:tcW w:w="7044" w:type="dxa"/>
+          </w:tcPr>
+          <w:p>
+            <w:r>
+              <w:t xml:space="preserve">Emitter has provided </w:t>
+            </w:r>
+            <w:r>
+              <w:t>a barometer altitude.</w:t>
             </w:r>
           </w:p>
         </w:tc>
@@ -14572,7 +14638,7 @@
       <w:tr>
         <w:tc>
           <w:tcPr>
-            <w:tcW w:w="463" w:type="dxa"/>
+            <w:tcW w:w="470" w:type="dxa"/>
           </w:tcPr>
           <w:p>
             <w:r>
@@ -14586,17 +14652,17 @@
           </w:tcPr>
           <w:p>
             <w:r>
-              <w:t>IS_MILITARY</w:t>
-            </w:r>
-          </w:p>
-        </w:tc>
-        <w:tc>
-          <w:tcPr>
-            <w:tcW w:w="7051" w:type="dxa"/>
-          </w:tcPr>
-          <w:p>
-            <w:r>
-              <w:t>Emitter has transmitted at least one packet using a military format, such as Military Extended Squitter (DF=19).</w:t>
+              <w:t>GNSS_ALTITUDE_VALID</w:t>
+            </w:r>
+          </w:p>
+        </w:tc>
+        <w:tc>
+          <w:tcPr>
+            <w:tcW w:w="7044" w:type="dxa"/>
+          </w:tcPr>
+          <w:p>
+            <w:r>
+              <w:t>Emitter has provided a GNSS altitude.</w:t>
             </w:r>
           </w:p>
         </w:tc>
@@ -14604,7 +14670,7 @@
       <w:tr>
         <w:tc>
           <w:tcPr>
-            <w:tcW w:w="463" w:type="dxa"/>
+            <w:tcW w:w="470" w:type="dxa"/>
           </w:tcPr>
           <w:p>
             <w:r>
@@ -14618,17 +14684,17 @@
           </w:tcPr>
           <w:p>
             <w:r>
-              <w:t>IS_CLASS_B2_GROUND_VEHICLE</w:t>
-            </w:r>
-          </w:p>
-        </w:tc>
-        <w:tc>
-          <w:tcPr>
-            <w:tcW w:w="7051" w:type="dxa"/>
-          </w:tcPr>
-          <w:p>
-            <w:r>
-              <w:t>Emitter is actually a ground vehicle using a Class B2 transponder with a transmission power &lt; 70W.</w:t>
+              <w:t>POSITION_VALID</w:t>
+            </w:r>
+          </w:p>
+        </w:tc>
+        <w:tc>
+          <w:tcPr>
+            <w:tcW w:w="7044" w:type="dxa"/>
+          </w:tcPr>
+          <w:p>
+            <w:r>
+              <w:t>Emitter has provided a pair of even and odd Compact Position Reporting packets that were decoded to a location.</w:t>
             </w:r>
           </w:p>
         </w:tc>
@@ -14636,7 +14702,7 @@
       <w:tr>
         <w:tc>
           <w:tcPr>
-            <w:tcW w:w="463" w:type="dxa"/>
+            <w:tcW w:w="470" w:type="dxa"/>
           </w:tcPr>
           <w:p>
             <w:r>
@@ -14650,25 +14716,17 @@
           </w:tcPr>
           <w:p>
             <w:r>
-              <w:t>HAS_1090_ES_IN</w:t>
-            </w:r>
-          </w:p>
-        </w:tc>
-        <w:tc>
-          <w:tcPr>
-            <w:tcW w:w="7051" w:type="dxa"/>
-          </w:tcPr>
-          <w:p>
-            <w:r>
-              <w:t xml:space="preserve">Emitter has </w:t>
-            </w:r>
-            <w:proofErr w:type="gramStart"/>
-            <w:r>
-              <w:t>receive</w:t>
-            </w:r>
-            <w:proofErr w:type="gramEnd"/>
-            <w:r>
-              <w:t xml:space="preserve"> capability for 1090MHz Extended Squitter transmissions.</w:t>
+              <w:t>DIRECTION_VALID</w:t>
+            </w:r>
+          </w:p>
+        </w:tc>
+        <w:tc>
+          <w:tcPr>
+            <w:tcW w:w="7044" w:type="dxa"/>
+          </w:tcPr>
+          <w:p>
+            <w:r>
+              <w:t xml:space="preserve">Emitter has provided a direction (may be ground track, magnetic compass heading, or true compass heading). </w:t>
             </w:r>
           </w:p>
         </w:tc>
@@ -14676,7 +14734,7 @@
       <w:tr>
         <w:tc>
           <w:tcPr>
-            <w:tcW w:w="463" w:type="dxa"/>
+            <w:tcW w:w="470" w:type="dxa"/>
           </w:tcPr>
           <w:p>
             <w:r>
@@ -14690,25 +14748,17 @@
           </w:tcPr>
           <w:p>
             <w:r>
-              <w:t>HAS_UAT_IN</w:t>
-            </w:r>
-          </w:p>
-        </w:tc>
-        <w:tc>
-          <w:tcPr>
-            <w:tcW w:w="7051" w:type="dxa"/>
-          </w:tcPr>
-          <w:p>
-            <w:r>
-              <w:t xml:space="preserve">Emitter has </w:t>
-            </w:r>
-            <w:proofErr w:type="gramStart"/>
-            <w:r>
-              <w:t>receive</w:t>
-            </w:r>
-            <w:proofErr w:type="gramEnd"/>
-            <w:r>
-              <w:t xml:space="preserve"> capability for UAT (978MHz Universal Access Transceiver) transmissions.</w:t>
+              <w:t>HORIZONTAL_VELOCITY_VALID</w:t>
+            </w:r>
+          </w:p>
+        </w:tc>
+        <w:tc>
+          <w:tcPr>
+            <w:tcW w:w="7044" w:type="dxa"/>
+          </w:tcPr>
+          <w:p>
+            <w:r>
+              <w:t>Emitter has provided a horizontal velocity.</w:t>
             </w:r>
           </w:p>
         </w:tc>
@@ -14716,7 +14766,7 @@
       <w:tr>
         <w:tc>
           <w:tcPr>
-            <w:tcW w:w="463" w:type="dxa"/>
+            <w:tcW w:w="470" w:type="dxa"/>
           </w:tcPr>
           <w:p>
             <w:r>
@@ -14730,17 +14780,17 @@
           </w:tcPr>
           <w:p>
             <w:r>
-              <w:t>TCAS_OPERATIONAL</w:t>
-            </w:r>
-          </w:p>
-        </w:tc>
-        <w:tc>
-          <w:tcPr>
-            <w:tcW w:w="7051" w:type="dxa"/>
-          </w:tcPr>
-          <w:p>
-            <w:r>
-              <w:t>Emitter has a functional TCAS (Traffic Collision Avoidance System) onboard.</w:t>
+              <w:t>VERTICAL_VELOCITY_VALID</w:t>
+            </w:r>
+          </w:p>
+        </w:tc>
+        <w:tc>
+          <w:tcPr>
+            <w:tcW w:w="7044" w:type="dxa"/>
+          </w:tcPr>
+          <w:p>
+            <w:r>
+              <w:t>Emitter has provided a vertical velocity.</w:t>
             </w:r>
           </w:p>
         </w:tc>
@@ -14748,7 +14798,7 @@
       <w:tr>
         <w:tc>
           <w:tcPr>
-            <w:tcW w:w="463" w:type="dxa"/>
+            <w:tcW w:w="470" w:type="dxa"/>
           </w:tcPr>
           <w:p>
             <w:r>
@@ -14762,17 +14812,17 @@
           </w:tcPr>
           <w:p>
             <w:r>
-              <w:t>SINGLE_ANTENNA</w:t>
-            </w:r>
-          </w:p>
-        </w:tc>
-        <w:tc>
-          <w:tcPr>
-            <w:tcW w:w="7051" w:type="dxa"/>
-          </w:tcPr>
-          <w:p>
-            <w:r>
-              <w:t>Emitter is using a single antenna, instead antennas above and below the fuselage. Transmissions may be weak or irregular during maneuvering.</w:t>
+              <w:t>IS_MILITARY</w:t>
+            </w:r>
+          </w:p>
+        </w:tc>
+        <w:tc>
+          <w:tcPr>
+            <w:tcW w:w="7044" w:type="dxa"/>
+          </w:tcPr>
+          <w:p>
+            <w:r>
+              <w:t>Emitter has transmitted at least one packet using a military format, such as Military Extended Squitter (DF=19).</w:t>
             </w:r>
           </w:p>
         </w:tc>
@@ -14780,7 +14830,7 @@
       <w:tr>
         <w:tc>
           <w:tcPr>
-            <w:tcW w:w="463" w:type="dxa"/>
+            <w:tcW w:w="470" w:type="dxa"/>
           </w:tcPr>
           <w:p>
             <w:r>
@@ -14794,20 +14844,17 @@
           </w:tcPr>
           <w:p>
             <w:r>
-              <w:t>DIRECTION</w:t>
-            </w:r>
-            <w:r>
-              <w:t>_USES_HEADING</w:t>
-            </w:r>
-          </w:p>
-        </w:tc>
-        <w:tc>
-          <w:tcPr>
-            <w:tcW w:w="7051" w:type="dxa"/>
-          </w:tcPr>
-          <w:p>
-            <w:r>
-              <w:t>Surface position messages provided by the aircraft indicate a heading and not a track angle.</w:t>
+              <w:t>IS_CLASS_B2_GROUND_VEHICLE</w:t>
+            </w:r>
+          </w:p>
+        </w:tc>
+        <w:tc>
+          <w:tcPr>
+            <w:tcW w:w="7044" w:type="dxa"/>
+          </w:tcPr>
+          <w:p>
+            <w:r>
+              <w:t>Emitter is actually a ground vehicle using a Class B2 transponder with a transmission power &lt; 70W.</w:t>
             </w:r>
           </w:p>
         </w:tc>
@@ -14815,7 +14862,7 @@
       <w:tr>
         <w:tc>
           <w:tcPr>
-            <w:tcW w:w="463" w:type="dxa"/>
+            <w:tcW w:w="470" w:type="dxa"/>
           </w:tcPr>
           <w:p>
             <w:r>
@@ -14829,29 +14876,25 @@
           </w:tcPr>
           <w:p>
             <w:r>
-              <w:t>HEADING_USES_MAGNETIC_NORTH</w:t>
-            </w:r>
-          </w:p>
-        </w:tc>
-        <w:tc>
-          <w:tcPr>
-            <w:tcW w:w="7051" w:type="dxa"/>
-          </w:tcPr>
-          <w:p>
-            <w:r>
-              <w:t xml:space="preserve">Heading reported by the aircraft </w:t>
-            </w:r>
-            <w:r>
-              <w:t xml:space="preserve">while on the </w:t>
-            </w:r>
-            <w:r>
-              <w:t>surface use</w:t>
-            </w:r>
-            <w:r>
-              <w:t>s</w:t>
-            </w:r>
-            <w:r>
-              <w:t xml:space="preserve"> magnetic north instead of true north.</w:t>
+              <w:t>HAS_1090_ES_IN</w:t>
+            </w:r>
+          </w:p>
+        </w:tc>
+        <w:tc>
+          <w:tcPr>
+            <w:tcW w:w="7044" w:type="dxa"/>
+          </w:tcPr>
+          <w:p>
+            <w:r>
+              <w:t xml:space="preserve">Emitter has </w:t>
+            </w:r>
+            <w:proofErr w:type="gramStart"/>
+            <w:r>
+              <w:t>receive</w:t>
+            </w:r>
+            <w:proofErr w:type="gramEnd"/>
+            <w:r>
+              <w:t xml:space="preserve"> capability for 1090MHz Extended Squitter transmissions.</w:t>
             </w:r>
           </w:p>
         </w:tc>
@@ -14859,7 +14902,7 @@
       <w:tr>
         <w:tc>
           <w:tcPr>
-            <w:tcW w:w="463" w:type="dxa"/>
+            <w:tcW w:w="470" w:type="dxa"/>
           </w:tcPr>
           <w:p>
             <w:r>
@@ -14873,17 +14916,25 @@
           </w:tcPr>
           <w:p>
             <w:r>
-              <w:t>IDENT</w:t>
-            </w:r>
-          </w:p>
-        </w:tc>
-        <w:tc>
-          <w:tcPr>
-            <w:tcW w:w="7051" w:type="dxa"/>
-          </w:tcPr>
-          <w:p>
-            <w:r>
-              <w:t>The aircraft has its SPI (Special Position Identification) bits set in Mode A/C or Mode S messages. This indicates that the pilot has depressed the momentary IDENT switch on their transponder, most likely at the request of air traffic control.</w:t>
+              <w:t>HAS_UAT_IN</w:t>
+            </w:r>
+          </w:p>
+        </w:tc>
+        <w:tc>
+          <w:tcPr>
+            <w:tcW w:w="7044" w:type="dxa"/>
+          </w:tcPr>
+          <w:p>
+            <w:r>
+              <w:t xml:space="preserve">Emitter has </w:t>
+            </w:r>
+            <w:proofErr w:type="gramStart"/>
+            <w:r>
+              <w:t>receive</w:t>
+            </w:r>
+            <w:proofErr w:type="gramEnd"/>
+            <w:r>
+              <w:t xml:space="preserve"> capability for UAT (978MHz Universal Access Transceiver) transmissions.</w:t>
             </w:r>
           </w:p>
         </w:tc>
@@ -14891,7 +14942,7 @@
       <w:tr>
         <w:tc>
           <w:tcPr>
-            <w:tcW w:w="463" w:type="dxa"/>
+            <w:tcW w:w="470" w:type="dxa"/>
           </w:tcPr>
           <w:p>
             <w:r>
@@ -14905,17 +14956,17 @@
           </w:tcPr>
           <w:p>
             <w:r>
-              <w:t>ALERT</w:t>
-            </w:r>
-          </w:p>
-        </w:tc>
-        <w:tc>
-          <w:tcPr>
-            <w:tcW w:w="7051" w:type="dxa"/>
-          </w:tcPr>
-          <w:p>
-            <w:r>
-              <w:t>The aircraft is issuing either a permanent or momentary alert. This could correspond to an operational mode change or something else.</w:t>
+              <w:t>TCAS_OPERATIONAL</w:t>
+            </w:r>
+          </w:p>
+        </w:tc>
+        <w:tc>
+          <w:tcPr>
+            <w:tcW w:w="7044" w:type="dxa"/>
+          </w:tcPr>
+          <w:p>
+            <w:r>
+              <w:t>Emitter has a functional TCAS (Traffic Collision Avoidance System) onboard.</w:t>
             </w:r>
           </w:p>
         </w:tc>
@@ -14923,7 +14974,7 @@
       <w:tr>
         <w:tc>
           <w:tcPr>
-            <w:tcW w:w="463" w:type="dxa"/>
+            <w:tcW w:w="470" w:type="dxa"/>
           </w:tcPr>
           <w:p>
             <w:r>
@@ -14937,23 +14988,17 @@
           </w:tcPr>
           <w:p>
             <w:r>
-              <w:t>TCAS_RA</w:t>
-            </w:r>
-          </w:p>
-        </w:tc>
-        <w:tc>
-          <w:tcPr>
-            <w:tcW w:w="7051" w:type="dxa"/>
-          </w:tcPr>
-          <w:p>
-            <w:r>
-              <w:t>The aircraft has an active TCAS resolution advisory (i.e. the</w:t>
-            </w:r>
-            <w:r>
-              <w:t xml:space="preserve"> aircraft is warning the pilot to take action in order to avoid colliding with another aircraft)</w:t>
-            </w:r>
-            <w:r>
-              <w:t>.</w:t>
+              <w:t>SINGLE_ANTENNA</w:t>
+            </w:r>
+          </w:p>
+        </w:tc>
+        <w:tc>
+          <w:tcPr>
+            <w:tcW w:w="7044" w:type="dxa"/>
+          </w:tcPr>
+          <w:p>
+            <w:r>
+              <w:t>Emitter is using a single antenna, instead antennas above and below the fuselage. Transmissions may be weak or irregular during maneuvering.</w:t>
             </w:r>
           </w:p>
         </w:tc>
@@ -14961,11 +15006,11 @@
       <w:tr>
         <w:tc>
           <w:tcPr>
-            <w:tcW w:w="463" w:type="dxa"/>
-          </w:tcPr>
-          <w:p>
-            <w:r>
-              <w:t>13</w:t>
+            <w:tcW w:w="470" w:type="dxa"/>
+          </w:tcPr>
+          <w:p>
+            <w:r>
+              <w:t>17</w:t>
             </w:r>
           </w:p>
         </w:tc>
@@ -14975,25 +15020,29 @@
           </w:tcPr>
           <w:p>
             <w:r>
-              <w:t>RESERVED</w:t>
-            </w:r>
-          </w:p>
-        </w:tc>
-        <w:tc>
-          <w:tcPr>
-            <w:tcW w:w="7051" w:type="dxa"/>
-          </w:tcPr>
-          <w:p/>
+              <w:t>DIRECTION_IS_HEADING</w:t>
+            </w:r>
+          </w:p>
+        </w:tc>
+        <w:tc>
+          <w:tcPr>
+            <w:tcW w:w="7044" w:type="dxa"/>
+          </w:tcPr>
+          <w:p>
+            <w:r>
+              <w:t>Surface position messages provided by the aircraft indicate a heading and not a track angle.</w:t>
+            </w:r>
+          </w:p>
         </w:tc>
       </w:tr>
       <w:tr>
         <w:tc>
           <w:tcPr>
-            <w:tcW w:w="463" w:type="dxa"/>
-          </w:tcPr>
-          <w:p>
-            <w:r>
-              <w:t>14</w:t>
+            <w:tcW w:w="470" w:type="dxa"/>
+          </w:tcPr>
+          <w:p>
+            <w:r>
+              <w:t>18</w:t>
             </w:r>
           </w:p>
         </w:tc>
@@ -15003,25 +15052,29 @@
           </w:tcPr>
           <w:p>
             <w:r>
-              <w:t>RESERVED</w:t>
-            </w:r>
-          </w:p>
-        </w:tc>
-        <w:tc>
-          <w:tcPr>
-            <w:tcW w:w="7051" w:type="dxa"/>
-          </w:tcPr>
-          <w:p/>
+              <w:t>HEADING_USES_MAGNETIC_NORTH</w:t>
+            </w:r>
+          </w:p>
+        </w:tc>
+        <w:tc>
+          <w:tcPr>
+            <w:tcW w:w="7044" w:type="dxa"/>
+          </w:tcPr>
+          <w:p>
+            <w:r>
+              <w:t>Heading reported by the aircraft while on the surface uses magnetic north instead of true north.</w:t>
+            </w:r>
+          </w:p>
         </w:tc>
       </w:tr>
       <w:tr>
         <w:tc>
           <w:tcPr>
-            <w:tcW w:w="463" w:type="dxa"/>
-          </w:tcPr>
-          <w:p>
-            <w:r>
-              <w:t>15</w:t>
+            <w:tcW w:w="470" w:type="dxa"/>
+          </w:tcPr>
+          <w:p>
+            <w:r>
+              <w:t>19</w:t>
             </w:r>
           </w:p>
         </w:tc>
@@ -15031,25 +15084,29 @@
           </w:tcPr>
           <w:p>
             <w:r>
-              <w:t>RESERVED</w:t>
-            </w:r>
-          </w:p>
-        </w:tc>
-        <w:tc>
-          <w:tcPr>
-            <w:tcW w:w="7051" w:type="dxa"/>
-          </w:tcPr>
-          <w:p/>
+              <w:t>IDENT</w:t>
+            </w:r>
+          </w:p>
+        </w:tc>
+        <w:tc>
+          <w:tcPr>
+            <w:tcW w:w="7044" w:type="dxa"/>
+          </w:tcPr>
+          <w:p>
+            <w:r>
+              <w:t>The aircraft has its SPI (Special Position Identification) bits set in Mode A/C or Mode S messages. This indicates that the pilot has depressed the momentary IDENT switch on their transponder, most likely at the request of air traffic control.</w:t>
+            </w:r>
+          </w:p>
         </w:tc>
       </w:tr>
       <w:tr>
         <w:tc>
           <w:tcPr>
-            <w:tcW w:w="463" w:type="dxa"/>
-          </w:tcPr>
-          <w:p>
-            <w:r>
-              <w:t>16</w:t>
+            <w:tcW w:w="470" w:type="dxa"/>
+          </w:tcPr>
+          <w:p>
+            <w:r>
+              <w:t>20</w:t>
             </w:r>
           </w:p>
         </w:tc>
@@ -15059,25 +15116,29 @@
           </w:tcPr>
           <w:p>
             <w:r>
-              <w:t>RESERVED</w:t>
-            </w:r>
-          </w:p>
-        </w:tc>
-        <w:tc>
-          <w:tcPr>
-            <w:tcW w:w="7051" w:type="dxa"/>
-          </w:tcPr>
-          <w:p/>
+              <w:t>ALERT</w:t>
+            </w:r>
+          </w:p>
+        </w:tc>
+        <w:tc>
+          <w:tcPr>
+            <w:tcW w:w="7044" w:type="dxa"/>
+          </w:tcPr>
+          <w:p>
+            <w:r>
+              <w:t>The aircraft is issuing either a permanent or momentary alert. This could correspond to an operational mode change or something else.</w:t>
+            </w:r>
+          </w:p>
         </w:tc>
       </w:tr>
       <w:tr>
         <w:tc>
           <w:tcPr>
-            <w:tcW w:w="463" w:type="dxa"/>
-          </w:tcPr>
-          <w:p>
-            <w:r>
-              <w:t>17</w:t>
+            <w:tcW w:w="470" w:type="dxa"/>
+          </w:tcPr>
+          <w:p>
+            <w:r>
+              <w:t>21</w:t>
             </w:r>
           </w:p>
         </w:tc>
@@ -15087,17 +15148,17 @@
           </w:tcPr>
           <w:p>
             <w:r>
-              <w:t>UPDATED_BARO_ALTITUDE</w:t>
-            </w:r>
-          </w:p>
-        </w:tc>
-        <w:tc>
-          <w:tcPr>
-            <w:tcW w:w="7051" w:type="dxa"/>
-          </w:tcPr>
-          <w:p>
-            <w:r>
-              <w:t>Barometric altitude has been updated within the last reporting interval.</w:t>
+              <w:t>TCAS_RA</w:t>
+            </w:r>
+          </w:p>
+        </w:tc>
+        <w:tc>
+          <w:tcPr>
+            <w:tcW w:w="7044" w:type="dxa"/>
+          </w:tcPr>
+          <w:p>
+            <w:r>
+              <w:t>The aircraft has an active TCAS resolution advisory (i.e. the aircraft is warning the pilot to take action in order to avoid colliding with another aircraft).</w:t>
             </w:r>
           </w:p>
         </w:tc>
@@ -15105,11 +15166,11 @@
       <w:tr>
         <w:tc>
           <w:tcPr>
-            <w:tcW w:w="463" w:type="dxa"/>
-          </w:tcPr>
-          <w:p>
-            <w:r>
-              <w:t>18</w:t>
+            <w:tcW w:w="470" w:type="dxa"/>
+          </w:tcPr>
+          <w:p>
+            <w:r>
+              <w:t>22</w:t>
             </w:r>
           </w:p>
         </w:tc>
@@ -15119,29 +15180,25 @@
           </w:tcPr>
           <w:p>
             <w:r>
-              <w:t>UPDATED_GNSS_ALTITUDE</w:t>
-            </w:r>
-          </w:p>
-        </w:tc>
-        <w:tc>
-          <w:tcPr>
-            <w:tcW w:w="7051" w:type="dxa"/>
-          </w:tcPr>
-          <w:p>
-            <w:r>
-              <w:t>GNSS altitude has been updated within the last reporting interval.</w:t>
-            </w:r>
-          </w:p>
+              <w:t>RESERVED_0</w:t>
+            </w:r>
+          </w:p>
+        </w:tc>
+        <w:tc>
+          <w:tcPr>
+            <w:tcW w:w="7044" w:type="dxa"/>
+          </w:tcPr>
+          <w:p/>
         </w:tc>
       </w:tr>
       <w:tr>
         <w:tc>
           <w:tcPr>
-            <w:tcW w:w="463" w:type="dxa"/>
-          </w:tcPr>
-          <w:p>
-            <w:r>
-              <w:t>19</w:t>
+            <w:tcW w:w="470" w:type="dxa"/>
+          </w:tcPr>
+          <w:p>
+            <w:r>
+              <w:t>23</w:t>
             </w:r>
           </w:p>
         </w:tc>
@@ -15151,29 +15208,25 @@
           </w:tcPr>
           <w:p>
             <w:r>
-              <w:t>UPDATED_POSITION</w:t>
-            </w:r>
-          </w:p>
-        </w:tc>
-        <w:tc>
-          <w:tcPr>
-            <w:tcW w:w="7051" w:type="dxa"/>
-          </w:tcPr>
-          <w:p>
-            <w:r>
-              <w:t>Position (latitude / longitude) has been updated within the last reporting interval.</w:t>
-            </w:r>
-          </w:p>
+              <w:t>RESERVED_1</w:t>
+            </w:r>
+          </w:p>
+        </w:tc>
+        <w:tc>
+          <w:tcPr>
+            <w:tcW w:w="7044" w:type="dxa"/>
+          </w:tcPr>
+          <w:p/>
         </w:tc>
       </w:tr>
       <w:tr>
         <w:tc>
           <w:tcPr>
-            <w:tcW w:w="463" w:type="dxa"/>
-          </w:tcPr>
-          <w:p>
-            <w:r>
-              <w:t>20</w:t>
+            <w:tcW w:w="470" w:type="dxa"/>
+          </w:tcPr>
+          <w:p>
+            <w:r>
+              <w:t>24</w:t>
             </w:r>
           </w:p>
         </w:tc>
@@ -15183,29 +15236,25 @@
           </w:tcPr>
           <w:p>
             <w:r>
-              <w:t>UPDATED_TRACK</w:t>
-            </w:r>
-          </w:p>
-        </w:tc>
-        <w:tc>
-          <w:tcPr>
-            <w:tcW w:w="7051" w:type="dxa"/>
-          </w:tcPr>
-          <w:p>
-            <w:r>
-              <w:t>Track has been updated within the last reporting interval.</w:t>
-            </w:r>
-          </w:p>
+              <w:t>RESERVED_2</w:t>
+            </w:r>
+          </w:p>
+        </w:tc>
+        <w:tc>
+          <w:tcPr>
+            <w:tcW w:w="7044" w:type="dxa"/>
+          </w:tcPr>
+          <w:p/>
         </w:tc>
       </w:tr>
       <w:tr>
         <w:tc>
           <w:tcPr>
-            <w:tcW w:w="463" w:type="dxa"/>
-          </w:tcPr>
-          <w:p>
-            <w:r>
-              <w:t>21</w:t>
+            <w:tcW w:w="470" w:type="dxa"/>
+          </w:tcPr>
+          <w:p>
+            <w:r>
+              <w:t>25</w:t>
             </w:r>
           </w:p>
         </w:tc>
@@ -15215,29 +15264,25 @@
           </w:tcPr>
           <w:p>
             <w:r>
-              <w:t>UPDATED_HORIZONTAL_VELOCITY</w:t>
-            </w:r>
-          </w:p>
-        </w:tc>
-        <w:tc>
-          <w:tcPr>
-            <w:tcW w:w="7051" w:type="dxa"/>
-          </w:tcPr>
-          <w:p>
-            <w:r>
-              <w:t>Horizontal velocity has been updated within the last reporting interval.</w:t>
-            </w:r>
-          </w:p>
+              <w:t>RESERVED_3</w:t>
+            </w:r>
+          </w:p>
+        </w:tc>
+        <w:tc>
+          <w:tcPr>
+            <w:tcW w:w="7044" w:type="dxa"/>
+          </w:tcPr>
+          <w:p/>
         </w:tc>
       </w:tr>
       <w:tr>
         <w:tc>
           <w:tcPr>
-            <w:tcW w:w="463" w:type="dxa"/>
-          </w:tcPr>
-          <w:p>
-            <w:r>
-              <w:t>22</w:t>
+            <w:tcW w:w="470" w:type="dxa"/>
+          </w:tcPr>
+          <w:p>
+            <w:r>
+              <w:t>26</w:t>
             </w:r>
           </w:p>
         </w:tc>
@@ -15247,17 +15292,17 @@
           </w:tcPr>
           <w:p>
             <w:r>
-              <w:t>UPDATED_VERTICAL_VELOCITY</w:t>
-            </w:r>
-          </w:p>
-        </w:tc>
-        <w:tc>
-          <w:tcPr>
-            <w:tcW w:w="7051" w:type="dxa"/>
-          </w:tcPr>
-          <w:p>
-            <w:r>
-              <w:t>Vertical velocity has been updated within the last reporting interval.</w:t>
+              <w:t>UPDATED_BARO_ALTITUDE</w:t>
+            </w:r>
+          </w:p>
+        </w:tc>
+        <w:tc>
+          <w:tcPr>
+            <w:tcW w:w="7044" w:type="dxa"/>
+          </w:tcPr>
+          <w:p>
+            <w:r>
+              <w:t>Barometric altitude has been updated within the last reporting interval.</w:t>
             </w:r>
           </w:p>
         </w:tc>
@@ -15265,11 +15310,11 @@
       <w:tr>
         <w:tc>
           <w:tcPr>
-            <w:tcW w:w="463" w:type="dxa"/>
-          </w:tcPr>
-          <w:p>
-            <w:r>
-              <w:t>23</w:t>
+            <w:tcW w:w="470" w:type="dxa"/>
+          </w:tcPr>
+          <w:p>
+            <w:r>
+              <w:t>27</w:t>
             </w:r>
           </w:p>
         </w:tc>
@@ -15277,23 +15322,31 @@
           <w:tcPr>
             <w:tcW w:w="3502" w:type="dxa"/>
           </w:tcPr>
-          <w:p/>
-        </w:tc>
-        <w:tc>
-          <w:tcPr>
-            <w:tcW w:w="7051" w:type="dxa"/>
-          </w:tcPr>
-          <w:p/>
+          <w:p>
+            <w:r>
+              <w:t>UPDATED_GNSS_ALTITUDE</w:t>
+            </w:r>
+          </w:p>
+        </w:tc>
+        <w:tc>
+          <w:tcPr>
+            <w:tcW w:w="7044" w:type="dxa"/>
+          </w:tcPr>
+          <w:p>
+            <w:r>
+              <w:t>GNSS altitude has been updated within the last reporting interval.</w:t>
+            </w:r>
+          </w:p>
         </w:tc>
       </w:tr>
       <w:tr>
         <w:tc>
           <w:tcPr>
-            <w:tcW w:w="463" w:type="dxa"/>
-          </w:tcPr>
-          <w:p>
-            <w:r>
-              <w:t>24</w:t>
+            <w:tcW w:w="470" w:type="dxa"/>
+          </w:tcPr>
+          <w:p>
+            <w:r>
+              <w:t>28</w:t>
             </w:r>
           </w:p>
         </w:tc>
@@ -15301,23 +15354,31 @@
           <w:tcPr>
             <w:tcW w:w="3502" w:type="dxa"/>
           </w:tcPr>
-          <w:p/>
-        </w:tc>
-        <w:tc>
-          <w:tcPr>
-            <w:tcW w:w="7051" w:type="dxa"/>
-          </w:tcPr>
-          <w:p/>
+          <w:p>
+            <w:r>
+              <w:t>UPDATED_POSITION</w:t>
+            </w:r>
+          </w:p>
+        </w:tc>
+        <w:tc>
+          <w:tcPr>
+            <w:tcW w:w="7044" w:type="dxa"/>
+          </w:tcPr>
+          <w:p>
+            <w:r>
+              <w:t>Position (latitude / longitude) has been updated within the last reporting interval.</w:t>
+            </w:r>
+          </w:p>
         </w:tc>
       </w:tr>
       <w:tr>
         <w:tc>
           <w:tcPr>
-            <w:tcW w:w="463" w:type="dxa"/>
-          </w:tcPr>
-          <w:p>
-            <w:r>
-              <w:t>25</w:t>
+            <w:tcW w:w="470" w:type="dxa"/>
+          </w:tcPr>
+          <w:p>
+            <w:r>
+              <w:t>29</w:t>
             </w:r>
           </w:p>
         </w:tc>
@@ -15325,23 +15386,31 @@
           <w:tcPr>
             <w:tcW w:w="3502" w:type="dxa"/>
           </w:tcPr>
-          <w:p/>
-        </w:tc>
-        <w:tc>
-          <w:tcPr>
-            <w:tcW w:w="7051" w:type="dxa"/>
-          </w:tcPr>
-          <w:p/>
+          <w:p>
+            <w:r>
+              <w:t>UPDATED_DIRECTION</w:t>
+            </w:r>
+          </w:p>
+        </w:tc>
+        <w:tc>
+          <w:tcPr>
+            <w:tcW w:w="7044" w:type="dxa"/>
+          </w:tcPr>
+          <w:p>
+            <w:r>
+              <w:t>Direction has been updated within the last reporting interval.</w:t>
+            </w:r>
+          </w:p>
         </w:tc>
       </w:tr>
       <w:tr>
         <w:tc>
           <w:tcPr>
-            <w:tcW w:w="463" w:type="dxa"/>
-          </w:tcPr>
-          <w:p>
-            <w:r>
-              <w:t>26</w:t>
+            <w:tcW w:w="470" w:type="dxa"/>
+          </w:tcPr>
+          <w:p>
+            <w:r>
+              <w:t>30</w:t>
             </w:r>
           </w:p>
         </w:tc>
@@ -15349,23 +15418,31 @@
           <w:tcPr>
             <w:tcW w:w="3502" w:type="dxa"/>
           </w:tcPr>
-          <w:p/>
-        </w:tc>
-        <w:tc>
-          <w:tcPr>
-            <w:tcW w:w="7051" w:type="dxa"/>
-          </w:tcPr>
-          <w:p/>
+          <w:p>
+            <w:r>
+              <w:t>UPDATED_HORIZONTAL_VELOCITY</w:t>
+            </w:r>
+          </w:p>
+        </w:tc>
+        <w:tc>
+          <w:tcPr>
+            <w:tcW w:w="7044" w:type="dxa"/>
+          </w:tcPr>
+          <w:p>
+            <w:r>
+              <w:t>Horizontal velocity has been updated within the last reporting interval.</w:t>
+            </w:r>
+          </w:p>
         </w:tc>
       </w:tr>
       <w:tr>
         <w:tc>
           <w:tcPr>
-            <w:tcW w:w="463" w:type="dxa"/>
-          </w:tcPr>
-          <w:p>
-            <w:r>
-              <w:t>27</w:t>
+            <w:tcW w:w="470" w:type="dxa"/>
+          </w:tcPr>
+          <w:p>
+            <w:r>
+              <w:t>31</w:t>
             </w:r>
           </w:p>
         </w:tc>
@@ -15373,110 +15450,21 @@
           <w:tcPr>
             <w:tcW w:w="3502" w:type="dxa"/>
           </w:tcPr>
-          <w:p/>
-        </w:tc>
-        <w:tc>
-          <w:tcPr>
-            <w:tcW w:w="7051" w:type="dxa"/>
-          </w:tcPr>
-          <w:p/>
-        </w:tc>
-      </w:tr>
-      <w:tr>
-        <w:tc>
-          <w:tcPr>
-            <w:tcW w:w="463" w:type="dxa"/>
-          </w:tcPr>
-          <w:p>
-            <w:r>
-              <w:t>28</w:t>
-            </w:r>
-          </w:p>
-        </w:tc>
-        <w:tc>
-          <w:tcPr>
-            <w:tcW w:w="3502" w:type="dxa"/>
-          </w:tcPr>
-          <w:p/>
-        </w:tc>
-        <w:tc>
-          <w:tcPr>
-            <w:tcW w:w="7051" w:type="dxa"/>
-          </w:tcPr>
-          <w:p/>
-        </w:tc>
-      </w:tr>
-      <w:tr>
-        <w:tc>
-          <w:tcPr>
-            <w:tcW w:w="463" w:type="dxa"/>
-          </w:tcPr>
-          <w:p>
-            <w:r>
-              <w:t>29</w:t>
-            </w:r>
-          </w:p>
-        </w:tc>
-        <w:tc>
-          <w:tcPr>
-            <w:tcW w:w="3502" w:type="dxa"/>
-          </w:tcPr>
-          <w:p/>
-        </w:tc>
-        <w:tc>
-          <w:tcPr>
-            <w:tcW w:w="7051" w:type="dxa"/>
-          </w:tcPr>
-          <w:p/>
-        </w:tc>
-      </w:tr>
-      <w:tr>
-        <w:tc>
-          <w:tcPr>
-            <w:tcW w:w="463" w:type="dxa"/>
-          </w:tcPr>
-          <w:p>
-            <w:r>
-              <w:lastRenderedPageBreak/>
-              <w:t>30</w:t>
-            </w:r>
-          </w:p>
-        </w:tc>
-        <w:tc>
-          <w:tcPr>
-            <w:tcW w:w="3502" w:type="dxa"/>
-          </w:tcPr>
-          <w:p/>
-        </w:tc>
-        <w:tc>
-          <w:tcPr>
-            <w:tcW w:w="7051" w:type="dxa"/>
-          </w:tcPr>
-          <w:p/>
-        </w:tc>
-      </w:tr>
-      <w:tr>
-        <w:tc>
-          <w:tcPr>
-            <w:tcW w:w="463" w:type="dxa"/>
-          </w:tcPr>
-          <w:p>
-            <w:r>
-              <w:t>31</w:t>
-            </w:r>
-          </w:p>
-        </w:tc>
-        <w:tc>
-          <w:tcPr>
-            <w:tcW w:w="3502" w:type="dxa"/>
-          </w:tcPr>
-          <w:p/>
-        </w:tc>
-        <w:tc>
-          <w:tcPr>
-            <w:tcW w:w="7051" w:type="dxa"/>
-          </w:tcPr>
-          <w:p/>
+          <w:p>
+            <w:r>
+              <w:t>UPDATED_VERTICAL_VELOCITY</w:t>
+            </w:r>
+          </w:p>
+        </w:tc>
+        <w:tc>
+          <w:tcPr>
+            <w:tcW w:w="7044" w:type="dxa"/>
+          </w:tcPr>
+          <w:p>
+            <w:r>
+              <w:t>Vertical velocity has been updated within the last reporting interval.</w:t>
+            </w:r>
+          </w:p>
         </w:tc>
       </w:tr>
     </w:tbl>
@@ -15491,6 +15479,7 @@
       </w:pPr>
       <w:bookmarkStart w:id="60" w:name="_Ref176013441"/>
       <w:r>
+        <w:lastRenderedPageBreak/>
         <w:t>ECAT Field</w:t>
       </w:r>
       <w:bookmarkEnd w:id="60"/>
@@ -19659,7 +19648,6 @@
           <w:b/>
           <w:bCs/>
         </w:rPr>
-        <w:lastRenderedPageBreak/>
         <w:br w:type="page"/>
       </w:r>
     </w:p>
@@ -22789,7 +22777,13 @@
       <w:rPr>
         <w:color w:val="FFFFFF" w:themeColor="background1"/>
       </w:rPr>
-      <w:t>7.1</w:t>
+      <w:t>7.</w:t>
+    </w:r>
+    <w:r>
+      <w:rPr>
+        <w:color w:val="FFFFFF" w:themeColor="background1"/>
+      </w:rPr>
+      <w:t>2</w:t>
     </w:r>
   </w:p>
 </w:ftr>

</xml_diff>

<commit_message>
Add AT+UPTIME command and fix op parsing issue in CppAT library
* Add an `AT+UPTIME?` command that queries the uptime of the ADSBee in seconds.
* Fix a bug in the CppAT library that tried printing the EOS character as part of error messages when no operator was provided.
</commit_message>
<xml_diff>
--- a/word/datasheet_adsbee_1090.docx
+++ b/word/datasheet_adsbee_1090.docx
@@ -6650,7 +6650,6 @@
       </w:pPr>
       <w:bookmarkStart w:id="9" w:name="_Toc183226036"/>
       <w:r>
-        <w:lastRenderedPageBreak/>
         <w:t>AT Commands</w:t>
       </w:r>
       <w:bookmarkEnd w:id="9"/>
@@ -7370,6 +7369,7 @@
           <w:p>
             <w:proofErr w:type="spellStart"/>
             <w:r>
+              <w:lastRenderedPageBreak/>
               <w:t>comms_uart_baud</w:t>
             </w:r>
             <w:r>
@@ -7488,7 +7488,6 @@
       </w:pPr>
       <w:bookmarkStart w:id="14" w:name="_Toc183226040"/>
       <w:r>
-        <w:lastRenderedPageBreak/>
         <w:t>AT+BIAS_TEE_ENABLE</w:t>
       </w:r>
       <w:bookmarkEnd w:id="14"/>
@@ -11292,6 +11291,48 @@
       <w:bookmarkStart w:id="46" w:name="_Toc183226070"/>
       <w:r>
         <w:lastRenderedPageBreak/>
+        <w:t>AT+UPTIME</w:t>
+      </w:r>
+    </w:p>
+    <w:p>
+      <w:r>
+        <w:t xml:space="preserve">Queries the uptime of the </w:t>
+      </w:r>
+      <w:proofErr w:type="spellStart"/>
+      <w:r>
+        <w:t>ADSBee</w:t>
+      </w:r>
+      <w:proofErr w:type="spellEnd"/>
+      <w:r>
+        <w:t>, in seconds.</w:t>
+      </w:r>
+    </w:p>
+    <w:p>
+      <w:pPr>
+        <w:pStyle w:val="code"/>
+      </w:pPr>
+      <w:r>
+        <w:t>AT+UPTIME?</w:t>
+      </w:r>
+    </w:p>
+    <w:p>
+      <w:pPr>
+        <w:pStyle w:val="code"/>
+      </w:pPr>
+      <w:r>
+        <w:t>+UPTIME=71</w:t>
+      </w:r>
+    </w:p>
+    <w:p/>
+    <w:p>
+      <w:pPr>
+        <w:pStyle w:val="Heading2"/>
+        <w:numPr>
+          <w:ilvl w:val="1"/>
+          <w:numId w:val="19"/>
+        </w:numPr>
+      </w:pPr>
+      <w:r>
         <w:t>AT+WATCHDOG</w:t>
       </w:r>
       <w:bookmarkEnd w:id="46"/>
@@ -19648,6 +19689,7 @@
           <w:b/>
           <w:bCs/>
         </w:rPr>
+        <w:lastRenderedPageBreak/>
         <w:br w:type="page"/>
       </w:r>
     </w:p>

</xml_diff>

<commit_message>
Add EOS char to mavlink callsigns
</commit_message>
<xml_diff>
--- a/word/datasheet_adsbee_1090.docx
+++ b/word/datasheet_adsbee_1090.docx
@@ -96,13 +96,8 @@
                     <w:shd w:val="clear" w:color="auto" w:fill="FFCC00"/>
                     <w:jc w:val="center"/>
                   </w:pPr>
-                  <w:proofErr w:type="spellStart"/>
                   <w:r>
-                    <w:t>ADSBee</w:t>
-                  </w:r>
-                  <w:proofErr w:type="spellEnd"/>
-                  <w:r>
-                    <w:t xml:space="preserve"> 1090</w:t>
+                    <w:t>ADSBee 1090</w:t>
                   </w:r>
                 </w:p>
                 <w:p>
@@ -110,13 +105,8 @@
                     <w:pStyle w:val="Subtitle"/>
                     <w:jc w:val="distribute"/>
                   </w:pPr>
-                  <w:proofErr w:type="gramStart"/>
                   <w:r>
-                    <w:t>Open Source</w:t>
-                  </w:r>
-                  <w:proofErr w:type="gramEnd"/>
-                  <w:r>
-                    <w:t xml:space="preserve"> Embedded ADS-B Receiver</w:t>
+                    <w:t>Open Source Embedded ADS-B Receiver</w:t>
                   </w:r>
                 </w:p>
               </w:txbxContent>
@@ -253,13 +243,8 @@
           <w:numId w:val="2"/>
         </w:numPr>
       </w:pPr>
-      <w:proofErr w:type="spellStart"/>
-      <w:r>
-        <w:t>ADSBee</w:t>
-      </w:r>
-      <w:proofErr w:type="spellEnd"/>
-      <w:r>
-        <w:t xml:space="preserve"> CSV</w:t>
+      <w:r>
+        <w:t>ADSBee CSV</w:t>
       </w:r>
     </w:p>
     <w:p>
@@ -346,15 +331,7 @@
         <w:t xml:space="preserve"> directly</w:t>
       </w:r>
       <w:r>
-        <w:t xml:space="preserve"> to ADS-B databases via </w:t>
-      </w:r>
-      <w:proofErr w:type="spellStart"/>
-      <w:r>
-        <w:t>WiFi</w:t>
-      </w:r>
-      <w:proofErr w:type="spellEnd"/>
-      <w:r>
-        <w:t xml:space="preserve"> or broadcasting Remote ID beacon frames in UAS applications (not yet implemented).</w:t>
+        <w:t xml:space="preserve"> to ADS-B databases via WiFi or broadcasting Remote ID beacon frames in UAS applications (not yet implemented).</w:t>
       </w:r>
     </w:p>
     <w:p>
@@ -409,15 +386,7 @@
         </w:numPr>
       </w:pPr>
       <w:r>
-        <w:t xml:space="preserve">Standalone feeder device for online ADS-B databases. No external compute required, just add power and </w:t>
-      </w:r>
-      <w:proofErr w:type="spellStart"/>
-      <w:r>
-        <w:t>WiFi</w:t>
-      </w:r>
-      <w:proofErr w:type="spellEnd"/>
-      <w:r>
-        <w:t>!</w:t>
+        <w:t>Standalone feeder device for online ADS-B databases. No external compute required, just add power and WiFi!</w:t>
       </w:r>
     </w:p>
     <w:p>
@@ -503,28 +472,12 @@
               <w:t>20</w:t>
             </w:r>
             <w:r>
-              <w:t>mA (</w:t>
-            </w:r>
-            <w:proofErr w:type="spellStart"/>
-            <w:r>
-              <w:t>WiFi</w:t>
-            </w:r>
-            <w:proofErr w:type="spellEnd"/>
-            <w:r>
-              <w:t xml:space="preserve"> disabled)</w:t>
-            </w:r>
-          </w:p>
-          <w:p>
-            <w:r>
-              <w:t>~400mA (</w:t>
-            </w:r>
-            <w:proofErr w:type="spellStart"/>
-            <w:r>
-              <w:t>WiFi</w:t>
-            </w:r>
-            <w:proofErr w:type="spellEnd"/>
-            <w:r>
-              <w:t xml:space="preserve"> enabled)</w:t>
+              <w:t>mA (WiFi disabled)</w:t>
+            </w:r>
+          </w:p>
+          <w:p>
+            <w:r>
+              <w:t>~400mA (WiFi enabled)</w:t>
             </w:r>
           </w:p>
         </w:tc>
@@ -607,48 +560,20 @@
               <w:rPr>
                 <w:rFonts w:cstheme="minorHAnsi"/>
               </w:rPr>
-              <w:t xml:space="preserve">1090MHz RF In: </w:t>
-            </w:r>
-            <w:proofErr w:type="gramStart"/>
-            <w:r>
+              <w:t>1090MHz RF In: U.FL / MHF1</w:t>
+            </w:r>
+          </w:p>
+          <w:p>
+            <w:pPr>
               <w:rPr>
                 <w:rFonts w:cstheme="minorHAnsi"/>
               </w:rPr>
-              <w:t>U.FL</w:t>
-            </w:r>
-            <w:proofErr w:type="gramEnd"/>
+            </w:pPr>
             <w:r>
               <w:rPr>
                 <w:rFonts w:cstheme="minorHAnsi"/>
               </w:rPr>
-              <w:t xml:space="preserve"> / MHF1</w:t>
-            </w:r>
-          </w:p>
-          <w:p>
-            <w:pPr>
-              <w:rPr>
-                <w:rFonts w:cstheme="minorHAnsi"/>
-              </w:rPr>
-            </w:pPr>
-            <w:r>
-              <w:rPr>
-                <w:rFonts w:cstheme="minorHAnsi"/>
-              </w:rPr>
-              <w:t xml:space="preserve">802.11 RF Out: </w:t>
-            </w:r>
-            <w:proofErr w:type="gramStart"/>
-            <w:r>
-              <w:rPr>
-                <w:rFonts w:cstheme="minorHAnsi"/>
-              </w:rPr>
-              <w:t>W.FL</w:t>
-            </w:r>
-            <w:proofErr w:type="gramEnd"/>
-            <w:r>
-              <w:rPr>
-                <w:rFonts w:cstheme="minorHAnsi"/>
-              </w:rPr>
-              <w:t xml:space="preserve"> / MHF3</w:t>
+              <w:t>802.11 RF Out: W.FL / MHF3</w:t>
             </w:r>
           </w:p>
           <w:p>
@@ -696,24 +621,14 @@
         <w:pStyle w:val="IgnoredHeading"/>
       </w:pPr>
       <w:bookmarkStart w:id="3" w:name="_Toc183226030"/>
-      <w:proofErr w:type="gramStart"/>
-      <w:r>
-        <w:t>Open Source</w:t>
-      </w:r>
-      <w:proofErr w:type="gramEnd"/>
-      <w:r>
-        <w:t xml:space="preserve"> Hardware + Software</w:t>
+      <w:r>
+        <w:t>Open Source Hardware + Software</w:t>
       </w:r>
       <w:bookmarkEnd w:id="3"/>
     </w:p>
     <w:p>
-      <w:proofErr w:type="spellStart"/>
-      <w:r>
-        <w:t>Github</w:t>
-      </w:r>
-      <w:proofErr w:type="spellEnd"/>
-      <w:r>
-        <w:t xml:space="preserve"> Repository: </w:t>
+      <w:r>
+        <w:t xml:space="preserve">Github Repository: </w:t>
       </w:r>
       <w:hyperlink r:id="rId13" w:history="1">
         <w:r>
@@ -738,49 +653,17 @@
         <w:t>schematics</w:t>
       </w:r>
       <w:r>
-        <w:t xml:space="preserve"> and source code files required to build </w:t>
-      </w:r>
-      <w:proofErr w:type="spellStart"/>
-      <w:r>
-        <w:t>ADSBee</w:t>
-      </w:r>
-      <w:proofErr w:type="spellEnd"/>
-      <w:r>
-        <w:t xml:space="preserve"> 1090 are available under a GNU GPL v3 license. This means that they can be freely incorporated into other open-source projects that utilize a compatible license. The hope is that by opening the design to contributions and feedback from a community of users, the functionality of the </w:t>
-      </w:r>
-      <w:proofErr w:type="spellStart"/>
-      <w:r>
-        <w:t>ADSBee</w:t>
-      </w:r>
-      <w:proofErr w:type="spellEnd"/>
-      <w:r>
-        <w:t xml:space="preserve"> 1090 will be enhanced over time.</w:t>
-      </w:r>
-    </w:p>
-    <w:p>
-      <w:r>
-        <w:t xml:space="preserve">Note that the GPL v3 license applies to design and source code files, and not devices. </w:t>
-      </w:r>
-      <w:proofErr w:type="spellStart"/>
-      <w:r>
-        <w:t>ADSBee</w:t>
-      </w:r>
-      <w:proofErr w:type="spellEnd"/>
-      <w:r>
-        <w:t xml:space="preserve"> 1090 units purchased from Pants for Birds may be used in commercial applications without any licensing restrictions.</w:t>
-      </w:r>
-    </w:p>
-    <w:p>
-      <w:r>
-        <w:t xml:space="preserve">For commercial licensing requests of </w:t>
-      </w:r>
-      <w:proofErr w:type="spellStart"/>
-      <w:r>
-        <w:t>ADSBee</w:t>
-      </w:r>
-      <w:proofErr w:type="spellEnd"/>
-      <w:r>
-        <w:t xml:space="preserve"> hardware or software design files, please contact </w:t>
+        <w:t xml:space="preserve"> and source code files required to build ADSBee 1090 are available under a GNU GPL v3 license. This means that they can be freely incorporated into other open-source projects that utilize a compatible license. The hope is that by opening the design to contributions and feedback from a community of users, the functionality of the ADSBee 1090 will be enhanced over time.</w:t>
+      </w:r>
+    </w:p>
+    <w:p>
+      <w:r>
+        <w:t>Note that the GPL v3 license applies to design and source code files, and not devices. ADSBee 1090 units purchased from Pants for Birds may be used in commercial applications without any licensing restrictions.</w:t>
+      </w:r>
+    </w:p>
+    <w:p>
+      <w:r>
+        <w:t xml:space="preserve">For commercial licensing requests of ADSBee hardware or software design files, please contact </w:t>
       </w:r>
       <w:hyperlink r:id="rId14" w:history="1">
         <w:r>
@@ -6055,79 +5938,18 @@
       <w:bookmarkEnd w:id="4"/>
     </w:p>
     <w:p>
-      <w:proofErr w:type="spellStart"/>
-      <w:r>
-        <w:t>ADSBee</w:t>
-      </w:r>
-      <w:proofErr w:type="spellEnd"/>
-      <w:r>
-        <w:t xml:space="preserve"> 1090 was created as an attempt to build a low-cost ADS-B receiver without the use of an FPGA (found in most embedded ADS-B receivers on the market) and without the need for external compute (a requirement of most SDR-based ADS-B receivers). </w:t>
-      </w:r>
-      <w:proofErr w:type="spellStart"/>
-      <w:r>
-        <w:t>ADSBee</w:t>
-      </w:r>
-      <w:proofErr w:type="spellEnd"/>
-      <w:r>
-        <w:t xml:space="preserve"> 1090 accomplishes this through the use of a low-cost dual core microcontroller (RP2040) with flexible IO peripherals (PIO) that run a set of custom-written programs for preamble detection and packet decoding. By dedicating the RP2040’s PIO peripherals to the tasks required to find and decode ADS-B packets, </w:t>
-      </w:r>
-      <w:proofErr w:type="spellStart"/>
-      <w:r>
-        <w:t>ADSBee</w:t>
-      </w:r>
-      <w:proofErr w:type="spellEnd"/>
-      <w:r>
-        <w:t xml:space="preserve"> 1090 frees up its remaining cores to perform the logical functions required to validate checksums on decoded packets and decipher aircraft information (position, altitude, callsign, </w:t>
-      </w:r>
-      <w:proofErr w:type="spellStart"/>
-      <w:r>
-        <w:t>etc</w:t>
-      </w:r>
-      <w:proofErr w:type="spellEnd"/>
-      <w:r>
-        <w:t>).</w:t>
-      </w:r>
-    </w:p>
-    <w:p>
-      <w:r>
-        <w:t xml:space="preserve">The </w:t>
-      </w:r>
-      <w:proofErr w:type="spellStart"/>
-      <w:r>
-        <w:t>ADSBee</w:t>
-      </w:r>
-      <w:proofErr w:type="spellEnd"/>
-      <w:r>
-        <w:t xml:space="preserve"> 1090 reports decoded aircraft information over UART and USB interfaces in a variety of protocols, and can utilize its attached ESP32 S3 module to host </w:t>
-      </w:r>
-      <w:proofErr w:type="spellStart"/>
-      <w:r>
-        <w:t>WiFi</w:t>
-      </w:r>
-      <w:proofErr w:type="spellEnd"/>
-      <w:r>
-        <w:t xml:space="preserve"> networks for data streaming to other devices, or connect to existing </w:t>
-      </w:r>
-      <w:proofErr w:type="spellStart"/>
-      <w:r>
-        <w:t>WiFi</w:t>
-      </w:r>
-      <w:proofErr w:type="spellEnd"/>
-      <w:r>
-        <w:t xml:space="preserve"> networks in order to upload data to the internet or other devices on the network.</w:t>
-      </w:r>
-    </w:p>
-    <w:p>
-      <w:r>
-        <w:t xml:space="preserve">Provisions are included for connecting an external GNSS module and UAT radio receiver to the </w:t>
-      </w:r>
-      <w:proofErr w:type="spellStart"/>
-      <w:r>
-        <w:t>ADSBee</w:t>
-      </w:r>
-      <w:proofErr w:type="spellEnd"/>
-      <w:r>
-        <w:t xml:space="preserve"> 1090. These features will enter development in the near future.</w:t>
+      <w:r>
+        <w:t>ADSBee 1090 was created as an attempt to build a low-cost ADS-B receiver without the use of an FPGA (found in most embedded ADS-B receivers on the market) and without the need for external compute (a requirement of most SDR-based ADS-B receivers). ADSBee 1090 accomplishes this through the use of a low-cost dual core microcontroller (RP2040) with flexible IO peripherals (PIO) that run a set of custom-written programs for preamble detection and packet decoding. By dedicating the RP2040’s PIO peripherals to the tasks required to find and decode ADS-B packets, ADSBee 1090 frees up its remaining cores to perform the logical functions required to validate checksums on decoded packets and decipher aircraft information (position, altitude, callsign, etc).</w:t>
+      </w:r>
+    </w:p>
+    <w:p>
+      <w:r>
+        <w:t>The ADSBee 1090 reports decoded aircraft information over UART and USB interfaces in a variety of protocols, and can utilize its attached ESP32 S3 module to host WiFi networks for data streaming to other devices, or connect to existing WiFi networks in order to upload data to the internet or other devices on the network.</w:t>
+      </w:r>
+    </w:p>
+    <w:p>
+      <w:r>
+        <w:t>Provisions are included for connecting an external GNSS module and UAT radio receiver to the ADSBee 1090. These features will enter development in the near future.</w:t>
       </w:r>
     </w:p>
     <w:p>
@@ -6166,15 +5988,7 @@
     </w:p>
     <w:p>
       <w:r>
-        <w:t xml:space="preserve">The CONSOLE interface (USB-C connector) on the </w:t>
-      </w:r>
-      <w:proofErr w:type="spellStart"/>
-      <w:r>
-        <w:t>ADSBee</w:t>
-      </w:r>
-      <w:proofErr w:type="spellEnd"/>
-      <w:r>
-        <w:t xml:space="preserve"> 1090 can be used to supply the device with power, configure the device’s internal parameters via AT commands, and receive data from the device.</w:t>
+        <w:t>The CONSOLE interface (USB-C connector) on the ADSBee 1090 can be used to supply the device with power, configure the device’s internal parameters via AT commands, and receive data from the device.</w:t>
       </w:r>
     </w:p>
     <w:p>
@@ -6203,13 +6017,8 @@
       <w:bookmarkEnd w:id="7"/>
     </w:p>
     <w:p>
-      <w:proofErr w:type="gramStart"/>
-      <w:r>
-        <w:t>The  COMMS</w:t>
-      </w:r>
-      <w:proofErr w:type="gramEnd"/>
-      <w:r>
-        <w:t xml:space="preserve">_UART interface is </w:t>
+      <w:r>
+        <w:t xml:space="preserve">The  COMMS_UART interface is </w:t>
       </w:r>
       <w:r>
         <w:t>used for data output, and can support a number of different protocols</w:t>
@@ -6431,15 +6240,7 @@
     </w:p>
     <w:p>
       <w:r>
-        <w:t xml:space="preserve">The </w:t>
-      </w:r>
-      <w:proofErr w:type="spellStart"/>
-      <w:r>
-        <w:t>ADSBee</w:t>
-      </w:r>
-      <w:proofErr w:type="spellEnd"/>
-      <w:r>
-        <w:t xml:space="preserve"> 1090’s GNSS module connector includes a UART interface</w:t>
+        <w:t>The ADSBee 1090’s GNSS module connector includes a UART interface</w:t>
       </w:r>
       <w:r>
         <w:t xml:space="preserve"> which can be used to receive NMEA sentences from a GNSS module. The baud rate of the GNSS_UART interface can be adjusted via AT commands.</w:t>
@@ -6650,21 +6451,14 @@
       </w:pPr>
       <w:bookmarkStart w:id="9" w:name="_Toc183226036"/>
       <w:r>
+        <w:lastRenderedPageBreak/>
         <w:t>AT Commands</w:t>
       </w:r>
       <w:bookmarkEnd w:id="9"/>
     </w:p>
     <w:p>
       <w:r>
-        <w:t xml:space="preserve">AT Commands are used to configure the </w:t>
-      </w:r>
-      <w:proofErr w:type="spellStart"/>
-      <w:r>
-        <w:t>ADSBee</w:t>
-      </w:r>
-      <w:proofErr w:type="spellEnd"/>
-      <w:r>
-        <w:t xml:space="preserve"> 1090 receiver’s internal parameters </w:t>
+        <w:t xml:space="preserve">AT Commands are used to configure the ADSBee 1090 receiver’s internal parameters </w:t>
       </w:r>
       <w:r>
         <w:t>via the CONSOLE interface.</w:t>
@@ -6687,36 +6481,18 @@
     </w:p>
     <w:p>
       <w:r>
-        <w:t xml:space="preserve">AT commands and parameters must be all-caps. Whitespace is not ignored and should only be used intentionally (e.g. as part of a </w:t>
-      </w:r>
-      <w:proofErr w:type="spellStart"/>
-      <w:r>
-        <w:t>WiFi</w:t>
-      </w:r>
-      <w:proofErr w:type="spellEnd"/>
-      <w:r>
-        <w:t xml:space="preserve"> network SSID which contains spaces). Arguments are separated by a single comma and no spaces.</w:t>
-      </w:r>
-    </w:p>
-    <w:p>
-      <w:r>
-        <w:t xml:space="preserve">All AT command arguments are optional. Arguments will be ignored if left as </w:t>
-      </w:r>
-      <w:proofErr w:type="spellStart"/>
-      <w:proofErr w:type="gramStart"/>
-      <w:r>
-        <w:t>blank</w:t>
+        <w:t>AT commands and parameters must be all-caps. Whitespace is not ignored and should only be used intentionally (e.g. as part of a WiFi network SSID which contains spaces). Arguments are separated by a single comma and no spaces.</w:t>
+      </w:r>
+    </w:p>
+    <w:p>
+      <w:r>
+        <w:t>All AT command arguments are optional. Arguments will be ignored if left as blank</w:t>
       </w:r>
       <w:r>
         <w:t>.</w:t>
       </w:r>
       <w:r>
-        <w:t>For</w:t>
-      </w:r>
-      <w:proofErr w:type="spellEnd"/>
-      <w:proofErr w:type="gramEnd"/>
-      <w:r>
-        <w:t xml:space="preserve"> instance, to set the second parameter of AT+TL</w:t>
+        <w:t>For instance, to set the second parameter of AT+TL</w:t>
       </w:r>
       <w:r>
         <w:t>_</w:t>
@@ -6769,15 +6545,7 @@
     </w:p>
     <w:p>
       <w:r>
-        <w:t xml:space="preserve">Commands from the user to the </w:t>
-      </w:r>
-      <w:proofErr w:type="spellStart"/>
-      <w:r>
-        <w:t>ADSBee</w:t>
-      </w:r>
-      <w:proofErr w:type="spellEnd"/>
-      <w:r>
-        <w:t xml:space="preserve"> 1090 are prefixed with “AT+” (e.g. “AT+BAUD</w:t>
+        <w:t>Commands from the user to the ADSBee 1090 are prefixed with “AT+” (e.g. “AT+BAUD</w:t>
       </w:r>
       <w:r>
         <w:t>_</w:t>
@@ -6937,31 +6705,13 @@
         <w:t>_</w:t>
       </w:r>
       <w:r>
-        <w:t>RATE=&lt;</w:t>
-      </w:r>
-      <w:proofErr w:type="spellStart"/>
-      <w:r>
-        <w:t>iface</w:t>
-      </w:r>
-      <w:proofErr w:type="spellEnd"/>
-      <w:proofErr w:type="gramStart"/>
-      <w:r>
-        <w:t>&gt;,&lt;</w:t>
-      </w:r>
-      <w:proofErr w:type="spellStart"/>
-      <w:proofErr w:type="gramEnd"/>
-      <w:r>
-        <w:t>baud</w:t>
+        <w:t>RATE=&lt;iface&gt;,&lt;baud</w:t>
       </w:r>
       <w:r>
         <w:t>_</w:t>
       </w:r>
       <w:r>
-        <w:t>rate</w:t>
-      </w:r>
-      <w:proofErr w:type="spellEnd"/>
-      <w:r>
-        <w:t>&gt;</w:t>
+        <w:t>rate&gt;</w:t>
       </w:r>
     </w:p>
     <w:p>
@@ -7065,11 +6815,9 @@
             <w:tcW w:w="1548" w:type="dxa"/>
           </w:tcPr>
           <w:p>
-            <w:proofErr w:type="spellStart"/>
             <w:r>
               <w:t>iface</w:t>
             </w:r>
-            <w:proofErr w:type="spellEnd"/>
           </w:p>
         </w:tc>
         <w:tc>
@@ -7111,7 +6859,6 @@
             <w:tcW w:w="1548" w:type="dxa"/>
           </w:tcPr>
           <w:p>
-            <w:proofErr w:type="spellStart"/>
             <w:r>
               <w:t>baud</w:t>
             </w:r>
@@ -7121,7 +6868,6 @@
             <w:r>
               <w:t>rate</w:t>
             </w:r>
-            <w:proofErr w:type="spellEnd"/>
           </w:p>
         </w:tc>
         <w:tc>
@@ -7212,13 +6958,8 @@
       <w:r>
         <w:t>_UART</w:t>
       </w:r>
-      <w:proofErr w:type="gramStart"/>
-      <w:r>
-        <w:t>),&lt;</w:t>
-      </w:r>
-      <w:proofErr w:type="gramEnd"/>
-      <w:r>
-        <w:t>gnss_uart_baud</w:t>
+      <w:r>
+        <w:t>),&lt;gnss_uart_baud</w:t>
       </w:r>
       <w:r>
         <w:t>_</w:t>
@@ -7367,9 +7108,7 @@
             <w:tcW w:w="1548" w:type="dxa"/>
           </w:tcPr>
           <w:p>
-            <w:proofErr w:type="spellStart"/>
-            <w:r>
-              <w:lastRenderedPageBreak/>
+            <w:r>
               <w:t>comms_uart_baud</w:t>
             </w:r>
             <w:r>
@@ -7378,7 +7117,6 @@
             <w:r>
               <w:t>rate</w:t>
             </w:r>
-            <w:proofErr w:type="spellEnd"/>
           </w:p>
         </w:tc>
         <w:tc>
@@ -7420,7 +7158,6 @@
             <w:tcW w:w="1548" w:type="dxa"/>
           </w:tcPr>
           <w:p>
-            <w:proofErr w:type="spellStart"/>
             <w:r>
               <w:t>gnss_uart_baud</w:t>
             </w:r>
@@ -7430,7 +7167,6 @@
             <w:r>
               <w:t>rate</w:t>
             </w:r>
-            <w:proofErr w:type="spellEnd"/>
           </w:p>
         </w:tc>
         <w:tc>
@@ -7488,6 +7224,7 @@
       </w:pPr>
       <w:bookmarkStart w:id="14" w:name="_Toc183226040"/>
       <w:r>
+        <w:lastRenderedPageBreak/>
         <w:t>AT+BIAS_TEE_ENABLE</w:t>
       </w:r>
       <w:bookmarkEnd w:id="14"/>
@@ -7502,15 +7239,7 @@
       </w:pPr>
       <w:bookmarkStart w:id="15" w:name="_Toc183226041"/>
       <w:r>
-        <w:t xml:space="preserve">Turn the Bias Tee </w:t>
-      </w:r>
-      <w:proofErr w:type="gramStart"/>
-      <w:r>
-        <w:t>On</w:t>
-      </w:r>
-      <w:proofErr w:type="gramEnd"/>
-      <w:r>
-        <w:t xml:space="preserve"> or Off</w:t>
+        <w:t>Turn the Bias Tee On or Off</w:t>
       </w:r>
       <w:bookmarkEnd w:id="15"/>
     </w:p>
@@ -7727,23 +7456,7 @@
     </w:p>
     <w:p>
       <w:r>
-        <w:t xml:space="preserve">Queries the device information of the </w:t>
-      </w:r>
-      <w:proofErr w:type="spellStart"/>
-      <w:r>
-        <w:t>ADSBee</w:t>
-      </w:r>
-      <w:proofErr w:type="spellEnd"/>
-      <w:r>
-        <w:t xml:space="preserve">. An example query and reply </w:t>
-      </w:r>
-      <w:proofErr w:type="gramStart"/>
-      <w:r>
-        <w:t>is</w:t>
-      </w:r>
-      <w:proofErr w:type="gramEnd"/>
-      <w:r>
-        <w:t xml:space="preserve"> shown below.</w:t>
+        <w:t>Queries the device information of the ADSBee. An example query and reply is shown below.</w:t>
       </w:r>
     </w:p>
     <w:tbl>
@@ -7848,21 +7561,20 @@
               <w:rPr>
                 <w:rFonts w:ascii="Courier New" w:hAnsi="Courier New" w:cs="Courier New"/>
               </w:rPr>
-              <w:t xml:space="preserve">ESP32 Base MAC Address: </w:t>
-            </w:r>
-            <w:proofErr w:type="gramStart"/>
-            <w:r>
+              <w:t>ESP32 Base MAC Address: 64:E8:33:5D:0B:C4</w:t>
+            </w:r>
+          </w:p>
+          <w:p>
+            <w:pPr>
               <w:rPr>
                 <w:rFonts w:ascii="Courier New" w:hAnsi="Courier New" w:cs="Courier New"/>
               </w:rPr>
-              <w:t>64:E</w:t>
-            </w:r>
-            <w:proofErr w:type="gramEnd"/>
+            </w:pPr>
             <w:r>
               <w:rPr>
                 <w:rFonts w:ascii="Courier New" w:hAnsi="Courier New" w:cs="Courier New"/>
               </w:rPr>
-              <w:t>8:33:5D:0B:C4</w:t>
+              <w:t>ESP32 WiFi Station MAC Address: 64:E8:33:5D:0B:C4</w:t>
             </w:r>
           </w:p>
           <w:p>
@@ -7875,125 +7587,28 @@
               <w:rPr>
                 <w:rFonts w:ascii="Courier New" w:hAnsi="Courier New" w:cs="Courier New"/>
               </w:rPr>
-              <w:t xml:space="preserve">ESP32 </w:t>
-            </w:r>
-            <w:proofErr w:type="spellStart"/>
-            <w:r>
+              <w:t>ESP32 WiFi AP MAC Address: 64:E8:33:5D:0B:C5</w:t>
+            </w:r>
+          </w:p>
+          <w:p>
+            <w:pPr>
               <w:rPr>
                 <w:rFonts w:ascii="Courier New" w:hAnsi="Courier New" w:cs="Courier New"/>
               </w:rPr>
-              <w:t>WiFi</w:t>
-            </w:r>
-            <w:proofErr w:type="spellEnd"/>
+            </w:pPr>
             <w:r>
               <w:rPr>
                 <w:rFonts w:ascii="Courier New" w:hAnsi="Courier New" w:cs="Courier New"/>
               </w:rPr>
-              <w:t xml:space="preserve"> Station MAC Address: </w:t>
-            </w:r>
-            <w:proofErr w:type="gramStart"/>
+              <w:t>ESP32 Bluetooth MAC Address: 64:E8:33:5D:0B:C6</w:t>
+            </w:r>
+          </w:p>
+          <w:p>
             <w:r>
               <w:rPr>
                 <w:rFonts w:ascii="Courier New" w:hAnsi="Courier New" w:cs="Courier New"/>
               </w:rPr>
-              <w:t>64:E</w:t>
-            </w:r>
-            <w:proofErr w:type="gramEnd"/>
-            <w:r>
-              <w:rPr>
-                <w:rFonts w:ascii="Courier New" w:hAnsi="Courier New" w:cs="Courier New"/>
-              </w:rPr>
-              <w:t>8:33:5D:0B:C4</w:t>
-            </w:r>
-          </w:p>
-          <w:p>
-            <w:pPr>
-              <w:rPr>
-                <w:rFonts w:ascii="Courier New" w:hAnsi="Courier New" w:cs="Courier New"/>
-              </w:rPr>
-            </w:pPr>
-            <w:r>
-              <w:rPr>
-                <w:rFonts w:ascii="Courier New" w:hAnsi="Courier New" w:cs="Courier New"/>
-              </w:rPr>
-              <w:t xml:space="preserve">ESP32 </w:t>
-            </w:r>
-            <w:proofErr w:type="spellStart"/>
-            <w:r>
-              <w:rPr>
-                <w:rFonts w:ascii="Courier New" w:hAnsi="Courier New" w:cs="Courier New"/>
-              </w:rPr>
-              <w:t>WiFi</w:t>
-            </w:r>
-            <w:proofErr w:type="spellEnd"/>
-            <w:r>
-              <w:rPr>
-                <w:rFonts w:ascii="Courier New" w:hAnsi="Courier New" w:cs="Courier New"/>
-              </w:rPr>
-              <w:t xml:space="preserve"> AP MAC Address: </w:t>
-            </w:r>
-            <w:proofErr w:type="gramStart"/>
-            <w:r>
-              <w:rPr>
-                <w:rFonts w:ascii="Courier New" w:hAnsi="Courier New" w:cs="Courier New"/>
-              </w:rPr>
-              <w:t>64:E</w:t>
-            </w:r>
-            <w:proofErr w:type="gramEnd"/>
-            <w:r>
-              <w:rPr>
-                <w:rFonts w:ascii="Courier New" w:hAnsi="Courier New" w:cs="Courier New"/>
-              </w:rPr>
-              <w:t>8:33:5D:0B:C5</w:t>
-            </w:r>
-          </w:p>
-          <w:p>
-            <w:pPr>
-              <w:rPr>
-                <w:rFonts w:ascii="Courier New" w:hAnsi="Courier New" w:cs="Courier New"/>
-              </w:rPr>
-            </w:pPr>
-            <w:r>
-              <w:rPr>
-                <w:rFonts w:ascii="Courier New" w:hAnsi="Courier New" w:cs="Courier New"/>
-              </w:rPr>
-              <w:t xml:space="preserve">ESP32 Bluetooth MAC Address: </w:t>
-            </w:r>
-            <w:proofErr w:type="gramStart"/>
-            <w:r>
-              <w:rPr>
-                <w:rFonts w:ascii="Courier New" w:hAnsi="Courier New" w:cs="Courier New"/>
-              </w:rPr>
-              <w:t>64:E</w:t>
-            </w:r>
-            <w:proofErr w:type="gramEnd"/>
-            <w:r>
-              <w:rPr>
-                <w:rFonts w:ascii="Courier New" w:hAnsi="Courier New" w:cs="Courier New"/>
-              </w:rPr>
-              <w:t>8:33:5D:0B:C6</w:t>
-            </w:r>
-          </w:p>
-          <w:p>
-            <w:r>
-              <w:rPr>
-                <w:rFonts w:ascii="Courier New" w:hAnsi="Courier New" w:cs="Courier New"/>
-              </w:rPr>
-              <w:t xml:space="preserve">ESP32 Ethernet MAC Address: </w:t>
-            </w:r>
-            <w:proofErr w:type="gramStart"/>
-            <w:r>
-              <w:rPr>
-                <w:rFonts w:ascii="Courier New" w:hAnsi="Courier New" w:cs="Courier New"/>
-              </w:rPr>
-              <w:t>64:E</w:t>
-            </w:r>
-            <w:proofErr w:type="gramEnd"/>
-            <w:r>
-              <w:rPr>
-                <w:rFonts w:ascii="Courier New" w:hAnsi="Courier New" w:cs="Courier New"/>
-              </w:rPr>
-              <w:t>8:33:5D:0B:C7</w:t>
+              <w:t>ESP32 Ethernet MAC Address: 64:E8:33:5D:0B:C7</w:t>
             </w:r>
           </w:p>
         </w:tc>
@@ -8056,39 +7671,7 @@
     <w:p/>
     <w:p>
       <w:r>
-        <w:t xml:space="preserve">Turns the ESP32 on or off using </w:t>
-      </w:r>
-      <w:proofErr w:type="gramStart"/>
-      <w:r>
-        <w:t>its</w:t>
-      </w:r>
-      <w:proofErr w:type="gramEnd"/>
-      <w:r>
-        <w:t xml:space="preserve"> enable line. When the ESP32 is turned off, the </w:t>
-      </w:r>
-      <w:proofErr w:type="spellStart"/>
-      <w:r>
-        <w:t>ADSBee</w:t>
-      </w:r>
-      <w:proofErr w:type="spellEnd"/>
-      <w:r>
-        <w:t xml:space="preserve"> 1090 will draw less power, but the </w:t>
-      </w:r>
-      <w:proofErr w:type="spellStart"/>
-      <w:r>
-        <w:t>WiFi</w:t>
-      </w:r>
-      <w:proofErr w:type="spellEnd"/>
-      <w:r>
-        <w:t xml:space="preserve"> and network capabilities will be unavailable. This operational mode is useful for conserving energy in applications where the </w:t>
-      </w:r>
-      <w:proofErr w:type="spellStart"/>
-      <w:r>
-        <w:t>ADSBee</w:t>
-      </w:r>
-      <w:proofErr w:type="spellEnd"/>
-      <w:r>
-        <w:t xml:space="preserve"> is only being communicated with via its serial interfaces.</w:t>
+        <w:t>Turns the ESP32 on or off using its enable line. When the ESP32 is turned off, the ADSBee 1090 will draw less power, but the WiFi and network capabilities will be unavailable. This operational mode is useful for conserving energy in applications where the ADSBee is only being communicated with via its serial interfaces.</w:t>
       </w:r>
     </w:p>
     <w:tbl>
@@ -8292,36 +7875,13 @@
         <w:pStyle w:val="code"/>
       </w:pPr>
       <w:r>
-        <w:t>AT+FEED=&lt;index</w:t>
-      </w:r>
-      <w:proofErr w:type="gramStart"/>
-      <w:r>
-        <w:t>&gt;,&lt;</w:t>
-      </w:r>
-      <w:proofErr w:type="spellStart"/>
-      <w:proofErr w:type="gramEnd"/>
-      <w:r>
-        <w:t>uri</w:t>
-      </w:r>
-      <w:proofErr w:type="spellEnd"/>
-      <w:r>
-        <w:t>&gt;,&lt;port&gt;,&lt;active&gt;,&lt;protocol&gt;</w:t>
+        <w:t>AT+FEED=&lt;index&gt;,&lt;uri&gt;,&lt;port&gt;,&lt;active&gt;,&lt;protocol&gt;</w:t>
       </w:r>
     </w:p>
     <w:p/>
     <w:p>
       <w:r>
-        <w:t xml:space="preserve">Example command for configuring feed 0 to send data to </w:t>
-      </w:r>
-      <w:proofErr w:type="spellStart"/>
-      <w:proofErr w:type="gramStart"/>
-      <w:r>
-        <w:t>airplanes.live</w:t>
-      </w:r>
-      <w:proofErr w:type="spellEnd"/>
-      <w:proofErr w:type="gramEnd"/>
-      <w:r>
-        <w:t>, which accepts Mode S Beast protocol on port 30004 at the static IP 78.46.234.18:</w:t>
+        <w:t>Example command for configuring feed 0 to send data to airplanes.live, which accepts Mode S Beast protocol on port 30004 at the static IP 78.46.234.18:</w:t>
       </w:r>
     </w:p>
     <w:p>
@@ -8329,13 +7889,8 @@
         <w:pStyle w:val="code"/>
       </w:pPr>
       <w:r>
-        <w:t>AT+FEED=0,78.46.234.18,30004,</w:t>
-      </w:r>
-      <w:proofErr w:type="gramStart"/>
-      <w:r>
-        <w:t>1,BEAST</w:t>
-      </w:r>
-      <w:proofErr w:type="gramEnd"/>
+        <w:t>AT+FEED=0,78.46.234.18,30004,1,BEAST</w:t>
+      </w:r>
     </w:p>
     <w:p/>
     <w:tbl>
@@ -8449,11 +8004,9 @@
             <w:tcW w:w="1548" w:type="dxa"/>
           </w:tcPr>
           <w:p>
-            <w:proofErr w:type="spellStart"/>
             <w:r>
               <w:t>uri</w:t>
             </w:r>
-            <w:proofErr w:type="spellEnd"/>
           </w:p>
         </w:tc>
         <w:tc>
@@ -8477,13 +8030,8 @@
           </w:p>
           <w:p>
             <w:r>
-              <w:t xml:space="preserve">Hostname, e.g. </w:t>
-            </w:r>
-            <w:proofErr w:type="spellStart"/>
-            <w:r>
-              <w:t>feed.whereplane.xyz</w:t>
-            </w:r>
-            <w:proofErr w:type="spellEnd"/>
+              <w:t>Hostname, e.g. feed.whereplane.xyz</w:t>
+            </w:r>
           </w:p>
           <w:p>
             <w:r>
@@ -8646,15 +8194,7 @@
         <w:pStyle w:val="code"/>
       </w:pPr>
       <w:r>
-        <w:t>+FEED=0(INDEX),192.168.1.103(URI),30004(PORT),1(ACTIVE</w:t>
-      </w:r>
-      <w:proofErr w:type="gramStart"/>
-      <w:r>
-        <w:t>),BEAST</w:t>
-      </w:r>
-      <w:proofErr w:type="gramEnd"/>
-      <w:r>
-        <w:t>(PROTOCOL),bee00038172d18c(RECEIVER_ID)</w:t>
+        <w:t>+FEED=0(INDEX),192.168.1.103(URI),30004(PORT),1(ACTIVE),BEAST(PROTOCOL),bee00038172d18c(RECEIVER_ID)</w:t>
       </w:r>
     </w:p>
     <w:p>
@@ -8662,15 +8202,7 @@
         <w:pStyle w:val="code"/>
       </w:pPr>
       <w:r>
-        <w:t>+FEED=1(INDEX</w:t>
-      </w:r>
-      <w:proofErr w:type="gramStart"/>
-      <w:r>
-        <w:t>),(</w:t>
-      </w:r>
-      <w:proofErr w:type="gramEnd"/>
-      <w:r>
-        <w:t>URI),0(PORT),0(ACTIVE),NONE(PROTOCOL),bee00038172d18c(RECEIVER_ID)</w:t>
+        <w:t>+FEED=1(INDEX),(URI),0(PORT),0(ACTIVE),NONE(PROTOCOL),bee00038172d18c(RECEIVER_ID)</w:t>
       </w:r>
     </w:p>
     <w:p>
@@ -8678,15 +8210,7 @@
         <w:pStyle w:val="code"/>
       </w:pPr>
       <w:r>
-        <w:t>+FEED=2(INDEX</w:t>
-      </w:r>
-      <w:proofErr w:type="gramStart"/>
-      <w:r>
-        <w:t>),(</w:t>
-      </w:r>
-      <w:proofErr w:type="gramEnd"/>
-      <w:r>
-        <w:t>URI),0(PORT),0(ACTIVE),NONE(PROTOCOL),bee00038172d18c(RECEIVER_ID)</w:t>
+        <w:t>+FEED=2(INDEX),(URI),0(PORT),0(ACTIVE),NONE(PROTOCOL),bee00038172d18c(RECEIVER_ID)</w:t>
       </w:r>
     </w:p>
     <w:p>
@@ -8694,15 +8218,7 @@
         <w:pStyle w:val="code"/>
       </w:pPr>
       <w:r>
-        <w:t>+FEED=3(INDEX</w:t>
-      </w:r>
-      <w:proofErr w:type="gramStart"/>
-      <w:r>
-        <w:t>),(</w:t>
-      </w:r>
-      <w:proofErr w:type="gramEnd"/>
-      <w:r>
-        <w:t>URI),0(PORT),0(ACTIVE),NONE(PROTOCOL),bee00038172d18c(RECEIVER_ID)</w:t>
+        <w:t>+FEED=3(INDEX),(URI),0(PORT),0(ACTIVE),NONE(PROTOCOL),bee00038172d18c(RECEIVER_ID)</w:t>
       </w:r>
     </w:p>
     <w:p>
@@ -8710,15 +8226,7 @@
         <w:pStyle w:val="code"/>
       </w:pPr>
       <w:r>
-        <w:t>+FEED=4(INDEX),78.46.234.18(URI),30004(PORT),1(ACTIVE</w:t>
-      </w:r>
-      <w:proofErr w:type="gramStart"/>
-      <w:r>
-        <w:t>),BEAST</w:t>
-      </w:r>
-      <w:proofErr w:type="gramEnd"/>
-      <w:r>
-        <w:t>(PROTOCOL),bee00038172d18c(RECEIVER_ID)</w:t>
+        <w:t>+FEED=4(INDEX),78.46.234.18(URI),30004(PORT),1(ACTIVE),BEAST(PROTOCOL),bee00038172d18c(RECEIVER_ID)</w:t>
       </w:r>
     </w:p>
     <w:p>
@@ -8726,15 +8234,7 @@
         <w:pStyle w:val="code"/>
       </w:pPr>
       <w:r>
-        <w:t>+FEED=5(INDEX</w:t>
-      </w:r>
-      <w:proofErr w:type="gramStart"/>
-      <w:r>
-        <w:t>),feed.whereplane.xyz</w:t>
-      </w:r>
-      <w:proofErr w:type="gramEnd"/>
-      <w:r>
-        <w:t>(URI),30004(PORT),0(ACTIVE),BEAST(PROTOCOL),bee00038172d18c(RECEIVER_ID)</w:t>
+        <w:t>+FEED=5(INDEX),feed.whereplane.xyz(URI),30004(PORT),0(ACTIVE),BEAST(PROTOCOL),bee00038172d18c(RECEIVER_ID)</w:t>
       </w:r>
     </w:p>
     <w:p>
@@ -8776,15 +8276,7 @@
         <w:pStyle w:val="code"/>
       </w:pPr>
       <w:r>
-        <w:t>AT+</w:t>
-      </w:r>
-      <w:proofErr w:type="gramStart"/>
-      <w:r>
-        <w:t>FEED?&lt;</w:t>
-      </w:r>
-      <w:proofErr w:type="gramEnd"/>
-      <w:r>
-        <w:t>index&gt;</w:t>
+        <w:t>AT+FEED?&lt;index&gt;</w:t>
       </w:r>
     </w:p>
     <w:p>
@@ -8805,15 +8297,7 @@
         <w:pStyle w:val="code"/>
       </w:pPr>
       <w:r>
-        <w:t>+FEED=0(INDEX),192.168.1.103(URI),30004(PORT),1(ACTIVE</w:t>
-      </w:r>
-      <w:proofErr w:type="gramStart"/>
-      <w:r>
-        <w:t>),BEAST</w:t>
-      </w:r>
-      <w:proofErr w:type="gramEnd"/>
-      <w:r>
-        <w:t>(PROTOCOL),bee00038172d18c(RECEIVER_ID)</w:t>
+        <w:t>+FEED=0(INDEX),192.168.1.103(URI),30004(PORT),1(ACTIVE),BEAST(PROTOCOL),bee00038172d18c(RECEIVER_ID)</w:t>
       </w:r>
     </w:p>
     <w:p/>
@@ -8886,25 +8370,7 @@
         <w:pStyle w:val="code"/>
       </w:pPr>
       <w:r>
-        <w:t xml:space="preserve">        AT+BAUDRATE=&lt;</w:t>
-      </w:r>
-      <w:proofErr w:type="spellStart"/>
-      <w:r>
-        <w:t>iface</w:t>
-      </w:r>
-      <w:proofErr w:type="spellEnd"/>
-      <w:proofErr w:type="gramStart"/>
-      <w:r>
-        <w:t>&gt;,&lt;</w:t>
-      </w:r>
-      <w:proofErr w:type="spellStart"/>
-      <w:proofErr w:type="gramEnd"/>
-      <w:r>
-        <w:t>baudrate</w:t>
-      </w:r>
-      <w:proofErr w:type="spellEnd"/>
-      <w:r>
-        <w:t>&gt;</w:t>
+        <w:t xml:space="preserve">        AT+BAUDRATE=&lt;iface&gt;,&lt;baudrate&gt;</w:t>
       </w:r>
     </w:p>
     <w:p>
@@ -9021,23 +8487,7 @@
     </w:p>
     <w:p>
       <w:r>
-        <w:t xml:space="preserve">Sets the device hostname, which can make things easier when configuring a local network. Hostname is also used for </w:t>
-      </w:r>
-      <w:proofErr w:type="spellStart"/>
-      <w:r>
-        <w:t>mDNS</w:t>
-      </w:r>
-      <w:proofErr w:type="spellEnd"/>
-      <w:r>
-        <w:t>, allowing you to visit the device’s webpage at &lt;hostname</w:t>
-      </w:r>
-      <w:proofErr w:type="gramStart"/>
-      <w:r>
-        <w:t>&gt;.local</w:t>
-      </w:r>
-      <w:proofErr w:type="gramEnd"/>
-      <w:r>
-        <w:t>.</w:t>
+        <w:t>Sets the device hostname, which can make things easier when configuring a local network. Hostname is also used for mDNS, allowing you to visit the device’s webpage at &lt;hostname&gt;.local.</w:t>
       </w:r>
     </w:p>
     <w:p>
@@ -9088,15 +8538,7 @@
         <w:pStyle w:val="code"/>
       </w:pPr>
       <w:r>
-        <w:t>AT+LOG_LEVEL=&lt;</w:t>
-      </w:r>
-      <w:proofErr w:type="spellStart"/>
-      <w:r>
-        <w:t>log_level</w:t>
-      </w:r>
-      <w:proofErr w:type="spellEnd"/>
-      <w:r>
-        <w:t>&gt;</w:t>
+        <w:t>AT+LOG_LEVEL=&lt;log_level&gt;</w:t>
       </w:r>
     </w:p>
     <w:p/>
@@ -9179,11 +8621,9 @@
             <w:tcW w:w="1548" w:type="dxa"/>
           </w:tcPr>
           <w:p>
-            <w:proofErr w:type="spellStart"/>
             <w:r>
               <w:t>log_level</w:t>
             </w:r>
-            <w:proofErr w:type="spellEnd"/>
           </w:p>
         </w:tc>
         <w:tc>
@@ -9201,15 +8641,7 @@
           <w:p/>
           <w:p>
             <w:r>
-              <w:t xml:space="preserve">Terminal prints are color coded on the Serial CLI (but not on the Web CLI). Errors are printed in </w:t>
-            </w:r>
-            <w:proofErr w:type="gramStart"/>
-            <w:r>
-              <w:t>red,</w:t>
-            </w:r>
-            <w:proofErr w:type="gramEnd"/>
-            <w:r>
-              <w:t xml:space="preserve"> warnings are printed in yellow, and other prints have no color coding.</w:t>
+              <w:t>Terminal prints are color coded on the Serial CLI (but not on the Web CLI). Errors are printed in red, warnings are printed in yellow, and other prints have no color coding.</w:t>
             </w:r>
           </w:p>
         </w:tc>
@@ -9225,15 +8657,7 @@
               <w:t xml:space="preserve"> logs</w:t>
             </w:r>
             <w:r>
-              <w:t xml:space="preserve">. Details every packet received by the </w:t>
-            </w:r>
-            <w:proofErr w:type="spellStart"/>
-            <w:r>
-              <w:t>ADSBee</w:t>
-            </w:r>
-            <w:proofErr w:type="spellEnd"/>
-            <w:r>
-              <w:t xml:space="preserve"> and whether it passed checksum.</w:t>
+              <w:t>. Details every packet received by the ADSBee and whether it passed checksum.</w:t>
             </w:r>
             <w:r>
               <w:t xml:space="preserve"> Also prints all warnings and errors.</w:t>
@@ -9325,20 +8749,7 @@
         <w:pStyle w:val="code"/>
       </w:pPr>
       <w:r>
-        <w:t>AT+PROTOCOL=&lt;</w:t>
-      </w:r>
-      <w:proofErr w:type="spellStart"/>
-      <w:r>
-        <w:t>iface</w:t>
-      </w:r>
-      <w:proofErr w:type="spellEnd"/>
-      <w:proofErr w:type="gramStart"/>
-      <w:r>
-        <w:t>&gt;,&lt;</w:t>
-      </w:r>
-      <w:proofErr w:type="gramEnd"/>
-      <w:r>
-        <w:t>protocol&gt;</w:t>
+        <w:t>AT+PROTOCOL=&lt;iface&gt;,&lt;protocol&gt;</w:t>
       </w:r>
     </w:p>
     <w:p/>
@@ -9421,11 +8832,9 @@
             <w:tcW w:w="1548" w:type="dxa"/>
           </w:tcPr>
           <w:p>
-            <w:proofErr w:type="spellStart"/>
             <w:r>
               <w:t>iface</w:t>
             </w:r>
-            <w:proofErr w:type="spellEnd"/>
           </w:p>
         </w:tc>
         <w:tc>
@@ -9434,15 +8843,7 @@
           </w:tcPr>
           <w:p>
             <w:r>
-              <w:t xml:space="preserve">Serial interface to set the </w:t>
-            </w:r>
-            <w:proofErr w:type="spellStart"/>
-            <w:r>
-              <w:t>baudrate</w:t>
-            </w:r>
-            <w:proofErr w:type="spellEnd"/>
-            <w:r>
-              <w:t xml:space="preserve"> for.</w:t>
+              <w:t>Serial interface to set the baudrate for.</w:t>
             </w:r>
           </w:p>
         </w:tc>
@@ -9557,20 +8958,7 @@
         <w:pStyle w:val="code"/>
       </w:pPr>
       <w:r>
-        <w:t>+PROTOCOL=</w:t>
-      </w:r>
-      <w:proofErr w:type="gramStart"/>
-      <w:r>
-        <w:t>CONSOLE,&lt;</w:t>
-      </w:r>
-      <w:proofErr w:type="spellStart"/>
-      <w:proofErr w:type="gramEnd"/>
-      <w:r>
-        <w:t>console_protocol</w:t>
-      </w:r>
-      <w:proofErr w:type="spellEnd"/>
-      <w:r>
-        <w:t>&gt;</w:t>
+        <w:t>+PROTOCOL=CONSOLE,&lt;console_protocol&gt;</w:t>
       </w:r>
     </w:p>
     <w:p>
@@ -9578,20 +8966,7 @@
         <w:pStyle w:val="code"/>
       </w:pPr>
       <w:r>
-        <w:t>+PROTOCOL=COMMS_</w:t>
-      </w:r>
-      <w:proofErr w:type="gramStart"/>
-      <w:r>
-        <w:t>UART,&lt;</w:t>
-      </w:r>
-      <w:proofErr w:type="spellStart"/>
-      <w:proofErr w:type="gramEnd"/>
-      <w:r>
-        <w:t>comms_uart_protocol</w:t>
-      </w:r>
-      <w:proofErr w:type="spellEnd"/>
-      <w:r>
-        <w:t>&gt;</w:t>
+        <w:t>+PROTOCOL=COMMS_UART,&lt;comms_uart_protocol&gt;</w:t>
       </w:r>
     </w:p>
     <w:p/>
@@ -9647,15 +9022,7 @@
     <w:p/>
     <w:p>
       <w:r>
-        <w:t xml:space="preserve">Reboots the </w:t>
-      </w:r>
-      <w:proofErr w:type="spellStart"/>
-      <w:r>
-        <w:t>ADSBee</w:t>
-      </w:r>
-      <w:proofErr w:type="spellEnd"/>
-      <w:r>
-        <w:t xml:space="preserve"> 1090 immediately.</w:t>
+        <w:t>Reboots the ADSBee 1090 immediately.</w:t>
       </w:r>
     </w:p>
     <w:p>
@@ -9921,15 +9288,7 @@
         <w:pStyle w:val="code"/>
       </w:pPr>
       <w:r>
-        <w:t xml:space="preserve">        Trigger Level: 1300 </w:t>
-      </w:r>
-      <w:proofErr w:type="spellStart"/>
-      <w:r>
-        <w:t>milliVolts</w:t>
-      </w:r>
-      <w:proofErr w:type="spellEnd"/>
-      <w:r>
-        <w:t xml:space="preserve"> (-62 dBm)</w:t>
+        <w:t xml:space="preserve">        Trigger Level: 1300 milliVolts (-62 dBm)</w:t>
       </w:r>
     </w:p>
     <w:p>
@@ -10009,15 +9368,7 @@
         <w:pStyle w:val="code"/>
       </w:pPr>
       <w:r>
-        <w:t xml:space="preserve">        </w:t>
-      </w:r>
-      <w:proofErr w:type="spellStart"/>
-      <w:r>
-        <w:t>WiFi</w:t>
-      </w:r>
-      <w:proofErr w:type="spellEnd"/>
-      <w:r>
-        <w:t xml:space="preserve"> AP: ENABLED</w:t>
+        <w:t xml:space="preserve">        WiFi AP: ENABLED</w:t>
       </w:r>
     </w:p>
     <w:p>
@@ -10041,28 +9392,15 @@
         <w:pStyle w:val="code"/>
       </w:pPr>
       <w:r>
-        <w:t xml:space="preserve">                Password: </w:t>
-      </w:r>
-      <w:proofErr w:type="spellStart"/>
-      <w:r>
-        <w:t>yummyflowers</w:t>
-      </w:r>
-      <w:proofErr w:type="spellEnd"/>
+        <w:t xml:space="preserve">                Password: yummyflowers</w:t>
+      </w:r>
     </w:p>
     <w:p>
       <w:pPr>
         <w:pStyle w:val="code"/>
       </w:pPr>
       <w:r>
-        <w:t xml:space="preserve">        </w:t>
-      </w:r>
-      <w:proofErr w:type="spellStart"/>
-      <w:r>
-        <w:t>WiFi</w:t>
-      </w:r>
-      <w:proofErr w:type="spellEnd"/>
-      <w:r>
-        <w:t xml:space="preserve"> STA: ENABLED</w:t>
+        <w:t xml:space="preserve">        WiFi STA: ENABLED</w:t>
       </w:r>
     </w:p>
     <w:p>
@@ -10070,13 +9408,8 @@
         <w:pStyle w:val="code"/>
       </w:pPr>
       <w:r>
-        <w:t xml:space="preserve">                SSID: Smart Bidet </w:t>
-      </w:r>
-      <w:proofErr w:type="spellStart"/>
-      <w:r>
-        <w:t>Wifi</w:t>
-      </w:r>
-      <w:proofErr w:type="spellEnd"/>
+        <w:t xml:space="preserve">                SSID: Smart Bidet Wifi</w:t>
+      </w:r>
     </w:p>
     <w:p>
       <w:pPr>
@@ -10099,17 +9432,7 @@
         <w:pStyle w:val="code"/>
       </w:pPr>
       <w:r>
-        <w:t xml:space="preserve">                0 URI:192.168.1.103 Port:30004 ACTIVE </w:t>
-      </w:r>
-      <w:proofErr w:type="spellStart"/>
-      <w:proofErr w:type="gramStart"/>
-      <w:r>
-        <w:t>Protocol:BEAST</w:t>
-      </w:r>
-      <w:proofErr w:type="spellEnd"/>
-      <w:proofErr w:type="gramEnd"/>
-      <w:r>
-        <w:t xml:space="preserve"> ID:0xbee00038172d18c1</w:t>
+        <w:t xml:space="preserve">                0 URI:192.168.1.103 Port:30004 ACTIVE Protocol:BEAST ID:0xbee00038172d18c1</w:t>
       </w:r>
     </w:p>
     <w:p>
@@ -10117,17 +9440,7 @@
         <w:pStyle w:val="code"/>
       </w:pPr>
       <w:r>
-        <w:t xml:space="preserve">                1 URI: Port:0 INACTIVE </w:t>
-      </w:r>
-      <w:proofErr w:type="spellStart"/>
-      <w:proofErr w:type="gramStart"/>
-      <w:r>
-        <w:t>Protocol:NONE</w:t>
-      </w:r>
-      <w:proofErr w:type="spellEnd"/>
-      <w:proofErr w:type="gramEnd"/>
-      <w:r>
-        <w:t xml:space="preserve"> ID:0xbee00038172d18c1</w:t>
+        <w:t xml:space="preserve">                1 URI: Port:0 INACTIVE Protocol:NONE ID:0xbee00038172d18c1</w:t>
       </w:r>
     </w:p>
     <w:p>
@@ -10135,17 +9448,7 @@
         <w:pStyle w:val="code"/>
       </w:pPr>
       <w:r>
-        <w:t xml:space="preserve">                2 URI: Port:0 INACTIVE </w:t>
-      </w:r>
-      <w:proofErr w:type="spellStart"/>
-      <w:proofErr w:type="gramStart"/>
-      <w:r>
-        <w:t>Protocol:NONE</w:t>
-      </w:r>
-      <w:proofErr w:type="spellEnd"/>
-      <w:proofErr w:type="gramEnd"/>
-      <w:r>
-        <w:t xml:space="preserve"> ID:0xbee00038172d18c1</w:t>
+        <w:t xml:space="preserve">                2 URI: Port:0 INACTIVE Protocol:NONE ID:0xbee00038172d18c1</w:t>
       </w:r>
     </w:p>
     <w:p>
@@ -10153,17 +9456,7 @@
         <w:pStyle w:val="code"/>
       </w:pPr>
       <w:r>
-        <w:t xml:space="preserve">                3 URI: Port:0 INACTIVE </w:t>
-      </w:r>
-      <w:proofErr w:type="spellStart"/>
-      <w:proofErr w:type="gramStart"/>
-      <w:r>
-        <w:t>Protocol:NONE</w:t>
-      </w:r>
-      <w:proofErr w:type="spellEnd"/>
-      <w:proofErr w:type="gramEnd"/>
-      <w:r>
-        <w:t xml:space="preserve"> ID:0xbee00038172d18c1</w:t>
+        <w:t xml:space="preserve">                3 URI: Port:0 INACTIVE Protocol:NONE ID:0xbee00038172d18c1</w:t>
       </w:r>
     </w:p>
     <w:p>
@@ -10171,17 +9464,7 @@
         <w:pStyle w:val="code"/>
       </w:pPr>
       <w:r>
-        <w:t xml:space="preserve">                4 URI:78.46.234.18 Port:30004 ACTIVE </w:t>
-      </w:r>
-      <w:proofErr w:type="spellStart"/>
-      <w:proofErr w:type="gramStart"/>
-      <w:r>
-        <w:t>Protocol:BEAST</w:t>
-      </w:r>
-      <w:proofErr w:type="spellEnd"/>
-      <w:proofErr w:type="gramEnd"/>
-      <w:r>
-        <w:t xml:space="preserve"> ID:0xbee00038172d18c1</w:t>
+        <w:t xml:space="preserve">                4 URI:78.46.234.18 Port:30004 ACTIVE Protocol:BEAST ID:0xbee00038172d18c1</w:t>
       </w:r>
     </w:p>
     <w:p>
@@ -10189,25 +9472,7 @@
         <w:pStyle w:val="code"/>
       </w:pPr>
       <w:r>
-        <w:t xml:space="preserve">                5 </w:t>
-      </w:r>
-      <w:proofErr w:type="spellStart"/>
-      <w:proofErr w:type="gramStart"/>
-      <w:r>
-        <w:t>URI:feed.whereplane.xyz</w:t>
-      </w:r>
-      <w:proofErr w:type="spellEnd"/>
-      <w:proofErr w:type="gramEnd"/>
-      <w:r>
-        <w:t xml:space="preserve"> Port:30004 INACTIVE </w:t>
-      </w:r>
-      <w:proofErr w:type="spellStart"/>
-      <w:r>
-        <w:t>Protocol:BEAST</w:t>
-      </w:r>
-      <w:proofErr w:type="spellEnd"/>
-      <w:r>
-        <w:t xml:space="preserve"> ID:0xbee00038172d18c1</w:t>
+        <w:t xml:space="preserve">                5 URI:feed.whereplane.xyz Port:30004 INACTIVE Protocol:BEAST ID:0xbee00038172d18c1</w:t>
       </w:r>
     </w:p>
     <w:p>
@@ -10247,23 +9512,7 @@
     </w:p>
     <w:p>
       <w:r>
-        <w:t>Sending AT+</w:t>
-      </w:r>
-      <w:proofErr w:type="gramStart"/>
-      <w:r>
-        <w:t>SETTINGS?DUMP</w:t>
-      </w:r>
-      <w:proofErr w:type="gramEnd"/>
-      <w:r>
-        <w:t xml:space="preserve"> outputs a dump of all nonvolatile settings in AT command format, allowing them to be easily re-entered when restoring the </w:t>
-      </w:r>
-      <w:proofErr w:type="spellStart"/>
-      <w:r>
-        <w:t>ADSBee</w:t>
-      </w:r>
-      <w:proofErr w:type="spellEnd"/>
-      <w:r>
-        <w:t xml:space="preserve"> settings after a firmware upgrade, or for moving setting between devices.</w:t>
+        <w:t>Sending AT+SETTINGS?DUMP outputs a dump of all nonvolatile settings in AT command format, allowing them to be easily re-entered when restoring the ADSBee settings after a firmware upgrade, or for moving setting between devices.</w:t>
       </w:r>
     </w:p>
     <w:p>
@@ -10271,13 +9520,8 @@
         <w:pStyle w:val="code"/>
       </w:pPr>
       <w:r>
-        <w:t>AT+</w:t>
-      </w:r>
-      <w:proofErr w:type="gramStart"/>
-      <w:r>
-        <w:t>SETTINGS?DUMP</w:t>
-      </w:r>
-      <w:proofErr w:type="gramEnd"/>
+        <w:t>AT+SETTINGS?DUMP</w:t>
+      </w:r>
     </w:p>
     <w:p>
       <w:pPr>
@@ -10332,15 +9576,7 @@
         <w:pStyle w:val="code"/>
       </w:pPr>
       <w:r>
-        <w:t>AT+FEED=</w:t>
-      </w:r>
-      <w:proofErr w:type="gramStart"/>
-      <w:r>
-        <w:t>0,,</w:t>
-      </w:r>
-      <w:proofErr w:type="gramEnd"/>
-      <w:r>
-        <w:t>0,0,NONE</w:t>
+        <w:t>AT+FEED=0,,0,0,NONE</w:t>
       </w:r>
     </w:p>
     <w:p>
@@ -10348,15 +9584,7 @@
         <w:pStyle w:val="code"/>
       </w:pPr>
       <w:r>
-        <w:t>AT+FEED=</w:t>
-      </w:r>
-      <w:proofErr w:type="gramStart"/>
-      <w:r>
-        <w:t>1,,</w:t>
-      </w:r>
-      <w:proofErr w:type="gramEnd"/>
-      <w:r>
-        <w:t>0,0,NONE</w:t>
+        <w:t>AT+FEED=1,,0,0,NONE</w:t>
       </w:r>
     </w:p>
     <w:p>
@@ -10364,15 +9592,7 @@
         <w:pStyle w:val="code"/>
       </w:pPr>
       <w:r>
-        <w:t>AT+FEED=</w:t>
-      </w:r>
-      <w:proofErr w:type="gramStart"/>
-      <w:r>
-        <w:t>2,,</w:t>
-      </w:r>
-      <w:proofErr w:type="gramEnd"/>
-      <w:r>
-        <w:t>0,0,NONE</w:t>
+        <w:t>AT+FEED=2,,0,0,NONE</w:t>
       </w:r>
     </w:p>
     <w:p>
@@ -10380,15 +9600,7 @@
         <w:pStyle w:val="code"/>
       </w:pPr>
       <w:r>
-        <w:t>AT+FEED=</w:t>
-      </w:r>
-      <w:proofErr w:type="gramStart"/>
-      <w:r>
-        <w:t>3,,</w:t>
-      </w:r>
-      <w:proofErr w:type="gramEnd"/>
-      <w:r>
-        <w:t>0,0,NONE</w:t>
+        <w:t>AT+FEED=3,,0,0,NONE</w:t>
       </w:r>
     </w:p>
     <w:p>
@@ -10396,15 +9608,7 @@
         <w:pStyle w:val="code"/>
       </w:pPr>
       <w:r>
-        <w:t>AT+FEED=</w:t>
-      </w:r>
-      <w:proofErr w:type="gramStart"/>
-      <w:r>
-        <w:t>4,feed</w:t>
-      </w:r>
-      <w:proofErr w:type="gramEnd"/>
-      <w:r>
-        <w:t>.airplanes.live,30004,1,BEAST</w:t>
+        <w:t>AT+FEED=4,feed.airplanes.live,30004,1,BEAST</w:t>
       </w:r>
     </w:p>
     <w:p>
@@ -10412,15 +9616,7 @@
         <w:pStyle w:val="code"/>
       </w:pPr>
       <w:r>
-        <w:t>AT+FEED=</w:t>
-      </w:r>
-      <w:proofErr w:type="gramStart"/>
-      <w:r>
-        <w:t>5,feed.adsb.fi</w:t>
-      </w:r>
-      <w:proofErr w:type="gramEnd"/>
-      <w:r>
-        <w:t>,30004,1,BEAST</w:t>
+        <w:t>AT+FEED=5,feed.adsb.fi,30004,1,BEAST</w:t>
       </w:r>
     </w:p>
     <w:p>
@@ -10436,28 +9632,15 @@
         <w:pStyle w:val="code"/>
       </w:pPr>
       <w:r>
-        <w:t>AT+PROTOCOL=</w:t>
-      </w:r>
-      <w:proofErr w:type="gramStart"/>
-      <w:r>
-        <w:t>CONSOLE,NONE</w:t>
-      </w:r>
-      <w:proofErr w:type="gramEnd"/>
+        <w:t>AT+PROTOCOL=CONSOLE,NONE</w:t>
+      </w:r>
     </w:p>
     <w:p>
       <w:pPr>
         <w:pStyle w:val="code"/>
       </w:pPr>
       <w:r>
-        <w:t>AT+PROTOCOL=COMMS_</w:t>
-      </w:r>
-      <w:proofErr w:type="gramStart"/>
-      <w:r>
-        <w:t>UART,MAVLINK</w:t>
-      </w:r>
-      <w:proofErr w:type="gramEnd"/>
-      <w:r>
-        <w:t>1</w:t>
+        <w:t>AT+PROTOCOL=COMMS_UART,MAVLINK1</w:t>
       </w:r>
     </w:p>
     <w:p>
@@ -10489,15 +9672,7 @@
         <w:pStyle w:val="code"/>
       </w:pPr>
       <w:r>
-        <w:t>AT+WIFI_AP=</w:t>
-      </w:r>
-      <w:proofErr w:type="gramStart"/>
-      <w:r>
-        <w:t>1,ADSBee</w:t>
-      </w:r>
-      <w:proofErr w:type="gramEnd"/>
-      <w:r>
-        <w:t>1090-0240907000001,yummyflowers,11</w:t>
+        <w:t>AT+WIFI_AP=1,ADSBee1090-0240907000001,yummyflowers,11</w:t>
       </w:r>
     </w:p>
     <w:p>
@@ -10505,13 +9680,8 @@
         <w:pStyle w:val="code"/>
       </w:pPr>
       <w:r>
-        <w:t>AT+WIFI_STA=</w:t>
-      </w:r>
-      <w:proofErr w:type="gramStart"/>
-      <w:r>
-        <w:t>0,,</w:t>
-      </w:r>
-      <w:proofErr w:type="gramEnd"/>
+        <w:t>AT+WIFI_STA=0,,</w:t>
+      </w:r>
     </w:p>
     <w:p>
       <w:pPr>
@@ -10689,24 +9859,25 @@
         <w:rPr>
           <w:color w:val="00AD4D"/>
         </w:rPr>
-        <w:t xml:space="preserve">[ RUN    </w:t>
-      </w:r>
-      <w:proofErr w:type="gramStart"/>
+        <w:t>[ RUN      ]</w:t>
+      </w:r>
+      <w:r>
+        <w:t xml:space="preserve"> SpiCoprocessor.WriteReadScratchNoAck</w:t>
+      </w:r>
+    </w:p>
+    <w:p>
+      <w:pPr>
+        <w:pStyle w:val="code"/>
+      </w:pPr>
       <w:r>
         <w:rPr>
           <w:color w:val="00AD4D"/>
         </w:rPr>
-        <w:t xml:space="preserve">  ]</w:t>
-      </w:r>
-      <w:proofErr w:type="gramEnd"/>
-      <w:r>
-        <w:t xml:space="preserve"> </w:t>
-      </w:r>
-      <w:proofErr w:type="spellStart"/>
-      <w:r>
-        <w:t>SpiCoprocessor.WriteReadScratchNoAck</w:t>
-      </w:r>
-      <w:proofErr w:type="spellEnd"/>
+        <w:t>[       OK ]</w:t>
+      </w:r>
+      <w:r>
+        <w:t xml:space="preserve"> SpiCoprocessor.WriteReadScratchNoAck (687000ns)</w:t>
+      </w:r>
     </w:p>
     <w:p>
       <w:pPr>
@@ -10716,26 +9887,24 @@
         <w:rPr>
           <w:color w:val="00AD4D"/>
         </w:rPr>
-        <w:t xml:space="preserve">[       </w:t>
-      </w:r>
-      <w:proofErr w:type="gramStart"/>
+        <w:t>[ RUN      ]</w:t>
+      </w:r>
+      <w:r>
+        <w:t xml:space="preserve"> SpiCoprocessor.WriteReadScratchWithAck</w:t>
+      </w:r>
+    </w:p>
+    <w:p>
+      <w:pPr>
+        <w:pStyle w:val="code"/>
+      </w:pPr>
       <w:r>
         <w:rPr>
           <w:color w:val="00AD4D"/>
         </w:rPr>
-        <w:t>OK ]</w:t>
-      </w:r>
-      <w:proofErr w:type="gramEnd"/>
-      <w:r>
-        <w:t xml:space="preserve"> </w:t>
-      </w:r>
-      <w:proofErr w:type="spellStart"/>
-      <w:r>
-        <w:t>SpiCoprocessor.WriteReadScratchNoAck</w:t>
-      </w:r>
-      <w:proofErr w:type="spellEnd"/>
-      <w:r>
-        <w:t xml:space="preserve"> (687000ns)</w:t>
+        <w:t>[       OK ]</w:t>
+      </w:r>
+      <w:r>
+        <w:t xml:space="preserve"> SpiCoprocessor.WriteReadScratchWithAck (751000ns)</w:t>
       </w:r>
     </w:p>
     <w:p>
@@ -10746,98 +9915,21 @@
         <w:rPr>
           <w:color w:val="00AD4D"/>
         </w:rPr>
-        <w:t xml:space="preserve">[ RUN    </w:t>
-      </w:r>
-      <w:proofErr w:type="gramStart"/>
+        <w:t>[ RUN      ]</w:t>
+      </w:r>
+      <w:r>
+        <w:t xml:space="preserve"> SPICoprocessor.ReadWriteReadRewriteRereadBigNoAck</w:t>
+      </w:r>
+    </w:p>
+    <w:p>
+      <w:pPr>
+        <w:pStyle w:val="code"/>
+      </w:pPr>
       <w:r>
         <w:rPr>
           <w:color w:val="00AD4D"/>
         </w:rPr>
-        <w:t xml:space="preserve">  ]</w:t>
-      </w:r>
-      <w:proofErr w:type="gramEnd"/>
-      <w:r>
-        <w:t xml:space="preserve"> </w:t>
-      </w:r>
-      <w:proofErr w:type="spellStart"/>
-      <w:r>
-        <w:t>SpiCoprocessor.WriteReadScratchWithAck</w:t>
-      </w:r>
-      <w:proofErr w:type="spellEnd"/>
-    </w:p>
-    <w:p>
-      <w:pPr>
-        <w:pStyle w:val="code"/>
-      </w:pPr>
-      <w:r>
-        <w:rPr>
-          <w:color w:val="00AD4D"/>
-        </w:rPr>
-        <w:t xml:space="preserve">[       </w:t>
-      </w:r>
-      <w:proofErr w:type="gramStart"/>
-      <w:r>
-        <w:rPr>
-          <w:color w:val="00AD4D"/>
-        </w:rPr>
-        <w:t>OK ]</w:t>
-      </w:r>
-      <w:proofErr w:type="gramEnd"/>
-      <w:r>
-        <w:t xml:space="preserve"> </w:t>
-      </w:r>
-      <w:proofErr w:type="spellStart"/>
-      <w:r>
-        <w:t>SpiCoprocessor.WriteReadScratchWithAck</w:t>
-      </w:r>
-      <w:proofErr w:type="spellEnd"/>
-      <w:r>
-        <w:t xml:space="preserve"> (751000ns)</w:t>
-      </w:r>
-    </w:p>
-    <w:p>
-      <w:pPr>
-        <w:pStyle w:val="code"/>
-      </w:pPr>
-      <w:r>
-        <w:rPr>
-          <w:color w:val="00AD4D"/>
-        </w:rPr>
-        <w:t xml:space="preserve">[ RUN    </w:t>
-      </w:r>
-      <w:proofErr w:type="gramStart"/>
-      <w:r>
-        <w:rPr>
-          <w:color w:val="00AD4D"/>
-        </w:rPr>
-        <w:t xml:space="preserve">  ]</w:t>
-      </w:r>
-      <w:proofErr w:type="gramEnd"/>
-      <w:r>
-        <w:t xml:space="preserve"> </w:t>
-      </w:r>
-      <w:proofErr w:type="spellStart"/>
-      <w:r>
-        <w:t>SPICoprocessor.ReadWriteReadRewriteRereadBigNoAck</w:t>
-      </w:r>
-      <w:proofErr w:type="spellEnd"/>
-    </w:p>
-    <w:p>
-      <w:pPr>
-        <w:pStyle w:val="code"/>
-      </w:pPr>
-      <w:r>
-        <w:rPr>
-          <w:color w:val="00AD4D"/>
-        </w:rPr>
-        <w:t xml:space="preserve">[       </w:t>
-      </w:r>
-      <w:proofErr w:type="gramStart"/>
-      <w:r>
-        <w:rPr>
-          <w:color w:val="00AD4D"/>
-        </w:rPr>
-        <w:t>OK</w:t>
+        <w:t>[       OK</w:t>
       </w:r>
       <w:r>
         <w:t xml:space="preserve"> </w:t>
@@ -10848,17 +9940,8 @@
         </w:rPr>
         <w:t>]</w:t>
       </w:r>
-      <w:proofErr w:type="gramEnd"/>
-      <w:r>
-        <w:t xml:space="preserve"> </w:t>
-      </w:r>
-      <w:proofErr w:type="spellStart"/>
-      <w:r>
-        <w:t>SPICoprocessor.ReadWriteReadRewriteRereadBigNoAck</w:t>
-      </w:r>
-      <w:proofErr w:type="spellEnd"/>
-      <w:r>
-        <w:t xml:space="preserve"> (25336000ns)</w:t>
+      <w:r>
+        <w:t xml:space="preserve"> SPICoprocessor.ReadWriteReadRewriteRereadBigNoAck (25336000ns)</w:t>
       </w:r>
     </w:p>
     <w:p>
@@ -10869,53 +9952,24 @@
         <w:rPr>
           <w:color w:val="00AD4D"/>
         </w:rPr>
-        <w:t xml:space="preserve">[ RUN    </w:t>
-      </w:r>
-      <w:proofErr w:type="gramStart"/>
+        <w:t>[ RUN      ]</w:t>
+      </w:r>
+      <w:r>
+        <w:t xml:space="preserve"> SPICoprocessor.ReadWriteReadRewriteRereadBigWithAck</w:t>
+      </w:r>
+    </w:p>
+    <w:p>
+      <w:pPr>
+        <w:pStyle w:val="code"/>
+      </w:pPr>
       <w:r>
         <w:rPr>
           <w:color w:val="00AD4D"/>
         </w:rPr>
-        <w:t xml:space="preserve">  ]</w:t>
-      </w:r>
-      <w:proofErr w:type="gramEnd"/>
-      <w:r>
-        <w:t xml:space="preserve"> </w:t>
-      </w:r>
-      <w:proofErr w:type="spellStart"/>
-      <w:r>
-        <w:t>SPICoprocessor.ReadWriteReadRewriteRereadBigWithAck</w:t>
-      </w:r>
-      <w:proofErr w:type="spellEnd"/>
-    </w:p>
-    <w:p>
-      <w:pPr>
-        <w:pStyle w:val="code"/>
-      </w:pPr>
-      <w:r>
-        <w:rPr>
-          <w:color w:val="00AD4D"/>
-        </w:rPr>
-        <w:t xml:space="preserve">[       </w:t>
-      </w:r>
-      <w:proofErr w:type="gramStart"/>
-      <w:r>
-        <w:rPr>
-          <w:color w:val="00AD4D"/>
-        </w:rPr>
-        <w:t>OK ]</w:t>
-      </w:r>
-      <w:proofErr w:type="gramEnd"/>
-      <w:r>
-        <w:t xml:space="preserve"> </w:t>
-      </w:r>
-      <w:proofErr w:type="spellStart"/>
-      <w:r>
-        <w:t>SPICoprocessor.ReadWriteReadRewriteRereadBigWithAck</w:t>
-      </w:r>
-      <w:proofErr w:type="spellEnd"/>
-      <w:r>
-        <w:t xml:space="preserve"> (29287000ns)</w:t>
+        <w:t>[       OK ]</w:t>
+      </w:r>
+      <w:r>
+        <w:t xml:space="preserve"> SPICoprocessor.ReadWriteReadRewriteRereadBigWithAck (29287000ns)</w:t>
       </w:r>
     </w:p>
     <w:p>
@@ -10939,19 +9993,11 @@
           <w:color w:val="00AD4D"/>
         </w:rPr>
       </w:pPr>
-      <w:proofErr w:type="gramStart"/>
       <w:r>
         <w:rPr>
           <w:color w:val="00AD4D"/>
         </w:rPr>
-        <w:t>[  PASSED</w:t>
-      </w:r>
-      <w:proofErr w:type="gramEnd"/>
-      <w:r>
-        <w:rPr>
-          <w:color w:val="00AD4D"/>
-        </w:rPr>
-        <w:t xml:space="preserve">  ] 4 tests.</w:t>
+        <w:t>[  PASSED  ] 4 tests.</w:t>
       </w:r>
     </w:p>
     <w:p/>
@@ -11138,15 +10184,7 @@
           </w:tcPr>
           <w:p>
             <w:r>
-              <w:t xml:space="preserve">Trigger level, in </w:t>
-            </w:r>
-            <w:proofErr w:type="spellStart"/>
-            <w:r>
-              <w:t>milliVolts</w:t>
-            </w:r>
-            <w:proofErr w:type="spellEnd"/>
-            <w:r>
-              <w:t>, or the activation word to begin a self-learning process for the trigger level using simulated annealing.</w:t>
+              <w:t>Trigger level, in milliVolts, or the activation word to begin a self-learning process for the trigger level using simulated annealing.</w:t>
             </w:r>
           </w:p>
         </w:tc>
@@ -11207,15 +10245,7 @@
         <w:t>instead</w:t>
       </w:r>
       <w:r>
-        <w:t xml:space="preserve"> of providing a trigger value in </w:t>
-      </w:r>
-      <w:proofErr w:type="spellStart"/>
-      <w:r>
-        <w:t>milliVolts</w:t>
-      </w:r>
-      <w:proofErr w:type="spellEnd"/>
-      <w:r>
-        <w:t>. The self-learning process uses simulated annealing, where a random trigger value is chosen, and then random neighbors are traversed to if their trigger levels seem to provide an improved number of valid packets within the learning window. The allowable traversal distance is gradually decreased over time until a final value is settled upon. The self-learning process takes approximately 20 minutes. Note that as of the current firmware revision, hand-tuning the trigger value (or using the provided default value) may outperform the self-learning routine.</w:t>
+        <w:t xml:space="preserve"> of providing a trigger value in milliVolts. The self-learning process uses simulated annealing, where a random trigger value is chosen, and then random neighbors are traversed to if their trigger levels seem to provide an improved number of valid packets within the learning window. The allowable traversal distance is gradually decreased over time until a final value is settled upon. The self-learning process takes approximately 20 minutes. Note that as of the current firmware revision, hand-tuning the trigger value (or using the provided default value) may outperform the self-learning routine.</w:t>
       </w:r>
     </w:p>
     <w:p>
@@ -11296,15 +10326,7 @@
     </w:p>
     <w:p>
       <w:r>
-        <w:t xml:space="preserve">Queries the uptime of the </w:t>
-      </w:r>
-      <w:proofErr w:type="spellStart"/>
-      <w:r>
-        <w:t>ADSBee</w:t>
-      </w:r>
-      <w:proofErr w:type="spellEnd"/>
-      <w:r>
-        <w:t>, in seconds.</w:t>
+        <w:t>Queries the uptime of the ADSBee, in seconds.</w:t>
       </w:r>
     </w:p>
     <w:p>
@@ -11339,31 +10361,7 @@
     </w:p>
     <w:p>
       <w:r>
-        <w:t xml:space="preserve">The </w:t>
-      </w:r>
-      <w:proofErr w:type="spellStart"/>
-      <w:r>
-        <w:t>ADSBee</w:t>
-      </w:r>
-      <w:proofErr w:type="spellEnd"/>
-      <w:r>
-        <w:t xml:space="preserve"> features a watchdog timer on the RP2040, which will automatically reset all microcontrollers on the board if code executing on the RP2040 freezes up, or if SPI communication with the ESP32 breaks down. This is intended to provide a means of automatic recovery in case of a hard fault caused by firmware bugs (likely), power glitches (maybe), or cosmic rays (probably not). As the watchdog may not be wanted in some cases, like debugging </w:t>
-      </w:r>
-      <w:proofErr w:type="spellStart"/>
-      <w:r>
-        <w:t>hardfaults</w:t>
-      </w:r>
-      <w:proofErr w:type="spellEnd"/>
-      <w:r>
-        <w:t xml:space="preserve">, or during device programming / </w:t>
-      </w:r>
-      <w:proofErr w:type="spellStart"/>
-      <w:r>
-        <w:t>beakpoint</w:t>
-      </w:r>
-      <w:proofErr w:type="spellEnd"/>
-      <w:r>
-        <w:t xml:space="preserve"> debugging, it can be disabled. Additionally, means are provided for self-testing the watchdog via AT command in order to verify that it is still active.</w:t>
+        <w:t>The ADSBee features a watchdog timer on the RP2040, which will automatically reset all microcontrollers on the board if code executing on the RP2040 freezes up, or if SPI communication with the ESP32 breaks down. This is intended to provide a means of automatic recovery in case of a hard fault caused by firmware bugs (likely), power glitches (maybe), or cosmic rays (probably not). As the watchdog may not be wanted in some cases, like debugging hardfaults, or during device programming / beakpoint debugging, it can be disabled. Additionally, means are provided for self-testing the watchdog via AT command in order to verify that it is still active.</w:t>
       </w:r>
     </w:p>
     <w:p>
@@ -11385,15 +10383,7 @@
         <w:pStyle w:val="code"/>
       </w:pPr>
       <w:r>
-        <w:t>AT+WATCHDOG=&lt;</w:t>
-      </w:r>
-      <w:proofErr w:type="spellStart"/>
-      <w:r>
-        <w:t>timeout_sec</w:t>
-      </w:r>
-      <w:proofErr w:type="spellEnd"/>
-      <w:r>
-        <w:t>&gt;</w:t>
+        <w:t>AT+WATCHDOG=&lt;timeout_sec&gt;</w:t>
       </w:r>
     </w:p>
     <w:p/>
@@ -11487,15 +10477,7 @@
           </w:tcPr>
           <w:p>
             <w:r>
-              <w:t xml:space="preserve">Trigger level, in </w:t>
-            </w:r>
-            <w:proofErr w:type="spellStart"/>
-            <w:r>
-              <w:t>milliVolts</w:t>
-            </w:r>
-            <w:proofErr w:type="spellEnd"/>
-            <w:r>
-              <w:t>, or the activation word to begin a self-learning process for the trigger level using simulated annealing.</w:t>
+              <w:t>Trigger level, in milliVolts, or the activation word to begin a self-learning process for the trigger level using simulated annealing.</w:t>
             </w:r>
           </w:p>
         </w:tc>
@@ -11585,15 +10567,7 @@
     </w:p>
     <w:p>
       <w:r>
-        <w:t>(</w:t>
-      </w:r>
-      <w:proofErr w:type="spellStart"/>
-      <w:r>
-        <w:t>ADSBee</w:t>
-      </w:r>
-      <w:proofErr w:type="spellEnd"/>
-      <w:r>
-        <w:t xml:space="preserve"> Reboots here)</w:t>
+        <w:t>(ADSBee Reboots here)</w:t>
       </w:r>
     </w:p>
     <w:p>
@@ -11635,47 +10609,7 @@
     </w:p>
     <w:p>
       <w:r>
-        <w:t xml:space="preserve">The </w:t>
-      </w:r>
-      <w:proofErr w:type="spellStart"/>
-      <w:r>
-        <w:t>ADSBee</w:t>
-      </w:r>
-      <w:proofErr w:type="spellEnd"/>
-      <w:r>
-        <w:t xml:space="preserve"> creates its own </w:t>
-      </w:r>
-      <w:proofErr w:type="spellStart"/>
-      <w:r>
-        <w:t>WiFi</w:t>
-      </w:r>
-      <w:proofErr w:type="spellEnd"/>
-      <w:r>
-        <w:t xml:space="preserve"> access point that allows other devices to join its network in order to access the Web CLI and receive aircraft data (e.g. GDL90 traffic info over UDP port 4000). The </w:t>
-      </w:r>
-      <w:proofErr w:type="spellStart"/>
-      <w:r>
-        <w:t>WiFi</w:t>
-      </w:r>
-      <w:proofErr w:type="spellEnd"/>
-      <w:r>
-        <w:t xml:space="preserve"> AP can be enabled/disabled and can have its SSID, password, and </w:t>
-      </w:r>
-      <w:proofErr w:type="spellStart"/>
-      <w:r>
-        <w:t>WiFi</w:t>
-      </w:r>
-      <w:proofErr w:type="spellEnd"/>
-      <w:r>
-        <w:t xml:space="preserve"> channel customized. Note that </w:t>
-      </w:r>
-      <w:proofErr w:type="spellStart"/>
-      <w:r>
-        <w:t>WiFi</w:t>
-      </w:r>
-      <w:proofErr w:type="spellEnd"/>
-      <w:r>
-        <w:t xml:space="preserve"> settings don’t have any affect unless the ESP32 is enabled, and are not propagated to the ESP32 unless settings are saved with </w:t>
+        <w:t xml:space="preserve">The ADSBee creates its own WiFi access point that allows other devices to join its network in order to access the Web CLI and receive aircraft data (e.g. GDL90 traffic info over UDP port 4000). The WiFi AP can be enabled/disabled and can have its SSID, password, and WiFi channel customized. Note that WiFi settings don’t have any affect unless the ESP32 is enabled, and are not propagated to the ESP32 unless settings are saved with </w:t>
       </w:r>
       <w:r>
         <w:rPr>
@@ -11697,15 +10631,7 @@
       </w:pPr>
       <w:bookmarkStart w:id="51" w:name="_Toc183226075"/>
       <w:r>
-        <w:t xml:space="preserve">Configure the </w:t>
-      </w:r>
-      <w:proofErr w:type="spellStart"/>
-      <w:r>
-        <w:t>WiFi</w:t>
-      </w:r>
-      <w:proofErr w:type="spellEnd"/>
-      <w:r>
-        <w:t xml:space="preserve"> Access Point</w:t>
+        <w:t>Configure the WiFi Access Point</w:t>
       </w:r>
       <w:bookmarkEnd w:id="51"/>
     </w:p>
@@ -11714,36 +10640,7 @@
         <w:pStyle w:val="code"/>
       </w:pPr>
       <w:r>
-        <w:t>AT+WIFI_AP=&lt;enabled</w:t>
-      </w:r>
-      <w:proofErr w:type="gramStart"/>
-      <w:r>
-        <w:t>&gt;,&lt;</w:t>
-      </w:r>
-      <w:proofErr w:type="spellStart"/>
-      <w:proofErr w:type="gramEnd"/>
-      <w:r>
-        <w:t>ap_ssid</w:t>
-      </w:r>
-      <w:proofErr w:type="spellEnd"/>
-      <w:r>
-        <w:t>&gt;,&lt;</w:t>
-      </w:r>
-      <w:proofErr w:type="spellStart"/>
-      <w:r>
-        <w:t>ap_pwd</w:t>
-      </w:r>
-      <w:proofErr w:type="spellEnd"/>
-      <w:r>
-        <w:t>&gt;,&lt;</w:t>
-      </w:r>
-      <w:proofErr w:type="spellStart"/>
-      <w:r>
-        <w:t>ap_channel</w:t>
-      </w:r>
-      <w:proofErr w:type="spellEnd"/>
-      <w:r>
-        <w:t>&gt;</w:t>
+        <w:t>AT+WIFI_AP=&lt;enabled&gt;,&lt;ap_ssid&gt;,&lt;ap_pwd&gt;,&lt;ap_channel&gt;</w:t>
       </w:r>
     </w:p>
     <w:p/>
@@ -11847,28 +10744,12 @@
           </w:tcPr>
           <w:p>
             <w:r>
-              <w:t xml:space="preserve">0 – Disable </w:t>
-            </w:r>
-            <w:proofErr w:type="spellStart"/>
-            <w:r>
-              <w:t>WiFi</w:t>
-            </w:r>
-            <w:proofErr w:type="spellEnd"/>
-            <w:r>
-              <w:t xml:space="preserve"> access point.</w:t>
-            </w:r>
-          </w:p>
-          <w:p>
-            <w:r>
-              <w:t xml:space="preserve">1 – Enable </w:t>
-            </w:r>
-            <w:proofErr w:type="spellStart"/>
-            <w:r>
-              <w:t>WiFi</w:t>
-            </w:r>
-            <w:proofErr w:type="spellEnd"/>
-            <w:r>
-              <w:t xml:space="preserve"> access point.</w:t>
+              <w:t>0 – Disable WiFi access point.</w:t>
+            </w:r>
+          </w:p>
+          <w:p>
+            <w:r>
+              <w:t>1 – Enable WiFi access point.</w:t>
             </w:r>
           </w:p>
         </w:tc>
@@ -11879,11 +10760,9 @@
             <w:tcW w:w="1548" w:type="dxa"/>
           </w:tcPr>
           <w:p>
-            <w:proofErr w:type="spellStart"/>
             <w:r>
               <w:t>ap_ssid</w:t>
             </w:r>
-            <w:proofErr w:type="spellEnd"/>
           </w:p>
         </w:tc>
         <w:tc>
@@ -11913,11 +10792,9 @@
             <w:tcW w:w="1548" w:type="dxa"/>
           </w:tcPr>
           <w:p>
-            <w:proofErr w:type="spellStart"/>
             <w:r>
               <w:t>ap_pwd</w:t>
             </w:r>
-            <w:proofErr w:type="spellEnd"/>
           </w:p>
         </w:tc>
         <w:tc>
@@ -11926,15 +10803,7 @@
           </w:tcPr>
           <w:p>
             <w:r>
-              <w:t>Password for the access point. Defaults to “</w:t>
-            </w:r>
-            <w:proofErr w:type="spellStart"/>
-            <w:r>
-              <w:t>yummyflowers</w:t>
-            </w:r>
-            <w:proofErr w:type="spellEnd"/>
-            <w:r>
-              <w:t>”. Can be set to a value up to 64 characters long.</w:t>
+              <w:t>Password for the access point. Defaults to “yummyflowers”. Can be set to a value up to 64 characters long.</w:t>
             </w:r>
           </w:p>
         </w:tc>
@@ -11955,11 +10824,9 @@
             <w:tcW w:w="1548" w:type="dxa"/>
           </w:tcPr>
           <w:p>
-            <w:proofErr w:type="spellStart"/>
             <w:r>
               <w:t>ap_channel</w:t>
             </w:r>
-            <w:proofErr w:type="spellEnd"/>
           </w:p>
         </w:tc>
         <w:tc>
@@ -11967,13 +10834,8 @@
             <w:tcW w:w="4860" w:type="dxa"/>
           </w:tcPr>
           <w:p>
-            <w:proofErr w:type="spellStart"/>
-            <w:r>
-              <w:t>WiFi</w:t>
-            </w:r>
-            <w:proofErr w:type="spellEnd"/>
-            <w:r>
-              <w:t xml:space="preserve"> channel number for the access point. Can be set to a value from 1-11. A random channel value is chosen by default during initial programming of the device. It is recommended to change the channel value to a frequency with low utilization in the installation location.</w:t>
+            <w:r>
+              <w:t>WiFi channel number for the access point. Can be set to a value from 1-11. A random channel value is chosen by default during initial programming of the device. It is recommended to change the channel value to a frequency with low utilization in the installation location.</w:t>
             </w:r>
           </w:p>
         </w:tc>
@@ -12000,15 +10862,7 @@
       </w:pPr>
       <w:bookmarkStart w:id="52" w:name="_Toc183226076"/>
       <w:r>
-        <w:t xml:space="preserve">Query the </w:t>
-      </w:r>
-      <w:proofErr w:type="spellStart"/>
-      <w:r>
-        <w:t>WiFi</w:t>
-      </w:r>
-      <w:proofErr w:type="spellEnd"/>
-      <w:r>
-        <w:t xml:space="preserve"> Access Point Configuration</w:t>
+        <w:t>Query the WiFi Access Point Configuration</w:t>
       </w:r>
       <w:bookmarkEnd w:id="52"/>
     </w:p>
@@ -12025,15 +10879,7 @@
         <w:pStyle w:val="code"/>
       </w:pPr>
       <w:r>
-        <w:t>+WIFI_AP=</w:t>
-      </w:r>
-      <w:proofErr w:type="gramStart"/>
-      <w:r>
-        <w:t>1,ADSBee</w:t>
-      </w:r>
-      <w:proofErr w:type="gramEnd"/>
-      <w:r>
-        <w:t>1090-0240907000001,yummyflowers,3</w:t>
+        <w:t>+WIFI_AP=1,ADSBee1090-0240907000001,yummyflowers,3</w:t>
       </w:r>
     </w:p>
     <w:p/>
@@ -12076,31 +10922,7 @@
     </w:p>
     <w:p>
       <w:r>
-        <w:t xml:space="preserve">The </w:t>
-      </w:r>
-      <w:proofErr w:type="spellStart"/>
-      <w:r>
-        <w:t>ADSBee</w:t>
-      </w:r>
-      <w:proofErr w:type="spellEnd"/>
-      <w:r>
-        <w:t xml:space="preserve"> can join external </w:t>
-      </w:r>
-      <w:proofErr w:type="spellStart"/>
-      <w:r>
-        <w:t>WiFi</w:t>
-      </w:r>
-      <w:proofErr w:type="spellEnd"/>
-      <w:r>
-        <w:t xml:space="preserve"> networks as a </w:t>
-      </w:r>
-      <w:proofErr w:type="spellStart"/>
-      <w:r>
-        <w:t>WiFi</w:t>
-      </w:r>
-      <w:proofErr w:type="spellEnd"/>
-      <w:r>
-        <w:t xml:space="preserve"> station in order to allow connections from other devices on the existing network, or to connect to the internet in order to feed remote endpoints with air traffic data.</w:t>
+        <w:t>The ADSBee can join external WiFi networks as a WiFi station in order to allow connections from other devices on the existing network, or to connect to the internet in order to feed remote endpoints with air traffic data.</w:t>
       </w:r>
     </w:p>
     <w:p>
@@ -12113,15 +10935,7 @@
       </w:pPr>
       <w:bookmarkStart w:id="54" w:name="_Toc183226078"/>
       <w:r>
-        <w:t xml:space="preserve">Configure the </w:t>
-      </w:r>
-      <w:proofErr w:type="spellStart"/>
-      <w:r>
-        <w:t>WiFi</w:t>
-      </w:r>
-      <w:proofErr w:type="spellEnd"/>
-      <w:r>
-        <w:t xml:space="preserve"> Station</w:t>
+        <w:t>Configure the WiFi Station</w:t>
       </w:r>
       <w:bookmarkEnd w:id="54"/>
     </w:p>
@@ -12130,28 +10944,7 @@
         <w:pStyle w:val="code"/>
       </w:pPr>
       <w:r>
-        <w:t>AT+WIFI_STA=&lt;enabled</w:t>
-      </w:r>
-      <w:proofErr w:type="gramStart"/>
-      <w:r>
-        <w:t>&gt;,&lt;</w:t>
-      </w:r>
-      <w:proofErr w:type="spellStart"/>
-      <w:proofErr w:type="gramEnd"/>
-      <w:r>
-        <w:t>sta_ssid</w:t>
-      </w:r>
-      <w:proofErr w:type="spellEnd"/>
-      <w:r>
-        <w:t>&gt;,&lt;</w:t>
-      </w:r>
-      <w:proofErr w:type="spellStart"/>
-      <w:r>
-        <w:t>sta_pwd</w:t>
-      </w:r>
-      <w:proofErr w:type="spellEnd"/>
-      <w:r>
-        <w:t>&gt;</w:t>
+        <w:t>AT+WIFI_STA=&lt;enabled&gt;,&lt;sta_ssid&gt;,&lt;sta_pwd&gt;</w:t>
       </w:r>
     </w:p>
     <w:p/>
@@ -12255,28 +11048,12 @@
           </w:tcPr>
           <w:p>
             <w:r>
-              <w:t xml:space="preserve">0 – Disable </w:t>
-            </w:r>
-            <w:proofErr w:type="spellStart"/>
-            <w:r>
-              <w:t>WiFi</w:t>
-            </w:r>
-            <w:proofErr w:type="spellEnd"/>
-            <w:r>
-              <w:t xml:space="preserve"> station.</w:t>
-            </w:r>
-          </w:p>
-          <w:p>
-            <w:r>
-              <w:t xml:space="preserve">1 – Enable </w:t>
-            </w:r>
-            <w:proofErr w:type="spellStart"/>
-            <w:r>
-              <w:t>WiFi</w:t>
-            </w:r>
-            <w:proofErr w:type="spellEnd"/>
-            <w:r>
-              <w:t xml:space="preserve"> station.</w:t>
+              <w:t>0 – Disable WiFi station.</w:t>
+            </w:r>
+          </w:p>
+          <w:p>
+            <w:r>
+              <w:t>1 – Enable WiFi station.</w:t>
             </w:r>
           </w:p>
         </w:tc>
@@ -12287,11 +11064,9 @@
             <w:tcW w:w="1548" w:type="dxa"/>
           </w:tcPr>
           <w:p>
-            <w:proofErr w:type="spellStart"/>
             <w:r>
               <w:t>sta_ssid</w:t>
             </w:r>
-            <w:proofErr w:type="spellEnd"/>
           </w:p>
         </w:tc>
         <w:tc>
@@ -12321,11 +11096,9 @@
             <w:tcW w:w="1548" w:type="dxa"/>
           </w:tcPr>
           <w:p>
-            <w:proofErr w:type="spellStart"/>
             <w:r>
               <w:t>sta_pwd</w:t>
             </w:r>
-            <w:proofErr w:type="spellEnd"/>
           </w:p>
         </w:tc>
         <w:tc>
@@ -12366,15 +11139,7 @@
       </w:pPr>
       <w:bookmarkStart w:id="55" w:name="_Toc183226079"/>
       <w:r>
-        <w:t xml:space="preserve">Query the </w:t>
-      </w:r>
-      <w:proofErr w:type="spellStart"/>
-      <w:r>
-        <w:t>WiFi</w:t>
-      </w:r>
-      <w:proofErr w:type="spellEnd"/>
-      <w:r>
-        <w:t xml:space="preserve"> Station Configuration</w:t>
+        <w:t>Query the WiFi Station Configuration</w:t>
       </w:r>
       <w:bookmarkEnd w:id="55"/>
     </w:p>
@@ -12383,26 +11148,10 @@
         <w:pStyle w:val="code"/>
       </w:pPr>
       <w:r>
-        <w:t>+WIFI_STA=</w:t>
-      </w:r>
-      <w:proofErr w:type="gramStart"/>
-      <w:r>
-        <w:t>1,</w:t>
-      </w:r>
-      <w:r>
-        <w:t>My</w:t>
-      </w:r>
-      <w:proofErr w:type="gramEnd"/>
-      <w:r>
-        <w:t xml:space="preserve"> Supercool </w:t>
-      </w:r>
-      <w:proofErr w:type="spellStart"/>
-      <w:r>
-        <w:t>WiFi</w:t>
-      </w:r>
-      <w:proofErr w:type="spellEnd"/>
-      <w:r>
-        <w:t xml:space="preserve"> Network</w:t>
+        <w:t>+WIFI_STA=1,</w:t>
+      </w:r>
+      <w:r>
+        <w:t>My Supercool WiFi Network</w:t>
       </w:r>
       <w:r>
         <w:t>,********</w:t>
@@ -12421,23 +11170,7 @@
         </w:rPr>
       </w:pPr>
       <w:r>
-        <w:t xml:space="preserve">Queries the configuration used by the </w:t>
-      </w:r>
-      <w:proofErr w:type="spellStart"/>
-      <w:r>
-        <w:t>ADSBee</w:t>
-      </w:r>
-      <w:proofErr w:type="spellEnd"/>
-      <w:r>
-        <w:t xml:space="preserve"> to join an external </w:t>
-      </w:r>
-      <w:proofErr w:type="spellStart"/>
-      <w:r>
-        <w:t>WiFi</w:t>
-      </w:r>
-      <w:proofErr w:type="spellEnd"/>
-      <w:r>
-        <w:t xml:space="preserve"> network. Note that the value and ordering of the arguments is identical to the configuration command, except the password is censored.</w:t>
+        <w:t>Queries the configuration used by the ADSBee to join an external WiFi network. Note that the value and ordering of the arguments is identical to the configuration command, except the password is censored.</w:t>
       </w:r>
       <w:r>
         <w:br w:type="page"/>
@@ -12459,13 +11192,8 @@
       <w:bookmarkEnd w:id="56"/>
     </w:p>
     <w:p>
-      <w:proofErr w:type="spellStart"/>
-      <w:r>
-        <w:t>ADSBee</w:t>
-      </w:r>
-      <w:proofErr w:type="spellEnd"/>
-      <w:r>
-        <w:t xml:space="preserve"> 1090 supports the following reporting protocols on CONSOLE and COMMS_UART.</w:t>
+      <w:r>
+        <w:t>ADSBee 1090 supports the following reporting protocols on CONSOLE and COMMS_UART.</w:t>
       </w:r>
     </w:p>
     <w:p>
@@ -12476,11 +11204,9 @@
           <w:numId w:val="4"/>
         </w:numPr>
       </w:pPr>
-      <w:proofErr w:type="spellStart"/>
       <w:r>
         <w:t>CSBee</w:t>
       </w:r>
-      <w:proofErr w:type="spellEnd"/>
     </w:p>
     <w:p>
       <w:pPr>
@@ -12544,15 +11270,7 @@
     </w:p>
     <w:p>
       <w:r>
-        <w:t xml:space="preserve">The CONSOLE interface reports debug messages and AT command responses in addition to the selected reporting protocol. If the CONSOLE interface is being used as a reporting interface, it is recommended to send AT+LOG_LEVEL=SILENT to silence any debug logs that might corrupt the reported data, and to avoid sending additional AT commands while reading reported data in order to avoid the reported data being interspersed with OK and other AT command responses from the </w:t>
-      </w:r>
-      <w:proofErr w:type="spellStart"/>
-      <w:r>
-        <w:t>ADSBee</w:t>
-      </w:r>
-      <w:proofErr w:type="spellEnd"/>
-      <w:r>
-        <w:t xml:space="preserve"> 1090.</w:t>
+        <w:t>The CONSOLE interface reports debug messages and AT command responses in addition to the selected reporting protocol. If the CONSOLE interface is being used as a reporting interface, it is recommended to send AT+LOG_LEVEL=SILENT to silence any debug logs that might corrupt the reported data, and to avoid sending additional AT commands while reading reported data in order to avoid the reported data being interspersed with OK and other AT command responses from the ADSBee 1090.</w:t>
       </w:r>
     </w:p>
     <w:p>
@@ -12577,7 +11295,6 @@
         </w:numPr>
       </w:pPr>
       <w:bookmarkStart w:id="57" w:name="_Toc183226081"/>
-      <w:proofErr w:type="spellStart"/>
       <w:r>
         <w:lastRenderedPageBreak/>
         <w:t>CSB</w:t>
@@ -12586,7 +11303,6 @@
         <w:t>ee</w:t>
       </w:r>
       <w:bookmarkEnd w:id="57"/>
-      <w:proofErr w:type="spellEnd"/>
     </w:p>
     <w:p>
       <w:r>
@@ -12595,29 +11311,13 @@
     </w:p>
     <w:p>
       <w:r>
-        <w:t xml:space="preserve">The </w:t>
-      </w:r>
-      <w:proofErr w:type="spellStart"/>
-      <w:r>
-        <w:t>CSBee</w:t>
-      </w:r>
-      <w:proofErr w:type="spellEnd"/>
-      <w:r>
-        <w:t xml:space="preserve"> protocol is</w:t>
+        <w:t>The CSBee protocol is</w:t>
       </w:r>
       <w:r>
         <w:t xml:space="preserve"> heavily</w:t>
       </w:r>
       <w:r>
-        <w:t xml:space="preserve"> inspired by the </w:t>
-      </w:r>
-      <w:proofErr w:type="spellStart"/>
-      <w:r>
-        <w:t>Aerobits</w:t>
-      </w:r>
-      <w:proofErr w:type="spellEnd"/>
-      <w:r>
-        <w:t xml:space="preserve"> Aero CSV protocol.</w:t>
+        <w:t xml:space="preserve"> inspired by the Aerobits Aero CSV protocol.</w:t>
       </w:r>
     </w:p>
     <w:p>
@@ -12644,15 +11344,7 @@
         <w:pStyle w:val="code"/>
       </w:pPr>
       <w:r>
-        <w:t>#</w:t>
-      </w:r>
-      <w:proofErr w:type="gramStart"/>
-      <w:r>
-        <w:t>A:ICAO</w:t>
-      </w:r>
-      <w:proofErr w:type="gramEnd"/>
-      <w:r>
-        <w:t>,FLAGS,CALL,SQ</w:t>
+        <w:t>#A:ICAO,FLAGS,CALL,SQ</w:t>
       </w:r>
       <w:r>
         <w:t>UAWK,ECAT</w:t>
@@ -14033,16 +12725,11 @@
               <w:spacing w:after="0"/>
             </w:pPr>
             <w:r>
-              <w:t xml:space="preserve">Signal quality, in </w:t>
-            </w:r>
-            <w:proofErr w:type="spellStart"/>
-            <w:r>
-              <w:t>dB</w:t>
+              <w:t>Signal quality, in dB</w:t>
             </w:r>
             <w:r>
               <w:t>.</w:t>
             </w:r>
-            <w:proofErr w:type="spellEnd"/>
           </w:p>
         </w:tc>
         <w:tc>
@@ -14927,15 +13614,7 @@
           </w:tcPr>
           <w:p>
             <w:r>
-              <w:t xml:space="preserve">Emitter has </w:t>
-            </w:r>
-            <w:proofErr w:type="gramStart"/>
-            <w:r>
-              <w:t>receive</w:t>
-            </w:r>
-            <w:proofErr w:type="gramEnd"/>
-            <w:r>
-              <w:t xml:space="preserve"> capability for 1090MHz Extended Squitter transmissions.</w:t>
+              <w:t>Emitter has receive capability for 1090MHz Extended Squitter transmissions.</w:t>
             </w:r>
           </w:p>
         </w:tc>
@@ -14967,15 +13646,7 @@
           </w:tcPr>
           <w:p>
             <w:r>
-              <w:t xml:space="preserve">Emitter has </w:t>
-            </w:r>
-            <w:proofErr w:type="gramStart"/>
-            <w:r>
-              <w:t>receive</w:t>
-            </w:r>
-            <w:proofErr w:type="gramEnd"/>
-            <w:r>
-              <w:t xml:space="preserve"> capability for UAT (978MHz Universal Access Transceiver) transmissions.</w:t>
+              <w:t>Emitter has receive capability for UAT (978MHz Universal Access Transceiver) transmissions.</w:t>
             </w:r>
           </w:p>
         </w:tc>
@@ -15889,15 +14560,7 @@
               <w:jc w:val="center"/>
             </w:pPr>
             <w:r>
-              <w:t xml:space="preserve">Space / </w:t>
-            </w:r>
-            <w:proofErr w:type="spellStart"/>
-            <w:r>
-              <w:t>Transatmospheric</w:t>
-            </w:r>
-            <w:proofErr w:type="spellEnd"/>
-            <w:r>
-              <w:t xml:space="preserve"> Vehicle</w:t>
+              <w:t>Space / Transatmospheric Vehicle</w:t>
             </w:r>
           </w:p>
         </w:tc>
@@ -16757,11 +15420,7 @@
               <w:jc w:val="center"/>
             </w:pPr>
             <w:r>
-              <w:t>Navigation Accuracy Category: Position (</w:t>
-            </w:r>
-            <w:proofErr w:type="spellStart"/>
-            <w:r>
-              <w:t>NAC</w:t>
+              <w:t>Navigation Accuracy Category: Position (NAC</w:t>
             </w:r>
             <w:r>
               <w:rPr>
@@ -16769,7 +15428,6 @@
               </w:rPr>
               <w:t>p</w:t>
             </w:r>
-            <w:proofErr w:type="spellEnd"/>
             <w:r>
               <w:t>)</w:t>
             </w:r>
@@ -16785,11 +15443,7 @@
               <w:jc w:val="center"/>
             </w:pPr>
             <w:r>
-              <w:t>Navigation Accuracy Category: Velocity (</w:t>
-            </w:r>
-            <w:proofErr w:type="spellStart"/>
-            <w:r>
-              <w:t>NAC</w:t>
+              <w:t>Navigation Accuracy Category: Velocity (NAC</w:t>
             </w:r>
             <w:r>
               <w:rPr>
@@ -16797,7 +15451,6 @@
               </w:rPr>
               <w:t>v</w:t>
             </w:r>
-            <w:proofErr w:type="spellEnd"/>
             <w:r>
               <w:t>)</w:t>
             </w:r>
@@ -16812,11 +15465,7 @@
               <w:jc w:val="center"/>
             </w:pPr>
             <w:r>
-              <w:t>Navigation Integrity Category: Barometer (</w:t>
-            </w:r>
-            <w:proofErr w:type="spellStart"/>
-            <w:r>
-              <w:t>NIC</w:t>
+              <w:t>Navigation Integrity Category: Barometer (NIC</w:t>
             </w:r>
             <w:r>
               <w:rPr>
@@ -16824,7 +15473,6 @@
               </w:rPr>
               <w:t>baro</w:t>
             </w:r>
-            <w:proofErr w:type="spellEnd"/>
             <w:r>
               <w:t>)</w:t>
             </w:r>
@@ -16873,22 +15521,13 @@
           <w:color w:val="008139" w:themeColor="accent1" w:themeShade="BF"/>
         </w:rPr>
       </w:pPr>
-      <w:proofErr w:type="gramStart"/>
       <w:r>
         <w:rPr>
           <w:b/>
           <w:bCs/>
         </w:rPr>
         <w:lastRenderedPageBreak/>
-        <w:t>SYSINFO[</w:t>
-      </w:r>
-      <w:proofErr w:type="gramEnd"/>
-      <w:r>
-        <w:rPr>
-          <w:b/>
-          <w:bCs/>
-        </w:rPr>
-        <w:t>0-3]: Navigation Integrity Category (NIC)</w:t>
+        <w:t>SYSINFO[0-3]: Navigation Integrity Category (NIC)</w:t>
       </w:r>
     </w:p>
     <w:p>
@@ -17281,20 +15920,11 @@
       <w:pPr>
         <w:pStyle w:val="Heading4"/>
       </w:pPr>
-      <w:proofErr w:type="gramStart"/>
-      <w:r>
-        <w:t>SYSINFO[</w:t>
-      </w:r>
-      <w:proofErr w:type="gramEnd"/>
-      <w:r>
-        <w:t xml:space="preserve">4]: </w:t>
-      </w:r>
-      <w:r>
-        <w:t>Navigation Integrity Category: Barometer (</w:t>
-      </w:r>
-      <w:proofErr w:type="spellStart"/>
-      <w:r>
-        <w:t>NIC</w:t>
+      <w:r>
+        <w:t xml:space="preserve">SYSINFO[4]: </w:t>
+      </w:r>
+      <w:r>
+        <w:t>Navigation Integrity Category: Barometer (NIC</w:t>
       </w:r>
       <w:r>
         <w:rPr>
@@ -17302,7 +15932,6 @@
         </w:rPr>
         <w:t>baro</w:t>
       </w:r>
-      <w:proofErr w:type="spellEnd"/>
       <w:r>
         <w:t>)</w:t>
       </w:r>
@@ -17315,11 +15944,7 @@
         <w:t>barometric altitude integrity</w:t>
       </w:r>
       <w:r>
-        <w:t xml:space="preserve"> (</w:t>
-      </w:r>
-      <w:proofErr w:type="spellStart"/>
-      <w:r>
-        <w:t>NIC</w:t>
+        <w:t xml:space="preserve"> (NIC</w:t>
       </w:r>
       <w:r>
         <w:rPr>
@@ -17327,18 +15952,13 @@
         </w:rPr>
         <w:t>baro</w:t>
       </w:r>
-      <w:proofErr w:type="spellEnd"/>
       <w:r>
         <w:t>) indicates how much trust should be placed in an aircraft’s reported altitude. The field is a single bit that indicates whether the aircraft uses an altimeter that has been cross-checked against other sources. Old school encoding altimeters have many parallel wires and output an altitude in a format called a Gillham Code, and have no built-in method of error checking. A single faulty wire can result in erroneous readings, so this bit lets air traffic control know whether to take altitude readings from the aircraft with a grain of salt. A 0 indicates that the transponder is outputting altitude from a Gillham coded source (with no way to cross check the value), while a 1 indicates that the transponder is outputting altitude from a Gillham coded source while using another sensor to cross-check it, or is using a more modern barometer that supports a protocol with built-in error checking.</w:t>
       </w:r>
     </w:p>
     <w:p>
       <w:r>
-        <w:t xml:space="preserve">A higher </w:t>
-      </w:r>
-      <w:proofErr w:type="spellStart"/>
-      <w:r>
-        <w:t>NIC</w:t>
+        <w:t>A higher NIC</w:t>
       </w:r>
       <w:r>
         <w:rPr>
@@ -17346,7 +15966,6 @@
         </w:rPr>
         <w:t>baro</w:t>
       </w:r>
-      <w:proofErr w:type="spellEnd"/>
       <w:r>
         <w:t xml:space="preserve"> value (i.e. 1 instead of 0) indicates more trust in the aircraft’s reported altitude.</w:t>
       </w:r>
@@ -17375,7 +15994,6 @@
                 <w:bCs/>
               </w:rPr>
             </w:pPr>
-            <w:proofErr w:type="spellStart"/>
             <w:r>
               <w:rPr>
                 <w:b/>
@@ -17391,7 +16009,6 @@
               </w:rPr>
               <w:t>baro</w:t>
             </w:r>
-            <w:proofErr w:type="spellEnd"/>
             <w:r>
               <w:rPr>
                 <w:b/>
@@ -17460,17 +16077,7 @@
           </w:tcPr>
           <w:p>
             <w:r>
-              <w:t xml:space="preserve">Altitude is from a Gillham-coded input that is being cross-checked with another source, or from a </w:t>
-            </w:r>
-            <w:proofErr w:type="spellStart"/>
-            <w:proofErr w:type="gramStart"/>
-            <w:r>
-              <w:t>non Gillham</w:t>
-            </w:r>
-            <w:proofErr w:type="spellEnd"/>
-            <w:proofErr w:type="gramEnd"/>
-            <w:r>
-              <w:t>-coded input with built-in error checking features.</w:t>
+              <w:t>Altitude is from a Gillham-coded input that is being cross-checked with another source, or from a non Gillham-coded input with built-in error checking features.</w:t>
             </w:r>
           </w:p>
         </w:tc>
@@ -17481,20 +16088,11 @@
       <w:pPr>
         <w:pStyle w:val="Heading4"/>
       </w:pPr>
-      <w:proofErr w:type="gramStart"/>
-      <w:r>
-        <w:t>SYSINFO[</w:t>
-      </w:r>
-      <w:proofErr w:type="gramEnd"/>
-      <w:r>
-        <w:t xml:space="preserve">5-7]: </w:t>
-      </w:r>
-      <w:r>
-        <w:t>Navigation Accuracy Category: Velocity (</w:t>
-      </w:r>
-      <w:proofErr w:type="spellStart"/>
-      <w:r>
-        <w:t>NAC</w:t>
+      <w:r>
+        <w:t xml:space="preserve">SYSINFO[5-7]: </w:t>
+      </w:r>
+      <w:r>
+        <w:t>Navigation Accuracy Category: Velocity (NAC</w:t>
       </w:r>
       <w:r>
         <w:rPr>
@@ -17502,7 +16100,6 @@
         </w:rPr>
         <w:t>v</w:t>
       </w:r>
-      <w:proofErr w:type="spellEnd"/>
       <w:r>
         <w:t>)</w:t>
       </w:r>
@@ -17515,11 +16112,7 @@
         <w:t xml:space="preserve">horizontal velocity error </w:t>
       </w:r>
       <w:r>
-        <w:t>(</w:t>
-      </w:r>
-      <w:proofErr w:type="spellStart"/>
-      <w:r>
-        <w:t>NAC</w:t>
+        <w:t>(NAC</w:t>
       </w:r>
       <w:r>
         <w:rPr>
@@ -17527,18 +16120,13 @@
         </w:rPr>
         <w:t>v</w:t>
       </w:r>
-      <w:proofErr w:type="spellEnd"/>
       <w:r>
         <w:t>) indicates the expected accuracy of the reported velocity of the aircraft when systems are operating nominally. This varies depending on the accuracy capabilities of the measurement equipment onboard the aircraft, and not how often we expect said equipment to fail.</w:t>
       </w:r>
     </w:p>
     <w:p>
       <w:r>
-        <w:t xml:space="preserve">A higher </w:t>
-      </w:r>
-      <w:proofErr w:type="spellStart"/>
-      <w:r>
-        <w:t>NAC</w:t>
+        <w:t>A higher NAC</w:t>
       </w:r>
       <w:r>
         <w:rPr>
@@ -17546,7 +16134,6 @@
         </w:rPr>
         <w:t>v</w:t>
       </w:r>
-      <w:proofErr w:type="spellEnd"/>
       <w:r>
         <w:t xml:space="preserve"> indicates a more accurate velocity measurement system.</w:t>
       </w:r>
@@ -17575,7 +16162,6 @@
                 <w:bCs/>
               </w:rPr>
             </w:pPr>
-            <w:proofErr w:type="spellStart"/>
             <w:r>
               <w:rPr>
                 <w:b/>
@@ -17591,7 +16177,6 @@
               </w:rPr>
               <w:t>v</w:t>
             </w:r>
-            <w:proofErr w:type="spellEnd"/>
             <w:r>
               <w:rPr>
                 <w:b/>
@@ -17793,18 +16378,9 @@
       <w:pPr>
         <w:pStyle w:val="Heading4"/>
       </w:pPr>
-      <w:proofErr w:type="gramStart"/>
       <w:r>
         <w:lastRenderedPageBreak/>
-        <w:t>SYSINFO[</w:t>
-      </w:r>
-      <w:proofErr w:type="gramEnd"/>
-      <w:r>
-        <w:t>8-11]: Navigation Accuracy Category: Position (</w:t>
-      </w:r>
-      <w:proofErr w:type="spellStart"/>
-      <w:r>
-        <w:t>NAC</w:t>
+        <w:t>SYSINFO[8-11]: Navigation Accuracy Category: Position (NAC</w:t>
       </w:r>
       <w:r>
         <w:rPr>
@@ -17812,7 +16388,6 @@
         </w:rPr>
         <w:t>p</w:t>
       </w:r>
-      <w:proofErr w:type="spellEnd"/>
       <w:r>
         <w:t>)</w:t>
       </w:r>
@@ -17822,11 +16397,7 @@
         <w:t xml:space="preserve">The </w:t>
       </w:r>
       <w:r>
-        <w:t>estimated position uncertainty (</w:t>
-      </w:r>
-      <w:proofErr w:type="spellStart"/>
-      <w:r>
-        <w:t>NAC</w:t>
+        <w:t>estimated position uncertainty (NAC</w:t>
       </w:r>
       <w:r>
         <w:rPr>
@@ -17834,18 +16405,13 @@
         </w:rPr>
         <w:t>p</w:t>
       </w:r>
-      <w:proofErr w:type="spellEnd"/>
       <w:r>
         <w:t>) indicates the expected accuracy of the aircraft’s reported location when systems are operating nominally. This varies depending on the capabilities of the aircraft’s positioning system and not on how often we expect said equipment to fail.</w:t>
       </w:r>
     </w:p>
     <w:p>
       <w:r>
-        <w:t xml:space="preserve">A higher </w:t>
-      </w:r>
-      <w:proofErr w:type="spellStart"/>
-      <w:r>
-        <w:t>NAC</w:t>
+        <w:t>A higher NAC</w:t>
       </w:r>
       <w:r>
         <w:rPr>
@@ -17853,7 +16419,6 @@
         </w:rPr>
         <w:t>p</w:t>
       </w:r>
-      <w:proofErr w:type="spellEnd"/>
       <w:r>
         <w:t xml:space="preserve"> indicates a more accurate positioning system.</w:t>
       </w:r>
@@ -17893,7 +16458,6 @@
                 <w:bCs/>
               </w:rPr>
             </w:pPr>
-            <w:proofErr w:type="spellStart"/>
             <w:r>
               <w:rPr>
                 <w:b/>
@@ -17909,7 +16473,6 @@
               </w:rPr>
               <w:t>p</w:t>
             </w:r>
-            <w:proofErr w:type="spellEnd"/>
             <w:r>
               <w:rPr>
                 <w:b/>
@@ -18271,13 +16834,8 @@
       <w:pPr>
         <w:pStyle w:val="Heading4"/>
       </w:pPr>
-      <w:proofErr w:type="gramStart"/>
-      <w:r>
-        <w:t>SYSINFO[</w:t>
-      </w:r>
-      <w:proofErr w:type="gramEnd"/>
-      <w:r>
-        <w:t>12-13] Geometric Vertical Accuracy (GVA)</w:t>
+      <w:r>
+        <w:t>SYSINFO[12-13] Geometric Vertical Accuracy (GVA)</w:t>
       </w:r>
     </w:p>
     <w:p>
@@ -18465,13 +17023,8 @@
       <w:pPr>
         <w:pStyle w:val="Heading4"/>
       </w:pPr>
-      <w:proofErr w:type="gramStart"/>
-      <w:r>
-        <w:t>SYSINFO[</w:t>
-      </w:r>
-      <w:proofErr w:type="gramEnd"/>
-      <w:r>
-        <w:t>14-15] S</w:t>
+      <w:r>
+        <w:t>SYSINFO[14-15] S</w:t>
       </w:r>
       <w:r>
         <w:t>ource</w:t>
@@ -18882,22 +17435,13 @@
           <w:bCs/>
         </w:rPr>
       </w:pPr>
-      <w:proofErr w:type="gramStart"/>
       <w:r>
         <w:rPr>
           <w:b/>
           <w:bCs/>
         </w:rPr>
         <w:lastRenderedPageBreak/>
-        <w:t>SYSINFO[</w:t>
-      </w:r>
-      <w:proofErr w:type="gramEnd"/>
-      <w:r>
-        <w:rPr>
-          <w:b/>
-          <w:bCs/>
-        </w:rPr>
-        <w:t>16-17] System Design Assurance (SDA)</w:t>
+        <w:t>SYSINFO[16-17] System Design Assurance (SDA)</w:t>
       </w:r>
     </w:p>
     <w:p>
@@ -19340,21 +17884,12 @@
           <w:bCs/>
         </w:rPr>
       </w:pPr>
-      <w:proofErr w:type="gramStart"/>
       <w:r>
         <w:rPr>
           <w:b/>
           <w:bCs/>
         </w:rPr>
-        <w:t>SYSINFO[</w:t>
-      </w:r>
-      <w:proofErr w:type="gramEnd"/>
-      <w:r>
-        <w:rPr>
-          <w:b/>
-          <w:bCs/>
-        </w:rPr>
-        <w:t>18] GNSS Antenna Offset Known</w:t>
+        <w:t>SYSINFO[18] GNSS Antenna Offset Known</w:t>
       </w:r>
       <w:r>
         <w:rPr>
@@ -19493,67 +18028,49 @@
           <w:bCs/>
         </w:rPr>
       </w:pPr>
-      <w:proofErr w:type="gramStart"/>
       <w:r>
         <w:rPr>
           <w:b/>
           <w:bCs/>
         </w:rPr>
-        <w:t>SYSINFO[</w:t>
-      </w:r>
-      <w:proofErr w:type="gramEnd"/>
-      <w:r>
+        <w:t>SYSINFO[19-20] GNSS Antenna Offset Distance (GAOD)</w:t>
+      </w:r>
+    </w:p>
+    <w:p>
+      <w:r>
+        <w:t>This field indicates the distance that the GNSS antenna is offset from the centerline (roll axis) of the aircraft. Aircraft only report even values for their GNSS antenna offset distance, between 2-6 meters, so the reported offset distance can be calculated using the equation below.</w:t>
+      </w:r>
+    </w:p>
+    <w:p>
+      <w:pPr>
+        <w:ind w:left="720"/>
+      </w:pPr>
+      <w:r>
+        <w:t xml:space="preserve">GNSS antenna offset distance = GAOD &lt;&lt; </w:t>
+      </w:r>
+      <w:r>
+        <w:t>1</w:t>
+      </w:r>
+    </w:p>
+    <w:p>
+      <w:r>
+        <w:t>Note that this value is only reported by some aircraft while operating on the ground. Aircraft operating in the air do not report this value. Always check the value of the GAOK bit to see if the value of GAOD is worth paying attention to.</w:t>
+      </w:r>
+    </w:p>
+    <w:p/>
+    <w:p>
+      <w:pPr>
         <w:rPr>
           <w:b/>
           <w:bCs/>
         </w:rPr>
-        <w:t>19-20] GNSS Antenna Offset Distance (GAOD)</w:t>
-      </w:r>
-    </w:p>
-    <w:p>
-      <w:r>
-        <w:t>This field indicates the distance that the GNSS antenna is offset from the centerline (roll axis) of the aircraft. Aircraft only report even values for their GNSS antenna offset distance, between 2-6 meters, so the reported offset distance can be calculated using the equation below.</w:t>
-      </w:r>
-    </w:p>
-    <w:p>
-      <w:pPr>
-        <w:ind w:left="720"/>
-      </w:pPr>
-      <w:r>
-        <w:t xml:space="preserve">GNSS antenna offset distance = GAOD &lt;&lt; </w:t>
-      </w:r>
-      <w:r>
-        <w:t>1</w:t>
-      </w:r>
-    </w:p>
-    <w:p>
-      <w:r>
-        <w:t>Note that this value is only reported by some aircraft while operating on the ground. Aircraft operating in the air do not report this value. Always check the value of the GAOK bit to see if the value of GAOD is worth paying attention to.</w:t>
-      </w:r>
-    </w:p>
-    <w:p/>
-    <w:p>
-      <w:pPr>
+      </w:pPr>
+      <w:r>
         <w:rPr>
           <w:b/>
           <w:bCs/>
         </w:rPr>
-      </w:pPr>
-      <w:proofErr w:type="gramStart"/>
-      <w:r>
-        <w:rPr>
-          <w:b/>
-          <w:bCs/>
-        </w:rPr>
-        <w:t>SYSINFO[</w:t>
-      </w:r>
-      <w:proofErr w:type="gramEnd"/>
-      <w:r>
-        <w:rPr>
-          <w:b/>
-          <w:bCs/>
-        </w:rPr>
-        <w:t>21] GNSS Antenna Offset Direction (GAOR)</w:t>
+        <w:t>SYSINFO[21] GNSS Antenna Offset Direction (GAOR)</w:t>
       </w:r>
     </w:p>
     <w:tbl>
@@ -19689,7 +18206,6 @@
           <w:b/>
           <w:bCs/>
         </w:rPr>
-        <w:lastRenderedPageBreak/>
         <w:br w:type="page"/>
       </w:r>
     </w:p>
@@ -19700,22 +18216,13 @@
           <w:bCs/>
         </w:rPr>
       </w:pPr>
-      <w:proofErr w:type="gramStart"/>
       <w:r>
         <w:rPr>
           <w:b/>
           <w:bCs/>
         </w:rPr>
         <w:lastRenderedPageBreak/>
-        <w:t>SYSINFO[</w:t>
-      </w:r>
-      <w:proofErr w:type="gramEnd"/>
-      <w:r>
-        <w:rPr>
-          <w:b/>
-          <w:bCs/>
-        </w:rPr>
-        <w:t>22-28] Aircraft Maximum Dimension (MDIM)</w:t>
+        <w:t>SYSINFO[22-28] Aircraft Maximum Dimension (MDIM)</w:t>
       </w:r>
     </w:p>
     <w:p>
@@ -19754,21 +18261,12 @@
           <w:bCs/>
         </w:rPr>
       </w:pPr>
-      <w:proofErr w:type="spellStart"/>
       <w:r>
         <w:rPr>
           <w:b w:val="0"/>
           <w:bCs/>
         </w:rPr>
-        <w:t>CSBee</w:t>
-      </w:r>
-      <w:proofErr w:type="spellEnd"/>
-      <w:r>
-        <w:rPr>
-          <w:b w:val="0"/>
-          <w:bCs/>
-        </w:rPr>
-        <w:t xml:space="preserve"> messages use a 16-bit Cyclical Redundancy Checksum (CRC-16), which can be calculated using the algorithm in the C++ code snippet below. Note the “swap16” helper function which also needs to be included.</w:t>
+        <w:t>CSBee messages use a 16-bit Cyclical Redundancy Checksum (CRC-16), which can be calculated using the algorithm in the C++ code snippet below. Note the “swap16” helper function which also needs to be included.</w:t>
       </w:r>
     </w:p>
     <w:p>
@@ -19785,15 +18283,7 @@
         <w:pStyle w:val="code"/>
       </w:pPr>
       <w:r>
-        <w:t xml:space="preserve">uint16_t swap16(uint16_t value) </w:t>
-      </w:r>
-      <w:proofErr w:type="gramStart"/>
-      <w:r>
-        <w:t>{ return</w:t>
-      </w:r>
-      <w:proofErr w:type="gramEnd"/>
-      <w:r>
-        <w:t xml:space="preserve"> (value &lt;&lt; 8) | (value &gt;&gt; 8); }</w:t>
+        <w:t>uint16_t swap16(uint16_t value) { return (value &lt;&lt; 8) | (value &gt;&gt; 8); }</w:t>
       </w:r>
     </w:p>
     <w:p>
@@ -19806,15 +18296,7 @@
         <w:pStyle w:val="code"/>
       </w:pPr>
       <w:r>
-        <w:t>uint16_t CalculateCRC16(const uint8_t *</w:t>
-      </w:r>
-      <w:proofErr w:type="spellStart"/>
-      <w:r>
-        <w:t>data_p</w:t>
-      </w:r>
-      <w:proofErr w:type="spellEnd"/>
-      <w:r>
-        <w:t xml:space="preserve">, </w:t>
+        <w:t xml:space="preserve">uint16_t CalculateCRC16(const uint8_t *data_p, </w:t>
       </w:r>
       <w:r>
         <w:t>int32_t</w:t>
@@ -19836,15 +18318,7 @@
         <w:pStyle w:val="code"/>
       </w:pPr>
       <w:r>
-        <w:t xml:space="preserve">    uint16_t </w:t>
-      </w:r>
-      <w:proofErr w:type="spellStart"/>
-      <w:r>
-        <w:t>crc</w:t>
-      </w:r>
-      <w:proofErr w:type="spellEnd"/>
-      <w:r>
-        <w:t xml:space="preserve"> = 0xFFFF;</w:t>
+        <w:t>    uint16_t crc = 0xFFFF;</w:t>
       </w:r>
     </w:p>
     <w:p>
@@ -19860,23 +18334,7 @@
         <w:pStyle w:val="code"/>
       </w:pPr>
       <w:r>
-        <w:t xml:space="preserve">        x = </w:t>
-      </w:r>
-      <w:proofErr w:type="spellStart"/>
-      <w:r>
-        <w:t>crc</w:t>
-      </w:r>
-      <w:proofErr w:type="spellEnd"/>
-      <w:r>
-        <w:t xml:space="preserve"> &gt;&gt; 8 ^ *</w:t>
-      </w:r>
-      <w:proofErr w:type="spellStart"/>
-      <w:r>
-        <w:t>data_p</w:t>
-      </w:r>
-      <w:proofErr w:type="spellEnd"/>
-      <w:r>
-        <w:t>++;</w:t>
+        <w:t>        x = crc &gt;&gt; 8 ^ *data_p++;</w:t>
       </w:r>
     </w:p>
     <w:p>
@@ -19892,31 +18350,7 @@
         <w:pStyle w:val="code"/>
       </w:pPr>
       <w:r>
-        <w:t xml:space="preserve">        </w:t>
-      </w:r>
-      <w:proofErr w:type="spellStart"/>
-      <w:r>
-        <w:t>crc</w:t>
-      </w:r>
-      <w:proofErr w:type="spellEnd"/>
-      <w:r>
-        <w:t xml:space="preserve"> = (</w:t>
-      </w:r>
-      <w:proofErr w:type="spellStart"/>
-      <w:r>
-        <w:t>crc</w:t>
-      </w:r>
-      <w:proofErr w:type="spellEnd"/>
-      <w:r>
-        <w:t xml:space="preserve"> &lt;&lt; 8) ^ ((uint16_</w:t>
-      </w:r>
-      <w:proofErr w:type="gramStart"/>
-      <w:r>
-        <w:t>t)(</w:t>
-      </w:r>
-      <w:proofErr w:type="gramEnd"/>
-      <w:r>
-        <w:t>x &lt;&lt; 12)) ^ ((uint16_t)(x &lt;&lt; 5)) ^ ((uint16_t)x);</w:t>
+        <w:t>        crc = (crc &lt;&lt; 8) ^ ((uint16_t)(x &lt;&lt; 12)) ^ ((uint16_t)(x &lt;&lt; 5)) ^ ((uint16_t)x);</w:t>
       </w:r>
     </w:p>
     <w:p>
@@ -19932,15 +18366,7 @@
         <w:pStyle w:val="code"/>
       </w:pPr>
       <w:r>
-        <w:t>    return swap16(</w:t>
-      </w:r>
-      <w:proofErr w:type="spellStart"/>
-      <w:r>
-        <w:t>crc</w:t>
-      </w:r>
-      <w:proofErr w:type="spellEnd"/>
-      <w:r>
-        <w:t>);</w:t>
+        <w:t>    return swap16(crc);</w:t>
       </w:r>
     </w:p>
     <w:p>
@@ -19990,16 +18416,11 @@
         <w:pStyle w:val="code"/>
       </w:pPr>
       <w:r>
-        <w:t>#</w:t>
-      </w:r>
-      <w:proofErr w:type="gramStart"/>
-      <w:r>
-        <w:t>S:</w:t>
+        <w:t>#S:</w:t>
       </w:r>
       <w:r>
         <w:t>DPS</w:t>
       </w:r>
-      <w:proofErr w:type="gramEnd"/>
       <w:r>
         <w:t>,</w:t>
       </w:r>
@@ -20830,15 +19251,7 @@
     </w:p>
     <w:p>
       <w:r>
-        <w:t xml:space="preserve">Tracked aircraft information is sent in MAVLINK ADSB_VEHICLE messages, in a data burst once per second. The data burst consists of </w:t>
-      </w:r>
-      <w:proofErr w:type="spellStart"/>
-      <w:r>
-        <w:t>Nx</w:t>
-      </w:r>
-      <w:proofErr w:type="spellEnd"/>
-      <w:r>
-        <w:t xml:space="preserve"> ADSB_VEHICLE messages, where N is the number of tracked aircraft, and 1x MESSAGE_INTERVAL message as a delimiter which indicates the end of the list of tracked aircraft. Note that this is a binary protocol which is not human readable.</w:t>
+        <w:t>Tracked aircraft information is sent in MAVLINK ADSB_VEHICLE messages, in a data burst once per second. The data burst consists of Nx ADSB_VEHICLE messages, where N is the number of tracked aircraft, and 1x MESSAGE_INTERVAL message as a delimiter which indicates the end of the list of tracked aircraft. Note that this is a binary protocol which is not human readable.</w:t>
       </w:r>
     </w:p>
     <w:tbl>
@@ -21080,11 +19493,9 @@
             <w:pPr>
               <w:pStyle w:val="NoSpacing"/>
             </w:pPr>
-            <w:proofErr w:type="spellStart"/>
             <w:r>
               <w:t>ICAO_address</w:t>
             </w:r>
-            <w:proofErr w:type="spellEnd"/>
           </w:p>
         </w:tc>
         <w:tc>
@@ -21151,11 +19562,9 @@
             <w:pPr>
               <w:pStyle w:val="NoSpacing"/>
             </w:pPr>
-            <w:proofErr w:type="spellStart"/>
             <w:r>
               <w:t>lat</w:t>
             </w:r>
-            <w:proofErr w:type="spellEnd"/>
           </w:p>
         </w:tc>
         <w:tc>
@@ -21225,11 +19634,9 @@
             <w:pPr>
               <w:pStyle w:val="NoSpacing"/>
             </w:pPr>
-            <w:proofErr w:type="spellStart"/>
             <w:r>
               <w:t>lon</w:t>
             </w:r>
-            <w:proofErr w:type="spellEnd"/>
           </w:p>
         </w:tc>
         <w:tc>
@@ -21299,11 +19706,9 @@
             <w:pPr>
               <w:pStyle w:val="NoSpacing"/>
             </w:pPr>
-            <w:proofErr w:type="spellStart"/>
             <w:r>
               <w:t>altitude_type</w:t>
             </w:r>
-            <w:proofErr w:type="spellEnd"/>
           </w:p>
         </w:tc>
         <w:tc>
@@ -21433,13 +19838,8 @@
             <w:pPr>
               <w:pStyle w:val="NoSpacing"/>
             </w:pPr>
-            <w:proofErr w:type="gramStart"/>
-            <w:r>
-              <w:t>Altitude(</w:t>
-            </w:r>
-            <w:proofErr w:type="gramEnd"/>
-            <w:r>
-              <w:t>ASL)</w:t>
+            <w:r>
+              <w:t>Altitude(ASL)</w:t>
             </w:r>
           </w:p>
         </w:tc>
@@ -21485,11 +19885,9 @@
             <w:pPr>
               <w:pStyle w:val="NoSpacing"/>
             </w:pPr>
-            <w:proofErr w:type="spellStart"/>
             <w:r>
               <w:t>cdeg</w:t>
             </w:r>
-            <w:proofErr w:type="spellEnd"/>
           </w:p>
         </w:tc>
         <w:tc>
@@ -21531,11 +19929,9 @@
             <w:pPr>
               <w:pStyle w:val="NoSpacing"/>
             </w:pPr>
-            <w:proofErr w:type="spellStart"/>
             <w:r>
               <w:t>hor_velocity</w:t>
             </w:r>
-            <w:proofErr w:type="spellEnd"/>
           </w:p>
         </w:tc>
         <w:tc>
@@ -21605,11 +20001,9 @@
             <w:pPr>
               <w:pStyle w:val="NoSpacing"/>
             </w:pPr>
-            <w:proofErr w:type="spellStart"/>
             <w:r>
               <w:t>ver_velocity</w:t>
             </w:r>
-            <w:proofErr w:type="spellEnd"/>
           </w:p>
         </w:tc>
         <w:tc>
@@ -21693,13 +20087,8 @@
             <w:pPr>
               <w:pStyle w:val="code"/>
             </w:pPr>
-            <w:proofErr w:type="gramStart"/>
-            <w:r>
-              <w:t>char[</w:t>
-            </w:r>
-            <w:proofErr w:type="gramEnd"/>
-            <w:r>
-              <w:t>9]</w:t>
+            <w:r>
+              <w:t>char[9]</w:t>
             </w:r>
           </w:p>
         </w:tc>
@@ -21753,11 +20142,9 @@
             <w:pPr>
               <w:pStyle w:val="NoSpacing"/>
             </w:pPr>
-            <w:proofErr w:type="spellStart"/>
             <w:r>
               <w:t>emitter_type</w:t>
             </w:r>
-            <w:proofErr w:type="spellEnd"/>
           </w:p>
         </w:tc>
         <w:tc>
@@ -21834,11 +20221,9 @@
             <w:pPr>
               <w:pStyle w:val="NoSpacing"/>
             </w:pPr>
-            <w:proofErr w:type="spellStart"/>
             <w:r>
               <w:t>tslc</w:t>
             </w:r>
-            <w:proofErr w:type="spellEnd"/>
           </w:p>
         </w:tc>
         <w:tc>
@@ -22251,14 +20636,12 @@
                 <w:lang w:eastAsia="zh-CN"/>
               </w:rPr>
             </w:pPr>
-            <w:proofErr w:type="spellStart"/>
             <w:r>
               <w:rPr>
                 <w:lang w:eastAsia="zh-CN"/>
               </w:rPr>
               <w:t>message_id</w:t>
             </w:r>
-            <w:proofErr w:type="spellEnd"/>
           </w:p>
         </w:tc>
         <w:tc>
@@ -22332,71 +20715,29 @@
               <w:rPr>
                 <w:lang w:eastAsia="zh-CN"/>
               </w:rPr>
-              <w:t xml:space="preserve">The ID of the requested </w:t>
-            </w:r>
-            <w:proofErr w:type="spellStart"/>
-            <w:r>
+              <w:t>The ID of the requested MAVLink message. v1.0 is limited to 254 messages.</w:t>
+            </w:r>
+          </w:p>
+          <w:p>
+            <w:pPr>
+              <w:pStyle w:val="NoSpacing"/>
               <w:rPr>
                 <w:lang w:eastAsia="zh-CN"/>
               </w:rPr>
-              <w:t>MAVLink</w:t>
-            </w:r>
-            <w:proofErr w:type="spellEnd"/>
-            <w:r>
+            </w:pPr>
+          </w:p>
+          <w:p>
+            <w:pPr>
+              <w:pStyle w:val="NoSpacing"/>
               <w:rPr>
                 <w:lang w:eastAsia="zh-CN"/>
               </w:rPr>
-              <w:t xml:space="preserve"> message. v1.0 is limited to 254 messages.</w:t>
-            </w:r>
-          </w:p>
-          <w:p>
-            <w:pPr>
-              <w:pStyle w:val="NoSpacing"/>
+            </w:pPr>
+            <w:r>
               <w:rPr>
                 <w:lang w:eastAsia="zh-CN"/>
               </w:rPr>
-            </w:pPr>
-          </w:p>
-          <w:p>
-            <w:pPr>
-              <w:pStyle w:val="NoSpacing"/>
-              <w:rPr>
-                <w:lang w:eastAsia="zh-CN"/>
-              </w:rPr>
-            </w:pPr>
-            <w:r>
-              <w:rPr>
-                <w:lang w:eastAsia="zh-CN"/>
-              </w:rPr>
-              <w:t xml:space="preserve">NOTE: For </w:t>
-            </w:r>
-            <w:proofErr w:type="spellStart"/>
-            <w:r>
-              <w:rPr>
-                <w:lang w:eastAsia="zh-CN"/>
-              </w:rPr>
-              <w:t>ADSBee</w:t>
-            </w:r>
-            <w:proofErr w:type="spellEnd"/>
-            <w:r>
-              <w:rPr>
-                <w:lang w:eastAsia="zh-CN"/>
-              </w:rPr>
-              <w:t xml:space="preserve"> 1090, </w:t>
-            </w:r>
-            <w:proofErr w:type="spellStart"/>
-            <w:r>
-              <w:rPr>
-                <w:lang w:eastAsia="zh-CN"/>
-              </w:rPr>
-              <w:t>message_id</w:t>
-            </w:r>
-            <w:proofErr w:type="spellEnd"/>
-            <w:r>
-              <w:rPr>
-                <w:lang w:eastAsia="zh-CN"/>
-              </w:rPr>
-              <w:t xml:space="preserve"> is always 246, corresponding to the ADSB_VEHICLE message.</w:t>
+              <w:t>NOTE: For ADSBee 1090, message_id is always 246, corresponding to the ADSB_VEHICLE message.</w:t>
             </w:r>
           </w:p>
         </w:tc>
@@ -22424,14 +20765,12 @@
                 <w:lang w:eastAsia="zh-CN"/>
               </w:rPr>
             </w:pPr>
-            <w:proofErr w:type="spellStart"/>
             <w:r>
               <w:rPr>
                 <w:lang w:eastAsia="zh-CN"/>
               </w:rPr>
               <w:t>interval_us</w:t>
             </w:r>
-            <w:proofErr w:type="spellEnd"/>
           </w:p>
         </w:tc>
         <w:tc>
@@ -22533,35 +20872,7 @@
               <w:rPr>
                 <w:lang w:eastAsia="zh-CN"/>
               </w:rPr>
-              <w:t xml:space="preserve">NOTE: For </w:t>
-            </w:r>
-            <w:proofErr w:type="spellStart"/>
-            <w:r>
-              <w:rPr>
-                <w:lang w:eastAsia="zh-CN"/>
-              </w:rPr>
-              <w:t>ADSBee</w:t>
-            </w:r>
-            <w:proofErr w:type="spellEnd"/>
-            <w:r>
-              <w:rPr>
-                <w:lang w:eastAsia="zh-CN"/>
-              </w:rPr>
-              <w:t xml:space="preserve"> 1090, </w:t>
-            </w:r>
-            <w:proofErr w:type="spellStart"/>
-            <w:r>
-              <w:rPr>
-                <w:lang w:eastAsia="zh-CN"/>
-              </w:rPr>
-              <w:t>message_id</w:t>
-            </w:r>
-            <w:proofErr w:type="spellEnd"/>
-            <w:r>
-              <w:rPr>
-                <w:lang w:eastAsia="zh-CN"/>
-              </w:rPr>
-              <w:t xml:space="preserve"> is always 1000 us.</w:t>
+              <w:t>NOTE: For ADSBee 1090, message_id is always 1000 us.</w:t>
             </w:r>
           </w:p>
         </w:tc>
@@ -22632,7 +20943,6 @@
         <v:rect id="_x0000_s2050" style="position:absolute;left:0;text-align:left;margin-left:-82.1pt;margin-top:.05pt;width:664.9pt;height:84.5pt;z-index:-251657728" fillcolor="#00ad4d" stroked="f"/>
       </w:pict>
     </w:r>
-    <w:proofErr w:type="spellStart"/>
     <w:r>
       <w:rPr>
         <w:rFonts w:ascii="Poppins SemiBold" w:hAnsi="Poppins SemiBold" w:cs="Poppins SemiBold"/>
@@ -22640,17 +20950,7 @@
         <w:bCs/>
         <w:color w:val="FFFFFF" w:themeColor="background1"/>
       </w:rPr>
-      <w:t>ADSBee</w:t>
-    </w:r>
-    <w:proofErr w:type="spellEnd"/>
-    <w:r>
-      <w:rPr>
-        <w:rFonts w:ascii="Poppins SemiBold" w:hAnsi="Poppins SemiBold" w:cs="Poppins SemiBold"/>
-        <w:b/>
-        <w:bCs/>
-        <w:color w:val="FFFFFF" w:themeColor="background1"/>
-      </w:rPr>
-      <w:t xml:space="preserve"> 1090 Datasheet</w:t>
+      <w:t>ADSBee 1090 Datasheet</w:t>
     </w:r>
     <w:r>
       <w:rPr>

</xml_diff>

<commit_message>
Fix MAVLINK callsign wiggles and missing valid flags (#77)
* Add EOS char to mavlink callsigns

* Add ADSB_FLAGS_VALID_HEADING flag to ADSB_VEHICLE messages

* Add ADSB_FLAGS_VALID_VELOCITY flag to MAVLINK messages

* Lengthen callsign field to 8 chars and keep trailing spaces

* Up version number to 0.7.4
</commit_message>
<xml_diff>
--- a/word/datasheet_adsbee_1090.docx
+++ b/word/datasheet_adsbee_1090.docx
@@ -96,13 +96,8 @@
                     <w:shd w:val="clear" w:color="auto" w:fill="FFCC00"/>
                     <w:jc w:val="center"/>
                   </w:pPr>
-                  <w:proofErr w:type="spellStart"/>
                   <w:r>
-                    <w:t>ADSBee</w:t>
-                  </w:r>
-                  <w:proofErr w:type="spellEnd"/>
-                  <w:r>
-                    <w:t xml:space="preserve"> 1090</w:t>
+                    <w:t>ADSBee 1090</w:t>
                   </w:r>
                 </w:p>
                 <w:p>
@@ -110,13 +105,8 @@
                     <w:pStyle w:val="Subtitle"/>
                     <w:jc w:val="distribute"/>
                   </w:pPr>
-                  <w:proofErr w:type="gramStart"/>
                   <w:r>
-                    <w:t>Open Source</w:t>
-                  </w:r>
-                  <w:proofErr w:type="gramEnd"/>
-                  <w:r>
-                    <w:t xml:space="preserve"> Embedded ADS-B Receiver</w:t>
+                    <w:t>Open Source Embedded ADS-B Receiver</w:t>
                   </w:r>
                 </w:p>
               </w:txbxContent>
@@ -253,13 +243,8 @@
           <w:numId w:val="2"/>
         </w:numPr>
       </w:pPr>
-      <w:proofErr w:type="spellStart"/>
-      <w:r>
-        <w:t>ADSBee</w:t>
-      </w:r>
-      <w:proofErr w:type="spellEnd"/>
-      <w:r>
-        <w:t xml:space="preserve"> CSV</w:t>
+      <w:r>
+        <w:t>ADSBee CSV</w:t>
       </w:r>
     </w:p>
     <w:p>
@@ -346,15 +331,7 @@
         <w:t xml:space="preserve"> directly</w:t>
       </w:r>
       <w:r>
-        <w:t xml:space="preserve"> to ADS-B databases via </w:t>
-      </w:r>
-      <w:proofErr w:type="spellStart"/>
-      <w:r>
-        <w:t>WiFi</w:t>
-      </w:r>
-      <w:proofErr w:type="spellEnd"/>
-      <w:r>
-        <w:t xml:space="preserve"> or broadcasting Remote ID beacon frames in UAS applications (not yet implemented).</w:t>
+        <w:t xml:space="preserve"> to ADS-B databases via WiFi or broadcasting Remote ID beacon frames in UAS applications (not yet implemented).</w:t>
       </w:r>
     </w:p>
     <w:p>
@@ -409,15 +386,7 @@
         </w:numPr>
       </w:pPr>
       <w:r>
-        <w:t xml:space="preserve">Standalone feeder device for online ADS-B databases. No external compute required, just add power and </w:t>
-      </w:r>
-      <w:proofErr w:type="spellStart"/>
-      <w:r>
-        <w:t>WiFi</w:t>
-      </w:r>
-      <w:proofErr w:type="spellEnd"/>
-      <w:r>
-        <w:t>!</w:t>
+        <w:t>Standalone feeder device for online ADS-B databases. No external compute required, just add power and WiFi!</w:t>
       </w:r>
     </w:p>
     <w:p>
@@ -503,28 +472,12 @@
               <w:t>20</w:t>
             </w:r>
             <w:r>
-              <w:t>mA (</w:t>
-            </w:r>
-            <w:proofErr w:type="spellStart"/>
-            <w:r>
-              <w:t>WiFi</w:t>
-            </w:r>
-            <w:proofErr w:type="spellEnd"/>
-            <w:r>
-              <w:t xml:space="preserve"> disabled)</w:t>
-            </w:r>
-          </w:p>
-          <w:p>
-            <w:r>
-              <w:t>~400mA (</w:t>
-            </w:r>
-            <w:proofErr w:type="spellStart"/>
-            <w:r>
-              <w:t>WiFi</w:t>
-            </w:r>
-            <w:proofErr w:type="spellEnd"/>
-            <w:r>
-              <w:t xml:space="preserve"> enabled)</w:t>
+              <w:t>mA (WiFi disabled)</w:t>
+            </w:r>
+          </w:p>
+          <w:p>
+            <w:r>
+              <w:t>~400mA (WiFi enabled)</w:t>
             </w:r>
           </w:p>
         </w:tc>
@@ -607,48 +560,20 @@
               <w:rPr>
                 <w:rFonts w:cstheme="minorHAnsi"/>
               </w:rPr>
-              <w:t xml:space="preserve">1090MHz RF In: </w:t>
-            </w:r>
-            <w:proofErr w:type="gramStart"/>
-            <w:r>
+              <w:t>1090MHz RF In: U.FL / MHF1</w:t>
+            </w:r>
+          </w:p>
+          <w:p>
+            <w:pPr>
               <w:rPr>
                 <w:rFonts w:cstheme="minorHAnsi"/>
               </w:rPr>
-              <w:t>U.FL</w:t>
-            </w:r>
-            <w:proofErr w:type="gramEnd"/>
+            </w:pPr>
             <w:r>
               <w:rPr>
                 <w:rFonts w:cstheme="minorHAnsi"/>
               </w:rPr>
-              <w:t xml:space="preserve"> / MHF1</w:t>
-            </w:r>
-          </w:p>
-          <w:p>
-            <w:pPr>
-              <w:rPr>
-                <w:rFonts w:cstheme="minorHAnsi"/>
-              </w:rPr>
-            </w:pPr>
-            <w:r>
-              <w:rPr>
-                <w:rFonts w:cstheme="minorHAnsi"/>
-              </w:rPr>
-              <w:t xml:space="preserve">802.11 RF Out: </w:t>
-            </w:r>
-            <w:proofErr w:type="gramStart"/>
-            <w:r>
-              <w:rPr>
-                <w:rFonts w:cstheme="minorHAnsi"/>
-              </w:rPr>
-              <w:t>W.FL</w:t>
-            </w:r>
-            <w:proofErr w:type="gramEnd"/>
-            <w:r>
-              <w:rPr>
-                <w:rFonts w:cstheme="minorHAnsi"/>
-              </w:rPr>
-              <w:t xml:space="preserve"> / MHF3</w:t>
+              <w:t>802.11 RF Out: W.FL / MHF3</w:t>
             </w:r>
           </w:p>
           <w:p>
@@ -696,24 +621,14 @@
         <w:pStyle w:val="IgnoredHeading"/>
       </w:pPr>
       <w:bookmarkStart w:id="3" w:name="_Toc183226030"/>
-      <w:proofErr w:type="gramStart"/>
-      <w:r>
-        <w:t>Open Source</w:t>
-      </w:r>
-      <w:proofErr w:type="gramEnd"/>
-      <w:r>
-        <w:t xml:space="preserve"> Hardware + Software</w:t>
+      <w:r>
+        <w:t>Open Source Hardware + Software</w:t>
       </w:r>
       <w:bookmarkEnd w:id="3"/>
     </w:p>
     <w:p>
-      <w:proofErr w:type="spellStart"/>
-      <w:r>
-        <w:t>Github</w:t>
-      </w:r>
-      <w:proofErr w:type="spellEnd"/>
-      <w:r>
-        <w:t xml:space="preserve"> Repository: </w:t>
+      <w:r>
+        <w:t xml:space="preserve">Github Repository: </w:t>
       </w:r>
       <w:hyperlink r:id="rId13" w:history="1">
         <w:r>
@@ -738,49 +653,17 @@
         <w:t>schematics</w:t>
       </w:r>
       <w:r>
-        <w:t xml:space="preserve"> and source code files required to build </w:t>
-      </w:r>
-      <w:proofErr w:type="spellStart"/>
-      <w:r>
-        <w:t>ADSBee</w:t>
-      </w:r>
-      <w:proofErr w:type="spellEnd"/>
-      <w:r>
-        <w:t xml:space="preserve"> 1090 are available under a GNU GPL v3 license. This means that they can be freely incorporated into other open-source projects that utilize a compatible license. The hope is that by opening the design to contributions and feedback from a community of users, the functionality of the </w:t>
-      </w:r>
-      <w:proofErr w:type="spellStart"/>
-      <w:r>
-        <w:t>ADSBee</w:t>
-      </w:r>
-      <w:proofErr w:type="spellEnd"/>
-      <w:r>
-        <w:t xml:space="preserve"> 1090 will be enhanced over time.</w:t>
-      </w:r>
-    </w:p>
-    <w:p>
-      <w:r>
-        <w:t xml:space="preserve">Note that the GPL v3 license applies to design and source code files, and not devices. </w:t>
-      </w:r>
-      <w:proofErr w:type="spellStart"/>
-      <w:r>
-        <w:t>ADSBee</w:t>
-      </w:r>
-      <w:proofErr w:type="spellEnd"/>
-      <w:r>
-        <w:t xml:space="preserve"> 1090 units purchased from Pants for Birds may be used in commercial applications without any licensing restrictions.</w:t>
-      </w:r>
-    </w:p>
-    <w:p>
-      <w:r>
-        <w:t xml:space="preserve">For commercial licensing requests of </w:t>
-      </w:r>
-      <w:proofErr w:type="spellStart"/>
-      <w:r>
-        <w:t>ADSBee</w:t>
-      </w:r>
-      <w:proofErr w:type="spellEnd"/>
-      <w:r>
-        <w:t xml:space="preserve"> hardware or software design files, please contact </w:t>
+        <w:t xml:space="preserve"> and source code files required to build ADSBee 1090 are available under a GNU GPL v3 license. This means that they can be freely incorporated into other open-source projects that utilize a compatible license. The hope is that by opening the design to contributions and feedback from a community of users, the functionality of the ADSBee 1090 will be enhanced over time.</w:t>
+      </w:r>
+    </w:p>
+    <w:p>
+      <w:r>
+        <w:t>Note that the GPL v3 license applies to design and source code files, and not devices. ADSBee 1090 units purchased from Pants for Birds may be used in commercial applications without any licensing restrictions.</w:t>
+      </w:r>
+    </w:p>
+    <w:p>
+      <w:r>
+        <w:t xml:space="preserve">For commercial licensing requests of ADSBee hardware or software design files, please contact </w:t>
       </w:r>
       <w:hyperlink r:id="rId14" w:history="1">
         <w:r>
@@ -6055,79 +5938,18 @@
       <w:bookmarkEnd w:id="4"/>
     </w:p>
     <w:p>
-      <w:proofErr w:type="spellStart"/>
-      <w:r>
-        <w:t>ADSBee</w:t>
-      </w:r>
-      <w:proofErr w:type="spellEnd"/>
-      <w:r>
-        <w:t xml:space="preserve"> 1090 was created as an attempt to build a low-cost ADS-B receiver without the use of an FPGA (found in most embedded ADS-B receivers on the market) and without the need for external compute (a requirement of most SDR-based ADS-B receivers). </w:t>
-      </w:r>
-      <w:proofErr w:type="spellStart"/>
-      <w:r>
-        <w:t>ADSBee</w:t>
-      </w:r>
-      <w:proofErr w:type="spellEnd"/>
-      <w:r>
-        <w:t xml:space="preserve"> 1090 accomplishes this through the use of a low-cost dual core microcontroller (RP2040) with flexible IO peripherals (PIO) that run a set of custom-written programs for preamble detection and packet decoding. By dedicating the RP2040’s PIO peripherals to the tasks required to find and decode ADS-B packets, </w:t>
-      </w:r>
-      <w:proofErr w:type="spellStart"/>
-      <w:r>
-        <w:t>ADSBee</w:t>
-      </w:r>
-      <w:proofErr w:type="spellEnd"/>
-      <w:r>
-        <w:t xml:space="preserve"> 1090 frees up its remaining cores to perform the logical functions required to validate checksums on decoded packets and decipher aircraft information (position, altitude, callsign, </w:t>
-      </w:r>
-      <w:proofErr w:type="spellStart"/>
-      <w:r>
-        <w:t>etc</w:t>
-      </w:r>
-      <w:proofErr w:type="spellEnd"/>
-      <w:r>
-        <w:t>).</w:t>
-      </w:r>
-    </w:p>
-    <w:p>
-      <w:r>
-        <w:t xml:space="preserve">The </w:t>
-      </w:r>
-      <w:proofErr w:type="spellStart"/>
-      <w:r>
-        <w:t>ADSBee</w:t>
-      </w:r>
-      <w:proofErr w:type="spellEnd"/>
-      <w:r>
-        <w:t xml:space="preserve"> 1090 reports decoded aircraft information over UART and USB interfaces in a variety of protocols, and can utilize its attached ESP32 S3 module to host </w:t>
-      </w:r>
-      <w:proofErr w:type="spellStart"/>
-      <w:r>
-        <w:t>WiFi</w:t>
-      </w:r>
-      <w:proofErr w:type="spellEnd"/>
-      <w:r>
-        <w:t xml:space="preserve"> networks for data streaming to other devices, or connect to existing </w:t>
-      </w:r>
-      <w:proofErr w:type="spellStart"/>
-      <w:r>
-        <w:t>WiFi</w:t>
-      </w:r>
-      <w:proofErr w:type="spellEnd"/>
-      <w:r>
-        <w:t xml:space="preserve"> networks in order to upload data to the internet or other devices on the network.</w:t>
-      </w:r>
-    </w:p>
-    <w:p>
-      <w:r>
-        <w:t xml:space="preserve">Provisions are included for connecting an external GNSS module and UAT radio receiver to the </w:t>
-      </w:r>
-      <w:proofErr w:type="spellStart"/>
-      <w:r>
-        <w:t>ADSBee</w:t>
-      </w:r>
-      <w:proofErr w:type="spellEnd"/>
-      <w:r>
-        <w:t xml:space="preserve"> 1090. These features will enter development in the near future.</w:t>
+      <w:r>
+        <w:t>ADSBee 1090 was created as an attempt to build a low-cost ADS-B receiver without the use of an FPGA (found in most embedded ADS-B receivers on the market) and without the need for external compute (a requirement of most SDR-based ADS-B receivers). ADSBee 1090 accomplishes this through the use of a low-cost dual core microcontroller (RP2040) with flexible IO peripherals (PIO) that run a set of custom-written programs for preamble detection and packet decoding. By dedicating the RP2040’s PIO peripherals to the tasks required to find and decode ADS-B packets, ADSBee 1090 frees up its remaining cores to perform the logical functions required to validate checksums on decoded packets and decipher aircraft information (position, altitude, callsign, etc).</w:t>
+      </w:r>
+    </w:p>
+    <w:p>
+      <w:r>
+        <w:t>The ADSBee 1090 reports decoded aircraft information over UART and USB interfaces in a variety of protocols, and can utilize its attached ESP32 S3 module to host WiFi networks for data streaming to other devices, or connect to existing WiFi networks in order to upload data to the internet or other devices on the network.</w:t>
+      </w:r>
+    </w:p>
+    <w:p>
+      <w:r>
+        <w:t>Provisions are included for connecting an external GNSS module and UAT radio receiver to the ADSBee 1090. These features will enter development in the near future.</w:t>
       </w:r>
     </w:p>
     <w:p>
@@ -6166,15 +5988,7 @@
     </w:p>
     <w:p>
       <w:r>
-        <w:t xml:space="preserve">The CONSOLE interface (USB-C connector) on the </w:t>
-      </w:r>
-      <w:proofErr w:type="spellStart"/>
-      <w:r>
-        <w:t>ADSBee</w:t>
-      </w:r>
-      <w:proofErr w:type="spellEnd"/>
-      <w:r>
-        <w:t xml:space="preserve"> 1090 can be used to supply the device with power, configure the device’s internal parameters via AT commands, and receive data from the device.</w:t>
+        <w:t>The CONSOLE interface (USB-C connector) on the ADSBee 1090 can be used to supply the device with power, configure the device’s internal parameters via AT commands, and receive data from the device.</w:t>
       </w:r>
     </w:p>
     <w:p>
@@ -6203,13 +6017,8 @@
       <w:bookmarkEnd w:id="7"/>
     </w:p>
     <w:p>
-      <w:proofErr w:type="gramStart"/>
-      <w:r>
-        <w:t>The  COMMS</w:t>
-      </w:r>
-      <w:proofErr w:type="gramEnd"/>
-      <w:r>
-        <w:t xml:space="preserve">_UART interface is </w:t>
+      <w:r>
+        <w:t xml:space="preserve">The  COMMS_UART interface is </w:t>
       </w:r>
       <w:r>
         <w:t>used for data output, and can support a number of different protocols</w:t>
@@ -6431,15 +6240,7 @@
     </w:p>
     <w:p>
       <w:r>
-        <w:t xml:space="preserve">The </w:t>
-      </w:r>
-      <w:proofErr w:type="spellStart"/>
-      <w:r>
-        <w:t>ADSBee</w:t>
-      </w:r>
-      <w:proofErr w:type="spellEnd"/>
-      <w:r>
-        <w:t xml:space="preserve"> 1090’s GNSS module connector includes a UART interface</w:t>
+        <w:t>The ADSBee 1090’s GNSS module connector includes a UART interface</w:t>
       </w:r>
       <w:r>
         <w:t xml:space="preserve"> which can be used to receive NMEA sentences from a GNSS module. The baud rate of the GNSS_UART interface can be adjusted via AT commands.</w:t>
@@ -6650,21 +6451,14 @@
       </w:pPr>
       <w:bookmarkStart w:id="9" w:name="_Toc183226036"/>
       <w:r>
+        <w:lastRenderedPageBreak/>
         <w:t>AT Commands</w:t>
       </w:r>
       <w:bookmarkEnd w:id="9"/>
     </w:p>
     <w:p>
       <w:r>
-        <w:t xml:space="preserve">AT Commands are used to configure the </w:t>
-      </w:r>
-      <w:proofErr w:type="spellStart"/>
-      <w:r>
-        <w:t>ADSBee</w:t>
-      </w:r>
-      <w:proofErr w:type="spellEnd"/>
-      <w:r>
-        <w:t xml:space="preserve"> 1090 receiver’s internal parameters </w:t>
+        <w:t xml:space="preserve">AT Commands are used to configure the ADSBee 1090 receiver’s internal parameters </w:t>
       </w:r>
       <w:r>
         <w:t>via the CONSOLE interface.</w:t>
@@ -6687,36 +6481,18 @@
     </w:p>
     <w:p>
       <w:r>
-        <w:t xml:space="preserve">AT commands and parameters must be all-caps. Whitespace is not ignored and should only be used intentionally (e.g. as part of a </w:t>
-      </w:r>
-      <w:proofErr w:type="spellStart"/>
-      <w:r>
-        <w:t>WiFi</w:t>
-      </w:r>
-      <w:proofErr w:type="spellEnd"/>
-      <w:r>
-        <w:t xml:space="preserve"> network SSID which contains spaces). Arguments are separated by a single comma and no spaces.</w:t>
-      </w:r>
-    </w:p>
-    <w:p>
-      <w:r>
-        <w:t xml:space="preserve">All AT command arguments are optional. Arguments will be ignored if left as </w:t>
-      </w:r>
-      <w:proofErr w:type="spellStart"/>
-      <w:proofErr w:type="gramStart"/>
-      <w:r>
-        <w:t>blank</w:t>
+        <w:t>AT commands and parameters must be all-caps. Whitespace is not ignored and should only be used intentionally (e.g. as part of a WiFi network SSID which contains spaces). Arguments are separated by a single comma and no spaces.</w:t>
+      </w:r>
+    </w:p>
+    <w:p>
+      <w:r>
+        <w:t>All AT command arguments are optional. Arguments will be ignored if left as blank</w:t>
       </w:r>
       <w:r>
         <w:t>.</w:t>
       </w:r>
       <w:r>
-        <w:t>For</w:t>
-      </w:r>
-      <w:proofErr w:type="spellEnd"/>
-      <w:proofErr w:type="gramEnd"/>
-      <w:r>
-        <w:t xml:space="preserve"> instance, to set the second parameter of AT+TL</w:t>
+        <w:t>For instance, to set the second parameter of AT+TL</w:t>
       </w:r>
       <w:r>
         <w:t>_</w:t>
@@ -6769,15 +6545,7 @@
     </w:p>
     <w:p>
       <w:r>
-        <w:t xml:space="preserve">Commands from the user to the </w:t>
-      </w:r>
-      <w:proofErr w:type="spellStart"/>
-      <w:r>
-        <w:t>ADSBee</w:t>
-      </w:r>
-      <w:proofErr w:type="spellEnd"/>
-      <w:r>
-        <w:t xml:space="preserve"> 1090 are prefixed with “AT+” (e.g. “AT+BAUD</w:t>
+        <w:t>Commands from the user to the ADSBee 1090 are prefixed with “AT+” (e.g. “AT+BAUD</w:t>
       </w:r>
       <w:r>
         <w:t>_</w:t>
@@ -6937,31 +6705,13 @@
         <w:t>_</w:t>
       </w:r>
       <w:r>
-        <w:t>RATE=&lt;</w:t>
-      </w:r>
-      <w:proofErr w:type="spellStart"/>
-      <w:r>
-        <w:t>iface</w:t>
-      </w:r>
-      <w:proofErr w:type="spellEnd"/>
-      <w:proofErr w:type="gramStart"/>
-      <w:r>
-        <w:t>&gt;,&lt;</w:t>
-      </w:r>
-      <w:proofErr w:type="spellStart"/>
-      <w:proofErr w:type="gramEnd"/>
-      <w:r>
-        <w:t>baud</w:t>
+        <w:t>RATE=&lt;iface&gt;,&lt;baud</w:t>
       </w:r>
       <w:r>
         <w:t>_</w:t>
       </w:r>
       <w:r>
-        <w:t>rate</w:t>
-      </w:r>
-      <w:proofErr w:type="spellEnd"/>
-      <w:r>
-        <w:t>&gt;</w:t>
+        <w:t>rate&gt;</w:t>
       </w:r>
     </w:p>
     <w:p>
@@ -7065,11 +6815,9 @@
             <w:tcW w:w="1548" w:type="dxa"/>
           </w:tcPr>
           <w:p>
-            <w:proofErr w:type="spellStart"/>
             <w:r>
               <w:t>iface</w:t>
             </w:r>
-            <w:proofErr w:type="spellEnd"/>
           </w:p>
         </w:tc>
         <w:tc>
@@ -7111,7 +6859,6 @@
             <w:tcW w:w="1548" w:type="dxa"/>
           </w:tcPr>
           <w:p>
-            <w:proofErr w:type="spellStart"/>
             <w:r>
               <w:t>baud</w:t>
             </w:r>
@@ -7121,7 +6868,6 @@
             <w:r>
               <w:t>rate</w:t>
             </w:r>
-            <w:proofErr w:type="spellEnd"/>
           </w:p>
         </w:tc>
         <w:tc>
@@ -7212,13 +6958,8 @@
       <w:r>
         <w:t>_UART</w:t>
       </w:r>
-      <w:proofErr w:type="gramStart"/>
-      <w:r>
-        <w:t>),&lt;</w:t>
-      </w:r>
-      <w:proofErr w:type="gramEnd"/>
-      <w:r>
-        <w:t>gnss_uart_baud</w:t>
+      <w:r>
+        <w:t>),&lt;gnss_uart_baud</w:t>
       </w:r>
       <w:r>
         <w:t>_</w:t>
@@ -7367,9 +7108,7 @@
             <w:tcW w:w="1548" w:type="dxa"/>
           </w:tcPr>
           <w:p>
-            <w:proofErr w:type="spellStart"/>
-            <w:r>
-              <w:lastRenderedPageBreak/>
+            <w:r>
               <w:t>comms_uart_baud</w:t>
             </w:r>
             <w:r>
@@ -7378,7 +7117,6 @@
             <w:r>
               <w:t>rate</w:t>
             </w:r>
-            <w:proofErr w:type="spellEnd"/>
           </w:p>
         </w:tc>
         <w:tc>
@@ -7420,7 +7158,6 @@
             <w:tcW w:w="1548" w:type="dxa"/>
           </w:tcPr>
           <w:p>
-            <w:proofErr w:type="spellStart"/>
             <w:r>
               <w:t>gnss_uart_baud</w:t>
             </w:r>
@@ -7430,7 +7167,6 @@
             <w:r>
               <w:t>rate</w:t>
             </w:r>
-            <w:proofErr w:type="spellEnd"/>
           </w:p>
         </w:tc>
         <w:tc>
@@ -7488,6 +7224,7 @@
       </w:pPr>
       <w:bookmarkStart w:id="14" w:name="_Toc183226040"/>
       <w:r>
+        <w:lastRenderedPageBreak/>
         <w:t>AT+BIAS_TEE_ENABLE</w:t>
       </w:r>
       <w:bookmarkEnd w:id="14"/>
@@ -7502,15 +7239,7 @@
       </w:pPr>
       <w:bookmarkStart w:id="15" w:name="_Toc183226041"/>
       <w:r>
-        <w:t xml:space="preserve">Turn the Bias Tee </w:t>
-      </w:r>
-      <w:proofErr w:type="gramStart"/>
-      <w:r>
-        <w:t>On</w:t>
-      </w:r>
-      <w:proofErr w:type="gramEnd"/>
-      <w:r>
-        <w:t xml:space="preserve"> or Off</w:t>
+        <w:t>Turn the Bias Tee On or Off</w:t>
       </w:r>
       <w:bookmarkEnd w:id="15"/>
     </w:p>
@@ -7727,23 +7456,7 @@
     </w:p>
     <w:p>
       <w:r>
-        <w:t xml:space="preserve">Queries the device information of the </w:t>
-      </w:r>
-      <w:proofErr w:type="spellStart"/>
-      <w:r>
-        <w:t>ADSBee</w:t>
-      </w:r>
-      <w:proofErr w:type="spellEnd"/>
-      <w:r>
-        <w:t xml:space="preserve">. An example query and reply </w:t>
-      </w:r>
-      <w:proofErr w:type="gramStart"/>
-      <w:r>
-        <w:t>is</w:t>
-      </w:r>
-      <w:proofErr w:type="gramEnd"/>
-      <w:r>
-        <w:t xml:space="preserve"> shown below.</w:t>
+        <w:t>Queries the device information of the ADSBee. An example query and reply is shown below.</w:t>
       </w:r>
     </w:p>
     <w:tbl>
@@ -7848,21 +7561,20 @@
               <w:rPr>
                 <w:rFonts w:ascii="Courier New" w:hAnsi="Courier New" w:cs="Courier New"/>
               </w:rPr>
-              <w:t xml:space="preserve">ESP32 Base MAC Address: </w:t>
-            </w:r>
-            <w:proofErr w:type="gramStart"/>
-            <w:r>
+              <w:t>ESP32 Base MAC Address: 64:E8:33:5D:0B:C4</w:t>
+            </w:r>
+          </w:p>
+          <w:p>
+            <w:pPr>
               <w:rPr>
                 <w:rFonts w:ascii="Courier New" w:hAnsi="Courier New" w:cs="Courier New"/>
               </w:rPr>
-              <w:t>64:E</w:t>
-            </w:r>
-            <w:proofErr w:type="gramEnd"/>
+            </w:pPr>
             <w:r>
               <w:rPr>
                 <w:rFonts w:ascii="Courier New" w:hAnsi="Courier New" w:cs="Courier New"/>
               </w:rPr>
-              <w:t>8:33:5D:0B:C4</w:t>
+              <w:t>ESP32 WiFi Station MAC Address: 64:E8:33:5D:0B:C4</w:t>
             </w:r>
           </w:p>
           <w:p>
@@ -7875,125 +7587,28 @@
               <w:rPr>
                 <w:rFonts w:ascii="Courier New" w:hAnsi="Courier New" w:cs="Courier New"/>
               </w:rPr>
-              <w:t xml:space="preserve">ESP32 </w:t>
-            </w:r>
-            <w:proofErr w:type="spellStart"/>
-            <w:r>
+              <w:t>ESP32 WiFi AP MAC Address: 64:E8:33:5D:0B:C5</w:t>
+            </w:r>
+          </w:p>
+          <w:p>
+            <w:pPr>
               <w:rPr>
                 <w:rFonts w:ascii="Courier New" w:hAnsi="Courier New" w:cs="Courier New"/>
               </w:rPr>
-              <w:t>WiFi</w:t>
-            </w:r>
-            <w:proofErr w:type="spellEnd"/>
+            </w:pPr>
             <w:r>
               <w:rPr>
                 <w:rFonts w:ascii="Courier New" w:hAnsi="Courier New" w:cs="Courier New"/>
               </w:rPr>
-              <w:t xml:space="preserve"> Station MAC Address: </w:t>
-            </w:r>
-            <w:proofErr w:type="gramStart"/>
+              <w:t>ESP32 Bluetooth MAC Address: 64:E8:33:5D:0B:C6</w:t>
+            </w:r>
+          </w:p>
+          <w:p>
             <w:r>
               <w:rPr>
                 <w:rFonts w:ascii="Courier New" w:hAnsi="Courier New" w:cs="Courier New"/>
               </w:rPr>
-              <w:t>64:E</w:t>
-            </w:r>
-            <w:proofErr w:type="gramEnd"/>
-            <w:r>
-              <w:rPr>
-                <w:rFonts w:ascii="Courier New" w:hAnsi="Courier New" w:cs="Courier New"/>
-              </w:rPr>
-              <w:t>8:33:5D:0B:C4</w:t>
-            </w:r>
-          </w:p>
-          <w:p>
-            <w:pPr>
-              <w:rPr>
-                <w:rFonts w:ascii="Courier New" w:hAnsi="Courier New" w:cs="Courier New"/>
-              </w:rPr>
-            </w:pPr>
-            <w:r>
-              <w:rPr>
-                <w:rFonts w:ascii="Courier New" w:hAnsi="Courier New" w:cs="Courier New"/>
-              </w:rPr>
-              <w:t xml:space="preserve">ESP32 </w:t>
-            </w:r>
-            <w:proofErr w:type="spellStart"/>
-            <w:r>
-              <w:rPr>
-                <w:rFonts w:ascii="Courier New" w:hAnsi="Courier New" w:cs="Courier New"/>
-              </w:rPr>
-              <w:t>WiFi</w:t>
-            </w:r>
-            <w:proofErr w:type="spellEnd"/>
-            <w:r>
-              <w:rPr>
-                <w:rFonts w:ascii="Courier New" w:hAnsi="Courier New" w:cs="Courier New"/>
-              </w:rPr>
-              <w:t xml:space="preserve"> AP MAC Address: </w:t>
-            </w:r>
-            <w:proofErr w:type="gramStart"/>
-            <w:r>
-              <w:rPr>
-                <w:rFonts w:ascii="Courier New" w:hAnsi="Courier New" w:cs="Courier New"/>
-              </w:rPr>
-              <w:t>64:E</w:t>
-            </w:r>
-            <w:proofErr w:type="gramEnd"/>
-            <w:r>
-              <w:rPr>
-                <w:rFonts w:ascii="Courier New" w:hAnsi="Courier New" w:cs="Courier New"/>
-              </w:rPr>
-              <w:t>8:33:5D:0B:C5</w:t>
-            </w:r>
-          </w:p>
-          <w:p>
-            <w:pPr>
-              <w:rPr>
-                <w:rFonts w:ascii="Courier New" w:hAnsi="Courier New" w:cs="Courier New"/>
-              </w:rPr>
-            </w:pPr>
-            <w:r>
-              <w:rPr>
-                <w:rFonts w:ascii="Courier New" w:hAnsi="Courier New" w:cs="Courier New"/>
-              </w:rPr>
-              <w:t xml:space="preserve">ESP32 Bluetooth MAC Address: </w:t>
-            </w:r>
-            <w:proofErr w:type="gramStart"/>
-            <w:r>
-              <w:rPr>
-                <w:rFonts w:ascii="Courier New" w:hAnsi="Courier New" w:cs="Courier New"/>
-              </w:rPr>
-              <w:t>64:E</w:t>
-            </w:r>
-            <w:proofErr w:type="gramEnd"/>
-            <w:r>
-              <w:rPr>
-                <w:rFonts w:ascii="Courier New" w:hAnsi="Courier New" w:cs="Courier New"/>
-              </w:rPr>
-              <w:t>8:33:5D:0B:C6</w:t>
-            </w:r>
-          </w:p>
-          <w:p>
-            <w:r>
-              <w:rPr>
-                <w:rFonts w:ascii="Courier New" w:hAnsi="Courier New" w:cs="Courier New"/>
-              </w:rPr>
-              <w:t xml:space="preserve">ESP32 Ethernet MAC Address: </w:t>
-            </w:r>
-            <w:proofErr w:type="gramStart"/>
-            <w:r>
-              <w:rPr>
-                <w:rFonts w:ascii="Courier New" w:hAnsi="Courier New" w:cs="Courier New"/>
-              </w:rPr>
-              <w:t>64:E</w:t>
-            </w:r>
-            <w:proofErr w:type="gramEnd"/>
-            <w:r>
-              <w:rPr>
-                <w:rFonts w:ascii="Courier New" w:hAnsi="Courier New" w:cs="Courier New"/>
-              </w:rPr>
-              <w:t>8:33:5D:0B:C7</w:t>
+              <w:t>ESP32 Ethernet MAC Address: 64:E8:33:5D:0B:C7</w:t>
             </w:r>
           </w:p>
         </w:tc>
@@ -8056,39 +7671,7 @@
     <w:p/>
     <w:p>
       <w:r>
-        <w:t xml:space="preserve">Turns the ESP32 on or off using </w:t>
-      </w:r>
-      <w:proofErr w:type="gramStart"/>
-      <w:r>
-        <w:t>its</w:t>
-      </w:r>
-      <w:proofErr w:type="gramEnd"/>
-      <w:r>
-        <w:t xml:space="preserve"> enable line. When the ESP32 is turned off, the </w:t>
-      </w:r>
-      <w:proofErr w:type="spellStart"/>
-      <w:r>
-        <w:t>ADSBee</w:t>
-      </w:r>
-      <w:proofErr w:type="spellEnd"/>
-      <w:r>
-        <w:t xml:space="preserve"> 1090 will draw less power, but the </w:t>
-      </w:r>
-      <w:proofErr w:type="spellStart"/>
-      <w:r>
-        <w:t>WiFi</w:t>
-      </w:r>
-      <w:proofErr w:type="spellEnd"/>
-      <w:r>
-        <w:t xml:space="preserve"> and network capabilities will be unavailable. This operational mode is useful for conserving energy in applications where the </w:t>
-      </w:r>
-      <w:proofErr w:type="spellStart"/>
-      <w:r>
-        <w:t>ADSBee</w:t>
-      </w:r>
-      <w:proofErr w:type="spellEnd"/>
-      <w:r>
-        <w:t xml:space="preserve"> is only being communicated with via its serial interfaces.</w:t>
+        <w:t>Turns the ESP32 on or off using its enable line. When the ESP32 is turned off, the ADSBee 1090 will draw less power, but the WiFi and network capabilities will be unavailable. This operational mode is useful for conserving energy in applications where the ADSBee is only being communicated with via its serial interfaces.</w:t>
       </w:r>
     </w:p>
     <w:tbl>
@@ -8292,36 +7875,13 @@
         <w:pStyle w:val="code"/>
       </w:pPr>
       <w:r>
-        <w:t>AT+FEED=&lt;index</w:t>
-      </w:r>
-      <w:proofErr w:type="gramStart"/>
-      <w:r>
-        <w:t>&gt;,&lt;</w:t>
-      </w:r>
-      <w:proofErr w:type="spellStart"/>
-      <w:proofErr w:type="gramEnd"/>
-      <w:r>
-        <w:t>uri</w:t>
-      </w:r>
-      <w:proofErr w:type="spellEnd"/>
-      <w:r>
-        <w:t>&gt;,&lt;port&gt;,&lt;active&gt;,&lt;protocol&gt;</w:t>
+        <w:t>AT+FEED=&lt;index&gt;,&lt;uri&gt;,&lt;port&gt;,&lt;active&gt;,&lt;protocol&gt;</w:t>
       </w:r>
     </w:p>
     <w:p/>
     <w:p>
       <w:r>
-        <w:t xml:space="preserve">Example command for configuring feed 0 to send data to </w:t>
-      </w:r>
-      <w:proofErr w:type="spellStart"/>
-      <w:proofErr w:type="gramStart"/>
-      <w:r>
-        <w:t>airplanes.live</w:t>
-      </w:r>
-      <w:proofErr w:type="spellEnd"/>
-      <w:proofErr w:type="gramEnd"/>
-      <w:r>
-        <w:t>, which accepts Mode S Beast protocol on port 30004 at the static IP 78.46.234.18:</w:t>
+        <w:t>Example command for configuring feed 0 to send data to airplanes.live, which accepts Mode S Beast protocol on port 30004 at the static IP 78.46.234.18:</w:t>
       </w:r>
     </w:p>
     <w:p>
@@ -8329,13 +7889,8 @@
         <w:pStyle w:val="code"/>
       </w:pPr>
       <w:r>
-        <w:t>AT+FEED=0,78.46.234.18,30004,</w:t>
-      </w:r>
-      <w:proofErr w:type="gramStart"/>
-      <w:r>
-        <w:t>1,BEAST</w:t>
-      </w:r>
-      <w:proofErr w:type="gramEnd"/>
+        <w:t>AT+FEED=0,78.46.234.18,30004,1,BEAST</w:t>
+      </w:r>
     </w:p>
     <w:p/>
     <w:tbl>
@@ -8449,11 +8004,9 @@
             <w:tcW w:w="1548" w:type="dxa"/>
           </w:tcPr>
           <w:p>
-            <w:proofErr w:type="spellStart"/>
             <w:r>
               <w:t>uri</w:t>
             </w:r>
-            <w:proofErr w:type="spellEnd"/>
           </w:p>
         </w:tc>
         <w:tc>
@@ -8477,13 +8030,8 @@
           </w:p>
           <w:p>
             <w:r>
-              <w:t xml:space="preserve">Hostname, e.g. </w:t>
-            </w:r>
-            <w:proofErr w:type="spellStart"/>
-            <w:r>
-              <w:t>feed.whereplane.xyz</w:t>
-            </w:r>
-            <w:proofErr w:type="spellEnd"/>
+              <w:t>Hostname, e.g. feed.whereplane.xyz</w:t>
+            </w:r>
           </w:p>
           <w:p>
             <w:r>
@@ -8646,15 +8194,7 @@
         <w:pStyle w:val="code"/>
       </w:pPr>
       <w:r>
-        <w:t>+FEED=0(INDEX),192.168.1.103(URI),30004(PORT),1(ACTIVE</w:t>
-      </w:r>
-      <w:proofErr w:type="gramStart"/>
-      <w:r>
-        <w:t>),BEAST</w:t>
-      </w:r>
-      <w:proofErr w:type="gramEnd"/>
-      <w:r>
-        <w:t>(PROTOCOL),bee00038172d18c(RECEIVER_ID)</w:t>
+        <w:t>+FEED=0(INDEX),192.168.1.103(URI),30004(PORT),1(ACTIVE),BEAST(PROTOCOL),bee00038172d18c(RECEIVER_ID)</w:t>
       </w:r>
     </w:p>
     <w:p>
@@ -8662,15 +8202,7 @@
         <w:pStyle w:val="code"/>
       </w:pPr>
       <w:r>
-        <w:t>+FEED=1(INDEX</w:t>
-      </w:r>
-      <w:proofErr w:type="gramStart"/>
-      <w:r>
-        <w:t>),(</w:t>
-      </w:r>
-      <w:proofErr w:type="gramEnd"/>
-      <w:r>
-        <w:t>URI),0(PORT),0(ACTIVE),NONE(PROTOCOL),bee00038172d18c(RECEIVER_ID)</w:t>
+        <w:t>+FEED=1(INDEX),(URI),0(PORT),0(ACTIVE),NONE(PROTOCOL),bee00038172d18c(RECEIVER_ID)</w:t>
       </w:r>
     </w:p>
     <w:p>
@@ -8678,15 +8210,7 @@
         <w:pStyle w:val="code"/>
       </w:pPr>
       <w:r>
-        <w:t>+FEED=2(INDEX</w:t>
-      </w:r>
-      <w:proofErr w:type="gramStart"/>
-      <w:r>
-        <w:t>),(</w:t>
-      </w:r>
-      <w:proofErr w:type="gramEnd"/>
-      <w:r>
-        <w:t>URI),0(PORT),0(ACTIVE),NONE(PROTOCOL),bee00038172d18c(RECEIVER_ID)</w:t>
+        <w:t>+FEED=2(INDEX),(URI),0(PORT),0(ACTIVE),NONE(PROTOCOL),bee00038172d18c(RECEIVER_ID)</w:t>
       </w:r>
     </w:p>
     <w:p>
@@ -8694,15 +8218,7 @@
         <w:pStyle w:val="code"/>
       </w:pPr>
       <w:r>
-        <w:t>+FEED=3(INDEX</w:t>
-      </w:r>
-      <w:proofErr w:type="gramStart"/>
-      <w:r>
-        <w:t>),(</w:t>
-      </w:r>
-      <w:proofErr w:type="gramEnd"/>
-      <w:r>
-        <w:t>URI),0(PORT),0(ACTIVE),NONE(PROTOCOL),bee00038172d18c(RECEIVER_ID)</w:t>
+        <w:t>+FEED=3(INDEX),(URI),0(PORT),0(ACTIVE),NONE(PROTOCOL),bee00038172d18c(RECEIVER_ID)</w:t>
       </w:r>
     </w:p>
     <w:p>
@@ -8710,15 +8226,7 @@
         <w:pStyle w:val="code"/>
       </w:pPr>
       <w:r>
-        <w:t>+FEED=4(INDEX),78.46.234.18(URI),30004(PORT),1(ACTIVE</w:t>
-      </w:r>
-      <w:proofErr w:type="gramStart"/>
-      <w:r>
-        <w:t>),BEAST</w:t>
-      </w:r>
-      <w:proofErr w:type="gramEnd"/>
-      <w:r>
-        <w:t>(PROTOCOL),bee00038172d18c(RECEIVER_ID)</w:t>
+        <w:t>+FEED=4(INDEX),78.46.234.18(URI),30004(PORT),1(ACTIVE),BEAST(PROTOCOL),bee00038172d18c(RECEIVER_ID)</w:t>
       </w:r>
     </w:p>
     <w:p>
@@ -8726,15 +8234,7 @@
         <w:pStyle w:val="code"/>
       </w:pPr>
       <w:r>
-        <w:t>+FEED=5(INDEX</w:t>
-      </w:r>
-      <w:proofErr w:type="gramStart"/>
-      <w:r>
-        <w:t>),feed.whereplane.xyz</w:t>
-      </w:r>
-      <w:proofErr w:type="gramEnd"/>
-      <w:r>
-        <w:t>(URI),30004(PORT),0(ACTIVE),BEAST(PROTOCOL),bee00038172d18c(RECEIVER_ID)</w:t>
+        <w:t>+FEED=5(INDEX),feed.whereplane.xyz(URI),30004(PORT),0(ACTIVE),BEAST(PROTOCOL),bee00038172d18c(RECEIVER_ID)</w:t>
       </w:r>
     </w:p>
     <w:p>
@@ -8776,15 +8276,7 @@
         <w:pStyle w:val="code"/>
       </w:pPr>
       <w:r>
-        <w:t>AT+</w:t>
-      </w:r>
-      <w:proofErr w:type="gramStart"/>
-      <w:r>
-        <w:t>FEED?&lt;</w:t>
-      </w:r>
-      <w:proofErr w:type="gramEnd"/>
-      <w:r>
-        <w:t>index&gt;</w:t>
+        <w:t>AT+FEED?&lt;index&gt;</w:t>
       </w:r>
     </w:p>
     <w:p>
@@ -8805,15 +8297,7 @@
         <w:pStyle w:val="code"/>
       </w:pPr>
       <w:r>
-        <w:t>+FEED=0(INDEX),192.168.1.103(URI),30004(PORT),1(ACTIVE</w:t>
-      </w:r>
-      <w:proofErr w:type="gramStart"/>
-      <w:r>
-        <w:t>),BEAST</w:t>
-      </w:r>
-      <w:proofErr w:type="gramEnd"/>
-      <w:r>
-        <w:t>(PROTOCOL),bee00038172d18c(RECEIVER_ID)</w:t>
+        <w:t>+FEED=0(INDEX),192.168.1.103(URI),30004(PORT),1(ACTIVE),BEAST(PROTOCOL),bee00038172d18c(RECEIVER_ID)</w:t>
       </w:r>
     </w:p>
     <w:p/>
@@ -8886,25 +8370,7 @@
         <w:pStyle w:val="code"/>
       </w:pPr>
       <w:r>
-        <w:t xml:space="preserve">        AT+BAUDRATE=&lt;</w:t>
-      </w:r>
-      <w:proofErr w:type="spellStart"/>
-      <w:r>
-        <w:t>iface</w:t>
-      </w:r>
-      <w:proofErr w:type="spellEnd"/>
-      <w:proofErr w:type="gramStart"/>
-      <w:r>
-        <w:t>&gt;,&lt;</w:t>
-      </w:r>
-      <w:proofErr w:type="spellStart"/>
-      <w:proofErr w:type="gramEnd"/>
-      <w:r>
-        <w:t>baudrate</w:t>
-      </w:r>
-      <w:proofErr w:type="spellEnd"/>
-      <w:r>
-        <w:t>&gt;</w:t>
+        <w:t xml:space="preserve">        AT+BAUDRATE=&lt;iface&gt;,&lt;baudrate&gt;</w:t>
       </w:r>
     </w:p>
     <w:p>
@@ -9021,23 +8487,7 @@
     </w:p>
     <w:p>
       <w:r>
-        <w:t xml:space="preserve">Sets the device hostname, which can make things easier when configuring a local network. Hostname is also used for </w:t>
-      </w:r>
-      <w:proofErr w:type="spellStart"/>
-      <w:r>
-        <w:t>mDNS</w:t>
-      </w:r>
-      <w:proofErr w:type="spellEnd"/>
-      <w:r>
-        <w:t>, allowing you to visit the device’s webpage at &lt;hostname</w:t>
-      </w:r>
-      <w:proofErr w:type="gramStart"/>
-      <w:r>
-        <w:t>&gt;.local</w:t>
-      </w:r>
-      <w:proofErr w:type="gramEnd"/>
-      <w:r>
-        <w:t>.</w:t>
+        <w:t>Sets the device hostname, which can make things easier when configuring a local network. Hostname is also used for mDNS, allowing you to visit the device’s webpage at &lt;hostname&gt;.local.</w:t>
       </w:r>
     </w:p>
     <w:p>
@@ -9088,15 +8538,7 @@
         <w:pStyle w:val="code"/>
       </w:pPr>
       <w:r>
-        <w:t>AT+LOG_LEVEL=&lt;</w:t>
-      </w:r>
-      <w:proofErr w:type="spellStart"/>
-      <w:r>
-        <w:t>log_level</w:t>
-      </w:r>
-      <w:proofErr w:type="spellEnd"/>
-      <w:r>
-        <w:t>&gt;</w:t>
+        <w:t>AT+LOG_LEVEL=&lt;log_level&gt;</w:t>
       </w:r>
     </w:p>
     <w:p/>
@@ -9179,11 +8621,9 @@
             <w:tcW w:w="1548" w:type="dxa"/>
           </w:tcPr>
           <w:p>
-            <w:proofErr w:type="spellStart"/>
             <w:r>
               <w:t>log_level</w:t>
             </w:r>
-            <w:proofErr w:type="spellEnd"/>
           </w:p>
         </w:tc>
         <w:tc>
@@ -9201,15 +8641,7 @@
           <w:p/>
           <w:p>
             <w:r>
-              <w:t xml:space="preserve">Terminal prints are color coded on the Serial CLI (but not on the Web CLI). Errors are printed in </w:t>
-            </w:r>
-            <w:proofErr w:type="gramStart"/>
-            <w:r>
-              <w:t>red,</w:t>
-            </w:r>
-            <w:proofErr w:type="gramEnd"/>
-            <w:r>
-              <w:t xml:space="preserve"> warnings are printed in yellow, and other prints have no color coding.</w:t>
+              <w:t>Terminal prints are color coded on the Serial CLI (but not on the Web CLI). Errors are printed in red, warnings are printed in yellow, and other prints have no color coding.</w:t>
             </w:r>
           </w:p>
         </w:tc>
@@ -9225,15 +8657,7 @@
               <w:t xml:space="preserve"> logs</w:t>
             </w:r>
             <w:r>
-              <w:t xml:space="preserve">. Details every packet received by the </w:t>
-            </w:r>
-            <w:proofErr w:type="spellStart"/>
-            <w:r>
-              <w:t>ADSBee</w:t>
-            </w:r>
-            <w:proofErr w:type="spellEnd"/>
-            <w:r>
-              <w:t xml:space="preserve"> and whether it passed checksum.</w:t>
+              <w:t>. Details every packet received by the ADSBee and whether it passed checksum.</w:t>
             </w:r>
             <w:r>
               <w:t xml:space="preserve"> Also prints all warnings and errors.</w:t>
@@ -9325,20 +8749,7 @@
         <w:pStyle w:val="code"/>
       </w:pPr>
       <w:r>
-        <w:t>AT+PROTOCOL=&lt;</w:t>
-      </w:r>
-      <w:proofErr w:type="spellStart"/>
-      <w:r>
-        <w:t>iface</w:t>
-      </w:r>
-      <w:proofErr w:type="spellEnd"/>
-      <w:proofErr w:type="gramStart"/>
-      <w:r>
-        <w:t>&gt;,&lt;</w:t>
-      </w:r>
-      <w:proofErr w:type="gramEnd"/>
-      <w:r>
-        <w:t>protocol&gt;</w:t>
+        <w:t>AT+PROTOCOL=&lt;iface&gt;,&lt;protocol&gt;</w:t>
       </w:r>
     </w:p>
     <w:p/>
@@ -9421,11 +8832,9 @@
             <w:tcW w:w="1548" w:type="dxa"/>
           </w:tcPr>
           <w:p>
-            <w:proofErr w:type="spellStart"/>
             <w:r>
               <w:t>iface</w:t>
             </w:r>
-            <w:proofErr w:type="spellEnd"/>
           </w:p>
         </w:tc>
         <w:tc>
@@ -9434,15 +8843,7 @@
           </w:tcPr>
           <w:p>
             <w:r>
-              <w:t xml:space="preserve">Serial interface to set the </w:t>
-            </w:r>
-            <w:proofErr w:type="spellStart"/>
-            <w:r>
-              <w:t>baudrate</w:t>
-            </w:r>
-            <w:proofErr w:type="spellEnd"/>
-            <w:r>
-              <w:t xml:space="preserve"> for.</w:t>
+              <w:t>Serial interface to set the baudrate for.</w:t>
             </w:r>
           </w:p>
         </w:tc>
@@ -9557,20 +8958,7 @@
         <w:pStyle w:val="code"/>
       </w:pPr>
       <w:r>
-        <w:t>+PROTOCOL=</w:t>
-      </w:r>
-      <w:proofErr w:type="gramStart"/>
-      <w:r>
-        <w:t>CONSOLE,&lt;</w:t>
-      </w:r>
-      <w:proofErr w:type="spellStart"/>
-      <w:proofErr w:type="gramEnd"/>
-      <w:r>
-        <w:t>console_protocol</w:t>
-      </w:r>
-      <w:proofErr w:type="spellEnd"/>
-      <w:r>
-        <w:t>&gt;</w:t>
+        <w:t>+PROTOCOL=CONSOLE,&lt;console_protocol&gt;</w:t>
       </w:r>
     </w:p>
     <w:p>
@@ -9578,20 +8966,7 @@
         <w:pStyle w:val="code"/>
       </w:pPr>
       <w:r>
-        <w:t>+PROTOCOL=COMMS_</w:t>
-      </w:r>
-      <w:proofErr w:type="gramStart"/>
-      <w:r>
-        <w:t>UART,&lt;</w:t>
-      </w:r>
-      <w:proofErr w:type="spellStart"/>
-      <w:proofErr w:type="gramEnd"/>
-      <w:r>
-        <w:t>comms_uart_protocol</w:t>
-      </w:r>
-      <w:proofErr w:type="spellEnd"/>
-      <w:r>
-        <w:t>&gt;</w:t>
+        <w:t>+PROTOCOL=COMMS_UART,&lt;comms_uart_protocol&gt;</w:t>
       </w:r>
     </w:p>
     <w:p/>
@@ -9647,15 +9022,7 @@
     <w:p/>
     <w:p>
       <w:r>
-        <w:t xml:space="preserve">Reboots the </w:t>
-      </w:r>
-      <w:proofErr w:type="spellStart"/>
-      <w:r>
-        <w:t>ADSBee</w:t>
-      </w:r>
-      <w:proofErr w:type="spellEnd"/>
-      <w:r>
-        <w:t xml:space="preserve"> 1090 immediately.</w:t>
+        <w:t>Reboots the ADSBee 1090 immediately.</w:t>
       </w:r>
     </w:p>
     <w:p>
@@ -9921,15 +9288,7 @@
         <w:pStyle w:val="code"/>
       </w:pPr>
       <w:r>
-        <w:t xml:space="preserve">        Trigger Level: 1300 </w:t>
-      </w:r>
-      <w:proofErr w:type="spellStart"/>
-      <w:r>
-        <w:t>milliVolts</w:t>
-      </w:r>
-      <w:proofErr w:type="spellEnd"/>
-      <w:r>
-        <w:t xml:space="preserve"> (-62 dBm)</w:t>
+        <w:t xml:space="preserve">        Trigger Level: 1300 milliVolts (-62 dBm)</w:t>
       </w:r>
     </w:p>
     <w:p>
@@ -10009,15 +9368,7 @@
         <w:pStyle w:val="code"/>
       </w:pPr>
       <w:r>
-        <w:t xml:space="preserve">        </w:t>
-      </w:r>
-      <w:proofErr w:type="spellStart"/>
-      <w:r>
-        <w:t>WiFi</w:t>
-      </w:r>
-      <w:proofErr w:type="spellEnd"/>
-      <w:r>
-        <w:t xml:space="preserve"> AP: ENABLED</w:t>
+        <w:t xml:space="preserve">        WiFi AP: ENABLED</w:t>
       </w:r>
     </w:p>
     <w:p>
@@ -10041,28 +9392,15 @@
         <w:pStyle w:val="code"/>
       </w:pPr>
       <w:r>
-        <w:t xml:space="preserve">                Password: </w:t>
-      </w:r>
-      <w:proofErr w:type="spellStart"/>
-      <w:r>
-        <w:t>yummyflowers</w:t>
-      </w:r>
-      <w:proofErr w:type="spellEnd"/>
+        <w:t xml:space="preserve">                Password: yummyflowers</w:t>
+      </w:r>
     </w:p>
     <w:p>
       <w:pPr>
         <w:pStyle w:val="code"/>
       </w:pPr>
       <w:r>
-        <w:t xml:space="preserve">        </w:t>
-      </w:r>
-      <w:proofErr w:type="spellStart"/>
-      <w:r>
-        <w:t>WiFi</w:t>
-      </w:r>
-      <w:proofErr w:type="spellEnd"/>
-      <w:r>
-        <w:t xml:space="preserve"> STA: ENABLED</w:t>
+        <w:t xml:space="preserve">        WiFi STA: ENABLED</w:t>
       </w:r>
     </w:p>
     <w:p>
@@ -10070,13 +9408,8 @@
         <w:pStyle w:val="code"/>
       </w:pPr>
       <w:r>
-        <w:t xml:space="preserve">                SSID: Smart Bidet </w:t>
-      </w:r>
-      <w:proofErr w:type="spellStart"/>
-      <w:r>
-        <w:t>Wifi</w:t>
-      </w:r>
-      <w:proofErr w:type="spellEnd"/>
+        <w:t xml:space="preserve">                SSID: Smart Bidet Wifi</w:t>
+      </w:r>
     </w:p>
     <w:p>
       <w:pPr>
@@ -10099,17 +9432,7 @@
         <w:pStyle w:val="code"/>
       </w:pPr>
       <w:r>
-        <w:t xml:space="preserve">                0 URI:192.168.1.103 Port:30004 ACTIVE </w:t>
-      </w:r>
-      <w:proofErr w:type="spellStart"/>
-      <w:proofErr w:type="gramStart"/>
-      <w:r>
-        <w:t>Protocol:BEAST</w:t>
-      </w:r>
-      <w:proofErr w:type="spellEnd"/>
-      <w:proofErr w:type="gramEnd"/>
-      <w:r>
-        <w:t xml:space="preserve"> ID:0xbee00038172d18c1</w:t>
+        <w:t xml:space="preserve">                0 URI:192.168.1.103 Port:30004 ACTIVE Protocol:BEAST ID:0xbee00038172d18c1</w:t>
       </w:r>
     </w:p>
     <w:p>
@@ -10117,17 +9440,7 @@
         <w:pStyle w:val="code"/>
       </w:pPr>
       <w:r>
-        <w:t xml:space="preserve">                1 URI: Port:0 INACTIVE </w:t>
-      </w:r>
-      <w:proofErr w:type="spellStart"/>
-      <w:proofErr w:type="gramStart"/>
-      <w:r>
-        <w:t>Protocol:NONE</w:t>
-      </w:r>
-      <w:proofErr w:type="spellEnd"/>
-      <w:proofErr w:type="gramEnd"/>
-      <w:r>
-        <w:t xml:space="preserve"> ID:0xbee00038172d18c1</w:t>
+        <w:t xml:space="preserve">                1 URI: Port:0 INACTIVE Protocol:NONE ID:0xbee00038172d18c1</w:t>
       </w:r>
     </w:p>
     <w:p>
@@ -10135,17 +9448,7 @@
         <w:pStyle w:val="code"/>
       </w:pPr>
       <w:r>
-        <w:t xml:space="preserve">                2 URI: Port:0 INACTIVE </w:t>
-      </w:r>
-      <w:proofErr w:type="spellStart"/>
-      <w:proofErr w:type="gramStart"/>
-      <w:r>
-        <w:t>Protocol:NONE</w:t>
-      </w:r>
-      <w:proofErr w:type="spellEnd"/>
-      <w:proofErr w:type="gramEnd"/>
-      <w:r>
-        <w:t xml:space="preserve"> ID:0xbee00038172d18c1</w:t>
+        <w:t xml:space="preserve">                2 URI: Port:0 INACTIVE Protocol:NONE ID:0xbee00038172d18c1</w:t>
       </w:r>
     </w:p>
     <w:p>
@@ -10153,17 +9456,7 @@
         <w:pStyle w:val="code"/>
       </w:pPr>
       <w:r>
-        <w:t xml:space="preserve">                3 URI: Port:0 INACTIVE </w:t>
-      </w:r>
-      <w:proofErr w:type="spellStart"/>
-      <w:proofErr w:type="gramStart"/>
-      <w:r>
-        <w:t>Protocol:NONE</w:t>
-      </w:r>
-      <w:proofErr w:type="spellEnd"/>
-      <w:proofErr w:type="gramEnd"/>
-      <w:r>
-        <w:t xml:space="preserve"> ID:0xbee00038172d18c1</w:t>
+        <w:t xml:space="preserve">                3 URI: Port:0 INACTIVE Protocol:NONE ID:0xbee00038172d18c1</w:t>
       </w:r>
     </w:p>
     <w:p>
@@ -10171,17 +9464,7 @@
         <w:pStyle w:val="code"/>
       </w:pPr>
       <w:r>
-        <w:t xml:space="preserve">                4 URI:78.46.234.18 Port:30004 ACTIVE </w:t>
-      </w:r>
-      <w:proofErr w:type="spellStart"/>
-      <w:proofErr w:type="gramStart"/>
-      <w:r>
-        <w:t>Protocol:BEAST</w:t>
-      </w:r>
-      <w:proofErr w:type="spellEnd"/>
-      <w:proofErr w:type="gramEnd"/>
-      <w:r>
-        <w:t xml:space="preserve"> ID:0xbee00038172d18c1</w:t>
+        <w:t xml:space="preserve">                4 URI:78.46.234.18 Port:30004 ACTIVE Protocol:BEAST ID:0xbee00038172d18c1</w:t>
       </w:r>
     </w:p>
     <w:p>
@@ -10189,25 +9472,7 @@
         <w:pStyle w:val="code"/>
       </w:pPr>
       <w:r>
-        <w:t xml:space="preserve">                5 </w:t>
-      </w:r>
-      <w:proofErr w:type="spellStart"/>
-      <w:proofErr w:type="gramStart"/>
-      <w:r>
-        <w:t>URI:feed.whereplane.xyz</w:t>
-      </w:r>
-      <w:proofErr w:type="spellEnd"/>
-      <w:proofErr w:type="gramEnd"/>
-      <w:r>
-        <w:t xml:space="preserve"> Port:30004 INACTIVE </w:t>
-      </w:r>
-      <w:proofErr w:type="spellStart"/>
-      <w:r>
-        <w:t>Protocol:BEAST</w:t>
-      </w:r>
-      <w:proofErr w:type="spellEnd"/>
-      <w:r>
-        <w:t xml:space="preserve"> ID:0xbee00038172d18c1</w:t>
+        <w:t xml:space="preserve">                5 URI:feed.whereplane.xyz Port:30004 INACTIVE Protocol:BEAST ID:0xbee00038172d18c1</w:t>
       </w:r>
     </w:p>
     <w:p>
@@ -10247,23 +9512,7 @@
     </w:p>
     <w:p>
       <w:r>
-        <w:t>Sending AT+</w:t>
-      </w:r>
-      <w:proofErr w:type="gramStart"/>
-      <w:r>
-        <w:t>SETTINGS?DUMP</w:t>
-      </w:r>
-      <w:proofErr w:type="gramEnd"/>
-      <w:r>
-        <w:t xml:space="preserve"> outputs a dump of all nonvolatile settings in AT command format, allowing them to be easily re-entered when restoring the </w:t>
-      </w:r>
-      <w:proofErr w:type="spellStart"/>
-      <w:r>
-        <w:t>ADSBee</w:t>
-      </w:r>
-      <w:proofErr w:type="spellEnd"/>
-      <w:r>
-        <w:t xml:space="preserve"> settings after a firmware upgrade, or for moving setting between devices.</w:t>
+        <w:t>Sending AT+SETTINGS?DUMP outputs a dump of all nonvolatile settings in AT command format, allowing them to be easily re-entered when restoring the ADSBee settings after a firmware upgrade, or for moving setting between devices.</w:t>
       </w:r>
     </w:p>
     <w:p>
@@ -10271,13 +9520,8 @@
         <w:pStyle w:val="code"/>
       </w:pPr>
       <w:r>
-        <w:t>AT+</w:t>
-      </w:r>
-      <w:proofErr w:type="gramStart"/>
-      <w:r>
-        <w:t>SETTINGS?DUMP</w:t>
-      </w:r>
-      <w:proofErr w:type="gramEnd"/>
+        <w:t>AT+SETTINGS?DUMP</w:t>
+      </w:r>
     </w:p>
     <w:p>
       <w:pPr>
@@ -10332,15 +9576,7 @@
         <w:pStyle w:val="code"/>
       </w:pPr>
       <w:r>
-        <w:t>AT+FEED=</w:t>
-      </w:r>
-      <w:proofErr w:type="gramStart"/>
-      <w:r>
-        <w:t>0,,</w:t>
-      </w:r>
-      <w:proofErr w:type="gramEnd"/>
-      <w:r>
-        <w:t>0,0,NONE</w:t>
+        <w:t>AT+FEED=0,,0,0,NONE</w:t>
       </w:r>
     </w:p>
     <w:p>
@@ -10348,15 +9584,7 @@
         <w:pStyle w:val="code"/>
       </w:pPr>
       <w:r>
-        <w:t>AT+FEED=</w:t>
-      </w:r>
-      <w:proofErr w:type="gramStart"/>
-      <w:r>
-        <w:t>1,,</w:t>
-      </w:r>
-      <w:proofErr w:type="gramEnd"/>
-      <w:r>
-        <w:t>0,0,NONE</w:t>
+        <w:t>AT+FEED=1,,0,0,NONE</w:t>
       </w:r>
     </w:p>
     <w:p>
@@ -10364,15 +9592,7 @@
         <w:pStyle w:val="code"/>
       </w:pPr>
       <w:r>
-        <w:t>AT+FEED=</w:t>
-      </w:r>
-      <w:proofErr w:type="gramStart"/>
-      <w:r>
-        <w:t>2,,</w:t>
-      </w:r>
-      <w:proofErr w:type="gramEnd"/>
-      <w:r>
-        <w:t>0,0,NONE</w:t>
+        <w:t>AT+FEED=2,,0,0,NONE</w:t>
       </w:r>
     </w:p>
     <w:p>
@@ -10380,15 +9600,7 @@
         <w:pStyle w:val="code"/>
       </w:pPr>
       <w:r>
-        <w:t>AT+FEED=</w:t>
-      </w:r>
-      <w:proofErr w:type="gramStart"/>
-      <w:r>
-        <w:t>3,,</w:t>
-      </w:r>
-      <w:proofErr w:type="gramEnd"/>
-      <w:r>
-        <w:t>0,0,NONE</w:t>
+        <w:t>AT+FEED=3,,0,0,NONE</w:t>
       </w:r>
     </w:p>
     <w:p>
@@ -10396,15 +9608,7 @@
         <w:pStyle w:val="code"/>
       </w:pPr>
       <w:r>
-        <w:t>AT+FEED=</w:t>
-      </w:r>
-      <w:proofErr w:type="gramStart"/>
-      <w:r>
-        <w:t>4,feed</w:t>
-      </w:r>
-      <w:proofErr w:type="gramEnd"/>
-      <w:r>
-        <w:t>.airplanes.live,30004,1,BEAST</w:t>
+        <w:t>AT+FEED=4,feed.airplanes.live,30004,1,BEAST</w:t>
       </w:r>
     </w:p>
     <w:p>
@@ -10412,15 +9616,7 @@
         <w:pStyle w:val="code"/>
       </w:pPr>
       <w:r>
-        <w:t>AT+FEED=</w:t>
-      </w:r>
-      <w:proofErr w:type="gramStart"/>
-      <w:r>
-        <w:t>5,feed.adsb.fi</w:t>
-      </w:r>
-      <w:proofErr w:type="gramEnd"/>
-      <w:r>
-        <w:t>,30004,1,BEAST</w:t>
+        <w:t>AT+FEED=5,feed.adsb.fi,30004,1,BEAST</w:t>
       </w:r>
     </w:p>
     <w:p>
@@ -10436,28 +9632,15 @@
         <w:pStyle w:val="code"/>
       </w:pPr>
       <w:r>
-        <w:t>AT+PROTOCOL=</w:t>
-      </w:r>
-      <w:proofErr w:type="gramStart"/>
-      <w:r>
-        <w:t>CONSOLE,NONE</w:t>
-      </w:r>
-      <w:proofErr w:type="gramEnd"/>
+        <w:t>AT+PROTOCOL=CONSOLE,NONE</w:t>
+      </w:r>
     </w:p>
     <w:p>
       <w:pPr>
         <w:pStyle w:val="code"/>
       </w:pPr>
       <w:r>
-        <w:t>AT+PROTOCOL=COMMS_</w:t>
-      </w:r>
-      <w:proofErr w:type="gramStart"/>
-      <w:r>
-        <w:t>UART,MAVLINK</w:t>
-      </w:r>
-      <w:proofErr w:type="gramEnd"/>
-      <w:r>
-        <w:t>1</w:t>
+        <w:t>AT+PROTOCOL=COMMS_UART,MAVLINK1</w:t>
       </w:r>
     </w:p>
     <w:p>
@@ -10489,15 +9672,7 @@
         <w:pStyle w:val="code"/>
       </w:pPr>
       <w:r>
-        <w:t>AT+WIFI_AP=</w:t>
-      </w:r>
-      <w:proofErr w:type="gramStart"/>
-      <w:r>
-        <w:t>1,ADSBee</w:t>
-      </w:r>
-      <w:proofErr w:type="gramEnd"/>
-      <w:r>
-        <w:t>1090-0240907000001,yummyflowers,11</w:t>
+        <w:t>AT+WIFI_AP=1,ADSBee1090-0240907000001,yummyflowers,11</w:t>
       </w:r>
     </w:p>
     <w:p>
@@ -10505,13 +9680,8 @@
         <w:pStyle w:val="code"/>
       </w:pPr>
       <w:r>
-        <w:t>AT+WIFI_STA=</w:t>
-      </w:r>
-      <w:proofErr w:type="gramStart"/>
-      <w:r>
-        <w:t>0,,</w:t>
-      </w:r>
-      <w:proofErr w:type="gramEnd"/>
+        <w:t>AT+WIFI_STA=0,,</w:t>
+      </w:r>
     </w:p>
     <w:p>
       <w:pPr>
@@ -10689,24 +9859,25 @@
         <w:rPr>
           <w:color w:val="00AD4D"/>
         </w:rPr>
-        <w:t xml:space="preserve">[ RUN    </w:t>
-      </w:r>
-      <w:proofErr w:type="gramStart"/>
+        <w:t>[ RUN      ]</w:t>
+      </w:r>
+      <w:r>
+        <w:t xml:space="preserve"> SpiCoprocessor.WriteReadScratchNoAck</w:t>
+      </w:r>
+    </w:p>
+    <w:p>
+      <w:pPr>
+        <w:pStyle w:val="code"/>
+      </w:pPr>
       <w:r>
         <w:rPr>
           <w:color w:val="00AD4D"/>
         </w:rPr>
-        <w:t xml:space="preserve">  ]</w:t>
-      </w:r>
-      <w:proofErr w:type="gramEnd"/>
-      <w:r>
-        <w:t xml:space="preserve"> </w:t>
-      </w:r>
-      <w:proofErr w:type="spellStart"/>
-      <w:r>
-        <w:t>SpiCoprocessor.WriteReadScratchNoAck</w:t>
-      </w:r>
-      <w:proofErr w:type="spellEnd"/>
+        <w:t>[       OK ]</w:t>
+      </w:r>
+      <w:r>
+        <w:t xml:space="preserve"> SpiCoprocessor.WriteReadScratchNoAck (687000ns)</w:t>
+      </w:r>
     </w:p>
     <w:p>
       <w:pPr>
@@ -10716,26 +9887,24 @@
         <w:rPr>
           <w:color w:val="00AD4D"/>
         </w:rPr>
-        <w:t xml:space="preserve">[       </w:t>
-      </w:r>
-      <w:proofErr w:type="gramStart"/>
+        <w:t>[ RUN      ]</w:t>
+      </w:r>
+      <w:r>
+        <w:t xml:space="preserve"> SpiCoprocessor.WriteReadScratchWithAck</w:t>
+      </w:r>
+    </w:p>
+    <w:p>
+      <w:pPr>
+        <w:pStyle w:val="code"/>
+      </w:pPr>
       <w:r>
         <w:rPr>
           <w:color w:val="00AD4D"/>
         </w:rPr>
-        <w:t>OK ]</w:t>
-      </w:r>
-      <w:proofErr w:type="gramEnd"/>
-      <w:r>
-        <w:t xml:space="preserve"> </w:t>
-      </w:r>
-      <w:proofErr w:type="spellStart"/>
-      <w:r>
-        <w:t>SpiCoprocessor.WriteReadScratchNoAck</w:t>
-      </w:r>
-      <w:proofErr w:type="spellEnd"/>
-      <w:r>
-        <w:t xml:space="preserve"> (687000ns)</w:t>
+        <w:t>[       OK ]</w:t>
+      </w:r>
+      <w:r>
+        <w:t xml:space="preserve"> SpiCoprocessor.WriteReadScratchWithAck (751000ns)</w:t>
       </w:r>
     </w:p>
     <w:p>
@@ -10746,98 +9915,21 @@
         <w:rPr>
           <w:color w:val="00AD4D"/>
         </w:rPr>
-        <w:t xml:space="preserve">[ RUN    </w:t>
-      </w:r>
-      <w:proofErr w:type="gramStart"/>
+        <w:t>[ RUN      ]</w:t>
+      </w:r>
+      <w:r>
+        <w:t xml:space="preserve"> SPICoprocessor.ReadWriteReadRewriteRereadBigNoAck</w:t>
+      </w:r>
+    </w:p>
+    <w:p>
+      <w:pPr>
+        <w:pStyle w:val="code"/>
+      </w:pPr>
       <w:r>
         <w:rPr>
           <w:color w:val="00AD4D"/>
         </w:rPr>
-        <w:t xml:space="preserve">  ]</w:t>
-      </w:r>
-      <w:proofErr w:type="gramEnd"/>
-      <w:r>
-        <w:t xml:space="preserve"> </w:t>
-      </w:r>
-      <w:proofErr w:type="spellStart"/>
-      <w:r>
-        <w:t>SpiCoprocessor.WriteReadScratchWithAck</w:t>
-      </w:r>
-      <w:proofErr w:type="spellEnd"/>
-    </w:p>
-    <w:p>
-      <w:pPr>
-        <w:pStyle w:val="code"/>
-      </w:pPr>
-      <w:r>
-        <w:rPr>
-          <w:color w:val="00AD4D"/>
-        </w:rPr>
-        <w:t xml:space="preserve">[       </w:t>
-      </w:r>
-      <w:proofErr w:type="gramStart"/>
-      <w:r>
-        <w:rPr>
-          <w:color w:val="00AD4D"/>
-        </w:rPr>
-        <w:t>OK ]</w:t>
-      </w:r>
-      <w:proofErr w:type="gramEnd"/>
-      <w:r>
-        <w:t xml:space="preserve"> </w:t>
-      </w:r>
-      <w:proofErr w:type="spellStart"/>
-      <w:r>
-        <w:t>SpiCoprocessor.WriteReadScratchWithAck</w:t>
-      </w:r>
-      <w:proofErr w:type="spellEnd"/>
-      <w:r>
-        <w:t xml:space="preserve"> (751000ns)</w:t>
-      </w:r>
-    </w:p>
-    <w:p>
-      <w:pPr>
-        <w:pStyle w:val="code"/>
-      </w:pPr>
-      <w:r>
-        <w:rPr>
-          <w:color w:val="00AD4D"/>
-        </w:rPr>
-        <w:t xml:space="preserve">[ RUN    </w:t>
-      </w:r>
-      <w:proofErr w:type="gramStart"/>
-      <w:r>
-        <w:rPr>
-          <w:color w:val="00AD4D"/>
-        </w:rPr>
-        <w:t xml:space="preserve">  ]</w:t>
-      </w:r>
-      <w:proofErr w:type="gramEnd"/>
-      <w:r>
-        <w:t xml:space="preserve"> </w:t>
-      </w:r>
-      <w:proofErr w:type="spellStart"/>
-      <w:r>
-        <w:t>SPICoprocessor.ReadWriteReadRewriteRereadBigNoAck</w:t>
-      </w:r>
-      <w:proofErr w:type="spellEnd"/>
-    </w:p>
-    <w:p>
-      <w:pPr>
-        <w:pStyle w:val="code"/>
-      </w:pPr>
-      <w:r>
-        <w:rPr>
-          <w:color w:val="00AD4D"/>
-        </w:rPr>
-        <w:t xml:space="preserve">[       </w:t>
-      </w:r>
-      <w:proofErr w:type="gramStart"/>
-      <w:r>
-        <w:rPr>
-          <w:color w:val="00AD4D"/>
-        </w:rPr>
-        <w:t>OK</w:t>
+        <w:t>[       OK</w:t>
       </w:r>
       <w:r>
         <w:t xml:space="preserve"> </w:t>
@@ -10848,17 +9940,8 @@
         </w:rPr>
         <w:t>]</w:t>
       </w:r>
-      <w:proofErr w:type="gramEnd"/>
-      <w:r>
-        <w:t xml:space="preserve"> </w:t>
-      </w:r>
-      <w:proofErr w:type="spellStart"/>
-      <w:r>
-        <w:t>SPICoprocessor.ReadWriteReadRewriteRereadBigNoAck</w:t>
-      </w:r>
-      <w:proofErr w:type="spellEnd"/>
-      <w:r>
-        <w:t xml:space="preserve"> (25336000ns)</w:t>
+      <w:r>
+        <w:t xml:space="preserve"> SPICoprocessor.ReadWriteReadRewriteRereadBigNoAck (25336000ns)</w:t>
       </w:r>
     </w:p>
     <w:p>
@@ -10869,53 +9952,24 @@
         <w:rPr>
           <w:color w:val="00AD4D"/>
         </w:rPr>
-        <w:t xml:space="preserve">[ RUN    </w:t>
-      </w:r>
-      <w:proofErr w:type="gramStart"/>
+        <w:t>[ RUN      ]</w:t>
+      </w:r>
+      <w:r>
+        <w:t xml:space="preserve"> SPICoprocessor.ReadWriteReadRewriteRereadBigWithAck</w:t>
+      </w:r>
+    </w:p>
+    <w:p>
+      <w:pPr>
+        <w:pStyle w:val="code"/>
+      </w:pPr>
       <w:r>
         <w:rPr>
           <w:color w:val="00AD4D"/>
         </w:rPr>
-        <w:t xml:space="preserve">  ]</w:t>
-      </w:r>
-      <w:proofErr w:type="gramEnd"/>
-      <w:r>
-        <w:t xml:space="preserve"> </w:t>
-      </w:r>
-      <w:proofErr w:type="spellStart"/>
-      <w:r>
-        <w:t>SPICoprocessor.ReadWriteReadRewriteRereadBigWithAck</w:t>
-      </w:r>
-      <w:proofErr w:type="spellEnd"/>
-    </w:p>
-    <w:p>
-      <w:pPr>
-        <w:pStyle w:val="code"/>
-      </w:pPr>
-      <w:r>
-        <w:rPr>
-          <w:color w:val="00AD4D"/>
-        </w:rPr>
-        <w:t xml:space="preserve">[       </w:t>
-      </w:r>
-      <w:proofErr w:type="gramStart"/>
-      <w:r>
-        <w:rPr>
-          <w:color w:val="00AD4D"/>
-        </w:rPr>
-        <w:t>OK ]</w:t>
-      </w:r>
-      <w:proofErr w:type="gramEnd"/>
-      <w:r>
-        <w:t xml:space="preserve"> </w:t>
-      </w:r>
-      <w:proofErr w:type="spellStart"/>
-      <w:r>
-        <w:t>SPICoprocessor.ReadWriteReadRewriteRereadBigWithAck</w:t>
-      </w:r>
-      <w:proofErr w:type="spellEnd"/>
-      <w:r>
-        <w:t xml:space="preserve"> (29287000ns)</w:t>
+        <w:t>[       OK ]</w:t>
+      </w:r>
+      <w:r>
+        <w:t xml:space="preserve"> SPICoprocessor.ReadWriteReadRewriteRereadBigWithAck (29287000ns)</w:t>
       </w:r>
     </w:p>
     <w:p>
@@ -10939,19 +9993,11 @@
           <w:color w:val="00AD4D"/>
         </w:rPr>
       </w:pPr>
-      <w:proofErr w:type="gramStart"/>
       <w:r>
         <w:rPr>
           <w:color w:val="00AD4D"/>
         </w:rPr>
-        <w:t>[  PASSED</w:t>
-      </w:r>
-      <w:proofErr w:type="gramEnd"/>
-      <w:r>
-        <w:rPr>
-          <w:color w:val="00AD4D"/>
-        </w:rPr>
-        <w:t xml:space="preserve">  ] 4 tests.</w:t>
+        <w:t>[  PASSED  ] 4 tests.</w:t>
       </w:r>
     </w:p>
     <w:p/>
@@ -11138,15 +10184,7 @@
           </w:tcPr>
           <w:p>
             <w:r>
-              <w:t xml:space="preserve">Trigger level, in </w:t>
-            </w:r>
-            <w:proofErr w:type="spellStart"/>
-            <w:r>
-              <w:t>milliVolts</w:t>
-            </w:r>
-            <w:proofErr w:type="spellEnd"/>
-            <w:r>
-              <w:t>, or the activation word to begin a self-learning process for the trigger level using simulated annealing.</w:t>
+              <w:t>Trigger level, in milliVolts, or the activation word to begin a self-learning process for the trigger level using simulated annealing.</w:t>
             </w:r>
           </w:p>
         </w:tc>
@@ -11207,15 +10245,7 @@
         <w:t>instead</w:t>
       </w:r>
       <w:r>
-        <w:t xml:space="preserve"> of providing a trigger value in </w:t>
-      </w:r>
-      <w:proofErr w:type="spellStart"/>
-      <w:r>
-        <w:t>milliVolts</w:t>
-      </w:r>
-      <w:proofErr w:type="spellEnd"/>
-      <w:r>
-        <w:t>. The self-learning process uses simulated annealing, where a random trigger value is chosen, and then random neighbors are traversed to if their trigger levels seem to provide an improved number of valid packets within the learning window. The allowable traversal distance is gradually decreased over time until a final value is settled upon. The self-learning process takes approximately 20 minutes. Note that as of the current firmware revision, hand-tuning the trigger value (or using the provided default value) may outperform the self-learning routine.</w:t>
+        <w:t xml:space="preserve"> of providing a trigger value in milliVolts. The self-learning process uses simulated annealing, where a random trigger value is chosen, and then random neighbors are traversed to if their trigger levels seem to provide an improved number of valid packets within the learning window. The allowable traversal distance is gradually decreased over time until a final value is settled upon. The self-learning process takes approximately 20 minutes. Note that as of the current firmware revision, hand-tuning the trigger value (or using the provided default value) may outperform the self-learning routine.</w:t>
       </w:r>
     </w:p>
     <w:p>
@@ -11296,15 +10326,7 @@
     </w:p>
     <w:p>
       <w:r>
-        <w:t xml:space="preserve">Queries the uptime of the </w:t>
-      </w:r>
-      <w:proofErr w:type="spellStart"/>
-      <w:r>
-        <w:t>ADSBee</w:t>
-      </w:r>
-      <w:proofErr w:type="spellEnd"/>
-      <w:r>
-        <w:t>, in seconds.</w:t>
+        <w:t>Queries the uptime of the ADSBee, in seconds.</w:t>
       </w:r>
     </w:p>
     <w:p>
@@ -11339,31 +10361,7 @@
     </w:p>
     <w:p>
       <w:r>
-        <w:t xml:space="preserve">The </w:t>
-      </w:r>
-      <w:proofErr w:type="spellStart"/>
-      <w:r>
-        <w:t>ADSBee</w:t>
-      </w:r>
-      <w:proofErr w:type="spellEnd"/>
-      <w:r>
-        <w:t xml:space="preserve"> features a watchdog timer on the RP2040, which will automatically reset all microcontrollers on the board if code executing on the RP2040 freezes up, or if SPI communication with the ESP32 breaks down. This is intended to provide a means of automatic recovery in case of a hard fault caused by firmware bugs (likely), power glitches (maybe), or cosmic rays (probably not). As the watchdog may not be wanted in some cases, like debugging </w:t>
-      </w:r>
-      <w:proofErr w:type="spellStart"/>
-      <w:r>
-        <w:t>hardfaults</w:t>
-      </w:r>
-      <w:proofErr w:type="spellEnd"/>
-      <w:r>
-        <w:t xml:space="preserve">, or during device programming / </w:t>
-      </w:r>
-      <w:proofErr w:type="spellStart"/>
-      <w:r>
-        <w:t>beakpoint</w:t>
-      </w:r>
-      <w:proofErr w:type="spellEnd"/>
-      <w:r>
-        <w:t xml:space="preserve"> debugging, it can be disabled. Additionally, means are provided for self-testing the watchdog via AT command in order to verify that it is still active.</w:t>
+        <w:t>The ADSBee features a watchdog timer on the RP2040, which will automatically reset all microcontrollers on the board if code executing on the RP2040 freezes up, or if SPI communication with the ESP32 breaks down. This is intended to provide a means of automatic recovery in case of a hard fault caused by firmware bugs (likely), power glitches (maybe), or cosmic rays (probably not). As the watchdog may not be wanted in some cases, like debugging hardfaults, or during device programming / beakpoint debugging, it can be disabled. Additionally, means are provided for self-testing the watchdog via AT command in order to verify that it is still active.</w:t>
       </w:r>
     </w:p>
     <w:p>
@@ -11385,15 +10383,7 @@
         <w:pStyle w:val="code"/>
       </w:pPr>
       <w:r>
-        <w:t>AT+WATCHDOG=&lt;</w:t>
-      </w:r>
-      <w:proofErr w:type="spellStart"/>
-      <w:r>
-        <w:t>timeout_sec</w:t>
-      </w:r>
-      <w:proofErr w:type="spellEnd"/>
-      <w:r>
-        <w:t>&gt;</w:t>
+        <w:t>AT+WATCHDOG=&lt;timeout_sec&gt;</w:t>
       </w:r>
     </w:p>
     <w:p/>
@@ -11487,15 +10477,7 @@
           </w:tcPr>
           <w:p>
             <w:r>
-              <w:t xml:space="preserve">Trigger level, in </w:t>
-            </w:r>
-            <w:proofErr w:type="spellStart"/>
-            <w:r>
-              <w:t>milliVolts</w:t>
-            </w:r>
-            <w:proofErr w:type="spellEnd"/>
-            <w:r>
-              <w:t>, or the activation word to begin a self-learning process for the trigger level using simulated annealing.</w:t>
+              <w:t>Trigger level, in milliVolts, or the activation word to begin a self-learning process for the trigger level using simulated annealing.</w:t>
             </w:r>
           </w:p>
         </w:tc>
@@ -11585,15 +10567,7 @@
     </w:p>
     <w:p>
       <w:r>
-        <w:t>(</w:t>
-      </w:r>
-      <w:proofErr w:type="spellStart"/>
-      <w:r>
-        <w:t>ADSBee</w:t>
-      </w:r>
-      <w:proofErr w:type="spellEnd"/>
-      <w:r>
-        <w:t xml:space="preserve"> Reboots here)</w:t>
+        <w:t>(ADSBee Reboots here)</w:t>
       </w:r>
     </w:p>
     <w:p>
@@ -11635,47 +10609,7 @@
     </w:p>
     <w:p>
       <w:r>
-        <w:t xml:space="preserve">The </w:t>
-      </w:r>
-      <w:proofErr w:type="spellStart"/>
-      <w:r>
-        <w:t>ADSBee</w:t>
-      </w:r>
-      <w:proofErr w:type="spellEnd"/>
-      <w:r>
-        <w:t xml:space="preserve"> creates its own </w:t>
-      </w:r>
-      <w:proofErr w:type="spellStart"/>
-      <w:r>
-        <w:t>WiFi</w:t>
-      </w:r>
-      <w:proofErr w:type="spellEnd"/>
-      <w:r>
-        <w:t xml:space="preserve"> access point that allows other devices to join its network in order to access the Web CLI and receive aircraft data (e.g. GDL90 traffic info over UDP port 4000). The </w:t>
-      </w:r>
-      <w:proofErr w:type="spellStart"/>
-      <w:r>
-        <w:t>WiFi</w:t>
-      </w:r>
-      <w:proofErr w:type="spellEnd"/>
-      <w:r>
-        <w:t xml:space="preserve"> AP can be enabled/disabled and can have its SSID, password, and </w:t>
-      </w:r>
-      <w:proofErr w:type="spellStart"/>
-      <w:r>
-        <w:t>WiFi</w:t>
-      </w:r>
-      <w:proofErr w:type="spellEnd"/>
-      <w:r>
-        <w:t xml:space="preserve"> channel customized. Note that </w:t>
-      </w:r>
-      <w:proofErr w:type="spellStart"/>
-      <w:r>
-        <w:t>WiFi</w:t>
-      </w:r>
-      <w:proofErr w:type="spellEnd"/>
-      <w:r>
-        <w:t xml:space="preserve"> settings don’t have any affect unless the ESP32 is enabled, and are not propagated to the ESP32 unless settings are saved with </w:t>
+        <w:t xml:space="preserve">The ADSBee creates its own WiFi access point that allows other devices to join its network in order to access the Web CLI and receive aircraft data (e.g. GDL90 traffic info over UDP port 4000). The WiFi AP can be enabled/disabled and can have its SSID, password, and WiFi channel customized. Note that WiFi settings don’t have any affect unless the ESP32 is enabled, and are not propagated to the ESP32 unless settings are saved with </w:t>
       </w:r>
       <w:r>
         <w:rPr>
@@ -11697,15 +10631,7 @@
       </w:pPr>
       <w:bookmarkStart w:id="51" w:name="_Toc183226075"/>
       <w:r>
-        <w:t xml:space="preserve">Configure the </w:t>
-      </w:r>
-      <w:proofErr w:type="spellStart"/>
-      <w:r>
-        <w:t>WiFi</w:t>
-      </w:r>
-      <w:proofErr w:type="spellEnd"/>
-      <w:r>
-        <w:t xml:space="preserve"> Access Point</w:t>
+        <w:t>Configure the WiFi Access Point</w:t>
       </w:r>
       <w:bookmarkEnd w:id="51"/>
     </w:p>
@@ -11714,36 +10640,7 @@
         <w:pStyle w:val="code"/>
       </w:pPr>
       <w:r>
-        <w:t>AT+WIFI_AP=&lt;enabled</w:t>
-      </w:r>
-      <w:proofErr w:type="gramStart"/>
-      <w:r>
-        <w:t>&gt;,&lt;</w:t>
-      </w:r>
-      <w:proofErr w:type="spellStart"/>
-      <w:proofErr w:type="gramEnd"/>
-      <w:r>
-        <w:t>ap_ssid</w:t>
-      </w:r>
-      <w:proofErr w:type="spellEnd"/>
-      <w:r>
-        <w:t>&gt;,&lt;</w:t>
-      </w:r>
-      <w:proofErr w:type="spellStart"/>
-      <w:r>
-        <w:t>ap_pwd</w:t>
-      </w:r>
-      <w:proofErr w:type="spellEnd"/>
-      <w:r>
-        <w:t>&gt;,&lt;</w:t>
-      </w:r>
-      <w:proofErr w:type="spellStart"/>
-      <w:r>
-        <w:t>ap_channel</w:t>
-      </w:r>
-      <w:proofErr w:type="spellEnd"/>
-      <w:r>
-        <w:t>&gt;</w:t>
+        <w:t>AT+WIFI_AP=&lt;enabled&gt;,&lt;ap_ssid&gt;,&lt;ap_pwd&gt;,&lt;ap_channel&gt;</w:t>
       </w:r>
     </w:p>
     <w:p/>
@@ -11847,28 +10744,12 @@
           </w:tcPr>
           <w:p>
             <w:r>
-              <w:t xml:space="preserve">0 – Disable </w:t>
-            </w:r>
-            <w:proofErr w:type="spellStart"/>
-            <w:r>
-              <w:t>WiFi</w:t>
-            </w:r>
-            <w:proofErr w:type="spellEnd"/>
-            <w:r>
-              <w:t xml:space="preserve"> access point.</w:t>
-            </w:r>
-          </w:p>
-          <w:p>
-            <w:r>
-              <w:t xml:space="preserve">1 – Enable </w:t>
-            </w:r>
-            <w:proofErr w:type="spellStart"/>
-            <w:r>
-              <w:t>WiFi</w:t>
-            </w:r>
-            <w:proofErr w:type="spellEnd"/>
-            <w:r>
-              <w:t xml:space="preserve"> access point.</w:t>
+              <w:t>0 – Disable WiFi access point.</w:t>
+            </w:r>
+          </w:p>
+          <w:p>
+            <w:r>
+              <w:t>1 – Enable WiFi access point.</w:t>
             </w:r>
           </w:p>
         </w:tc>
@@ -11879,11 +10760,9 @@
             <w:tcW w:w="1548" w:type="dxa"/>
           </w:tcPr>
           <w:p>
-            <w:proofErr w:type="spellStart"/>
             <w:r>
               <w:t>ap_ssid</w:t>
             </w:r>
-            <w:proofErr w:type="spellEnd"/>
           </w:p>
         </w:tc>
         <w:tc>
@@ -11913,11 +10792,9 @@
             <w:tcW w:w="1548" w:type="dxa"/>
           </w:tcPr>
           <w:p>
-            <w:proofErr w:type="spellStart"/>
             <w:r>
               <w:t>ap_pwd</w:t>
             </w:r>
-            <w:proofErr w:type="spellEnd"/>
           </w:p>
         </w:tc>
         <w:tc>
@@ -11926,15 +10803,7 @@
           </w:tcPr>
           <w:p>
             <w:r>
-              <w:t>Password for the access point. Defaults to “</w:t>
-            </w:r>
-            <w:proofErr w:type="spellStart"/>
-            <w:r>
-              <w:t>yummyflowers</w:t>
-            </w:r>
-            <w:proofErr w:type="spellEnd"/>
-            <w:r>
-              <w:t>”. Can be set to a value up to 64 characters long.</w:t>
+              <w:t>Password for the access point. Defaults to “yummyflowers”. Can be set to a value up to 64 characters long.</w:t>
             </w:r>
           </w:p>
         </w:tc>
@@ -11955,11 +10824,9 @@
             <w:tcW w:w="1548" w:type="dxa"/>
           </w:tcPr>
           <w:p>
-            <w:proofErr w:type="spellStart"/>
             <w:r>
               <w:t>ap_channel</w:t>
             </w:r>
-            <w:proofErr w:type="spellEnd"/>
           </w:p>
         </w:tc>
         <w:tc>
@@ -11967,13 +10834,8 @@
             <w:tcW w:w="4860" w:type="dxa"/>
           </w:tcPr>
           <w:p>
-            <w:proofErr w:type="spellStart"/>
-            <w:r>
-              <w:t>WiFi</w:t>
-            </w:r>
-            <w:proofErr w:type="spellEnd"/>
-            <w:r>
-              <w:t xml:space="preserve"> channel number for the access point. Can be set to a value from 1-11. A random channel value is chosen by default during initial programming of the device. It is recommended to change the channel value to a frequency with low utilization in the installation location.</w:t>
+            <w:r>
+              <w:t>WiFi channel number for the access point. Can be set to a value from 1-11. A random channel value is chosen by default during initial programming of the device. It is recommended to change the channel value to a frequency with low utilization in the installation location.</w:t>
             </w:r>
           </w:p>
         </w:tc>
@@ -12000,15 +10862,7 @@
       </w:pPr>
       <w:bookmarkStart w:id="52" w:name="_Toc183226076"/>
       <w:r>
-        <w:t xml:space="preserve">Query the </w:t>
-      </w:r>
-      <w:proofErr w:type="spellStart"/>
-      <w:r>
-        <w:t>WiFi</w:t>
-      </w:r>
-      <w:proofErr w:type="spellEnd"/>
-      <w:r>
-        <w:t xml:space="preserve"> Access Point Configuration</w:t>
+        <w:t>Query the WiFi Access Point Configuration</w:t>
       </w:r>
       <w:bookmarkEnd w:id="52"/>
     </w:p>
@@ -12025,15 +10879,7 @@
         <w:pStyle w:val="code"/>
       </w:pPr>
       <w:r>
-        <w:t>+WIFI_AP=</w:t>
-      </w:r>
-      <w:proofErr w:type="gramStart"/>
-      <w:r>
-        <w:t>1,ADSBee</w:t>
-      </w:r>
-      <w:proofErr w:type="gramEnd"/>
-      <w:r>
-        <w:t>1090-0240907000001,yummyflowers,3</w:t>
+        <w:t>+WIFI_AP=1,ADSBee1090-0240907000001,yummyflowers,3</w:t>
       </w:r>
     </w:p>
     <w:p/>
@@ -12076,31 +10922,7 @@
     </w:p>
     <w:p>
       <w:r>
-        <w:t xml:space="preserve">The </w:t>
-      </w:r>
-      <w:proofErr w:type="spellStart"/>
-      <w:r>
-        <w:t>ADSBee</w:t>
-      </w:r>
-      <w:proofErr w:type="spellEnd"/>
-      <w:r>
-        <w:t xml:space="preserve"> can join external </w:t>
-      </w:r>
-      <w:proofErr w:type="spellStart"/>
-      <w:r>
-        <w:t>WiFi</w:t>
-      </w:r>
-      <w:proofErr w:type="spellEnd"/>
-      <w:r>
-        <w:t xml:space="preserve"> networks as a </w:t>
-      </w:r>
-      <w:proofErr w:type="spellStart"/>
-      <w:r>
-        <w:t>WiFi</w:t>
-      </w:r>
-      <w:proofErr w:type="spellEnd"/>
-      <w:r>
-        <w:t xml:space="preserve"> station in order to allow connections from other devices on the existing network, or to connect to the internet in order to feed remote endpoints with air traffic data.</w:t>
+        <w:t>The ADSBee can join external WiFi networks as a WiFi station in order to allow connections from other devices on the existing network, or to connect to the internet in order to feed remote endpoints with air traffic data.</w:t>
       </w:r>
     </w:p>
     <w:p>
@@ -12113,15 +10935,7 @@
       </w:pPr>
       <w:bookmarkStart w:id="54" w:name="_Toc183226078"/>
       <w:r>
-        <w:t xml:space="preserve">Configure the </w:t>
-      </w:r>
-      <w:proofErr w:type="spellStart"/>
-      <w:r>
-        <w:t>WiFi</w:t>
-      </w:r>
-      <w:proofErr w:type="spellEnd"/>
-      <w:r>
-        <w:t xml:space="preserve"> Station</w:t>
+        <w:t>Configure the WiFi Station</w:t>
       </w:r>
       <w:bookmarkEnd w:id="54"/>
     </w:p>
@@ -12130,28 +10944,7 @@
         <w:pStyle w:val="code"/>
       </w:pPr>
       <w:r>
-        <w:t>AT+WIFI_STA=&lt;enabled</w:t>
-      </w:r>
-      <w:proofErr w:type="gramStart"/>
-      <w:r>
-        <w:t>&gt;,&lt;</w:t>
-      </w:r>
-      <w:proofErr w:type="spellStart"/>
-      <w:proofErr w:type="gramEnd"/>
-      <w:r>
-        <w:t>sta_ssid</w:t>
-      </w:r>
-      <w:proofErr w:type="spellEnd"/>
-      <w:r>
-        <w:t>&gt;,&lt;</w:t>
-      </w:r>
-      <w:proofErr w:type="spellStart"/>
-      <w:r>
-        <w:t>sta_pwd</w:t>
-      </w:r>
-      <w:proofErr w:type="spellEnd"/>
-      <w:r>
-        <w:t>&gt;</w:t>
+        <w:t>AT+WIFI_STA=&lt;enabled&gt;,&lt;sta_ssid&gt;,&lt;sta_pwd&gt;</w:t>
       </w:r>
     </w:p>
     <w:p/>
@@ -12255,28 +11048,12 @@
           </w:tcPr>
           <w:p>
             <w:r>
-              <w:t xml:space="preserve">0 – Disable </w:t>
-            </w:r>
-            <w:proofErr w:type="spellStart"/>
-            <w:r>
-              <w:t>WiFi</w:t>
-            </w:r>
-            <w:proofErr w:type="spellEnd"/>
-            <w:r>
-              <w:t xml:space="preserve"> station.</w:t>
-            </w:r>
-          </w:p>
-          <w:p>
-            <w:r>
-              <w:t xml:space="preserve">1 – Enable </w:t>
-            </w:r>
-            <w:proofErr w:type="spellStart"/>
-            <w:r>
-              <w:t>WiFi</w:t>
-            </w:r>
-            <w:proofErr w:type="spellEnd"/>
-            <w:r>
-              <w:t xml:space="preserve"> station.</w:t>
+              <w:t>0 – Disable WiFi station.</w:t>
+            </w:r>
+          </w:p>
+          <w:p>
+            <w:r>
+              <w:t>1 – Enable WiFi station.</w:t>
             </w:r>
           </w:p>
         </w:tc>
@@ -12287,11 +11064,9 @@
             <w:tcW w:w="1548" w:type="dxa"/>
           </w:tcPr>
           <w:p>
-            <w:proofErr w:type="spellStart"/>
             <w:r>
               <w:t>sta_ssid</w:t>
             </w:r>
-            <w:proofErr w:type="spellEnd"/>
           </w:p>
         </w:tc>
         <w:tc>
@@ -12321,11 +11096,9 @@
             <w:tcW w:w="1548" w:type="dxa"/>
           </w:tcPr>
           <w:p>
-            <w:proofErr w:type="spellStart"/>
             <w:r>
               <w:t>sta_pwd</w:t>
             </w:r>
-            <w:proofErr w:type="spellEnd"/>
           </w:p>
         </w:tc>
         <w:tc>
@@ -12366,15 +11139,7 @@
       </w:pPr>
       <w:bookmarkStart w:id="55" w:name="_Toc183226079"/>
       <w:r>
-        <w:t xml:space="preserve">Query the </w:t>
-      </w:r>
-      <w:proofErr w:type="spellStart"/>
-      <w:r>
-        <w:t>WiFi</w:t>
-      </w:r>
-      <w:proofErr w:type="spellEnd"/>
-      <w:r>
-        <w:t xml:space="preserve"> Station Configuration</w:t>
+        <w:t>Query the WiFi Station Configuration</w:t>
       </w:r>
       <w:bookmarkEnd w:id="55"/>
     </w:p>
@@ -12383,26 +11148,10 @@
         <w:pStyle w:val="code"/>
       </w:pPr>
       <w:r>
-        <w:t>+WIFI_STA=</w:t>
-      </w:r>
-      <w:proofErr w:type="gramStart"/>
-      <w:r>
-        <w:t>1,</w:t>
-      </w:r>
-      <w:r>
-        <w:t>My</w:t>
-      </w:r>
-      <w:proofErr w:type="gramEnd"/>
-      <w:r>
-        <w:t xml:space="preserve"> Supercool </w:t>
-      </w:r>
-      <w:proofErr w:type="spellStart"/>
-      <w:r>
-        <w:t>WiFi</w:t>
-      </w:r>
-      <w:proofErr w:type="spellEnd"/>
-      <w:r>
-        <w:t xml:space="preserve"> Network</w:t>
+        <w:t>+WIFI_STA=1,</w:t>
+      </w:r>
+      <w:r>
+        <w:t>My Supercool WiFi Network</w:t>
       </w:r>
       <w:r>
         <w:t>,********</w:t>
@@ -12421,23 +11170,7 @@
         </w:rPr>
       </w:pPr>
       <w:r>
-        <w:t xml:space="preserve">Queries the configuration used by the </w:t>
-      </w:r>
-      <w:proofErr w:type="spellStart"/>
-      <w:r>
-        <w:t>ADSBee</w:t>
-      </w:r>
-      <w:proofErr w:type="spellEnd"/>
-      <w:r>
-        <w:t xml:space="preserve"> to join an external </w:t>
-      </w:r>
-      <w:proofErr w:type="spellStart"/>
-      <w:r>
-        <w:t>WiFi</w:t>
-      </w:r>
-      <w:proofErr w:type="spellEnd"/>
-      <w:r>
-        <w:t xml:space="preserve"> network. Note that the value and ordering of the arguments is identical to the configuration command, except the password is censored.</w:t>
+        <w:t>Queries the configuration used by the ADSBee to join an external WiFi network. Note that the value and ordering of the arguments is identical to the configuration command, except the password is censored.</w:t>
       </w:r>
       <w:r>
         <w:br w:type="page"/>
@@ -12459,13 +11192,8 @@
       <w:bookmarkEnd w:id="56"/>
     </w:p>
     <w:p>
-      <w:proofErr w:type="spellStart"/>
-      <w:r>
-        <w:t>ADSBee</w:t>
-      </w:r>
-      <w:proofErr w:type="spellEnd"/>
-      <w:r>
-        <w:t xml:space="preserve"> 1090 supports the following reporting protocols on CONSOLE and COMMS_UART.</w:t>
+      <w:r>
+        <w:t>ADSBee 1090 supports the following reporting protocols on CONSOLE and COMMS_UART.</w:t>
       </w:r>
     </w:p>
     <w:p>
@@ -12476,11 +11204,9 @@
           <w:numId w:val="4"/>
         </w:numPr>
       </w:pPr>
-      <w:proofErr w:type="spellStart"/>
       <w:r>
         <w:t>CSBee</w:t>
       </w:r>
-      <w:proofErr w:type="spellEnd"/>
     </w:p>
     <w:p>
       <w:pPr>
@@ -12544,15 +11270,7 @@
     </w:p>
     <w:p>
       <w:r>
-        <w:t xml:space="preserve">The CONSOLE interface reports debug messages and AT command responses in addition to the selected reporting protocol. If the CONSOLE interface is being used as a reporting interface, it is recommended to send AT+LOG_LEVEL=SILENT to silence any debug logs that might corrupt the reported data, and to avoid sending additional AT commands while reading reported data in order to avoid the reported data being interspersed with OK and other AT command responses from the </w:t>
-      </w:r>
-      <w:proofErr w:type="spellStart"/>
-      <w:r>
-        <w:t>ADSBee</w:t>
-      </w:r>
-      <w:proofErr w:type="spellEnd"/>
-      <w:r>
-        <w:t xml:space="preserve"> 1090.</w:t>
+        <w:t>The CONSOLE interface reports debug messages and AT command responses in addition to the selected reporting protocol. If the CONSOLE interface is being used as a reporting interface, it is recommended to send AT+LOG_LEVEL=SILENT to silence any debug logs that might corrupt the reported data, and to avoid sending additional AT commands while reading reported data in order to avoid the reported data being interspersed with OK and other AT command responses from the ADSBee 1090.</w:t>
       </w:r>
     </w:p>
     <w:p>
@@ -12577,7 +11295,6 @@
         </w:numPr>
       </w:pPr>
       <w:bookmarkStart w:id="57" w:name="_Toc183226081"/>
-      <w:proofErr w:type="spellStart"/>
       <w:r>
         <w:lastRenderedPageBreak/>
         <w:t>CSB</w:t>
@@ -12586,7 +11303,6 @@
         <w:t>ee</w:t>
       </w:r>
       <w:bookmarkEnd w:id="57"/>
-      <w:proofErr w:type="spellEnd"/>
     </w:p>
     <w:p>
       <w:r>
@@ -12595,29 +11311,13 @@
     </w:p>
     <w:p>
       <w:r>
-        <w:t xml:space="preserve">The </w:t>
-      </w:r>
-      <w:proofErr w:type="spellStart"/>
-      <w:r>
-        <w:t>CSBee</w:t>
-      </w:r>
-      <w:proofErr w:type="spellEnd"/>
-      <w:r>
-        <w:t xml:space="preserve"> protocol is</w:t>
+        <w:t>The CSBee protocol is</w:t>
       </w:r>
       <w:r>
         <w:t xml:space="preserve"> heavily</w:t>
       </w:r>
       <w:r>
-        <w:t xml:space="preserve"> inspired by the </w:t>
-      </w:r>
-      <w:proofErr w:type="spellStart"/>
-      <w:r>
-        <w:t>Aerobits</w:t>
-      </w:r>
-      <w:proofErr w:type="spellEnd"/>
-      <w:r>
-        <w:t xml:space="preserve"> Aero CSV protocol.</w:t>
+        <w:t xml:space="preserve"> inspired by the Aerobits Aero CSV protocol.</w:t>
       </w:r>
     </w:p>
     <w:p>
@@ -12644,15 +11344,7 @@
         <w:pStyle w:val="code"/>
       </w:pPr>
       <w:r>
-        <w:t>#</w:t>
-      </w:r>
-      <w:proofErr w:type="gramStart"/>
-      <w:r>
-        <w:t>A:ICAO</w:t>
-      </w:r>
-      <w:proofErr w:type="gramEnd"/>
-      <w:r>
-        <w:t>,FLAGS,CALL,SQ</w:t>
+        <w:t>#A:ICAO,FLAGS,CALL,SQ</w:t>
       </w:r>
       <w:r>
         <w:t>UAWK,ECAT</w:t>
@@ -14033,16 +12725,11 @@
               <w:spacing w:after="0"/>
             </w:pPr>
             <w:r>
-              <w:t xml:space="preserve">Signal quality, in </w:t>
-            </w:r>
-            <w:proofErr w:type="spellStart"/>
-            <w:r>
-              <w:t>dB</w:t>
+              <w:t>Signal quality, in dB</w:t>
             </w:r>
             <w:r>
               <w:t>.</w:t>
             </w:r>
-            <w:proofErr w:type="spellEnd"/>
           </w:p>
         </w:tc>
         <w:tc>
@@ -14927,15 +13614,7 @@
           </w:tcPr>
           <w:p>
             <w:r>
-              <w:t xml:space="preserve">Emitter has </w:t>
-            </w:r>
-            <w:proofErr w:type="gramStart"/>
-            <w:r>
-              <w:t>receive</w:t>
-            </w:r>
-            <w:proofErr w:type="gramEnd"/>
-            <w:r>
-              <w:t xml:space="preserve"> capability for 1090MHz Extended Squitter transmissions.</w:t>
+              <w:t>Emitter has receive capability for 1090MHz Extended Squitter transmissions.</w:t>
             </w:r>
           </w:p>
         </w:tc>
@@ -14967,15 +13646,7 @@
           </w:tcPr>
           <w:p>
             <w:r>
-              <w:t xml:space="preserve">Emitter has </w:t>
-            </w:r>
-            <w:proofErr w:type="gramStart"/>
-            <w:r>
-              <w:t>receive</w:t>
-            </w:r>
-            <w:proofErr w:type="gramEnd"/>
-            <w:r>
-              <w:t xml:space="preserve"> capability for UAT (978MHz Universal Access Transceiver) transmissions.</w:t>
+              <w:t>Emitter has receive capability for UAT (978MHz Universal Access Transceiver) transmissions.</w:t>
             </w:r>
           </w:p>
         </w:tc>
@@ -15889,15 +14560,7 @@
               <w:jc w:val="center"/>
             </w:pPr>
             <w:r>
-              <w:t xml:space="preserve">Space / </w:t>
-            </w:r>
-            <w:proofErr w:type="spellStart"/>
-            <w:r>
-              <w:t>Transatmospheric</w:t>
-            </w:r>
-            <w:proofErr w:type="spellEnd"/>
-            <w:r>
-              <w:t xml:space="preserve"> Vehicle</w:t>
+              <w:t>Space / Transatmospheric Vehicle</w:t>
             </w:r>
           </w:p>
         </w:tc>
@@ -16757,11 +15420,7 @@
               <w:jc w:val="center"/>
             </w:pPr>
             <w:r>
-              <w:t>Navigation Accuracy Category: Position (</w:t>
-            </w:r>
-            <w:proofErr w:type="spellStart"/>
-            <w:r>
-              <w:t>NAC</w:t>
+              <w:t>Navigation Accuracy Category: Position (NAC</w:t>
             </w:r>
             <w:r>
               <w:rPr>
@@ -16769,7 +15428,6 @@
               </w:rPr>
               <w:t>p</w:t>
             </w:r>
-            <w:proofErr w:type="spellEnd"/>
             <w:r>
               <w:t>)</w:t>
             </w:r>
@@ -16785,11 +15443,7 @@
               <w:jc w:val="center"/>
             </w:pPr>
             <w:r>
-              <w:t>Navigation Accuracy Category: Velocity (</w:t>
-            </w:r>
-            <w:proofErr w:type="spellStart"/>
-            <w:r>
-              <w:t>NAC</w:t>
+              <w:t>Navigation Accuracy Category: Velocity (NAC</w:t>
             </w:r>
             <w:r>
               <w:rPr>
@@ -16797,7 +15451,6 @@
               </w:rPr>
               <w:t>v</w:t>
             </w:r>
-            <w:proofErr w:type="spellEnd"/>
             <w:r>
               <w:t>)</w:t>
             </w:r>
@@ -16812,11 +15465,7 @@
               <w:jc w:val="center"/>
             </w:pPr>
             <w:r>
-              <w:t>Navigation Integrity Category: Barometer (</w:t>
-            </w:r>
-            <w:proofErr w:type="spellStart"/>
-            <w:r>
-              <w:t>NIC</w:t>
+              <w:t>Navigation Integrity Category: Barometer (NIC</w:t>
             </w:r>
             <w:r>
               <w:rPr>
@@ -16824,7 +15473,6 @@
               </w:rPr>
               <w:t>baro</w:t>
             </w:r>
-            <w:proofErr w:type="spellEnd"/>
             <w:r>
               <w:t>)</w:t>
             </w:r>
@@ -16873,22 +15521,13 @@
           <w:color w:val="008139" w:themeColor="accent1" w:themeShade="BF"/>
         </w:rPr>
       </w:pPr>
-      <w:proofErr w:type="gramStart"/>
       <w:r>
         <w:rPr>
           <w:b/>
           <w:bCs/>
         </w:rPr>
         <w:lastRenderedPageBreak/>
-        <w:t>SYSINFO[</w:t>
-      </w:r>
-      <w:proofErr w:type="gramEnd"/>
-      <w:r>
-        <w:rPr>
-          <w:b/>
-          <w:bCs/>
-        </w:rPr>
-        <w:t>0-3]: Navigation Integrity Category (NIC)</w:t>
+        <w:t>SYSINFO[0-3]: Navigation Integrity Category (NIC)</w:t>
       </w:r>
     </w:p>
     <w:p>
@@ -17281,20 +15920,11 @@
       <w:pPr>
         <w:pStyle w:val="Heading4"/>
       </w:pPr>
-      <w:proofErr w:type="gramStart"/>
-      <w:r>
-        <w:t>SYSINFO[</w:t>
-      </w:r>
-      <w:proofErr w:type="gramEnd"/>
-      <w:r>
-        <w:t xml:space="preserve">4]: </w:t>
-      </w:r>
-      <w:r>
-        <w:t>Navigation Integrity Category: Barometer (</w:t>
-      </w:r>
-      <w:proofErr w:type="spellStart"/>
-      <w:r>
-        <w:t>NIC</w:t>
+      <w:r>
+        <w:t xml:space="preserve">SYSINFO[4]: </w:t>
+      </w:r>
+      <w:r>
+        <w:t>Navigation Integrity Category: Barometer (NIC</w:t>
       </w:r>
       <w:r>
         <w:rPr>
@@ -17302,7 +15932,6 @@
         </w:rPr>
         <w:t>baro</w:t>
       </w:r>
-      <w:proofErr w:type="spellEnd"/>
       <w:r>
         <w:t>)</w:t>
       </w:r>
@@ -17315,11 +15944,7 @@
         <w:t>barometric altitude integrity</w:t>
       </w:r>
       <w:r>
-        <w:t xml:space="preserve"> (</w:t>
-      </w:r>
-      <w:proofErr w:type="spellStart"/>
-      <w:r>
-        <w:t>NIC</w:t>
+        <w:t xml:space="preserve"> (NIC</w:t>
       </w:r>
       <w:r>
         <w:rPr>
@@ -17327,18 +15952,13 @@
         </w:rPr>
         <w:t>baro</w:t>
       </w:r>
-      <w:proofErr w:type="spellEnd"/>
       <w:r>
         <w:t>) indicates how much trust should be placed in an aircraft’s reported altitude. The field is a single bit that indicates whether the aircraft uses an altimeter that has been cross-checked against other sources. Old school encoding altimeters have many parallel wires and output an altitude in a format called a Gillham Code, and have no built-in method of error checking. A single faulty wire can result in erroneous readings, so this bit lets air traffic control know whether to take altitude readings from the aircraft with a grain of salt. A 0 indicates that the transponder is outputting altitude from a Gillham coded source (with no way to cross check the value), while a 1 indicates that the transponder is outputting altitude from a Gillham coded source while using another sensor to cross-check it, or is using a more modern barometer that supports a protocol with built-in error checking.</w:t>
       </w:r>
     </w:p>
     <w:p>
       <w:r>
-        <w:t xml:space="preserve">A higher </w:t>
-      </w:r>
-      <w:proofErr w:type="spellStart"/>
-      <w:r>
-        <w:t>NIC</w:t>
+        <w:t>A higher NIC</w:t>
       </w:r>
       <w:r>
         <w:rPr>
@@ -17346,7 +15966,6 @@
         </w:rPr>
         <w:t>baro</w:t>
       </w:r>
-      <w:proofErr w:type="spellEnd"/>
       <w:r>
         <w:t xml:space="preserve"> value (i.e. 1 instead of 0) indicates more trust in the aircraft’s reported altitude.</w:t>
       </w:r>
@@ -17375,7 +15994,6 @@
                 <w:bCs/>
               </w:rPr>
             </w:pPr>
-            <w:proofErr w:type="spellStart"/>
             <w:r>
               <w:rPr>
                 <w:b/>
@@ -17391,7 +16009,6 @@
               </w:rPr>
               <w:t>baro</w:t>
             </w:r>
-            <w:proofErr w:type="spellEnd"/>
             <w:r>
               <w:rPr>
                 <w:b/>
@@ -17460,17 +16077,7 @@
           </w:tcPr>
           <w:p>
             <w:r>
-              <w:t xml:space="preserve">Altitude is from a Gillham-coded input that is being cross-checked with another source, or from a </w:t>
-            </w:r>
-            <w:proofErr w:type="spellStart"/>
-            <w:proofErr w:type="gramStart"/>
-            <w:r>
-              <w:t>non Gillham</w:t>
-            </w:r>
-            <w:proofErr w:type="spellEnd"/>
-            <w:proofErr w:type="gramEnd"/>
-            <w:r>
-              <w:t>-coded input with built-in error checking features.</w:t>
+              <w:t>Altitude is from a Gillham-coded input that is being cross-checked with another source, or from a non Gillham-coded input with built-in error checking features.</w:t>
             </w:r>
           </w:p>
         </w:tc>
@@ -17481,20 +16088,11 @@
       <w:pPr>
         <w:pStyle w:val="Heading4"/>
       </w:pPr>
-      <w:proofErr w:type="gramStart"/>
-      <w:r>
-        <w:t>SYSINFO[</w:t>
-      </w:r>
-      <w:proofErr w:type="gramEnd"/>
-      <w:r>
-        <w:t xml:space="preserve">5-7]: </w:t>
-      </w:r>
-      <w:r>
-        <w:t>Navigation Accuracy Category: Velocity (</w:t>
-      </w:r>
-      <w:proofErr w:type="spellStart"/>
-      <w:r>
-        <w:t>NAC</w:t>
+      <w:r>
+        <w:t xml:space="preserve">SYSINFO[5-7]: </w:t>
+      </w:r>
+      <w:r>
+        <w:t>Navigation Accuracy Category: Velocity (NAC</w:t>
       </w:r>
       <w:r>
         <w:rPr>
@@ -17502,7 +16100,6 @@
         </w:rPr>
         <w:t>v</w:t>
       </w:r>
-      <w:proofErr w:type="spellEnd"/>
       <w:r>
         <w:t>)</w:t>
       </w:r>
@@ -17515,11 +16112,7 @@
         <w:t xml:space="preserve">horizontal velocity error </w:t>
       </w:r>
       <w:r>
-        <w:t>(</w:t>
-      </w:r>
-      <w:proofErr w:type="spellStart"/>
-      <w:r>
-        <w:t>NAC</w:t>
+        <w:t>(NAC</w:t>
       </w:r>
       <w:r>
         <w:rPr>
@@ -17527,18 +16120,13 @@
         </w:rPr>
         <w:t>v</w:t>
       </w:r>
-      <w:proofErr w:type="spellEnd"/>
       <w:r>
         <w:t>) indicates the expected accuracy of the reported velocity of the aircraft when systems are operating nominally. This varies depending on the accuracy capabilities of the measurement equipment onboard the aircraft, and not how often we expect said equipment to fail.</w:t>
       </w:r>
     </w:p>
     <w:p>
       <w:r>
-        <w:t xml:space="preserve">A higher </w:t>
-      </w:r>
-      <w:proofErr w:type="spellStart"/>
-      <w:r>
-        <w:t>NAC</w:t>
+        <w:t>A higher NAC</w:t>
       </w:r>
       <w:r>
         <w:rPr>
@@ -17546,7 +16134,6 @@
         </w:rPr>
         <w:t>v</w:t>
       </w:r>
-      <w:proofErr w:type="spellEnd"/>
       <w:r>
         <w:t xml:space="preserve"> indicates a more accurate velocity measurement system.</w:t>
       </w:r>
@@ -17575,7 +16162,6 @@
                 <w:bCs/>
               </w:rPr>
             </w:pPr>
-            <w:proofErr w:type="spellStart"/>
             <w:r>
               <w:rPr>
                 <w:b/>
@@ -17591,7 +16177,6 @@
               </w:rPr>
               <w:t>v</w:t>
             </w:r>
-            <w:proofErr w:type="spellEnd"/>
             <w:r>
               <w:rPr>
                 <w:b/>
@@ -17793,18 +16378,9 @@
       <w:pPr>
         <w:pStyle w:val="Heading4"/>
       </w:pPr>
-      <w:proofErr w:type="gramStart"/>
       <w:r>
         <w:lastRenderedPageBreak/>
-        <w:t>SYSINFO[</w:t>
-      </w:r>
-      <w:proofErr w:type="gramEnd"/>
-      <w:r>
-        <w:t>8-11]: Navigation Accuracy Category: Position (</w:t>
-      </w:r>
-      <w:proofErr w:type="spellStart"/>
-      <w:r>
-        <w:t>NAC</w:t>
+        <w:t>SYSINFO[8-11]: Navigation Accuracy Category: Position (NAC</w:t>
       </w:r>
       <w:r>
         <w:rPr>
@@ -17812,7 +16388,6 @@
         </w:rPr>
         <w:t>p</w:t>
       </w:r>
-      <w:proofErr w:type="spellEnd"/>
       <w:r>
         <w:t>)</w:t>
       </w:r>
@@ -17822,11 +16397,7 @@
         <w:t xml:space="preserve">The </w:t>
       </w:r>
       <w:r>
-        <w:t>estimated position uncertainty (</w:t>
-      </w:r>
-      <w:proofErr w:type="spellStart"/>
-      <w:r>
-        <w:t>NAC</w:t>
+        <w:t>estimated position uncertainty (NAC</w:t>
       </w:r>
       <w:r>
         <w:rPr>
@@ -17834,18 +16405,13 @@
         </w:rPr>
         <w:t>p</w:t>
       </w:r>
-      <w:proofErr w:type="spellEnd"/>
       <w:r>
         <w:t>) indicates the expected accuracy of the aircraft’s reported location when systems are operating nominally. This varies depending on the capabilities of the aircraft’s positioning system and not on how often we expect said equipment to fail.</w:t>
       </w:r>
     </w:p>
     <w:p>
       <w:r>
-        <w:t xml:space="preserve">A higher </w:t>
-      </w:r>
-      <w:proofErr w:type="spellStart"/>
-      <w:r>
-        <w:t>NAC</w:t>
+        <w:t>A higher NAC</w:t>
       </w:r>
       <w:r>
         <w:rPr>
@@ -17853,7 +16419,6 @@
         </w:rPr>
         <w:t>p</w:t>
       </w:r>
-      <w:proofErr w:type="spellEnd"/>
       <w:r>
         <w:t xml:space="preserve"> indicates a more accurate positioning system.</w:t>
       </w:r>
@@ -17893,7 +16458,6 @@
                 <w:bCs/>
               </w:rPr>
             </w:pPr>
-            <w:proofErr w:type="spellStart"/>
             <w:r>
               <w:rPr>
                 <w:b/>
@@ -17909,7 +16473,6 @@
               </w:rPr>
               <w:t>p</w:t>
             </w:r>
-            <w:proofErr w:type="spellEnd"/>
             <w:r>
               <w:rPr>
                 <w:b/>
@@ -18271,13 +16834,8 @@
       <w:pPr>
         <w:pStyle w:val="Heading4"/>
       </w:pPr>
-      <w:proofErr w:type="gramStart"/>
-      <w:r>
-        <w:t>SYSINFO[</w:t>
-      </w:r>
-      <w:proofErr w:type="gramEnd"/>
-      <w:r>
-        <w:t>12-13] Geometric Vertical Accuracy (GVA)</w:t>
+      <w:r>
+        <w:t>SYSINFO[12-13] Geometric Vertical Accuracy (GVA)</w:t>
       </w:r>
     </w:p>
     <w:p>
@@ -18465,13 +17023,8 @@
       <w:pPr>
         <w:pStyle w:val="Heading4"/>
       </w:pPr>
-      <w:proofErr w:type="gramStart"/>
-      <w:r>
-        <w:t>SYSINFO[</w:t>
-      </w:r>
-      <w:proofErr w:type="gramEnd"/>
-      <w:r>
-        <w:t>14-15] S</w:t>
+      <w:r>
+        <w:t>SYSINFO[14-15] S</w:t>
       </w:r>
       <w:r>
         <w:t>ource</w:t>
@@ -18882,22 +17435,13 @@
           <w:bCs/>
         </w:rPr>
       </w:pPr>
-      <w:proofErr w:type="gramStart"/>
       <w:r>
         <w:rPr>
           <w:b/>
           <w:bCs/>
         </w:rPr>
         <w:lastRenderedPageBreak/>
-        <w:t>SYSINFO[</w:t>
-      </w:r>
-      <w:proofErr w:type="gramEnd"/>
-      <w:r>
-        <w:rPr>
-          <w:b/>
-          <w:bCs/>
-        </w:rPr>
-        <w:t>16-17] System Design Assurance (SDA)</w:t>
+        <w:t>SYSINFO[16-17] System Design Assurance (SDA)</w:t>
       </w:r>
     </w:p>
     <w:p>
@@ -19340,21 +17884,12 @@
           <w:bCs/>
         </w:rPr>
       </w:pPr>
-      <w:proofErr w:type="gramStart"/>
       <w:r>
         <w:rPr>
           <w:b/>
           <w:bCs/>
         </w:rPr>
-        <w:t>SYSINFO[</w:t>
-      </w:r>
-      <w:proofErr w:type="gramEnd"/>
-      <w:r>
-        <w:rPr>
-          <w:b/>
-          <w:bCs/>
-        </w:rPr>
-        <w:t>18] GNSS Antenna Offset Known</w:t>
+        <w:t>SYSINFO[18] GNSS Antenna Offset Known</w:t>
       </w:r>
       <w:r>
         <w:rPr>
@@ -19493,67 +18028,49 @@
           <w:bCs/>
         </w:rPr>
       </w:pPr>
-      <w:proofErr w:type="gramStart"/>
       <w:r>
         <w:rPr>
           <w:b/>
           <w:bCs/>
         </w:rPr>
-        <w:t>SYSINFO[</w:t>
-      </w:r>
-      <w:proofErr w:type="gramEnd"/>
-      <w:r>
+        <w:t>SYSINFO[19-20] GNSS Antenna Offset Distance (GAOD)</w:t>
+      </w:r>
+    </w:p>
+    <w:p>
+      <w:r>
+        <w:t>This field indicates the distance that the GNSS antenna is offset from the centerline (roll axis) of the aircraft. Aircraft only report even values for their GNSS antenna offset distance, between 2-6 meters, so the reported offset distance can be calculated using the equation below.</w:t>
+      </w:r>
+    </w:p>
+    <w:p>
+      <w:pPr>
+        <w:ind w:left="720"/>
+      </w:pPr>
+      <w:r>
+        <w:t xml:space="preserve">GNSS antenna offset distance = GAOD &lt;&lt; </w:t>
+      </w:r>
+      <w:r>
+        <w:t>1</w:t>
+      </w:r>
+    </w:p>
+    <w:p>
+      <w:r>
+        <w:t>Note that this value is only reported by some aircraft while operating on the ground. Aircraft operating in the air do not report this value. Always check the value of the GAOK bit to see if the value of GAOD is worth paying attention to.</w:t>
+      </w:r>
+    </w:p>
+    <w:p/>
+    <w:p>
+      <w:pPr>
         <w:rPr>
           <w:b/>
           <w:bCs/>
         </w:rPr>
-        <w:t>19-20] GNSS Antenna Offset Distance (GAOD)</w:t>
-      </w:r>
-    </w:p>
-    <w:p>
-      <w:r>
-        <w:t>This field indicates the distance that the GNSS antenna is offset from the centerline (roll axis) of the aircraft. Aircraft only report even values for their GNSS antenna offset distance, between 2-6 meters, so the reported offset distance can be calculated using the equation below.</w:t>
-      </w:r>
-    </w:p>
-    <w:p>
-      <w:pPr>
-        <w:ind w:left="720"/>
-      </w:pPr>
-      <w:r>
-        <w:t xml:space="preserve">GNSS antenna offset distance = GAOD &lt;&lt; </w:t>
-      </w:r>
-      <w:r>
-        <w:t>1</w:t>
-      </w:r>
-    </w:p>
-    <w:p>
-      <w:r>
-        <w:t>Note that this value is only reported by some aircraft while operating on the ground. Aircraft operating in the air do not report this value. Always check the value of the GAOK bit to see if the value of GAOD is worth paying attention to.</w:t>
-      </w:r>
-    </w:p>
-    <w:p/>
-    <w:p>
-      <w:pPr>
+      </w:pPr>
+      <w:r>
         <w:rPr>
           <w:b/>
           <w:bCs/>
         </w:rPr>
-      </w:pPr>
-      <w:proofErr w:type="gramStart"/>
-      <w:r>
-        <w:rPr>
-          <w:b/>
-          <w:bCs/>
-        </w:rPr>
-        <w:t>SYSINFO[</w:t>
-      </w:r>
-      <w:proofErr w:type="gramEnd"/>
-      <w:r>
-        <w:rPr>
-          <w:b/>
-          <w:bCs/>
-        </w:rPr>
-        <w:t>21] GNSS Antenna Offset Direction (GAOR)</w:t>
+        <w:t>SYSINFO[21] GNSS Antenna Offset Direction (GAOR)</w:t>
       </w:r>
     </w:p>
     <w:tbl>
@@ -19689,7 +18206,6 @@
           <w:b/>
           <w:bCs/>
         </w:rPr>
-        <w:lastRenderedPageBreak/>
         <w:br w:type="page"/>
       </w:r>
     </w:p>
@@ -19700,22 +18216,13 @@
           <w:bCs/>
         </w:rPr>
       </w:pPr>
-      <w:proofErr w:type="gramStart"/>
       <w:r>
         <w:rPr>
           <w:b/>
           <w:bCs/>
         </w:rPr>
         <w:lastRenderedPageBreak/>
-        <w:t>SYSINFO[</w:t>
-      </w:r>
-      <w:proofErr w:type="gramEnd"/>
-      <w:r>
-        <w:rPr>
-          <w:b/>
-          <w:bCs/>
-        </w:rPr>
-        <w:t>22-28] Aircraft Maximum Dimension (MDIM)</w:t>
+        <w:t>SYSINFO[22-28] Aircraft Maximum Dimension (MDIM)</w:t>
       </w:r>
     </w:p>
     <w:p>
@@ -19754,21 +18261,12 @@
           <w:bCs/>
         </w:rPr>
       </w:pPr>
-      <w:proofErr w:type="spellStart"/>
       <w:r>
         <w:rPr>
           <w:b w:val="0"/>
           <w:bCs/>
         </w:rPr>
-        <w:t>CSBee</w:t>
-      </w:r>
-      <w:proofErr w:type="spellEnd"/>
-      <w:r>
-        <w:rPr>
-          <w:b w:val="0"/>
-          <w:bCs/>
-        </w:rPr>
-        <w:t xml:space="preserve"> messages use a 16-bit Cyclical Redundancy Checksum (CRC-16), which can be calculated using the algorithm in the C++ code snippet below. Note the “swap16” helper function which also needs to be included.</w:t>
+        <w:t>CSBee messages use a 16-bit Cyclical Redundancy Checksum (CRC-16), which can be calculated using the algorithm in the C++ code snippet below. Note the “swap16” helper function which also needs to be included.</w:t>
       </w:r>
     </w:p>
     <w:p>
@@ -19785,15 +18283,7 @@
         <w:pStyle w:val="code"/>
       </w:pPr>
       <w:r>
-        <w:t xml:space="preserve">uint16_t swap16(uint16_t value) </w:t>
-      </w:r>
-      <w:proofErr w:type="gramStart"/>
-      <w:r>
-        <w:t>{ return</w:t>
-      </w:r>
-      <w:proofErr w:type="gramEnd"/>
-      <w:r>
-        <w:t xml:space="preserve"> (value &lt;&lt; 8) | (value &gt;&gt; 8); }</w:t>
+        <w:t>uint16_t swap16(uint16_t value) { return (value &lt;&lt; 8) | (value &gt;&gt; 8); }</w:t>
       </w:r>
     </w:p>
     <w:p>
@@ -19806,15 +18296,7 @@
         <w:pStyle w:val="code"/>
       </w:pPr>
       <w:r>
-        <w:t>uint16_t CalculateCRC16(const uint8_t *</w:t>
-      </w:r>
-      <w:proofErr w:type="spellStart"/>
-      <w:r>
-        <w:t>data_p</w:t>
-      </w:r>
-      <w:proofErr w:type="spellEnd"/>
-      <w:r>
-        <w:t xml:space="preserve">, </w:t>
+        <w:t xml:space="preserve">uint16_t CalculateCRC16(const uint8_t *data_p, </w:t>
       </w:r>
       <w:r>
         <w:t>int32_t</w:t>
@@ -19836,15 +18318,7 @@
         <w:pStyle w:val="code"/>
       </w:pPr>
       <w:r>
-        <w:t xml:space="preserve">    uint16_t </w:t>
-      </w:r>
-      <w:proofErr w:type="spellStart"/>
-      <w:r>
-        <w:t>crc</w:t>
-      </w:r>
-      <w:proofErr w:type="spellEnd"/>
-      <w:r>
-        <w:t xml:space="preserve"> = 0xFFFF;</w:t>
+        <w:t>    uint16_t crc = 0xFFFF;</w:t>
       </w:r>
     </w:p>
     <w:p>
@@ -19860,23 +18334,7 @@
         <w:pStyle w:val="code"/>
       </w:pPr>
       <w:r>
-        <w:t xml:space="preserve">        x = </w:t>
-      </w:r>
-      <w:proofErr w:type="spellStart"/>
-      <w:r>
-        <w:t>crc</w:t>
-      </w:r>
-      <w:proofErr w:type="spellEnd"/>
-      <w:r>
-        <w:t xml:space="preserve"> &gt;&gt; 8 ^ *</w:t>
-      </w:r>
-      <w:proofErr w:type="spellStart"/>
-      <w:r>
-        <w:t>data_p</w:t>
-      </w:r>
-      <w:proofErr w:type="spellEnd"/>
-      <w:r>
-        <w:t>++;</w:t>
+        <w:t>        x = crc &gt;&gt; 8 ^ *data_p++;</w:t>
       </w:r>
     </w:p>
     <w:p>
@@ -19892,31 +18350,7 @@
         <w:pStyle w:val="code"/>
       </w:pPr>
       <w:r>
-        <w:t xml:space="preserve">        </w:t>
-      </w:r>
-      <w:proofErr w:type="spellStart"/>
-      <w:r>
-        <w:t>crc</w:t>
-      </w:r>
-      <w:proofErr w:type="spellEnd"/>
-      <w:r>
-        <w:t xml:space="preserve"> = (</w:t>
-      </w:r>
-      <w:proofErr w:type="spellStart"/>
-      <w:r>
-        <w:t>crc</w:t>
-      </w:r>
-      <w:proofErr w:type="spellEnd"/>
-      <w:r>
-        <w:t xml:space="preserve"> &lt;&lt; 8) ^ ((uint16_</w:t>
-      </w:r>
-      <w:proofErr w:type="gramStart"/>
-      <w:r>
-        <w:t>t)(</w:t>
-      </w:r>
-      <w:proofErr w:type="gramEnd"/>
-      <w:r>
-        <w:t>x &lt;&lt; 12)) ^ ((uint16_t)(x &lt;&lt; 5)) ^ ((uint16_t)x);</w:t>
+        <w:t>        crc = (crc &lt;&lt; 8) ^ ((uint16_t)(x &lt;&lt; 12)) ^ ((uint16_t)(x &lt;&lt; 5)) ^ ((uint16_t)x);</w:t>
       </w:r>
     </w:p>
     <w:p>
@@ -19932,15 +18366,7 @@
         <w:pStyle w:val="code"/>
       </w:pPr>
       <w:r>
-        <w:t>    return swap16(</w:t>
-      </w:r>
-      <w:proofErr w:type="spellStart"/>
-      <w:r>
-        <w:t>crc</w:t>
-      </w:r>
-      <w:proofErr w:type="spellEnd"/>
-      <w:r>
-        <w:t>);</w:t>
+        <w:t>    return swap16(crc);</w:t>
       </w:r>
     </w:p>
     <w:p>
@@ -19990,16 +18416,11 @@
         <w:pStyle w:val="code"/>
       </w:pPr>
       <w:r>
-        <w:t>#</w:t>
-      </w:r>
-      <w:proofErr w:type="gramStart"/>
-      <w:r>
-        <w:t>S:</w:t>
+        <w:t>#S:</w:t>
       </w:r>
       <w:r>
         <w:t>DPS</w:t>
       </w:r>
-      <w:proofErr w:type="gramEnd"/>
       <w:r>
         <w:t>,</w:t>
       </w:r>
@@ -20830,15 +19251,7 @@
     </w:p>
     <w:p>
       <w:r>
-        <w:t xml:space="preserve">Tracked aircraft information is sent in MAVLINK ADSB_VEHICLE messages, in a data burst once per second. The data burst consists of </w:t>
-      </w:r>
-      <w:proofErr w:type="spellStart"/>
-      <w:r>
-        <w:t>Nx</w:t>
-      </w:r>
-      <w:proofErr w:type="spellEnd"/>
-      <w:r>
-        <w:t xml:space="preserve"> ADSB_VEHICLE messages, where N is the number of tracked aircraft, and 1x MESSAGE_INTERVAL message as a delimiter which indicates the end of the list of tracked aircraft. Note that this is a binary protocol which is not human readable.</w:t>
+        <w:t>Tracked aircraft information is sent in MAVLINK ADSB_VEHICLE messages, in a data burst once per second. The data burst consists of Nx ADSB_VEHICLE messages, where N is the number of tracked aircraft, and 1x MESSAGE_INTERVAL message as a delimiter which indicates the end of the list of tracked aircraft. Note that this is a binary protocol which is not human readable.</w:t>
       </w:r>
     </w:p>
     <w:tbl>
@@ -21080,11 +19493,9 @@
             <w:pPr>
               <w:pStyle w:val="NoSpacing"/>
             </w:pPr>
-            <w:proofErr w:type="spellStart"/>
             <w:r>
               <w:t>ICAO_address</w:t>
             </w:r>
-            <w:proofErr w:type="spellEnd"/>
           </w:p>
         </w:tc>
         <w:tc>
@@ -21151,11 +19562,9 @@
             <w:pPr>
               <w:pStyle w:val="NoSpacing"/>
             </w:pPr>
-            <w:proofErr w:type="spellStart"/>
             <w:r>
               <w:t>lat</w:t>
             </w:r>
-            <w:proofErr w:type="spellEnd"/>
           </w:p>
         </w:tc>
         <w:tc>
@@ -21225,11 +19634,9 @@
             <w:pPr>
               <w:pStyle w:val="NoSpacing"/>
             </w:pPr>
-            <w:proofErr w:type="spellStart"/>
             <w:r>
               <w:t>lon</w:t>
             </w:r>
-            <w:proofErr w:type="spellEnd"/>
           </w:p>
         </w:tc>
         <w:tc>
@@ -21299,11 +19706,9 @@
             <w:pPr>
               <w:pStyle w:val="NoSpacing"/>
             </w:pPr>
-            <w:proofErr w:type="spellStart"/>
             <w:r>
               <w:t>altitude_type</w:t>
             </w:r>
-            <w:proofErr w:type="spellEnd"/>
           </w:p>
         </w:tc>
         <w:tc>
@@ -21433,13 +19838,8 @@
             <w:pPr>
               <w:pStyle w:val="NoSpacing"/>
             </w:pPr>
-            <w:proofErr w:type="gramStart"/>
-            <w:r>
-              <w:t>Altitude(</w:t>
-            </w:r>
-            <w:proofErr w:type="gramEnd"/>
-            <w:r>
-              <w:t>ASL)</w:t>
+            <w:r>
+              <w:t>Altitude(ASL)</w:t>
             </w:r>
           </w:p>
         </w:tc>
@@ -21485,11 +19885,9 @@
             <w:pPr>
               <w:pStyle w:val="NoSpacing"/>
             </w:pPr>
-            <w:proofErr w:type="spellStart"/>
             <w:r>
               <w:t>cdeg</w:t>
             </w:r>
-            <w:proofErr w:type="spellEnd"/>
           </w:p>
         </w:tc>
         <w:tc>
@@ -21531,11 +19929,9 @@
             <w:pPr>
               <w:pStyle w:val="NoSpacing"/>
             </w:pPr>
-            <w:proofErr w:type="spellStart"/>
             <w:r>
               <w:t>hor_velocity</w:t>
             </w:r>
-            <w:proofErr w:type="spellEnd"/>
           </w:p>
         </w:tc>
         <w:tc>
@@ -21605,11 +20001,9 @@
             <w:pPr>
               <w:pStyle w:val="NoSpacing"/>
             </w:pPr>
-            <w:proofErr w:type="spellStart"/>
             <w:r>
               <w:t>ver_velocity</w:t>
             </w:r>
-            <w:proofErr w:type="spellEnd"/>
           </w:p>
         </w:tc>
         <w:tc>
@@ -21693,13 +20087,8 @@
             <w:pPr>
               <w:pStyle w:val="code"/>
             </w:pPr>
-            <w:proofErr w:type="gramStart"/>
-            <w:r>
-              <w:t>char[</w:t>
-            </w:r>
-            <w:proofErr w:type="gramEnd"/>
-            <w:r>
-              <w:t>9]</w:t>
+            <w:r>
+              <w:t>char[9]</w:t>
             </w:r>
           </w:p>
         </w:tc>
@@ -21753,11 +20142,9 @@
             <w:pPr>
               <w:pStyle w:val="NoSpacing"/>
             </w:pPr>
-            <w:proofErr w:type="spellStart"/>
             <w:r>
               <w:t>emitter_type</w:t>
             </w:r>
-            <w:proofErr w:type="spellEnd"/>
           </w:p>
         </w:tc>
         <w:tc>
@@ -21834,11 +20221,9 @@
             <w:pPr>
               <w:pStyle w:val="NoSpacing"/>
             </w:pPr>
-            <w:proofErr w:type="spellStart"/>
             <w:r>
               <w:t>tslc</w:t>
             </w:r>
-            <w:proofErr w:type="spellEnd"/>
           </w:p>
         </w:tc>
         <w:tc>
@@ -22251,14 +20636,12 @@
                 <w:lang w:eastAsia="zh-CN"/>
               </w:rPr>
             </w:pPr>
-            <w:proofErr w:type="spellStart"/>
             <w:r>
               <w:rPr>
                 <w:lang w:eastAsia="zh-CN"/>
               </w:rPr>
               <w:t>message_id</w:t>
             </w:r>
-            <w:proofErr w:type="spellEnd"/>
           </w:p>
         </w:tc>
         <w:tc>
@@ -22332,71 +20715,29 @@
               <w:rPr>
                 <w:lang w:eastAsia="zh-CN"/>
               </w:rPr>
-              <w:t xml:space="preserve">The ID of the requested </w:t>
-            </w:r>
-            <w:proofErr w:type="spellStart"/>
-            <w:r>
+              <w:t>The ID of the requested MAVLink message. v1.0 is limited to 254 messages.</w:t>
+            </w:r>
+          </w:p>
+          <w:p>
+            <w:pPr>
+              <w:pStyle w:val="NoSpacing"/>
               <w:rPr>
                 <w:lang w:eastAsia="zh-CN"/>
               </w:rPr>
-              <w:t>MAVLink</w:t>
-            </w:r>
-            <w:proofErr w:type="spellEnd"/>
-            <w:r>
+            </w:pPr>
+          </w:p>
+          <w:p>
+            <w:pPr>
+              <w:pStyle w:val="NoSpacing"/>
               <w:rPr>
                 <w:lang w:eastAsia="zh-CN"/>
               </w:rPr>
-              <w:t xml:space="preserve"> message. v1.0 is limited to 254 messages.</w:t>
-            </w:r>
-          </w:p>
-          <w:p>
-            <w:pPr>
-              <w:pStyle w:val="NoSpacing"/>
+            </w:pPr>
+            <w:r>
               <w:rPr>
                 <w:lang w:eastAsia="zh-CN"/>
               </w:rPr>
-            </w:pPr>
-          </w:p>
-          <w:p>
-            <w:pPr>
-              <w:pStyle w:val="NoSpacing"/>
-              <w:rPr>
-                <w:lang w:eastAsia="zh-CN"/>
-              </w:rPr>
-            </w:pPr>
-            <w:r>
-              <w:rPr>
-                <w:lang w:eastAsia="zh-CN"/>
-              </w:rPr>
-              <w:t xml:space="preserve">NOTE: For </w:t>
-            </w:r>
-            <w:proofErr w:type="spellStart"/>
-            <w:r>
-              <w:rPr>
-                <w:lang w:eastAsia="zh-CN"/>
-              </w:rPr>
-              <w:t>ADSBee</w:t>
-            </w:r>
-            <w:proofErr w:type="spellEnd"/>
-            <w:r>
-              <w:rPr>
-                <w:lang w:eastAsia="zh-CN"/>
-              </w:rPr>
-              <w:t xml:space="preserve"> 1090, </w:t>
-            </w:r>
-            <w:proofErr w:type="spellStart"/>
-            <w:r>
-              <w:rPr>
-                <w:lang w:eastAsia="zh-CN"/>
-              </w:rPr>
-              <w:t>message_id</w:t>
-            </w:r>
-            <w:proofErr w:type="spellEnd"/>
-            <w:r>
-              <w:rPr>
-                <w:lang w:eastAsia="zh-CN"/>
-              </w:rPr>
-              <w:t xml:space="preserve"> is always 246, corresponding to the ADSB_VEHICLE message.</w:t>
+              <w:t>NOTE: For ADSBee 1090, message_id is always 246, corresponding to the ADSB_VEHICLE message.</w:t>
             </w:r>
           </w:p>
         </w:tc>
@@ -22424,14 +20765,12 @@
                 <w:lang w:eastAsia="zh-CN"/>
               </w:rPr>
             </w:pPr>
-            <w:proofErr w:type="spellStart"/>
             <w:r>
               <w:rPr>
                 <w:lang w:eastAsia="zh-CN"/>
               </w:rPr>
               <w:t>interval_us</w:t>
             </w:r>
-            <w:proofErr w:type="spellEnd"/>
           </w:p>
         </w:tc>
         <w:tc>
@@ -22533,35 +20872,7 @@
               <w:rPr>
                 <w:lang w:eastAsia="zh-CN"/>
               </w:rPr>
-              <w:t xml:space="preserve">NOTE: For </w:t>
-            </w:r>
-            <w:proofErr w:type="spellStart"/>
-            <w:r>
-              <w:rPr>
-                <w:lang w:eastAsia="zh-CN"/>
-              </w:rPr>
-              <w:t>ADSBee</w:t>
-            </w:r>
-            <w:proofErr w:type="spellEnd"/>
-            <w:r>
-              <w:rPr>
-                <w:lang w:eastAsia="zh-CN"/>
-              </w:rPr>
-              <w:t xml:space="preserve"> 1090, </w:t>
-            </w:r>
-            <w:proofErr w:type="spellStart"/>
-            <w:r>
-              <w:rPr>
-                <w:lang w:eastAsia="zh-CN"/>
-              </w:rPr>
-              <w:t>message_id</w:t>
-            </w:r>
-            <w:proofErr w:type="spellEnd"/>
-            <w:r>
-              <w:rPr>
-                <w:lang w:eastAsia="zh-CN"/>
-              </w:rPr>
-              <w:t xml:space="preserve"> is always 1000 us.</w:t>
+              <w:t>NOTE: For ADSBee 1090, message_id is always 1000 us.</w:t>
             </w:r>
           </w:p>
         </w:tc>
@@ -22632,7 +20943,6 @@
         <v:rect id="_x0000_s2050" style="position:absolute;left:0;text-align:left;margin-left:-82.1pt;margin-top:.05pt;width:664.9pt;height:84.5pt;z-index:-251657728" fillcolor="#00ad4d" stroked="f"/>
       </w:pict>
     </w:r>
-    <w:proofErr w:type="spellStart"/>
     <w:r>
       <w:rPr>
         <w:rFonts w:ascii="Poppins SemiBold" w:hAnsi="Poppins SemiBold" w:cs="Poppins SemiBold"/>
@@ -22640,17 +20950,7 @@
         <w:bCs/>
         <w:color w:val="FFFFFF" w:themeColor="background1"/>
       </w:rPr>
-      <w:t>ADSBee</w:t>
-    </w:r>
-    <w:proofErr w:type="spellEnd"/>
-    <w:r>
-      <w:rPr>
-        <w:rFonts w:ascii="Poppins SemiBold" w:hAnsi="Poppins SemiBold" w:cs="Poppins SemiBold"/>
-        <w:b/>
-        <w:bCs/>
-        <w:color w:val="FFFFFF" w:themeColor="background1"/>
-      </w:rPr>
-      <w:t xml:space="preserve"> 1090 Datasheet</w:t>
+      <w:t>ADSBee 1090 Datasheet</w:t>
     </w:r>
     <w:r>
       <w:rPr>

</xml_diff>

<commit_message>
Update datasheet for RAW protocol, resize ints in Raw1090Packet
</commit_message>
<xml_diff>
--- a/word/datasheet_adsbee_1090.docx
+++ b/word/datasheet_adsbee_1090.docx
@@ -695,6 +695,7 @@
       </w:sdtPr>
       <w:sdtEndPr>
         <w:rPr>
+          <w:rFonts w:eastAsia="SimSun"/>
           <w:bCs/>
           <w:noProof/>
         </w:rPr>
@@ -11424,14 +11425,7 @@
                 <w:b/>
                 <w:bCs/>
               </w:rPr>
-              <w:t>#</w:t>
-            </w:r>
-            <w:r>
-              <w:rPr>
-                <w:b/>
-                <w:bCs/>
-              </w:rPr>
-              <w:t xml:space="preserve">A </w:t>
+              <w:t>Field</w:t>
             </w:r>
           </w:p>
         </w:tc>
@@ -11451,13 +11445,17 @@
           <w:p>
             <w:pPr>
               <w:spacing w:after="0"/>
-            </w:pPr>
-            <w:r>
               <w:rPr>
                 <w:b/>
                 <w:bCs/>
               </w:rPr>
-              <w:t xml:space="preserve">Aircraft message start indicator </w:t>
+            </w:pPr>
+            <w:r>
+              <w:rPr>
+                <w:b/>
+                <w:bCs/>
+              </w:rPr>
+              <w:t>Description</w:t>
             </w:r>
           </w:p>
         </w:tc>
@@ -11513,6 +11511,81 @@
               </w:rPr>
               <w:t>Example value</w:t>
             </w:r>
+          </w:p>
+        </w:tc>
+      </w:tr>
+      <w:tr>
+        <w:tc>
+          <w:tcPr>
+            <w:tcW w:w="1188" w:type="dxa"/>
+            <w:tcBorders>
+              <w:top w:val="single" w:sz="6" w:space="0" w:color="000000"/>
+              <w:left w:val="single" w:sz="6" w:space="0" w:color="000000"/>
+              <w:bottom w:val="single" w:sz="6" w:space="0" w:color="000000"/>
+              <w:right w:val="single" w:sz="6" w:space="0" w:color="000000"/>
+            </w:tcBorders>
+            <w:vAlign w:val="center"/>
+          </w:tcPr>
+          <w:p>
+            <w:pPr>
+              <w:spacing w:after="0"/>
+            </w:pPr>
+            <w:r>
+              <w:t>#A</w:t>
+            </w:r>
+          </w:p>
+        </w:tc>
+        <w:tc>
+          <w:tcPr>
+            <w:tcW w:w="6300" w:type="dxa"/>
+            <w:tcBorders>
+              <w:top w:val="single" w:sz="6" w:space="0" w:color="000000"/>
+              <w:left w:val="single" w:sz="6" w:space="0" w:color="000000"/>
+              <w:bottom w:val="single" w:sz="6" w:space="0" w:color="000000"/>
+              <w:right w:val="single" w:sz="6" w:space="0" w:color="000000"/>
+            </w:tcBorders>
+            <w:vAlign w:val="center"/>
+          </w:tcPr>
+          <w:p>
+            <w:pPr>
+              <w:spacing w:after="0"/>
+            </w:pPr>
+            <w:r>
+              <w:t>Aircraft message start indicator.</w:t>
+            </w:r>
+          </w:p>
+        </w:tc>
+        <w:tc>
+          <w:tcPr>
+            <w:tcW w:w="1530" w:type="dxa"/>
+            <w:tcBorders>
+              <w:top w:val="single" w:sz="6" w:space="0" w:color="000000"/>
+              <w:left w:val="single" w:sz="6" w:space="0" w:color="000000"/>
+              <w:bottom w:val="single" w:sz="6" w:space="0" w:color="000000"/>
+              <w:right w:val="single" w:sz="6" w:space="0" w:color="000000"/>
+            </w:tcBorders>
+          </w:tcPr>
+          <w:p>
+            <w:pPr>
+              <w:spacing w:after="0"/>
+            </w:pPr>
+          </w:p>
+        </w:tc>
+        <w:tc>
+          <w:tcPr>
+            <w:tcW w:w="1926" w:type="dxa"/>
+            <w:tcBorders>
+              <w:top w:val="single" w:sz="6" w:space="0" w:color="000000"/>
+              <w:left w:val="single" w:sz="6" w:space="0" w:color="000000"/>
+              <w:bottom w:val="single" w:sz="6" w:space="0" w:color="000000"/>
+              <w:right w:val="single" w:sz="6" w:space="0" w:color="000000"/>
+            </w:tcBorders>
+            <w:vAlign w:val="center"/>
+          </w:tcPr>
+          <w:p>
+            <w:pPr>
+              <w:spacing w:after="0"/>
+            </w:pPr>
           </w:p>
         </w:tc>
       </w:tr>
@@ -18408,7 +18481,21 @@
     </w:p>
     <w:p>
       <w:r>
-        <w:t>This message contains some useful statistics about operation of module. Format of that frame is shown below:</w:t>
+        <w:t>This message contains some useful statistics</w:t>
+      </w:r>
+      <w:r>
+        <w:t xml:space="preserve"> about </w:t>
+      </w:r>
+      <w:proofErr w:type="spellStart"/>
+      <w:r>
+        <w:t>ADSBee’s</w:t>
+      </w:r>
+      <w:proofErr w:type="spellEnd"/>
+      <w:r>
+        <w:t xml:space="preserve"> operational status</w:t>
+      </w:r>
+      <w:r>
+        <w:t>. Format of that frame is shown below:</w:t>
       </w:r>
     </w:p>
     <w:p>
@@ -18474,7 +18561,7 @@
                 <w:b/>
                 <w:bCs/>
               </w:rPr>
-              <w:t xml:space="preserve">#S </w:t>
+              <w:t>Field</w:t>
             </w:r>
           </w:p>
         </w:tc>
@@ -18500,7 +18587,7 @@
                 <w:b/>
                 <w:bCs/>
               </w:rPr>
-              <w:t xml:space="preserve">Statistics message start indicator </w:t>
+              <w:t>Description</w:t>
             </w:r>
           </w:p>
         </w:tc>
@@ -18528,6 +18615,65 @@
               </w:rPr>
               <w:t>Example</w:t>
             </w:r>
+          </w:p>
+        </w:tc>
+      </w:tr>
+      <w:tr>
+        <w:tc>
+          <w:tcPr>
+            <w:tcW w:w="1728" w:type="dxa"/>
+            <w:tcBorders>
+              <w:top w:val="single" w:sz="6" w:space="0" w:color="000000"/>
+              <w:left w:val="single" w:sz="6" w:space="0" w:color="000000"/>
+              <w:bottom w:val="single" w:sz="6" w:space="0" w:color="000000"/>
+              <w:right w:val="single" w:sz="6" w:space="0" w:color="000000"/>
+            </w:tcBorders>
+            <w:vAlign w:val="center"/>
+          </w:tcPr>
+          <w:p>
+            <w:pPr>
+              <w:spacing w:after="0"/>
+            </w:pPr>
+            <w:r>
+              <w:t>#S</w:t>
+            </w:r>
+          </w:p>
+        </w:tc>
+        <w:tc>
+          <w:tcPr>
+            <w:tcW w:w="7650" w:type="dxa"/>
+            <w:tcBorders>
+              <w:top w:val="single" w:sz="6" w:space="0" w:color="000000"/>
+              <w:left w:val="single" w:sz="6" w:space="0" w:color="000000"/>
+              <w:bottom w:val="single" w:sz="6" w:space="0" w:color="000000"/>
+              <w:right w:val="single" w:sz="6" w:space="0" w:color="000000"/>
+            </w:tcBorders>
+            <w:vAlign w:val="center"/>
+          </w:tcPr>
+          <w:p>
+            <w:pPr>
+              <w:spacing w:after="0"/>
+            </w:pPr>
+            <w:r>
+              <w:t>Statistics message start indicator.</w:t>
+            </w:r>
+          </w:p>
+        </w:tc>
+        <w:tc>
+          <w:tcPr>
+            <w:tcW w:w="1566" w:type="dxa"/>
+            <w:tcBorders>
+              <w:top w:val="single" w:sz="6" w:space="0" w:color="000000"/>
+              <w:left w:val="single" w:sz="6" w:space="0" w:color="000000"/>
+              <w:bottom w:val="single" w:sz="6" w:space="0" w:color="000000"/>
+              <w:right w:val="single" w:sz="6" w:space="0" w:color="000000"/>
+            </w:tcBorders>
+            <w:vAlign w:val="center"/>
+          </w:tcPr>
+          <w:p>
+            <w:pPr>
+              <w:spacing w:after="0"/>
+            </w:pPr>
           </w:p>
         </w:tc>
       </w:tr>
@@ -19251,7 +19397,30 @@
     </w:p>
     <w:p>
       <w:r>
-        <w:t>Tracked aircraft information is sent in MAVLINK ADSB_VEHICLE messages, in a data burst once per second. The data burst consists of Nx ADSB_VEHICLE messages, where N is the number of tracked aircraft, and 1x MESSAGE_INTERVAL message as a delimiter which indicates the end of the list of tracked aircraft. Note that this is a binary protocol which is not human readable.</w:t>
+        <w:t xml:space="preserve">Tracked aircraft information is sent in MAVLINK ADSB_VEHICLE messages, in a data burst once per second. The data burst consists of </w:t>
+      </w:r>
+      <w:r>
+        <w:t xml:space="preserve">1x MAVLINK Heartbeat message, </w:t>
+      </w:r>
+      <w:proofErr w:type="spellStart"/>
+      <w:r>
+        <w:t>Nx</w:t>
+      </w:r>
+      <w:proofErr w:type="spellEnd"/>
+      <w:r>
+        <w:t xml:space="preserve"> ADSB_VEHICLE messages, where N is the number of tracked aircraft, and 1x</w:t>
+      </w:r>
+      <w:r>
+        <w:t xml:space="preserve"> special delimiter</w:t>
+      </w:r>
+      <w:r>
+        <w:t xml:space="preserve"> message</w:t>
+      </w:r>
+      <w:r>
+        <w:t xml:space="preserve"> (MAVLINK_REQUEST_DATA_STREAM for MAVLINK1 mode, MAVLINK_MESSAGE_INTERVAL for MAVLINK2 mode)</w:t>
+      </w:r>
+      <w:r>
+        <w:t xml:space="preserve"> which indicates the end of the list of tracked aircraft. Note that this is a binary protocol which is not human readable.</w:t>
       </w:r>
     </w:p>
     <w:tbl>
@@ -19316,8 +19485,626 @@
           <w:ilvl w:val="2"/>
           <w:numId w:val="19"/>
         </w:numPr>
+        <w:rPr>
+          <w:lang w:eastAsia="zh-CN"/>
+        </w:rPr>
       </w:pPr>
       <w:bookmarkStart w:id="67" w:name="_Toc183226086"/>
+      <w:r>
+        <w:t xml:space="preserve">MAVLINK_HEARTBEAT </w:t>
+      </w:r>
+      <w:r>
+        <w:rPr>
+          <w:rFonts w:hint="eastAsia"/>
+          <w:lang w:eastAsia="zh-CN"/>
+        </w:rPr>
+        <w:t>（</w:t>
+      </w:r>
+      <w:r>
+        <w:rPr>
+          <w:lang w:eastAsia="zh-CN"/>
+        </w:rPr>
+        <w:t>Message ID 0</w:t>
+      </w:r>
+      <w:r>
+        <w:rPr>
+          <w:rFonts w:hint="eastAsia"/>
+          <w:lang w:eastAsia="zh-CN"/>
+        </w:rPr>
+        <w:t>）</w:t>
+      </w:r>
+      <w:r>
+        <w:rPr>
+          <w:lang w:eastAsia="zh-CN"/>
+        </w:rPr>
+        <w:t xml:space="preserve"> Packet Definition</w:t>
+      </w:r>
+    </w:p>
+    <w:tbl>
+      <w:tblPr>
+        <w:tblStyle w:val="TableGrid"/>
+        <w:tblW w:w="10728" w:type="dxa"/>
+        <w:tblLook w:val="04A0" w:firstRow="1" w:lastRow="0" w:firstColumn="1" w:lastColumn="0" w:noHBand="0" w:noVBand="1"/>
+      </w:tblPr>
+      <w:tblGrid>
+        <w:gridCol w:w="1667"/>
+        <w:gridCol w:w="1184"/>
+        <w:gridCol w:w="696"/>
+        <w:gridCol w:w="2604"/>
+        <w:gridCol w:w="4577"/>
+      </w:tblGrid>
+      <w:tr>
+        <w:trPr>
+          <w:trHeight w:val="315"/>
+        </w:trPr>
+        <w:tc>
+          <w:tcPr>
+            <w:tcW w:w="0" w:type="auto"/>
+            <w:shd w:val="clear" w:color="auto" w:fill="FFCB00"/>
+            <w:hideMark/>
+          </w:tcPr>
+          <w:p>
+            <w:pPr>
+              <w:pStyle w:val="NoSpacing"/>
+              <w:rPr>
+                <w:b/>
+                <w:bCs/>
+              </w:rPr>
+            </w:pPr>
+            <w:r>
+              <w:rPr>
+                <w:b/>
+                <w:bCs/>
+              </w:rPr>
+              <w:t>Field Name</w:t>
+            </w:r>
+          </w:p>
+        </w:tc>
+        <w:tc>
+          <w:tcPr>
+            <w:tcW w:w="0" w:type="auto"/>
+            <w:shd w:val="clear" w:color="auto" w:fill="FFCB00"/>
+            <w:hideMark/>
+          </w:tcPr>
+          <w:p>
+            <w:pPr>
+              <w:pStyle w:val="NoSpacing"/>
+              <w:rPr>
+                <w:b/>
+                <w:bCs/>
+              </w:rPr>
+            </w:pPr>
+            <w:r>
+              <w:rPr>
+                <w:b/>
+                <w:bCs/>
+              </w:rPr>
+              <w:t>Type</w:t>
+            </w:r>
+          </w:p>
+        </w:tc>
+        <w:tc>
+          <w:tcPr>
+            <w:tcW w:w="0" w:type="auto"/>
+            <w:shd w:val="clear" w:color="auto" w:fill="FFCB00"/>
+            <w:hideMark/>
+          </w:tcPr>
+          <w:p>
+            <w:pPr>
+              <w:pStyle w:val="NoSpacing"/>
+              <w:rPr>
+                <w:b/>
+                <w:bCs/>
+              </w:rPr>
+            </w:pPr>
+            <w:r>
+              <w:rPr>
+                <w:b/>
+                <w:bCs/>
+              </w:rPr>
+              <w:t>Units</w:t>
+            </w:r>
+          </w:p>
+        </w:tc>
+        <w:tc>
+          <w:tcPr>
+            <w:tcW w:w="0" w:type="auto"/>
+            <w:shd w:val="clear" w:color="auto" w:fill="FFCB00"/>
+            <w:hideMark/>
+          </w:tcPr>
+          <w:p>
+            <w:pPr>
+              <w:pStyle w:val="NoSpacing"/>
+              <w:rPr>
+                <w:b/>
+                <w:bCs/>
+              </w:rPr>
+            </w:pPr>
+            <w:r>
+              <w:rPr>
+                <w:b/>
+                <w:bCs/>
+              </w:rPr>
+              <w:t>Values</w:t>
+            </w:r>
+          </w:p>
+        </w:tc>
+        <w:tc>
+          <w:tcPr>
+            <w:tcW w:w="4577" w:type="dxa"/>
+            <w:shd w:val="clear" w:color="auto" w:fill="FFCB00"/>
+            <w:hideMark/>
+          </w:tcPr>
+          <w:p>
+            <w:pPr>
+              <w:pStyle w:val="NoSpacing"/>
+              <w:rPr>
+                <w:b/>
+                <w:bCs/>
+              </w:rPr>
+            </w:pPr>
+            <w:r>
+              <w:rPr>
+                <w:b/>
+                <w:bCs/>
+              </w:rPr>
+              <w:t>Description</w:t>
+            </w:r>
+          </w:p>
+        </w:tc>
+      </w:tr>
+      <w:tr>
+        <w:trPr>
+          <w:trHeight w:val="315"/>
+        </w:trPr>
+        <w:tc>
+          <w:tcPr>
+            <w:tcW w:w="0" w:type="auto"/>
+            <w:hideMark/>
+          </w:tcPr>
+          <w:p>
+            <w:pPr>
+              <w:pStyle w:val="NoSpacing"/>
+            </w:pPr>
+            <w:proofErr w:type="spellStart"/>
+            <w:r>
+              <w:t>custom_mode</w:t>
+            </w:r>
+            <w:proofErr w:type="spellEnd"/>
+          </w:p>
+        </w:tc>
+        <w:tc>
+          <w:tcPr>
+            <w:tcW w:w="0" w:type="auto"/>
+            <w:hideMark/>
+          </w:tcPr>
+          <w:p>
+            <w:pPr>
+              <w:pStyle w:val="code"/>
+            </w:pPr>
+            <w:r>
+              <w:t>uint32_t</w:t>
+            </w:r>
+          </w:p>
+        </w:tc>
+        <w:tc>
+          <w:tcPr>
+            <w:tcW w:w="0" w:type="auto"/>
+            <w:hideMark/>
+          </w:tcPr>
+          <w:p>
+            <w:pPr>
+              <w:pStyle w:val="NoSpacing"/>
+            </w:pPr>
+          </w:p>
+        </w:tc>
+        <w:tc>
+          <w:tcPr>
+            <w:tcW w:w="0" w:type="auto"/>
+            <w:hideMark/>
+          </w:tcPr>
+          <w:p>
+            <w:pPr>
+              <w:pStyle w:val="NoSpacing"/>
+            </w:pPr>
+            <w:r>
+              <w:t>0</w:t>
+            </w:r>
+          </w:p>
+        </w:tc>
+        <w:tc>
+          <w:tcPr>
+            <w:tcW w:w="4577" w:type="dxa"/>
+            <w:hideMark/>
+          </w:tcPr>
+          <w:p>
+            <w:pPr>
+              <w:pStyle w:val="NoSpacing"/>
+            </w:pPr>
+            <w:r>
+              <w:t>Unused.</w:t>
+            </w:r>
+          </w:p>
+        </w:tc>
+      </w:tr>
+      <w:tr>
+        <w:trPr>
+          <w:trHeight w:val="315"/>
+        </w:trPr>
+        <w:tc>
+          <w:tcPr>
+            <w:tcW w:w="0" w:type="auto"/>
+            <w:hideMark/>
+          </w:tcPr>
+          <w:p>
+            <w:pPr>
+              <w:pStyle w:val="NoSpacing"/>
+            </w:pPr>
+            <w:r>
+              <w:t>type</w:t>
+            </w:r>
+          </w:p>
+        </w:tc>
+        <w:tc>
+          <w:tcPr>
+            <w:tcW w:w="0" w:type="auto"/>
+            <w:hideMark/>
+          </w:tcPr>
+          <w:p>
+            <w:pPr>
+              <w:pStyle w:val="code"/>
+            </w:pPr>
+            <w:r>
+              <w:t>uint8_t</w:t>
+            </w:r>
+          </w:p>
+        </w:tc>
+        <w:tc>
+          <w:tcPr>
+            <w:tcW w:w="0" w:type="auto"/>
+            <w:hideMark/>
+          </w:tcPr>
+          <w:p>
+            <w:pPr>
+              <w:pStyle w:val="NoSpacing"/>
+            </w:pPr>
+          </w:p>
+        </w:tc>
+        <w:tc>
+          <w:tcPr>
+            <w:tcW w:w="0" w:type="auto"/>
+            <w:hideMark/>
+          </w:tcPr>
+          <w:p>
+            <w:pPr>
+              <w:pStyle w:val="NoSpacing"/>
+            </w:pPr>
+            <w:r>
+              <w:t>MAV_TYPE_ADSB</w:t>
+            </w:r>
+          </w:p>
+        </w:tc>
+        <w:tc>
+          <w:tcPr>
+            <w:tcW w:w="4577" w:type="dxa"/>
+            <w:hideMark/>
+          </w:tcPr>
+          <w:p>
+            <w:pPr>
+              <w:pStyle w:val="NoSpacing"/>
+            </w:pPr>
+            <w:r>
+              <w:t>Always MAV_TYPE_ADSB (27).</w:t>
+            </w:r>
+          </w:p>
+        </w:tc>
+      </w:tr>
+      <w:tr>
+        <w:trPr>
+          <w:trHeight w:val="315"/>
+        </w:trPr>
+        <w:tc>
+          <w:tcPr>
+            <w:tcW w:w="0" w:type="auto"/>
+            <w:hideMark/>
+          </w:tcPr>
+          <w:p>
+            <w:pPr>
+              <w:pStyle w:val="NoSpacing"/>
+            </w:pPr>
+            <w:r>
+              <w:t>autopilot</w:t>
+            </w:r>
+          </w:p>
+        </w:tc>
+        <w:tc>
+          <w:tcPr>
+            <w:tcW w:w="0" w:type="auto"/>
+            <w:hideMark/>
+          </w:tcPr>
+          <w:p>
+            <w:pPr>
+              <w:pStyle w:val="code"/>
+            </w:pPr>
+            <w:r>
+              <w:t>uint8_t</w:t>
+            </w:r>
+          </w:p>
+        </w:tc>
+        <w:tc>
+          <w:tcPr>
+            <w:tcW w:w="0" w:type="auto"/>
+            <w:hideMark/>
+          </w:tcPr>
+          <w:p>
+            <w:pPr>
+              <w:pStyle w:val="NoSpacing"/>
+            </w:pPr>
+          </w:p>
+        </w:tc>
+        <w:tc>
+          <w:tcPr>
+            <w:tcW w:w="0" w:type="auto"/>
+            <w:hideMark/>
+          </w:tcPr>
+          <w:p>
+            <w:pPr>
+              <w:pStyle w:val="NoSpacing"/>
+            </w:pPr>
+            <w:r>
+              <w:t>MAV_AUTOPILOT_INVALID</w:t>
+            </w:r>
+          </w:p>
+        </w:tc>
+        <w:tc>
+          <w:tcPr>
+            <w:tcW w:w="4577" w:type="dxa"/>
+            <w:hideMark/>
+          </w:tcPr>
+          <w:p>
+            <w:pPr>
+              <w:pStyle w:val="NoSpacing"/>
+            </w:pPr>
+            <w:r>
+              <w:t>Always MAV_AUTOPILOT_INVALID (8).</w:t>
+            </w:r>
+          </w:p>
+        </w:tc>
+      </w:tr>
+      <w:tr>
+        <w:trPr>
+          <w:trHeight w:val="315"/>
+        </w:trPr>
+        <w:tc>
+          <w:tcPr>
+            <w:tcW w:w="0" w:type="auto"/>
+            <w:hideMark/>
+          </w:tcPr>
+          <w:p>
+            <w:pPr>
+              <w:pStyle w:val="NoSpacing"/>
+            </w:pPr>
+            <w:proofErr w:type="spellStart"/>
+            <w:r>
+              <w:t>base_mode</w:t>
+            </w:r>
+            <w:proofErr w:type="spellEnd"/>
+          </w:p>
+        </w:tc>
+        <w:tc>
+          <w:tcPr>
+            <w:tcW w:w="0" w:type="auto"/>
+            <w:hideMark/>
+          </w:tcPr>
+          <w:p>
+            <w:pPr>
+              <w:pStyle w:val="code"/>
+            </w:pPr>
+            <w:r>
+              <w:t>uint8_t</w:t>
+            </w:r>
+          </w:p>
+        </w:tc>
+        <w:tc>
+          <w:tcPr>
+            <w:tcW w:w="0" w:type="auto"/>
+            <w:hideMark/>
+          </w:tcPr>
+          <w:p>
+            <w:pPr>
+              <w:pStyle w:val="NoSpacing"/>
+            </w:pPr>
+          </w:p>
+        </w:tc>
+        <w:tc>
+          <w:tcPr>
+            <w:tcW w:w="0" w:type="auto"/>
+            <w:hideMark/>
+          </w:tcPr>
+          <w:p>
+            <w:pPr>
+              <w:pStyle w:val="NoSpacing"/>
+            </w:pPr>
+            <w:r>
+              <w:t>0</w:t>
+            </w:r>
+          </w:p>
+        </w:tc>
+        <w:tc>
+          <w:tcPr>
+            <w:tcW w:w="4577" w:type="dxa"/>
+            <w:hideMark/>
+          </w:tcPr>
+          <w:p>
+            <w:pPr>
+              <w:pStyle w:val="NoSpacing"/>
+            </w:pPr>
+            <w:r>
+              <w:t>Unused.</w:t>
+            </w:r>
+          </w:p>
+        </w:tc>
+      </w:tr>
+      <w:tr>
+        <w:trPr>
+          <w:trHeight w:val="315"/>
+        </w:trPr>
+        <w:tc>
+          <w:tcPr>
+            <w:tcW w:w="0" w:type="auto"/>
+            <w:hideMark/>
+          </w:tcPr>
+          <w:p>
+            <w:pPr>
+              <w:pStyle w:val="NoSpacing"/>
+            </w:pPr>
+            <w:proofErr w:type="spellStart"/>
+            <w:r>
+              <w:t>system_status</w:t>
+            </w:r>
+            <w:proofErr w:type="spellEnd"/>
+          </w:p>
+        </w:tc>
+        <w:tc>
+          <w:tcPr>
+            <w:tcW w:w="0" w:type="auto"/>
+            <w:hideMark/>
+          </w:tcPr>
+          <w:p>
+            <w:pPr>
+              <w:pStyle w:val="code"/>
+            </w:pPr>
+            <w:r>
+              <w:t>uint8_t</w:t>
+            </w:r>
+          </w:p>
+        </w:tc>
+        <w:tc>
+          <w:tcPr>
+            <w:tcW w:w="0" w:type="auto"/>
+            <w:hideMark/>
+          </w:tcPr>
+          <w:p>
+            <w:pPr>
+              <w:pStyle w:val="NoSpacing"/>
+            </w:pPr>
+          </w:p>
+        </w:tc>
+        <w:tc>
+          <w:tcPr>
+            <w:tcW w:w="0" w:type="auto"/>
+          </w:tcPr>
+          <w:p>
+            <w:pPr>
+              <w:pStyle w:val="NoSpacing"/>
+            </w:pPr>
+            <w:r>
+              <w:t>MAV_STATE_ACTIVE</w:t>
+            </w:r>
+          </w:p>
+        </w:tc>
+        <w:tc>
+          <w:tcPr>
+            <w:tcW w:w="4577" w:type="dxa"/>
+          </w:tcPr>
+          <w:p>
+            <w:pPr>
+              <w:pStyle w:val="NoSpacing"/>
+            </w:pPr>
+            <w:r>
+              <w:t>Always MAV_STATE_ACTIVE (4).</w:t>
+            </w:r>
+          </w:p>
+        </w:tc>
+      </w:tr>
+      <w:tr>
+        <w:trPr>
+          <w:trHeight w:val="315"/>
+        </w:trPr>
+        <w:tc>
+          <w:tcPr>
+            <w:tcW w:w="0" w:type="auto"/>
+            <w:hideMark/>
+          </w:tcPr>
+          <w:p>
+            <w:pPr>
+              <w:pStyle w:val="NoSpacing"/>
+            </w:pPr>
+            <w:proofErr w:type="spellStart"/>
+            <w:r>
+              <w:t>mavlink_version</w:t>
+            </w:r>
+            <w:proofErr w:type="spellEnd"/>
+          </w:p>
+        </w:tc>
+        <w:tc>
+          <w:tcPr>
+            <w:tcW w:w="0" w:type="auto"/>
+            <w:hideMark/>
+          </w:tcPr>
+          <w:p>
+            <w:pPr>
+              <w:pStyle w:val="code"/>
+            </w:pPr>
+            <w:r>
+              <w:t>uint8_t</w:t>
+            </w:r>
+          </w:p>
+        </w:tc>
+        <w:tc>
+          <w:tcPr>
+            <w:tcW w:w="0" w:type="auto"/>
+            <w:hideMark/>
+          </w:tcPr>
+          <w:p>
+            <w:pPr>
+              <w:pStyle w:val="NoSpacing"/>
+            </w:pPr>
+          </w:p>
+        </w:tc>
+        <w:tc>
+          <w:tcPr>
+            <w:tcW w:w="0" w:type="auto"/>
+          </w:tcPr>
+          <w:p>
+            <w:pPr>
+              <w:pStyle w:val="NoSpacing"/>
+            </w:pPr>
+            <w:r>
+              <w:t>MAVLINK_VERSION</w:t>
+            </w:r>
+          </w:p>
+        </w:tc>
+        <w:tc>
+          <w:tcPr>
+            <w:tcW w:w="4577" w:type="dxa"/>
+          </w:tcPr>
+          <w:p>
+            <w:pPr>
+              <w:pStyle w:val="NoSpacing"/>
+            </w:pPr>
+            <w:r>
+              <w:t>1 for MAVLINK1 mode, 2 for MAVLINK2 mode.</w:t>
+            </w:r>
+          </w:p>
+        </w:tc>
+      </w:tr>
+    </w:tbl>
+    <w:p>
+      <w:pPr>
+        <w:rPr>
+          <w:lang w:eastAsia="zh-CN"/>
+        </w:rPr>
+      </w:pPr>
+    </w:p>
+    <w:p>
+      <w:pPr>
+        <w:pStyle w:val="Heading3"/>
+        <w:numPr>
+          <w:ilvl w:val="2"/>
+          <w:numId w:val="19"/>
+        </w:numPr>
+      </w:pPr>
       <w:r>
         <w:t xml:space="preserve">MAVLINK ADSB_VEHICLE (Message ID 246) </w:t>
       </w:r>
@@ -20432,17 +21219,735 @@
     <w:p/>
     <w:p>
       <w:pPr>
+        <w:rPr>
+          <w:rFonts w:ascii="Poppins" w:eastAsiaTheme="majorEastAsia" w:hAnsi="Poppins" w:cstheme="majorBidi"/>
+          <w:color w:val="00AD4D"/>
+          <w:sz w:val="24"/>
+          <w:szCs w:val="24"/>
+        </w:rPr>
+      </w:pPr>
+      <w:bookmarkStart w:id="68" w:name="_Toc183226087"/>
+      <w:r>
+        <w:br w:type="page"/>
+      </w:r>
+    </w:p>
+    <w:p>
+      <w:pPr>
         <w:pStyle w:val="Heading3"/>
         <w:numPr>
           <w:ilvl w:val="2"/>
           <w:numId w:val="19"/>
         </w:numPr>
       </w:pPr>
-      <w:bookmarkStart w:id="68" w:name="_Toc183226087"/>
+      <w:r>
+        <w:lastRenderedPageBreak/>
+        <w:t>MAVLINK_REQUEST_DATA_STREAM (Message ID 66) Packet Definition</w:t>
+      </w:r>
+    </w:p>
+    <w:p>
+      <w:r>
+        <w:t>This message serves as the delimiter which indicates the end of the aircraft list in MAVLINK1 mode.</w:t>
+      </w:r>
+    </w:p>
+    <w:tbl>
+      <w:tblPr>
+        <w:tblW w:w="10755" w:type="dxa"/>
+        <w:tblBorders>
+          <w:top w:val="single" w:sz="4" w:space="0" w:color="auto"/>
+          <w:left w:val="single" w:sz="4" w:space="0" w:color="auto"/>
+          <w:bottom w:val="single" w:sz="4" w:space="0" w:color="auto"/>
+          <w:right w:val="single" w:sz="4" w:space="0" w:color="auto"/>
+          <w:insideH w:val="single" w:sz="4" w:space="0" w:color="auto"/>
+          <w:insideV w:val="single" w:sz="4" w:space="0" w:color="auto"/>
+        </w:tblBorders>
+        <w:tblCellMar>
+          <w:left w:w="0" w:type="dxa"/>
+          <w:right w:w="0" w:type="dxa"/>
+        </w:tblCellMar>
+        <w:tblLook w:val="04A0" w:firstRow="1" w:lastRow="0" w:firstColumn="1" w:lastColumn="0" w:noHBand="0" w:noVBand="1"/>
+      </w:tblPr>
+      <w:tblGrid>
+        <w:gridCol w:w="1761"/>
+        <w:gridCol w:w="1058"/>
+        <w:gridCol w:w="570"/>
+        <w:gridCol w:w="7366"/>
+      </w:tblGrid>
+      <w:tr>
+        <w:trPr>
+          <w:trHeight w:val="315"/>
+        </w:trPr>
+        <w:tc>
+          <w:tcPr>
+            <w:tcW w:w="0" w:type="auto"/>
+            <w:shd w:val="clear" w:color="auto" w:fill="FFCB00" w:themeFill="accent5"/>
+            <w:tcMar>
+              <w:top w:w="30" w:type="dxa"/>
+              <w:left w:w="45" w:type="dxa"/>
+              <w:bottom w:w="30" w:type="dxa"/>
+              <w:right w:w="45" w:type="dxa"/>
+            </w:tcMar>
+            <w:vAlign w:val="bottom"/>
+            <w:hideMark/>
+          </w:tcPr>
+          <w:p>
+            <w:pPr>
+              <w:pStyle w:val="NoSpacing"/>
+              <w:rPr>
+                <w:b/>
+                <w:bCs/>
+                <w:lang w:eastAsia="zh-CN"/>
+              </w:rPr>
+            </w:pPr>
+            <w:r>
+              <w:rPr>
+                <w:b/>
+                <w:bCs/>
+                <w:lang w:eastAsia="zh-CN"/>
+              </w:rPr>
+              <w:t>Field Name</w:t>
+            </w:r>
+          </w:p>
+        </w:tc>
+        <w:tc>
+          <w:tcPr>
+            <w:tcW w:w="0" w:type="auto"/>
+            <w:shd w:val="clear" w:color="auto" w:fill="FFCB00" w:themeFill="accent5"/>
+            <w:tcMar>
+              <w:top w:w="30" w:type="dxa"/>
+              <w:left w:w="45" w:type="dxa"/>
+              <w:bottom w:w="30" w:type="dxa"/>
+              <w:right w:w="45" w:type="dxa"/>
+            </w:tcMar>
+            <w:vAlign w:val="bottom"/>
+            <w:hideMark/>
+          </w:tcPr>
+          <w:p>
+            <w:pPr>
+              <w:pStyle w:val="NoSpacing"/>
+              <w:rPr>
+                <w:b/>
+                <w:bCs/>
+                <w:lang w:eastAsia="zh-CN"/>
+              </w:rPr>
+            </w:pPr>
+            <w:r>
+              <w:rPr>
+                <w:b/>
+                <w:bCs/>
+                <w:lang w:eastAsia="zh-CN"/>
+              </w:rPr>
+              <w:t>Type</w:t>
+            </w:r>
+          </w:p>
+        </w:tc>
+        <w:tc>
+          <w:tcPr>
+            <w:tcW w:w="0" w:type="auto"/>
+            <w:shd w:val="clear" w:color="auto" w:fill="FFCB00" w:themeFill="accent5"/>
+            <w:tcMar>
+              <w:top w:w="30" w:type="dxa"/>
+              <w:left w:w="45" w:type="dxa"/>
+              <w:bottom w:w="30" w:type="dxa"/>
+              <w:right w:w="45" w:type="dxa"/>
+            </w:tcMar>
+            <w:vAlign w:val="bottom"/>
+            <w:hideMark/>
+          </w:tcPr>
+          <w:p>
+            <w:pPr>
+              <w:pStyle w:val="NoSpacing"/>
+              <w:rPr>
+                <w:b/>
+                <w:bCs/>
+                <w:lang w:eastAsia="zh-CN"/>
+              </w:rPr>
+            </w:pPr>
+            <w:r>
+              <w:rPr>
+                <w:b/>
+                <w:bCs/>
+                <w:lang w:eastAsia="zh-CN"/>
+              </w:rPr>
+              <w:t>Units</w:t>
+            </w:r>
+          </w:p>
+        </w:tc>
+        <w:tc>
+          <w:tcPr>
+            <w:tcW w:w="8000" w:type="dxa"/>
+            <w:shd w:val="clear" w:color="auto" w:fill="FFCB00" w:themeFill="accent5"/>
+            <w:tcMar>
+              <w:top w:w="30" w:type="dxa"/>
+              <w:left w:w="45" w:type="dxa"/>
+              <w:bottom w:w="30" w:type="dxa"/>
+              <w:right w:w="45" w:type="dxa"/>
+            </w:tcMar>
+            <w:vAlign w:val="bottom"/>
+            <w:hideMark/>
+          </w:tcPr>
+          <w:p>
+            <w:pPr>
+              <w:pStyle w:val="NoSpacing"/>
+              <w:rPr>
+                <w:b/>
+                <w:bCs/>
+                <w:lang w:eastAsia="zh-CN"/>
+              </w:rPr>
+            </w:pPr>
+            <w:r>
+              <w:rPr>
+                <w:b/>
+                <w:bCs/>
+                <w:lang w:eastAsia="zh-CN"/>
+              </w:rPr>
+              <w:t>Description</w:t>
+            </w:r>
+          </w:p>
+        </w:tc>
+      </w:tr>
+      <w:tr>
+        <w:trPr>
+          <w:trHeight w:val="315"/>
+        </w:trPr>
+        <w:tc>
+          <w:tcPr>
+            <w:tcW w:w="0" w:type="auto"/>
+            <w:tcMar>
+              <w:top w:w="30" w:type="dxa"/>
+              <w:left w:w="45" w:type="dxa"/>
+              <w:bottom w:w="30" w:type="dxa"/>
+              <w:right w:w="45" w:type="dxa"/>
+            </w:tcMar>
+            <w:vAlign w:val="bottom"/>
+          </w:tcPr>
+          <w:p>
+            <w:pPr>
+              <w:pStyle w:val="NoSpacing"/>
+              <w:rPr>
+                <w:lang w:eastAsia="zh-CN"/>
+              </w:rPr>
+            </w:pPr>
+            <w:proofErr w:type="spellStart"/>
+            <w:r>
+              <w:rPr>
+                <w:lang w:eastAsia="zh-CN"/>
+              </w:rPr>
+              <w:t>req_message_rate</w:t>
+            </w:r>
+            <w:proofErr w:type="spellEnd"/>
+          </w:p>
+        </w:tc>
+        <w:tc>
+          <w:tcPr>
+            <w:tcW w:w="0" w:type="auto"/>
+            <w:tcMar>
+              <w:top w:w="30" w:type="dxa"/>
+              <w:left w:w="45" w:type="dxa"/>
+              <w:bottom w:w="30" w:type="dxa"/>
+              <w:right w:w="45" w:type="dxa"/>
+            </w:tcMar>
+            <w:vAlign w:val="bottom"/>
+          </w:tcPr>
+          <w:p>
+            <w:pPr>
+              <w:pStyle w:val="code"/>
+              <w:rPr>
+                <w:lang w:eastAsia="zh-CN"/>
+              </w:rPr>
+            </w:pPr>
+            <w:r>
+              <w:rPr>
+                <w:lang w:eastAsia="zh-CN"/>
+              </w:rPr>
+              <w:t>uint16_t</w:t>
+            </w:r>
+          </w:p>
+        </w:tc>
+        <w:tc>
+          <w:tcPr>
+            <w:tcW w:w="0" w:type="auto"/>
+            <w:tcMar>
+              <w:top w:w="30" w:type="dxa"/>
+              <w:left w:w="45" w:type="dxa"/>
+              <w:bottom w:w="30" w:type="dxa"/>
+              <w:right w:w="45" w:type="dxa"/>
+            </w:tcMar>
+            <w:vAlign w:val="bottom"/>
+          </w:tcPr>
+          <w:p>
+            <w:pPr>
+              <w:pStyle w:val="NoSpacing"/>
+              <w:rPr>
+                <w:lang w:eastAsia="zh-CN"/>
+              </w:rPr>
+            </w:pPr>
+          </w:p>
+        </w:tc>
+        <w:tc>
+          <w:tcPr>
+            <w:tcW w:w="8000" w:type="dxa"/>
+            <w:tcMar>
+              <w:top w:w="30" w:type="dxa"/>
+              <w:left w:w="0" w:type="dxa"/>
+              <w:bottom w:w="30" w:type="dxa"/>
+              <w:right w:w="0" w:type="dxa"/>
+            </w:tcMar>
+            <w:vAlign w:val="bottom"/>
+          </w:tcPr>
+          <w:p>
+            <w:pPr>
+              <w:pStyle w:val="NoSpacing"/>
+              <w:rPr>
+                <w:lang w:eastAsia="zh-CN"/>
+              </w:rPr>
+            </w:pPr>
+            <w:r>
+              <w:rPr>
+                <w:lang w:eastAsia="zh-CN"/>
+              </w:rPr>
+              <w:t>Always 0 (unused).</w:t>
+            </w:r>
+          </w:p>
+        </w:tc>
+      </w:tr>
+      <w:tr>
+        <w:trPr>
+          <w:trHeight w:val="315"/>
+        </w:trPr>
+        <w:tc>
+          <w:tcPr>
+            <w:tcW w:w="0" w:type="auto"/>
+            <w:tcMar>
+              <w:top w:w="30" w:type="dxa"/>
+              <w:left w:w="45" w:type="dxa"/>
+              <w:bottom w:w="30" w:type="dxa"/>
+              <w:right w:w="45" w:type="dxa"/>
+            </w:tcMar>
+            <w:vAlign w:val="bottom"/>
+          </w:tcPr>
+          <w:p>
+            <w:pPr>
+              <w:pStyle w:val="NoSpacing"/>
+              <w:rPr>
+                <w:lang w:eastAsia="zh-CN"/>
+              </w:rPr>
+            </w:pPr>
+            <w:proofErr w:type="spellStart"/>
+            <w:r>
+              <w:rPr>
+                <w:lang w:eastAsia="zh-CN"/>
+              </w:rPr>
+              <w:t>target_system</w:t>
+            </w:r>
+            <w:proofErr w:type="spellEnd"/>
+          </w:p>
+        </w:tc>
+        <w:tc>
+          <w:tcPr>
+            <w:tcW w:w="0" w:type="auto"/>
+            <w:tcMar>
+              <w:top w:w="30" w:type="dxa"/>
+              <w:left w:w="45" w:type="dxa"/>
+              <w:bottom w:w="30" w:type="dxa"/>
+              <w:right w:w="45" w:type="dxa"/>
+            </w:tcMar>
+            <w:vAlign w:val="bottom"/>
+          </w:tcPr>
+          <w:p>
+            <w:pPr>
+              <w:pStyle w:val="code"/>
+              <w:rPr>
+                <w:lang w:eastAsia="zh-CN"/>
+              </w:rPr>
+            </w:pPr>
+            <w:r>
+              <w:rPr>
+                <w:lang w:eastAsia="zh-CN"/>
+              </w:rPr>
+              <w:t>uint8_t</w:t>
+            </w:r>
+          </w:p>
+        </w:tc>
+        <w:tc>
+          <w:tcPr>
+            <w:tcW w:w="0" w:type="auto"/>
+            <w:tcMar>
+              <w:top w:w="30" w:type="dxa"/>
+              <w:left w:w="45" w:type="dxa"/>
+              <w:bottom w:w="30" w:type="dxa"/>
+              <w:right w:w="45" w:type="dxa"/>
+            </w:tcMar>
+            <w:vAlign w:val="bottom"/>
+          </w:tcPr>
+          <w:p>
+            <w:pPr>
+              <w:pStyle w:val="NoSpacing"/>
+              <w:rPr>
+                <w:lang w:eastAsia="zh-CN"/>
+              </w:rPr>
+            </w:pPr>
+          </w:p>
+        </w:tc>
+        <w:tc>
+          <w:tcPr>
+            <w:tcW w:w="8000" w:type="dxa"/>
+            <w:tcMar>
+              <w:top w:w="30" w:type="dxa"/>
+              <w:left w:w="0" w:type="dxa"/>
+              <w:bottom w:w="30" w:type="dxa"/>
+              <w:right w:w="0" w:type="dxa"/>
+            </w:tcMar>
+            <w:vAlign w:val="bottom"/>
+          </w:tcPr>
+          <w:p>
+            <w:pPr>
+              <w:pStyle w:val="NoSpacing"/>
+              <w:rPr>
+                <w:lang w:eastAsia="zh-CN"/>
+              </w:rPr>
+            </w:pPr>
+            <w:r>
+              <w:rPr>
+                <w:lang w:eastAsia="zh-CN"/>
+              </w:rPr>
+              <w:t>Always 0 (unused).</w:t>
+            </w:r>
+          </w:p>
+        </w:tc>
+      </w:tr>
+      <w:tr>
+        <w:trPr>
+          <w:trHeight w:val="315"/>
+        </w:trPr>
+        <w:tc>
+          <w:tcPr>
+            <w:tcW w:w="0" w:type="auto"/>
+            <w:tcMar>
+              <w:top w:w="30" w:type="dxa"/>
+              <w:left w:w="45" w:type="dxa"/>
+              <w:bottom w:w="30" w:type="dxa"/>
+              <w:right w:w="45" w:type="dxa"/>
+            </w:tcMar>
+            <w:vAlign w:val="bottom"/>
+          </w:tcPr>
+          <w:p>
+            <w:pPr>
+              <w:pStyle w:val="NoSpacing"/>
+              <w:rPr>
+                <w:lang w:eastAsia="zh-CN"/>
+              </w:rPr>
+            </w:pPr>
+            <w:proofErr w:type="spellStart"/>
+            <w:r>
+              <w:rPr>
+                <w:lang w:eastAsia="zh-CN"/>
+              </w:rPr>
+              <w:t>target_component</w:t>
+            </w:r>
+            <w:proofErr w:type="spellEnd"/>
+          </w:p>
+        </w:tc>
+        <w:tc>
+          <w:tcPr>
+            <w:tcW w:w="0" w:type="auto"/>
+            <w:tcMar>
+              <w:top w:w="30" w:type="dxa"/>
+              <w:left w:w="45" w:type="dxa"/>
+              <w:bottom w:w="30" w:type="dxa"/>
+              <w:right w:w="45" w:type="dxa"/>
+            </w:tcMar>
+            <w:vAlign w:val="bottom"/>
+          </w:tcPr>
+          <w:p>
+            <w:pPr>
+              <w:pStyle w:val="code"/>
+              <w:rPr>
+                <w:lang w:eastAsia="zh-CN"/>
+              </w:rPr>
+            </w:pPr>
+            <w:r>
+              <w:rPr>
+                <w:lang w:eastAsia="zh-CN"/>
+              </w:rPr>
+              <w:t>uint8_t</w:t>
+            </w:r>
+          </w:p>
+        </w:tc>
+        <w:tc>
+          <w:tcPr>
+            <w:tcW w:w="0" w:type="auto"/>
+            <w:tcMar>
+              <w:top w:w="30" w:type="dxa"/>
+              <w:left w:w="45" w:type="dxa"/>
+              <w:bottom w:w="30" w:type="dxa"/>
+              <w:right w:w="45" w:type="dxa"/>
+            </w:tcMar>
+            <w:vAlign w:val="bottom"/>
+          </w:tcPr>
+          <w:p>
+            <w:pPr>
+              <w:pStyle w:val="NoSpacing"/>
+              <w:rPr>
+                <w:lang w:eastAsia="zh-CN"/>
+              </w:rPr>
+            </w:pPr>
+          </w:p>
+        </w:tc>
+        <w:tc>
+          <w:tcPr>
+            <w:tcW w:w="8000" w:type="dxa"/>
+            <w:tcMar>
+              <w:top w:w="30" w:type="dxa"/>
+              <w:left w:w="0" w:type="dxa"/>
+              <w:bottom w:w="30" w:type="dxa"/>
+              <w:right w:w="0" w:type="dxa"/>
+            </w:tcMar>
+            <w:vAlign w:val="bottom"/>
+          </w:tcPr>
+          <w:p>
+            <w:pPr>
+              <w:pStyle w:val="NoSpacing"/>
+              <w:rPr>
+                <w:lang w:eastAsia="zh-CN"/>
+              </w:rPr>
+            </w:pPr>
+            <w:r>
+              <w:rPr>
+                <w:lang w:eastAsia="zh-CN"/>
+              </w:rPr>
+              <w:t>Always 0 (unused).</w:t>
+            </w:r>
+          </w:p>
+        </w:tc>
+      </w:tr>
+      <w:tr>
+        <w:trPr>
+          <w:trHeight w:val="315"/>
+        </w:trPr>
+        <w:tc>
+          <w:tcPr>
+            <w:tcW w:w="0" w:type="auto"/>
+            <w:tcMar>
+              <w:top w:w="30" w:type="dxa"/>
+              <w:left w:w="45" w:type="dxa"/>
+              <w:bottom w:w="30" w:type="dxa"/>
+              <w:right w:w="45" w:type="dxa"/>
+            </w:tcMar>
+            <w:vAlign w:val="bottom"/>
+          </w:tcPr>
+          <w:p>
+            <w:pPr>
+              <w:pStyle w:val="NoSpacing"/>
+              <w:rPr>
+                <w:lang w:eastAsia="zh-CN"/>
+              </w:rPr>
+            </w:pPr>
+            <w:proofErr w:type="spellStart"/>
+            <w:r>
+              <w:rPr>
+                <w:lang w:eastAsia="zh-CN"/>
+              </w:rPr>
+              <w:t>req_stream_id</w:t>
+            </w:r>
+            <w:proofErr w:type="spellEnd"/>
+          </w:p>
+        </w:tc>
+        <w:tc>
+          <w:tcPr>
+            <w:tcW w:w="0" w:type="auto"/>
+            <w:tcMar>
+              <w:top w:w="30" w:type="dxa"/>
+              <w:left w:w="45" w:type="dxa"/>
+              <w:bottom w:w="30" w:type="dxa"/>
+              <w:right w:w="45" w:type="dxa"/>
+            </w:tcMar>
+            <w:vAlign w:val="bottom"/>
+          </w:tcPr>
+          <w:p>
+            <w:pPr>
+              <w:pStyle w:val="code"/>
+              <w:rPr>
+                <w:lang w:eastAsia="zh-CN"/>
+              </w:rPr>
+            </w:pPr>
+            <w:r>
+              <w:rPr>
+                <w:lang w:eastAsia="zh-CN"/>
+              </w:rPr>
+              <w:t>uint8_t</w:t>
+            </w:r>
+          </w:p>
+        </w:tc>
+        <w:tc>
+          <w:tcPr>
+            <w:tcW w:w="0" w:type="auto"/>
+            <w:tcMar>
+              <w:top w:w="30" w:type="dxa"/>
+              <w:left w:w="45" w:type="dxa"/>
+              <w:bottom w:w="30" w:type="dxa"/>
+              <w:right w:w="45" w:type="dxa"/>
+            </w:tcMar>
+            <w:vAlign w:val="bottom"/>
+          </w:tcPr>
+          <w:p>
+            <w:pPr>
+              <w:pStyle w:val="NoSpacing"/>
+              <w:rPr>
+                <w:lang w:eastAsia="zh-CN"/>
+              </w:rPr>
+            </w:pPr>
+          </w:p>
+        </w:tc>
+        <w:tc>
+          <w:tcPr>
+            <w:tcW w:w="8000" w:type="dxa"/>
+            <w:tcMar>
+              <w:top w:w="30" w:type="dxa"/>
+              <w:left w:w="0" w:type="dxa"/>
+              <w:bottom w:w="30" w:type="dxa"/>
+              <w:right w:w="0" w:type="dxa"/>
+            </w:tcMar>
+            <w:vAlign w:val="bottom"/>
+          </w:tcPr>
+          <w:p>
+            <w:pPr>
+              <w:pStyle w:val="NoSpacing"/>
+              <w:rPr>
+                <w:lang w:eastAsia="zh-CN"/>
+              </w:rPr>
+            </w:pPr>
+            <w:r>
+              <w:rPr>
+                <w:lang w:eastAsia="zh-CN"/>
+              </w:rPr>
+              <w:t>Always 0 (unused).</w:t>
+            </w:r>
+          </w:p>
+        </w:tc>
+      </w:tr>
+      <w:tr>
+        <w:trPr>
+          <w:trHeight w:val="315"/>
+        </w:trPr>
+        <w:tc>
+          <w:tcPr>
+            <w:tcW w:w="0" w:type="auto"/>
+            <w:tcMar>
+              <w:top w:w="30" w:type="dxa"/>
+              <w:left w:w="45" w:type="dxa"/>
+              <w:bottom w:w="30" w:type="dxa"/>
+              <w:right w:w="45" w:type="dxa"/>
+            </w:tcMar>
+            <w:vAlign w:val="bottom"/>
+          </w:tcPr>
+          <w:p>
+            <w:pPr>
+              <w:pStyle w:val="NoSpacing"/>
+              <w:rPr>
+                <w:lang w:eastAsia="zh-CN"/>
+              </w:rPr>
+            </w:pPr>
+            <w:proofErr w:type="spellStart"/>
+            <w:r>
+              <w:rPr>
+                <w:lang w:eastAsia="zh-CN"/>
+              </w:rPr>
+              <w:t>start_stop</w:t>
+            </w:r>
+            <w:proofErr w:type="spellEnd"/>
+          </w:p>
+        </w:tc>
+        <w:tc>
+          <w:tcPr>
+            <w:tcW w:w="0" w:type="auto"/>
+            <w:tcMar>
+              <w:top w:w="30" w:type="dxa"/>
+              <w:left w:w="45" w:type="dxa"/>
+              <w:bottom w:w="30" w:type="dxa"/>
+              <w:right w:w="45" w:type="dxa"/>
+            </w:tcMar>
+            <w:vAlign w:val="bottom"/>
+          </w:tcPr>
+          <w:p>
+            <w:pPr>
+              <w:pStyle w:val="code"/>
+              <w:rPr>
+                <w:lang w:eastAsia="zh-CN"/>
+              </w:rPr>
+            </w:pPr>
+            <w:r>
+              <w:rPr>
+                <w:lang w:eastAsia="zh-CN"/>
+              </w:rPr>
+              <w:t>uint8_t</w:t>
+            </w:r>
+          </w:p>
+        </w:tc>
+        <w:tc>
+          <w:tcPr>
+            <w:tcW w:w="0" w:type="auto"/>
+            <w:tcMar>
+              <w:top w:w="30" w:type="dxa"/>
+              <w:left w:w="45" w:type="dxa"/>
+              <w:bottom w:w="30" w:type="dxa"/>
+              <w:right w:w="45" w:type="dxa"/>
+            </w:tcMar>
+            <w:vAlign w:val="bottom"/>
+          </w:tcPr>
+          <w:p>
+            <w:pPr>
+              <w:pStyle w:val="NoSpacing"/>
+              <w:rPr>
+                <w:lang w:eastAsia="zh-CN"/>
+              </w:rPr>
+            </w:pPr>
+          </w:p>
+        </w:tc>
+        <w:tc>
+          <w:tcPr>
+            <w:tcW w:w="8000" w:type="dxa"/>
+            <w:tcMar>
+              <w:top w:w="30" w:type="dxa"/>
+              <w:left w:w="0" w:type="dxa"/>
+              <w:bottom w:w="30" w:type="dxa"/>
+              <w:right w:w="0" w:type="dxa"/>
+            </w:tcMar>
+            <w:vAlign w:val="bottom"/>
+          </w:tcPr>
+          <w:p>
+            <w:pPr>
+              <w:pStyle w:val="NoSpacing"/>
+              <w:rPr>
+                <w:lang w:eastAsia="zh-CN"/>
+              </w:rPr>
+            </w:pPr>
+            <w:r>
+              <w:rPr>
+                <w:lang w:eastAsia="zh-CN"/>
+              </w:rPr>
+              <w:t>Always 0 (unused).</w:t>
+            </w:r>
+          </w:p>
+        </w:tc>
+      </w:tr>
+    </w:tbl>
+    <w:p/>
+    <w:p>
+      <w:pPr>
+        <w:pStyle w:val="Heading3"/>
+        <w:numPr>
+          <w:ilvl w:val="2"/>
+          <w:numId w:val="19"/>
+        </w:numPr>
+      </w:pPr>
       <w:r>
         <w:t>MAVLINK MESSAGE_INTERVAL (Message ID 244) Packet Definition</w:t>
       </w:r>
-      <w:bookmarkEnd w:id="68"/>
+    </w:p>
+    <w:p>
+      <w:r>
+        <w:t>This message serves as the delimiter which indicates the end of the aircraft list in MAVLINK2 mode.</w:t>
+      </w:r>
     </w:p>
     <w:p>
       <w:r>
@@ -20636,12 +22141,14 @@
                 <w:lang w:eastAsia="zh-CN"/>
               </w:rPr>
             </w:pPr>
+            <w:proofErr w:type="spellStart"/>
             <w:r>
               <w:rPr>
                 <w:lang w:eastAsia="zh-CN"/>
               </w:rPr>
               <w:t>message_id</w:t>
             </w:r>
+            <w:proofErr w:type="spellEnd"/>
           </w:p>
         </w:tc>
         <w:tc>
@@ -20715,7 +22222,21 @@
               <w:rPr>
                 <w:lang w:eastAsia="zh-CN"/>
               </w:rPr>
-              <w:t>The ID of the requested MAVLink message. v1.0 is limited to 254 messages.</w:t>
+              <w:t xml:space="preserve">The ID of the requested </w:t>
+            </w:r>
+            <w:proofErr w:type="spellStart"/>
+            <w:r>
+              <w:rPr>
+                <w:lang w:eastAsia="zh-CN"/>
+              </w:rPr>
+              <w:t>MAVLink</w:t>
+            </w:r>
+            <w:proofErr w:type="spellEnd"/>
+            <w:r>
+              <w:rPr>
+                <w:lang w:eastAsia="zh-CN"/>
+              </w:rPr>
+              <w:t xml:space="preserve"> message. v1.0 is limited to 254 messages.</w:t>
             </w:r>
           </w:p>
           <w:p>
@@ -20737,7 +22258,35 @@
               <w:rPr>
                 <w:lang w:eastAsia="zh-CN"/>
               </w:rPr>
-              <w:t>NOTE: For ADSBee 1090, message_id is always 246, corresponding to the ADSB_VEHICLE message.</w:t>
+              <w:t xml:space="preserve">NOTE: For </w:t>
+            </w:r>
+            <w:proofErr w:type="spellStart"/>
+            <w:r>
+              <w:rPr>
+                <w:lang w:eastAsia="zh-CN"/>
+              </w:rPr>
+              <w:t>ADSBee</w:t>
+            </w:r>
+            <w:proofErr w:type="spellEnd"/>
+            <w:r>
+              <w:rPr>
+                <w:lang w:eastAsia="zh-CN"/>
+              </w:rPr>
+              <w:t xml:space="preserve"> 1090, </w:t>
+            </w:r>
+            <w:proofErr w:type="spellStart"/>
+            <w:r>
+              <w:rPr>
+                <w:lang w:eastAsia="zh-CN"/>
+              </w:rPr>
+              <w:t>message_id</w:t>
+            </w:r>
+            <w:proofErr w:type="spellEnd"/>
+            <w:r>
+              <w:rPr>
+                <w:lang w:eastAsia="zh-CN"/>
+              </w:rPr>
+              <w:t xml:space="preserve"> is always 246, corresponding to the ADSB_VEHICLE message.</w:t>
             </w:r>
           </w:p>
         </w:tc>
@@ -20765,12 +22314,14 @@
                 <w:lang w:eastAsia="zh-CN"/>
               </w:rPr>
             </w:pPr>
+            <w:proofErr w:type="spellStart"/>
             <w:r>
               <w:rPr>
                 <w:lang w:eastAsia="zh-CN"/>
               </w:rPr>
               <w:t>interval_us</w:t>
             </w:r>
+            <w:proofErr w:type="spellEnd"/>
           </w:p>
         </w:tc>
         <w:tc>
@@ -20872,7 +22423,35 @@
               <w:rPr>
                 <w:lang w:eastAsia="zh-CN"/>
               </w:rPr>
-              <w:t>NOTE: For ADSBee 1090, message_id is always 1000 us.</w:t>
+              <w:t xml:space="preserve">NOTE: For </w:t>
+            </w:r>
+            <w:proofErr w:type="spellStart"/>
+            <w:r>
+              <w:rPr>
+                <w:lang w:eastAsia="zh-CN"/>
+              </w:rPr>
+              <w:t>ADSBee</w:t>
+            </w:r>
+            <w:proofErr w:type="spellEnd"/>
+            <w:r>
+              <w:rPr>
+                <w:lang w:eastAsia="zh-CN"/>
+              </w:rPr>
+              <w:t xml:space="preserve"> 1090, </w:t>
+            </w:r>
+            <w:proofErr w:type="spellStart"/>
+            <w:r>
+              <w:rPr>
+                <w:lang w:eastAsia="zh-CN"/>
+              </w:rPr>
+              <w:t>message_id</w:t>
+            </w:r>
+            <w:proofErr w:type="spellEnd"/>
+            <w:r>
+              <w:rPr>
+                <w:lang w:eastAsia="zh-CN"/>
+              </w:rPr>
+              <w:t xml:space="preserve"> is always 1000 us.</w:t>
             </w:r>
           </w:p>
         </w:tc>
@@ -20880,9 +22459,1305 @@
     </w:tbl>
     <w:p>
       <w:pPr>
-        <w:pStyle w:val="NoSpacing"/>
-      </w:pPr>
-    </w:p>
+        <w:pStyle w:val="Heading2"/>
+      </w:pPr>
+    </w:p>
+    <w:p>
+      <w:pPr>
+        <w:rPr>
+          <w:rFonts w:ascii="Poppins SemiBold" w:eastAsiaTheme="majorEastAsia" w:hAnsi="Poppins SemiBold" w:cstheme="majorBidi"/>
+          <w:b/>
+          <w:color w:val="FFCB00"/>
+          <w:sz w:val="26"/>
+          <w:szCs w:val="26"/>
+        </w:rPr>
+      </w:pPr>
+      <w:r>
+        <w:br w:type="page"/>
+      </w:r>
+    </w:p>
+    <w:p>
+      <w:pPr>
+        <w:pStyle w:val="Heading2"/>
+        <w:numPr>
+          <w:ilvl w:val="1"/>
+          <w:numId w:val="19"/>
+        </w:numPr>
+      </w:pPr>
+      <w:r>
+        <w:lastRenderedPageBreak/>
+        <w:t>Raw Packets</w:t>
+      </w:r>
+    </w:p>
+    <w:p>
+      <w:pPr>
+        <w:pStyle w:val="Heading3"/>
+        <w:numPr>
+          <w:ilvl w:val="2"/>
+          <w:numId w:val="19"/>
+        </w:numPr>
+      </w:pPr>
+      <w:r>
+        <w:t xml:space="preserve">Raw </w:t>
+      </w:r>
+      <w:r>
+        <w:t>1090MHz Mode S Frames</w:t>
+      </w:r>
+    </w:p>
+    <w:p>
+      <w:r>
+        <w:t>Raw Mode S packets are reported in the format below. Only packets that have passed checksum validation and match a supported Mode S downlink format are reported.</w:t>
+      </w:r>
+    </w:p>
+    <w:p>
+      <w:pPr>
+        <w:pStyle w:val="code"/>
+      </w:pPr>
+      <w:r>
+        <w:t>#S</w:t>
+      </w:r>
+      <w:r>
+        <w:t>*RAW_FRAME;(</w:t>
+      </w:r>
+      <w:proofErr w:type="gramStart"/>
+      <w:r>
+        <w:t>SOURCE,</w:t>
+      </w:r>
+      <w:r>
+        <w:t>SIGS</w:t>
+      </w:r>
+      <w:proofErr w:type="gramEnd"/>
+      <w:r>
+        <w:t>,SIGQ,TS)\r\n</w:t>
+      </w:r>
+    </w:p>
+    <w:p/>
+    <w:tbl>
+      <w:tblPr>
+        <w:tblW w:w="10944" w:type="dxa"/>
+        <w:tblBorders>
+          <w:top w:val="single" w:sz="6" w:space="0" w:color="auto"/>
+          <w:left w:val="single" w:sz="6" w:space="0" w:color="auto"/>
+          <w:bottom w:val="single" w:sz="6" w:space="0" w:color="auto"/>
+          <w:right w:val="single" w:sz="6" w:space="0" w:color="auto"/>
+          <w:insideH w:val="single" w:sz="6" w:space="0" w:color="auto"/>
+          <w:insideV w:val="single" w:sz="6" w:space="0" w:color="auto"/>
+        </w:tblBorders>
+        <w:tblLayout w:type="fixed"/>
+        <w:tblLook w:val="04A0" w:firstRow="1" w:lastRow="0" w:firstColumn="1" w:lastColumn="0" w:noHBand="0" w:noVBand="1"/>
+      </w:tblPr>
+      <w:tblGrid>
+        <w:gridCol w:w="1458"/>
+        <w:gridCol w:w="4050"/>
+        <w:gridCol w:w="1890"/>
+        <w:gridCol w:w="3546"/>
+      </w:tblGrid>
+      <w:tr>
+        <w:tc>
+          <w:tcPr>
+            <w:tcW w:w="1458" w:type="dxa"/>
+            <w:tcBorders>
+              <w:top w:val="single" w:sz="6" w:space="0" w:color="000000"/>
+              <w:left w:val="single" w:sz="6" w:space="0" w:color="000000"/>
+              <w:bottom w:val="single" w:sz="6" w:space="0" w:color="000000"/>
+              <w:right w:val="single" w:sz="6" w:space="0" w:color="000000"/>
+            </w:tcBorders>
+            <w:shd w:val="clear" w:color="auto" w:fill="FFCB00" w:themeFill="accent5"/>
+            <w:vAlign w:val="center"/>
+            <w:hideMark/>
+          </w:tcPr>
+          <w:bookmarkEnd w:id="68"/>
+          <w:p>
+            <w:pPr>
+              <w:spacing w:after="0"/>
+            </w:pPr>
+            <w:r>
+              <w:rPr>
+                <w:b/>
+                <w:bCs/>
+              </w:rPr>
+              <w:t>Field</w:t>
+            </w:r>
+          </w:p>
+        </w:tc>
+        <w:tc>
+          <w:tcPr>
+            <w:tcW w:w="4050" w:type="dxa"/>
+            <w:tcBorders>
+              <w:top w:val="single" w:sz="6" w:space="0" w:color="000000"/>
+              <w:left w:val="single" w:sz="6" w:space="0" w:color="000000"/>
+              <w:bottom w:val="single" w:sz="6" w:space="0" w:color="000000"/>
+              <w:right w:val="single" w:sz="6" w:space="0" w:color="000000"/>
+            </w:tcBorders>
+            <w:shd w:val="clear" w:color="auto" w:fill="FFCB00" w:themeFill="accent5"/>
+            <w:vAlign w:val="center"/>
+            <w:hideMark/>
+          </w:tcPr>
+          <w:p>
+            <w:pPr>
+              <w:spacing w:after="0"/>
+              <w:rPr>
+                <w:b/>
+                <w:bCs/>
+              </w:rPr>
+            </w:pPr>
+            <w:r>
+              <w:rPr>
+                <w:b/>
+                <w:bCs/>
+              </w:rPr>
+              <w:t>Description</w:t>
+            </w:r>
+          </w:p>
+        </w:tc>
+        <w:tc>
+          <w:tcPr>
+            <w:tcW w:w="1890" w:type="dxa"/>
+            <w:tcBorders>
+              <w:top w:val="single" w:sz="6" w:space="0" w:color="000000"/>
+              <w:left w:val="single" w:sz="6" w:space="0" w:color="000000"/>
+              <w:bottom w:val="single" w:sz="6" w:space="0" w:color="000000"/>
+              <w:right w:val="single" w:sz="6" w:space="0" w:color="000000"/>
+            </w:tcBorders>
+            <w:shd w:val="clear" w:color="auto" w:fill="FFCB00" w:themeFill="accent5"/>
+          </w:tcPr>
+          <w:p>
+            <w:pPr>
+              <w:spacing w:after="0"/>
+              <w:rPr>
+                <w:b/>
+                <w:bCs/>
+              </w:rPr>
+            </w:pPr>
+            <w:r>
+              <w:rPr>
+                <w:b/>
+                <w:bCs/>
+              </w:rPr>
+              <w:t>Format</w:t>
+            </w:r>
+          </w:p>
+        </w:tc>
+        <w:tc>
+          <w:tcPr>
+            <w:tcW w:w="3546" w:type="dxa"/>
+            <w:tcBorders>
+              <w:top w:val="single" w:sz="6" w:space="0" w:color="000000"/>
+              <w:left w:val="single" w:sz="6" w:space="0" w:color="000000"/>
+              <w:bottom w:val="single" w:sz="6" w:space="0" w:color="000000"/>
+              <w:right w:val="single" w:sz="6" w:space="0" w:color="000000"/>
+            </w:tcBorders>
+            <w:shd w:val="clear" w:color="auto" w:fill="FFCB00" w:themeFill="accent5"/>
+            <w:vAlign w:val="center"/>
+            <w:hideMark/>
+          </w:tcPr>
+          <w:p>
+            <w:pPr>
+              <w:spacing w:after="0"/>
+            </w:pPr>
+            <w:r>
+              <w:rPr>
+                <w:b/>
+                <w:bCs/>
+              </w:rPr>
+              <w:t>Example value</w:t>
+            </w:r>
+          </w:p>
+        </w:tc>
+      </w:tr>
+      <w:tr>
+        <w:tc>
+          <w:tcPr>
+            <w:tcW w:w="1458" w:type="dxa"/>
+            <w:tcBorders>
+              <w:top w:val="single" w:sz="6" w:space="0" w:color="000000"/>
+              <w:left w:val="single" w:sz="6" w:space="0" w:color="000000"/>
+              <w:bottom w:val="single" w:sz="6" w:space="0" w:color="000000"/>
+              <w:right w:val="single" w:sz="6" w:space="0" w:color="000000"/>
+            </w:tcBorders>
+            <w:vAlign w:val="center"/>
+          </w:tcPr>
+          <w:p>
+            <w:pPr>
+              <w:spacing w:after="0"/>
+            </w:pPr>
+            <w:r>
+              <w:t>#S</w:t>
+            </w:r>
+          </w:p>
+        </w:tc>
+        <w:tc>
+          <w:tcPr>
+            <w:tcW w:w="4050" w:type="dxa"/>
+            <w:tcBorders>
+              <w:top w:val="single" w:sz="6" w:space="0" w:color="000000"/>
+              <w:left w:val="single" w:sz="6" w:space="0" w:color="000000"/>
+              <w:bottom w:val="single" w:sz="6" w:space="0" w:color="000000"/>
+              <w:right w:val="single" w:sz="6" w:space="0" w:color="000000"/>
+            </w:tcBorders>
+            <w:vAlign w:val="center"/>
+          </w:tcPr>
+          <w:p>
+            <w:pPr>
+              <w:spacing w:after="0"/>
+            </w:pPr>
+            <w:r>
+              <w:t>Indicates the start of a raw Mode S frame.</w:t>
+            </w:r>
+          </w:p>
+        </w:tc>
+        <w:tc>
+          <w:tcPr>
+            <w:tcW w:w="1890" w:type="dxa"/>
+            <w:tcBorders>
+              <w:top w:val="single" w:sz="6" w:space="0" w:color="000000"/>
+              <w:left w:val="single" w:sz="6" w:space="0" w:color="000000"/>
+              <w:bottom w:val="single" w:sz="6" w:space="0" w:color="000000"/>
+              <w:right w:val="single" w:sz="6" w:space="0" w:color="000000"/>
+            </w:tcBorders>
+          </w:tcPr>
+          <w:p>
+            <w:pPr>
+              <w:spacing w:after="0"/>
+            </w:pPr>
+          </w:p>
+        </w:tc>
+        <w:tc>
+          <w:tcPr>
+            <w:tcW w:w="3546" w:type="dxa"/>
+            <w:tcBorders>
+              <w:top w:val="single" w:sz="6" w:space="0" w:color="000000"/>
+              <w:left w:val="single" w:sz="6" w:space="0" w:color="000000"/>
+              <w:bottom w:val="single" w:sz="6" w:space="0" w:color="000000"/>
+              <w:right w:val="single" w:sz="6" w:space="0" w:color="000000"/>
+            </w:tcBorders>
+            <w:vAlign w:val="center"/>
+          </w:tcPr>
+          <w:p>
+            <w:pPr>
+              <w:spacing w:after="0"/>
+            </w:pPr>
+          </w:p>
+        </w:tc>
+      </w:tr>
+      <w:tr>
+        <w:tc>
+          <w:tcPr>
+            <w:tcW w:w="1458" w:type="dxa"/>
+            <w:tcBorders>
+              <w:top w:val="single" w:sz="6" w:space="0" w:color="000000"/>
+              <w:left w:val="single" w:sz="6" w:space="0" w:color="000000"/>
+              <w:bottom w:val="single" w:sz="6" w:space="0" w:color="000000"/>
+              <w:right w:val="single" w:sz="6" w:space="0" w:color="000000"/>
+            </w:tcBorders>
+            <w:vAlign w:val="center"/>
+          </w:tcPr>
+          <w:p>
+            <w:pPr>
+              <w:spacing w:after="0"/>
+            </w:pPr>
+            <w:r>
+              <w:t>RAW_FRAME</w:t>
+            </w:r>
+          </w:p>
+        </w:tc>
+        <w:tc>
+          <w:tcPr>
+            <w:tcW w:w="4050" w:type="dxa"/>
+            <w:tcBorders>
+              <w:top w:val="single" w:sz="6" w:space="0" w:color="000000"/>
+              <w:left w:val="single" w:sz="6" w:space="0" w:color="000000"/>
+              <w:bottom w:val="single" w:sz="6" w:space="0" w:color="000000"/>
+              <w:right w:val="single" w:sz="6" w:space="0" w:color="000000"/>
+            </w:tcBorders>
+            <w:vAlign w:val="center"/>
+          </w:tcPr>
+          <w:p>
+            <w:pPr>
+              <w:spacing w:after="0"/>
+            </w:pPr>
+            <w:r>
+              <w:t>The packet contents as raw hexadecimal.</w:t>
+            </w:r>
+            <w:r>
+              <w:t xml:space="preserve"> Varies in length depending on packet length. </w:t>
+            </w:r>
+          </w:p>
+        </w:tc>
+        <w:tc>
+          <w:tcPr>
+            <w:tcW w:w="1890" w:type="dxa"/>
+            <w:tcBorders>
+              <w:top w:val="single" w:sz="6" w:space="0" w:color="000000"/>
+              <w:left w:val="single" w:sz="6" w:space="0" w:color="000000"/>
+              <w:bottom w:val="single" w:sz="6" w:space="0" w:color="000000"/>
+              <w:right w:val="single" w:sz="6" w:space="0" w:color="000000"/>
+            </w:tcBorders>
+          </w:tcPr>
+          <w:p>
+            <w:pPr>
+              <w:spacing w:after="0"/>
+            </w:pPr>
+            <w:r>
+              <w:t>Hex</w:t>
+            </w:r>
+            <w:r>
+              <w:t>adecimal String</w:t>
+            </w:r>
+          </w:p>
+        </w:tc>
+        <w:tc>
+          <w:tcPr>
+            <w:tcW w:w="3546" w:type="dxa"/>
+            <w:tcBorders>
+              <w:top w:val="single" w:sz="6" w:space="0" w:color="000000"/>
+              <w:left w:val="single" w:sz="6" w:space="0" w:color="000000"/>
+              <w:bottom w:val="single" w:sz="6" w:space="0" w:color="000000"/>
+              <w:right w:val="single" w:sz="6" w:space="0" w:color="000000"/>
+            </w:tcBorders>
+            <w:vAlign w:val="center"/>
+          </w:tcPr>
+          <w:p>
+            <w:pPr>
+              <w:spacing w:after="0"/>
+            </w:pPr>
+            <w:r>
+              <w:t>8D48C22D60AB0452BFAD19A695E0</w:t>
+            </w:r>
+          </w:p>
+        </w:tc>
+      </w:tr>
+      <w:tr>
+        <w:tc>
+          <w:tcPr>
+            <w:tcW w:w="1458" w:type="dxa"/>
+            <w:tcBorders>
+              <w:top w:val="single" w:sz="6" w:space="0" w:color="000000"/>
+              <w:left w:val="single" w:sz="6" w:space="0" w:color="000000"/>
+              <w:bottom w:val="single" w:sz="6" w:space="0" w:color="000000"/>
+              <w:right w:val="single" w:sz="6" w:space="0" w:color="000000"/>
+            </w:tcBorders>
+            <w:vAlign w:val="center"/>
+          </w:tcPr>
+          <w:p>
+            <w:pPr>
+              <w:spacing w:after="0"/>
+            </w:pPr>
+            <w:r>
+              <w:t>SOURCE</w:t>
+            </w:r>
+          </w:p>
+        </w:tc>
+        <w:tc>
+          <w:tcPr>
+            <w:tcW w:w="4050" w:type="dxa"/>
+            <w:tcBorders>
+              <w:top w:val="single" w:sz="6" w:space="0" w:color="000000"/>
+              <w:left w:val="single" w:sz="6" w:space="0" w:color="000000"/>
+              <w:bottom w:val="single" w:sz="6" w:space="0" w:color="000000"/>
+              <w:right w:val="single" w:sz="6" w:space="0" w:color="000000"/>
+            </w:tcBorders>
+            <w:vAlign w:val="center"/>
+          </w:tcPr>
+          <w:p>
+            <w:pPr>
+              <w:spacing w:after="0"/>
+            </w:pPr>
+            <w:r>
+              <w:t xml:space="preserve">An unsigned integer </w:t>
+            </w:r>
+          </w:p>
+        </w:tc>
+        <w:tc>
+          <w:tcPr>
+            <w:tcW w:w="1890" w:type="dxa"/>
+            <w:tcBorders>
+              <w:top w:val="single" w:sz="6" w:space="0" w:color="000000"/>
+              <w:left w:val="single" w:sz="6" w:space="0" w:color="000000"/>
+              <w:bottom w:val="single" w:sz="6" w:space="0" w:color="000000"/>
+              <w:right w:val="single" w:sz="6" w:space="0" w:color="000000"/>
+            </w:tcBorders>
+          </w:tcPr>
+          <w:p>
+            <w:pPr>
+              <w:pStyle w:val="code"/>
+            </w:pPr>
+            <w:r>
+              <w:t>int8_t</w:t>
+            </w:r>
+          </w:p>
+        </w:tc>
+        <w:tc>
+          <w:tcPr>
+            <w:tcW w:w="3546" w:type="dxa"/>
+            <w:tcBorders>
+              <w:top w:val="single" w:sz="6" w:space="0" w:color="000000"/>
+              <w:left w:val="single" w:sz="6" w:space="0" w:color="000000"/>
+              <w:bottom w:val="single" w:sz="6" w:space="0" w:color="000000"/>
+              <w:right w:val="single" w:sz="6" w:space="0" w:color="000000"/>
+            </w:tcBorders>
+            <w:vAlign w:val="center"/>
+          </w:tcPr>
+          <w:p>
+            <w:pPr>
+              <w:spacing w:after="0"/>
+            </w:pPr>
+            <w:r>
+              <w:t>2</w:t>
+            </w:r>
+          </w:p>
+        </w:tc>
+      </w:tr>
+      <w:tr>
+        <w:tc>
+          <w:tcPr>
+            <w:tcW w:w="1458" w:type="dxa"/>
+            <w:tcBorders>
+              <w:top w:val="single" w:sz="6" w:space="0" w:color="000000"/>
+              <w:left w:val="single" w:sz="6" w:space="0" w:color="000000"/>
+              <w:bottom w:val="single" w:sz="6" w:space="0" w:color="000000"/>
+              <w:right w:val="single" w:sz="6" w:space="0" w:color="000000"/>
+            </w:tcBorders>
+            <w:vAlign w:val="center"/>
+            <w:hideMark/>
+          </w:tcPr>
+          <w:p>
+            <w:pPr>
+              <w:spacing w:after="0"/>
+            </w:pPr>
+            <w:r>
+              <w:t>SIGS</w:t>
+            </w:r>
+          </w:p>
+        </w:tc>
+        <w:tc>
+          <w:tcPr>
+            <w:tcW w:w="4050" w:type="dxa"/>
+            <w:tcBorders>
+              <w:top w:val="single" w:sz="6" w:space="0" w:color="000000"/>
+              <w:left w:val="single" w:sz="6" w:space="0" w:color="000000"/>
+              <w:bottom w:val="single" w:sz="6" w:space="0" w:color="000000"/>
+              <w:right w:val="single" w:sz="6" w:space="0" w:color="000000"/>
+            </w:tcBorders>
+            <w:vAlign w:val="center"/>
+          </w:tcPr>
+          <w:p>
+            <w:pPr>
+              <w:spacing w:after="0"/>
+            </w:pPr>
+            <w:r>
+              <w:t>Signal strength of the packet in dBm</w:t>
+            </w:r>
+            <w:r>
+              <w:t>, printed as a decimal value.</w:t>
+            </w:r>
+          </w:p>
+        </w:tc>
+        <w:tc>
+          <w:tcPr>
+            <w:tcW w:w="1890" w:type="dxa"/>
+            <w:tcBorders>
+              <w:top w:val="single" w:sz="6" w:space="0" w:color="000000"/>
+              <w:left w:val="single" w:sz="6" w:space="0" w:color="000000"/>
+              <w:bottom w:val="single" w:sz="6" w:space="0" w:color="000000"/>
+              <w:right w:val="single" w:sz="6" w:space="0" w:color="000000"/>
+            </w:tcBorders>
+          </w:tcPr>
+          <w:p>
+            <w:pPr>
+              <w:pStyle w:val="code"/>
+            </w:pPr>
+            <w:r>
+              <w:t>int16_t</w:t>
+            </w:r>
+          </w:p>
+        </w:tc>
+        <w:tc>
+          <w:tcPr>
+            <w:tcW w:w="3546" w:type="dxa"/>
+            <w:tcBorders>
+              <w:top w:val="single" w:sz="6" w:space="0" w:color="000000"/>
+              <w:left w:val="single" w:sz="6" w:space="0" w:color="000000"/>
+              <w:bottom w:val="single" w:sz="6" w:space="0" w:color="000000"/>
+              <w:right w:val="single" w:sz="6" w:space="0" w:color="000000"/>
+            </w:tcBorders>
+            <w:vAlign w:val="center"/>
+          </w:tcPr>
+          <w:p>
+            <w:pPr>
+              <w:spacing w:after="0"/>
+            </w:pPr>
+            <w:r>
+              <w:t>-60</w:t>
+            </w:r>
+          </w:p>
+        </w:tc>
+      </w:tr>
+      <w:tr>
+        <w:tc>
+          <w:tcPr>
+            <w:tcW w:w="1458" w:type="dxa"/>
+            <w:tcBorders>
+              <w:top w:val="single" w:sz="6" w:space="0" w:color="000000"/>
+              <w:left w:val="single" w:sz="6" w:space="0" w:color="000000"/>
+              <w:bottom w:val="single" w:sz="6" w:space="0" w:color="000000"/>
+              <w:right w:val="single" w:sz="6" w:space="0" w:color="000000"/>
+            </w:tcBorders>
+            <w:vAlign w:val="center"/>
+            <w:hideMark/>
+          </w:tcPr>
+          <w:p>
+            <w:pPr>
+              <w:spacing w:after="0"/>
+            </w:pPr>
+            <w:r>
+              <w:t>SIGQ</w:t>
+            </w:r>
+          </w:p>
+        </w:tc>
+        <w:tc>
+          <w:tcPr>
+            <w:tcW w:w="4050" w:type="dxa"/>
+            <w:tcBorders>
+              <w:top w:val="single" w:sz="6" w:space="0" w:color="000000"/>
+              <w:left w:val="single" w:sz="6" w:space="0" w:color="000000"/>
+              <w:bottom w:val="single" w:sz="6" w:space="0" w:color="000000"/>
+              <w:right w:val="single" w:sz="6" w:space="0" w:color="000000"/>
+            </w:tcBorders>
+            <w:vAlign w:val="center"/>
+          </w:tcPr>
+          <w:p>
+            <w:pPr>
+              <w:spacing w:after="0"/>
+            </w:pPr>
+            <w:r>
+              <w:t>Signal quality of the packet in dB</w:t>
+            </w:r>
+            <w:r>
+              <w:t>, printed as a decimal value.</w:t>
+            </w:r>
+          </w:p>
+        </w:tc>
+        <w:tc>
+          <w:tcPr>
+            <w:tcW w:w="1890" w:type="dxa"/>
+            <w:tcBorders>
+              <w:top w:val="single" w:sz="6" w:space="0" w:color="000000"/>
+              <w:left w:val="single" w:sz="6" w:space="0" w:color="000000"/>
+              <w:bottom w:val="single" w:sz="6" w:space="0" w:color="000000"/>
+              <w:right w:val="single" w:sz="6" w:space="0" w:color="000000"/>
+            </w:tcBorders>
+          </w:tcPr>
+          <w:p>
+            <w:pPr>
+              <w:pStyle w:val="code"/>
+            </w:pPr>
+            <w:r>
+              <w:t>int16_t</w:t>
+            </w:r>
+          </w:p>
+        </w:tc>
+        <w:tc>
+          <w:tcPr>
+            <w:tcW w:w="3546" w:type="dxa"/>
+            <w:tcBorders>
+              <w:top w:val="single" w:sz="6" w:space="0" w:color="000000"/>
+              <w:left w:val="single" w:sz="6" w:space="0" w:color="000000"/>
+              <w:bottom w:val="single" w:sz="6" w:space="0" w:color="000000"/>
+              <w:right w:val="single" w:sz="6" w:space="0" w:color="000000"/>
+            </w:tcBorders>
+            <w:vAlign w:val="center"/>
+          </w:tcPr>
+          <w:p>
+            <w:pPr>
+              <w:spacing w:after="0"/>
+            </w:pPr>
+            <w:r>
+              <w:t>2</w:t>
+            </w:r>
+          </w:p>
+        </w:tc>
+      </w:tr>
+      <w:tr>
+        <w:tc>
+          <w:tcPr>
+            <w:tcW w:w="1458" w:type="dxa"/>
+            <w:tcBorders>
+              <w:top w:val="single" w:sz="6" w:space="0" w:color="000000"/>
+              <w:left w:val="single" w:sz="6" w:space="0" w:color="000000"/>
+              <w:bottom w:val="single" w:sz="6" w:space="0" w:color="000000"/>
+              <w:right w:val="single" w:sz="6" w:space="0" w:color="000000"/>
+            </w:tcBorders>
+            <w:vAlign w:val="center"/>
+            <w:hideMark/>
+          </w:tcPr>
+          <w:p>
+            <w:pPr>
+              <w:spacing w:after="0"/>
+            </w:pPr>
+            <w:r>
+              <w:t>TS</w:t>
+            </w:r>
+          </w:p>
+        </w:tc>
+        <w:tc>
+          <w:tcPr>
+            <w:tcW w:w="4050" w:type="dxa"/>
+            <w:tcBorders>
+              <w:top w:val="single" w:sz="6" w:space="0" w:color="000000"/>
+              <w:left w:val="single" w:sz="6" w:space="0" w:color="000000"/>
+              <w:bottom w:val="single" w:sz="6" w:space="0" w:color="000000"/>
+              <w:right w:val="single" w:sz="6" w:space="0" w:color="000000"/>
+            </w:tcBorders>
+            <w:vAlign w:val="center"/>
+          </w:tcPr>
+          <w:p>
+            <w:pPr>
+              <w:spacing w:after="0"/>
+            </w:pPr>
+            <w:r>
+              <w:t>64-bit</w:t>
+            </w:r>
+            <w:r>
+              <w:t xml:space="preserve"> 48MHz MLAT counter ticks, printed as a hexadecimal string. </w:t>
+            </w:r>
+          </w:p>
+        </w:tc>
+        <w:tc>
+          <w:tcPr>
+            <w:tcW w:w="1890" w:type="dxa"/>
+            <w:tcBorders>
+              <w:top w:val="single" w:sz="6" w:space="0" w:color="000000"/>
+              <w:left w:val="single" w:sz="6" w:space="0" w:color="000000"/>
+              <w:bottom w:val="single" w:sz="6" w:space="0" w:color="000000"/>
+              <w:right w:val="single" w:sz="6" w:space="0" w:color="000000"/>
+            </w:tcBorders>
+          </w:tcPr>
+          <w:p>
+            <w:pPr>
+              <w:pStyle w:val="code"/>
+            </w:pPr>
+            <w:r>
+              <w:t>uint64_t</w:t>
+            </w:r>
+          </w:p>
+        </w:tc>
+        <w:tc>
+          <w:tcPr>
+            <w:tcW w:w="3546" w:type="dxa"/>
+            <w:tcBorders>
+              <w:top w:val="single" w:sz="6" w:space="0" w:color="000000"/>
+              <w:left w:val="single" w:sz="6" w:space="0" w:color="000000"/>
+              <w:bottom w:val="single" w:sz="6" w:space="0" w:color="000000"/>
+              <w:right w:val="single" w:sz="6" w:space="0" w:color="000000"/>
+            </w:tcBorders>
+            <w:vAlign w:val="center"/>
+          </w:tcPr>
+          <w:p>
+            <w:pPr>
+              <w:spacing w:after="0"/>
+            </w:pPr>
+            <w:r>
+              <w:t>00000000FB671342</w:t>
+            </w:r>
+          </w:p>
+        </w:tc>
+      </w:tr>
+    </w:tbl>
+    <w:p/>
+    <w:p>
+      <w:pPr>
+        <w:pStyle w:val="Heading3"/>
+        <w:numPr>
+          <w:ilvl w:val="2"/>
+          <w:numId w:val="19"/>
+        </w:numPr>
+      </w:pPr>
+      <w:r>
+        <w:t xml:space="preserve">Raw </w:t>
+      </w:r>
+      <w:r>
+        <w:t>978MHz UAT Frames</w:t>
+      </w:r>
+    </w:p>
+    <w:p>
+      <w:r>
+        <w:t xml:space="preserve">Raw UAT frames are reported in the format below. Only packets that have passed checksum validation are reported. Note that </w:t>
+      </w:r>
+      <w:r>
+        <w:t>UAT uplink frames can be quite long (600 Bytes / 1200 chars), so serial buffers need to be able to handle this!</w:t>
+      </w:r>
+    </w:p>
+    <w:p>
+      <w:pPr>
+        <w:pStyle w:val="code"/>
+      </w:pPr>
+      <w:r>
+        <w:t>#U*RAW_FRAME;(</w:t>
+      </w:r>
+      <w:proofErr w:type="gramStart"/>
+      <w:r>
+        <w:t>SIGS,SIGQ</w:t>
+      </w:r>
+      <w:proofErr w:type="gramEnd"/>
+      <w:r>
+        <w:t>,TS)\r\n</w:t>
+      </w:r>
+    </w:p>
+    <w:p/>
+    <w:tbl>
+      <w:tblPr>
+        <w:tblW w:w="10944" w:type="dxa"/>
+        <w:tblBorders>
+          <w:top w:val="single" w:sz="6" w:space="0" w:color="auto"/>
+          <w:left w:val="single" w:sz="6" w:space="0" w:color="auto"/>
+          <w:bottom w:val="single" w:sz="6" w:space="0" w:color="auto"/>
+          <w:right w:val="single" w:sz="6" w:space="0" w:color="auto"/>
+          <w:insideH w:val="single" w:sz="6" w:space="0" w:color="auto"/>
+          <w:insideV w:val="single" w:sz="6" w:space="0" w:color="auto"/>
+        </w:tblBorders>
+        <w:tblLayout w:type="fixed"/>
+        <w:tblLook w:val="04A0" w:firstRow="1" w:lastRow="0" w:firstColumn="1" w:lastColumn="0" w:noHBand="0" w:noVBand="1"/>
+      </w:tblPr>
+      <w:tblGrid>
+        <w:gridCol w:w="1458"/>
+        <w:gridCol w:w="4050"/>
+        <w:gridCol w:w="1890"/>
+        <w:gridCol w:w="3546"/>
+      </w:tblGrid>
+      <w:tr>
+        <w:tc>
+          <w:tcPr>
+            <w:tcW w:w="1458" w:type="dxa"/>
+            <w:tcBorders>
+              <w:top w:val="single" w:sz="6" w:space="0" w:color="000000"/>
+              <w:left w:val="single" w:sz="6" w:space="0" w:color="000000"/>
+              <w:bottom w:val="single" w:sz="6" w:space="0" w:color="000000"/>
+              <w:right w:val="single" w:sz="6" w:space="0" w:color="000000"/>
+            </w:tcBorders>
+            <w:shd w:val="clear" w:color="auto" w:fill="FFCB00" w:themeFill="accent5"/>
+            <w:vAlign w:val="center"/>
+            <w:hideMark/>
+          </w:tcPr>
+          <w:p>
+            <w:pPr>
+              <w:spacing w:after="0"/>
+            </w:pPr>
+            <w:r>
+              <w:rPr>
+                <w:b/>
+                <w:bCs/>
+              </w:rPr>
+              <w:t>Field</w:t>
+            </w:r>
+          </w:p>
+        </w:tc>
+        <w:tc>
+          <w:tcPr>
+            <w:tcW w:w="4050" w:type="dxa"/>
+            <w:tcBorders>
+              <w:top w:val="single" w:sz="6" w:space="0" w:color="000000"/>
+              <w:left w:val="single" w:sz="6" w:space="0" w:color="000000"/>
+              <w:bottom w:val="single" w:sz="6" w:space="0" w:color="000000"/>
+              <w:right w:val="single" w:sz="6" w:space="0" w:color="000000"/>
+            </w:tcBorders>
+            <w:shd w:val="clear" w:color="auto" w:fill="FFCB00" w:themeFill="accent5"/>
+            <w:vAlign w:val="center"/>
+            <w:hideMark/>
+          </w:tcPr>
+          <w:p>
+            <w:pPr>
+              <w:spacing w:after="0"/>
+              <w:rPr>
+                <w:b/>
+                <w:bCs/>
+              </w:rPr>
+            </w:pPr>
+            <w:r>
+              <w:rPr>
+                <w:b/>
+                <w:bCs/>
+              </w:rPr>
+              <w:t>Description</w:t>
+            </w:r>
+          </w:p>
+        </w:tc>
+        <w:tc>
+          <w:tcPr>
+            <w:tcW w:w="1890" w:type="dxa"/>
+            <w:tcBorders>
+              <w:top w:val="single" w:sz="6" w:space="0" w:color="000000"/>
+              <w:left w:val="single" w:sz="6" w:space="0" w:color="000000"/>
+              <w:bottom w:val="single" w:sz="6" w:space="0" w:color="000000"/>
+              <w:right w:val="single" w:sz="6" w:space="0" w:color="000000"/>
+            </w:tcBorders>
+            <w:shd w:val="clear" w:color="auto" w:fill="FFCB00" w:themeFill="accent5"/>
+          </w:tcPr>
+          <w:p>
+            <w:pPr>
+              <w:spacing w:after="0"/>
+              <w:rPr>
+                <w:b/>
+                <w:bCs/>
+              </w:rPr>
+            </w:pPr>
+            <w:r>
+              <w:rPr>
+                <w:b/>
+                <w:bCs/>
+              </w:rPr>
+              <w:t>Format</w:t>
+            </w:r>
+          </w:p>
+        </w:tc>
+        <w:tc>
+          <w:tcPr>
+            <w:tcW w:w="3546" w:type="dxa"/>
+            <w:tcBorders>
+              <w:top w:val="single" w:sz="6" w:space="0" w:color="000000"/>
+              <w:left w:val="single" w:sz="6" w:space="0" w:color="000000"/>
+              <w:bottom w:val="single" w:sz="6" w:space="0" w:color="000000"/>
+              <w:right w:val="single" w:sz="6" w:space="0" w:color="000000"/>
+            </w:tcBorders>
+            <w:shd w:val="clear" w:color="auto" w:fill="FFCB00" w:themeFill="accent5"/>
+            <w:vAlign w:val="center"/>
+            <w:hideMark/>
+          </w:tcPr>
+          <w:p>
+            <w:pPr>
+              <w:spacing w:after="0"/>
+            </w:pPr>
+            <w:r>
+              <w:rPr>
+                <w:b/>
+                <w:bCs/>
+              </w:rPr>
+              <w:t>Example value</w:t>
+            </w:r>
+          </w:p>
+        </w:tc>
+      </w:tr>
+      <w:tr>
+        <w:tc>
+          <w:tcPr>
+            <w:tcW w:w="1458" w:type="dxa"/>
+            <w:tcBorders>
+              <w:top w:val="single" w:sz="6" w:space="0" w:color="000000"/>
+              <w:left w:val="single" w:sz="6" w:space="0" w:color="000000"/>
+              <w:bottom w:val="single" w:sz="6" w:space="0" w:color="000000"/>
+              <w:right w:val="single" w:sz="6" w:space="0" w:color="000000"/>
+            </w:tcBorders>
+            <w:vAlign w:val="center"/>
+          </w:tcPr>
+          <w:p>
+            <w:pPr>
+              <w:spacing w:after="0"/>
+            </w:pPr>
+            <w:r>
+              <w:t>#</w:t>
+            </w:r>
+            <w:r>
+              <w:t>U</w:t>
+            </w:r>
+          </w:p>
+        </w:tc>
+        <w:tc>
+          <w:tcPr>
+            <w:tcW w:w="4050" w:type="dxa"/>
+            <w:tcBorders>
+              <w:top w:val="single" w:sz="6" w:space="0" w:color="000000"/>
+              <w:left w:val="single" w:sz="6" w:space="0" w:color="000000"/>
+              <w:bottom w:val="single" w:sz="6" w:space="0" w:color="000000"/>
+              <w:right w:val="single" w:sz="6" w:space="0" w:color="000000"/>
+            </w:tcBorders>
+            <w:vAlign w:val="center"/>
+          </w:tcPr>
+          <w:p>
+            <w:pPr>
+              <w:spacing w:after="0"/>
+            </w:pPr>
+            <w:r>
+              <w:t xml:space="preserve">Indicates the start of a raw </w:t>
+            </w:r>
+            <w:r>
+              <w:t xml:space="preserve">UAT </w:t>
+            </w:r>
+            <w:r>
+              <w:t>frame.</w:t>
+            </w:r>
+          </w:p>
+        </w:tc>
+        <w:tc>
+          <w:tcPr>
+            <w:tcW w:w="1890" w:type="dxa"/>
+            <w:tcBorders>
+              <w:top w:val="single" w:sz="6" w:space="0" w:color="000000"/>
+              <w:left w:val="single" w:sz="6" w:space="0" w:color="000000"/>
+              <w:bottom w:val="single" w:sz="6" w:space="0" w:color="000000"/>
+              <w:right w:val="single" w:sz="6" w:space="0" w:color="000000"/>
+            </w:tcBorders>
+          </w:tcPr>
+          <w:p>
+            <w:pPr>
+              <w:spacing w:after="0"/>
+            </w:pPr>
+          </w:p>
+        </w:tc>
+        <w:tc>
+          <w:tcPr>
+            <w:tcW w:w="3546" w:type="dxa"/>
+            <w:tcBorders>
+              <w:top w:val="single" w:sz="6" w:space="0" w:color="000000"/>
+              <w:left w:val="single" w:sz="6" w:space="0" w:color="000000"/>
+              <w:bottom w:val="single" w:sz="6" w:space="0" w:color="000000"/>
+              <w:right w:val="single" w:sz="6" w:space="0" w:color="000000"/>
+            </w:tcBorders>
+            <w:vAlign w:val="center"/>
+          </w:tcPr>
+          <w:p>
+            <w:pPr>
+              <w:spacing w:after="0"/>
+            </w:pPr>
+          </w:p>
+        </w:tc>
+      </w:tr>
+      <w:tr>
+        <w:tc>
+          <w:tcPr>
+            <w:tcW w:w="1458" w:type="dxa"/>
+            <w:tcBorders>
+              <w:top w:val="single" w:sz="6" w:space="0" w:color="000000"/>
+              <w:left w:val="single" w:sz="6" w:space="0" w:color="000000"/>
+              <w:bottom w:val="single" w:sz="6" w:space="0" w:color="000000"/>
+              <w:right w:val="single" w:sz="6" w:space="0" w:color="000000"/>
+            </w:tcBorders>
+            <w:vAlign w:val="center"/>
+          </w:tcPr>
+          <w:p>
+            <w:pPr>
+              <w:spacing w:after="0"/>
+            </w:pPr>
+            <w:r>
+              <w:t>RAW_FRAME</w:t>
+            </w:r>
+          </w:p>
+        </w:tc>
+        <w:tc>
+          <w:tcPr>
+            <w:tcW w:w="4050" w:type="dxa"/>
+            <w:tcBorders>
+              <w:top w:val="single" w:sz="6" w:space="0" w:color="000000"/>
+              <w:left w:val="single" w:sz="6" w:space="0" w:color="000000"/>
+              <w:bottom w:val="single" w:sz="6" w:space="0" w:color="000000"/>
+              <w:right w:val="single" w:sz="6" w:space="0" w:color="000000"/>
+            </w:tcBorders>
+            <w:vAlign w:val="center"/>
+          </w:tcPr>
+          <w:p>
+            <w:pPr>
+              <w:spacing w:after="0"/>
+            </w:pPr>
+            <w:r>
+              <w:t xml:space="preserve">The packet contents as raw hexadecimal. Varies in length depending on packet length. </w:t>
+            </w:r>
+          </w:p>
+        </w:tc>
+        <w:tc>
+          <w:tcPr>
+            <w:tcW w:w="1890" w:type="dxa"/>
+            <w:tcBorders>
+              <w:top w:val="single" w:sz="6" w:space="0" w:color="000000"/>
+              <w:left w:val="single" w:sz="6" w:space="0" w:color="000000"/>
+              <w:bottom w:val="single" w:sz="6" w:space="0" w:color="000000"/>
+              <w:right w:val="single" w:sz="6" w:space="0" w:color="000000"/>
+            </w:tcBorders>
+          </w:tcPr>
+          <w:p>
+            <w:pPr>
+              <w:spacing w:after="0"/>
+            </w:pPr>
+            <w:r>
+              <w:t>Hex</w:t>
+            </w:r>
+            <w:r>
+              <w:t>adecimal</w:t>
+            </w:r>
+            <w:r>
+              <w:t xml:space="preserve"> String</w:t>
+            </w:r>
+          </w:p>
+        </w:tc>
+        <w:tc>
+          <w:tcPr>
+            <w:tcW w:w="3546" w:type="dxa"/>
+            <w:tcBorders>
+              <w:top w:val="single" w:sz="6" w:space="0" w:color="000000"/>
+              <w:left w:val="single" w:sz="6" w:space="0" w:color="000000"/>
+              <w:bottom w:val="single" w:sz="6" w:space="0" w:color="000000"/>
+              <w:right w:val="single" w:sz="6" w:space="0" w:color="000000"/>
+            </w:tcBorders>
+            <w:vAlign w:val="center"/>
+          </w:tcPr>
+          <w:p>
+            <w:pPr>
+              <w:spacing w:after="0"/>
+            </w:pPr>
+          </w:p>
+        </w:tc>
+      </w:tr>
+      <w:tr>
+        <w:tc>
+          <w:tcPr>
+            <w:tcW w:w="1458" w:type="dxa"/>
+            <w:tcBorders>
+              <w:top w:val="single" w:sz="6" w:space="0" w:color="000000"/>
+              <w:left w:val="single" w:sz="6" w:space="0" w:color="000000"/>
+              <w:bottom w:val="single" w:sz="6" w:space="0" w:color="000000"/>
+              <w:right w:val="single" w:sz="6" w:space="0" w:color="000000"/>
+            </w:tcBorders>
+            <w:vAlign w:val="center"/>
+            <w:hideMark/>
+          </w:tcPr>
+          <w:p>
+            <w:pPr>
+              <w:spacing w:after="0"/>
+            </w:pPr>
+            <w:r>
+              <w:t>SIGS</w:t>
+            </w:r>
+          </w:p>
+        </w:tc>
+        <w:tc>
+          <w:tcPr>
+            <w:tcW w:w="4050" w:type="dxa"/>
+            <w:tcBorders>
+              <w:top w:val="single" w:sz="6" w:space="0" w:color="000000"/>
+              <w:left w:val="single" w:sz="6" w:space="0" w:color="000000"/>
+              <w:bottom w:val="single" w:sz="6" w:space="0" w:color="000000"/>
+              <w:right w:val="single" w:sz="6" w:space="0" w:color="000000"/>
+            </w:tcBorders>
+            <w:vAlign w:val="center"/>
+          </w:tcPr>
+          <w:p>
+            <w:pPr>
+              <w:spacing w:after="0"/>
+            </w:pPr>
+            <w:r>
+              <w:t>Signal strength of the packet in dBm.</w:t>
+            </w:r>
+          </w:p>
+        </w:tc>
+        <w:tc>
+          <w:tcPr>
+            <w:tcW w:w="1890" w:type="dxa"/>
+            <w:tcBorders>
+              <w:top w:val="single" w:sz="6" w:space="0" w:color="000000"/>
+              <w:left w:val="single" w:sz="6" w:space="0" w:color="000000"/>
+              <w:bottom w:val="single" w:sz="6" w:space="0" w:color="000000"/>
+              <w:right w:val="single" w:sz="6" w:space="0" w:color="000000"/>
+            </w:tcBorders>
+          </w:tcPr>
+          <w:p>
+            <w:pPr>
+              <w:pStyle w:val="code"/>
+            </w:pPr>
+            <w:r>
+              <w:t>int16_t</w:t>
+            </w:r>
+          </w:p>
+        </w:tc>
+        <w:tc>
+          <w:tcPr>
+            <w:tcW w:w="3546" w:type="dxa"/>
+            <w:tcBorders>
+              <w:top w:val="single" w:sz="6" w:space="0" w:color="000000"/>
+              <w:left w:val="single" w:sz="6" w:space="0" w:color="000000"/>
+              <w:bottom w:val="single" w:sz="6" w:space="0" w:color="000000"/>
+              <w:right w:val="single" w:sz="6" w:space="0" w:color="000000"/>
+            </w:tcBorders>
+            <w:vAlign w:val="center"/>
+          </w:tcPr>
+          <w:p>
+            <w:pPr>
+              <w:spacing w:after="0"/>
+            </w:pPr>
+            <w:r>
+              <w:t>-60</w:t>
+            </w:r>
+          </w:p>
+        </w:tc>
+      </w:tr>
+      <w:tr>
+        <w:tc>
+          <w:tcPr>
+            <w:tcW w:w="1458" w:type="dxa"/>
+            <w:tcBorders>
+              <w:top w:val="single" w:sz="6" w:space="0" w:color="000000"/>
+              <w:left w:val="single" w:sz="6" w:space="0" w:color="000000"/>
+              <w:bottom w:val="single" w:sz="6" w:space="0" w:color="000000"/>
+              <w:right w:val="single" w:sz="6" w:space="0" w:color="000000"/>
+            </w:tcBorders>
+            <w:vAlign w:val="center"/>
+            <w:hideMark/>
+          </w:tcPr>
+          <w:p>
+            <w:pPr>
+              <w:spacing w:after="0"/>
+            </w:pPr>
+            <w:r>
+              <w:t>SIGQ</w:t>
+            </w:r>
+          </w:p>
+        </w:tc>
+        <w:tc>
+          <w:tcPr>
+            <w:tcW w:w="4050" w:type="dxa"/>
+            <w:tcBorders>
+              <w:top w:val="single" w:sz="6" w:space="0" w:color="000000"/>
+              <w:left w:val="single" w:sz="6" w:space="0" w:color="000000"/>
+              <w:bottom w:val="single" w:sz="6" w:space="0" w:color="000000"/>
+              <w:right w:val="single" w:sz="6" w:space="0" w:color="000000"/>
+            </w:tcBorders>
+            <w:vAlign w:val="center"/>
+          </w:tcPr>
+          <w:p>
+            <w:pPr>
+              <w:spacing w:after="0"/>
+            </w:pPr>
+            <w:r>
+              <w:t xml:space="preserve">Signal quality of the packet in </w:t>
+            </w:r>
+            <w:proofErr w:type="spellStart"/>
+            <w:r>
+              <w:t>dB.</w:t>
+            </w:r>
+            <w:proofErr w:type="spellEnd"/>
+          </w:p>
+        </w:tc>
+        <w:tc>
+          <w:tcPr>
+            <w:tcW w:w="1890" w:type="dxa"/>
+            <w:tcBorders>
+              <w:top w:val="single" w:sz="6" w:space="0" w:color="000000"/>
+              <w:left w:val="single" w:sz="6" w:space="0" w:color="000000"/>
+              <w:bottom w:val="single" w:sz="6" w:space="0" w:color="000000"/>
+              <w:right w:val="single" w:sz="6" w:space="0" w:color="000000"/>
+            </w:tcBorders>
+          </w:tcPr>
+          <w:p>
+            <w:pPr>
+              <w:pStyle w:val="code"/>
+            </w:pPr>
+            <w:r>
+              <w:t>int16_t</w:t>
+            </w:r>
+          </w:p>
+        </w:tc>
+        <w:tc>
+          <w:tcPr>
+            <w:tcW w:w="3546" w:type="dxa"/>
+            <w:tcBorders>
+              <w:top w:val="single" w:sz="6" w:space="0" w:color="000000"/>
+              <w:left w:val="single" w:sz="6" w:space="0" w:color="000000"/>
+              <w:bottom w:val="single" w:sz="6" w:space="0" w:color="000000"/>
+              <w:right w:val="single" w:sz="6" w:space="0" w:color="000000"/>
+            </w:tcBorders>
+            <w:vAlign w:val="center"/>
+          </w:tcPr>
+          <w:p>
+            <w:pPr>
+              <w:spacing w:after="0"/>
+            </w:pPr>
+            <w:r>
+              <w:t>2</w:t>
+            </w:r>
+          </w:p>
+        </w:tc>
+      </w:tr>
+      <w:tr>
+        <w:tc>
+          <w:tcPr>
+            <w:tcW w:w="1458" w:type="dxa"/>
+            <w:tcBorders>
+              <w:top w:val="single" w:sz="6" w:space="0" w:color="000000"/>
+              <w:left w:val="single" w:sz="6" w:space="0" w:color="000000"/>
+              <w:bottom w:val="single" w:sz="6" w:space="0" w:color="000000"/>
+              <w:right w:val="single" w:sz="6" w:space="0" w:color="000000"/>
+            </w:tcBorders>
+            <w:vAlign w:val="center"/>
+            <w:hideMark/>
+          </w:tcPr>
+          <w:p>
+            <w:pPr>
+              <w:spacing w:after="0"/>
+            </w:pPr>
+            <w:r>
+              <w:t>TS</w:t>
+            </w:r>
+          </w:p>
+        </w:tc>
+        <w:tc>
+          <w:tcPr>
+            <w:tcW w:w="4050" w:type="dxa"/>
+            <w:tcBorders>
+              <w:top w:val="single" w:sz="6" w:space="0" w:color="000000"/>
+              <w:left w:val="single" w:sz="6" w:space="0" w:color="000000"/>
+              <w:bottom w:val="single" w:sz="6" w:space="0" w:color="000000"/>
+              <w:right w:val="single" w:sz="6" w:space="0" w:color="000000"/>
+            </w:tcBorders>
+            <w:vAlign w:val="center"/>
+          </w:tcPr>
+          <w:p>
+            <w:pPr>
+              <w:spacing w:after="0"/>
+            </w:pPr>
+            <w:r>
+              <w:t>64-bit MLAT counter value in hexadecimal format.</w:t>
+            </w:r>
+          </w:p>
+        </w:tc>
+        <w:tc>
+          <w:tcPr>
+            <w:tcW w:w="1890" w:type="dxa"/>
+            <w:tcBorders>
+              <w:top w:val="single" w:sz="6" w:space="0" w:color="000000"/>
+              <w:left w:val="single" w:sz="6" w:space="0" w:color="000000"/>
+              <w:bottom w:val="single" w:sz="6" w:space="0" w:color="000000"/>
+              <w:right w:val="single" w:sz="6" w:space="0" w:color="000000"/>
+            </w:tcBorders>
+          </w:tcPr>
+          <w:p>
+            <w:pPr>
+              <w:pStyle w:val="code"/>
+            </w:pPr>
+            <w:r>
+              <w:t>uint64_t</w:t>
+            </w:r>
+          </w:p>
+        </w:tc>
+        <w:tc>
+          <w:tcPr>
+            <w:tcW w:w="3546" w:type="dxa"/>
+            <w:tcBorders>
+              <w:top w:val="single" w:sz="6" w:space="0" w:color="000000"/>
+              <w:left w:val="single" w:sz="6" w:space="0" w:color="000000"/>
+              <w:bottom w:val="single" w:sz="6" w:space="0" w:color="000000"/>
+              <w:right w:val="single" w:sz="6" w:space="0" w:color="000000"/>
+            </w:tcBorders>
+            <w:vAlign w:val="center"/>
+          </w:tcPr>
+          <w:p>
+            <w:pPr>
+              <w:spacing w:after="0"/>
+            </w:pPr>
+            <w:r>
+              <w:t>00000000FB671342</w:t>
+            </w:r>
+          </w:p>
+        </w:tc>
+      </w:tr>
+    </w:tbl>
+    <w:p/>
     <w:sectPr>
       <w:type w:val="continuous"/>
       <w:pgSz w:w="12240" w:h="15840"/>
@@ -20943,6 +23818,7 @@
         <v:rect id="_x0000_s2050" style="position:absolute;left:0;text-align:left;margin-left:-82.1pt;margin-top:.05pt;width:664.9pt;height:84.5pt;z-index:-251657728" fillcolor="#00ad4d" stroked="f"/>
       </w:pict>
     </w:r>
+    <w:proofErr w:type="spellStart"/>
     <w:r>
       <w:rPr>
         <w:rFonts w:ascii="Poppins SemiBold" w:hAnsi="Poppins SemiBold" w:cs="Poppins SemiBold"/>
@@ -20950,7 +23826,17 @@
         <w:bCs/>
         <w:color w:val="FFFFFF" w:themeColor="background1"/>
       </w:rPr>
-      <w:t>ADSBee 1090 Datasheet</w:t>
+      <w:t>ADSBee</w:t>
+    </w:r>
+    <w:proofErr w:type="spellEnd"/>
+    <w:r>
+      <w:rPr>
+        <w:rFonts w:ascii="Poppins SemiBold" w:hAnsi="Poppins SemiBold" w:cs="Poppins SemiBold"/>
+        <w:b/>
+        <w:bCs/>
+        <w:color w:val="FFFFFF" w:themeColor="background1"/>
+      </w:rPr>
+      <w:t xml:space="preserve"> 1090 Datasheet</w:t>
     </w:r>
     <w:r>
       <w:rPr>
@@ -21125,7 +24011,7 @@
       <w:rPr>
         <w:color w:val="FFFFFF" w:themeColor="background1"/>
       </w:rPr>
-      <w:t>2</w:t>
+      <w:t>5</w:t>
     </w:r>
   </w:p>
 </w:ftr>
@@ -22487,6 +25373,12 @@
     </w:lvl>
   </w:abstractNum>
   <w:abstractNum w:abstractNumId="10" w15:restartNumberingAfterBreak="0">
+    <w:nsid w:val="27703DAA"/>
+    <w:multiLevelType w:val="multilevel"/>
+    <w:tmpl w:val="624C7896"/>
+    <w:numStyleLink w:val="Style1"/>
+  </w:abstractNum>
+  <w:abstractNum w:abstractNumId="11" w15:restartNumberingAfterBreak="0">
     <w:nsid w:val="27941D5F"/>
     <w:multiLevelType w:val="hybridMultilevel"/>
     <w:tmpl w:val="FD622920"/>
@@ -22599,7 +25491,13 @@
       </w:rPr>
     </w:lvl>
   </w:abstractNum>
-  <w:abstractNum w:abstractNumId="11" w15:restartNumberingAfterBreak="0">
+  <w:abstractNum w:abstractNumId="12" w15:restartNumberingAfterBreak="0">
+    <w:nsid w:val="2A2E5F1B"/>
+    <w:multiLevelType w:val="multilevel"/>
+    <w:tmpl w:val="624C7896"/>
+    <w:numStyleLink w:val="Style1"/>
+  </w:abstractNum>
+  <w:abstractNum w:abstractNumId="13" w15:restartNumberingAfterBreak="0">
     <w:nsid w:val="2DFD7666"/>
     <w:multiLevelType w:val="multilevel"/>
     <w:tmpl w:val="FE86E726"/>
@@ -22726,7 +25624,7 @@
       </w:rPr>
     </w:lvl>
   </w:abstractNum>
-  <w:abstractNum w:abstractNumId="12" w15:restartNumberingAfterBreak="0">
+  <w:abstractNum w:abstractNumId="14" w15:restartNumberingAfterBreak="0">
     <w:nsid w:val="2F9B0148"/>
     <w:multiLevelType w:val="hybridMultilevel"/>
     <w:tmpl w:val="F1DAEA66"/>
@@ -22815,7 +25713,7 @@
       </w:pPr>
     </w:lvl>
   </w:abstractNum>
-  <w:abstractNum w:abstractNumId="13" w15:restartNumberingAfterBreak="0">
+  <w:abstractNum w:abstractNumId="15" w15:restartNumberingAfterBreak="0">
     <w:nsid w:val="331C77E0"/>
     <w:multiLevelType w:val="multilevel"/>
     <w:tmpl w:val="FE86E726"/>
@@ -22942,7 +25840,7 @@
       </w:rPr>
     </w:lvl>
   </w:abstractNum>
-  <w:abstractNum w:abstractNumId="14" w15:restartNumberingAfterBreak="0">
+  <w:abstractNum w:abstractNumId="16" w15:restartNumberingAfterBreak="0">
     <w:nsid w:val="33283B14"/>
     <w:multiLevelType w:val="multilevel"/>
     <w:tmpl w:val="4BE06018"/>
@@ -23065,7 +25963,7 @@
       </w:rPr>
     </w:lvl>
   </w:abstractNum>
-  <w:abstractNum w:abstractNumId="15" w15:restartNumberingAfterBreak="0">
+  <w:abstractNum w:abstractNumId="17" w15:restartNumberingAfterBreak="0">
     <w:nsid w:val="3EF90630"/>
     <w:multiLevelType w:val="multilevel"/>
     <w:tmpl w:val="FE86E726"/>
@@ -23192,7 +26090,7 @@
       </w:rPr>
     </w:lvl>
   </w:abstractNum>
-  <w:abstractNum w:abstractNumId="16" w15:restartNumberingAfterBreak="0">
+  <w:abstractNum w:abstractNumId="18" w15:restartNumberingAfterBreak="0">
     <w:nsid w:val="423B09A6"/>
     <w:multiLevelType w:val="multilevel"/>
     <w:tmpl w:val="DFF8DB00"/>
@@ -23315,7 +26213,7 @@
       </w:rPr>
     </w:lvl>
   </w:abstractNum>
-  <w:abstractNum w:abstractNumId="17" w15:restartNumberingAfterBreak="0">
+  <w:abstractNum w:abstractNumId="19" w15:restartNumberingAfterBreak="0">
     <w:nsid w:val="48522B65"/>
     <w:multiLevelType w:val="hybridMultilevel"/>
     <w:tmpl w:val="55DEB3F6"/>
@@ -23427,7 +26325,7 @@
       </w:rPr>
     </w:lvl>
   </w:abstractNum>
-  <w:abstractNum w:abstractNumId="18" w15:restartNumberingAfterBreak="0">
+  <w:abstractNum w:abstractNumId="20" w15:restartNumberingAfterBreak="0">
     <w:nsid w:val="53301CAD"/>
     <w:multiLevelType w:val="multilevel"/>
     <w:tmpl w:val="624C7896"/>
@@ -23555,7 +26453,7 @@
       </w:rPr>
     </w:lvl>
   </w:abstractNum>
-  <w:abstractNum w:abstractNumId="19" w15:restartNumberingAfterBreak="0">
+  <w:abstractNum w:abstractNumId="21" w15:restartNumberingAfterBreak="0">
     <w:nsid w:val="56BB0BAF"/>
     <w:multiLevelType w:val="multilevel"/>
     <w:tmpl w:val="FE86E726"/>
@@ -23682,7 +26580,7 @@
       </w:rPr>
     </w:lvl>
   </w:abstractNum>
-  <w:abstractNum w:abstractNumId="20" w15:restartNumberingAfterBreak="0">
+  <w:abstractNum w:abstractNumId="22" w15:restartNumberingAfterBreak="0">
     <w:nsid w:val="5A331350"/>
     <w:multiLevelType w:val="hybridMultilevel"/>
     <w:tmpl w:val="4E14CE2E"/>
@@ -23795,7 +26693,7 @@
       </w:rPr>
     </w:lvl>
   </w:abstractNum>
-  <w:abstractNum w:abstractNumId="21" w15:restartNumberingAfterBreak="0">
+  <w:abstractNum w:abstractNumId="23" w15:restartNumberingAfterBreak="0">
     <w:nsid w:val="5ABE7AFC"/>
     <w:multiLevelType w:val="multilevel"/>
     <w:tmpl w:val="D9D0A6B8"/>
@@ -23918,7 +26816,19 @@
       </w:rPr>
     </w:lvl>
   </w:abstractNum>
-  <w:abstractNum w:abstractNumId="22" w15:restartNumberingAfterBreak="0">
+  <w:abstractNum w:abstractNumId="24" w15:restartNumberingAfterBreak="0">
+    <w:nsid w:val="612053DB"/>
+    <w:multiLevelType w:val="multilevel"/>
+    <w:tmpl w:val="624C7896"/>
+    <w:numStyleLink w:val="Style1"/>
+  </w:abstractNum>
+  <w:abstractNum w:abstractNumId="25" w15:restartNumberingAfterBreak="0">
+    <w:nsid w:val="68887C31"/>
+    <w:multiLevelType w:val="multilevel"/>
+    <w:tmpl w:val="624C7896"/>
+    <w:numStyleLink w:val="Style1"/>
+  </w:abstractNum>
+  <w:abstractNum w:abstractNumId="26" w15:restartNumberingAfterBreak="0">
     <w:nsid w:val="68A31198"/>
     <w:multiLevelType w:val="multilevel"/>
     <w:tmpl w:val="FE86E726"/>
@@ -24045,7 +26955,7 @@
       </w:rPr>
     </w:lvl>
   </w:abstractNum>
-  <w:abstractNum w:abstractNumId="23" w15:restartNumberingAfterBreak="0">
+  <w:abstractNum w:abstractNumId="27" w15:restartNumberingAfterBreak="0">
     <w:nsid w:val="6AB904AD"/>
     <w:multiLevelType w:val="hybridMultilevel"/>
     <w:tmpl w:val="F9DACA3C"/>
@@ -24158,7 +27068,7 @@
       </w:rPr>
     </w:lvl>
   </w:abstractNum>
-  <w:abstractNum w:abstractNumId="24" w15:restartNumberingAfterBreak="0">
+  <w:abstractNum w:abstractNumId="28" w15:restartNumberingAfterBreak="0">
     <w:nsid w:val="6BA028A2"/>
     <w:multiLevelType w:val="multilevel"/>
     <w:tmpl w:val="FE86E726"/>
@@ -24285,7 +27195,7 @@
       </w:rPr>
     </w:lvl>
   </w:abstractNum>
-  <w:abstractNum w:abstractNumId="25" w15:restartNumberingAfterBreak="0">
+  <w:abstractNum w:abstractNumId="29" w15:restartNumberingAfterBreak="0">
     <w:nsid w:val="6D53591C"/>
     <w:multiLevelType w:val="multilevel"/>
     <w:tmpl w:val="FE86E726"/>
@@ -24412,74 +27322,80 @@
       </w:rPr>
     </w:lvl>
   </w:abstractNum>
+  <w:abstractNum w:abstractNumId="30" w15:restartNumberingAfterBreak="0">
+    <w:nsid w:val="6F6E143B"/>
+    <w:multiLevelType w:val="multilevel"/>
+    <w:tmpl w:val="624C7896"/>
+    <w:numStyleLink w:val="Style1"/>
+  </w:abstractNum>
   <w:num w:numId="1" w16cid:durableId="638340843">
     <w:abstractNumId w:val="3"/>
   </w:num>
   <w:num w:numId="2" w16cid:durableId="2058501990">
-    <w:abstractNumId w:val="17"/>
+    <w:abstractNumId w:val="19"/>
   </w:num>
   <w:num w:numId="3" w16cid:durableId="1935090610">
     <w:abstractNumId w:val="8"/>
   </w:num>
   <w:num w:numId="4" w16cid:durableId="492642808">
-    <w:abstractNumId w:val="20"/>
+    <w:abstractNumId w:val="22"/>
   </w:num>
   <w:num w:numId="5" w16cid:durableId="486746746">
-    <w:abstractNumId w:val="14"/>
+    <w:abstractNumId w:val="16"/>
   </w:num>
   <w:num w:numId="6" w16cid:durableId="1499425795">
     <w:abstractNumId w:val="0"/>
   </w:num>
   <w:num w:numId="7" w16cid:durableId="1077366054">
-    <w:abstractNumId w:val="12"/>
+    <w:abstractNumId w:val="14"/>
   </w:num>
   <w:num w:numId="8" w16cid:durableId="485248970">
     <w:abstractNumId w:val="7"/>
   </w:num>
   <w:num w:numId="9" w16cid:durableId="1349871291">
-    <w:abstractNumId w:val="21"/>
+    <w:abstractNumId w:val="23"/>
   </w:num>
   <w:num w:numId="10" w16cid:durableId="1665357682">
-    <w:abstractNumId w:val="22"/>
+    <w:abstractNumId w:val="26"/>
   </w:num>
   <w:num w:numId="11" w16cid:durableId="1574461307">
-    <w:abstractNumId w:val="16"/>
+    <w:abstractNumId w:val="18"/>
   </w:num>
   <w:num w:numId="12" w16cid:durableId="969045482">
     <w:abstractNumId w:val="9"/>
   </w:num>
   <w:num w:numId="13" w16cid:durableId="1392578920">
-    <w:abstractNumId w:val="18"/>
+    <w:abstractNumId w:val="20"/>
   </w:num>
   <w:num w:numId="14" w16cid:durableId="2011372482">
     <w:abstractNumId w:val="6"/>
   </w:num>
   <w:num w:numId="15" w16cid:durableId="962031710">
-    <w:abstractNumId w:val="10"/>
+    <w:abstractNumId w:val="11"/>
   </w:num>
   <w:num w:numId="16" w16cid:durableId="206187554">
-    <w:abstractNumId w:val="23"/>
+    <w:abstractNumId w:val="27"/>
   </w:num>
   <w:num w:numId="17" w16cid:durableId="1171021341">
-    <w:abstractNumId w:val="15"/>
+    <w:abstractNumId w:val="17"/>
   </w:num>
   <w:num w:numId="18" w16cid:durableId="258175614">
     <w:abstractNumId w:val="5"/>
   </w:num>
   <w:num w:numId="19" w16cid:durableId="94641878">
-    <w:abstractNumId w:val="24"/>
+    <w:abstractNumId w:val="28"/>
   </w:num>
   <w:num w:numId="20" w16cid:durableId="1581064364">
-    <w:abstractNumId w:val="11"/>
+    <w:abstractNumId w:val="13"/>
   </w:num>
   <w:num w:numId="21" w16cid:durableId="1563524462">
-    <w:abstractNumId w:val="13"/>
+    <w:abstractNumId w:val="15"/>
   </w:num>
   <w:num w:numId="22" w16cid:durableId="956058885">
-    <w:abstractNumId w:val="25"/>
+    <w:abstractNumId w:val="29"/>
   </w:num>
   <w:num w:numId="23" w16cid:durableId="1445464433">
-    <w:abstractNumId w:val="19"/>
+    <w:abstractNumId w:val="21"/>
   </w:num>
   <w:num w:numId="24" w16cid:durableId="694697731">
     <w:abstractNumId w:val="2"/>
@@ -24490,6 +27406,21 @@
   <w:num w:numId="26" w16cid:durableId="1235430439">
     <w:abstractNumId w:val="1"/>
   </w:num>
+  <w:num w:numId="27" w16cid:durableId="1518496739">
+    <w:abstractNumId w:val="10"/>
+  </w:num>
+  <w:num w:numId="28" w16cid:durableId="750347476">
+    <w:abstractNumId w:val="30"/>
+  </w:num>
+  <w:num w:numId="29" w16cid:durableId="1556158627">
+    <w:abstractNumId w:val="25"/>
+  </w:num>
+  <w:num w:numId="30" w16cid:durableId="2137291823">
+    <w:abstractNumId w:val="24"/>
+  </w:num>
+  <w:num w:numId="31" w16cid:durableId="1510408969">
+    <w:abstractNumId w:val="12"/>
+  </w:num>
 </w:numbering>
 </file>
 
@@ -24498,7 +27429,7 @@
   <w:docDefaults>
     <w:rPrDefault>
       <w:rPr>
-        <w:rFonts w:asciiTheme="minorHAnsi" w:eastAsiaTheme="minorHAnsi" w:hAnsiTheme="minorHAnsi" w:cstheme="minorBidi"/>
+        <w:rFonts w:asciiTheme="minorHAnsi" w:eastAsia="SimSun" w:hAnsiTheme="minorHAnsi" w:cstheme="minorBidi"/>
         <w:kern w:val="2"/>
         <w:sz w:val="22"/>
         <w:szCs w:val="22"/>
@@ -24893,7 +27824,7 @@
   <w:style w:type="paragraph" w:default="1" w:styleId="Normal">
     <w:name w:val="Normal"/>
     <w:qFormat/>
-    <w:rsid w:val="00816AAA"/>
+    <w:rsid w:val="008F65B0"/>
   </w:style>
   <w:style w:type="paragraph" w:styleId="Heading1">
     <w:name w:val="heading 1"/>

</xml_diff>

<commit_message>
Add unit tested raw packet reporting
</commit_message>
<xml_diff>
--- a/word/datasheet_adsbee_1090.docx
+++ b/word/datasheet_adsbee_1090.docx
@@ -18484,15 +18484,7 @@
         <w:t>This message contains some useful statistics</w:t>
       </w:r>
       <w:r>
-        <w:t xml:space="preserve"> about </w:t>
-      </w:r>
-      <w:proofErr w:type="spellStart"/>
-      <w:r>
-        <w:t>ADSBee’s</w:t>
-      </w:r>
-      <w:proofErr w:type="spellEnd"/>
-      <w:r>
-        <w:t xml:space="preserve"> operational status</w:t>
+        <w:t xml:space="preserve"> about ADSBee’s operational status</w:t>
       </w:r>
       <w:r>
         <w:t>. Format of that frame is shown below:</w:t>
@@ -19402,13 +19394,8 @@
       <w:r>
         <w:t xml:space="preserve">1x MAVLINK Heartbeat message, </w:t>
       </w:r>
-      <w:proofErr w:type="spellStart"/>
-      <w:r>
-        <w:t>Nx</w:t>
-      </w:r>
-      <w:proofErr w:type="spellEnd"/>
-      <w:r>
-        <w:t xml:space="preserve"> ADSB_VEHICLE messages, where N is the number of tracked aircraft, and 1x</w:t>
+      <w:r>
+        <w:t>Nx ADSB_VEHICLE messages, where N is the number of tracked aircraft, and 1x</w:t>
       </w:r>
       <w:r>
         <w:t xml:space="preserve"> special delimiter</w:t>
@@ -19666,11 +19653,9 @@
             <w:pPr>
               <w:pStyle w:val="NoSpacing"/>
             </w:pPr>
-            <w:proofErr w:type="spellStart"/>
             <w:r>
               <w:t>custom_mode</w:t>
             </w:r>
-            <w:proofErr w:type="spellEnd"/>
           </w:p>
         </w:tc>
         <w:tc>
@@ -19884,11 +19869,9 @@
             <w:pPr>
               <w:pStyle w:val="NoSpacing"/>
             </w:pPr>
-            <w:proofErr w:type="spellStart"/>
             <w:r>
               <w:t>base_mode</w:t>
             </w:r>
-            <w:proofErr w:type="spellEnd"/>
           </w:p>
         </w:tc>
         <w:tc>
@@ -19958,11 +19941,9 @@
             <w:pPr>
               <w:pStyle w:val="NoSpacing"/>
             </w:pPr>
-            <w:proofErr w:type="spellStart"/>
             <w:r>
               <w:t>system_status</w:t>
             </w:r>
-            <w:proofErr w:type="spellEnd"/>
           </w:p>
         </w:tc>
         <w:tc>
@@ -20030,11 +20011,9 @@
             <w:pPr>
               <w:pStyle w:val="NoSpacing"/>
             </w:pPr>
-            <w:proofErr w:type="spellStart"/>
             <w:r>
               <w:t>mavlink_version</w:t>
             </w:r>
-            <w:proofErr w:type="spellEnd"/>
           </w:p>
         </w:tc>
         <w:tc>
@@ -21427,14 +21406,12 @@
                 <w:lang w:eastAsia="zh-CN"/>
               </w:rPr>
             </w:pPr>
-            <w:proofErr w:type="spellStart"/>
             <w:r>
               <w:rPr>
                 <w:lang w:eastAsia="zh-CN"/>
               </w:rPr>
               <w:t>req_message_rate</w:t>
             </w:r>
-            <w:proofErr w:type="spellEnd"/>
           </w:p>
         </w:tc>
         <w:tc>
@@ -21532,14 +21509,12 @@
                 <w:lang w:eastAsia="zh-CN"/>
               </w:rPr>
             </w:pPr>
-            <w:proofErr w:type="spellStart"/>
             <w:r>
               <w:rPr>
                 <w:lang w:eastAsia="zh-CN"/>
               </w:rPr>
               <w:t>target_system</w:t>
             </w:r>
-            <w:proofErr w:type="spellEnd"/>
           </w:p>
         </w:tc>
         <w:tc>
@@ -21637,14 +21612,12 @@
                 <w:lang w:eastAsia="zh-CN"/>
               </w:rPr>
             </w:pPr>
-            <w:proofErr w:type="spellStart"/>
             <w:r>
               <w:rPr>
                 <w:lang w:eastAsia="zh-CN"/>
               </w:rPr>
               <w:t>target_component</w:t>
             </w:r>
-            <w:proofErr w:type="spellEnd"/>
           </w:p>
         </w:tc>
         <w:tc>
@@ -21742,14 +21715,12 @@
                 <w:lang w:eastAsia="zh-CN"/>
               </w:rPr>
             </w:pPr>
-            <w:proofErr w:type="spellStart"/>
             <w:r>
               <w:rPr>
                 <w:lang w:eastAsia="zh-CN"/>
               </w:rPr>
               <w:t>req_stream_id</w:t>
             </w:r>
-            <w:proofErr w:type="spellEnd"/>
           </w:p>
         </w:tc>
         <w:tc>
@@ -21847,14 +21818,12 @@
                 <w:lang w:eastAsia="zh-CN"/>
               </w:rPr>
             </w:pPr>
-            <w:proofErr w:type="spellStart"/>
             <w:r>
               <w:rPr>
                 <w:lang w:eastAsia="zh-CN"/>
               </w:rPr>
               <w:t>start_stop</w:t>
             </w:r>
-            <w:proofErr w:type="spellEnd"/>
           </w:p>
         </w:tc>
         <w:tc>
@@ -22141,14 +22110,12 @@
                 <w:lang w:eastAsia="zh-CN"/>
               </w:rPr>
             </w:pPr>
-            <w:proofErr w:type="spellStart"/>
             <w:r>
               <w:rPr>
                 <w:lang w:eastAsia="zh-CN"/>
               </w:rPr>
               <w:t>message_id</w:t>
             </w:r>
-            <w:proofErr w:type="spellEnd"/>
           </w:p>
         </w:tc>
         <w:tc>
@@ -22222,71 +22189,29 @@
               <w:rPr>
                 <w:lang w:eastAsia="zh-CN"/>
               </w:rPr>
-              <w:t xml:space="preserve">The ID of the requested </w:t>
-            </w:r>
-            <w:proofErr w:type="spellStart"/>
-            <w:r>
+              <w:t>The ID of the requested MAVLink message. v1.0 is limited to 254 messages.</w:t>
+            </w:r>
+          </w:p>
+          <w:p>
+            <w:pPr>
+              <w:pStyle w:val="NoSpacing"/>
               <w:rPr>
                 <w:lang w:eastAsia="zh-CN"/>
               </w:rPr>
-              <w:t>MAVLink</w:t>
-            </w:r>
-            <w:proofErr w:type="spellEnd"/>
-            <w:r>
+            </w:pPr>
+          </w:p>
+          <w:p>
+            <w:pPr>
+              <w:pStyle w:val="NoSpacing"/>
               <w:rPr>
                 <w:lang w:eastAsia="zh-CN"/>
               </w:rPr>
-              <w:t xml:space="preserve"> message. v1.0 is limited to 254 messages.</w:t>
-            </w:r>
-          </w:p>
-          <w:p>
-            <w:pPr>
-              <w:pStyle w:val="NoSpacing"/>
+            </w:pPr>
+            <w:r>
               <w:rPr>
                 <w:lang w:eastAsia="zh-CN"/>
               </w:rPr>
-            </w:pPr>
-          </w:p>
-          <w:p>
-            <w:pPr>
-              <w:pStyle w:val="NoSpacing"/>
-              <w:rPr>
-                <w:lang w:eastAsia="zh-CN"/>
-              </w:rPr>
-            </w:pPr>
-            <w:r>
-              <w:rPr>
-                <w:lang w:eastAsia="zh-CN"/>
-              </w:rPr>
-              <w:t xml:space="preserve">NOTE: For </w:t>
-            </w:r>
-            <w:proofErr w:type="spellStart"/>
-            <w:r>
-              <w:rPr>
-                <w:lang w:eastAsia="zh-CN"/>
-              </w:rPr>
-              <w:t>ADSBee</w:t>
-            </w:r>
-            <w:proofErr w:type="spellEnd"/>
-            <w:r>
-              <w:rPr>
-                <w:lang w:eastAsia="zh-CN"/>
-              </w:rPr>
-              <w:t xml:space="preserve"> 1090, </w:t>
-            </w:r>
-            <w:proofErr w:type="spellStart"/>
-            <w:r>
-              <w:rPr>
-                <w:lang w:eastAsia="zh-CN"/>
-              </w:rPr>
-              <w:t>message_id</w:t>
-            </w:r>
-            <w:proofErr w:type="spellEnd"/>
-            <w:r>
-              <w:rPr>
-                <w:lang w:eastAsia="zh-CN"/>
-              </w:rPr>
-              <w:t xml:space="preserve"> is always 246, corresponding to the ADSB_VEHICLE message.</w:t>
+              <w:t>NOTE: For ADSBee 1090, message_id is always 246, corresponding to the ADSB_VEHICLE message.</w:t>
             </w:r>
           </w:p>
         </w:tc>
@@ -22314,14 +22239,12 @@
                 <w:lang w:eastAsia="zh-CN"/>
               </w:rPr>
             </w:pPr>
-            <w:proofErr w:type="spellStart"/>
             <w:r>
               <w:rPr>
                 <w:lang w:eastAsia="zh-CN"/>
               </w:rPr>
               <w:t>interval_us</w:t>
             </w:r>
-            <w:proofErr w:type="spellEnd"/>
           </w:p>
         </w:tc>
         <w:tc>
@@ -22423,35 +22346,7 @@
               <w:rPr>
                 <w:lang w:eastAsia="zh-CN"/>
               </w:rPr>
-              <w:t xml:space="preserve">NOTE: For </w:t>
-            </w:r>
-            <w:proofErr w:type="spellStart"/>
-            <w:r>
-              <w:rPr>
-                <w:lang w:eastAsia="zh-CN"/>
-              </w:rPr>
-              <w:t>ADSBee</w:t>
-            </w:r>
-            <w:proofErr w:type="spellEnd"/>
-            <w:r>
-              <w:rPr>
-                <w:lang w:eastAsia="zh-CN"/>
-              </w:rPr>
-              <w:t xml:space="preserve"> 1090, </w:t>
-            </w:r>
-            <w:proofErr w:type="spellStart"/>
-            <w:r>
-              <w:rPr>
-                <w:lang w:eastAsia="zh-CN"/>
-              </w:rPr>
-              <w:t>message_id</w:t>
-            </w:r>
-            <w:proofErr w:type="spellEnd"/>
-            <w:r>
-              <w:rPr>
-                <w:lang w:eastAsia="zh-CN"/>
-              </w:rPr>
-              <w:t xml:space="preserve"> is always 1000 us.</w:t>
+              <w:t>NOTE: For ADSBee 1090, message_id is always 1000 us.</w:t>
             </w:r>
           </w:p>
         </w:tc>
@@ -22519,16 +22414,11 @@
       <w:r>
         <w:t>*RAW_FRAME;(</w:t>
       </w:r>
-      <w:proofErr w:type="gramStart"/>
       <w:r>
         <w:t>SOURCE,</w:t>
       </w:r>
       <w:r>
-        <w:t>SIGS</w:t>
-      </w:r>
-      <w:proofErr w:type="gramEnd"/>
-      <w:r>
-        <w:t>,SIGQ,TS)\r\n</w:t>
+        <w:t>SIGS,SIGQ,TS)\r\n</w:t>
       </w:r>
     </w:p>
     <w:p/>
@@ -22883,7 +22773,13 @@
               <w:pStyle w:val="code"/>
             </w:pPr>
             <w:r>
-              <w:t>int8_t</w:t>
+              <w:t>int</w:t>
+            </w:r>
+            <w:r>
+              <w:t>16</w:t>
+            </w:r>
+            <w:r>
+              <w:t>_t</w:t>
             </w:r>
           </w:p>
         </w:tc>
@@ -23193,15 +23089,7 @@
         <w:pStyle w:val="code"/>
       </w:pPr>
       <w:r>
-        <w:t>#U*RAW_FRAME;(</w:t>
-      </w:r>
-      <w:proofErr w:type="gramStart"/>
-      <w:r>
-        <w:t>SIGS,SIGQ</w:t>
-      </w:r>
-      <w:proofErr w:type="gramEnd"/>
-      <w:r>
-        <w:t>,TS)\r\n</w:t>
+        <w:t>#U*RAW_FRAME;(SIGS,SIGQ,TS)\r\n</w:t>
       </w:r>
     </w:p>
     <w:p/>
@@ -23625,13 +23513,8 @@
               <w:spacing w:after="0"/>
             </w:pPr>
             <w:r>
-              <w:t xml:space="preserve">Signal quality of the packet in </w:t>
-            </w:r>
-            <w:proofErr w:type="spellStart"/>
-            <w:r>
-              <w:t>dB.</w:t>
-            </w:r>
-            <w:proofErr w:type="spellEnd"/>
+              <w:t>Signal quality of the packet in dB.</w:t>
+            </w:r>
           </w:p>
         </w:tc>
         <w:tc>
@@ -23818,7 +23701,6 @@
         <v:rect id="_x0000_s2050" style="position:absolute;left:0;text-align:left;margin-left:-82.1pt;margin-top:.05pt;width:664.9pt;height:84.5pt;z-index:-251657728" fillcolor="#00ad4d" stroked="f"/>
       </w:pict>
     </w:r>
-    <w:proofErr w:type="spellStart"/>
     <w:r>
       <w:rPr>
         <w:rFonts w:ascii="Poppins SemiBold" w:hAnsi="Poppins SemiBold" w:cs="Poppins SemiBold"/>
@@ -23826,17 +23708,7 @@
         <w:bCs/>
         <w:color w:val="FFFFFF" w:themeColor="background1"/>
       </w:rPr>
-      <w:t>ADSBee</w:t>
-    </w:r>
-    <w:proofErr w:type="spellEnd"/>
-    <w:r>
-      <w:rPr>
-        <w:rFonts w:ascii="Poppins SemiBold" w:hAnsi="Poppins SemiBold" w:cs="Poppins SemiBold"/>
-        <w:b/>
-        <w:bCs/>
-        <w:color w:val="FFFFFF" w:themeColor="background1"/>
-      </w:rPr>
-      <w:t xml:space="preserve"> 1090 Datasheet</w:t>
+      <w:t>ADSBee 1090 Datasheet</w:t>
     </w:r>
     <w:r>
       <w:rPr>

</xml_diff>

<commit_message>
Test raw protocol on device and touch things up
* Add RAW protocol to RP2040 reporting protocols.
* Change raw prefix from #S to #MDS for Mode S messages.
* Update datasheet.
</commit_message>
<xml_diff>
--- a/word/datasheet_adsbee_1090.docx
+++ b/word/datasheet_adsbee_1090.docx
@@ -22409,7 +22409,13 @@
         <w:pStyle w:val="code"/>
       </w:pPr>
       <w:r>
-        <w:t>#S</w:t>
+        <w:t>#</w:t>
+      </w:r>
+      <w:r>
+        <w:t>M</w:t>
+      </w:r>
+      <w:r>
+        <w:t>DS</w:t>
       </w:r>
       <w:r>
         <w:t>*RAW_FRAME;(</w:t>
@@ -22572,7 +22578,13 @@
               <w:spacing w:after="0"/>
             </w:pPr>
             <w:r>
-              <w:t>#S</w:t>
+              <w:t>#</w:t>
+            </w:r>
+            <w:r>
+              <w:t>M</w:t>
+            </w:r>
+            <w:r>
+              <w:t>DS</w:t>
             </w:r>
           </w:p>
         </w:tc>
@@ -23089,7 +23101,13 @@
         <w:pStyle w:val="code"/>
       </w:pPr>
       <w:r>
-        <w:t>#U*RAW_FRAME;(SIGS,SIGQ,TS)\r\n</w:t>
+        <w:t>#U</w:t>
+      </w:r>
+      <w:r>
+        <w:t>AT</w:t>
+      </w:r>
+      <w:r>
+        <w:t>*RAW_FRAME;(SIGS,SIGQ,TS)\r\n</w:t>
       </w:r>
     </w:p>
     <w:p/>
@@ -23246,6 +23264,9 @@
             </w:r>
             <w:r>
               <w:t>U</w:t>
+            </w:r>
+            <w:r>
+              <w:t>AT</w:t>
             </w:r>
           </w:p>
         </w:tc>

</xml_diff>

<commit_message>
Add hella Si4362 utility functions
* Si4362 enable / disable.
* Si4362 device state read and change.
* Datasheet updates.
</commit_message>
<xml_diff>
--- a/word/datasheet_adsbee_1090.docx
+++ b/word/datasheet_adsbee_1090.docx
@@ -86,9 +86,9 @@
             <v:stroke joinstyle="miter"/>
             <v:path gradientshapeok="t" o:connecttype="rect"/>
           </v:shapetype>
-          <v:shape id="_x0000_s1026" type="#_x0000_t202" style="position:absolute;margin-left:1.2pt;margin-top:-44.25pt;width:250.2pt;height:70.4pt;z-index:251658240;mso-position-horizontal-relative:text;mso-position-vertical-relative:text">
+          <v:shape id="_x0000_s2050" type="#_x0000_t202" alt="" style="position:absolute;margin-left:1.2pt;margin-top:-44.25pt;width:250.2pt;height:70.4pt;z-index:251658240;mso-wrap-style:square;mso-wrap-edited:f;mso-width-percent:0;mso-height-percent:0;mso-position-horizontal-relative:text;mso-position-vertical-relative:text;mso-width-percent:0;mso-height-percent:0;v-text-anchor:top">
             <v:stroke opacity="0"/>
-            <v:textbox style="mso-next-textbox:#_x0000_s1026">
+            <v:textbox style="mso-next-textbox:#_x0000_s2050">
               <w:txbxContent>
                 <w:p>
                   <w:pPr>
@@ -243,8 +243,13 @@
           <w:numId w:val="2"/>
         </w:numPr>
       </w:pPr>
-      <w:r>
-        <w:t>ADSBee CSV</w:t>
+      <w:proofErr w:type="spellStart"/>
+      <w:r>
+        <w:t>ADSBee</w:t>
+      </w:r>
+      <w:proofErr w:type="spellEnd"/>
+      <w:r>
+        <w:t xml:space="preserve"> CSV</w:t>
       </w:r>
     </w:p>
     <w:p>
@@ -331,7 +336,15 @@
         <w:t xml:space="preserve"> directly</w:t>
       </w:r>
       <w:r>
-        <w:t xml:space="preserve"> to ADS-B databases via WiFi or broadcasting Remote ID beacon frames in UAS applications (not yet implemented).</w:t>
+        <w:t xml:space="preserve"> to ADS-B databases via </w:t>
+      </w:r>
+      <w:proofErr w:type="spellStart"/>
+      <w:r>
+        <w:t>WiFi</w:t>
+      </w:r>
+      <w:proofErr w:type="spellEnd"/>
+      <w:r>
+        <w:t xml:space="preserve"> or broadcasting Remote ID beacon frames in UAS applications (not yet implemented).</w:t>
       </w:r>
     </w:p>
     <w:p>
@@ -386,7 +399,15 @@
         </w:numPr>
       </w:pPr>
       <w:r>
-        <w:t>Standalone feeder device for online ADS-B databases. No external compute required, just add power and WiFi!</w:t>
+        <w:t xml:space="preserve">Standalone feeder device for online ADS-B databases. No external compute required, just add power and </w:t>
+      </w:r>
+      <w:proofErr w:type="spellStart"/>
+      <w:r>
+        <w:t>WiFi</w:t>
+      </w:r>
+      <w:proofErr w:type="spellEnd"/>
+      <w:r>
+        <w:t>!</w:t>
       </w:r>
     </w:p>
     <w:p>
@@ -472,12 +493,28 @@
               <w:t>20</w:t>
             </w:r>
             <w:r>
-              <w:t>mA (WiFi disabled)</w:t>
-            </w:r>
-          </w:p>
-          <w:p>
-            <w:r>
-              <w:t>~400mA (WiFi enabled)</w:t>
+              <w:t>mA (</w:t>
+            </w:r>
+            <w:proofErr w:type="spellStart"/>
+            <w:r>
+              <w:t>WiFi</w:t>
+            </w:r>
+            <w:proofErr w:type="spellEnd"/>
+            <w:r>
+              <w:t xml:space="preserve"> disabled)</w:t>
+            </w:r>
+          </w:p>
+          <w:p>
+            <w:r>
+              <w:t>~400mA (</w:t>
+            </w:r>
+            <w:proofErr w:type="spellStart"/>
+            <w:r>
+              <w:t>WiFi</w:t>
+            </w:r>
+            <w:proofErr w:type="spellEnd"/>
+            <w:r>
+              <w:t xml:space="preserve"> enabled)</w:t>
             </w:r>
           </w:p>
         </w:tc>
@@ -560,20 +597,48 @@
               <w:rPr>
                 <w:rFonts w:cstheme="minorHAnsi"/>
               </w:rPr>
-              <w:t>1090MHz RF In: U.FL / MHF1</w:t>
-            </w:r>
-          </w:p>
-          <w:p>
-            <w:pPr>
+              <w:t xml:space="preserve">1090MHz RF In: </w:t>
+            </w:r>
+            <w:proofErr w:type="gramStart"/>
+            <w:r>
               <w:rPr>
                 <w:rFonts w:cstheme="minorHAnsi"/>
               </w:rPr>
-            </w:pPr>
+              <w:t>U.FL</w:t>
+            </w:r>
+            <w:proofErr w:type="gramEnd"/>
             <w:r>
               <w:rPr>
                 <w:rFonts w:cstheme="minorHAnsi"/>
               </w:rPr>
-              <w:t>802.11 RF Out: W.FL / MHF3</w:t>
+              <w:t xml:space="preserve"> / MHF1</w:t>
+            </w:r>
+          </w:p>
+          <w:p>
+            <w:pPr>
+              <w:rPr>
+                <w:rFonts w:cstheme="minorHAnsi"/>
+              </w:rPr>
+            </w:pPr>
+            <w:r>
+              <w:rPr>
+                <w:rFonts w:cstheme="minorHAnsi"/>
+              </w:rPr>
+              <w:t xml:space="preserve">802.11 RF Out: </w:t>
+            </w:r>
+            <w:proofErr w:type="gramStart"/>
+            <w:r>
+              <w:rPr>
+                <w:rFonts w:cstheme="minorHAnsi"/>
+              </w:rPr>
+              <w:t>W.FL</w:t>
+            </w:r>
+            <w:proofErr w:type="gramEnd"/>
+            <w:r>
+              <w:rPr>
+                <w:rFonts w:cstheme="minorHAnsi"/>
+              </w:rPr>
+              <w:t xml:space="preserve"> / MHF3</w:t>
             </w:r>
           </w:p>
           <w:p>
@@ -621,14 +686,24 @@
         <w:pStyle w:val="IgnoredHeading"/>
       </w:pPr>
       <w:bookmarkStart w:id="3" w:name="_Toc183226030"/>
-      <w:r>
-        <w:t>Open Source Hardware + Software</w:t>
+      <w:proofErr w:type="gramStart"/>
+      <w:r>
+        <w:t>Open Source</w:t>
+      </w:r>
+      <w:proofErr w:type="gramEnd"/>
+      <w:r>
+        <w:t xml:space="preserve"> Hardware + Software</w:t>
       </w:r>
       <w:bookmarkEnd w:id="3"/>
     </w:p>
     <w:p>
-      <w:r>
-        <w:t xml:space="preserve">Github Repository: </w:t>
+      <w:proofErr w:type="spellStart"/>
+      <w:r>
+        <w:t>Github</w:t>
+      </w:r>
+      <w:proofErr w:type="spellEnd"/>
+      <w:r>
+        <w:t xml:space="preserve"> Repository: </w:t>
       </w:r>
       <w:hyperlink r:id="rId13" w:history="1">
         <w:r>
@@ -653,17 +728,49 @@
         <w:t>schematics</w:t>
       </w:r>
       <w:r>
-        <w:t xml:space="preserve"> and source code files required to build ADSBee 1090 are available under a GNU GPL v3 license. This means that they can be freely incorporated into other open-source projects that utilize a compatible license. The hope is that by opening the design to contributions and feedback from a community of users, the functionality of the ADSBee 1090 will be enhanced over time.</w:t>
-      </w:r>
-    </w:p>
-    <w:p>
-      <w:r>
-        <w:t>Note that the GPL v3 license applies to design and source code files, and not devices. ADSBee 1090 units purchased from Pants for Birds may be used in commercial applications without any licensing restrictions.</w:t>
-      </w:r>
-    </w:p>
-    <w:p>
-      <w:r>
-        <w:t xml:space="preserve">For commercial licensing requests of ADSBee hardware or software design files, please contact </w:t>
+        <w:t xml:space="preserve"> and source code files required to build </w:t>
+      </w:r>
+      <w:proofErr w:type="spellStart"/>
+      <w:r>
+        <w:t>ADSBee</w:t>
+      </w:r>
+      <w:proofErr w:type="spellEnd"/>
+      <w:r>
+        <w:t xml:space="preserve"> 1090 are available under a GNU GPL v3 license. This means that they can be freely incorporated into other open-source projects that utilize a compatible license. The hope is that by opening the design to contributions and feedback from a community of users, the functionality of the </w:t>
+      </w:r>
+      <w:proofErr w:type="spellStart"/>
+      <w:r>
+        <w:t>ADSBee</w:t>
+      </w:r>
+      <w:proofErr w:type="spellEnd"/>
+      <w:r>
+        <w:t xml:space="preserve"> 1090 will be enhanced over time.</w:t>
+      </w:r>
+    </w:p>
+    <w:p>
+      <w:r>
+        <w:t xml:space="preserve">Note that the GPL v3 license applies to design and source code files, and not devices. </w:t>
+      </w:r>
+      <w:proofErr w:type="spellStart"/>
+      <w:r>
+        <w:t>ADSBee</w:t>
+      </w:r>
+      <w:proofErr w:type="spellEnd"/>
+      <w:r>
+        <w:t xml:space="preserve"> 1090 units purchased from Pants for Birds may be used in commercial applications without any licensing restrictions.</w:t>
+      </w:r>
+    </w:p>
+    <w:p>
+      <w:r>
+        <w:t xml:space="preserve">For commercial licensing requests of </w:t>
+      </w:r>
+      <w:proofErr w:type="spellStart"/>
+      <w:r>
+        <w:t>ADSBee</w:t>
+      </w:r>
+      <w:proofErr w:type="spellEnd"/>
+      <w:r>
+        <w:t xml:space="preserve"> hardware or software design files, please contact </w:t>
       </w:r>
       <w:hyperlink r:id="rId14" w:history="1">
         <w:r>
@@ -5939,18 +6046,79 @@
       <w:bookmarkEnd w:id="4"/>
     </w:p>
     <w:p>
-      <w:r>
-        <w:t>ADSBee 1090 was created as an attempt to build a low-cost ADS-B receiver without the use of an FPGA (found in most embedded ADS-B receivers on the market) and without the need for external compute (a requirement of most SDR-based ADS-B receivers). ADSBee 1090 accomplishes this through the use of a low-cost dual core microcontroller (RP2040) with flexible IO peripherals (PIO) that run a set of custom-written programs for preamble detection and packet decoding. By dedicating the RP2040’s PIO peripherals to the tasks required to find and decode ADS-B packets, ADSBee 1090 frees up its remaining cores to perform the logical functions required to validate checksums on decoded packets and decipher aircraft information (position, altitude, callsign, etc).</w:t>
-      </w:r>
-    </w:p>
-    <w:p>
-      <w:r>
-        <w:t>The ADSBee 1090 reports decoded aircraft information over UART and USB interfaces in a variety of protocols, and can utilize its attached ESP32 S3 module to host WiFi networks for data streaming to other devices, or connect to existing WiFi networks in order to upload data to the internet or other devices on the network.</w:t>
-      </w:r>
-    </w:p>
-    <w:p>
-      <w:r>
-        <w:t>Provisions are included for connecting an external GNSS module and UAT radio receiver to the ADSBee 1090. These features will enter development in the near future.</w:t>
+      <w:proofErr w:type="spellStart"/>
+      <w:r>
+        <w:t>ADSBee</w:t>
+      </w:r>
+      <w:proofErr w:type="spellEnd"/>
+      <w:r>
+        <w:t xml:space="preserve"> 1090 was created as an attempt to build a low-cost ADS-B receiver without the use of an FPGA (found in most embedded ADS-B receivers on the market) and without the need for external compute (a requirement of most SDR-based ADS-B receivers). </w:t>
+      </w:r>
+      <w:proofErr w:type="spellStart"/>
+      <w:r>
+        <w:t>ADSBee</w:t>
+      </w:r>
+      <w:proofErr w:type="spellEnd"/>
+      <w:r>
+        <w:t xml:space="preserve"> 1090 accomplishes this through the use of a low-cost dual core microcontroller (RP2040) with flexible IO peripherals (PIO) that run a set of custom-written programs for preamble detection and packet decoding. By dedicating the RP2040’s PIO peripherals to the tasks required to find and decode ADS-B packets, </w:t>
+      </w:r>
+      <w:proofErr w:type="spellStart"/>
+      <w:r>
+        <w:t>ADSBee</w:t>
+      </w:r>
+      <w:proofErr w:type="spellEnd"/>
+      <w:r>
+        <w:t xml:space="preserve"> 1090 frees up its remaining cores to perform the logical functions required to validate checksums on decoded packets and decipher aircraft information (position, altitude, callsign, </w:t>
+      </w:r>
+      <w:proofErr w:type="spellStart"/>
+      <w:r>
+        <w:t>etc</w:t>
+      </w:r>
+      <w:proofErr w:type="spellEnd"/>
+      <w:r>
+        <w:t>).</w:t>
+      </w:r>
+    </w:p>
+    <w:p>
+      <w:r>
+        <w:t xml:space="preserve">The </w:t>
+      </w:r>
+      <w:proofErr w:type="spellStart"/>
+      <w:r>
+        <w:t>ADSBee</w:t>
+      </w:r>
+      <w:proofErr w:type="spellEnd"/>
+      <w:r>
+        <w:t xml:space="preserve"> 1090 reports decoded aircraft information over UART and USB interfaces in a variety of protocols, and can utilize its attached ESP32 S3 module to host </w:t>
+      </w:r>
+      <w:proofErr w:type="spellStart"/>
+      <w:r>
+        <w:t>WiFi</w:t>
+      </w:r>
+      <w:proofErr w:type="spellEnd"/>
+      <w:r>
+        <w:t xml:space="preserve"> networks for data streaming to other devices, or connect to existing </w:t>
+      </w:r>
+      <w:proofErr w:type="spellStart"/>
+      <w:r>
+        <w:t>WiFi</w:t>
+      </w:r>
+      <w:proofErr w:type="spellEnd"/>
+      <w:r>
+        <w:t xml:space="preserve"> networks in order to upload data to the internet or other devices on the network.</w:t>
+      </w:r>
+    </w:p>
+    <w:p>
+      <w:r>
+        <w:t xml:space="preserve">Provisions are included for connecting an external GNSS module and UAT radio receiver to the </w:t>
+      </w:r>
+      <w:proofErr w:type="spellStart"/>
+      <w:r>
+        <w:t>ADSBee</w:t>
+      </w:r>
+      <w:proofErr w:type="spellEnd"/>
+      <w:r>
+        <w:t xml:space="preserve"> 1090. These features will enter development in the near future.</w:t>
       </w:r>
     </w:p>
     <w:p>
@@ -5989,7 +6157,15 @@
     </w:p>
     <w:p>
       <w:r>
-        <w:t>The CONSOLE interface (USB-C connector) on the ADSBee 1090 can be used to supply the device with power, configure the device’s internal parameters via AT commands, and receive data from the device.</w:t>
+        <w:t xml:space="preserve">The CONSOLE interface (USB-C connector) on the </w:t>
+      </w:r>
+      <w:proofErr w:type="spellStart"/>
+      <w:r>
+        <w:t>ADSBee</w:t>
+      </w:r>
+      <w:proofErr w:type="spellEnd"/>
+      <w:r>
+        <w:t xml:space="preserve"> 1090 can be used to supply the device with power, configure the device’s internal parameters via AT commands, and receive data from the device.</w:t>
       </w:r>
     </w:p>
     <w:p>
@@ -6018,8 +6194,13 @@
       <w:bookmarkEnd w:id="7"/>
     </w:p>
     <w:p>
-      <w:r>
-        <w:t xml:space="preserve">The  COMMS_UART interface is </w:t>
+      <w:proofErr w:type="gramStart"/>
+      <w:r>
+        <w:t>The  COMMS</w:t>
+      </w:r>
+      <w:proofErr w:type="gramEnd"/>
+      <w:r>
+        <w:t xml:space="preserve">_UART interface is </w:t>
       </w:r>
       <w:r>
         <w:t>used for data output, and can support a number of different protocols</w:t>
@@ -6241,7 +6422,15 @@
     </w:p>
     <w:p>
       <w:r>
-        <w:t>The ADSBee 1090’s GNSS module connector includes a UART interface</w:t>
+        <w:t xml:space="preserve">The </w:t>
+      </w:r>
+      <w:proofErr w:type="spellStart"/>
+      <w:r>
+        <w:t>ADSBee</w:t>
+      </w:r>
+      <w:proofErr w:type="spellEnd"/>
+      <w:r>
+        <w:t xml:space="preserve"> 1090’s GNSS module connector includes a UART interface</w:t>
       </w:r>
       <w:r>
         <w:t xml:space="preserve"> which can be used to receive NMEA sentences from a GNSS module. The baud rate of the GNSS_UART interface can be adjusted via AT commands.</w:t>
@@ -6459,7 +6648,15 @@
     </w:p>
     <w:p>
       <w:r>
-        <w:t xml:space="preserve">AT Commands are used to configure the ADSBee 1090 receiver’s internal parameters </w:t>
+        <w:t xml:space="preserve">AT Commands are used to configure the </w:t>
+      </w:r>
+      <w:proofErr w:type="spellStart"/>
+      <w:r>
+        <w:t>ADSBee</w:t>
+      </w:r>
+      <w:proofErr w:type="spellEnd"/>
+      <w:r>
+        <w:t xml:space="preserve"> 1090 receiver’s internal parameters </w:t>
       </w:r>
       <w:r>
         <w:t>via the CONSOLE interface.</w:t>
@@ -6482,18 +6679,36 @@
     </w:p>
     <w:p>
       <w:r>
-        <w:t>AT commands and parameters must be all-caps. Whitespace is not ignored and should only be used intentionally (e.g. as part of a WiFi network SSID which contains spaces). Arguments are separated by a single comma and no spaces.</w:t>
-      </w:r>
-    </w:p>
-    <w:p>
-      <w:r>
-        <w:t>All AT command arguments are optional. Arguments will be ignored if left as blank</w:t>
+        <w:t xml:space="preserve">AT commands and parameters must be all-caps. Whitespace is not ignored and should only be used intentionally (e.g. as part of a </w:t>
+      </w:r>
+      <w:proofErr w:type="spellStart"/>
+      <w:r>
+        <w:t>WiFi</w:t>
+      </w:r>
+      <w:proofErr w:type="spellEnd"/>
+      <w:r>
+        <w:t xml:space="preserve"> network SSID which contains spaces). Arguments are separated by a single comma and no spaces.</w:t>
+      </w:r>
+    </w:p>
+    <w:p>
+      <w:r>
+        <w:t xml:space="preserve">All AT command arguments are optional. Arguments will be ignored if left as </w:t>
+      </w:r>
+      <w:proofErr w:type="spellStart"/>
+      <w:proofErr w:type="gramStart"/>
+      <w:r>
+        <w:t>blank</w:t>
       </w:r>
       <w:r>
         <w:t>.</w:t>
       </w:r>
       <w:r>
-        <w:t>For instance, to set the second parameter of AT+TL</w:t>
+        <w:t>For</w:t>
+      </w:r>
+      <w:proofErr w:type="spellEnd"/>
+      <w:proofErr w:type="gramEnd"/>
+      <w:r>
+        <w:t xml:space="preserve"> instance, to set the second parameter of AT+TL</w:t>
       </w:r>
       <w:r>
         <w:t>_</w:t>
@@ -6546,7 +6761,15 @@
     </w:p>
     <w:p>
       <w:r>
-        <w:t>Commands from the user to the ADSBee 1090 are prefixed with “AT+” (e.g. “AT+BAUD</w:t>
+        <w:t xml:space="preserve">Commands from the user to the </w:t>
+      </w:r>
+      <w:proofErr w:type="spellStart"/>
+      <w:r>
+        <w:t>ADSBee</w:t>
+      </w:r>
+      <w:proofErr w:type="spellEnd"/>
+      <w:r>
+        <w:t xml:space="preserve"> 1090 are prefixed with “AT+” (e.g. “AT+BAUD</w:t>
       </w:r>
       <w:r>
         <w:t>_</w:t>
@@ -6706,13 +6929,31 @@
         <w:t>_</w:t>
       </w:r>
       <w:r>
-        <w:t>RATE=&lt;iface&gt;,&lt;baud</w:t>
+        <w:t>RATE=&lt;</w:t>
+      </w:r>
+      <w:proofErr w:type="spellStart"/>
+      <w:r>
+        <w:t>iface</w:t>
+      </w:r>
+      <w:proofErr w:type="spellEnd"/>
+      <w:proofErr w:type="gramStart"/>
+      <w:r>
+        <w:t>&gt;,&lt;</w:t>
+      </w:r>
+      <w:proofErr w:type="spellStart"/>
+      <w:proofErr w:type="gramEnd"/>
+      <w:r>
+        <w:t>baud</w:t>
       </w:r>
       <w:r>
         <w:t>_</w:t>
       </w:r>
       <w:r>
-        <w:t>rate&gt;</w:t>
+        <w:t>rate</w:t>
+      </w:r>
+      <w:proofErr w:type="spellEnd"/>
+      <w:r>
+        <w:t>&gt;</w:t>
       </w:r>
     </w:p>
     <w:p>
@@ -6816,9 +7057,11 @@
             <w:tcW w:w="1548" w:type="dxa"/>
           </w:tcPr>
           <w:p>
+            <w:proofErr w:type="spellStart"/>
             <w:r>
               <w:t>iface</w:t>
             </w:r>
+            <w:proofErr w:type="spellEnd"/>
           </w:p>
         </w:tc>
         <w:tc>
@@ -6860,6 +7103,7 @@
             <w:tcW w:w="1548" w:type="dxa"/>
           </w:tcPr>
           <w:p>
+            <w:proofErr w:type="spellStart"/>
             <w:r>
               <w:t>baud</w:t>
             </w:r>
@@ -6869,6 +7113,7 @@
             <w:r>
               <w:t>rate</w:t>
             </w:r>
+            <w:proofErr w:type="spellEnd"/>
           </w:p>
         </w:tc>
         <w:tc>
@@ -6959,8 +7204,13 @@
       <w:r>
         <w:t>_UART</w:t>
       </w:r>
-      <w:r>
-        <w:t>),&lt;gnss_uart_baud</w:t>
+      <w:proofErr w:type="gramStart"/>
+      <w:r>
+        <w:t>),&lt;</w:t>
+      </w:r>
+      <w:proofErr w:type="gramEnd"/>
+      <w:r>
+        <w:t>gnss_uart_baud</w:t>
       </w:r>
       <w:r>
         <w:t>_</w:t>
@@ -7109,6 +7359,7 @@
             <w:tcW w:w="1548" w:type="dxa"/>
           </w:tcPr>
           <w:p>
+            <w:proofErr w:type="spellStart"/>
             <w:r>
               <w:t>comms_uart_baud</w:t>
             </w:r>
@@ -7118,6 +7369,7 @@
             <w:r>
               <w:t>rate</w:t>
             </w:r>
+            <w:proofErr w:type="spellEnd"/>
           </w:p>
         </w:tc>
         <w:tc>
@@ -7159,6 +7411,7 @@
             <w:tcW w:w="1548" w:type="dxa"/>
           </w:tcPr>
           <w:p>
+            <w:proofErr w:type="spellStart"/>
             <w:r>
               <w:t>gnss_uart_baud</w:t>
             </w:r>
@@ -7168,6 +7421,7 @@
             <w:r>
               <w:t>rate</w:t>
             </w:r>
+            <w:proofErr w:type="spellEnd"/>
           </w:p>
         </w:tc>
         <w:tc>
@@ -7240,7 +7494,15 @@
       </w:pPr>
       <w:bookmarkStart w:id="15" w:name="_Toc183226041"/>
       <w:r>
-        <w:t>Turn the Bias Tee On or Off</w:t>
+        <w:t xml:space="preserve">Turn the Bias Tee </w:t>
+      </w:r>
+      <w:proofErr w:type="gramStart"/>
+      <w:r>
+        <w:t>On</w:t>
+      </w:r>
+      <w:proofErr w:type="gramEnd"/>
+      <w:r>
+        <w:t xml:space="preserve"> or Off</w:t>
       </w:r>
       <w:bookmarkEnd w:id="15"/>
     </w:p>
@@ -7457,7 +7719,23 @@
     </w:p>
     <w:p>
       <w:r>
-        <w:t>Queries the device information of the ADSBee. An example query and reply is shown below.</w:t>
+        <w:t xml:space="preserve">Queries the device information of the </w:t>
+      </w:r>
+      <w:proofErr w:type="spellStart"/>
+      <w:r>
+        <w:t>ADSBee</w:t>
+      </w:r>
+      <w:proofErr w:type="spellEnd"/>
+      <w:r>
+        <w:t xml:space="preserve">. An example query and reply </w:t>
+      </w:r>
+      <w:proofErr w:type="gramStart"/>
+      <w:r>
+        <w:t>is</w:t>
+      </w:r>
+      <w:proofErr w:type="gramEnd"/>
+      <w:r>
+        <w:t xml:space="preserve"> shown below.</w:t>
       </w:r>
     </w:p>
     <w:tbl>
@@ -7562,55 +7840,193 @@
               <w:rPr>
                 <w:rFonts w:ascii="Courier New" w:hAnsi="Courier New" w:cs="Courier New"/>
               </w:rPr>
-              <w:t>ESP32 Base MAC Address: 64:E8:33:5D:0B:C4</w:t>
-            </w:r>
-          </w:p>
-          <w:p>
-            <w:pPr>
+              <w:t xml:space="preserve">ESP32 Base MAC Address: </w:t>
+            </w:r>
+            <w:proofErr w:type="gramStart"/>
+            <w:r>
               <w:rPr>
                 <w:rFonts w:ascii="Courier New" w:hAnsi="Courier New" w:cs="Courier New"/>
               </w:rPr>
-            </w:pPr>
+              <w:t>64:E</w:t>
+            </w:r>
+            <w:proofErr w:type="gramEnd"/>
             <w:r>
               <w:rPr>
                 <w:rFonts w:ascii="Courier New" w:hAnsi="Courier New" w:cs="Courier New"/>
               </w:rPr>
-              <w:t>ESP32 WiFi Station MAC Address: 64:E8:33:5D:0B:C4</w:t>
-            </w:r>
-          </w:p>
-          <w:p>
-            <w:pPr>
+              <w:t>8:33:5</w:t>
+            </w:r>
+            <w:proofErr w:type="gramStart"/>
+            <w:r>
               <w:rPr>
                 <w:rFonts w:ascii="Courier New" w:hAnsi="Courier New" w:cs="Courier New"/>
               </w:rPr>
-            </w:pPr>
-            <w:r>
+              <w:t>D:0B:C4</w:t>
+            </w:r>
+            <w:proofErr w:type="gramEnd"/>
+          </w:p>
+          <w:p>
+            <w:pPr>
               <w:rPr>
                 <w:rFonts w:ascii="Courier New" w:hAnsi="Courier New" w:cs="Courier New"/>
               </w:rPr>
-              <w:t>ESP32 WiFi AP MAC Address: 64:E8:33:5D:0B:C5</w:t>
-            </w:r>
-          </w:p>
-          <w:p>
-            <w:pPr>
+            </w:pPr>
+            <w:r>
               <w:rPr>
                 <w:rFonts w:ascii="Courier New" w:hAnsi="Courier New" w:cs="Courier New"/>
               </w:rPr>
-            </w:pPr>
+              <w:t xml:space="preserve">ESP32 </w:t>
+            </w:r>
+            <w:proofErr w:type="spellStart"/>
             <w:r>
               <w:rPr>
                 <w:rFonts w:ascii="Courier New" w:hAnsi="Courier New" w:cs="Courier New"/>
               </w:rPr>
-              <w:t>ESP32 Bluetooth MAC Address: 64:E8:33:5D:0B:C6</w:t>
-            </w:r>
-          </w:p>
-          <w:p>
+              <w:t>WiFi</w:t>
+            </w:r>
+            <w:proofErr w:type="spellEnd"/>
             <w:r>
               <w:rPr>
                 <w:rFonts w:ascii="Courier New" w:hAnsi="Courier New" w:cs="Courier New"/>
               </w:rPr>
-              <w:t>ESP32 Ethernet MAC Address: 64:E8:33:5D:0B:C7</w:t>
-            </w:r>
+              <w:t xml:space="preserve"> Station MAC Address: </w:t>
+            </w:r>
+            <w:proofErr w:type="gramStart"/>
+            <w:r>
+              <w:rPr>
+                <w:rFonts w:ascii="Courier New" w:hAnsi="Courier New" w:cs="Courier New"/>
+              </w:rPr>
+              <w:t>64:E</w:t>
+            </w:r>
+            <w:proofErr w:type="gramEnd"/>
+            <w:r>
+              <w:rPr>
+                <w:rFonts w:ascii="Courier New" w:hAnsi="Courier New" w:cs="Courier New"/>
+              </w:rPr>
+              <w:t>8:33:5</w:t>
+            </w:r>
+            <w:proofErr w:type="gramStart"/>
+            <w:r>
+              <w:rPr>
+                <w:rFonts w:ascii="Courier New" w:hAnsi="Courier New" w:cs="Courier New"/>
+              </w:rPr>
+              <w:t>D:0B:C4</w:t>
+            </w:r>
+            <w:proofErr w:type="gramEnd"/>
+          </w:p>
+          <w:p>
+            <w:pPr>
+              <w:rPr>
+                <w:rFonts w:ascii="Courier New" w:hAnsi="Courier New" w:cs="Courier New"/>
+              </w:rPr>
+            </w:pPr>
+            <w:r>
+              <w:rPr>
+                <w:rFonts w:ascii="Courier New" w:hAnsi="Courier New" w:cs="Courier New"/>
+              </w:rPr>
+              <w:t xml:space="preserve">ESP32 </w:t>
+            </w:r>
+            <w:proofErr w:type="spellStart"/>
+            <w:r>
+              <w:rPr>
+                <w:rFonts w:ascii="Courier New" w:hAnsi="Courier New" w:cs="Courier New"/>
+              </w:rPr>
+              <w:t>WiFi</w:t>
+            </w:r>
+            <w:proofErr w:type="spellEnd"/>
+            <w:r>
+              <w:rPr>
+                <w:rFonts w:ascii="Courier New" w:hAnsi="Courier New" w:cs="Courier New"/>
+              </w:rPr>
+              <w:t xml:space="preserve"> AP MAC Address: </w:t>
+            </w:r>
+            <w:proofErr w:type="gramStart"/>
+            <w:r>
+              <w:rPr>
+                <w:rFonts w:ascii="Courier New" w:hAnsi="Courier New" w:cs="Courier New"/>
+              </w:rPr>
+              <w:t>64:E</w:t>
+            </w:r>
+            <w:proofErr w:type="gramEnd"/>
+            <w:r>
+              <w:rPr>
+                <w:rFonts w:ascii="Courier New" w:hAnsi="Courier New" w:cs="Courier New"/>
+              </w:rPr>
+              <w:t>8:33:5</w:t>
+            </w:r>
+            <w:proofErr w:type="gramStart"/>
+            <w:r>
+              <w:rPr>
+                <w:rFonts w:ascii="Courier New" w:hAnsi="Courier New" w:cs="Courier New"/>
+              </w:rPr>
+              <w:t>D:0B:C5</w:t>
+            </w:r>
+            <w:proofErr w:type="gramEnd"/>
+          </w:p>
+          <w:p>
+            <w:pPr>
+              <w:rPr>
+                <w:rFonts w:ascii="Courier New" w:hAnsi="Courier New" w:cs="Courier New"/>
+              </w:rPr>
+            </w:pPr>
+            <w:r>
+              <w:rPr>
+                <w:rFonts w:ascii="Courier New" w:hAnsi="Courier New" w:cs="Courier New"/>
+              </w:rPr>
+              <w:t xml:space="preserve">ESP32 Bluetooth MAC Address: </w:t>
+            </w:r>
+            <w:proofErr w:type="gramStart"/>
+            <w:r>
+              <w:rPr>
+                <w:rFonts w:ascii="Courier New" w:hAnsi="Courier New" w:cs="Courier New"/>
+              </w:rPr>
+              <w:t>64:E</w:t>
+            </w:r>
+            <w:proofErr w:type="gramEnd"/>
+            <w:r>
+              <w:rPr>
+                <w:rFonts w:ascii="Courier New" w:hAnsi="Courier New" w:cs="Courier New"/>
+              </w:rPr>
+              <w:t>8:33:5</w:t>
+            </w:r>
+            <w:proofErr w:type="gramStart"/>
+            <w:r>
+              <w:rPr>
+                <w:rFonts w:ascii="Courier New" w:hAnsi="Courier New" w:cs="Courier New"/>
+              </w:rPr>
+              <w:t>D:0B:C6</w:t>
+            </w:r>
+            <w:proofErr w:type="gramEnd"/>
+          </w:p>
+          <w:p>
+            <w:r>
+              <w:rPr>
+                <w:rFonts w:ascii="Courier New" w:hAnsi="Courier New" w:cs="Courier New"/>
+              </w:rPr>
+              <w:t xml:space="preserve">ESP32 Ethernet MAC Address: </w:t>
+            </w:r>
+            <w:proofErr w:type="gramStart"/>
+            <w:r>
+              <w:rPr>
+                <w:rFonts w:ascii="Courier New" w:hAnsi="Courier New" w:cs="Courier New"/>
+              </w:rPr>
+              <w:t>64:E</w:t>
+            </w:r>
+            <w:proofErr w:type="gramEnd"/>
+            <w:r>
+              <w:rPr>
+                <w:rFonts w:ascii="Courier New" w:hAnsi="Courier New" w:cs="Courier New"/>
+              </w:rPr>
+              <w:t>8:33:5</w:t>
+            </w:r>
+            <w:proofErr w:type="gramStart"/>
+            <w:r>
+              <w:rPr>
+                <w:rFonts w:ascii="Courier New" w:hAnsi="Courier New" w:cs="Courier New"/>
+              </w:rPr>
+              <w:t>D:0B:C7</w:t>
+            </w:r>
+            <w:proofErr w:type="gramEnd"/>
           </w:p>
         </w:tc>
       </w:tr>
@@ -7672,7 +8088,39 @@
     <w:p/>
     <w:p>
       <w:r>
-        <w:t>Turns the ESP32 on or off using its enable line. When the ESP32 is turned off, the ADSBee 1090 will draw less power, but the WiFi and network capabilities will be unavailable. This operational mode is useful for conserving energy in applications where the ADSBee is only being communicated with via its serial interfaces.</w:t>
+        <w:t xml:space="preserve">Turns the ESP32 on or off using </w:t>
+      </w:r>
+      <w:proofErr w:type="gramStart"/>
+      <w:r>
+        <w:t>its</w:t>
+      </w:r>
+      <w:proofErr w:type="gramEnd"/>
+      <w:r>
+        <w:t xml:space="preserve"> enable line. When the ESP32 is turned off, the </w:t>
+      </w:r>
+      <w:proofErr w:type="spellStart"/>
+      <w:r>
+        <w:t>ADSBee</w:t>
+      </w:r>
+      <w:proofErr w:type="spellEnd"/>
+      <w:r>
+        <w:t xml:space="preserve"> 1090 will draw less power, but the </w:t>
+      </w:r>
+      <w:proofErr w:type="spellStart"/>
+      <w:r>
+        <w:t>WiFi</w:t>
+      </w:r>
+      <w:proofErr w:type="spellEnd"/>
+      <w:r>
+        <w:t xml:space="preserve"> and network capabilities will be unavailable. This operational mode is useful for conserving energy in applications where the </w:t>
+      </w:r>
+      <w:proofErr w:type="spellStart"/>
+      <w:r>
+        <w:t>ADSBee</w:t>
+      </w:r>
+      <w:proofErr w:type="spellEnd"/>
+      <w:r>
+        <w:t xml:space="preserve"> is only being communicated with via its serial interfaces.</w:t>
       </w:r>
     </w:p>
     <w:tbl>
@@ -7876,13 +8324,57 @@
         <w:pStyle w:val="code"/>
       </w:pPr>
       <w:r>
-        <w:t>AT+FEED=&lt;index&gt;,&lt;uri&gt;,&lt;port&gt;,&lt;active&gt;,&lt;protocol&gt;</w:t>
+        <w:t>AT+FEED=&lt;index</w:t>
+      </w:r>
+      <w:proofErr w:type="gramStart"/>
+      <w:r>
+        <w:t>&gt;,&lt;</w:t>
+      </w:r>
+      <w:proofErr w:type="spellStart"/>
+      <w:proofErr w:type="gramEnd"/>
+      <w:r>
+        <w:t>uri</w:t>
+      </w:r>
+      <w:proofErr w:type="spellEnd"/>
+      <w:proofErr w:type="gramStart"/>
+      <w:r>
+        <w:t>&gt;,&lt;</w:t>
+      </w:r>
+      <w:proofErr w:type="gramEnd"/>
+      <w:r>
+        <w:t>port</w:t>
+      </w:r>
+      <w:proofErr w:type="gramStart"/>
+      <w:r>
+        <w:t>&gt;,&lt;</w:t>
+      </w:r>
+      <w:proofErr w:type="gramEnd"/>
+      <w:r>
+        <w:t>active</w:t>
+      </w:r>
+      <w:proofErr w:type="gramStart"/>
+      <w:r>
+        <w:t>&gt;,&lt;</w:t>
+      </w:r>
+      <w:proofErr w:type="gramEnd"/>
+      <w:r>
+        <w:t>protocol&gt;</w:t>
       </w:r>
     </w:p>
     <w:p/>
     <w:p>
       <w:r>
-        <w:t>Example command for configuring feed 0 to send data to airplanes.live, which accepts Mode S Beast protocol on port 30004 at the static IP 78.46.234.18:</w:t>
+        <w:t xml:space="preserve">Example command for configuring feed 0 to send data to </w:t>
+      </w:r>
+      <w:proofErr w:type="spellStart"/>
+      <w:proofErr w:type="gramStart"/>
+      <w:r>
+        <w:t>airplanes.live</w:t>
+      </w:r>
+      <w:proofErr w:type="spellEnd"/>
+      <w:proofErr w:type="gramEnd"/>
+      <w:r>
+        <w:t>, which accepts Mode S Beast protocol on port 30004 at the static IP 78.46.234.18:</w:t>
       </w:r>
     </w:p>
     <w:p>
@@ -7890,8 +8382,13 @@
         <w:pStyle w:val="code"/>
       </w:pPr>
       <w:r>
-        <w:t>AT+FEED=0,78.46.234.18,30004,1,BEAST</w:t>
-      </w:r>
+        <w:t>AT+FEED=0,78.46.234.18,30004,</w:t>
+      </w:r>
+      <w:proofErr w:type="gramStart"/>
+      <w:r>
+        <w:t>1,BEAST</w:t>
+      </w:r>
+      <w:proofErr w:type="gramEnd"/>
     </w:p>
     <w:p/>
     <w:tbl>
@@ -8005,9 +8502,11 @@
             <w:tcW w:w="1548" w:type="dxa"/>
           </w:tcPr>
           <w:p>
+            <w:proofErr w:type="spellStart"/>
             <w:r>
               <w:t>uri</w:t>
             </w:r>
+            <w:proofErr w:type="spellEnd"/>
           </w:p>
         </w:tc>
         <w:tc>
@@ -8031,8 +8530,13 @@
           </w:p>
           <w:p>
             <w:r>
-              <w:t>Hostname, e.g. feed.whereplane.xyz</w:t>
-            </w:r>
+              <w:t xml:space="preserve">Hostname, e.g. </w:t>
+            </w:r>
+            <w:proofErr w:type="spellStart"/>
+            <w:r>
+              <w:t>feed.whereplane.xyz</w:t>
+            </w:r>
+            <w:proofErr w:type="spellEnd"/>
           </w:p>
           <w:p>
             <w:r>
@@ -8195,7 +8699,23 @@
         <w:pStyle w:val="code"/>
       </w:pPr>
       <w:r>
-        <w:t>+FEED=0(INDEX),192.168.1.103(URI),30004(PORT),1(ACTIVE),BEAST(PROTOCOL),bee00038172d18c(RECEIVER_ID)</w:t>
+        <w:t>+FEED=0(INDEX),192.168.1.103(URI),30004(PORT),1(ACTIVE</w:t>
+      </w:r>
+      <w:proofErr w:type="gramStart"/>
+      <w:r>
+        <w:t>),BEAST</w:t>
+      </w:r>
+      <w:proofErr w:type="gramEnd"/>
+      <w:r>
+        <w:t>(PROTOCOL</w:t>
+      </w:r>
+      <w:proofErr w:type="gramStart"/>
+      <w:r>
+        <w:t>),bee</w:t>
+      </w:r>
+      <w:proofErr w:type="gramEnd"/>
+      <w:r>
+        <w:t>00038172d18c(RECEIVER_ID)</w:t>
       </w:r>
     </w:p>
     <w:p>
@@ -8203,7 +8723,31 @@
         <w:pStyle w:val="code"/>
       </w:pPr>
       <w:r>
-        <w:t>+FEED=1(INDEX),(URI),0(PORT),0(ACTIVE),NONE(PROTOCOL),bee00038172d18c(RECEIVER_ID)</w:t>
+        <w:t>+FEED=1(INDEX</w:t>
+      </w:r>
+      <w:proofErr w:type="gramStart"/>
+      <w:r>
+        <w:t>),(</w:t>
+      </w:r>
+      <w:proofErr w:type="gramEnd"/>
+      <w:r>
+        <w:t>URI),0(PORT),0(ACTIVE</w:t>
+      </w:r>
+      <w:proofErr w:type="gramStart"/>
+      <w:r>
+        <w:t>),NONE</w:t>
+      </w:r>
+      <w:proofErr w:type="gramEnd"/>
+      <w:r>
+        <w:t>(PROTOCOL</w:t>
+      </w:r>
+      <w:proofErr w:type="gramStart"/>
+      <w:r>
+        <w:t>),bee</w:t>
+      </w:r>
+      <w:proofErr w:type="gramEnd"/>
+      <w:r>
+        <w:t>00038172d18c(RECEIVER_ID)</w:t>
       </w:r>
     </w:p>
     <w:p>
@@ -8211,7 +8755,31 @@
         <w:pStyle w:val="code"/>
       </w:pPr>
       <w:r>
-        <w:t>+FEED=2(INDEX),(URI),0(PORT),0(ACTIVE),NONE(PROTOCOL),bee00038172d18c(RECEIVER_ID)</w:t>
+        <w:t>+FEED=2(INDEX</w:t>
+      </w:r>
+      <w:proofErr w:type="gramStart"/>
+      <w:r>
+        <w:t>),(</w:t>
+      </w:r>
+      <w:proofErr w:type="gramEnd"/>
+      <w:r>
+        <w:t>URI),0(PORT),0(ACTIVE</w:t>
+      </w:r>
+      <w:proofErr w:type="gramStart"/>
+      <w:r>
+        <w:t>),NONE</w:t>
+      </w:r>
+      <w:proofErr w:type="gramEnd"/>
+      <w:r>
+        <w:t>(PROTOCOL</w:t>
+      </w:r>
+      <w:proofErr w:type="gramStart"/>
+      <w:r>
+        <w:t>),bee</w:t>
+      </w:r>
+      <w:proofErr w:type="gramEnd"/>
+      <w:r>
+        <w:t>00038172d18c(RECEIVER_ID)</w:t>
       </w:r>
     </w:p>
     <w:p>
@@ -8219,7 +8787,31 @@
         <w:pStyle w:val="code"/>
       </w:pPr>
       <w:r>
-        <w:t>+FEED=3(INDEX),(URI),0(PORT),0(ACTIVE),NONE(PROTOCOL),bee00038172d18c(RECEIVER_ID)</w:t>
+        <w:t>+FEED=3(INDEX</w:t>
+      </w:r>
+      <w:proofErr w:type="gramStart"/>
+      <w:r>
+        <w:t>),(</w:t>
+      </w:r>
+      <w:proofErr w:type="gramEnd"/>
+      <w:r>
+        <w:t>URI),0(PORT),0(ACTIVE</w:t>
+      </w:r>
+      <w:proofErr w:type="gramStart"/>
+      <w:r>
+        <w:t>),NONE</w:t>
+      </w:r>
+      <w:proofErr w:type="gramEnd"/>
+      <w:r>
+        <w:t>(PROTOCOL</w:t>
+      </w:r>
+      <w:proofErr w:type="gramStart"/>
+      <w:r>
+        <w:t>),bee</w:t>
+      </w:r>
+      <w:proofErr w:type="gramEnd"/>
+      <w:r>
+        <w:t>00038172d18c(RECEIVER_ID)</w:t>
       </w:r>
     </w:p>
     <w:p>
@@ -8227,7 +8819,23 @@
         <w:pStyle w:val="code"/>
       </w:pPr>
       <w:r>
-        <w:t>+FEED=4(INDEX),78.46.234.18(URI),30004(PORT),1(ACTIVE),BEAST(PROTOCOL),bee00038172d18c(RECEIVER_ID)</w:t>
+        <w:t>+FEED=4(INDEX),78.46.234.18(URI),30004(PORT),1(ACTIVE</w:t>
+      </w:r>
+      <w:proofErr w:type="gramStart"/>
+      <w:r>
+        <w:t>),BEAST</w:t>
+      </w:r>
+      <w:proofErr w:type="gramEnd"/>
+      <w:r>
+        <w:t>(PROTOCOL</w:t>
+      </w:r>
+      <w:proofErr w:type="gramStart"/>
+      <w:r>
+        <w:t>),bee</w:t>
+      </w:r>
+      <w:proofErr w:type="gramEnd"/>
+      <w:r>
+        <w:t>00038172d18c(RECEIVER_ID)</w:t>
       </w:r>
     </w:p>
     <w:p>
@@ -8235,7 +8843,31 @@
         <w:pStyle w:val="code"/>
       </w:pPr>
       <w:r>
-        <w:t>+FEED=5(INDEX),feed.whereplane.xyz(URI),30004(PORT),0(ACTIVE),BEAST(PROTOCOL),bee00038172d18c(RECEIVER_ID)</w:t>
+        <w:t>+FEED=5(INDEX</w:t>
+      </w:r>
+      <w:proofErr w:type="gramStart"/>
+      <w:r>
+        <w:t>),feed.whereplane.xyz</w:t>
+      </w:r>
+      <w:proofErr w:type="gramEnd"/>
+      <w:r>
+        <w:t>(URI),30004(PORT),0(ACTIVE</w:t>
+      </w:r>
+      <w:proofErr w:type="gramStart"/>
+      <w:r>
+        <w:t>),BEAST</w:t>
+      </w:r>
+      <w:proofErr w:type="gramEnd"/>
+      <w:r>
+        <w:t>(PROTOCOL</w:t>
+      </w:r>
+      <w:proofErr w:type="gramStart"/>
+      <w:r>
+        <w:t>),bee</w:t>
+      </w:r>
+      <w:proofErr w:type="gramEnd"/>
+      <w:r>
+        <w:t>00038172d18c(RECEIVER_ID)</w:t>
       </w:r>
     </w:p>
     <w:p>
@@ -8277,7 +8909,15 @@
         <w:pStyle w:val="code"/>
       </w:pPr>
       <w:r>
-        <w:t>AT+FEED?&lt;index&gt;</w:t>
+        <w:t>AT+</w:t>
+      </w:r>
+      <w:proofErr w:type="gramStart"/>
+      <w:r>
+        <w:t>FEED?&lt;</w:t>
+      </w:r>
+      <w:proofErr w:type="gramEnd"/>
+      <w:r>
+        <w:t>index&gt;</w:t>
       </w:r>
     </w:p>
     <w:p>
@@ -8298,7 +8938,23 @@
         <w:pStyle w:val="code"/>
       </w:pPr>
       <w:r>
-        <w:t>+FEED=0(INDEX),192.168.1.103(URI),30004(PORT),1(ACTIVE),BEAST(PROTOCOL),bee00038172d18c(RECEIVER_ID)</w:t>
+        <w:t>+FEED=0(INDEX),192.168.1.103(URI),30004(PORT),1(ACTIVE</w:t>
+      </w:r>
+      <w:proofErr w:type="gramStart"/>
+      <w:r>
+        <w:t>),BEAST</w:t>
+      </w:r>
+      <w:proofErr w:type="gramEnd"/>
+      <w:r>
+        <w:t>(PROTOCOL</w:t>
+      </w:r>
+      <w:proofErr w:type="gramStart"/>
+      <w:r>
+        <w:t>),bee</w:t>
+      </w:r>
+      <w:proofErr w:type="gramEnd"/>
+      <w:r>
+        <w:t>00038172d18c(RECEIVER_ID)</w:t>
       </w:r>
     </w:p>
     <w:p/>
@@ -8371,7 +9027,25 @@
         <w:pStyle w:val="code"/>
       </w:pPr>
       <w:r>
-        <w:t xml:space="preserve">        AT+BAUDRATE=&lt;iface&gt;,&lt;baudrate&gt;</w:t>
+        <w:t xml:space="preserve">        AT+BAUDRATE=&lt;</w:t>
+      </w:r>
+      <w:proofErr w:type="spellStart"/>
+      <w:r>
+        <w:t>iface</w:t>
+      </w:r>
+      <w:proofErr w:type="spellEnd"/>
+      <w:proofErr w:type="gramStart"/>
+      <w:r>
+        <w:t>&gt;,&lt;</w:t>
+      </w:r>
+      <w:proofErr w:type="spellStart"/>
+      <w:proofErr w:type="gramEnd"/>
+      <w:r>
+        <w:t>baudrate</w:t>
+      </w:r>
+      <w:proofErr w:type="spellEnd"/>
+      <w:r>
+        <w:t>&gt;</w:t>
       </w:r>
     </w:p>
     <w:p>
@@ -8488,7 +9162,23 @@
     </w:p>
     <w:p>
       <w:r>
-        <w:t>Sets the device hostname, which can make things easier when configuring a local network. Hostname is also used for mDNS, allowing you to visit the device’s webpage at &lt;hostname&gt;.local.</w:t>
+        <w:t xml:space="preserve">Sets the device hostname, which can make things easier when configuring a local network. Hostname is also used for </w:t>
+      </w:r>
+      <w:proofErr w:type="spellStart"/>
+      <w:r>
+        <w:t>mDNS</w:t>
+      </w:r>
+      <w:proofErr w:type="spellEnd"/>
+      <w:r>
+        <w:t>, allowing you to visit the device’s webpage at &lt;hostname</w:t>
+      </w:r>
+      <w:proofErr w:type="gramStart"/>
+      <w:r>
+        <w:t>&gt;.local</w:t>
+      </w:r>
+      <w:proofErr w:type="gramEnd"/>
+      <w:r>
+        <w:t>.</w:t>
       </w:r>
     </w:p>
     <w:p>
@@ -8539,7 +9229,15 @@
         <w:pStyle w:val="code"/>
       </w:pPr>
       <w:r>
-        <w:t>AT+LOG_LEVEL=&lt;log_level&gt;</w:t>
+        <w:t>AT+LOG_LEVEL=&lt;</w:t>
+      </w:r>
+      <w:proofErr w:type="spellStart"/>
+      <w:r>
+        <w:t>log_level</w:t>
+      </w:r>
+      <w:proofErr w:type="spellEnd"/>
+      <w:r>
+        <w:t>&gt;</w:t>
       </w:r>
     </w:p>
     <w:p/>
@@ -8622,9 +9320,11 @@
             <w:tcW w:w="1548" w:type="dxa"/>
           </w:tcPr>
           <w:p>
+            <w:proofErr w:type="spellStart"/>
             <w:r>
               <w:t>log_level</w:t>
             </w:r>
+            <w:proofErr w:type="spellEnd"/>
           </w:p>
         </w:tc>
         <w:tc>
@@ -8642,7 +9342,15 @@
           <w:p/>
           <w:p>
             <w:r>
-              <w:t>Terminal prints are color coded on the Serial CLI (but not on the Web CLI). Errors are printed in red, warnings are printed in yellow, and other prints have no color coding.</w:t>
+              <w:t xml:space="preserve">Terminal prints are color coded on the Serial CLI (but not on the Web CLI). Errors are printed in </w:t>
+            </w:r>
+            <w:proofErr w:type="gramStart"/>
+            <w:r>
+              <w:t>red,</w:t>
+            </w:r>
+            <w:proofErr w:type="gramEnd"/>
+            <w:r>
+              <w:t xml:space="preserve"> warnings are printed in yellow, and other prints have no color coding.</w:t>
             </w:r>
           </w:p>
         </w:tc>
@@ -8658,7 +9366,15 @@
               <w:t xml:space="preserve"> logs</w:t>
             </w:r>
             <w:r>
-              <w:t>. Details every packet received by the ADSBee and whether it passed checksum.</w:t>
+              <w:t xml:space="preserve">. Details every packet received by the </w:t>
+            </w:r>
+            <w:proofErr w:type="spellStart"/>
+            <w:r>
+              <w:t>ADSBee</w:t>
+            </w:r>
+            <w:proofErr w:type="spellEnd"/>
+            <w:r>
+              <w:t xml:space="preserve"> and whether it passed checksum.</w:t>
             </w:r>
             <w:r>
               <w:t xml:space="preserve"> Also prints all warnings and errors.</w:t>
@@ -8750,7 +9466,20 @@
         <w:pStyle w:val="code"/>
       </w:pPr>
       <w:r>
-        <w:t>AT+PROTOCOL=&lt;iface&gt;,&lt;protocol&gt;</w:t>
+        <w:t>AT+PROTOCOL=&lt;</w:t>
+      </w:r>
+      <w:proofErr w:type="spellStart"/>
+      <w:r>
+        <w:t>iface</w:t>
+      </w:r>
+      <w:proofErr w:type="spellEnd"/>
+      <w:proofErr w:type="gramStart"/>
+      <w:r>
+        <w:t>&gt;,&lt;</w:t>
+      </w:r>
+      <w:proofErr w:type="gramEnd"/>
+      <w:r>
+        <w:t>protocol&gt;</w:t>
       </w:r>
     </w:p>
     <w:p/>
@@ -8833,9 +9562,11 @@
             <w:tcW w:w="1548" w:type="dxa"/>
           </w:tcPr>
           <w:p>
+            <w:proofErr w:type="spellStart"/>
             <w:r>
               <w:t>iface</w:t>
             </w:r>
+            <w:proofErr w:type="spellEnd"/>
           </w:p>
         </w:tc>
         <w:tc>
@@ -8844,7 +9575,15 @@
           </w:tcPr>
           <w:p>
             <w:r>
-              <w:t>Serial interface to set the baudrate for.</w:t>
+              <w:t xml:space="preserve">Serial interface to set the </w:t>
+            </w:r>
+            <w:proofErr w:type="spellStart"/>
+            <w:r>
+              <w:t>baudrate</w:t>
+            </w:r>
+            <w:proofErr w:type="spellEnd"/>
+            <w:r>
+              <w:t xml:space="preserve"> for.</w:t>
             </w:r>
           </w:p>
         </w:tc>
@@ -8959,7 +9698,20 @@
         <w:pStyle w:val="code"/>
       </w:pPr>
       <w:r>
-        <w:t>+PROTOCOL=CONSOLE,&lt;console_protocol&gt;</w:t>
+        <w:t>+PROTOCOL=</w:t>
+      </w:r>
+      <w:proofErr w:type="gramStart"/>
+      <w:r>
+        <w:t>CONSOLE,&lt;</w:t>
+      </w:r>
+      <w:proofErr w:type="spellStart"/>
+      <w:proofErr w:type="gramEnd"/>
+      <w:r>
+        <w:t>console_protocol</w:t>
+      </w:r>
+      <w:proofErr w:type="spellEnd"/>
+      <w:r>
+        <w:t>&gt;</w:t>
       </w:r>
     </w:p>
     <w:p>
@@ -8967,7 +9719,20 @@
         <w:pStyle w:val="code"/>
       </w:pPr>
       <w:r>
-        <w:t>+PROTOCOL=COMMS_UART,&lt;comms_uart_protocol&gt;</w:t>
+        <w:t>+PROTOCOL=COMMS_</w:t>
+      </w:r>
+      <w:proofErr w:type="gramStart"/>
+      <w:r>
+        <w:t>UART,&lt;</w:t>
+      </w:r>
+      <w:proofErr w:type="spellStart"/>
+      <w:proofErr w:type="gramEnd"/>
+      <w:r>
+        <w:t>comms_uart_protocol</w:t>
+      </w:r>
+      <w:proofErr w:type="spellEnd"/>
+      <w:r>
+        <w:t>&gt;</w:t>
       </w:r>
     </w:p>
     <w:p/>
@@ -9023,7 +9788,15 @@
     <w:p/>
     <w:p>
       <w:r>
-        <w:t>Reboots the ADSBee 1090 immediately.</w:t>
+        <w:t xml:space="preserve">Reboots the </w:t>
+      </w:r>
+      <w:proofErr w:type="spellStart"/>
+      <w:r>
+        <w:t>ADSBee</w:t>
+      </w:r>
+      <w:proofErr w:type="spellEnd"/>
+      <w:r>
+        <w:t xml:space="preserve"> 1090 immediately.</w:t>
       </w:r>
     </w:p>
     <w:p>
@@ -9068,13 +9841,33 @@
         <w:t>Enable or Disable the Receiver</w:t>
       </w:r>
       <w:bookmarkEnd w:id="34"/>
+      <w:r>
+        <w:t>(s)</w:t>
+      </w:r>
     </w:p>
     <w:p>
       <w:pPr>
         <w:pStyle w:val="code"/>
       </w:pPr>
       <w:r>
-        <w:t>AT+RX_ENABLE=&lt;enabled&gt;</w:t>
+        <w:t>AT+RX_ENABLE=&lt;</w:t>
+      </w:r>
+      <w:r>
+        <w:t>1090_</w:t>
+      </w:r>
+      <w:r>
+        <w:t>enabled</w:t>
+      </w:r>
+      <w:proofErr w:type="gramStart"/>
+      <w:r>
+        <w:t>&gt;</w:t>
+      </w:r>
+      <w:r>
+        <w:t>,&lt;</w:t>
+      </w:r>
+      <w:proofErr w:type="gramEnd"/>
+      <w:r>
+        <w:t>978_enabled&gt;</w:t>
       </w:r>
     </w:p>
     <w:p/>
@@ -9158,6 +9951,9 @@
           </w:tcPr>
           <w:p>
             <w:r>
+              <w:t>1090_</w:t>
+            </w:r>
+            <w:r>
               <w:t>enabled</w:t>
             </w:r>
           </w:p>
@@ -9168,13 +9964,25 @@
           </w:tcPr>
           <w:p>
             <w:r>
-              <w:t>Flag indicating whether the receiver should be enabled or disabled.</w:t>
+              <w:t xml:space="preserve">Flag indicating whether the </w:t>
+            </w:r>
+            <w:r>
+              <w:t xml:space="preserve">1090MHz </w:t>
+            </w:r>
+            <w:r>
+              <w:t>receiver should be enabled or disabled.</w:t>
             </w:r>
           </w:p>
           <w:p/>
           <w:p>
             <w:r>
-              <w:t xml:space="preserve">NOTE: Disabling the receiver does not conserve any power, as the RF frontend is still active. This receiver disable flag simply disables an interrupt within the RP2040 that is used to check for incoming transponder messages. </w:t>
+              <w:t xml:space="preserve">NOTE: Disabling the </w:t>
+            </w:r>
+            <w:r>
+              <w:t xml:space="preserve">1090MHz </w:t>
+            </w:r>
+            <w:r>
+              <w:t xml:space="preserve">receiver does not conserve any power, as the RF frontend is still active. This receiver disable flag simply disables an interrupt within the RP2040 that is used to check for incoming transponder messages. </w:t>
             </w:r>
           </w:p>
         </w:tc>
@@ -9184,22 +9992,73 @@
           </w:tcPr>
           <w:p>
             <w:r>
-              <w:t>1 – Receiver is enabled.</w:t>
-            </w:r>
-          </w:p>
-          <w:p>
-            <w:r>
-              <w:t>0 – Receiver is disabled.</w:t>
+              <w:t xml:space="preserve">1 – </w:t>
+            </w:r>
+            <w:r>
+              <w:t>1090MHz r</w:t>
+            </w:r>
+            <w:r>
+              <w:t>eceiver is enabled.</w:t>
+            </w:r>
+          </w:p>
+          <w:p>
+            <w:r>
+              <w:t xml:space="preserve">0 – </w:t>
+            </w:r>
+            <w:r>
+              <w:t>1090MHz r</w:t>
+            </w:r>
+            <w:r>
+              <w:t>eceiver is disabled.</w:t>
+            </w:r>
+          </w:p>
+        </w:tc>
+      </w:tr>
+      <w:tr>
+        <w:tc>
+          <w:tcPr>
+            <w:tcW w:w="1548" w:type="dxa"/>
+          </w:tcPr>
+          <w:p>
+            <w:r>
+              <w:t>978_enabled</w:t>
+            </w:r>
+          </w:p>
+        </w:tc>
+        <w:tc>
+          <w:tcPr>
+            <w:tcW w:w="4860" w:type="dxa"/>
+          </w:tcPr>
+          <w:p>
+            <w:r>
+              <w:t>Flag indicating whether the 978Mhz receiver should be enabled or disabled (if equipped).</w:t>
+            </w:r>
+          </w:p>
+          <w:p/>
+          <w:p>
+            <w:r>
+              <w:t>Disabling the 978MHz receiver does save a small amount of power, as the onboard receiver chip will be powered down.</w:t>
+            </w:r>
+          </w:p>
+        </w:tc>
+        <w:tc>
+          <w:tcPr>
+            <w:tcW w:w="4608" w:type="dxa"/>
+          </w:tcPr>
+          <w:p>
+            <w:r>
+              <w:t>1 – 978MHz receiver is enabled.</w:t>
+            </w:r>
+          </w:p>
+          <w:p>
+            <w:r>
+              <w:t>0 – 978MHz receiver is disabled.</w:t>
             </w:r>
           </w:p>
         </w:tc>
       </w:tr>
     </w:tbl>
-    <w:p>
-      <w:pPr>
-        <w:pStyle w:val="code"/>
-      </w:pPr>
-    </w:p>
+    <w:p/>
     <w:p>
       <w:pPr>
         <w:pStyle w:val="Heading3"/>
@@ -9210,7 +10069,19 @@
       </w:pPr>
       <w:bookmarkStart w:id="35" w:name="_Toc183226059"/>
       <w:r>
-        <w:t>Check Whether the Receiver is Currently Enabled</w:t>
+        <w:t>Check Whether the Receiver</w:t>
+      </w:r>
+      <w:r>
+        <w:t>(s)</w:t>
+      </w:r>
+      <w:r>
+        <w:t xml:space="preserve"> </w:t>
+      </w:r>
+      <w:r>
+        <w:t>are</w:t>
+      </w:r>
+      <w:r>
+        <w:t xml:space="preserve"> Currently Enabled</w:t>
       </w:r>
       <w:bookmarkEnd w:id="35"/>
     </w:p>
@@ -9228,6 +10099,9 @@
       </w:pPr>
       <w:r>
         <w:t>+RX_ENABLE=1</w:t>
+      </w:r>
+      <w:r>
+        <w:t>,1</w:t>
       </w:r>
     </w:p>
     <w:p/>
@@ -9289,7 +10163,15 @@
         <w:pStyle w:val="code"/>
       </w:pPr>
       <w:r>
-        <w:t xml:space="preserve">        Trigger Level: 1300 milliVolts (-62 dBm)</w:t>
+        <w:t xml:space="preserve">        Trigger Level: 1300 </w:t>
+      </w:r>
+      <w:proofErr w:type="spellStart"/>
+      <w:r>
+        <w:t>milliVolts</w:t>
+      </w:r>
+      <w:proofErr w:type="spellEnd"/>
+      <w:r>
+        <w:t xml:space="preserve"> (-62 dBm)</w:t>
       </w:r>
     </w:p>
     <w:p>
@@ -9369,7 +10251,15 @@
         <w:pStyle w:val="code"/>
       </w:pPr>
       <w:r>
-        <w:t xml:space="preserve">        WiFi AP: ENABLED</w:t>
+        <w:t xml:space="preserve">        </w:t>
+      </w:r>
+      <w:proofErr w:type="spellStart"/>
+      <w:r>
+        <w:t>WiFi</w:t>
+      </w:r>
+      <w:proofErr w:type="spellEnd"/>
+      <w:r>
+        <w:t xml:space="preserve"> AP: ENABLED</w:t>
       </w:r>
     </w:p>
     <w:p>
@@ -9393,15 +10283,28 @@
         <w:pStyle w:val="code"/>
       </w:pPr>
       <w:r>
-        <w:t xml:space="preserve">                Password: yummyflowers</w:t>
-      </w:r>
+        <w:t xml:space="preserve">                Password: </w:t>
+      </w:r>
+      <w:proofErr w:type="spellStart"/>
+      <w:r>
+        <w:t>yummyflowers</w:t>
+      </w:r>
+      <w:proofErr w:type="spellEnd"/>
     </w:p>
     <w:p>
       <w:pPr>
         <w:pStyle w:val="code"/>
       </w:pPr>
       <w:r>
-        <w:t xml:space="preserve">        WiFi STA: ENABLED</w:t>
+        <w:t xml:space="preserve">        </w:t>
+      </w:r>
+      <w:proofErr w:type="spellStart"/>
+      <w:r>
+        <w:t>WiFi</w:t>
+      </w:r>
+      <w:proofErr w:type="spellEnd"/>
+      <w:r>
+        <w:t xml:space="preserve"> STA: ENABLED</w:t>
       </w:r>
     </w:p>
     <w:p>
@@ -9409,8 +10312,13 @@
         <w:pStyle w:val="code"/>
       </w:pPr>
       <w:r>
-        <w:t xml:space="preserve">                SSID: Smart Bidet Wifi</w:t>
-      </w:r>
+        <w:t xml:space="preserve">                SSID: Smart Bidet </w:t>
+      </w:r>
+      <w:proofErr w:type="spellStart"/>
+      <w:r>
+        <w:t>Wifi</w:t>
+      </w:r>
+      <w:proofErr w:type="spellEnd"/>
     </w:p>
     <w:p>
       <w:pPr>
@@ -9433,7 +10341,17 @@
         <w:pStyle w:val="code"/>
       </w:pPr>
       <w:r>
-        <w:t xml:space="preserve">                0 URI:192.168.1.103 Port:30004 ACTIVE Protocol:BEAST ID:0xbee00038172d18c1</w:t>
+        <w:t xml:space="preserve">                0 URI:192.168.1.103 Port:30004 ACTIVE </w:t>
+      </w:r>
+      <w:proofErr w:type="spellStart"/>
+      <w:proofErr w:type="gramStart"/>
+      <w:r>
+        <w:t>Protocol:BEAST</w:t>
+      </w:r>
+      <w:proofErr w:type="spellEnd"/>
+      <w:proofErr w:type="gramEnd"/>
+      <w:r>
+        <w:t xml:space="preserve"> ID:0xbee00038172d18c1</w:t>
       </w:r>
     </w:p>
     <w:p>
@@ -9441,7 +10359,17 @@
         <w:pStyle w:val="code"/>
       </w:pPr>
       <w:r>
-        <w:t xml:space="preserve">                1 URI: Port:0 INACTIVE Protocol:NONE ID:0xbee00038172d18c1</w:t>
+        <w:t xml:space="preserve">                1 URI: Port:0 INACTIVE </w:t>
+      </w:r>
+      <w:proofErr w:type="spellStart"/>
+      <w:proofErr w:type="gramStart"/>
+      <w:r>
+        <w:t>Protocol:NONE</w:t>
+      </w:r>
+      <w:proofErr w:type="spellEnd"/>
+      <w:proofErr w:type="gramEnd"/>
+      <w:r>
+        <w:t xml:space="preserve"> ID:0xbee00038172d18c1</w:t>
       </w:r>
     </w:p>
     <w:p>
@@ -9449,7 +10377,17 @@
         <w:pStyle w:val="code"/>
       </w:pPr>
       <w:r>
-        <w:t xml:space="preserve">                2 URI: Port:0 INACTIVE Protocol:NONE ID:0xbee00038172d18c1</w:t>
+        <w:t xml:space="preserve">                2 URI: Port:0 INACTIVE </w:t>
+      </w:r>
+      <w:proofErr w:type="spellStart"/>
+      <w:proofErr w:type="gramStart"/>
+      <w:r>
+        <w:t>Protocol:NONE</w:t>
+      </w:r>
+      <w:proofErr w:type="spellEnd"/>
+      <w:proofErr w:type="gramEnd"/>
+      <w:r>
+        <w:t xml:space="preserve"> ID:0xbee00038172d18c1</w:t>
       </w:r>
     </w:p>
     <w:p>
@@ -9457,7 +10395,17 @@
         <w:pStyle w:val="code"/>
       </w:pPr>
       <w:r>
-        <w:t xml:space="preserve">                3 URI: Port:0 INACTIVE Protocol:NONE ID:0xbee00038172d18c1</w:t>
+        <w:t xml:space="preserve">                3 URI: Port:0 INACTIVE </w:t>
+      </w:r>
+      <w:proofErr w:type="spellStart"/>
+      <w:proofErr w:type="gramStart"/>
+      <w:r>
+        <w:t>Protocol:NONE</w:t>
+      </w:r>
+      <w:proofErr w:type="spellEnd"/>
+      <w:proofErr w:type="gramEnd"/>
+      <w:r>
+        <w:t xml:space="preserve"> ID:0xbee00038172d18c1</w:t>
       </w:r>
     </w:p>
     <w:p>
@@ -9465,7 +10413,17 @@
         <w:pStyle w:val="code"/>
       </w:pPr>
       <w:r>
-        <w:t xml:space="preserve">                4 URI:78.46.234.18 Port:30004 ACTIVE Protocol:BEAST ID:0xbee00038172d18c1</w:t>
+        <w:t xml:space="preserve">                4 URI:78.46.234.18 Port:30004 ACTIVE </w:t>
+      </w:r>
+      <w:proofErr w:type="spellStart"/>
+      <w:proofErr w:type="gramStart"/>
+      <w:r>
+        <w:t>Protocol:BEAST</w:t>
+      </w:r>
+      <w:proofErr w:type="spellEnd"/>
+      <w:proofErr w:type="gramEnd"/>
+      <w:r>
+        <w:t xml:space="preserve"> ID:0xbee00038172d18c1</w:t>
       </w:r>
     </w:p>
     <w:p>
@@ -9473,7 +10431,27 @@
         <w:pStyle w:val="code"/>
       </w:pPr>
       <w:r>
-        <w:t xml:space="preserve">                5 URI:feed.whereplane.xyz Port:30004 INACTIVE Protocol:BEAST ID:0xbee00038172d18c1</w:t>
+        <w:t xml:space="preserve">                5 </w:t>
+      </w:r>
+      <w:proofErr w:type="spellStart"/>
+      <w:proofErr w:type="gramStart"/>
+      <w:r>
+        <w:t>URI:feed.whereplane.xyz</w:t>
+      </w:r>
+      <w:proofErr w:type="spellEnd"/>
+      <w:proofErr w:type="gramEnd"/>
+      <w:r>
+        <w:t xml:space="preserve"> Port:30004 INACTIVE </w:t>
+      </w:r>
+      <w:proofErr w:type="spellStart"/>
+      <w:proofErr w:type="gramStart"/>
+      <w:r>
+        <w:t>Protocol:BEAST</w:t>
+      </w:r>
+      <w:proofErr w:type="spellEnd"/>
+      <w:proofErr w:type="gramEnd"/>
+      <w:r>
+        <w:t xml:space="preserve"> ID:0xbee00038172d18c1</w:t>
       </w:r>
     </w:p>
     <w:p>
@@ -9513,7 +10491,23 @@
     </w:p>
     <w:p>
       <w:r>
-        <w:t>Sending AT+SETTINGS?DUMP outputs a dump of all nonvolatile settings in AT command format, allowing them to be easily re-entered when restoring the ADSBee settings after a firmware upgrade, or for moving setting between devices.</w:t>
+        <w:t>Sending AT+</w:t>
+      </w:r>
+      <w:proofErr w:type="gramStart"/>
+      <w:r>
+        <w:t>SETTINGS?DUMP</w:t>
+      </w:r>
+      <w:proofErr w:type="gramEnd"/>
+      <w:r>
+        <w:t xml:space="preserve"> outputs a dump of all nonvolatile settings in AT command format, allowing them to be easily re-entered when restoring the </w:t>
+      </w:r>
+      <w:proofErr w:type="spellStart"/>
+      <w:r>
+        <w:t>ADSBee</w:t>
+      </w:r>
+      <w:proofErr w:type="spellEnd"/>
+      <w:r>
+        <w:t xml:space="preserve"> settings after a firmware upgrade, or for moving setting between devices.</w:t>
       </w:r>
     </w:p>
     <w:p>
@@ -9521,8 +10515,13 @@
         <w:pStyle w:val="code"/>
       </w:pPr>
       <w:r>
-        <w:t>AT+SETTINGS?DUMP</w:t>
-      </w:r>
+        <w:t>AT+</w:t>
+      </w:r>
+      <w:proofErr w:type="gramStart"/>
+      <w:r>
+        <w:t>SETTINGS?DUMP</w:t>
+      </w:r>
+      <w:proofErr w:type="gramEnd"/>
     </w:p>
     <w:p>
       <w:pPr>
@@ -9577,48 +10576,134 @@
         <w:pStyle w:val="code"/>
       </w:pPr>
       <w:r>
-        <w:t>AT+FEED=0,,0,0,NONE</w:t>
-      </w:r>
+        <w:t>AT+FEED=</w:t>
+      </w:r>
+      <w:proofErr w:type="gramStart"/>
+      <w:r>
+        <w:t>0,,</w:t>
+      </w:r>
+      <w:proofErr w:type="gramEnd"/>
+      <w:r>
+        <w:t>0,</w:t>
+      </w:r>
+      <w:proofErr w:type="gramStart"/>
+      <w:r>
+        <w:t>0,NONE</w:t>
+      </w:r>
+      <w:proofErr w:type="gramEnd"/>
     </w:p>
     <w:p>
       <w:pPr>
         <w:pStyle w:val="code"/>
       </w:pPr>
       <w:r>
-        <w:t>AT+FEED=1,,0,0,NONE</w:t>
-      </w:r>
+        <w:t>AT+FEED=</w:t>
+      </w:r>
+      <w:proofErr w:type="gramStart"/>
+      <w:r>
+        <w:t>1,,</w:t>
+      </w:r>
+      <w:proofErr w:type="gramEnd"/>
+      <w:r>
+        <w:t>0,</w:t>
+      </w:r>
+      <w:proofErr w:type="gramStart"/>
+      <w:r>
+        <w:t>0,NONE</w:t>
+      </w:r>
+      <w:proofErr w:type="gramEnd"/>
     </w:p>
     <w:p>
       <w:pPr>
         <w:pStyle w:val="code"/>
       </w:pPr>
       <w:r>
-        <w:t>AT+FEED=2,,0,0,NONE</w:t>
-      </w:r>
+        <w:t>AT+FEED=</w:t>
+      </w:r>
+      <w:proofErr w:type="gramStart"/>
+      <w:r>
+        <w:t>2,,</w:t>
+      </w:r>
+      <w:proofErr w:type="gramEnd"/>
+      <w:r>
+        <w:t>0,</w:t>
+      </w:r>
+      <w:proofErr w:type="gramStart"/>
+      <w:r>
+        <w:t>0,NONE</w:t>
+      </w:r>
+      <w:proofErr w:type="gramEnd"/>
     </w:p>
     <w:p>
       <w:pPr>
         <w:pStyle w:val="code"/>
       </w:pPr>
       <w:r>
-        <w:t>AT+FEED=3,,0,0,NONE</w:t>
-      </w:r>
+        <w:t>AT+FEED=</w:t>
+      </w:r>
+      <w:proofErr w:type="gramStart"/>
+      <w:r>
+        <w:t>3,,</w:t>
+      </w:r>
+      <w:proofErr w:type="gramEnd"/>
+      <w:r>
+        <w:t>0,</w:t>
+      </w:r>
+      <w:proofErr w:type="gramStart"/>
+      <w:r>
+        <w:t>0,NONE</w:t>
+      </w:r>
+      <w:proofErr w:type="gramEnd"/>
     </w:p>
     <w:p>
       <w:pPr>
         <w:pStyle w:val="code"/>
       </w:pPr>
       <w:r>
-        <w:t>AT+FEED=4,feed.airplanes.live,30004,1,BEAST</w:t>
-      </w:r>
+        <w:t>AT+FEED=</w:t>
+      </w:r>
+      <w:proofErr w:type="gramStart"/>
+      <w:r>
+        <w:t>4,feed</w:t>
+      </w:r>
+      <w:proofErr w:type="gramEnd"/>
+      <w:r>
+        <w:t>.</w:t>
+      </w:r>
+      <w:proofErr w:type="gramStart"/>
+      <w:r>
+        <w:t>airplanes.live</w:t>
+      </w:r>
+      <w:proofErr w:type="gramEnd"/>
+      <w:r>
+        <w:t>,30004,</w:t>
+      </w:r>
+      <w:proofErr w:type="gramStart"/>
+      <w:r>
+        <w:t>1,BEAST</w:t>
+      </w:r>
+      <w:proofErr w:type="gramEnd"/>
     </w:p>
     <w:p>
       <w:pPr>
         <w:pStyle w:val="code"/>
       </w:pPr>
       <w:r>
-        <w:t>AT+FEED=5,feed.adsb.fi,30004,1,BEAST</w:t>
-      </w:r>
+        <w:t>AT+FEED=</w:t>
+      </w:r>
+      <w:proofErr w:type="gramStart"/>
+      <w:r>
+        <w:t>5,feed.adsb.fi</w:t>
+      </w:r>
+      <w:proofErr w:type="gramEnd"/>
+      <w:r>
+        <w:t>,30004,</w:t>
+      </w:r>
+      <w:proofErr w:type="gramStart"/>
+      <w:r>
+        <w:t>1,BEAST</w:t>
+      </w:r>
+      <w:proofErr w:type="gramEnd"/>
     </w:p>
     <w:p>
       <w:pPr>
@@ -9633,15 +10718,28 @@
         <w:pStyle w:val="code"/>
       </w:pPr>
       <w:r>
-        <w:t>AT+PROTOCOL=CONSOLE,NONE</w:t>
-      </w:r>
+        <w:t>AT+PROTOCOL=</w:t>
+      </w:r>
+      <w:proofErr w:type="gramStart"/>
+      <w:r>
+        <w:t>CONSOLE,NONE</w:t>
+      </w:r>
+      <w:proofErr w:type="gramEnd"/>
     </w:p>
     <w:p>
       <w:pPr>
         <w:pStyle w:val="code"/>
       </w:pPr>
       <w:r>
-        <w:t>AT+PROTOCOL=COMMS_UART,MAVLINK1</w:t>
+        <w:t>AT+PROTOCOL=COMMS_</w:t>
+      </w:r>
+      <w:proofErr w:type="gramStart"/>
+      <w:r>
+        <w:t>UART,MAVLINK</w:t>
+      </w:r>
+      <w:proofErr w:type="gramEnd"/>
+      <w:r>
+        <w:t>1</w:t>
       </w:r>
     </w:p>
     <w:p>
@@ -9673,7 +10771,23 @@
         <w:pStyle w:val="code"/>
       </w:pPr>
       <w:r>
-        <w:t>AT+WIFI_AP=1,ADSBee1090-0240907000001,yummyflowers,11</w:t>
+        <w:t>AT+WIFI_AP=</w:t>
+      </w:r>
+      <w:proofErr w:type="gramStart"/>
+      <w:r>
+        <w:t>1,ADSBee</w:t>
+      </w:r>
+      <w:proofErr w:type="gramEnd"/>
+      <w:r>
+        <w:t>1090-</w:t>
+      </w:r>
+      <w:proofErr w:type="gramStart"/>
+      <w:r>
+        <w:t>0240907000001,yummyflowers</w:t>
+      </w:r>
+      <w:proofErr w:type="gramEnd"/>
+      <w:r>
+        <w:t>,11</w:t>
       </w:r>
     </w:p>
     <w:p>
@@ -9681,8 +10795,13 @@
         <w:pStyle w:val="code"/>
       </w:pPr>
       <w:r>
-        <w:t>AT+WIFI_STA=0,,</w:t>
-      </w:r>
+        <w:t>AT+WIFI_STA=</w:t>
+      </w:r>
+      <w:proofErr w:type="gramStart"/>
+      <w:r>
+        <w:t>0,,</w:t>
+      </w:r>
+      <w:proofErr w:type="gramEnd"/>
     </w:p>
     <w:p>
       <w:pPr>
@@ -9860,25 +10979,24 @@
         <w:rPr>
           <w:color w:val="00AD4D"/>
         </w:rPr>
-        <w:t>[ RUN      ]</w:t>
-      </w:r>
-      <w:r>
-        <w:t xml:space="preserve"> SpiCoprocessor.WriteReadScratchNoAck</w:t>
-      </w:r>
-    </w:p>
-    <w:p>
-      <w:pPr>
-        <w:pStyle w:val="code"/>
-      </w:pPr>
+        <w:t xml:space="preserve">[ RUN    </w:t>
+      </w:r>
+      <w:proofErr w:type="gramStart"/>
       <w:r>
         <w:rPr>
           <w:color w:val="00AD4D"/>
         </w:rPr>
-        <w:t>[       OK ]</w:t>
-      </w:r>
-      <w:r>
-        <w:t xml:space="preserve"> SpiCoprocessor.WriteReadScratchNoAck (687000ns)</w:t>
-      </w:r>
+        <w:t xml:space="preserve">  ]</w:t>
+      </w:r>
+      <w:proofErr w:type="gramEnd"/>
+      <w:r>
+        <w:t xml:space="preserve"> </w:t>
+      </w:r>
+      <w:proofErr w:type="spellStart"/>
+      <w:r>
+        <w:t>SpiCoprocessor.WriteReadScratchNoAck</w:t>
+      </w:r>
+      <w:proofErr w:type="spellEnd"/>
     </w:p>
     <w:p>
       <w:pPr>
@@ -9888,24 +11006,26 @@
         <w:rPr>
           <w:color w:val="00AD4D"/>
         </w:rPr>
-        <w:t>[ RUN      ]</w:t>
-      </w:r>
-      <w:r>
-        <w:t xml:space="preserve"> SpiCoprocessor.WriteReadScratchWithAck</w:t>
-      </w:r>
-    </w:p>
-    <w:p>
-      <w:pPr>
-        <w:pStyle w:val="code"/>
-      </w:pPr>
+        <w:t xml:space="preserve">[       </w:t>
+      </w:r>
+      <w:proofErr w:type="gramStart"/>
       <w:r>
         <w:rPr>
           <w:color w:val="00AD4D"/>
         </w:rPr>
-        <w:t>[       OK ]</w:t>
-      </w:r>
-      <w:r>
-        <w:t xml:space="preserve"> SpiCoprocessor.WriteReadScratchWithAck (751000ns)</w:t>
+        <w:t>OK ]</w:t>
+      </w:r>
+      <w:proofErr w:type="gramEnd"/>
+      <w:r>
+        <w:t xml:space="preserve"> </w:t>
+      </w:r>
+      <w:proofErr w:type="spellStart"/>
+      <w:r>
+        <w:t>SpiCoprocessor.WriteReadScratchNoAck</w:t>
+      </w:r>
+      <w:proofErr w:type="spellEnd"/>
+      <w:r>
+        <w:t xml:space="preserve"> (687000ns)</w:t>
       </w:r>
     </w:p>
     <w:p>
@@ -9916,21 +11036,98 @@
         <w:rPr>
           <w:color w:val="00AD4D"/>
         </w:rPr>
-        <w:t>[ RUN      ]</w:t>
-      </w:r>
-      <w:r>
-        <w:t xml:space="preserve"> SPICoprocessor.ReadWriteReadRewriteRereadBigNoAck</w:t>
-      </w:r>
-    </w:p>
-    <w:p>
-      <w:pPr>
-        <w:pStyle w:val="code"/>
-      </w:pPr>
+        <w:t xml:space="preserve">[ RUN    </w:t>
+      </w:r>
+      <w:proofErr w:type="gramStart"/>
       <w:r>
         <w:rPr>
           <w:color w:val="00AD4D"/>
         </w:rPr>
-        <w:t>[       OK</w:t>
+        <w:t xml:space="preserve">  ]</w:t>
+      </w:r>
+      <w:proofErr w:type="gramEnd"/>
+      <w:r>
+        <w:t xml:space="preserve"> </w:t>
+      </w:r>
+      <w:proofErr w:type="spellStart"/>
+      <w:r>
+        <w:t>SpiCoprocessor.WriteReadScratchWithAck</w:t>
+      </w:r>
+      <w:proofErr w:type="spellEnd"/>
+    </w:p>
+    <w:p>
+      <w:pPr>
+        <w:pStyle w:val="code"/>
+      </w:pPr>
+      <w:r>
+        <w:rPr>
+          <w:color w:val="00AD4D"/>
+        </w:rPr>
+        <w:t xml:space="preserve">[       </w:t>
+      </w:r>
+      <w:proofErr w:type="gramStart"/>
+      <w:r>
+        <w:rPr>
+          <w:color w:val="00AD4D"/>
+        </w:rPr>
+        <w:t>OK ]</w:t>
+      </w:r>
+      <w:proofErr w:type="gramEnd"/>
+      <w:r>
+        <w:t xml:space="preserve"> </w:t>
+      </w:r>
+      <w:proofErr w:type="spellStart"/>
+      <w:r>
+        <w:t>SpiCoprocessor.WriteReadScratchWithAck</w:t>
+      </w:r>
+      <w:proofErr w:type="spellEnd"/>
+      <w:r>
+        <w:t xml:space="preserve"> (751000ns)</w:t>
+      </w:r>
+    </w:p>
+    <w:p>
+      <w:pPr>
+        <w:pStyle w:val="code"/>
+      </w:pPr>
+      <w:r>
+        <w:rPr>
+          <w:color w:val="00AD4D"/>
+        </w:rPr>
+        <w:t xml:space="preserve">[ RUN    </w:t>
+      </w:r>
+      <w:proofErr w:type="gramStart"/>
+      <w:r>
+        <w:rPr>
+          <w:color w:val="00AD4D"/>
+        </w:rPr>
+        <w:t xml:space="preserve">  ]</w:t>
+      </w:r>
+      <w:proofErr w:type="gramEnd"/>
+      <w:r>
+        <w:t xml:space="preserve"> </w:t>
+      </w:r>
+      <w:proofErr w:type="spellStart"/>
+      <w:r>
+        <w:t>SPICoprocessor.ReadWriteReadRewriteRereadBigNoAck</w:t>
+      </w:r>
+      <w:proofErr w:type="spellEnd"/>
+    </w:p>
+    <w:p>
+      <w:pPr>
+        <w:pStyle w:val="code"/>
+      </w:pPr>
+      <w:r>
+        <w:rPr>
+          <w:color w:val="00AD4D"/>
+        </w:rPr>
+        <w:t xml:space="preserve">[       </w:t>
+      </w:r>
+      <w:proofErr w:type="gramStart"/>
+      <w:r>
+        <w:rPr>
+          <w:color w:val="00AD4D"/>
+        </w:rPr>
+        <w:t>OK</w:t>
       </w:r>
       <w:r>
         <w:t xml:space="preserve"> </w:t>
@@ -9941,8 +11138,17 @@
         </w:rPr>
         <w:t>]</w:t>
       </w:r>
-      <w:r>
-        <w:t xml:space="preserve"> SPICoprocessor.ReadWriteReadRewriteRereadBigNoAck (25336000ns)</w:t>
+      <w:proofErr w:type="gramEnd"/>
+      <w:r>
+        <w:t xml:space="preserve"> </w:t>
+      </w:r>
+      <w:proofErr w:type="spellStart"/>
+      <w:r>
+        <w:t>SPICoprocessor.ReadWriteReadRewriteRereadBigNoAck</w:t>
+      </w:r>
+      <w:proofErr w:type="spellEnd"/>
+      <w:r>
+        <w:t xml:space="preserve"> (25336000ns)</w:t>
       </w:r>
     </w:p>
     <w:p>
@@ -9953,24 +11159,53 @@
         <w:rPr>
           <w:color w:val="00AD4D"/>
         </w:rPr>
-        <w:t>[ RUN      ]</w:t>
-      </w:r>
-      <w:r>
-        <w:t xml:space="preserve"> SPICoprocessor.ReadWriteReadRewriteRereadBigWithAck</w:t>
-      </w:r>
-    </w:p>
-    <w:p>
-      <w:pPr>
-        <w:pStyle w:val="code"/>
-      </w:pPr>
+        <w:t xml:space="preserve">[ RUN    </w:t>
+      </w:r>
+      <w:proofErr w:type="gramStart"/>
       <w:r>
         <w:rPr>
           <w:color w:val="00AD4D"/>
         </w:rPr>
-        <w:t>[       OK ]</w:t>
-      </w:r>
-      <w:r>
-        <w:t xml:space="preserve"> SPICoprocessor.ReadWriteReadRewriteRereadBigWithAck (29287000ns)</w:t>
+        <w:t xml:space="preserve">  ]</w:t>
+      </w:r>
+      <w:proofErr w:type="gramEnd"/>
+      <w:r>
+        <w:t xml:space="preserve"> </w:t>
+      </w:r>
+      <w:proofErr w:type="spellStart"/>
+      <w:r>
+        <w:t>SPICoprocessor.ReadWriteReadRewriteRereadBigWithAck</w:t>
+      </w:r>
+      <w:proofErr w:type="spellEnd"/>
+    </w:p>
+    <w:p>
+      <w:pPr>
+        <w:pStyle w:val="code"/>
+      </w:pPr>
+      <w:r>
+        <w:rPr>
+          <w:color w:val="00AD4D"/>
+        </w:rPr>
+        <w:t xml:space="preserve">[       </w:t>
+      </w:r>
+      <w:proofErr w:type="gramStart"/>
+      <w:r>
+        <w:rPr>
+          <w:color w:val="00AD4D"/>
+        </w:rPr>
+        <w:t>OK ]</w:t>
+      </w:r>
+      <w:proofErr w:type="gramEnd"/>
+      <w:r>
+        <w:t xml:space="preserve"> </w:t>
+      </w:r>
+      <w:proofErr w:type="spellStart"/>
+      <w:r>
+        <w:t>SPICoprocessor.ReadWriteReadRewriteRereadBigWithAck</w:t>
+      </w:r>
+      <w:proofErr w:type="spellEnd"/>
+      <w:r>
+        <w:t xml:space="preserve"> (29287000ns)</w:t>
       </w:r>
     </w:p>
     <w:p>
@@ -9994,11 +11229,19 @@
           <w:color w:val="00AD4D"/>
         </w:rPr>
       </w:pPr>
+      <w:proofErr w:type="gramStart"/>
       <w:r>
         <w:rPr>
           <w:color w:val="00AD4D"/>
         </w:rPr>
-        <w:t>[  PASSED  ] 4 tests.</w:t>
+        <w:t>[  PASSED  ]</w:t>
+      </w:r>
+      <w:proofErr w:type="gramEnd"/>
+      <w:r>
+        <w:rPr>
+          <w:color w:val="00AD4D"/>
+        </w:rPr>
+        <w:t xml:space="preserve"> 4 tests.</w:t>
       </w:r>
     </w:p>
     <w:p/>
@@ -10185,7 +11428,15 @@
           </w:tcPr>
           <w:p>
             <w:r>
-              <w:t>Trigger level, in milliVolts, or the activation word to begin a self-learning process for the trigger level using simulated annealing.</w:t>
+              <w:t xml:space="preserve">Trigger level, in </w:t>
+            </w:r>
+            <w:proofErr w:type="spellStart"/>
+            <w:r>
+              <w:t>milliVolts</w:t>
+            </w:r>
+            <w:proofErr w:type="spellEnd"/>
+            <w:r>
+              <w:t>, or the activation word to begin a self-learning process for the trigger level using simulated annealing.</w:t>
             </w:r>
           </w:p>
         </w:tc>
@@ -10246,7 +11497,15 @@
         <w:t>instead</w:t>
       </w:r>
       <w:r>
-        <w:t xml:space="preserve"> of providing a trigger value in milliVolts. The self-learning process uses simulated annealing, where a random trigger value is chosen, and then random neighbors are traversed to if their trigger levels seem to provide an improved number of valid packets within the learning window. The allowable traversal distance is gradually decreased over time until a final value is settled upon. The self-learning process takes approximately 20 minutes. Note that as of the current firmware revision, hand-tuning the trigger value (or using the provided default value) may outperform the self-learning routine.</w:t>
+        <w:t xml:space="preserve"> of providing a trigger value in </w:t>
+      </w:r>
+      <w:proofErr w:type="spellStart"/>
+      <w:r>
+        <w:t>milliVolts</w:t>
+      </w:r>
+      <w:proofErr w:type="spellEnd"/>
+      <w:r>
+        <w:t>. The self-learning process uses simulated annealing, where a random trigger value is chosen, and then random neighbors are traversed to if their trigger levels seem to provide an improved number of valid packets within the learning window. The allowable traversal distance is gradually decreased over time until a final value is settled upon. The self-learning process takes approximately 20 minutes. Note that as of the current firmware revision, hand-tuning the trigger value (or using the provided default value) may outperform the self-learning routine.</w:t>
       </w:r>
     </w:p>
     <w:p>
@@ -10327,7 +11586,15 @@
     </w:p>
     <w:p>
       <w:r>
-        <w:t>Queries the uptime of the ADSBee, in seconds.</w:t>
+        <w:t xml:space="preserve">Queries the uptime of the </w:t>
+      </w:r>
+      <w:proofErr w:type="spellStart"/>
+      <w:r>
+        <w:t>ADSBee</w:t>
+      </w:r>
+      <w:proofErr w:type="spellEnd"/>
+      <w:r>
+        <w:t>, in seconds.</w:t>
       </w:r>
     </w:p>
     <w:p>
@@ -10362,7 +11629,31 @@
     </w:p>
     <w:p>
       <w:r>
-        <w:t>The ADSBee features a watchdog timer on the RP2040, which will automatically reset all microcontrollers on the board if code executing on the RP2040 freezes up, or if SPI communication with the ESP32 breaks down. This is intended to provide a means of automatic recovery in case of a hard fault caused by firmware bugs (likely), power glitches (maybe), or cosmic rays (probably not). As the watchdog may not be wanted in some cases, like debugging hardfaults, or during device programming / beakpoint debugging, it can be disabled. Additionally, means are provided for self-testing the watchdog via AT command in order to verify that it is still active.</w:t>
+        <w:t xml:space="preserve">The </w:t>
+      </w:r>
+      <w:proofErr w:type="spellStart"/>
+      <w:r>
+        <w:t>ADSBee</w:t>
+      </w:r>
+      <w:proofErr w:type="spellEnd"/>
+      <w:r>
+        <w:t xml:space="preserve"> features a watchdog timer on the RP2040, which will automatically reset all microcontrollers on the board if code executing on the RP2040 freezes up, or if SPI communication with the ESP32 breaks down. This is intended to provide a means of automatic recovery in case of a hard fault caused by firmware bugs (likely), power glitches (maybe), or cosmic rays (probably not). As the watchdog may not be wanted in some cases, like debugging </w:t>
+      </w:r>
+      <w:proofErr w:type="spellStart"/>
+      <w:r>
+        <w:t>hardfaults</w:t>
+      </w:r>
+      <w:proofErr w:type="spellEnd"/>
+      <w:r>
+        <w:t xml:space="preserve">, or during device programming / </w:t>
+      </w:r>
+      <w:proofErr w:type="spellStart"/>
+      <w:r>
+        <w:t>beakpoint</w:t>
+      </w:r>
+      <w:proofErr w:type="spellEnd"/>
+      <w:r>
+        <w:t xml:space="preserve"> debugging, it can be disabled. Additionally, means are provided for self-testing the watchdog via AT command in order to verify that it is still active.</w:t>
       </w:r>
     </w:p>
     <w:p>
@@ -10384,7 +11675,15 @@
         <w:pStyle w:val="code"/>
       </w:pPr>
       <w:r>
-        <w:t>AT+WATCHDOG=&lt;timeout_sec&gt;</w:t>
+        <w:t>AT+WATCHDOG=&lt;</w:t>
+      </w:r>
+      <w:proofErr w:type="spellStart"/>
+      <w:r>
+        <w:t>timeout_sec</w:t>
+      </w:r>
+      <w:proofErr w:type="spellEnd"/>
+      <w:r>
+        <w:t>&gt;</w:t>
       </w:r>
     </w:p>
     <w:p/>
@@ -10478,7 +11777,15 @@
           </w:tcPr>
           <w:p>
             <w:r>
-              <w:t>Trigger level, in milliVolts, or the activation word to begin a self-learning process for the trigger level using simulated annealing.</w:t>
+              <w:t xml:space="preserve">Trigger level, in </w:t>
+            </w:r>
+            <w:proofErr w:type="spellStart"/>
+            <w:r>
+              <w:t>milliVolts</w:t>
+            </w:r>
+            <w:proofErr w:type="spellEnd"/>
+            <w:r>
+              <w:t>, or the activation word to begin a self-learning process for the trigger level using simulated annealing.</w:t>
             </w:r>
           </w:p>
         </w:tc>
@@ -10568,7 +11875,15 @@
     </w:p>
     <w:p>
       <w:r>
-        <w:t>(ADSBee Reboots here)</w:t>
+        <w:t>(</w:t>
+      </w:r>
+      <w:proofErr w:type="spellStart"/>
+      <w:r>
+        <w:t>ADSBee</w:t>
+      </w:r>
+      <w:proofErr w:type="spellEnd"/>
+      <w:r>
+        <w:t xml:space="preserve"> Reboots here)</w:t>
       </w:r>
     </w:p>
     <w:p>
@@ -10610,7 +11925,55 @@
     </w:p>
     <w:p>
       <w:r>
-        <w:t xml:space="preserve">The ADSBee creates its own WiFi access point that allows other devices to join its network in order to access the Web CLI and receive aircraft data (e.g. GDL90 traffic info over UDP port 4000). The WiFi AP can be enabled/disabled and can have its SSID, password, and WiFi channel customized. Note that WiFi settings don’t have any affect unless the ESP32 is enabled, and are not propagated to the ESP32 unless settings are saved with </w:t>
+        <w:t xml:space="preserve">The </w:t>
+      </w:r>
+      <w:proofErr w:type="spellStart"/>
+      <w:r>
+        <w:t>ADSBee</w:t>
+      </w:r>
+      <w:proofErr w:type="spellEnd"/>
+      <w:r>
+        <w:t xml:space="preserve"> creates its own </w:t>
+      </w:r>
+      <w:proofErr w:type="spellStart"/>
+      <w:r>
+        <w:t>WiFi</w:t>
+      </w:r>
+      <w:proofErr w:type="spellEnd"/>
+      <w:r>
+        <w:t xml:space="preserve"> access point that allows other devices to join its network in order to access the Web CLI and receive aircraft data (e.g. GDL90 traffic info over UDP port 4000). The </w:t>
+      </w:r>
+      <w:proofErr w:type="spellStart"/>
+      <w:r>
+        <w:t>WiFi</w:t>
+      </w:r>
+      <w:proofErr w:type="spellEnd"/>
+      <w:r>
+        <w:t xml:space="preserve"> AP can be enabled/disabled and can have its SSID, password, and </w:t>
+      </w:r>
+      <w:proofErr w:type="spellStart"/>
+      <w:r>
+        <w:t>WiFi</w:t>
+      </w:r>
+      <w:proofErr w:type="spellEnd"/>
+      <w:r>
+        <w:t xml:space="preserve"> channel customized. Note that </w:t>
+      </w:r>
+      <w:proofErr w:type="spellStart"/>
+      <w:r>
+        <w:t>WiFi</w:t>
+      </w:r>
+      <w:proofErr w:type="spellEnd"/>
+      <w:r>
+        <w:t xml:space="preserve"> settings don’t have any </w:t>
+      </w:r>
+      <w:proofErr w:type="gramStart"/>
+      <w:r>
+        <w:t>affect</w:t>
+      </w:r>
+      <w:proofErr w:type="gramEnd"/>
+      <w:r>
+        <w:t xml:space="preserve"> unless the ESP32 is enabled, and are not propagated to the ESP32 unless settings are saved with </w:t>
       </w:r>
       <w:r>
         <w:rPr>
@@ -10632,7 +11995,15 @@
       </w:pPr>
       <w:bookmarkStart w:id="51" w:name="_Toc183226075"/>
       <w:r>
-        <w:t>Configure the WiFi Access Point</w:t>
+        <w:t xml:space="preserve">Configure the </w:t>
+      </w:r>
+      <w:proofErr w:type="spellStart"/>
+      <w:r>
+        <w:t>WiFi</w:t>
+      </w:r>
+      <w:proofErr w:type="spellEnd"/>
+      <w:r>
+        <w:t xml:space="preserve"> Access Point</w:t>
       </w:r>
       <w:bookmarkEnd w:id="51"/>
     </w:p>
@@ -10641,7 +12012,40 @@
         <w:pStyle w:val="code"/>
       </w:pPr>
       <w:r>
-        <w:t>AT+WIFI_AP=&lt;enabled&gt;,&lt;ap_ssid&gt;,&lt;ap_pwd&gt;,&lt;ap_channel&gt;</w:t>
+        <w:t>AT+WIFI_AP=&lt;enabled</w:t>
+      </w:r>
+      <w:proofErr w:type="gramStart"/>
+      <w:r>
+        <w:t>&gt;,&lt;</w:t>
+      </w:r>
+      <w:proofErr w:type="spellStart"/>
+      <w:proofErr w:type="gramEnd"/>
+      <w:r>
+        <w:t>ap_ssid</w:t>
+      </w:r>
+      <w:proofErr w:type="spellEnd"/>
+      <w:proofErr w:type="gramStart"/>
+      <w:r>
+        <w:t>&gt;,&lt;</w:t>
+      </w:r>
+      <w:proofErr w:type="spellStart"/>
+      <w:proofErr w:type="gramEnd"/>
+      <w:r>
+        <w:t>ap_pwd</w:t>
+      </w:r>
+      <w:proofErr w:type="spellEnd"/>
+      <w:proofErr w:type="gramStart"/>
+      <w:r>
+        <w:t>&gt;,&lt;</w:t>
+      </w:r>
+      <w:proofErr w:type="spellStart"/>
+      <w:proofErr w:type="gramEnd"/>
+      <w:r>
+        <w:t>ap_channel</w:t>
+      </w:r>
+      <w:proofErr w:type="spellEnd"/>
+      <w:r>
+        <w:t>&gt;</w:t>
       </w:r>
     </w:p>
     <w:p/>
@@ -10745,12 +12149,28 @@
           </w:tcPr>
           <w:p>
             <w:r>
-              <w:t>0 – Disable WiFi access point.</w:t>
-            </w:r>
-          </w:p>
-          <w:p>
-            <w:r>
-              <w:t>1 – Enable WiFi access point.</w:t>
+              <w:t xml:space="preserve">0 – Disable </w:t>
+            </w:r>
+            <w:proofErr w:type="spellStart"/>
+            <w:r>
+              <w:t>WiFi</w:t>
+            </w:r>
+            <w:proofErr w:type="spellEnd"/>
+            <w:r>
+              <w:t xml:space="preserve"> access point.</w:t>
+            </w:r>
+          </w:p>
+          <w:p>
+            <w:r>
+              <w:t xml:space="preserve">1 – Enable </w:t>
+            </w:r>
+            <w:proofErr w:type="spellStart"/>
+            <w:r>
+              <w:t>WiFi</w:t>
+            </w:r>
+            <w:proofErr w:type="spellEnd"/>
+            <w:r>
+              <w:t xml:space="preserve"> access point.</w:t>
             </w:r>
           </w:p>
         </w:tc>
@@ -10761,9 +12181,11 @@
             <w:tcW w:w="1548" w:type="dxa"/>
           </w:tcPr>
           <w:p>
+            <w:proofErr w:type="spellStart"/>
             <w:r>
               <w:t>ap_ssid</w:t>
             </w:r>
+            <w:proofErr w:type="spellEnd"/>
           </w:p>
         </w:tc>
         <w:tc>
@@ -10793,9 +12215,11 @@
             <w:tcW w:w="1548" w:type="dxa"/>
           </w:tcPr>
           <w:p>
+            <w:proofErr w:type="spellStart"/>
             <w:r>
               <w:t>ap_pwd</w:t>
             </w:r>
+            <w:proofErr w:type="spellEnd"/>
           </w:p>
         </w:tc>
         <w:tc>
@@ -10804,7 +12228,15 @@
           </w:tcPr>
           <w:p>
             <w:r>
-              <w:t>Password for the access point. Defaults to “yummyflowers”. Can be set to a value up to 64 characters long.</w:t>
+              <w:t>Password for the access point. Defaults to “</w:t>
+            </w:r>
+            <w:proofErr w:type="spellStart"/>
+            <w:r>
+              <w:t>yummyflowers</w:t>
+            </w:r>
+            <w:proofErr w:type="spellEnd"/>
+            <w:r>
+              <w:t>”. Can be set to a value up to 64 characters long.</w:t>
             </w:r>
           </w:p>
         </w:tc>
@@ -10825,9 +12257,11 @@
             <w:tcW w:w="1548" w:type="dxa"/>
           </w:tcPr>
           <w:p>
+            <w:proofErr w:type="spellStart"/>
             <w:r>
               <w:t>ap_channel</w:t>
             </w:r>
+            <w:proofErr w:type="spellEnd"/>
           </w:p>
         </w:tc>
         <w:tc>
@@ -10835,8 +12269,13 @@
             <w:tcW w:w="4860" w:type="dxa"/>
           </w:tcPr>
           <w:p>
-            <w:r>
-              <w:t>WiFi channel number for the access point. Can be set to a value from 1-11. A random channel value is chosen by default during initial programming of the device. It is recommended to change the channel value to a frequency with low utilization in the installation location.</w:t>
+            <w:proofErr w:type="spellStart"/>
+            <w:r>
+              <w:t>WiFi</w:t>
+            </w:r>
+            <w:proofErr w:type="spellEnd"/>
+            <w:r>
+              <w:t xml:space="preserve"> channel number for the access point. Can be set to a value from 1-11. A random channel value is chosen by default during initial programming of the device. It is recommended to change the channel value to a frequency with low utilization in the installation location.</w:t>
             </w:r>
           </w:p>
         </w:tc>
@@ -10863,7 +12302,15 @@
       </w:pPr>
       <w:bookmarkStart w:id="52" w:name="_Toc183226076"/>
       <w:r>
-        <w:t>Query the WiFi Access Point Configuration</w:t>
+        <w:t xml:space="preserve">Query the </w:t>
+      </w:r>
+      <w:proofErr w:type="spellStart"/>
+      <w:r>
+        <w:t>WiFi</w:t>
+      </w:r>
+      <w:proofErr w:type="spellEnd"/>
+      <w:r>
+        <w:t xml:space="preserve"> Access Point Configuration</w:t>
       </w:r>
       <w:bookmarkEnd w:id="52"/>
     </w:p>
@@ -10880,7 +12327,23 @@
         <w:pStyle w:val="code"/>
       </w:pPr>
       <w:r>
-        <w:t>+WIFI_AP=1,ADSBee1090-0240907000001,yummyflowers,3</w:t>
+        <w:t>+WIFI_AP=</w:t>
+      </w:r>
+      <w:proofErr w:type="gramStart"/>
+      <w:r>
+        <w:t>1,ADSBee</w:t>
+      </w:r>
+      <w:proofErr w:type="gramEnd"/>
+      <w:r>
+        <w:t>1090-</w:t>
+      </w:r>
+      <w:proofErr w:type="gramStart"/>
+      <w:r>
+        <w:t>0240907000001,yummyflowers</w:t>
+      </w:r>
+      <w:proofErr w:type="gramEnd"/>
+      <w:r>
+        <w:t>,3</w:t>
       </w:r>
     </w:p>
     <w:p/>
@@ -10923,7 +12386,31 @@
     </w:p>
     <w:p>
       <w:r>
-        <w:t>The ADSBee can join external WiFi networks as a WiFi station in order to allow connections from other devices on the existing network, or to connect to the internet in order to feed remote endpoints with air traffic data.</w:t>
+        <w:t xml:space="preserve">The </w:t>
+      </w:r>
+      <w:proofErr w:type="spellStart"/>
+      <w:r>
+        <w:t>ADSBee</w:t>
+      </w:r>
+      <w:proofErr w:type="spellEnd"/>
+      <w:r>
+        <w:t xml:space="preserve"> can join external </w:t>
+      </w:r>
+      <w:proofErr w:type="spellStart"/>
+      <w:r>
+        <w:t>WiFi</w:t>
+      </w:r>
+      <w:proofErr w:type="spellEnd"/>
+      <w:r>
+        <w:t xml:space="preserve"> networks as a </w:t>
+      </w:r>
+      <w:proofErr w:type="spellStart"/>
+      <w:r>
+        <w:t>WiFi</w:t>
+      </w:r>
+      <w:proofErr w:type="spellEnd"/>
+      <w:r>
+        <w:t xml:space="preserve"> station in order to allow connections from other devices on the existing network, or to connect to the internet in order to feed remote endpoints with air traffic data.</w:t>
       </w:r>
     </w:p>
     <w:p>
@@ -10936,7 +12423,15 @@
       </w:pPr>
       <w:bookmarkStart w:id="54" w:name="_Toc183226078"/>
       <w:r>
-        <w:t>Configure the WiFi Station</w:t>
+        <w:t xml:space="preserve">Configure the </w:t>
+      </w:r>
+      <w:proofErr w:type="spellStart"/>
+      <w:r>
+        <w:t>WiFi</w:t>
+      </w:r>
+      <w:proofErr w:type="spellEnd"/>
+      <w:r>
+        <w:t xml:space="preserve"> Station</w:t>
       </w:r>
       <w:bookmarkEnd w:id="54"/>
     </w:p>
@@ -10945,7 +12440,30 @@
         <w:pStyle w:val="code"/>
       </w:pPr>
       <w:r>
-        <w:t>AT+WIFI_STA=&lt;enabled&gt;,&lt;sta_ssid&gt;,&lt;sta_pwd&gt;</w:t>
+        <w:t>AT+WIFI_STA=&lt;enabled</w:t>
+      </w:r>
+      <w:proofErr w:type="gramStart"/>
+      <w:r>
+        <w:t>&gt;,&lt;</w:t>
+      </w:r>
+      <w:proofErr w:type="spellStart"/>
+      <w:proofErr w:type="gramEnd"/>
+      <w:r>
+        <w:t>sta_ssid</w:t>
+      </w:r>
+      <w:proofErr w:type="spellEnd"/>
+      <w:proofErr w:type="gramStart"/>
+      <w:r>
+        <w:t>&gt;,&lt;</w:t>
+      </w:r>
+      <w:proofErr w:type="spellStart"/>
+      <w:proofErr w:type="gramEnd"/>
+      <w:r>
+        <w:t>sta_pwd</w:t>
+      </w:r>
+      <w:proofErr w:type="spellEnd"/>
+      <w:r>
+        <w:t>&gt;</w:t>
       </w:r>
     </w:p>
     <w:p/>
@@ -11049,12 +12567,28 @@
           </w:tcPr>
           <w:p>
             <w:r>
-              <w:t>0 – Disable WiFi station.</w:t>
-            </w:r>
-          </w:p>
-          <w:p>
-            <w:r>
-              <w:t>1 – Enable WiFi station.</w:t>
+              <w:t xml:space="preserve">0 – Disable </w:t>
+            </w:r>
+            <w:proofErr w:type="spellStart"/>
+            <w:r>
+              <w:t>WiFi</w:t>
+            </w:r>
+            <w:proofErr w:type="spellEnd"/>
+            <w:r>
+              <w:t xml:space="preserve"> station.</w:t>
+            </w:r>
+          </w:p>
+          <w:p>
+            <w:r>
+              <w:t xml:space="preserve">1 – Enable </w:t>
+            </w:r>
+            <w:proofErr w:type="spellStart"/>
+            <w:r>
+              <w:t>WiFi</w:t>
+            </w:r>
+            <w:proofErr w:type="spellEnd"/>
+            <w:r>
+              <w:t xml:space="preserve"> station.</w:t>
             </w:r>
           </w:p>
         </w:tc>
@@ -11065,9 +12599,11 @@
             <w:tcW w:w="1548" w:type="dxa"/>
           </w:tcPr>
           <w:p>
+            <w:proofErr w:type="spellStart"/>
             <w:r>
               <w:t>sta_ssid</w:t>
             </w:r>
+            <w:proofErr w:type="spellEnd"/>
           </w:p>
         </w:tc>
         <w:tc>
@@ -11097,9 +12633,11 @@
             <w:tcW w:w="1548" w:type="dxa"/>
           </w:tcPr>
           <w:p>
+            <w:proofErr w:type="spellStart"/>
             <w:r>
               <w:t>sta_pwd</w:t>
             </w:r>
+            <w:proofErr w:type="spellEnd"/>
           </w:p>
         </w:tc>
         <w:tc>
@@ -11140,7 +12678,15 @@
       </w:pPr>
       <w:bookmarkStart w:id="55" w:name="_Toc183226079"/>
       <w:r>
-        <w:t>Query the WiFi Station Configuration</w:t>
+        <w:t xml:space="preserve">Query the </w:t>
+      </w:r>
+      <w:proofErr w:type="spellStart"/>
+      <w:r>
+        <w:t>WiFi</w:t>
+      </w:r>
+      <w:proofErr w:type="spellEnd"/>
+      <w:r>
+        <w:t xml:space="preserve"> Station Configuration</w:t>
       </w:r>
       <w:bookmarkEnd w:id="55"/>
     </w:p>
@@ -11149,13 +12695,37 @@
         <w:pStyle w:val="code"/>
       </w:pPr>
       <w:r>
-        <w:t>+WIFI_STA=1,</w:t>
-      </w:r>
-      <w:r>
-        <w:t>My Supercool WiFi Network</w:t>
-      </w:r>
-      <w:r>
-        <w:t>,********</w:t>
+        <w:t>+WIFI_STA=</w:t>
+      </w:r>
+      <w:proofErr w:type="gramStart"/>
+      <w:r>
+        <w:t>1,</w:t>
+      </w:r>
+      <w:r>
+        <w:t>My</w:t>
+      </w:r>
+      <w:proofErr w:type="gramEnd"/>
+      <w:r>
+        <w:t xml:space="preserve"> Supercool </w:t>
+      </w:r>
+      <w:proofErr w:type="spellStart"/>
+      <w:r>
+        <w:t>WiFi</w:t>
+      </w:r>
+      <w:proofErr w:type="spellEnd"/>
+      <w:r>
+        <w:t xml:space="preserve"> </w:t>
+      </w:r>
+      <w:proofErr w:type="gramStart"/>
+      <w:r>
+        <w:t>Network</w:t>
+      </w:r>
+      <w:r>
+        <w:t>,*</w:t>
+      </w:r>
+      <w:proofErr w:type="gramEnd"/>
+      <w:r>
+        <w:t>*******</w:t>
       </w:r>
       <w:r>
         <w:t>**</w:t>
@@ -11171,7 +12741,23 @@
         </w:rPr>
       </w:pPr>
       <w:r>
-        <w:t>Queries the configuration used by the ADSBee to join an external WiFi network. Note that the value and ordering of the arguments is identical to the configuration command, except the password is censored.</w:t>
+        <w:t xml:space="preserve">Queries the configuration used by the </w:t>
+      </w:r>
+      <w:proofErr w:type="spellStart"/>
+      <w:r>
+        <w:t>ADSBee</w:t>
+      </w:r>
+      <w:proofErr w:type="spellEnd"/>
+      <w:r>
+        <w:t xml:space="preserve"> to join an external </w:t>
+      </w:r>
+      <w:proofErr w:type="spellStart"/>
+      <w:r>
+        <w:t>WiFi</w:t>
+      </w:r>
+      <w:proofErr w:type="spellEnd"/>
+      <w:r>
+        <w:t xml:space="preserve"> network. Note that the value and ordering of the arguments is identical to the configuration command, except the password is censored.</w:t>
       </w:r>
       <w:r>
         <w:br w:type="page"/>
@@ -11193,8 +12779,13 @@
       <w:bookmarkEnd w:id="56"/>
     </w:p>
     <w:p>
-      <w:r>
-        <w:t>ADSBee 1090 supports the following reporting protocols on CONSOLE and COMMS_UART.</w:t>
+      <w:proofErr w:type="spellStart"/>
+      <w:r>
+        <w:t>ADSBee</w:t>
+      </w:r>
+      <w:proofErr w:type="spellEnd"/>
+      <w:r>
+        <w:t xml:space="preserve"> 1090 supports the following reporting protocols on CONSOLE and COMMS_UART.</w:t>
       </w:r>
     </w:p>
     <w:p>
@@ -11205,9 +12796,11 @@
           <w:numId w:val="4"/>
         </w:numPr>
       </w:pPr>
+      <w:proofErr w:type="spellStart"/>
       <w:r>
         <w:t>CSBee</w:t>
       </w:r>
+      <w:proofErr w:type="spellEnd"/>
     </w:p>
     <w:p>
       <w:pPr>
@@ -11271,7 +12864,15 @@
     </w:p>
     <w:p>
       <w:r>
-        <w:t>The CONSOLE interface reports debug messages and AT command responses in addition to the selected reporting protocol. If the CONSOLE interface is being used as a reporting interface, it is recommended to send AT+LOG_LEVEL=SILENT to silence any debug logs that might corrupt the reported data, and to avoid sending additional AT commands while reading reported data in order to avoid the reported data being interspersed with OK and other AT command responses from the ADSBee 1090.</w:t>
+        <w:t xml:space="preserve">The CONSOLE interface reports debug messages and AT command responses in addition to the selected reporting protocol. If the CONSOLE interface is being used as a reporting interface, it is recommended to send AT+LOG_LEVEL=SILENT to silence any debug logs that might corrupt the reported data, and to avoid sending additional AT commands while reading reported data in order to avoid the reported data being interspersed with OK and other AT command responses from the </w:t>
+      </w:r>
+      <w:proofErr w:type="spellStart"/>
+      <w:r>
+        <w:t>ADSBee</w:t>
+      </w:r>
+      <w:proofErr w:type="spellEnd"/>
+      <w:r>
+        <w:t xml:space="preserve"> 1090.</w:t>
       </w:r>
     </w:p>
     <w:p>
@@ -11296,6 +12897,7 @@
         </w:numPr>
       </w:pPr>
       <w:bookmarkStart w:id="57" w:name="_Toc183226081"/>
+      <w:proofErr w:type="spellStart"/>
       <w:r>
         <w:lastRenderedPageBreak/>
         <w:t>CSB</w:t>
@@ -11304,6 +12906,7 @@
         <w:t>ee</w:t>
       </w:r>
       <w:bookmarkEnd w:id="57"/>
+      <w:proofErr w:type="spellEnd"/>
     </w:p>
     <w:p>
       <w:r>
@@ -11312,13 +12915,29 @@
     </w:p>
     <w:p>
       <w:r>
-        <w:t>The CSBee protocol is</w:t>
+        <w:t xml:space="preserve">The </w:t>
+      </w:r>
+      <w:proofErr w:type="spellStart"/>
+      <w:r>
+        <w:t>CSBee</w:t>
+      </w:r>
+      <w:proofErr w:type="spellEnd"/>
+      <w:r>
+        <w:t xml:space="preserve"> protocol is</w:t>
       </w:r>
       <w:r>
         <w:t xml:space="preserve"> heavily</w:t>
       </w:r>
       <w:r>
-        <w:t xml:space="preserve"> inspired by the Aerobits Aero CSV protocol.</w:t>
+        <w:t xml:space="preserve"> inspired by the </w:t>
+      </w:r>
+      <w:proofErr w:type="spellStart"/>
+      <w:r>
+        <w:t>Aerobits</w:t>
+      </w:r>
+      <w:proofErr w:type="spellEnd"/>
+      <w:r>
+        <w:t xml:space="preserve"> Aero CSV protocol.</w:t>
       </w:r>
     </w:p>
     <w:p>
@@ -11345,23 +12964,77 @@
         <w:pStyle w:val="code"/>
       </w:pPr>
       <w:r>
-        <w:t>#A:ICAO,FLAGS,CALL,SQ</w:t>
+        <w:t>#</w:t>
+      </w:r>
+      <w:proofErr w:type="gramStart"/>
+      <w:r>
+        <w:t>A:ICAO</w:t>
+      </w:r>
+      <w:proofErr w:type="gramEnd"/>
+      <w:r>
+        <w:t>,</w:t>
+      </w:r>
+      <w:proofErr w:type="gramStart"/>
+      <w:r>
+        <w:t>FLAGS,CALL</w:t>
+      </w:r>
+      <w:proofErr w:type="gramEnd"/>
+      <w:r>
+        <w:t>,</w:t>
+      </w:r>
+      <w:proofErr w:type="gramStart"/>
+      <w:r>
+        <w:t>SQ</w:t>
       </w:r>
       <w:r>
         <w:t>UAWK,ECAT</w:t>
       </w:r>
-      <w:r>
-        <w:t>,LAT,LON,ALT_BARO,</w:t>
-      </w:r>
-      <w:r>
-        <w:t>ALT_GEO,</w:t>
-      </w:r>
-      <w:r>
-        <w:t>TRACK,VELH,VELV,SIGS,</w:t>
+      <w:proofErr w:type="gramEnd"/>
+      <w:r>
+        <w:t>,</w:t>
+      </w:r>
+      <w:proofErr w:type="gramStart"/>
+      <w:r>
+        <w:t>LAT,LON</w:t>
+      </w:r>
+      <w:proofErr w:type="gramEnd"/>
+      <w:r>
+        <w:t>,ALT_</w:t>
+      </w:r>
+      <w:proofErr w:type="gramStart"/>
+      <w:r>
+        <w:t>BARO,</w:t>
+      </w:r>
+      <w:r>
+        <w:t>ALT</w:t>
+      </w:r>
+      <w:proofErr w:type="gramEnd"/>
+      <w:r>
+        <w:t>_</w:t>
+      </w:r>
+      <w:proofErr w:type="gramStart"/>
+      <w:r>
+        <w:t>GEO,</w:t>
+      </w:r>
+      <w:r>
+        <w:t>TRACK</w:t>
+      </w:r>
+      <w:proofErr w:type="gramEnd"/>
+      <w:r>
+        <w:t>,</w:t>
+      </w:r>
+      <w:proofErr w:type="gramStart"/>
+      <w:r>
+        <w:t>VELH,VELV</w:t>
+      </w:r>
+      <w:proofErr w:type="gramEnd"/>
+      <w:r>
+        <w:t>,SIGS,</w:t>
       </w:r>
       <w:r>
         <w:t xml:space="preserve"> </w:t>
       </w:r>
+      <w:proofErr w:type="gramStart"/>
       <w:r>
         <w:t>SIGQ,</w:t>
       </w:r>
@@ -11369,14 +13042,20 @@
         <w:t>AC</w:t>
       </w:r>
       <w:r>
-        <w:t>FPS,</w:t>
-      </w:r>
+        <w:t>FPS</w:t>
+      </w:r>
+      <w:proofErr w:type="gramEnd"/>
+      <w:r>
+        <w:t>,</w:t>
+      </w:r>
+      <w:proofErr w:type="gramStart"/>
       <w:r>
         <w:t>SFPS,</w:t>
       </w:r>
       <w:r>
         <w:t>SYSINFO</w:t>
       </w:r>
+      <w:proofErr w:type="gramEnd"/>
       <w:r>
         <w:t>,CRC\r\n</w:t>
       </w:r>
@@ -12798,11 +14477,16 @@
               <w:spacing w:after="0"/>
             </w:pPr>
             <w:r>
-              <w:t>Signal quality, in dB</w:t>
+              <w:t xml:space="preserve">Signal quality, in </w:t>
+            </w:r>
+            <w:proofErr w:type="spellStart"/>
+            <w:r>
+              <w:t>dB</w:t>
             </w:r>
             <w:r>
               <w:t>.</w:t>
             </w:r>
+            <w:proofErr w:type="spellEnd"/>
           </w:p>
         </w:tc>
         <w:tc>
@@ -13687,7 +15371,15 @@
           </w:tcPr>
           <w:p>
             <w:r>
-              <w:t>Emitter has receive capability for 1090MHz Extended Squitter transmissions.</w:t>
+              <w:t xml:space="preserve">Emitter has </w:t>
+            </w:r>
+            <w:proofErr w:type="gramStart"/>
+            <w:r>
+              <w:t>receive</w:t>
+            </w:r>
+            <w:proofErr w:type="gramEnd"/>
+            <w:r>
+              <w:t xml:space="preserve"> capability for 1090MHz Extended Squitter transmissions.</w:t>
             </w:r>
           </w:p>
         </w:tc>
@@ -13719,7 +15411,15 @@
           </w:tcPr>
           <w:p>
             <w:r>
-              <w:t>Emitter has receive capability for UAT (978MHz Universal Access Transceiver) transmissions.</w:t>
+              <w:t xml:space="preserve">Emitter has </w:t>
+            </w:r>
+            <w:proofErr w:type="gramStart"/>
+            <w:r>
+              <w:t>receive</w:t>
+            </w:r>
+            <w:proofErr w:type="gramEnd"/>
+            <w:r>
+              <w:t xml:space="preserve"> capability for UAT (978MHz Universal Access Transceiver) transmissions.</w:t>
             </w:r>
           </w:p>
         </w:tc>
@@ -14633,7 +16333,15 @@
               <w:jc w:val="center"/>
             </w:pPr>
             <w:r>
-              <w:t>Space / Transatmospheric Vehicle</w:t>
+              <w:t xml:space="preserve">Space / </w:t>
+            </w:r>
+            <w:proofErr w:type="spellStart"/>
+            <w:r>
+              <w:t>Transatmospheric</w:t>
+            </w:r>
+            <w:proofErr w:type="spellEnd"/>
+            <w:r>
+              <w:t xml:space="preserve"> Vehicle</w:t>
             </w:r>
           </w:p>
         </w:tc>
@@ -15493,7 +17201,11 @@
               <w:jc w:val="center"/>
             </w:pPr>
             <w:r>
-              <w:t>Navigation Accuracy Category: Position (NAC</w:t>
+              <w:t>Navigation Accuracy Category: Position (</w:t>
+            </w:r>
+            <w:proofErr w:type="spellStart"/>
+            <w:r>
+              <w:t>NAC</w:t>
             </w:r>
             <w:r>
               <w:rPr>
@@ -15501,6 +17213,7 @@
               </w:rPr>
               <w:t>p</w:t>
             </w:r>
+            <w:proofErr w:type="spellEnd"/>
             <w:r>
               <w:t>)</w:t>
             </w:r>
@@ -15516,7 +17229,11 @@
               <w:jc w:val="center"/>
             </w:pPr>
             <w:r>
-              <w:t>Navigation Accuracy Category: Velocity (NAC</w:t>
+              <w:t>Navigation Accuracy Category: Velocity (</w:t>
+            </w:r>
+            <w:proofErr w:type="spellStart"/>
+            <w:r>
+              <w:t>NAC</w:t>
             </w:r>
             <w:r>
               <w:rPr>
@@ -15524,6 +17241,7 @@
               </w:rPr>
               <w:t>v</w:t>
             </w:r>
+            <w:proofErr w:type="spellEnd"/>
             <w:r>
               <w:t>)</w:t>
             </w:r>
@@ -15538,7 +17256,11 @@
               <w:jc w:val="center"/>
             </w:pPr>
             <w:r>
-              <w:t>Navigation Integrity Category: Barometer (NIC</w:t>
+              <w:t>Navigation Integrity Category: Barometer (</w:t>
+            </w:r>
+            <w:proofErr w:type="spellStart"/>
+            <w:r>
+              <w:t>NIC</w:t>
             </w:r>
             <w:r>
               <w:rPr>
@@ -15546,6 +17268,7 @@
               </w:rPr>
               <w:t>baro</w:t>
             </w:r>
+            <w:proofErr w:type="spellEnd"/>
             <w:r>
               <w:t>)</w:t>
             </w:r>
@@ -15594,13 +17317,22 @@
           <w:color w:val="008139" w:themeColor="accent1" w:themeShade="BF"/>
         </w:rPr>
       </w:pPr>
+      <w:proofErr w:type="gramStart"/>
       <w:r>
         <w:rPr>
           <w:b/>
           <w:bCs/>
         </w:rPr>
         <w:lastRenderedPageBreak/>
-        <w:t>SYSINFO[0-3]: Navigation Integrity Category (NIC)</w:t>
+        <w:t>SYSINFO[</w:t>
+      </w:r>
+      <w:proofErr w:type="gramEnd"/>
+      <w:r>
+        <w:rPr>
+          <w:b/>
+          <w:bCs/>
+        </w:rPr>
+        <w:t>0-3]: Navigation Integrity Category (NIC)</w:t>
       </w:r>
     </w:p>
     <w:p>
@@ -15993,11 +17725,20 @@
       <w:pPr>
         <w:pStyle w:val="Heading4"/>
       </w:pPr>
-      <w:r>
-        <w:t xml:space="preserve">SYSINFO[4]: </w:t>
-      </w:r>
-      <w:r>
-        <w:t>Navigation Integrity Category: Barometer (NIC</w:t>
+      <w:proofErr w:type="gramStart"/>
+      <w:r>
+        <w:t>SYSINFO[</w:t>
+      </w:r>
+      <w:proofErr w:type="gramEnd"/>
+      <w:r>
+        <w:t xml:space="preserve">4]: </w:t>
+      </w:r>
+      <w:r>
+        <w:t>Navigation Integrity Category: Barometer (</w:t>
+      </w:r>
+      <w:proofErr w:type="spellStart"/>
+      <w:r>
+        <w:t>NIC</w:t>
       </w:r>
       <w:r>
         <w:rPr>
@@ -16005,6 +17746,7 @@
         </w:rPr>
         <w:t>baro</w:t>
       </w:r>
+      <w:proofErr w:type="spellEnd"/>
       <w:r>
         <w:t>)</w:t>
       </w:r>
@@ -16017,7 +17759,11 @@
         <w:t>barometric altitude integrity</w:t>
       </w:r>
       <w:r>
-        <w:t xml:space="preserve"> (NIC</w:t>
+        <w:t xml:space="preserve"> (</w:t>
+      </w:r>
+      <w:proofErr w:type="spellStart"/>
+      <w:r>
+        <w:t>NIC</w:t>
       </w:r>
       <w:r>
         <w:rPr>
@@ -16025,13 +17771,18 @@
         </w:rPr>
         <w:t>baro</w:t>
       </w:r>
+      <w:proofErr w:type="spellEnd"/>
       <w:r>
         <w:t>) indicates how much trust should be placed in an aircraft’s reported altitude. The field is a single bit that indicates whether the aircraft uses an altimeter that has been cross-checked against other sources. Old school encoding altimeters have many parallel wires and output an altitude in a format called a Gillham Code, and have no built-in method of error checking. A single faulty wire can result in erroneous readings, so this bit lets air traffic control know whether to take altitude readings from the aircraft with a grain of salt. A 0 indicates that the transponder is outputting altitude from a Gillham coded source (with no way to cross check the value), while a 1 indicates that the transponder is outputting altitude from a Gillham coded source while using another sensor to cross-check it, or is using a more modern barometer that supports a protocol with built-in error checking.</w:t>
       </w:r>
     </w:p>
     <w:p>
       <w:r>
-        <w:t>A higher NIC</w:t>
+        <w:t xml:space="preserve">A higher </w:t>
+      </w:r>
+      <w:proofErr w:type="spellStart"/>
+      <w:r>
+        <w:t>NIC</w:t>
       </w:r>
       <w:r>
         <w:rPr>
@@ -16039,6 +17790,7 @@
         </w:rPr>
         <w:t>baro</w:t>
       </w:r>
+      <w:proofErr w:type="spellEnd"/>
       <w:r>
         <w:t xml:space="preserve"> value (i.e. 1 instead of 0) indicates more trust in the aircraft’s reported altitude.</w:t>
       </w:r>
@@ -16067,6 +17819,7 @@
                 <w:bCs/>
               </w:rPr>
             </w:pPr>
+            <w:proofErr w:type="spellStart"/>
             <w:r>
               <w:rPr>
                 <w:b/>
@@ -16082,6 +17835,7 @@
               </w:rPr>
               <w:t>baro</w:t>
             </w:r>
+            <w:proofErr w:type="spellEnd"/>
             <w:r>
               <w:rPr>
                 <w:b/>
@@ -16150,7 +17904,17 @@
           </w:tcPr>
           <w:p>
             <w:r>
-              <w:t>Altitude is from a Gillham-coded input that is being cross-checked with another source, or from a non Gillham-coded input with built-in error checking features.</w:t>
+              <w:t xml:space="preserve">Altitude is from a Gillham-coded input that is being cross-checked with another source, or from a </w:t>
+            </w:r>
+            <w:proofErr w:type="spellStart"/>
+            <w:proofErr w:type="gramStart"/>
+            <w:r>
+              <w:t>non Gillham</w:t>
+            </w:r>
+            <w:proofErr w:type="spellEnd"/>
+            <w:proofErr w:type="gramEnd"/>
+            <w:r>
+              <w:t>-coded input with built-in error checking features.</w:t>
             </w:r>
           </w:p>
         </w:tc>
@@ -16161,11 +17925,20 @@
       <w:pPr>
         <w:pStyle w:val="Heading4"/>
       </w:pPr>
-      <w:r>
-        <w:t xml:space="preserve">SYSINFO[5-7]: </w:t>
-      </w:r>
-      <w:r>
-        <w:t>Navigation Accuracy Category: Velocity (NAC</w:t>
+      <w:proofErr w:type="gramStart"/>
+      <w:r>
+        <w:t>SYSINFO[</w:t>
+      </w:r>
+      <w:proofErr w:type="gramEnd"/>
+      <w:r>
+        <w:t xml:space="preserve">5-7]: </w:t>
+      </w:r>
+      <w:r>
+        <w:t>Navigation Accuracy Category: Velocity (</w:t>
+      </w:r>
+      <w:proofErr w:type="spellStart"/>
+      <w:r>
+        <w:t>NAC</w:t>
       </w:r>
       <w:r>
         <w:rPr>
@@ -16173,6 +17946,7 @@
         </w:rPr>
         <w:t>v</w:t>
       </w:r>
+      <w:proofErr w:type="spellEnd"/>
       <w:r>
         <w:t>)</w:t>
       </w:r>
@@ -16185,7 +17959,11 @@
         <w:t xml:space="preserve">horizontal velocity error </w:t>
       </w:r>
       <w:r>
-        <w:t>(NAC</w:t>
+        <w:t>(</w:t>
+      </w:r>
+      <w:proofErr w:type="spellStart"/>
+      <w:r>
+        <w:t>NAC</w:t>
       </w:r>
       <w:r>
         <w:rPr>
@@ -16193,13 +17971,18 @@
         </w:rPr>
         <w:t>v</w:t>
       </w:r>
+      <w:proofErr w:type="spellEnd"/>
       <w:r>
         <w:t>) indicates the expected accuracy of the reported velocity of the aircraft when systems are operating nominally. This varies depending on the accuracy capabilities of the measurement equipment onboard the aircraft, and not how often we expect said equipment to fail.</w:t>
       </w:r>
     </w:p>
     <w:p>
       <w:r>
-        <w:t>A higher NAC</w:t>
+        <w:t xml:space="preserve">A higher </w:t>
+      </w:r>
+      <w:proofErr w:type="spellStart"/>
+      <w:r>
+        <w:t>NAC</w:t>
       </w:r>
       <w:r>
         <w:rPr>
@@ -16207,6 +17990,7 @@
         </w:rPr>
         <w:t>v</w:t>
       </w:r>
+      <w:proofErr w:type="spellEnd"/>
       <w:r>
         <w:t xml:space="preserve"> indicates a more accurate velocity measurement system.</w:t>
       </w:r>
@@ -16235,6 +18019,7 @@
                 <w:bCs/>
               </w:rPr>
             </w:pPr>
+            <w:proofErr w:type="spellStart"/>
             <w:r>
               <w:rPr>
                 <w:b/>
@@ -16250,6 +18035,7 @@
               </w:rPr>
               <w:t>v</w:t>
             </w:r>
+            <w:proofErr w:type="spellEnd"/>
             <w:r>
               <w:rPr>
                 <w:b/>
@@ -16451,9 +18237,18 @@
       <w:pPr>
         <w:pStyle w:val="Heading4"/>
       </w:pPr>
+      <w:proofErr w:type="gramStart"/>
       <w:r>
         <w:lastRenderedPageBreak/>
-        <w:t>SYSINFO[8-11]: Navigation Accuracy Category: Position (NAC</w:t>
+        <w:t>SYSINFO[</w:t>
+      </w:r>
+      <w:proofErr w:type="gramEnd"/>
+      <w:r>
+        <w:t>8-11]: Navigation Accuracy Category: Position (</w:t>
+      </w:r>
+      <w:proofErr w:type="spellStart"/>
+      <w:r>
+        <w:t>NAC</w:t>
       </w:r>
       <w:r>
         <w:rPr>
@@ -16461,6 +18256,7 @@
         </w:rPr>
         <w:t>p</w:t>
       </w:r>
+      <w:proofErr w:type="spellEnd"/>
       <w:r>
         <w:t>)</w:t>
       </w:r>
@@ -16470,7 +18266,11 @@
         <w:t xml:space="preserve">The </w:t>
       </w:r>
       <w:r>
-        <w:t>estimated position uncertainty (NAC</w:t>
+        <w:t>estimated position uncertainty (</w:t>
+      </w:r>
+      <w:proofErr w:type="spellStart"/>
+      <w:r>
+        <w:t>NAC</w:t>
       </w:r>
       <w:r>
         <w:rPr>
@@ -16478,13 +18278,18 @@
         </w:rPr>
         <w:t>p</w:t>
       </w:r>
+      <w:proofErr w:type="spellEnd"/>
       <w:r>
         <w:t>) indicates the expected accuracy of the aircraft’s reported location when systems are operating nominally. This varies depending on the capabilities of the aircraft’s positioning system and not on how often we expect said equipment to fail.</w:t>
       </w:r>
     </w:p>
     <w:p>
       <w:r>
-        <w:t>A higher NAC</w:t>
+        <w:t xml:space="preserve">A higher </w:t>
+      </w:r>
+      <w:proofErr w:type="spellStart"/>
+      <w:r>
+        <w:t>NAC</w:t>
       </w:r>
       <w:r>
         <w:rPr>
@@ -16492,6 +18297,7 @@
         </w:rPr>
         <w:t>p</w:t>
       </w:r>
+      <w:proofErr w:type="spellEnd"/>
       <w:r>
         <w:t xml:space="preserve"> indicates a more accurate positioning system.</w:t>
       </w:r>
@@ -16531,6 +18337,7 @@
                 <w:bCs/>
               </w:rPr>
             </w:pPr>
+            <w:proofErr w:type="spellStart"/>
             <w:r>
               <w:rPr>
                 <w:b/>
@@ -16546,6 +18353,7 @@
               </w:rPr>
               <w:t>p</w:t>
             </w:r>
+            <w:proofErr w:type="spellEnd"/>
             <w:r>
               <w:rPr>
                 <w:b/>
@@ -16907,8 +18715,13 @@
       <w:pPr>
         <w:pStyle w:val="Heading4"/>
       </w:pPr>
-      <w:r>
-        <w:t>SYSINFO[12-13] Geometric Vertical Accuracy (GVA)</w:t>
+      <w:proofErr w:type="gramStart"/>
+      <w:r>
+        <w:t>SYSINFO[</w:t>
+      </w:r>
+      <w:proofErr w:type="gramEnd"/>
+      <w:r>
+        <w:t>12-13] Geometric Vertical Accuracy (GVA)</w:t>
       </w:r>
     </w:p>
     <w:p>
@@ -17096,8 +18909,13 @@
       <w:pPr>
         <w:pStyle w:val="Heading4"/>
       </w:pPr>
-      <w:r>
-        <w:t>SYSINFO[14-15] S</w:t>
+      <w:proofErr w:type="gramStart"/>
+      <w:r>
+        <w:t>SYSINFO[</w:t>
+      </w:r>
+      <w:proofErr w:type="gramEnd"/>
+      <w:r>
+        <w:t>14-15] S</w:t>
       </w:r>
       <w:r>
         <w:t>ource</w:t>
@@ -17508,13 +19326,22 @@
           <w:bCs/>
         </w:rPr>
       </w:pPr>
+      <w:proofErr w:type="gramStart"/>
       <w:r>
         <w:rPr>
           <w:b/>
           <w:bCs/>
         </w:rPr>
         <w:lastRenderedPageBreak/>
-        <w:t>SYSINFO[16-17] System Design Assurance (SDA)</w:t>
+        <w:t>SYSINFO[</w:t>
+      </w:r>
+      <w:proofErr w:type="gramEnd"/>
+      <w:r>
+        <w:rPr>
+          <w:b/>
+          <w:bCs/>
+        </w:rPr>
+        <w:t>16-17] System Design Assurance (SDA)</w:t>
       </w:r>
     </w:p>
     <w:p>
@@ -17957,12 +19784,21 @@
           <w:bCs/>
         </w:rPr>
       </w:pPr>
+      <w:proofErr w:type="gramStart"/>
       <w:r>
         <w:rPr>
           <w:b/>
           <w:bCs/>
         </w:rPr>
-        <w:t>SYSINFO[18] GNSS Antenna Offset Known</w:t>
+        <w:t>SYSINFO[</w:t>
+      </w:r>
+      <w:proofErr w:type="gramEnd"/>
+      <w:r>
+        <w:rPr>
+          <w:b/>
+          <w:bCs/>
+        </w:rPr>
+        <w:t>18] GNSS Antenna Offset Known</w:t>
       </w:r>
       <w:r>
         <w:rPr>
@@ -18101,49 +19937,67 @@
           <w:bCs/>
         </w:rPr>
       </w:pPr>
+      <w:proofErr w:type="gramStart"/>
       <w:r>
         <w:rPr>
           <w:b/>
           <w:bCs/>
         </w:rPr>
-        <w:t>SYSINFO[19-20] GNSS Antenna Offset Distance (GAOD)</w:t>
-      </w:r>
-    </w:p>
-    <w:p>
-      <w:r>
-        <w:t>This field indicates the distance that the GNSS antenna is offset from the centerline (roll axis) of the aircraft. Aircraft only report even values for their GNSS antenna offset distance, between 2-6 meters, so the reported offset distance can be calculated using the equation below.</w:t>
-      </w:r>
-    </w:p>
-    <w:p>
-      <w:pPr>
-        <w:ind w:left="720"/>
-      </w:pPr>
-      <w:r>
-        <w:t xml:space="preserve">GNSS antenna offset distance = GAOD &lt;&lt; </w:t>
-      </w:r>
-      <w:r>
-        <w:t>1</w:t>
-      </w:r>
-    </w:p>
-    <w:p>
-      <w:r>
-        <w:t>Note that this value is only reported by some aircraft while operating on the ground. Aircraft operating in the air do not report this value. Always check the value of the GAOK bit to see if the value of GAOD is worth paying attention to.</w:t>
-      </w:r>
-    </w:p>
-    <w:p/>
-    <w:p>
-      <w:pPr>
+        <w:t>SYSINFO[</w:t>
+      </w:r>
+      <w:proofErr w:type="gramEnd"/>
+      <w:r>
         <w:rPr>
           <w:b/>
           <w:bCs/>
         </w:rPr>
-      </w:pPr>
-      <w:r>
+        <w:t>19-20] GNSS Antenna Offset Distance (GAOD)</w:t>
+      </w:r>
+    </w:p>
+    <w:p>
+      <w:r>
+        <w:t>This field indicates the distance that the GNSS antenna is offset from the centerline (roll axis) of the aircraft. Aircraft only report even values for their GNSS antenna offset distance, between 2-6 meters, so the reported offset distance can be calculated using the equation below.</w:t>
+      </w:r>
+    </w:p>
+    <w:p>
+      <w:pPr>
+        <w:ind w:left="720"/>
+      </w:pPr>
+      <w:r>
+        <w:t xml:space="preserve">GNSS antenna offset distance = GAOD &lt;&lt; </w:t>
+      </w:r>
+      <w:r>
+        <w:t>1</w:t>
+      </w:r>
+    </w:p>
+    <w:p>
+      <w:r>
+        <w:t>Note that this value is only reported by some aircraft while operating on the ground. Aircraft operating in the air do not report this value. Always check the value of the GAOK bit to see if the value of GAOD is worth paying attention to.</w:t>
+      </w:r>
+    </w:p>
+    <w:p/>
+    <w:p>
+      <w:pPr>
         <w:rPr>
           <w:b/>
           <w:bCs/>
         </w:rPr>
-        <w:t>SYSINFO[21] GNSS Antenna Offset Direction (GAOR)</w:t>
+      </w:pPr>
+      <w:proofErr w:type="gramStart"/>
+      <w:r>
+        <w:rPr>
+          <w:b/>
+          <w:bCs/>
+        </w:rPr>
+        <w:t>SYSINFO[</w:t>
+      </w:r>
+      <w:proofErr w:type="gramEnd"/>
+      <w:r>
+        <w:rPr>
+          <w:b/>
+          <w:bCs/>
+        </w:rPr>
+        <w:t>21] GNSS Antenna Offset Direction (GAOR)</w:t>
       </w:r>
     </w:p>
     <w:tbl>
@@ -18289,13 +20143,22 @@
           <w:bCs/>
         </w:rPr>
       </w:pPr>
+      <w:proofErr w:type="gramStart"/>
       <w:r>
         <w:rPr>
           <w:b/>
           <w:bCs/>
         </w:rPr>
         <w:lastRenderedPageBreak/>
-        <w:t>SYSINFO[22-28] Aircraft Maximum Dimension (MDIM)</w:t>
+        <w:t>SYSINFO[</w:t>
+      </w:r>
+      <w:proofErr w:type="gramEnd"/>
+      <w:r>
+        <w:rPr>
+          <w:b/>
+          <w:bCs/>
+        </w:rPr>
+        <w:t>22-28] Aircraft Maximum Dimension (MDIM)</w:t>
       </w:r>
     </w:p>
     <w:p>
@@ -18334,12 +20197,21 @@
           <w:bCs/>
         </w:rPr>
       </w:pPr>
+      <w:proofErr w:type="spellStart"/>
       <w:r>
         <w:rPr>
           <w:b w:val="0"/>
           <w:bCs/>
         </w:rPr>
-        <w:t>CSBee messages use a 16-bit Cyclical Redundancy Checksum (CRC-16), which can be calculated using the algorithm in the C++ code snippet below. Note the “swap16” helper function which also needs to be included.</w:t>
+        <w:t>CSBee</w:t>
+      </w:r>
+      <w:proofErr w:type="spellEnd"/>
+      <w:r>
+        <w:rPr>
+          <w:b w:val="0"/>
+          <w:bCs/>
+        </w:rPr>
+        <w:t xml:space="preserve"> messages use a 16-bit Cyclical Redundancy Checksum (CRC-16), which can be calculated using the algorithm in the C++ code snippet below. Note the “swap16” helper function which also needs to be included.</w:t>
       </w:r>
     </w:p>
     <w:p>
@@ -18356,8 +20228,21 @@
         <w:pStyle w:val="code"/>
       </w:pPr>
       <w:r>
-        <w:t>uint16_t swap16(uint16_t value) { return (value &lt;&lt; 8) | (value &gt;&gt; 8); }</w:t>
-      </w:r>
+        <w:t xml:space="preserve">uint16_t swap16(uint16_t value) </w:t>
+      </w:r>
+      <w:proofErr w:type="gramStart"/>
+      <w:r>
+        <w:t>{ return</w:t>
+      </w:r>
+      <w:proofErr w:type="gramEnd"/>
+      <w:r>
+        <w:t xml:space="preserve"> (value &lt;&lt; 8) | (value &gt;&gt; 8)</w:t>
+      </w:r>
+      <w:proofErr w:type="gramStart"/>
+      <w:r>
+        <w:t>; }</w:t>
+      </w:r>
+      <w:proofErr w:type="gramEnd"/>
     </w:p>
     <w:p>
       <w:pPr>
@@ -18369,7 +20254,15 @@
         <w:pStyle w:val="code"/>
       </w:pPr>
       <w:r>
-        <w:t xml:space="preserve">uint16_t CalculateCRC16(const uint8_t *data_p, </w:t>
+        <w:t>uint16_t CalculateCRC16(const uint8_t *</w:t>
+      </w:r>
+      <w:proofErr w:type="spellStart"/>
+      <w:r>
+        <w:t>data_p</w:t>
+      </w:r>
+      <w:proofErr w:type="spellEnd"/>
+      <w:r>
+        <w:t xml:space="preserve">, </w:t>
       </w:r>
       <w:r>
         <w:t>int32_t</w:t>
@@ -18391,7 +20284,15 @@
         <w:pStyle w:val="code"/>
       </w:pPr>
       <w:r>
-        <w:t>    uint16_t crc = 0xFFFF;</w:t>
+        <w:t xml:space="preserve">    uint16_t </w:t>
+      </w:r>
+      <w:proofErr w:type="spellStart"/>
+      <w:r>
+        <w:t>crc</w:t>
+      </w:r>
+      <w:proofErr w:type="spellEnd"/>
+      <w:r>
+        <w:t xml:space="preserve"> = 0xFFFF;</w:t>
       </w:r>
     </w:p>
     <w:p>
@@ -18407,7 +20308,23 @@
         <w:pStyle w:val="code"/>
       </w:pPr>
       <w:r>
-        <w:t>        x = crc &gt;&gt; 8 ^ *data_p++;</w:t>
+        <w:t xml:space="preserve">        x = </w:t>
+      </w:r>
+      <w:proofErr w:type="spellStart"/>
+      <w:r>
+        <w:t>crc</w:t>
+      </w:r>
+      <w:proofErr w:type="spellEnd"/>
+      <w:r>
+        <w:t xml:space="preserve"> &gt;&gt; 8 ^ *</w:t>
+      </w:r>
+      <w:proofErr w:type="spellStart"/>
+      <w:r>
+        <w:t>data_p</w:t>
+      </w:r>
+      <w:proofErr w:type="spellEnd"/>
+      <w:r>
+        <w:t>++;</w:t>
       </w:r>
     </w:p>
     <w:p>
@@ -18423,7 +20340,47 @@
         <w:pStyle w:val="code"/>
       </w:pPr>
       <w:r>
-        <w:t>        crc = (crc &lt;&lt; 8) ^ ((uint16_t)(x &lt;&lt; 12)) ^ ((uint16_t)(x &lt;&lt; 5)) ^ ((uint16_t)x);</w:t>
+        <w:t xml:space="preserve">        </w:t>
+      </w:r>
+      <w:proofErr w:type="spellStart"/>
+      <w:r>
+        <w:t>crc</w:t>
+      </w:r>
+      <w:proofErr w:type="spellEnd"/>
+      <w:r>
+        <w:t xml:space="preserve"> = (</w:t>
+      </w:r>
+      <w:proofErr w:type="spellStart"/>
+      <w:r>
+        <w:t>crc</w:t>
+      </w:r>
+      <w:proofErr w:type="spellEnd"/>
+      <w:r>
+        <w:t xml:space="preserve"> &lt;&lt; 8) ^ ((uint16_</w:t>
+      </w:r>
+      <w:proofErr w:type="gramStart"/>
+      <w:r>
+        <w:t>t)(</w:t>
+      </w:r>
+      <w:proofErr w:type="gramEnd"/>
+      <w:r>
+        <w:t>x &lt;&lt; 12)) ^ ((uint16_</w:t>
+      </w:r>
+      <w:proofErr w:type="gramStart"/>
+      <w:r>
+        <w:t>t)(</w:t>
+      </w:r>
+      <w:proofErr w:type="gramEnd"/>
+      <w:r>
+        <w:t>x &lt;&lt; 5)) ^ ((uint16_</w:t>
+      </w:r>
+      <w:proofErr w:type="gramStart"/>
+      <w:r>
+        <w:t>t)x</w:t>
+      </w:r>
+      <w:proofErr w:type="gramEnd"/>
+      <w:r>
+        <w:t>);</w:t>
       </w:r>
     </w:p>
     <w:p>
@@ -18439,7 +20396,15 @@
         <w:pStyle w:val="code"/>
       </w:pPr>
       <w:r>
-        <w:t>    return swap16(crc);</w:t>
+        <w:t>    return swap16(</w:t>
+      </w:r>
+      <w:proofErr w:type="spellStart"/>
+      <w:r>
+        <w:t>crc</w:t>
+      </w:r>
+      <w:proofErr w:type="spellEnd"/>
+      <w:r>
+        <w:t>);</w:t>
       </w:r>
     </w:p>
     <w:p>
@@ -18484,7 +20449,15 @@
         <w:t>This message contains some useful statistics</w:t>
       </w:r>
       <w:r>
-        <w:t xml:space="preserve"> about ADSBee’s operational status</w:t>
+        <w:t xml:space="preserve"> about </w:t>
+      </w:r>
+      <w:proofErr w:type="spellStart"/>
+      <w:r>
+        <w:t>ADSBee’s</w:t>
+      </w:r>
+      <w:proofErr w:type="spellEnd"/>
+      <w:r>
+        <w:t xml:space="preserve"> operational status</w:t>
       </w:r>
       <w:r>
         <w:t>. Format of that frame is shown below:</w:t>
@@ -18495,16 +20468,34 @@
         <w:pStyle w:val="code"/>
       </w:pPr>
       <w:r>
-        <w:t>#S:</w:t>
+        <w:t>#</w:t>
+      </w:r>
+      <w:proofErr w:type="gramStart"/>
+      <w:r>
+        <w:t>S:</w:t>
       </w:r>
       <w:r>
         <w:t>DPS</w:t>
       </w:r>
+      <w:proofErr w:type="gramEnd"/>
       <w:r>
         <w:t>,</w:t>
       </w:r>
-      <w:r>
-        <w:t>ACFPS,SFPS,TSCAL,UPTIME,CRC</w:t>
+      <w:proofErr w:type="gramStart"/>
+      <w:r>
+        <w:t>ACFPS,SFPS</w:t>
+      </w:r>
+      <w:proofErr w:type="gramEnd"/>
+      <w:r>
+        <w:t>,</w:t>
+      </w:r>
+      <w:proofErr w:type="gramStart"/>
+      <w:r>
+        <w:t>TSCAL,UPTIME</w:t>
+      </w:r>
+      <w:proofErr w:type="gramEnd"/>
+      <w:r>
+        <w:t>,CRC</w:t>
       </w:r>
       <w:r>
         <w:t>\r\n</w:t>
@@ -19394,8 +21385,13 @@
       <w:r>
         <w:t xml:space="preserve">1x MAVLINK Heartbeat message, </w:t>
       </w:r>
-      <w:r>
-        <w:t>Nx ADSB_VEHICLE messages, where N is the number of tracked aircraft, and 1x</w:t>
+      <w:proofErr w:type="spellStart"/>
+      <w:r>
+        <w:t>Nx</w:t>
+      </w:r>
+      <w:proofErr w:type="spellEnd"/>
+      <w:r>
+        <w:t xml:space="preserve"> ADSB_VEHICLE messages, where N is the number of tracked aircraft, and 1x</w:t>
       </w:r>
       <w:r>
         <w:t xml:space="preserve"> special delimiter</w:t>
@@ -19653,9 +21649,11 @@
             <w:pPr>
               <w:pStyle w:val="NoSpacing"/>
             </w:pPr>
+            <w:proofErr w:type="spellStart"/>
             <w:r>
               <w:t>custom_mode</w:t>
             </w:r>
+            <w:proofErr w:type="spellEnd"/>
           </w:p>
         </w:tc>
         <w:tc>
@@ -19869,9 +21867,11 @@
             <w:pPr>
               <w:pStyle w:val="NoSpacing"/>
             </w:pPr>
+            <w:proofErr w:type="spellStart"/>
             <w:r>
               <w:t>base_mode</w:t>
             </w:r>
+            <w:proofErr w:type="spellEnd"/>
           </w:p>
         </w:tc>
         <w:tc>
@@ -19941,9 +21941,11 @@
             <w:pPr>
               <w:pStyle w:val="NoSpacing"/>
             </w:pPr>
+            <w:proofErr w:type="spellStart"/>
             <w:r>
               <w:t>system_status</w:t>
             </w:r>
+            <w:proofErr w:type="spellEnd"/>
           </w:p>
         </w:tc>
         <w:tc>
@@ -20011,9 +22013,11 @@
             <w:pPr>
               <w:pStyle w:val="NoSpacing"/>
             </w:pPr>
+            <w:proofErr w:type="spellStart"/>
             <w:r>
               <w:t>mavlink_version</w:t>
             </w:r>
+            <w:proofErr w:type="spellEnd"/>
           </w:p>
         </w:tc>
         <w:tc>
@@ -20259,9 +22263,11 @@
             <w:pPr>
               <w:pStyle w:val="NoSpacing"/>
             </w:pPr>
+            <w:proofErr w:type="spellStart"/>
             <w:r>
               <w:t>ICAO_address</w:t>
             </w:r>
+            <w:proofErr w:type="spellEnd"/>
           </w:p>
         </w:tc>
         <w:tc>
@@ -20328,9 +22334,11 @@
             <w:pPr>
               <w:pStyle w:val="NoSpacing"/>
             </w:pPr>
+            <w:proofErr w:type="spellStart"/>
             <w:r>
               <w:t>lat</w:t>
             </w:r>
+            <w:proofErr w:type="spellEnd"/>
           </w:p>
         </w:tc>
         <w:tc>
@@ -20400,9 +22408,11 @@
             <w:pPr>
               <w:pStyle w:val="NoSpacing"/>
             </w:pPr>
+            <w:proofErr w:type="spellStart"/>
             <w:r>
               <w:t>lon</w:t>
             </w:r>
+            <w:proofErr w:type="spellEnd"/>
           </w:p>
         </w:tc>
         <w:tc>
@@ -20472,9 +22482,11 @@
             <w:pPr>
               <w:pStyle w:val="NoSpacing"/>
             </w:pPr>
+            <w:proofErr w:type="spellStart"/>
             <w:r>
               <w:t>altitude_type</w:t>
             </w:r>
+            <w:proofErr w:type="spellEnd"/>
           </w:p>
         </w:tc>
         <w:tc>
@@ -20604,8 +22616,13 @@
             <w:pPr>
               <w:pStyle w:val="NoSpacing"/>
             </w:pPr>
-            <w:r>
-              <w:t>Altitude(ASL)</w:t>
+            <w:proofErr w:type="gramStart"/>
+            <w:r>
+              <w:t>Altitude(</w:t>
+            </w:r>
+            <w:proofErr w:type="gramEnd"/>
+            <w:r>
+              <w:t>ASL)</w:t>
             </w:r>
           </w:p>
         </w:tc>
@@ -20651,9 +22668,11 @@
             <w:pPr>
               <w:pStyle w:val="NoSpacing"/>
             </w:pPr>
+            <w:proofErr w:type="spellStart"/>
             <w:r>
               <w:t>cdeg</w:t>
             </w:r>
+            <w:proofErr w:type="spellEnd"/>
           </w:p>
         </w:tc>
         <w:tc>
@@ -20695,9 +22714,11 @@
             <w:pPr>
               <w:pStyle w:val="NoSpacing"/>
             </w:pPr>
+            <w:proofErr w:type="spellStart"/>
             <w:r>
               <w:t>hor_velocity</w:t>
             </w:r>
+            <w:proofErr w:type="spellEnd"/>
           </w:p>
         </w:tc>
         <w:tc>
@@ -20767,9 +22788,11 @@
             <w:pPr>
               <w:pStyle w:val="NoSpacing"/>
             </w:pPr>
+            <w:proofErr w:type="spellStart"/>
             <w:r>
               <w:t>ver_velocity</w:t>
             </w:r>
+            <w:proofErr w:type="spellEnd"/>
           </w:p>
         </w:tc>
         <w:tc>
@@ -20853,8 +22876,13 @@
             <w:pPr>
               <w:pStyle w:val="code"/>
             </w:pPr>
-            <w:r>
-              <w:t>char[9]</w:t>
+            <w:proofErr w:type="gramStart"/>
+            <w:r>
+              <w:t>char[</w:t>
+            </w:r>
+            <w:proofErr w:type="gramEnd"/>
+            <w:r>
+              <w:t>9]</w:t>
             </w:r>
           </w:p>
         </w:tc>
@@ -20908,9 +22936,11 @@
             <w:pPr>
               <w:pStyle w:val="NoSpacing"/>
             </w:pPr>
+            <w:proofErr w:type="spellStart"/>
             <w:r>
               <w:t>emitter_type</w:t>
             </w:r>
+            <w:proofErr w:type="spellEnd"/>
           </w:p>
         </w:tc>
         <w:tc>
@@ -20987,9 +23017,11 @@
             <w:pPr>
               <w:pStyle w:val="NoSpacing"/>
             </w:pPr>
+            <w:proofErr w:type="spellStart"/>
             <w:r>
               <w:t>tslc</w:t>
             </w:r>
+            <w:proofErr w:type="spellEnd"/>
           </w:p>
         </w:tc>
         <w:tc>
@@ -21406,12 +23438,14 @@
                 <w:lang w:eastAsia="zh-CN"/>
               </w:rPr>
             </w:pPr>
+            <w:proofErr w:type="spellStart"/>
             <w:r>
               <w:rPr>
                 <w:lang w:eastAsia="zh-CN"/>
               </w:rPr>
               <w:t>req_message_rate</w:t>
             </w:r>
+            <w:proofErr w:type="spellEnd"/>
           </w:p>
         </w:tc>
         <w:tc>
@@ -21509,12 +23543,14 @@
                 <w:lang w:eastAsia="zh-CN"/>
               </w:rPr>
             </w:pPr>
+            <w:proofErr w:type="spellStart"/>
             <w:r>
               <w:rPr>
                 <w:lang w:eastAsia="zh-CN"/>
               </w:rPr>
               <w:t>target_system</w:t>
             </w:r>
+            <w:proofErr w:type="spellEnd"/>
           </w:p>
         </w:tc>
         <w:tc>
@@ -21612,12 +23648,14 @@
                 <w:lang w:eastAsia="zh-CN"/>
               </w:rPr>
             </w:pPr>
+            <w:proofErr w:type="spellStart"/>
             <w:r>
               <w:rPr>
                 <w:lang w:eastAsia="zh-CN"/>
               </w:rPr>
               <w:t>target_component</w:t>
             </w:r>
+            <w:proofErr w:type="spellEnd"/>
           </w:p>
         </w:tc>
         <w:tc>
@@ -21715,12 +23753,14 @@
                 <w:lang w:eastAsia="zh-CN"/>
               </w:rPr>
             </w:pPr>
+            <w:proofErr w:type="spellStart"/>
             <w:r>
               <w:rPr>
                 <w:lang w:eastAsia="zh-CN"/>
               </w:rPr>
               <w:t>req_stream_id</w:t>
             </w:r>
+            <w:proofErr w:type="spellEnd"/>
           </w:p>
         </w:tc>
         <w:tc>
@@ -21818,12 +23858,14 @@
                 <w:lang w:eastAsia="zh-CN"/>
               </w:rPr>
             </w:pPr>
+            <w:proofErr w:type="spellStart"/>
             <w:r>
               <w:rPr>
                 <w:lang w:eastAsia="zh-CN"/>
               </w:rPr>
               <w:t>start_stop</w:t>
             </w:r>
+            <w:proofErr w:type="spellEnd"/>
           </w:p>
         </w:tc>
         <w:tc>
@@ -22110,12 +24152,14 @@
                 <w:lang w:eastAsia="zh-CN"/>
               </w:rPr>
             </w:pPr>
+            <w:proofErr w:type="spellStart"/>
             <w:r>
               <w:rPr>
                 <w:lang w:eastAsia="zh-CN"/>
               </w:rPr>
               <w:t>message_id</w:t>
             </w:r>
+            <w:proofErr w:type="spellEnd"/>
           </w:p>
         </w:tc>
         <w:tc>
@@ -22189,7 +24233,21 @@
               <w:rPr>
                 <w:lang w:eastAsia="zh-CN"/>
               </w:rPr>
-              <w:t>The ID of the requested MAVLink message. v1.0 is limited to 254 messages.</w:t>
+              <w:t xml:space="preserve">The ID of the requested </w:t>
+            </w:r>
+            <w:proofErr w:type="spellStart"/>
+            <w:r>
+              <w:rPr>
+                <w:lang w:eastAsia="zh-CN"/>
+              </w:rPr>
+              <w:t>MAVLink</w:t>
+            </w:r>
+            <w:proofErr w:type="spellEnd"/>
+            <w:r>
+              <w:rPr>
+                <w:lang w:eastAsia="zh-CN"/>
+              </w:rPr>
+              <w:t xml:space="preserve"> message. v1.0 is limited to 254 messages.</w:t>
             </w:r>
           </w:p>
           <w:p>
@@ -22211,7 +24269,35 @@
               <w:rPr>
                 <w:lang w:eastAsia="zh-CN"/>
               </w:rPr>
-              <w:t>NOTE: For ADSBee 1090, message_id is always 246, corresponding to the ADSB_VEHICLE message.</w:t>
+              <w:t xml:space="preserve">NOTE: For </w:t>
+            </w:r>
+            <w:proofErr w:type="spellStart"/>
+            <w:r>
+              <w:rPr>
+                <w:lang w:eastAsia="zh-CN"/>
+              </w:rPr>
+              <w:t>ADSBee</w:t>
+            </w:r>
+            <w:proofErr w:type="spellEnd"/>
+            <w:r>
+              <w:rPr>
+                <w:lang w:eastAsia="zh-CN"/>
+              </w:rPr>
+              <w:t xml:space="preserve"> 1090, </w:t>
+            </w:r>
+            <w:proofErr w:type="spellStart"/>
+            <w:r>
+              <w:rPr>
+                <w:lang w:eastAsia="zh-CN"/>
+              </w:rPr>
+              <w:t>message_id</w:t>
+            </w:r>
+            <w:proofErr w:type="spellEnd"/>
+            <w:r>
+              <w:rPr>
+                <w:lang w:eastAsia="zh-CN"/>
+              </w:rPr>
+              <w:t xml:space="preserve"> is always 246, corresponding to the ADSB_VEHICLE message.</w:t>
             </w:r>
           </w:p>
         </w:tc>
@@ -22239,12 +24325,14 @@
                 <w:lang w:eastAsia="zh-CN"/>
               </w:rPr>
             </w:pPr>
+            <w:proofErr w:type="spellStart"/>
             <w:r>
               <w:rPr>
                 <w:lang w:eastAsia="zh-CN"/>
               </w:rPr>
               <w:t>interval_us</w:t>
             </w:r>
+            <w:proofErr w:type="spellEnd"/>
           </w:p>
         </w:tc>
         <w:tc>
@@ -22346,7 +24434,35 @@
               <w:rPr>
                 <w:lang w:eastAsia="zh-CN"/>
               </w:rPr>
-              <w:t>NOTE: For ADSBee 1090, message_id is always 1000 us.</w:t>
+              <w:t xml:space="preserve">NOTE: For </w:t>
+            </w:r>
+            <w:proofErr w:type="spellStart"/>
+            <w:r>
+              <w:rPr>
+                <w:lang w:eastAsia="zh-CN"/>
+              </w:rPr>
+              <w:t>ADSBee</w:t>
+            </w:r>
+            <w:proofErr w:type="spellEnd"/>
+            <w:r>
+              <w:rPr>
+                <w:lang w:eastAsia="zh-CN"/>
+              </w:rPr>
+              <w:t xml:space="preserve"> 1090, </w:t>
+            </w:r>
+            <w:proofErr w:type="spellStart"/>
+            <w:r>
+              <w:rPr>
+                <w:lang w:eastAsia="zh-CN"/>
+              </w:rPr>
+              <w:t>message_id</w:t>
+            </w:r>
+            <w:proofErr w:type="spellEnd"/>
+            <w:r>
+              <w:rPr>
+                <w:lang w:eastAsia="zh-CN"/>
+              </w:rPr>
+              <w:t xml:space="preserve"> is always 1000 us.</w:t>
             </w:r>
           </w:p>
         </w:tc>
@@ -22420,11 +24536,24 @@
       <w:r>
         <w:t>*RAW_FRAME;(</w:t>
       </w:r>
+      <w:proofErr w:type="gramStart"/>
       <w:r>
         <w:t>SOURCE,</w:t>
       </w:r>
       <w:r>
-        <w:t>SIGS,SIGQ,TS)\r\n</w:t>
+        <w:t>SIGS</w:t>
+      </w:r>
+      <w:proofErr w:type="gramEnd"/>
+      <w:r>
+        <w:t>,</w:t>
+      </w:r>
+      <w:proofErr w:type="gramStart"/>
+      <w:r>
+        <w:t>SIGQ,TS</w:t>
+      </w:r>
+      <w:proofErr w:type="gramEnd"/>
+      <w:r>
+        <w:t>)\r\n</w:t>
       </w:r>
     </w:p>
     <w:p/>
@@ -23107,8 +25236,21 @@
         <w:t>AT</w:t>
       </w:r>
       <w:r>
-        <w:t>*RAW_FRAME;(SIGS,SIGQ,TS)\r\n</w:t>
-      </w:r>
+        <w:t>*RAW_FRAME;(</w:t>
+      </w:r>
+      <w:proofErr w:type="gramStart"/>
+      <w:r>
+        <w:t>SIGS,SIGQ</w:t>
+      </w:r>
+      <w:proofErr w:type="gramEnd"/>
+      <w:r>
+        <w:t>,</w:t>
+      </w:r>
+      <w:proofErr w:type="gramStart"/>
+      <w:r>
+        <w:t>TS)\r\n</w:t>
+      </w:r>
+      <w:proofErr w:type="gramEnd"/>
     </w:p>
     <w:p/>
     <w:tbl>
@@ -23260,10 +25402,7 @@
               <w:spacing w:after="0"/>
             </w:pPr>
             <w:r>
-              <w:t>#</w:t>
-            </w:r>
-            <w:r>
-              <w:t>U</w:t>
+              <w:t>#U</w:t>
             </w:r>
             <w:r>
               <w:t>AT</w:t>
@@ -23286,13 +25425,7 @@
               <w:spacing w:after="0"/>
             </w:pPr>
             <w:r>
-              <w:t xml:space="preserve">Indicates the start of a raw </w:t>
-            </w:r>
-            <w:r>
-              <w:t xml:space="preserve">UAT </w:t>
-            </w:r>
-            <w:r>
-              <w:t>frame.</w:t>
+              <w:t>Indicates the start of a raw UAT frame.</w:t>
             </w:r>
           </w:p>
         </w:tc>
@@ -23534,8 +25667,13 @@
               <w:spacing w:after="0"/>
             </w:pPr>
             <w:r>
-              <w:t>Signal quality of the packet in dB.</w:t>
-            </w:r>
+              <w:t xml:space="preserve">Signal quality of the packet in </w:t>
+            </w:r>
+            <w:proofErr w:type="spellStart"/>
+            <w:r>
+              <w:t>dB.</w:t>
+            </w:r>
+            <w:proofErr w:type="spellEnd"/>
           </w:p>
         </w:tc>
         <w:tc>
@@ -23710,6 +25848,7 @@
         <w:color w:val="FFFFFF" w:themeColor="background1"/>
       </w:rPr>
     </w:pPr>
+    <w:proofErr w:type="spellStart"/>
     <w:r>
       <w:rPr>
         <w:rFonts w:ascii="Poppins SemiBold" w:hAnsi="Poppins SemiBold" w:cs="Poppins SemiBold"/>
@@ -23719,7 +25858,7 @@
         <w:color w:val="FFFFFF" w:themeColor="background1"/>
       </w:rPr>
       <w:pict w14:anchorId="43EE4E68">
-        <v:rect id="_x0000_s2050" style="position:absolute;left:0;text-align:left;margin-left:-82.1pt;margin-top:.05pt;width:664.9pt;height:84.5pt;z-index:-251657728" fillcolor="#00ad4d" stroked="f"/>
+        <v:rect id="_x0000_s1025" alt="" style="position:absolute;left:0;text-align:left;margin-left:-82.1pt;margin-top:.05pt;width:664.9pt;height:84.5pt;z-index:-251657728;mso-wrap-edited:f;mso-width-percent:0;mso-height-percent:0;mso-width-percent:0;mso-height-percent:0" fillcolor="#00ad4d" stroked="f"/>
       </w:pict>
     </w:r>
     <w:r>
@@ -23729,7 +25868,17 @@
         <w:bCs/>
         <w:color w:val="FFFFFF" w:themeColor="background1"/>
       </w:rPr>
-      <w:t>ADSBee 1090 Datasheet</w:t>
+      <w:t>ADSBee</w:t>
+    </w:r>
+    <w:proofErr w:type="spellEnd"/>
+    <w:r>
+      <w:rPr>
+        <w:rFonts w:ascii="Poppins SemiBold" w:hAnsi="Poppins SemiBold" w:cs="Poppins SemiBold"/>
+        <w:b/>
+        <w:bCs/>
+        <w:color w:val="FFFFFF" w:themeColor="background1"/>
+      </w:rPr>
+      <w:t xml:space="preserve"> 1090 Datasheet</w:t>
     </w:r>
     <w:r>
       <w:rPr>

</xml_diff>

<commit_message>
WIP get TI rx firmware compiling and add pullup/pulldown control to CC1312 enable
</commit_message>
<xml_diff>
--- a/word/datasheet_adsbee_1090.docx
+++ b/word/datasheet_adsbee_1090.docx
@@ -81,7 +81,7 @@
         <w:rPr>
           <w:noProof/>
         </w:rPr>
-        <w:pict w14:anchorId="3B6678E9">
+        <w:pict w14:anchorId="07BC88C9">
           <v:shapetype id="_x0000_t202" coordsize="21600,21600" o:spt="202" path="m,l,21600r21600,l21600,xe">
             <v:stroke joinstyle="miter"/>
             <v:path gradientshapeok="t" o:connecttype="rect"/>
@@ -6641,7 +6641,6 @@
       </w:pPr>
       <w:bookmarkStart w:id="9" w:name="_Toc183226036"/>
       <w:r>
-        <w:lastRenderedPageBreak/>
         <w:t>AT Commands</w:t>
       </w:r>
       <w:bookmarkEnd w:id="9"/>
@@ -7361,6 +7360,7 @@
           <w:p>
             <w:proofErr w:type="spellStart"/>
             <w:r>
+              <w:lastRenderedPageBreak/>
               <w:t>comms_uart_baud</w:t>
             </w:r>
             <w:r>
@@ -7479,7 +7479,6 @@
       </w:pPr>
       <w:bookmarkStart w:id="14" w:name="_Toc183226040"/>
       <w:r>
-        <w:lastRenderedPageBreak/>
         <w:t>AT+BIAS_TEE_ENABLE</w:t>
       </w:r>
       <w:bookmarkEnd w:id="14"/>
@@ -7514,11 +7513,7 @@
         <w:t>AT+BIAS_TEE_ENABLE=&lt;enabled&gt;</w:t>
       </w:r>
     </w:p>
-    <w:p>
-      <w:pPr>
-        <w:pStyle w:val="code"/>
-      </w:pPr>
-    </w:p>
+    <w:p/>
     <w:p>
       <w:r>
         <w:t>Enable or disable the bias tee to enable use of an external LNA.</w:t>
@@ -7670,7 +7665,8 @@
     </w:p>
     <w:p>
       <w:pPr>
-        <w:pStyle w:val="code"/>
+        <w:pStyle w:val="ListParagraph"/>
+        <w:ind w:left="0"/>
       </w:pPr>
     </w:p>
     <w:p>
@@ -8085,7 +8081,6 @@
         <w:t>AT+ESP32_ENABLE=&lt;enabled&gt;</w:t>
       </w:r>
     </w:p>
-    <w:p/>
     <w:p>
       <w:r>
         <w:t xml:space="preserve">Turns the ESP32 on or off using </w:t>
@@ -8235,6 +8230,9 @@
       </w:tr>
     </w:tbl>
     <w:p>
+      <w:bookmarkStart w:id="21" w:name="_Toc183226046"/>
+    </w:p>
+    <w:p>
       <w:pPr>
         <w:pStyle w:val="Heading3"/>
         <w:numPr>
@@ -8242,7 +8240,6 @@
           <w:numId w:val="10"/>
         </w:numPr>
       </w:pPr>
-      <w:bookmarkStart w:id="21" w:name="_Toc183226046"/>
       <w:r>
         <w:t>Query the Status of the ESP32</w:t>
       </w:r>
@@ -8267,7 +8264,6 @@
         <w:t>+ESP32_ENABLE=&lt;enabled&gt;</w:t>
       </w:r>
     </w:p>
-    <w:p/>
     <w:p>
       <w:r>
         <w:t xml:space="preserve">Queries whether the ESP32 is turned on or off. See table in </w:t>
@@ -8301,9 +8297,8 @@
       </w:pPr>
       <w:bookmarkStart w:id="22" w:name="_Toc183226047"/>
       <w:r>
-        <w:t>AT+FEED</w:t>
-      </w:r>
-      <w:bookmarkEnd w:id="22"/>
+        <w:t>AT+ETHERNET</w:t>
+      </w:r>
     </w:p>
     <w:p>
       <w:pPr>
@@ -8313,82 +8308,22 @@
           <w:numId w:val="10"/>
         </w:numPr>
       </w:pPr>
-      <w:bookmarkStart w:id="23" w:name="_Toc183226048"/>
-      <w:r>
-        <w:t>Configure a Feed</w:t>
-      </w:r>
-      <w:bookmarkEnd w:id="23"/>
+      <w:r>
+        <w:t>Enable or Disable Ethernet</w:t>
+      </w:r>
+    </w:p>
+    <w:p>
+      <w:r>
+        <w:t>Enables or disables Ethernet functionality on the ESP32. Must be connected to a W5500 Ethernet IC via SPI.</w:t>
+      </w:r>
     </w:p>
     <w:p>
       <w:pPr>
         <w:pStyle w:val="code"/>
       </w:pPr>
       <w:r>
-        <w:t>AT+FEED=&lt;index</w:t>
-      </w:r>
-      <w:proofErr w:type="gramStart"/>
-      <w:r>
-        <w:t>&gt;,&lt;</w:t>
-      </w:r>
-      <w:proofErr w:type="spellStart"/>
-      <w:proofErr w:type="gramEnd"/>
-      <w:r>
-        <w:t>uri</w:t>
-      </w:r>
-      <w:proofErr w:type="spellEnd"/>
-      <w:proofErr w:type="gramStart"/>
-      <w:r>
-        <w:t>&gt;,&lt;</w:t>
-      </w:r>
-      <w:proofErr w:type="gramEnd"/>
-      <w:r>
-        <w:t>port</w:t>
-      </w:r>
-      <w:proofErr w:type="gramStart"/>
-      <w:r>
-        <w:t>&gt;,&lt;</w:t>
-      </w:r>
-      <w:proofErr w:type="gramEnd"/>
-      <w:r>
-        <w:t>active</w:t>
-      </w:r>
-      <w:proofErr w:type="gramStart"/>
-      <w:r>
-        <w:t>&gt;,&lt;</w:t>
-      </w:r>
-      <w:proofErr w:type="gramEnd"/>
-      <w:r>
-        <w:t>protocol&gt;</w:t>
-      </w:r>
-    </w:p>
-    <w:p/>
-    <w:p>
-      <w:r>
-        <w:t xml:space="preserve">Example command for configuring feed 0 to send data to </w:t>
-      </w:r>
-      <w:proofErr w:type="spellStart"/>
-      <w:proofErr w:type="gramStart"/>
-      <w:r>
-        <w:t>airplanes.live</w:t>
-      </w:r>
-      <w:proofErr w:type="spellEnd"/>
-      <w:proofErr w:type="gramEnd"/>
-      <w:r>
-        <w:t>, which accepts Mode S Beast protocol on port 30004 at the static IP 78.46.234.18:</w:t>
-      </w:r>
-    </w:p>
-    <w:p>
-      <w:pPr>
-        <w:pStyle w:val="code"/>
-      </w:pPr>
-      <w:r>
-        <w:t>AT+FEED=0,78.46.234.18,30004,</w:t>
-      </w:r>
-      <w:proofErr w:type="gramStart"/>
-      <w:r>
-        <w:t>1,BEAST</w:t>
-      </w:r>
-      <w:proofErr w:type="gramEnd"/>
+        <w:t>AT+ETHERNET=&lt;enabled&gt;</w:t>
+      </w:r>
     </w:p>
     <w:p/>
     <w:tbl>
@@ -8471,7 +8406,7 @@
           </w:tcPr>
           <w:p>
             <w:r>
-              <w:t>index</w:t>
+              <w:t>enabled</w:t>
             </w:r>
           </w:p>
         </w:tc>
@@ -8481,7 +8416,10 @@
           </w:tcPr>
           <w:p>
             <w:r>
-              <w:t>Which feed slot to configure.</w:t>
+              <w:t xml:space="preserve">Whether </w:t>
+            </w:r>
+            <w:r>
+              <w:t>Ethernet connectivity is enabled via the ESP32 and a connected W5500 Ethernet IC.</w:t>
             </w:r>
           </w:p>
         </w:tc>
@@ -8491,7 +8429,223 @@
           </w:tcPr>
           <w:p>
             <w:r>
-              <w:t>0-5</w:t>
+              <w:t>0 – E</w:t>
+            </w:r>
+            <w:r>
+              <w:t>thernet is enabled.</w:t>
+            </w:r>
+          </w:p>
+          <w:p>
+            <w:r>
+              <w:t>1 – E</w:t>
+            </w:r>
+            <w:r>
+              <w:t>thernet is disabled.</w:t>
+            </w:r>
+          </w:p>
+        </w:tc>
+      </w:tr>
+    </w:tbl>
+    <w:p/>
+    <w:p>
+      <w:pPr>
+        <w:pStyle w:val="Heading3"/>
+        <w:numPr>
+          <w:ilvl w:val="2"/>
+          <w:numId w:val="10"/>
+        </w:numPr>
+      </w:pPr>
+      <w:r>
+        <w:t>Query Ethernet Setting</w:t>
+      </w:r>
+      <w:r>
+        <w:tab/>
+      </w:r>
+    </w:p>
+    <w:p>
+      <w:pPr>
+        <w:pStyle w:val="code"/>
+      </w:pPr>
+      <w:r>
+        <w:t>AT+ETHERNET?</w:t>
+      </w:r>
+    </w:p>
+    <w:p>
+      <w:pPr>
+        <w:pStyle w:val="code"/>
+      </w:pPr>
+      <w:r>
+        <w:t>+ETHERNET=1</w:t>
+      </w:r>
+    </w:p>
+    <w:p>
+      <w:pPr>
+        <w:pStyle w:val="Heading2"/>
+        <w:numPr>
+          <w:ilvl w:val="1"/>
+          <w:numId w:val="10"/>
+        </w:numPr>
+      </w:pPr>
+      <w:r>
+        <w:t>AT+FEED</w:t>
+      </w:r>
+      <w:bookmarkEnd w:id="22"/>
+    </w:p>
+    <w:p>
+      <w:pPr>
+        <w:pStyle w:val="Heading3"/>
+        <w:numPr>
+          <w:ilvl w:val="2"/>
+          <w:numId w:val="10"/>
+        </w:numPr>
+      </w:pPr>
+      <w:bookmarkStart w:id="23" w:name="_Toc183226048"/>
+      <w:r>
+        <w:t>Configure a Feed</w:t>
+      </w:r>
+      <w:bookmarkEnd w:id="23"/>
+    </w:p>
+    <w:p>
+      <w:pPr>
+        <w:pStyle w:val="code"/>
+      </w:pPr>
+      <w:r>
+        <w:t>AT+FEED=&lt;index</w:t>
+      </w:r>
+      <w:proofErr w:type="gramStart"/>
+      <w:r>
+        <w:t>&gt;,&lt;</w:t>
+      </w:r>
+      <w:proofErr w:type="spellStart"/>
+      <w:proofErr w:type="gramEnd"/>
+      <w:r>
+        <w:t>uri</w:t>
+      </w:r>
+      <w:proofErr w:type="spellEnd"/>
+      <w:proofErr w:type="gramStart"/>
+      <w:r>
+        <w:t>&gt;,&lt;</w:t>
+      </w:r>
+      <w:proofErr w:type="gramEnd"/>
+      <w:r>
+        <w:t>port</w:t>
+      </w:r>
+      <w:proofErr w:type="gramStart"/>
+      <w:r>
+        <w:t>&gt;,&lt;</w:t>
+      </w:r>
+      <w:proofErr w:type="gramEnd"/>
+      <w:r>
+        <w:t>active</w:t>
+      </w:r>
+      <w:proofErr w:type="gramStart"/>
+      <w:r>
+        <w:t>&gt;,&lt;</w:t>
+      </w:r>
+      <w:proofErr w:type="gramEnd"/>
+      <w:r>
+        <w:t>protocol&gt;</w:t>
+      </w:r>
+    </w:p>
+    <w:p/>
+    <w:p>
+      <w:r>
+        <w:t xml:space="preserve">Example command for configuring feed 0 to send data to </w:t>
+      </w:r>
+      <w:proofErr w:type="spellStart"/>
+      <w:proofErr w:type="gramStart"/>
+      <w:r>
+        <w:t>airplanes.live</w:t>
+      </w:r>
+      <w:proofErr w:type="spellEnd"/>
+      <w:proofErr w:type="gramEnd"/>
+      <w:r>
+        <w:t>, which accepts Mode S Beast protocol on port 30004 at the static IP 78.46.234.18:</w:t>
+      </w:r>
+    </w:p>
+    <w:p>
+      <w:pPr>
+        <w:pStyle w:val="code"/>
+      </w:pPr>
+      <w:r>
+        <w:t>AT+FEED=0,78.46.234.18,30004,</w:t>
+      </w:r>
+      <w:proofErr w:type="gramStart"/>
+      <w:r>
+        <w:t>1,BEAST</w:t>
+      </w:r>
+      <w:proofErr w:type="gramEnd"/>
+    </w:p>
+    <w:p/>
+    <w:tbl>
+      <w:tblPr>
+        <w:tblStyle w:val="TableGrid"/>
+        <w:tblW w:w="0" w:type="auto"/>
+        <w:tblLook w:val="04A0" w:firstRow="1" w:lastRow="0" w:firstColumn="1" w:lastColumn="0" w:noHBand="0" w:noVBand="1"/>
+      </w:tblPr>
+      <w:tblGrid>
+        <w:gridCol w:w="1548"/>
+        <w:gridCol w:w="5796"/>
+        <w:gridCol w:w="3672"/>
+      </w:tblGrid>
+      <w:tr>
+        <w:tc>
+          <w:tcPr>
+            <w:tcW w:w="1548" w:type="dxa"/>
+          </w:tcPr>
+          <w:p>
+            <w:pPr>
+              <w:rPr>
+                <w:b/>
+                <w:bCs/>
+              </w:rPr>
+            </w:pPr>
+            <w:r>
+              <w:rPr>
+                <w:b/>
+                <w:bCs/>
+              </w:rPr>
+              <w:t>Parameter</w:t>
+            </w:r>
+          </w:p>
+        </w:tc>
+        <w:tc>
+          <w:tcPr>
+            <w:tcW w:w="5796" w:type="dxa"/>
+          </w:tcPr>
+          <w:p>
+            <w:pPr>
+              <w:rPr>
+                <w:b/>
+                <w:bCs/>
+              </w:rPr>
+            </w:pPr>
+            <w:r>
+              <w:rPr>
+                <w:b/>
+                <w:bCs/>
+              </w:rPr>
+              <w:t>Description</w:t>
+            </w:r>
+          </w:p>
+        </w:tc>
+        <w:tc>
+          <w:tcPr>
+            <w:tcW w:w="3672" w:type="dxa"/>
+          </w:tcPr>
+          <w:p>
+            <w:pPr>
+              <w:rPr>
+                <w:b/>
+                <w:bCs/>
+              </w:rPr>
+            </w:pPr>
+            <w:r>
+              <w:rPr>
+                <w:b/>
+                <w:bCs/>
+              </w:rPr>
+              <w:t>Acceptable Values</w:t>
             </w:r>
           </w:p>
         </w:tc>
@@ -8502,11 +8656,9 @@
             <w:tcW w:w="1548" w:type="dxa"/>
           </w:tcPr>
           <w:p>
-            <w:proofErr w:type="spellStart"/>
-            <w:r>
-              <w:t>uri</w:t>
-            </w:r>
-            <w:proofErr w:type="spellEnd"/>
+            <w:r>
+              <w:t>index</w:t>
+            </w:r>
           </w:p>
         </w:tc>
         <w:tc>
@@ -8515,7 +8667,7 @@
           </w:tcPr>
           <w:p>
             <w:r>
-              <w:t>Static IP address or hostname of the feed destination. If the field is given as a hostname, a DNS lookup will be performed in order to convert the hostname to an IP address.</w:t>
+              <w:t>Which feed slot to configure.</w:t>
             </w:r>
           </w:p>
         </w:tc>
@@ -8525,22 +8677,7 @@
           </w:tcPr>
           <w:p>
             <w:r>
-              <w:t>Public IP address, e.g. 78.46.234.18</w:t>
-            </w:r>
-          </w:p>
-          <w:p>
-            <w:r>
-              <w:t xml:space="preserve">Hostname, e.g. </w:t>
-            </w:r>
-            <w:proofErr w:type="spellStart"/>
-            <w:r>
-              <w:t>feed.whereplane.xyz</w:t>
-            </w:r>
-            <w:proofErr w:type="spellEnd"/>
-          </w:p>
-          <w:p>
-            <w:r>
-              <w:t>Maximum length 64 characters.</w:t>
+              <w:t>0-5</w:t>
             </w:r>
           </w:p>
         </w:tc>
@@ -8551,7 +8688,63 @@
             <w:tcW w:w="1548" w:type="dxa"/>
           </w:tcPr>
           <w:p>
-            <w:r>
+            <w:proofErr w:type="spellStart"/>
+            <w:r>
+              <w:t>uri</w:t>
+            </w:r>
+            <w:proofErr w:type="spellEnd"/>
+          </w:p>
+        </w:tc>
+        <w:tc>
+          <w:tcPr>
+            <w:tcW w:w="5796" w:type="dxa"/>
+          </w:tcPr>
+          <w:p>
+            <w:r>
+              <w:t xml:space="preserve">Static IP address or hostname of the feed destination. If the </w:t>
+            </w:r>
+            <w:r>
+              <w:lastRenderedPageBreak/>
+              <w:t>field is given as a hostname, a DNS lookup will be performed in order to convert the hostname to an IP address.</w:t>
+            </w:r>
+          </w:p>
+        </w:tc>
+        <w:tc>
+          <w:tcPr>
+            <w:tcW w:w="3672" w:type="dxa"/>
+          </w:tcPr>
+          <w:p>
+            <w:r>
+              <w:lastRenderedPageBreak/>
+              <w:t>Public IP address, e.g. 78.46.234.18</w:t>
+            </w:r>
+          </w:p>
+          <w:p>
+            <w:r>
+              <w:lastRenderedPageBreak/>
+              <w:t xml:space="preserve">Hostname, e.g. </w:t>
+            </w:r>
+            <w:proofErr w:type="spellStart"/>
+            <w:r>
+              <w:t>feed.whereplane.xyz</w:t>
+            </w:r>
+            <w:proofErr w:type="spellEnd"/>
+          </w:p>
+          <w:p>
+            <w:r>
+              <w:t>Maximum length 64 characters.</w:t>
+            </w:r>
+          </w:p>
+        </w:tc>
+      </w:tr>
+      <w:tr>
+        <w:tc>
+          <w:tcPr>
+            <w:tcW w:w="1548" w:type="dxa"/>
+          </w:tcPr>
+          <w:p>
+            <w:r>
+              <w:lastRenderedPageBreak/>
               <w:t>port</w:t>
             </w:r>
           </w:p>
@@ -8920,6 +9113,7 @@
         <w:t>index&gt;</w:t>
       </w:r>
     </w:p>
+    <w:p/>
     <w:p>
       <w:r>
         <w:t>Example query for configuration of feed 0 only:</w:t>
@@ -10940,401 +11134,45 @@
       </w:pPr>
       <w:r>
         <w:lastRenderedPageBreak/>
-        <w:t>AT+TEST</w:t>
-      </w:r>
-      <w:bookmarkEnd w:id="41"/>
-    </w:p>
-    <w:p>
-      <w:r>
-        <w:t>Used for running internal self-tests. Can only be run once per boot cycle.</w:t>
-      </w:r>
-    </w:p>
-    <w:p>
-      <w:pPr>
-        <w:pStyle w:val="code"/>
-      </w:pPr>
-      <w:r>
-        <w:t>AT+TEST</w:t>
-      </w:r>
-    </w:p>
-    <w:p>
-      <w:pPr>
-        <w:pStyle w:val="code"/>
-      </w:pPr>
-      <w:r>
-        <w:rPr>
-          <w:color w:val="00AD4D"/>
-        </w:rPr>
-        <w:t>[==========]</w:t>
-      </w:r>
-      <w:r>
-        <w:t xml:space="preserve"> Running 4 test cases.</w:t>
-      </w:r>
-    </w:p>
-    <w:p>
-      <w:pPr>
-        <w:pStyle w:val="code"/>
-      </w:pPr>
-      <w:r>
-        <w:rPr>
-          <w:color w:val="00AD4D"/>
-        </w:rPr>
-        <w:t xml:space="preserve">[ RUN    </w:t>
-      </w:r>
-      <w:proofErr w:type="gramStart"/>
-      <w:r>
-        <w:rPr>
-          <w:color w:val="00AD4D"/>
-        </w:rPr>
-        <w:t xml:space="preserve">  ]</w:t>
-      </w:r>
-      <w:proofErr w:type="gramEnd"/>
-      <w:r>
-        <w:t xml:space="preserve"> </w:t>
-      </w:r>
-      <w:proofErr w:type="spellStart"/>
-      <w:r>
-        <w:t>SpiCoprocessor.WriteReadScratchNoAck</w:t>
-      </w:r>
-      <w:proofErr w:type="spellEnd"/>
-    </w:p>
-    <w:p>
-      <w:pPr>
-        <w:pStyle w:val="code"/>
-      </w:pPr>
-      <w:r>
-        <w:rPr>
-          <w:color w:val="00AD4D"/>
-        </w:rPr>
-        <w:t xml:space="preserve">[       </w:t>
-      </w:r>
-      <w:proofErr w:type="gramStart"/>
-      <w:r>
-        <w:rPr>
-          <w:color w:val="00AD4D"/>
-        </w:rPr>
-        <w:t>OK ]</w:t>
-      </w:r>
-      <w:proofErr w:type="gramEnd"/>
-      <w:r>
-        <w:t xml:space="preserve"> </w:t>
-      </w:r>
-      <w:proofErr w:type="spellStart"/>
-      <w:r>
-        <w:t>SpiCoprocessor.WriteReadScratchNoAck</w:t>
-      </w:r>
-      <w:proofErr w:type="spellEnd"/>
-      <w:r>
-        <w:t xml:space="preserve"> (687000ns)</w:t>
-      </w:r>
-    </w:p>
-    <w:p>
-      <w:pPr>
-        <w:pStyle w:val="code"/>
-      </w:pPr>
-      <w:r>
-        <w:rPr>
-          <w:color w:val="00AD4D"/>
-        </w:rPr>
-        <w:t xml:space="preserve">[ RUN    </w:t>
-      </w:r>
-      <w:proofErr w:type="gramStart"/>
-      <w:r>
-        <w:rPr>
-          <w:color w:val="00AD4D"/>
-        </w:rPr>
-        <w:t xml:space="preserve">  ]</w:t>
-      </w:r>
-      <w:proofErr w:type="gramEnd"/>
-      <w:r>
-        <w:t xml:space="preserve"> </w:t>
-      </w:r>
-      <w:proofErr w:type="spellStart"/>
-      <w:r>
-        <w:t>SpiCoprocessor.WriteReadScratchWithAck</w:t>
-      </w:r>
-      <w:proofErr w:type="spellEnd"/>
-    </w:p>
-    <w:p>
-      <w:pPr>
-        <w:pStyle w:val="code"/>
-      </w:pPr>
-      <w:r>
-        <w:rPr>
-          <w:color w:val="00AD4D"/>
-        </w:rPr>
-        <w:t xml:space="preserve">[       </w:t>
-      </w:r>
-      <w:proofErr w:type="gramStart"/>
-      <w:r>
-        <w:rPr>
-          <w:color w:val="00AD4D"/>
-        </w:rPr>
-        <w:t>OK ]</w:t>
-      </w:r>
-      <w:proofErr w:type="gramEnd"/>
-      <w:r>
-        <w:t xml:space="preserve"> </w:t>
-      </w:r>
-      <w:proofErr w:type="spellStart"/>
-      <w:r>
-        <w:t>SpiCoprocessor.WriteReadScratchWithAck</w:t>
-      </w:r>
-      <w:proofErr w:type="spellEnd"/>
-      <w:r>
-        <w:t xml:space="preserve"> (751000ns)</w:t>
-      </w:r>
-    </w:p>
-    <w:p>
-      <w:pPr>
-        <w:pStyle w:val="code"/>
-      </w:pPr>
-      <w:r>
-        <w:rPr>
-          <w:color w:val="00AD4D"/>
-        </w:rPr>
-        <w:t xml:space="preserve">[ RUN    </w:t>
-      </w:r>
-      <w:proofErr w:type="gramStart"/>
-      <w:r>
-        <w:rPr>
-          <w:color w:val="00AD4D"/>
-        </w:rPr>
-        <w:t xml:space="preserve">  ]</w:t>
-      </w:r>
-      <w:proofErr w:type="gramEnd"/>
-      <w:r>
-        <w:t xml:space="preserve"> </w:t>
-      </w:r>
-      <w:proofErr w:type="spellStart"/>
-      <w:r>
-        <w:t>SPICoprocessor.ReadWriteReadRewriteRereadBigNoAck</w:t>
-      </w:r>
-      <w:proofErr w:type="spellEnd"/>
-    </w:p>
-    <w:p>
-      <w:pPr>
-        <w:pStyle w:val="code"/>
-      </w:pPr>
-      <w:r>
-        <w:rPr>
-          <w:color w:val="00AD4D"/>
-        </w:rPr>
-        <w:t xml:space="preserve">[       </w:t>
-      </w:r>
-      <w:proofErr w:type="gramStart"/>
-      <w:r>
-        <w:rPr>
-          <w:color w:val="00AD4D"/>
-        </w:rPr>
-        <w:t>OK</w:t>
-      </w:r>
-      <w:r>
-        <w:t xml:space="preserve"> </w:t>
-      </w:r>
-      <w:r>
-        <w:rPr>
-          <w:color w:val="00AD4D"/>
-        </w:rPr>
-        <w:t>]</w:t>
-      </w:r>
-      <w:proofErr w:type="gramEnd"/>
-      <w:r>
-        <w:t xml:space="preserve"> </w:t>
-      </w:r>
-      <w:proofErr w:type="spellStart"/>
-      <w:r>
-        <w:t>SPICoprocessor.ReadWriteReadRewriteRereadBigNoAck</w:t>
-      </w:r>
-      <w:proofErr w:type="spellEnd"/>
-      <w:r>
-        <w:t xml:space="preserve"> (25336000ns)</w:t>
-      </w:r>
-    </w:p>
-    <w:p>
-      <w:pPr>
-        <w:pStyle w:val="code"/>
-      </w:pPr>
-      <w:r>
-        <w:rPr>
-          <w:color w:val="00AD4D"/>
-        </w:rPr>
-        <w:t xml:space="preserve">[ RUN    </w:t>
-      </w:r>
-      <w:proofErr w:type="gramStart"/>
-      <w:r>
-        <w:rPr>
-          <w:color w:val="00AD4D"/>
-        </w:rPr>
-        <w:t xml:space="preserve">  ]</w:t>
-      </w:r>
-      <w:proofErr w:type="gramEnd"/>
-      <w:r>
-        <w:t xml:space="preserve"> </w:t>
-      </w:r>
-      <w:proofErr w:type="spellStart"/>
-      <w:r>
-        <w:t>SPICoprocessor.ReadWriteReadRewriteRereadBigWithAck</w:t>
-      </w:r>
-      <w:proofErr w:type="spellEnd"/>
-    </w:p>
-    <w:p>
-      <w:pPr>
-        <w:pStyle w:val="code"/>
-      </w:pPr>
-      <w:r>
-        <w:rPr>
-          <w:color w:val="00AD4D"/>
-        </w:rPr>
-        <w:t xml:space="preserve">[       </w:t>
-      </w:r>
-      <w:proofErr w:type="gramStart"/>
-      <w:r>
-        <w:rPr>
-          <w:color w:val="00AD4D"/>
-        </w:rPr>
-        <w:t>OK ]</w:t>
-      </w:r>
-      <w:proofErr w:type="gramEnd"/>
-      <w:r>
-        <w:t xml:space="preserve"> </w:t>
-      </w:r>
-      <w:proofErr w:type="spellStart"/>
-      <w:r>
-        <w:t>SPICoprocessor.ReadWriteReadRewriteRereadBigWithAck</w:t>
-      </w:r>
-      <w:proofErr w:type="spellEnd"/>
-      <w:r>
-        <w:t xml:space="preserve"> (29287000ns)</w:t>
-      </w:r>
-    </w:p>
-    <w:p>
-      <w:pPr>
-        <w:pStyle w:val="code"/>
-        <w:rPr>
-          <w:color w:val="00AD4D"/>
-        </w:rPr>
-      </w:pPr>
-      <w:r>
-        <w:rPr>
-          <w:color w:val="00AD4D"/>
-        </w:rPr>
-        <w:t>[==========] 4 test cases ran.</w:t>
-      </w:r>
-    </w:p>
-    <w:p>
-      <w:pPr>
-        <w:pStyle w:val="code"/>
-        <w:rPr>
-          <w:color w:val="00AD4D"/>
-        </w:rPr>
-      </w:pPr>
-      <w:proofErr w:type="gramStart"/>
-      <w:r>
-        <w:rPr>
-          <w:color w:val="00AD4D"/>
-        </w:rPr>
-        <w:t>[  PASSED  ]</w:t>
-      </w:r>
-      <w:proofErr w:type="gramEnd"/>
-      <w:r>
-        <w:rPr>
-          <w:color w:val="00AD4D"/>
-        </w:rPr>
-        <w:t xml:space="preserve"> 4 tests.</w:t>
-      </w:r>
-    </w:p>
-    <w:p/>
-    <w:p>
-      <w:pPr>
-        <w:rPr>
-          <w:rFonts w:ascii="Poppins SemiBold" w:eastAsiaTheme="majorEastAsia" w:hAnsi="Poppins SemiBold" w:cstheme="majorBidi"/>
-          <w:b/>
-          <w:color w:val="FFCB00"/>
-          <w:sz w:val="26"/>
-          <w:szCs w:val="26"/>
-        </w:rPr>
-      </w:pPr>
-      <w:r>
-        <w:br w:type="page"/>
-      </w:r>
-    </w:p>
-    <w:p>
-      <w:pPr>
-        <w:pStyle w:val="Heading2"/>
-        <w:numPr>
-          <w:ilvl w:val="1"/>
-          <w:numId w:val="19"/>
-        </w:numPr>
-      </w:pPr>
-      <w:bookmarkStart w:id="42" w:name="_Toc183226066"/>
-      <w:r>
-        <w:lastRenderedPageBreak/>
-        <w:t>AT+TL_READ</w:t>
-      </w:r>
-      <w:bookmarkEnd w:id="42"/>
-    </w:p>
-    <w:p>
-      <w:pPr>
-        <w:pStyle w:val="code"/>
-      </w:pPr>
-      <w:r>
-        <w:t>AT+TL_READ?</w:t>
-      </w:r>
-    </w:p>
-    <w:p>
-      <w:pPr>
-        <w:pStyle w:val="code"/>
-      </w:pPr>
-      <w:r>
-        <w:t>+TL_READ=1258mV (-64 dBm)</w:t>
-      </w:r>
-    </w:p>
-    <w:p/>
-    <w:p>
-      <w:r>
-        <w:t>Queries the current value of the internal trigger level of the RF frontend’s data slicer circuit. Signals peaking above this level will trigger a demodulation. This value should be set substantially above the noise floor in order to avoid false triggers.</w:t>
-      </w:r>
-    </w:p>
-    <w:p>
-      <w:r>
-        <w:t>Note that the value returned from TL_READ is different from querying TL_SET, since the value returned by TL_READ is read from the RP2040’s ADC, while the value returned from querying TL_SET is the setpoint for the PWM output that generates the trigger level signal. They should be roughly similar, but slightly offset.</w:t>
-      </w:r>
-    </w:p>
-    <w:p>
-      <w:pPr>
-        <w:pStyle w:val="Heading2"/>
-        <w:numPr>
-          <w:ilvl w:val="1"/>
-          <w:numId w:val="19"/>
-        </w:numPr>
-      </w:pPr>
-      <w:bookmarkStart w:id="43" w:name="_Toc183226067"/>
-      <w:r>
-        <w:t>AT+TL_SET</w:t>
-      </w:r>
-      <w:bookmarkEnd w:id="43"/>
+        <w:t>AT+SUBG_ENABLE</w:t>
+      </w:r>
+    </w:p>
+    <w:p>
+      <w:r>
+        <w:t>Enable or disable the Sub-GHz receiver, if present. Can be used to drive the Sub-GHz receiver enable line HI or LO with a low impedance GPIO output or a high impedance GPIO pullup / pulldown. Driving the enable line with a low impedance GPIO output is recommended for most applications, but the pullup / pulldown option is available for use when an external debugger needs to control the reset line on the Sub-GHz receiver IC.</w:t>
+      </w:r>
     </w:p>
     <w:p>
       <w:pPr>
         <w:pStyle w:val="Heading3"/>
         <w:numPr>
           <w:ilvl w:val="2"/>
-          <w:numId w:val="19"/>
+          <w:numId w:val="34"/>
         </w:numPr>
       </w:pPr>
-      <w:bookmarkStart w:id="44" w:name="_Toc183226068"/>
-      <w:r>
-        <w:t>Set Trigger Level</w:t>
-      </w:r>
-      <w:bookmarkEnd w:id="44"/>
+      <w:r>
+        <w:t>Set Sub-GHz Receiver Enable Status and Line Drive Type</w:t>
+      </w:r>
     </w:p>
     <w:p>
       <w:pPr>
         <w:pStyle w:val="code"/>
       </w:pPr>
       <w:r>
-        <w:t>AT+TL_SET=&lt;command&gt;</w:t>
+        <w:t>AT+SUBG_ENABLE=&lt;enabled</w:t>
+      </w:r>
+      <w:proofErr w:type="gramStart"/>
+      <w:r>
+        <w:t>&gt;,&lt;</w:t>
+      </w:r>
+      <w:proofErr w:type="spellStart"/>
+      <w:proofErr w:type="gramEnd"/>
+      <w:r>
+        <w:t>use_pulls</w:t>
+      </w:r>
+      <w:proofErr w:type="spellEnd"/>
+      <w:r>
+        <w:t>&gt;</w:t>
       </w:r>
     </w:p>
     <w:p/>
@@ -11418,7 +11256,7 @@
           </w:tcPr>
           <w:p>
             <w:r>
-              <w:t>command</w:t>
+              <w:t>enabled</w:t>
             </w:r>
           </w:p>
         </w:tc>
@@ -11428,15 +11266,70 @@
           </w:tcPr>
           <w:p>
             <w:r>
-              <w:t xml:space="preserve">Trigger level, in </w:t>
-            </w:r>
+              <w:t xml:space="preserve">Flag indicating whether the </w:t>
+            </w:r>
+            <w:r>
+              <w:t>Sub-GHz receiver should be enabled or disabled.</w:t>
+            </w:r>
+          </w:p>
+        </w:tc>
+        <w:tc>
+          <w:tcPr>
+            <w:tcW w:w="4608" w:type="dxa"/>
+          </w:tcPr>
+          <w:p>
+            <w:r>
+              <w:t xml:space="preserve">1 – </w:t>
+            </w:r>
+            <w:r>
+              <w:t>Sub-GHz</w:t>
+            </w:r>
+            <w:r>
+              <w:t xml:space="preserve"> receiver is enabled.</w:t>
+            </w:r>
+          </w:p>
+          <w:p>
+            <w:r>
+              <w:t>0 –</w:t>
+            </w:r>
+            <w:r>
+              <w:t xml:space="preserve"> Sub-GHz</w:t>
+            </w:r>
+            <w:r>
+              <w:t xml:space="preserve"> receiver is disabled.</w:t>
+            </w:r>
+          </w:p>
+        </w:tc>
+      </w:tr>
+      <w:tr>
+        <w:tc>
+          <w:tcPr>
+            <w:tcW w:w="1548" w:type="dxa"/>
+          </w:tcPr>
+          <w:p>
             <w:proofErr w:type="spellStart"/>
             <w:r>
-              <w:t>milliVolts</w:t>
+              <w:t>use_pulls</w:t>
             </w:r>
             <w:proofErr w:type="spellEnd"/>
-            <w:r>
-              <w:t>, or the activation word to begin a self-learning process for the trigger level using simulated annealing.</w:t>
+          </w:p>
+        </w:tc>
+        <w:tc>
+          <w:tcPr>
+            <w:tcW w:w="4860" w:type="dxa"/>
+          </w:tcPr>
+          <w:p>
+            <w:r>
+              <w:t xml:space="preserve">Flag indicating whether the </w:t>
+            </w:r>
+            <w:r>
+              <w:t>Sub-GHz receiver should be enabled or disabled using a low-impedance GPIO output or a high-impedance GPIO pullup / pulldown.</w:t>
+            </w:r>
+          </w:p>
+          <w:p/>
+          <w:p>
+            <w:r>
+              <w:t>This parameter should always be set to 0 unless the Sub-GHz receiver is connected to an external debugger.</w:t>
             </w:r>
           </w:p>
         </w:tc>
@@ -11446,88 +11339,72 @@
           </w:tcPr>
           <w:p>
             <w:r>
-              <w:t>0-3300</w:t>
-            </w:r>
-          </w:p>
-          <w:p>
-            <w:r>
-              <w:t>LEARN</w:t>
+              <w:t xml:space="preserve">0 – </w:t>
+            </w:r>
+            <w:r>
+              <w:t>Sub-GHz receiver is enabled / disabled using low-impedance GPIO output (recommended).</w:t>
+            </w:r>
+          </w:p>
+          <w:p>
+            <w:r>
+              <w:t>1 – Sub-GHz receiver is enabled / disabled using pullup and pulldown resistors (debug only).</w:t>
             </w:r>
           </w:p>
         </w:tc>
       </w:tr>
     </w:tbl>
-    <w:p/>
-    <w:p>
-      <w:r>
-        <w:t xml:space="preserve">The </w:t>
-      </w:r>
-      <w:r>
-        <w:rPr>
-          <w:rStyle w:val="codeChar"/>
-        </w:rPr>
-        <w:t xml:space="preserve">AT+TL_SET </w:t>
-      </w:r>
-      <w:r>
-        <w:t>command sets the value of the internal trigger level of the RF frontend’s data slicer circuit. Signals peaking above this level will trigger a demodulation. This value should be set substantially above the noise floor in order to avoid false triggers.</w:t>
-      </w:r>
-    </w:p>
-    <w:p>
-      <w:r>
-        <w:t>A higher trigger level makes the receiver less sensitive, while a lower trigger level makes the receiver more sensitive (and thus more likely to be triggered by unwanted noise).</w:t>
-      </w:r>
-    </w:p>
-    <w:p>
-      <w:r>
-        <w:t xml:space="preserve">A self-learning process can be activated by sending </w:t>
-      </w:r>
-      <w:r>
-        <w:rPr>
-          <w:rStyle w:val="codeChar"/>
-        </w:rPr>
-        <w:t>AT+TL_SET=LEARN</w:t>
-      </w:r>
-      <w:r>
-        <w:rPr>
-          <w:rStyle w:val="codeChar"/>
-        </w:rPr>
-        <w:t xml:space="preserve"> </w:t>
-      </w:r>
-      <w:r>
-        <w:t>instead</w:t>
-      </w:r>
-      <w:r>
-        <w:t xml:space="preserve"> of providing a trigger value in </w:t>
-      </w:r>
-      <w:proofErr w:type="spellStart"/>
-      <w:r>
-        <w:t>milliVolts</w:t>
-      </w:r>
-      <w:proofErr w:type="spellEnd"/>
-      <w:r>
-        <w:t>. The self-learning process uses simulated annealing, where a random trigger value is chosen, and then random neighbors are traversed to if their trigger levels seem to provide an improved number of valid packets within the learning window. The allowable traversal distance is gradually decreased over time until a final value is settled upon. The self-learning process takes approximately 20 minutes. Note that as of the current firmware revision, hand-tuning the trigger value (or using the provided default value) may outperform the self-learning routine.</w:t>
-      </w:r>
-    </w:p>
     <w:p>
       <w:pPr>
         <w:pStyle w:val="Heading3"/>
         <w:numPr>
           <w:ilvl w:val="2"/>
+          <w:numId w:val="34"/>
+        </w:numPr>
+      </w:pPr>
+      <w:r>
+        <w:t>Query Sub-GHz Receiver Enable Status and Line Drive Type</w:t>
+      </w:r>
+    </w:p>
+    <w:p>
+      <w:pPr>
+        <w:pStyle w:val="code"/>
+      </w:pPr>
+      <w:r>
+        <w:t>AT+SUBG_ENABLE?</w:t>
+      </w:r>
+    </w:p>
+    <w:p>
+      <w:pPr>
+        <w:pStyle w:val="code"/>
+      </w:pPr>
+      <w:r>
+        <w:t>+SUBG_ENABLE=1,0</w:t>
+      </w:r>
+    </w:p>
+    <w:p>
+      <w:pPr>
+        <w:pStyle w:val="Heading2"/>
+        <w:numPr>
+          <w:ilvl w:val="1"/>
           <w:numId w:val="19"/>
         </w:numPr>
       </w:pPr>
-      <w:bookmarkStart w:id="45" w:name="_Toc183226069"/>
-      <w:r>
-        <w:t>Query Trigger Level</w:t>
-      </w:r>
-      <w:bookmarkEnd w:id="45"/>
+      <w:r>
+        <w:t>AT+TEST</w:t>
+      </w:r>
+      <w:bookmarkEnd w:id="41"/>
+    </w:p>
+    <w:p>
+      <w:r>
+        <w:t>Used for running internal self-tests. Can only be run once per boot cycle.</w:t>
+      </w:r>
     </w:p>
     <w:p>
       <w:pPr>
         <w:pStyle w:val="code"/>
       </w:pPr>
       <w:r>
-        <w:t>AT+TL_SET?</w:t>
+        <w:t>AT+TEST</w:t>
       </w:r>
     </w:p>
     <w:p>
@@ -11535,27 +11412,289 @@
         <w:pStyle w:val="code"/>
       </w:pPr>
       <w:r>
-        <w:t>+TL_SET=1300mV (-62 dBm)</w:t>
+        <w:rPr>
+          <w:color w:val="00AD4D"/>
+        </w:rPr>
+        <w:t>[==========]</w:t>
+      </w:r>
+      <w:r>
+        <w:t xml:space="preserve"> Running 4 test cases.</w:t>
+      </w:r>
+    </w:p>
+    <w:p>
+      <w:pPr>
+        <w:pStyle w:val="code"/>
+      </w:pPr>
+      <w:r>
+        <w:rPr>
+          <w:color w:val="00AD4D"/>
+        </w:rPr>
+        <w:t xml:space="preserve">[ RUN    </w:t>
+      </w:r>
+      <w:proofErr w:type="gramStart"/>
+      <w:r>
+        <w:rPr>
+          <w:color w:val="00AD4D"/>
+        </w:rPr>
+        <w:t xml:space="preserve">  ]</w:t>
+      </w:r>
+      <w:proofErr w:type="gramEnd"/>
+      <w:r>
+        <w:t xml:space="preserve"> </w:t>
+      </w:r>
+      <w:proofErr w:type="spellStart"/>
+      <w:r>
+        <w:t>SpiCoprocessor.WriteReadScratchNoAck</w:t>
+      </w:r>
+      <w:proofErr w:type="spellEnd"/>
+    </w:p>
+    <w:p>
+      <w:pPr>
+        <w:pStyle w:val="code"/>
+      </w:pPr>
+      <w:r>
+        <w:rPr>
+          <w:color w:val="00AD4D"/>
+        </w:rPr>
+        <w:t xml:space="preserve">[       </w:t>
+      </w:r>
+      <w:proofErr w:type="gramStart"/>
+      <w:r>
+        <w:rPr>
+          <w:color w:val="00AD4D"/>
+        </w:rPr>
+        <w:t>OK ]</w:t>
+      </w:r>
+      <w:proofErr w:type="gramEnd"/>
+      <w:r>
+        <w:t xml:space="preserve"> </w:t>
+      </w:r>
+      <w:proofErr w:type="spellStart"/>
+      <w:r>
+        <w:t>SpiCoprocessor.WriteReadScratchNoAck</w:t>
+      </w:r>
+      <w:proofErr w:type="spellEnd"/>
+      <w:r>
+        <w:t xml:space="preserve"> (687000ns)</w:t>
+      </w:r>
+    </w:p>
+    <w:p>
+      <w:pPr>
+        <w:pStyle w:val="code"/>
+      </w:pPr>
+      <w:r>
+        <w:rPr>
+          <w:color w:val="00AD4D"/>
+        </w:rPr>
+        <w:t xml:space="preserve">[ RUN    </w:t>
+      </w:r>
+      <w:proofErr w:type="gramStart"/>
+      <w:r>
+        <w:rPr>
+          <w:color w:val="00AD4D"/>
+        </w:rPr>
+        <w:t xml:space="preserve">  ]</w:t>
+      </w:r>
+      <w:proofErr w:type="gramEnd"/>
+      <w:r>
+        <w:t xml:space="preserve"> </w:t>
+      </w:r>
+      <w:proofErr w:type="spellStart"/>
+      <w:r>
+        <w:t>SpiCoprocessor.WriteReadScratchWithAck</w:t>
+      </w:r>
+      <w:proofErr w:type="spellEnd"/>
+    </w:p>
+    <w:p>
+      <w:pPr>
+        <w:pStyle w:val="code"/>
+      </w:pPr>
+      <w:r>
+        <w:rPr>
+          <w:color w:val="00AD4D"/>
+        </w:rPr>
+        <w:t xml:space="preserve">[       </w:t>
+      </w:r>
+      <w:proofErr w:type="gramStart"/>
+      <w:r>
+        <w:rPr>
+          <w:color w:val="00AD4D"/>
+        </w:rPr>
+        <w:t>OK ]</w:t>
+      </w:r>
+      <w:proofErr w:type="gramEnd"/>
+      <w:r>
+        <w:t xml:space="preserve"> </w:t>
+      </w:r>
+      <w:proofErr w:type="spellStart"/>
+      <w:r>
+        <w:t>SpiCoprocessor.WriteReadScratchWithAck</w:t>
+      </w:r>
+      <w:proofErr w:type="spellEnd"/>
+      <w:r>
+        <w:t xml:space="preserve"> (751000ns)</w:t>
+      </w:r>
+    </w:p>
+    <w:p>
+      <w:pPr>
+        <w:pStyle w:val="code"/>
+      </w:pPr>
+      <w:r>
+        <w:rPr>
+          <w:color w:val="00AD4D"/>
+        </w:rPr>
+        <w:t xml:space="preserve">[ RUN    </w:t>
+      </w:r>
+      <w:proofErr w:type="gramStart"/>
+      <w:r>
+        <w:rPr>
+          <w:color w:val="00AD4D"/>
+        </w:rPr>
+        <w:t xml:space="preserve">  ]</w:t>
+      </w:r>
+      <w:proofErr w:type="gramEnd"/>
+      <w:r>
+        <w:t xml:space="preserve"> </w:t>
+      </w:r>
+      <w:proofErr w:type="spellStart"/>
+      <w:r>
+        <w:t>SPICoprocessor.ReadWriteReadRewriteRereadBigNoAck</w:t>
+      </w:r>
+      <w:proofErr w:type="spellEnd"/>
+    </w:p>
+    <w:p>
+      <w:pPr>
+        <w:pStyle w:val="code"/>
+      </w:pPr>
+      <w:r>
+        <w:rPr>
+          <w:color w:val="00AD4D"/>
+        </w:rPr>
+        <w:t xml:space="preserve">[       </w:t>
+      </w:r>
+      <w:proofErr w:type="gramStart"/>
+      <w:r>
+        <w:rPr>
+          <w:color w:val="00AD4D"/>
+        </w:rPr>
+        <w:t>OK</w:t>
+      </w:r>
+      <w:r>
+        <w:t xml:space="preserve"> </w:t>
+      </w:r>
+      <w:r>
+        <w:rPr>
+          <w:color w:val="00AD4D"/>
+        </w:rPr>
+        <w:t>]</w:t>
+      </w:r>
+      <w:proofErr w:type="gramEnd"/>
+      <w:r>
+        <w:t xml:space="preserve"> </w:t>
+      </w:r>
+      <w:proofErr w:type="spellStart"/>
+      <w:r>
+        <w:t>SPICoprocessor.ReadWriteReadRewriteRereadBigNoAck</w:t>
+      </w:r>
+      <w:proofErr w:type="spellEnd"/>
+      <w:r>
+        <w:t xml:space="preserve"> (25336000ns)</w:t>
+      </w:r>
+    </w:p>
+    <w:p>
+      <w:pPr>
+        <w:pStyle w:val="code"/>
+      </w:pPr>
+      <w:r>
+        <w:rPr>
+          <w:color w:val="00AD4D"/>
+        </w:rPr>
+        <w:t xml:space="preserve">[ RUN    </w:t>
+      </w:r>
+      <w:proofErr w:type="gramStart"/>
+      <w:r>
+        <w:rPr>
+          <w:color w:val="00AD4D"/>
+        </w:rPr>
+        <w:t xml:space="preserve">  ]</w:t>
+      </w:r>
+      <w:proofErr w:type="gramEnd"/>
+      <w:r>
+        <w:t xml:space="preserve"> </w:t>
+      </w:r>
+      <w:proofErr w:type="spellStart"/>
+      <w:r>
+        <w:t>SPICoprocessor.ReadWriteReadRewriteRereadBigWithAck</w:t>
+      </w:r>
+      <w:proofErr w:type="spellEnd"/>
+    </w:p>
+    <w:p>
+      <w:pPr>
+        <w:pStyle w:val="code"/>
+      </w:pPr>
+      <w:r>
+        <w:rPr>
+          <w:color w:val="00AD4D"/>
+        </w:rPr>
+        <w:t xml:space="preserve">[       </w:t>
+      </w:r>
+      <w:proofErr w:type="gramStart"/>
+      <w:r>
+        <w:rPr>
+          <w:color w:val="00AD4D"/>
+        </w:rPr>
+        <w:t>OK ]</w:t>
+      </w:r>
+      <w:proofErr w:type="gramEnd"/>
+      <w:r>
+        <w:t xml:space="preserve"> </w:t>
+      </w:r>
+      <w:proofErr w:type="spellStart"/>
+      <w:r>
+        <w:t>SPICoprocessor.ReadWriteReadRewriteRereadBigWithAck</w:t>
+      </w:r>
+      <w:proofErr w:type="spellEnd"/>
+      <w:r>
+        <w:t xml:space="preserve"> (29287000ns)</w:t>
+      </w:r>
+    </w:p>
+    <w:p>
+      <w:pPr>
+        <w:pStyle w:val="code"/>
+        <w:rPr>
+          <w:color w:val="00AD4D"/>
+        </w:rPr>
+      </w:pPr>
+      <w:r>
+        <w:rPr>
+          <w:color w:val="00AD4D"/>
+        </w:rPr>
+        <w:t>[==========] 4 test cases ran.</w:t>
+      </w:r>
+    </w:p>
+    <w:p>
+      <w:pPr>
+        <w:pStyle w:val="code"/>
+        <w:rPr>
+          <w:color w:val="00AD4D"/>
+        </w:rPr>
+      </w:pPr>
+      <w:proofErr w:type="gramStart"/>
+      <w:r>
+        <w:rPr>
+          <w:color w:val="00AD4D"/>
+        </w:rPr>
+        <w:t>[  PASSED  ]</w:t>
+      </w:r>
+      <w:proofErr w:type="gramEnd"/>
+      <w:r>
+        <w:rPr>
+          <w:color w:val="00AD4D"/>
+        </w:rPr>
+        <w:t xml:space="preserve"> 4 tests.</w:t>
       </w:r>
     </w:p>
     <w:p/>
-    <w:p>
-      <w:r>
-        <w:t>Queries the trigger level that is set internally. Note that this may differ from the actual value that is read using an ADC</w:t>
-      </w:r>
-      <w:r>
-        <w:t xml:space="preserve">, as provided by </w:t>
-      </w:r>
-      <w:r>
-        <w:rPr>
-          <w:rStyle w:val="codeChar"/>
-        </w:rPr>
-        <w:t>AT+TL_READ</w:t>
-      </w:r>
-      <w:r>
-        <w:t>.</w:t>
-      </w:r>
-    </w:p>
     <w:p>
       <w:pPr>
         <w:rPr>
@@ -11578,31 +11717,19 @@
           <w:numId w:val="19"/>
         </w:numPr>
       </w:pPr>
-      <w:bookmarkStart w:id="46" w:name="_Toc183226070"/>
+      <w:bookmarkStart w:id="42" w:name="_Toc183226066"/>
       <w:r>
         <w:lastRenderedPageBreak/>
-        <w:t>AT+UPTIME</w:t>
-      </w:r>
-    </w:p>
-    <w:p>
-      <w:r>
-        <w:t xml:space="preserve">Queries the uptime of the </w:t>
-      </w:r>
-      <w:proofErr w:type="spellStart"/>
-      <w:r>
-        <w:t>ADSBee</w:t>
-      </w:r>
-      <w:proofErr w:type="spellEnd"/>
-      <w:r>
-        <w:t>, in seconds.</w:t>
-      </w:r>
+        <w:t>AT+TL_READ</w:t>
+      </w:r>
+      <w:bookmarkEnd w:id="42"/>
     </w:p>
     <w:p>
       <w:pPr>
         <w:pStyle w:val="code"/>
       </w:pPr>
       <w:r>
-        <w:t>AT+UPTIME?</w:t>
+        <w:t>AT+TL_READ?</w:t>
       </w:r>
     </w:p>
     <w:p>
@@ -11610,10 +11737,20 @@
         <w:pStyle w:val="code"/>
       </w:pPr>
       <w:r>
-        <w:t>+UPTIME=71</w:t>
+        <w:t>+TL_READ=1258mV (-64 dBm)</w:t>
       </w:r>
     </w:p>
     <w:p/>
+    <w:p>
+      <w:r>
+        <w:t>Queries the current value of the internal trigger level of the RF frontend’s data slicer circuit. Signals peaking above this level will trigger a demodulation. This value should be set substantially above the noise floor in order to avoid false triggers.</w:t>
+      </w:r>
+    </w:p>
+    <w:p>
+      <w:r>
+        <w:t>Note that the value returned from TL_READ is different from querying TL_SET, since the value returned by TL_READ is read from the RP2040’s ADC, while the value returned from querying TL_SET is the setpoint for the PWM output that generates the trigger level signal. They should be roughly similar, but slightly offset.</w:t>
+      </w:r>
+    </w:p>
     <w:p>
       <w:pPr>
         <w:pStyle w:val="Heading2"/>
@@ -11622,39 +11759,11 @@
           <w:numId w:val="19"/>
         </w:numPr>
       </w:pPr>
-      <w:r>
-        <w:t>AT+WATCHDOG</w:t>
-      </w:r>
-      <w:bookmarkEnd w:id="46"/>
-    </w:p>
-    <w:p>
-      <w:r>
-        <w:t xml:space="preserve">The </w:t>
-      </w:r>
-      <w:proofErr w:type="spellStart"/>
-      <w:r>
-        <w:t>ADSBee</w:t>
-      </w:r>
-      <w:proofErr w:type="spellEnd"/>
-      <w:r>
-        <w:t xml:space="preserve"> features a watchdog timer on the RP2040, which will automatically reset all microcontrollers on the board if code executing on the RP2040 freezes up, or if SPI communication with the ESP32 breaks down. This is intended to provide a means of automatic recovery in case of a hard fault caused by firmware bugs (likely), power glitches (maybe), or cosmic rays (probably not). As the watchdog may not be wanted in some cases, like debugging </w:t>
-      </w:r>
-      <w:proofErr w:type="spellStart"/>
-      <w:r>
-        <w:t>hardfaults</w:t>
-      </w:r>
-      <w:proofErr w:type="spellEnd"/>
-      <w:r>
-        <w:t xml:space="preserve">, or during device programming / </w:t>
-      </w:r>
-      <w:proofErr w:type="spellStart"/>
-      <w:r>
-        <w:t>beakpoint</w:t>
-      </w:r>
-      <w:proofErr w:type="spellEnd"/>
-      <w:r>
-        <w:t xml:space="preserve"> debugging, it can be disabled. Additionally, means are provided for self-testing the watchdog via AT command in order to verify that it is still active.</w:t>
-      </w:r>
+      <w:bookmarkStart w:id="43" w:name="_Toc183226067"/>
+      <w:r>
+        <w:t>AT+TL_SET</w:t>
+      </w:r>
+      <w:bookmarkEnd w:id="43"/>
     </w:p>
     <w:p>
       <w:pPr>
@@ -11664,26 +11773,18 @@
           <w:numId w:val="19"/>
         </w:numPr>
       </w:pPr>
-      <w:bookmarkStart w:id="47" w:name="_Toc183226071"/>
-      <w:r>
-        <w:t>Configure the Watchdog Timer</w:t>
-      </w:r>
-      <w:bookmarkEnd w:id="47"/>
+      <w:bookmarkStart w:id="44" w:name="_Toc183226068"/>
+      <w:r>
+        <w:t>Set Trigger Level</w:t>
+      </w:r>
+      <w:bookmarkEnd w:id="44"/>
     </w:p>
     <w:p>
       <w:pPr>
         <w:pStyle w:val="code"/>
       </w:pPr>
       <w:r>
-        <w:t>AT+WATCHDOG=&lt;</w:t>
-      </w:r>
-      <w:proofErr w:type="spellStart"/>
-      <w:r>
-        <w:t>timeout_sec</w:t>
-      </w:r>
-      <w:proofErr w:type="spellEnd"/>
-      <w:r>
-        <w:t>&gt;</w:t>
+        <w:t>AT+TL_SET=&lt;command&gt;</w:t>
       </w:r>
     </w:p>
     <w:p/>
@@ -11808,6 +11909,56 @@
     </w:tbl>
     <w:p/>
     <w:p>
+      <w:r>
+        <w:t xml:space="preserve">The </w:t>
+      </w:r>
+      <w:r>
+        <w:rPr>
+          <w:rStyle w:val="codeChar"/>
+        </w:rPr>
+        <w:t xml:space="preserve">AT+TL_SET </w:t>
+      </w:r>
+      <w:r>
+        <w:t>command sets the value of the internal trigger level of the RF frontend’s data slicer circuit. Signals peaking above this level will trigger a demodulation. This value should be set substantially above the noise floor in order to avoid false triggers.</w:t>
+      </w:r>
+    </w:p>
+    <w:p>
+      <w:r>
+        <w:t>A higher trigger level makes the receiver less sensitive, while a lower trigger level makes the receiver more sensitive (and thus more likely to be triggered by unwanted noise).</w:t>
+      </w:r>
+    </w:p>
+    <w:p>
+      <w:r>
+        <w:t xml:space="preserve">A self-learning process can be activated by sending </w:t>
+      </w:r>
+      <w:r>
+        <w:rPr>
+          <w:rStyle w:val="codeChar"/>
+        </w:rPr>
+        <w:t>AT+TL_SET=LEARN</w:t>
+      </w:r>
+      <w:r>
+        <w:rPr>
+          <w:rStyle w:val="codeChar"/>
+        </w:rPr>
+        <w:t xml:space="preserve"> </w:t>
+      </w:r>
+      <w:r>
+        <w:t>instead</w:t>
+      </w:r>
+      <w:r>
+        <w:t xml:space="preserve"> of providing a trigger value in </w:t>
+      </w:r>
+      <w:proofErr w:type="spellStart"/>
+      <w:r>
+        <w:t>milliVolts</w:t>
+      </w:r>
+      <w:proofErr w:type="spellEnd"/>
+      <w:r>
+        <w:t>. The self-learning process uses simulated annealing, where a random trigger value is chosen, and then random neighbors are traversed to if their trigger levels seem to provide an improved number of valid packets within the learning window. The allowable traversal distance is gradually decreased over time until a final value is settled upon. The self-learning process takes approximately 20 minutes. Note that as of the current firmware revision, hand-tuning the trigger value (or using the provided default value) may outperform the self-learning routine.</w:t>
+      </w:r>
+    </w:p>
+    <w:p>
       <w:pPr>
         <w:pStyle w:val="Heading3"/>
         <w:numPr>
@@ -11815,18 +11966,18 @@
           <w:numId w:val="19"/>
         </w:numPr>
       </w:pPr>
-      <w:bookmarkStart w:id="48" w:name="_Toc183226072"/>
-      <w:r>
-        <w:t>Query the Watchdog Timer</w:t>
-      </w:r>
-      <w:bookmarkEnd w:id="48"/>
+      <w:bookmarkStart w:id="45" w:name="_Toc183226069"/>
+      <w:r>
+        <w:t>Query Trigger Level</w:t>
+      </w:r>
+      <w:bookmarkEnd w:id="45"/>
     </w:p>
     <w:p>
       <w:pPr>
         <w:pStyle w:val="code"/>
       </w:pPr>
       <w:r>
-        <w:t>AT+WATCHDOG?</w:t>
+        <w:t>AT+TL_SET?</w:t>
       </w:r>
     </w:p>
     <w:p>
@@ -11834,61 +11985,25 @@
         <w:pStyle w:val="code"/>
       </w:pPr>
       <w:r>
-        <w:t>+WATCHDOG=10</w:t>
+        <w:t>+TL_SET=1300mV (-62 dBm)</w:t>
       </w:r>
     </w:p>
     <w:p/>
     <w:p>
       <w:r>
-        <w:t>Prints the value of the watchdog timer in seconds, or 0 if the watchdog timer is disabled.</w:t>
-      </w:r>
-    </w:p>
-    <w:p>
-      <w:pPr>
-        <w:pStyle w:val="Heading3"/>
-        <w:numPr>
-          <w:ilvl w:val="2"/>
-          <w:numId w:val="19"/>
-        </w:numPr>
-      </w:pPr>
-      <w:bookmarkStart w:id="49" w:name="_Toc183226073"/>
-      <w:r>
-        <w:t>Test the Watchdog Timer</w:t>
-      </w:r>
-      <w:bookmarkEnd w:id="49"/>
-    </w:p>
-    <w:p>
-      <w:pPr>
-        <w:pStyle w:val="code"/>
-      </w:pPr>
-      <w:r>
-        <w:t>AT+WATCHDOG=TEST</w:t>
-      </w:r>
-    </w:p>
-    <w:p>
-      <w:pPr>
-        <w:pStyle w:val="code"/>
-      </w:pPr>
-      <w:r>
-        <w:t>Blocking for 11 seconds.</w:t>
-      </w:r>
-    </w:p>
-    <w:p>
-      <w:r>
-        <w:t>(</w:t>
-      </w:r>
-      <w:proofErr w:type="spellStart"/>
-      <w:r>
-        <w:t>ADSBee</w:t>
-      </w:r>
-      <w:proofErr w:type="spellEnd"/>
-      <w:r>
-        <w:t xml:space="preserve"> Reboots here)</w:t>
-      </w:r>
-    </w:p>
-    <w:p>
-      <w:r>
-        <w:t>The AT+WATCHDOG=TEST command blocks the processor for the currently configured watchdog timeout plus one second. This should induce a device reboot, otherwise an error message will be displayed indicating that the watchdog failed to activate.</w:t>
+        <w:t>Queries the trigger level that is set internally. Note that this may differ from the actual value that is read using an ADC</w:t>
+      </w:r>
+      <w:r>
+        <w:t xml:space="preserve">, as provided by </w:t>
+      </w:r>
+      <w:r>
+        <w:rPr>
+          <w:rStyle w:val="codeChar"/>
+        </w:rPr>
+        <w:t>AT+TL_READ</w:t>
+      </w:r>
+      <w:r>
+        <w:t>.</w:t>
       </w:r>
     </w:p>
     <w:p>
@@ -11913,15 +12028,54 @@
           <w:numId w:val="19"/>
         </w:numPr>
       </w:pPr>
-      <w:bookmarkStart w:id="50" w:name="_Toc183226074"/>
+      <w:bookmarkStart w:id="46" w:name="_Toc183226070"/>
       <w:r>
         <w:lastRenderedPageBreak/>
-        <w:t>AT+WIFI</w:t>
-      </w:r>
-      <w:r>
-        <w:t>_AP</w:t>
-      </w:r>
-      <w:bookmarkEnd w:id="50"/>
+        <w:t>AT+UPTIME</w:t>
+      </w:r>
+    </w:p>
+    <w:p>
+      <w:r>
+        <w:t xml:space="preserve">Queries the uptime of the </w:t>
+      </w:r>
+      <w:proofErr w:type="spellStart"/>
+      <w:r>
+        <w:t>ADSBee</w:t>
+      </w:r>
+      <w:proofErr w:type="spellEnd"/>
+      <w:r>
+        <w:t>, in seconds.</w:t>
+      </w:r>
+    </w:p>
+    <w:p>
+      <w:pPr>
+        <w:pStyle w:val="code"/>
+      </w:pPr>
+      <w:r>
+        <w:t>AT+UPTIME?</w:t>
+      </w:r>
+    </w:p>
+    <w:p>
+      <w:pPr>
+        <w:pStyle w:val="code"/>
+      </w:pPr>
+      <w:r>
+        <w:t>+UPTIME=71</w:t>
+      </w:r>
+    </w:p>
+    <w:p/>
+    <w:p>
+      <w:pPr>
+        <w:pStyle w:val="Heading2"/>
+        <w:numPr>
+          <w:ilvl w:val="1"/>
+          <w:numId w:val="19"/>
+        </w:numPr>
+      </w:pPr>
+      <w:r>
+        <w:t>AT+WATCHDOG</w:t>
+      </w:r>
+      <w:bookmarkEnd w:id="46"/>
     </w:p>
     <w:p>
       <w:r>
@@ -11933,56 +12087,23 @@
       </w:r>
       <w:proofErr w:type="spellEnd"/>
       <w:r>
-        <w:t xml:space="preserve"> creates its own </w:t>
+        <w:t xml:space="preserve"> features a watchdog timer on the RP2040, which will automatically reset all microcontrollers on the board if code executing on the RP2040 freezes up, or if SPI communication with the ESP32 breaks down. This is intended to provide a means of automatic recovery in case of a hard fault caused by firmware bugs (likely), power glitches (maybe), or cosmic rays (probably not). As the watchdog may not be wanted in some cases, like debugging </w:t>
       </w:r>
       <w:proofErr w:type="spellStart"/>
       <w:r>
-        <w:t>WiFi</w:t>
+        <w:t>hardfaults</w:t>
       </w:r>
       <w:proofErr w:type="spellEnd"/>
       <w:r>
-        <w:t xml:space="preserve"> access point that allows other devices to join its network in order to access the Web CLI and receive aircraft data (e.g. GDL90 traffic info over UDP port 4000). The </w:t>
+        <w:t xml:space="preserve">, or during device programming / </w:t>
       </w:r>
       <w:proofErr w:type="spellStart"/>
       <w:r>
-        <w:t>WiFi</w:t>
+        <w:t>beakpoint</w:t>
       </w:r>
       <w:proofErr w:type="spellEnd"/>
       <w:r>
-        <w:t xml:space="preserve"> AP can be enabled/disabled and can have its SSID, password, and </w:t>
-      </w:r>
-      <w:proofErr w:type="spellStart"/>
-      <w:r>
-        <w:t>WiFi</w:t>
-      </w:r>
-      <w:proofErr w:type="spellEnd"/>
-      <w:r>
-        <w:t xml:space="preserve"> channel customized. Note that </w:t>
-      </w:r>
-      <w:proofErr w:type="spellStart"/>
-      <w:r>
-        <w:t>WiFi</w:t>
-      </w:r>
-      <w:proofErr w:type="spellEnd"/>
-      <w:r>
-        <w:t xml:space="preserve"> settings don’t have any </w:t>
-      </w:r>
-      <w:proofErr w:type="gramStart"/>
-      <w:r>
-        <w:t>affect</w:t>
-      </w:r>
-      <w:proofErr w:type="gramEnd"/>
-      <w:r>
-        <w:t xml:space="preserve"> unless the ESP32 is enabled, and are not propagated to the ESP32 unless settings are saved with </w:t>
-      </w:r>
-      <w:r>
-        <w:rPr>
-          <w:rStyle w:val="codeChar"/>
-        </w:rPr>
-        <w:t>AT+SETTINGS=SAVE</w:t>
-      </w:r>
-      <w:r>
-        <w:t>.</w:t>
+        <w:t xml:space="preserve"> debugging, it can be disabled. Additionally, means are provided for self-testing the watchdog via AT command in order to verify that it is still active.</w:t>
       </w:r>
     </w:p>
     <w:p>
@@ -11993,55 +12114,22 @@
           <w:numId w:val="19"/>
         </w:numPr>
       </w:pPr>
-      <w:bookmarkStart w:id="51" w:name="_Toc183226075"/>
-      <w:r>
-        <w:t xml:space="preserve">Configure the </w:t>
+      <w:bookmarkStart w:id="47" w:name="_Toc183226071"/>
+      <w:r>
+        <w:t>Configure the Watchdog Timer</w:t>
+      </w:r>
+      <w:bookmarkEnd w:id="47"/>
+    </w:p>
+    <w:p>
+      <w:pPr>
+        <w:pStyle w:val="code"/>
+      </w:pPr>
+      <w:r>
+        <w:t>AT+WATCHDOG=&lt;</w:t>
       </w:r>
       <w:proofErr w:type="spellStart"/>
       <w:r>
-        <w:t>WiFi</w:t>
-      </w:r>
-      <w:proofErr w:type="spellEnd"/>
-      <w:r>
-        <w:t xml:space="preserve"> Access Point</w:t>
-      </w:r>
-      <w:bookmarkEnd w:id="51"/>
-    </w:p>
-    <w:p>
-      <w:pPr>
-        <w:pStyle w:val="code"/>
-      </w:pPr>
-      <w:r>
-        <w:t>AT+WIFI_AP=&lt;enabled</w:t>
-      </w:r>
-      <w:proofErr w:type="gramStart"/>
-      <w:r>
-        <w:t>&gt;,&lt;</w:t>
-      </w:r>
-      <w:proofErr w:type="spellStart"/>
-      <w:proofErr w:type="gramEnd"/>
-      <w:r>
-        <w:t>ap_ssid</w:t>
-      </w:r>
-      <w:proofErr w:type="spellEnd"/>
-      <w:proofErr w:type="gramStart"/>
-      <w:r>
-        <w:t>&gt;,&lt;</w:t>
-      </w:r>
-      <w:proofErr w:type="spellStart"/>
-      <w:proofErr w:type="gramEnd"/>
-      <w:r>
-        <w:t>ap_pwd</w:t>
-      </w:r>
-      <w:proofErr w:type="spellEnd"/>
-      <w:proofErr w:type="gramStart"/>
-      <w:r>
-        <w:t>&gt;,&lt;</w:t>
-      </w:r>
-      <w:proofErr w:type="spellStart"/>
-      <w:proofErr w:type="gramEnd"/>
-      <w:r>
-        <w:t>ap_channel</w:t>
+        <w:t>timeout_sec</w:t>
       </w:r>
       <w:proofErr w:type="spellEnd"/>
       <w:r>
@@ -12129,6 +12217,368 @@
           </w:tcPr>
           <w:p>
             <w:r>
+              <w:t>command</w:t>
+            </w:r>
+          </w:p>
+        </w:tc>
+        <w:tc>
+          <w:tcPr>
+            <w:tcW w:w="4860" w:type="dxa"/>
+          </w:tcPr>
+          <w:p>
+            <w:r>
+              <w:t xml:space="preserve">Trigger level, in </w:t>
+            </w:r>
+            <w:proofErr w:type="spellStart"/>
+            <w:r>
+              <w:t>milliVolts</w:t>
+            </w:r>
+            <w:proofErr w:type="spellEnd"/>
+            <w:r>
+              <w:t>, or the activation word to begin a self-learning process for the trigger level using simulated annealing.</w:t>
+            </w:r>
+          </w:p>
+        </w:tc>
+        <w:tc>
+          <w:tcPr>
+            <w:tcW w:w="4608" w:type="dxa"/>
+          </w:tcPr>
+          <w:p>
+            <w:r>
+              <w:t>0-3300</w:t>
+            </w:r>
+          </w:p>
+          <w:p>
+            <w:r>
+              <w:t>LEARN</w:t>
+            </w:r>
+          </w:p>
+        </w:tc>
+      </w:tr>
+    </w:tbl>
+    <w:p/>
+    <w:p>
+      <w:pPr>
+        <w:pStyle w:val="Heading3"/>
+        <w:numPr>
+          <w:ilvl w:val="2"/>
+          <w:numId w:val="19"/>
+        </w:numPr>
+      </w:pPr>
+      <w:bookmarkStart w:id="48" w:name="_Toc183226072"/>
+      <w:r>
+        <w:t>Query the Watchdog Timer</w:t>
+      </w:r>
+      <w:bookmarkEnd w:id="48"/>
+    </w:p>
+    <w:p>
+      <w:pPr>
+        <w:pStyle w:val="code"/>
+      </w:pPr>
+      <w:r>
+        <w:t>AT+WATCHDOG?</w:t>
+      </w:r>
+    </w:p>
+    <w:p>
+      <w:pPr>
+        <w:pStyle w:val="code"/>
+      </w:pPr>
+      <w:r>
+        <w:t>+WATCHDOG=10</w:t>
+      </w:r>
+    </w:p>
+    <w:p/>
+    <w:p>
+      <w:r>
+        <w:t>Prints the value of the watchdog timer in seconds, or 0 if the watchdog timer is disabled.</w:t>
+      </w:r>
+    </w:p>
+    <w:p>
+      <w:pPr>
+        <w:pStyle w:val="Heading3"/>
+        <w:numPr>
+          <w:ilvl w:val="2"/>
+          <w:numId w:val="19"/>
+        </w:numPr>
+      </w:pPr>
+      <w:bookmarkStart w:id="49" w:name="_Toc183226073"/>
+      <w:r>
+        <w:t>Test the Watchdog Timer</w:t>
+      </w:r>
+      <w:bookmarkEnd w:id="49"/>
+    </w:p>
+    <w:p>
+      <w:pPr>
+        <w:pStyle w:val="code"/>
+      </w:pPr>
+      <w:r>
+        <w:t>AT+WATCHDOG=TEST</w:t>
+      </w:r>
+    </w:p>
+    <w:p>
+      <w:pPr>
+        <w:pStyle w:val="code"/>
+      </w:pPr>
+      <w:r>
+        <w:t>Blocking for 11 seconds.</w:t>
+      </w:r>
+    </w:p>
+    <w:p>
+      <w:r>
+        <w:t>(</w:t>
+      </w:r>
+      <w:proofErr w:type="spellStart"/>
+      <w:r>
+        <w:t>ADSBee</w:t>
+      </w:r>
+      <w:proofErr w:type="spellEnd"/>
+      <w:r>
+        <w:t xml:space="preserve"> Reboots here)</w:t>
+      </w:r>
+    </w:p>
+    <w:p>
+      <w:r>
+        <w:t>The AT+WATCHDOG=TEST command blocks the processor for the currently configured watchdog timeout plus one second. This should induce a device reboot, otherwise an error message will be displayed indicating that the watchdog failed to activate.</w:t>
+      </w:r>
+    </w:p>
+    <w:p>
+      <w:pPr>
+        <w:rPr>
+          <w:rFonts w:ascii="Poppins SemiBold" w:eastAsiaTheme="majorEastAsia" w:hAnsi="Poppins SemiBold" w:cstheme="majorBidi"/>
+          <w:b/>
+          <w:color w:val="FFCB00"/>
+          <w:sz w:val="26"/>
+          <w:szCs w:val="26"/>
+        </w:rPr>
+      </w:pPr>
+      <w:r>
+        <w:br w:type="page"/>
+      </w:r>
+    </w:p>
+    <w:p>
+      <w:pPr>
+        <w:pStyle w:val="Heading2"/>
+        <w:numPr>
+          <w:ilvl w:val="1"/>
+          <w:numId w:val="19"/>
+        </w:numPr>
+      </w:pPr>
+      <w:bookmarkStart w:id="50" w:name="_Toc183226074"/>
+      <w:r>
+        <w:lastRenderedPageBreak/>
+        <w:t>AT+WIFI</w:t>
+      </w:r>
+      <w:r>
+        <w:t>_AP</w:t>
+      </w:r>
+      <w:bookmarkEnd w:id="50"/>
+    </w:p>
+    <w:p>
+      <w:r>
+        <w:t xml:space="preserve">The </w:t>
+      </w:r>
+      <w:proofErr w:type="spellStart"/>
+      <w:r>
+        <w:t>ADSBee</w:t>
+      </w:r>
+      <w:proofErr w:type="spellEnd"/>
+      <w:r>
+        <w:t xml:space="preserve"> creates its own </w:t>
+      </w:r>
+      <w:proofErr w:type="spellStart"/>
+      <w:r>
+        <w:t>WiFi</w:t>
+      </w:r>
+      <w:proofErr w:type="spellEnd"/>
+      <w:r>
+        <w:t xml:space="preserve"> access point that allows other devices to join its network in order to access the Web CLI and receive aircraft data (e.g. GDL90 traffic info over UDP port 4000). The </w:t>
+      </w:r>
+      <w:proofErr w:type="spellStart"/>
+      <w:r>
+        <w:t>WiFi</w:t>
+      </w:r>
+      <w:proofErr w:type="spellEnd"/>
+      <w:r>
+        <w:t xml:space="preserve"> AP can be enabled/disabled and can have its SSID, password, and </w:t>
+      </w:r>
+      <w:proofErr w:type="spellStart"/>
+      <w:r>
+        <w:t>WiFi</w:t>
+      </w:r>
+      <w:proofErr w:type="spellEnd"/>
+      <w:r>
+        <w:t xml:space="preserve"> channel customized. Note that </w:t>
+      </w:r>
+      <w:proofErr w:type="spellStart"/>
+      <w:r>
+        <w:t>WiFi</w:t>
+      </w:r>
+      <w:proofErr w:type="spellEnd"/>
+      <w:r>
+        <w:t xml:space="preserve"> settings don’t have any </w:t>
+      </w:r>
+      <w:proofErr w:type="gramStart"/>
+      <w:r>
+        <w:t>affect</w:t>
+      </w:r>
+      <w:proofErr w:type="gramEnd"/>
+      <w:r>
+        <w:t xml:space="preserve"> unless the ESP32 is enabled, and are not propagated to the ESP32 unless settings are saved with </w:t>
+      </w:r>
+      <w:r>
+        <w:rPr>
+          <w:rStyle w:val="codeChar"/>
+        </w:rPr>
+        <w:t>AT+SETTINGS=SAVE</w:t>
+      </w:r>
+      <w:r>
+        <w:t>.</w:t>
+      </w:r>
+    </w:p>
+    <w:p>
+      <w:pPr>
+        <w:pStyle w:val="Heading3"/>
+        <w:numPr>
+          <w:ilvl w:val="2"/>
+          <w:numId w:val="19"/>
+        </w:numPr>
+      </w:pPr>
+      <w:bookmarkStart w:id="51" w:name="_Toc183226075"/>
+      <w:r>
+        <w:t xml:space="preserve">Configure the </w:t>
+      </w:r>
+      <w:proofErr w:type="spellStart"/>
+      <w:r>
+        <w:t>WiFi</w:t>
+      </w:r>
+      <w:proofErr w:type="spellEnd"/>
+      <w:r>
+        <w:t xml:space="preserve"> Access Point</w:t>
+      </w:r>
+      <w:bookmarkEnd w:id="51"/>
+    </w:p>
+    <w:p>
+      <w:pPr>
+        <w:pStyle w:val="code"/>
+      </w:pPr>
+      <w:r>
+        <w:t>AT+WIFI_AP=&lt;enabled</w:t>
+      </w:r>
+      <w:proofErr w:type="gramStart"/>
+      <w:r>
+        <w:t>&gt;,&lt;</w:t>
+      </w:r>
+      <w:proofErr w:type="spellStart"/>
+      <w:proofErr w:type="gramEnd"/>
+      <w:r>
+        <w:t>ap_ssid</w:t>
+      </w:r>
+      <w:proofErr w:type="spellEnd"/>
+      <w:proofErr w:type="gramStart"/>
+      <w:r>
+        <w:t>&gt;,&lt;</w:t>
+      </w:r>
+      <w:proofErr w:type="spellStart"/>
+      <w:proofErr w:type="gramEnd"/>
+      <w:r>
+        <w:t>ap_pwd</w:t>
+      </w:r>
+      <w:proofErr w:type="spellEnd"/>
+      <w:proofErr w:type="gramStart"/>
+      <w:r>
+        <w:t>&gt;,&lt;</w:t>
+      </w:r>
+      <w:proofErr w:type="spellStart"/>
+      <w:proofErr w:type="gramEnd"/>
+      <w:r>
+        <w:t>ap_channel</w:t>
+      </w:r>
+      <w:proofErr w:type="spellEnd"/>
+      <w:r>
+        <w:t>&gt;</w:t>
+      </w:r>
+    </w:p>
+    <w:p/>
+    <w:tbl>
+      <w:tblPr>
+        <w:tblStyle w:val="TableGrid"/>
+        <w:tblW w:w="0" w:type="auto"/>
+        <w:tblLook w:val="04A0" w:firstRow="1" w:lastRow="0" w:firstColumn="1" w:lastColumn="0" w:noHBand="0" w:noVBand="1"/>
+      </w:tblPr>
+      <w:tblGrid>
+        <w:gridCol w:w="1548"/>
+        <w:gridCol w:w="4860"/>
+        <w:gridCol w:w="4608"/>
+      </w:tblGrid>
+      <w:tr>
+        <w:tc>
+          <w:tcPr>
+            <w:tcW w:w="1548" w:type="dxa"/>
+          </w:tcPr>
+          <w:p>
+            <w:pPr>
+              <w:rPr>
+                <w:b/>
+                <w:bCs/>
+              </w:rPr>
+            </w:pPr>
+            <w:r>
+              <w:rPr>
+                <w:b/>
+                <w:bCs/>
+              </w:rPr>
+              <w:t>Parameter</w:t>
+            </w:r>
+          </w:p>
+        </w:tc>
+        <w:tc>
+          <w:tcPr>
+            <w:tcW w:w="4860" w:type="dxa"/>
+          </w:tcPr>
+          <w:p>
+            <w:pPr>
+              <w:rPr>
+                <w:b/>
+                <w:bCs/>
+              </w:rPr>
+            </w:pPr>
+            <w:r>
+              <w:rPr>
+                <w:b/>
+                <w:bCs/>
+              </w:rPr>
+              <w:t>Description</w:t>
+            </w:r>
+          </w:p>
+        </w:tc>
+        <w:tc>
+          <w:tcPr>
+            <w:tcW w:w="4608" w:type="dxa"/>
+          </w:tcPr>
+          <w:p>
+            <w:pPr>
+              <w:rPr>
+                <w:b/>
+                <w:bCs/>
+              </w:rPr>
+            </w:pPr>
+            <w:r>
+              <w:rPr>
+                <w:b/>
+                <w:bCs/>
+              </w:rPr>
+              <w:t>Values</w:t>
+            </w:r>
+          </w:p>
+        </w:tc>
+      </w:tr>
+      <w:tr>
+        <w:tc>
+          <w:tcPr>
+            <w:tcW w:w="1548" w:type="dxa"/>
+          </w:tcPr>
+          <w:p>
+            <w:r>
               <w:t>enabled</w:t>
             </w:r>
           </w:p>
@@ -12149,15 +12599,7 @@
           </w:tcPr>
           <w:p>
             <w:r>
-              <w:t xml:space="preserve">0 – Disable </w:t>
-            </w:r>
-            <w:proofErr w:type="spellStart"/>
-            <w:r>
-              <w:t>WiFi</w:t>
-            </w:r>
-            <w:proofErr w:type="spellEnd"/>
-            <w:r>
-              <w:t xml:space="preserve"> access point.</w:t>
+              <w:t>0 – Disable WiFi access point.</w:t>
             </w:r>
           </w:p>
           <w:p>
@@ -25848,7 +26290,6 @@
         <w:color w:val="FFFFFF" w:themeColor="background1"/>
       </w:rPr>
     </w:pPr>
-    <w:proofErr w:type="spellStart"/>
     <w:r>
       <w:rPr>
         <w:rFonts w:ascii="Poppins SemiBold" w:hAnsi="Poppins SemiBold" w:cs="Poppins SemiBold"/>
@@ -25857,10 +26298,11 @@
         <w:noProof/>
         <w:color w:val="FFFFFF" w:themeColor="background1"/>
       </w:rPr>
-      <w:pict w14:anchorId="43EE4E68">
+      <w:pict w14:anchorId="7A536EAC">
         <v:rect id="_x0000_s1025" alt="" style="position:absolute;left:0;text-align:left;margin-left:-82.1pt;margin-top:.05pt;width:664.9pt;height:84.5pt;z-index:-251657728;mso-wrap-edited:f;mso-width-percent:0;mso-height-percent:0;mso-width-percent:0;mso-height-percent:0" fillcolor="#00ad4d" stroked="f"/>
       </w:pict>
     </w:r>
+    <w:proofErr w:type="spellStart"/>
     <w:r>
       <w:rPr>
         <w:rFonts w:ascii="Poppins SemiBold" w:hAnsi="Poppins SemiBold" w:cs="Poppins SemiBold"/>
@@ -27054,6 +27496,12 @@
     <w:numStyleLink w:val="Style1"/>
   </w:abstractNum>
   <w:abstractNum w:abstractNumId="7" w15:restartNumberingAfterBreak="0">
+    <w:nsid w:val="1F3D2C99"/>
+    <w:multiLevelType w:val="multilevel"/>
+    <w:tmpl w:val="624C7896"/>
+    <w:numStyleLink w:val="Style1"/>
+  </w:abstractNum>
+  <w:abstractNum w:abstractNumId="8" w15:restartNumberingAfterBreak="0">
     <w:nsid w:val="252F3E19"/>
     <w:multiLevelType w:val="multilevel"/>
     <w:tmpl w:val="6CA43626"/>
@@ -27176,7 +27624,7 @@
       </w:rPr>
     </w:lvl>
   </w:abstractNum>
-  <w:abstractNum w:abstractNumId="8" w15:restartNumberingAfterBreak="0">
+  <w:abstractNum w:abstractNumId="9" w15:restartNumberingAfterBreak="0">
     <w:nsid w:val="25B84E0D"/>
     <w:multiLevelType w:val="hybridMultilevel"/>
     <w:tmpl w:val="35183AA2"/>
@@ -27289,7 +27737,7 @@
       </w:rPr>
     </w:lvl>
   </w:abstractNum>
-  <w:abstractNum w:abstractNumId="9" w15:restartNumberingAfterBreak="0">
+  <w:abstractNum w:abstractNumId="10" w15:restartNumberingAfterBreak="0">
     <w:nsid w:val="27175E25"/>
     <w:multiLevelType w:val="multilevel"/>
     <w:tmpl w:val="C9DCB27A"/>
@@ -27414,13 +27862,13 @@
       </w:rPr>
     </w:lvl>
   </w:abstractNum>
-  <w:abstractNum w:abstractNumId="10" w15:restartNumberingAfterBreak="0">
+  <w:abstractNum w:abstractNumId="11" w15:restartNumberingAfterBreak="0">
     <w:nsid w:val="27703DAA"/>
     <w:multiLevelType w:val="multilevel"/>
     <w:tmpl w:val="624C7896"/>
     <w:numStyleLink w:val="Style1"/>
   </w:abstractNum>
-  <w:abstractNum w:abstractNumId="11" w15:restartNumberingAfterBreak="0">
+  <w:abstractNum w:abstractNumId="12" w15:restartNumberingAfterBreak="0">
     <w:nsid w:val="27941D5F"/>
     <w:multiLevelType w:val="hybridMultilevel"/>
     <w:tmpl w:val="FD622920"/>
@@ -27533,13 +27981,13 @@
       </w:rPr>
     </w:lvl>
   </w:abstractNum>
-  <w:abstractNum w:abstractNumId="12" w15:restartNumberingAfterBreak="0">
+  <w:abstractNum w:abstractNumId="13" w15:restartNumberingAfterBreak="0">
     <w:nsid w:val="2A2E5F1B"/>
     <w:multiLevelType w:val="multilevel"/>
     <w:tmpl w:val="624C7896"/>
     <w:numStyleLink w:val="Style1"/>
   </w:abstractNum>
-  <w:abstractNum w:abstractNumId="13" w15:restartNumberingAfterBreak="0">
+  <w:abstractNum w:abstractNumId="14" w15:restartNumberingAfterBreak="0">
     <w:nsid w:val="2DFD7666"/>
     <w:multiLevelType w:val="multilevel"/>
     <w:tmpl w:val="FE86E726"/>
@@ -27666,7 +28114,7 @@
       </w:rPr>
     </w:lvl>
   </w:abstractNum>
-  <w:abstractNum w:abstractNumId="14" w15:restartNumberingAfterBreak="0">
+  <w:abstractNum w:abstractNumId="15" w15:restartNumberingAfterBreak="0">
     <w:nsid w:val="2F9B0148"/>
     <w:multiLevelType w:val="hybridMultilevel"/>
     <w:tmpl w:val="F1DAEA66"/>
@@ -27755,7 +28203,13 @@
       </w:pPr>
     </w:lvl>
   </w:abstractNum>
-  <w:abstractNum w:abstractNumId="15" w15:restartNumberingAfterBreak="0">
+  <w:abstractNum w:abstractNumId="16" w15:restartNumberingAfterBreak="0">
+    <w:nsid w:val="31AC4A61"/>
+    <w:multiLevelType w:val="multilevel"/>
+    <w:tmpl w:val="624C7896"/>
+    <w:numStyleLink w:val="Style1"/>
+  </w:abstractNum>
+  <w:abstractNum w:abstractNumId="17" w15:restartNumberingAfterBreak="0">
     <w:nsid w:val="331C77E0"/>
     <w:multiLevelType w:val="multilevel"/>
     <w:tmpl w:val="FE86E726"/>
@@ -27882,7 +28336,7 @@
       </w:rPr>
     </w:lvl>
   </w:abstractNum>
-  <w:abstractNum w:abstractNumId="16" w15:restartNumberingAfterBreak="0">
+  <w:abstractNum w:abstractNumId="18" w15:restartNumberingAfterBreak="0">
     <w:nsid w:val="33283B14"/>
     <w:multiLevelType w:val="multilevel"/>
     <w:tmpl w:val="4BE06018"/>
@@ -28005,7 +28459,7 @@
       </w:rPr>
     </w:lvl>
   </w:abstractNum>
-  <w:abstractNum w:abstractNumId="17" w15:restartNumberingAfterBreak="0">
+  <w:abstractNum w:abstractNumId="19" w15:restartNumberingAfterBreak="0">
     <w:nsid w:val="3EF90630"/>
     <w:multiLevelType w:val="multilevel"/>
     <w:tmpl w:val="FE86E726"/>
@@ -28132,7 +28586,7 @@
       </w:rPr>
     </w:lvl>
   </w:abstractNum>
-  <w:abstractNum w:abstractNumId="18" w15:restartNumberingAfterBreak="0">
+  <w:abstractNum w:abstractNumId="20" w15:restartNumberingAfterBreak="0">
     <w:nsid w:val="423B09A6"/>
     <w:multiLevelType w:val="multilevel"/>
     <w:tmpl w:val="DFF8DB00"/>
@@ -28255,7 +28709,19 @@
       </w:rPr>
     </w:lvl>
   </w:abstractNum>
-  <w:abstractNum w:abstractNumId="19" w15:restartNumberingAfterBreak="0">
+  <w:abstractNum w:abstractNumId="21" w15:restartNumberingAfterBreak="0">
+    <w:nsid w:val="445B12F1"/>
+    <w:multiLevelType w:val="multilevel"/>
+    <w:tmpl w:val="624C7896"/>
+    <w:numStyleLink w:val="Style1"/>
+  </w:abstractNum>
+  <w:abstractNum w:abstractNumId="22" w15:restartNumberingAfterBreak="0">
+    <w:nsid w:val="46403B3F"/>
+    <w:multiLevelType w:val="multilevel"/>
+    <w:tmpl w:val="624C7896"/>
+    <w:numStyleLink w:val="Style1"/>
+  </w:abstractNum>
+  <w:abstractNum w:abstractNumId="23" w15:restartNumberingAfterBreak="0">
     <w:nsid w:val="48522B65"/>
     <w:multiLevelType w:val="hybridMultilevel"/>
     <w:tmpl w:val="55DEB3F6"/>
@@ -28367,7 +28833,13 @@
       </w:rPr>
     </w:lvl>
   </w:abstractNum>
-  <w:abstractNum w:abstractNumId="20" w15:restartNumberingAfterBreak="0">
+  <w:abstractNum w:abstractNumId="24" w15:restartNumberingAfterBreak="0">
+    <w:nsid w:val="4EE908DD"/>
+    <w:multiLevelType w:val="multilevel"/>
+    <w:tmpl w:val="624C7896"/>
+    <w:numStyleLink w:val="Style1"/>
+  </w:abstractNum>
+  <w:abstractNum w:abstractNumId="25" w15:restartNumberingAfterBreak="0">
     <w:nsid w:val="53301CAD"/>
     <w:multiLevelType w:val="multilevel"/>
     <w:tmpl w:val="624C7896"/>
@@ -28495,7 +28967,7 @@
       </w:rPr>
     </w:lvl>
   </w:abstractNum>
-  <w:abstractNum w:abstractNumId="21" w15:restartNumberingAfterBreak="0">
+  <w:abstractNum w:abstractNumId="26" w15:restartNumberingAfterBreak="0">
     <w:nsid w:val="56BB0BAF"/>
     <w:multiLevelType w:val="multilevel"/>
     <w:tmpl w:val="FE86E726"/>
@@ -28622,7 +29094,7 @@
       </w:rPr>
     </w:lvl>
   </w:abstractNum>
-  <w:abstractNum w:abstractNumId="22" w15:restartNumberingAfterBreak="0">
+  <w:abstractNum w:abstractNumId="27" w15:restartNumberingAfterBreak="0">
     <w:nsid w:val="5A331350"/>
     <w:multiLevelType w:val="hybridMultilevel"/>
     <w:tmpl w:val="4E14CE2E"/>
@@ -28735,7 +29207,7 @@
       </w:rPr>
     </w:lvl>
   </w:abstractNum>
-  <w:abstractNum w:abstractNumId="23" w15:restartNumberingAfterBreak="0">
+  <w:abstractNum w:abstractNumId="28" w15:restartNumberingAfterBreak="0">
     <w:nsid w:val="5ABE7AFC"/>
     <w:multiLevelType w:val="multilevel"/>
     <w:tmpl w:val="D9D0A6B8"/>
@@ -28858,19 +29330,19 @@
       </w:rPr>
     </w:lvl>
   </w:abstractNum>
-  <w:abstractNum w:abstractNumId="24" w15:restartNumberingAfterBreak="0">
+  <w:abstractNum w:abstractNumId="29" w15:restartNumberingAfterBreak="0">
     <w:nsid w:val="612053DB"/>
     <w:multiLevelType w:val="multilevel"/>
     <w:tmpl w:val="624C7896"/>
     <w:numStyleLink w:val="Style1"/>
   </w:abstractNum>
-  <w:abstractNum w:abstractNumId="25" w15:restartNumberingAfterBreak="0">
+  <w:abstractNum w:abstractNumId="30" w15:restartNumberingAfterBreak="0">
     <w:nsid w:val="68887C31"/>
     <w:multiLevelType w:val="multilevel"/>
     <w:tmpl w:val="624C7896"/>
     <w:numStyleLink w:val="Style1"/>
   </w:abstractNum>
-  <w:abstractNum w:abstractNumId="26" w15:restartNumberingAfterBreak="0">
+  <w:abstractNum w:abstractNumId="31" w15:restartNumberingAfterBreak="0">
     <w:nsid w:val="68A31198"/>
     <w:multiLevelType w:val="multilevel"/>
     <w:tmpl w:val="FE86E726"/>
@@ -28997,7 +29469,7 @@
       </w:rPr>
     </w:lvl>
   </w:abstractNum>
-  <w:abstractNum w:abstractNumId="27" w15:restartNumberingAfterBreak="0">
+  <w:abstractNum w:abstractNumId="32" w15:restartNumberingAfterBreak="0">
     <w:nsid w:val="6AB904AD"/>
     <w:multiLevelType w:val="hybridMultilevel"/>
     <w:tmpl w:val="F9DACA3C"/>
@@ -29110,7 +29582,7 @@
       </w:rPr>
     </w:lvl>
   </w:abstractNum>
-  <w:abstractNum w:abstractNumId="28" w15:restartNumberingAfterBreak="0">
+  <w:abstractNum w:abstractNumId="33" w15:restartNumberingAfterBreak="0">
     <w:nsid w:val="6BA028A2"/>
     <w:multiLevelType w:val="multilevel"/>
     <w:tmpl w:val="FE86E726"/>
@@ -29237,7 +29709,7 @@
       </w:rPr>
     </w:lvl>
   </w:abstractNum>
-  <w:abstractNum w:abstractNumId="29" w15:restartNumberingAfterBreak="0">
+  <w:abstractNum w:abstractNumId="34" w15:restartNumberingAfterBreak="0">
     <w:nsid w:val="6D53591C"/>
     <w:multiLevelType w:val="multilevel"/>
     <w:tmpl w:val="FE86E726"/>
@@ -29364,8 +29836,280 @@
       </w:rPr>
     </w:lvl>
   </w:abstractNum>
-  <w:abstractNum w:abstractNumId="30" w15:restartNumberingAfterBreak="0">
+  <w:abstractNum w:abstractNumId="35" w15:restartNumberingAfterBreak="0">
+    <w:nsid w:val="6E5866F1"/>
+    <w:multiLevelType w:val="multilevel"/>
+    <w:tmpl w:val="624C7896"/>
+    <w:numStyleLink w:val="Style1"/>
+  </w:abstractNum>
+  <w:abstractNum w:abstractNumId="36" w15:restartNumberingAfterBreak="0">
     <w:nsid w:val="6F6E143B"/>
+    <w:multiLevelType w:val="multilevel"/>
+    <w:tmpl w:val="624C7896"/>
+    <w:numStyleLink w:val="Style1"/>
+  </w:abstractNum>
+  <w:abstractNum w:abstractNumId="37" w15:restartNumberingAfterBreak="0">
+    <w:nsid w:val="768809FB"/>
+    <w:multiLevelType w:val="multilevel"/>
+    <w:tmpl w:val="624C7896"/>
+    <w:lvl w:ilvl="0">
+      <w:start w:val="1"/>
+      <w:numFmt w:val="decimal"/>
+      <w:lvlText w:val="%1    "/>
+      <w:lvlJc w:val="left"/>
+      <w:pPr>
+        <w:ind w:left="0" w:firstLine="0"/>
+      </w:pPr>
+      <w:rPr>
+        <w:rFonts w:ascii="Poppins SemiBold" w:hAnsi="Poppins SemiBold" w:hint="default"/>
+        <w:b/>
+        <w:i w:val="0"/>
+        <w:color w:val="00AD4D"/>
+        <w:sz w:val="32"/>
+      </w:rPr>
+    </w:lvl>
+    <w:lvl w:ilvl="1">
+      <w:start w:val="1"/>
+      <w:numFmt w:val="decimal"/>
+      <w:lvlText w:val="%1.%2 "/>
+      <w:lvlJc w:val="left"/>
+      <w:pPr>
+        <w:ind w:left="0" w:firstLine="0"/>
+      </w:pPr>
+      <w:rPr>
+        <w:rFonts w:ascii="Poppins SemiBold" w:hAnsi="Poppins SemiBold" w:hint="default"/>
+        <w:color w:val="FFCB00"/>
+        <w:sz w:val="26"/>
+      </w:rPr>
+    </w:lvl>
+    <w:lvl w:ilvl="2">
+      <w:start w:val="1"/>
+      <w:numFmt w:val="decimal"/>
+      <w:lvlText w:val="%1.%2.%3  "/>
+      <w:lvlJc w:val="left"/>
+      <w:pPr>
+        <w:ind w:left="0" w:firstLine="0"/>
+      </w:pPr>
+      <w:rPr>
+        <w:rFonts w:ascii="Poppins" w:hAnsi="Poppins" w:hint="default"/>
+        <w:b w:val="0"/>
+        <w:i w:val="0"/>
+        <w:color w:val="00AD4D"/>
+        <w:sz w:val="22"/>
+      </w:rPr>
+    </w:lvl>
+    <w:lvl w:ilvl="3">
+      <w:start w:val="1"/>
+      <w:numFmt w:val="decimal"/>
+      <w:lvlText w:val="%1.%2.%3.%4"/>
+      <w:lvlJc w:val="left"/>
+      <w:pPr>
+        <w:ind w:left="0" w:firstLine="0"/>
+      </w:pPr>
+      <w:rPr>
+        <w:rFonts w:asciiTheme="minorHAnsi" w:hAnsiTheme="minorHAnsi" w:cstheme="majorHAnsi" w:hint="default"/>
+        <w:b/>
+        <w:i w:val="0"/>
+        <w:color w:val="auto"/>
+        <w:sz w:val="22"/>
+      </w:rPr>
+    </w:lvl>
+    <w:lvl w:ilvl="4">
+      <w:start w:val="1"/>
+      <w:numFmt w:val="lowerLetter"/>
+      <w:lvlText w:val="(%5)"/>
+      <w:lvlJc w:val="left"/>
+      <w:pPr>
+        <w:ind w:left="0" w:firstLine="0"/>
+      </w:pPr>
+      <w:rPr>
+        <w:rFonts w:hint="default"/>
+      </w:rPr>
+    </w:lvl>
+    <w:lvl w:ilvl="5">
+      <w:start w:val="1"/>
+      <w:numFmt w:val="lowerRoman"/>
+      <w:lvlText w:val="(%6)"/>
+      <w:lvlJc w:val="left"/>
+      <w:pPr>
+        <w:ind w:left="0" w:firstLine="0"/>
+      </w:pPr>
+      <w:rPr>
+        <w:rFonts w:hint="default"/>
+      </w:rPr>
+    </w:lvl>
+    <w:lvl w:ilvl="6">
+      <w:start w:val="1"/>
+      <w:numFmt w:val="decimal"/>
+      <w:lvlText w:val="%7."/>
+      <w:lvlJc w:val="left"/>
+      <w:pPr>
+        <w:ind w:left="0" w:firstLine="0"/>
+      </w:pPr>
+      <w:rPr>
+        <w:rFonts w:hint="default"/>
+      </w:rPr>
+    </w:lvl>
+    <w:lvl w:ilvl="7">
+      <w:start w:val="1"/>
+      <w:numFmt w:val="lowerLetter"/>
+      <w:lvlText w:val="%8."/>
+      <w:lvlJc w:val="left"/>
+      <w:pPr>
+        <w:ind w:left="0" w:firstLine="0"/>
+      </w:pPr>
+      <w:rPr>
+        <w:rFonts w:hint="default"/>
+      </w:rPr>
+    </w:lvl>
+    <w:lvl w:ilvl="8">
+      <w:start w:val="1"/>
+      <w:numFmt w:val="lowerRoman"/>
+      <w:lvlText w:val="%9."/>
+      <w:lvlJc w:val="left"/>
+      <w:pPr>
+        <w:ind w:left="0" w:firstLine="0"/>
+      </w:pPr>
+      <w:rPr>
+        <w:rFonts w:hint="default"/>
+      </w:rPr>
+    </w:lvl>
+  </w:abstractNum>
+  <w:abstractNum w:abstractNumId="38" w15:restartNumberingAfterBreak="0">
+    <w:nsid w:val="77FB1CB5"/>
+    <w:multiLevelType w:val="multilevel"/>
+    <w:tmpl w:val="624C7896"/>
+    <w:numStyleLink w:val="Style1"/>
+  </w:abstractNum>
+  <w:abstractNum w:abstractNumId="39" w15:restartNumberingAfterBreak="0">
+    <w:nsid w:val="78146FE0"/>
+    <w:multiLevelType w:val="multilevel"/>
+    <w:tmpl w:val="624C7896"/>
+    <w:lvl w:ilvl="0">
+      <w:start w:val="1"/>
+      <w:numFmt w:val="decimal"/>
+      <w:lvlText w:val="%1    "/>
+      <w:lvlJc w:val="left"/>
+      <w:pPr>
+        <w:ind w:left="0" w:firstLine="0"/>
+      </w:pPr>
+      <w:rPr>
+        <w:rFonts w:ascii="Poppins SemiBold" w:hAnsi="Poppins SemiBold" w:hint="default"/>
+        <w:b/>
+        <w:i w:val="0"/>
+        <w:color w:val="00AD4D"/>
+        <w:sz w:val="32"/>
+      </w:rPr>
+    </w:lvl>
+    <w:lvl w:ilvl="1">
+      <w:start w:val="1"/>
+      <w:numFmt w:val="decimal"/>
+      <w:lvlText w:val="%1.%2 "/>
+      <w:lvlJc w:val="left"/>
+      <w:pPr>
+        <w:ind w:left="0" w:firstLine="0"/>
+      </w:pPr>
+      <w:rPr>
+        <w:rFonts w:ascii="Poppins SemiBold" w:hAnsi="Poppins SemiBold" w:hint="default"/>
+        <w:color w:val="FFCB00"/>
+        <w:sz w:val="26"/>
+      </w:rPr>
+    </w:lvl>
+    <w:lvl w:ilvl="2">
+      <w:start w:val="1"/>
+      <w:numFmt w:val="decimal"/>
+      <w:lvlText w:val="%1.%2.%3  "/>
+      <w:lvlJc w:val="left"/>
+      <w:pPr>
+        <w:ind w:left="0" w:firstLine="0"/>
+      </w:pPr>
+      <w:rPr>
+        <w:rFonts w:ascii="Poppins" w:hAnsi="Poppins" w:hint="default"/>
+        <w:b w:val="0"/>
+        <w:i w:val="0"/>
+        <w:color w:val="00AD4D"/>
+        <w:sz w:val="22"/>
+      </w:rPr>
+    </w:lvl>
+    <w:lvl w:ilvl="3">
+      <w:start w:val="1"/>
+      <w:numFmt w:val="decimal"/>
+      <w:lvlText w:val="%1.%2.%3.%4"/>
+      <w:lvlJc w:val="left"/>
+      <w:pPr>
+        <w:ind w:left="0" w:firstLine="0"/>
+      </w:pPr>
+      <w:rPr>
+        <w:rFonts w:asciiTheme="minorHAnsi" w:hAnsiTheme="minorHAnsi" w:cstheme="majorHAnsi" w:hint="default"/>
+        <w:b/>
+        <w:i w:val="0"/>
+        <w:color w:val="auto"/>
+        <w:sz w:val="22"/>
+      </w:rPr>
+    </w:lvl>
+    <w:lvl w:ilvl="4">
+      <w:start w:val="1"/>
+      <w:numFmt w:val="lowerLetter"/>
+      <w:lvlText w:val="(%5)"/>
+      <w:lvlJc w:val="left"/>
+      <w:pPr>
+        <w:ind w:left="0" w:firstLine="0"/>
+      </w:pPr>
+      <w:rPr>
+        <w:rFonts w:hint="default"/>
+      </w:rPr>
+    </w:lvl>
+    <w:lvl w:ilvl="5">
+      <w:start w:val="1"/>
+      <w:numFmt w:val="lowerRoman"/>
+      <w:lvlText w:val="(%6)"/>
+      <w:lvlJc w:val="left"/>
+      <w:pPr>
+        <w:ind w:left="0" w:firstLine="0"/>
+      </w:pPr>
+      <w:rPr>
+        <w:rFonts w:hint="default"/>
+      </w:rPr>
+    </w:lvl>
+    <w:lvl w:ilvl="6">
+      <w:start w:val="1"/>
+      <w:numFmt w:val="decimal"/>
+      <w:lvlText w:val="%7."/>
+      <w:lvlJc w:val="left"/>
+      <w:pPr>
+        <w:ind w:left="0" w:firstLine="0"/>
+      </w:pPr>
+      <w:rPr>
+        <w:rFonts w:hint="default"/>
+      </w:rPr>
+    </w:lvl>
+    <w:lvl w:ilvl="7">
+      <w:start w:val="1"/>
+      <w:numFmt w:val="lowerLetter"/>
+      <w:lvlText w:val="%8."/>
+      <w:lvlJc w:val="left"/>
+      <w:pPr>
+        <w:ind w:left="0" w:firstLine="0"/>
+      </w:pPr>
+      <w:rPr>
+        <w:rFonts w:hint="default"/>
+      </w:rPr>
+    </w:lvl>
+    <w:lvl w:ilvl="8">
+      <w:start w:val="1"/>
+      <w:numFmt w:val="lowerRoman"/>
+      <w:lvlText w:val="%9."/>
+      <w:lvlJc w:val="left"/>
+      <w:pPr>
+        <w:ind w:left="0" w:firstLine="0"/>
+      </w:pPr>
+      <w:rPr>
+        <w:rFonts w:hint="default"/>
+      </w:rPr>
+    </w:lvl>
+  </w:abstractNum>
+  <w:abstractNum w:abstractNumId="40" w15:restartNumberingAfterBreak="0">
+    <w:nsid w:val="7A9464DF"/>
     <w:multiLevelType w:val="multilevel"/>
     <w:tmpl w:val="624C7896"/>
     <w:numStyleLink w:val="Style1"/>
@@ -29374,70 +30118,70 @@
     <w:abstractNumId w:val="3"/>
   </w:num>
   <w:num w:numId="2" w16cid:durableId="2058501990">
-    <w:abstractNumId w:val="19"/>
+    <w:abstractNumId w:val="23"/>
   </w:num>
   <w:num w:numId="3" w16cid:durableId="1935090610">
-    <w:abstractNumId w:val="8"/>
+    <w:abstractNumId w:val="9"/>
   </w:num>
   <w:num w:numId="4" w16cid:durableId="492642808">
-    <w:abstractNumId w:val="22"/>
+    <w:abstractNumId w:val="27"/>
   </w:num>
   <w:num w:numId="5" w16cid:durableId="486746746">
-    <w:abstractNumId w:val="16"/>
+    <w:abstractNumId w:val="18"/>
   </w:num>
   <w:num w:numId="6" w16cid:durableId="1499425795">
     <w:abstractNumId w:val="0"/>
   </w:num>
   <w:num w:numId="7" w16cid:durableId="1077366054">
-    <w:abstractNumId w:val="14"/>
+    <w:abstractNumId w:val="15"/>
   </w:num>
   <w:num w:numId="8" w16cid:durableId="485248970">
-    <w:abstractNumId w:val="7"/>
+    <w:abstractNumId w:val="8"/>
   </w:num>
   <w:num w:numId="9" w16cid:durableId="1349871291">
-    <w:abstractNumId w:val="23"/>
+    <w:abstractNumId w:val="28"/>
   </w:num>
   <w:num w:numId="10" w16cid:durableId="1665357682">
-    <w:abstractNumId w:val="26"/>
+    <w:abstractNumId w:val="31"/>
   </w:num>
   <w:num w:numId="11" w16cid:durableId="1574461307">
-    <w:abstractNumId w:val="18"/>
+    <w:abstractNumId w:val="20"/>
   </w:num>
   <w:num w:numId="12" w16cid:durableId="969045482">
-    <w:abstractNumId w:val="9"/>
+    <w:abstractNumId w:val="10"/>
   </w:num>
   <w:num w:numId="13" w16cid:durableId="1392578920">
-    <w:abstractNumId w:val="20"/>
+    <w:abstractNumId w:val="25"/>
   </w:num>
   <w:num w:numId="14" w16cid:durableId="2011372482">
     <w:abstractNumId w:val="6"/>
   </w:num>
   <w:num w:numId="15" w16cid:durableId="962031710">
-    <w:abstractNumId w:val="11"/>
+    <w:abstractNumId w:val="12"/>
   </w:num>
   <w:num w:numId="16" w16cid:durableId="206187554">
-    <w:abstractNumId w:val="27"/>
+    <w:abstractNumId w:val="32"/>
   </w:num>
   <w:num w:numId="17" w16cid:durableId="1171021341">
-    <w:abstractNumId w:val="17"/>
+    <w:abstractNumId w:val="19"/>
   </w:num>
   <w:num w:numId="18" w16cid:durableId="258175614">
     <w:abstractNumId w:val="5"/>
   </w:num>
   <w:num w:numId="19" w16cid:durableId="94641878">
-    <w:abstractNumId w:val="28"/>
+    <w:abstractNumId w:val="33"/>
   </w:num>
   <w:num w:numId="20" w16cid:durableId="1581064364">
-    <w:abstractNumId w:val="13"/>
+    <w:abstractNumId w:val="14"/>
   </w:num>
   <w:num w:numId="21" w16cid:durableId="1563524462">
-    <w:abstractNumId w:val="15"/>
+    <w:abstractNumId w:val="17"/>
   </w:num>
   <w:num w:numId="22" w16cid:durableId="956058885">
-    <w:abstractNumId w:val="29"/>
+    <w:abstractNumId w:val="34"/>
   </w:num>
   <w:num w:numId="23" w16cid:durableId="1445464433">
-    <w:abstractNumId w:val="21"/>
+    <w:abstractNumId w:val="26"/>
   </w:num>
   <w:num w:numId="24" w16cid:durableId="694697731">
     <w:abstractNumId w:val="2"/>
@@ -29449,19 +30193,67 @@
     <w:abstractNumId w:val="1"/>
   </w:num>
   <w:num w:numId="27" w16cid:durableId="1518496739">
-    <w:abstractNumId w:val="10"/>
+    <w:abstractNumId w:val="11"/>
   </w:num>
   <w:num w:numId="28" w16cid:durableId="750347476">
+    <w:abstractNumId w:val="36"/>
+  </w:num>
+  <w:num w:numId="29" w16cid:durableId="1556158627">
     <w:abstractNumId w:val="30"/>
   </w:num>
-  <w:num w:numId="29" w16cid:durableId="1556158627">
-    <w:abstractNumId w:val="25"/>
+  <w:num w:numId="30" w16cid:durableId="2137291823">
+    <w:abstractNumId w:val="29"/>
   </w:num>
-  <w:num w:numId="30" w16cid:durableId="2137291823">
+  <w:num w:numId="31" w16cid:durableId="1510408969">
+    <w:abstractNumId w:val="13"/>
+  </w:num>
+  <w:num w:numId="32" w16cid:durableId="1705472458">
+    <w:abstractNumId w:val="16"/>
+  </w:num>
+  <w:num w:numId="33" w16cid:durableId="870847685">
+    <w:abstractNumId w:val="39"/>
+  </w:num>
+  <w:num w:numId="34" w16cid:durableId="1717780283">
+    <w:abstractNumId w:val="37"/>
+  </w:num>
+  <w:num w:numId="35" w16cid:durableId="1083379686">
+    <w:abstractNumId w:val="7"/>
+  </w:num>
+  <w:num w:numId="36" w16cid:durableId="101384300">
     <w:abstractNumId w:val="24"/>
   </w:num>
-  <w:num w:numId="31" w16cid:durableId="1510408969">
-    <w:abstractNumId w:val="12"/>
+  <w:num w:numId="37" w16cid:durableId="937323391">
+    <w:abstractNumId w:val="21"/>
+  </w:num>
+  <w:num w:numId="38" w16cid:durableId="1513453432">
+    <w:abstractNumId w:val="40"/>
+  </w:num>
+  <w:num w:numId="39" w16cid:durableId="1427269537">
+    <w:abstractNumId w:val="22"/>
+  </w:num>
+  <w:num w:numId="40" w16cid:durableId="167604428">
+    <w:abstractNumId w:val="38"/>
+  </w:num>
+  <w:num w:numId="41" w16cid:durableId="165483119">
+    <w:abstractNumId w:val="35"/>
+    <w:lvlOverride w:ilvl="0">
+      <w:lvl w:ilvl="0">
+        <w:start w:val="1"/>
+        <w:numFmt w:val="decimal"/>
+        <w:lvlText w:val="%1    "/>
+        <w:lvlJc w:val="left"/>
+        <w:pPr>
+          <w:ind w:left="0" w:firstLine="0"/>
+        </w:pPr>
+        <w:rPr>
+          <w:rFonts w:ascii="Poppins SemiBold" w:hAnsi="Poppins SemiBold" w:hint="default"/>
+          <w:b/>
+          <w:i w:val="0"/>
+          <w:color w:val="00AD4D"/>
+          <w:sz w:val="32"/>
+        </w:rPr>
+      </w:lvl>
+    </w:lvlOverride>
   </w:num>
 </w:numbering>
 </file>

</xml_diff>

<commit_message>
Convert CC1312 enable to 0,1,EXTERNAL
</commit_message>
<xml_diff>
--- a/word/datasheet_adsbee_1090.docx
+++ b/word/datasheet_adsbee_1090.docx
@@ -9384,6 +9384,7 @@
         </w:numPr>
       </w:pPr>
       <w:r>
+        <w:lastRenderedPageBreak/>
         <w:t>Query the Device Hostname</w:t>
       </w:r>
     </w:p>
@@ -9413,7 +9414,6 @@
         </w:numPr>
       </w:pPr>
       <w:r>
-        <w:lastRenderedPageBreak/>
         <w:t>AT+LOG_LEVEL</w:t>
       </w:r>
       <w:bookmarkEnd w:id="27"/>
@@ -11139,7 +11139,10 @@
     </w:p>
     <w:p>
       <w:r>
-        <w:t>Enable or disable the Sub-GHz receiver, if present. Can be used to drive the Sub-GHz receiver enable line HI or LO with a low impedance GPIO output or a high impedance GPIO pullup / pulldown. Driving the enable line with a low impedance GPIO output is recommended for most applications, but the pullup / pulldown option is available for use when an external debugger needs to control the reset line on the Sub-GHz receiver IC.</w:t>
+        <w:t>Enable or disable the Sub-GHz receiver, if present. Can be used to drive the Sub-GHz receiver enable line HI or LO</w:t>
+      </w:r>
+      <w:r>
+        <w:t>, or leave the corresponding GPIO in a high impedance state in order to allow external control (e.g. for using an external debugger).</w:t>
       </w:r>
     </w:p>
     <w:p>
@@ -11159,20 +11162,7 @@
         <w:pStyle w:val="code"/>
       </w:pPr>
       <w:r>
-        <w:t>AT+SUBG_ENABLE=&lt;enabled</w:t>
-      </w:r>
-      <w:proofErr w:type="gramStart"/>
-      <w:r>
-        <w:t>&gt;,&lt;</w:t>
-      </w:r>
-      <w:proofErr w:type="spellStart"/>
-      <w:proofErr w:type="gramEnd"/>
-      <w:r>
-        <w:t>use_pulls</w:t>
-      </w:r>
-      <w:proofErr w:type="spellEnd"/>
-      <w:r>
-        <w:t>&gt;</w:t>
+        <w:t>AT+SUBG_ENABLE=&lt;enabled&gt;</w:t>
       </w:r>
     </w:p>
     <w:p/>
@@ -11279,17 +11269,6 @@
           </w:tcPr>
           <w:p>
             <w:r>
-              <w:t xml:space="preserve">1 – </w:t>
-            </w:r>
-            <w:r>
-              <w:t>Sub-GHz</w:t>
-            </w:r>
-            <w:r>
-              <w:t xml:space="preserve"> receiver is enabled.</w:t>
-            </w:r>
-          </w:p>
-          <w:p>
-            <w:r>
               <w:t>0 –</w:t>
             </w:r>
             <w:r>
@@ -11299,55 +11278,14 @@
               <w:t xml:space="preserve"> receiver is disabled.</w:t>
             </w:r>
           </w:p>
-        </w:tc>
-      </w:tr>
-      <w:tr>
-        <w:tc>
-          <w:tcPr>
-            <w:tcW w:w="1548" w:type="dxa"/>
-          </w:tcPr>
-          <w:p>
-            <w:proofErr w:type="spellStart"/>
-            <w:r>
-              <w:t>use_pulls</w:t>
-            </w:r>
-            <w:proofErr w:type="spellEnd"/>
-          </w:p>
-        </w:tc>
-        <w:tc>
-          <w:tcPr>
-            <w:tcW w:w="4860" w:type="dxa"/>
-          </w:tcPr>
-          <w:p>
-            <w:r>
-              <w:t xml:space="preserve">Flag indicating whether the </w:t>
-            </w:r>
-            <w:r>
-              <w:t>Sub-GHz receiver should be enabled or disabled using a low-impedance GPIO output or a high-impedance GPIO pullup / pulldown.</w:t>
-            </w:r>
-          </w:p>
-          <w:p/>
-          <w:p>
-            <w:r>
-              <w:t>This parameter should always be set to 0 unless the Sub-GHz receiver is connected to an external debugger.</w:t>
-            </w:r>
-          </w:p>
-        </w:tc>
-        <w:tc>
-          <w:tcPr>
-            <w:tcW w:w="4608" w:type="dxa"/>
-          </w:tcPr>
-          <w:p>
-            <w:r>
-              <w:t xml:space="preserve">0 – </w:t>
-            </w:r>
-            <w:r>
-              <w:t>Sub-GHz receiver is enabled / disabled using low-impedance GPIO output (recommended).</w:t>
-            </w:r>
-          </w:p>
-          <w:p>
-            <w:r>
-              <w:t>1 – Sub-GHz receiver is enabled / disabled using pullup and pulldown resistors (debug only).</w:t>
+          <w:p>
+            <w:r>
+              <w:t>1 – Sub-GHz receiver is enabled.</w:t>
+            </w:r>
+          </w:p>
+          <w:p>
+            <w:r>
+              <w:t>EXTERNAL – Sub-GHz receiver enable is pulled low by default, but can be overridden by an external device.</w:t>
             </w:r>
           </w:p>
         </w:tc>
@@ -11378,7 +11316,7 @@
         <w:pStyle w:val="code"/>
       </w:pPr>
       <w:r>
-        <w:t>+SUBG_ENABLE=1,0</w:t>
+        <w:t>+SUBG_ENABLE=1</w:t>
       </w:r>
     </w:p>
     <w:p>

</xml_diff>

<commit_message>
Add separate vertical rates (GNSS and baro)
</commit_message>
<xml_diff>
--- a/word/datasheet_adsbee_1090.docx
+++ b/word/datasheet_adsbee_1090.docx
@@ -16,8 +16,11 @@
         </w:sectPr>
       </w:pPr>
       <w:r>
+        <w:rPr>
+          <w:noProof/>
+        </w:rPr>
         <w:drawing>
-          <wp:anchor distT="0" distB="0" distL="114300" distR="114300" simplePos="0" relativeHeight="251659264" behindDoc="0" locked="0" layoutInCell="1" allowOverlap="1" wp14:anchorId="7F955F12" wp14:editId="2732BC31">
+          <wp:anchor distT="0" distB="0" distL="114300" distR="114300" simplePos="0" relativeHeight="251659264" behindDoc="0" locked="0" layoutInCell="1" allowOverlap="1" wp14:anchorId="7F955F12" wp14:editId="60C2FE02">
             <wp:simplePos x="0" y="0"/>
             <wp:positionH relativeFrom="margin">
               <wp:posOffset>3493770</wp:posOffset>
@@ -145,6 +148,24 @@
         <w:rPr>
           <w:noProof/>
         </w:rPr>
+        <w:fldChar w:fldCharType="begin"/>
+      </w:r>
+      <w:r>
+        <w:rPr>
+          <w:noProof/>
+        </w:rPr>
+        <w:instrText xml:space="preserve"> INCLUDEPICTURE  "https://pantsforbirds.com/wp-content/uploads/2025/06/image.png" \* MERGEFORMATINET </w:instrText>
+      </w:r>
+      <w:r>
+        <w:rPr>
+          <w:noProof/>
+        </w:rPr>
+        <w:fldChar w:fldCharType="separate"/>
+      </w:r>
+      <w:r>
+        <w:rPr>
+          <w:noProof/>
+        </w:rPr>
         <w:pict w14:anchorId="78064E5E">
           <v:shapetype id="_x0000_t75" coordsize="21600,21600" o:spt="75" o:preferrelative="t" path="m@4@5l@4@11@9@11@9@5xe" filled="f" stroked="f">
             <v:stroke joinstyle="miter"/>
@@ -165,10 +186,16 @@
             <v:path o:extrusionok="f" gradientshapeok="t" o:connecttype="rect"/>
             <o:lock v:ext="edit" aspectratio="t"/>
           </v:shapetype>
-          <v:shape id="_x0000_i1025" type="#_x0000_t75" alt="ADSBee 1090U [Preorder]" style="width:252pt;height:163.3pt;mso-width-percent:0;mso-height-percent:0;mso-width-percent:0;mso-height-percent:0">
+          <v:shape id="_x0000_i1025" type="#_x0000_t75" alt="ADSBee 1090U [Preorder]" style="width:252pt;height:162.65pt;mso-width-percent:0;mso-height-percent:0;mso-width-percent:0;mso-height-percent:0">
             <v:imagedata r:id="rId12" r:href="rId13"/>
           </v:shape>
         </w:pict>
+      </w:r>
+      <w:r>
+        <w:rPr>
+          <w:noProof/>
+        </w:rPr>
+        <w:fldChar w:fldCharType="end"/>
       </w:r>
       <w:r>
         <w:fldChar w:fldCharType="end"/>
@@ -8464,7 +8491,6 @@
       </w:pPr>
       <w:bookmarkStart w:id="9" w:name="_Toc203784951"/>
       <w:r>
-        <w:lastRenderedPageBreak/>
         <w:t>AT Commands</w:t>
       </w:r>
       <w:bookmarkEnd w:id="9"/>
@@ -9184,6 +9210,7 @@
           <w:p>
             <w:proofErr w:type="spellStart"/>
             <w:r>
+              <w:lastRenderedPageBreak/>
               <w:t>comms_uart_baud</w:t>
             </w:r>
             <w:r>
@@ -9302,7 +9329,6 @@
       </w:pPr>
       <w:bookmarkStart w:id="14" w:name="_Toc203784955"/>
       <w:r>
-        <w:lastRenderedPageBreak/>
         <w:t>AT+BIAS_TEE_ENABLE</w:t>
       </w:r>
       <w:bookmarkEnd w:id="14"/>
@@ -10302,6 +10328,7 @@
       </w:pPr>
       <w:bookmarkStart w:id="25" w:name="_Toc203784965"/>
       <w:r>
+        <w:lastRenderedPageBreak/>
         <w:t>Query Ethernet Setting</w:t>
       </w:r>
       <w:bookmarkEnd w:id="25"/>
@@ -10398,7 +10425,6 @@
     <w:p/>
     <w:p>
       <w:r>
-        <w:lastRenderedPageBreak/>
         <w:t xml:space="preserve">Example command for configuring feed 0 to send data to </w:t>
       </w:r>
       <w:proofErr w:type="spellStart"/>
@@ -11352,11 +11378,11 @@
               <w:t>Log v</w:t>
             </w:r>
             <w:r>
-              <w:t xml:space="preserve">erbosity level for the console. Anything being printed with a lower verbosity than the specified level will be </w:t>
+              <w:t xml:space="preserve">erbosity level for the console. </w:t>
             </w:r>
             <w:r>
               <w:lastRenderedPageBreak/>
-              <w:t>suppressed. A verbosity level of AT+LOG_LEVEL=WARNINGS is recommended.</w:t>
+              <w:t>Anything being printed with a lower verbosity than the specified level will be suppressed. A verbosity level of AT+LOG_LEVEL=WARNINGS is recommended.</w:t>
             </w:r>
           </w:p>
           <w:p/>
@@ -11387,7 +11413,11 @@
               <w:t xml:space="preserve"> logs</w:t>
             </w:r>
             <w:r>
-              <w:t xml:space="preserve">. Details every packet received by the </w:t>
+              <w:t xml:space="preserve">. Details every packet received by </w:t>
+            </w:r>
+            <w:r>
+              <w:lastRenderedPageBreak/>
+              <w:t xml:space="preserve">the </w:t>
             </w:r>
             <w:proofErr w:type="spellStart"/>
             <w:r>
@@ -13526,7 +13556,13 @@
       </w:pPr>
       <w:bookmarkStart w:id="54" w:name="_Toc203784993"/>
       <w:r>
-        <w:t>AT+TL_SET</w:t>
+        <w:t>AT+TL_</w:t>
+      </w:r>
+      <w:r>
+        <w:t>OFF</w:t>
+      </w:r>
+      <w:r>
+        <w:t>SET</w:t>
       </w:r>
       <w:bookmarkEnd w:id="54"/>
     </w:p>
@@ -13549,7 +13585,13 @@
         <w:pStyle w:val="code"/>
       </w:pPr>
       <w:r>
-        <w:t>AT+TL_SET=&lt;command&gt;</w:t>
+        <w:t>AT+TL_</w:t>
+      </w:r>
+      <w:r>
+        <w:t>OFF</w:t>
+      </w:r>
+      <w:r>
+        <w:t>SET=&lt;command&gt;</w:t>
       </w:r>
     </w:p>
     <w:p/>
@@ -13643,7 +13685,10 @@
           </w:tcPr>
           <w:p>
             <w:r>
-              <w:t xml:space="preserve">Trigger level, in </w:t>
+              <w:t>Trigger level</w:t>
+            </w:r>
+            <w:r>
+              <w:t xml:space="preserve"> offset (</w:t>
             </w:r>
             <w:proofErr w:type="spellStart"/>
             <w:r>
@@ -13651,6 +13696,9 @@
             </w:r>
             <w:proofErr w:type="spellEnd"/>
             <w:r>
+              <w:t xml:space="preserve"> above the measured noise floor)</w:t>
+            </w:r>
+            <w:r>
               <w:t>, or the activation word to begin a self-learning process for the trigger level using simulated annealing.</w:t>
             </w:r>
           </w:p>
@@ -13667,6 +13715,12 @@
           <w:p>
             <w:r>
               <w:t>LEARN</w:t>
+            </w:r>
+          </w:p>
+          <w:p/>
+          <w:p>
+            <w:r>
+              <w:t>Trigger level defaults to 200.</w:t>
             </w:r>
           </w:p>
         </w:tc>
@@ -13681,26 +13735,50 @@
         <w:rPr>
           <w:rStyle w:val="codeChar"/>
         </w:rPr>
-        <w:t xml:space="preserve">AT+TL_SET </w:t>
-      </w:r>
-      <w:r>
-        <w:t>command sets the value of the internal trigger level of the RF frontend’s data slicer circuit. Signals peaking above this level will trigger a demodulation. This value should be set substantially above the noise floor in order to avoid false triggers.</w:t>
-      </w:r>
-    </w:p>
-    <w:p>
-      <w:r>
-        <w:t>A higher trigger level makes the receiver less sensitive, while a lower trigger level makes the receiver more sensitive (and thus more likely to be triggered by unwanted noise).</w:t>
-      </w:r>
-    </w:p>
-    <w:p>
-      <w:r>
-        <w:t xml:space="preserve">A self-learning process can be activated by sending </w:t>
+        <w:t>AT+TL_</w:t>
       </w:r>
       <w:r>
         <w:rPr>
           <w:rStyle w:val="codeChar"/>
         </w:rPr>
-        <w:t>AT+TL_SET=LEARN</w:t>
+        <w:t>OFF</w:t>
+      </w:r>
+      <w:r>
+        <w:rPr>
+          <w:rStyle w:val="codeChar"/>
+        </w:rPr>
+        <w:t xml:space="preserve">SET </w:t>
+      </w:r>
+      <w:r>
+        <w:t>command sets the value of the internal trigger level of the RF frontend’s data slicer circuit. Signals peaking above this level will trigger a demodulation. This value should be set above the noise floor in order to avoid false triggers.</w:t>
+      </w:r>
+    </w:p>
+    <w:p>
+      <w:r>
+        <w:t>A higher trigger level makes the receiver less sensitive, while a lower trigger level makes the receiver more sensitive (and thus more likely to be triggered by unwanted noise).</w:t>
+      </w:r>
+    </w:p>
+    <w:p>
+      <w:r>
+        <w:t xml:space="preserve">A self-learning process can be activated by sending </w:t>
+      </w:r>
+      <w:r>
+        <w:rPr>
+          <w:rStyle w:val="codeChar"/>
+        </w:rPr>
+        <w:t>AT+TL_</w:t>
+      </w:r>
+      <w:r>
+        <w:rPr>
+          <w:rStyle w:val="codeChar"/>
+        </w:rPr>
+        <w:t>OFF</w:t>
+      </w:r>
+      <w:r>
+        <w:rPr>
+          <w:rStyle w:val="codeChar"/>
+        </w:rPr>
+        <w:t>SET=LEARN</w:t>
       </w:r>
       <w:r>
         <w:rPr>
@@ -13742,7 +13820,13 @@
         <w:pStyle w:val="code"/>
       </w:pPr>
       <w:r>
-        <w:t>AT+TL_SET?</w:t>
+        <w:t>AT+TL_</w:t>
+      </w:r>
+      <w:r>
+        <w:t>OFF</w:t>
+      </w:r>
+      <w:r>
+        <w:t>SET?</w:t>
       </w:r>
     </w:p>
     <w:p>
@@ -13750,7 +13834,16 @@
         <w:pStyle w:val="code"/>
       </w:pPr>
       <w:r>
-        <w:t>+TL_SET=1300mV (-62 dBm)</w:t>
+        <w:t>+TL_</w:t>
+      </w:r>
+      <w:r>
+        <w:t>OFF</w:t>
+      </w:r>
+      <w:r>
+        <w:t>SET=</w:t>
+      </w:r>
+      <w:r>
+        <w:t>200mV</w:t>
       </w:r>
     </w:p>
     <w:p/>
@@ -15293,15 +15386,15 @@
         <w:tblLook w:val="04A0" w:firstRow="1" w:lastRow="0" w:firstColumn="1" w:lastColumn="0" w:noHBand="0" w:noVBand="1"/>
       </w:tblPr>
       <w:tblGrid>
-        <w:gridCol w:w="1188"/>
-        <w:gridCol w:w="6300"/>
+        <w:gridCol w:w="1368"/>
+        <w:gridCol w:w="6120"/>
         <w:gridCol w:w="1530"/>
         <w:gridCol w:w="1926"/>
       </w:tblGrid>
       <w:tr>
         <w:tc>
           <w:tcPr>
-            <w:tcW w:w="1188" w:type="dxa"/>
+            <w:tcW w:w="1368" w:type="dxa"/>
             <w:tcBorders>
               <w:top w:val="single" w:sz="6" w:space="0" w:color="000000"/>
               <w:left w:val="single" w:sz="6" w:space="0" w:color="000000"/>
@@ -15327,7 +15420,7 @@
         </w:tc>
         <w:tc>
           <w:tcPr>
-            <w:tcW w:w="6300" w:type="dxa"/>
+            <w:tcW w:w="6120" w:type="dxa"/>
             <w:tcBorders>
               <w:top w:val="single" w:sz="6" w:space="0" w:color="000000"/>
               <w:left w:val="single" w:sz="6" w:space="0" w:color="000000"/>
@@ -15413,7 +15506,7 @@
       <w:tr>
         <w:tc>
           <w:tcPr>
-            <w:tcW w:w="1188" w:type="dxa"/>
+            <w:tcW w:w="1368" w:type="dxa"/>
             <w:tcBorders>
               <w:top w:val="single" w:sz="6" w:space="0" w:color="000000"/>
               <w:left w:val="single" w:sz="6" w:space="0" w:color="000000"/>
@@ -15433,7 +15526,7 @@
         </w:tc>
         <w:tc>
           <w:tcPr>
-            <w:tcW w:w="6300" w:type="dxa"/>
+            <w:tcW w:w="6120" w:type="dxa"/>
             <w:tcBorders>
               <w:top w:val="single" w:sz="6" w:space="0" w:color="000000"/>
               <w:left w:val="single" w:sz="6" w:space="0" w:color="000000"/>
@@ -15488,7 +15581,7 @@
       <w:tr>
         <w:tc>
           <w:tcPr>
-            <w:tcW w:w="1188" w:type="dxa"/>
+            <w:tcW w:w="1368" w:type="dxa"/>
             <w:tcBorders>
               <w:top w:val="single" w:sz="6" w:space="0" w:color="000000"/>
               <w:left w:val="single" w:sz="6" w:space="0" w:color="000000"/>
@@ -15509,7 +15602,7 @@
         </w:tc>
         <w:tc>
           <w:tcPr>
-            <w:tcW w:w="6300" w:type="dxa"/>
+            <w:tcW w:w="6120" w:type="dxa"/>
             <w:tcBorders>
               <w:top w:val="single" w:sz="6" w:space="0" w:color="000000"/>
               <w:left w:val="single" w:sz="6" w:space="0" w:color="000000"/>
@@ -15575,7 +15668,7 @@
       <w:tr>
         <w:tc>
           <w:tcPr>
-            <w:tcW w:w="1188" w:type="dxa"/>
+            <w:tcW w:w="1368" w:type="dxa"/>
             <w:tcBorders>
               <w:top w:val="single" w:sz="6" w:space="0" w:color="000000"/>
               <w:left w:val="single" w:sz="6" w:space="0" w:color="000000"/>
@@ -15596,7 +15689,7 @@
         </w:tc>
         <w:tc>
           <w:tcPr>
-            <w:tcW w:w="6300" w:type="dxa"/>
+            <w:tcW w:w="6120" w:type="dxa"/>
             <w:tcBorders>
               <w:top w:val="single" w:sz="6" w:space="0" w:color="000000"/>
               <w:left w:val="single" w:sz="6" w:space="0" w:color="000000"/>
@@ -15677,7 +15770,7 @@
       <w:tr>
         <w:tc>
           <w:tcPr>
-            <w:tcW w:w="1188" w:type="dxa"/>
+            <w:tcW w:w="1368" w:type="dxa"/>
             <w:tcBorders>
               <w:top w:val="single" w:sz="6" w:space="0" w:color="000000"/>
               <w:left w:val="single" w:sz="6" w:space="0" w:color="000000"/>
@@ -15698,7 +15791,7 @@
         </w:tc>
         <w:tc>
           <w:tcPr>
-            <w:tcW w:w="6300" w:type="dxa"/>
+            <w:tcW w:w="6120" w:type="dxa"/>
             <w:tcBorders>
               <w:top w:val="single" w:sz="6" w:space="0" w:color="000000"/>
               <w:left w:val="single" w:sz="6" w:space="0" w:color="000000"/>
@@ -15764,7 +15857,7 @@
       <w:tr>
         <w:tc>
           <w:tcPr>
-            <w:tcW w:w="1188" w:type="dxa"/>
+            <w:tcW w:w="1368" w:type="dxa"/>
             <w:tcBorders>
               <w:top w:val="single" w:sz="6" w:space="0" w:color="000000"/>
               <w:left w:val="single" w:sz="6" w:space="0" w:color="000000"/>
@@ -15791,7 +15884,7 @@
         </w:tc>
         <w:tc>
           <w:tcPr>
-            <w:tcW w:w="6300" w:type="dxa"/>
+            <w:tcW w:w="6120" w:type="dxa"/>
             <w:tcBorders>
               <w:top w:val="single" w:sz="6" w:space="0" w:color="000000"/>
               <w:left w:val="single" w:sz="6" w:space="0" w:color="000000"/>
@@ -15860,7 +15953,7 @@
       <w:tr>
         <w:tc>
           <w:tcPr>
-            <w:tcW w:w="1188" w:type="dxa"/>
+            <w:tcW w:w="1368" w:type="dxa"/>
             <w:tcBorders>
               <w:top w:val="single" w:sz="6" w:space="0" w:color="000000"/>
               <w:left w:val="single" w:sz="6" w:space="0" w:color="000000"/>
@@ -15880,7 +15973,7 @@
         </w:tc>
         <w:tc>
           <w:tcPr>
-            <w:tcW w:w="6300" w:type="dxa"/>
+            <w:tcW w:w="6120" w:type="dxa"/>
             <w:tcBorders>
               <w:top w:val="single" w:sz="6" w:space="0" w:color="000000"/>
               <w:left w:val="single" w:sz="6" w:space="0" w:color="000000"/>
@@ -15959,7 +16052,7 @@
       <w:tr>
         <w:tc>
           <w:tcPr>
-            <w:tcW w:w="1188" w:type="dxa"/>
+            <w:tcW w:w="1368" w:type="dxa"/>
             <w:tcBorders>
               <w:top w:val="single" w:sz="6" w:space="0" w:color="000000"/>
               <w:left w:val="single" w:sz="6" w:space="0" w:color="000000"/>
@@ -15980,7 +16073,7 @@
         </w:tc>
         <w:tc>
           <w:tcPr>
-            <w:tcW w:w="6300" w:type="dxa"/>
+            <w:tcW w:w="6120" w:type="dxa"/>
             <w:tcBorders>
               <w:top w:val="single" w:sz="6" w:space="0" w:color="000000"/>
               <w:left w:val="single" w:sz="6" w:space="0" w:color="000000"/>
@@ -16046,7 +16139,7 @@
       <w:tr>
         <w:tc>
           <w:tcPr>
-            <w:tcW w:w="1188" w:type="dxa"/>
+            <w:tcW w:w="1368" w:type="dxa"/>
             <w:tcBorders>
               <w:top w:val="single" w:sz="6" w:space="0" w:color="000000"/>
               <w:left w:val="single" w:sz="6" w:space="0" w:color="000000"/>
@@ -16067,7 +16160,7 @@
         </w:tc>
         <w:tc>
           <w:tcPr>
-            <w:tcW w:w="6300" w:type="dxa"/>
+            <w:tcW w:w="6120" w:type="dxa"/>
             <w:tcBorders>
               <w:top w:val="single" w:sz="6" w:space="0" w:color="000000"/>
               <w:left w:val="single" w:sz="6" w:space="0" w:color="000000"/>
@@ -16133,7 +16226,7 @@
       <w:tr>
         <w:tc>
           <w:tcPr>
-            <w:tcW w:w="1188" w:type="dxa"/>
+            <w:tcW w:w="1368" w:type="dxa"/>
             <w:tcBorders>
               <w:top w:val="single" w:sz="6" w:space="0" w:color="000000"/>
               <w:left w:val="single" w:sz="6" w:space="0" w:color="000000"/>
@@ -16154,7 +16247,7 @@
         </w:tc>
         <w:tc>
           <w:tcPr>
-            <w:tcW w:w="6300" w:type="dxa"/>
+            <w:tcW w:w="6120" w:type="dxa"/>
             <w:tcBorders>
               <w:top w:val="single" w:sz="6" w:space="0" w:color="000000"/>
               <w:left w:val="single" w:sz="6" w:space="0" w:color="000000"/>
@@ -16220,7 +16313,7 @@
       <w:tr>
         <w:tc>
           <w:tcPr>
-            <w:tcW w:w="1188" w:type="dxa"/>
+            <w:tcW w:w="1368" w:type="dxa"/>
             <w:tcBorders>
               <w:top w:val="single" w:sz="6" w:space="0" w:color="000000"/>
               <w:left w:val="single" w:sz="6" w:space="0" w:color="000000"/>
@@ -16240,7 +16333,7 @@
         </w:tc>
         <w:tc>
           <w:tcPr>
-            <w:tcW w:w="6300" w:type="dxa"/>
+            <w:tcW w:w="6120" w:type="dxa"/>
             <w:tcBorders>
               <w:top w:val="single" w:sz="6" w:space="0" w:color="000000"/>
               <w:left w:val="single" w:sz="6" w:space="0" w:color="000000"/>
@@ -16304,7 +16397,7 @@
       <w:tr>
         <w:tc>
           <w:tcPr>
-            <w:tcW w:w="1188" w:type="dxa"/>
+            <w:tcW w:w="1368" w:type="dxa"/>
             <w:tcBorders>
               <w:top w:val="single" w:sz="6" w:space="0" w:color="000000"/>
               <w:left w:val="single" w:sz="6" w:space="0" w:color="000000"/>
@@ -16325,7 +16418,7 @@
         </w:tc>
         <w:tc>
           <w:tcPr>
-            <w:tcW w:w="6300" w:type="dxa"/>
+            <w:tcW w:w="6120" w:type="dxa"/>
             <w:tcBorders>
               <w:top w:val="single" w:sz="6" w:space="0" w:color="000000"/>
               <w:left w:val="single" w:sz="6" w:space="0" w:color="000000"/>
@@ -16397,7 +16490,7 @@
       <w:tr>
         <w:tc>
           <w:tcPr>
-            <w:tcW w:w="1188" w:type="dxa"/>
+            <w:tcW w:w="1368" w:type="dxa"/>
             <w:tcBorders>
               <w:top w:val="single" w:sz="6" w:space="0" w:color="000000"/>
               <w:left w:val="single" w:sz="6" w:space="0" w:color="000000"/>
@@ -16418,7 +16511,7 @@
         </w:tc>
         <w:tc>
           <w:tcPr>
-            <w:tcW w:w="6300" w:type="dxa"/>
+            <w:tcW w:w="6120" w:type="dxa"/>
             <w:tcBorders>
               <w:top w:val="single" w:sz="6" w:space="0" w:color="000000"/>
               <w:left w:val="single" w:sz="6" w:space="0" w:color="000000"/>
@@ -16484,7 +16577,7 @@
       <w:tr>
         <w:tc>
           <w:tcPr>
-            <w:tcW w:w="1188" w:type="dxa"/>
+            <w:tcW w:w="1368" w:type="dxa"/>
             <w:tcBorders>
               <w:top w:val="single" w:sz="6" w:space="0" w:color="000000"/>
               <w:left w:val="single" w:sz="6" w:space="0" w:color="000000"/>
@@ -16499,13 +16592,16 @@
               <w:spacing w:after="0"/>
             </w:pPr>
             <w:r>
+              <w:t>BARO_</w:t>
+            </w:r>
+            <w:r>
               <w:t xml:space="preserve">VELV </w:t>
             </w:r>
           </w:p>
         </w:tc>
         <w:tc>
           <w:tcPr>
-            <w:tcW w:w="6300" w:type="dxa"/>
+            <w:tcW w:w="6120" w:type="dxa"/>
             <w:tcBorders>
               <w:top w:val="single" w:sz="6" w:space="0" w:color="000000"/>
               <w:left w:val="single" w:sz="6" w:space="0" w:color="000000"/>
@@ -16520,7 +16616,10 @@
               <w:spacing w:after="0"/>
             </w:pPr>
             <w:r>
-              <w:t>Vertical velocity of aircraft, in ft/min</w:t>
+              <w:t>Barometric v</w:t>
+            </w:r>
+            <w:r>
+              <w:t>ertical velocity of aircraft, in ft/min</w:t>
             </w:r>
             <w:r>
               <w:t>.</w:t>
@@ -16571,7 +16670,88 @@
       <w:tr>
         <w:tc>
           <w:tcPr>
-            <w:tcW w:w="1188" w:type="dxa"/>
+            <w:tcW w:w="1368" w:type="dxa"/>
+            <w:tcBorders>
+              <w:top w:val="single" w:sz="6" w:space="0" w:color="000000"/>
+              <w:left w:val="single" w:sz="6" w:space="0" w:color="000000"/>
+              <w:bottom w:val="single" w:sz="6" w:space="0" w:color="000000"/>
+              <w:right w:val="single" w:sz="6" w:space="0" w:color="000000"/>
+            </w:tcBorders>
+            <w:vAlign w:val="center"/>
+          </w:tcPr>
+          <w:p>
+            <w:pPr>
+              <w:spacing w:after="0"/>
+            </w:pPr>
+            <w:r>
+              <w:t>GNSS_VELV</w:t>
+            </w:r>
+          </w:p>
+        </w:tc>
+        <w:tc>
+          <w:tcPr>
+            <w:tcW w:w="6120" w:type="dxa"/>
+            <w:tcBorders>
+              <w:top w:val="single" w:sz="6" w:space="0" w:color="000000"/>
+              <w:left w:val="single" w:sz="6" w:space="0" w:color="000000"/>
+              <w:bottom w:val="single" w:sz="6" w:space="0" w:color="000000"/>
+              <w:right w:val="single" w:sz="6" w:space="0" w:color="000000"/>
+            </w:tcBorders>
+            <w:vAlign w:val="center"/>
+          </w:tcPr>
+          <w:p>
+            <w:pPr>
+              <w:spacing w:after="0"/>
+            </w:pPr>
+            <w:r>
+              <w:t>Geometric vertical velocity of the aircraft, in ft/min</w:t>
+            </w:r>
+          </w:p>
+        </w:tc>
+        <w:tc>
+          <w:tcPr>
+            <w:tcW w:w="1530" w:type="dxa"/>
+            <w:tcBorders>
+              <w:top w:val="single" w:sz="6" w:space="0" w:color="000000"/>
+              <w:left w:val="single" w:sz="6" w:space="0" w:color="000000"/>
+              <w:bottom w:val="single" w:sz="6" w:space="0" w:color="000000"/>
+              <w:right w:val="single" w:sz="6" w:space="0" w:color="000000"/>
+            </w:tcBorders>
+          </w:tcPr>
+          <w:p>
+            <w:pPr>
+              <w:spacing w:after="0"/>
+            </w:pPr>
+            <w:r>
+              <w:t>Integer</w:t>
+            </w:r>
+          </w:p>
+        </w:tc>
+        <w:tc>
+          <w:tcPr>
+            <w:tcW w:w="1926" w:type="dxa"/>
+            <w:tcBorders>
+              <w:top w:val="single" w:sz="6" w:space="0" w:color="000000"/>
+              <w:left w:val="single" w:sz="6" w:space="0" w:color="000000"/>
+              <w:bottom w:val="single" w:sz="6" w:space="0" w:color="000000"/>
+              <w:right w:val="single" w:sz="6" w:space="0" w:color="000000"/>
+            </w:tcBorders>
+            <w:vAlign w:val="center"/>
+          </w:tcPr>
+          <w:p>
+            <w:pPr>
+              <w:spacing w:after="0"/>
+            </w:pPr>
+            <w:r>
+              <w:t>-1344</w:t>
+            </w:r>
+          </w:p>
+        </w:tc>
+      </w:tr>
+      <w:tr>
+        <w:tc>
+          <w:tcPr>
+            <w:tcW w:w="1368" w:type="dxa"/>
             <w:tcBorders>
               <w:top w:val="single" w:sz="6" w:space="0" w:color="000000"/>
               <w:left w:val="single" w:sz="6" w:space="0" w:color="000000"/>
@@ -16592,7 +16772,7 @@
         </w:tc>
         <w:tc>
           <w:tcPr>
-            <w:tcW w:w="6300" w:type="dxa"/>
+            <w:tcW w:w="6120" w:type="dxa"/>
             <w:tcBorders>
               <w:top w:val="single" w:sz="6" w:space="0" w:color="000000"/>
               <w:left w:val="single" w:sz="6" w:space="0" w:color="000000"/>
@@ -16658,7 +16838,7 @@
       <w:tr>
         <w:tc>
           <w:tcPr>
-            <w:tcW w:w="1188" w:type="dxa"/>
+            <w:tcW w:w="1368" w:type="dxa"/>
             <w:tcBorders>
               <w:top w:val="single" w:sz="6" w:space="0" w:color="000000"/>
               <w:left w:val="single" w:sz="6" w:space="0" w:color="000000"/>
@@ -16679,7 +16859,7 @@
         </w:tc>
         <w:tc>
           <w:tcPr>
-            <w:tcW w:w="6300" w:type="dxa"/>
+            <w:tcW w:w="6120" w:type="dxa"/>
             <w:tcBorders>
               <w:top w:val="single" w:sz="6" w:space="0" w:color="000000"/>
               <w:left w:val="single" w:sz="6" w:space="0" w:color="000000"/>
@@ -16750,7 +16930,7 @@
       <w:tr>
         <w:tc>
           <w:tcPr>
-            <w:tcW w:w="1188" w:type="dxa"/>
+            <w:tcW w:w="1368" w:type="dxa"/>
             <w:tcBorders>
               <w:top w:val="single" w:sz="6" w:space="0" w:color="000000"/>
               <w:left w:val="single" w:sz="6" w:space="0" w:color="000000"/>
@@ -16770,7 +16950,7 @@
         </w:tc>
         <w:tc>
           <w:tcPr>
-            <w:tcW w:w="6300" w:type="dxa"/>
+            <w:tcW w:w="6120" w:type="dxa"/>
             <w:tcBorders>
               <w:top w:val="single" w:sz="6" w:space="0" w:color="000000"/>
               <w:left w:val="single" w:sz="6" w:space="0" w:color="000000"/>
@@ -16843,7 +17023,7 @@
       <w:tr>
         <w:tc>
           <w:tcPr>
-            <w:tcW w:w="1188" w:type="dxa"/>
+            <w:tcW w:w="1368" w:type="dxa"/>
             <w:tcBorders>
               <w:top w:val="single" w:sz="6" w:space="0" w:color="000000"/>
               <w:left w:val="single" w:sz="6" w:space="0" w:color="000000"/>
@@ -16864,7 +17044,7 @@
         </w:tc>
         <w:tc>
           <w:tcPr>
-            <w:tcW w:w="6300" w:type="dxa"/>
+            <w:tcW w:w="6120" w:type="dxa"/>
             <w:tcBorders>
               <w:top w:val="single" w:sz="6" w:space="0" w:color="000000"/>
               <w:left w:val="single" w:sz="6" w:space="0" w:color="000000"/>
@@ -16939,7 +17119,7 @@
       <w:tr>
         <w:tc>
           <w:tcPr>
-            <w:tcW w:w="1188" w:type="dxa"/>
+            <w:tcW w:w="1368" w:type="dxa"/>
             <w:tcBorders>
               <w:top w:val="single" w:sz="6" w:space="0" w:color="000000"/>
               <w:left w:val="single" w:sz="6" w:space="0" w:color="000000"/>
@@ -16963,7 +17143,7 @@
         </w:tc>
         <w:tc>
           <w:tcPr>
-            <w:tcW w:w="6300" w:type="dxa"/>
+            <w:tcW w:w="6120" w:type="dxa"/>
             <w:tcBorders>
               <w:top w:val="single" w:sz="6" w:space="0" w:color="000000"/>
               <w:left w:val="single" w:sz="6" w:space="0" w:color="000000"/>
@@ -17047,7 +17227,7 @@
       <w:tr>
         <w:tc>
           <w:tcPr>
-            <w:tcW w:w="1188" w:type="dxa"/>
+            <w:tcW w:w="1368" w:type="dxa"/>
             <w:tcBorders>
               <w:top w:val="single" w:sz="6" w:space="0" w:color="000000"/>
               <w:left w:val="single" w:sz="6" w:space="0" w:color="000000"/>
@@ -17068,7 +17248,7 @@
         </w:tc>
         <w:tc>
           <w:tcPr>
-            <w:tcW w:w="6300" w:type="dxa"/>
+            <w:tcW w:w="6120" w:type="dxa"/>
             <w:tcBorders>
               <w:top w:val="single" w:sz="6" w:space="0" w:color="000000"/>
               <w:left w:val="single" w:sz="6" w:space="0" w:color="000000"/>
@@ -17199,8 +17379,8 @@
       </w:tblPr>
       <w:tblGrid>
         <w:gridCol w:w="470"/>
-        <w:gridCol w:w="3502"/>
-        <w:gridCol w:w="7044"/>
+        <w:gridCol w:w="3602"/>
+        <w:gridCol w:w="6944"/>
       </w:tblGrid>
       <w:tr>
         <w:tc>
@@ -17482,6 +17662,9 @@
           </w:tcPr>
           <w:p>
             <w:r>
+              <w:t>BARO_</w:t>
+            </w:r>
+            <w:r>
               <w:t>VERTICAL_VELOCITY_VALID</w:t>
             </w:r>
           </w:p>
@@ -17492,7 +17675,13 @@
           </w:tcPr>
           <w:p>
             <w:r>
-              <w:t>Emitter has provided a vertical velocity.</w:t>
+              <w:t xml:space="preserve">Emitter has provided a </w:t>
+            </w:r>
+            <w:r>
+              <w:t xml:space="preserve">barometric </w:t>
+            </w:r>
+            <w:r>
+              <w:t>vertical velocity.</w:t>
             </w:r>
           </w:p>
         </w:tc>
@@ -17514,7 +17703,7 @@
           </w:tcPr>
           <w:p>
             <w:r>
-              <w:t>IS_MILITARY</w:t>
+              <w:t xml:space="preserve">GNSS_VERTICAL_VELOCITY_VALID </w:t>
             </w:r>
           </w:p>
         </w:tc>
@@ -17524,7 +17713,7 @@
           </w:tcPr>
           <w:p>
             <w:r>
-              <w:t>Emitter has transmitted at least one packet using a military format, such as Military Extended Squitter (DF=19).</w:t>
+              <w:t>Emitter has provided a GNSS vertical velocity.</w:t>
             </w:r>
           </w:p>
         </w:tc>
@@ -17546,7 +17735,7 @@
           </w:tcPr>
           <w:p>
             <w:r>
-              <w:t>IS_CLASS_B2_GROUND_VEHICLE</w:t>
+              <w:t>IS_MILITARY</w:t>
             </w:r>
           </w:p>
         </w:tc>
@@ -17556,7 +17745,7 @@
           </w:tcPr>
           <w:p>
             <w:r>
-              <w:t>Emitter is actually a ground vehicle using a Class B2 transponder with a transmission power &lt; 70W.</w:t>
+              <w:t>Emitter has transmitted at least one packet using a military format, such as Military Extended Squitter (DF=19).</w:t>
             </w:r>
           </w:p>
         </w:tc>
@@ -17578,7 +17767,7 @@
           </w:tcPr>
           <w:p>
             <w:r>
-              <w:t>HAS_1090_ES_IN</w:t>
+              <w:t>IS_CLASS_B2_GROUND_VEHICLE</w:t>
             </w:r>
           </w:p>
         </w:tc>
@@ -17588,15 +17777,7 @@
           </w:tcPr>
           <w:p>
             <w:r>
-              <w:t xml:space="preserve">Emitter has </w:t>
-            </w:r>
-            <w:proofErr w:type="gramStart"/>
-            <w:r>
-              <w:t>receive</w:t>
-            </w:r>
-            <w:proofErr w:type="gramEnd"/>
-            <w:r>
-              <w:t xml:space="preserve"> capability for 1090MHz Extended Squitter transmissions.</w:t>
+              <w:t>Emitter is actually a ground vehicle using a Class B2 transponder with a transmission power &lt; 70W.</w:t>
             </w:r>
           </w:p>
         </w:tc>
@@ -17618,7 +17799,7 @@
           </w:tcPr>
           <w:p>
             <w:r>
-              <w:t>HAS_UAT_IN</w:t>
+              <w:t>HAS_1090_ES_IN</w:t>
             </w:r>
           </w:p>
         </w:tc>
@@ -17636,7 +17817,7 @@
             </w:r>
             <w:proofErr w:type="gramEnd"/>
             <w:r>
-              <w:t xml:space="preserve"> capability for UAT (978MHz Universal Access Transceiver) transmissions.</w:t>
+              <w:t xml:space="preserve"> capability for 1090MHz Extended Squitter transmissions.</w:t>
             </w:r>
           </w:p>
         </w:tc>
@@ -17658,7 +17839,7 @@
           </w:tcPr>
           <w:p>
             <w:r>
-              <w:t>TCAS_OPERATIONAL</w:t>
+              <w:t>HAS_UAT_IN</w:t>
             </w:r>
           </w:p>
         </w:tc>
@@ -17668,7 +17849,15 @@
           </w:tcPr>
           <w:p>
             <w:r>
-              <w:t>Emitter has a functional TCAS (Traffic Collision Avoidance System) onboard.</w:t>
+              <w:t xml:space="preserve">Emitter has </w:t>
+            </w:r>
+            <w:proofErr w:type="gramStart"/>
+            <w:r>
+              <w:t>receive</w:t>
+            </w:r>
+            <w:proofErr w:type="gramEnd"/>
+            <w:r>
+              <w:t xml:space="preserve"> capability for UAT (978MHz Universal Access Transceiver) transmissions.</w:t>
             </w:r>
           </w:p>
         </w:tc>
@@ -17690,7 +17879,7 @@
           </w:tcPr>
           <w:p>
             <w:r>
-              <w:t>SINGLE_ANTENNA</w:t>
+              <w:t>TCAS_OPERATIONAL</w:t>
             </w:r>
           </w:p>
         </w:tc>
@@ -17700,7 +17889,7 @@
           </w:tcPr>
           <w:p>
             <w:r>
-              <w:t>Emitter is using a single antenna, instead antennas above and below the fuselage. Transmissions may be weak or irregular during maneuvering.</w:t>
+              <w:t>Emitter has a functional TCAS (Traffic Collision Avoidance System) onboard.</w:t>
             </w:r>
           </w:p>
         </w:tc>
@@ -17722,7 +17911,7 @@
           </w:tcPr>
           <w:p>
             <w:r>
-              <w:t>DIRECTION_IS_HEADING</w:t>
+              <w:t>SINGLE_ANTENNA</w:t>
             </w:r>
           </w:p>
         </w:tc>
@@ -17732,7 +17921,7 @@
           </w:tcPr>
           <w:p>
             <w:r>
-              <w:t>Surface position messages provided by the aircraft indicate a heading and not a track angle.</w:t>
+              <w:t>Emitter is using a single antenna, instead antennas above and below the fuselage. Transmissions may be weak or irregular during maneuvering.</w:t>
             </w:r>
           </w:p>
         </w:tc>
@@ -17754,7 +17943,7 @@
           </w:tcPr>
           <w:p>
             <w:r>
-              <w:t>HEADING_USES_MAGNETIC_NORTH</w:t>
+              <w:t>DIRECTION_IS_HEADING</w:t>
             </w:r>
           </w:p>
         </w:tc>
@@ -17764,7 +17953,7 @@
           </w:tcPr>
           <w:p>
             <w:r>
-              <w:t>Heading reported by the aircraft while on the surface uses magnetic north instead of true north.</w:t>
+              <w:t>Surface position messages provided by the aircraft indicate a heading and not a track angle.</w:t>
             </w:r>
           </w:p>
         </w:tc>
@@ -17786,7 +17975,7 @@
           </w:tcPr>
           <w:p>
             <w:r>
-              <w:t>IDENT</w:t>
+              <w:t>HEADING_USES_MAGNETIC_NORTH</w:t>
             </w:r>
           </w:p>
         </w:tc>
@@ -17796,7 +17985,7 @@
           </w:tcPr>
           <w:p>
             <w:r>
-              <w:t>The aircraft has its SPI (Special Position Identification) bits set in Mode A/C or Mode S messages. This indicates that the pilot has depressed the momentary IDENT switch on their transponder, most likely at the request of air traffic control.</w:t>
+              <w:t>Heading reported by the aircraft while on the surface uses magnetic north instead of true north.</w:t>
             </w:r>
           </w:p>
         </w:tc>
@@ -17818,7 +18007,7 @@
           </w:tcPr>
           <w:p>
             <w:r>
-              <w:t>ALERT</w:t>
+              <w:t>IDENT</w:t>
             </w:r>
           </w:p>
         </w:tc>
@@ -17828,7 +18017,7 @@
           </w:tcPr>
           <w:p>
             <w:r>
-              <w:t>The aircraft is issuing either a permanent or momentary alert. This could correspond to an operational mode change or something else.</w:t>
+              <w:t>The aircraft has its SPI (Special Position Identification) bits set in Mode A/C or Mode S messages. This indicates that the pilot has depressed the momentary IDENT switch on their transponder, most likely at the request of air traffic control.</w:t>
             </w:r>
           </w:p>
         </w:tc>
@@ -17850,7 +18039,7 @@
           </w:tcPr>
           <w:p>
             <w:r>
-              <w:t>TCAS_RA</w:t>
+              <w:t>ALERT</w:t>
             </w:r>
           </w:p>
         </w:tc>
@@ -17860,7 +18049,7 @@
           </w:tcPr>
           <w:p>
             <w:r>
-              <w:t>The aircraft has an active TCAS resolution advisory (i.e. the aircraft is warning the pilot to take action in order to avoid colliding with another aircraft).</w:t>
+              <w:t>The aircraft is issuing either a permanent or momentary alert. This could correspond to an operational mode change or something else.</w:t>
             </w:r>
           </w:p>
         </w:tc>
@@ -17882,7 +18071,7 @@
           </w:tcPr>
           <w:p>
             <w:r>
-              <w:t>RESERVED_0</w:t>
+              <w:t>TCAS_RA</w:t>
             </w:r>
           </w:p>
         </w:tc>
@@ -17890,7 +18079,11 @@
           <w:tcPr>
             <w:tcW w:w="7044" w:type="dxa"/>
           </w:tcPr>
-          <w:p/>
+          <w:p>
+            <w:r>
+              <w:t>The aircraft has an active TCAS resolution advisory (i.e. the aircraft is warning the pilot to take action in order to avoid colliding with another aircraft).</w:t>
+            </w:r>
+          </w:p>
         </w:tc>
       </w:tr>
       <w:tr>
@@ -17910,7 +18103,7 @@
           </w:tcPr>
           <w:p>
             <w:r>
-              <w:t>RESERVED_1</w:t>
+              <w:t>RESERVED_0</w:t>
             </w:r>
           </w:p>
         </w:tc>
@@ -17938,7 +18131,7 @@
           </w:tcPr>
           <w:p>
             <w:r>
-              <w:t>RESERVED_2</w:t>
+              <w:t>RESERVED_1</w:t>
             </w:r>
           </w:p>
         </w:tc>
@@ -17966,7 +18159,7 @@
           </w:tcPr>
           <w:p>
             <w:r>
-              <w:t>RESERVED_3</w:t>
+              <w:t>UPDATED_BARO_ALTITUDE</w:t>
             </w:r>
           </w:p>
         </w:tc>
@@ -17974,7 +18167,11 @@
           <w:tcPr>
             <w:tcW w:w="7044" w:type="dxa"/>
           </w:tcPr>
-          <w:p/>
+          <w:p>
+            <w:r>
+              <w:t>Barometric altitude has been updated within the last reporting interval.</w:t>
+            </w:r>
+          </w:p>
         </w:tc>
       </w:tr>
       <w:tr>
@@ -17994,7 +18191,7 @@
           </w:tcPr>
           <w:p>
             <w:r>
-              <w:t>UPDATED_BARO_ALTITUDE</w:t>
+              <w:t>UPDATED_GNSS_ALTITUDE</w:t>
             </w:r>
           </w:p>
         </w:tc>
@@ -18004,7 +18201,7 @@
           </w:tcPr>
           <w:p>
             <w:r>
-              <w:t>Barometric altitude has been updated within the last reporting interval.</w:t>
+              <w:t>GNSS altitude has been updated within the last reporting interval.</w:t>
             </w:r>
           </w:p>
         </w:tc>
@@ -18026,7 +18223,7 @@
           </w:tcPr>
           <w:p>
             <w:r>
-              <w:t>UPDATED_GNSS_ALTITUDE</w:t>
+              <w:t>UPDATED_POSITION</w:t>
             </w:r>
           </w:p>
         </w:tc>
@@ -18036,7 +18233,7 @@
           </w:tcPr>
           <w:p>
             <w:r>
-              <w:t>GNSS altitude has been updated within the last reporting interval.</w:t>
+              <w:t>Position (latitude / longitude) has been updated within the last reporting interval.</w:t>
             </w:r>
           </w:p>
         </w:tc>
@@ -18058,7 +18255,7 @@
           </w:tcPr>
           <w:p>
             <w:r>
-              <w:t>UPDATED_POSITION</w:t>
+              <w:t>UPDATED_DIRECTION</w:t>
             </w:r>
           </w:p>
         </w:tc>
@@ -18068,7 +18265,7 @@
           </w:tcPr>
           <w:p>
             <w:r>
-              <w:t>Position (latitude / longitude) has been updated within the last reporting interval.</w:t>
+              <w:t>Direction has been updated within the last reporting interval.</w:t>
             </w:r>
           </w:p>
         </w:tc>
@@ -18090,7 +18287,7 @@
           </w:tcPr>
           <w:p>
             <w:r>
-              <w:t>UPDATED_DIRECTION</w:t>
+              <w:t>UPDATED_HORIZONTAL_VELOCITY</w:t>
             </w:r>
           </w:p>
         </w:tc>
@@ -18100,7 +18297,7 @@
           </w:tcPr>
           <w:p>
             <w:r>
-              <w:t>Direction has been updated within the last reporting interval.</w:t>
+              <w:t>Horizontal velocity has been updated within the last reporting interval.</w:t>
             </w:r>
           </w:p>
         </w:tc>
@@ -18122,7 +18319,13 @@
           </w:tcPr>
           <w:p>
             <w:r>
-              <w:t>UPDATED_HORIZONTAL_VELOCITY</w:t>
+              <w:t>UPDATED_</w:t>
+            </w:r>
+            <w:r>
+              <w:t>BARO_</w:t>
+            </w:r>
+            <w:r>
+              <w:t>VERTICAL_VELOCITY</w:t>
             </w:r>
           </w:p>
         </w:tc>
@@ -18132,7 +18335,10 @@
           </w:tcPr>
           <w:p>
             <w:r>
-              <w:t>Horizontal velocity has been updated within the last reporting interval.</w:t>
+              <w:t>Barometric v</w:t>
+            </w:r>
+            <w:r>
+              <w:t>ertical velocity has been updated within the last reporting interval.</w:t>
             </w:r>
           </w:p>
         </w:tc>
@@ -18154,7 +18360,7 @@
           </w:tcPr>
           <w:p>
             <w:r>
-              <w:t>UPDATED_VERTICAL_VELOCITY</w:t>
+              <w:t>UPDATED_GNSS_VERTICAL_VELOCITY</w:t>
             </w:r>
           </w:p>
         </w:tc>
@@ -18164,7 +18370,7 @@
           </w:tcPr>
           <w:p>
             <w:r>
-              <w:t>Vertical velocity has been updated within the last reporting interval.</w:t>
+              <w:t>GNSS vertical velocity has been updated within the last reporting interval.</w:t>
             </w:r>
           </w:p>
         </w:tc>
@@ -22350,6 +22556,7 @@
           <w:b/>
           <w:bCs/>
         </w:rPr>
+        <w:lastRenderedPageBreak/>
         <w:br w:type="page"/>
       </w:r>
     </w:p>
@@ -32914,6 +33121,16 @@
       <w:shd w:val="clear" w:color="auto" w:fill="E7E6E6" w:themeFill="background2"/>
     </w:rPr>
   </w:style>
+  <w:style w:type="paragraph" w:styleId="Revision">
+    <w:name w:val="Revision"/>
+    <w:hidden/>
+    <w:uiPriority w:val="99"/>
+    <w:semiHidden/>
+    <w:rsid w:val="00E14BBC"/>
+    <w:pPr>
+      <w:spacing w:after="0" w:line="240" w:lineRule="auto"/>
+    </w:pPr>
+  </w:style>
 </w:styles>
 </file>
 

</xml_diff>

<commit_message>
Save progress before updating test files
</commit_message>
<xml_diff>
--- a/word/datasheet_adsbee_1090.docx
+++ b/word/datasheet_adsbee_1090.docx
@@ -79,7 +79,7 @@
         <w:rPr>
           <w:noProof/>
         </w:rPr>
-        <w:pict w14:anchorId="07BC88C9">
+        <w:pict w14:anchorId="12CC8B96">
           <v:shapetype id="_x0000_t202" coordsize="21600,21600" o:spt="202" path="m,l,21600r21600,l21600,xe">
             <v:stroke joinstyle="miter"/>
             <v:path gradientshapeok="t" o:connecttype="rect"/>
@@ -166,7 +166,7 @@
         <w:rPr>
           <w:noProof/>
         </w:rPr>
-        <w:pict w14:anchorId="78064E5E">
+        <w:pict w14:anchorId="5CCA676A">
           <v:shapetype id="_x0000_t75" coordsize="21600,21600" o:spt="75" o:preferrelative="t" path="m@4@5l@4@11@9@11@9@5xe" filled="f" stroked="f">
             <v:stroke joinstyle="miter"/>
             <v:formulas>
@@ -8491,6 +8491,7 @@
       </w:pPr>
       <w:bookmarkStart w:id="9" w:name="_Toc203784951"/>
       <w:r>
+        <w:lastRenderedPageBreak/>
         <w:t>AT Commands</w:t>
       </w:r>
       <w:bookmarkEnd w:id="9"/>
@@ -9210,7 +9211,6 @@
           <w:p>
             <w:proofErr w:type="spellStart"/>
             <w:r>
-              <w:lastRenderedPageBreak/>
               <w:t>comms_uart_baud</w:t>
             </w:r>
             <w:r>
@@ -9329,6 +9329,7 @@
       </w:pPr>
       <w:bookmarkStart w:id="14" w:name="_Toc203784955"/>
       <w:r>
+        <w:lastRenderedPageBreak/>
         <w:t>AT+BIAS_TEE_ENABLE</w:t>
       </w:r>
       <w:bookmarkEnd w:id="14"/>
@@ -10328,7 +10329,6 @@
       </w:pPr>
       <w:bookmarkStart w:id="25" w:name="_Toc203784965"/>
       <w:r>
-        <w:lastRenderedPageBreak/>
         <w:t>Query Ethernet Setting</w:t>
       </w:r>
       <w:bookmarkEnd w:id="25"/>
@@ -10425,6 +10425,7 @@
     <w:p/>
     <w:p>
       <w:r>
+        <w:lastRenderedPageBreak/>
         <w:t xml:space="preserve">Example command for configuring feed 0 to send data to </w:t>
       </w:r>
       <w:proofErr w:type="spellStart"/>
@@ -11378,11 +11379,11 @@
               <w:t>Log v</w:t>
             </w:r>
             <w:r>
-              <w:t xml:space="preserve">erbosity level for the console. </w:t>
+              <w:t xml:space="preserve">erbosity level for the console. Anything being printed with a lower verbosity than the specified level will be </w:t>
             </w:r>
             <w:r>
               <w:lastRenderedPageBreak/>
-              <w:t>Anything being printed with a lower verbosity than the specified level will be suppressed. A verbosity level of AT+LOG_LEVEL=WARNINGS is recommended.</w:t>
+              <w:t>suppressed. A verbosity level of AT+LOG_LEVEL=WARNINGS is recommended.</w:t>
             </w:r>
           </w:p>
           <w:p/>
@@ -11413,11 +11414,7 @@
               <w:t xml:space="preserve"> logs</w:t>
             </w:r>
             <w:r>
-              <w:t xml:space="preserve">. Details every packet received by </w:t>
-            </w:r>
-            <w:r>
-              <w:lastRenderedPageBreak/>
-              <w:t xml:space="preserve">the </w:t>
+              <w:t xml:space="preserve">. Details every packet received by the </w:t>
             </w:r>
             <w:proofErr w:type="spellStart"/>
             <w:r>
@@ -15259,6 +15256,9 @@
         </w:numPr>
       </w:pPr>
       <w:bookmarkStart w:id="70" w:name="_Toc203785009"/>
+      <w:r>
+        <w:t xml:space="preserve">Mode S </w:t>
+      </w:r>
       <w:r>
         <w:t>Aircraft Message</w:t>
       </w:r>
@@ -28289,7 +28289,7 @@
         <w:noProof/>
         <w:color w:val="FFFFFF" w:themeColor="background1"/>
       </w:rPr>
-      <w:pict w14:anchorId="7A536EAC">
+      <w:pict w14:anchorId="284EA412">
         <v:rect id="_x0000_s1025" alt="" style="position:absolute;left:0;text-align:left;margin-left:-82.1pt;margin-top:.05pt;width:664.9pt;height:84.5pt;z-index:-251657728;mso-wrap-edited:f;mso-width-percent:0;mso-height-percent:0;mso-width-percent:0;mso-height-percent:0" fillcolor="#00ad4d" stroked="f"/>
       </w:pict>
     </w:r>

</xml_diff>

<commit_message>
Modified emitter categories to include missing categories
* Add extra resolution for ground obstacles: point obstacle, line obstacle, etc.
* Unify cateogry enum to ADSBTypes.
</commit_message>
<xml_diff>
--- a/word/datasheet_adsbee_1090.docx
+++ b/word/datasheet_adsbee_1090.docx
@@ -18463,7 +18463,7 @@
               <w:jc w:val="center"/>
             </w:pPr>
             <w:r>
-              <w:t>0</w:t>
+              <w:t>-1</w:t>
             </w:r>
           </w:p>
         </w:tc>
@@ -18491,7 +18491,7 @@
               <w:jc w:val="center"/>
             </w:pPr>
             <w:r>
-              <w:t>1</w:t>
+              <w:t>0</w:t>
             </w:r>
           </w:p>
         </w:tc>
@@ -18504,7 +18504,7 @@
               <w:jc w:val="center"/>
             </w:pPr>
             <w:r>
-              <w:t>Reserved</w:t>
+              <w:t>No Category Information</w:t>
             </w:r>
           </w:p>
         </w:tc>
@@ -18519,7 +18519,7 @@
               <w:jc w:val="center"/>
             </w:pPr>
             <w:r>
-              <w:t>2</w:t>
+              <w:t>1</w:t>
             </w:r>
           </w:p>
         </w:tc>
@@ -18532,7 +18532,7 @@
               <w:jc w:val="center"/>
             </w:pPr>
             <w:r>
-              <w:t>No Category Information</w:t>
+              <w:t>Light Aircraft (&lt; 7,000kg)</w:t>
             </w:r>
           </w:p>
         </w:tc>
@@ -18547,7 +18547,7 @@
               <w:jc w:val="center"/>
             </w:pPr>
             <w:r>
-              <w:t>3</w:t>
+              <w:t>2</w:t>
             </w:r>
           </w:p>
         </w:tc>
@@ -18560,7 +18560,7 @@
               <w:jc w:val="center"/>
             </w:pPr>
             <w:r>
-              <w:t>Surface Emergency Vehicle</w:t>
+              <w:t>Medium 1 (7,000kg – 34,000kg)</w:t>
             </w:r>
           </w:p>
         </w:tc>
@@ -18575,7 +18575,7 @@
               <w:jc w:val="center"/>
             </w:pPr>
             <w:r>
-              <w:t>4</w:t>
+              <w:t>3</w:t>
             </w:r>
           </w:p>
         </w:tc>
@@ -18588,7 +18588,7 @@
               <w:jc w:val="center"/>
             </w:pPr>
             <w:r>
-              <w:t>Surface Service Vehicle</w:t>
+              <w:t>Medium 2 (34,000kg – 136,000kg)</w:t>
             </w:r>
           </w:p>
         </w:tc>
@@ -18603,7 +18603,7 @@
               <w:jc w:val="center"/>
             </w:pPr>
             <w:r>
-              <w:t>5</w:t>
+              <w:t>4</w:t>
             </w:r>
           </w:p>
         </w:tc>
@@ -18616,7 +18616,7 @@
               <w:jc w:val="center"/>
             </w:pPr>
             <w:r>
-              <w:t>Ground Obstruction</w:t>
+              <w:t>High Vortex Aircraft</w:t>
             </w:r>
           </w:p>
         </w:tc>
@@ -18631,7 +18631,7 @@
               <w:jc w:val="center"/>
             </w:pPr>
             <w:r>
-              <w:t>6</w:t>
+              <w:t>5</w:t>
             </w:r>
           </w:p>
         </w:tc>
@@ -18644,7 +18644,7 @@
               <w:jc w:val="center"/>
             </w:pPr>
             <w:r>
-              <w:t>Glider / Sailplane</w:t>
+              <w:t>Heavy (&gt; 136,000kg)</w:t>
             </w:r>
           </w:p>
         </w:tc>
@@ -18659,7 +18659,7 @@
               <w:jc w:val="center"/>
             </w:pPr>
             <w:r>
-              <w:t>7</w:t>
+              <w:t>6</w:t>
             </w:r>
           </w:p>
         </w:tc>
@@ -18672,7 +18672,7 @@
               <w:jc w:val="center"/>
             </w:pPr>
             <w:r>
-              <w:t>Parachutist / Skydiver</w:t>
+              <w:t>High Performance (&gt; 5 G acceleration and &gt; 400 kts speed)</w:t>
             </w:r>
           </w:p>
         </w:tc>
@@ -18687,7 +18687,7 @@
               <w:jc w:val="center"/>
             </w:pPr>
             <w:r>
-              <w:t>8</w:t>
+              <w:t>7</w:t>
             </w:r>
           </w:p>
         </w:tc>
@@ -18700,7 +18700,7 @@
               <w:jc w:val="center"/>
             </w:pPr>
             <w:r>
-              <w:t>Ultralight / Hang Glider / Paraglider</w:t>
+              <w:t>Rotorcraft</w:t>
             </w:r>
           </w:p>
         </w:tc>
@@ -18715,7 +18715,7 @@
               <w:jc w:val="center"/>
             </w:pPr>
             <w:r>
-              <w:t>9</w:t>
+              <w:t>8</w:t>
             </w:r>
           </w:p>
         </w:tc>
@@ -18728,7 +18728,7 @@
               <w:jc w:val="center"/>
             </w:pPr>
             <w:r>
-              <w:t>Unmanned Aerial Vehicle</w:t>
+              <w:t>Reserved</w:t>
             </w:r>
           </w:p>
         </w:tc>
@@ -18743,7 +18743,7 @@
               <w:jc w:val="center"/>
             </w:pPr>
             <w:r>
-              <w:t>10</w:t>
+              <w:t>9</w:t>
             </w:r>
           </w:p>
         </w:tc>
@@ -18756,15 +18756,7 @@
               <w:jc w:val="center"/>
             </w:pPr>
             <w:r>
-              <w:t xml:space="preserve">Space / </w:t>
-            </w:r>
-            <w:proofErr w:type="spellStart"/>
-            <w:r>
-              <w:t>Transatmospheric</w:t>
-            </w:r>
-            <w:proofErr w:type="spellEnd"/>
-            <w:r>
-              <w:t xml:space="preserve"> Vehicle</w:t>
+              <w:t>Glider / Sailplane</w:t>
             </w:r>
           </w:p>
         </w:tc>
@@ -18779,7 +18771,7 @@
               <w:jc w:val="center"/>
             </w:pPr>
             <w:r>
-              <w:t>11</w:t>
+              <w:t>10</w:t>
             </w:r>
           </w:p>
         </w:tc>
@@ -18792,7 +18784,7 @@
               <w:jc w:val="center"/>
             </w:pPr>
             <w:r>
-              <w:t>Light Aircraft (&lt; 7,000kg)</w:t>
+              <w:t>Lighter Than Air</w:t>
             </w:r>
           </w:p>
         </w:tc>
@@ -18807,7 +18799,7 @@
               <w:jc w:val="center"/>
             </w:pPr>
             <w:r>
-              <w:t>12</w:t>
+              <w:t>11</w:t>
             </w:r>
           </w:p>
         </w:tc>
@@ -18820,7 +18812,7 @@
               <w:jc w:val="center"/>
             </w:pPr>
             <w:r>
-              <w:t>Medium 1 (7,000kg – 34,000kg)</w:t>
+              <w:t>Parachutist / Skydiver</w:t>
             </w:r>
           </w:p>
         </w:tc>
@@ -18835,7 +18827,7 @@
               <w:jc w:val="center"/>
             </w:pPr>
             <w:r>
-              <w:t>13</w:t>
+              <w:t>12</w:t>
             </w:r>
           </w:p>
         </w:tc>
@@ -18848,7 +18840,7 @@
               <w:jc w:val="center"/>
             </w:pPr>
             <w:r>
-              <w:t>Medium 2 (34,000kg – 136,000kg)</w:t>
+              <w:t>Ultralight / Hang Glider / Paraglider</w:t>
             </w:r>
           </w:p>
         </w:tc>
@@ -18863,7 +18855,7 @@
               <w:jc w:val="center"/>
             </w:pPr>
             <w:r>
-              <w:t>14</w:t>
+              <w:t>13</w:t>
             </w:r>
           </w:p>
         </w:tc>
@@ -18876,7 +18868,7 @@
               <w:jc w:val="center"/>
             </w:pPr>
             <w:r>
-              <w:t>High Vortex Aircraft</w:t>
+              <w:t>Reserved 1</w:t>
             </w:r>
           </w:p>
         </w:tc>
@@ -18891,7 +18883,7 @@
               <w:jc w:val="center"/>
             </w:pPr>
             <w:r>
-              <w:t>15</w:t>
+              <w:t>14</w:t>
             </w:r>
           </w:p>
         </w:tc>
@@ -18904,7 +18896,7 @@
               <w:jc w:val="center"/>
             </w:pPr>
             <w:r>
-              <w:t>Heavy (&gt; 136,000kg)</w:t>
+              <w:t>Unmanned Aerial Vehicle</w:t>
             </w:r>
           </w:p>
         </w:tc>
@@ -18919,7 +18911,7 @@
               <w:jc w:val="center"/>
             </w:pPr>
             <w:r>
-              <w:t>16</w:t>
+              <w:t>15</w:t>
             </w:r>
           </w:p>
         </w:tc>
@@ -18932,7 +18924,15 @@
               <w:jc w:val="center"/>
             </w:pPr>
             <w:r>
-              <w:t>High Performance (&gt; 5 G acceleration and &gt; 400 kts speed)</w:t>
+              <w:t xml:space="preserve">Space / </w:t>
+            </w:r>
+            <w:proofErr w:type="spellStart"/>
+            <w:r>
+              <w:t>Transatmospheric</w:t>
+            </w:r>
+            <w:proofErr w:type="spellEnd"/>
+            <w:r>
+              <w:t xml:space="preserve"> Vehicle</w:t>
             </w:r>
           </w:p>
         </w:tc>
@@ -18947,6 +18947,34 @@
               <w:jc w:val="center"/>
             </w:pPr>
             <w:r>
+              <w:t>16</w:t>
+            </w:r>
+          </w:p>
+        </w:tc>
+        <w:tc>
+          <w:tcPr>
+            <w:tcW w:w="9738" w:type="dxa"/>
+          </w:tcPr>
+          <w:p>
+            <w:pPr>
+              <w:jc w:val="center"/>
+            </w:pPr>
+            <w:r>
+              <w:t>Reserved 2</w:t>
+            </w:r>
+          </w:p>
+        </w:tc>
+      </w:tr>
+      <w:tr>
+        <w:tc>
+          <w:tcPr>
+            <w:tcW w:w="1278" w:type="dxa"/>
+          </w:tcPr>
+          <w:p>
+            <w:pPr>
+              <w:jc w:val="center"/>
+            </w:pPr>
+            <w:r>
               <w:t>17</w:t>
             </w:r>
           </w:p>
@@ -18960,7 +18988,119 @@
               <w:jc w:val="center"/>
             </w:pPr>
             <w:r>
-              <w:t>Rotorcraft</w:t>
+              <w:t>Surface Emergency Vehicle</w:t>
+            </w:r>
+          </w:p>
+        </w:tc>
+      </w:tr>
+      <w:tr>
+        <w:tc>
+          <w:tcPr>
+            <w:tcW w:w="1278" w:type="dxa"/>
+          </w:tcPr>
+          <w:p>
+            <w:pPr>
+              <w:jc w:val="center"/>
+            </w:pPr>
+            <w:r>
+              <w:t>18</w:t>
+            </w:r>
+          </w:p>
+        </w:tc>
+        <w:tc>
+          <w:tcPr>
+            <w:tcW w:w="9738" w:type="dxa"/>
+          </w:tcPr>
+          <w:p>
+            <w:pPr>
+              <w:jc w:val="center"/>
+            </w:pPr>
+            <w:r>
+              <w:t>Surface Service Vehicle</w:t>
+            </w:r>
+          </w:p>
+        </w:tc>
+      </w:tr>
+      <w:tr>
+        <w:tc>
+          <w:tcPr>
+            <w:tcW w:w="1278" w:type="dxa"/>
+          </w:tcPr>
+          <w:p>
+            <w:pPr>
+              <w:jc w:val="center"/>
+            </w:pPr>
+            <w:r>
+              <w:t>19</w:t>
+            </w:r>
+          </w:p>
+        </w:tc>
+        <w:tc>
+          <w:tcPr>
+            <w:tcW w:w="9738" w:type="dxa"/>
+          </w:tcPr>
+          <w:p>
+            <w:pPr>
+              <w:jc w:val="center"/>
+            </w:pPr>
+            <w:r>
+              <w:t>Point Obstacle</w:t>
+            </w:r>
+          </w:p>
+        </w:tc>
+      </w:tr>
+      <w:tr>
+        <w:tc>
+          <w:tcPr>
+            <w:tcW w:w="1278" w:type="dxa"/>
+          </w:tcPr>
+          <w:p>
+            <w:pPr>
+              <w:jc w:val="center"/>
+            </w:pPr>
+            <w:r>
+              <w:t>20</w:t>
+            </w:r>
+          </w:p>
+        </w:tc>
+        <w:tc>
+          <w:tcPr>
+            <w:tcW w:w="9738" w:type="dxa"/>
+          </w:tcPr>
+          <w:p>
+            <w:pPr>
+              <w:jc w:val="center"/>
+            </w:pPr>
+            <w:r>
+              <w:t>Cluster Obstacle</w:t>
+            </w:r>
+          </w:p>
+        </w:tc>
+      </w:tr>
+      <w:tr>
+        <w:tc>
+          <w:tcPr>
+            <w:tcW w:w="1278" w:type="dxa"/>
+          </w:tcPr>
+          <w:p>
+            <w:pPr>
+              <w:jc w:val="center"/>
+            </w:pPr>
+            <w:r>
+              <w:t>21</w:t>
+            </w:r>
+          </w:p>
+        </w:tc>
+        <w:tc>
+          <w:tcPr>
+            <w:tcW w:w="9738" w:type="dxa"/>
+          </w:tcPr>
+          <w:p>
+            <w:pPr>
+              <w:jc w:val="center"/>
+            </w:pPr>
+            <w:r>
+              <w:t>Line Obstacle</w:t>
             </w:r>
           </w:p>
         </w:tc>

</xml_diff>

<commit_message>
Add tests for dimension and refactor vertical rate errors
</commit_message>
<xml_diff>
--- a/word/datasheet_adsbee_1090.docx
+++ b/word/datasheet_adsbee_1090.docx
@@ -17379,8 +17379,8 @@
       </w:tblPr>
       <w:tblGrid>
         <w:gridCol w:w="470"/>
-        <w:gridCol w:w="3602"/>
-        <w:gridCol w:w="6944"/>
+        <w:gridCol w:w="3502"/>
+        <w:gridCol w:w="7044"/>
       </w:tblGrid>
       <w:tr>
         <w:tc>
@@ -17630,7 +17630,13 @@
           </w:tcPr>
           <w:p>
             <w:r>
-              <w:t>HORIZONTAL_VELOCITY_VALID</w:t>
+              <w:t>HORIZONTAL_</w:t>
+            </w:r>
+            <w:r>
+              <w:t>SPEED</w:t>
+            </w:r>
+            <w:r>
+              <w:t>_VALID</w:t>
             </w:r>
           </w:p>
         </w:tc>
@@ -17665,7 +17671,13 @@
               <w:t>BARO_</w:t>
             </w:r>
             <w:r>
-              <w:t>VERTICAL_VELOCITY_VALID</w:t>
+              <w:t>VERTICAL_</w:t>
+            </w:r>
+            <w:r>
+              <w:t>RATE</w:t>
+            </w:r>
+            <w:r>
+              <w:t>_VALID</w:t>
             </w:r>
           </w:p>
         </w:tc>
@@ -17703,7 +17715,13 @@
           </w:tcPr>
           <w:p>
             <w:r>
-              <w:t xml:space="preserve">GNSS_VERTICAL_VELOCITY_VALID </w:t>
+              <w:t>GNSS_VERTICAL_</w:t>
+            </w:r>
+            <w:r>
+              <w:t>RATE</w:t>
+            </w:r>
+            <w:r>
+              <w:t xml:space="preserve">_VALID </w:t>
             </w:r>
           </w:p>
         </w:tc>
@@ -18287,7 +18305,10 @@
           </w:tcPr>
           <w:p>
             <w:r>
-              <w:t>UPDATED_HORIZONTAL_VELOCITY</w:t>
+              <w:t>UPDATED_HORIZONTAL_</w:t>
+            </w:r>
+            <w:r>
+              <w:t>SPEED</w:t>
             </w:r>
           </w:p>
         </w:tc>
@@ -18325,7 +18346,10 @@
               <w:t>BARO_</w:t>
             </w:r>
             <w:r>
-              <w:t>VERTICAL_VELOCITY</w:t>
+              <w:t>VERTICAL_</w:t>
+            </w:r>
+            <w:r>
+              <w:t>RATE</w:t>
             </w:r>
           </w:p>
         </w:tc>
@@ -18360,7 +18384,10 @@
           </w:tcPr>
           <w:p>
             <w:r>
-              <w:t>UPDATED_GNSS_VERTICAL_VELOCITY</w:t>
+              <w:t>UPDATED_GNSS_VERTICAL_</w:t>
+            </w:r>
+            <w:r>
+              <w:t>RATE</w:t>
             </w:r>
           </w:p>
         </w:tc>

</xml_diff>

<commit_message>
Get has_acas and has_cdti flags decoding successfully
</commit_message>
<xml_diff>
--- a/word/datasheet_adsbee_1090.docx
+++ b/word/datasheet_adsbee_1090.docx
@@ -20,7 +20,7 @@
           <w:noProof/>
         </w:rPr>
         <w:drawing>
-          <wp:anchor distT="0" distB="0" distL="114300" distR="114300" simplePos="0" relativeHeight="251659264" behindDoc="0" locked="0" layoutInCell="1" allowOverlap="1" wp14:anchorId="7F955F12" wp14:editId="60C2FE02">
+          <wp:anchor distT="0" distB="0" distL="114300" distR="114300" simplePos="0" relativeHeight="251659264" behindDoc="0" locked="0" layoutInCell="1" allowOverlap="1" wp14:anchorId="7F955F12" wp14:editId="6E70EB78">
             <wp:simplePos x="0" y="0"/>
             <wp:positionH relativeFrom="margin">
               <wp:posOffset>3493770</wp:posOffset>
@@ -166,6 +166,24 @@
         <w:rPr>
           <w:noProof/>
         </w:rPr>
+        <w:fldChar w:fldCharType="begin"/>
+      </w:r>
+      <w:r>
+        <w:rPr>
+          <w:noProof/>
+        </w:rPr>
+        <w:instrText xml:space="preserve"> INCLUDEPICTURE  "https://pantsforbirds.com/wp-content/uploads/2025/06/image.png" \* MERGEFORMATINET </w:instrText>
+      </w:r>
+      <w:r>
+        <w:rPr>
+          <w:noProof/>
+        </w:rPr>
+        <w:fldChar w:fldCharType="separate"/>
+      </w:r>
+      <w:r>
+        <w:rPr>
+          <w:noProof/>
+        </w:rPr>
         <w:pict w14:anchorId="5CCA676A">
           <v:shapetype id="_x0000_t75" coordsize="21600,21600" o:spt="75" o:preferrelative="t" path="m@4@5l@4@11@9@11@9@5xe" filled="f" stroked="f">
             <v:stroke joinstyle="miter"/>
@@ -198,14 +216,20 @@
         <w:fldChar w:fldCharType="end"/>
       </w:r>
       <w:r>
+        <w:rPr>
+          <w:noProof/>
+        </w:rPr>
         <w:fldChar w:fldCharType="end"/>
       </w:r>
+      <w:r>
+        <w:fldChar w:fldCharType="end"/>
+      </w:r>
     </w:p>
     <w:p>
       <w:pPr>
         <w:pStyle w:val="IgnoredHeading"/>
       </w:pPr>
-      <w:bookmarkStart w:id="0" w:name="_Toc203784942"/>
+      <w:bookmarkStart w:id="0" w:name="_Toc206689792"/>
       <w:r>
         <w:t>Features</w:t>
       </w:r>
@@ -377,7 +401,7 @@
       <w:r>
         <w:br w:type="column"/>
       </w:r>
-      <w:bookmarkStart w:id="1" w:name="_Toc203784943"/>
+      <w:bookmarkStart w:id="1" w:name="_Toc206689793"/>
       <w:r>
         <w:t>Applications</w:t>
       </w:r>
@@ -431,7 +455,7 @@
       <w:pPr>
         <w:pStyle w:val="IgnoredHeading"/>
       </w:pPr>
-      <w:bookmarkStart w:id="2" w:name="_Toc203784944"/>
+      <w:bookmarkStart w:id="2" w:name="_Toc206689794"/>
       <w:r>
         <w:t>Quick Specs</w:t>
       </w:r>
@@ -734,7 +758,7 @@
       <w:pPr>
         <w:pStyle w:val="IgnoredHeading"/>
       </w:pPr>
-      <w:bookmarkStart w:id="3" w:name="_Toc203784945"/>
+      <w:bookmarkStart w:id="3" w:name="_Toc206689795"/>
       <w:proofErr w:type="gramStart"/>
       <w:r>
         <w:t>Open Source</w:t>
@@ -894,7 +918,7 @@
           <w:r>
             <w:fldChar w:fldCharType="separate"/>
           </w:r>
-          <w:hyperlink w:anchor="_Toc203784942" w:history="1">
+          <w:hyperlink w:anchor="_Toc206689792" w:history="1">
             <w:r>
               <w:rPr>
                 <w:rStyle w:val="Hyperlink"/>
@@ -921,7 +945,7 @@
                 <w:noProof/>
                 <w:webHidden/>
               </w:rPr>
-              <w:instrText xml:space="preserve"> PAGEREF _Toc203784942 \h </w:instrText>
+              <w:instrText xml:space="preserve"> PAGEREF _Toc206689792 \h </w:instrText>
             </w:r>
             <w:r>
               <w:rPr>
@@ -966,7 +990,7 @@
               <w:lang w:eastAsia="zh-CN"/>
             </w:rPr>
           </w:pPr>
-          <w:hyperlink w:anchor="_Toc203784943" w:history="1">
+          <w:hyperlink w:anchor="_Toc206689793" w:history="1">
             <w:r>
               <w:rPr>
                 <w:rStyle w:val="Hyperlink"/>
@@ -993,7 +1017,7 @@
                 <w:noProof/>
                 <w:webHidden/>
               </w:rPr>
-              <w:instrText xml:space="preserve"> PAGEREF _Toc203784943 \h </w:instrText>
+              <w:instrText xml:space="preserve"> PAGEREF _Toc206689793 \h </w:instrText>
             </w:r>
             <w:r>
               <w:rPr>
@@ -1038,7 +1062,7 @@
               <w:lang w:eastAsia="zh-CN"/>
             </w:rPr>
           </w:pPr>
-          <w:hyperlink w:anchor="_Toc203784944" w:history="1">
+          <w:hyperlink w:anchor="_Toc206689794" w:history="1">
             <w:r>
               <w:rPr>
                 <w:rStyle w:val="Hyperlink"/>
@@ -1065,7 +1089,7 @@
                 <w:noProof/>
                 <w:webHidden/>
               </w:rPr>
-              <w:instrText xml:space="preserve"> PAGEREF _Toc203784944 \h </w:instrText>
+              <w:instrText xml:space="preserve"> PAGEREF _Toc206689794 \h </w:instrText>
             </w:r>
             <w:r>
               <w:rPr>
@@ -1110,7 +1134,7 @@
               <w:lang w:eastAsia="zh-CN"/>
             </w:rPr>
           </w:pPr>
-          <w:hyperlink w:anchor="_Toc203784945" w:history="1">
+          <w:hyperlink w:anchor="_Toc206689795" w:history="1">
             <w:r>
               <w:rPr>
                 <w:rStyle w:val="Hyperlink"/>
@@ -1137,7 +1161,7 @@
                 <w:noProof/>
                 <w:webHidden/>
               </w:rPr>
-              <w:instrText xml:space="preserve"> PAGEREF _Toc203784945 \h </w:instrText>
+              <w:instrText xml:space="preserve"> PAGEREF _Toc206689795 \h </w:instrText>
             </w:r>
             <w:r>
               <w:rPr>
@@ -1158,6 +1182,78 @@
                 <w:webHidden/>
               </w:rPr>
               <w:t>1</w:t>
+            </w:r>
+            <w:r>
+              <w:rPr>
+                <w:noProof/>
+                <w:webHidden/>
+              </w:rPr>
+              <w:fldChar w:fldCharType="end"/>
+            </w:r>
+          </w:hyperlink>
+        </w:p>
+        <w:p>
+          <w:pPr>
+            <w:pStyle w:val="TOC1"/>
+            <w:tabs>
+              <w:tab w:val="right" w:leader="dot" w:pos="10790"/>
+            </w:tabs>
+            <w:rPr>
+              <w:rFonts w:eastAsiaTheme="minorEastAsia"/>
+              <w:noProof/>
+              <w:sz w:val="24"/>
+              <w:szCs w:val="24"/>
+              <w:lang w:eastAsia="zh-CN"/>
+            </w:rPr>
+          </w:pPr>
+          <w:hyperlink w:anchor="_Toc206689796" w:history="1">
+            <w:r>
+              <w:rPr>
+                <w:rStyle w:val="Hyperlink"/>
+                <w:noProof/>
+              </w:rPr>
+              <w:t>Revision History</w:t>
+            </w:r>
+            <w:r>
+              <w:rPr>
+                <w:noProof/>
+                <w:webHidden/>
+              </w:rPr>
+              <w:tab/>
+            </w:r>
+            <w:r>
+              <w:rPr>
+                <w:noProof/>
+                <w:webHidden/>
+              </w:rPr>
+              <w:fldChar w:fldCharType="begin"/>
+            </w:r>
+            <w:r>
+              <w:rPr>
+                <w:noProof/>
+                <w:webHidden/>
+              </w:rPr>
+              <w:instrText xml:space="preserve"> PAGEREF _Toc206689796 \h </w:instrText>
+            </w:r>
+            <w:r>
+              <w:rPr>
+                <w:noProof/>
+                <w:webHidden/>
+              </w:rPr>
+            </w:r>
+            <w:r>
+              <w:rPr>
+                <w:noProof/>
+                <w:webHidden/>
+              </w:rPr>
+              <w:fldChar w:fldCharType="separate"/>
+            </w:r>
+            <w:r>
+              <w:rPr>
+                <w:noProof/>
+                <w:webHidden/>
+              </w:rPr>
+              <w:t>5</w:t>
             </w:r>
             <w:r>
               <w:rPr>
@@ -1183,7 +1279,7 @@
               <w:lang w:eastAsia="zh-CN"/>
             </w:rPr>
           </w:pPr>
-          <w:hyperlink w:anchor="_Toc203784946" w:history="1">
+          <w:hyperlink w:anchor="_Toc206689797" w:history="1">
             <w:r>
               <w:rPr>
                 <w:rStyle w:val="Hyperlink"/>
@@ -1227,7 +1323,7 @@
                 <w:noProof/>
                 <w:webHidden/>
               </w:rPr>
-              <w:instrText xml:space="preserve"> PAGEREF _Toc203784946 \h </w:instrText>
+              <w:instrText xml:space="preserve"> PAGEREF _Toc206689797 \h </w:instrText>
             </w:r>
             <w:r>
               <w:rPr>
@@ -1247,7 +1343,7 @@
                 <w:noProof/>
                 <w:webHidden/>
               </w:rPr>
-              <w:t>5</w:t>
+              <w:t>6</w:t>
             </w:r>
             <w:r>
               <w:rPr>
@@ -1273,7 +1369,7 @@
               <w:lang w:eastAsia="zh-CN"/>
             </w:rPr>
           </w:pPr>
-          <w:hyperlink w:anchor="_Toc203784947" w:history="1">
+          <w:hyperlink w:anchor="_Toc206689798" w:history="1">
             <w:r>
               <w:rPr>
                 <w:rStyle w:val="Hyperlink"/>
@@ -1317,7 +1413,7 @@
                 <w:noProof/>
                 <w:webHidden/>
               </w:rPr>
-              <w:instrText xml:space="preserve"> PAGEREF _Toc203784947 \h </w:instrText>
+              <w:instrText xml:space="preserve"> PAGEREF _Toc206689798 \h </w:instrText>
             </w:r>
             <w:r>
               <w:rPr>
@@ -1337,7 +1433,7 @@
                 <w:noProof/>
                 <w:webHidden/>
               </w:rPr>
-              <w:t>5</w:t>
+              <w:t>6</w:t>
             </w:r>
             <w:r>
               <w:rPr>
@@ -1363,7 +1459,7 @@
               <w:lang w:eastAsia="zh-CN"/>
             </w:rPr>
           </w:pPr>
-          <w:hyperlink w:anchor="_Toc203784948" w:history="1">
+          <w:hyperlink w:anchor="_Toc206689799" w:history="1">
             <w:r>
               <w:rPr>
                 <w:rStyle w:val="Hyperlink"/>
@@ -1407,7 +1503,7 @@
                 <w:noProof/>
                 <w:webHidden/>
               </w:rPr>
-              <w:instrText xml:space="preserve"> PAGEREF _Toc203784948 \h </w:instrText>
+              <w:instrText xml:space="preserve"> PAGEREF _Toc206689799 \h </w:instrText>
             </w:r>
             <w:r>
               <w:rPr>
@@ -1427,7 +1523,7 @@
                 <w:noProof/>
                 <w:webHidden/>
               </w:rPr>
-              <w:t>5</w:t>
+              <w:t>6</w:t>
             </w:r>
             <w:r>
               <w:rPr>
@@ -1453,7 +1549,7 @@
               <w:lang w:eastAsia="zh-CN"/>
             </w:rPr>
           </w:pPr>
-          <w:hyperlink w:anchor="_Toc203784949" w:history="1">
+          <w:hyperlink w:anchor="_Toc206689800" w:history="1">
             <w:r>
               <w:rPr>
                 <w:rStyle w:val="Hyperlink"/>
@@ -1497,7 +1593,7 @@
                 <w:noProof/>
                 <w:webHidden/>
               </w:rPr>
-              <w:instrText xml:space="preserve"> PAGEREF _Toc203784949 \h </w:instrText>
+              <w:instrText xml:space="preserve"> PAGEREF _Toc206689800 \h </w:instrText>
             </w:r>
             <w:r>
               <w:rPr>
@@ -1517,7 +1613,7 @@
                 <w:noProof/>
                 <w:webHidden/>
               </w:rPr>
-              <w:t>5</w:t>
+              <w:t>6</w:t>
             </w:r>
             <w:r>
               <w:rPr>
@@ -1543,7 +1639,7 @@
               <w:lang w:eastAsia="zh-CN"/>
             </w:rPr>
           </w:pPr>
-          <w:hyperlink w:anchor="_Toc203784950" w:history="1">
+          <w:hyperlink w:anchor="_Toc206689801" w:history="1">
             <w:r>
               <w:rPr>
                 <w:rStyle w:val="Hyperlink"/>
@@ -1587,7 +1683,7 @@
                 <w:noProof/>
                 <w:webHidden/>
               </w:rPr>
-              <w:instrText xml:space="preserve"> PAGEREF _Toc203784950 \h </w:instrText>
+              <w:instrText xml:space="preserve"> PAGEREF _Toc206689801 \h </w:instrText>
             </w:r>
             <w:r>
               <w:rPr>
@@ -1607,7 +1703,7 @@
                 <w:noProof/>
                 <w:webHidden/>
               </w:rPr>
-              <w:t>5</w:t>
+              <w:t>6</w:t>
             </w:r>
             <w:r>
               <w:rPr>
@@ -1633,7 +1729,7 @@
               <w:lang w:eastAsia="zh-CN"/>
             </w:rPr>
           </w:pPr>
-          <w:hyperlink w:anchor="_Toc203784951" w:history="1">
+          <w:hyperlink w:anchor="_Toc206689802" w:history="1">
             <w:r>
               <w:rPr>
                 <w:rStyle w:val="Hyperlink"/>
@@ -1677,7 +1773,7 @@
                 <w:noProof/>
                 <w:webHidden/>
               </w:rPr>
-              <w:instrText xml:space="preserve"> PAGEREF _Toc203784951 \h </w:instrText>
+              <w:instrText xml:space="preserve"> PAGEREF _Toc206689802 \h </w:instrText>
             </w:r>
             <w:r>
               <w:rPr>
@@ -1697,7 +1793,7 @@
                 <w:noProof/>
                 <w:webHidden/>
               </w:rPr>
-              <w:t>6</w:t>
+              <w:t>7</w:t>
             </w:r>
             <w:r>
               <w:rPr>
@@ -1723,7 +1819,7 @@
               <w:lang w:eastAsia="zh-CN"/>
             </w:rPr>
           </w:pPr>
-          <w:hyperlink w:anchor="_Toc203784952" w:history="1">
+          <w:hyperlink w:anchor="_Toc206689803" w:history="1">
             <w:r>
               <w:rPr>
                 <w:rStyle w:val="Hyperlink"/>
@@ -1767,7 +1863,7 @@
                 <w:noProof/>
                 <w:webHidden/>
               </w:rPr>
-              <w:instrText xml:space="preserve"> PAGEREF _Toc203784952 \h </w:instrText>
+              <w:instrText xml:space="preserve"> PAGEREF _Toc206689803 \h </w:instrText>
             </w:r>
             <w:r>
               <w:rPr>
@@ -1787,7 +1883,7 @@
                 <w:noProof/>
                 <w:webHidden/>
               </w:rPr>
-              <w:t>6</w:t>
+              <w:t>7</w:t>
             </w:r>
             <w:r>
               <w:rPr>
@@ -1813,7 +1909,7 @@
               <w:lang w:eastAsia="zh-CN"/>
             </w:rPr>
           </w:pPr>
-          <w:hyperlink w:anchor="_Toc203784953" w:history="1">
+          <w:hyperlink w:anchor="_Toc206689804" w:history="1">
             <w:r>
               <w:rPr>
                 <w:rStyle w:val="Hyperlink"/>
@@ -1857,7 +1953,7 @@
                 <w:noProof/>
                 <w:webHidden/>
               </w:rPr>
-              <w:instrText xml:space="preserve"> PAGEREF _Toc203784953 \h </w:instrText>
+              <w:instrText xml:space="preserve"> PAGEREF _Toc206689804 \h </w:instrText>
             </w:r>
             <w:r>
               <w:rPr>
@@ -1877,7 +1973,7 @@
                 <w:noProof/>
                 <w:webHidden/>
               </w:rPr>
-              <w:t>6</w:t>
+              <w:t>7</w:t>
             </w:r>
             <w:r>
               <w:rPr>
@@ -1903,7 +1999,7 @@
               <w:lang w:eastAsia="zh-CN"/>
             </w:rPr>
           </w:pPr>
-          <w:hyperlink w:anchor="_Toc203784954" w:history="1">
+          <w:hyperlink w:anchor="_Toc206689805" w:history="1">
             <w:r>
               <w:rPr>
                 <w:rStyle w:val="Hyperlink"/>
@@ -1947,7 +2043,7 @@
                 <w:noProof/>
                 <w:webHidden/>
               </w:rPr>
-              <w:instrText xml:space="preserve"> PAGEREF _Toc203784954 \h </w:instrText>
+              <w:instrText xml:space="preserve"> PAGEREF _Toc206689805 \h </w:instrText>
             </w:r>
             <w:r>
               <w:rPr>
@@ -1967,7 +2063,7 @@
                 <w:noProof/>
                 <w:webHidden/>
               </w:rPr>
-              <w:t>6</w:t>
+              <w:t>7</w:t>
             </w:r>
             <w:r>
               <w:rPr>
@@ -1993,7 +2089,7 @@
               <w:lang w:eastAsia="zh-CN"/>
             </w:rPr>
           </w:pPr>
-          <w:hyperlink w:anchor="_Toc203784955" w:history="1">
+          <w:hyperlink w:anchor="_Toc206689806" w:history="1">
             <w:r>
               <w:rPr>
                 <w:rStyle w:val="Hyperlink"/>
@@ -2037,7 +2133,7 @@
                 <w:noProof/>
                 <w:webHidden/>
               </w:rPr>
-              <w:instrText xml:space="preserve"> PAGEREF _Toc203784955 \h </w:instrText>
+              <w:instrText xml:space="preserve"> PAGEREF _Toc206689806 \h </w:instrText>
             </w:r>
             <w:r>
               <w:rPr>
@@ -2057,7 +2153,7 @@
                 <w:noProof/>
                 <w:webHidden/>
               </w:rPr>
-              <w:t>7</w:t>
+              <w:t>8</w:t>
             </w:r>
             <w:r>
               <w:rPr>
@@ -2083,7 +2179,7 @@
               <w:lang w:eastAsia="zh-CN"/>
             </w:rPr>
           </w:pPr>
-          <w:hyperlink w:anchor="_Toc203784956" w:history="1">
+          <w:hyperlink w:anchor="_Toc206689807" w:history="1">
             <w:r>
               <w:rPr>
                 <w:rStyle w:val="Hyperlink"/>
@@ -2127,7 +2223,7 @@
                 <w:noProof/>
                 <w:webHidden/>
               </w:rPr>
-              <w:instrText xml:space="preserve"> PAGEREF _Toc203784956 \h </w:instrText>
+              <w:instrText xml:space="preserve"> PAGEREF _Toc206689807 \h </w:instrText>
             </w:r>
             <w:r>
               <w:rPr>
@@ -2147,7 +2243,7 @@
                 <w:noProof/>
                 <w:webHidden/>
               </w:rPr>
-              <w:t>7</w:t>
+              <w:t>8</w:t>
             </w:r>
             <w:r>
               <w:rPr>
@@ -2173,7 +2269,7 @@
               <w:lang w:eastAsia="zh-CN"/>
             </w:rPr>
           </w:pPr>
-          <w:hyperlink w:anchor="_Toc203784957" w:history="1">
+          <w:hyperlink w:anchor="_Toc206689808" w:history="1">
             <w:r>
               <w:rPr>
                 <w:rStyle w:val="Hyperlink"/>
@@ -2217,7 +2313,7 @@
                 <w:noProof/>
                 <w:webHidden/>
               </w:rPr>
-              <w:instrText xml:space="preserve"> PAGEREF _Toc203784957 \h </w:instrText>
+              <w:instrText xml:space="preserve"> PAGEREF _Toc206689808 \h </w:instrText>
             </w:r>
             <w:r>
               <w:rPr>
@@ -2237,7 +2333,7 @@
                 <w:noProof/>
                 <w:webHidden/>
               </w:rPr>
-              <w:t>7</w:t>
+              <w:t>8</w:t>
             </w:r>
             <w:r>
               <w:rPr>
@@ -2263,7 +2359,7 @@
               <w:lang w:eastAsia="zh-CN"/>
             </w:rPr>
           </w:pPr>
-          <w:hyperlink w:anchor="_Toc203784958" w:history="1">
+          <w:hyperlink w:anchor="_Toc206689809" w:history="1">
             <w:r>
               <w:rPr>
                 <w:rStyle w:val="Hyperlink"/>
@@ -2307,7 +2403,7 @@
                 <w:noProof/>
                 <w:webHidden/>
               </w:rPr>
-              <w:instrText xml:space="preserve"> PAGEREF _Toc203784958 \h </w:instrText>
+              <w:instrText xml:space="preserve"> PAGEREF _Toc206689809 \h </w:instrText>
             </w:r>
             <w:r>
               <w:rPr>
@@ -2327,7 +2423,7 @@
                 <w:noProof/>
                 <w:webHidden/>
               </w:rPr>
-              <w:t>7</w:t>
+              <w:t>8</w:t>
             </w:r>
             <w:r>
               <w:rPr>
@@ -2353,7 +2449,7 @@
               <w:lang w:eastAsia="zh-CN"/>
             </w:rPr>
           </w:pPr>
-          <w:hyperlink w:anchor="_Toc203784959" w:history="1">
+          <w:hyperlink w:anchor="_Toc206689810" w:history="1">
             <w:r>
               <w:rPr>
                 <w:rStyle w:val="Hyperlink"/>
@@ -2397,7 +2493,7 @@
                 <w:noProof/>
                 <w:webHidden/>
               </w:rPr>
-              <w:instrText xml:space="preserve"> PAGEREF _Toc203784959 \h </w:instrText>
+              <w:instrText xml:space="preserve"> PAGEREF _Toc206689810 \h </w:instrText>
             </w:r>
             <w:r>
               <w:rPr>
@@ -2417,7 +2513,7 @@
                 <w:noProof/>
                 <w:webHidden/>
               </w:rPr>
-              <w:t>8</w:t>
+              <w:t>9</w:t>
             </w:r>
             <w:r>
               <w:rPr>
@@ -2443,7 +2539,7 @@
               <w:lang w:eastAsia="zh-CN"/>
             </w:rPr>
           </w:pPr>
-          <w:hyperlink w:anchor="_Toc203784960" w:history="1">
+          <w:hyperlink w:anchor="_Toc206689811" w:history="1">
             <w:r>
               <w:rPr>
                 <w:rStyle w:val="Hyperlink"/>
@@ -2487,7 +2583,7 @@
                 <w:noProof/>
                 <w:webHidden/>
               </w:rPr>
-              <w:instrText xml:space="preserve"> PAGEREF _Toc203784960 \h </w:instrText>
+              <w:instrText xml:space="preserve"> PAGEREF _Toc206689811 \h </w:instrText>
             </w:r>
             <w:r>
               <w:rPr>
@@ -2507,7 +2603,7 @@
                 <w:noProof/>
                 <w:webHidden/>
               </w:rPr>
-              <w:t>8</w:t>
+              <w:t>9</w:t>
             </w:r>
             <w:r>
               <w:rPr>
@@ -2533,7 +2629,7 @@
               <w:lang w:eastAsia="zh-CN"/>
             </w:rPr>
           </w:pPr>
-          <w:hyperlink w:anchor="_Toc203784961" w:history="1">
+          <w:hyperlink w:anchor="_Toc206689812" w:history="1">
             <w:r>
               <w:rPr>
                 <w:rStyle w:val="Hyperlink"/>
@@ -2577,7 +2673,7 @@
                 <w:noProof/>
                 <w:webHidden/>
               </w:rPr>
-              <w:instrText xml:space="preserve"> PAGEREF _Toc203784961 \h </w:instrText>
+              <w:instrText xml:space="preserve"> PAGEREF _Toc206689812 \h </w:instrText>
             </w:r>
             <w:r>
               <w:rPr>
@@ -2597,7 +2693,7 @@
                 <w:noProof/>
                 <w:webHidden/>
               </w:rPr>
-              <w:t>8</w:t>
+              <w:t>9</w:t>
             </w:r>
             <w:r>
               <w:rPr>
@@ -2623,7 +2719,7 @@
               <w:lang w:eastAsia="zh-CN"/>
             </w:rPr>
           </w:pPr>
-          <w:hyperlink w:anchor="_Toc203784962" w:history="1">
+          <w:hyperlink w:anchor="_Toc206689813" w:history="1">
             <w:r>
               <w:rPr>
                 <w:rStyle w:val="Hyperlink"/>
@@ -2667,7 +2763,7 @@
                 <w:noProof/>
                 <w:webHidden/>
               </w:rPr>
-              <w:instrText xml:space="preserve"> PAGEREF _Toc203784962 \h </w:instrText>
+              <w:instrText xml:space="preserve"> PAGEREF _Toc206689813 \h </w:instrText>
             </w:r>
             <w:r>
               <w:rPr>
@@ -2687,7 +2783,7 @@
                 <w:noProof/>
                 <w:webHidden/>
               </w:rPr>
-              <w:t>8</w:t>
+              <w:t>9</w:t>
             </w:r>
             <w:r>
               <w:rPr>
@@ -2713,7 +2809,7 @@
               <w:lang w:eastAsia="zh-CN"/>
             </w:rPr>
           </w:pPr>
-          <w:hyperlink w:anchor="_Toc203784963" w:history="1">
+          <w:hyperlink w:anchor="_Toc206689814" w:history="1">
             <w:r>
               <w:rPr>
                 <w:rStyle w:val="Hyperlink"/>
@@ -2757,7 +2853,7 @@
                 <w:noProof/>
                 <w:webHidden/>
               </w:rPr>
-              <w:instrText xml:space="preserve"> PAGEREF _Toc203784963 \h </w:instrText>
+              <w:instrText xml:space="preserve"> PAGEREF _Toc206689814 \h </w:instrText>
             </w:r>
             <w:r>
               <w:rPr>
@@ -2777,7 +2873,7 @@
                 <w:noProof/>
                 <w:webHidden/>
               </w:rPr>
-              <w:t>8</w:t>
+              <w:t>9</w:t>
             </w:r>
             <w:r>
               <w:rPr>
@@ -2803,7 +2899,7 @@
               <w:lang w:eastAsia="zh-CN"/>
             </w:rPr>
           </w:pPr>
-          <w:hyperlink w:anchor="_Toc203784964" w:history="1">
+          <w:hyperlink w:anchor="_Toc206689815" w:history="1">
             <w:r>
               <w:rPr>
                 <w:rStyle w:val="Hyperlink"/>
@@ -2847,7 +2943,7 @@
                 <w:noProof/>
                 <w:webHidden/>
               </w:rPr>
-              <w:instrText xml:space="preserve"> PAGEREF _Toc203784964 \h </w:instrText>
+              <w:instrText xml:space="preserve"> PAGEREF _Toc206689815 \h </w:instrText>
             </w:r>
             <w:r>
               <w:rPr>
@@ -2867,7 +2963,7 @@
                 <w:noProof/>
                 <w:webHidden/>
               </w:rPr>
-              <w:t>8</w:t>
+              <w:t>9</w:t>
             </w:r>
             <w:r>
               <w:rPr>
@@ -2893,7 +2989,7 @@
               <w:lang w:eastAsia="zh-CN"/>
             </w:rPr>
           </w:pPr>
-          <w:hyperlink w:anchor="_Toc203784965" w:history="1">
+          <w:hyperlink w:anchor="_Toc206689816" w:history="1">
             <w:r>
               <w:rPr>
                 <w:rStyle w:val="Hyperlink"/>
@@ -2937,7 +3033,7 @@
                 <w:noProof/>
                 <w:webHidden/>
               </w:rPr>
-              <w:instrText xml:space="preserve"> PAGEREF _Toc203784965 \h </w:instrText>
+              <w:instrText xml:space="preserve"> PAGEREF _Toc206689816 \h </w:instrText>
             </w:r>
             <w:r>
               <w:rPr>
@@ -2983,7 +3079,7 @@
               <w:lang w:eastAsia="zh-CN"/>
             </w:rPr>
           </w:pPr>
-          <w:hyperlink w:anchor="_Toc203784966" w:history="1">
+          <w:hyperlink w:anchor="_Toc206689817" w:history="1">
             <w:r>
               <w:rPr>
                 <w:rStyle w:val="Hyperlink"/>
@@ -3027,7 +3123,7 @@
                 <w:noProof/>
                 <w:webHidden/>
               </w:rPr>
-              <w:instrText xml:space="preserve"> PAGEREF _Toc203784966 \h </w:instrText>
+              <w:instrText xml:space="preserve"> PAGEREF _Toc206689817 \h </w:instrText>
             </w:r>
             <w:r>
               <w:rPr>
@@ -3073,7 +3169,7 @@
               <w:lang w:eastAsia="zh-CN"/>
             </w:rPr>
           </w:pPr>
-          <w:hyperlink w:anchor="_Toc203784967" w:history="1">
+          <w:hyperlink w:anchor="_Toc206689818" w:history="1">
             <w:r>
               <w:rPr>
                 <w:rStyle w:val="Hyperlink"/>
@@ -3117,7 +3213,7 @@
                 <w:noProof/>
                 <w:webHidden/>
               </w:rPr>
-              <w:instrText xml:space="preserve"> PAGEREF _Toc203784967 \h </w:instrText>
+              <w:instrText xml:space="preserve"> PAGEREF _Toc206689818 \h </w:instrText>
             </w:r>
             <w:r>
               <w:rPr>
@@ -3163,7 +3259,7 @@
               <w:lang w:eastAsia="zh-CN"/>
             </w:rPr>
           </w:pPr>
-          <w:hyperlink w:anchor="_Toc203784968" w:history="1">
+          <w:hyperlink w:anchor="_Toc206689819" w:history="1">
             <w:r>
               <w:rPr>
                 <w:rStyle w:val="Hyperlink"/>
@@ -3207,7 +3303,7 @@
                 <w:noProof/>
                 <w:webHidden/>
               </w:rPr>
-              <w:instrText xml:space="preserve"> PAGEREF _Toc203784968 \h </w:instrText>
+              <w:instrText xml:space="preserve"> PAGEREF _Toc206689819 \h </w:instrText>
             </w:r>
             <w:r>
               <w:rPr>
@@ -3227,7 +3323,7 @@
                 <w:noProof/>
                 <w:webHidden/>
               </w:rPr>
-              <w:t>10</w:t>
+              <w:t>11</w:t>
             </w:r>
             <w:r>
               <w:rPr>
@@ -3253,7 +3349,7 @@
               <w:lang w:eastAsia="zh-CN"/>
             </w:rPr>
           </w:pPr>
-          <w:hyperlink w:anchor="_Toc203784969" w:history="1">
+          <w:hyperlink w:anchor="_Toc206689820" w:history="1">
             <w:r>
               <w:rPr>
                 <w:rStyle w:val="Hyperlink"/>
@@ -3297,7 +3393,7 @@
                 <w:noProof/>
                 <w:webHidden/>
               </w:rPr>
-              <w:instrText xml:space="preserve"> PAGEREF _Toc203784969 \h </w:instrText>
+              <w:instrText xml:space="preserve"> PAGEREF _Toc206689820 \h </w:instrText>
             </w:r>
             <w:r>
               <w:rPr>
@@ -3317,7 +3413,7 @@
                 <w:noProof/>
                 <w:webHidden/>
               </w:rPr>
-              <w:t>11</w:t>
+              <w:t>12</w:t>
             </w:r>
             <w:r>
               <w:rPr>
@@ -3343,7 +3439,7 @@
               <w:lang w:eastAsia="zh-CN"/>
             </w:rPr>
           </w:pPr>
-          <w:hyperlink w:anchor="_Toc203784970" w:history="1">
+          <w:hyperlink w:anchor="_Toc206689821" w:history="1">
             <w:r>
               <w:rPr>
                 <w:rStyle w:val="Hyperlink"/>
@@ -3387,7 +3483,7 @@
                 <w:noProof/>
                 <w:webHidden/>
               </w:rPr>
-              <w:instrText xml:space="preserve"> PAGEREF _Toc203784970 \h </w:instrText>
+              <w:instrText xml:space="preserve"> PAGEREF _Toc206689821 \h </w:instrText>
             </w:r>
             <w:r>
               <w:rPr>
@@ -3407,7 +3503,7 @@
                 <w:noProof/>
                 <w:webHidden/>
               </w:rPr>
-              <w:t>11</w:t>
+              <w:t>12</w:t>
             </w:r>
             <w:r>
               <w:rPr>
@@ -3433,7 +3529,7 @@
               <w:lang w:eastAsia="zh-CN"/>
             </w:rPr>
           </w:pPr>
-          <w:hyperlink w:anchor="_Toc203784971" w:history="1">
+          <w:hyperlink w:anchor="_Toc206689822" w:history="1">
             <w:r>
               <w:rPr>
                 <w:rStyle w:val="Hyperlink"/>
@@ -3477,7 +3573,7 @@
                 <w:noProof/>
                 <w:webHidden/>
               </w:rPr>
-              <w:instrText xml:space="preserve"> PAGEREF _Toc203784971 \h </w:instrText>
+              <w:instrText xml:space="preserve"> PAGEREF _Toc206689822 \h </w:instrText>
             </w:r>
             <w:r>
               <w:rPr>
@@ -3497,7 +3593,7 @@
                 <w:noProof/>
                 <w:webHidden/>
               </w:rPr>
-              <w:t>11</w:t>
+              <w:t>12</w:t>
             </w:r>
             <w:r>
               <w:rPr>
@@ -3523,7 +3619,7 @@
               <w:lang w:eastAsia="zh-CN"/>
             </w:rPr>
           </w:pPr>
-          <w:hyperlink w:anchor="_Toc203784972" w:history="1">
+          <w:hyperlink w:anchor="_Toc206689823" w:history="1">
             <w:r>
               <w:rPr>
                 <w:rStyle w:val="Hyperlink"/>
@@ -3567,7 +3663,7 @@
                 <w:noProof/>
                 <w:webHidden/>
               </w:rPr>
-              <w:instrText xml:space="preserve"> PAGEREF _Toc203784972 \h </w:instrText>
+              <w:instrText xml:space="preserve"> PAGEREF _Toc206689823 \h </w:instrText>
             </w:r>
             <w:r>
               <w:rPr>
@@ -3587,7 +3683,7 @@
                 <w:noProof/>
                 <w:webHidden/>
               </w:rPr>
-              <w:t>11</w:t>
+              <w:t>12</w:t>
             </w:r>
             <w:r>
               <w:rPr>
@@ -3613,7 +3709,7 @@
               <w:lang w:eastAsia="zh-CN"/>
             </w:rPr>
           </w:pPr>
-          <w:hyperlink w:anchor="_Toc203784973" w:history="1">
+          <w:hyperlink w:anchor="_Toc206689824" w:history="1">
             <w:r>
               <w:rPr>
                 <w:rStyle w:val="Hyperlink"/>
@@ -3657,7 +3753,7 @@
                 <w:noProof/>
                 <w:webHidden/>
               </w:rPr>
-              <w:instrText xml:space="preserve"> PAGEREF _Toc203784973 \h </w:instrText>
+              <w:instrText xml:space="preserve"> PAGEREF _Toc206689824 \h </w:instrText>
             </w:r>
             <w:r>
               <w:rPr>
@@ -3677,7 +3773,7 @@
                 <w:noProof/>
                 <w:webHidden/>
               </w:rPr>
-              <w:t>11</w:t>
+              <w:t>12</w:t>
             </w:r>
             <w:r>
               <w:rPr>
@@ -3703,7 +3799,7 @@
               <w:lang w:eastAsia="zh-CN"/>
             </w:rPr>
           </w:pPr>
-          <w:hyperlink w:anchor="_Toc203784974" w:history="1">
+          <w:hyperlink w:anchor="_Toc206689825" w:history="1">
             <w:r>
               <w:rPr>
                 <w:rStyle w:val="Hyperlink"/>
@@ -3747,7 +3843,7 @@
                 <w:noProof/>
                 <w:webHidden/>
               </w:rPr>
-              <w:instrText xml:space="preserve"> PAGEREF _Toc203784974 \h </w:instrText>
+              <w:instrText xml:space="preserve"> PAGEREF _Toc206689825 \h </w:instrText>
             </w:r>
             <w:r>
               <w:rPr>
@@ -3767,7 +3863,7 @@
                 <w:noProof/>
                 <w:webHidden/>
               </w:rPr>
-              <w:t>11</w:t>
+              <w:t>12</w:t>
             </w:r>
             <w:r>
               <w:rPr>
@@ -3793,7 +3889,7 @@
               <w:lang w:eastAsia="zh-CN"/>
             </w:rPr>
           </w:pPr>
-          <w:hyperlink w:anchor="_Toc203784975" w:history="1">
+          <w:hyperlink w:anchor="_Toc206689826" w:history="1">
             <w:r>
               <w:rPr>
                 <w:rStyle w:val="Hyperlink"/>
@@ -3837,7 +3933,7 @@
                 <w:noProof/>
                 <w:webHidden/>
               </w:rPr>
-              <w:instrText xml:space="preserve"> PAGEREF _Toc203784975 \h </w:instrText>
+              <w:instrText xml:space="preserve"> PAGEREF _Toc206689826 \h </w:instrText>
             </w:r>
             <w:r>
               <w:rPr>
@@ -3857,7 +3953,7 @@
                 <w:noProof/>
                 <w:webHidden/>
               </w:rPr>
-              <w:t>13</w:t>
+              <w:t>14</w:t>
             </w:r>
             <w:r>
               <w:rPr>
@@ -3883,7 +3979,7 @@
               <w:lang w:eastAsia="zh-CN"/>
             </w:rPr>
           </w:pPr>
-          <w:hyperlink w:anchor="_Toc203784976" w:history="1">
+          <w:hyperlink w:anchor="_Toc206689827" w:history="1">
             <w:r>
               <w:rPr>
                 <w:rStyle w:val="Hyperlink"/>
@@ -3927,7 +4023,7 @@
                 <w:noProof/>
                 <w:webHidden/>
               </w:rPr>
-              <w:instrText xml:space="preserve"> PAGEREF _Toc203784976 \h </w:instrText>
+              <w:instrText xml:space="preserve"> PAGEREF _Toc206689827 \h </w:instrText>
             </w:r>
             <w:r>
               <w:rPr>
@@ -3947,7 +4043,7 @@
                 <w:noProof/>
                 <w:webHidden/>
               </w:rPr>
-              <w:t>13</w:t>
+              <w:t>14</w:t>
             </w:r>
             <w:r>
               <w:rPr>
@@ -3973,7 +4069,7 @@
               <w:lang w:eastAsia="zh-CN"/>
             </w:rPr>
           </w:pPr>
-          <w:hyperlink w:anchor="_Toc203784977" w:history="1">
+          <w:hyperlink w:anchor="_Toc206689828" w:history="1">
             <w:r>
               <w:rPr>
                 <w:rStyle w:val="Hyperlink"/>
@@ -4017,7 +4113,7 @@
                 <w:noProof/>
                 <w:webHidden/>
               </w:rPr>
-              <w:instrText xml:space="preserve"> PAGEREF _Toc203784977 \h </w:instrText>
+              <w:instrText xml:space="preserve"> PAGEREF _Toc206689828 \h </w:instrText>
             </w:r>
             <w:r>
               <w:rPr>
@@ -4037,7 +4133,7 @@
                 <w:noProof/>
                 <w:webHidden/>
               </w:rPr>
-              <w:t>13</w:t>
+              <w:t>14</w:t>
             </w:r>
             <w:r>
               <w:rPr>
@@ -4063,7 +4159,7 @@
               <w:lang w:eastAsia="zh-CN"/>
             </w:rPr>
           </w:pPr>
-          <w:hyperlink w:anchor="_Toc203784978" w:history="1">
+          <w:hyperlink w:anchor="_Toc206689829" w:history="1">
             <w:r>
               <w:rPr>
                 <w:rStyle w:val="Hyperlink"/>
@@ -4107,7 +4203,7 @@
                 <w:noProof/>
                 <w:webHidden/>
               </w:rPr>
-              <w:instrText xml:space="preserve"> PAGEREF _Toc203784978 \h </w:instrText>
+              <w:instrText xml:space="preserve"> PAGEREF _Toc206689829 \h </w:instrText>
             </w:r>
             <w:r>
               <w:rPr>
@@ -4127,7 +4223,7 @@
                 <w:noProof/>
                 <w:webHidden/>
               </w:rPr>
-              <w:t>13</w:t>
+              <w:t>14</w:t>
             </w:r>
             <w:r>
               <w:rPr>
@@ -4153,7 +4249,7 @@
               <w:lang w:eastAsia="zh-CN"/>
             </w:rPr>
           </w:pPr>
-          <w:hyperlink w:anchor="_Toc203784979" w:history="1">
+          <w:hyperlink w:anchor="_Toc206689830" w:history="1">
             <w:r>
               <w:rPr>
                 <w:rStyle w:val="Hyperlink"/>
@@ -4197,7 +4293,7 @@
                 <w:noProof/>
                 <w:webHidden/>
               </w:rPr>
-              <w:instrText xml:space="preserve"> PAGEREF _Toc203784979 \h </w:instrText>
+              <w:instrText xml:space="preserve"> PAGEREF _Toc206689830 \h </w:instrText>
             </w:r>
             <w:r>
               <w:rPr>
@@ -4217,7 +4313,7 @@
                 <w:noProof/>
                 <w:webHidden/>
               </w:rPr>
-              <w:t>14</w:t>
+              <w:t>15</w:t>
             </w:r>
             <w:r>
               <w:rPr>
@@ -4243,7 +4339,7 @@
               <w:lang w:eastAsia="zh-CN"/>
             </w:rPr>
           </w:pPr>
-          <w:hyperlink w:anchor="_Toc203784980" w:history="1">
+          <w:hyperlink w:anchor="_Toc206689831" w:history="1">
             <w:r>
               <w:rPr>
                 <w:rStyle w:val="Hyperlink"/>
@@ -4287,7 +4383,7 @@
                 <w:noProof/>
                 <w:webHidden/>
               </w:rPr>
-              <w:instrText xml:space="preserve"> PAGEREF _Toc203784980 \h </w:instrText>
+              <w:instrText xml:space="preserve"> PAGEREF _Toc206689831 \h </w:instrText>
             </w:r>
             <w:r>
               <w:rPr>
@@ -4307,7 +4403,7 @@
                 <w:noProof/>
                 <w:webHidden/>
               </w:rPr>
-              <w:t>14</w:t>
+              <w:t>15</w:t>
             </w:r>
             <w:r>
               <w:rPr>
@@ -4333,7 +4429,7 @@
               <w:lang w:eastAsia="zh-CN"/>
             </w:rPr>
           </w:pPr>
-          <w:hyperlink w:anchor="_Toc203784981" w:history="1">
+          <w:hyperlink w:anchor="_Toc206689832" w:history="1">
             <w:r>
               <w:rPr>
                 <w:rStyle w:val="Hyperlink"/>
@@ -4377,7 +4473,7 @@
                 <w:noProof/>
                 <w:webHidden/>
               </w:rPr>
-              <w:instrText xml:space="preserve"> PAGEREF _Toc203784981 \h </w:instrText>
+              <w:instrText xml:space="preserve"> PAGEREF _Toc206689832 \h </w:instrText>
             </w:r>
             <w:r>
               <w:rPr>
@@ -4397,7 +4493,7 @@
                 <w:noProof/>
                 <w:webHidden/>
               </w:rPr>
-              <w:t>14</w:t>
+              <w:t>15</w:t>
             </w:r>
             <w:r>
               <w:rPr>
@@ -4423,7 +4519,7 @@
               <w:lang w:eastAsia="zh-CN"/>
             </w:rPr>
           </w:pPr>
-          <w:hyperlink w:anchor="_Toc203784982" w:history="1">
+          <w:hyperlink w:anchor="_Toc206689833" w:history="1">
             <w:r>
               <w:rPr>
                 <w:rStyle w:val="Hyperlink"/>
@@ -4467,7 +4563,7 @@
                 <w:noProof/>
                 <w:webHidden/>
               </w:rPr>
-              <w:instrText xml:space="preserve"> PAGEREF _Toc203784982 \h </w:instrText>
+              <w:instrText xml:space="preserve"> PAGEREF _Toc206689833 \h </w:instrText>
             </w:r>
             <w:r>
               <w:rPr>
@@ -4487,7 +4583,7 @@
                 <w:noProof/>
                 <w:webHidden/>
               </w:rPr>
-              <w:t>15</w:t>
+              <w:t>16</w:t>
             </w:r>
             <w:r>
               <w:rPr>
@@ -4513,7 +4609,7 @@
               <w:lang w:eastAsia="zh-CN"/>
             </w:rPr>
           </w:pPr>
-          <w:hyperlink w:anchor="_Toc203784983" w:history="1">
+          <w:hyperlink w:anchor="_Toc206689834" w:history="1">
             <w:r>
               <w:rPr>
                 <w:rStyle w:val="Hyperlink"/>
@@ -4557,7 +4653,7 @@
                 <w:noProof/>
                 <w:webHidden/>
               </w:rPr>
-              <w:instrText xml:space="preserve"> PAGEREF _Toc203784983 \h </w:instrText>
+              <w:instrText xml:space="preserve"> PAGEREF _Toc206689834 \h </w:instrText>
             </w:r>
             <w:r>
               <w:rPr>
@@ -4577,7 +4673,7 @@
                 <w:noProof/>
                 <w:webHidden/>
               </w:rPr>
-              <w:t>15</w:t>
+              <w:t>16</w:t>
             </w:r>
             <w:r>
               <w:rPr>
@@ -4603,7 +4699,7 @@
               <w:lang w:eastAsia="zh-CN"/>
             </w:rPr>
           </w:pPr>
-          <w:hyperlink w:anchor="_Toc203784984" w:history="1">
+          <w:hyperlink w:anchor="_Toc206689835" w:history="1">
             <w:r>
               <w:rPr>
                 <w:rStyle w:val="Hyperlink"/>
@@ -4647,7 +4743,7 @@
                 <w:noProof/>
                 <w:webHidden/>
               </w:rPr>
-              <w:instrText xml:space="preserve"> PAGEREF _Toc203784984 \h </w:instrText>
+              <w:instrText xml:space="preserve"> PAGEREF _Toc206689835 \h </w:instrText>
             </w:r>
             <w:r>
               <w:rPr>
@@ -4667,7 +4763,7 @@
                 <w:noProof/>
                 <w:webHidden/>
               </w:rPr>
-              <w:t>16</w:t>
+              <w:t>17</w:t>
             </w:r>
             <w:r>
               <w:rPr>
@@ -4693,7 +4789,7 @@
               <w:lang w:eastAsia="zh-CN"/>
             </w:rPr>
           </w:pPr>
-          <w:hyperlink w:anchor="_Toc203784985" w:history="1">
+          <w:hyperlink w:anchor="_Toc206689836" w:history="1">
             <w:r>
               <w:rPr>
                 <w:rStyle w:val="Hyperlink"/>
@@ -4737,7 +4833,7 @@
                 <w:noProof/>
                 <w:webHidden/>
               </w:rPr>
-              <w:instrText xml:space="preserve"> PAGEREF _Toc203784985 \h </w:instrText>
+              <w:instrText xml:space="preserve"> PAGEREF _Toc206689836 \h </w:instrText>
             </w:r>
             <w:r>
               <w:rPr>
@@ -4757,7 +4853,7 @@
                 <w:noProof/>
                 <w:webHidden/>
               </w:rPr>
-              <w:t>16</w:t>
+              <w:t>17</w:t>
             </w:r>
             <w:r>
               <w:rPr>
@@ -4783,7 +4879,7 @@
               <w:lang w:eastAsia="zh-CN"/>
             </w:rPr>
           </w:pPr>
-          <w:hyperlink w:anchor="_Toc203784986" w:history="1">
+          <w:hyperlink w:anchor="_Toc206689837" w:history="1">
             <w:r>
               <w:rPr>
                 <w:rStyle w:val="Hyperlink"/>
@@ -4827,7 +4923,7 @@
                 <w:noProof/>
                 <w:webHidden/>
               </w:rPr>
-              <w:instrText xml:space="preserve"> PAGEREF _Toc203784986 \h </w:instrText>
+              <w:instrText xml:space="preserve"> PAGEREF _Toc206689837 \h </w:instrText>
             </w:r>
             <w:r>
               <w:rPr>
@@ -4847,7 +4943,7 @@
                 <w:noProof/>
                 <w:webHidden/>
               </w:rPr>
-              <w:t>16</w:t>
+              <w:t>17</w:t>
             </w:r>
             <w:r>
               <w:rPr>
@@ -4873,7 +4969,7 @@
               <w:lang w:eastAsia="zh-CN"/>
             </w:rPr>
           </w:pPr>
-          <w:hyperlink w:anchor="_Toc203784987" w:history="1">
+          <w:hyperlink w:anchor="_Toc206689838" w:history="1">
             <w:r>
               <w:rPr>
                 <w:rStyle w:val="Hyperlink"/>
@@ -4917,7 +5013,7 @@
                 <w:noProof/>
                 <w:webHidden/>
               </w:rPr>
-              <w:instrText xml:space="preserve"> PAGEREF _Toc203784987 \h </w:instrText>
+              <w:instrText xml:space="preserve"> PAGEREF _Toc206689838 \h </w:instrText>
             </w:r>
             <w:r>
               <w:rPr>
@@ -4937,7 +5033,7 @@
                 <w:noProof/>
                 <w:webHidden/>
               </w:rPr>
-              <w:t>16</w:t>
+              <w:t>17</w:t>
             </w:r>
             <w:r>
               <w:rPr>
@@ -4963,7 +5059,7 @@
               <w:lang w:eastAsia="zh-CN"/>
             </w:rPr>
           </w:pPr>
-          <w:hyperlink w:anchor="_Toc203784988" w:history="1">
+          <w:hyperlink w:anchor="_Toc206689839" w:history="1">
             <w:r>
               <w:rPr>
                 <w:rStyle w:val="Hyperlink"/>
@@ -5007,7 +5103,7 @@
                 <w:noProof/>
                 <w:webHidden/>
               </w:rPr>
-              <w:instrText xml:space="preserve"> PAGEREF _Toc203784988 \h </w:instrText>
+              <w:instrText xml:space="preserve"> PAGEREF _Toc206689839 \h </w:instrText>
             </w:r>
             <w:r>
               <w:rPr>
@@ -5027,7 +5123,7 @@
                 <w:noProof/>
                 <w:webHidden/>
               </w:rPr>
-              <w:t>17</w:t>
+              <w:t>18</w:t>
             </w:r>
             <w:r>
               <w:rPr>
@@ -5053,7 +5149,7 @@
               <w:lang w:eastAsia="zh-CN"/>
             </w:rPr>
           </w:pPr>
-          <w:hyperlink w:anchor="_Toc203784989" w:history="1">
+          <w:hyperlink w:anchor="_Toc206689840" w:history="1">
             <w:r>
               <w:rPr>
                 <w:rStyle w:val="Hyperlink"/>
@@ -5097,7 +5193,7 @@
                 <w:noProof/>
                 <w:webHidden/>
               </w:rPr>
-              <w:instrText xml:space="preserve"> PAGEREF _Toc203784989 \h </w:instrText>
+              <w:instrText xml:space="preserve"> PAGEREF _Toc206689840 \h </w:instrText>
             </w:r>
             <w:r>
               <w:rPr>
@@ -5117,7 +5213,7 @@
                 <w:noProof/>
                 <w:webHidden/>
               </w:rPr>
-              <w:t>17</w:t>
+              <w:t>18</w:t>
             </w:r>
             <w:r>
               <w:rPr>
@@ -5143,7 +5239,7 @@
               <w:lang w:eastAsia="zh-CN"/>
             </w:rPr>
           </w:pPr>
-          <w:hyperlink w:anchor="_Toc203784990" w:history="1">
+          <w:hyperlink w:anchor="_Toc206689841" w:history="1">
             <w:r>
               <w:rPr>
                 <w:rStyle w:val="Hyperlink"/>
@@ -5187,7 +5283,7 @@
                 <w:noProof/>
                 <w:webHidden/>
               </w:rPr>
-              <w:instrText xml:space="preserve"> PAGEREF _Toc203784990 \h </w:instrText>
+              <w:instrText xml:space="preserve"> PAGEREF _Toc206689841 \h </w:instrText>
             </w:r>
             <w:r>
               <w:rPr>
@@ -5207,7 +5303,7 @@
                 <w:noProof/>
                 <w:webHidden/>
               </w:rPr>
-              <w:t>17</w:t>
+              <w:t>18</w:t>
             </w:r>
             <w:r>
               <w:rPr>
@@ -5233,7 +5329,7 @@
               <w:lang w:eastAsia="zh-CN"/>
             </w:rPr>
           </w:pPr>
-          <w:hyperlink w:anchor="_Toc203784991" w:history="1">
+          <w:hyperlink w:anchor="_Toc206689842" w:history="1">
             <w:r>
               <w:rPr>
                 <w:rStyle w:val="Hyperlink"/>
@@ -5277,7 +5373,7 @@
                 <w:noProof/>
                 <w:webHidden/>
               </w:rPr>
-              <w:instrText xml:space="preserve"> PAGEREF _Toc203784991 \h </w:instrText>
+              <w:instrText xml:space="preserve"> PAGEREF _Toc206689842 \h </w:instrText>
             </w:r>
             <w:r>
               <w:rPr>
@@ -5297,7 +5393,7 @@
                 <w:noProof/>
                 <w:webHidden/>
               </w:rPr>
-              <w:t>17</w:t>
+              <w:t>18</w:t>
             </w:r>
             <w:r>
               <w:rPr>
@@ -5323,7 +5419,7 @@
               <w:lang w:eastAsia="zh-CN"/>
             </w:rPr>
           </w:pPr>
-          <w:hyperlink w:anchor="_Toc203784992" w:history="1">
+          <w:hyperlink w:anchor="_Toc206689843" w:history="1">
             <w:r>
               <w:rPr>
                 <w:rStyle w:val="Hyperlink"/>
@@ -5367,7 +5463,7 @@
                 <w:noProof/>
                 <w:webHidden/>
               </w:rPr>
-              <w:instrText xml:space="preserve"> PAGEREF _Toc203784992 \h </w:instrText>
+              <w:instrText xml:space="preserve"> PAGEREF _Toc206689843 \h </w:instrText>
             </w:r>
             <w:r>
               <w:rPr>
@@ -5387,7 +5483,7 @@
                 <w:noProof/>
                 <w:webHidden/>
               </w:rPr>
-              <w:t>18</w:t>
+              <w:t>19</w:t>
             </w:r>
             <w:r>
               <w:rPr>
@@ -5413,7 +5509,7 @@
               <w:lang w:eastAsia="zh-CN"/>
             </w:rPr>
           </w:pPr>
-          <w:hyperlink w:anchor="_Toc203784993" w:history="1">
+          <w:hyperlink w:anchor="_Toc206689844" w:history="1">
             <w:r>
               <w:rPr>
                 <w:rStyle w:val="Hyperlink"/>
@@ -5436,7 +5532,7 @@
                 <w:rStyle w:val="Hyperlink"/>
                 <w:noProof/>
               </w:rPr>
-              <w:t>AT+TL_SET</w:t>
+              <w:t>AT+TL_OFFSET</w:t>
             </w:r>
             <w:r>
               <w:rPr>
@@ -5457,7 +5553,7 @@
                 <w:noProof/>
                 <w:webHidden/>
               </w:rPr>
-              <w:instrText xml:space="preserve"> PAGEREF _Toc203784993 \h </w:instrText>
+              <w:instrText xml:space="preserve"> PAGEREF _Toc206689844 \h </w:instrText>
             </w:r>
             <w:r>
               <w:rPr>
@@ -5477,7 +5573,7 @@
                 <w:noProof/>
                 <w:webHidden/>
               </w:rPr>
-              <w:t>18</w:t>
+              <w:t>19</w:t>
             </w:r>
             <w:r>
               <w:rPr>
@@ -5503,7 +5599,7 @@
               <w:lang w:eastAsia="zh-CN"/>
             </w:rPr>
           </w:pPr>
-          <w:hyperlink w:anchor="_Toc203784994" w:history="1">
+          <w:hyperlink w:anchor="_Toc206689845" w:history="1">
             <w:r>
               <w:rPr>
                 <w:rStyle w:val="Hyperlink"/>
@@ -5547,7 +5643,7 @@
                 <w:noProof/>
                 <w:webHidden/>
               </w:rPr>
-              <w:instrText xml:space="preserve"> PAGEREF _Toc203784994 \h </w:instrText>
+              <w:instrText xml:space="preserve"> PAGEREF _Toc206689845 \h </w:instrText>
             </w:r>
             <w:r>
               <w:rPr>
@@ -5567,7 +5663,7 @@
                 <w:noProof/>
                 <w:webHidden/>
               </w:rPr>
-              <w:t>18</w:t>
+              <w:t>19</w:t>
             </w:r>
             <w:r>
               <w:rPr>
@@ -5593,7 +5689,7 @@
               <w:lang w:eastAsia="zh-CN"/>
             </w:rPr>
           </w:pPr>
-          <w:hyperlink w:anchor="_Toc203784995" w:history="1">
+          <w:hyperlink w:anchor="_Toc206689846" w:history="1">
             <w:r>
               <w:rPr>
                 <w:rStyle w:val="Hyperlink"/>
@@ -5637,7 +5733,7 @@
                 <w:noProof/>
                 <w:webHidden/>
               </w:rPr>
-              <w:instrText xml:space="preserve"> PAGEREF _Toc203784995 \h </w:instrText>
+              <w:instrText xml:space="preserve"> PAGEREF _Toc206689846 \h </w:instrText>
             </w:r>
             <w:r>
               <w:rPr>
@@ -5657,7 +5753,7 @@
                 <w:noProof/>
                 <w:webHidden/>
               </w:rPr>
-              <w:t>18</w:t>
+              <w:t>19</w:t>
             </w:r>
             <w:r>
               <w:rPr>
@@ -5683,7 +5779,7 @@
               <w:lang w:eastAsia="zh-CN"/>
             </w:rPr>
           </w:pPr>
-          <w:hyperlink w:anchor="_Toc203784996" w:history="1">
+          <w:hyperlink w:anchor="_Toc206689847" w:history="1">
             <w:r>
               <w:rPr>
                 <w:rStyle w:val="Hyperlink"/>
@@ -5727,7 +5823,7 @@
                 <w:noProof/>
                 <w:webHidden/>
               </w:rPr>
-              <w:instrText xml:space="preserve"> PAGEREF _Toc203784996 \h </w:instrText>
+              <w:instrText xml:space="preserve"> PAGEREF _Toc206689847 \h </w:instrText>
             </w:r>
             <w:r>
               <w:rPr>
@@ -5747,7 +5843,7 @@
                 <w:noProof/>
                 <w:webHidden/>
               </w:rPr>
-              <w:t>19</w:t>
+              <w:t>20</w:t>
             </w:r>
             <w:r>
               <w:rPr>
@@ -5773,7 +5869,7 @@
               <w:lang w:eastAsia="zh-CN"/>
             </w:rPr>
           </w:pPr>
-          <w:hyperlink w:anchor="_Toc203784997" w:history="1">
+          <w:hyperlink w:anchor="_Toc206689848" w:history="1">
             <w:r>
               <w:rPr>
                 <w:rStyle w:val="Hyperlink"/>
@@ -5817,7 +5913,7 @@
                 <w:noProof/>
                 <w:webHidden/>
               </w:rPr>
-              <w:instrText xml:space="preserve"> PAGEREF _Toc203784997 \h </w:instrText>
+              <w:instrText xml:space="preserve"> PAGEREF _Toc206689848 \h </w:instrText>
             </w:r>
             <w:r>
               <w:rPr>
@@ -5837,7 +5933,7 @@
                 <w:noProof/>
                 <w:webHidden/>
               </w:rPr>
-              <w:t>19</w:t>
+              <w:t>20</w:t>
             </w:r>
             <w:r>
               <w:rPr>
@@ -5863,7 +5959,7 @@
               <w:lang w:eastAsia="zh-CN"/>
             </w:rPr>
           </w:pPr>
-          <w:hyperlink w:anchor="_Toc203784998" w:history="1">
+          <w:hyperlink w:anchor="_Toc206689849" w:history="1">
             <w:r>
               <w:rPr>
                 <w:rStyle w:val="Hyperlink"/>
@@ -5907,7 +6003,7 @@
                 <w:noProof/>
                 <w:webHidden/>
               </w:rPr>
-              <w:instrText xml:space="preserve"> PAGEREF _Toc203784998 \h </w:instrText>
+              <w:instrText xml:space="preserve"> PAGEREF _Toc206689849 \h </w:instrText>
             </w:r>
             <w:r>
               <w:rPr>
@@ -5927,7 +6023,7 @@
                 <w:noProof/>
                 <w:webHidden/>
               </w:rPr>
-              <w:t>19</w:t>
+              <w:t>20</w:t>
             </w:r>
             <w:r>
               <w:rPr>
@@ -5953,7 +6049,7 @@
               <w:lang w:eastAsia="zh-CN"/>
             </w:rPr>
           </w:pPr>
-          <w:hyperlink w:anchor="_Toc203784999" w:history="1">
+          <w:hyperlink w:anchor="_Toc206689850" w:history="1">
             <w:r>
               <w:rPr>
                 <w:rStyle w:val="Hyperlink"/>
@@ -5997,7 +6093,7 @@
                 <w:noProof/>
                 <w:webHidden/>
               </w:rPr>
-              <w:instrText xml:space="preserve"> PAGEREF _Toc203784999 \h </w:instrText>
+              <w:instrText xml:space="preserve"> PAGEREF _Toc206689850 \h </w:instrText>
             </w:r>
             <w:r>
               <w:rPr>
@@ -6017,7 +6113,7 @@
                 <w:noProof/>
                 <w:webHidden/>
               </w:rPr>
-              <w:t>19</w:t>
+              <w:t>20</w:t>
             </w:r>
             <w:r>
               <w:rPr>
@@ -6043,7 +6139,7 @@
               <w:lang w:eastAsia="zh-CN"/>
             </w:rPr>
           </w:pPr>
-          <w:hyperlink w:anchor="_Toc203785000" w:history="1">
+          <w:hyperlink w:anchor="_Toc206689851" w:history="1">
             <w:r>
               <w:rPr>
                 <w:rStyle w:val="Hyperlink"/>
@@ -6087,7 +6183,7 @@
                 <w:noProof/>
                 <w:webHidden/>
               </w:rPr>
-              <w:instrText xml:space="preserve"> PAGEREF _Toc203785000 \h </w:instrText>
+              <w:instrText xml:space="preserve"> PAGEREF _Toc206689851 \h </w:instrText>
             </w:r>
             <w:r>
               <w:rPr>
@@ -6107,7 +6203,7 @@
                 <w:noProof/>
                 <w:webHidden/>
               </w:rPr>
-              <w:t>19</w:t>
+              <w:t>20</w:t>
             </w:r>
             <w:r>
               <w:rPr>
@@ -6133,7 +6229,7 @@
               <w:lang w:eastAsia="zh-CN"/>
             </w:rPr>
           </w:pPr>
-          <w:hyperlink w:anchor="_Toc203785001" w:history="1">
+          <w:hyperlink w:anchor="_Toc206689852" w:history="1">
             <w:r>
               <w:rPr>
                 <w:rStyle w:val="Hyperlink"/>
@@ -6177,7 +6273,7 @@
                 <w:noProof/>
                 <w:webHidden/>
               </w:rPr>
-              <w:instrText xml:space="preserve"> PAGEREF _Toc203785001 \h </w:instrText>
+              <w:instrText xml:space="preserve"> PAGEREF _Toc206689852 \h </w:instrText>
             </w:r>
             <w:r>
               <w:rPr>
@@ -6197,7 +6293,7 @@
                 <w:noProof/>
                 <w:webHidden/>
               </w:rPr>
-              <w:t>20</w:t>
+              <w:t>21</w:t>
             </w:r>
             <w:r>
               <w:rPr>
@@ -6223,7 +6319,7 @@
               <w:lang w:eastAsia="zh-CN"/>
             </w:rPr>
           </w:pPr>
-          <w:hyperlink w:anchor="_Toc203785002" w:history="1">
+          <w:hyperlink w:anchor="_Toc206689853" w:history="1">
             <w:r>
               <w:rPr>
                 <w:rStyle w:val="Hyperlink"/>
@@ -6267,7 +6363,7 @@
                 <w:noProof/>
                 <w:webHidden/>
               </w:rPr>
-              <w:instrText xml:space="preserve"> PAGEREF _Toc203785002 \h </w:instrText>
+              <w:instrText xml:space="preserve"> PAGEREF _Toc206689853 \h </w:instrText>
             </w:r>
             <w:r>
               <w:rPr>
@@ -6287,7 +6383,7 @@
                 <w:noProof/>
                 <w:webHidden/>
               </w:rPr>
-              <w:t>20</w:t>
+              <w:t>21</w:t>
             </w:r>
             <w:r>
               <w:rPr>
@@ -6313,7 +6409,7 @@
               <w:lang w:eastAsia="zh-CN"/>
             </w:rPr>
           </w:pPr>
-          <w:hyperlink w:anchor="_Toc203785003" w:history="1">
+          <w:hyperlink w:anchor="_Toc206689854" w:history="1">
             <w:r>
               <w:rPr>
                 <w:rStyle w:val="Hyperlink"/>
@@ -6357,7 +6453,7 @@
                 <w:noProof/>
                 <w:webHidden/>
               </w:rPr>
-              <w:instrText xml:space="preserve"> PAGEREF _Toc203785003 \h </w:instrText>
+              <w:instrText xml:space="preserve"> PAGEREF _Toc206689854 \h </w:instrText>
             </w:r>
             <w:r>
               <w:rPr>
@@ -6377,7 +6473,7 @@
                 <w:noProof/>
                 <w:webHidden/>
               </w:rPr>
-              <w:t>20</w:t>
+              <w:t>21</w:t>
             </w:r>
             <w:r>
               <w:rPr>
@@ -6403,7 +6499,7 @@
               <w:lang w:eastAsia="zh-CN"/>
             </w:rPr>
           </w:pPr>
-          <w:hyperlink w:anchor="_Toc203785004" w:history="1">
+          <w:hyperlink w:anchor="_Toc206689855" w:history="1">
             <w:r>
               <w:rPr>
                 <w:rStyle w:val="Hyperlink"/>
@@ -6447,7 +6543,7 @@
                 <w:noProof/>
                 <w:webHidden/>
               </w:rPr>
-              <w:instrText xml:space="preserve"> PAGEREF _Toc203785004 \h </w:instrText>
+              <w:instrText xml:space="preserve"> PAGEREF _Toc206689855 \h </w:instrText>
             </w:r>
             <w:r>
               <w:rPr>
@@ -6467,7 +6563,7 @@
                 <w:noProof/>
                 <w:webHidden/>
               </w:rPr>
-              <w:t>21</w:t>
+              <w:t>22</w:t>
             </w:r>
             <w:r>
               <w:rPr>
@@ -6493,7 +6589,7 @@
               <w:lang w:eastAsia="zh-CN"/>
             </w:rPr>
           </w:pPr>
-          <w:hyperlink w:anchor="_Toc203785005" w:history="1">
+          <w:hyperlink w:anchor="_Toc206689856" w:history="1">
             <w:r>
               <w:rPr>
                 <w:rStyle w:val="Hyperlink"/>
@@ -6537,7 +6633,7 @@
                 <w:noProof/>
                 <w:webHidden/>
               </w:rPr>
-              <w:instrText xml:space="preserve"> PAGEREF _Toc203785005 \h </w:instrText>
+              <w:instrText xml:space="preserve"> PAGEREF _Toc206689856 \h </w:instrText>
             </w:r>
             <w:r>
               <w:rPr>
@@ -6557,7 +6653,7 @@
                 <w:noProof/>
                 <w:webHidden/>
               </w:rPr>
-              <w:t>21</w:t>
+              <w:t>22</w:t>
             </w:r>
             <w:r>
               <w:rPr>
@@ -6583,7 +6679,7 @@
               <w:lang w:eastAsia="zh-CN"/>
             </w:rPr>
           </w:pPr>
-          <w:hyperlink w:anchor="_Toc203785006" w:history="1">
+          <w:hyperlink w:anchor="_Toc206689857" w:history="1">
             <w:r>
               <w:rPr>
                 <w:rStyle w:val="Hyperlink"/>
@@ -6627,7 +6723,7 @@
                 <w:noProof/>
                 <w:webHidden/>
               </w:rPr>
-              <w:instrText xml:space="preserve"> PAGEREF _Toc203785006 \h </w:instrText>
+              <w:instrText xml:space="preserve"> PAGEREF _Toc206689857 \h </w:instrText>
             </w:r>
             <w:r>
               <w:rPr>
@@ -6647,7 +6743,7 @@
                 <w:noProof/>
                 <w:webHidden/>
               </w:rPr>
-              <w:t>21</w:t>
+              <w:t>22</w:t>
             </w:r>
             <w:r>
               <w:rPr>
@@ -6673,7 +6769,7 @@
               <w:lang w:eastAsia="zh-CN"/>
             </w:rPr>
           </w:pPr>
-          <w:hyperlink w:anchor="_Toc203785007" w:history="1">
+          <w:hyperlink w:anchor="_Toc206689858" w:history="1">
             <w:r>
               <w:rPr>
                 <w:rStyle w:val="Hyperlink"/>
@@ -6717,7 +6813,7 @@
                 <w:noProof/>
                 <w:webHidden/>
               </w:rPr>
-              <w:instrText xml:space="preserve"> PAGEREF _Toc203785007 \h </w:instrText>
+              <w:instrText xml:space="preserve"> PAGEREF _Toc206689858 \h </w:instrText>
             </w:r>
             <w:r>
               <w:rPr>
@@ -6737,7 +6833,7 @@
                 <w:noProof/>
                 <w:webHidden/>
               </w:rPr>
-              <w:t>22</w:t>
+              <w:t>23</w:t>
             </w:r>
             <w:r>
               <w:rPr>
@@ -6763,7 +6859,7 @@
               <w:lang w:eastAsia="zh-CN"/>
             </w:rPr>
           </w:pPr>
-          <w:hyperlink w:anchor="_Toc203785008" w:history="1">
+          <w:hyperlink w:anchor="_Toc206689859" w:history="1">
             <w:r>
               <w:rPr>
                 <w:rStyle w:val="Hyperlink"/>
@@ -6807,7 +6903,7 @@
                 <w:noProof/>
                 <w:webHidden/>
               </w:rPr>
-              <w:instrText xml:space="preserve"> PAGEREF _Toc203785008 \h </w:instrText>
+              <w:instrText xml:space="preserve"> PAGEREF _Toc206689859 \h </w:instrText>
             </w:r>
             <w:r>
               <w:rPr>
@@ -6827,7 +6923,7 @@
                 <w:noProof/>
                 <w:webHidden/>
               </w:rPr>
-              <w:t>23</w:t>
+              <w:t>24</w:t>
             </w:r>
             <w:r>
               <w:rPr>
@@ -6853,7 +6949,7 @@
               <w:lang w:eastAsia="zh-CN"/>
             </w:rPr>
           </w:pPr>
-          <w:hyperlink w:anchor="_Toc203785009" w:history="1">
+          <w:hyperlink w:anchor="_Toc206689860" w:history="1">
             <w:r>
               <w:rPr>
                 <w:rStyle w:val="Hyperlink"/>
@@ -6876,7 +6972,7 @@
                 <w:rStyle w:val="Hyperlink"/>
                 <w:noProof/>
               </w:rPr>
-              <w:t>Aircraft Message</w:t>
+              <w:t>Mode S Aircraft Message</w:t>
             </w:r>
             <w:r>
               <w:rPr>
@@ -6897,7 +6993,7 @@
                 <w:noProof/>
                 <w:webHidden/>
               </w:rPr>
-              <w:instrText xml:space="preserve"> PAGEREF _Toc203785009 \h </w:instrText>
+              <w:instrText xml:space="preserve"> PAGEREF _Toc206689860 \h </w:instrText>
             </w:r>
             <w:r>
               <w:rPr>
@@ -6917,7 +7013,7 @@
                 <w:noProof/>
                 <w:webHidden/>
               </w:rPr>
-              <w:t>23</w:t>
+              <w:t>24</w:t>
             </w:r>
             <w:r>
               <w:rPr>
@@ -6943,7 +7039,7 @@
               <w:lang w:eastAsia="zh-CN"/>
             </w:rPr>
           </w:pPr>
-          <w:hyperlink w:anchor="_Toc203785010" w:history="1">
+          <w:hyperlink w:anchor="_Toc206689861" w:history="1">
             <w:r>
               <w:rPr>
                 <w:rStyle w:val="Hyperlink"/>
@@ -6987,7 +7083,7 @@
                 <w:noProof/>
                 <w:webHidden/>
               </w:rPr>
-              <w:instrText xml:space="preserve"> PAGEREF _Toc203785010 \h </w:instrText>
+              <w:instrText xml:space="preserve"> PAGEREF _Toc206689861 \h </w:instrText>
             </w:r>
             <w:r>
               <w:rPr>
@@ -7033,7 +7129,7 @@
               <w:lang w:eastAsia="zh-CN"/>
             </w:rPr>
           </w:pPr>
-          <w:hyperlink w:anchor="_Toc203785011" w:history="1">
+          <w:hyperlink w:anchor="_Toc206689862" w:history="1">
             <w:r>
               <w:rPr>
                 <w:rStyle w:val="Hyperlink"/>
@@ -7077,7 +7173,7 @@
                 <w:noProof/>
                 <w:webHidden/>
               </w:rPr>
-              <w:instrText xml:space="preserve"> PAGEREF _Toc203785011 \h </w:instrText>
+              <w:instrText xml:space="preserve"> PAGEREF _Toc206689862 \h </w:instrText>
             </w:r>
             <w:r>
               <w:rPr>
@@ -7123,7 +7219,7 @@
               <w:lang w:eastAsia="zh-CN"/>
             </w:rPr>
           </w:pPr>
-          <w:hyperlink w:anchor="_Toc203785012" w:history="1">
+          <w:hyperlink w:anchor="_Toc206689863" w:history="1">
             <w:r>
               <w:rPr>
                 <w:rStyle w:val="Hyperlink"/>
@@ -7167,7 +7263,7 @@
                 <w:noProof/>
                 <w:webHidden/>
               </w:rPr>
-              <w:instrText xml:space="preserve"> PAGEREF _Toc203785012 \h </w:instrText>
+              <w:instrText xml:space="preserve"> PAGEREF _Toc206689863 \h </w:instrText>
             </w:r>
             <w:r>
               <w:rPr>
@@ -7213,7 +7309,7 @@
               <w:lang w:eastAsia="zh-CN"/>
             </w:rPr>
           </w:pPr>
-          <w:hyperlink w:anchor="_Toc203785013" w:history="1">
+          <w:hyperlink w:anchor="_Toc206689864" w:history="1">
             <w:r>
               <w:rPr>
                 <w:rStyle w:val="Hyperlink"/>
@@ -7292,7 +7388,7 @@
                 <w:noProof/>
                 <w:webHidden/>
               </w:rPr>
-              <w:instrText xml:space="preserve"> PAGEREF _Toc203785013 \h </w:instrText>
+              <w:instrText xml:space="preserve"> PAGEREF _Toc206689864 \h </w:instrText>
             </w:r>
             <w:r>
               <w:rPr>
@@ -7338,7 +7434,7 @@
               <w:lang w:eastAsia="zh-CN"/>
             </w:rPr>
           </w:pPr>
-          <w:hyperlink w:anchor="_Toc203785014" w:history="1">
+          <w:hyperlink w:anchor="_Toc206689865" w:history="1">
             <w:r>
               <w:rPr>
                 <w:rStyle w:val="Hyperlink"/>
@@ -7382,7 +7478,7 @@
                 <w:noProof/>
                 <w:webHidden/>
               </w:rPr>
-              <w:instrText xml:space="preserve"> PAGEREF _Toc203785014 \h </w:instrText>
+              <w:instrText xml:space="preserve"> PAGEREF _Toc206689865 \h </w:instrText>
             </w:r>
             <w:r>
               <w:rPr>
@@ -7428,7 +7524,7 @@
               <w:lang w:eastAsia="zh-CN"/>
             </w:rPr>
           </w:pPr>
-          <w:hyperlink w:anchor="_Toc203785015" w:history="1">
+          <w:hyperlink w:anchor="_Toc206689866" w:history="1">
             <w:r>
               <w:rPr>
                 <w:rStyle w:val="Hyperlink"/>
@@ -7472,7 +7568,7 @@
                 <w:noProof/>
                 <w:webHidden/>
               </w:rPr>
-              <w:instrText xml:space="preserve"> PAGEREF _Toc203785015 \h </w:instrText>
+              <w:instrText xml:space="preserve"> PAGEREF _Toc206689866 \h </w:instrText>
             </w:r>
             <w:r>
               <w:rPr>
@@ -7518,7 +7614,7 @@
               <w:lang w:eastAsia="zh-CN"/>
             </w:rPr>
           </w:pPr>
-          <w:hyperlink w:anchor="_Toc203785016" w:history="1">
+          <w:hyperlink w:anchor="_Toc206689867" w:history="1">
             <w:r>
               <w:rPr>
                 <w:rStyle w:val="Hyperlink"/>
@@ -7562,7 +7658,7 @@
                 <w:noProof/>
                 <w:webHidden/>
               </w:rPr>
-              <w:instrText xml:space="preserve"> PAGEREF _Toc203785016 \h </w:instrText>
+              <w:instrText xml:space="preserve"> PAGEREF _Toc206689867 \h </w:instrText>
             </w:r>
             <w:r>
               <w:rPr>
@@ -7608,7 +7704,7 @@
               <w:lang w:eastAsia="zh-CN"/>
             </w:rPr>
           </w:pPr>
-          <w:hyperlink w:anchor="_Toc203785017" w:history="1">
+          <w:hyperlink w:anchor="_Toc206689868" w:history="1">
             <w:r>
               <w:rPr>
                 <w:rStyle w:val="Hyperlink"/>
@@ -7652,7 +7748,7 @@
                 <w:noProof/>
                 <w:webHidden/>
               </w:rPr>
-              <w:instrText xml:space="preserve"> PAGEREF _Toc203785017 \h </w:instrText>
+              <w:instrText xml:space="preserve"> PAGEREF _Toc206689868 \h </w:instrText>
             </w:r>
             <w:r>
               <w:rPr>
@@ -7698,7 +7794,7 @@
               <w:lang w:eastAsia="zh-CN"/>
             </w:rPr>
           </w:pPr>
-          <w:hyperlink w:anchor="_Toc203785018" w:history="1">
+          <w:hyperlink w:anchor="_Toc206689869" w:history="1">
             <w:r>
               <w:rPr>
                 <w:rStyle w:val="Hyperlink"/>
@@ -7742,7 +7838,7 @@
                 <w:noProof/>
                 <w:webHidden/>
               </w:rPr>
-              <w:instrText xml:space="preserve"> PAGEREF _Toc203785018 \h </w:instrText>
+              <w:instrText xml:space="preserve"> PAGEREF _Toc206689869 \h </w:instrText>
             </w:r>
             <w:r>
               <w:rPr>
@@ -7788,7 +7884,7 @@
               <w:lang w:eastAsia="zh-CN"/>
             </w:rPr>
           </w:pPr>
-          <w:hyperlink w:anchor="_Toc203785019" w:history="1">
+          <w:hyperlink w:anchor="_Toc206689870" w:history="1">
             <w:r>
               <w:rPr>
                 <w:rStyle w:val="Hyperlink"/>
@@ -7832,7 +7928,7 @@
                 <w:noProof/>
                 <w:webHidden/>
               </w:rPr>
-              <w:instrText xml:space="preserve"> PAGEREF _Toc203785019 \h </w:instrText>
+              <w:instrText xml:space="preserve"> PAGEREF _Toc206689870 \h </w:instrText>
             </w:r>
             <w:r>
               <w:rPr>
@@ -7876,6 +7972,110 @@
       </w:sdtContent>
     </w:sdt>
     <w:p>
+      <w:pPr>
+        <w:sectPr>
+          <w:type w:val="continuous"/>
+          <w:pgSz w:w="12240" w:h="15840"/>
+          <w:pgMar w:top="720" w:right="720" w:bottom="720" w:left="720" w:header="288" w:footer="288" w:gutter="0"/>
+          <w:cols w:space="720"/>
+          <w:titlePg/>
+          <w:docGrid w:linePitch="360"/>
+        </w:sectPr>
+      </w:pPr>
+    </w:p>
+    <w:p>
+      <w:pPr>
+        <w:pStyle w:val="Heading1"/>
+      </w:pPr>
+      <w:bookmarkStart w:id="4" w:name="_Toc206689796"/>
+      <w:r>
+        <w:lastRenderedPageBreak/>
+        <w:t>Revision History</w:t>
+      </w:r>
+      <w:bookmarkEnd w:id="4"/>
+    </w:p>
+    <w:p>
+      <w:r>
+        <w:t>20250719</w:t>
+      </w:r>
+    </w:p>
+    <w:p>
+      <w:pPr>
+        <w:pStyle w:val="ListParagraph"/>
+        <w:numPr>
+          <w:ilvl w:val="0"/>
+          <w:numId w:val="1"/>
+        </w:numPr>
+      </w:pPr>
+      <w:r>
+        <w:t>Initial release with version control.</w:t>
+      </w:r>
+    </w:p>
+    <w:p>
+      <w:r>
+        <w:t>20250821</w:t>
+      </w:r>
+    </w:p>
+    <w:p>
+      <w:pPr>
+        <w:pStyle w:val="ListParagraph"/>
+        <w:numPr>
+          <w:ilvl w:val="0"/>
+          <w:numId w:val="1"/>
+        </w:numPr>
+      </w:pPr>
+      <w:r>
+        <w:t xml:space="preserve">Update </w:t>
+      </w:r>
+      <w:proofErr w:type="spellStart"/>
+      <w:r>
+        <w:t>CSBee</w:t>
+      </w:r>
+      <w:proofErr w:type="spellEnd"/>
+      <w:r>
+        <w:t xml:space="preserve"> protocol with new bit flag positions, new field for separate </w:t>
+      </w:r>
+      <w:proofErr w:type="spellStart"/>
+      <w:r>
+        <w:t>baro</w:t>
+      </w:r>
+      <w:proofErr w:type="spellEnd"/>
+      <w:r>
+        <w:t>/GNSS vertical rates.</w:t>
+      </w:r>
+    </w:p>
+    <w:p>
+      <w:pPr>
+        <w:pStyle w:val="ListParagraph"/>
+        <w:numPr>
+          <w:ilvl w:val="0"/>
+          <w:numId w:val="1"/>
+        </w:numPr>
+      </w:pPr>
+      <w:r>
+        <w:t>Change AT+TL_SET AT command to TL_OFFSET AT command.</w:t>
+      </w:r>
+    </w:p>
+    <w:p>
+      <w:pPr>
+        <w:pStyle w:val="ListParagraph"/>
+        <w:numPr>
+          <w:ilvl w:val="0"/>
+          <w:numId w:val="1"/>
+        </w:numPr>
+      </w:pPr>
+      <w:r>
+        <w:t>Change AT+PROTOCOL AT command to separate AT+PROTOCOL_IN and AT+PROTOCOL_OUT AT commands.</w:t>
+      </w:r>
+    </w:p>
+    <w:p>
+      <w:pPr>
+        <w:pStyle w:val="ListParagraph"/>
+        <w:numPr>
+          <w:ilvl w:val="0"/>
+          <w:numId w:val="1"/>
+        </w:numPr>
+      </w:pPr>
       <w:r>
         <w:br w:type="page"/>
       </w:r>
@@ -7888,12 +8088,12 @@
           <w:numId w:val="10"/>
         </w:numPr>
       </w:pPr>
-      <w:bookmarkStart w:id="4" w:name="_Toc203784946"/>
+      <w:bookmarkStart w:id="5" w:name="_Toc206689797"/>
       <w:r>
         <w:lastRenderedPageBreak/>
         <w:t>Background</w:t>
       </w:r>
-      <w:bookmarkEnd w:id="4"/>
+      <w:bookmarkEnd w:id="5"/>
     </w:p>
     <w:p>
       <w:proofErr w:type="spellStart"/>
@@ -7979,7 +8179,7 @@
           <w:numId w:val="10"/>
         </w:numPr>
       </w:pPr>
-      <w:bookmarkStart w:id="5" w:name="_Toc203784947"/>
+      <w:bookmarkStart w:id="6" w:name="_Toc206689798"/>
       <w:r>
         <w:t>C</w:t>
       </w:r>
@@ -7989,7 +8189,7 @@
       <w:r>
         <w:t xml:space="preserve"> Interfaces</w:t>
       </w:r>
-      <w:bookmarkEnd w:id="5"/>
+      <w:bookmarkEnd w:id="6"/>
     </w:p>
     <w:p>
       <w:pPr>
@@ -7999,11 +8199,11 @@
           <w:numId w:val="10"/>
         </w:numPr>
       </w:pPr>
-      <w:bookmarkStart w:id="6" w:name="_Toc203784948"/>
+      <w:bookmarkStart w:id="7" w:name="_Toc206689799"/>
       <w:r>
         <w:t>Console Interface</w:t>
       </w:r>
-      <w:bookmarkEnd w:id="6"/>
+      <w:bookmarkEnd w:id="7"/>
     </w:p>
     <w:p>
       <w:r>
@@ -8031,7 +8231,7 @@
           <w:numId w:val="10"/>
         </w:numPr>
       </w:pPr>
-      <w:bookmarkStart w:id="7" w:name="_Toc203784949"/>
+      <w:bookmarkStart w:id="8" w:name="_Toc206689800"/>
       <w:r>
         <w:t>COMMS_</w:t>
       </w:r>
@@ -8041,7 +8241,7 @@
       <w:r>
         <w:t xml:space="preserve"> Interface</w:t>
       </w:r>
-      <w:bookmarkEnd w:id="7"/>
+      <w:bookmarkEnd w:id="8"/>
     </w:p>
     <w:p>
       <w:proofErr w:type="gramStart"/>
@@ -8264,11 +8464,11 @@
           <w:numId w:val="10"/>
         </w:numPr>
       </w:pPr>
-      <w:bookmarkStart w:id="8" w:name="_Toc203784950"/>
+      <w:bookmarkStart w:id="9" w:name="_Toc206689801"/>
       <w:r>
         <w:t>GNSS_UART Interface</w:t>
       </w:r>
-      <w:bookmarkEnd w:id="8"/>
+      <w:bookmarkEnd w:id="9"/>
     </w:p>
     <w:p>
       <w:r>
@@ -8489,12 +8689,12 @@
           <w:numId w:val="10"/>
         </w:numPr>
       </w:pPr>
-      <w:bookmarkStart w:id="9" w:name="_Toc203784951"/>
+      <w:bookmarkStart w:id="10" w:name="_Toc206689802"/>
       <w:r>
         <w:lastRenderedPageBreak/>
         <w:t>AT Commands</w:t>
       </w:r>
-      <w:bookmarkEnd w:id="9"/>
+      <w:bookmarkEnd w:id="10"/>
     </w:p>
     <w:p>
       <w:r>
@@ -8731,7 +8931,7 @@
           <w:numId w:val="10"/>
         </w:numPr>
       </w:pPr>
-      <w:bookmarkStart w:id="10" w:name="_Toc203784952"/>
+      <w:bookmarkStart w:id="11" w:name="_Toc206689803"/>
       <w:r>
         <w:t>AT+BAUD</w:t>
       </w:r>
@@ -8744,7 +8944,7 @@
       <w:r>
         <w:t>ATE</w:t>
       </w:r>
-      <w:bookmarkEnd w:id="10"/>
+      <w:bookmarkEnd w:id="11"/>
     </w:p>
     <w:p>
       <w:pPr>
@@ -8754,8 +8954,8 @@
           <w:numId w:val="10"/>
         </w:numPr>
       </w:pPr>
-      <w:bookmarkStart w:id="11" w:name="_Ref177744376"/>
-      <w:bookmarkStart w:id="12" w:name="_Toc203784953"/>
+      <w:bookmarkStart w:id="12" w:name="_Ref177744376"/>
+      <w:bookmarkStart w:id="13" w:name="_Toc206689804"/>
       <w:r>
         <w:t>Set Baud</w:t>
       </w:r>
@@ -8765,8 +8965,8 @@
       <w:r>
         <w:t>ate</w:t>
       </w:r>
-      <w:bookmarkEnd w:id="11"/>
       <w:bookmarkEnd w:id="12"/>
+      <w:bookmarkEnd w:id="13"/>
     </w:p>
     <w:p>
       <w:pPr>
@@ -9003,7 +9203,7 @@
           <w:numId w:val="10"/>
         </w:numPr>
       </w:pPr>
-      <w:bookmarkStart w:id="13" w:name="_Toc203784954"/>
+      <w:bookmarkStart w:id="14" w:name="_Toc206689805"/>
       <w:r>
         <w:t>Query Baud</w:t>
       </w:r>
@@ -9013,7 +9213,7 @@
       <w:r>
         <w:t>ate</w:t>
       </w:r>
-      <w:bookmarkEnd w:id="13"/>
+      <w:bookmarkEnd w:id="14"/>
     </w:p>
     <w:p>
       <w:pPr>
@@ -9327,12 +9527,12 @@
           <w:numId w:val="10"/>
         </w:numPr>
       </w:pPr>
-      <w:bookmarkStart w:id="14" w:name="_Toc203784955"/>
+      <w:bookmarkStart w:id="15" w:name="_Toc206689806"/>
       <w:r>
         <w:lastRenderedPageBreak/>
         <w:t>AT+BIAS_TEE_ENABLE</w:t>
       </w:r>
-      <w:bookmarkEnd w:id="14"/>
+      <w:bookmarkEnd w:id="15"/>
     </w:p>
     <w:p>
       <w:pPr>
@@ -9342,7 +9542,7 @@
           <w:numId w:val="10"/>
         </w:numPr>
       </w:pPr>
-      <w:bookmarkStart w:id="15" w:name="_Toc203784956"/>
+      <w:bookmarkStart w:id="16" w:name="_Toc206689807"/>
       <w:r>
         <w:t xml:space="preserve">Turn the Bias Tee </w:t>
       </w:r>
@@ -9354,7 +9554,7 @@
       <w:r>
         <w:t xml:space="preserve"> or Off</w:t>
       </w:r>
-      <w:bookmarkEnd w:id="15"/>
+      <w:bookmarkEnd w:id="16"/>
     </w:p>
     <w:p>
       <w:pPr>
@@ -9492,11 +9692,11 @@
           <w:numId w:val="10"/>
         </w:numPr>
       </w:pPr>
-      <w:bookmarkStart w:id="16" w:name="_Toc203784957"/>
+      <w:bookmarkStart w:id="17" w:name="_Toc206689808"/>
       <w:r>
         <w:t>Query the Status of the Bias Tee</w:t>
       </w:r>
-      <w:bookmarkEnd w:id="16"/>
+      <w:bookmarkEnd w:id="17"/>
     </w:p>
     <w:p>
       <w:pPr>
@@ -9558,11 +9758,11 @@
           <w:numId w:val="10"/>
         </w:numPr>
       </w:pPr>
-      <w:bookmarkStart w:id="17" w:name="_Toc203784958"/>
+      <w:bookmarkStart w:id="18" w:name="_Toc206689809"/>
       <w:r>
         <w:t>AT+DEVICE_INFO</w:t>
       </w:r>
-      <w:bookmarkEnd w:id="17"/>
+      <w:bookmarkEnd w:id="18"/>
     </w:p>
     <w:p>
       <w:r>
@@ -9901,12 +10101,12 @@
           <w:numId w:val="10"/>
         </w:numPr>
       </w:pPr>
-      <w:bookmarkStart w:id="18" w:name="_Toc203784959"/>
+      <w:bookmarkStart w:id="19" w:name="_Toc206689810"/>
       <w:r>
         <w:lastRenderedPageBreak/>
         <w:t>AT+ESP32_ENABLE</w:t>
       </w:r>
-      <w:bookmarkEnd w:id="18"/>
+      <w:bookmarkEnd w:id="19"/>
     </w:p>
     <w:p>
       <w:pPr>
@@ -9916,13 +10116,13 @@
           <w:numId w:val="10"/>
         </w:numPr>
       </w:pPr>
-      <w:bookmarkStart w:id="19" w:name="_Ref177746298"/>
-      <w:bookmarkStart w:id="20" w:name="_Toc203784960"/>
+      <w:bookmarkStart w:id="20" w:name="_Ref177746298"/>
+      <w:bookmarkStart w:id="21" w:name="_Toc206689811"/>
       <w:r>
         <w:t>Turn the ESP32 On or Off</w:t>
       </w:r>
-      <w:bookmarkEnd w:id="19"/>
       <w:bookmarkEnd w:id="20"/>
+      <w:bookmarkEnd w:id="21"/>
     </w:p>
     <w:p>
       <w:pPr>
@@ -10089,11 +10289,11 @@
           <w:numId w:val="10"/>
         </w:numPr>
       </w:pPr>
-      <w:bookmarkStart w:id="21" w:name="_Toc203784961"/>
+      <w:bookmarkStart w:id="22" w:name="_Toc206689812"/>
       <w:r>
         <w:t>Query the Status of the ESP32</w:t>
       </w:r>
-      <w:bookmarkEnd w:id="21"/>
+      <w:bookmarkEnd w:id="22"/>
     </w:p>
     <w:p>
       <w:pPr>
@@ -10145,11 +10345,11 @@
           <w:numId w:val="10"/>
         </w:numPr>
       </w:pPr>
-      <w:bookmarkStart w:id="22" w:name="_Toc203784962"/>
+      <w:bookmarkStart w:id="23" w:name="_Toc206689813"/>
       <w:r>
         <w:t>AT+ESP32_FLASH</w:t>
       </w:r>
-      <w:bookmarkEnd w:id="22"/>
+      <w:bookmarkEnd w:id="23"/>
     </w:p>
     <w:p>
       <w:pPr>
@@ -10173,11 +10373,11 @@
           <w:numId w:val="10"/>
         </w:numPr>
       </w:pPr>
-      <w:bookmarkStart w:id="23" w:name="_Toc203784963"/>
+      <w:bookmarkStart w:id="24" w:name="_Toc206689814"/>
       <w:r>
         <w:t>AT+ETHERNET</w:t>
       </w:r>
-      <w:bookmarkEnd w:id="23"/>
+      <w:bookmarkEnd w:id="24"/>
     </w:p>
     <w:p>
       <w:pPr>
@@ -10187,11 +10387,11 @@
           <w:numId w:val="10"/>
         </w:numPr>
       </w:pPr>
-      <w:bookmarkStart w:id="24" w:name="_Toc203784964"/>
+      <w:bookmarkStart w:id="25" w:name="_Toc206689815"/>
       <w:r>
         <w:t>Enable or Disable Ethernet</w:t>
       </w:r>
-      <w:bookmarkEnd w:id="24"/>
+      <w:bookmarkEnd w:id="25"/>
     </w:p>
     <w:p>
       <w:r>
@@ -10327,11 +10527,11 @@
           <w:numId w:val="10"/>
         </w:numPr>
       </w:pPr>
-      <w:bookmarkStart w:id="25" w:name="_Toc203784965"/>
+      <w:bookmarkStart w:id="26" w:name="_Toc206689816"/>
       <w:r>
         <w:t>Query Ethernet Setting</w:t>
       </w:r>
-      <w:bookmarkEnd w:id="25"/>
+      <w:bookmarkEnd w:id="26"/>
       <w:r>
         <w:tab/>
       </w:r>
@@ -10360,11 +10560,11 @@
           <w:numId w:val="10"/>
         </w:numPr>
       </w:pPr>
-      <w:bookmarkStart w:id="26" w:name="_Toc203784966"/>
+      <w:bookmarkStart w:id="27" w:name="_Toc206689817"/>
       <w:r>
         <w:t>AT+FEED</w:t>
       </w:r>
-      <w:bookmarkEnd w:id="26"/>
+      <w:bookmarkEnd w:id="27"/>
     </w:p>
     <w:p>
       <w:pPr>
@@ -10374,11 +10574,11 @@
           <w:numId w:val="10"/>
         </w:numPr>
       </w:pPr>
-      <w:bookmarkStart w:id="27" w:name="_Toc203784967"/>
+      <w:bookmarkStart w:id="28" w:name="_Toc206689818"/>
       <w:r>
         <w:t>Configure a Feed</w:t>
       </w:r>
-      <w:bookmarkEnd w:id="27"/>
+      <w:bookmarkEnd w:id="28"/>
     </w:p>
     <w:p>
       <w:pPr>
@@ -10735,7 +10935,7 @@
           <w:numId w:val="10"/>
         </w:numPr>
       </w:pPr>
-      <w:bookmarkStart w:id="28" w:name="_Toc203784968"/>
+      <w:bookmarkStart w:id="29" w:name="_Toc206689819"/>
       <w:r>
         <w:lastRenderedPageBreak/>
         <w:t xml:space="preserve">Query </w:t>
@@ -10746,7 +10946,7 @@
       <w:r>
         <w:t>of All Feeds</w:t>
       </w:r>
-      <w:bookmarkEnd w:id="28"/>
+      <w:bookmarkEnd w:id="29"/>
     </w:p>
     <w:p>
       <w:pPr>
@@ -10953,7 +11153,7 @@
           <w:numId w:val="10"/>
         </w:numPr>
       </w:pPr>
-      <w:bookmarkStart w:id="29" w:name="_Toc203784969"/>
+      <w:bookmarkStart w:id="30" w:name="_Toc206689820"/>
       <w:r>
         <w:lastRenderedPageBreak/>
         <w:t xml:space="preserve">Query </w:t>
@@ -10964,7 +11164,7 @@
       <w:r>
         <w:t xml:space="preserve"> of a Single Feed</w:t>
       </w:r>
-      <w:bookmarkEnd w:id="29"/>
+      <w:bookmarkEnd w:id="30"/>
     </w:p>
     <w:p>
       <w:pPr>
@@ -11029,11 +11229,11 @@
           <w:numId w:val="10"/>
         </w:numPr>
       </w:pPr>
-      <w:bookmarkStart w:id="30" w:name="_Toc203784970"/>
+      <w:bookmarkStart w:id="31" w:name="_Toc206689821"/>
       <w:r>
         <w:t>AT+HELP</w:t>
       </w:r>
-      <w:bookmarkEnd w:id="30"/>
+      <w:bookmarkEnd w:id="31"/>
     </w:p>
     <w:p>
       <w:pPr>
@@ -11173,11 +11373,11 @@
           <w:numId w:val="10"/>
         </w:numPr>
       </w:pPr>
-      <w:bookmarkStart w:id="31" w:name="_Toc203784971"/>
+      <w:bookmarkStart w:id="32" w:name="_Toc206689822"/>
       <w:r>
         <w:t>AT+HOSTNAME</w:t>
       </w:r>
-      <w:bookmarkEnd w:id="31"/>
+      <w:bookmarkEnd w:id="32"/>
     </w:p>
     <w:p>
       <w:pPr>
@@ -11187,11 +11387,11 @@
           <w:numId w:val="10"/>
         </w:numPr>
       </w:pPr>
-      <w:bookmarkStart w:id="32" w:name="_Toc203784972"/>
+      <w:bookmarkStart w:id="33" w:name="_Toc206689823"/>
       <w:r>
         <w:t>Set the Device Hostname</w:t>
       </w:r>
-      <w:bookmarkEnd w:id="32"/>
+      <w:bookmarkEnd w:id="33"/>
     </w:p>
     <w:p>
       <w:pPr>
@@ -11230,11 +11430,11 @@
           <w:numId w:val="10"/>
         </w:numPr>
       </w:pPr>
-      <w:bookmarkStart w:id="33" w:name="_Toc203784973"/>
+      <w:bookmarkStart w:id="34" w:name="_Toc206689824"/>
       <w:r>
         <w:t>Query the Device Hostname</w:t>
       </w:r>
-      <w:bookmarkEnd w:id="33"/>
+      <w:bookmarkEnd w:id="34"/>
     </w:p>
     <w:p>
       <w:pPr>
@@ -11261,11 +11461,11 @@
           <w:numId w:val="10"/>
         </w:numPr>
       </w:pPr>
-      <w:bookmarkStart w:id="34" w:name="_Toc203784974"/>
+      <w:bookmarkStart w:id="35" w:name="_Toc206689825"/>
       <w:r>
         <w:t>AT+LOG_LEVEL</w:t>
       </w:r>
-      <w:bookmarkEnd w:id="34"/>
+      <w:bookmarkEnd w:id="35"/>
     </w:p>
     <w:p>
       <w:pPr>
@@ -11487,12 +11687,12 @@
           <w:numId w:val="10"/>
         </w:numPr>
       </w:pPr>
-      <w:bookmarkStart w:id="35" w:name="_Toc203784975"/>
+      <w:bookmarkStart w:id="36" w:name="_Toc206689826"/>
       <w:r>
         <w:lastRenderedPageBreak/>
         <w:t>AT+PROTOCOL</w:t>
       </w:r>
-      <w:bookmarkEnd w:id="35"/>
+      <w:bookmarkEnd w:id="36"/>
     </w:p>
     <w:p>
       <w:pPr>
@@ -11502,13 +11702,13 @@
           <w:numId w:val="10"/>
         </w:numPr>
       </w:pPr>
-      <w:bookmarkStart w:id="36" w:name="_Ref177747132"/>
-      <w:bookmarkStart w:id="37" w:name="_Toc203784976"/>
+      <w:bookmarkStart w:id="37" w:name="_Ref177747132"/>
+      <w:bookmarkStart w:id="38" w:name="_Toc206689827"/>
       <w:r>
         <w:t>Set the Reporting Protocol for a Serial Interface</w:t>
       </w:r>
-      <w:bookmarkEnd w:id="36"/>
       <w:bookmarkEnd w:id="37"/>
+      <w:bookmarkEnd w:id="38"/>
     </w:p>
     <w:p>
       <w:pPr>
@@ -11728,11 +11928,11 @@
           <w:numId w:val="10"/>
         </w:numPr>
       </w:pPr>
-      <w:bookmarkStart w:id="38" w:name="_Toc203784977"/>
+      <w:bookmarkStart w:id="39" w:name="_Toc206689828"/>
       <w:r>
         <w:t>Query the Reporting Protocol for All Serial Interfaces</w:t>
       </w:r>
-      <w:bookmarkEnd w:id="38"/>
+      <w:bookmarkEnd w:id="39"/>
     </w:p>
     <w:p>
       <w:pPr>
@@ -11820,11 +12020,11 @@
           <w:numId w:val="10"/>
         </w:numPr>
       </w:pPr>
-      <w:bookmarkStart w:id="39" w:name="_Toc203784978"/>
+      <w:bookmarkStart w:id="40" w:name="_Toc206689829"/>
       <w:r>
         <w:t>AT+REBOOT</w:t>
       </w:r>
-      <w:bookmarkEnd w:id="39"/>
+      <w:bookmarkEnd w:id="40"/>
     </w:p>
     <w:p>
       <w:pPr>
@@ -11870,12 +12070,12 @@
           <w:numId w:val="10"/>
         </w:numPr>
       </w:pPr>
-      <w:bookmarkStart w:id="40" w:name="_Toc203784979"/>
+      <w:bookmarkStart w:id="41" w:name="_Toc206689830"/>
       <w:r>
         <w:lastRenderedPageBreak/>
         <w:t>AT+RX_ENABLE</w:t>
       </w:r>
-      <w:bookmarkEnd w:id="40"/>
+      <w:bookmarkEnd w:id="41"/>
     </w:p>
     <w:p>
       <w:pPr>
@@ -11885,14 +12085,14 @@
           <w:numId w:val="10"/>
         </w:numPr>
       </w:pPr>
-      <w:bookmarkStart w:id="41" w:name="_Toc203784980"/>
+      <w:bookmarkStart w:id="42" w:name="_Toc206689831"/>
       <w:r>
         <w:t>Enable or Disable the Receiver</w:t>
       </w:r>
       <w:r>
         <w:t>(s)</w:t>
       </w:r>
-      <w:bookmarkEnd w:id="41"/>
+      <w:bookmarkEnd w:id="42"/>
     </w:p>
     <w:p>
       <w:pPr>
@@ -12116,7 +12316,7 @@
           <w:numId w:val="10"/>
         </w:numPr>
       </w:pPr>
-      <w:bookmarkStart w:id="42" w:name="_Toc203784981"/>
+      <w:bookmarkStart w:id="43" w:name="_Toc206689832"/>
       <w:r>
         <w:t>Check Whether the Receiver</w:t>
       </w:r>
@@ -12132,7 +12332,7 @@
       <w:r>
         <w:t xml:space="preserve"> Currently Enabled</w:t>
       </w:r>
-      <w:bookmarkEnd w:id="42"/>
+      <w:bookmarkEnd w:id="43"/>
     </w:p>
     <w:p>
       <w:pPr>
@@ -12162,12 +12362,12 @@
           <w:numId w:val="10"/>
         </w:numPr>
       </w:pPr>
-      <w:bookmarkStart w:id="43" w:name="_Toc203784982"/>
+      <w:bookmarkStart w:id="44" w:name="_Toc206689833"/>
       <w:r>
         <w:lastRenderedPageBreak/>
         <w:t>AT+SETTINGS</w:t>
       </w:r>
-      <w:bookmarkEnd w:id="43"/>
+      <w:bookmarkEnd w:id="44"/>
     </w:p>
     <w:p>
       <w:pPr>
@@ -12177,11 +12377,11 @@
           <w:numId w:val="10"/>
         </w:numPr>
       </w:pPr>
-      <w:bookmarkStart w:id="44" w:name="_Toc203784983"/>
+      <w:bookmarkStart w:id="45" w:name="_Toc206689834"/>
       <w:r>
         <w:t>Query Current Settings</w:t>
       </w:r>
-      <w:bookmarkEnd w:id="44"/>
+      <w:bookmarkEnd w:id="45"/>
     </w:p>
     <w:p>
       <w:pPr>
@@ -12532,12 +12732,12 @@
           <w:numId w:val="10"/>
         </w:numPr>
       </w:pPr>
-      <w:bookmarkStart w:id="45" w:name="_Toc203784984"/>
+      <w:bookmarkStart w:id="46" w:name="_Toc206689835"/>
       <w:r>
         <w:lastRenderedPageBreak/>
         <w:t>Dump Settings in AT Format</w:t>
       </w:r>
-      <w:bookmarkEnd w:id="45"/>
+      <w:bookmarkEnd w:id="46"/>
     </w:p>
     <w:p>
       <w:r>
@@ -12870,11 +13070,11 @@
           <w:numId w:val="10"/>
         </w:numPr>
       </w:pPr>
-      <w:bookmarkStart w:id="46" w:name="_Toc203784985"/>
+      <w:bookmarkStart w:id="47" w:name="_Toc206689836"/>
       <w:r>
         <w:t>Load Settings from EEPROM</w:t>
       </w:r>
-      <w:bookmarkEnd w:id="46"/>
+      <w:bookmarkEnd w:id="47"/>
     </w:p>
     <w:p>
       <w:pPr>
@@ -12893,11 +13093,11 @@
           <w:numId w:val="10"/>
         </w:numPr>
       </w:pPr>
-      <w:bookmarkStart w:id="47" w:name="_Toc203784986"/>
+      <w:bookmarkStart w:id="48" w:name="_Toc206689837"/>
       <w:r>
         <w:t>Save Settings to EEPROM</w:t>
       </w:r>
-      <w:bookmarkEnd w:id="47"/>
+      <w:bookmarkEnd w:id="48"/>
     </w:p>
     <w:p>
       <w:pPr>
@@ -12938,11 +13138,11 @@
           <w:numId w:val="10"/>
         </w:numPr>
       </w:pPr>
-      <w:bookmarkStart w:id="48" w:name="_Toc203784987"/>
+      <w:bookmarkStart w:id="49" w:name="_Toc206689838"/>
       <w:r>
         <w:t>Reset Settings to Factory Default</w:t>
       </w:r>
-      <w:bookmarkEnd w:id="48"/>
+      <w:bookmarkEnd w:id="49"/>
     </w:p>
     <w:p>
       <w:pPr>
@@ -12988,12 +13188,12 @@
           <w:numId w:val="10"/>
         </w:numPr>
       </w:pPr>
-      <w:bookmarkStart w:id="49" w:name="_Toc203784988"/>
+      <w:bookmarkStart w:id="50" w:name="_Toc206689839"/>
       <w:r>
         <w:lastRenderedPageBreak/>
         <w:t>AT+SUBG_ENABLE</w:t>
       </w:r>
-      <w:bookmarkEnd w:id="49"/>
+      <w:bookmarkEnd w:id="50"/>
     </w:p>
     <w:p>
       <w:r>
@@ -13011,11 +13211,11 @@
           <w:numId w:val="34"/>
         </w:numPr>
       </w:pPr>
-      <w:bookmarkStart w:id="50" w:name="_Toc203784989"/>
+      <w:bookmarkStart w:id="51" w:name="_Toc206689840"/>
       <w:r>
         <w:t>Set Sub-GHz Receiver Enable Status and Line Drive Type</w:t>
       </w:r>
-      <w:bookmarkEnd w:id="50"/>
+      <w:bookmarkEnd w:id="51"/>
     </w:p>
     <w:p>
       <w:pPr>
@@ -13150,11 +13350,11 @@
           <w:numId w:val="34"/>
         </w:numPr>
       </w:pPr>
-      <w:bookmarkStart w:id="51" w:name="_Toc203784990"/>
+      <w:bookmarkStart w:id="52" w:name="_Toc206689841"/>
       <w:r>
         <w:t>Query Sub-GHz Receiver Enable Status and Line Drive Type</w:t>
       </w:r>
-      <w:bookmarkEnd w:id="51"/>
+      <w:bookmarkEnd w:id="52"/>
     </w:p>
     <w:p>
       <w:pPr>
@@ -13180,11 +13380,11 @@
           <w:numId w:val="10"/>
         </w:numPr>
       </w:pPr>
-      <w:bookmarkStart w:id="52" w:name="_Toc203784991"/>
+      <w:bookmarkStart w:id="53" w:name="_Toc206689842"/>
       <w:r>
         <w:t>AT+TEST</w:t>
       </w:r>
-      <w:bookmarkEnd w:id="52"/>
+      <w:bookmarkEnd w:id="53"/>
     </w:p>
     <w:p>
       <w:r>
@@ -13509,12 +13709,12 @@
           <w:numId w:val="10"/>
         </w:numPr>
       </w:pPr>
-      <w:bookmarkStart w:id="53" w:name="_Toc203784992"/>
+      <w:bookmarkStart w:id="54" w:name="_Toc206689843"/>
       <w:r>
         <w:lastRenderedPageBreak/>
         <w:t>AT+TL_READ</w:t>
       </w:r>
-      <w:bookmarkEnd w:id="53"/>
+      <w:bookmarkEnd w:id="54"/>
     </w:p>
     <w:p>
       <w:pPr>
@@ -13551,7 +13751,7 @@
           <w:numId w:val="10"/>
         </w:numPr>
       </w:pPr>
-      <w:bookmarkStart w:id="54" w:name="_Toc203784993"/>
+      <w:bookmarkStart w:id="55" w:name="_Toc206689844"/>
       <w:r>
         <w:t>AT+TL_</w:t>
       </w:r>
@@ -13561,7 +13761,7 @@
       <w:r>
         <w:t>SET</w:t>
       </w:r>
-      <w:bookmarkEnd w:id="54"/>
+      <w:bookmarkEnd w:id="55"/>
     </w:p>
     <w:p>
       <w:pPr>
@@ -13571,11 +13771,11 @@
           <w:numId w:val="10"/>
         </w:numPr>
       </w:pPr>
-      <w:bookmarkStart w:id="55" w:name="_Toc203784994"/>
+      <w:bookmarkStart w:id="56" w:name="_Toc206689845"/>
       <w:r>
         <w:t>Set Trigger Level</w:t>
       </w:r>
-      <w:bookmarkEnd w:id="55"/>
+      <w:bookmarkEnd w:id="56"/>
     </w:p>
     <w:p>
       <w:pPr>
@@ -13806,11 +14006,11 @@
           <w:numId w:val="10"/>
         </w:numPr>
       </w:pPr>
-      <w:bookmarkStart w:id="56" w:name="_Toc203784995"/>
+      <w:bookmarkStart w:id="57" w:name="_Toc206689846"/>
       <w:r>
         <w:t>Query Trigger Level</w:t>
       </w:r>
-      <w:bookmarkEnd w:id="56"/>
+      <w:bookmarkEnd w:id="57"/>
     </w:p>
     <w:p>
       <w:pPr>
@@ -13883,12 +14083,12 @@
           <w:numId w:val="10"/>
         </w:numPr>
       </w:pPr>
-      <w:bookmarkStart w:id="57" w:name="_Toc203784996"/>
+      <w:bookmarkStart w:id="58" w:name="_Toc206689847"/>
       <w:r>
         <w:lastRenderedPageBreak/>
         <w:t>AT+UPTIME</w:t>
       </w:r>
-      <w:bookmarkEnd w:id="57"/>
+      <w:bookmarkEnd w:id="58"/>
     </w:p>
     <w:p>
       <w:r>
@@ -13928,11 +14128,11 @@
           <w:numId w:val="10"/>
         </w:numPr>
       </w:pPr>
-      <w:bookmarkStart w:id="58" w:name="_Toc203784997"/>
+      <w:bookmarkStart w:id="59" w:name="_Toc206689848"/>
       <w:r>
         <w:t>AT+WATCHDOG</w:t>
       </w:r>
-      <w:bookmarkEnd w:id="58"/>
+      <w:bookmarkEnd w:id="59"/>
     </w:p>
     <w:p>
       <w:r>
@@ -13971,11 +14171,11 @@
           <w:numId w:val="10"/>
         </w:numPr>
       </w:pPr>
-      <w:bookmarkStart w:id="59" w:name="_Toc203784998"/>
+      <w:bookmarkStart w:id="60" w:name="_Toc206689849"/>
       <w:r>
         <w:t>Configure the Watchdog Timer</w:t>
       </w:r>
-      <w:bookmarkEnd w:id="59"/>
+      <w:bookmarkEnd w:id="60"/>
     </w:p>
     <w:p>
       <w:pPr>
@@ -14122,11 +14322,11 @@
           <w:numId w:val="10"/>
         </w:numPr>
       </w:pPr>
-      <w:bookmarkStart w:id="60" w:name="_Toc203784999"/>
+      <w:bookmarkStart w:id="61" w:name="_Toc206689850"/>
       <w:r>
         <w:t>Query the Watchdog Timer</w:t>
       </w:r>
-      <w:bookmarkEnd w:id="60"/>
+      <w:bookmarkEnd w:id="61"/>
     </w:p>
     <w:p>
       <w:pPr>
@@ -14158,11 +14358,11 @@
           <w:numId w:val="10"/>
         </w:numPr>
       </w:pPr>
-      <w:bookmarkStart w:id="61" w:name="_Toc203785000"/>
+      <w:bookmarkStart w:id="62" w:name="_Toc206689851"/>
       <w:r>
         <w:t>Test the Watchdog Timer</w:t>
       </w:r>
-      <w:bookmarkEnd w:id="61"/>
+      <w:bookmarkEnd w:id="62"/>
     </w:p>
     <w:p>
       <w:pPr>
@@ -14220,7 +14420,7 @@
           <w:numId w:val="10"/>
         </w:numPr>
       </w:pPr>
-      <w:bookmarkStart w:id="62" w:name="_Toc203785001"/>
+      <w:bookmarkStart w:id="63" w:name="_Toc206689852"/>
       <w:r>
         <w:lastRenderedPageBreak/>
         <w:t>AT+WIFI</w:t>
@@ -14228,7 +14428,7 @@
       <w:r>
         <w:t>_AP</w:t>
       </w:r>
-      <w:bookmarkEnd w:id="62"/>
+      <w:bookmarkEnd w:id="63"/>
     </w:p>
     <w:p>
       <w:r>
@@ -14300,7 +14500,7 @@
           <w:numId w:val="10"/>
         </w:numPr>
       </w:pPr>
-      <w:bookmarkStart w:id="63" w:name="_Toc203785002"/>
+      <w:bookmarkStart w:id="64" w:name="_Toc206689853"/>
       <w:r>
         <w:t xml:space="preserve">Configure the </w:t>
       </w:r>
@@ -14312,7 +14512,7 @@
       <w:r>
         <w:t xml:space="preserve"> Access Point</w:t>
       </w:r>
-      <w:bookmarkEnd w:id="63"/>
+      <w:bookmarkEnd w:id="64"/>
     </w:p>
     <w:p>
       <w:pPr>
@@ -14607,7 +14807,7 @@
           <w:numId w:val="10"/>
         </w:numPr>
       </w:pPr>
-      <w:bookmarkStart w:id="64" w:name="_Toc203785003"/>
+      <w:bookmarkStart w:id="65" w:name="_Toc206689854"/>
       <w:r>
         <w:t xml:space="preserve">Query the </w:t>
       </w:r>
@@ -14619,7 +14819,7 @@
       <w:r>
         <w:t xml:space="preserve"> Access Point Configuration</w:t>
       </w:r>
-      <w:bookmarkEnd w:id="64"/>
+      <w:bookmarkEnd w:id="65"/>
     </w:p>
     <w:p>
       <w:pPr>
@@ -14684,12 +14884,12 @@
           <w:numId w:val="10"/>
         </w:numPr>
       </w:pPr>
-      <w:bookmarkStart w:id="65" w:name="_Toc203785004"/>
+      <w:bookmarkStart w:id="66" w:name="_Toc206689855"/>
       <w:r>
         <w:lastRenderedPageBreak/>
         <w:t>AT+WIFI_STA</w:t>
       </w:r>
-      <w:bookmarkEnd w:id="65"/>
+      <w:bookmarkEnd w:id="66"/>
     </w:p>
     <w:p>
       <w:r>
@@ -14728,7 +14928,7 @@
           <w:numId w:val="10"/>
         </w:numPr>
       </w:pPr>
-      <w:bookmarkStart w:id="66" w:name="_Toc203785005"/>
+      <w:bookmarkStart w:id="67" w:name="_Toc206689856"/>
       <w:r>
         <w:t xml:space="preserve">Configure the </w:t>
       </w:r>
@@ -14740,7 +14940,7 @@
       <w:r>
         <w:t xml:space="preserve"> Station</w:t>
       </w:r>
-      <w:bookmarkEnd w:id="66"/>
+      <w:bookmarkEnd w:id="67"/>
     </w:p>
     <w:p>
       <w:pPr>
@@ -14983,7 +15183,7 @@
           <w:szCs w:val="32"/>
         </w:rPr>
       </w:pPr>
-      <w:bookmarkStart w:id="67" w:name="_Toc203785006"/>
+      <w:bookmarkStart w:id="68" w:name="_Toc206689857"/>
       <w:r>
         <w:t xml:space="preserve">Query the </w:t>
       </w:r>
@@ -14995,7 +15195,7 @@
       <w:r>
         <w:t xml:space="preserve"> Station Configuration</w:t>
       </w:r>
-      <w:bookmarkEnd w:id="67"/>
+      <w:bookmarkEnd w:id="68"/>
     </w:p>
     <w:p>
       <w:pPr>
@@ -15078,12 +15278,12 @@
           <w:numId w:val="10"/>
         </w:numPr>
       </w:pPr>
-      <w:bookmarkStart w:id="68" w:name="_Toc203785007"/>
+      <w:bookmarkStart w:id="69" w:name="_Toc206689858"/>
       <w:r>
         <w:lastRenderedPageBreak/>
         <w:t>Reporting Protocols</w:t>
       </w:r>
-      <w:bookmarkEnd w:id="68"/>
+      <w:bookmarkEnd w:id="69"/>
     </w:p>
     <w:p>
       <w:proofErr w:type="spellStart"/>
@@ -15203,7 +15403,7 @@
           <w:numId w:val="10"/>
         </w:numPr>
       </w:pPr>
-      <w:bookmarkStart w:id="69" w:name="_Toc203785008"/>
+      <w:bookmarkStart w:id="70" w:name="_Toc206689859"/>
       <w:proofErr w:type="spellStart"/>
       <w:r>
         <w:lastRenderedPageBreak/>
@@ -15212,7 +15412,7 @@
       <w:r>
         <w:t>ee</w:t>
       </w:r>
-      <w:bookmarkEnd w:id="69"/>
+      <w:bookmarkEnd w:id="70"/>
       <w:proofErr w:type="spellEnd"/>
     </w:p>
     <w:p>
@@ -15255,14 +15455,14 @@
           <w:numId w:val="10"/>
         </w:numPr>
       </w:pPr>
-      <w:bookmarkStart w:id="70" w:name="_Toc203785009"/>
+      <w:bookmarkStart w:id="71" w:name="_Toc206689860"/>
       <w:r>
         <w:t xml:space="preserve">Mode S </w:t>
       </w:r>
       <w:r>
         <w:t>Aircraft Message</w:t>
       </w:r>
-      <w:bookmarkEnd w:id="70"/>
+      <w:bookmarkEnd w:id="71"/>
     </w:p>
     <w:p>
       <w:r>
@@ -17359,12 +17559,12 @@
           <w:numId w:val="10"/>
         </w:numPr>
       </w:pPr>
-      <w:bookmarkStart w:id="71" w:name="_Ref176012741"/>
+      <w:bookmarkStart w:id="72" w:name="_Ref176012741"/>
       <w:r>
         <w:lastRenderedPageBreak/>
         <w:t>FLAGS Bitfield</w:t>
       </w:r>
-      <w:bookmarkEnd w:id="71"/>
+      <w:bookmarkEnd w:id="72"/>
     </w:p>
     <w:p>
       <w:r>
@@ -18340,13 +18540,7 @@
           </w:tcPr>
           <w:p>
             <w:r>
-              <w:t>UPDATED_</w:t>
-            </w:r>
-            <w:r>
-              <w:t>BARO_</w:t>
-            </w:r>
-            <w:r>
-              <w:t>VERTICAL_</w:t>
+              <w:t>UPDATED_BARO_VERTICAL_</w:t>
             </w:r>
             <w:r>
               <w:t>RATE</w:t>
@@ -18359,10 +18553,7 @@
           </w:tcPr>
           <w:p>
             <w:r>
-              <w:t>Barometric v</w:t>
-            </w:r>
-            <w:r>
-              <w:t>ertical velocity has been updated within the last reporting interval.</w:t>
+              <w:t>Barometric vertical velocity has been updated within the last reporting interval.</w:t>
             </w:r>
           </w:p>
         </w:tc>
@@ -18412,12 +18603,12 @@
           <w:numId w:val="10"/>
         </w:numPr>
       </w:pPr>
-      <w:bookmarkStart w:id="72" w:name="_Ref176013441"/>
+      <w:bookmarkStart w:id="73" w:name="_Ref176013441"/>
       <w:r>
         <w:lastRenderedPageBreak/>
         <w:t>ECAT Field</w:t>
       </w:r>
-      <w:bookmarkEnd w:id="72"/>
+      <w:bookmarkEnd w:id="73"/>
     </w:p>
     <w:p>
       <w:r>
@@ -19142,11 +19333,11 @@
           <w:numId w:val="10"/>
         </w:numPr>
       </w:pPr>
-      <w:bookmarkStart w:id="73" w:name="_Ref176013490"/>
+      <w:bookmarkStart w:id="74" w:name="_Ref176013490"/>
       <w:r>
         <w:t>SYSINFO Bitfield</w:t>
       </w:r>
-      <w:bookmarkEnd w:id="73"/>
+      <w:bookmarkEnd w:id="74"/>
     </w:p>
     <w:tbl>
       <w:tblPr>
@@ -22773,11 +22964,11 @@
           <w:szCs w:val="24"/>
         </w:rPr>
       </w:pPr>
-      <w:bookmarkStart w:id="74" w:name="_Ref176041315"/>
+      <w:bookmarkStart w:id="75" w:name="_Ref176041315"/>
       <w:r>
         <w:t>CRC Field</w:t>
       </w:r>
-      <w:bookmarkEnd w:id="74"/>
+      <w:bookmarkEnd w:id="75"/>
     </w:p>
     <w:p>
       <w:pPr>
@@ -23027,12 +23218,12 @@
           <w:numId w:val="10"/>
         </w:numPr>
       </w:pPr>
-      <w:bookmarkStart w:id="75" w:name="_Toc203785010"/>
+      <w:bookmarkStart w:id="76" w:name="_Toc206689861"/>
       <w:r>
         <w:lastRenderedPageBreak/>
         <w:t>Statistics Message</w:t>
       </w:r>
-      <w:bookmarkEnd w:id="75"/>
+      <w:bookmarkEnd w:id="76"/>
     </w:p>
     <w:p>
       <w:r>
@@ -23884,11 +24075,11 @@
           <w:szCs w:val="26"/>
         </w:rPr>
       </w:pPr>
-      <w:bookmarkStart w:id="76" w:name="_Ref176041344"/>
+      <w:bookmarkStart w:id="77" w:name="_Ref176041344"/>
       <w:r>
         <w:t>CRC Field</w:t>
       </w:r>
-      <w:bookmarkEnd w:id="76"/>
+      <w:bookmarkEnd w:id="77"/>
     </w:p>
     <w:p>
       <w:pPr>
@@ -23932,12 +24123,12 @@
           <w:numId w:val="10"/>
         </w:numPr>
       </w:pPr>
-      <w:bookmarkStart w:id="77" w:name="_Toc203785011"/>
+      <w:bookmarkStart w:id="78" w:name="_Toc206689862"/>
       <w:r>
         <w:lastRenderedPageBreak/>
         <w:t>GDL90</w:t>
       </w:r>
-      <w:bookmarkEnd w:id="77"/>
+      <w:bookmarkEnd w:id="78"/>
     </w:p>
     <w:p>
       <w:pPr>
@@ -23961,12 +24152,12 @@
           <w:numId w:val="10"/>
         </w:numPr>
       </w:pPr>
-      <w:bookmarkStart w:id="78" w:name="_Toc203785012"/>
+      <w:bookmarkStart w:id="79" w:name="_Toc206689863"/>
       <w:r>
         <w:lastRenderedPageBreak/>
         <w:t>MAVLINK</w:t>
       </w:r>
-      <w:bookmarkEnd w:id="78"/>
+      <w:bookmarkEnd w:id="79"/>
     </w:p>
     <w:p>
       <w:r>
@@ -24062,7 +24253,7 @@
           <w:lang w:eastAsia="zh-CN"/>
         </w:rPr>
       </w:pPr>
-      <w:bookmarkStart w:id="79" w:name="_Toc203785013"/>
+      <w:bookmarkStart w:id="80" w:name="_Toc206689864"/>
       <w:r>
         <w:t xml:space="preserve">MAVLINK_HEARTBEAT </w:t>
       </w:r>
@@ -24092,7 +24283,7 @@
         </w:rPr>
         <w:t xml:space="preserve"> Packet Definition</w:t>
       </w:r>
-      <w:bookmarkEnd w:id="79"/>
+      <w:bookmarkEnd w:id="80"/>
     </w:p>
     <w:tbl>
       <w:tblPr>
@@ -24679,7 +24870,7 @@
           <w:numId w:val="10"/>
         </w:numPr>
       </w:pPr>
-      <w:bookmarkStart w:id="80" w:name="_Toc203785014"/>
+      <w:bookmarkStart w:id="81" w:name="_Toc206689865"/>
       <w:r>
         <w:t xml:space="preserve">MAVLINK ADSB_VEHICLE (Message ID 246) </w:t>
       </w:r>
@@ -24694,7 +24885,7 @@
       <w:r>
         <w:t xml:space="preserve"> Definition</w:t>
       </w:r>
-      <w:bookmarkEnd w:id="80"/>
+      <w:bookmarkEnd w:id="81"/>
     </w:p>
     <w:p>
       <w:r>
@@ -25841,12 +26032,12 @@
           <w:numId w:val="10"/>
         </w:numPr>
       </w:pPr>
-      <w:bookmarkStart w:id="81" w:name="_Toc203785015"/>
+      <w:bookmarkStart w:id="82" w:name="_Toc206689866"/>
       <w:r>
         <w:lastRenderedPageBreak/>
         <w:t>MAVLINK_REQUEST_DATA_STREAM (Message ID 66) Packet Definition</w:t>
       </w:r>
-      <w:bookmarkEnd w:id="81"/>
+      <w:bookmarkEnd w:id="82"/>
     </w:p>
     <w:p>
       <w:r>
@@ -26544,11 +26735,11 @@
           <w:numId w:val="10"/>
         </w:numPr>
       </w:pPr>
-      <w:bookmarkStart w:id="82" w:name="_Toc203785016"/>
+      <w:bookmarkStart w:id="83" w:name="_Toc206689867"/>
       <w:r>
         <w:t>MAVLINK MESSAGE_INTERVAL (Message ID 244) Packet Definition</w:t>
       </w:r>
-      <w:bookmarkEnd w:id="82"/>
+      <w:bookmarkEnd w:id="83"/>
     </w:p>
     <w:p>
       <w:r>
@@ -27090,12 +27281,12 @@
           <w:numId w:val="10"/>
         </w:numPr>
       </w:pPr>
-      <w:bookmarkStart w:id="83" w:name="_Toc203785017"/>
+      <w:bookmarkStart w:id="84" w:name="_Toc206689868"/>
       <w:r>
         <w:lastRenderedPageBreak/>
         <w:t>Raw Packets</w:t>
       </w:r>
-      <w:bookmarkEnd w:id="83"/>
+      <w:bookmarkEnd w:id="84"/>
     </w:p>
     <w:p>
       <w:pPr>
@@ -27105,14 +27296,14 @@
           <w:numId w:val="10"/>
         </w:numPr>
       </w:pPr>
-      <w:bookmarkStart w:id="84" w:name="_Toc203785018"/>
+      <w:bookmarkStart w:id="85" w:name="_Toc206689869"/>
       <w:r>
         <w:t xml:space="preserve">Raw </w:t>
       </w:r>
       <w:r>
         <w:t>1090MHz Mode S Frames</w:t>
       </w:r>
-      <w:bookmarkEnd w:id="84"/>
+      <w:bookmarkEnd w:id="85"/>
     </w:p>
     <w:p>
       <w:r>
@@ -27808,14 +27999,14 @@
           <w:numId w:val="10"/>
         </w:numPr>
       </w:pPr>
-      <w:bookmarkStart w:id="85" w:name="_Toc203785019"/>
+      <w:bookmarkStart w:id="86" w:name="_Toc206689870"/>
       <w:r>
         <w:t xml:space="preserve">Raw </w:t>
       </w:r>
       <w:r>
         <w:t>978MHz UAT Frames</w:t>
       </w:r>
-      <w:bookmarkEnd w:id="85"/>
+      <w:bookmarkEnd w:id="86"/>
     </w:p>
     <w:p>
       <w:r>
@@ -28401,7 +28592,6 @@
     </w:tbl>
     <w:p/>
     <w:sectPr>
-      <w:type w:val="continuous"/>
       <w:pgSz w:w="12240" w:h="15840"/>
       <w:pgMar w:top="720" w:right="720" w:bottom="720" w:left="720" w:header="288" w:footer="288" w:gutter="0"/>
       <w:cols w:space="720"/>

</xml_diff>

<commit_message>
Faff around with subg decode and touch up datasheet
</commit_message>
<xml_diff>
--- a/word/datasheet_adsbee_1090.docx
+++ b/word/datasheet_adsbee_1090.docx
@@ -20,7 +20,7 @@
           <w:noProof/>
         </w:rPr>
         <w:drawing>
-          <wp:anchor distT="0" distB="0" distL="114300" distR="114300" simplePos="0" relativeHeight="251659264" behindDoc="0" locked="0" layoutInCell="1" allowOverlap="1" wp14:anchorId="7F955F12" wp14:editId="508BC74C">
+          <wp:anchor distT="0" distB="0" distL="114300" distR="114300" simplePos="0" relativeHeight="251659264" behindDoc="0" locked="0" layoutInCell="1" allowOverlap="1" wp14:anchorId="7F955F12" wp14:editId="12986625">
             <wp:simplePos x="0" y="0"/>
             <wp:positionH relativeFrom="margin">
               <wp:posOffset>3493770</wp:posOffset>
@@ -79,7 +79,7 @@
         <w:rPr>
           <w:noProof/>
         </w:rPr>
-        <w:pict w14:anchorId="2FB9E38A">
+        <w:pict w14:anchorId="19E2EB43">
           <v:shapetype id="_x0000_t202" coordsize="21600,21600" o:spt="202" path="m,l,21600r21600,l21600,xe">
             <v:stroke joinstyle="miter"/>
             <v:path gradientshapeok="t" o:connecttype="rect"/>
@@ -98,20 +98,34 @@
                       <w:bCs/>
                     </w:rPr>
                   </w:pPr>
+                  <w:proofErr w:type="spellStart"/>
                   <w:r>
                     <w:rPr>
                       <w:b/>
                       <w:bCs/>
                     </w:rPr>
-                    <w:t>ADSBee 1090</w:t>
+                    <w:t>ADSBee</w:t>
+                  </w:r>
+                  <w:proofErr w:type="spellEnd"/>
+                  <w:r>
+                    <w:rPr>
+                      <w:b/>
+                      <w:bCs/>
+                    </w:rPr>
+                    <w:t xml:space="preserve"> 1090</w:t>
                   </w:r>
                 </w:p>
                 <w:p>
                   <w:pPr>
                     <w:jc w:val="center"/>
                   </w:pPr>
+                  <w:proofErr w:type="gramStart"/>
                   <w:r>
-                    <w:t>Open Source Embedded ADS-B Receiver</w:t>
+                    <w:t>Open Source</w:t>
+                  </w:r>
+                  <w:proofErr w:type="gramEnd"/>
+                  <w:r>
+                    <w:t xml:space="preserve"> Embedded ADS-B Receiver</w:t>
                   </w:r>
                 </w:p>
               </w:txbxContent>
@@ -188,7 +202,25 @@
         <w:rPr>
           <w:noProof/>
         </w:rPr>
-        <w:pict w14:anchorId="6BFC61D7">
+        <w:fldChar w:fldCharType="begin"/>
+      </w:r>
+      <w:r>
+        <w:rPr>
+          <w:noProof/>
+        </w:rPr>
+        <w:instrText xml:space="preserve"> INCLUDEPICTURE  "https://pantsforbirds.com/wp-content/uploads/2025/06/image.png" \* MERGEFORMATINET </w:instrText>
+      </w:r>
+      <w:r>
+        <w:rPr>
+          <w:noProof/>
+        </w:rPr>
+        <w:fldChar w:fldCharType="separate"/>
+      </w:r>
+      <w:r>
+        <w:rPr>
+          <w:noProof/>
+        </w:rPr>
+        <w:pict w14:anchorId="665492CD">
           <v:shapetype id="_x0000_t75" coordsize="21600,21600" o:spt="75" o:preferrelative="t" path="m@4@5l@4@11@9@11@9@5xe" filled="f" stroked="f">
             <v:stroke joinstyle="miter"/>
             <v:formulas>
@@ -232,14 +264,20 @@
         <w:fldChar w:fldCharType="end"/>
       </w:r>
       <w:r>
+        <w:rPr>
+          <w:noProof/>
+        </w:rPr>
         <w:fldChar w:fldCharType="end"/>
       </w:r>
+      <w:r>
+        <w:fldChar w:fldCharType="end"/>
+      </w:r>
     </w:p>
     <w:p>
       <w:pPr>
         <w:pStyle w:val="IgnoredHeading"/>
       </w:pPr>
-      <w:bookmarkStart w:id="0" w:name="_Toc206689792"/>
+      <w:bookmarkStart w:id="0" w:name="_Toc207586464"/>
       <w:r>
         <w:t>Features</w:t>
       </w:r>
@@ -278,7 +316,10 @@
         </w:numPr>
       </w:pPr>
       <w:r>
-        <w:t>Tunable sub-GHz transceiver for UAT / FLARM / ADS-L (firmware in progress)</w:t>
+        <w:t xml:space="preserve">Tunable sub-GHz transceiver for UAT / </w:t>
+      </w:r>
+      <w:r>
+        <w:t>additional protocols.</w:t>
       </w:r>
     </w:p>
     <w:p>
@@ -411,7 +452,7 @@
       <w:r>
         <w:br w:type="column"/>
       </w:r>
-      <w:bookmarkStart w:id="1" w:name="_Toc206689793"/>
+      <w:bookmarkStart w:id="1" w:name="_Toc207586465"/>
       <w:r>
         <w:t>Applications</w:t>
       </w:r>
@@ -465,7 +506,7 @@
       <w:pPr>
         <w:pStyle w:val="IgnoredHeading"/>
       </w:pPr>
-      <w:bookmarkStart w:id="2" w:name="_Toc206689794"/>
+      <w:bookmarkStart w:id="2" w:name="_Toc207586466"/>
       <w:r>
         <w:t>Quick Specs</w:t>
       </w:r>
@@ -768,7 +809,7 @@
       <w:pPr>
         <w:pStyle w:val="IgnoredHeading"/>
       </w:pPr>
-      <w:bookmarkStart w:id="3" w:name="_Toc206689795"/>
+      <w:bookmarkStart w:id="3" w:name="_Toc207586467"/>
       <w:proofErr w:type="gramStart"/>
       <w:r>
         <w:t>Open Source</w:t>
@@ -793,13 +834,19 @@
           <w:rPr>
             <w:rStyle w:val="Hyperlink"/>
           </w:rPr>
-          <w:t>https://</w:t>
+          <w:t>https://github.com/coolnamesalltaken/</w:t>
         </w:r>
         <w:r>
           <w:rPr>
             <w:rStyle w:val="Hyperlink"/>
           </w:rPr>
-          <w:t>github.com/coolnamesalltaken/ads-bee</w:t>
+          <w:t>a</w:t>
+        </w:r>
+        <w:r>
+          <w:rPr>
+            <w:rStyle w:val="Hyperlink"/>
+          </w:rPr>
+          <w:t>dsbee</w:t>
         </w:r>
       </w:hyperlink>
     </w:p>
@@ -928,7 +975,7 @@
           <w:r>
             <w:fldChar w:fldCharType="separate"/>
           </w:r>
-          <w:hyperlink w:anchor="_Toc206689792" w:history="1">
+          <w:hyperlink w:anchor="_Toc207586464" w:history="1">
             <w:r>
               <w:rPr>
                 <w:rStyle w:val="Hyperlink"/>
@@ -955,7 +1002,7 @@
                 <w:noProof/>
                 <w:webHidden/>
               </w:rPr>
-              <w:instrText xml:space="preserve"> PAGEREF _Toc206689792 \h </w:instrText>
+              <w:instrText xml:space="preserve"> PAGEREF _Toc207586464 \h </w:instrText>
             </w:r>
             <w:r>
               <w:rPr>
@@ -1000,7 +1047,7 @@
               <w:lang w:eastAsia="zh-CN"/>
             </w:rPr>
           </w:pPr>
-          <w:hyperlink w:anchor="_Toc206689793" w:history="1">
+          <w:hyperlink w:anchor="_Toc207586465" w:history="1">
             <w:r>
               <w:rPr>
                 <w:rStyle w:val="Hyperlink"/>
@@ -1027,7 +1074,7 @@
                 <w:noProof/>
                 <w:webHidden/>
               </w:rPr>
-              <w:instrText xml:space="preserve"> PAGEREF _Toc206689793 \h </w:instrText>
+              <w:instrText xml:space="preserve"> PAGEREF _Toc207586465 \h </w:instrText>
             </w:r>
             <w:r>
               <w:rPr>
@@ -1072,7 +1119,7 @@
               <w:lang w:eastAsia="zh-CN"/>
             </w:rPr>
           </w:pPr>
-          <w:hyperlink w:anchor="_Toc206689794" w:history="1">
+          <w:hyperlink w:anchor="_Toc207586466" w:history="1">
             <w:r>
               <w:rPr>
                 <w:rStyle w:val="Hyperlink"/>
@@ -1099,7 +1146,7 @@
                 <w:noProof/>
                 <w:webHidden/>
               </w:rPr>
-              <w:instrText xml:space="preserve"> PAGEREF _Toc206689794 \h </w:instrText>
+              <w:instrText xml:space="preserve"> PAGEREF _Toc207586466 \h </w:instrText>
             </w:r>
             <w:r>
               <w:rPr>
@@ -1144,7 +1191,7 @@
               <w:lang w:eastAsia="zh-CN"/>
             </w:rPr>
           </w:pPr>
-          <w:hyperlink w:anchor="_Toc206689795" w:history="1">
+          <w:hyperlink w:anchor="_Toc207586467" w:history="1">
             <w:r>
               <w:rPr>
                 <w:rStyle w:val="Hyperlink"/>
@@ -1171,7 +1218,7 @@
                 <w:noProof/>
                 <w:webHidden/>
               </w:rPr>
-              <w:instrText xml:space="preserve"> PAGEREF _Toc206689795 \h </w:instrText>
+              <w:instrText xml:space="preserve"> PAGEREF _Toc207586467 \h </w:instrText>
             </w:r>
             <w:r>
               <w:rPr>
@@ -1216,7 +1263,7 @@
               <w:lang w:eastAsia="zh-CN"/>
             </w:rPr>
           </w:pPr>
-          <w:hyperlink w:anchor="_Toc206689796" w:history="1">
+          <w:hyperlink w:anchor="_Toc207586468" w:history="1">
             <w:r>
               <w:rPr>
                 <w:rStyle w:val="Hyperlink"/>
@@ -1243,7 +1290,7 @@
                 <w:noProof/>
                 <w:webHidden/>
               </w:rPr>
-              <w:instrText xml:space="preserve"> PAGEREF _Toc206689796 \h </w:instrText>
+              <w:instrText xml:space="preserve"> PAGEREF _Toc207586468 \h </w:instrText>
             </w:r>
             <w:r>
               <w:rPr>
@@ -1289,7 +1336,7 @@
               <w:lang w:eastAsia="zh-CN"/>
             </w:rPr>
           </w:pPr>
-          <w:hyperlink w:anchor="_Toc206689797" w:history="1">
+          <w:hyperlink w:anchor="_Toc207586469" w:history="1">
             <w:r>
               <w:rPr>
                 <w:rStyle w:val="Hyperlink"/>
@@ -1333,7 +1380,7 @@
                 <w:noProof/>
                 <w:webHidden/>
               </w:rPr>
-              <w:instrText xml:space="preserve"> PAGEREF _Toc206689797 \h </w:instrText>
+              <w:instrText xml:space="preserve"> PAGEREF _Toc207586469 \h </w:instrText>
             </w:r>
             <w:r>
               <w:rPr>
@@ -1379,7 +1426,7 @@
               <w:lang w:eastAsia="zh-CN"/>
             </w:rPr>
           </w:pPr>
-          <w:hyperlink w:anchor="_Toc206689798" w:history="1">
+          <w:hyperlink w:anchor="_Toc207586470" w:history="1">
             <w:r>
               <w:rPr>
                 <w:rStyle w:val="Hyperlink"/>
@@ -1423,7 +1470,7 @@
                 <w:noProof/>
                 <w:webHidden/>
               </w:rPr>
-              <w:instrText xml:space="preserve"> PAGEREF _Toc206689798 \h </w:instrText>
+              <w:instrText xml:space="preserve"> PAGEREF _Toc207586470 \h </w:instrText>
             </w:r>
             <w:r>
               <w:rPr>
@@ -1469,7 +1516,7 @@
               <w:lang w:eastAsia="zh-CN"/>
             </w:rPr>
           </w:pPr>
-          <w:hyperlink w:anchor="_Toc206689799" w:history="1">
+          <w:hyperlink w:anchor="_Toc207586471" w:history="1">
             <w:r>
               <w:rPr>
                 <w:rStyle w:val="Hyperlink"/>
@@ -1513,7 +1560,7 @@
                 <w:noProof/>
                 <w:webHidden/>
               </w:rPr>
-              <w:instrText xml:space="preserve"> PAGEREF _Toc206689799 \h </w:instrText>
+              <w:instrText xml:space="preserve"> PAGEREF _Toc207586471 \h </w:instrText>
             </w:r>
             <w:r>
               <w:rPr>
@@ -1559,7 +1606,7 @@
               <w:lang w:eastAsia="zh-CN"/>
             </w:rPr>
           </w:pPr>
-          <w:hyperlink w:anchor="_Toc206689800" w:history="1">
+          <w:hyperlink w:anchor="_Toc207586472" w:history="1">
             <w:r>
               <w:rPr>
                 <w:rStyle w:val="Hyperlink"/>
@@ -1603,7 +1650,7 @@
                 <w:noProof/>
                 <w:webHidden/>
               </w:rPr>
-              <w:instrText xml:space="preserve"> PAGEREF _Toc206689800 \h </w:instrText>
+              <w:instrText xml:space="preserve"> PAGEREF _Toc207586472 \h </w:instrText>
             </w:r>
             <w:r>
               <w:rPr>
@@ -1649,7 +1696,7 @@
               <w:lang w:eastAsia="zh-CN"/>
             </w:rPr>
           </w:pPr>
-          <w:hyperlink w:anchor="_Toc206689801" w:history="1">
+          <w:hyperlink w:anchor="_Toc207586473" w:history="1">
             <w:r>
               <w:rPr>
                 <w:rStyle w:val="Hyperlink"/>
@@ -1693,7 +1740,7 @@
                 <w:noProof/>
                 <w:webHidden/>
               </w:rPr>
-              <w:instrText xml:space="preserve"> PAGEREF _Toc206689801 \h </w:instrText>
+              <w:instrText xml:space="preserve"> PAGEREF _Toc207586473 \h </w:instrText>
             </w:r>
             <w:r>
               <w:rPr>
@@ -1739,7 +1786,7 @@
               <w:lang w:eastAsia="zh-CN"/>
             </w:rPr>
           </w:pPr>
-          <w:hyperlink w:anchor="_Toc206689802" w:history="1">
+          <w:hyperlink w:anchor="_Toc207586474" w:history="1">
             <w:r>
               <w:rPr>
                 <w:rStyle w:val="Hyperlink"/>
@@ -1783,7 +1830,7 @@
                 <w:noProof/>
                 <w:webHidden/>
               </w:rPr>
-              <w:instrText xml:space="preserve"> PAGEREF _Toc206689802 \h </w:instrText>
+              <w:instrText xml:space="preserve"> PAGEREF _Toc207586474 \h </w:instrText>
             </w:r>
             <w:r>
               <w:rPr>
@@ -1829,7 +1876,7 @@
               <w:lang w:eastAsia="zh-CN"/>
             </w:rPr>
           </w:pPr>
-          <w:hyperlink w:anchor="_Toc206689803" w:history="1">
+          <w:hyperlink w:anchor="_Toc207586475" w:history="1">
             <w:r>
               <w:rPr>
                 <w:rStyle w:val="Hyperlink"/>
@@ -1873,7 +1920,7 @@
                 <w:noProof/>
                 <w:webHidden/>
               </w:rPr>
-              <w:instrText xml:space="preserve"> PAGEREF _Toc206689803 \h </w:instrText>
+              <w:instrText xml:space="preserve"> PAGEREF _Toc207586475 \h </w:instrText>
             </w:r>
             <w:r>
               <w:rPr>
@@ -1919,7 +1966,7 @@
               <w:lang w:eastAsia="zh-CN"/>
             </w:rPr>
           </w:pPr>
-          <w:hyperlink w:anchor="_Toc206689804" w:history="1">
+          <w:hyperlink w:anchor="_Toc207586476" w:history="1">
             <w:r>
               <w:rPr>
                 <w:rStyle w:val="Hyperlink"/>
@@ -1963,7 +2010,7 @@
                 <w:noProof/>
                 <w:webHidden/>
               </w:rPr>
-              <w:instrText xml:space="preserve"> PAGEREF _Toc206689804 \h </w:instrText>
+              <w:instrText xml:space="preserve"> PAGEREF _Toc207586476 \h </w:instrText>
             </w:r>
             <w:r>
               <w:rPr>
@@ -2009,7 +2056,7 @@
               <w:lang w:eastAsia="zh-CN"/>
             </w:rPr>
           </w:pPr>
-          <w:hyperlink w:anchor="_Toc206689805" w:history="1">
+          <w:hyperlink w:anchor="_Toc207586477" w:history="1">
             <w:r>
               <w:rPr>
                 <w:rStyle w:val="Hyperlink"/>
@@ -2053,7 +2100,7 @@
                 <w:noProof/>
                 <w:webHidden/>
               </w:rPr>
-              <w:instrText xml:space="preserve"> PAGEREF _Toc206689805 \h </w:instrText>
+              <w:instrText xml:space="preserve"> PAGEREF _Toc207586477 \h </w:instrText>
             </w:r>
             <w:r>
               <w:rPr>
@@ -2099,7 +2146,7 @@
               <w:lang w:eastAsia="zh-CN"/>
             </w:rPr>
           </w:pPr>
-          <w:hyperlink w:anchor="_Toc206689806" w:history="1">
+          <w:hyperlink w:anchor="_Toc207586478" w:history="1">
             <w:r>
               <w:rPr>
                 <w:rStyle w:val="Hyperlink"/>
@@ -2143,7 +2190,7 @@
                 <w:noProof/>
                 <w:webHidden/>
               </w:rPr>
-              <w:instrText xml:space="preserve"> PAGEREF _Toc206689806 \h </w:instrText>
+              <w:instrText xml:space="preserve"> PAGEREF _Toc207586478 \h </w:instrText>
             </w:r>
             <w:r>
               <w:rPr>
@@ -2189,7 +2236,7 @@
               <w:lang w:eastAsia="zh-CN"/>
             </w:rPr>
           </w:pPr>
-          <w:hyperlink w:anchor="_Toc206689807" w:history="1">
+          <w:hyperlink w:anchor="_Toc207586479" w:history="1">
             <w:r>
               <w:rPr>
                 <w:rStyle w:val="Hyperlink"/>
@@ -2233,7 +2280,7 @@
                 <w:noProof/>
                 <w:webHidden/>
               </w:rPr>
-              <w:instrText xml:space="preserve"> PAGEREF _Toc206689807 \h </w:instrText>
+              <w:instrText xml:space="preserve"> PAGEREF _Toc207586479 \h </w:instrText>
             </w:r>
             <w:r>
               <w:rPr>
@@ -2279,7 +2326,7 @@
               <w:lang w:eastAsia="zh-CN"/>
             </w:rPr>
           </w:pPr>
-          <w:hyperlink w:anchor="_Toc206689808" w:history="1">
+          <w:hyperlink w:anchor="_Toc207586480" w:history="1">
             <w:r>
               <w:rPr>
                 <w:rStyle w:val="Hyperlink"/>
@@ -2323,7 +2370,7 @@
                 <w:noProof/>
                 <w:webHidden/>
               </w:rPr>
-              <w:instrText xml:space="preserve"> PAGEREF _Toc206689808 \h </w:instrText>
+              <w:instrText xml:space="preserve"> PAGEREF _Toc207586480 \h </w:instrText>
             </w:r>
             <w:r>
               <w:rPr>
@@ -2369,7 +2416,7 @@
               <w:lang w:eastAsia="zh-CN"/>
             </w:rPr>
           </w:pPr>
-          <w:hyperlink w:anchor="_Toc206689809" w:history="1">
+          <w:hyperlink w:anchor="_Toc207586481" w:history="1">
             <w:r>
               <w:rPr>
                 <w:rStyle w:val="Hyperlink"/>
@@ -2413,7 +2460,7 @@
                 <w:noProof/>
                 <w:webHidden/>
               </w:rPr>
-              <w:instrText xml:space="preserve"> PAGEREF _Toc206689809 \h </w:instrText>
+              <w:instrText xml:space="preserve"> PAGEREF _Toc207586481 \h </w:instrText>
             </w:r>
             <w:r>
               <w:rPr>
@@ -2459,7 +2506,7 @@
               <w:lang w:eastAsia="zh-CN"/>
             </w:rPr>
           </w:pPr>
-          <w:hyperlink w:anchor="_Toc206689810" w:history="1">
+          <w:hyperlink w:anchor="_Toc207586482" w:history="1">
             <w:r>
               <w:rPr>
                 <w:rStyle w:val="Hyperlink"/>
@@ -2503,7 +2550,7 @@
                 <w:noProof/>
                 <w:webHidden/>
               </w:rPr>
-              <w:instrText xml:space="preserve"> PAGEREF _Toc206689810 \h </w:instrText>
+              <w:instrText xml:space="preserve"> PAGEREF _Toc207586482 \h </w:instrText>
             </w:r>
             <w:r>
               <w:rPr>
@@ -2549,7 +2596,7 @@
               <w:lang w:eastAsia="zh-CN"/>
             </w:rPr>
           </w:pPr>
-          <w:hyperlink w:anchor="_Toc206689811" w:history="1">
+          <w:hyperlink w:anchor="_Toc207586483" w:history="1">
             <w:r>
               <w:rPr>
                 <w:rStyle w:val="Hyperlink"/>
@@ -2593,7 +2640,7 @@
                 <w:noProof/>
                 <w:webHidden/>
               </w:rPr>
-              <w:instrText xml:space="preserve"> PAGEREF _Toc206689811 \h </w:instrText>
+              <w:instrText xml:space="preserve"> PAGEREF _Toc207586483 \h </w:instrText>
             </w:r>
             <w:r>
               <w:rPr>
@@ -2639,7 +2686,7 @@
               <w:lang w:eastAsia="zh-CN"/>
             </w:rPr>
           </w:pPr>
-          <w:hyperlink w:anchor="_Toc206689812" w:history="1">
+          <w:hyperlink w:anchor="_Toc207586484" w:history="1">
             <w:r>
               <w:rPr>
                 <w:rStyle w:val="Hyperlink"/>
@@ -2683,7 +2730,7 @@
                 <w:noProof/>
                 <w:webHidden/>
               </w:rPr>
-              <w:instrText xml:space="preserve"> PAGEREF _Toc206689812 \h </w:instrText>
+              <w:instrText xml:space="preserve"> PAGEREF _Toc207586484 \h </w:instrText>
             </w:r>
             <w:r>
               <w:rPr>
@@ -2729,7 +2776,7 @@
               <w:lang w:eastAsia="zh-CN"/>
             </w:rPr>
           </w:pPr>
-          <w:hyperlink w:anchor="_Toc206689813" w:history="1">
+          <w:hyperlink w:anchor="_Toc207586485" w:history="1">
             <w:r>
               <w:rPr>
                 <w:rStyle w:val="Hyperlink"/>
@@ -2773,7 +2820,7 @@
                 <w:noProof/>
                 <w:webHidden/>
               </w:rPr>
-              <w:instrText xml:space="preserve"> PAGEREF _Toc206689813 \h </w:instrText>
+              <w:instrText xml:space="preserve"> PAGEREF _Toc207586485 \h </w:instrText>
             </w:r>
             <w:r>
               <w:rPr>
@@ -2819,7 +2866,7 @@
               <w:lang w:eastAsia="zh-CN"/>
             </w:rPr>
           </w:pPr>
-          <w:hyperlink w:anchor="_Toc206689814" w:history="1">
+          <w:hyperlink w:anchor="_Toc207586486" w:history="1">
             <w:r>
               <w:rPr>
                 <w:rStyle w:val="Hyperlink"/>
@@ -2863,7 +2910,7 @@
                 <w:noProof/>
                 <w:webHidden/>
               </w:rPr>
-              <w:instrText xml:space="preserve"> PAGEREF _Toc206689814 \h </w:instrText>
+              <w:instrText xml:space="preserve"> PAGEREF _Toc207586486 \h </w:instrText>
             </w:r>
             <w:r>
               <w:rPr>
@@ -2909,7 +2956,7 @@
               <w:lang w:eastAsia="zh-CN"/>
             </w:rPr>
           </w:pPr>
-          <w:hyperlink w:anchor="_Toc206689815" w:history="1">
+          <w:hyperlink w:anchor="_Toc207586487" w:history="1">
             <w:r>
               <w:rPr>
                 <w:rStyle w:val="Hyperlink"/>
@@ -2953,7 +3000,7 @@
                 <w:noProof/>
                 <w:webHidden/>
               </w:rPr>
-              <w:instrText xml:space="preserve"> PAGEREF _Toc206689815 \h </w:instrText>
+              <w:instrText xml:space="preserve"> PAGEREF _Toc207586487 \h </w:instrText>
             </w:r>
             <w:r>
               <w:rPr>
@@ -2999,7 +3046,7 @@
               <w:lang w:eastAsia="zh-CN"/>
             </w:rPr>
           </w:pPr>
-          <w:hyperlink w:anchor="_Toc206689816" w:history="1">
+          <w:hyperlink w:anchor="_Toc207586488" w:history="1">
             <w:r>
               <w:rPr>
                 <w:rStyle w:val="Hyperlink"/>
@@ -3043,7 +3090,7 @@
                 <w:noProof/>
                 <w:webHidden/>
               </w:rPr>
-              <w:instrText xml:space="preserve"> PAGEREF _Toc206689816 \h </w:instrText>
+              <w:instrText xml:space="preserve"> PAGEREF _Toc207586488 \h </w:instrText>
             </w:r>
             <w:r>
               <w:rPr>
@@ -3089,7 +3136,7 @@
               <w:lang w:eastAsia="zh-CN"/>
             </w:rPr>
           </w:pPr>
-          <w:hyperlink w:anchor="_Toc206689817" w:history="1">
+          <w:hyperlink w:anchor="_Toc207586489" w:history="1">
             <w:r>
               <w:rPr>
                 <w:rStyle w:val="Hyperlink"/>
@@ -3133,7 +3180,7 @@
                 <w:noProof/>
                 <w:webHidden/>
               </w:rPr>
-              <w:instrText xml:space="preserve"> PAGEREF _Toc206689817 \h </w:instrText>
+              <w:instrText xml:space="preserve"> PAGEREF _Toc207586489 \h </w:instrText>
             </w:r>
             <w:r>
               <w:rPr>
@@ -3179,7 +3226,7 @@
               <w:lang w:eastAsia="zh-CN"/>
             </w:rPr>
           </w:pPr>
-          <w:hyperlink w:anchor="_Toc206689818" w:history="1">
+          <w:hyperlink w:anchor="_Toc207586490" w:history="1">
             <w:r>
               <w:rPr>
                 <w:rStyle w:val="Hyperlink"/>
@@ -3223,7 +3270,7 @@
                 <w:noProof/>
                 <w:webHidden/>
               </w:rPr>
-              <w:instrText xml:space="preserve"> PAGEREF _Toc206689818 \h </w:instrText>
+              <w:instrText xml:space="preserve"> PAGEREF _Toc207586490 \h </w:instrText>
             </w:r>
             <w:r>
               <w:rPr>
@@ -3269,7 +3316,7 @@
               <w:lang w:eastAsia="zh-CN"/>
             </w:rPr>
           </w:pPr>
-          <w:hyperlink w:anchor="_Toc206689819" w:history="1">
+          <w:hyperlink w:anchor="_Toc207586491" w:history="1">
             <w:r>
               <w:rPr>
                 <w:rStyle w:val="Hyperlink"/>
@@ -3313,7 +3360,7 @@
                 <w:noProof/>
                 <w:webHidden/>
               </w:rPr>
-              <w:instrText xml:space="preserve"> PAGEREF _Toc206689819 \h </w:instrText>
+              <w:instrText xml:space="preserve"> PAGEREF _Toc207586491 \h </w:instrText>
             </w:r>
             <w:r>
               <w:rPr>
@@ -3359,7 +3406,7 @@
               <w:lang w:eastAsia="zh-CN"/>
             </w:rPr>
           </w:pPr>
-          <w:hyperlink w:anchor="_Toc206689820" w:history="1">
+          <w:hyperlink w:anchor="_Toc207586492" w:history="1">
             <w:r>
               <w:rPr>
                 <w:rStyle w:val="Hyperlink"/>
@@ -3403,7 +3450,7 @@
                 <w:noProof/>
                 <w:webHidden/>
               </w:rPr>
-              <w:instrText xml:space="preserve"> PAGEREF _Toc206689820 \h </w:instrText>
+              <w:instrText xml:space="preserve"> PAGEREF _Toc207586492 \h </w:instrText>
             </w:r>
             <w:r>
               <w:rPr>
@@ -3449,7 +3496,7 @@
               <w:lang w:eastAsia="zh-CN"/>
             </w:rPr>
           </w:pPr>
-          <w:hyperlink w:anchor="_Toc206689821" w:history="1">
+          <w:hyperlink w:anchor="_Toc207586493" w:history="1">
             <w:r>
               <w:rPr>
                 <w:rStyle w:val="Hyperlink"/>
@@ -3493,7 +3540,7 @@
                 <w:noProof/>
                 <w:webHidden/>
               </w:rPr>
-              <w:instrText xml:space="preserve"> PAGEREF _Toc206689821 \h </w:instrText>
+              <w:instrText xml:space="preserve"> PAGEREF _Toc207586493 \h </w:instrText>
             </w:r>
             <w:r>
               <w:rPr>
@@ -3539,7 +3586,7 @@
               <w:lang w:eastAsia="zh-CN"/>
             </w:rPr>
           </w:pPr>
-          <w:hyperlink w:anchor="_Toc206689822" w:history="1">
+          <w:hyperlink w:anchor="_Toc207586494" w:history="1">
             <w:r>
               <w:rPr>
                 <w:rStyle w:val="Hyperlink"/>
@@ -3583,7 +3630,7 @@
                 <w:noProof/>
                 <w:webHidden/>
               </w:rPr>
-              <w:instrText xml:space="preserve"> PAGEREF _Toc206689822 \h </w:instrText>
+              <w:instrText xml:space="preserve"> PAGEREF _Toc207586494 \h </w:instrText>
             </w:r>
             <w:r>
               <w:rPr>
@@ -3629,7 +3676,7 @@
               <w:lang w:eastAsia="zh-CN"/>
             </w:rPr>
           </w:pPr>
-          <w:hyperlink w:anchor="_Toc206689823" w:history="1">
+          <w:hyperlink w:anchor="_Toc207586495" w:history="1">
             <w:r>
               <w:rPr>
                 <w:rStyle w:val="Hyperlink"/>
@@ -3673,7 +3720,7 @@
                 <w:noProof/>
                 <w:webHidden/>
               </w:rPr>
-              <w:instrText xml:space="preserve"> PAGEREF _Toc206689823 \h </w:instrText>
+              <w:instrText xml:space="preserve"> PAGEREF _Toc207586495 \h </w:instrText>
             </w:r>
             <w:r>
               <w:rPr>
@@ -3719,7 +3766,7 @@
               <w:lang w:eastAsia="zh-CN"/>
             </w:rPr>
           </w:pPr>
-          <w:hyperlink w:anchor="_Toc206689824" w:history="1">
+          <w:hyperlink w:anchor="_Toc207586496" w:history="1">
             <w:r>
               <w:rPr>
                 <w:rStyle w:val="Hyperlink"/>
@@ -3763,7 +3810,7 @@
                 <w:noProof/>
                 <w:webHidden/>
               </w:rPr>
-              <w:instrText xml:space="preserve"> PAGEREF _Toc206689824 \h </w:instrText>
+              <w:instrText xml:space="preserve"> PAGEREF _Toc207586496 \h </w:instrText>
             </w:r>
             <w:r>
               <w:rPr>
@@ -3809,7 +3856,7 @@
               <w:lang w:eastAsia="zh-CN"/>
             </w:rPr>
           </w:pPr>
-          <w:hyperlink w:anchor="_Toc206689825" w:history="1">
+          <w:hyperlink w:anchor="_Toc207586497" w:history="1">
             <w:r>
               <w:rPr>
                 <w:rStyle w:val="Hyperlink"/>
@@ -3853,7 +3900,7 @@
                 <w:noProof/>
                 <w:webHidden/>
               </w:rPr>
-              <w:instrText xml:space="preserve"> PAGEREF _Toc206689825 \h </w:instrText>
+              <w:instrText xml:space="preserve"> PAGEREF _Toc207586497 \h </w:instrText>
             </w:r>
             <w:r>
               <w:rPr>
@@ -3899,7 +3946,7 @@
               <w:lang w:eastAsia="zh-CN"/>
             </w:rPr>
           </w:pPr>
-          <w:hyperlink w:anchor="_Toc206689826" w:history="1">
+          <w:hyperlink w:anchor="_Toc207586498" w:history="1">
             <w:r>
               <w:rPr>
                 <w:rStyle w:val="Hyperlink"/>
@@ -3943,7 +3990,7 @@
                 <w:noProof/>
                 <w:webHidden/>
               </w:rPr>
-              <w:instrText xml:space="preserve"> PAGEREF _Toc206689826 \h </w:instrText>
+              <w:instrText xml:space="preserve"> PAGEREF _Toc207586498 \h </w:instrText>
             </w:r>
             <w:r>
               <w:rPr>
@@ -3989,7 +4036,7 @@
               <w:lang w:eastAsia="zh-CN"/>
             </w:rPr>
           </w:pPr>
-          <w:hyperlink w:anchor="_Toc206689827" w:history="1">
+          <w:hyperlink w:anchor="_Toc207586499" w:history="1">
             <w:r>
               <w:rPr>
                 <w:rStyle w:val="Hyperlink"/>
@@ -4033,7 +4080,7 @@
                 <w:noProof/>
                 <w:webHidden/>
               </w:rPr>
-              <w:instrText xml:space="preserve"> PAGEREF _Toc206689827 \h </w:instrText>
+              <w:instrText xml:space="preserve"> PAGEREF _Toc207586499 \h </w:instrText>
             </w:r>
             <w:r>
               <w:rPr>
@@ -4079,7 +4126,7 @@
               <w:lang w:eastAsia="zh-CN"/>
             </w:rPr>
           </w:pPr>
-          <w:hyperlink w:anchor="_Toc206689828" w:history="1">
+          <w:hyperlink w:anchor="_Toc207586500" w:history="1">
             <w:r>
               <w:rPr>
                 <w:rStyle w:val="Hyperlink"/>
@@ -4123,7 +4170,7 @@
                 <w:noProof/>
                 <w:webHidden/>
               </w:rPr>
-              <w:instrText xml:space="preserve"> PAGEREF _Toc206689828 \h </w:instrText>
+              <w:instrText xml:space="preserve"> PAGEREF _Toc207586500 \h </w:instrText>
             </w:r>
             <w:r>
               <w:rPr>
@@ -4169,7 +4216,7 @@
               <w:lang w:eastAsia="zh-CN"/>
             </w:rPr>
           </w:pPr>
-          <w:hyperlink w:anchor="_Toc206689829" w:history="1">
+          <w:hyperlink w:anchor="_Toc207586501" w:history="1">
             <w:r>
               <w:rPr>
                 <w:rStyle w:val="Hyperlink"/>
@@ -4213,7 +4260,7 @@
                 <w:noProof/>
                 <w:webHidden/>
               </w:rPr>
-              <w:instrText xml:space="preserve"> PAGEREF _Toc206689829 \h </w:instrText>
+              <w:instrText xml:space="preserve"> PAGEREF _Toc207586501 \h </w:instrText>
             </w:r>
             <w:r>
               <w:rPr>
@@ -4259,7 +4306,7 @@
               <w:lang w:eastAsia="zh-CN"/>
             </w:rPr>
           </w:pPr>
-          <w:hyperlink w:anchor="_Toc206689830" w:history="1">
+          <w:hyperlink w:anchor="_Toc207586502" w:history="1">
             <w:r>
               <w:rPr>
                 <w:rStyle w:val="Hyperlink"/>
@@ -4303,7 +4350,7 @@
                 <w:noProof/>
                 <w:webHidden/>
               </w:rPr>
-              <w:instrText xml:space="preserve"> PAGEREF _Toc206689830 \h </w:instrText>
+              <w:instrText xml:space="preserve"> PAGEREF _Toc207586502 \h </w:instrText>
             </w:r>
             <w:r>
               <w:rPr>
@@ -4349,7 +4396,7 @@
               <w:lang w:eastAsia="zh-CN"/>
             </w:rPr>
           </w:pPr>
-          <w:hyperlink w:anchor="_Toc206689831" w:history="1">
+          <w:hyperlink w:anchor="_Toc207586503" w:history="1">
             <w:r>
               <w:rPr>
                 <w:rStyle w:val="Hyperlink"/>
@@ -4393,7 +4440,7 @@
                 <w:noProof/>
                 <w:webHidden/>
               </w:rPr>
-              <w:instrText xml:space="preserve"> PAGEREF _Toc206689831 \h </w:instrText>
+              <w:instrText xml:space="preserve"> PAGEREF _Toc207586503 \h </w:instrText>
             </w:r>
             <w:r>
               <w:rPr>
@@ -4439,7 +4486,7 @@
               <w:lang w:eastAsia="zh-CN"/>
             </w:rPr>
           </w:pPr>
-          <w:hyperlink w:anchor="_Toc206689832" w:history="1">
+          <w:hyperlink w:anchor="_Toc207586504" w:history="1">
             <w:r>
               <w:rPr>
                 <w:rStyle w:val="Hyperlink"/>
@@ -4483,7 +4530,7 @@
                 <w:noProof/>
                 <w:webHidden/>
               </w:rPr>
-              <w:instrText xml:space="preserve"> PAGEREF _Toc206689832 \h </w:instrText>
+              <w:instrText xml:space="preserve"> PAGEREF _Toc207586504 \h </w:instrText>
             </w:r>
             <w:r>
               <w:rPr>
@@ -4529,7 +4576,7 @@
               <w:lang w:eastAsia="zh-CN"/>
             </w:rPr>
           </w:pPr>
-          <w:hyperlink w:anchor="_Toc206689833" w:history="1">
+          <w:hyperlink w:anchor="_Toc207586505" w:history="1">
             <w:r>
               <w:rPr>
                 <w:rStyle w:val="Hyperlink"/>
@@ -4573,7 +4620,7 @@
                 <w:noProof/>
                 <w:webHidden/>
               </w:rPr>
-              <w:instrText xml:space="preserve"> PAGEREF _Toc206689833 \h </w:instrText>
+              <w:instrText xml:space="preserve"> PAGEREF _Toc207586505 \h </w:instrText>
             </w:r>
             <w:r>
               <w:rPr>
@@ -4619,7 +4666,7 @@
               <w:lang w:eastAsia="zh-CN"/>
             </w:rPr>
           </w:pPr>
-          <w:hyperlink w:anchor="_Toc206689834" w:history="1">
+          <w:hyperlink w:anchor="_Toc207586506" w:history="1">
             <w:r>
               <w:rPr>
                 <w:rStyle w:val="Hyperlink"/>
@@ -4663,7 +4710,7 @@
                 <w:noProof/>
                 <w:webHidden/>
               </w:rPr>
-              <w:instrText xml:space="preserve"> PAGEREF _Toc206689834 \h </w:instrText>
+              <w:instrText xml:space="preserve"> PAGEREF _Toc207586506 \h </w:instrText>
             </w:r>
             <w:r>
               <w:rPr>
@@ -4709,7 +4756,7 @@
               <w:lang w:eastAsia="zh-CN"/>
             </w:rPr>
           </w:pPr>
-          <w:hyperlink w:anchor="_Toc206689835" w:history="1">
+          <w:hyperlink w:anchor="_Toc207586507" w:history="1">
             <w:r>
               <w:rPr>
                 <w:rStyle w:val="Hyperlink"/>
@@ -4753,7 +4800,7 @@
                 <w:noProof/>
                 <w:webHidden/>
               </w:rPr>
-              <w:instrText xml:space="preserve"> PAGEREF _Toc206689835 \h </w:instrText>
+              <w:instrText xml:space="preserve"> PAGEREF _Toc207586507 \h </w:instrText>
             </w:r>
             <w:r>
               <w:rPr>
@@ -4799,7 +4846,7 @@
               <w:lang w:eastAsia="zh-CN"/>
             </w:rPr>
           </w:pPr>
-          <w:hyperlink w:anchor="_Toc206689836" w:history="1">
+          <w:hyperlink w:anchor="_Toc207586508" w:history="1">
             <w:r>
               <w:rPr>
                 <w:rStyle w:val="Hyperlink"/>
@@ -4843,7 +4890,7 @@
                 <w:noProof/>
                 <w:webHidden/>
               </w:rPr>
-              <w:instrText xml:space="preserve"> PAGEREF _Toc206689836 \h </w:instrText>
+              <w:instrText xml:space="preserve"> PAGEREF _Toc207586508 \h </w:instrText>
             </w:r>
             <w:r>
               <w:rPr>
@@ -4889,7 +4936,7 @@
               <w:lang w:eastAsia="zh-CN"/>
             </w:rPr>
           </w:pPr>
-          <w:hyperlink w:anchor="_Toc206689837" w:history="1">
+          <w:hyperlink w:anchor="_Toc207586509" w:history="1">
             <w:r>
               <w:rPr>
                 <w:rStyle w:val="Hyperlink"/>
@@ -4933,7 +4980,7 @@
                 <w:noProof/>
                 <w:webHidden/>
               </w:rPr>
-              <w:instrText xml:space="preserve"> PAGEREF _Toc206689837 \h </w:instrText>
+              <w:instrText xml:space="preserve"> PAGEREF _Toc207586509 \h </w:instrText>
             </w:r>
             <w:r>
               <w:rPr>
@@ -4979,7 +5026,7 @@
               <w:lang w:eastAsia="zh-CN"/>
             </w:rPr>
           </w:pPr>
-          <w:hyperlink w:anchor="_Toc206689838" w:history="1">
+          <w:hyperlink w:anchor="_Toc207586510" w:history="1">
             <w:r>
               <w:rPr>
                 <w:rStyle w:val="Hyperlink"/>
@@ -5023,7 +5070,7 @@
                 <w:noProof/>
                 <w:webHidden/>
               </w:rPr>
-              <w:instrText xml:space="preserve"> PAGEREF _Toc206689838 \h </w:instrText>
+              <w:instrText xml:space="preserve"> PAGEREF _Toc207586510 \h </w:instrText>
             </w:r>
             <w:r>
               <w:rPr>
@@ -5069,7 +5116,7 @@
               <w:lang w:eastAsia="zh-CN"/>
             </w:rPr>
           </w:pPr>
-          <w:hyperlink w:anchor="_Toc206689839" w:history="1">
+          <w:hyperlink w:anchor="_Toc207586511" w:history="1">
             <w:r>
               <w:rPr>
                 <w:rStyle w:val="Hyperlink"/>
@@ -5113,7 +5160,7 @@
                 <w:noProof/>
                 <w:webHidden/>
               </w:rPr>
-              <w:instrText xml:space="preserve"> PAGEREF _Toc206689839 \h </w:instrText>
+              <w:instrText xml:space="preserve"> PAGEREF _Toc207586511 \h </w:instrText>
             </w:r>
             <w:r>
               <w:rPr>
@@ -5159,7 +5206,7 @@
               <w:lang w:eastAsia="zh-CN"/>
             </w:rPr>
           </w:pPr>
-          <w:hyperlink w:anchor="_Toc206689840" w:history="1">
+          <w:hyperlink w:anchor="_Toc207586512" w:history="1">
             <w:r>
               <w:rPr>
                 <w:rStyle w:val="Hyperlink"/>
@@ -5203,7 +5250,7 @@
                 <w:noProof/>
                 <w:webHidden/>
               </w:rPr>
-              <w:instrText xml:space="preserve"> PAGEREF _Toc206689840 \h </w:instrText>
+              <w:instrText xml:space="preserve"> PAGEREF _Toc207586512 \h </w:instrText>
             </w:r>
             <w:r>
               <w:rPr>
@@ -5249,7 +5296,7 @@
               <w:lang w:eastAsia="zh-CN"/>
             </w:rPr>
           </w:pPr>
-          <w:hyperlink w:anchor="_Toc206689841" w:history="1">
+          <w:hyperlink w:anchor="_Toc207586513" w:history="1">
             <w:r>
               <w:rPr>
                 <w:rStyle w:val="Hyperlink"/>
@@ -5293,7 +5340,7 @@
                 <w:noProof/>
                 <w:webHidden/>
               </w:rPr>
-              <w:instrText xml:space="preserve"> PAGEREF _Toc206689841 \h </w:instrText>
+              <w:instrText xml:space="preserve"> PAGEREF _Toc207586513 \h </w:instrText>
             </w:r>
             <w:r>
               <w:rPr>
@@ -5339,7 +5386,7 @@
               <w:lang w:eastAsia="zh-CN"/>
             </w:rPr>
           </w:pPr>
-          <w:hyperlink w:anchor="_Toc206689842" w:history="1">
+          <w:hyperlink w:anchor="_Toc207586514" w:history="1">
             <w:r>
               <w:rPr>
                 <w:rStyle w:val="Hyperlink"/>
@@ -5383,7 +5430,7 @@
                 <w:noProof/>
                 <w:webHidden/>
               </w:rPr>
-              <w:instrText xml:space="preserve"> PAGEREF _Toc206689842 \h </w:instrText>
+              <w:instrText xml:space="preserve"> PAGEREF _Toc207586514 \h </w:instrText>
             </w:r>
             <w:r>
               <w:rPr>
@@ -5429,7 +5476,7 @@
               <w:lang w:eastAsia="zh-CN"/>
             </w:rPr>
           </w:pPr>
-          <w:hyperlink w:anchor="_Toc206689843" w:history="1">
+          <w:hyperlink w:anchor="_Toc207586515" w:history="1">
             <w:r>
               <w:rPr>
                 <w:rStyle w:val="Hyperlink"/>
@@ -5473,7 +5520,7 @@
                 <w:noProof/>
                 <w:webHidden/>
               </w:rPr>
-              <w:instrText xml:space="preserve"> PAGEREF _Toc206689843 \h </w:instrText>
+              <w:instrText xml:space="preserve"> PAGEREF _Toc207586515 \h </w:instrText>
             </w:r>
             <w:r>
               <w:rPr>
@@ -5519,7 +5566,7 @@
               <w:lang w:eastAsia="zh-CN"/>
             </w:rPr>
           </w:pPr>
-          <w:hyperlink w:anchor="_Toc206689844" w:history="1">
+          <w:hyperlink w:anchor="_Toc207586516" w:history="1">
             <w:r>
               <w:rPr>
                 <w:rStyle w:val="Hyperlink"/>
@@ -5563,7 +5610,7 @@
                 <w:noProof/>
                 <w:webHidden/>
               </w:rPr>
-              <w:instrText xml:space="preserve"> PAGEREF _Toc206689844 \h </w:instrText>
+              <w:instrText xml:space="preserve"> PAGEREF _Toc207586516 \h </w:instrText>
             </w:r>
             <w:r>
               <w:rPr>
@@ -5609,7 +5656,7 @@
               <w:lang w:eastAsia="zh-CN"/>
             </w:rPr>
           </w:pPr>
-          <w:hyperlink w:anchor="_Toc206689845" w:history="1">
+          <w:hyperlink w:anchor="_Toc207586517" w:history="1">
             <w:r>
               <w:rPr>
                 <w:rStyle w:val="Hyperlink"/>
@@ -5653,7 +5700,7 @@
                 <w:noProof/>
                 <w:webHidden/>
               </w:rPr>
-              <w:instrText xml:space="preserve"> PAGEREF _Toc206689845 \h </w:instrText>
+              <w:instrText xml:space="preserve"> PAGEREF _Toc207586517 \h </w:instrText>
             </w:r>
             <w:r>
               <w:rPr>
@@ -5699,7 +5746,7 @@
               <w:lang w:eastAsia="zh-CN"/>
             </w:rPr>
           </w:pPr>
-          <w:hyperlink w:anchor="_Toc206689846" w:history="1">
+          <w:hyperlink w:anchor="_Toc207586518" w:history="1">
             <w:r>
               <w:rPr>
                 <w:rStyle w:val="Hyperlink"/>
@@ -5743,7 +5790,7 @@
                 <w:noProof/>
                 <w:webHidden/>
               </w:rPr>
-              <w:instrText xml:space="preserve"> PAGEREF _Toc206689846 \h </w:instrText>
+              <w:instrText xml:space="preserve"> PAGEREF _Toc207586518 \h </w:instrText>
             </w:r>
             <w:r>
               <w:rPr>
@@ -5789,7 +5836,7 @@
               <w:lang w:eastAsia="zh-CN"/>
             </w:rPr>
           </w:pPr>
-          <w:hyperlink w:anchor="_Toc206689847" w:history="1">
+          <w:hyperlink w:anchor="_Toc207586519" w:history="1">
             <w:r>
               <w:rPr>
                 <w:rStyle w:val="Hyperlink"/>
@@ -5833,7 +5880,7 @@
                 <w:noProof/>
                 <w:webHidden/>
               </w:rPr>
-              <w:instrText xml:space="preserve"> PAGEREF _Toc206689847 \h </w:instrText>
+              <w:instrText xml:space="preserve"> PAGEREF _Toc207586519 \h </w:instrText>
             </w:r>
             <w:r>
               <w:rPr>
@@ -5879,7 +5926,7 @@
               <w:lang w:eastAsia="zh-CN"/>
             </w:rPr>
           </w:pPr>
-          <w:hyperlink w:anchor="_Toc206689848" w:history="1">
+          <w:hyperlink w:anchor="_Toc207586520" w:history="1">
             <w:r>
               <w:rPr>
                 <w:rStyle w:val="Hyperlink"/>
@@ -5923,7 +5970,7 @@
                 <w:noProof/>
                 <w:webHidden/>
               </w:rPr>
-              <w:instrText xml:space="preserve"> PAGEREF _Toc206689848 \h </w:instrText>
+              <w:instrText xml:space="preserve"> PAGEREF _Toc207586520 \h </w:instrText>
             </w:r>
             <w:r>
               <w:rPr>
@@ -5969,7 +6016,7 @@
               <w:lang w:eastAsia="zh-CN"/>
             </w:rPr>
           </w:pPr>
-          <w:hyperlink w:anchor="_Toc206689849" w:history="1">
+          <w:hyperlink w:anchor="_Toc207586521" w:history="1">
             <w:r>
               <w:rPr>
                 <w:rStyle w:val="Hyperlink"/>
@@ -6013,7 +6060,7 @@
                 <w:noProof/>
                 <w:webHidden/>
               </w:rPr>
-              <w:instrText xml:space="preserve"> PAGEREF _Toc206689849 \h </w:instrText>
+              <w:instrText xml:space="preserve"> PAGEREF _Toc207586521 \h </w:instrText>
             </w:r>
             <w:r>
               <w:rPr>
@@ -6059,7 +6106,7 @@
               <w:lang w:eastAsia="zh-CN"/>
             </w:rPr>
           </w:pPr>
-          <w:hyperlink w:anchor="_Toc206689850" w:history="1">
+          <w:hyperlink w:anchor="_Toc207586522" w:history="1">
             <w:r>
               <w:rPr>
                 <w:rStyle w:val="Hyperlink"/>
@@ -6103,7 +6150,7 @@
                 <w:noProof/>
                 <w:webHidden/>
               </w:rPr>
-              <w:instrText xml:space="preserve"> PAGEREF _Toc206689850 \h </w:instrText>
+              <w:instrText xml:space="preserve"> PAGEREF _Toc207586522 \h </w:instrText>
             </w:r>
             <w:r>
               <w:rPr>
@@ -6149,7 +6196,7 @@
               <w:lang w:eastAsia="zh-CN"/>
             </w:rPr>
           </w:pPr>
-          <w:hyperlink w:anchor="_Toc206689851" w:history="1">
+          <w:hyperlink w:anchor="_Toc207586523" w:history="1">
             <w:r>
               <w:rPr>
                 <w:rStyle w:val="Hyperlink"/>
@@ -6193,7 +6240,7 @@
                 <w:noProof/>
                 <w:webHidden/>
               </w:rPr>
-              <w:instrText xml:space="preserve"> PAGEREF _Toc206689851 \h </w:instrText>
+              <w:instrText xml:space="preserve"> PAGEREF _Toc207586523 \h </w:instrText>
             </w:r>
             <w:r>
               <w:rPr>
@@ -6239,7 +6286,7 @@
               <w:lang w:eastAsia="zh-CN"/>
             </w:rPr>
           </w:pPr>
-          <w:hyperlink w:anchor="_Toc206689852" w:history="1">
+          <w:hyperlink w:anchor="_Toc207586524" w:history="1">
             <w:r>
               <w:rPr>
                 <w:rStyle w:val="Hyperlink"/>
@@ -6283,7 +6330,7 @@
                 <w:noProof/>
                 <w:webHidden/>
               </w:rPr>
-              <w:instrText xml:space="preserve"> PAGEREF _Toc206689852 \h </w:instrText>
+              <w:instrText xml:space="preserve"> PAGEREF _Toc207586524 \h </w:instrText>
             </w:r>
             <w:r>
               <w:rPr>
@@ -6329,7 +6376,7 @@
               <w:lang w:eastAsia="zh-CN"/>
             </w:rPr>
           </w:pPr>
-          <w:hyperlink w:anchor="_Toc206689853" w:history="1">
+          <w:hyperlink w:anchor="_Toc207586525" w:history="1">
             <w:r>
               <w:rPr>
                 <w:rStyle w:val="Hyperlink"/>
@@ -6373,7 +6420,7 @@
                 <w:noProof/>
                 <w:webHidden/>
               </w:rPr>
-              <w:instrText xml:space="preserve"> PAGEREF _Toc206689853 \h </w:instrText>
+              <w:instrText xml:space="preserve"> PAGEREF _Toc207586525 \h </w:instrText>
             </w:r>
             <w:r>
               <w:rPr>
@@ -6419,7 +6466,7 @@
               <w:lang w:eastAsia="zh-CN"/>
             </w:rPr>
           </w:pPr>
-          <w:hyperlink w:anchor="_Toc206689854" w:history="1">
+          <w:hyperlink w:anchor="_Toc207586526" w:history="1">
             <w:r>
               <w:rPr>
                 <w:rStyle w:val="Hyperlink"/>
@@ -6463,7 +6510,7 @@
                 <w:noProof/>
                 <w:webHidden/>
               </w:rPr>
-              <w:instrText xml:space="preserve"> PAGEREF _Toc206689854 \h </w:instrText>
+              <w:instrText xml:space="preserve"> PAGEREF _Toc207586526 \h </w:instrText>
             </w:r>
             <w:r>
               <w:rPr>
@@ -6509,7 +6556,7 @@
               <w:lang w:eastAsia="zh-CN"/>
             </w:rPr>
           </w:pPr>
-          <w:hyperlink w:anchor="_Toc206689855" w:history="1">
+          <w:hyperlink w:anchor="_Toc207586527" w:history="1">
             <w:r>
               <w:rPr>
                 <w:rStyle w:val="Hyperlink"/>
@@ -6553,7 +6600,7 @@
                 <w:noProof/>
                 <w:webHidden/>
               </w:rPr>
-              <w:instrText xml:space="preserve"> PAGEREF _Toc206689855 \h </w:instrText>
+              <w:instrText xml:space="preserve"> PAGEREF _Toc207586527 \h </w:instrText>
             </w:r>
             <w:r>
               <w:rPr>
@@ -6599,7 +6646,7 @@
               <w:lang w:eastAsia="zh-CN"/>
             </w:rPr>
           </w:pPr>
-          <w:hyperlink w:anchor="_Toc206689856" w:history="1">
+          <w:hyperlink w:anchor="_Toc207586528" w:history="1">
             <w:r>
               <w:rPr>
                 <w:rStyle w:val="Hyperlink"/>
@@ -6643,7 +6690,7 @@
                 <w:noProof/>
                 <w:webHidden/>
               </w:rPr>
-              <w:instrText xml:space="preserve"> PAGEREF _Toc206689856 \h </w:instrText>
+              <w:instrText xml:space="preserve"> PAGEREF _Toc207586528 \h </w:instrText>
             </w:r>
             <w:r>
               <w:rPr>
@@ -6689,7 +6736,7 @@
               <w:lang w:eastAsia="zh-CN"/>
             </w:rPr>
           </w:pPr>
-          <w:hyperlink w:anchor="_Toc206689857" w:history="1">
+          <w:hyperlink w:anchor="_Toc207586529" w:history="1">
             <w:r>
               <w:rPr>
                 <w:rStyle w:val="Hyperlink"/>
@@ -6733,7 +6780,7 @@
                 <w:noProof/>
                 <w:webHidden/>
               </w:rPr>
-              <w:instrText xml:space="preserve"> PAGEREF _Toc206689857 \h </w:instrText>
+              <w:instrText xml:space="preserve"> PAGEREF _Toc207586529 \h </w:instrText>
             </w:r>
             <w:r>
               <w:rPr>
@@ -6779,7 +6826,7 @@
               <w:lang w:eastAsia="zh-CN"/>
             </w:rPr>
           </w:pPr>
-          <w:hyperlink w:anchor="_Toc206689858" w:history="1">
+          <w:hyperlink w:anchor="_Toc207586530" w:history="1">
             <w:r>
               <w:rPr>
                 <w:rStyle w:val="Hyperlink"/>
@@ -6823,7 +6870,7 @@
                 <w:noProof/>
                 <w:webHidden/>
               </w:rPr>
-              <w:instrText xml:space="preserve"> PAGEREF _Toc206689858 \h </w:instrText>
+              <w:instrText xml:space="preserve"> PAGEREF _Toc207586530 \h </w:instrText>
             </w:r>
             <w:r>
               <w:rPr>
@@ -6869,7 +6916,7 @@
               <w:lang w:eastAsia="zh-CN"/>
             </w:rPr>
           </w:pPr>
-          <w:hyperlink w:anchor="_Toc206689859" w:history="1">
+          <w:hyperlink w:anchor="_Toc207586531" w:history="1">
             <w:r>
               <w:rPr>
                 <w:rStyle w:val="Hyperlink"/>
@@ -6913,7 +6960,7 @@
                 <w:noProof/>
                 <w:webHidden/>
               </w:rPr>
-              <w:instrText xml:space="preserve"> PAGEREF _Toc206689859 \h </w:instrText>
+              <w:instrText xml:space="preserve"> PAGEREF _Toc207586531 \h </w:instrText>
             </w:r>
             <w:r>
               <w:rPr>
@@ -6959,7 +7006,7 @@
               <w:lang w:eastAsia="zh-CN"/>
             </w:rPr>
           </w:pPr>
-          <w:hyperlink w:anchor="_Toc206689860" w:history="1">
+          <w:hyperlink w:anchor="_Toc207586532" w:history="1">
             <w:r>
               <w:rPr>
                 <w:rStyle w:val="Hyperlink"/>
@@ -7003,7 +7050,7 @@
                 <w:noProof/>
                 <w:webHidden/>
               </w:rPr>
-              <w:instrText xml:space="preserve"> PAGEREF _Toc206689860 \h </w:instrText>
+              <w:instrText xml:space="preserve"> PAGEREF _Toc207586532 \h </w:instrText>
             </w:r>
             <w:r>
               <w:rPr>
@@ -7049,7 +7096,7 @@
               <w:lang w:eastAsia="zh-CN"/>
             </w:rPr>
           </w:pPr>
-          <w:hyperlink w:anchor="_Toc206689861" w:history="1">
+          <w:hyperlink w:anchor="_Toc207586533" w:history="1">
             <w:r>
               <w:rPr>
                 <w:rStyle w:val="Hyperlink"/>
@@ -7072,6 +7119,96 @@
                 <w:rStyle w:val="Hyperlink"/>
                 <w:noProof/>
               </w:rPr>
+              <w:t>UAT Aircraft Message</w:t>
+            </w:r>
+            <w:r>
+              <w:rPr>
+                <w:noProof/>
+                <w:webHidden/>
+              </w:rPr>
+              <w:tab/>
+            </w:r>
+            <w:r>
+              <w:rPr>
+                <w:noProof/>
+                <w:webHidden/>
+              </w:rPr>
+              <w:fldChar w:fldCharType="begin"/>
+            </w:r>
+            <w:r>
+              <w:rPr>
+                <w:noProof/>
+                <w:webHidden/>
+              </w:rPr>
+              <w:instrText xml:space="preserve"> PAGEREF _Toc207586533 \h </w:instrText>
+            </w:r>
+            <w:r>
+              <w:rPr>
+                <w:noProof/>
+                <w:webHidden/>
+              </w:rPr>
+            </w:r>
+            <w:r>
+              <w:rPr>
+                <w:noProof/>
+                <w:webHidden/>
+              </w:rPr>
+              <w:fldChar w:fldCharType="separate"/>
+            </w:r>
+            <w:r>
+              <w:rPr>
+                <w:noProof/>
+                <w:webHidden/>
+              </w:rPr>
+              <w:t>31</w:t>
+            </w:r>
+            <w:r>
+              <w:rPr>
+                <w:noProof/>
+                <w:webHidden/>
+              </w:rPr>
+              <w:fldChar w:fldCharType="end"/>
+            </w:r>
+          </w:hyperlink>
+        </w:p>
+        <w:p>
+          <w:pPr>
+            <w:pStyle w:val="TOC3"/>
+            <w:tabs>
+              <w:tab w:val="left" w:pos="1200"/>
+              <w:tab w:val="right" w:leader="dot" w:pos="10790"/>
+            </w:tabs>
+            <w:rPr>
+              <w:rFonts w:eastAsiaTheme="minorEastAsia"/>
+              <w:noProof/>
+              <w:sz w:val="24"/>
+              <w:szCs w:val="24"/>
+              <w:lang w:eastAsia="zh-CN"/>
+            </w:rPr>
+          </w:pPr>
+          <w:hyperlink w:anchor="_Toc207586534" w:history="1">
+            <w:r>
+              <w:rPr>
+                <w:rStyle w:val="Hyperlink"/>
+                <w:noProof/>
+              </w:rPr>
+              <w:t>4.1.3</w:t>
+            </w:r>
+            <w:r>
+              <w:rPr>
+                <w:rFonts w:eastAsiaTheme="minorEastAsia"/>
+                <w:noProof/>
+                <w:sz w:val="24"/>
+                <w:szCs w:val="24"/>
+                <w:lang w:eastAsia="zh-CN"/>
+              </w:rPr>
+              <w:tab/>
+            </w:r>
+            <w:r>
+              <w:rPr>
+                <w:rStyle w:val="Hyperlink"/>
+                <w:noProof/>
+              </w:rPr>
               <w:t>Statistics Message</w:t>
             </w:r>
             <w:r>
@@ -7093,7 +7230,7 @@
                 <w:noProof/>
                 <w:webHidden/>
               </w:rPr>
-              <w:instrText xml:space="preserve"> PAGEREF _Toc206689861 \h </w:instrText>
+              <w:instrText xml:space="preserve"> PAGEREF _Toc207586534 \h </w:instrText>
             </w:r>
             <w:r>
               <w:rPr>
@@ -7113,7 +7250,7 @@
                 <w:noProof/>
                 <w:webHidden/>
               </w:rPr>
-              <w:t>31</w:t>
+              <w:t>34</w:t>
             </w:r>
             <w:r>
               <w:rPr>
@@ -7139,7 +7276,7 @@
               <w:lang w:eastAsia="zh-CN"/>
             </w:rPr>
           </w:pPr>
-          <w:hyperlink w:anchor="_Toc206689862" w:history="1">
+          <w:hyperlink w:anchor="_Toc207586535" w:history="1">
             <w:r>
               <w:rPr>
                 <w:rStyle w:val="Hyperlink"/>
@@ -7183,7 +7320,7 @@
                 <w:noProof/>
                 <w:webHidden/>
               </w:rPr>
-              <w:instrText xml:space="preserve"> PAGEREF _Toc206689862 \h </w:instrText>
+              <w:instrText xml:space="preserve"> PAGEREF _Toc207586535 \h </w:instrText>
             </w:r>
             <w:r>
               <w:rPr>
@@ -7203,7 +7340,7 @@
                 <w:noProof/>
                 <w:webHidden/>
               </w:rPr>
-              <w:t>32</w:t>
+              <w:t>35</w:t>
             </w:r>
             <w:r>
               <w:rPr>
@@ -7229,7 +7366,7 @@
               <w:lang w:eastAsia="zh-CN"/>
             </w:rPr>
           </w:pPr>
-          <w:hyperlink w:anchor="_Toc206689863" w:history="1">
+          <w:hyperlink w:anchor="_Toc207586536" w:history="1">
             <w:r>
               <w:rPr>
                 <w:rStyle w:val="Hyperlink"/>
@@ -7273,7 +7410,7 @@
                 <w:noProof/>
                 <w:webHidden/>
               </w:rPr>
-              <w:instrText xml:space="preserve"> PAGEREF _Toc206689863 \h </w:instrText>
+              <w:instrText xml:space="preserve"> PAGEREF _Toc207586536 \h </w:instrText>
             </w:r>
             <w:r>
               <w:rPr>
@@ -7293,7 +7430,7 @@
                 <w:noProof/>
                 <w:webHidden/>
               </w:rPr>
-              <w:t>33</w:t>
+              <w:t>36</w:t>
             </w:r>
             <w:r>
               <w:rPr>
@@ -7319,7 +7456,7 @@
               <w:lang w:eastAsia="zh-CN"/>
             </w:rPr>
           </w:pPr>
-          <w:hyperlink w:anchor="_Toc206689864" w:history="1">
+          <w:hyperlink w:anchor="_Toc207586537" w:history="1">
             <w:r>
               <w:rPr>
                 <w:rStyle w:val="Hyperlink"/>
@@ -7398,7 +7535,7 @@
                 <w:noProof/>
                 <w:webHidden/>
               </w:rPr>
-              <w:instrText xml:space="preserve"> PAGEREF _Toc206689864 \h </w:instrText>
+              <w:instrText xml:space="preserve"> PAGEREF _Toc207586537 \h </w:instrText>
             </w:r>
             <w:r>
               <w:rPr>
@@ -7418,7 +7555,7 @@
                 <w:noProof/>
                 <w:webHidden/>
               </w:rPr>
-              <w:t>33</w:t>
+              <w:t>36</w:t>
             </w:r>
             <w:r>
               <w:rPr>
@@ -7444,7 +7581,7 @@
               <w:lang w:eastAsia="zh-CN"/>
             </w:rPr>
           </w:pPr>
-          <w:hyperlink w:anchor="_Toc206689865" w:history="1">
+          <w:hyperlink w:anchor="_Toc207586538" w:history="1">
             <w:r>
               <w:rPr>
                 <w:rStyle w:val="Hyperlink"/>
@@ -7488,7 +7625,7 @@
                 <w:noProof/>
                 <w:webHidden/>
               </w:rPr>
-              <w:instrText xml:space="preserve"> PAGEREF _Toc206689865 \h </w:instrText>
+              <w:instrText xml:space="preserve"> PAGEREF _Toc207586538 \h </w:instrText>
             </w:r>
             <w:r>
               <w:rPr>
@@ -7508,7 +7645,7 @@
                 <w:noProof/>
                 <w:webHidden/>
               </w:rPr>
-              <w:t>33</w:t>
+              <w:t>36</w:t>
             </w:r>
             <w:r>
               <w:rPr>
@@ -7534,7 +7671,7 @@
               <w:lang w:eastAsia="zh-CN"/>
             </w:rPr>
           </w:pPr>
-          <w:hyperlink w:anchor="_Toc206689866" w:history="1">
+          <w:hyperlink w:anchor="_Toc207586539" w:history="1">
             <w:r>
               <w:rPr>
                 <w:rStyle w:val="Hyperlink"/>
@@ -7578,7 +7715,7 @@
                 <w:noProof/>
                 <w:webHidden/>
               </w:rPr>
-              <w:instrText xml:space="preserve"> PAGEREF _Toc206689866 \h </w:instrText>
+              <w:instrText xml:space="preserve"> PAGEREF _Toc207586539 \h </w:instrText>
             </w:r>
             <w:r>
               <w:rPr>
@@ -7598,7 +7735,7 @@
                 <w:noProof/>
                 <w:webHidden/>
               </w:rPr>
-              <w:t>34</w:t>
+              <w:t>37</w:t>
             </w:r>
             <w:r>
               <w:rPr>
@@ -7624,7 +7761,7 @@
               <w:lang w:eastAsia="zh-CN"/>
             </w:rPr>
           </w:pPr>
-          <w:hyperlink w:anchor="_Toc206689867" w:history="1">
+          <w:hyperlink w:anchor="_Toc207586540" w:history="1">
             <w:r>
               <w:rPr>
                 <w:rStyle w:val="Hyperlink"/>
@@ -7668,7 +7805,7 @@
                 <w:noProof/>
                 <w:webHidden/>
               </w:rPr>
-              <w:instrText xml:space="preserve"> PAGEREF _Toc206689867 \h </w:instrText>
+              <w:instrText xml:space="preserve"> PAGEREF _Toc207586540 \h </w:instrText>
             </w:r>
             <w:r>
               <w:rPr>
@@ -7688,7 +7825,7 @@
                 <w:noProof/>
                 <w:webHidden/>
               </w:rPr>
-              <w:t>34</w:t>
+              <w:t>37</w:t>
             </w:r>
             <w:r>
               <w:rPr>
@@ -7714,7 +7851,7 @@
               <w:lang w:eastAsia="zh-CN"/>
             </w:rPr>
           </w:pPr>
-          <w:hyperlink w:anchor="_Toc206689868" w:history="1">
+          <w:hyperlink w:anchor="_Toc207586541" w:history="1">
             <w:r>
               <w:rPr>
                 <w:rStyle w:val="Hyperlink"/>
@@ -7758,7 +7895,7 @@
                 <w:noProof/>
                 <w:webHidden/>
               </w:rPr>
-              <w:instrText xml:space="preserve"> PAGEREF _Toc206689868 \h </w:instrText>
+              <w:instrText xml:space="preserve"> PAGEREF _Toc207586541 \h </w:instrText>
             </w:r>
             <w:r>
               <w:rPr>
@@ -7778,7 +7915,7 @@
                 <w:noProof/>
                 <w:webHidden/>
               </w:rPr>
-              <w:t>35</w:t>
+              <w:t>38</w:t>
             </w:r>
             <w:r>
               <w:rPr>
@@ -7804,7 +7941,7 @@
               <w:lang w:eastAsia="zh-CN"/>
             </w:rPr>
           </w:pPr>
-          <w:hyperlink w:anchor="_Toc206689869" w:history="1">
+          <w:hyperlink w:anchor="_Toc207586542" w:history="1">
             <w:r>
               <w:rPr>
                 <w:rStyle w:val="Hyperlink"/>
@@ -7848,7 +7985,7 @@
                 <w:noProof/>
                 <w:webHidden/>
               </w:rPr>
-              <w:instrText xml:space="preserve"> PAGEREF _Toc206689869 \h </w:instrText>
+              <w:instrText xml:space="preserve"> PAGEREF _Toc207586542 \h </w:instrText>
             </w:r>
             <w:r>
               <w:rPr>
@@ -7868,7 +8005,7 @@
                 <w:noProof/>
                 <w:webHidden/>
               </w:rPr>
-              <w:t>35</w:t>
+              <w:t>38</w:t>
             </w:r>
             <w:r>
               <w:rPr>
@@ -7894,7 +8031,7 @@
               <w:lang w:eastAsia="zh-CN"/>
             </w:rPr>
           </w:pPr>
-          <w:hyperlink w:anchor="_Toc206689870" w:history="1">
+          <w:hyperlink w:anchor="_Toc207586543" w:history="1">
             <w:r>
               <w:rPr>
                 <w:rStyle w:val="Hyperlink"/>
@@ -7938,7 +8075,7 @@
                 <w:noProof/>
                 <w:webHidden/>
               </w:rPr>
-              <w:instrText xml:space="preserve"> PAGEREF _Toc206689870 \h </w:instrText>
+              <w:instrText xml:space="preserve"> PAGEREF _Toc207586543 \h </w:instrText>
             </w:r>
             <w:r>
               <w:rPr>
@@ -7958,7 +8095,7 @@
                 <w:noProof/>
                 <w:webHidden/>
               </w:rPr>
-              <w:t>35</w:t>
+              <w:t>38</w:t>
             </w:r>
             <w:r>
               <w:rPr>
@@ -7997,7 +8134,7 @@
       <w:pPr>
         <w:pStyle w:val="Heading1"/>
       </w:pPr>
-      <w:bookmarkStart w:id="4" w:name="_Toc206689796"/>
+      <w:bookmarkStart w:id="4" w:name="_Toc207586468"/>
       <w:r>
         <w:lastRenderedPageBreak/>
         <w:t>Revision History</w:t>
@@ -8063,7 +8200,13 @@
         </w:numPr>
       </w:pPr>
       <w:r>
-        <w:t>Change AT+TL_SET AT command to TL_OFFSET AT command.</w:t>
+        <w:t xml:space="preserve">Change AT+TL_SET AT command to </w:t>
+      </w:r>
+      <w:r>
+        <w:t>AT+</w:t>
+      </w:r>
+      <w:r>
+        <w:t>TL_OFFSET AT command.</w:t>
       </w:r>
     </w:p>
     <w:p>
@@ -8098,7 +8241,7 @@
           <w:numId w:val="10"/>
         </w:numPr>
       </w:pPr>
-      <w:bookmarkStart w:id="5" w:name="_Toc206689797"/>
+      <w:bookmarkStart w:id="5" w:name="_Toc207586469"/>
       <w:r>
         <w:lastRenderedPageBreak/>
         <w:t>Background</w:t>
@@ -8189,7 +8332,7 @@
           <w:numId w:val="10"/>
         </w:numPr>
       </w:pPr>
-      <w:bookmarkStart w:id="6" w:name="_Toc206689798"/>
+      <w:bookmarkStart w:id="6" w:name="_Toc207586470"/>
       <w:r>
         <w:t>C</w:t>
       </w:r>
@@ -8209,7 +8352,7 @@
           <w:numId w:val="10"/>
         </w:numPr>
       </w:pPr>
-      <w:bookmarkStart w:id="7" w:name="_Toc206689799"/>
+      <w:bookmarkStart w:id="7" w:name="_Toc207586471"/>
       <w:r>
         <w:t>Console Interface</w:t>
       </w:r>
@@ -8241,7 +8384,7 @@
           <w:numId w:val="10"/>
         </w:numPr>
       </w:pPr>
-      <w:bookmarkStart w:id="8" w:name="_Toc206689800"/>
+      <w:bookmarkStart w:id="8" w:name="_Toc207586472"/>
       <w:r>
         <w:t>COMMS_</w:t>
       </w:r>
@@ -8474,7 +8617,7 @@
           <w:numId w:val="10"/>
         </w:numPr>
       </w:pPr>
-      <w:bookmarkStart w:id="9" w:name="_Toc206689801"/>
+      <w:bookmarkStart w:id="9" w:name="_Toc207586473"/>
       <w:r>
         <w:t>GNSS_UART Interface</w:t>
       </w:r>
@@ -8699,7 +8842,7 @@
           <w:numId w:val="10"/>
         </w:numPr>
       </w:pPr>
-      <w:bookmarkStart w:id="10" w:name="_Toc206689802"/>
+      <w:bookmarkStart w:id="10" w:name="_Toc207586474"/>
       <w:r>
         <w:lastRenderedPageBreak/>
         <w:t>AT Commands</w:t>
@@ -8941,7 +9084,7 @@
           <w:numId w:val="10"/>
         </w:numPr>
       </w:pPr>
-      <w:bookmarkStart w:id="11" w:name="_Toc206689803"/>
+      <w:bookmarkStart w:id="11" w:name="_Toc207586475"/>
       <w:r>
         <w:t>AT+BAUD</w:t>
       </w:r>
@@ -8965,7 +9108,7 @@
         </w:numPr>
       </w:pPr>
       <w:bookmarkStart w:id="12" w:name="_Ref177744376"/>
-      <w:bookmarkStart w:id="13" w:name="_Toc206689804"/>
+      <w:bookmarkStart w:id="13" w:name="_Toc207586476"/>
       <w:r>
         <w:t>Set Baud</w:t>
       </w:r>
@@ -9213,7 +9356,7 @@
           <w:numId w:val="10"/>
         </w:numPr>
       </w:pPr>
-      <w:bookmarkStart w:id="14" w:name="_Toc206689805"/>
+      <w:bookmarkStart w:id="14" w:name="_Toc207586477"/>
       <w:r>
         <w:t>Query Baud</w:t>
       </w:r>
@@ -9537,7 +9680,7 @@
           <w:numId w:val="10"/>
         </w:numPr>
       </w:pPr>
-      <w:bookmarkStart w:id="15" w:name="_Toc206689806"/>
+      <w:bookmarkStart w:id="15" w:name="_Toc207586478"/>
       <w:r>
         <w:lastRenderedPageBreak/>
         <w:t>AT+BIAS_TEE_ENABLE</w:t>
@@ -9552,7 +9695,7 @@
           <w:numId w:val="10"/>
         </w:numPr>
       </w:pPr>
-      <w:bookmarkStart w:id="16" w:name="_Toc206689807"/>
+      <w:bookmarkStart w:id="16" w:name="_Toc207586479"/>
       <w:r>
         <w:t xml:space="preserve">Turn the Bias Tee </w:t>
       </w:r>
@@ -9702,7 +9845,7 @@
           <w:numId w:val="10"/>
         </w:numPr>
       </w:pPr>
-      <w:bookmarkStart w:id="17" w:name="_Toc206689808"/>
+      <w:bookmarkStart w:id="17" w:name="_Toc207586480"/>
       <w:r>
         <w:t>Query the Status of the Bias Tee</w:t>
       </w:r>
@@ -9768,7 +9911,7 @@
           <w:numId w:val="10"/>
         </w:numPr>
       </w:pPr>
-      <w:bookmarkStart w:id="18" w:name="_Toc206689809"/>
+      <w:bookmarkStart w:id="18" w:name="_Toc207586481"/>
       <w:r>
         <w:t>AT+DEVICE_INFO</w:t>
       </w:r>
@@ -10111,7 +10254,7 @@
           <w:numId w:val="10"/>
         </w:numPr>
       </w:pPr>
-      <w:bookmarkStart w:id="19" w:name="_Toc206689810"/>
+      <w:bookmarkStart w:id="19" w:name="_Toc207586482"/>
       <w:r>
         <w:lastRenderedPageBreak/>
         <w:t>AT+ESP32_ENABLE</w:t>
@@ -10127,7 +10270,7 @@
         </w:numPr>
       </w:pPr>
       <w:bookmarkStart w:id="20" w:name="_Ref177746298"/>
-      <w:bookmarkStart w:id="21" w:name="_Toc206689811"/>
+      <w:bookmarkStart w:id="21" w:name="_Toc207586483"/>
       <w:r>
         <w:t>Turn the ESP32 On or Off</w:t>
       </w:r>
@@ -10299,7 +10442,7 @@
           <w:numId w:val="10"/>
         </w:numPr>
       </w:pPr>
-      <w:bookmarkStart w:id="22" w:name="_Toc206689812"/>
+      <w:bookmarkStart w:id="22" w:name="_Toc207586484"/>
       <w:r>
         <w:t>Query the Status of the ESP32</w:t>
       </w:r>
@@ -10355,7 +10498,7 @@
           <w:numId w:val="10"/>
         </w:numPr>
       </w:pPr>
-      <w:bookmarkStart w:id="23" w:name="_Toc206689813"/>
+      <w:bookmarkStart w:id="23" w:name="_Toc207586485"/>
       <w:r>
         <w:t>AT+ESP32_FLASH</w:t>
       </w:r>
@@ -10383,7 +10526,7 @@
           <w:numId w:val="10"/>
         </w:numPr>
       </w:pPr>
-      <w:bookmarkStart w:id="24" w:name="_Toc206689814"/>
+      <w:bookmarkStart w:id="24" w:name="_Toc207586486"/>
       <w:r>
         <w:t>AT+ETHERNET</w:t>
       </w:r>
@@ -10397,7 +10540,7 @@
           <w:numId w:val="10"/>
         </w:numPr>
       </w:pPr>
-      <w:bookmarkStart w:id="25" w:name="_Toc206689815"/>
+      <w:bookmarkStart w:id="25" w:name="_Toc207586487"/>
       <w:r>
         <w:t>Enable or Disable Ethernet</w:t>
       </w:r>
@@ -10537,7 +10680,7 @@
           <w:numId w:val="10"/>
         </w:numPr>
       </w:pPr>
-      <w:bookmarkStart w:id="26" w:name="_Toc206689816"/>
+      <w:bookmarkStart w:id="26" w:name="_Toc207586488"/>
       <w:r>
         <w:t>Query Ethernet Setting</w:t>
       </w:r>
@@ -10570,7 +10713,7 @@
           <w:numId w:val="10"/>
         </w:numPr>
       </w:pPr>
-      <w:bookmarkStart w:id="27" w:name="_Toc206689817"/>
+      <w:bookmarkStart w:id="27" w:name="_Toc207586489"/>
       <w:r>
         <w:t>AT+FEED</w:t>
       </w:r>
@@ -10584,7 +10727,7 @@
           <w:numId w:val="10"/>
         </w:numPr>
       </w:pPr>
-      <w:bookmarkStart w:id="28" w:name="_Toc206689818"/>
+      <w:bookmarkStart w:id="28" w:name="_Toc207586490"/>
       <w:r>
         <w:t>Configure a Feed</w:t>
       </w:r>
@@ -10945,7 +11088,7 @@
           <w:numId w:val="10"/>
         </w:numPr>
       </w:pPr>
-      <w:bookmarkStart w:id="29" w:name="_Toc206689819"/>
+      <w:bookmarkStart w:id="29" w:name="_Toc207586491"/>
       <w:r>
         <w:lastRenderedPageBreak/>
         <w:t xml:space="preserve">Query </w:t>
@@ -11163,7 +11306,7 @@
           <w:numId w:val="10"/>
         </w:numPr>
       </w:pPr>
-      <w:bookmarkStart w:id="30" w:name="_Toc206689820"/>
+      <w:bookmarkStart w:id="30" w:name="_Toc207586492"/>
       <w:r>
         <w:lastRenderedPageBreak/>
         <w:t xml:space="preserve">Query </w:t>
@@ -11239,7 +11382,7 @@
           <w:numId w:val="10"/>
         </w:numPr>
       </w:pPr>
-      <w:bookmarkStart w:id="31" w:name="_Toc206689821"/>
+      <w:bookmarkStart w:id="31" w:name="_Toc207586493"/>
       <w:r>
         <w:t>AT+HELP</w:t>
       </w:r>
@@ -11383,7 +11526,7 @@
           <w:numId w:val="10"/>
         </w:numPr>
       </w:pPr>
-      <w:bookmarkStart w:id="32" w:name="_Toc206689822"/>
+      <w:bookmarkStart w:id="32" w:name="_Toc207586494"/>
       <w:r>
         <w:t>AT+HOSTNAME</w:t>
       </w:r>
@@ -11397,7 +11540,7 @@
           <w:numId w:val="10"/>
         </w:numPr>
       </w:pPr>
-      <w:bookmarkStart w:id="33" w:name="_Toc206689823"/>
+      <w:bookmarkStart w:id="33" w:name="_Toc207586495"/>
       <w:r>
         <w:t>Set the Device Hostname</w:t>
       </w:r>
@@ -11440,7 +11583,7 @@
           <w:numId w:val="10"/>
         </w:numPr>
       </w:pPr>
-      <w:bookmarkStart w:id="34" w:name="_Toc206689824"/>
+      <w:bookmarkStart w:id="34" w:name="_Toc207586496"/>
       <w:r>
         <w:t>Query the Device Hostname</w:t>
       </w:r>
@@ -11471,7 +11614,7 @@
           <w:numId w:val="10"/>
         </w:numPr>
       </w:pPr>
-      <w:bookmarkStart w:id="35" w:name="_Toc206689825"/>
+      <w:bookmarkStart w:id="35" w:name="_Toc207586497"/>
       <w:r>
         <w:t>AT+LOG_LEVEL</w:t>
       </w:r>
@@ -11697,12 +11840,15 @@
           <w:numId w:val="10"/>
         </w:numPr>
       </w:pPr>
-      <w:bookmarkStart w:id="36" w:name="_Toc206689826"/>
+      <w:bookmarkStart w:id="36" w:name="_Toc207586498"/>
       <w:r>
         <w:lastRenderedPageBreak/>
         <w:t>AT+PROTOCOL</w:t>
       </w:r>
       <w:bookmarkEnd w:id="36"/>
+      <w:r>
+        <w:t>_OUT</w:t>
+      </w:r>
     </w:p>
     <w:p>
       <w:pPr>
@@ -11713,7 +11859,7 @@
         </w:numPr>
       </w:pPr>
       <w:bookmarkStart w:id="37" w:name="_Ref177747132"/>
-      <w:bookmarkStart w:id="38" w:name="_Toc206689827"/>
+      <w:bookmarkStart w:id="38" w:name="_Toc207586499"/>
       <w:r>
         <w:t>Set the Reporting Protocol for a Serial Interface</w:t>
       </w:r>
@@ -11725,7 +11871,13 @@
         <w:pStyle w:val="code"/>
       </w:pPr>
       <w:r>
-        <w:t>AT+PROTOCOL=&lt;</w:t>
+        <w:t>AT+PROTOCOL</w:t>
+      </w:r>
+      <w:r>
+        <w:t>_OUT</w:t>
+      </w:r>
+      <w:r>
+        <w:t>=&lt;</w:t>
       </w:r>
       <w:proofErr w:type="spellStart"/>
       <w:r>
@@ -11938,7 +12090,7 @@
           <w:numId w:val="10"/>
         </w:numPr>
       </w:pPr>
-      <w:bookmarkStart w:id="39" w:name="_Toc206689828"/>
+      <w:bookmarkStart w:id="39" w:name="_Toc207586500"/>
       <w:r>
         <w:t>Query the Reporting Protocol for All Serial Interfaces</w:t>
       </w:r>
@@ -11949,7 +12101,13 @@
         <w:pStyle w:val="code"/>
       </w:pPr>
       <w:r>
-        <w:t>AT+PROTOCOL?</w:t>
+        <w:t>AT+PROTOCOL</w:t>
+      </w:r>
+      <w:r>
+        <w:t>_OUT</w:t>
+      </w:r>
+      <w:r>
+        <w:t>?</w:t>
       </w:r>
     </w:p>
     <w:p>
@@ -11957,7 +12115,13 @@
         <w:pStyle w:val="code"/>
       </w:pPr>
       <w:r>
-        <w:t>+PROTOCOL=</w:t>
+        <w:t>+PROTOCOL</w:t>
+      </w:r>
+      <w:r>
+        <w:t>_OUT</w:t>
+      </w:r>
+      <w:r>
+        <w:t>=</w:t>
       </w:r>
       <w:proofErr w:type="gramStart"/>
       <w:r>
@@ -11978,14 +12142,15 @@
         <w:pStyle w:val="code"/>
       </w:pPr>
       <w:r>
-        <w:t>+PROTOCOL=COMMS_</w:t>
-      </w:r>
-      <w:proofErr w:type="gramStart"/>
-      <w:r>
-        <w:t>UART,&lt;</w:t>
+        <w:t>+PROTOCOL</w:t>
+      </w:r>
+      <w:r>
+        <w:t>_OUT</w:t>
+      </w:r>
+      <w:r>
+        <w:t>=COMMS_UART,&lt;</w:t>
       </w:r>
       <w:proofErr w:type="spellStart"/>
-      <w:proofErr w:type="gramEnd"/>
       <w:r>
         <w:t>comms_uart_protocol</w:t>
       </w:r>
@@ -12030,7 +12195,7 @@
           <w:numId w:val="10"/>
         </w:numPr>
       </w:pPr>
-      <w:bookmarkStart w:id="40" w:name="_Toc206689829"/>
+      <w:bookmarkStart w:id="40" w:name="_Toc207586501"/>
       <w:r>
         <w:t>AT+REBOOT</w:t>
       </w:r>
@@ -12080,7 +12245,7 @@
           <w:numId w:val="10"/>
         </w:numPr>
       </w:pPr>
-      <w:bookmarkStart w:id="41" w:name="_Toc206689830"/>
+      <w:bookmarkStart w:id="41" w:name="_Toc207586502"/>
       <w:r>
         <w:lastRenderedPageBreak/>
         <w:t>AT+RX_ENABLE</w:t>
@@ -12095,7 +12260,7 @@
           <w:numId w:val="10"/>
         </w:numPr>
       </w:pPr>
-      <w:bookmarkStart w:id="42" w:name="_Toc206689831"/>
+      <w:bookmarkStart w:id="42" w:name="_Toc207586503"/>
       <w:r>
         <w:t>Enable or Disable the Receiver</w:t>
       </w:r>
@@ -12326,7 +12491,7 @@
           <w:numId w:val="10"/>
         </w:numPr>
       </w:pPr>
-      <w:bookmarkStart w:id="43" w:name="_Toc206689832"/>
+      <w:bookmarkStart w:id="43" w:name="_Toc207586504"/>
       <w:r>
         <w:t>Check Whether the Receiver</w:t>
       </w:r>
@@ -12372,7 +12537,7 @@
           <w:numId w:val="10"/>
         </w:numPr>
       </w:pPr>
-      <w:bookmarkStart w:id="44" w:name="_Toc206689833"/>
+      <w:bookmarkStart w:id="44" w:name="_Toc207586505"/>
       <w:r>
         <w:lastRenderedPageBreak/>
         <w:t>AT+SETTINGS</w:t>
@@ -12387,7 +12552,7 @@
           <w:numId w:val="10"/>
         </w:numPr>
       </w:pPr>
-      <w:bookmarkStart w:id="45" w:name="_Toc206689834"/>
+      <w:bookmarkStart w:id="45" w:name="_Toc207586506"/>
       <w:r>
         <w:t>Query Current Settings</w:t>
       </w:r>
@@ -12742,7 +12907,7 @@
           <w:numId w:val="10"/>
         </w:numPr>
       </w:pPr>
-      <w:bookmarkStart w:id="46" w:name="_Toc206689835"/>
+      <w:bookmarkStart w:id="46" w:name="_Toc207586507"/>
       <w:r>
         <w:lastRenderedPageBreak/>
         <w:t>Dump Settings in AT Format</w:t>
@@ -13080,7 +13245,7 @@
           <w:numId w:val="10"/>
         </w:numPr>
       </w:pPr>
-      <w:bookmarkStart w:id="47" w:name="_Toc206689836"/>
+      <w:bookmarkStart w:id="47" w:name="_Toc207586508"/>
       <w:r>
         <w:t>Load Settings from EEPROM</w:t>
       </w:r>
@@ -13103,7 +13268,7 @@
           <w:numId w:val="10"/>
         </w:numPr>
       </w:pPr>
-      <w:bookmarkStart w:id="48" w:name="_Toc206689837"/>
+      <w:bookmarkStart w:id="48" w:name="_Toc207586509"/>
       <w:r>
         <w:t>Save Settings to EEPROM</w:t>
       </w:r>
@@ -13148,7 +13313,7 @@
           <w:numId w:val="10"/>
         </w:numPr>
       </w:pPr>
-      <w:bookmarkStart w:id="49" w:name="_Toc206689838"/>
+      <w:bookmarkStart w:id="49" w:name="_Toc207586510"/>
       <w:r>
         <w:t>Reset Settings to Factory Default</w:t>
       </w:r>
@@ -13198,7 +13363,7 @@
           <w:numId w:val="10"/>
         </w:numPr>
       </w:pPr>
-      <w:bookmarkStart w:id="50" w:name="_Toc206689839"/>
+      <w:bookmarkStart w:id="50" w:name="_Toc207586511"/>
       <w:r>
         <w:lastRenderedPageBreak/>
         <w:t>AT+SUBG_ENABLE</w:t>
@@ -13221,7 +13386,7 @@
           <w:numId w:val="34"/>
         </w:numPr>
       </w:pPr>
-      <w:bookmarkStart w:id="51" w:name="_Toc206689840"/>
+      <w:bookmarkStart w:id="51" w:name="_Toc207586512"/>
       <w:r>
         <w:t>Set Sub-GHz Receiver Enable Status and Line Drive Type</w:t>
       </w:r>
@@ -13360,7 +13525,7 @@
           <w:numId w:val="34"/>
         </w:numPr>
       </w:pPr>
-      <w:bookmarkStart w:id="52" w:name="_Toc206689841"/>
+      <w:bookmarkStart w:id="52" w:name="_Toc207586513"/>
       <w:r>
         <w:t>Query Sub-GHz Receiver Enable Status and Line Drive Type</w:t>
       </w:r>
@@ -13390,7 +13555,7 @@
           <w:numId w:val="10"/>
         </w:numPr>
       </w:pPr>
-      <w:bookmarkStart w:id="53" w:name="_Toc206689842"/>
+      <w:bookmarkStart w:id="53" w:name="_Toc207586514"/>
       <w:r>
         <w:t>AT+TEST</w:t>
       </w:r>
@@ -13719,7 +13884,7 @@
           <w:numId w:val="10"/>
         </w:numPr>
       </w:pPr>
-      <w:bookmarkStart w:id="54" w:name="_Toc206689843"/>
+      <w:bookmarkStart w:id="54" w:name="_Toc207586515"/>
       <w:r>
         <w:lastRenderedPageBreak/>
         <w:t>AT+TL_READ</w:t>
@@ -13761,7 +13926,7 @@
           <w:numId w:val="10"/>
         </w:numPr>
       </w:pPr>
-      <w:bookmarkStart w:id="55" w:name="_Toc206689844"/>
+      <w:bookmarkStart w:id="55" w:name="_Toc207586516"/>
       <w:r>
         <w:t>AT+TL_</w:t>
       </w:r>
@@ -13781,7 +13946,7 @@
           <w:numId w:val="10"/>
         </w:numPr>
       </w:pPr>
-      <w:bookmarkStart w:id="56" w:name="_Toc206689845"/>
+      <w:bookmarkStart w:id="56" w:name="_Toc207586517"/>
       <w:r>
         <w:t>Set Trigger Level</w:t>
       </w:r>
@@ -14016,7 +14181,7 @@
           <w:numId w:val="10"/>
         </w:numPr>
       </w:pPr>
-      <w:bookmarkStart w:id="57" w:name="_Toc206689846"/>
+      <w:bookmarkStart w:id="57" w:name="_Toc207586518"/>
       <w:r>
         <w:t>Query Trigger Level</w:t>
       </w:r>
@@ -14093,7 +14258,7 @@
           <w:numId w:val="10"/>
         </w:numPr>
       </w:pPr>
-      <w:bookmarkStart w:id="58" w:name="_Toc206689847"/>
+      <w:bookmarkStart w:id="58" w:name="_Toc207586519"/>
       <w:r>
         <w:lastRenderedPageBreak/>
         <w:t>AT+UPTIME</w:t>
@@ -14138,7 +14303,7 @@
           <w:numId w:val="10"/>
         </w:numPr>
       </w:pPr>
-      <w:bookmarkStart w:id="59" w:name="_Toc206689848"/>
+      <w:bookmarkStart w:id="59" w:name="_Toc207586520"/>
       <w:r>
         <w:t>AT+WATCHDOG</w:t>
       </w:r>
@@ -14181,7 +14346,7 @@
           <w:numId w:val="10"/>
         </w:numPr>
       </w:pPr>
-      <w:bookmarkStart w:id="60" w:name="_Toc206689849"/>
+      <w:bookmarkStart w:id="60" w:name="_Toc207586521"/>
       <w:r>
         <w:t>Configure the Watchdog Timer</w:t>
       </w:r>
@@ -14332,7 +14497,7 @@
           <w:numId w:val="10"/>
         </w:numPr>
       </w:pPr>
-      <w:bookmarkStart w:id="61" w:name="_Toc206689850"/>
+      <w:bookmarkStart w:id="61" w:name="_Toc207586522"/>
       <w:r>
         <w:t>Query the Watchdog Timer</w:t>
       </w:r>
@@ -14368,7 +14533,7 @@
           <w:numId w:val="10"/>
         </w:numPr>
       </w:pPr>
-      <w:bookmarkStart w:id="62" w:name="_Toc206689851"/>
+      <w:bookmarkStart w:id="62" w:name="_Toc207586523"/>
       <w:r>
         <w:t>Test the Watchdog Timer</w:t>
       </w:r>
@@ -14430,7 +14595,7 @@
           <w:numId w:val="10"/>
         </w:numPr>
       </w:pPr>
-      <w:bookmarkStart w:id="63" w:name="_Toc206689852"/>
+      <w:bookmarkStart w:id="63" w:name="_Toc207586524"/>
       <w:r>
         <w:lastRenderedPageBreak/>
         <w:t>AT+WIFI</w:t>
@@ -14510,7 +14675,7 @@
           <w:numId w:val="10"/>
         </w:numPr>
       </w:pPr>
-      <w:bookmarkStart w:id="64" w:name="_Toc206689853"/>
+      <w:bookmarkStart w:id="64" w:name="_Toc207586525"/>
       <w:r>
         <w:t xml:space="preserve">Configure the </w:t>
       </w:r>
@@ -14817,7 +14982,7 @@
           <w:numId w:val="10"/>
         </w:numPr>
       </w:pPr>
-      <w:bookmarkStart w:id="65" w:name="_Toc206689854"/>
+      <w:bookmarkStart w:id="65" w:name="_Toc207586526"/>
       <w:r>
         <w:t xml:space="preserve">Query the </w:t>
       </w:r>
@@ -14894,7 +15059,7 @@
           <w:numId w:val="10"/>
         </w:numPr>
       </w:pPr>
-      <w:bookmarkStart w:id="66" w:name="_Toc206689855"/>
+      <w:bookmarkStart w:id="66" w:name="_Toc207586527"/>
       <w:r>
         <w:lastRenderedPageBreak/>
         <w:t>AT+WIFI_STA</w:t>
@@ -14938,7 +15103,7 @@
           <w:numId w:val="10"/>
         </w:numPr>
       </w:pPr>
-      <w:bookmarkStart w:id="67" w:name="_Toc206689856"/>
+      <w:bookmarkStart w:id="67" w:name="_Toc207586528"/>
       <w:r>
         <w:t xml:space="preserve">Configure the </w:t>
       </w:r>
@@ -15193,7 +15358,7 @@
           <w:szCs w:val="32"/>
         </w:rPr>
       </w:pPr>
-      <w:bookmarkStart w:id="68" w:name="_Toc206689857"/>
+      <w:bookmarkStart w:id="68" w:name="_Toc207586529"/>
       <w:r>
         <w:t xml:space="preserve">Query the </w:t>
       </w:r>
@@ -15288,7 +15453,7 @@
           <w:numId w:val="10"/>
         </w:numPr>
       </w:pPr>
-      <w:bookmarkStart w:id="69" w:name="_Toc206689858"/>
+      <w:bookmarkStart w:id="69" w:name="_Toc207586530"/>
       <w:r>
         <w:lastRenderedPageBreak/>
         <w:t>Reporting Protocols</w:t>
@@ -15413,7 +15578,7 @@
           <w:numId w:val="10"/>
         </w:numPr>
       </w:pPr>
-      <w:bookmarkStart w:id="70" w:name="_Toc206689859"/>
+      <w:bookmarkStart w:id="70" w:name="_Toc207586531"/>
       <w:proofErr w:type="spellStart"/>
       <w:r>
         <w:lastRenderedPageBreak/>
@@ -15465,7 +15630,7 @@
           <w:numId w:val="10"/>
         </w:numPr>
       </w:pPr>
-      <w:bookmarkStart w:id="71" w:name="_Toc206689860"/>
+      <w:bookmarkStart w:id="71" w:name="_Toc207586532"/>
       <w:r>
         <w:t xml:space="preserve">Mode S </w:t>
       </w:r>
@@ -17671,7 +17836,7 @@
               <w:fldChar w:fldCharType="separate"/>
             </w:r>
             <w:r>
-              <w:t>4.1.1.4</w:t>
+              <w:t>4.1.1.5</w:t>
             </w:r>
             <w:r>
               <w:fldChar w:fldCharType="end"/>
@@ -23393,11 +23558,12 @@
           <w:numId w:val="10"/>
         </w:numPr>
       </w:pPr>
-      <w:bookmarkStart w:id="78" w:name="_Toc206689861"/>
+      <w:bookmarkStart w:id="78" w:name="_Toc207586533"/>
       <w:r>
         <w:lastRenderedPageBreak/>
         <w:t>UAT Aircraft Message</w:t>
       </w:r>
+      <w:bookmarkEnd w:id="78"/>
     </w:p>
     <w:p>
       <w:pPr>
@@ -25597,7 +25763,7 @@
               <w:fldChar w:fldCharType="separate"/>
             </w:r>
             <w:r>
-              <w:t>4.1.1.4</w:t>
+              <w:t>4.1.1.5</w:t>
             </w:r>
             <w:r>
               <w:fldChar w:fldCharType="end"/>
@@ -26856,11 +27022,12 @@
           <w:numId w:val="10"/>
         </w:numPr>
       </w:pPr>
+      <w:bookmarkStart w:id="80" w:name="_Toc207586534"/>
       <w:r>
         <w:lastRenderedPageBreak/>
         <w:t>Statistics Message</w:t>
       </w:r>
-      <w:bookmarkEnd w:id="78"/>
+      <w:bookmarkEnd w:id="80"/>
     </w:p>
     <w:p>
       <w:r>
@@ -28184,16 +28351,13 @@
               <w:fldChar w:fldCharType="begin"/>
             </w:r>
             <w:r>
-              <w:instrText xml:space="preserve"> REF _Ref176041344 \r \h </w:instrText>
-            </w:r>
-            <w:r>
-              <w:instrText xml:space="preserve"> \* MERGEFORMAT </w:instrText>
+              <w:instrText xml:space="preserve"> REF _Ref176041344 \r \h  \* MERGEFORMAT </w:instrText>
             </w:r>
             <w:r>
               <w:fldChar w:fldCharType="separate"/>
             </w:r>
             <w:r>
-              <w:t>4.1.2.1</w:t>
+              <w:t>4.1.3.1</w:t>
             </w:r>
             <w:r>
               <w:fldChar w:fldCharType="end"/>
@@ -28263,11 +28427,11 @@
           <w:szCs w:val="26"/>
         </w:rPr>
       </w:pPr>
-      <w:bookmarkStart w:id="80" w:name="_Ref176041344"/>
+      <w:bookmarkStart w:id="81" w:name="_Ref176041344"/>
       <w:r>
         <w:t>CRC Field</w:t>
       </w:r>
-      <w:bookmarkEnd w:id="80"/>
+      <w:bookmarkEnd w:id="81"/>
     </w:p>
     <w:p>
       <w:pPr>
@@ -28291,7 +28455,7 @@
         <w:fldChar w:fldCharType="separate"/>
       </w:r>
       <w:r>
-        <w:t>4.1.1.4</w:t>
+        <w:t>4.1.1.5</w:t>
       </w:r>
       <w:r>
         <w:fldChar w:fldCharType="end"/>
@@ -28311,12 +28475,12 @@
           <w:numId w:val="10"/>
         </w:numPr>
       </w:pPr>
-      <w:bookmarkStart w:id="81" w:name="_Toc206689862"/>
+      <w:bookmarkStart w:id="82" w:name="_Toc207586535"/>
       <w:r>
         <w:lastRenderedPageBreak/>
         <w:t>GDL90</w:t>
       </w:r>
-      <w:bookmarkEnd w:id="81"/>
+      <w:bookmarkEnd w:id="82"/>
     </w:p>
     <w:p>
       <w:pPr>
@@ -28359,12 +28523,12 @@
           <w:numId w:val="10"/>
         </w:numPr>
       </w:pPr>
-      <w:bookmarkStart w:id="82" w:name="_Toc206689863"/>
+      <w:bookmarkStart w:id="83" w:name="_Toc207586536"/>
       <w:r>
         <w:lastRenderedPageBreak/>
         <w:t>MAVLINK</w:t>
       </w:r>
-      <w:bookmarkEnd w:id="82"/>
+      <w:bookmarkEnd w:id="83"/>
     </w:p>
     <w:p>
       <w:r>
@@ -28460,7 +28624,7 @@
           <w:lang w:eastAsia="zh-CN"/>
         </w:rPr>
       </w:pPr>
-      <w:bookmarkStart w:id="83" w:name="_Toc206689864"/>
+      <w:bookmarkStart w:id="84" w:name="_Toc207586537"/>
       <w:r>
         <w:t xml:space="preserve">MAVLINK_HEARTBEAT </w:t>
       </w:r>
@@ -28490,7 +28654,7 @@
         </w:rPr>
         <w:t xml:space="preserve"> Packet Definition</w:t>
       </w:r>
-      <w:bookmarkEnd w:id="83"/>
+      <w:bookmarkEnd w:id="84"/>
     </w:p>
     <w:tbl>
       <w:tblPr>
@@ -29077,7 +29241,7 @@
           <w:numId w:val="10"/>
         </w:numPr>
       </w:pPr>
-      <w:bookmarkStart w:id="84" w:name="_Toc206689865"/>
+      <w:bookmarkStart w:id="85" w:name="_Toc207586538"/>
       <w:r>
         <w:t xml:space="preserve">MAVLINK ADSB_VEHICLE (Message ID 246) </w:t>
       </w:r>
@@ -29092,7 +29256,7 @@
       <w:r>
         <w:t xml:space="preserve"> Definition</w:t>
       </w:r>
-      <w:bookmarkEnd w:id="84"/>
+      <w:bookmarkEnd w:id="85"/>
     </w:p>
     <w:p>
       <w:r>
@@ -30239,12 +30403,12 @@
           <w:numId w:val="10"/>
         </w:numPr>
       </w:pPr>
-      <w:bookmarkStart w:id="85" w:name="_Toc206689866"/>
+      <w:bookmarkStart w:id="86" w:name="_Toc207586539"/>
       <w:r>
         <w:lastRenderedPageBreak/>
         <w:t>MAVLINK_REQUEST_DATA_STREAM (Message ID 66) Packet Definition</w:t>
       </w:r>
-      <w:bookmarkEnd w:id="85"/>
+      <w:bookmarkEnd w:id="86"/>
     </w:p>
     <w:p>
       <w:r>
@@ -30942,11 +31106,11 @@
           <w:numId w:val="10"/>
         </w:numPr>
       </w:pPr>
-      <w:bookmarkStart w:id="86" w:name="_Toc206689867"/>
+      <w:bookmarkStart w:id="87" w:name="_Toc207586540"/>
       <w:r>
         <w:t>MAVLINK MESSAGE_INTERVAL (Message ID 244) Packet Definition</w:t>
       </w:r>
-      <w:bookmarkEnd w:id="86"/>
+      <w:bookmarkEnd w:id="87"/>
     </w:p>
     <w:p>
       <w:r>
@@ -31488,12 +31652,12 @@
           <w:numId w:val="10"/>
         </w:numPr>
       </w:pPr>
-      <w:bookmarkStart w:id="87" w:name="_Toc206689868"/>
+      <w:bookmarkStart w:id="88" w:name="_Toc207586541"/>
       <w:r>
         <w:lastRenderedPageBreak/>
         <w:t>Raw Packets</w:t>
       </w:r>
-      <w:bookmarkEnd w:id="87"/>
+      <w:bookmarkEnd w:id="88"/>
     </w:p>
     <w:p>
       <w:pPr>
@@ -31503,14 +31667,14 @@
           <w:numId w:val="10"/>
         </w:numPr>
       </w:pPr>
-      <w:bookmarkStart w:id="88" w:name="_Toc206689869"/>
+      <w:bookmarkStart w:id="89" w:name="_Toc207586542"/>
       <w:r>
         <w:t xml:space="preserve">Raw </w:t>
       </w:r>
       <w:r>
         <w:t>1090MHz Mode S Frames</w:t>
       </w:r>
-      <w:bookmarkEnd w:id="88"/>
+      <w:bookmarkEnd w:id="89"/>
     </w:p>
     <w:p>
       <w:r>
@@ -32206,14 +32370,14 @@
           <w:numId w:val="10"/>
         </w:numPr>
       </w:pPr>
-      <w:bookmarkStart w:id="89" w:name="_Toc206689870"/>
+      <w:bookmarkStart w:id="90" w:name="_Toc207586543"/>
       <w:r>
         <w:t xml:space="preserve">Raw </w:t>
       </w:r>
       <w:r>
         <w:t>978MHz UAT Frames</w:t>
       </w:r>
-      <w:bookmarkEnd w:id="89"/>
+      <w:bookmarkEnd w:id="90"/>
     </w:p>
     <w:p>
       <w:r>
@@ -32853,7 +33017,7 @@
         <w:noProof/>
         <w:color w:val="FFFFFF" w:themeColor="background1"/>
       </w:rPr>
-      <w:pict w14:anchorId="1A91DCFD">
+      <w:pict w14:anchorId="6396B0E7">
         <v:rect id="_x0000_s1025" alt="" style="position:absolute;left:0;text-align:left;margin-left:-82.1pt;margin-top:.05pt;width:664.9pt;height:84.5pt;z-index:-251657728;mso-wrap-edited:f;mso-width-percent:0;mso-height-percent:0;mso-width-percent:0;mso-height-percent:0" fillcolor="#00ad4d" stroked="f"/>
       </w:pict>
     </w:r>
@@ -32944,7 +33108,7 @@
         <w:color w:val="FFFFFF" w:themeColor="background1"/>
       </w:rPr>
       <w:tab/>
-      <w:t xml:space="preserve">         </w:t>
+      <w:t xml:space="preserve">        </w:t>
     </w:r>
     <w:sdt>
       <w:sdtPr>
@@ -33037,7 +33201,7 @@
       <w:rPr>
         <w:color w:val="FFFFFF" w:themeColor="background1"/>
       </w:rPr>
-      <w:t>719</w:t>
+      <w:t>901</w:t>
     </w:r>
     <w:r>
       <w:rPr>
@@ -37404,6 +37568,7 @@
   <w:style w:type="character" w:default="1" w:styleId="DefaultParagraphFont">
     <w:name w:val="Default Paragraph Font"/>
     <w:uiPriority w:val="1"/>
+    <w:semiHidden/>
     <w:unhideWhenUsed/>
   </w:style>
   <w:style w:type="table" w:default="1" w:styleId="TableNormal">
@@ -37791,6 +37956,120 @@
       <w:spacing w:after="0" w:line="240" w:lineRule="auto"/>
     </w:pPr>
   </w:style>
+  <w:style w:type="paragraph" w:styleId="TOC4">
+    <w:name w:val="toc 4"/>
+    <w:basedOn w:val="Normal"/>
+    <w:next w:val="Normal"/>
+    <w:autoRedefine/>
+    <w:uiPriority w:val="39"/>
+    <w:unhideWhenUsed/>
+    <w:rsid w:val="004C5DDD"/>
+    <w:pPr>
+      <w:spacing w:after="100" w:line="278" w:lineRule="auto"/>
+      <w:ind w:left="720"/>
+    </w:pPr>
+    <w:rPr>
+      <w:rFonts w:eastAsiaTheme="minorEastAsia"/>
+      <w:sz w:val="24"/>
+      <w:szCs w:val="24"/>
+      <w:lang w:eastAsia="zh-CN"/>
+    </w:rPr>
+  </w:style>
+  <w:style w:type="paragraph" w:styleId="TOC5">
+    <w:name w:val="toc 5"/>
+    <w:basedOn w:val="Normal"/>
+    <w:next w:val="Normal"/>
+    <w:autoRedefine/>
+    <w:uiPriority w:val="39"/>
+    <w:unhideWhenUsed/>
+    <w:rsid w:val="004C5DDD"/>
+    <w:pPr>
+      <w:spacing w:after="100" w:line="278" w:lineRule="auto"/>
+      <w:ind w:left="960"/>
+    </w:pPr>
+    <w:rPr>
+      <w:rFonts w:eastAsiaTheme="minorEastAsia"/>
+      <w:sz w:val="24"/>
+      <w:szCs w:val="24"/>
+      <w:lang w:eastAsia="zh-CN"/>
+    </w:rPr>
+  </w:style>
+  <w:style w:type="paragraph" w:styleId="TOC6">
+    <w:name w:val="toc 6"/>
+    <w:basedOn w:val="Normal"/>
+    <w:next w:val="Normal"/>
+    <w:autoRedefine/>
+    <w:uiPriority w:val="39"/>
+    <w:unhideWhenUsed/>
+    <w:rsid w:val="004C5DDD"/>
+    <w:pPr>
+      <w:spacing w:after="100" w:line="278" w:lineRule="auto"/>
+      <w:ind w:left="1200"/>
+    </w:pPr>
+    <w:rPr>
+      <w:rFonts w:eastAsiaTheme="minorEastAsia"/>
+      <w:sz w:val="24"/>
+      <w:szCs w:val="24"/>
+      <w:lang w:eastAsia="zh-CN"/>
+    </w:rPr>
+  </w:style>
+  <w:style w:type="paragraph" w:styleId="TOC7">
+    <w:name w:val="toc 7"/>
+    <w:basedOn w:val="Normal"/>
+    <w:next w:val="Normal"/>
+    <w:autoRedefine/>
+    <w:uiPriority w:val="39"/>
+    <w:unhideWhenUsed/>
+    <w:rsid w:val="004C5DDD"/>
+    <w:pPr>
+      <w:spacing w:after="100" w:line="278" w:lineRule="auto"/>
+      <w:ind w:left="1440"/>
+    </w:pPr>
+    <w:rPr>
+      <w:rFonts w:eastAsiaTheme="minorEastAsia"/>
+      <w:sz w:val="24"/>
+      <w:szCs w:val="24"/>
+      <w:lang w:eastAsia="zh-CN"/>
+    </w:rPr>
+  </w:style>
+  <w:style w:type="paragraph" w:styleId="TOC8">
+    <w:name w:val="toc 8"/>
+    <w:basedOn w:val="Normal"/>
+    <w:next w:val="Normal"/>
+    <w:autoRedefine/>
+    <w:uiPriority w:val="39"/>
+    <w:unhideWhenUsed/>
+    <w:rsid w:val="004C5DDD"/>
+    <w:pPr>
+      <w:spacing w:after="100" w:line="278" w:lineRule="auto"/>
+      <w:ind w:left="1680"/>
+    </w:pPr>
+    <w:rPr>
+      <w:rFonts w:eastAsiaTheme="minorEastAsia"/>
+      <w:sz w:val="24"/>
+      <w:szCs w:val="24"/>
+      <w:lang w:eastAsia="zh-CN"/>
+    </w:rPr>
+  </w:style>
+  <w:style w:type="paragraph" w:styleId="TOC9">
+    <w:name w:val="toc 9"/>
+    <w:basedOn w:val="Normal"/>
+    <w:next w:val="Normal"/>
+    <w:autoRedefine/>
+    <w:uiPriority w:val="39"/>
+    <w:unhideWhenUsed/>
+    <w:rsid w:val="004C5DDD"/>
+    <w:pPr>
+      <w:spacing w:after="100" w:line="278" w:lineRule="auto"/>
+      <w:ind w:left="1920"/>
+    </w:pPr>
+    <w:rPr>
+      <w:rFonts w:eastAsiaTheme="minorEastAsia"/>
+      <w:sz w:val="24"/>
+      <w:szCs w:val="24"/>
+      <w:lang w:eastAsia="zh-CN"/>
+    </w:rPr>
+  </w:style>
 </w:styles>
 </file>
 

</xml_diff>

<commit_message>
Add selective Rx enable to AT+RX_ENABLE
</commit_message>
<xml_diff>
--- a/word/datasheet_adsbee_1090.docx
+++ b/word/datasheet_adsbee_1090.docx
@@ -12148,9 +12148,14 @@
         <w:t>_OUT</w:t>
       </w:r>
       <w:r>
-        <w:t>=COMMS_UART,&lt;</w:t>
+        <w:t>=COMMS_</w:t>
+      </w:r>
+      <w:proofErr w:type="gramStart"/>
+      <w:r>
+        <w:t>UART,&lt;</w:t>
       </w:r>
       <w:proofErr w:type="spellStart"/>
+      <w:proofErr w:type="gramEnd"/>
       <w:r>
         <w:t>comms_uart_protocol</w:t>
       </w:r>
@@ -12276,6 +12281,16 @@
       <w:r>
         <w:t>AT+RX_ENABLE=&lt;</w:t>
       </w:r>
+      <w:proofErr w:type="spellStart"/>
+      <w:r>
+        <w:t>all_enabled</w:t>
+      </w:r>
+      <w:proofErr w:type="spellEnd"/>
+      <w:proofErr w:type="gramStart"/>
+      <w:r>
+        <w:t>&gt;,&lt;</w:t>
+      </w:r>
+      <w:proofErr w:type="gramEnd"/>
       <w:r>
         <w:t>1090_</w:t>
       </w:r>
@@ -12289,9 +12304,17 @@
       <w:r>
         <w:t>,&lt;</w:t>
       </w:r>
+      <w:proofErr w:type="spellStart"/>
       <w:proofErr w:type="gramEnd"/>
       <w:r>
-        <w:t>978_enabled&gt;</w:t>
+        <w:t>subg</w:t>
+      </w:r>
+      <w:r>
+        <w:t>_enabled</w:t>
+      </w:r>
+      <w:proofErr w:type="spellEnd"/>
+      <w:r>
+        <w:t>&gt;</w:t>
       </w:r>
     </w:p>
     <w:p/>
@@ -12374,12 +12397,11 @@
             <w:tcW w:w="1548" w:type="dxa"/>
           </w:tcPr>
           <w:p>
-            <w:r>
-              <w:t>1090_</w:t>
-            </w:r>
-            <w:r>
-              <w:t>enabled</w:t>
-            </w:r>
+            <w:proofErr w:type="spellStart"/>
+            <w:r>
+              <w:t>all_enabled</w:t>
+            </w:r>
+            <w:proofErr w:type="spellEnd"/>
           </w:p>
         </w:tc>
         <w:tc>
@@ -12388,25 +12410,15 @@
           </w:tcPr>
           <w:p>
             <w:r>
-              <w:t xml:space="preserve">Flag indicating whether the </w:t>
-            </w:r>
-            <w:r>
-              <w:t xml:space="preserve">1090MHz </w:t>
-            </w:r>
-            <w:r>
-              <w:t>receiver should be enabled or disabled.</w:t>
-            </w:r>
-          </w:p>
-          <w:p/>
-          <w:p>
-            <w:r>
-              <w:t xml:space="preserve">NOTE: Disabling the </w:t>
-            </w:r>
-            <w:r>
-              <w:t xml:space="preserve">1090MHz </w:t>
-            </w:r>
-            <w:r>
-              <w:t xml:space="preserve">receiver does not conserve any power, as the RF frontend is still active. This receiver disable flag simply disables an interrupt within the RP2040 that is used to check for incoming transponder messages. </w:t>
+              <w:t xml:space="preserve">Flag indicating whether to ignore 1090_enabled and </w:t>
+            </w:r>
+            <w:proofErr w:type="spellStart"/>
+            <w:r>
+              <w:t>subg_enabled</w:t>
+            </w:r>
+            <w:proofErr w:type="spellEnd"/>
+            <w:r>
+              <w:t xml:space="preserve"> flags and enable / disable all radios.</w:t>
             </w:r>
           </w:p>
         </w:tc>
@@ -12416,24 +12428,12 @@
           </w:tcPr>
           <w:p>
             <w:r>
-              <w:t xml:space="preserve">1 – </w:t>
-            </w:r>
-            <w:r>
-              <w:t>1090MHz r</w:t>
-            </w:r>
-            <w:r>
-              <w:t>eceiver is enabled.</w:t>
-            </w:r>
-          </w:p>
-          <w:p>
-            <w:r>
-              <w:t xml:space="preserve">0 – </w:t>
-            </w:r>
-            <w:r>
-              <w:t>1090MHz r</w:t>
-            </w:r>
-            <w:r>
-              <w:t>eceiver is disabled.</w:t>
+              <w:t>1 – All radios enabled.</w:t>
+            </w:r>
+          </w:p>
+          <w:p>
+            <w:r>
+              <w:t>0 – All radios disabled.</w:t>
             </w:r>
           </w:p>
         </w:tc>
@@ -12445,7 +12445,10 @@
           </w:tcPr>
           <w:p>
             <w:r>
-              <w:t>978_enabled</w:t>
+              <w:t>1090_</w:t>
+            </w:r>
+            <w:r>
+              <w:t>enabled</w:t>
             </w:r>
           </w:p>
         </w:tc>
@@ -12455,13 +12458,25 @@
           </w:tcPr>
           <w:p>
             <w:r>
-              <w:t>Flag indicating whether the 978Mhz receiver should be enabled or disabled (if equipped).</w:t>
+              <w:t xml:space="preserve">Flag indicating whether the </w:t>
+            </w:r>
+            <w:r>
+              <w:t xml:space="preserve">1090MHz </w:t>
+            </w:r>
+            <w:r>
+              <w:t>receiver should be enabled or disabled.</w:t>
             </w:r>
           </w:p>
           <w:p/>
           <w:p>
             <w:r>
-              <w:t>Disabling the 978MHz receiver does save a small amount of power, as the onboard receiver chip will be powered down.</w:t>
+              <w:t xml:space="preserve">NOTE: Disabling the </w:t>
+            </w:r>
+            <w:r>
+              <w:t xml:space="preserve">1090MHz </w:t>
+            </w:r>
+            <w:r>
+              <w:t xml:space="preserve">receiver does not conserve any power, as the RF frontend is still active. This receiver disable flag simply disables an interrupt within the RP2040 that is used to check for incoming transponder messages. </w:t>
             </w:r>
           </w:p>
         </w:tc>
@@ -12471,12 +12486,102 @@
           </w:tcPr>
           <w:p>
             <w:r>
-              <w:t>1 – 978MHz receiver is enabled.</w:t>
-            </w:r>
-          </w:p>
-          <w:p>
-            <w:r>
-              <w:t>0 – 978MHz receiver is disabled.</w:t>
+              <w:t xml:space="preserve">1 – </w:t>
+            </w:r>
+            <w:r>
+              <w:t>1090MHz r</w:t>
+            </w:r>
+            <w:r>
+              <w:t>eceiver is enabled.</w:t>
+            </w:r>
+          </w:p>
+          <w:p>
+            <w:r>
+              <w:t xml:space="preserve">0 – </w:t>
+            </w:r>
+            <w:r>
+              <w:t>1090MHz r</w:t>
+            </w:r>
+            <w:r>
+              <w:t>eceiver is disabled.</w:t>
+            </w:r>
+          </w:p>
+        </w:tc>
+      </w:tr>
+      <w:tr>
+        <w:tc>
+          <w:tcPr>
+            <w:tcW w:w="1548" w:type="dxa"/>
+          </w:tcPr>
+          <w:p>
+            <w:proofErr w:type="spellStart"/>
+            <w:r>
+              <w:t>subg</w:t>
+            </w:r>
+            <w:r>
+              <w:t>_enabled</w:t>
+            </w:r>
+            <w:proofErr w:type="spellEnd"/>
+          </w:p>
+        </w:tc>
+        <w:tc>
+          <w:tcPr>
+            <w:tcW w:w="4860" w:type="dxa"/>
+          </w:tcPr>
+          <w:p>
+            <w:r>
+              <w:t xml:space="preserve">Flag indicating whether the </w:t>
+            </w:r>
+            <w:r>
+              <w:t>Sub-GHz</w:t>
+            </w:r>
+            <w:r>
+              <w:t xml:space="preserve"> receiver should be enabled or disabled (if equipped).</w:t>
+            </w:r>
+          </w:p>
+          <w:p/>
+          <w:p>
+            <w:r>
+              <w:t xml:space="preserve">Disabling the </w:t>
+            </w:r>
+            <w:r>
+              <w:t>Sub-GHz</w:t>
+            </w:r>
+            <w:r>
+              <w:t xml:space="preserve"> receiver does save a small amount of power, as the</w:t>
+            </w:r>
+            <w:r>
+              <w:t xml:space="preserve"> Sub-GHz transceiver</w:t>
+            </w:r>
+            <w:r>
+              <w:t xml:space="preserve"> chip will be powered down.</w:t>
+            </w:r>
+          </w:p>
+        </w:tc>
+        <w:tc>
+          <w:tcPr>
+            <w:tcW w:w="4608" w:type="dxa"/>
+          </w:tcPr>
+          <w:p>
+            <w:r>
+              <w:t xml:space="preserve">1 – </w:t>
+            </w:r>
+            <w:r>
+              <w:t>Sub-GHz</w:t>
+            </w:r>
+            <w:r>
+              <w:t xml:space="preserve"> receiver is enabled.</w:t>
+            </w:r>
+          </w:p>
+          <w:p>
+            <w:r>
+              <w:t xml:space="preserve">0 – </w:t>
+            </w:r>
+            <w:r>
+              <w:t>Sub-GHz</w:t>
+            </w:r>
+            <w:r>
+              <w:t xml:space="preserve"> receiver is disabled.</w:t>
             </w:r>
           </w:p>
         </w:tc>
@@ -12522,10 +12627,20 @@
         <w:pStyle w:val="code"/>
       </w:pPr>
       <w:r>
-        <w:t>+RX_ENABLE=1</w:t>
-      </w:r>
-      <w:r>
-        <w:t>,1</w:t>
+        <w:t>1090 Receiver: ENABLED</w:t>
+      </w:r>
+    </w:p>
+    <w:p>
+      <w:pPr>
+        <w:pStyle w:val="code"/>
+      </w:pPr>
+      <w:proofErr w:type="spellStart"/>
+      <w:r>
+        <w:t>SubG</w:t>
+      </w:r>
+      <w:proofErr w:type="spellEnd"/>
+      <w:r>
+        <w:t xml:space="preserve"> Receiver: DISABLED</w:t>
       </w:r>
     </w:p>
     <w:p/>

</xml_diff>

<commit_message>
Get Beast UAT reporting unit tests working
</commit_message>
<xml_diff>
--- a/word/datasheet_adsbee_1090.docx
+++ b/word/datasheet_adsbee_1090.docx
@@ -20,7 +20,7 @@
           <w:noProof/>
         </w:rPr>
         <w:drawing>
-          <wp:anchor distT="0" distB="0" distL="114300" distR="114300" simplePos="0" relativeHeight="251659264" behindDoc="0" locked="0" layoutInCell="1" allowOverlap="1" wp14:anchorId="7F955F12" wp14:editId="12986625">
+          <wp:anchor distT="0" distB="0" distL="114300" distR="114300" simplePos="0" relativeHeight="251659264" behindDoc="0" locked="0" layoutInCell="1" allowOverlap="1" wp14:anchorId="7F955F12" wp14:editId="4F160A8D">
             <wp:simplePos x="0" y="0"/>
             <wp:positionH relativeFrom="margin">
               <wp:posOffset>3493770</wp:posOffset>
@@ -79,7 +79,7 @@
         <w:rPr>
           <w:noProof/>
         </w:rPr>
-        <w:pict w14:anchorId="19E2EB43">
+        <w:pict w14:anchorId="5E23C366">
           <v:shapetype id="_x0000_t202" coordsize="21600,21600" o:spt="202" path="m,l,21600r21600,l21600,xe">
             <v:stroke joinstyle="miter"/>
             <v:path gradientshapeok="t" o:connecttype="rect"/>
@@ -119,13 +119,8 @@
                   <w:pPr>
                     <w:jc w:val="center"/>
                   </w:pPr>
-                  <w:proofErr w:type="gramStart"/>
                   <w:r>
-                    <w:t>Open Source</w:t>
-                  </w:r>
-                  <w:proofErr w:type="gramEnd"/>
-                  <w:r>
-                    <w:t xml:space="preserve"> Embedded ADS-B Receiver</w:t>
+                    <w:t>Open Source Embedded ADS-B Receiver</w:t>
                   </w:r>
                 </w:p>
               </w:txbxContent>
@@ -220,7 +215,25 @@
         <w:rPr>
           <w:noProof/>
         </w:rPr>
-        <w:pict w14:anchorId="665492CD">
+        <w:fldChar w:fldCharType="begin"/>
+      </w:r>
+      <w:r>
+        <w:rPr>
+          <w:noProof/>
+        </w:rPr>
+        <w:instrText xml:space="preserve"> INCLUDEPICTURE  "https://pantsforbirds.com/wp-content/uploads/2025/06/image.png" \* MERGEFORMATINET </w:instrText>
+      </w:r>
+      <w:r>
+        <w:rPr>
+          <w:noProof/>
+        </w:rPr>
+        <w:fldChar w:fldCharType="separate"/>
+      </w:r>
+      <w:r>
+        <w:rPr>
+          <w:noProof/>
+        </w:rPr>
+        <w:pict w14:anchorId="7C461D81">
           <v:shapetype id="_x0000_t75" coordsize="21600,21600" o:spt="75" o:preferrelative="t" path="m@4@5l@4@11@9@11@9@5xe" filled="f" stroked="f">
             <v:stroke joinstyle="miter"/>
             <v:formulas>
@@ -270,6 +283,12 @@
         <w:fldChar w:fldCharType="end"/>
       </w:r>
       <w:r>
+        <w:rPr>
+          <w:noProof/>
+        </w:rPr>
+        <w:fldChar w:fldCharType="end"/>
+      </w:r>
+      <w:r>
         <w:fldChar w:fldCharType="end"/>
       </w:r>
     </w:p>
@@ -834,19 +853,7 @@
           <w:rPr>
             <w:rStyle w:val="Hyperlink"/>
           </w:rPr>
-          <w:t>https://github.com/coolnamesalltaken/</w:t>
-        </w:r>
-        <w:r>
-          <w:rPr>
-            <w:rStyle w:val="Hyperlink"/>
-          </w:rPr>
-          <w:t>a</w:t>
-        </w:r>
-        <w:r>
-          <w:rPr>
-            <w:rStyle w:val="Hyperlink"/>
-          </w:rPr>
-          <w:t>dsbee</w:t>
+          <w:t>https://github.com/coolnamesalltaken/adsbee</w:t>
         </w:r>
       </w:hyperlink>
     </w:p>
@@ -31770,9 +31777,28 @@
       <w:bookmarkStart w:id="88" w:name="_Toc207586541"/>
       <w:r>
         <w:lastRenderedPageBreak/>
-        <w:t>Raw Packets</w:t>
-      </w:r>
-      <w:bookmarkEnd w:id="88"/>
+        <w:t>Mode S Beast</w:t>
+      </w:r>
+    </w:p>
+    <w:p>
+      <w:r>
+        <w:t>Mode S Beast is a popular feed protocol used by both open-source and commercial data exchanges to send Mode S data, often over TCP sockets or serial connections.</w:t>
+      </w:r>
+    </w:p>
+    <w:p>
+      <w:r>
+        <w:t xml:space="preserve">Mode S Beast sends packets as raw binary, with 0x1a used as an “escape” character indicating the start of a Beast frame. Any </w:t>
+      </w:r>
+      <w:proofErr w:type="spellStart"/>
+      <w:proofErr w:type="gramStart"/>
+      <w:r>
+        <w:t>non start</w:t>
+      </w:r>
+      <w:proofErr w:type="spellEnd"/>
+      <w:proofErr w:type="gramEnd"/>
+      <w:r>
+        <w:t>-of-frame instance of 0x1a is escaped with an additional 0x1a beforehand. Thus, 0x1a can be interpreted as the start of a Beast frame, and 0x1a1a can be interpreted as a 0x1a value within a Beast frame.</w:t>
+      </w:r>
     </w:p>
     <w:p>
       <w:pPr>
@@ -31782,12 +31808,926 @@
           <w:numId w:val="10"/>
         </w:numPr>
       </w:pPr>
+      <w:r>
+        <w:t>Beast: Mode S Frames</w:t>
+      </w:r>
+    </w:p>
+    <w:tbl>
+      <w:tblPr>
+        <w:tblStyle w:val="TableGrid"/>
+        <w:tblW w:w="0" w:type="auto"/>
+        <w:tblLook w:val="04A0" w:firstRow="1" w:lastRow="0" w:firstColumn="1" w:lastColumn="0" w:noHBand="0" w:noVBand="1"/>
+      </w:tblPr>
+      <w:tblGrid>
+        <w:gridCol w:w="1160"/>
+        <w:gridCol w:w="1312"/>
+        <w:gridCol w:w="1756"/>
+        <w:gridCol w:w="2067"/>
+        <w:gridCol w:w="2273"/>
+        <w:gridCol w:w="2448"/>
+      </w:tblGrid>
+      <w:tr>
+        <w:tc>
+          <w:tcPr>
+            <w:tcW w:w="1160" w:type="dxa"/>
+            <w:shd w:val="clear" w:color="auto" w:fill="FFCC00"/>
+          </w:tcPr>
+          <w:p>
+            <w:pPr>
+              <w:rPr>
+                <w:b/>
+                <w:bCs/>
+              </w:rPr>
+            </w:pPr>
+            <w:r>
+              <w:rPr>
+                <w:b/>
+                <w:bCs/>
+              </w:rPr>
+              <w:t>Field</w:t>
+            </w:r>
+          </w:p>
+        </w:tc>
+        <w:tc>
+          <w:tcPr>
+            <w:tcW w:w="1312" w:type="dxa"/>
+            <w:shd w:val="clear" w:color="auto" w:fill="FFCC00"/>
+          </w:tcPr>
+          <w:p>
+            <w:pPr>
+              <w:rPr>
+                <w:b/>
+                <w:bCs/>
+              </w:rPr>
+            </w:pPr>
+            <w:r>
+              <w:rPr>
+                <w:b/>
+                <w:bCs/>
+              </w:rPr>
+              <w:t>Frame Start</w:t>
+            </w:r>
+          </w:p>
+        </w:tc>
+        <w:tc>
+          <w:tcPr>
+            <w:tcW w:w="1756" w:type="dxa"/>
+            <w:shd w:val="clear" w:color="auto" w:fill="FFCC00"/>
+          </w:tcPr>
+          <w:p>
+            <w:pPr>
+              <w:rPr>
+                <w:b/>
+                <w:bCs/>
+              </w:rPr>
+            </w:pPr>
+            <w:r>
+              <w:rPr>
+                <w:b/>
+                <w:bCs/>
+              </w:rPr>
+              <w:t>Frame Type</w:t>
+            </w:r>
+          </w:p>
+          <w:p>
+            <w:pPr>
+              <w:rPr>
+                <w:b/>
+                <w:bCs/>
+              </w:rPr>
+            </w:pPr>
+          </w:p>
+        </w:tc>
+        <w:tc>
+          <w:tcPr>
+            <w:tcW w:w="2067" w:type="dxa"/>
+            <w:shd w:val="clear" w:color="auto" w:fill="FFCC00"/>
+          </w:tcPr>
+          <w:p>
+            <w:pPr>
+              <w:rPr>
+                <w:b/>
+                <w:bCs/>
+              </w:rPr>
+            </w:pPr>
+            <w:r>
+              <w:rPr>
+                <w:b/>
+                <w:bCs/>
+              </w:rPr>
+              <w:t>Timestamp</w:t>
+            </w:r>
+          </w:p>
+        </w:tc>
+        <w:tc>
+          <w:tcPr>
+            <w:tcW w:w="2273" w:type="dxa"/>
+            <w:shd w:val="clear" w:color="auto" w:fill="FFCC00"/>
+          </w:tcPr>
+          <w:p>
+            <w:pPr>
+              <w:rPr>
+                <w:b/>
+                <w:bCs/>
+              </w:rPr>
+            </w:pPr>
+            <w:r>
+              <w:rPr>
+                <w:b/>
+                <w:bCs/>
+              </w:rPr>
+              <w:t>RSSI</w:t>
+            </w:r>
+          </w:p>
+        </w:tc>
+        <w:tc>
+          <w:tcPr>
+            <w:tcW w:w="2448" w:type="dxa"/>
+            <w:shd w:val="clear" w:color="auto" w:fill="FFCC00"/>
+          </w:tcPr>
+          <w:p>
+            <w:pPr>
+              <w:rPr>
+                <w:b/>
+                <w:bCs/>
+              </w:rPr>
+            </w:pPr>
+            <w:r>
+              <w:rPr>
+                <w:b/>
+                <w:bCs/>
+              </w:rPr>
+              <w:t>Payload</w:t>
+            </w:r>
+          </w:p>
+        </w:tc>
+      </w:tr>
+      <w:tr>
+        <w:tc>
+          <w:tcPr>
+            <w:tcW w:w="1160" w:type="dxa"/>
+            <w:shd w:val="clear" w:color="auto" w:fill="E7E6E6" w:themeFill="background2"/>
+          </w:tcPr>
+          <w:p>
+            <w:r>
+              <w:t>Length [Bytes]</w:t>
+            </w:r>
+          </w:p>
+        </w:tc>
+        <w:tc>
+          <w:tcPr>
+            <w:tcW w:w="1312" w:type="dxa"/>
+          </w:tcPr>
+          <w:p>
+            <w:r>
+              <w:t>1</w:t>
+            </w:r>
+          </w:p>
+        </w:tc>
+        <w:tc>
+          <w:tcPr>
+            <w:tcW w:w="1756" w:type="dxa"/>
+          </w:tcPr>
+          <w:p>
+            <w:r>
+              <w:t>1</w:t>
+            </w:r>
+          </w:p>
+        </w:tc>
+        <w:tc>
+          <w:tcPr>
+            <w:tcW w:w="2067" w:type="dxa"/>
+          </w:tcPr>
+          <w:p>
+            <w:r>
+              <w:t>6-12</w:t>
+            </w:r>
+          </w:p>
+        </w:tc>
+        <w:tc>
+          <w:tcPr>
+            <w:tcW w:w="2273" w:type="dxa"/>
+          </w:tcPr>
+          <w:p>
+            <w:r>
+              <w:t>1-2</w:t>
+            </w:r>
+          </w:p>
+        </w:tc>
+        <w:tc>
+          <w:tcPr>
+            <w:tcW w:w="2448" w:type="dxa"/>
+          </w:tcPr>
+          <w:p>
+            <w:r>
+              <w:t>Mode S Short: 7-14</w:t>
+            </w:r>
+          </w:p>
+          <w:p>
+            <w:r>
+              <w:t>Mode S Long: 14-28</w:t>
+            </w:r>
+          </w:p>
+        </w:tc>
+      </w:tr>
+      <w:tr>
+        <w:tc>
+          <w:tcPr>
+            <w:tcW w:w="1160" w:type="dxa"/>
+            <w:shd w:val="clear" w:color="auto" w:fill="E7E6E6" w:themeFill="background2"/>
+          </w:tcPr>
+          <w:p>
+            <w:r>
+              <w:t>Example</w:t>
+            </w:r>
+          </w:p>
+        </w:tc>
+        <w:tc>
+          <w:tcPr>
+            <w:tcW w:w="1312" w:type="dxa"/>
+          </w:tcPr>
+          <w:p>
+            <w:r>
+              <w:t>0x1a</w:t>
+            </w:r>
+          </w:p>
+        </w:tc>
+        <w:tc>
+          <w:tcPr>
+            <w:tcW w:w="1756" w:type="dxa"/>
+          </w:tcPr>
+          <w:p>
+            <w:r>
+              <w:t>0x32</w:t>
+            </w:r>
+          </w:p>
+        </w:tc>
+        <w:tc>
+          <w:tcPr>
+            <w:tcW w:w="2067" w:type="dxa"/>
+          </w:tcPr>
+          <w:p>
+            <w:r>
+              <w:t>0x123456781a1aff</w:t>
+            </w:r>
+          </w:p>
+        </w:tc>
+        <w:tc>
+          <w:tcPr>
+            <w:tcW w:w="2273" w:type="dxa"/>
+          </w:tcPr>
+          <w:p>
+            <w:r>
+              <w:t>0x56</w:t>
+            </w:r>
+          </w:p>
+        </w:tc>
+        <w:tc>
+          <w:tcPr>
+            <w:tcW w:w="2448" w:type="dxa"/>
+          </w:tcPr>
+          <w:p>
+            <w:r>
+              <w:t>&lt;data&gt;</w:t>
+            </w:r>
+          </w:p>
+        </w:tc>
+      </w:tr>
+      <w:tr>
+        <w:tc>
+          <w:tcPr>
+            <w:tcW w:w="1160" w:type="dxa"/>
+            <w:shd w:val="clear" w:color="auto" w:fill="E7E6E6" w:themeFill="background2"/>
+          </w:tcPr>
+          <w:p>
+            <w:r>
+              <w:t>Definition</w:t>
+            </w:r>
+          </w:p>
+        </w:tc>
+        <w:tc>
+          <w:tcPr>
+            <w:tcW w:w="1312" w:type="dxa"/>
+          </w:tcPr>
+          <w:p>
+            <w:r>
+              <w:t>0x1a</w:t>
+            </w:r>
+          </w:p>
+          <w:p/>
+          <w:p>
+            <w:r>
+              <w:t>Frame start is always an escape char.</w:t>
+            </w:r>
+          </w:p>
+        </w:tc>
+        <w:tc>
+          <w:tcPr>
+            <w:tcW w:w="1756" w:type="dxa"/>
+          </w:tcPr>
+          <w:p>
+            <w:r>
+              <w:t>0x32: Mode S Short</w:t>
+            </w:r>
+          </w:p>
+          <w:p>
+            <w:r>
+              <w:t>0x33: Mode S Long</w:t>
+            </w:r>
+          </w:p>
+          <w:p/>
+          <w:p>
+            <w:r>
+              <w:t>No escapes.</w:t>
+            </w:r>
+          </w:p>
+        </w:tc>
+        <w:tc>
+          <w:tcPr>
+            <w:tcW w:w="2067" w:type="dxa"/>
+          </w:tcPr>
+          <w:p>
+            <w:r>
+              <w:t>6-byte 12MHz MLAT timestamp, MSB first.</w:t>
+            </w:r>
+          </w:p>
+          <w:p/>
+          <w:p>
+            <w:r>
+              <w:t>May have up to 6 escapes.</w:t>
+            </w:r>
+          </w:p>
+        </w:tc>
+        <w:tc>
+          <w:tcPr>
+            <w:tcW w:w="2273" w:type="dxa"/>
+          </w:tcPr>
+          <w:p>
+            <w:r>
+              <w:t xml:space="preserve">RSSI byte is “Beast Power Level”, which is the square root of the un-logged </w:t>
+            </w:r>
+            <w:proofErr w:type="spellStart"/>
+            <w:r>
+              <w:t>dBFS</w:t>
+            </w:r>
+            <w:proofErr w:type="spellEnd"/>
+            <w:r>
+              <w:t xml:space="preserve"> value. </w:t>
+            </w:r>
+          </w:p>
+          <w:p/>
+          <w:p>
+            <w:r>
+              <w:t>May have up to 1 escape.</w:t>
+            </w:r>
+          </w:p>
+        </w:tc>
+        <w:tc>
+          <w:tcPr>
+            <w:tcW w:w="2448" w:type="dxa"/>
+          </w:tcPr>
+          <w:p>
+            <w:r>
+              <w:t>Packet contents.</w:t>
+            </w:r>
+          </w:p>
+          <w:p/>
+          <w:p>
+            <w:r>
+              <w:t>May theoretically have up to &lt;</w:t>
+            </w:r>
+            <w:proofErr w:type="spellStart"/>
+            <w:r>
+              <w:t>packet_length</w:t>
+            </w:r>
+            <w:proofErr w:type="spellEnd"/>
+            <w:r>
+              <w:t>&gt; escapes, but this would not correspond to a valid packet and will not be seen in practice.</w:t>
+            </w:r>
+          </w:p>
+        </w:tc>
+      </w:tr>
+    </w:tbl>
+    <w:p/>
+    <w:p>
+      <w:pPr>
+        <w:pStyle w:val="Heading3"/>
+        <w:numPr>
+          <w:ilvl w:val="2"/>
+          <w:numId w:val="10"/>
+        </w:numPr>
+      </w:pPr>
+      <w:r>
+        <w:t xml:space="preserve">Beast: UAT </w:t>
+      </w:r>
+      <w:r>
+        <w:t>Frames</w:t>
+      </w:r>
+    </w:p>
+    <w:tbl>
+      <w:tblPr>
+        <w:tblStyle w:val="TableGrid"/>
+        <w:tblW w:w="0" w:type="auto"/>
+        <w:tblLook w:val="04A0" w:firstRow="1" w:lastRow="0" w:firstColumn="1" w:lastColumn="0" w:noHBand="0" w:noVBand="1"/>
+      </w:tblPr>
+      <w:tblGrid>
+        <w:gridCol w:w="1138"/>
+        <w:gridCol w:w="860"/>
+        <w:gridCol w:w="1350"/>
+        <w:gridCol w:w="1980"/>
+        <w:gridCol w:w="1890"/>
+        <w:gridCol w:w="1637"/>
+        <w:gridCol w:w="2161"/>
+      </w:tblGrid>
+      <w:tr>
+        <w:tc>
+          <w:tcPr>
+            <w:tcW w:w="1138" w:type="dxa"/>
+            <w:shd w:val="clear" w:color="auto" w:fill="FFCC00"/>
+          </w:tcPr>
+          <w:p>
+            <w:pPr>
+              <w:rPr>
+                <w:b/>
+                <w:bCs/>
+              </w:rPr>
+            </w:pPr>
+            <w:r>
+              <w:rPr>
+                <w:b/>
+                <w:bCs/>
+              </w:rPr>
+              <w:t>Field</w:t>
+            </w:r>
+          </w:p>
+        </w:tc>
+        <w:tc>
+          <w:tcPr>
+            <w:tcW w:w="860" w:type="dxa"/>
+            <w:shd w:val="clear" w:color="auto" w:fill="FFCC00"/>
+          </w:tcPr>
+          <w:p>
+            <w:pPr>
+              <w:rPr>
+                <w:b/>
+                <w:bCs/>
+              </w:rPr>
+            </w:pPr>
+            <w:r>
+              <w:rPr>
+                <w:b/>
+                <w:bCs/>
+              </w:rPr>
+              <w:t>Frame Start</w:t>
+            </w:r>
+          </w:p>
+        </w:tc>
+        <w:tc>
+          <w:tcPr>
+            <w:tcW w:w="1350" w:type="dxa"/>
+            <w:shd w:val="clear" w:color="auto" w:fill="FFCC00"/>
+          </w:tcPr>
+          <w:p>
+            <w:pPr>
+              <w:rPr>
+                <w:b/>
+                <w:bCs/>
+              </w:rPr>
+            </w:pPr>
+            <w:r>
+              <w:rPr>
+                <w:b/>
+                <w:bCs/>
+              </w:rPr>
+              <w:t>Frame Type</w:t>
+            </w:r>
+          </w:p>
+          <w:p>
+            <w:pPr>
+              <w:rPr>
+                <w:b/>
+                <w:bCs/>
+              </w:rPr>
+            </w:pPr>
+          </w:p>
+        </w:tc>
+        <w:tc>
+          <w:tcPr>
+            <w:tcW w:w="1980" w:type="dxa"/>
+            <w:shd w:val="clear" w:color="auto" w:fill="FFCC00"/>
+          </w:tcPr>
+          <w:p>
+            <w:pPr>
+              <w:rPr>
+                <w:b/>
+                <w:bCs/>
+              </w:rPr>
+            </w:pPr>
+            <w:r>
+              <w:rPr>
+                <w:b/>
+                <w:bCs/>
+              </w:rPr>
+              <w:t>UAT Message Type</w:t>
+            </w:r>
+          </w:p>
+        </w:tc>
+        <w:tc>
+          <w:tcPr>
+            <w:tcW w:w="1890" w:type="dxa"/>
+            <w:shd w:val="clear" w:color="auto" w:fill="FFCC00"/>
+          </w:tcPr>
+          <w:p>
+            <w:pPr>
+              <w:rPr>
+                <w:b/>
+                <w:bCs/>
+              </w:rPr>
+            </w:pPr>
+            <w:r>
+              <w:rPr>
+                <w:b/>
+                <w:bCs/>
+              </w:rPr>
+              <w:t>Timestamp</w:t>
+            </w:r>
+          </w:p>
+        </w:tc>
+        <w:tc>
+          <w:tcPr>
+            <w:tcW w:w="1637" w:type="dxa"/>
+            <w:shd w:val="clear" w:color="auto" w:fill="FFCC00"/>
+          </w:tcPr>
+          <w:p>
+            <w:pPr>
+              <w:rPr>
+                <w:b/>
+                <w:bCs/>
+              </w:rPr>
+            </w:pPr>
+            <w:r>
+              <w:rPr>
+                <w:b/>
+                <w:bCs/>
+              </w:rPr>
+              <w:t>RSSI</w:t>
+            </w:r>
+          </w:p>
+        </w:tc>
+        <w:tc>
+          <w:tcPr>
+            <w:tcW w:w="2161" w:type="dxa"/>
+            <w:shd w:val="clear" w:color="auto" w:fill="FFCC00"/>
+          </w:tcPr>
+          <w:p>
+            <w:pPr>
+              <w:rPr>
+                <w:b/>
+                <w:bCs/>
+              </w:rPr>
+            </w:pPr>
+            <w:r>
+              <w:rPr>
+                <w:b/>
+                <w:bCs/>
+              </w:rPr>
+              <w:t>Payload</w:t>
+            </w:r>
+          </w:p>
+        </w:tc>
+      </w:tr>
+      <w:tr>
+        <w:tc>
+          <w:tcPr>
+            <w:tcW w:w="1138" w:type="dxa"/>
+            <w:shd w:val="clear" w:color="auto" w:fill="E7E6E6" w:themeFill="background2"/>
+          </w:tcPr>
+          <w:p>
+            <w:r>
+              <w:t>Length [Bytes]</w:t>
+            </w:r>
+          </w:p>
+        </w:tc>
+        <w:tc>
+          <w:tcPr>
+            <w:tcW w:w="860" w:type="dxa"/>
+          </w:tcPr>
+          <w:p>
+            <w:r>
+              <w:t>1</w:t>
+            </w:r>
+          </w:p>
+        </w:tc>
+        <w:tc>
+          <w:tcPr>
+            <w:tcW w:w="1350" w:type="dxa"/>
+          </w:tcPr>
+          <w:p>
+            <w:r>
+              <w:t>1</w:t>
+            </w:r>
+          </w:p>
+        </w:tc>
+        <w:tc>
+          <w:tcPr>
+            <w:tcW w:w="1980" w:type="dxa"/>
+          </w:tcPr>
+          <w:p>
+            <w:r>
+              <w:t>1</w:t>
+            </w:r>
+          </w:p>
+        </w:tc>
+        <w:tc>
+          <w:tcPr>
+            <w:tcW w:w="1890" w:type="dxa"/>
+          </w:tcPr>
+          <w:p>
+            <w:r>
+              <w:t>6-12</w:t>
+            </w:r>
+          </w:p>
+        </w:tc>
+        <w:tc>
+          <w:tcPr>
+            <w:tcW w:w="1637" w:type="dxa"/>
+          </w:tcPr>
+          <w:p>
+            <w:r>
+              <w:t>1-2</w:t>
+            </w:r>
+          </w:p>
+        </w:tc>
+        <w:tc>
+          <w:tcPr>
+            <w:tcW w:w="2161" w:type="dxa"/>
+          </w:tcPr>
+          <w:p>
+            <w:r>
+              <w:t xml:space="preserve">UAT Short ADSB: </w:t>
+            </w:r>
+          </w:p>
+        </w:tc>
+      </w:tr>
+      <w:tr>
+        <w:tc>
+          <w:tcPr>
+            <w:tcW w:w="1138" w:type="dxa"/>
+            <w:shd w:val="clear" w:color="auto" w:fill="E7E6E6" w:themeFill="background2"/>
+          </w:tcPr>
+          <w:p>
+            <w:r>
+              <w:t>Example</w:t>
+            </w:r>
+          </w:p>
+        </w:tc>
+        <w:tc>
+          <w:tcPr>
+            <w:tcW w:w="860" w:type="dxa"/>
+          </w:tcPr>
+          <w:p>
+            <w:r>
+              <w:t>0x1a</w:t>
+            </w:r>
+          </w:p>
+        </w:tc>
+        <w:tc>
+          <w:tcPr>
+            <w:tcW w:w="1350" w:type="dxa"/>
+          </w:tcPr>
+          <w:p>
+            <w:r>
+              <w:t>0x</w:t>
+            </w:r>
+            <w:r>
+              <w:t>ec</w:t>
+            </w:r>
+          </w:p>
+        </w:tc>
+        <w:tc>
+          <w:tcPr>
+            <w:tcW w:w="1980" w:type="dxa"/>
+          </w:tcPr>
+          <w:p>
+            <w:r>
+              <w:t>0x73</w:t>
+            </w:r>
+          </w:p>
+        </w:tc>
+        <w:tc>
+          <w:tcPr>
+            <w:tcW w:w="1890" w:type="dxa"/>
+          </w:tcPr>
+          <w:p>
+            <w:r>
+              <w:t>0x123456781a1aff</w:t>
+            </w:r>
+          </w:p>
+        </w:tc>
+        <w:tc>
+          <w:tcPr>
+            <w:tcW w:w="1637" w:type="dxa"/>
+          </w:tcPr>
+          <w:p>
+            <w:r>
+              <w:t>0x56</w:t>
+            </w:r>
+          </w:p>
+        </w:tc>
+        <w:tc>
+          <w:tcPr>
+            <w:tcW w:w="2161" w:type="dxa"/>
+          </w:tcPr>
+          <w:p>
+            <w:r>
+              <w:t>&lt;data&gt;</w:t>
+            </w:r>
+          </w:p>
+        </w:tc>
+      </w:tr>
+      <w:tr>
+        <w:tc>
+          <w:tcPr>
+            <w:tcW w:w="1138" w:type="dxa"/>
+            <w:shd w:val="clear" w:color="auto" w:fill="E7E6E6" w:themeFill="background2"/>
+          </w:tcPr>
+          <w:p>
+            <w:r>
+              <w:t>Definition</w:t>
+            </w:r>
+          </w:p>
+        </w:tc>
+        <w:tc>
+          <w:tcPr>
+            <w:tcW w:w="860" w:type="dxa"/>
+          </w:tcPr>
+          <w:p>
+            <w:r>
+              <w:t>0x1a</w:t>
+            </w:r>
+          </w:p>
+          <w:p/>
+          <w:p>
+            <w:r>
+              <w:t>Frame start is always an escape char.</w:t>
+            </w:r>
+          </w:p>
+        </w:tc>
+        <w:tc>
+          <w:tcPr>
+            <w:tcW w:w="1350" w:type="dxa"/>
+          </w:tcPr>
+          <w:p>
+            <w:r>
+              <w:t>0xec</w:t>
+            </w:r>
+          </w:p>
+          <w:p/>
+          <w:p>
+            <w:r>
+              <w:t>I</w:t>
+            </w:r>
+            <w:r>
+              <w:t>ndicates frame type UAT (both ADSB and uplink).</w:t>
+            </w:r>
+          </w:p>
+          <w:p/>
+          <w:p>
+            <w:r>
+              <w:t>No escapes.</w:t>
+            </w:r>
+          </w:p>
+        </w:tc>
+        <w:tc>
+          <w:tcPr>
+            <w:tcW w:w="1980" w:type="dxa"/>
+          </w:tcPr>
+          <w:p>
+            <w:r>
+              <w:t>0x73 (‘s’): UAT Short ADSB</w:t>
+            </w:r>
+          </w:p>
+          <w:p>
+            <w:r>
+              <w:t>0x5c (‘l’): UAT Long ADSB</w:t>
+            </w:r>
+          </w:p>
+          <w:p>
+            <w:r>
+              <w:t>0x75 (‘u’): UAT Uplink</w:t>
+            </w:r>
+          </w:p>
+          <w:p/>
+          <w:p>
+            <w:r>
+              <w:t>No escapes.</w:t>
+            </w:r>
+          </w:p>
+        </w:tc>
+        <w:tc>
+          <w:tcPr>
+            <w:tcW w:w="1890" w:type="dxa"/>
+          </w:tcPr>
+          <w:p>
+            <w:r>
+              <w:t>6-byte 12MHz MLAT timestamp, MSB first.</w:t>
+            </w:r>
+          </w:p>
+          <w:p/>
+          <w:p>
+            <w:r>
+              <w:t>May have up to 6 escapes.</w:t>
+            </w:r>
+          </w:p>
+        </w:tc>
+        <w:tc>
+          <w:tcPr>
+            <w:tcW w:w="1637" w:type="dxa"/>
+          </w:tcPr>
+          <w:p>
+            <w:r>
+              <w:t xml:space="preserve">RSSI byte is “Beast Power Level”, which is the square root of the un-logged </w:t>
+            </w:r>
+            <w:proofErr w:type="spellStart"/>
+            <w:r>
+              <w:t>dBFS</w:t>
+            </w:r>
+            <w:proofErr w:type="spellEnd"/>
+            <w:r>
+              <w:t xml:space="preserve"> value. </w:t>
+            </w:r>
+          </w:p>
+          <w:p/>
+          <w:p>
+            <w:r>
+              <w:t>May have up to 1 escape.</w:t>
+            </w:r>
+          </w:p>
+        </w:tc>
+        <w:tc>
+          <w:tcPr>
+            <w:tcW w:w="2161" w:type="dxa"/>
+          </w:tcPr>
+          <w:p>
+            <w:r>
+              <w:t>Packet contents</w:t>
+            </w:r>
+            <w:r>
+              <w:t>, including both payload and FEC parity.</w:t>
+            </w:r>
+          </w:p>
+          <w:p/>
+          <w:p>
+            <w:r>
+              <w:t>Uplink packets remain interleaved (transmitted byte order retained).</w:t>
+            </w:r>
+          </w:p>
+          <w:p/>
+          <w:p>
+            <w:r>
+              <w:t>May theoretically have up to &lt;</w:t>
+            </w:r>
+            <w:proofErr w:type="spellStart"/>
+            <w:r>
+              <w:t>packet_length</w:t>
+            </w:r>
+            <w:proofErr w:type="spellEnd"/>
+            <w:r>
+              <w:t>&gt; escapes, but this would not correspond to a valid packet and will not be seen in practice.</w:t>
+            </w:r>
+          </w:p>
+        </w:tc>
+      </w:tr>
+    </w:tbl>
+    <w:p/>
+    <w:p>
+      <w:pPr>
+        <w:pStyle w:val="Heading2"/>
+        <w:numPr>
+          <w:ilvl w:val="1"/>
+          <w:numId w:val="10"/>
+        </w:numPr>
+      </w:pPr>
+      <w:r>
+        <w:lastRenderedPageBreak/>
+        <w:t>Raw Packets</w:t>
+      </w:r>
+      <w:bookmarkEnd w:id="88"/>
+    </w:p>
+    <w:p>
+      <w:pPr>
+        <w:pStyle w:val="Heading3"/>
+        <w:numPr>
+          <w:ilvl w:val="2"/>
+          <w:numId w:val="10"/>
+        </w:numPr>
+      </w:pPr>
       <w:bookmarkStart w:id="89" w:name="_Toc207586542"/>
       <w:r>
         <w:t xml:space="preserve">Raw </w:t>
       </w:r>
       <w:r>
-        <w:t>1090MHz Mode S Frames</w:t>
+        <w:t>Mode S Frames</w:t>
       </w:r>
       <w:bookmarkEnd w:id="89"/>
     </w:p>
@@ -32487,10 +33427,16 @@
       </w:pPr>
       <w:bookmarkStart w:id="90" w:name="_Toc207586543"/>
       <w:r>
-        <w:t xml:space="preserve">Raw </w:t>
-      </w:r>
-      <w:r>
-        <w:t>978MHz UAT Frames</w:t>
+        <w:t>Raw</w:t>
+      </w:r>
+      <w:r>
+        <w:t xml:space="preserve"> UAT</w:t>
+      </w:r>
+      <w:r>
+        <w:t xml:space="preserve"> ADSB</w:t>
+      </w:r>
+      <w:r>
+        <w:t xml:space="preserve"> Frames</w:t>
       </w:r>
       <w:bookmarkEnd w:id="90"/>
     </w:p>
@@ -32499,7 +33445,19 @@
         <w:t xml:space="preserve">Raw UAT frames are reported in the format below. Only packets that have passed checksum validation are reported. Note that </w:t>
       </w:r>
       <w:r>
-        <w:t>UAT uplink frames can be quite long (600 Bytes / 1200 chars), so serial buffers need to be able to handle this!</w:t>
+        <w:t>UAT uplink frames can be quite long (</w:t>
+      </w:r>
+      <w:r>
+        <w:t>552</w:t>
+      </w:r>
+      <w:r>
+        <w:t xml:space="preserve"> Bytes / 1</w:t>
+      </w:r>
+      <w:r>
+        <w:t>104</w:t>
+      </w:r>
+      <w:r>
+        <w:t xml:space="preserve"> chars), so serial buffers need to be able to handle this!</w:t>
       </w:r>
     </w:p>
     <w:p>
@@ -32513,7 +33471,13 @@
         <w:t>AT</w:t>
       </w:r>
       <w:r>
-        <w:t>*RAW_FRAME;(</w:t>
+        <w:t>*</w:t>
+      </w:r>
+      <w:r>
+        <w:t>-</w:t>
+      </w:r>
+      <w:r>
+        <w:t>RAW_FRAME;(</w:t>
       </w:r>
       <w:proofErr w:type="gramStart"/>
       <w:r>
@@ -32803,6 +33767,596 @@
             </w:r>
             <w:r>
               <w:t xml:space="preserve"> String</w:t>
+            </w:r>
+          </w:p>
+        </w:tc>
+        <w:tc>
+          <w:tcPr>
+            <w:tcW w:w="3546" w:type="dxa"/>
+            <w:tcBorders>
+              <w:top w:val="single" w:sz="6" w:space="0" w:color="000000"/>
+              <w:left w:val="single" w:sz="6" w:space="0" w:color="000000"/>
+              <w:bottom w:val="single" w:sz="6" w:space="0" w:color="000000"/>
+              <w:right w:val="single" w:sz="6" w:space="0" w:color="000000"/>
+            </w:tcBorders>
+            <w:vAlign w:val="center"/>
+          </w:tcPr>
+          <w:p>
+            <w:pPr>
+              <w:spacing w:after="0"/>
+            </w:pPr>
+          </w:p>
+        </w:tc>
+      </w:tr>
+      <w:tr>
+        <w:tc>
+          <w:tcPr>
+            <w:tcW w:w="1458" w:type="dxa"/>
+            <w:tcBorders>
+              <w:top w:val="single" w:sz="6" w:space="0" w:color="000000"/>
+              <w:left w:val="single" w:sz="6" w:space="0" w:color="000000"/>
+              <w:bottom w:val="single" w:sz="6" w:space="0" w:color="000000"/>
+              <w:right w:val="single" w:sz="6" w:space="0" w:color="000000"/>
+            </w:tcBorders>
+            <w:vAlign w:val="center"/>
+            <w:hideMark/>
+          </w:tcPr>
+          <w:p>
+            <w:pPr>
+              <w:spacing w:after="0"/>
+            </w:pPr>
+            <w:r>
+              <w:t>SIGS</w:t>
+            </w:r>
+          </w:p>
+        </w:tc>
+        <w:tc>
+          <w:tcPr>
+            <w:tcW w:w="4050" w:type="dxa"/>
+            <w:tcBorders>
+              <w:top w:val="single" w:sz="6" w:space="0" w:color="000000"/>
+              <w:left w:val="single" w:sz="6" w:space="0" w:color="000000"/>
+              <w:bottom w:val="single" w:sz="6" w:space="0" w:color="000000"/>
+              <w:right w:val="single" w:sz="6" w:space="0" w:color="000000"/>
+            </w:tcBorders>
+            <w:vAlign w:val="center"/>
+          </w:tcPr>
+          <w:p>
+            <w:pPr>
+              <w:spacing w:after="0"/>
+            </w:pPr>
+            <w:r>
+              <w:t>Signal strength of the packet in dBm.</w:t>
+            </w:r>
+          </w:p>
+        </w:tc>
+        <w:tc>
+          <w:tcPr>
+            <w:tcW w:w="1890" w:type="dxa"/>
+            <w:tcBorders>
+              <w:top w:val="single" w:sz="6" w:space="0" w:color="000000"/>
+              <w:left w:val="single" w:sz="6" w:space="0" w:color="000000"/>
+              <w:bottom w:val="single" w:sz="6" w:space="0" w:color="000000"/>
+              <w:right w:val="single" w:sz="6" w:space="0" w:color="000000"/>
+            </w:tcBorders>
+          </w:tcPr>
+          <w:p>
+            <w:pPr>
+              <w:pStyle w:val="code"/>
+            </w:pPr>
+            <w:r>
+              <w:t>int16_t</w:t>
+            </w:r>
+          </w:p>
+        </w:tc>
+        <w:tc>
+          <w:tcPr>
+            <w:tcW w:w="3546" w:type="dxa"/>
+            <w:tcBorders>
+              <w:top w:val="single" w:sz="6" w:space="0" w:color="000000"/>
+              <w:left w:val="single" w:sz="6" w:space="0" w:color="000000"/>
+              <w:bottom w:val="single" w:sz="6" w:space="0" w:color="000000"/>
+              <w:right w:val="single" w:sz="6" w:space="0" w:color="000000"/>
+            </w:tcBorders>
+            <w:vAlign w:val="center"/>
+          </w:tcPr>
+          <w:p>
+            <w:pPr>
+              <w:spacing w:after="0"/>
+            </w:pPr>
+            <w:r>
+              <w:t>-60</w:t>
+            </w:r>
+          </w:p>
+        </w:tc>
+      </w:tr>
+      <w:tr>
+        <w:tc>
+          <w:tcPr>
+            <w:tcW w:w="1458" w:type="dxa"/>
+            <w:tcBorders>
+              <w:top w:val="single" w:sz="6" w:space="0" w:color="000000"/>
+              <w:left w:val="single" w:sz="6" w:space="0" w:color="000000"/>
+              <w:bottom w:val="single" w:sz="6" w:space="0" w:color="000000"/>
+              <w:right w:val="single" w:sz="6" w:space="0" w:color="000000"/>
+            </w:tcBorders>
+            <w:vAlign w:val="center"/>
+            <w:hideMark/>
+          </w:tcPr>
+          <w:p>
+            <w:pPr>
+              <w:spacing w:after="0"/>
+            </w:pPr>
+            <w:r>
+              <w:t>SIGQ</w:t>
+            </w:r>
+          </w:p>
+        </w:tc>
+        <w:tc>
+          <w:tcPr>
+            <w:tcW w:w="4050" w:type="dxa"/>
+            <w:tcBorders>
+              <w:top w:val="single" w:sz="6" w:space="0" w:color="000000"/>
+              <w:left w:val="single" w:sz="6" w:space="0" w:color="000000"/>
+              <w:bottom w:val="single" w:sz="6" w:space="0" w:color="000000"/>
+              <w:right w:val="single" w:sz="6" w:space="0" w:color="000000"/>
+            </w:tcBorders>
+            <w:vAlign w:val="center"/>
+          </w:tcPr>
+          <w:p>
+            <w:pPr>
+              <w:spacing w:after="0"/>
+            </w:pPr>
+            <w:r>
+              <w:t xml:space="preserve">Signal quality of the packet in </w:t>
+            </w:r>
+            <w:proofErr w:type="spellStart"/>
+            <w:r>
+              <w:t>dB.</w:t>
+            </w:r>
+            <w:proofErr w:type="spellEnd"/>
+          </w:p>
+        </w:tc>
+        <w:tc>
+          <w:tcPr>
+            <w:tcW w:w="1890" w:type="dxa"/>
+            <w:tcBorders>
+              <w:top w:val="single" w:sz="6" w:space="0" w:color="000000"/>
+              <w:left w:val="single" w:sz="6" w:space="0" w:color="000000"/>
+              <w:bottom w:val="single" w:sz="6" w:space="0" w:color="000000"/>
+              <w:right w:val="single" w:sz="6" w:space="0" w:color="000000"/>
+            </w:tcBorders>
+          </w:tcPr>
+          <w:p>
+            <w:pPr>
+              <w:pStyle w:val="code"/>
+            </w:pPr>
+            <w:r>
+              <w:t>int16_t</w:t>
+            </w:r>
+          </w:p>
+        </w:tc>
+        <w:tc>
+          <w:tcPr>
+            <w:tcW w:w="3546" w:type="dxa"/>
+            <w:tcBorders>
+              <w:top w:val="single" w:sz="6" w:space="0" w:color="000000"/>
+              <w:left w:val="single" w:sz="6" w:space="0" w:color="000000"/>
+              <w:bottom w:val="single" w:sz="6" w:space="0" w:color="000000"/>
+              <w:right w:val="single" w:sz="6" w:space="0" w:color="000000"/>
+            </w:tcBorders>
+            <w:vAlign w:val="center"/>
+          </w:tcPr>
+          <w:p>
+            <w:pPr>
+              <w:spacing w:after="0"/>
+            </w:pPr>
+            <w:r>
+              <w:t>2</w:t>
+            </w:r>
+          </w:p>
+        </w:tc>
+      </w:tr>
+      <w:tr>
+        <w:tc>
+          <w:tcPr>
+            <w:tcW w:w="1458" w:type="dxa"/>
+            <w:tcBorders>
+              <w:top w:val="single" w:sz="6" w:space="0" w:color="000000"/>
+              <w:left w:val="single" w:sz="6" w:space="0" w:color="000000"/>
+              <w:bottom w:val="single" w:sz="6" w:space="0" w:color="000000"/>
+              <w:right w:val="single" w:sz="6" w:space="0" w:color="000000"/>
+            </w:tcBorders>
+            <w:vAlign w:val="center"/>
+            <w:hideMark/>
+          </w:tcPr>
+          <w:p>
+            <w:pPr>
+              <w:spacing w:after="0"/>
+            </w:pPr>
+            <w:r>
+              <w:t>TS</w:t>
+            </w:r>
+          </w:p>
+        </w:tc>
+        <w:tc>
+          <w:tcPr>
+            <w:tcW w:w="4050" w:type="dxa"/>
+            <w:tcBorders>
+              <w:top w:val="single" w:sz="6" w:space="0" w:color="000000"/>
+              <w:left w:val="single" w:sz="6" w:space="0" w:color="000000"/>
+              <w:bottom w:val="single" w:sz="6" w:space="0" w:color="000000"/>
+              <w:right w:val="single" w:sz="6" w:space="0" w:color="000000"/>
+            </w:tcBorders>
+            <w:vAlign w:val="center"/>
+          </w:tcPr>
+          <w:p>
+            <w:pPr>
+              <w:spacing w:after="0"/>
+            </w:pPr>
+            <w:r>
+              <w:t>64-bit MLAT counter value in hexadecimal format.</w:t>
+            </w:r>
+          </w:p>
+        </w:tc>
+        <w:tc>
+          <w:tcPr>
+            <w:tcW w:w="1890" w:type="dxa"/>
+            <w:tcBorders>
+              <w:top w:val="single" w:sz="6" w:space="0" w:color="000000"/>
+              <w:left w:val="single" w:sz="6" w:space="0" w:color="000000"/>
+              <w:bottom w:val="single" w:sz="6" w:space="0" w:color="000000"/>
+              <w:right w:val="single" w:sz="6" w:space="0" w:color="000000"/>
+            </w:tcBorders>
+          </w:tcPr>
+          <w:p>
+            <w:pPr>
+              <w:pStyle w:val="code"/>
+            </w:pPr>
+            <w:r>
+              <w:t>uint64_t</w:t>
+            </w:r>
+          </w:p>
+        </w:tc>
+        <w:tc>
+          <w:tcPr>
+            <w:tcW w:w="3546" w:type="dxa"/>
+            <w:tcBorders>
+              <w:top w:val="single" w:sz="6" w:space="0" w:color="000000"/>
+              <w:left w:val="single" w:sz="6" w:space="0" w:color="000000"/>
+              <w:bottom w:val="single" w:sz="6" w:space="0" w:color="000000"/>
+              <w:right w:val="single" w:sz="6" w:space="0" w:color="000000"/>
+            </w:tcBorders>
+            <w:vAlign w:val="center"/>
+          </w:tcPr>
+          <w:p>
+            <w:pPr>
+              <w:spacing w:after="0"/>
+            </w:pPr>
+            <w:r>
+              <w:t>00000000FB671342</w:t>
+            </w:r>
+          </w:p>
+        </w:tc>
+      </w:tr>
+    </w:tbl>
+    <w:p/>
+    <w:p>
+      <w:pPr>
+        <w:pStyle w:val="Heading3"/>
+        <w:numPr>
+          <w:ilvl w:val="2"/>
+          <w:numId w:val="10"/>
+        </w:numPr>
+      </w:pPr>
+      <w:r>
+        <w:t>Raw UAT Uplink Frames</w:t>
+      </w:r>
+    </w:p>
+    <w:p>
+      <w:r>
+        <w:t>Raw UAT</w:t>
+      </w:r>
+      <w:r>
+        <w:t xml:space="preserve"> uplink</w:t>
+      </w:r>
+      <w:r>
+        <w:t xml:space="preserve"> frames are reported in the format below. Only packets that have passed checksum validation are reported. Note that UAT uplink frames can be quite long (552 Bytes / 1104 chars), so serial buffers need to be able to handle this!</w:t>
+      </w:r>
+    </w:p>
+    <w:p>
+      <w:pPr>
+        <w:pStyle w:val="code"/>
+      </w:pPr>
+      <w:r>
+        <w:t>#UAT*</w:t>
+      </w:r>
+      <w:r>
+        <w:t>+</w:t>
+      </w:r>
+      <w:r>
+        <w:t>RAW_FRAME;(</w:t>
+      </w:r>
+      <w:proofErr w:type="gramStart"/>
+      <w:r>
+        <w:t>SIGS,SIGQ</w:t>
+      </w:r>
+      <w:proofErr w:type="gramEnd"/>
+      <w:r>
+        <w:t>,</w:t>
+      </w:r>
+      <w:proofErr w:type="gramStart"/>
+      <w:r>
+        <w:t>TS)\r\n</w:t>
+      </w:r>
+      <w:proofErr w:type="gramEnd"/>
+    </w:p>
+    <w:p/>
+    <w:tbl>
+      <w:tblPr>
+        <w:tblW w:w="10944" w:type="dxa"/>
+        <w:tblBorders>
+          <w:top w:val="single" w:sz="6" w:space="0" w:color="auto"/>
+          <w:left w:val="single" w:sz="6" w:space="0" w:color="auto"/>
+          <w:bottom w:val="single" w:sz="6" w:space="0" w:color="auto"/>
+          <w:right w:val="single" w:sz="6" w:space="0" w:color="auto"/>
+          <w:insideH w:val="single" w:sz="6" w:space="0" w:color="auto"/>
+          <w:insideV w:val="single" w:sz="6" w:space="0" w:color="auto"/>
+        </w:tblBorders>
+        <w:tblLayout w:type="fixed"/>
+        <w:tblLook w:val="04A0" w:firstRow="1" w:lastRow="0" w:firstColumn="1" w:lastColumn="0" w:noHBand="0" w:noVBand="1"/>
+      </w:tblPr>
+      <w:tblGrid>
+        <w:gridCol w:w="1458"/>
+        <w:gridCol w:w="4050"/>
+        <w:gridCol w:w="1890"/>
+        <w:gridCol w:w="3546"/>
+      </w:tblGrid>
+      <w:tr>
+        <w:tc>
+          <w:tcPr>
+            <w:tcW w:w="1458" w:type="dxa"/>
+            <w:tcBorders>
+              <w:top w:val="single" w:sz="6" w:space="0" w:color="000000"/>
+              <w:left w:val="single" w:sz="6" w:space="0" w:color="000000"/>
+              <w:bottom w:val="single" w:sz="6" w:space="0" w:color="000000"/>
+              <w:right w:val="single" w:sz="6" w:space="0" w:color="000000"/>
+            </w:tcBorders>
+            <w:shd w:val="clear" w:color="auto" w:fill="FFCB00" w:themeFill="accent5"/>
+            <w:vAlign w:val="center"/>
+            <w:hideMark/>
+          </w:tcPr>
+          <w:p>
+            <w:pPr>
+              <w:spacing w:after="0"/>
+            </w:pPr>
+            <w:r>
+              <w:rPr>
+                <w:b/>
+                <w:bCs/>
+              </w:rPr>
+              <w:lastRenderedPageBreak/>
+              <w:t>Field</w:t>
+            </w:r>
+          </w:p>
+        </w:tc>
+        <w:tc>
+          <w:tcPr>
+            <w:tcW w:w="4050" w:type="dxa"/>
+            <w:tcBorders>
+              <w:top w:val="single" w:sz="6" w:space="0" w:color="000000"/>
+              <w:left w:val="single" w:sz="6" w:space="0" w:color="000000"/>
+              <w:bottom w:val="single" w:sz="6" w:space="0" w:color="000000"/>
+              <w:right w:val="single" w:sz="6" w:space="0" w:color="000000"/>
+            </w:tcBorders>
+            <w:shd w:val="clear" w:color="auto" w:fill="FFCB00" w:themeFill="accent5"/>
+            <w:vAlign w:val="center"/>
+            <w:hideMark/>
+          </w:tcPr>
+          <w:p>
+            <w:pPr>
+              <w:spacing w:after="0"/>
+              <w:rPr>
+                <w:b/>
+                <w:bCs/>
+              </w:rPr>
+            </w:pPr>
+            <w:r>
+              <w:rPr>
+                <w:b/>
+                <w:bCs/>
+              </w:rPr>
+              <w:t>Description</w:t>
+            </w:r>
+          </w:p>
+        </w:tc>
+        <w:tc>
+          <w:tcPr>
+            <w:tcW w:w="1890" w:type="dxa"/>
+            <w:tcBorders>
+              <w:top w:val="single" w:sz="6" w:space="0" w:color="000000"/>
+              <w:left w:val="single" w:sz="6" w:space="0" w:color="000000"/>
+              <w:bottom w:val="single" w:sz="6" w:space="0" w:color="000000"/>
+              <w:right w:val="single" w:sz="6" w:space="0" w:color="000000"/>
+            </w:tcBorders>
+            <w:shd w:val="clear" w:color="auto" w:fill="FFCB00" w:themeFill="accent5"/>
+          </w:tcPr>
+          <w:p>
+            <w:pPr>
+              <w:spacing w:after="0"/>
+              <w:rPr>
+                <w:b/>
+                <w:bCs/>
+              </w:rPr>
+            </w:pPr>
+            <w:r>
+              <w:rPr>
+                <w:b/>
+                <w:bCs/>
+              </w:rPr>
+              <w:t>Format</w:t>
+            </w:r>
+          </w:p>
+        </w:tc>
+        <w:tc>
+          <w:tcPr>
+            <w:tcW w:w="3546" w:type="dxa"/>
+            <w:tcBorders>
+              <w:top w:val="single" w:sz="6" w:space="0" w:color="000000"/>
+              <w:left w:val="single" w:sz="6" w:space="0" w:color="000000"/>
+              <w:bottom w:val="single" w:sz="6" w:space="0" w:color="000000"/>
+              <w:right w:val="single" w:sz="6" w:space="0" w:color="000000"/>
+            </w:tcBorders>
+            <w:shd w:val="clear" w:color="auto" w:fill="FFCB00" w:themeFill="accent5"/>
+            <w:vAlign w:val="center"/>
+            <w:hideMark/>
+          </w:tcPr>
+          <w:p>
+            <w:pPr>
+              <w:spacing w:after="0"/>
+            </w:pPr>
+            <w:r>
+              <w:rPr>
+                <w:b/>
+                <w:bCs/>
+              </w:rPr>
+              <w:t>Example value</w:t>
+            </w:r>
+          </w:p>
+        </w:tc>
+      </w:tr>
+      <w:tr>
+        <w:tc>
+          <w:tcPr>
+            <w:tcW w:w="1458" w:type="dxa"/>
+            <w:tcBorders>
+              <w:top w:val="single" w:sz="6" w:space="0" w:color="000000"/>
+              <w:left w:val="single" w:sz="6" w:space="0" w:color="000000"/>
+              <w:bottom w:val="single" w:sz="6" w:space="0" w:color="000000"/>
+              <w:right w:val="single" w:sz="6" w:space="0" w:color="000000"/>
+            </w:tcBorders>
+            <w:vAlign w:val="center"/>
+          </w:tcPr>
+          <w:p>
+            <w:pPr>
+              <w:spacing w:after="0"/>
+            </w:pPr>
+            <w:r>
+              <w:t>#UAT</w:t>
+            </w:r>
+          </w:p>
+        </w:tc>
+        <w:tc>
+          <w:tcPr>
+            <w:tcW w:w="4050" w:type="dxa"/>
+            <w:tcBorders>
+              <w:top w:val="single" w:sz="6" w:space="0" w:color="000000"/>
+              <w:left w:val="single" w:sz="6" w:space="0" w:color="000000"/>
+              <w:bottom w:val="single" w:sz="6" w:space="0" w:color="000000"/>
+              <w:right w:val="single" w:sz="6" w:space="0" w:color="000000"/>
+            </w:tcBorders>
+            <w:vAlign w:val="center"/>
+          </w:tcPr>
+          <w:p>
+            <w:pPr>
+              <w:spacing w:after="0"/>
+            </w:pPr>
+            <w:r>
+              <w:t>Indicates the start of a raw UAT frame.</w:t>
+            </w:r>
+          </w:p>
+        </w:tc>
+        <w:tc>
+          <w:tcPr>
+            <w:tcW w:w="1890" w:type="dxa"/>
+            <w:tcBorders>
+              <w:top w:val="single" w:sz="6" w:space="0" w:color="000000"/>
+              <w:left w:val="single" w:sz="6" w:space="0" w:color="000000"/>
+              <w:bottom w:val="single" w:sz="6" w:space="0" w:color="000000"/>
+              <w:right w:val="single" w:sz="6" w:space="0" w:color="000000"/>
+            </w:tcBorders>
+          </w:tcPr>
+          <w:p>
+            <w:pPr>
+              <w:spacing w:after="0"/>
+            </w:pPr>
+          </w:p>
+        </w:tc>
+        <w:tc>
+          <w:tcPr>
+            <w:tcW w:w="3546" w:type="dxa"/>
+   